<commit_message>
mongodb info added on setting up and running
</commit_message>
<xml_diff>
--- a/WDA.docx
+++ b/WDA.docx
@@ -388,8 +388,6 @@
           <w:rStyle w:val="bash"/>
         </w:rPr>
       </w:pPr>
-      <w:bookmarkStart w:id="0" w:name="_GoBack"/>
-      <w:bookmarkEnd w:id="0"/>
       <w:r>
         <w:t xml:space="preserve">Specify the </w:t>
       </w:r>
@@ -488,10 +486,272 @@
           <w:numId w:val="0"/>
         </w:numPr>
         <w:ind w:left="360" w:hanging="360"/>
+        <w:rPr>
+          <w:rStyle w:val="bash"/>
+          <w:highlight w:val="black"/>
+        </w:rPr>
+      </w:pPr>
+      <w:r>
+        <w:rPr>
+          <w:rFonts w:ascii="Courier" w:hAnsi="Courier"/>
+          <w:b/>
+          <w:noProof/>
+          <w:color w:val="FFFF00"/>
+          <w:sz w:val="28"/>
+        </w:rPr>
+        <w:drawing>
+          <wp:inline distT="0" distB="0" distL="0" distR="0" wp14:anchorId="6A85247F" wp14:editId="3C2AF4A1">
+            <wp:extent cx="5943600" cy="558800"/>
+            <wp:effectExtent l="0" t="0" r="0" b="0"/>
+            <wp:docPr id="247" name="Picture 2" descr="Macintosh HD:Users:evanturner:Desktop:Screen Shot 2014-12-22 at 1.01.36 PM.png"/>
+            <wp:cNvGraphicFramePr>
+              <a:graphicFrameLocks xmlns:a="http://schemas.openxmlformats.org/drawingml/2006/main" noChangeAspect="1"/>
+            </wp:cNvGraphicFramePr>
+            <a:graphic xmlns:a="http://schemas.openxmlformats.org/drawingml/2006/main">
+              <a:graphicData uri="http://schemas.openxmlformats.org/drawingml/2006/picture">
+                <pic:pic xmlns:pic="http://schemas.openxmlformats.org/drawingml/2006/picture">
+                  <pic:nvPicPr>
+                    <pic:cNvPr id="0" name="Picture 2" descr="Macintosh HD:Users:evanturner:Desktop:Screen Shot 2014-12-22 at 1.01.36 PM.png"/>
+                    <pic:cNvPicPr>
+                      <a:picLocks noChangeAspect="1" noChangeArrowheads="1"/>
+                    </pic:cNvPicPr>
+                  </pic:nvPicPr>
+                  <pic:blipFill>
+                    <a:blip r:embed="rId9">
+                      <a:extLst>
+                        <a:ext uri="{28A0092B-C50C-407E-A947-70E740481C1C}">
+                          <a14:useLocalDpi xmlns:a14="http://schemas.microsoft.com/office/drawing/2010/main" val="0"/>
+                        </a:ext>
+                      </a:extLst>
+                    </a:blip>
+                    <a:srcRect/>
+                    <a:stretch>
+                      <a:fillRect/>
+                    </a:stretch>
+                  </pic:blipFill>
+                  <pic:spPr bwMode="auto">
+                    <a:xfrm>
+                      <a:off x="0" y="0"/>
+                      <a:ext cx="5943600" cy="558800"/>
+                    </a:xfrm>
+                    <a:prstGeom prst="rect">
+                      <a:avLst/>
+                    </a:prstGeom>
+                    <a:noFill/>
+                    <a:ln>
+                      <a:noFill/>
+                    </a:ln>
+                  </pic:spPr>
+                </pic:pic>
+              </a:graphicData>
+            </a:graphic>
+          </wp:inline>
+        </w:drawing>
+      </w:r>
+    </w:p>
+    <w:p>
+      <w:pPr>
+        <w:pStyle w:val="NoteLevel1"/>
+        <w:numPr>
+          <w:ilvl w:val="0"/>
+          <w:numId w:val="0"/>
+        </w:numPr>
+        <w:ind w:left="360" w:hanging="360"/>
+      </w:pPr>
+    </w:p>
+    <w:p>
+      <w:pPr>
+        <w:pStyle w:val="NoteLevel1"/>
+      </w:pPr>
+      <w:r>
+        <w:t>In another terminal</w:t>
+      </w:r>
+      <w:bookmarkStart w:id="0" w:name="_GoBack"/>
+      <w:bookmarkEnd w:id="0"/>
+    </w:p>
+    <w:p>
+      <w:pPr>
+        <w:pStyle w:val="NoteLevel2"/>
+      </w:pPr>
+      <w:r>
+        <w:t>Run the mongo command</w:t>
+      </w:r>
+    </w:p>
+    <w:p>
+      <w:pPr>
+        <w:pStyle w:val="NoteLevel3"/>
+        <w:numPr>
+          <w:ilvl w:val="0"/>
+          <w:numId w:val="0"/>
+        </w:numPr>
+        <w:ind w:left="1800"/>
+        <w:rPr>
+          <w:rStyle w:val="bash"/>
+          <w:highlight w:val="black"/>
+        </w:rPr>
+      </w:pPr>
+      <w:proofErr w:type="gramStart"/>
+      <w:r>
+        <w:rPr>
+          <w:rStyle w:val="bash"/>
+          <w:highlight w:val="black"/>
+        </w:rPr>
+        <w:t>mongo</w:t>
+      </w:r>
+      <w:proofErr w:type="gramEnd"/>
+    </w:p>
+    <w:p>
+      <w:pPr>
+        <w:pStyle w:val="NoteLevel2"/>
+      </w:pPr>
+      <w:r>
+        <w:t>After starting the mongo shell your session will use the test database by defa</w:t>
+      </w:r>
+      <w:r>
+        <w:t>ul</w:t>
+      </w:r>
+      <w:r>
+        <w:t xml:space="preserve">t. </w:t>
+      </w:r>
+    </w:p>
+    <w:p>
+      <w:pPr>
+        <w:pStyle w:val="NoteLevel2"/>
+      </w:pPr>
+      <w:r>
+        <w:t>At any time, issue the following operation at the mongo to report the name of the current database:</w:t>
+      </w:r>
+    </w:p>
+    <w:p>
+      <w:pPr>
+        <w:pStyle w:val="NoteLevel1"/>
+        <w:numPr>
+          <w:ilvl w:val="0"/>
+          <w:numId w:val="0"/>
+        </w:numPr>
+        <w:ind w:left="360"/>
+      </w:pPr>
+      <w:r>
+        <w:rPr>
+          <w:noProof/>
+        </w:rPr>
+        <w:drawing>
+          <wp:inline distT="0" distB="0" distL="0" distR="0" wp14:anchorId="27C284F7" wp14:editId="662AE2D2">
+            <wp:extent cx="5257800" cy="952500"/>
+            <wp:effectExtent l="0" t="0" r="0" b="12700"/>
+            <wp:docPr id="243" name="Picture 1" descr="Macintosh HD:Users:evanturner:Desktop:Screen Shot 2014-12-22 at 12.58.28 PM.png"/>
+            <wp:cNvGraphicFramePr>
+              <a:graphicFrameLocks xmlns:a="http://schemas.openxmlformats.org/drawingml/2006/main" noChangeAspect="1"/>
+            </wp:cNvGraphicFramePr>
+            <a:graphic xmlns:a="http://schemas.openxmlformats.org/drawingml/2006/main">
+              <a:graphicData uri="http://schemas.openxmlformats.org/drawingml/2006/picture">
+                <pic:pic xmlns:pic="http://schemas.openxmlformats.org/drawingml/2006/picture">
+                  <pic:nvPicPr>
+                    <pic:cNvPr id="0" name="Picture 1" descr="Macintosh HD:Users:evanturner:Desktop:Screen Shot 2014-12-22 at 12.58.28 PM.png"/>
+                    <pic:cNvPicPr>
+                      <a:picLocks noChangeAspect="1" noChangeArrowheads="1"/>
+                    </pic:cNvPicPr>
+                  </pic:nvPicPr>
+                  <pic:blipFill>
+                    <a:blip r:embed="rId10">
+                      <a:extLst>
+                        <a:ext uri="{28A0092B-C50C-407E-A947-70E740481C1C}">
+                          <a14:useLocalDpi xmlns:a14="http://schemas.microsoft.com/office/drawing/2010/main" val="0"/>
+                        </a:ext>
+                      </a:extLst>
+                    </a:blip>
+                    <a:srcRect/>
+                    <a:stretch>
+                      <a:fillRect/>
+                    </a:stretch>
+                  </pic:blipFill>
+                  <pic:spPr bwMode="auto">
+                    <a:xfrm>
+                      <a:off x="0" y="0"/>
+                      <a:ext cx="5257800" cy="952500"/>
+                    </a:xfrm>
+                    <a:prstGeom prst="rect">
+                      <a:avLst/>
+                    </a:prstGeom>
+                    <a:noFill/>
+                    <a:ln>
+                      <a:noFill/>
+                    </a:ln>
+                  </pic:spPr>
+                </pic:pic>
+              </a:graphicData>
+            </a:graphic>
+          </wp:inline>
+        </w:drawing>
+      </w:r>
+    </w:p>
+    <w:p>
+      <w:pPr>
+        <w:pStyle w:val="NoteLevel2"/>
+      </w:pPr>
+      <w:r>
+        <w:t>At this point, if you issue the </w:t>
+      </w:r>
+      <w:r>
+        <w:rPr>
+          <w:rStyle w:val="bash"/>
+          <w:highlight w:val="black"/>
+        </w:rPr>
+        <w:t>show </w:t>
+      </w:r>
+      <w:proofErr w:type="spellStart"/>
+      <w:r>
+        <w:rPr>
+          <w:rStyle w:val="bash"/>
+          <w:highlight w:val="black"/>
+        </w:rPr>
+        <w:t>dbs</w:t>
+      </w:r>
+      <w:proofErr w:type="spellEnd"/>
+      <w:r>
+        <w:t> operation again, it will not include the </w:t>
+      </w:r>
+      <w:proofErr w:type="spellStart"/>
+      <w:r>
+        <w:rPr>
+          <w:rStyle w:val="bash"/>
+          <w:highlight w:val="black"/>
+        </w:rPr>
+        <w:t>book_library_db</w:t>
+      </w:r>
+      <w:proofErr w:type="spellEnd"/>
+      <w:r>
+        <w:t> </w:t>
+      </w:r>
+      <w:proofErr w:type="spellStart"/>
+      <w:r>
+        <w:t>database</w:t>
+      </w:r>
+    </w:p>
+    <w:p>
+      <w:pPr>
+        <w:pStyle w:val="NoteLevel2"/>
+      </w:pPr>
+      <w:r>
+        <w:lastRenderedPageBreak/>
+        <w:t>MongoDB</w:t>
+      </w:r>
+      <w:proofErr w:type="spellEnd"/>
+      <w:r>
+        <w:t xml:space="preserve"> will not permanently create a database until you insert data into that database. </w:t>
+      </w:r>
+    </w:p>
+    <w:p>
+      <w:pPr>
+        <w:pStyle w:val="NoteLevel1"/>
+        <w:numPr>
+          <w:ilvl w:val="0"/>
+          <w:numId w:val="0"/>
+        </w:numPr>
       </w:pPr>
     </w:p>
     <w:sectPr>
-      <w:headerReference w:type="first" r:id="rId9"/>
+      <w:headerReference w:type="first" r:id="rId11"/>
       <w:pgSz w:w="12240" w:h="15840"/>
       <w:pgMar w:top="1440" w:right="1440" w:bottom="1440" w:left="1440" w:header="720" w:footer="720" w:gutter="0"/>
       <w:cols w:space="720"/>
@@ -7819,7 +8079,7 @@
 </file>
 
 <file path=customXml/itemProps1.xml><?xml version="1.0" encoding="utf-8"?>
-<ds:datastoreItem xmlns:ds="http://schemas.openxmlformats.org/officeDocument/2006/customXml" ds:itemID="{F9D6F7D6-D6EF-C749-8E8F-7858DE291459}">
+<ds:datastoreItem xmlns:ds="http://schemas.openxmlformats.org/officeDocument/2006/customXml" ds:itemID="{FC98AF09-4070-D345-8405-73CC30883703}">
   <ds:schemaRefs>
     <ds:schemaRef ds:uri="http://schemas.openxmlformats.org/officeDocument/2006/bibliography"/>
   </ds:schemaRefs>

</xml_diff>

<commit_message>
mongod and mongo breakdown notes added
</commit_message>
<xml_diff>
--- a/WDA.docx
+++ b/WDA.docx
@@ -336,19 +336,13 @@
         <w:t>ou connect to the database server, which runs a</w:t>
       </w:r>
       <w:r>
-        <w:t xml:space="preserve">s </w:t>
-      </w:r>
-      <w:proofErr w:type="spellStart"/>
-      <w:r>
-        <w:t>mongod</w:t>
-      </w:r>
-      <w:proofErr w:type="spellEnd"/>
+        <w:t>s mongod</w:t>
+      </w:r>
     </w:p>
     <w:p>
       <w:pPr>
         <w:pStyle w:val="NoteLevel2"/>
       </w:pPr>
-      <w:proofErr w:type="spellStart"/>
       <w:proofErr w:type="gramStart"/>
       <w:r>
         <w:rPr>
@@ -356,7 +350,6 @@
         </w:rPr>
         <w:t>mongod</w:t>
       </w:r>
-      <w:proofErr w:type="spellEnd"/>
       <w:proofErr w:type="gramEnd"/>
       <w:r>
         <w:t xml:space="preserve"> is the primary daemon </w:t>
@@ -397,13 +390,8 @@
       </w:r>
       <w:proofErr w:type="spellEnd"/>
       <w:r>
-        <w:t xml:space="preserve"> when loading </w:t>
-      </w:r>
-      <w:proofErr w:type="spellStart"/>
-      <w:r>
-        <w:t>mongod</w:t>
-      </w:r>
-      <w:proofErr w:type="spellEnd"/>
+        <w:t xml:space="preserve"> when loading mongod</w:t>
+      </w:r>
     </w:p>
     <w:p>
       <w:pPr>
@@ -418,7 +406,6 @@
           <w:highlight w:val="black"/>
         </w:rPr>
       </w:pPr>
-      <w:proofErr w:type="spellStart"/>
       <w:proofErr w:type="gramStart"/>
       <w:r>
         <w:rPr>
@@ -427,14 +414,13 @@
         </w:rPr>
         <w:t>mongod</w:t>
       </w:r>
-      <w:proofErr w:type="spellEnd"/>
       <w:proofErr w:type="gramEnd"/>
       <w:r>
         <w:rPr>
           <w:rStyle w:val="bash"/>
           <w:highlight w:val="black"/>
         </w:rPr>
-        <w:t xml:space="preserve"> </w:t>
+        <w:t xml:space="preserve"> --</w:t>
       </w:r>
       <w:proofErr w:type="spellStart"/>
       <w:r>
@@ -442,7 +428,7 @@
           <w:rStyle w:val="bash"/>
           <w:highlight w:val="black"/>
         </w:rPr>
-        <w:t xml:space="preserve">--dbpath </w:t>
+        <w:t>dbpath</w:t>
       </w:r>
       <w:proofErr w:type="spellEnd"/>
       <w:r>
@@ -450,7 +436,7 @@
           <w:rStyle w:val="bash"/>
           <w:highlight w:val="black"/>
         </w:rPr>
-        <w:t>~/</w:t>
+        <w:t xml:space="preserve"> ~/</w:t>
       </w:r>
       <w:proofErr w:type="spellStart"/>
       <w:r>
@@ -566,8 +552,6 @@
       <w:r>
         <w:t>In another terminal</w:t>
       </w:r>
-      <w:bookmarkStart w:id="0" w:name="_GoBack"/>
-      <w:bookmarkEnd w:id="0"/>
     </w:p>
     <w:p>
       <w:pPr>
@@ -723,7 +707,6 @@
       <w:r>
         <w:t> </w:t>
       </w:r>
-      <w:proofErr w:type="spellStart"/>
       <w:r>
         <w:t>database</w:t>
       </w:r>
@@ -732,6 +715,7 @@
       <w:pPr>
         <w:pStyle w:val="NoteLevel2"/>
       </w:pPr>
+      <w:proofErr w:type="spellStart"/>
       <w:r>
         <w:lastRenderedPageBreak/>
         <w:t>MongoDB</w:t>
@@ -740,6 +724,455 @@
       <w:r>
         <w:t xml:space="preserve"> will not permanently create a database until you insert data into that database. </w:t>
       </w:r>
+    </w:p>
+    <w:p>
+      <w:pPr>
+        <w:pStyle w:val="NoteLevel1"/>
+        <w:numPr>
+          <w:ilvl w:val="0"/>
+          <w:numId w:val="0"/>
+        </w:numPr>
+      </w:pPr>
+    </w:p>
+    <w:p>
+      <w:pPr>
+        <w:pStyle w:val="NoteLevel1"/>
+        <w:numPr>
+          <w:ilvl w:val="0"/>
+          <w:numId w:val="0"/>
+        </w:numPr>
+        <w:rPr>
+          <w:u w:val="single"/>
+        </w:rPr>
+      </w:pPr>
+      <w:r>
+        <w:rPr>
+          <w:u w:val="single"/>
+        </w:rPr>
+        <w:t>Mongod and Mongos</w:t>
+      </w:r>
+    </w:p>
+    <w:p>
+      <w:pPr>
+        <w:pStyle w:val="NoteLevel1"/>
+        <w:numPr>
+          <w:ilvl w:val="0"/>
+          <w:numId w:val="0"/>
+        </w:numPr>
+        <w:rPr>
+          <w:u w:val="single"/>
+        </w:rPr>
+      </w:pPr>
+    </w:p>
+    <w:p>
+      <w:pPr>
+        <w:pStyle w:val="NoteLevel1"/>
+        <w:tabs>
+          <w:tab w:val="clear" w:pos="360"/>
+          <w:tab w:val="num" w:pos="0"/>
+        </w:tabs>
+      </w:pPr>
+      <w:r>
+        <w:t xml:space="preserve">You can start </w:t>
+      </w:r>
+      <w:proofErr w:type="spellStart"/>
+      <w:r>
+        <w:t>MongoDB</w:t>
+      </w:r>
+      <w:proofErr w:type="spellEnd"/>
+      <w:r>
+        <w:t xml:space="preserve"> from a command line by issuing the </w:t>
+      </w:r>
+      <w:r>
+        <w:rPr>
+          <w:rStyle w:val="bash"/>
+          <w:highlight w:val="black"/>
+        </w:rPr>
+        <w:t>mongod</w:t>
+      </w:r>
+      <w:r>
+        <w:t xml:space="preserve"> </w:t>
+      </w:r>
+      <w:r>
+        <w:t>command and specifying option</w:t>
+      </w:r>
+    </w:p>
+    <w:p>
+      <w:pPr>
+        <w:pStyle w:val="NoteLevel2"/>
+      </w:pPr>
+      <w:r>
+        <w:t>The</w:t>
+      </w:r>
+      <w:r>
+        <w:t xml:space="preserve"> </w:t>
+      </w:r>
+      <w:r>
+        <w:rPr>
+          <w:rStyle w:val="CodeBlack"/>
+        </w:rPr>
+        <w:t>mongod</w:t>
+      </w:r>
+      <w:r>
+        <w:t> process is the primary database process that runs on an individual server. </w:t>
+      </w:r>
+    </w:p>
+    <w:p>
+      <w:pPr>
+        <w:pStyle w:val="NoteLevel1"/>
+      </w:pPr>
+      <w:proofErr w:type="gramStart"/>
+      <w:r>
+        <w:rPr>
+          <w:rStyle w:val="CodeBlack"/>
+        </w:rPr>
+        <w:t>mongos</w:t>
+      </w:r>
+      <w:proofErr w:type="gramEnd"/>
+      <w:r>
+        <w:t xml:space="preserve"> provides a coherent </w:t>
+      </w:r>
+      <w:proofErr w:type="spellStart"/>
+      <w:r>
+        <w:t>MongoDB</w:t>
+      </w:r>
+      <w:proofErr w:type="spellEnd"/>
+      <w:r>
+        <w:t xml:space="preserve"> interface equivalent to a </w:t>
+      </w:r>
+      <w:r>
+        <w:t>mongod</w:t>
+      </w:r>
+      <w:r>
+        <w:t> fr</w:t>
+      </w:r>
+      <w:r>
+        <w:t>om the perspective of a client</w:t>
+      </w:r>
+    </w:p>
+    <w:p>
+      <w:pPr>
+        <w:pStyle w:val="NoteLevel2"/>
+      </w:pPr>
+      <w:r>
+        <w:t>The </w:t>
+      </w:r>
+      <w:r>
+        <w:rPr>
+          <w:rStyle w:val="CodeBlack"/>
+        </w:rPr>
+        <w:t>mongo</w:t>
+      </w:r>
+      <w:r>
+        <w:t> binary provides the administrative shell.</w:t>
+      </w:r>
+    </w:p>
+    <w:p>
+      <w:pPr>
+        <w:pStyle w:val="NoteLevel1"/>
+        <w:numPr>
+          <w:ilvl w:val="0"/>
+          <w:numId w:val="0"/>
+        </w:numPr>
+      </w:pPr>
+    </w:p>
+    <w:p>
+      <w:pPr>
+        <w:pStyle w:val="NoteLevel1"/>
+        <w:numPr>
+          <w:ilvl w:val="0"/>
+          <w:numId w:val="0"/>
+        </w:numPr>
+      </w:pPr>
+      <w:r>
+        <w:t>Starting</w:t>
+      </w:r>
+    </w:p>
+    <w:p>
+      <w:pPr>
+        <w:pStyle w:val="NoteLevel1"/>
+        <w:tabs>
+          <w:tab w:val="clear" w:pos="360"/>
+          <w:tab w:val="num" w:pos="0"/>
+        </w:tabs>
+      </w:pPr>
+      <w:r>
+        <w:t xml:space="preserve">By default, </w:t>
+      </w:r>
+      <w:proofErr w:type="spellStart"/>
+      <w:r>
+        <w:t>MongoDB</w:t>
+      </w:r>
+      <w:proofErr w:type="spellEnd"/>
+      <w:r>
+        <w:t xml:space="preserve"> stores data in the /data/</w:t>
+      </w:r>
+      <w:proofErr w:type="spellStart"/>
+      <w:r>
+        <w:t>db</w:t>
+      </w:r>
+      <w:proofErr w:type="spellEnd"/>
+      <w:r>
+        <w:t xml:space="preserve"> directory. </w:t>
+      </w:r>
+      <w:r>
+        <w:rPr>
+          <w:i/>
+        </w:rPr>
+        <w:t xml:space="preserve">On Windows, </w:t>
+      </w:r>
+      <w:proofErr w:type="spellStart"/>
+      <w:r>
+        <w:rPr>
+          <w:i/>
+        </w:rPr>
+        <w:t>MongoDB</w:t>
+      </w:r>
+      <w:proofErr w:type="spellEnd"/>
+      <w:r>
+        <w:rPr>
+          <w:i/>
+        </w:rPr>
+        <w:t xml:space="preserve"> stores data in</w:t>
+      </w:r>
+      <w:r>
+        <w:rPr>
+          <w:i/>
+        </w:rPr>
+        <w:t xml:space="preserve"> </w:t>
+      </w:r>
+      <w:r>
+        <w:rPr>
+          <w:i/>
+        </w:rPr>
+        <w:t>C:\data\db</w:t>
+      </w:r>
+      <w:r>
+        <w:t xml:space="preserve">. On all platforms, </w:t>
+      </w:r>
+      <w:proofErr w:type="spellStart"/>
+      <w:r>
+        <w:t>MongoDB</w:t>
+      </w:r>
+      <w:proofErr w:type="spellEnd"/>
+      <w:r>
+        <w:t xml:space="preserve"> listens for connections from clients on port 27017</w:t>
+      </w:r>
+    </w:p>
+    <w:p>
+      <w:pPr>
+        <w:pStyle w:val="NoteLevel1"/>
+        <w:numPr>
+          <w:ilvl w:val="0"/>
+          <w:numId w:val="0"/>
+        </w:numPr>
+      </w:pPr>
+    </w:p>
+    <w:p>
+      <w:pPr>
+        <w:pStyle w:val="NoteLevel1"/>
+        <w:numPr>
+          <w:ilvl w:val="0"/>
+          <w:numId w:val="0"/>
+        </w:numPr>
+      </w:pPr>
+      <w:r>
+        <w:t>Specify a Data Directory</w:t>
+      </w:r>
+    </w:p>
+    <w:p>
+      <w:pPr>
+        <w:pStyle w:val="NoteLevel1"/>
+        <w:tabs>
+          <w:tab w:val="clear" w:pos="360"/>
+          <w:tab w:val="num" w:pos="0"/>
+        </w:tabs>
+      </w:pPr>
+      <w:r>
+        <w:t>If you want </w:t>
+      </w:r>
+      <w:r>
+        <w:rPr>
+          <w:rStyle w:val="CodeBlack"/>
+        </w:rPr>
+        <w:t>mongod</w:t>
+      </w:r>
+      <w:r>
+        <w:t> to store data files at a path </w:t>
+      </w:r>
+      <w:r>
+        <w:rPr>
+          <w:i/>
+          <w:iCs/>
+        </w:rPr>
+        <w:t>other than</w:t>
+      </w:r>
+      <w:r>
+        <w:t> /data/</w:t>
+      </w:r>
+      <w:proofErr w:type="spellStart"/>
+      <w:r>
+        <w:t>db</w:t>
+      </w:r>
+      <w:proofErr w:type="spellEnd"/>
+      <w:r>
+        <w:t> you can specify a </w:t>
+      </w:r>
+      <w:proofErr w:type="spellStart"/>
+      <w:r>
+        <w:t>dbPath</w:t>
+      </w:r>
+      <w:proofErr w:type="spellEnd"/>
+      <w:r>
+        <w:t xml:space="preserve">. </w:t>
+      </w:r>
+    </w:p>
+    <w:p>
+      <w:pPr>
+        <w:pStyle w:val="NoteLevel2"/>
+      </w:pPr>
+      <w:r>
+        <w:t>The</w:t>
+      </w:r>
+      <w:r>
+        <w:t xml:space="preserve"> </w:t>
+      </w:r>
+      <w:proofErr w:type="spellStart"/>
+      <w:r>
+        <w:t>dbPath</w:t>
+      </w:r>
+      <w:proofErr w:type="spellEnd"/>
+      <w:r>
+        <w:t> must exist before you start </w:t>
+      </w:r>
+      <w:r>
+        <w:rPr>
+          <w:rStyle w:val="CodeBlack"/>
+        </w:rPr>
+        <w:t>mongod</w:t>
+      </w:r>
+      <w:r>
+        <w:t>. If it does not exist, create the directory and the permissions so that </w:t>
+      </w:r>
+      <w:r>
+        <w:rPr>
+          <w:rStyle w:val="CodeBlack"/>
+        </w:rPr>
+        <w:t>mongod</w:t>
+      </w:r>
+      <w:r>
+        <w:t> can read and write data to this path</w:t>
+      </w:r>
+    </w:p>
+    <w:p>
+      <w:pPr>
+        <w:pStyle w:val="NoteLevel1"/>
+        <w:numPr>
+          <w:ilvl w:val="0"/>
+          <w:numId w:val="0"/>
+        </w:numPr>
+      </w:pPr>
+    </w:p>
+    <w:p>
+      <w:pPr>
+        <w:pStyle w:val="NoteLevel1"/>
+        <w:numPr>
+          <w:ilvl w:val="0"/>
+          <w:numId w:val="0"/>
+        </w:numPr>
+      </w:pPr>
+      <w:r>
+        <w:t>Stopping</w:t>
+      </w:r>
+    </w:p>
+    <w:p>
+      <w:pPr>
+        <w:pStyle w:val="NoteLevel2"/>
+      </w:pPr>
+      <w:r>
+        <w:t>In a clean shutdown a </w:t>
+      </w:r>
+      <w:r>
+        <w:rPr>
+          <w:rStyle w:val="CodeBlack"/>
+        </w:rPr>
+        <w:t>mongod</w:t>
+      </w:r>
+      <w:r>
+        <w:t> completes all pending operations, flushes all data to data fi</w:t>
+      </w:r>
+      <w:r>
+        <w:t>les, and closes all data files.</w:t>
+      </w:r>
+    </w:p>
+    <w:p>
+      <w:pPr>
+        <w:pStyle w:val="NoteLevel3"/>
+      </w:pPr>
+      <w:r>
+        <w:t>Other shutdowns are </w:t>
+      </w:r>
+      <w:r>
+        <w:rPr>
+          <w:i/>
+          <w:iCs/>
+        </w:rPr>
+        <w:t>unclean</w:t>
+      </w:r>
+      <w:r>
+        <w:t> and can compromise the validity the data files</w:t>
+      </w:r>
+    </w:p>
+    <w:p>
+      <w:pPr>
+        <w:pStyle w:val="NoteLevel2"/>
+      </w:pPr>
+      <w:r>
+        <w:t>Clean shutdowns are executed with the following command:</w:t>
+      </w:r>
+    </w:p>
+    <w:p>
+      <w:pPr>
+        <w:pStyle w:val="NoteLevel3"/>
+        <w:numPr>
+          <w:ilvl w:val="0"/>
+          <w:numId w:val="0"/>
+        </w:numPr>
+        <w:ind w:left="1800"/>
+        <w:rPr>
+          <w:rStyle w:val="bash"/>
+        </w:rPr>
+      </w:pPr>
+      <w:proofErr w:type="spellStart"/>
+      <w:proofErr w:type="gramStart"/>
+      <w:r>
+        <w:rPr>
+          <w:rStyle w:val="bash"/>
+          <w:highlight w:val="black"/>
+        </w:rPr>
+        <w:t>db.shutdownServer</w:t>
+      </w:r>
+      <w:proofErr w:type="spellEnd"/>
+      <w:proofErr w:type="gramEnd"/>
+      <w:r>
+        <w:rPr>
+          <w:rStyle w:val="bash"/>
+          <w:highlight w:val="black"/>
+        </w:rPr>
+        <w:t>()</w:t>
+      </w:r>
+    </w:p>
+    <w:p>
+      <w:pPr>
+        <w:pStyle w:val="NoteLevel1"/>
+        <w:numPr>
+          <w:ilvl w:val="0"/>
+          <w:numId w:val="0"/>
+        </w:numPr>
+        <w:ind w:left="360"/>
+      </w:pPr>
+      <w:bookmarkStart w:id="0" w:name="_GoBack"/>
+      <w:bookmarkEnd w:id="0"/>
     </w:p>
     <w:p>
       <w:pPr>
@@ -8079,7 +8512,7 @@
 </file>
 
 <file path=customXml/itemProps1.xml><?xml version="1.0" encoding="utf-8"?>
-<ds:datastoreItem xmlns:ds="http://schemas.openxmlformats.org/officeDocument/2006/customXml" ds:itemID="{FC98AF09-4070-D345-8405-73CC30883703}">
+<ds:datastoreItem xmlns:ds="http://schemas.openxmlformats.org/officeDocument/2006/customXml" ds:itemID="{2780436F-2854-4A45-850A-D814D3C808F8}">
   <ds:schemaRefs>
     <ds:schemaRef ds:uri="http://schemas.openxmlformats.org/officeDocument/2006/bibliography"/>
   </ds:schemaRefs>

</xml_diff>

<commit_message>
information on clean shutdowns in mongo added
</commit_message>
<xml_diff>
--- a/WDA.docx
+++ b/WDA.docx
@@ -16,7 +16,6 @@
           <w:highlight w:val="red"/>
         </w:rPr>
       </w:pPr>
-      <w:proofErr w:type="gramStart"/>
       <w:r>
         <w:rPr>
           <w:b/>
@@ -25,7 +24,6 @@
         </w:rPr>
         <w:t>s01</w:t>
       </w:r>
-      <w:proofErr w:type="gramEnd"/>
       <w:r>
         <w:rPr>
           <w:b/>
@@ -48,24 +46,17 @@
           <w:b/>
         </w:rPr>
       </w:pPr>
-      <w:proofErr w:type="gramStart"/>
       <w:r>
         <w:rPr>
           <w:b/>
         </w:rPr>
         <w:t>e01</w:t>
       </w:r>
-      <w:proofErr w:type="gramEnd"/>
     </w:p>
     <w:p>
       <w:r>
-        <w:t xml:space="preserve">1. </w:t>
-      </w:r>
-      <w:proofErr w:type="spellStart"/>
-      <w:r>
-        <w:t>MongoDB</w:t>
-      </w:r>
-      <w:proofErr w:type="spellEnd"/>
+        <w:t>1. MongoDB</w:t>
+      </w:r>
     </w:p>
     <w:p/>
     <w:p>
@@ -88,14 +79,12 @@
           <w:u w:val="single"/>
         </w:rPr>
       </w:pPr>
-      <w:proofErr w:type="spellStart"/>
       <w:r>
         <w:rPr>
           <w:u w:val="single"/>
         </w:rPr>
         <w:t>MongoDB</w:t>
       </w:r>
-      <w:proofErr w:type="spellEnd"/>
     </w:p>
     <w:p>
       <w:pPr>
@@ -146,21 +135,12 @@
           <w:highlight w:val="black"/>
         </w:rPr>
       </w:pPr>
-      <w:proofErr w:type="gramStart"/>
       <w:r>
         <w:rPr>
           <w:rStyle w:val="bash"/>
           <w:highlight w:val="black"/>
         </w:rPr>
-        <w:t>brew</w:t>
-      </w:r>
-      <w:proofErr w:type="gramEnd"/>
-      <w:r>
-        <w:rPr>
-          <w:rStyle w:val="bash"/>
-          <w:highlight w:val="black"/>
-        </w:rPr>
-        <w:t xml:space="preserve"> update</w:t>
+        <w:t>brew update</w:t>
       </w:r>
     </w:p>
     <w:p>
@@ -179,31 +159,13 @@
           <w:highlight w:val="black"/>
         </w:rPr>
       </w:pPr>
-      <w:proofErr w:type="gramStart"/>
       <w:r>
         <w:rPr>
           <w:rStyle w:val="bash"/>
           <w:highlight w:val="black"/>
         </w:rPr>
-        <w:t>brew</w:t>
-      </w:r>
-      <w:proofErr w:type="gramEnd"/>
-      <w:r>
-        <w:rPr>
-          <w:rStyle w:val="bash"/>
-          <w:highlight w:val="black"/>
-        </w:rPr>
-        <w:t xml:space="preserve"> install </w:t>
-      </w:r>
-      <w:proofErr w:type="spellStart"/>
-      <w:r>
-        <w:rPr>
-          <w:rStyle w:val="bash"/>
-          <w:highlight w:val="black"/>
-        </w:rPr>
-        <w:t>mongodb</w:t>
-      </w:r>
-      <w:proofErr w:type="spellEnd"/>
+        <w:t>brew install mongodb</w:t>
+      </w:r>
     </w:p>
     <w:p>
       <w:pPr>
@@ -226,15 +188,7 @@
         </w:numPr>
       </w:pPr>
       <w:r>
-        <w:t>Create a data/</w:t>
-      </w:r>
-      <w:proofErr w:type="spellStart"/>
-      <w:r>
-        <w:t>db</w:t>
-      </w:r>
-      <w:proofErr w:type="spellEnd"/>
-      <w:r>
-        <w:t xml:space="preserve"> folder where you want your databases to be sourced</w:t>
+        <w:t>Create a data/db folder where you want your databases to be sourced</w:t>
       </w:r>
     </w:p>
     <w:p>
@@ -253,65 +207,13 @@
           <w:highlight w:val="black"/>
         </w:rPr>
       </w:pPr>
-      <w:proofErr w:type="spellStart"/>
-      <w:proofErr w:type="gramStart"/>
       <w:r>
         <w:rPr>
           <w:rStyle w:val="bash"/>
           <w:highlight w:val="black"/>
         </w:rPr>
-        <w:t>mkdir</w:t>
-      </w:r>
-      <w:proofErr w:type="spellEnd"/>
-      <w:proofErr w:type="gramEnd"/>
-      <w:r>
-        <w:rPr>
-          <w:rStyle w:val="bash"/>
-          <w:highlight w:val="black"/>
-        </w:rPr>
-        <w:t xml:space="preserve"> –p users/</w:t>
-      </w:r>
-      <w:proofErr w:type="spellStart"/>
-      <w:r>
-        <w:rPr>
-          <w:rStyle w:val="bash"/>
-          <w:highlight w:val="black"/>
-        </w:rPr>
-        <w:t>evanturner</w:t>
-      </w:r>
-      <w:proofErr w:type="spellEnd"/>
-      <w:r>
-        <w:rPr>
-          <w:rStyle w:val="bash"/>
-          <w:highlight w:val="black"/>
-        </w:rPr>
-        <w:t>/</w:t>
-      </w:r>
-      <w:proofErr w:type="spellStart"/>
-      <w:r>
-        <w:rPr>
-          <w:rStyle w:val="bash"/>
-          <w:highlight w:val="black"/>
-        </w:rPr>
-        <w:t>src</w:t>
-      </w:r>
-      <w:proofErr w:type="spellEnd"/>
-      <w:r>
-        <w:rPr>
-          <w:rStyle w:val="bash"/>
-          <w:highlight w:val="black"/>
-        </w:rPr>
-        <w:t>/data/</w:t>
-      </w:r>
-      <w:proofErr w:type="spellStart"/>
-      <w:r>
-        <w:rPr>
-          <w:rStyle w:val="bash"/>
-          <w:highlight w:val="black"/>
-        </w:rPr>
-        <w:t>db</w:t>
-      </w:r>
-      <w:proofErr w:type="spellEnd"/>
+        <w:t>mkdir –p users/evanturner/src/data/db</w:t>
+      </w:r>
     </w:p>
     <w:p>
       <w:pPr>
@@ -343,27 +245,17 @@
       <w:pPr>
         <w:pStyle w:val="NoteLevel2"/>
       </w:pPr>
-      <w:proofErr w:type="gramStart"/>
       <w:r>
         <w:rPr>
           <w:b/>
         </w:rPr>
         <w:t>mongod</w:t>
       </w:r>
-      <w:proofErr w:type="gramEnd"/>
       <w:r>
         <w:t xml:space="preserve"> is the primary daemon </w:t>
       </w:r>
       <w:r>
-        <w:t xml:space="preserve">process for the </w:t>
-      </w:r>
-      <w:proofErr w:type="spellStart"/>
-      <w:r>
-        <w:t>MongoDB</w:t>
-      </w:r>
-      <w:proofErr w:type="spellEnd"/>
-      <w:r>
-        <w:t xml:space="preserve"> system. </w:t>
+        <w:t xml:space="preserve">process for the MongoDB system. </w:t>
       </w:r>
     </w:p>
     <w:p>
@@ -382,15 +274,7 @@
         </w:rPr>
       </w:pPr>
       <w:r>
-        <w:t xml:space="preserve">Specify the </w:t>
-      </w:r>
-      <w:proofErr w:type="spellStart"/>
-      <w:r>
-        <w:t>dbpath</w:t>
-      </w:r>
-      <w:proofErr w:type="spellEnd"/>
-      <w:r>
-        <w:t xml:space="preserve"> when loading mongod</w:t>
+        <w:t>Specify the dbpath when loading mongod</w:t>
       </w:r>
     </w:p>
     <w:p>
@@ -406,63 +290,13 @@
           <w:highlight w:val="black"/>
         </w:rPr>
       </w:pPr>
-      <w:proofErr w:type="gramStart"/>
       <w:r>
         <w:rPr>
           <w:rStyle w:val="bash"/>
           <w:highlight w:val="black"/>
         </w:rPr>
-        <w:t>mongod</w:t>
-      </w:r>
-      <w:proofErr w:type="gramEnd"/>
-      <w:r>
-        <w:rPr>
-          <w:rStyle w:val="bash"/>
-          <w:highlight w:val="black"/>
-        </w:rPr>
-        <w:t xml:space="preserve"> --</w:t>
-      </w:r>
-      <w:proofErr w:type="spellStart"/>
-      <w:r>
-        <w:rPr>
-          <w:rStyle w:val="bash"/>
-          <w:highlight w:val="black"/>
-        </w:rPr>
-        <w:t>dbpath</w:t>
-      </w:r>
-      <w:proofErr w:type="spellEnd"/>
-      <w:r>
-        <w:rPr>
-          <w:rStyle w:val="bash"/>
-          <w:highlight w:val="black"/>
-        </w:rPr>
-        <w:t xml:space="preserve"> ~/</w:t>
-      </w:r>
-      <w:proofErr w:type="spellStart"/>
-      <w:r>
-        <w:rPr>
-          <w:rStyle w:val="bash"/>
-          <w:highlight w:val="black"/>
-        </w:rPr>
-        <w:t>src</w:t>
-      </w:r>
-      <w:proofErr w:type="spellEnd"/>
-      <w:r>
-        <w:rPr>
-          <w:rStyle w:val="bash"/>
-          <w:highlight w:val="black"/>
-        </w:rPr>
-        <w:t>/data/</w:t>
-      </w:r>
-      <w:proofErr w:type="spellStart"/>
-      <w:r>
-        <w:rPr>
-          <w:rStyle w:val="bash"/>
-          <w:highlight w:val="black"/>
-        </w:rPr>
-        <w:t>db</w:t>
-      </w:r>
-      <w:proofErr w:type="spellEnd"/>
+        <w:t>mongod --dbpath ~/src/data/db</w:t>
+      </w:r>
     </w:p>
     <w:p>
       <w:pPr>
@@ -574,7 +408,6 @@
           <w:highlight w:val="black"/>
         </w:rPr>
       </w:pPr>
-      <w:proofErr w:type="gramStart"/>
       <w:r>
         <w:rPr>
           <w:rStyle w:val="bash"/>
@@ -582,7 +415,6 @@
         </w:rPr>
         <w:t>mongo</w:t>
       </w:r>
-      <w:proofErr w:type="gramEnd"/>
     </w:p>
     <w:p>
       <w:pPr>
@@ -681,21 +513,11 @@
           <w:rStyle w:val="bash"/>
           <w:highlight w:val="black"/>
         </w:rPr>
-        <w:t>show </w:t>
-      </w:r>
-      <w:proofErr w:type="spellStart"/>
-      <w:r>
-        <w:rPr>
-          <w:rStyle w:val="bash"/>
-          <w:highlight w:val="black"/>
-        </w:rPr>
-        <w:t>dbs</w:t>
-      </w:r>
-      <w:proofErr w:type="spellEnd"/>
+        <w:t>show dbs</w:t>
+      </w:r>
       <w:r>
         <w:t> operation again, it will not include the </w:t>
       </w:r>
-      <w:proofErr w:type="spellStart"/>
       <w:r>
         <w:rPr>
           <w:rStyle w:val="bash"/>
@@ -703,7 +525,6 @@
         </w:rPr>
         <w:t>book_library_db</w:t>
       </w:r>
-      <w:proofErr w:type="spellEnd"/>
       <w:r>
         <w:t> </w:t>
       </w:r>
@@ -715,14 +536,8 @@
       <w:pPr>
         <w:pStyle w:val="NoteLevel2"/>
       </w:pPr>
-      <w:proofErr w:type="spellStart"/>
-      <w:r>
-        <w:lastRenderedPageBreak/>
-        <w:t>MongoDB</w:t>
-      </w:r>
-      <w:proofErr w:type="spellEnd"/>
-      <w:r>
-        <w:t xml:space="preserve"> will not permanently create a database until you insert data into that database. </w:t>
+      <w:r>
+        <w:t xml:space="preserve">MongoDB will not permanently create a database until you insert data into that database. </w:t>
       </w:r>
     </w:p>
     <w:p>
@@ -773,15 +588,7 @@
         </w:tabs>
       </w:pPr>
       <w:r>
-        <w:t xml:space="preserve">You can start </w:t>
-      </w:r>
-      <w:proofErr w:type="spellStart"/>
-      <w:r>
-        <w:t>MongoDB</w:t>
-      </w:r>
-      <w:proofErr w:type="spellEnd"/>
-      <w:r>
-        <w:t xml:space="preserve"> from a command line by issuing the </w:t>
+        <w:t>You can start MongoDB from a command line by issuing the </w:t>
       </w:r>
       <w:r>
         <w:rPr>
@@ -821,24 +628,14 @@
       <w:pPr>
         <w:pStyle w:val="NoteLevel1"/>
       </w:pPr>
-      <w:proofErr w:type="gramStart"/>
       <w:r>
         <w:rPr>
           <w:rStyle w:val="CodeBlack"/>
         </w:rPr>
         <w:t>mongos</w:t>
       </w:r>
-      <w:proofErr w:type="gramEnd"/>
-      <w:r>
-        <w:t xml:space="preserve"> provides a coherent </w:t>
-      </w:r>
-      <w:proofErr w:type="spellStart"/>
-      <w:r>
-        <w:t>MongoDB</w:t>
-      </w:r>
-      <w:proofErr w:type="spellEnd"/>
-      <w:r>
-        <w:t xml:space="preserve"> interface equivalent to a </w:t>
+      <w:r>
+        <w:t> provides a coherent MongoDB interface equivalent to a </w:t>
       </w:r>
       <w:r>
         <w:t>mongod</w:t>
@@ -897,43 +694,13 @@
         </w:tabs>
       </w:pPr>
       <w:r>
-        <w:t xml:space="preserve">By default, </w:t>
-      </w:r>
-      <w:proofErr w:type="spellStart"/>
-      <w:r>
-        <w:t>MongoDB</w:t>
-      </w:r>
-      <w:proofErr w:type="spellEnd"/>
-      <w:r>
-        <w:t xml:space="preserve"> stores data in the /data/</w:t>
-      </w:r>
-      <w:proofErr w:type="spellStart"/>
-      <w:r>
-        <w:t>db</w:t>
-      </w:r>
-      <w:proofErr w:type="spellEnd"/>
-      <w:r>
-        <w:t xml:space="preserve"> directory. </w:t>
+        <w:t xml:space="preserve">By default, MongoDB stores data in the /data/db directory. </w:t>
       </w:r>
       <w:r>
         <w:rPr>
           <w:i/>
         </w:rPr>
-        <w:t xml:space="preserve">On Windows, </w:t>
-      </w:r>
-      <w:proofErr w:type="spellStart"/>
-      <w:r>
-        <w:rPr>
-          <w:i/>
-        </w:rPr>
-        <w:t>MongoDB</w:t>
-      </w:r>
-      <w:proofErr w:type="spellEnd"/>
-      <w:r>
-        <w:rPr>
-          <w:i/>
-        </w:rPr>
-        <w:t xml:space="preserve"> stores data in</w:t>
+        <w:t>On Windows, MongoDB stores data in</w:t>
       </w:r>
       <w:r>
         <w:rPr>
@@ -948,15 +715,7 @@
         <w:t>C:\data\db</w:t>
       </w:r>
       <w:r>
-        <w:t xml:space="preserve">. On all platforms, </w:t>
-      </w:r>
-      <w:proofErr w:type="spellStart"/>
-      <w:r>
-        <w:t>MongoDB</w:t>
-      </w:r>
-      <w:proofErr w:type="spellEnd"/>
-      <w:r>
-        <w:t xml:space="preserve"> listens for connections from clients on port 27017</w:t>
+        <w:t>. On all platforms, MongoDB listens for connections from clients on port 27017</w:t>
       </w:r>
     </w:p>
     <w:p>
@@ -1008,21 +767,11 @@
         <w:t>other than</w:t>
       </w:r>
       <w:r>
-        <w:t> /data/</w:t>
-      </w:r>
-      <w:proofErr w:type="spellStart"/>
-      <w:r>
-        <w:t>db</w:t>
-      </w:r>
-      <w:proofErr w:type="spellEnd"/>
-      <w:r>
-        <w:t> you can specify a </w:t>
-      </w:r>
-      <w:proofErr w:type="spellStart"/>
+        <w:t> /data/db you can specify a </w:t>
+      </w:r>
       <w:r>
         <w:t>dbPath</w:t>
       </w:r>
-      <w:proofErr w:type="spellEnd"/>
       <w:r>
         <w:t xml:space="preserve">. </w:t>
       </w:r>
@@ -1037,11 +786,9 @@
       <w:r>
         <w:t xml:space="preserve"> </w:t>
       </w:r>
-      <w:proofErr w:type="spellStart"/>
       <w:r>
         <w:t>dbPath</w:t>
       </w:r>
-      <w:proofErr w:type="spellEnd"/>
       <w:r>
         <w:t> must exist before you start </w:t>
       </w:r>
@@ -1143,24 +890,27 @@
           <w:rStyle w:val="bash"/>
         </w:rPr>
       </w:pPr>
-      <w:proofErr w:type="spellStart"/>
-      <w:proofErr w:type="gramStart"/>
       <w:r>
         <w:rPr>
           <w:rStyle w:val="bash"/>
           <w:highlight w:val="black"/>
         </w:rPr>
-        <w:t>db.shutdownServer</w:t>
-      </w:r>
-      <w:proofErr w:type="spellEnd"/>
-      <w:proofErr w:type="gramEnd"/>
+        <w:t>db.shutdownServer()</w:t>
+      </w:r>
       <w:r>
         <w:rPr>
           <w:rStyle w:val="bash"/>
-          <w:highlight w:val="black"/>
         </w:rPr>
-        <w:t>()</w:t>
-      </w:r>
+        <w:t xml:space="preserve"> </w:t>
+      </w:r>
+      <w:r>
+        <w:t>or</w:t>
+      </w:r>
+      <w:r>
+        <w:t xml:space="preserve"> Control-C or Command-period</w:t>
+      </w:r>
+      <w:bookmarkStart w:id="0" w:name="_GoBack"/>
+      <w:bookmarkEnd w:id="0"/>
     </w:p>
     <w:p>
       <w:pPr>
@@ -1171,8 +921,6 @@
         </w:numPr>
         <w:ind w:left="360"/>
       </w:pPr>
-      <w:bookmarkStart w:id="0" w:name="_GoBack"/>
-      <w:bookmarkEnd w:id="0"/>
     </w:p>
     <w:p>
       <w:pPr>
@@ -8512,7 +8260,7 @@
 </file>
 
 <file path=customXml/itemProps1.xml><?xml version="1.0" encoding="utf-8"?>
-<ds:datastoreItem xmlns:ds="http://schemas.openxmlformats.org/officeDocument/2006/customXml" ds:itemID="{2780436F-2854-4A45-850A-D814D3C808F8}">
+<ds:datastoreItem xmlns:ds="http://schemas.openxmlformats.org/officeDocument/2006/customXml" ds:itemID="{7236963F-32DF-0744-9154-80FF746ABCAE}">
   <ds:schemaRefs>
     <ds:schemaRef ds:uri="http://schemas.openxmlformats.org/officeDocument/2006/bibliography"/>
   </ds:schemaRefs>

</xml_diff>

<commit_message>
elaboration made on mongod and mongos
</commit_message>
<xml_diff>
--- a/WDA.docx
+++ b/WDA.docx
@@ -16,6 +16,7 @@
           <w:highlight w:val="red"/>
         </w:rPr>
       </w:pPr>
+      <w:proofErr w:type="gramStart"/>
       <w:r>
         <w:rPr>
           <w:b/>
@@ -24,6 +25,7 @@
         </w:rPr>
         <w:t>s01</w:t>
       </w:r>
+      <w:proofErr w:type="gramEnd"/>
       <w:r>
         <w:rPr>
           <w:b/>
@@ -46,17 +48,24 @@
           <w:b/>
         </w:rPr>
       </w:pPr>
+      <w:proofErr w:type="gramStart"/>
       <w:r>
         <w:rPr>
           <w:b/>
         </w:rPr>
         <w:t>e01</w:t>
       </w:r>
+      <w:proofErr w:type="gramEnd"/>
     </w:p>
     <w:p>
       <w:r>
-        <w:t>1. MongoDB</w:t>
-      </w:r>
+        <w:t xml:space="preserve">1. </w:t>
+      </w:r>
+      <w:proofErr w:type="spellStart"/>
+      <w:r>
+        <w:t>MongoDB</w:t>
+      </w:r>
+      <w:proofErr w:type="spellEnd"/>
     </w:p>
     <w:p/>
     <w:p>
@@ -79,12 +88,14 @@
           <w:u w:val="single"/>
         </w:rPr>
       </w:pPr>
+      <w:proofErr w:type="spellStart"/>
       <w:r>
         <w:rPr>
           <w:u w:val="single"/>
         </w:rPr>
         <w:t>MongoDB</w:t>
       </w:r>
+      <w:proofErr w:type="spellEnd"/>
     </w:p>
     <w:p>
       <w:pPr>
@@ -135,12 +146,21 @@
           <w:highlight w:val="black"/>
         </w:rPr>
       </w:pPr>
+      <w:proofErr w:type="gramStart"/>
       <w:r>
         <w:rPr>
           <w:rStyle w:val="bash"/>
           <w:highlight w:val="black"/>
         </w:rPr>
-        <w:t>brew update</w:t>
+        <w:t>brew</w:t>
+      </w:r>
+      <w:proofErr w:type="gramEnd"/>
+      <w:r>
+        <w:rPr>
+          <w:rStyle w:val="bash"/>
+          <w:highlight w:val="black"/>
+        </w:rPr>
+        <w:t xml:space="preserve"> update</w:t>
       </w:r>
     </w:p>
     <w:p>
@@ -159,13 +179,31 @@
           <w:highlight w:val="black"/>
         </w:rPr>
       </w:pPr>
+      <w:proofErr w:type="gramStart"/>
       <w:r>
         <w:rPr>
           <w:rStyle w:val="bash"/>
           <w:highlight w:val="black"/>
         </w:rPr>
-        <w:t>brew install mongodb</w:t>
-      </w:r>
+        <w:t>brew</w:t>
+      </w:r>
+      <w:proofErr w:type="gramEnd"/>
+      <w:r>
+        <w:rPr>
+          <w:rStyle w:val="bash"/>
+          <w:highlight w:val="black"/>
+        </w:rPr>
+        <w:t xml:space="preserve"> install </w:t>
+      </w:r>
+      <w:proofErr w:type="spellStart"/>
+      <w:r>
+        <w:rPr>
+          <w:rStyle w:val="bash"/>
+          <w:highlight w:val="black"/>
+        </w:rPr>
+        <w:t>mongodb</w:t>
+      </w:r>
+      <w:proofErr w:type="spellEnd"/>
     </w:p>
     <w:p>
       <w:pPr>
@@ -188,7 +226,15 @@
         </w:numPr>
       </w:pPr>
       <w:r>
-        <w:t>Create a data/db folder where you want your databases to be sourced</w:t>
+        <w:t>Create a data/</w:t>
+      </w:r>
+      <w:proofErr w:type="spellStart"/>
+      <w:r>
+        <w:t>db</w:t>
+      </w:r>
+      <w:proofErr w:type="spellEnd"/>
+      <w:r>
+        <w:t xml:space="preserve"> folder where you want your databases to be sourced</w:t>
       </w:r>
     </w:p>
     <w:p>
@@ -207,13 +253,65 @@
           <w:highlight w:val="black"/>
         </w:rPr>
       </w:pPr>
+      <w:proofErr w:type="spellStart"/>
+      <w:proofErr w:type="gramStart"/>
       <w:r>
         <w:rPr>
           <w:rStyle w:val="bash"/>
           <w:highlight w:val="black"/>
         </w:rPr>
-        <w:t>mkdir –p users/evanturner/src/data/db</w:t>
-      </w:r>
+        <w:t>mkdir</w:t>
+      </w:r>
+      <w:proofErr w:type="spellEnd"/>
+      <w:proofErr w:type="gramEnd"/>
+      <w:r>
+        <w:rPr>
+          <w:rStyle w:val="bash"/>
+          <w:highlight w:val="black"/>
+        </w:rPr>
+        <w:t xml:space="preserve"> –p users/</w:t>
+      </w:r>
+      <w:proofErr w:type="spellStart"/>
+      <w:r>
+        <w:rPr>
+          <w:rStyle w:val="bash"/>
+          <w:highlight w:val="black"/>
+        </w:rPr>
+        <w:t>evanturner</w:t>
+      </w:r>
+      <w:proofErr w:type="spellEnd"/>
+      <w:r>
+        <w:rPr>
+          <w:rStyle w:val="bash"/>
+          <w:highlight w:val="black"/>
+        </w:rPr>
+        <w:t>/</w:t>
+      </w:r>
+      <w:proofErr w:type="spellStart"/>
+      <w:r>
+        <w:rPr>
+          <w:rStyle w:val="bash"/>
+          <w:highlight w:val="black"/>
+        </w:rPr>
+        <w:t>src</w:t>
+      </w:r>
+      <w:proofErr w:type="spellEnd"/>
+      <w:r>
+        <w:rPr>
+          <w:rStyle w:val="bash"/>
+          <w:highlight w:val="black"/>
+        </w:rPr>
+        <w:t>/data/</w:t>
+      </w:r>
+      <w:proofErr w:type="spellStart"/>
+      <w:r>
+        <w:rPr>
+          <w:rStyle w:val="bash"/>
+          <w:highlight w:val="black"/>
+        </w:rPr>
+        <w:t>db</w:t>
+      </w:r>
+      <w:proofErr w:type="spellEnd"/>
     </w:p>
     <w:p>
       <w:pPr>
@@ -245,17 +343,27 @@
       <w:pPr>
         <w:pStyle w:val="NoteLevel2"/>
       </w:pPr>
+      <w:proofErr w:type="gramStart"/>
       <w:r>
         <w:rPr>
           <w:b/>
         </w:rPr>
         <w:t>mongod</w:t>
       </w:r>
+      <w:proofErr w:type="gramEnd"/>
       <w:r>
         <w:t xml:space="preserve"> is the primary daemon </w:t>
       </w:r>
       <w:r>
-        <w:t xml:space="preserve">process for the MongoDB system. </w:t>
+        <w:t xml:space="preserve">process for the </w:t>
+      </w:r>
+      <w:proofErr w:type="spellStart"/>
+      <w:r>
+        <w:t>MongoDB</w:t>
+      </w:r>
+      <w:proofErr w:type="spellEnd"/>
+      <w:r>
+        <w:t xml:space="preserve"> system. </w:t>
       </w:r>
     </w:p>
     <w:p>
@@ -274,7 +382,15 @@
         </w:rPr>
       </w:pPr>
       <w:r>
-        <w:t>Specify the dbpath when loading mongod</w:t>
+        <w:t xml:space="preserve">Specify the </w:t>
+      </w:r>
+      <w:proofErr w:type="spellStart"/>
+      <w:r>
+        <w:t>dbpath</w:t>
+      </w:r>
+      <w:proofErr w:type="spellEnd"/>
+      <w:r>
+        <w:t xml:space="preserve"> when loading mongod</w:t>
       </w:r>
     </w:p>
     <w:p>
@@ -290,13 +406,63 @@
           <w:highlight w:val="black"/>
         </w:rPr>
       </w:pPr>
+      <w:proofErr w:type="gramStart"/>
       <w:r>
         <w:rPr>
           <w:rStyle w:val="bash"/>
           <w:highlight w:val="black"/>
         </w:rPr>
-        <w:t>mongod --dbpath ~/src/data/db</w:t>
-      </w:r>
+        <w:t>mongod</w:t>
+      </w:r>
+      <w:proofErr w:type="gramEnd"/>
+      <w:r>
+        <w:rPr>
+          <w:rStyle w:val="bash"/>
+          <w:highlight w:val="black"/>
+        </w:rPr>
+        <w:t xml:space="preserve"> --</w:t>
+      </w:r>
+      <w:proofErr w:type="spellStart"/>
+      <w:r>
+        <w:rPr>
+          <w:rStyle w:val="bash"/>
+          <w:highlight w:val="black"/>
+        </w:rPr>
+        <w:t>dbpath</w:t>
+      </w:r>
+      <w:proofErr w:type="spellEnd"/>
+      <w:r>
+        <w:rPr>
+          <w:rStyle w:val="bash"/>
+          <w:highlight w:val="black"/>
+        </w:rPr>
+        <w:t xml:space="preserve"> ~/</w:t>
+      </w:r>
+      <w:proofErr w:type="spellStart"/>
+      <w:r>
+        <w:rPr>
+          <w:rStyle w:val="bash"/>
+          <w:highlight w:val="black"/>
+        </w:rPr>
+        <w:t>src</w:t>
+      </w:r>
+      <w:proofErr w:type="spellEnd"/>
+      <w:r>
+        <w:rPr>
+          <w:rStyle w:val="bash"/>
+          <w:highlight w:val="black"/>
+        </w:rPr>
+        <w:t>/data/</w:t>
+      </w:r>
+      <w:proofErr w:type="spellStart"/>
+      <w:r>
+        <w:rPr>
+          <w:rStyle w:val="bash"/>
+          <w:highlight w:val="black"/>
+        </w:rPr>
+        <w:t>db</w:t>
+      </w:r>
+      <w:proofErr w:type="spellEnd"/>
     </w:p>
     <w:p>
       <w:pPr>
@@ -408,6 +574,7 @@
           <w:highlight w:val="black"/>
         </w:rPr>
       </w:pPr>
+      <w:proofErr w:type="gramStart"/>
       <w:r>
         <w:rPr>
           <w:rStyle w:val="bash"/>
@@ -415,6 +582,7 @@
         </w:rPr>
         <w:t>mongo</w:t>
       </w:r>
+      <w:proofErr w:type="gramEnd"/>
     </w:p>
     <w:p>
       <w:pPr>
@@ -513,11 +681,21 @@
           <w:rStyle w:val="bash"/>
           <w:highlight w:val="black"/>
         </w:rPr>
-        <w:t>show dbs</w:t>
-      </w:r>
+        <w:t>show </w:t>
+      </w:r>
+      <w:proofErr w:type="spellStart"/>
+      <w:r>
+        <w:rPr>
+          <w:rStyle w:val="bash"/>
+          <w:highlight w:val="black"/>
+        </w:rPr>
+        <w:t>dbs</w:t>
+      </w:r>
+      <w:proofErr w:type="spellEnd"/>
       <w:r>
         <w:t> operation again, it will not include the </w:t>
       </w:r>
+      <w:proofErr w:type="spellStart"/>
       <w:r>
         <w:rPr>
           <w:rStyle w:val="bash"/>
@@ -525,6 +703,7 @@
         </w:rPr>
         <w:t>book_library_db</w:t>
       </w:r>
+      <w:proofErr w:type="spellEnd"/>
       <w:r>
         <w:t> </w:t>
       </w:r>
@@ -536,8 +715,14 @@
       <w:pPr>
         <w:pStyle w:val="NoteLevel2"/>
       </w:pPr>
-      <w:r>
-        <w:t xml:space="preserve">MongoDB will not permanently create a database until you insert data into that database. </w:t>
+      <w:proofErr w:type="spellStart"/>
+      <w:r>
+        <w:lastRenderedPageBreak/>
+        <w:t>MongoDB</w:t>
+      </w:r>
+      <w:proofErr w:type="spellEnd"/>
+      <w:r>
+        <w:t xml:space="preserve"> will not permanently create a database until you insert data into that database. </w:t>
       </w:r>
     </w:p>
     <w:p>
@@ -582,13 +767,59 @@
     <w:p>
       <w:pPr>
         <w:pStyle w:val="NoteLevel1"/>
-        <w:tabs>
-          <w:tab w:val="clear" w:pos="360"/>
-          <w:tab w:val="num" w:pos="0"/>
-        </w:tabs>
-      </w:pPr>
-      <w:r>
-        <w:t>You can start MongoDB from a command line by issuing the </w:t>
+        <w:numPr>
+          <w:ilvl w:val="0"/>
+          <w:numId w:val="0"/>
+        </w:numPr>
+      </w:pPr>
+      <w:r>
+        <w:t>Mongod</w:t>
+      </w:r>
+    </w:p>
+    <w:p>
+      <w:pPr>
+        <w:pStyle w:val="NoteLevel1"/>
+      </w:pPr>
+      <w:r>
+        <w:t xml:space="preserve">The </w:t>
+      </w:r>
+      <w:r>
+        <w:rPr>
+          <w:b/>
+        </w:rPr>
+        <w:t>mongod</w:t>
+      </w:r>
+      <w:r>
+        <w:t> process is the primary database process that runs on an individual server. </w:t>
+      </w:r>
+    </w:p>
+    <w:p>
+      <w:pPr>
+        <w:pStyle w:val="NoteLevel1"/>
+      </w:pPr>
+      <w:r>
+        <w:t>It h</w:t>
+      </w:r>
+      <w:r>
+        <w:t>andles data requests, manages data access, and performs background management operations</w:t>
+      </w:r>
+      <w:bookmarkStart w:id="0" w:name="_GoBack"/>
+      <w:bookmarkEnd w:id="0"/>
+    </w:p>
+    <w:p>
+      <w:pPr>
+        <w:pStyle w:val="NoteLevel2"/>
+      </w:pPr>
+      <w:r>
+        <w:t xml:space="preserve">You can start </w:t>
+      </w:r>
+      <w:proofErr w:type="spellStart"/>
+      <w:r>
+        <w:t>MongoDB</w:t>
+      </w:r>
+      <w:proofErr w:type="spellEnd"/>
+      <w:r>
+        <w:t xml:space="preserve"> from a command line by issuing the </w:t>
       </w:r>
       <w:r>
         <w:rPr>
@@ -606,71 +837,12 @@
     </w:p>
     <w:p>
       <w:pPr>
-        <w:pStyle w:val="NoteLevel2"/>
-      </w:pPr>
-      <w:r>
-        <w:t>The</w:t>
-      </w:r>
-      <w:r>
-        <w:t xml:space="preserve"> </w:t>
-      </w:r>
-      <w:r>
-        <w:rPr>
-          <w:rStyle w:val="CodeBlack"/>
-        </w:rPr>
-        <w:t>mongod</w:t>
-      </w:r>
-      <w:r>
-        <w:t> process is the primary database process that runs on an individual server. </w:t>
-      </w:r>
-    </w:p>
-    <w:p>
-      <w:pPr>
-        <w:pStyle w:val="NoteLevel1"/>
-      </w:pPr>
-      <w:r>
-        <w:rPr>
-          <w:rStyle w:val="CodeBlack"/>
-        </w:rPr>
-        <w:t>mongos</w:t>
-      </w:r>
-      <w:r>
-        <w:t> provides a coherent MongoDB interface equivalent to a </w:t>
-      </w:r>
-      <w:r>
-        <w:t>mongod</w:t>
-      </w:r>
-      <w:r>
-        <w:t> fr</w:t>
-      </w:r>
-      <w:r>
-        <w:t>om the perspective of a client</w:t>
-      </w:r>
-    </w:p>
-    <w:p>
-      <w:pPr>
-        <w:pStyle w:val="NoteLevel2"/>
-      </w:pPr>
-      <w:r>
-        <w:t>The </w:t>
-      </w:r>
-      <w:r>
-        <w:rPr>
-          <w:rStyle w:val="CodeBlack"/>
-        </w:rPr>
-        <w:t>mongo</w:t>
-      </w:r>
-      <w:r>
-        <w:t> binary provides the administrative shell.</w:t>
-      </w:r>
-    </w:p>
-    <w:p>
-      <w:pPr>
         <w:pStyle w:val="NoteLevel1"/>
         <w:numPr>
           <w:ilvl w:val="0"/>
           <w:numId w:val="0"/>
         </w:numPr>
+        <w:ind w:left="360" w:hanging="360"/>
       </w:pPr>
     </w:p>
     <w:p>
@@ -680,43 +852,174 @@
           <w:ilvl w:val="0"/>
           <w:numId w:val="0"/>
         </w:numPr>
-      </w:pPr>
-      <w:r>
-        <w:t>Starting</w:t>
+        <w:ind w:left="360" w:hanging="360"/>
+      </w:pPr>
+      <w:r>
+        <w:t>Mongo</w:t>
       </w:r>
     </w:p>
     <w:p>
       <w:pPr>
         <w:pStyle w:val="NoteLevel1"/>
-        <w:tabs>
-          <w:tab w:val="clear" w:pos="360"/>
-          <w:tab w:val="num" w:pos="0"/>
-        </w:tabs>
-      </w:pPr>
-      <w:r>
-        <w:t xml:space="preserve">By default, MongoDB stores data in the /data/db directory. </w:t>
-      </w:r>
+      </w:pPr>
+      <w:proofErr w:type="gramStart"/>
       <w:r>
         <w:rPr>
-          <w:i/>
+          <w:rStyle w:val="CodeBlack"/>
         </w:rPr>
-        <w:t>On Windows, MongoDB stores data in</w:t>
+        <w:t>mongos</w:t>
+      </w:r>
+      <w:proofErr w:type="gramEnd"/>
+      <w:r>
+        <w:t xml:space="preserve"> provides a coherent </w:t>
+      </w:r>
+      <w:proofErr w:type="spellStart"/>
+      <w:r>
+        <w:t>MongoDB</w:t>
+      </w:r>
+      <w:proofErr w:type="spellEnd"/>
+      <w:r>
+        <w:t xml:space="preserve"> interface equivalent to a </w:t>
+      </w:r>
+      <w:r>
+        <w:t>mongod</w:t>
+      </w:r>
+      <w:r>
+        <w:t> fr</w:t>
+      </w:r>
+      <w:r>
+        <w:t>om the perspective of a client</w:t>
+      </w:r>
+    </w:p>
+    <w:p>
+      <w:pPr>
+        <w:pStyle w:val="NoteLevel2"/>
+      </w:pPr>
+      <w:r>
+        <w:t>The </w:t>
       </w:r>
       <w:r>
         <w:rPr>
-          <w:i/>
+          <w:rStyle w:val="CodeBlack"/>
         </w:rPr>
+        <w:t>mongo</w:t>
+      </w:r>
+      <w:r>
+        <w:t> binary provides the administrative shell.</w:t>
+      </w:r>
+    </w:p>
+    <w:p>
+      <w:pPr>
+        <w:pStyle w:val="NoteLevel2"/>
+      </w:pPr>
+      <w:proofErr w:type="gramStart"/>
+      <w:r>
+        <w:t>mongos</w:t>
+      </w:r>
+      <w:proofErr w:type="gramEnd"/>
+      <w:r>
+        <w:t> for “</w:t>
+      </w:r>
+      <w:proofErr w:type="spellStart"/>
+      <w:r>
+        <w:t>MongoDB</w:t>
+      </w:r>
+      <w:proofErr w:type="spellEnd"/>
+      <w:r>
+        <w:t xml:space="preserve"> Shard,” is a routing service for </w:t>
+      </w:r>
+      <w:proofErr w:type="spellStart"/>
+      <w:r>
+        <w:t>MongoDB</w:t>
+      </w:r>
+      <w:proofErr w:type="spellEnd"/>
+      <w:r>
+        <w:t xml:space="preserve"> shard configurations that processes queries from the application layer, and determines the location of this data in the </w:t>
+      </w:r>
+      <w:proofErr w:type="spellStart"/>
+      <w:r>
+        <w:t>sharded</w:t>
+      </w:r>
+      <w:proofErr w:type="spellEnd"/>
+      <w:r>
+        <w:t xml:space="preserve"> cluster, in order to complete these operations</w:t>
+      </w:r>
+    </w:p>
+    <w:p>
+      <w:pPr>
+        <w:pStyle w:val="NoteLevel1"/>
+      </w:pPr>
+      <w:proofErr w:type="gramStart"/>
+      <w:r>
+        <w:rPr>
+          <w:rStyle w:val="CodeBlack"/>
+        </w:rPr>
+        <w:t>mongo</w:t>
+      </w:r>
+      <w:proofErr w:type="gramEnd"/>
+      <w:r>
         <w:t xml:space="preserve"> </w:t>
       </w:r>
       <w:r>
-        <w:rPr>
-          <w:i/>
-        </w:rPr>
-        <w:t>C:\data\db</w:t>
-      </w:r>
-      <w:r>
-        <w:t>. On all platforms, MongoDB listens for connections from clients on port 27017</w:t>
-      </w:r>
+        <w:t>is an interactive JavaScript sh</w:t>
+      </w:r>
+      <w:r>
+        <w:t xml:space="preserve">ell interface to </w:t>
+      </w:r>
+      <w:proofErr w:type="spellStart"/>
+      <w:r>
+        <w:t>MongoDB</w:t>
+      </w:r>
+    </w:p>
+    <w:p>
+      <w:pPr>
+        <w:pStyle w:val="NoteLevel2"/>
+      </w:pPr>
+      <w:proofErr w:type="spellEnd"/>
+      <w:r>
+        <w:t>P</w:t>
+      </w:r>
+      <w:r>
+        <w:t>rovides a powerful inter</w:t>
+      </w:r>
+      <w:r>
+        <w:t>face for systems administrators</w:t>
+      </w:r>
+    </w:p>
+    <w:p>
+      <w:pPr>
+        <w:pStyle w:val="NoteLevel2"/>
+      </w:pPr>
+      <w:r>
+        <w:t xml:space="preserve">Provides </w:t>
+      </w:r>
+      <w:r>
+        <w:t>a way for developers to test queries and operations directly with the database. </w:t>
+      </w:r>
+    </w:p>
+    <w:p>
+      <w:pPr>
+        <w:pStyle w:val="NoteLevel2"/>
+        <w:numPr>
+          <w:ilvl w:val="0"/>
+          <w:numId w:val="0"/>
+        </w:numPr>
+        <w:ind w:left="1080"/>
+      </w:pPr>
+      <w:r>
+        <w:t>P</w:t>
+      </w:r>
+      <w:r>
+        <w:t>rovides a fully functional JavaScript envi</w:t>
+      </w:r>
+      <w:r>
+        <w:t xml:space="preserve">ronment for use with a </w:t>
+      </w:r>
+      <w:proofErr w:type="spellStart"/>
+      <w:r>
+        <w:t>MongoDB</w:t>
+      </w:r>
+      <w:proofErr w:type="spellEnd"/>
     </w:p>
     <w:p>
       <w:pPr>
@@ -736,6 +1039,98 @@
         </w:numPr>
       </w:pPr>
       <w:r>
+        <w:t>Starting</w:t>
+      </w:r>
+    </w:p>
+    <w:p>
+      <w:pPr>
+        <w:pStyle w:val="NoteLevel1"/>
+        <w:tabs>
+          <w:tab w:val="clear" w:pos="360"/>
+          <w:tab w:val="num" w:pos="0"/>
+        </w:tabs>
+      </w:pPr>
+      <w:r>
+        <w:t xml:space="preserve">By default, </w:t>
+      </w:r>
+      <w:proofErr w:type="spellStart"/>
+      <w:r>
+        <w:t>MongoDB</w:t>
+      </w:r>
+      <w:proofErr w:type="spellEnd"/>
+      <w:r>
+        <w:t xml:space="preserve"> stores data in the /data/</w:t>
+      </w:r>
+      <w:proofErr w:type="spellStart"/>
+      <w:r>
+        <w:t>db</w:t>
+      </w:r>
+      <w:proofErr w:type="spellEnd"/>
+      <w:r>
+        <w:t xml:space="preserve"> directory. </w:t>
+      </w:r>
+      <w:r>
+        <w:rPr>
+          <w:i/>
+        </w:rPr>
+        <w:t xml:space="preserve">On Windows, </w:t>
+      </w:r>
+      <w:proofErr w:type="spellStart"/>
+      <w:r>
+        <w:rPr>
+          <w:i/>
+        </w:rPr>
+        <w:t>MongoDB</w:t>
+      </w:r>
+      <w:proofErr w:type="spellEnd"/>
+      <w:r>
+        <w:rPr>
+          <w:i/>
+        </w:rPr>
+        <w:t xml:space="preserve"> stores data in</w:t>
+      </w:r>
+      <w:r>
+        <w:rPr>
+          <w:i/>
+        </w:rPr>
+        <w:t xml:space="preserve"> </w:t>
+      </w:r>
+      <w:r>
+        <w:rPr>
+          <w:i/>
+        </w:rPr>
+        <w:t>C:\data\db</w:t>
+      </w:r>
+      <w:r>
+        <w:t xml:space="preserve">. On all platforms, </w:t>
+      </w:r>
+      <w:proofErr w:type="spellStart"/>
+      <w:r>
+        <w:t>MongoDB</w:t>
+      </w:r>
+      <w:proofErr w:type="spellEnd"/>
+      <w:r>
+        <w:t xml:space="preserve"> listens for connections from clients on port 27017</w:t>
+      </w:r>
+    </w:p>
+    <w:p>
+      <w:pPr>
+        <w:pStyle w:val="NoteLevel1"/>
+        <w:numPr>
+          <w:ilvl w:val="0"/>
+          <w:numId w:val="0"/>
+        </w:numPr>
+      </w:pPr>
+    </w:p>
+    <w:p>
+      <w:pPr>
+        <w:pStyle w:val="NoteLevel1"/>
+        <w:numPr>
+          <w:ilvl w:val="0"/>
+          <w:numId w:val="0"/>
+        </w:numPr>
+      </w:pPr>
+      <w:r>
         <w:t>Specify a Data Directory</w:t>
       </w:r>
     </w:p>
@@ -767,11 +1162,21 @@
         <w:t>other than</w:t>
       </w:r>
       <w:r>
-        <w:t> /data/db you can specify a </w:t>
-      </w:r>
+        <w:t> /data/</w:t>
+      </w:r>
+      <w:proofErr w:type="spellStart"/>
+      <w:r>
+        <w:t>db</w:t>
+      </w:r>
+      <w:proofErr w:type="spellEnd"/>
+      <w:r>
+        <w:t> you can specify a </w:t>
+      </w:r>
+      <w:proofErr w:type="spellStart"/>
       <w:r>
         <w:t>dbPath</w:t>
       </w:r>
+      <w:proofErr w:type="spellEnd"/>
       <w:r>
         <w:t xml:space="preserve">. </w:t>
       </w:r>
@@ -781,14 +1186,17 @@
         <w:pStyle w:val="NoteLevel2"/>
       </w:pPr>
       <w:r>
+        <w:lastRenderedPageBreak/>
         <w:t>The</w:t>
       </w:r>
       <w:r>
         <w:t xml:space="preserve"> </w:t>
       </w:r>
+      <w:proofErr w:type="spellStart"/>
       <w:r>
         <w:t>dbPath</w:t>
       </w:r>
+      <w:proofErr w:type="spellEnd"/>
       <w:r>
         <w:t> must exist before you start </w:t>
       </w:r>
@@ -890,12 +1298,23 @@
           <w:rStyle w:val="bash"/>
         </w:rPr>
       </w:pPr>
+      <w:proofErr w:type="spellStart"/>
+      <w:proofErr w:type="gramStart"/>
       <w:r>
         <w:rPr>
           <w:rStyle w:val="bash"/>
           <w:highlight w:val="black"/>
         </w:rPr>
-        <w:t>db.shutdownServer()</w:t>
+        <w:t>db.shutdownServer</w:t>
+      </w:r>
+      <w:proofErr w:type="spellEnd"/>
+      <w:proofErr w:type="gramEnd"/>
+      <w:r>
+        <w:rPr>
+          <w:rStyle w:val="bash"/>
+          <w:highlight w:val="black"/>
+        </w:rPr>
+        <w:t>()</w:t>
       </w:r>
       <w:r>
         <w:rPr>
@@ -909,8 +1328,6 @@
       <w:r>
         <w:t xml:space="preserve"> Control-C or Command-period</w:t>
       </w:r>
-      <w:bookmarkStart w:id="0" w:name="_GoBack"/>
-      <w:bookmarkEnd w:id="0"/>
     </w:p>
     <w:p>
       <w:pPr>
@@ -8260,7 +8677,7 @@
 </file>
 
 <file path=customXml/itemProps1.xml><?xml version="1.0" encoding="utf-8"?>
-<ds:datastoreItem xmlns:ds="http://schemas.openxmlformats.org/officeDocument/2006/customXml" ds:itemID="{7236963F-32DF-0744-9154-80FF746ABCAE}">
+<ds:datastoreItem xmlns:ds="http://schemas.openxmlformats.org/officeDocument/2006/customXml" ds:itemID="{91F76B61-8480-5A4A-AA8C-5A441F6FBF9B}">
   <ds:schemaRefs>
     <ds:schemaRef ds:uri="http://schemas.openxmlformats.org/officeDocument/2006/bibliography"/>
   </ds:schemaRefs>

</xml_diff>

<commit_message>
dbpath info entered for mongodb
</commit_message>
<xml_diff>
--- a/WDA.docx
+++ b/WDA.docx
@@ -537,6 +537,7 @@
         <w:pStyle w:val="NoteLevel2"/>
       </w:pPr>
       <w:r>
+        <w:lastRenderedPageBreak/>
         <w:t xml:space="preserve">MongoDB will not permanently create a database until you insert data into that database. </w:t>
       </w:r>
     </w:p>
@@ -886,6 +887,116 @@
       <w:r>
         <w:t xml:space="preserve">. </w:t>
       </w:r>
+    </w:p>
+    <w:p>
+      <w:pPr>
+        <w:pStyle w:val="NoteLevel1"/>
+        <w:numPr>
+          <w:ilvl w:val="0"/>
+          <w:numId w:val="0"/>
+        </w:numPr>
+      </w:pPr>
+    </w:p>
+    <w:p>
+      <w:pPr>
+        <w:pStyle w:val="NoteLevel1"/>
+        <w:numPr>
+          <w:ilvl w:val="0"/>
+          <w:numId w:val="0"/>
+        </w:numPr>
+      </w:pPr>
+      <w:r>
+        <w:t>At the moment only specifying a dbpath is working:</w:t>
+      </w:r>
+      <w:bookmarkStart w:id="0" w:name="_GoBack"/>
+      <w:bookmarkEnd w:id="0"/>
+    </w:p>
+    <w:p>
+      <w:pPr>
+        <w:pStyle w:val="NoteLevel1"/>
+        <w:rPr>
+          <w:rStyle w:val="bash"/>
+          <w:highlight w:val="black"/>
+        </w:rPr>
+      </w:pPr>
+      <w:r>
+        <w:rPr>
+          <w:rStyle w:val="bash"/>
+          <w:highlight w:val="black"/>
+        </w:rPr>
+        <w:t>mongod --dbpath /users/evanturner/src/mongodb/data/db</w:t>
+      </w:r>
+    </w:p>
+    <w:p>
+      <w:pPr>
+        <w:pStyle w:val="NoteLevel1"/>
+        <w:numPr>
+          <w:ilvl w:val="0"/>
+          <w:numId w:val="0"/>
+        </w:numPr>
+      </w:pPr>
+      <w:r>
+        <w:rPr>
+          <w:noProof/>
+        </w:rPr>
+        <w:drawing>
+          <wp:inline distT="0" distB="0" distL="0" distR="0" wp14:anchorId="6BBC1C86" wp14:editId="63FFCBF7">
+            <wp:extent cx="6310489" cy="1092200"/>
+            <wp:effectExtent l="0" t="0" r="0" b="0"/>
+            <wp:docPr id="267" name="Picture 4" descr="Macintosh HD:Users:evanturner:Desktop:Screen Shot 2014-12-22 at 4.50.24 PM.png"/>
+            <wp:cNvGraphicFramePr>
+              <a:graphicFrameLocks xmlns:a="http://schemas.openxmlformats.org/drawingml/2006/main" noChangeAspect="1"/>
+            </wp:cNvGraphicFramePr>
+            <a:graphic xmlns:a="http://schemas.openxmlformats.org/drawingml/2006/main">
+              <a:graphicData uri="http://schemas.openxmlformats.org/drawingml/2006/picture">
+                <pic:pic xmlns:pic="http://schemas.openxmlformats.org/drawingml/2006/picture">
+                  <pic:nvPicPr>
+                    <pic:cNvPr id="0" name="Picture 4" descr="Macintosh HD:Users:evanturner:Desktop:Screen Shot 2014-12-22 at 4.50.24 PM.png"/>
+                    <pic:cNvPicPr>
+                      <a:picLocks noChangeAspect="1" noChangeArrowheads="1"/>
+                    </pic:cNvPicPr>
+                  </pic:nvPicPr>
+                  <pic:blipFill>
+                    <a:blip r:embed="rId11">
+                      <a:extLst>
+                        <a:ext uri="{28A0092B-C50C-407E-A947-70E740481C1C}">
+                          <a14:useLocalDpi xmlns:a14="http://schemas.microsoft.com/office/drawing/2010/main" val="0"/>
+                        </a:ext>
+                      </a:extLst>
+                    </a:blip>
+                    <a:srcRect/>
+                    <a:stretch>
+                      <a:fillRect/>
+                    </a:stretch>
+                  </pic:blipFill>
+                  <pic:spPr bwMode="auto">
+                    <a:xfrm>
+                      <a:off x="0" y="0"/>
+                      <a:ext cx="6310489" cy="1092200"/>
+                    </a:xfrm>
+                    <a:prstGeom prst="rect">
+                      <a:avLst/>
+                    </a:prstGeom>
+                    <a:noFill/>
+                    <a:ln>
+                      <a:noFill/>
+                    </a:ln>
+                  </pic:spPr>
+                </pic:pic>
+              </a:graphicData>
+            </a:graphic>
+          </wp:inline>
+        </w:drawing>
+      </w:r>
+    </w:p>
+    <w:p>
+      <w:pPr>
+        <w:pStyle w:val="NoteLevel1"/>
+        <w:numPr>
+          <w:ilvl w:val="0"/>
+          <w:numId w:val="0"/>
+        </w:numPr>
+      </w:pPr>
     </w:p>
     <w:p>
       <w:pPr>
@@ -1041,7 +1152,7 @@
       </w:pPr>
     </w:p>
     <w:sectPr>
-      <w:headerReference w:type="first" r:id="rId11"/>
+      <w:headerReference w:type="first" r:id="rId12"/>
       <w:pgSz w:w="12240" w:h="15840"/>
       <w:pgMar w:top="1440" w:right="1440" w:bottom="1440" w:left="1440" w:header="720" w:footer="720" w:gutter="0"/>
       <w:cols w:space="720"/>
@@ -1107,8 +1218,8 @@
         <w:szCs w:val="36"/>
       </w:rPr>
     </w:pPr>
-    <w:bookmarkStart w:id="0" w:name="_WNSectionTitle_13"/>
-    <w:bookmarkStart w:id="1" w:name="_WNTabType_12"/>
+    <w:bookmarkStart w:id="1" w:name="_WNSectionTitle_13"/>
+    <w:bookmarkStart w:id="2" w:name="_WNTabType_12"/>
     <w:r>
       <w:rPr>
         <w:rFonts w:eastAsia="ＭＳ ゴシック"/>
@@ -1154,8 +1265,6 @@
       </w:rPr>
       <w:t>10/22/14 11</w:t>
     </w:r>
-    <w:bookmarkStart w:id="2" w:name="_GoBack"/>
-    <w:bookmarkEnd w:id="2"/>
     <w:r>
       <w:rPr>
         <w:rFonts w:eastAsia="ＭＳ ゴシック"/>
@@ -1172,8 +1281,8 @@
       <w:fldChar w:fldCharType="end"/>
     </w:r>
   </w:p>
-  <w:bookmarkEnd w:id="0"/>
   <w:bookmarkEnd w:id="1"/>
+  <w:bookmarkEnd w:id="2"/>
 </w:hdr>
 </file>
 
@@ -8378,7 +8487,7 @@
 </file>
 
 <file path=customXml/itemProps1.xml><?xml version="1.0" encoding="utf-8"?>
-<ds:datastoreItem xmlns:ds="http://schemas.openxmlformats.org/officeDocument/2006/customXml" ds:itemID="{69B7D978-BECA-A94D-8B23-F3441733083B}">
+<ds:datastoreItem xmlns:ds="http://schemas.openxmlformats.org/officeDocument/2006/customXml" ds:itemID="{D5CA9B29-4B9A-EE49-894F-B63B5FF1C475}">
   <ds:schemaRefs>
     <ds:schemaRef ds:uri="http://schemas.openxmlformats.org/officeDocument/2006/bibliography"/>
   </ds:schemaRefs>

</xml_diff>

<commit_message>
added a small snippet of code from express
</commit_message>
<xml_diff>
--- a/WDA.docx
+++ b/WDA.docx
@@ -537,7 +537,6 @@
         <w:pStyle w:val="NoteLevel2"/>
       </w:pPr>
       <w:r>
-        <w:lastRenderedPageBreak/>
         <w:t xml:space="preserve">MongoDB will not permanently create a database until you insert data into that database. </w:t>
       </w:r>
     </w:p>
@@ -908,8 +907,6 @@
       <w:r>
         <w:t>At the moment only specifying a dbpath is working:</w:t>
       </w:r>
-      <w:bookmarkStart w:id="0" w:name="_GoBack"/>
-      <w:bookmarkEnd w:id="0"/>
     </w:p>
     <w:p>
       <w:pPr>
@@ -1149,7 +1146,676 @@
           <w:ilvl w:val="0"/>
           <w:numId w:val="0"/>
         </w:numPr>
-      </w:pPr>
+        <w:rPr>
+          <w:u w:val="single"/>
+        </w:rPr>
+      </w:pPr>
+      <w:r>
+        <w:rPr>
+          <w:u w:val="single"/>
+        </w:rPr>
+        <w:t>Express.js</w:t>
+      </w:r>
+    </w:p>
+    <w:p>
+      <w:pPr>
+        <w:pStyle w:val="NoteLevel1"/>
+        <w:numPr>
+          <w:ilvl w:val="0"/>
+          <w:numId w:val="0"/>
+        </w:numPr>
+      </w:pPr>
+    </w:p>
+    <w:p>
+      <w:pPr>
+        <w:rPr>
+          <w:rStyle w:val="Code"/>
+        </w:rPr>
+      </w:pPr>
+      <w:r>
+        <w:rPr>
+          <w:rStyle w:val="Code"/>
+        </w:rPr>
+        <w:t>var express = require('express');</w:t>
+      </w:r>
+    </w:p>
+    <w:p>
+      <w:pPr>
+        <w:rPr>
+          <w:rStyle w:val="Code"/>
+        </w:rPr>
+      </w:pPr>
+      <w:r>
+        <w:rPr>
+          <w:rStyle w:val="Code"/>
+        </w:rPr>
+        <w:t>var app = express();</w:t>
+      </w:r>
+    </w:p>
+    <w:p>
+      <w:pPr>
+        <w:rPr>
+          <w:rStyle w:val="Code"/>
+        </w:rPr>
+      </w:pPr>
+      <w:r>
+        <w:rPr>
+          <w:rStyle w:val="Code"/>
+        </w:rPr>
+        <w:t>var bodyParser = require('body-parser');</w:t>
+      </w:r>
+    </w:p>
+    <w:p>
+      <w:pPr>
+        <w:rPr>
+          <w:rStyle w:val="Code"/>
+        </w:rPr>
+      </w:pPr>
+      <w:r>
+        <w:rPr>
+          <w:rStyle w:val="Code"/>
+        </w:rPr>
+        <w:t>var parseUrlencoded = bodyParser.urlencoded({ extended: false });</w:t>
+      </w:r>
+    </w:p>
+    <w:p>
+      <w:pPr>
+        <w:rPr>
+          <w:rStyle w:val="Code"/>
+        </w:rPr>
+      </w:pPr>
+      <w:r>
+        <w:rPr>
+          <w:rStyle w:val="Code"/>
+        </w:rPr>
+        <w:t>// In memory store for the cities in our application</w:t>
+      </w:r>
+    </w:p>
+    <w:p>
+      <w:pPr>
+        <w:rPr>
+          <w:rStyle w:val="Code"/>
+        </w:rPr>
+      </w:pPr>
+      <w:r>
+        <w:rPr>
+          <w:rStyle w:val="Code"/>
+        </w:rPr>
+        <w:t>var cities = {};</w:t>
+      </w:r>
+    </w:p>
+    <w:p>
+      <w:pPr>
+        <w:rPr>
+          <w:rStyle w:val="Code"/>
+        </w:rPr>
+      </w:pPr>
+    </w:p>
+    <w:p>
+      <w:pPr>
+        <w:rPr>
+          <w:rStyle w:val="Code"/>
+        </w:rPr>
+      </w:pPr>
+      <w:r>
+        <w:rPr>
+          <w:rStyle w:val="Code"/>
+        </w:rPr>
+        <w:t>app.route('/cities')</w:t>
+      </w:r>
+    </w:p>
+    <w:p>
+      <w:pPr>
+        <w:rPr>
+          <w:rStyle w:val="Code"/>
+        </w:rPr>
+      </w:pPr>
+      <w:r>
+        <w:rPr>
+          <w:rStyle w:val="Code"/>
+        </w:rPr>
+        <w:t xml:space="preserve">  .get(function (request, response) {</w:t>
+      </w:r>
+    </w:p>
+    <w:p>
+      <w:pPr>
+        <w:rPr>
+          <w:rStyle w:val="Code"/>
+        </w:rPr>
+      </w:pPr>
+      <w:r>
+        <w:rPr>
+          <w:rStyle w:val="Code"/>
+        </w:rPr>
+        <w:t xml:space="preserve">    if(request.query.search) {</w:t>
+      </w:r>
+    </w:p>
+    <w:p>
+      <w:pPr>
+        <w:rPr>
+          <w:rStyle w:val="Code"/>
+        </w:rPr>
+      </w:pPr>
+      <w:r>
+        <w:rPr>
+          <w:rStyle w:val="Code"/>
+        </w:rPr>
+        <w:t xml:space="preserve">      response.json(citySearch(request.query.search));</w:t>
+      </w:r>
+    </w:p>
+    <w:p>
+      <w:pPr>
+        <w:rPr>
+          <w:rStyle w:val="Code"/>
+        </w:rPr>
+      </w:pPr>
+      <w:r>
+        <w:rPr>
+          <w:rStyle w:val="Code"/>
+        </w:rPr>
+        <w:t xml:space="preserve">    } else {</w:t>
+      </w:r>
+    </w:p>
+    <w:p>
+      <w:pPr>
+        <w:rPr>
+          <w:rStyle w:val="Code"/>
+        </w:rPr>
+      </w:pPr>
+      <w:r>
+        <w:rPr>
+          <w:rStyle w:val="Code"/>
+        </w:rPr>
+        <w:t xml:space="preserve">      response.json(cities);</w:t>
+      </w:r>
+    </w:p>
+    <w:p>
+      <w:pPr>
+        <w:rPr>
+          <w:rStyle w:val="Code"/>
+        </w:rPr>
+      </w:pPr>
+      <w:r>
+        <w:rPr>
+          <w:rStyle w:val="Code"/>
+        </w:rPr>
+        <w:t xml:space="preserve">    }</w:t>
+      </w:r>
+    </w:p>
+    <w:p>
+      <w:pPr>
+        <w:rPr>
+          <w:rStyle w:val="Code"/>
+        </w:rPr>
+      </w:pPr>
+      <w:r>
+        <w:rPr>
+          <w:rStyle w:val="Code"/>
+        </w:rPr>
+        <w:t xml:space="preserve">  })</w:t>
+      </w:r>
+    </w:p>
+    <w:p>
+      <w:pPr>
+        <w:rPr>
+          <w:rStyle w:val="Code"/>
+        </w:rPr>
+      </w:pPr>
+      <w:r>
+        <w:rPr>
+          <w:rStyle w:val="Code"/>
+        </w:rPr>
+        <w:t xml:space="preserve">  .post(parseUrlencoded, function (request, response) {</w:t>
+      </w:r>
+    </w:p>
+    <w:p>
+      <w:pPr>
+        <w:rPr>
+          <w:rStyle w:val="Code"/>
+        </w:rPr>
+      </w:pPr>
+      <w:r>
+        <w:rPr>
+          <w:rStyle w:val="Code"/>
+        </w:rPr>
+        <w:t xml:space="preserve">    if(request.body.description.length &gt; 4) {</w:t>
+      </w:r>
+    </w:p>
+    <w:p>
+      <w:pPr>
+        <w:rPr>
+          <w:rStyle w:val="Code"/>
+        </w:rPr>
+      </w:pPr>
+      <w:r>
+        <w:rPr>
+          <w:rStyle w:val="Code"/>
+        </w:rPr>
+        <w:t xml:space="preserve">      var city = createCity(request.body.name, request.body.description);</w:t>
+      </w:r>
+    </w:p>
+    <w:p>
+      <w:pPr>
+        <w:rPr>
+          <w:rStyle w:val="Code"/>
+        </w:rPr>
+      </w:pPr>
+      <w:r>
+        <w:rPr>
+          <w:rStyle w:val="Code"/>
+        </w:rPr>
+        <w:t xml:space="preserve">      response.status(201).json(city);</w:t>
+      </w:r>
+    </w:p>
+    <w:p>
+      <w:pPr>
+        <w:rPr>
+          <w:rStyle w:val="Code"/>
+        </w:rPr>
+      </w:pPr>
+      <w:r>
+        <w:rPr>
+          <w:rStyle w:val="Code"/>
+        </w:rPr>
+        <w:t xml:space="preserve">    } else {</w:t>
+      </w:r>
+    </w:p>
+    <w:p>
+      <w:pPr>
+        <w:rPr>
+          <w:rStyle w:val="Code"/>
+        </w:rPr>
+      </w:pPr>
+      <w:r>
+        <w:rPr>
+          <w:rStyle w:val="Code"/>
+        </w:rPr>
+        <w:t xml:space="preserve">      response.status(400).json('Invalid City');</w:t>
+      </w:r>
+    </w:p>
+    <w:p>
+      <w:pPr>
+        <w:rPr>
+          <w:rStyle w:val="Code"/>
+        </w:rPr>
+      </w:pPr>
+      <w:r>
+        <w:rPr>
+          <w:rStyle w:val="Code"/>
+        </w:rPr>
+        <w:t xml:space="preserve">    }</w:t>
+      </w:r>
+    </w:p>
+    <w:p>
+      <w:pPr>
+        <w:rPr>
+          <w:rStyle w:val="Code"/>
+        </w:rPr>
+      </w:pPr>
+      <w:r>
+        <w:rPr>
+          <w:rStyle w:val="Code"/>
+        </w:rPr>
+        <w:t xml:space="preserve">  });</w:t>
+      </w:r>
+    </w:p>
+    <w:p>
+      <w:pPr>
+        <w:rPr>
+          <w:rStyle w:val="Code"/>
+        </w:rPr>
+      </w:pPr>
+    </w:p>
+    <w:p>
+      <w:pPr>
+        <w:rPr>
+          <w:rStyle w:val="Code"/>
+        </w:rPr>
+      </w:pPr>
+      <w:r>
+        <w:rPr>
+          <w:rStyle w:val="Code"/>
+        </w:rPr>
+        <w:t>app.route('/cities/:name')</w:t>
+      </w:r>
+    </w:p>
+    <w:p>
+      <w:pPr>
+        <w:rPr>
+          <w:rStyle w:val="Code"/>
+        </w:rPr>
+      </w:pPr>
+      <w:r>
+        <w:rPr>
+          <w:rStyle w:val="Code"/>
+        </w:rPr>
+        <w:t xml:space="preserve">  .get(function (request, response) {</w:t>
+      </w:r>
+    </w:p>
+    <w:p>
+      <w:pPr>
+        <w:rPr>
+          <w:rStyle w:val="Code"/>
+        </w:rPr>
+      </w:pPr>
+      <w:r>
+        <w:rPr>
+          <w:rStyle w:val="Code"/>
+        </w:rPr>
+        <w:t xml:space="preserve">    var cityInfo = cities[request.cityName];</w:t>
+      </w:r>
+    </w:p>
+    <w:p>
+      <w:pPr>
+        <w:rPr>
+          <w:rStyle w:val="Code"/>
+        </w:rPr>
+      </w:pPr>
+      <w:r>
+        <w:rPr>
+          <w:rStyle w:val="Code"/>
+        </w:rPr>
+        <w:t xml:space="preserve">    if(cityInfo) {</w:t>
+      </w:r>
+    </w:p>
+    <w:p>
+      <w:pPr>
+        <w:rPr>
+          <w:rStyle w:val="Code"/>
+        </w:rPr>
+      </w:pPr>
+      <w:r>
+        <w:rPr>
+          <w:rStyle w:val="Code"/>
+        </w:rPr>
+        <w:t xml:space="preserve">      response.json(cityInfo);</w:t>
+      </w:r>
+    </w:p>
+    <w:p>
+      <w:pPr>
+        <w:rPr>
+          <w:rStyle w:val="Code"/>
+        </w:rPr>
+      </w:pPr>
+      <w:r>
+        <w:rPr>
+          <w:rStyle w:val="Code"/>
+        </w:rPr>
+        <w:t xml:space="preserve">    } else {</w:t>
+      </w:r>
+    </w:p>
+    <w:p>
+      <w:pPr>
+        <w:rPr>
+          <w:rStyle w:val="Code"/>
+        </w:rPr>
+      </w:pPr>
+      <w:r>
+        <w:rPr>
+          <w:rStyle w:val="Code"/>
+        </w:rPr>
+        <w:t xml:space="preserve">      response.status(404).json('City not found');</w:t>
+      </w:r>
+    </w:p>
+    <w:p>
+      <w:pPr>
+        <w:rPr>
+          <w:rStyle w:val="Code"/>
+        </w:rPr>
+      </w:pPr>
+      <w:r>
+        <w:rPr>
+          <w:rStyle w:val="Code"/>
+        </w:rPr>
+        <w:t xml:space="preserve">    }</w:t>
+      </w:r>
+    </w:p>
+    <w:p>
+      <w:pPr>
+        <w:rPr>
+          <w:rStyle w:val="Code"/>
+        </w:rPr>
+      </w:pPr>
+      <w:r>
+        <w:rPr>
+          <w:rStyle w:val="Code"/>
+        </w:rPr>
+        <w:t xml:space="preserve">  })</w:t>
+      </w:r>
+    </w:p>
+    <w:p>
+      <w:pPr>
+        <w:rPr>
+          <w:rStyle w:val="Code"/>
+        </w:rPr>
+      </w:pPr>
+      <w:r>
+        <w:rPr>
+          <w:rStyle w:val="Code"/>
+        </w:rPr>
+        <w:t xml:space="preserve">  .delete(function (request, response) {</w:t>
+      </w:r>
+    </w:p>
+    <w:p>
+      <w:pPr>
+        <w:rPr>
+          <w:rStyle w:val="Code"/>
+        </w:rPr>
+      </w:pPr>
+      <w:r>
+        <w:rPr>
+          <w:rStyle w:val="Code"/>
+        </w:rPr>
+        <w:t xml:space="preserve">    if(cities[request.cityName]) {</w:t>
+      </w:r>
+    </w:p>
+    <w:p>
+      <w:pPr>
+        <w:rPr>
+          <w:rStyle w:val="Code"/>
+        </w:rPr>
+      </w:pPr>
+      <w:r>
+        <w:rPr>
+          <w:rStyle w:val="Code"/>
+        </w:rPr>
+        <w:t xml:space="preserve">      delete cities[request.cityName];</w:t>
+      </w:r>
+    </w:p>
+    <w:p>
+      <w:pPr>
+        <w:rPr>
+          <w:rStyle w:val="Code"/>
+        </w:rPr>
+      </w:pPr>
+      <w:r>
+        <w:rPr>
+          <w:rStyle w:val="Code"/>
+        </w:rPr>
+        <w:t xml:space="preserve">      response.sendStatus(200);</w:t>
+      </w:r>
+    </w:p>
+    <w:p>
+      <w:pPr>
+        <w:rPr>
+          <w:rStyle w:val="Code"/>
+        </w:rPr>
+      </w:pPr>
+      <w:r>
+        <w:rPr>
+          <w:rStyle w:val="Code"/>
+        </w:rPr>
+        <w:t xml:space="preserve">    } else {</w:t>
+      </w:r>
+    </w:p>
+    <w:p>
+      <w:pPr>
+        <w:rPr>
+          <w:rStyle w:val="Code"/>
+        </w:rPr>
+      </w:pPr>
+      <w:r>
+        <w:rPr>
+          <w:rStyle w:val="Code"/>
+        </w:rPr>
+        <w:t xml:space="preserve">      response.sendStatus(404);</w:t>
+      </w:r>
+    </w:p>
+    <w:p>
+      <w:pPr>
+        <w:rPr>
+          <w:rStyle w:val="Code"/>
+        </w:rPr>
+      </w:pPr>
+      <w:r>
+        <w:rPr>
+          <w:rStyle w:val="Code"/>
+        </w:rPr>
+        <w:t xml:space="preserve">    }</w:t>
+      </w:r>
+    </w:p>
+    <w:p>
+      <w:pPr>
+        <w:rPr>
+          <w:rStyle w:val="Code"/>
+        </w:rPr>
+      </w:pPr>
+      <w:r>
+        <w:rPr>
+          <w:rStyle w:val="Code"/>
+        </w:rPr>
+        <w:t xml:space="preserve">  });</w:t>
+      </w:r>
+    </w:p>
+    <w:p>
+      <w:pPr>
+        <w:rPr>
+          <w:rStyle w:val="Code"/>
+        </w:rPr>
+      </w:pPr>
+    </w:p>
+    <w:p>
+      <w:pPr>
+        <w:rPr>
+          <w:rStyle w:val="Code"/>
+        </w:rPr>
+      </w:pPr>
+      <w:r>
+        <w:rPr>
+          <w:rStyle w:val="Code"/>
+        </w:rPr>
+        <w:t xml:space="preserve">  // Adds a new city to the in memory store</w:t>
+      </w:r>
+    </w:p>
+    <w:p>
+      <w:pPr>
+        <w:rPr>
+          <w:rStyle w:val="Code"/>
+        </w:rPr>
+      </w:pPr>
+      <w:r>
+        <w:rPr>
+          <w:rStyle w:val="Code"/>
+        </w:rPr>
+        <w:t>function createCity(name, description) {</w:t>
+      </w:r>
+    </w:p>
+    <w:p>
+      <w:pPr>
+        <w:rPr>
+          <w:rStyle w:val="Code"/>
+        </w:rPr>
+      </w:pPr>
+      <w:r>
+        <w:rPr>
+          <w:rStyle w:val="Code"/>
+        </w:rPr>
+        <w:t xml:space="preserve">  cities[name] = description;</w:t>
+      </w:r>
+    </w:p>
+    <w:p>
+      <w:pPr>
+        <w:rPr>
+          <w:rStyle w:val="Code"/>
+        </w:rPr>
+      </w:pPr>
+      <w:r>
+        <w:rPr>
+          <w:rStyle w:val="Code"/>
+        </w:rPr>
+        <w:t xml:space="preserve">  return name;</w:t>
+      </w:r>
+    </w:p>
+    <w:p>
+      <w:pPr>
+        <w:rPr>
+          <w:rStyle w:val="Code"/>
+        </w:rPr>
+      </w:pPr>
+      <w:r>
+        <w:rPr>
+          <w:rStyle w:val="Code"/>
+        </w:rPr>
+        <w:t>}</w:t>
+      </w:r>
+    </w:p>
+    <w:p>
+      <w:pPr>
+        <w:rPr>
+          <w:rStyle w:val="Code"/>
+        </w:rPr>
+      </w:pPr>
+    </w:p>
+    <w:p>
+      <w:pPr>
+        <w:rPr>
+          <w:rStyle w:val="Code"/>
+        </w:rPr>
+      </w:pPr>
+      <w:r>
+        <w:rPr>
+          <w:rStyle w:val="Code"/>
+        </w:rPr>
+        <w:t>app.listen(3000);</w:t>
+      </w:r>
+    </w:p>
+    <w:p>
+      <w:pPr>
+        <w:rPr>
+          <w:rStyle w:val="Code"/>
+        </w:rPr>
+      </w:pPr>
+    </w:p>
+    <w:p>
+      <w:pPr>
+        <w:rPr>
+          <w:rStyle w:val="Code"/>
+          <w:u w:val="single"/>
+        </w:rPr>
+      </w:pPr>
+      <w:r>
+        <w:rPr>
+          <w:rStyle w:val="Code"/>
+          <w:u w:val="single"/>
+        </w:rPr>
+        <w:t>Node.js</w:t>
+      </w:r>
+    </w:p>
+    <w:p>
+      <w:pPr>
+        <w:rPr>
+          <w:rStyle w:val="Code"/>
+        </w:rPr>
+      </w:pPr>
+    </w:p>
+    <w:p>
+      <w:pPr>
+        <w:rPr>
+          <w:rStyle w:val="Code"/>
+        </w:rPr>
+      </w:pPr>
+      <w:bookmarkStart w:id="0" w:name="_GoBack"/>
+      <w:bookmarkEnd w:id="0"/>
     </w:p>
     <w:sectPr>
       <w:headerReference w:type="first" r:id="rId12"/>
@@ -8487,7 +9153,7 @@
 </file>
 
 <file path=customXml/itemProps1.xml><?xml version="1.0" encoding="utf-8"?>
-<ds:datastoreItem xmlns:ds="http://schemas.openxmlformats.org/officeDocument/2006/customXml" ds:itemID="{D5CA9B29-4B9A-EE49-894F-B63B5FF1C475}">
+<ds:datastoreItem xmlns:ds="http://schemas.openxmlformats.org/officeDocument/2006/customXml" ds:itemID="{7512B45B-E01A-0A4C-BA72-6C6220F1F79F}">
   <ds:schemaRefs>
     <ds:schemaRef ds:uri="http://schemas.openxmlformats.org/officeDocument/2006/bibliography"/>
   </ds:schemaRefs>

</xml_diff>

<commit_message>
added notes for Node.js
</commit_message>
<xml_diff>
--- a/WDA.docx
+++ b/WDA.docx
@@ -16,6 +16,7 @@
           <w:highlight w:val="red"/>
         </w:rPr>
       </w:pPr>
+      <w:proofErr w:type="gramStart"/>
       <w:r>
         <w:rPr>
           <w:b/>
@@ -24,6 +25,7 @@
         </w:rPr>
         <w:t>s01</w:t>
       </w:r>
+      <w:proofErr w:type="gramEnd"/>
       <w:r>
         <w:rPr>
           <w:b/>
@@ -46,17 +48,24 @@
           <w:b/>
         </w:rPr>
       </w:pPr>
+      <w:proofErr w:type="gramStart"/>
       <w:r>
         <w:rPr>
           <w:b/>
         </w:rPr>
         <w:t>e01</w:t>
       </w:r>
-    </w:p>
-    <w:p>
-      <w:r>
-        <w:t>1. MongoDB</w:t>
-      </w:r>
+      <w:proofErr w:type="gramEnd"/>
+    </w:p>
+    <w:p>
+      <w:r>
+        <w:t xml:space="preserve">1. </w:t>
+      </w:r>
+      <w:proofErr w:type="spellStart"/>
+      <w:r>
+        <w:t>MongoDB</w:t>
+      </w:r>
+      <w:proofErr w:type="spellEnd"/>
     </w:p>
     <w:p/>
     <w:p>
@@ -79,12 +88,14 @@
           <w:u w:val="single"/>
         </w:rPr>
       </w:pPr>
+      <w:proofErr w:type="spellStart"/>
       <w:r>
         <w:rPr>
           <w:u w:val="single"/>
         </w:rPr>
         <w:t>MongoDB</w:t>
       </w:r>
+      <w:proofErr w:type="spellEnd"/>
     </w:p>
     <w:p>
       <w:pPr>
@@ -135,12 +146,21 @@
           <w:highlight w:val="black"/>
         </w:rPr>
       </w:pPr>
+      <w:proofErr w:type="gramStart"/>
       <w:r>
         <w:rPr>
           <w:rStyle w:val="bash"/>
           <w:highlight w:val="black"/>
         </w:rPr>
-        <w:t>brew update</w:t>
+        <w:t>brew</w:t>
+      </w:r>
+      <w:proofErr w:type="gramEnd"/>
+      <w:r>
+        <w:rPr>
+          <w:rStyle w:val="bash"/>
+          <w:highlight w:val="black"/>
+        </w:rPr>
+        <w:t xml:space="preserve"> update</w:t>
       </w:r>
     </w:p>
     <w:p>
@@ -159,13 +179,31 @@
           <w:highlight w:val="black"/>
         </w:rPr>
       </w:pPr>
+      <w:proofErr w:type="gramStart"/>
       <w:r>
         <w:rPr>
           <w:rStyle w:val="bash"/>
           <w:highlight w:val="black"/>
         </w:rPr>
-        <w:t>brew install mongodb</w:t>
-      </w:r>
+        <w:t>brew</w:t>
+      </w:r>
+      <w:proofErr w:type="gramEnd"/>
+      <w:r>
+        <w:rPr>
+          <w:rStyle w:val="bash"/>
+          <w:highlight w:val="black"/>
+        </w:rPr>
+        <w:t xml:space="preserve"> install </w:t>
+      </w:r>
+      <w:proofErr w:type="spellStart"/>
+      <w:r>
+        <w:rPr>
+          <w:rStyle w:val="bash"/>
+          <w:highlight w:val="black"/>
+        </w:rPr>
+        <w:t>mongodb</w:t>
+      </w:r>
+      <w:proofErr w:type="spellEnd"/>
     </w:p>
     <w:p>
       <w:pPr>
@@ -188,7 +226,15 @@
         </w:numPr>
       </w:pPr>
       <w:r>
-        <w:t>Create a data/db folder where you want your databases to be sourced</w:t>
+        <w:t>Create a data/</w:t>
+      </w:r>
+      <w:proofErr w:type="spellStart"/>
+      <w:r>
+        <w:t>db</w:t>
+      </w:r>
+      <w:proofErr w:type="spellEnd"/>
+      <w:r>
+        <w:t xml:space="preserve"> folder where you want your databases to be sourced</w:t>
       </w:r>
     </w:p>
     <w:p>
@@ -207,13 +253,65 @@
           <w:highlight w:val="black"/>
         </w:rPr>
       </w:pPr>
+      <w:proofErr w:type="spellStart"/>
+      <w:proofErr w:type="gramStart"/>
       <w:r>
         <w:rPr>
           <w:rStyle w:val="bash"/>
           <w:highlight w:val="black"/>
         </w:rPr>
-        <w:t>mkdir –p users/evanturner/src/data/db</w:t>
-      </w:r>
+        <w:t>mkdir</w:t>
+      </w:r>
+      <w:proofErr w:type="spellEnd"/>
+      <w:proofErr w:type="gramEnd"/>
+      <w:r>
+        <w:rPr>
+          <w:rStyle w:val="bash"/>
+          <w:highlight w:val="black"/>
+        </w:rPr>
+        <w:t xml:space="preserve"> –p users/</w:t>
+      </w:r>
+      <w:proofErr w:type="spellStart"/>
+      <w:r>
+        <w:rPr>
+          <w:rStyle w:val="bash"/>
+          <w:highlight w:val="black"/>
+        </w:rPr>
+        <w:t>evanturner</w:t>
+      </w:r>
+      <w:proofErr w:type="spellEnd"/>
+      <w:r>
+        <w:rPr>
+          <w:rStyle w:val="bash"/>
+          <w:highlight w:val="black"/>
+        </w:rPr>
+        <w:t>/</w:t>
+      </w:r>
+      <w:proofErr w:type="spellStart"/>
+      <w:r>
+        <w:rPr>
+          <w:rStyle w:val="bash"/>
+          <w:highlight w:val="black"/>
+        </w:rPr>
+        <w:t>src</w:t>
+      </w:r>
+      <w:proofErr w:type="spellEnd"/>
+      <w:r>
+        <w:rPr>
+          <w:rStyle w:val="bash"/>
+          <w:highlight w:val="black"/>
+        </w:rPr>
+        <w:t>/data/</w:t>
+      </w:r>
+      <w:proofErr w:type="spellStart"/>
+      <w:r>
+        <w:rPr>
+          <w:rStyle w:val="bash"/>
+          <w:highlight w:val="black"/>
+        </w:rPr>
+        <w:t>db</w:t>
+      </w:r>
+      <w:proofErr w:type="spellEnd"/>
     </w:p>
     <w:p>
       <w:pPr>
@@ -238,24 +336,41 @@
         <w:t>ou connect to the database server, which runs a</w:t>
       </w:r>
       <w:r>
-        <w:t>s mongod</w:t>
-      </w:r>
+        <w:t xml:space="preserve">s </w:t>
+      </w:r>
+      <w:proofErr w:type="spellStart"/>
+      <w:r>
+        <w:t>mongod</w:t>
+      </w:r>
+      <w:proofErr w:type="spellEnd"/>
     </w:p>
     <w:p>
       <w:pPr>
         <w:pStyle w:val="NoteLevel2"/>
       </w:pPr>
+      <w:proofErr w:type="spellStart"/>
+      <w:proofErr w:type="gramStart"/>
       <w:r>
         <w:rPr>
           <w:b/>
         </w:rPr>
         <w:t>mongod</w:t>
       </w:r>
+      <w:proofErr w:type="spellEnd"/>
+      <w:proofErr w:type="gramEnd"/>
       <w:r>
         <w:t xml:space="preserve"> is the primary daemon </w:t>
       </w:r>
       <w:r>
-        <w:t xml:space="preserve">process for the MongoDB system. </w:t>
+        <w:t xml:space="preserve">process for the </w:t>
+      </w:r>
+      <w:proofErr w:type="spellStart"/>
+      <w:r>
+        <w:t>MongoDB</w:t>
+      </w:r>
+      <w:proofErr w:type="spellEnd"/>
+      <w:r>
+        <w:t xml:space="preserve"> system. </w:t>
       </w:r>
     </w:p>
     <w:p>
@@ -274,8 +389,21 @@
         </w:rPr>
       </w:pPr>
       <w:r>
-        <w:t>Specify the dbpath when loading mongod</w:t>
-      </w:r>
+        <w:t xml:space="preserve">Specify the </w:t>
+      </w:r>
+      <w:proofErr w:type="spellStart"/>
+      <w:r>
+        <w:t>dbpath</w:t>
+      </w:r>
+      <w:proofErr w:type="spellEnd"/>
+      <w:r>
+        <w:t xml:space="preserve"> when loading </w:t>
+      </w:r>
+      <w:proofErr w:type="spellStart"/>
+      <w:r>
+        <w:t>mongod</w:t>
+      </w:r>
+      <w:proofErr w:type="spellEnd"/>
     </w:p>
     <w:p>
       <w:pPr>
@@ -290,13 +418,65 @@
           <w:highlight w:val="black"/>
         </w:rPr>
       </w:pPr>
+      <w:proofErr w:type="spellStart"/>
+      <w:proofErr w:type="gramStart"/>
       <w:r>
         <w:rPr>
           <w:rStyle w:val="bash"/>
           <w:highlight w:val="black"/>
         </w:rPr>
-        <w:t>mongod --dbpath ~/src/data/db</w:t>
-      </w:r>
+        <w:t>mongod</w:t>
+      </w:r>
+      <w:proofErr w:type="spellEnd"/>
+      <w:proofErr w:type="gramEnd"/>
+      <w:r>
+        <w:rPr>
+          <w:rStyle w:val="bash"/>
+          <w:highlight w:val="black"/>
+        </w:rPr>
+        <w:t xml:space="preserve"> --</w:t>
+      </w:r>
+      <w:proofErr w:type="spellStart"/>
+      <w:r>
+        <w:rPr>
+          <w:rStyle w:val="bash"/>
+          <w:highlight w:val="black"/>
+        </w:rPr>
+        <w:t>dbpath</w:t>
+      </w:r>
+      <w:proofErr w:type="spellEnd"/>
+      <w:r>
+        <w:rPr>
+          <w:rStyle w:val="bash"/>
+          <w:highlight w:val="black"/>
+        </w:rPr>
+        <w:t xml:space="preserve"> ~/</w:t>
+      </w:r>
+      <w:proofErr w:type="spellStart"/>
+      <w:r>
+        <w:rPr>
+          <w:rStyle w:val="bash"/>
+          <w:highlight w:val="black"/>
+        </w:rPr>
+        <w:t>src</w:t>
+      </w:r>
+      <w:proofErr w:type="spellEnd"/>
+      <w:r>
+        <w:rPr>
+          <w:rStyle w:val="bash"/>
+          <w:highlight w:val="black"/>
+        </w:rPr>
+        <w:t>/data/</w:t>
+      </w:r>
+      <w:proofErr w:type="spellStart"/>
+      <w:r>
+        <w:rPr>
+          <w:rStyle w:val="bash"/>
+          <w:highlight w:val="black"/>
+        </w:rPr>
+        <w:t>db</w:t>
+      </w:r>
+      <w:proofErr w:type="spellEnd"/>
     </w:p>
     <w:p>
       <w:pPr>
@@ -408,6 +588,7 @@
           <w:highlight w:val="black"/>
         </w:rPr>
       </w:pPr>
+      <w:proofErr w:type="gramStart"/>
       <w:r>
         <w:rPr>
           <w:rStyle w:val="bash"/>
@@ -415,6 +596,7 @@
         </w:rPr>
         <w:t>mongo</w:t>
       </w:r>
+      <w:proofErr w:type="gramEnd"/>
     </w:p>
     <w:p>
       <w:pPr>
@@ -513,18 +695,29 @@
           <w:rStyle w:val="bash"/>
           <w:highlight w:val="black"/>
         </w:rPr>
-        <w:t>show dbs</w:t>
-      </w:r>
-      <w:r>
-        <w:t> operation again, it will not include the </w:t>
-      </w:r>
+        <w:t>show </w:t>
+      </w:r>
+      <w:proofErr w:type="spellStart"/>
       <w:r>
         <w:rPr>
           <w:rStyle w:val="bash"/>
           <w:highlight w:val="black"/>
         </w:rPr>
+        <w:t>dbs</w:t>
+      </w:r>
+      <w:proofErr w:type="spellEnd"/>
+      <w:r>
+        <w:t> operation again, it will not include the </w:t>
+      </w:r>
+      <w:proofErr w:type="spellStart"/>
+      <w:r>
+        <w:rPr>
+          <w:rStyle w:val="bash"/>
+          <w:highlight w:val="black"/>
+        </w:rPr>
         <w:t>book_library_db</w:t>
       </w:r>
+      <w:proofErr w:type="spellEnd"/>
       <w:r>
         <w:t> </w:t>
       </w:r>
@@ -536,8 +729,14 @@
       <w:pPr>
         <w:pStyle w:val="NoteLevel2"/>
       </w:pPr>
-      <w:r>
-        <w:t xml:space="preserve">MongoDB will not permanently create a database until you insert data into that database. </w:t>
+      <w:proofErr w:type="spellStart"/>
+      <w:r>
+        <w:lastRenderedPageBreak/>
+        <w:t>MongoDB</w:t>
+      </w:r>
+      <w:proofErr w:type="spellEnd"/>
+      <w:r>
+        <w:t xml:space="preserve"> will not permanently create a database until you insert data into that database. </w:t>
       </w:r>
     </w:p>
     <w:p>
@@ -560,11 +759,19 @@
           <w:u w:val="single"/>
         </w:rPr>
       </w:pPr>
+      <w:proofErr w:type="spellStart"/>
       <w:r>
         <w:rPr>
           <w:u w:val="single"/>
         </w:rPr>
-        <w:t>Mongod and Mongos</w:t>
+        <w:t>Mongod</w:t>
+      </w:r>
+      <w:proofErr w:type="spellEnd"/>
+      <w:r>
+        <w:rPr>
+          <w:u w:val="single"/>
+        </w:rPr>
+        <w:t xml:space="preserve"> and Mongos</w:t>
       </w:r>
     </w:p>
     <w:p>
@@ -587,9 +794,11 @@
           <w:numId w:val="0"/>
         </w:numPr>
       </w:pPr>
+      <w:proofErr w:type="spellStart"/>
       <w:r>
         <w:t>Mongod</w:t>
       </w:r>
+      <w:proofErr w:type="spellEnd"/>
     </w:p>
     <w:p>
       <w:pPr>
@@ -598,12 +807,14 @@
       <w:r>
         <w:t xml:space="preserve">The </w:t>
       </w:r>
+      <w:proofErr w:type="spellStart"/>
       <w:r>
         <w:rPr>
           <w:b/>
         </w:rPr>
         <w:t>mongod</w:t>
       </w:r>
+      <w:proofErr w:type="spellEnd"/>
       <w:r>
         <w:t> process is the primary database process that runs on an individual server. </w:t>
       </w:r>
@@ -624,8 +835,17 @@
         <w:pStyle w:val="NoteLevel2"/>
       </w:pPr>
       <w:r>
-        <w:t>You can start MongoDB from a command line by issuing the </w:t>
-      </w:r>
+        <w:t xml:space="preserve">You can start </w:t>
+      </w:r>
+      <w:proofErr w:type="spellStart"/>
+      <w:r>
+        <w:t>MongoDB</w:t>
+      </w:r>
+      <w:proofErr w:type="spellEnd"/>
+      <w:r>
+        <w:t xml:space="preserve"> from a command line by issuing the </w:t>
+      </w:r>
+      <w:proofErr w:type="spellStart"/>
       <w:r>
         <w:rPr>
           <w:rStyle w:val="bash"/>
@@ -633,6 +853,7 @@
         </w:rPr>
         <w:t>mongod</w:t>
       </w:r>
+      <w:proofErr w:type="spellEnd"/>
       <w:r>
         <w:t xml:space="preserve"> </w:t>
       </w:r>
@@ -667,18 +888,30 @@
       <w:pPr>
         <w:pStyle w:val="NoteLevel1"/>
       </w:pPr>
+      <w:proofErr w:type="gramStart"/>
       <w:r>
         <w:rPr>
           <w:rStyle w:val="CodeBlack"/>
         </w:rPr>
         <w:t>mongos</w:t>
       </w:r>
-      <w:r>
-        <w:t> provides a coherent MongoDB interface equivalent to a </w:t>
-      </w:r>
+      <w:proofErr w:type="gramEnd"/>
+      <w:r>
+        <w:t xml:space="preserve"> provides a coherent </w:t>
+      </w:r>
+      <w:proofErr w:type="spellStart"/>
+      <w:r>
+        <w:t>MongoDB</w:t>
+      </w:r>
+      <w:proofErr w:type="spellEnd"/>
+      <w:r>
+        <w:t xml:space="preserve"> interface equivalent to a </w:t>
+      </w:r>
+      <w:proofErr w:type="spellStart"/>
       <w:r>
         <w:t>mongod</w:t>
       </w:r>
+      <w:proofErr w:type="spellEnd"/>
       <w:r>
         <w:t> fr</w:t>
       </w:r>
@@ -707,20 +940,51 @@
       <w:pPr>
         <w:pStyle w:val="NoteLevel2"/>
       </w:pPr>
-      <w:r>
-        <w:t>mongos for “MongoDB Shard,” is a routing service for MongoDB shard configurations that processes queries from the application layer, and determines the location of this data in the sharded cluster, in order to complete these operations</w:t>
+      <w:proofErr w:type="gramStart"/>
+      <w:r>
+        <w:t>mongos</w:t>
+      </w:r>
+      <w:proofErr w:type="gramEnd"/>
+      <w:r>
+        <w:t> for “</w:t>
+      </w:r>
+      <w:proofErr w:type="spellStart"/>
+      <w:r>
+        <w:t>MongoDB</w:t>
+      </w:r>
+      <w:proofErr w:type="spellEnd"/>
+      <w:r>
+        <w:t xml:space="preserve"> Shard,” is a routing service for </w:t>
+      </w:r>
+      <w:proofErr w:type="spellStart"/>
+      <w:r>
+        <w:t>MongoDB</w:t>
+      </w:r>
+      <w:proofErr w:type="spellEnd"/>
+      <w:r>
+        <w:t xml:space="preserve"> shard configurations that processes queries from the application layer, and determines the location of this data in the </w:t>
+      </w:r>
+      <w:proofErr w:type="spellStart"/>
+      <w:r>
+        <w:t>sharded</w:t>
+      </w:r>
+      <w:proofErr w:type="spellEnd"/>
+      <w:r>
+        <w:t xml:space="preserve"> cluster, in order to complete these operations</w:t>
       </w:r>
     </w:p>
     <w:p>
       <w:pPr>
         <w:pStyle w:val="NoteLevel1"/>
       </w:pPr>
+      <w:proofErr w:type="gramStart"/>
       <w:r>
         <w:rPr>
           <w:rStyle w:val="CodeBlack"/>
         </w:rPr>
         <w:t>mongo</w:t>
       </w:r>
+      <w:proofErr w:type="gramEnd"/>
       <w:r>
         <w:t xml:space="preserve"> </w:t>
       </w:r>
@@ -728,8 +992,13 @@
         <w:t>is an interactive JavaScript sh</w:t>
       </w:r>
       <w:r>
-        <w:t>ell interface to MongoDB</w:t>
-      </w:r>
+        <w:t xml:space="preserve">ell interface to </w:t>
+      </w:r>
+      <w:proofErr w:type="spellStart"/>
+      <w:r>
+        <w:t>MongoDB</w:t>
+      </w:r>
+      <w:proofErr w:type="spellEnd"/>
     </w:p>
     <w:p>
       <w:pPr>
@@ -772,8 +1041,13 @@
         <w:t>rovides a fully functional JavaScript envi</w:t>
       </w:r>
       <w:r>
-        <w:t>ronment for use with a MongoDB</w:t>
-      </w:r>
+        <w:t xml:space="preserve">ronment for use with a </w:t>
+      </w:r>
+      <w:proofErr w:type="spellStart"/>
+      <w:r>
+        <w:t>MongoDB</w:t>
+      </w:r>
+      <w:proofErr w:type="spellEnd"/>
     </w:p>
     <w:p>
       <w:pPr>
@@ -805,18 +1079,48 @@
         </w:tabs>
       </w:pPr>
       <w:r>
-        <w:t xml:space="preserve">By default, MongoDB stores data in the /data/db directory. </w:t>
+        <w:t xml:space="preserve">By default, </w:t>
+      </w:r>
+      <w:proofErr w:type="spellStart"/>
+      <w:r>
+        <w:t>MongoDB</w:t>
+      </w:r>
+      <w:proofErr w:type="spellEnd"/>
+      <w:r>
+        <w:t xml:space="preserve"> stores data in the /data/</w:t>
+      </w:r>
+      <w:proofErr w:type="spellStart"/>
+      <w:r>
+        <w:t>db</w:t>
+      </w:r>
+      <w:proofErr w:type="spellEnd"/>
+      <w:r>
+        <w:t xml:space="preserve"> directory. </w:t>
       </w:r>
       <w:r>
         <w:rPr>
           <w:i/>
         </w:rPr>
-        <w:t>On Windows, MongoDB stores data in</w:t>
-      </w:r>
+        <w:t xml:space="preserve">On Windows, </w:t>
+      </w:r>
+      <w:proofErr w:type="spellStart"/>
       <w:r>
         <w:rPr>
           <w:i/>
         </w:rPr>
+        <w:t>MongoDB</w:t>
+      </w:r>
+      <w:proofErr w:type="spellEnd"/>
+      <w:r>
+        <w:rPr>
+          <w:i/>
+        </w:rPr>
+        <w:t xml:space="preserve"> stores data in</w:t>
+      </w:r>
+      <w:r>
+        <w:rPr>
+          <w:i/>
+        </w:rPr>
         <w:t xml:space="preserve"> </w:t>
       </w:r>
       <w:r>
@@ -826,7 +1130,15 @@
         <w:t>C:\data\db</w:t>
       </w:r>
       <w:r>
-        <w:t>. On all platforms, MongoDB listens for connections from clients on port 27017</w:t>
+        <w:t xml:space="preserve">. On all platforms, </w:t>
+      </w:r>
+      <w:proofErr w:type="spellStart"/>
+      <w:r>
+        <w:t>MongoDB</w:t>
+      </w:r>
+      <w:proofErr w:type="spellEnd"/>
+      <w:r>
+        <w:t xml:space="preserve"> listens for connections from clients on port 27017</w:t>
       </w:r>
     </w:p>
     <w:p>
@@ -861,12 +1173,14 @@
       <w:r>
         <w:t>If you want </w:t>
       </w:r>
+      <w:proofErr w:type="spellStart"/>
       <w:r>
         <w:rPr>
           <w:rStyle w:val="CodeBlack"/>
         </w:rPr>
         <w:t>mongod</w:t>
       </w:r>
+      <w:proofErr w:type="spellEnd"/>
       <w:r>
         <w:t> to store data files at a path </w:t>
       </w:r>
@@ -878,11 +1192,21 @@
         <w:t>other than</w:t>
       </w:r>
       <w:r>
-        <w:t> /data/db you can specify a </w:t>
-      </w:r>
+        <w:t> /data/</w:t>
+      </w:r>
+      <w:proofErr w:type="spellStart"/>
+      <w:r>
+        <w:t>db</w:t>
+      </w:r>
+      <w:proofErr w:type="spellEnd"/>
+      <w:r>
+        <w:t> you can specify a </w:t>
+      </w:r>
+      <w:proofErr w:type="spellStart"/>
       <w:r>
         <w:t>dbPath</w:t>
       </w:r>
+      <w:proofErr w:type="spellEnd"/>
       <w:r>
         <w:t xml:space="preserve">. </w:t>
       </w:r>
@@ -905,7 +1229,15 @@
         </w:numPr>
       </w:pPr>
       <w:r>
-        <w:t>At the moment only specifying a dbpath is working:</w:t>
+        <w:t xml:space="preserve">At the moment only specifying a </w:t>
+      </w:r>
+      <w:proofErr w:type="spellStart"/>
+      <w:r>
+        <w:t>dbpath</w:t>
+      </w:r>
+      <w:proofErr w:type="spellEnd"/>
+      <w:r>
+        <w:t xml:space="preserve"> is working:</w:t>
       </w:r>
     </w:p>
     <w:p>
@@ -916,13 +1248,97 @@
           <w:highlight w:val="black"/>
         </w:rPr>
       </w:pPr>
+      <w:proofErr w:type="spellStart"/>
+      <w:proofErr w:type="gramStart"/>
       <w:r>
         <w:rPr>
           <w:rStyle w:val="bash"/>
           <w:highlight w:val="black"/>
         </w:rPr>
-        <w:t>mongod --dbpath /users/evanturner/src/mongodb/data/db</w:t>
-      </w:r>
+        <w:t>mongod</w:t>
+      </w:r>
+      <w:proofErr w:type="spellEnd"/>
+      <w:proofErr w:type="gramEnd"/>
+      <w:r>
+        <w:rPr>
+          <w:rStyle w:val="bash"/>
+          <w:highlight w:val="black"/>
+        </w:rPr>
+        <w:t xml:space="preserve"> --</w:t>
+      </w:r>
+      <w:proofErr w:type="spellStart"/>
+      <w:r>
+        <w:rPr>
+          <w:rStyle w:val="bash"/>
+          <w:highlight w:val="black"/>
+        </w:rPr>
+        <w:t>dbpath</w:t>
+      </w:r>
+      <w:proofErr w:type="spellEnd"/>
+      <w:r>
+        <w:rPr>
+          <w:rStyle w:val="bash"/>
+          <w:highlight w:val="black"/>
+        </w:rPr>
+        <w:t xml:space="preserve"> /users/</w:t>
+      </w:r>
+      <w:proofErr w:type="spellStart"/>
+      <w:r>
+        <w:rPr>
+          <w:rStyle w:val="bash"/>
+          <w:highlight w:val="black"/>
+        </w:rPr>
+        <w:t>evanturner</w:t>
+      </w:r>
+      <w:proofErr w:type="spellEnd"/>
+      <w:r>
+        <w:rPr>
+          <w:rStyle w:val="bash"/>
+          <w:highlight w:val="black"/>
+        </w:rPr>
+        <w:t>/</w:t>
+      </w:r>
+      <w:proofErr w:type="spellStart"/>
+      <w:r>
+        <w:rPr>
+          <w:rStyle w:val="bash"/>
+          <w:highlight w:val="black"/>
+        </w:rPr>
+        <w:t>src</w:t>
+      </w:r>
+      <w:proofErr w:type="spellEnd"/>
+      <w:r>
+        <w:rPr>
+          <w:rStyle w:val="bash"/>
+          <w:highlight w:val="black"/>
+        </w:rPr>
+        <w:t>/</w:t>
+      </w:r>
+      <w:proofErr w:type="spellStart"/>
+      <w:r>
+        <w:rPr>
+          <w:rStyle w:val="bash"/>
+          <w:highlight w:val="black"/>
+        </w:rPr>
+        <w:t>mongodb</w:t>
+      </w:r>
+      <w:proofErr w:type="spellEnd"/>
+      <w:r>
+        <w:rPr>
+          <w:rStyle w:val="bash"/>
+          <w:highlight w:val="black"/>
+        </w:rPr>
+        <w:t>/data/</w:t>
+      </w:r>
+      <w:proofErr w:type="spellStart"/>
+      <w:r>
+        <w:rPr>
+          <w:rStyle w:val="bash"/>
+          <w:highlight w:val="black"/>
+        </w:rPr>
+        <w:t>db</w:t>
+      </w:r>
+      <w:proofErr w:type="spellEnd"/>
     </w:p>
     <w:p>
       <w:pPr>
@@ -1005,27 +1421,33 @@
       <w:r>
         <w:t xml:space="preserve"> </w:t>
       </w:r>
+      <w:proofErr w:type="spellStart"/>
       <w:r>
         <w:t>dbPath</w:t>
       </w:r>
+      <w:proofErr w:type="spellEnd"/>
       <w:r>
         <w:t> must exist before you start </w:t>
       </w:r>
+      <w:proofErr w:type="spellStart"/>
       <w:r>
         <w:rPr>
           <w:rStyle w:val="CodeBlack"/>
         </w:rPr>
         <w:t>mongod</w:t>
       </w:r>
+      <w:proofErr w:type="spellEnd"/>
       <w:r>
         <w:t>. If it does not exist, create the directory and the permissions so that </w:t>
       </w:r>
+      <w:proofErr w:type="spellStart"/>
       <w:r>
         <w:rPr>
           <w:rStyle w:val="CodeBlack"/>
         </w:rPr>
         <w:t>mongod</w:t>
       </w:r>
+      <w:proofErr w:type="spellEnd"/>
       <w:r>
         <w:t> can read and write data to this path</w:t>
       </w:r>
@@ -1058,12 +1480,14 @@
       <w:r>
         <w:t>In a clean shutdown a </w:t>
       </w:r>
+      <w:proofErr w:type="spellStart"/>
       <w:r>
         <w:rPr>
           <w:rStyle w:val="CodeBlack"/>
         </w:rPr>
         <w:t>mongod</w:t>
       </w:r>
+      <w:proofErr w:type="spellEnd"/>
       <w:r>
         <w:t> completes all pending operations, flushes all data to data fi</w:t>
       </w:r>
@@ -1109,12 +1533,23 @@
           <w:rStyle w:val="bash"/>
         </w:rPr>
       </w:pPr>
+      <w:proofErr w:type="spellStart"/>
+      <w:proofErr w:type="gramStart"/>
       <w:r>
         <w:rPr>
           <w:rStyle w:val="bash"/>
           <w:highlight w:val="black"/>
         </w:rPr>
-        <w:t>db.shutdownServer()</w:t>
+        <w:t>db.shutdownServer</w:t>
+      </w:r>
+      <w:proofErr w:type="spellEnd"/>
+      <w:proofErr w:type="gramEnd"/>
+      <w:r>
+        <w:rPr>
+          <w:rStyle w:val="bash"/>
+          <w:highlight w:val="black"/>
+        </w:rPr>
+        <w:t>()</w:t>
       </w:r>
       <w:r>
         <w:rPr>
@@ -1172,50 +1607,132 @@
           <w:rStyle w:val="Code"/>
         </w:rPr>
       </w:pPr>
-      <w:r>
-        <w:rPr>
-          <w:rStyle w:val="Code"/>
-        </w:rPr>
-        <w:t>var express = require('express');</w:t>
-      </w:r>
-    </w:p>
-    <w:p>
-      <w:pPr>
-        <w:rPr>
-          <w:rStyle w:val="Code"/>
-        </w:rPr>
-      </w:pPr>
-      <w:r>
-        <w:rPr>
-          <w:rStyle w:val="Code"/>
-        </w:rPr>
-        <w:t>var app = express();</w:t>
-      </w:r>
-    </w:p>
-    <w:p>
-      <w:pPr>
-        <w:rPr>
-          <w:rStyle w:val="Code"/>
-        </w:rPr>
-      </w:pPr>
-      <w:r>
-        <w:rPr>
-          <w:rStyle w:val="Code"/>
-        </w:rPr>
-        <w:t>var bodyParser = require('body-parser');</w:t>
-      </w:r>
-    </w:p>
-    <w:p>
-      <w:pPr>
-        <w:rPr>
-          <w:rStyle w:val="Code"/>
-        </w:rPr>
-      </w:pPr>
-      <w:r>
-        <w:rPr>
-          <w:rStyle w:val="Code"/>
-        </w:rPr>
-        <w:t>var parseUrlencoded = bodyParser.urlencoded({ extended: false });</w:t>
+      <w:proofErr w:type="spellStart"/>
+      <w:proofErr w:type="gramStart"/>
+      <w:r>
+        <w:rPr>
+          <w:rStyle w:val="Code"/>
+        </w:rPr>
+        <w:t>var</w:t>
+      </w:r>
+      <w:proofErr w:type="spellEnd"/>
+      <w:proofErr w:type="gramEnd"/>
+      <w:r>
+        <w:rPr>
+          <w:rStyle w:val="Code"/>
+        </w:rPr>
+        <w:t xml:space="preserve"> express = require('express');</w:t>
+      </w:r>
+    </w:p>
+    <w:p>
+      <w:pPr>
+        <w:rPr>
+          <w:rStyle w:val="Code"/>
+        </w:rPr>
+      </w:pPr>
+      <w:proofErr w:type="spellStart"/>
+      <w:proofErr w:type="gramStart"/>
+      <w:r>
+        <w:rPr>
+          <w:rStyle w:val="Code"/>
+        </w:rPr>
+        <w:t>var</w:t>
+      </w:r>
+      <w:proofErr w:type="spellEnd"/>
+      <w:proofErr w:type="gramEnd"/>
+      <w:r>
+        <w:rPr>
+          <w:rStyle w:val="Code"/>
+        </w:rPr>
+        <w:t xml:space="preserve"> app = express();</w:t>
+      </w:r>
+    </w:p>
+    <w:p>
+      <w:pPr>
+        <w:rPr>
+          <w:rStyle w:val="Code"/>
+        </w:rPr>
+      </w:pPr>
+      <w:proofErr w:type="spellStart"/>
+      <w:proofErr w:type="gramStart"/>
+      <w:r>
+        <w:rPr>
+          <w:rStyle w:val="Code"/>
+        </w:rPr>
+        <w:t>var</w:t>
+      </w:r>
+      <w:proofErr w:type="spellEnd"/>
+      <w:proofErr w:type="gramEnd"/>
+      <w:r>
+        <w:rPr>
+          <w:rStyle w:val="Code"/>
+        </w:rPr>
+        <w:t xml:space="preserve"> </w:t>
+      </w:r>
+      <w:proofErr w:type="spellStart"/>
+      <w:r>
+        <w:rPr>
+          <w:rStyle w:val="Code"/>
+        </w:rPr>
+        <w:t>bodyParser</w:t>
+      </w:r>
+      <w:proofErr w:type="spellEnd"/>
+      <w:r>
+        <w:rPr>
+          <w:rStyle w:val="Code"/>
+        </w:rPr>
+        <w:t xml:space="preserve"> = require('body-parser');</w:t>
+      </w:r>
+    </w:p>
+    <w:p>
+      <w:pPr>
+        <w:rPr>
+          <w:rStyle w:val="Code"/>
+        </w:rPr>
+      </w:pPr>
+      <w:proofErr w:type="spellStart"/>
+      <w:proofErr w:type="gramStart"/>
+      <w:r>
+        <w:rPr>
+          <w:rStyle w:val="Code"/>
+        </w:rPr>
+        <w:t>var</w:t>
+      </w:r>
+      <w:proofErr w:type="spellEnd"/>
+      <w:proofErr w:type="gramEnd"/>
+      <w:r>
+        <w:rPr>
+          <w:rStyle w:val="Code"/>
+        </w:rPr>
+        <w:t xml:space="preserve"> </w:t>
+      </w:r>
+      <w:proofErr w:type="spellStart"/>
+      <w:r>
+        <w:rPr>
+          <w:rStyle w:val="Code"/>
+        </w:rPr>
+        <w:t>parseUrlencoded</w:t>
+      </w:r>
+      <w:proofErr w:type="spellEnd"/>
+      <w:r>
+        <w:rPr>
+          <w:rStyle w:val="Code"/>
+        </w:rPr>
+        <w:t xml:space="preserve"> = </w:t>
+      </w:r>
+      <w:proofErr w:type="spellStart"/>
+      <w:r>
+        <w:rPr>
+          <w:rStyle w:val="Code"/>
+        </w:rPr>
+        <w:t>bodyParser.urlencoded</w:t>
+      </w:r>
+      <w:proofErr w:type="spellEnd"/>
+      <w:r>
+        <w:rPr>
+          <w:rStyle w:val="Code"/>
+        </w:rPr>
+        <w:t>({ extended: false });</w:t>
       </w:r>
     </w:p>
     <w:p>
@@ -1237,96 +1754,233 @@
           <w:rStyle w:val="Code"/>
         </w:rPr>
       </w:pPr>
-      <w:r>
-        <w:rPr>
-          <w:rStyle w:val="Code"/>
-        </w:rPr>
-        <w:t>var cities = {};</w:t>
-      </w:r>
-    </w:p>
-    <w:p>
-      <w:pPr>
-        <w:rPr>
-          <w:rStyle w:val="Code"/>
-        </w:rPr>
-      </w:pPr>
-    </w:p>
-    <w:p>
-      <w:pPr>
-        <w:rPr>
-          <w:rStyle w:val="Code"/>
-        </w:rPr>
-      </w:pPr>
-      <w:r>
-        <w:rPr>
-          <w:rStyle w:val="Code"/>
-        </w:rPr>
-        <w:t>app.route('/cities')</w:t>
-      </w:r>
-    </w:p>
-    <w:p>
-      <w:pPr>
-        <w:rPr>
-          <w:rStyle w:val="Code"/>
-        </w:rPr>
-      </w:pPr>
-      <w:r>
-        <w:rPr>
-          <w:rStyle w:val="Code"/>
-        </w:rPr>
-        <w:t xml:space="preserve">  .get(function (request, response) {</w:t>
-      </w:r>
-    </w:p>
-    <w:p>
-      <w:pPr>
-        <w:rPr>
-          <w:rStyle w:val="Code"/>
-        </w:rPr>
-      </w:pPr>
-      <w:r>
-        <w:rPr>
-          <w:rStyle w:val="Code"/>
-        </w:rPr>
-        <w:t xml:space="preserve">    if(request.query.search) {</w:t>
-      </w:r>
-    </w:p>
-    <w:p>
-      <w:pPr>
-        <w:rPr>
-          <w:rStyle w:val="Code"/>
-        </w:rPr>
-      </w:pPr>
-      <w:r>
-        <w:rPr>
-          <w:rStyle w:val="Code"/>
-        </w:rPr>
-        <w:t xml:space="preserve">      response.json(citySearch(request.query.search));</w:t>
-      </w:r>
-    </w:p>
-    <w:p>
-      <w:pPr>
-        <w:rPr>
-          <w:rStyle w:val="Code"/>
-        </w:rPr>
-      </w:pPr>
-      <w:r>
-        <w:rPr>
-          <w:rStyle w:val="Code"/>
-        </w:rPr>
-        <w:t xml:space="preserve">    } else {</w:t>
-      </w:r>
-    </w:p>
-    <w:p>
-      <w:pPr>
-        <w:rPr>
-          <w:rStyle w:val="Code"/>
-        </w:rPr>
-      </w:pPr>
-      <w:r>
-        <w:rPr>
-          <w:rStyle w:val="Code"/>
-        </w:rPr>
-        <w:t xml:space="preserve">      response.json(cities);</w:t>
+      <w:proofErr w:type="spellStart"/>
+      <w:proofErr w:type="gramStart"/>
+      <w:r>
+        <w:rPr>
+          <w:rStyle w:val="Code"/>
+        </w:rPr>
+        <w:t>var</w:t>
+      </w:r>
+      <w:proofErr w:type="spellEnd"/>
+      <w:proofErr w:type="gramEnd"/>
+      <w:r>
+        <w:rPr>
+          <w:rStyle w:val="Code"/>
+        </w:rPr>
+        <w:t xml:space="preserve"> cities = {};</w:t>
+      </w:r>
+    </w:p>
+    <w:p>
+      <w:pPr>
+        <w:rPr>
+          <w:rStyle w:val="Code"/>
+        </w:rPr>
+      </w:pPr>
+    </w:p>
+    <w:p>
+      <w:pPr>
+        <w:rPr>
+          <w:rStyle w:val="Code"/>
+        </w:rPr>
+      </w:pPr>
+      <w:proofErr w:type="spellStart"/>
+      <w:proofErr w:type="gramStart"/>
+      <w:r>
+        <w:rPr>
+          <w:rStyle w:val="Code"/>
+        </w:rPr>
+        <w:t>app.route</w:t>
+      </w:r>
+      <w:proofErr w:type="spellEnd"/>
+      <w:proofErr w:type="gramEnd"/>
+      <w:r>
+        <w:rPr>
+          <w:rStyle w:val="Code"/>
+        </w:rPr>
+        <w:t>('/cities')</w:t>
+      </w:r>
+    </w:p>
+    <w:p>
+      <w:pPr>
+        <w:rPr>
+          <w:rStyle w:val="Code"/>
+        </w:rPr>
+      </w:pPr>
+      <w:r>
+        <w:rPr>
+          <w:rStyle w:val="Code"/>
+        </w:rPr>
+        <w:t xml:space="preserve">  </w:t>
+      </w:r>
+      <w:proofErr w:type="gramStart"/>
+      <w:r>
+        <w:rPr>
+          <w:rStyle w:val="Code"/>
+        </w:rPr>
+        <w:t>.get</w:t>
+      </w:r>
+      <w:proofErr w:type="gramEnd"/>
+      <w:r>
+        <w:rPr>
+          <w:rStyle w:val="Code"/>
+        </w:rPr>
+        <w:t>(function (request, response) {</w:t>
+      </w:r>
+    </w:p>
+    <w:p>
+      <w:pPr>
+        <w:rPr>
+          <w:rStyle w:val="Code"/>
+        </w:rPr>
+      </w:pPr>
+      <w:r>
+        <w:rPr>
+          <w:rStyle w:val="Code"/>
+        </w:rPr>
+        <w:t xml:space="preserve">    </w:t>
+      </w:r>
+      <w:proofErr w:type="gramStart"/>
+      <w:r>
+        <w:rPr>
+          <w:rStyle w:val="Code"/>
+        </w:rPr>
+        <w:t>if</w:t>
+      </w:r>
+      <w:proofErr w:type="gramEnd"/>
+      <w:r>
+        <w:rPr>
+          <w:rStyle w:val="Code"/>
+        </w:rPr>
+        <w:t>(</w:t>
+      </w:r>
+      <w:proofErr w:type="spellStart"/>
+      <w:r>
+        <w:rPr>
+          <w:rStyle w:val="Code"/>
+        </w:rPr>
+        <w:t>request.query.search</w:t>
+      </w:r>
+      <w:proofErr w:type="spellEnd"/>
+      <w:r>
+        <w:rPr>
+          <w:rStyle w:val="Code"/>
+        </w:rPr>
+        <w:t>) {</w:t>
+      </w:r>
+    </w:p>
+    <w:p>
+      <w:pPr>
+        <w:rPr>
+          <w:rStyle w:val="Code"/>
+        </w:rPr>
+      </w:pPr>
+      <w:r>
+        <w:rPr>
+          <w:rStyle w:val="Code"/>
+        </w:rPr>
+        <w:t xml:space="preserve">      </w:t>
+      </w:r>
+      <w:proofErr w:type="spellStart"/>
+      <w:proofErr w:type="gramStart"/>
+      <w:r>
+        <w:rPr>
+          <w:rStyle w:val="Code"/>
+        </w:rPr>
+        <w:t>response.json</w:t>
+      </w:r>
+      <w:proofErr w:type="spellEnd"/>
+      <w:proofErr w:type="gramEnd"/>
+      <w:r>
+        <w:rPr>
+          <w:rStyle w:val="Code"/>
+        </w:rPr>
+        <w:t>(</w:t>
+      </w:r>
+      <w:proofErr w:type="spellStart"/>
+      <w:r>
+        <w:rPr>
+          <w:rStyle w:val="Code"/>
+        </w:rPr>
+        <w:t>citySearch</w:t>
+      </w:r>
+      <w:proofErr w:type="spellEnd"/>
+      <w:r>
+        <w:rPr>
+          <w:rStyle w:val="Code"/>
+        </w:rPr>
+        <w:t>(</w:t>
+      </w:r>
+      <w:proofErr w:type="spellStart"/>
+      <w:r>
+        <w:rPr>
+          <w:rStyle w:val="Code"/>
+        </w:rPr>
+        <w:t>request.query.search</w:t>
+      </w:r>
+      <w:proofErr w:type="spellEnd"/>
+      <w:r>
+        <w:rPr>
+          <w:rStyle w:val="Code"/>
+        </w:rPr>
+        <w:t>));</w:t>
+      </w:r>
+    </w:p>
+    <w:p>
+      <w:pPr>
+        <w:rPr>
+          <w:rStyle w:val="Code"/>
+        </w:rPr>
+      </w:pPr>
+      <w:r>
+        <w:rPr>
+          <w:rStyle w:val="Code"/>
+        </w:rPr>
+        <w:t xml:space="preserve">    } </w:t>
+      </w:r>
+      <w:proofErr w:type="gramStart"/>
+      <w:r>
+        <w:rPr>
+          <w:rStyle w:val="Code"/>
+        </w:rPr>
+        <w:t>else</w:t>
+      </w:r>
+      <w:proofErr w:type="gramEnd"/>
+      <w:r>
+        <w:rPr>
+          <w:rStyle w:val="Code"/>
+        </w:rPr>
+        <w:t xml:space="preserve"> {</w:t>
+      </w:r>
+    </w:p>
+    <w:p>
+      <w:pPr>
+        <w:rPr>
+          <w:rStyle w:val="Code"/>
+        </w:rPr>
+      </w:pPr>
+      <w:r>
+        <w:rPr>
+          <w:rStyle w:val="Code"/>
+        </w:rPr>
+        <w:lastRenderedPageBreak/>
+        <w:t xml:space="preserve">      </w:t>
+      </w:r>
+      <w:proofErr w:type="spellStart"/>
+      <w:proofErr w:type="gramStart"/>
+      <w:r>
+        <w:rPr>
+          <w:rStyle w:val="Code"/>
+        </w:rPr>
+        <w:t>response.json</w:t>
+      </w:r>
+      <w:proofErr w:type="spellEnd"/>
+      <w:proofErr w:type="gramEnd"/>
+      <w:r>
+        <w:rPr>
+          <w:rStyle w:val="Code"/>
+        </w:rPr>
+        <w:t>(cities);</w:t>
       </w:r>
     </w:p>
     <w:p>
@@ -1365,72 +2019,246 @@
         <w:rPr>
           <w:rStyle w:val="Code"/>
         </w:rPr>
-        <w:t xml:space="preserve">  .post(parseUrlencoded, function (request, response) {</w:t>
-      </w:r>
-    </w:p>
-    <w:p>
-      <w:pPr>
-        <w:rPr>
-          <w:rStyle w:val="Code"/>
-        </w:rPr>
-      </w:pPr>
-      <w:r>
-        <w:rPr>
-          <w:rStyle w:val="Code"/>
-        </w:rPr>
-        <w:t xml:space="preserve">    if(request.body.description.length &gt; 4) {</w:t>
-      </w:r>
-    </w:p>
-    <w:p>
-      <w:pPr>
-        <w:rPr>
-          <w:rStyle w:val="Code"/>
-        </w:rPr>
-      </w:pPr>
-      <w:r>
-        <w:rPr>
-          <w:rStyle w:val="Code"/>
-        </w:rPr>
-        <w:t xml:space="preserve">      var city = createCity(request.body.name, request.body.description);</w:t>
-      </w:r>
-    </w:p>
-    <w:p>
-      <w:pPr>
-        <w:rPr>
-          <w:rStyle w:val="Code"/>
-        </w:rPr>
-      </w:pPr>
-      <w:r>
-        <w:rPr>
-          <w:rStyle w:val="Code"/>
-        </w:rPr>
-        <w:t xml:space="preserve">      response.status(201).json(city);</w:t>
-      </w:r>
-    </w:p>
-    <w:p>
-      <w:pPr>
-        <w:rPr>
-          <w:rStyle w:val="Code"/>
-        </w:rPr>
-      </w:pPr>
-      <w:r>
-        <w:rPr>
-          <w:rStyle w:val="Code"/>
-        </w:rPr>
-        <w:t xml:space="preserve">    } else {</w:t>
-      </w:r>
-    </w:p>
-    <w:p>
-      <w:pPr>
-        <w:rPr>
-          <w:rStyle w:val="Code"/>
-        </w:rPr>
-      </w:pPr>
-      <w:r>
-        <w:rPr>
-          <w:rStyle w:val="Code"/>
-        </w:rPr>
-        <w:t xml:space="preserve">      response.status(400).json('Invalid City');</w:t>
+        <w:t xml:space="preserve">  </w:t>
+      </w:r>
+      <w:proofErr w:type="gramStart"/>
+      <w:r>
+        <w:rPr>
+          <w:rStyle w:val="Code"/>
+        </w:rPr>
+        <w:t>.post</w:t>
+      </w:r>
+      <w:proofErr w:type="gramEnd"/>
+      <w:r>
+        <w:rPr>
+          <w:rStyle w:val="Code"/>
+        </w:rPr>
+        <w:t>(</w:t>
+      </w:r>
+      <w:proofErr w:type="spellStart"/>
+      <w:r>
+        <w:rPr>
+          <w:rStyle w:val="Code"/>
+        </w:rPr>
+        <w:t>parseUrlencoded</w:t>
+      </w:r>
+      <w:proofErr w:type="spellEnd"/>
+      <w:r>
+        <w:rPr>
+          <w:rStyle w:val="Code"/>
+        </w:rPr>
+        <w:t>, function (request, response) {</w:t>
+      </w:r>
+    </w:p>
+    <w:p>
+      <w:pPr>
+        <w:rPr>
+          <w:rStyle w:val="Code"/>
+        </w:rPr>
+      </w:pPr>
+      <w:r>
+        <w:rPr>
+          <w:rStyle w:val="Code"/>
+        </w:rPr>
+        <w:t xml:space="preserve">    </w:t>
+      </w:r>
+      <w:proofErr w:type="gramStart"/>
+      <w:r>
+        <w:rPr>
+          <w:rStyle w:val="Code"/>
+        </w:rPr>
+        <w:t>if</w:t>
+      </w:r>
+      <w:proofErr w:type="gramEnd"/>
+      <w:r>
+        <w:rPr>
+          <w:rStyle w:val="Code"/>
+        </w:rPr>
+        <w:t>(</w:t>
+      </w:r>
+      <w:proofErr w:type="spellStart"/>
+      <w:r>
+        <w:rPr>
+          <w:rStyle w:val="Code"/>
+        </w:rPr>
+        <w:t>request.body.description.length</w:t>
+      </w:r>
+      <w:proofErr w:type="spellEnd"/>
+      <w:r>
+        <w:rPr>
+          <w:rStyle w:val="Code"/>
+        </w:rPr>
+        <w:t xml:space="preserve"> &gt; 4) {</w:t>
+      </w:r>
+    </w:p>
+    <w:p>
+      <w:pPr>
+        <w:rPr>
+          <w:rStyle w:val="Code"/>
+        </w:rPr>
+      </w:pPr>
+      <w:r>
+        <w:rPr>
+          <w:rStyle w:val="Code"/>
+        </w:rPr>
+        <w:t xml:space="preserve">      </w:t>
+      </w:r>
+      <w:proofErr w:type="spellStart"/>
+      <w:proofErr w:type="gramStart"/>
+      <w:r>
+        <w:rPr>
+          <w:rStyle w:val="Code"/>
+        </w:rPr>
+        <w:t>var</w:t>
+      </w:r>
+      <w:proofErr w:type="spellEnd"/>
+      <w:proofErr w:type="gramEnd"/>
+      <w:r>
+        <w:rPr>
+          <w:rStyle w:val="Code"/>
+        </w:rPr>
+        <w:t xml:space="preserve"> city = </w:t>
+      </w:r>
+      <w:proofErr w:type="spellStart"/>
+      <w:r>
+        <w:rPr>
+          <w:rStyle w:val="Code"/>
+        </w:rPr>
+        <w:t>createCity</w:t>
+      </w:r>
+      <w:proofErr w:type="spellEnd"/>
+      <w:r>
+        <w:rPr>
+          <w:rStyle w:val="Code"/>
+        </w:rPr>
+        <w:t xml:space="preserve">(request.body.name, </w:t>
+      </w:r>
+      <w:proofErr w:type="spellStart"/>
+      <w:r>
+        <w:rPr>
+          <w:rStyle w:val="Code"/>
+        </w:rPr>
+        <w:t>request.body.description</w:t>
+      </w:r>
+      <w:proofErr w:type="spellEnd"/>
+      <w:r>
+        <w:rPr>
+          <w:rStyle w:val="Code"/>
+        </w:rPr>
+        <w:t>);</w:t>
+      </w:r>
+    </w:p>
+    <w:p>
+      <w:pPr>
+        <w:rPr>
+          <w:rStyle w:val="Code"/>
+        </w:rPr>
+      </w:pPr>
+      <w:r>
+        <w:rPr>
+          <w:rStyle w:val="Code"/>
+        </w:rPr>
+        <w:t xml:space="preserve">      </w:t>
+      </w:r>
+      <w:proofErr w:type="spellStart"/>
+      <w:proofErr w:type="gramStart"/>
+      <w:r>
+        <w:rPr>
+          <w:rStyle w:val="Code"/>
+        </w:rPr>
+        <w:t>response.status</w:t>
+      </w:r>
+      <w:proofErr w:type="spellEnd"/>
+      <w:proofErr w:type="gramEnd"/>
+      <w:r>
+        <w:rPr>
+          <w:rStyle w:val="Code"/>
+        </w:rPr>
+        <w:t>(201).</w:t>
+      </w:r>
+      <w:proofErr w:type="spellStart"/>
+      <w:r>
+        <w:rPr>
+          <w:rStyle w:val="Code"/>
+        </w:rPr>
+        <w:t>json</w:t>
+      </w:r>
+      <w:proofErr w:type="spellEnd"/>
+      <w:r>
+        <w:rPr>
+          <w:rStyle w:val="Code"/>
+        </w:rPr>
+        <w:t>(city);</w:t>
+      </w:r>
+    </w:p>
+    <w:p>
+      <w:pPr>
+        <w:rPr>
+          <w:rStyle w:val="Code"/>
+        </w:rPr>
+      </w:pPr>
+      <w:r>
+        <w:rPr>
+          <w:rStyle w:val="Code"/>
+        </w:rPr>
+        <w:t xml:space="preserve">    } </w:t>
+      </w:r>
+      <w:proofErr w:type="gramStart"/>
+      <w:r>
+        <w:rPr>
+          <w:rStyle w:val="Code"/>
+        </w:rPr>
+        <w:t>else</w:t>
+      </w:r>
+      <w:proofErr w:type="gramEnd"/>
+      <w:r>
+        <w:rPr>
+          <w:rStyle w:val="Code"/>
+        </w:rPr>
+        <w:t xml:space="preserve"> {</w:t>
+      </w:r>
+    </w:p>
+    <w:p>
+      <w:pPr>
+        <w:rPr>
+          <w:rStyle w:val="Code"/>
+        </w:rPr>
+      </w:pPr>
+      <w:r>
+        <w:rPr>
+          <w:rStyle w:val="Code"/>
+        </w:rPr>
+        <w:t xml:space="preserve">      </w:t>
+      </w:r>
+      <w:proofErr w:type="spellStart"/>
+      <w:proofErr w:type="gramStart"/>
+      <w:r>
+        <w:rPr>
+          <w:rStyle w:val="Code"/>
+        </w:rPr>
+        <w:t>response.status</w:t>
+      </w:r>
+      <w:proofErr w:type="spellEnd"/>
+      <w:proofErr w:type="gramEnd"/>
+      <w:r>
+        <w:rPr>
+          <w:rStyle w:val="Code"/>
+        </w:rPr>
+        <w:t>(400).</w:t>
+      </w:r>
+      <w:proofErr w:type="spellStart"/>
+      <w:r>
+        <w:rPr>
+          <w:rStyle w:val="Code"/>
+        </w:rPr>
+        <w:t>json</w:t>
+      </w:r>
+      <w:proofErr w:type="spellEnd"/>
+      <w:r>
+        <w:rPr>
+          <w:rStyle w:val="Code"/>
+        </w:rPr>
+        <w:t>('Invalid City');</w:t>
       </w:r>
     </w:p>
     <w:p>
@@ -1472,89 +2300,259 @@
           <w:rStyle w:val="Code"/>
         </w:rPr>
       </w:pPr>
-      <w:r>
-        <w:rPr>
-          <w:rStyle w:val="Code"/>
-        </w:rPr>
-        <w:t>app.route('/cities/:name')</w:t>
-      </w:r>
-    </w:p>
-    <w:p>
-      <w:pPr>
-        <w:rPr>
-          <w:rStyle w:val="Code"/>
-        </w:rPr>
-      </w:pPr>
-      <w:r>
-        <w:rPr>
-          <w:rStyle w:val="Code"/>
-        </w:rPr>
-        <w:t xml:space="preserve">  .get(function (request, response) {</w:t>
-      </w:r>
-    </w:p>
-    <w:p>
-      <w:pPr>
-        <w:rPr>
-          <w:rStyle w:val="Code"/>
-        </w:rPr>
-      </w:pPr>
-      <w:r>
-        <w:rPr>
-          <w:rStyle w:val="Code"/>
-        </w:rPr>
-        <w:t xml:space="preserve">    var cityInfo = cities[request.cityName];</w:t>
-      </w:r>
-    </w:p>
-    <w:p>
-      <w:pPr>
-        <w:rPr>
-          <w:rStyle w:val="Code"/>
-        </w:rPr>
-      </w:pPr>
-      <w:r>
-        <w:rPr>
-          <w:rStyle w:val="Code"/>
-        </w:rPr>
-        <w:t xml:space="preserve">    if(cityInfo) {</w:t>
-      </w:r>
-    </w:p>
-    <w:p>
-      <w:pPr>
-        <w:rPr>
-          <w:rStyle w:val="Code"/>
-        </w:rPr>
-      </w:pPr>
-      <w:r>
-        <w:rPr>
-          <w:rStyle w:val="Code"/>
-        </w:rPr>
-        <w:t xml:space="preserve">      response.json(cityInfo);</w:t>
-      </w:r>
-    </w:p>
-    <w:p>
-      <w:pPr>
-        <w:rPr>
-          <w:rStyle w:val="Code"/>
-        </w:rPr>
-      </w:pPr>
-      <w:r>
-        <w:rPr>
-          <w:rStyle w:val="Code"/>
-        </w:rPr>
-        <w:t xml:space="preserve">    } else {</w:t>
-      </w:r>
-    </w:p>
-    <w:p>
-      <w:pPr>
-        <w:rPr>
-          <w:rStyle w:val="Code"/>
-        </w:rPr>
-      </w:pPr>
-      <w:r>
-        <w:rPr>
-          <w:rStyle w:val="Code"/>
-        </w:rPr>
-        <w:t xml:space="preserve">      response.status(404).json('City not found');</w:t>
+      <w:proofErr w:type="spellStart"/>
+      <w:proofErr w:type="gramStart"/>
+      <w:r>
+        <w:rPr>
+          <w:rStyle w:val="Code"/>
+        </w:rPr>
+        <w:t>app.route</w:t>
+      </w:r>
+      <w:proofErr w:type="spellEnd"/>
+      <w:proofErr w:type="gramEnd"/>
+      <w:r>
+        <w:rPr>
+          <w:rStyle w:val="Code"/>
+        </w:rPr>
+        <w:t>('/cities/:name')</w:t>
+      </w:r>
+    </w:p>
+    <w:p>
+      <w:pPr>
+        <w:rPr>
+          <w:rStyle w:val="Code"/>
+        </w:rPr>
+      </w:pPr>
+      <w:r>
+        <w:rPr>
+          <w:rStyle w:val="Code"/>
+        </w:rPr>
+        <w:t xml:space="preserve">  </w:t>
+      </w:r>
+      <w:proofErr w:type="gramStart"/>
+      <w:r>
+        <w:rPr>
+          <w:rStyle w:val="Code"/>
+        </w:rPr>
+        <w:t>.get</w:t>
+      </w:r>
+      <w:proofErr w:type="gramEnd"/>
+      <w:r>
+        <w:rPr>
+          <w:rStyle w:val="Code"/>
+        </w:rPr>
+        <w:t>(function (request, response) {</w:t>
+      </w:r>
+    </w:p>
+    <w:p>
+      <w:pPr>
+        <w:rPr>
+          <w:rStyle w:val="Code"/>
+        </w:rPr>
+      </w:pPr>
+      <w:r>
+        <w:rPr>
+          <w:rStyle w:val="Code"/>
+        </w:rPr>
+        <w:t xml:space="preserve">    </w:t>
+      </w:r>
+      <w:proofErr w:type="spellStart"/>
+      <w:proofErr w:type="gramStart"/>
+      <w:r>
+        <w:rPr>
+          <w:rStyle w:val="Code"/>
+        </w:rPr>
+        <w:t>var</w:t>
+      </w:r>
+      <w:proofErr w:type="spellEnd"/>
+      <w:proofErr w:type="gramEnd"/>
+      <w:r>
+        <w:rPr>
+          <w:rStyle w:val="Code"/>
+        </w:rPr>
+        <w:t xml:space="preserve"> </w:t>
+      </w:r>
+      <w:proofErr w:type="spellStart"/>
+      <w:r>
+        <w:rPr>
+          <w:rStyle w:val="Code"/>
+        </w:rPr>
+        <w:t>cityInfo</w:t>
+      </w:r>
+      <w:proofErr w:type="spellEnd"/>
+      <w:r>
+        <w:rPr>
+          <w:rStyle w:val="Code"/>
+        </w:rPr>
+        <w:t xml:space="preserve"> = cities[</w:t>
+      </w:r>
+      <w:proofErr w:type="spellStart"/>
+      <w:r>
+        <w:rPr>
+          <w:rStyle w:val="Code"/>
+        </w:rPr>
+        <w:t>request.cityName</w:t>
+      </w:r>
+      <w:proofErr w:type="spellEnd"/>
+      <w:r>
+        <w:rPr>
+          <w:rStyle w:val="Code"/>
+        </w:rPr>
+        <w:t>];</w:t>
+      </w:r>
+    </w:p>
+    <w:p>
+      <w:pPr>
+        <w:rPr>
+          <w:rStyle w:val="Code"/>
+        </w:rPr>
+      </w:pPr>
+      <w:r>
+        <w:rPr>
+          <w:rStyle w:val="Code"/>
+        </w:rPr>
+        <w:t xml:space="preserve">    </w:t>
+      </w:r>
+      <w:proofErr w:type="gramStart"/>
+      <w:r>
+        <w:rPr>
+          <w:rStyle w:val="Code"/>
+        </w:rPr>
+        <w:t>if</w:t>
+      </w:r>
+      <w:proofErr w:type="gramEnd"/>
+      <w:r>
+        <w:rPr>
+          <w:rStyle w:val="Code"/>
+        </w:rPr>
+        <w:t>(</w:t>
+      </w:r>
+      <w:proofErr w:type="spellStart"/>
+      <w:r>
+        <w:rPr>
+          <w:rStyle w:val="Code"/>
+        </w:rPr>
+        <w:t>cityInfo</w:t>
+      </w:r>
+      <w:proofErr w:type="spellEnd"/>
+      <w:r>
+        <w:rPr>
+          <w:rStyle w:val="Code"/>
+        </w:rPr>
+        <w:t>) {</w:t>
+      </w:r>
+    </w:p>
+    <w:p>
+      <w:pPr>
+        <w:rPr>
+          <w:rStyle w:val="Code"/>
+        </w:rPr>
+      </w:pPr>
+      <w:r>
+        <w:rPr>
+          <w:rStyle w:val="Code"/>
+        </w:rPr>
+        <w:t xml:space="preserve">      </w:t>
+      </w:r>
+      <w:proofErr w:type="spellStart"/>
+      <w:proofErr w:type="gramStart"/>
+      <w:r>
+        <w:rPr>
+          <w:rStyle w:val="Code"/>
+        </w:rPr>
+        <w:t>response.json</w:t>
+      </w:r>
+      <w:proofErr w:type="spellEnd"/>
+      <w:proofErr w:type="gramEnd"/>
+      <w:r>
+        <w:rPr>
+          <w:rStyle w:val="Code"/>
+        </w:rPr>
+        <w:t>(</w:t>
+      </w:r>
+      <w:proofErr w:type="spellStart"/>
+      <w:r>
+        <w:rPr>
+          <w:rStyle w:val="Code"/>
+        </w:rPr>
+        <w:t>cityInfo</w:t>
+      </w:r>
+      <w:proofErr w:type="spellEnd"/>
+      <w:r>
+        <w:rPr>
+          <w:rStyle w:val="Code"/>
+        </w:rPr>
+        <w:t>);</w:t>
+      </w:r>
+    </w:p>
+    <w:p>
+      <w:pPr>
+        <w:rPr>
+          <w:rStyle w:val="Code"/>
+        </w:rPr>
+      </w:pPr>
+      <w:r>
+        <w:rPr>
+          <w:rStyle w:val="Code"/>
+        </w:rPr>
+        <w:t xml:space="preserve">    } </w:t>
+      </w:r>
+      <w:proofErr w:type="gramStart"/>
+      <w:r>
+        <w:rPr>
+          <w:rStyle w:val="Code"/>
+        </w:rPr>
+        <w:t>else</w:t>
+      </w:r>
+      <w:proofErr w:type="gramEnd"/>
+      <w:r>
+        <w:rPr>
+          <w:rStyle w:val="Code"/>
+        </w:rPr>
+        <w:t xml:space="preserve"> {</w:t>
+      </w:r>
+    </w:p>
+    <w:p>
+      <w:pPr>
+        <w:rPr>
+          <w:rStyle w:val="Code"/>
+        </w:rPr>
+      </w:pPr>
+      <w:r>
+        <w:rPr>
+          <w:rStyle w:val="Code"/>
+        </w:rPr>
+        <w:t xml:space="preserve">      </w:t>
+      </w:r>
+      <w:proofErr w:type="spellStart"/>
+      <w:proofErr w:type="gramStart"/>
+      <w:r>
+        <w:rPr>
+          <w:rStyle w:val="Code"/>
+        </w:rPr>
+        <w:t>response.status</w:t>
+      </w:r>
+      <w:proofErr w:type="spellEnd"/>
+      <w:proofErr w:type="gramEnd"/>
+      <w:r>
+        <w:rPr>
+          <w:rStyle w:val="Code"/>
+        </w:rPr>
+        <w:t>(404).</w:t>
+      </w:r>
+      <w:proofErr w:type="spellStart"/>
+      <w:r>
+        <w:rPr>
+          <w:rStyle w:val="Code"/>
+        </w:rPr>
+        <w:t>json</w:t>
+      </w:r>
+      <w:proofErr w:type="spellEnd"/>
+      <w:r>
+        <w:rPr>
+          <w:rStyle w:val="Code"/>
+        </w:rPr>
+        <w:t>('City not found');</w:t>
       </w:r>
     </w:p>
     <w:p>
@@ -1593,72 +2591,188 @@
         <w:rPr>
           <w:rStyle w:val="Code"/>
         </w:rPr>
-        <w:t xml:space="preserve">  .delete(function (request, response) {</w:t>
-      </w:r>
-    </w:p>
-    <w:p>
-      <w:pPr>
-        <w:rPr>
-          <w:rStyle w:val="Code"/>
-        </w:rPr>
-      </w:pPr>
-      <w:r>
-        <w:rPr>
-          <w:rStyle w:val="Code"/>
-        </w:rPr>
-        <w:t xml:space="preserve">    if(cities[request.cityName]) {</w:t>
-      </w:r>
-    </w:p>
-    <w:p>
-      <w:pPr>
-        <w:rPr>
-          <w:rStyle w:val="Code"/>
-        </w:rPr>
-      </w:pPr>
-      <w:r>
-        <w:rPr>
-          <w:rStyle w:val="Code"/>
-        </w:rPr>
-        <w:t xml:space="preserve">      delete cities[request.cityName];</w:t>
-      </w:r>
-    </w:p>
-    <w:p>
-      <w:pPr>
-        <w:rPr>
-          <w:rStyle w:val="Code"/>
-        </w:rPr>
-      </w:pPr>
-      <w:r>
-        <w:rPr>
-          <w:rStyle w:val="Code"/>
-        </w:rPr>
-        <w:t xml:space="preserve">      response.sendStatus(200);</w:t>
-      </w:r>
-    </w:p>
-    <w:p>
-      <w:pPr>
-        <w:rPr>
-          <w:rStyle w:val="Code"/>
-        </w:rPr>
-      </w:pPr>
-      <w:r>
-        <w:rPr>
-          <w:rStyle w:val="Code"/>
-        </w:rPr>
-        <w:t xml:space="preserve">    } else {</w:t>
-      </w:r>
-    </w:p>
-    <w:p>
-      <w:pPr>
-        <w:rPr>
-          <w:rStyle w:val="Code"/>
-        </w:rPr>
-      </w:pPr>
-      <w:r>
-        <w:rPr>
-          <w:rStyle w:val="Code"/>
-        </w:rPr>
-        <w:t xml:space="preserve">      response.sendStatus(404);</w:t>
+        <w:t xml:space="preserve">  </w:t>
+      </w:r>
+      <w:proofErr w:type="gramStart"/>
+      <w:r>
+        <w:rPr>
+          <w:rStyle w:val="Code"/>
+        </w:rPr>
+        <w:t>.delete</w:t>
+      </w:r>
+      <w:proofErr w:type="gramEnd"/>
+      <w:r>
+        <w:rPr>
+          <w:rStyle w:val="Code"/>
+        </w:rPr>
+        <w:t>(function (request, response) {</w:t>
+      </w:r>
+    </w:p>
+    <w:p>
+      <w:pPr>
+        <w:rPr>
+          <w:rStyle w:val="Code"/>
+        </w:rPr>
+      </w:pPr>
+      <w:r>
+        <w:rPr>
+          <w:rStyle w:val="Code"/>
+        </w:rPr>
+        <w:t xml:space="preserve">    </w:t>
+      </w:r>
+      <w:proofErr w:type="gramStart"/>
+      <w:r>
+        <w:rPr>
+          <w:rStyle w:val="Code"/>
+        </w:rPr>
+        <w:t>if</w:t>
+      </w:r>
+      <w:proofErr w:type="gramEnd"/>
+      <w:r>
+        <w:rPr>
+          <w:rStyle w:val="Code"/>
+        </w:rPr>
+        <w:t>(cities[</w:t>
+      </w:r>
+      <w:proofErr w:type="spellStart"/>
+      <w:r>
+        <w:rPr>
+          <w:rStyle w:val="Code"/>
+        </w:rPr>
+        <w:t>request.cityName</w:t>
+      </w:r>
+      <w:proofErr w:type="spellEnd"/>
+      <w:r>
+        <w:rPr>
+          <w:rStyle w:val="Code"/>
+        </w:rPr>
+        <w:t>]) {</w:t>
+      </w:r>
+    </w:p>
+    <w:p>
+      <w:pPr>
+        <w:rPr>
+          <w:rStyle w:val="Code"/>
+        </w:rPr>
+      </w:pPr>
+      <w:r>
+        <w:rPr>
+          <w:rStyle w:val="Code"/>
+        </w:rPr>
+        <w:t xml:space="preserve">      </w:t>
+      </w:r>
+      <w:proofErr w:type="gramStart"/>
+      <w:r>
+        <w:rPr>
+          <w:rStyle w:val="Code"/>
+        </w:rPr>
+        <w:t>delete</w:t>
+      </w:r>
+      <w:proofErr w:type="gramEnd"/>
+      <w:r>
+        <w:rPr>
+          <w:rStyle w:val="Code"/>
+        </w:rPr>
+        <w:t xml:space="preserve"> cities[</w:t>
+      </w:r>
+      <w:proofErr w:type="spellStart"/>
+      <w:r>
+        <w:rPr>
+          <w:rStyle w:val="Code"/>
+        </w:rPr>
+        <w:t>request.cityName</w:t>
+      </w:r>
+      <w:proofErr w:type="spellEnd"/>
+      <w:r>
+        <w:rPr>
+          <w:rStyle w:val="Code"/>
+        </w:rPr>
+        <w:t>];</w:t>
+      </w:r>
+    </w:p>
+    <w:p>
+      <w:pPr>
+        <w:rPr>
+          <w:rStyle w:val="Code"/>
+        </w:rPr>
+      </w:pPr>
+      <w:r>
+        <w:rPr>
+          <w:rStyle w:val="Code"/>
+        </w:rPr>
+        <w:t xml:space="preserve">      </w:t>
+      </w:r>
+      <w:proofErr w:type="spellStart"/>
+      <w:proofErr w:type="gramStart"/>
+      <w:r>
+        <w:rPr>
+          <w:rStyle w:val="Code"/>
+        </w:rPr>
+        <w:t>response.sendStatus</w:t>
+      </w:r>
+      <w:proofErr w:type="spellEnd"/>
+      <w:proofErr w:type="gramEnd"/>
+      <w:r>
+        <w:rPr>
+          <w:rStyle w:val="Code"/>
+        </w:rPr>
+        <w:t>(200);</w:t>
+      </w:r>
+    </w:p>
+    <w:p>
+      <w:pPr>
+        <w:rPr>
+          <w:rStyle w:val="Code"/>
+        </w:rPr>
+      </w:pPr>
+      <w:r>
+        <w:rPr>
+          <w:rStyle w:val="Code"/>
+        </w:rPr>
+        <w:t xml:space="preserve">    } </w:t>
+      </w:r>
+      <w:proofErr w:type="gramStart"/>
+      <w:r>
+        <w:rPr>
+          <w:rStyle w:val="Code"/>
+        </w:rPr>
+        <w:t>else</w:t>
+      </w:r>
+      <w:proofErr w:type="gramEnd"/>
+      <w:r>
+        <w:rPr>
+          <w:rStyle w:val="Code"/>
+        </w:rPr>
+        <w:t xml:space="preserve"> {</w:t>
+      </w:r>
+    </w:p>
+    <w:p>
+      <w:pPr>
+        <w:rPr>
+          <w:rStyle w:val="Code"/>
+        </w:rPr>
+      </w:pPr>
+      <w:r>
+        <w:rPr>
+          <w:rStyle w:val="Code"/>
+        </w:rPr>
+        <w:t xml:space="preserve">      </w:t>
+      </w:r>
+      <w:proofErr w:type="spellStart"/>
+      <w:proofErr w:type="gramStart"/>
+      <w:r>
+        <w:rPr>
+          <w:rStyle w:val="Code"/>
+        </w:rPr>
+        <w:t>response.sendStatus</w:t>
+      </w:r>
+      <w:proofErr w:type="spellEnd"/>
+      <w:proofErr w:type="gramEnd"/>
+      <w:r>
+        <w:rPr>
+          <w:rStyle w:val="Code"/>
+        </w:rPr>
+        <w:t>(404);</w:t>
       </w:r>
     </w:p>
     <w:p>
@@ -1713,37 +2827,87 @@
           <w:rStyle w:val="Code"/>
         </w:rPr>
       </w:pPr>
-      <w:r>
-        <w:rPr>
-          <w:rStyle w:val="Code"/>
-        </w:rPr>
-        <w:t>function createCity(name, description) {</w:t>
-      </w:r>
-    </w:p>
-    <w:p>
-      <w:pPr>
-        <w:rPr>
-          <w:rStyle w:val="Code"/>
-        </w:rPr>
-      </w:pPr>
-      <w:r>
-        <w:rPr>
-          <w:rStyle w:val="Code"/>
-        </w:rPr>
-        <w:t xml:space="preserve">  cities[name] = description;</w:t>
-      </w:r>
-    </w:p>
-    <w:p>
-      <w:pPr>
-        <w:rPr>
-          <w:rStyle w:val="Code"/>
-        </w:rPr>
-      </w:pPr>
-      <w:r>
-        <w:rPr>
-          <w:rStyle w:val="Code"/>
-        </w:rPr>
-        <w:t xml:space="preserve">  return name;</w:t>
+      <w:proofErr w:type="gramStart"/>
+      <w:r>
+        <w:rPr>
+          <w:rStyle w:val="Code"/>
+        </w:rPr>
+        <w:t>function</w:t>
+      </w:r>
+      <w:proofErr w:type="gramEnd"/>
+      <w:r>
+        <w:rPr>
+          <w:rStyle w:val="Code"/>
+        </w:rPr>
+        <w:t xml:space="preserve"> </w:t>
+      </w:r>
+      <w:proofErr w:type="spellStart"/>
+      <w:r>
+        <w:rPr>
+          <w:rStyle w:val="Code"/>
+        </w:rPr>
+        <w:t>createCity</w:t>
+      </w:r>
+      <w:proofErr w:type="spellEnd"/>
+      <w:r>
+        <w:rPr>
+          <w:rStyle w:val="Code"/>
+        </w:rPr>
+        <w:t>(name, description) {</w:t>
+      </w:r>
+    </w:p>
+    <w:p>
+      <w:pPr>
+        <w:rPr>
+          <w:rStyle w:val="Code"/>
+        </w:rPr>
+      </w:pPr>
+      <w:r>
+        <w:rPr>
+          <w:rStyle w:val="Code"/>
+        </w:rPr>
+        <w:t xml:space="preserve">  </w:t>
+      </w:r>
+      <w:proofErr w:type="gramStart"/>
+      <w:r>
+        <w:rPr>
+          <w:rStyle w:val="Code"/>
+        </w:rPr>
+        <w:t>cities</w:t>
+      </w:r>
+      <w:proofErr w:type="gramEnd"/>
+      <w:r>
+        <w:rPr>
+          <w:rStyle w:val="Code"/>
+        </w:rPr>
+        <w:t>[name] = description;</w:t>
+      </w:r>
+    </w:p>
+    <w:p>
+      <w:pPr>
+        <w:rPr>
+          <w:rStyle w:val="Code"/>
+        </w:rPr>
+      </w:pPr>
+      <w:r>
+        <w:rPr>
+          <w:rStyle w:val="Code"/>
+        </w:rPr>
+        <w:t xml:space="preserve">  </w:t>
+      </w:r>
+      <w:proofErr w:type="gramStart"/>
+      <w:r>
+        <w:rPr>
+          <w:rStyle w:val="Code"/>
+        </w:rPr>
+        <w:t>return</w:t>
+      </w:r>
+      <w:proofErr w:type="gramEnd"/>
+      <w:r>
+        <w:rPr>
+          <w:rStyle w:val="Code"/>
+        </w:rPr>
+        <w:t xml:space="preserve"> name;</w:t>
       </w:r>
     </w:p>
     <w:p>
@@ -1772,11 +2936,21 @@
           <w:rStyle w:val="Code"/>
         </w:rPr>
       </w:pPr>
-      <w:r>
-        <w:rPr>
-          <w:rStyle w:val="Code"/>
-        </w:rPr>
-        <w:t>app.listen(3000);</w:t>
+      <w:proofErr w:type="spellStart"/>
+      <w:proofErr w:type="gramStart"/>
+      <w:r>
+        <w:rPr>
+          <w:rStyle w:val="Code"/>
+        </w:rPr>
+        <w:t>app.listen</w:t>
+      </w:r>
+      <w:proofErr w:type="spellEnd"/>
+      <w:proofErr w:type="gramEnd"/>
+      <w:r>
+        <w:rPr>
+          <w:rStyle w:val="Code"/>
+        </w:rPr>
+        <w:t>(3000);</w:t>
       </w:r>
     </w:p>
     <w:p>
@@ -1801,21 +2975,45 @@
         <w:t>Node.js</w:t>
       </w:r>
     </w:p>
-    <w:p>
-      <w:pPr>
-        <w:rPr>
-          <w:rStyle w:val="Code"/>
-        </w:rPr>
-      </w:pPr>
-    </w:p>
-    <w:p>
-      <w:pPr>
-        <w:rPr>
-          <w:rStyle w:val="Code"/>
-        </w:rPr>
+    <w:p/>
+    <w:p>
+      <w:r>
+        <w:t>Node works in as Non-Blocking code.</w:t>
+      </w:r>
+    </w:p>
+    <w:p>
+      <w:pPr>
+        <w:pStyle w:val="NoteLevel2"/>
+      </w:pPr>
+      <w:r>
+        <w:t>It does not do one task at a time.</w:t>
+      </w:r>
+    </w:p>
+    <w:p>
+      <w:pPr>
+        <w:pStyle w:val="NoteLevel3"/>
+      </w:pPr>
+      <w:r>
+        <w:t>Node will read files and carry out the tasks whenever it is finished while carrying out other tasks</w:t>
+      </w:r>
+    </w:p>
+    <w:p>
+      <w:pPr>
+        <w:pStyle w:val="NoteLevel4"/>
       </w:pPr>
       <w:bookmarkStart w:id="0" w:name="_GoBack"/>
       <w:bookmarkEnd w:id="0"/>
+      <w:r>
+        <w:t xml:space="preserve">Ruby is </w:t>
+      </w:r>
+      <w:proofErr w:type="gramStart"/>
+      <w:r>
+        <w:t>Blocking</w:t>
+      </w:r>
+      <w:proofErr w:type="gramEnd"/>
+      <w:r>
+        <w:t xml:space="preserve"> code</w:t>
+      </w:r>
     </w:p>
     <w:sectPr>
       <w:headerReference w:type="first" r:id="rId12"/>
@@ -9153,7 +10351,7 @@
 </file>
 
 <file path=customXml/itemProps1.xml><?xml version="1.0" encoding="utf-8"?>
-<ds:datastoreItem xmlns:ds="http://schemas.openxmlformats.org/officeDocument/2006/customXml" ds:itemID="{7512B45B-E01A-0A4C-BA72-6C6220F1F79F}">
+<ds:datastoreItem xmlns:ds="http://schemas.openxmlformats.org/officeDocument/2006/customXml" ds:itemID="{EA0CA72B-C830-2740-AC0A-A9F612AEEA3E}">
   <ds:schemaRefs>
     <ds:schemaRef ds:uri="http://schemas.openxmlformats.org/officeDocument/2006/bibliography"/>
   </ds:schemaRefs>

</xml_diff>

<commit_message>
screenshots added for Non-Blocking Code
</commit_message>
<xml_diff>
--- a/WDA.docx
+++ b/WDA.docx
@@ -16,7 +16,6 @@
           <w:highlight w:val="red"/>
         </w:rPr>
       </w:pPr>
-      <w:proofErr w:type="gramStart"/>
       <w:r>
         <w:rPr>
           <w:b/>
@@ -25,7 +24,6 @@
         </w:rPr>
         <w:t>s01</w:t>
       </w:r>
-      <w:proofErr w:type="gramEnd"/>
       <w:r>
         <w:rPr>
           <w:b/>
@@ -48,24 +46,17 @@
           <w:b/>
         </w:rPr>
       </w:pPr>
-      <w:proofErr w:type="gramStart"/>
       <w:r>
         <w:rPr>
           <w:b/>
         </w:rPr>
         <w:t>e01</w:t>
       </w:r>
-      <w:proofErr w:type="gramEnd"/>
-    </w:p>
-    <w:p>
-      <w:r>
-        <w:t xml:space="preserve">1. </w:t>
-      </w:r>
-      <w:proofErr w:type="spellStart"/>
-      <w:r>
-        <w:t>MongoDB</w:t>
-      </w:r>
-      <w:proofErr w:type="spellEnd"/>
+    </w:p>
+    <w:p>
+      <w:r>
+        <w:t>1. MongoDB</w:t>
+      </w:r>
     </w:p>
     <w:p/>
     <w:p>
@@ -88,14 +79,12 @@
           <w:u w:val="single"/>
         </w:rPr>
       </w:pPr>
-      <w:proofErr w:type="spellStart"/>
       <w:r>
         <w:rPr>
           <w:u w:val="single"/>
         </w:rPr>
         <w:t>MongoDB</w:t>
       </w:r>
-      <w:proofErr w:type="spellEnd"/>
     </w:p>
     <w:p>
       <w:pPr>
@@ -146,21 +135,12 @@
           <w:highlight w:val="black"/>
         </w:rPr>
       </w:pPr>
-      <w:proofErr w:type="gramStart"/>
       <w:r>
         <w:rPr>
           <w:rStyle w:val="bash"/>
           <w:highlight w:val="black"/>
         </w:rPr>
-        <w:t>brew</w:t>
-      </w:r>
-      <w:proofErr w:type="gramEnd"/>
-      <w:r>
-        <w:rPr>
-          <w:rStyle w:val="bash"/>
-          <w:highlight w:val="black"/>
-        </w:rPr>
-        <w:t xml:space="preserve"> update</w:t>
+        <w:t>brew update</w:t>
       </w:r>
     </w:p>
     <w:p>
@@ -179,31 +159,13 @@
           <w:highlight w:val="black"/>
         </w:rPr>
       </w:pPr>
-      <w:proofErr w:type="gramStart"/>
       <w:r>
         <w:rPr>
           <w:rStyle w:val="bash"/>
           <w:highlight w:val="black"/>
         </w:rPr>
-        <w:t>brew</w:t>
-      </w:r>
-      <w:proofErr w:type="gramEnd"/>
-      <w:r>
-        <w:rPr>
-          <w:rStyle w:val="bash"/>
-          <w:highlight w:val="black"/>
-        </w:rPr>
-        <w:t xml:space="preserve"> install </w:t>
-      </w:r>
-      <w:proofErr w:type="spellStart"/>
-      <w:r>
-        <w:rPr>
-          <w:rStyle w:val="bash"/>
-          <w:highlight w:val="black"/>
-        </w:rPr>
-        <w:t>mongodb</w:t>
-      </w:r>
-      <w:proofErr w:type="spellEnd"/>
+        <w:t>brew install mongodb</w:t>
+      </w:r>
     </w:p>
     <w:p>
       <w:pPr>
@@ -226,15 +188,7 @@
         </w:numPr>
       </w:pPr>
       <w:r>
-        <w:t>Create a data/</w:t>
-      </w:r>
-      <w:proofErr w:type="spellStart"/>
-      <w:r>
-        <w:t>db</w:t>
-      </w:r>
-      <w:proofErr w:type="spellEnd"/>
-      <w:r>
-        <w:t xml:space="preserve"> folder where you want your databases to be sourced</w:t>
+        <w:t>Create a data/db folder where you want your databases to be sourced</w:t>
       </w:r>
     </w:p>
     <w:p>
@@ -253,65 +207,13 @@
           <w:highlight w:val="black"/>
         </w:rPr>
       </w:pPr>
-      <w:proofErr w:type="spellStart"/>
-      <w:proofErr w:type="gramStart"/>
       <w:r>
         <w:rPr>
           <w:rStyle w:val="bash"/>
           <w:highlight w:val="black"/>
         </w:rPr>
-        <w:t>mkdir</w:t>
-      </w:r>
-      <w:proofErr w:type="spellEnd"/>
-      <w:proofErr w:type="gramEnd"/>
-      <w:r>
-        <w:rPr>
-          <w:rStyle w:val="bash"/>
-          <w:highlight w:val="black"/>
-        </w:rPr>
-        <w:t xml:space="preserve"> –p users/</w:t>
-      </w:r>
-      <w:proofErr w:type="spellStart"/>
-      <w:r>
-        <w:rPr>
-          <w:rStyle w:val="bash"/>
-          <w:highlight w:val="black"/>
-        </w:rPr>
-        <w:t>evanturner</w:t>
-      </w:r>
-      <w:proofErr w:type="spellEnd"/>
-      <w:r>
-        <w:rPr>
-          <w:rStyle w:val="bash"/>
-          <w:highlight w:val="black"/>
-        </w:rPr>
-        <w:t>/</w:t>
-      </w:r>
-      <w:proofErr w:type="spellStart"/>
-      <w:r>
-        <w:rPr>
-          <w:rStyle w:val="bash"/>
-          <w:highlight w:val="black"/>
-        </w:rPr>
-        <w:t>src</w:t>
-      </w:r>
-      <w:proofErr w:type="spellEnd"/>
-      <w:r>
-        <w:rPr>
-          <w:rStyle w:val="bash"/>
-          <w:highlight w:val="black"/>
-        </w:rPr>
-        <w:t>/data/</w:t>
-      </w:r>
-      <w:proofErr w:type="spellStart"/>
-      <w:r>
-        <w:rPr>
-          <w:rStyle w:val="bash"/>
-          <w:highlight w:val="black"/>
-        </w:rPr>
-        <w:t>db</w:t>
-      </w:r>
-      <w:proofErr w:type="spellEnd"/>
+        <w:t>mkdir –p users/evanturner/src/data/db</w:t>
+      </w:r>
     </w:p>
     <w:p>
       <w:pPr>
@@ -336,74 +238,44 @@
         <w:t>ou connect to the database server, which runs a</w:t>
       </w:r>
       <w:r>
-        <w:t xml:space="preserve">s </w:t>
-      </w:r>
-      <w:proofErr w:type="spellStart"/>
-      <w:r>
+        <w:t>s mongod</w:t>
+      </w:r>
+    </w:p>
+    <w:p>
+      <w:pPr>
+        <w:pStyle w:val="NoteLevel2"/>
+      </w:pPr>
+      <w:r>
+        <w:rPr>
+          <w:b/>
+        </w:rPr>
         <w:t>mongod</w:t>
       </w:r>
-      <w:proofErr w:type="spellEnd"/>
+      <w:r>
+        <w:t xml:space="preserve"> is the primary daemon </w:t>
+      </w:r>
+      <w:r>
+        <w:t xml:space="preserve">process for the MongoDB system. </w:t>
+      </w:r>
+    </w:p>
+    <w:p>
+      <w:pPr>
+        <w:pStyle w:val="NoteLevel3"/>
+      </w:pPr>
+      <w:r>
+        <w:t>It handles data requests, manages data access, and performs background management operations</w:t>
+      </w:r>
     </w:p>
     <w:p>
       <w:pPr>
         <w:pStyle w:val="NoteLevel2"/>
-      </w:pPr>
-      <w:proofErr w:type="spellStart"/>
-      <w:proofErr w:type="gramStart"/>
-      <w:r>
-        <w:rPr>
-          <w:b/>
-        </w:rPr>
-        <w:t>mongod</w:t>
-      </w:r>
-      <w:proofErr w:type="spellEnd"/>
-      <w:proofErr w:type="gramEnd"/>
-      <w:r>
-        <w:t xml:space="preserve"> is the primary daemon </w:t>
-      </w:r>
-      <w:r>
-        <w:t xml:space="preserve">process for the </w:t>
-      </w:r>
-      <w:proofErr w:type="spellStart"/>
-      <w:r>
-        <w:t>MongoDB</w:t>
-      </w:r>
-      <w:proofErr w:type="spellEnd"/>
-      <w:r>
-        <w:t xml:space="preserve"> system. </w:t>
-      </w:r>
-    </w:p>
-    <w:p>
-      <w:pPr>
-        <w:pStyle w:val="NoteLevel3"/>
-      </w:pPr>
-      <w:r>
-        <w:t>It handles data requests, manages data access, and performs background management operations</w:t>
-      </w:r>
-    </w:p>
-    <w:p>
-      <w:pPr>
-        <w:pStyle w:val="NoteLevel2"/>
         <w:rPr>
           <w:rStyle w:val="bash"/>
         </w:rPr>
       </w:pPr>
       <w:r>
-        <w:t xml:space="preserve">Specify the </w:t>
-      </w:r>
-      <w:proofErr w:type="spellStart"/>
-      <w:r>
-        <w:t>dbpath</w:t>
-      </w:r>
-      <w:proofErr w:type="spellEnd"/>
-      <w:r>
-        <w:t xml:space="preserve"> when loading </w:t>
-      </w:r>
-      <w:proofErr w:type="spellStart"/>
-      <w:r>
-        <w:t>mongod</w:t>
-      </w:r>
-      <w:proofErr w:type="spellEnd"/>
+        <w:t>Specify the dbpath when loading mongod</w:t>
+      </w:r>
     </w:p>
     <w:p>
       <w:pPr>
@@ -418,65 +290,13 @@
           <w:highlight w:val="black"/>
         </w:rPr>
       </w:pPr>
-      <w:proofErr w:type="spellStart"/>
-      <w:proofErr w:type="gramStart"/>
       <w:r>
         <w:rPr>
           <w:rStyle w:val="bash"/>
           <w:highlight w:val="black"/>
         </w:rPr>
-        <w:t>mongod</w:t>
-      </w:r>
-      <w:proofErr w:type="spellEnd"/>
-      <w:proofErr w:type="gramEnd"/>
-      <w:r>
-        <w:rPr>
-          <w:rStyle w:val="bash"/>
-          <w:highlight w:val="black"/>
-        </w:rPr>
-        <w:t xml:space="preserve"> --</w:t>
-      </w:r>
-      <w:proofErr w:type="spellStart"/>
-      <w:r>
-        <w:rPr>
-          <w:rStyle w:val="bash"/>
-          <w:highlight w:val="black"/>
-        </w:rPr>
-        <w:t>dbpath</w:t>
-      </w:r>
-      <w:proofErr w:type="spellEnd"/>
-      <w:r>
-        <w:rPr>
-          <w:rStyle w:val="bash"/>
-          <w:highlight w:val="black"/>
-        </w:rPr>
-        <w:t xml:space="preserve"> ~/</w:t>
-      </w:r>
-      <w:proofErr w:type="spellStart"/>
-      <w:r>
-        <w:rPr>
-          <w:rStyle w:val="bash"/>
-          <w:highlight w:val="black"/>
-        </w:rPr>
-        <w:t>src</w:t>
-      </w:r>
-      <w:proofErr w:type="spellEnd"/>
-      <w:r>
-        <w:rPr>
-          <w:rStyle w:val="bash"/>
-          <w:highlight w:val="black"/>
-        </w:rPr>
-        <w:t>/data/</w:t>
-      </w:r>
-      <w:proofErr w:type="spellStart"/>
-      <w:r>
-        <w:rPr>
-          <w:rStyle w:val="bash"/>
-          <w:highlight w:val="black"/>
-        </w:rPr>
-        <w:t>db</w:t>
-      </w:r>
-      <w:proofErr w:type="spellEnd"/>
+        <w:t>mongod --dbpath ~/src/data/db</w:t>
+      </w:r>
     </w:p>
     <w:p>
       <w:pPr>
@@ -588,7 +408,6 @@
           <w:highlight w:val="black"/>
         </w:rPr>
       </w:pPr>
-      <w:proofErr w:type="gramStart"/>
       <w:r>
         <w:rPr>
           <w:rStyle w:val="bash"/>
@@ -596,7 +415,6 @@
         </w:rPr>
         <w:t>mongo</w:t>
       </w:r>
-      <w:proofErr w:type="gramEnd"/>
     </w:p>
     <w:p>
       <w:pPr>
@@ -695,29 +513,18 @@
           <w:rStyle w:val="bash"/>
           <w:highlight w:val="black"/>
         </w:rPr>
-        <w:t>show </w:t>
-      </w:r>
-      <w:proofErr w:type="spellStart"/>
+        <w:t>show dbs</w:t>
+      </w:r>
+      <w:r>
+        <w:t> operation again, it will not include the </w:t>
+      </w:r>
       <w:r>
         <w:rPr>
           <w:rStyle w:val="bash"/>
           <w:highlight w:val="black"/>
         </w:rPr>
-        <w:t>dbs</w:t>
-      </w:r>
-      <w:proofErr w:type="spellEnd"/>
-      <w:r>
-        <w:t> operation again, it will not include the </w:t>
-      </w:r>
-      <w:proofErr w:type="spellStart"/>
-      <w:r>
-        <w:rPr>
-          <w:rStyle w:val="bash"/>
-          <w:highlight w:val="black"/>
-        </w:rPr>
         <w:t>book_library_db</w:t>
       </w:r>
-      <w:proofErr w:type="spellEnd"/>
       <w:r>
         <w:t> </w:t>
       </w:r>
@@ -729,14 +536,8 @@
       <w:pPr>
         <w:pStyle w:val="NoteLevel2"/>
       </w:pPr>
-      <w:proofErr w:type="spellStart"/>
-      <w:r>
-        <w:lastRenderedPageBreak/>
-        <w:t>MongoDB</w:t>
-      </w:r>
-      <w:proofErr w:type="spellEnd"/>
-      <w:r>
-        <w:t xml:space="preserve"> will not permanently create a database until you insert data into that database. </w:t>
+      <w:r>
+        <w:t xml:space="preserve">MongoDB will not permanently create a database until you insert data into that database. </w:t>
       </w:r>
     </w:p>
     <w:p>
@@ -759,19 +560,11 @@
           <w:u w:val="single"/>
         </w:rPr>
       </w:pPr>
-      <w:proofErr w:type="spellStart"/>
       <w:r>
         <w:rPr>
           <w:u w:val="single"/>
         </w:rPr>
-        <w:t>Mongod</w:t>
-      </w:r>
-      <w:proofErr w:type="spellEnd"/>
-      <w:r>
-        <w:rPr>
-          <w:u w:val="single"/>
-        </w:rPr>
-        <w:t xml:space="preserve"> and Mongos</w:t>
+        <w:t>Mongod and Mongos</w:t>
       </w:r>
     </w:p>
     <w:p>
@@ -794,11 +587,9 @@
           <w:numId w:val="0"/>
         </w:numPr>
       </w:pPr>
-      <w:proofErr w:type="spellStart"/>
       <w:r>
         <w:t>Mongod</w:t>
       </w:r>
-      <w:proofErr w:type="spellEnd"/>
     </w:p>
     <w:p>
       <w:pPr>
@@ -807,14 +598,12 @@
       <w:r>
         <w:t xml:space="preserve">The </w:t>
       </w:r>
-      <w:proofErr w:type="spellStart"/>
       <w:r>
         <w:rPr>
           <w:b/>
         </w:rPr>
         <w:t>mongod</w:t>
       </w:r>
-      <w:proofErr w:type="spellEnd"/>
       <w:r>
         <w:t> process is the primary database process that runs on an individual server. </w:t>
       </w:r>
@@ -835,17 +624,8 @@
         <w:pStyle w:val="NoteLevel2"/>
       </w:pPr>
       <w:r>
-        <w:t xml:space="preserve">You can start </w:t>
-      </w:r>
-      <w:proofErr w:type="spellStart"/>
-      <w:r>
-        <w:t>MongoDB</w:t>
-      </w:r>
-      <w:proofErr w:type="spellEnd"/>
-      <w:r>
-        <w:t xml:space="preserve"> from a command line by issuing the </w:t>
-      </w:r>
-      <w:proofErr w:type="spellStart"/>
+        <w:t>You can start MongoDB from a command line by issuing the </w:t>
+      </w:r>
       <w:r>
         <w:rPr>
           <w:rStyle w:val="bash"/>
@@ -853,7 +633,6 @@
         </w:rPr>
         <w:t>mongod</w:t>
       </w:r>
-      <w:proofErr w:type="spellEnd"/>
       <w:r>
         <w:t xml:space="preserve"> </w:t>
       </w:r>
@@ -888,30 +667,18 @@
       <w:pPr>
         <w:pStyle w:val="NoteLevel1"/>
       </w:pPr>
-      <w:proofErr w:type="gramStart"/>
       <w:r>
         <w:rPr>
           <w:rStyle w:val="CodeBlack"/>
         </w:rPr>
         <w:t>mongos</w:t>
       </w:r>
-      <w:proofErr w:type="gramEnd"/>
-      <w:r>
-        <w:t xml:space="preserve"> provides a coherent </w:t>
-      </w:r>
-      <w:proofErr w:type="spellStart"/>
-      <w:r>
-        <w:t>MongoDB</w:t>
-      </w:r>
-      <w:proofErr w:type="spellEnd"/>
-      <w:r>
-        <w:t xml:space="preserve"> interface equivalent to a </w:t>
-      </w:r>
-      <w:proofErr w:type="spellStart"/>
+      <w:r>
+        <w:t> provides a coherent MongoDB interface equivalent to a </w:t>
+      </w:r>
       <w:r>
         <w:t>mongod</w:t>
       </w:r>
-      <w:proofErr w:type="spellEnd"/>
       <w:r>
         <w:t> fr</w:t>
       </w:r>
@@ -940,51 +707,20 @@
       <w:pPr>
         <w:pStyle w:val="NoteLevel2"/>
       </w:pPr>
-      <w:proofErr w:type="gramStart"/>
-      <w:r>
-        <w:t>mongos</w:t>
-      </w:r>
-      <w:proofErr w:type="gramEnd"/>
-      <w:r>
-        <w:t> for “</w:t>
-      </w:r>
-      <w:proofErr w:type="spellStart"/>
-      <w:r>
-        <w:t>MongoDB</w:t>
-      </w:r>
-      <w:proofErr w:type="spellEnd"/>
-      <w:r>
-        <w:t xml:space="preserve"> Shard,” is a routing service for </w:t>
-      </w:r>
-      <w:proofErr w:type="spellStart"/>
-      <w:r>
-        <w:t>MongoDB</w:t>
-      </w:r>
-      <w:proofErr w:type="spellEnd"/>
-      <w:r>
-        <w:t xml:space="preserve"> shard configurations that processes queries from the application layer, and determines the location of this data in the </w:t>
-      </w:r>
-      <w:proofErr w:type="spellStart"/>
-      <w:r>
-        <w:t>sharded</w:t>
-      </w:r>
-      <w:proofErr w:type="spellEnd"/>
-      <w:r>
-        <w:t xml:space="preserve"> cluster, in order to complete these operations</w:t>
+      <w:r>
+        <w:t>mongos for “MongoDB Shard,” is a routing service for MongoDB shard configurations that processes queries from the application layer, and determines the location of this data in the sharded cluster, in order to complete these operations</w:t>
       </w:r>
     </w:p>
     <w:p>
       <w:pPr>
         <w:pStyle w:val="NoteLevel1"/>
       </w:pPr>
-      <w:proofErr w:type="gramStart"/>
       <w:r>
         <w:rPr>
           <w:rStyle w:val="CodeBlack"/>
         </w:rPr>
         <w:t>mongo</w:t>
       </w:r>
-      <w:proofErr w:type="gramEnd"/>
       <w:r>
         <w:t xml:space="preserve"> </w:t>
       </w:r>
@@ -992,13 +728,8 @@
         <w:t>is an interactive JavaScript sh</w:t>
       </w:r>
       <w:r>
-        <w:t xml:space="preserve">ell interface to </w:t>
-      </w:r>
-      <w:proofErr w:type="spellStart"/>
-      <w:r>
-        <w:t>MongoDB</w:t>
-      </w:r>
-      <w:proofErr w:type="spellEnd"/>
+        <w:t>ell interface to MongoDB</w:t>
+      </w:r>
     </w:p>
     <w:p>
       <w:pPr>
@@ -1041,13 +772,8 @@
         <w:t>rovides a fully functional JavaScript envi</w:t>
       </w:r>
       <w:r>
-        <w:t xml:space="preserve">ronment for use with a </w:t>
-      </w:r>
-      <w:proofErr w:type="spellStart"/>
-      <w:r>
-        <w:t>MongoDB</w:t>
-      </w:r>
-      <w:proofErr w:type="spellEnd"/>
+        <w:t>ronment for use with a MongoDB</w:t>
+      </w:r>
     </w:p>
     <w:p>
       <w:pPr>
@@ -1079,66 +805,28 @@
         </w:tabs>
       </w:pPr>
       <w:r>
-        <w:t xml:space="preserve">By default, </w:t>
-      </w:r>
-      <w:proofErr w:type="spellStart"/>
-      <w:r>
-        <w:t>MongoDB</w:t>
-      </w:r>
-      <w:proofErr w:type="spellEnd"/>
-      <w:r>
-        <w:t xml:space="preserve"> stores data in the /data/</w:t>
-      </w:r>
-      <w:proofErr w:type="spellStart"/>
-      <w:r>
-        <w:t>db</w:t>
-      </w:r>
-      <w:proofErr w:type="spellEnd"/>
-      <w:r>
-        <w:t xml:space="preserve"> directory. </w:t>
+        <w:t xml:space="preserve">By default, MongoDB stores data in the /data/db directory. </w:t>
       </w:r>
       <w:r>
         <w:rPr>
           <w:i/>
         </w:rPr>
-        <w:t xml:space="preserve">On Windows, </w:t>
-      </w:r>
-      <w:proofErr w:type="spellStart"/>
+        <w:t>On Windows, MongoDB stores data in</w:t>
+      </w:r>
       <w:r>
         <w:rPr>
           <w:i/>
         </w:rPr>
-        <w:t>MongoDB</w:t>
-      </w:r>
-      <w:proofErr w:type="spellEnd"/>
+        <w:t xml:space="preserve"> </w:t>
+      </w:r>
       <w:r>
         <w:rPr>
           <w:i/>
         </w:rPr>
-        <w:t xml:space="preserve"> stores data in</w:t>
-      </w:r>
-      <w:r>
-        <w:rPr>
-          <w:i/>
-        </w:rPr>
-        <w:t xml:space="preserve"> </w:t>
-      </w:r>
-      <w:r>
-        <w:rPr>
-          <w:i/>
-        </w:rPr>
         <w:t>C:\data\db</w:t>
       </w:r>
       <w:r>
-        <w:t xml:space="preserve">. On all platforms, </w:t>
-      </w:r>
-      <w:proofErr w:type="spellStart"/>
-      <w:r>
-        <w:t>MongoDB</w:t>
-      </w:r>
-      <w:proofErr w:type="spellEnd"/>
-      <w:r>
-        <w:t xml:space="preserve"> listens for connections from clients on port 27017</w:t>
+        <w:t>. On all platforms, MongoDB listens for connections from clients on port 27017</w:t>
       </w:r>
     </w:p>
     <w:p>
@@ -1173,14 +861,12 @@
       <w:r>
         <w:t>If you want </w:t>
       </w:r>
-      <w:proofErr w:type="spellStart"/>
       <w:r>
         <w:rPr>
           <w:rStyle w:val="CodeBlack"/>
         </w:rPr>
         <w:t>mongod</w:t>
       </w:r>
-      <w:proofErr w:type="spellEnd"/>
       <w:r>
         <w:t> to store data files at a path </w:t>
       </w:r>
@@ -1192,21 +878,11 @@
         <w:t>other than</w:t>
       </w:r>
       <w:r>
-        <w:t> /data/</w:t>
-      </w:r>
-      <w:proofErr w:type="spellStart"/>
-      <w:r>
-        <w:t>db</w:t>
-      </w:r>
-      <w:proofErr w:type="spellEnd"/>
-      <w:r>
-        <w:t> you can specify a </w:t>
-      </w:r>
-      <w:proofErr w:type="spellStart"/>
+        <w:t> /data/db you can specify a </w:t>
+      </w:r>
       <w:r>
         <w:t>dbPath</w:t>
       </w:r>
-      <w:proofErr w:type="spellEnd"/>
       <w:r>
         <w:t xml:space="preserve">. </w:t>
       </w:r>
@@ -1229,15 +905,7 @@
         </w:numPr>
       </w:pPr>
       <w:r>
-        <w:t xml:space="preserve">At the moment only specifying a </w:t>
-      </w:r>
-      <w:proofErr w:type="spellStart"/>
-      <w:r>
-        <w:t>dbpath</w:t>
-      </w:r>
-      <w:proofErr w:type="spellEnd"/>
-      <w:r>
-        <w:t xml:space="preserve"> is working:</w:t>
+        <w:t>At the moment only specifying a dbpath is working:</w:t>
       </w:r>
     </w:p>
     <w:p>
@@ -1248,97 +916,13 @@
           <w:highlight w:val="black"/>
         </w:rPr>
       </w:pPr>
-      <w:proofErr w:type="spellStart"/>
-      <w:proofErr w:type="gramStart"/>
       <w:r>
         <w:rPr>
           <w:rStyle w:val="bash"/>
           <w:highlight w:val="black"/>
         </w:rPr>
-        <w:t>mongod</w:t>
-      </w:r>
-      <w:proofErr w:type="spellEnd"/>
-      <w:proofErr w:type="gramEnd"/>
-      <w:r>
-        <w:rPr>
-          <w:rStyle w:val="bash"/>
-          <w:highlight w:val="black"/>
-        </w:rPr>
-        <w:t xml:space="preserve"> --</w:t>
-      </w:r>
-      <w:proofErr w:type="spellStart"/>
-      <w:r>
-        <w:rPr>
-          <w:rStyle w:val="bash"/>
-          <w:highlight w:val="black"/>
-        </w:rPr>
-        <w:t>dbpath</w:t>
-      </w:r>
-      <w:proofErr w:type="spellEnd"/>
-      <w:r>
-        <w:rPr>
-          <w:rStyle w:val="bash"/>
-          <w:highlight w:val="black"/>
-        </w:rPr>
-        <w:t xml:space="preserve"> /users/</w:t>
-      </w:r>
-      <w:proofErr w:type="spellStart"/>
-      <w:r>
-        <w:rPr>
-          <w:rStyle w:val="bash"/>
-          <w:highlight w:val="black"/>
-        </w:rPr>
-        <w:t>evanturner</w:t>
-      </w:r>
-      <w:proofErr w:type="spellEnd"/>
-      <w:r>
-        <w:rPr>
-          <w:rStyle w:val="bash"/>
-          <w:highlight w:val="black"/>
-        </w:rPr>
-        <w:t>/</w:t>
-      </w:r>
-      <w:proofErr w:type="spellStart"/>
-      <w:r>
-        <w:rPr>
-          <w:rStyle w:val="bash"/>
-          <w:highlight w:val="black"/>
-        </w:rPr>
-        <w:t>src</w:t>
-      </w:r>
-      <w:proofErr w:type="spellEnd"/>
-      <w:r>
-        <w:rPr>
-          <w:rStyle w:val="bash"/>
-          <w:highlight w:val="black"/>
-        </w:rPr>
-        <w:t>/</w:t>
-      </w:r>
-      <w:proofErr w:type="spellStart"/>
-      <w:r>
-        <w:rPr>
-          <w:rStyle w:val="bash"/>
-          <w:highlight w:val="black"/>
-        </w:rPr>
-        <w:t>mongodb</w:t>
-      </w:r>
-      <w:proofErr w:type="spellEnd"/>
-      <w:r>
-        <w:rPr>
-          <w:rStyle w:val="bash"/>
-          <w:highlight w:val="black"/>
-        </w:rPr>
-        <w:t>/data/</w:t>
-      </w:r>
-      <w:proofErr w:type="spellStart"/>
-      <w:r>
-        <w:rPr>
-          <w:rStyle w:val="bash"/>
-          <w:highlight w:val="black"/>
-        </w:rPr>
-        <w:t>db</w:t>
-      </w:r>
-      <w:proofErr w:type="spellEnd"/>
+        <w:t>mongod --dbpath /users/evanturner/src/mongodb/data/db</w:t>
+      </w:r>
     </w:p>
     <w:p>
       <w:pPr>
@@ -1421,33 +1005,27 @@
       <w:r>
         <w:t xml:space="preserve"> </w:t>
       </w:r>
-      <w:proofErr w:type="spellStart"/>
       <w:r>
         <w:t>dbPath</w:t>
       </w:r>
-      <w:proofErr w:type="spellEnd"/>
       <w:r>
         <w:t> must exist before you start </w:t>
       </w:r>
-      <w:proofErr w:type="spellStart"/>
       <w:r>
         <w:rPr>
           <w:rStyle w:val="CodeBlack"/>
         </w:rPr>
         <w:t>mongod</w:t>
       </w:r>
-      <w:proofErr w:type="spellEnd"/>
       <w:r>
         <w:t>. If it does not exist, create the directory and the permissions so that </w:t>
       </w:r>
-      <w:proofErr w:type="spellStart"/>
       <w:r>
         <w:rPr>
           <w:rStyle w:val="CodeBlack"/>
         </w:rPr>
         <w:t>mongod</w:t>
       </w:r>
-      <w:proofErr w:type="spellEnd"/>
       <w:r>
         <w:t> can read and write data to this path</w:t>
       </w:r>
@@ -1480,14 +1058,12 @@
       <w:r>
         <w:t>In a clean shutdown a </w:t>
       </w:r>
-      <w:proofErr w:type="spellStart"/>
       <w:r>
         <w:rPr>
           <w:rStyle w:val="CodeBlack"/>
         </w:rPr>
         <w:t>mongod</w:t>
       </w:r>
-      <w:proofErr w:type="spellEnd"/>
       <w:r>
         <w:t> completes all pending operations, flushes all data to data fi</w:t>
       </w:r>
@@ -1533,23 +1109,12 @@
           <w:rStyle w:val="bash"/>
         </w:rPr>
       </w:pPr>
-      <w:proofErr w:type="spellStart"/>
-      <w:proofErr w:type="gramStart"/>
       <w:r>
         <w:rPr>
           <w:rStyle w:val="bash"/>
           <w:highlight w:val="black"/>
         </w:rPr>
-        <w:t>db.shutdownServer</w:t>
-      </w:r>
-      <w:proofErr w:type="spellEnd"/>
-      <w:proofErr w:type="gramEnd"/>
-      <w:r>
-        <w:rPr>
-          <w:rStyle w:val="bash"/>
-          <w:highlight w:val="black"/>
-        </w:rPr>
-        <w:t>()</w:t>
+        <w:t>db.shutdownServer()</w:t>
       </w:r>
       <w:r>
         <w:rPr>
@@ -1607,132 +1172,50 @@
           <w:rStyle w:val="Code"/>
         </w:rPr>
       </w:pPr>
-      <w:proofErr w:type="spellStart"/>
-      <w:proofErr w:type="gramStart"/>
-      <w:r>
-        <w:rPr>
-          <w:rStyle w:val="Code"/>
-        </w:rPr>
-        <w:t>var</w:t>
-      </w:r>
-      <w:proofErr w:type="spellEnd"/>
-      <w:proofErr w:type="gramEnd"/>
-      <w:r>
-        <w:rPr>
-          <w:rStyle w:val="Code"/>
-        </w:rPr>
-        <w:t xml:space="preserve"> express = require('express');</w:t>
-      </w:r>
-    </w:p>
-    <w:p>
-      <w:pPr>
-        <w:rPr>
-          <w:rStyle w:val="Code"/>
-        </w:rPr>
-      </w:pPr>
-      <w:proofErr w:type="spellStart"/>
-      <w:proofErr w:type="gramStart"/>
-      <w:r>
-        <w:rPr>
-          <w:rStyle w:val="Code"/>
-        </w:rPr>
-        <w:t>var</w:t>
-      </w:r>
-      <w:proofErr w:type="spellEnd"/>
-      <w:proofErr w:type="gramEnd"/>
-      <w:r>
-        <w:rPr>
-          <w:rStyle w:val="Code"/>
-        </w:rPr>
-        <w:t xml:space="preserve"> app = express();</w:t>
-      </w:r>
-    </w:p>
-    <w:p>
-      <w:pPr>
-        <w:rPr>
-          <w:rStyle w:val="Code"/>
-        </w:rPr>
-      </w:pPr>
-      <w:proofErr w:type="spellStart"/>
-      <w:proofErr w:type="gramStart"/>
-      <w:r>
-        <w:rPr>
-          <w:rStyle w:val="Code"/>
-        </w:rPr>
-        <w:t>var</w:t>
-      </w:r>
-      <w:proofErr w:type="spellEnd"/>
-      <w:proofErr w:type="gramEnd"/>
-      <w:r>
-        <w:rPr>
-          <w:rStyle w:val="Code"/>
-        </w:rPr>
-        <w:t xml:space="preserve"> </w:t>
-      </w:r>
-      <w:proofErr w:type="spellStart"/>
-      <w:r>
-        <w:rPr>
-          <w:rStyle w:val="Code"/>
-        </w:rPr>
-        <w:t>bodyParser</w:t>
-      </w:r>
-      <w:proofErr w:type="spellEnd"/>
-      <w:r>
-        <w:rPr>
-          <w:rStyle w:val="Code"/>
-        </w:rPr>
-        <w:t xml:space="preserve"> = require('body-parser');</w:t>
-      </w:r>
-    </w:p>
-    <w:p>
-      <w:pPr>
-        <w:rPr>
-          <w:rStyle w:val="Code"/>
-        </w:rPr>
-      </w:pPr>
-      <w:proofErr w:type="spellStart"/>
-      <w:proofErr w:type="gramStart"/>
-      <w:r>
-        <w:rPr>
-          <w:rStyle w:val="Code"/>
-        </w:rPr>
-        <w:t>var</w:t>
-      </w:r>
-      <w:proofErr w:type="spellEnd"/>
-      <w:proofErr w:type="gramEnd"/>
-      <w:r>
-        <w:rPr>
-          <w:rStyle w:val="Code"/>
-        </w:rPr>
-        <w:t xml:space="preserve"> </w:t>
-      </w:r>
-      <w:proofErr w:type="spellStart"/>
-      <w:r>
-        <w:rPr>
-          <w:rStyle w:val="Code"/>
-        </w:rPr>
-        <w:t>parseUrlencoded</w:t>
-      </w:r>
-      <w:proofErr w:type="spellEnd"/>
-      <w:r>
-        <w:rPr>
-          <w:rStyle w:val="Code"/>
-        </w:rPr>
-        <w:t xml:space="preserve"> = </w:t>
-      </w:r>
-      <w:proofErr w:type="spellStart"/>
-      <w:r>
-        <w:rPr>
-          <w:rStyle w:val="Code"/>
-        </w:rPr>
-        <w:t>bodyParser.urlencoded</w:t>
-      </w:r>
-      <w:proofErr w:type="spellEnd"/>
-      <w:r>
-        <w:rPr>
-          <w:rStyle w:val="Code"/>
-        </w:rPr>
-        <w:t>({ extended: false });</w:t>
+      <w:r>
+        <w:rPr>
+          <w:rStyle w:val="Code"/>
+        </w:rPr>
+        <w:t>var express = require('express');</w:t>
+      </w:r>
+    </w:p>
+    <w:p>
+      <w:pPr>
+        <w:rPr>
+          <w:rStyle w:val="Code"/>
+        </w:rPr>
+      </w:pPr>
+      <w:r>
+        <w:rPr>
+          <w:rStyle w:val="Code"/>
+        </w:rPr>
+        <w:t>var app = express();</w:t>
+      </w:r>
+    </w:p>
+    <w:p>
+      <w:pPr>
+        <w:rPr>
+          <w:rStyle w:val="Code"/>
+        </w:rPr>
+      </w:pPr>
+      <w:r>
+        <w:rPr>
+          <w:rStyle w:val="Code"/>
+        </w:rPr>
+        <w:t>var bodyParser = require('body-parser');</w:t>
+      </w:r>
+    </w:p>
+    <w:p>
+      <w:pPr>
+        <w:rPr>
+          <w:rStyle w:val="Code"/>
+        </w:rPr>
+      </w:pPr>
+      <w:r>
+        <w:rPr>
+          <w:rStyle w:val="Code"/>
+        </w:rPr>
+        <w:t>var parseUrlencoded = bodyParser.urlencoded({ extended: false });</w:t>
       </w:r>
     </w:p>
     <w:p>
@@ -1754,233 +1237,96 @@
           <w:rStyle w:val="Code"/>
         </w:rPr>
       </w:pPr>
-      <w:proofErr w:type="spellStart"/>
-      <w:proofErr w:type="gramStart"/>
-      <w:r>
-        <w:rPr>
-          <w:rStyle w:val="Code"/>
-        </w:rPr>
-        <w:t>var</w:t>
-      </w:r>
-      <w:proofErr w:type="spellEnd"/>
-      <w:proofErr w:type="gramEnd"/>
-      <w:r>
-        <w:rPr>
-          <w:rStyle w:val="Code"/>
-        </w:rPr>
-        <w:t xml:space="preserve"> cities = {};</w:t>
-      </w:r>
-    </w:p>
-    <w:p>
-      <w:pPr>
-        <w:rPr>
-          <w:rStyle w:val="Code"/>
-        </w:rPr>
-      </w:pPr>
-    </w:p>
-    <w:p>
-      <w:pPr>
-        <w:rPr>
-          <w:rStyle w:val="Code"/>
-        </w:rPr>
-      </w:pPr>
-      <w:proofErr w:type="spellStart"/>
-      <w:proofErr w:type="gramStart"/>
-      <w:r>
-        <w:rPr>
-          <w:rStyle w:val="Code"/>
-        </w:rPr>
-        <w:t>app.route</w:t>
-      </w:r>
-      <w:proofErr w:type="spellEnd"/>
-      <w:proofErr w:type="gramEnd"/>
-      <w:r>
-        <w:rPr>
-          <w:rStyle w:val="Code"/>
-        </w:rPr>
-        <w:t>('/cities')</w:t>
-      </w:r>
-    </w:p>
-    <w:p>
-      <w:pPr>
-        <w:rPr>
-          <w:rStyle w:val="Code"/>
-        </w:rPr>
-      </w:pPr>
-      <w:r>
-        <w:rPr>
-          <w:rStyle w:val="Code"/>
-        </w:rPr>
-        <w:t xml:space="preserve">  </w:t>
-      </w:r>
-      <w:proofErr w:type="gramStart"/>
-      <w:r>
-        <w:rPr>
-          <w:rStyle w:val="Code"/>
-        </w:rPr>
-        <w:t>.get</w:t>
-      </w:r>
-      <w:proofErr w:type="gramEnd"/>
-      <w:r>
-        <w:rPr>
-          <w:rStyle w:val="Code"/>
-        </w:rPr>
-        <w:t>(function (request, response) {</w:t>
-      </w:r>
-    </w:p>
-    <w:p>
-      <w:pPr>
-        <w:rPr>
-          <w:rStyle w:val="Code"/>
-        </w:rPr>
-      </w:pPr>
-      <w:r>
-        <w:rPr>
-          <w:rStyle w:val="Code"/>
-        </w:rPr>
-        <w:t xml:space="preserve">    </w:t>
-      </w:r>
-      <w:proofErr w:type="gramStart"/>
-      <w:r>
-        <w:rPr>
-          <w:rStyle w:val="Code"/>
-        </w:rPr>
-        <w:t>if</w:t>
-      </w:r>
-      <w:proofErr w:type="gramEnd"/>
-      <w:r>
-        <w:rPr>
-          <w:rStyle w:val="Code"/>
-        </w:rPr>
-        <w:t>(</w:t>
-      </w:r>
-      <w:proofErr w:type="spellStart"/>
-      <w:r>
-        <w:rPr>
-          <w:rStyle w:val="Code"/>
-        </w:rPr>
-        <w:t>request.query.search</w:t>
-      </w:r>
-      <w:proofErr w:type="spellEnd"/>
-      <w:r>
-        <w:rPr>
-          <w:rStyle w:val="Code"/>
-        </w:rPr>
-        <w:t>) {</w:t>
-      </w:r>
-    </w:p>
-    <w:p>
-      <w:pPr>
-        <w:rPr>
-          <w:rStyle w:val="Code"/>
-        </w:rPr>
-      </w:pPr>
-      <w:r>
-        <w:rPr>
-          <w:rStyle w:val="Code"/>
-        </w:rPr>
-        <w:t xml:space="preserve">      </w:t>
-      </w:r>
-      <w:proofErr w:type="spellStart"/>
-      <w:proofErr w:type="gramStart"/>
-      <w:r>
-        <w:rPr>
-          <w:rStyle w:val="Code"/>
-        </w:rPr>
-        <w:t>response.json</w:t>
-      </w:r>
-      <w:proofErr w:type="spellEnd"/>
-      <w:proofErr w:type="gramEnd"/>
-      <w:r>
-        <w:rPr>
-          <w:rStyle w:val="Code"/>
-        </w:rPr>
-        <w:t>(</w:t>
-      </w:r>
-      <w:proofErr w:type="spellStart"/>
-      <w:r>
-        <w:rPr>
-          <w:rStyle w:val="Code"/>
-        </w:rPr>
-        <w:t>citySearch</w:t>
-      </w:r>
-      <w:proofErr w:type="spellEnd"/>
-      <w:r>
-        <w:rPr>
-          <w:rStyle w:val="Code"/>
-        </w:rPr>
-        <w:t>(</w:t>
-      </w:r>
-      <w:proofErr w:type="spellStart"/>
-      <w:r>
-        <w:rPr>
-          <w:rStyle w:val="Code"/>
-        </w:rPr>
-        <w:t>request.query.search</w:t>
-      </w:r>
-      <w:proofErr w:type="spellEnd"/>
-      <w:r>
-        <w:rPr>
-          <w:rStyle w:val="Code"/>
-        </w:rPr>
-        <w:t>));</w:t>
-      </w:r>
-    </w:p>
-    <w:p>
-      <w:pPr>
-        <w:rPr>
-          <w:rStyle w:val="Code"/>
-        </w:rPr>
-      </w:pPr>
-      <w:r>
-        <w:rPr>
-          <w:rStyle w:val="Code"/>
-        </w:rPr>
-        <w:t xml:space="preserve">    } </w:t>
-      </w:r>
-      <w:proofErr w:type="gramStart"/>
-      <w:r>
-        <w:rPr>
-          <w:rStyle w:val="Code"/>
-        </w:rPr>
-        <w:t>else</w:t>
-      </w:r>
-      <w:proofErr w:type="gramEnd"/>
-      <w:r>
-        <w:rPr>
-          <w:rStyle w:val="Code"/>
-        </w:rPr>
-        <w:t xml:space="preserve"> {</w:t>
-      </w:r>
-    </w:p>
-    <w:p>
-      <w:pPr>
-        <w:rPr>
-          <w:rStyle w:val="Code"/>
-        </w:rPr>
-      </w:pPr>
-      <w:r>
-        <w:rPr>
-          <w:rStyle w:val="Code"/>
-        </w:rPr>
-        <w:lastRenderedPageBreak/>
-        <w:t xml:space="preserve">      </w:t>
-      </w:r>
-      <w:proofErr w:type="spellStart"/>
-      <w:proofErr w:type="gramStart"/>
-      <w:r>
-        <w:rPr>
-          <w:rStyle w:val="Code"/>
-        </w:rPr>
-        <w:t>response.json</w:t>
-      </w:r>
-      <w:proofErr w:type="spellEnd"/>
-      <w:proofErr w:type="gramEnd"/>
-      <w:r>
-        <w:rPr>
-          <w:rStyle w:val="Code"/>
-        </w:rPr>
-        <w:t>(cities);</w:t>
+      <w:r>
+        <w:rPr>
+          <w:rStyle w:val="Code"/>
+        </w:rPr>
+        <w:t>var cities = {};</w:t>
+      </w:r>
+    </w:p>
+    <w:p>
+      <w:pPr>
+        <w:rPr>
+          <w:rStyle w:val="Code"/>
+        </w:rPr>
+      </w:pPr>
+    </w:p>
+    <w:p>
+      <w:pPr>
+        <w:rPr>
+          <w:rStyle w:val="Code"/>
+        </w:rPr>
+      </w:pPr>
+      <w:r>
+        <w:rPr>
+          <w:rStyle w:val="Code"/>
+        </w:rPr>
+        <w:t>app.route('/cities')</w:t>
+      </w:r>
+    </w:p>
+    <w:p>
+      <w:pPr>
+        <w:rPr>
+          <w:rStyle w:val="Code"/>
+        </w:rPr>
+      </w:pPr>
+      <w:r>
+        <w:rPr>
+          <w:rStyle w:val="Code"/>
+        </w:rPr>
+        <w:t xml:space="preserve">  .get(function (request, response) {</w:t>
+      </w:r>
+    </w:p>
+    <w:p>
+      <w:pPr>
+        <w:rPr>
+          <w:rStyle w:val="Code"/>
+        </w:rPr>
+      </w:pPr>
+      <w:r>
+        <w:rPr>
+          <w:rStyle w:val="Code"/>
+        </w:rPr>
+        <w:t xml:space="preserve">    if(request.query.search) {</w:t>
+      </w:r>
+    </w:p>
+    <w:p>
+      <w:pPr>
+        <w:rPr>
+          <w:rStyle w:val="Code"/>
+        </w:rPr>
+      </w:pPr>
+      <w:r>
+        <w:rPr>
+          <w:rStyle w:val="Code"/>
+        </w:rPr>
+        <w:t xml:space="preserve">      response.json(citySearch(request.query.search));</w:t>
+      </w:r>
+    </w:p>
+    <w:p>
+      <w:pPr>
+        <w:rPr>
+          <w:rStyle w:val="Code"/>
+        </w:rPr>
+      </w:pPr>
+      <w:r>
+        <w:rPr>
+          <w:rStyle w:val="Code"/>
+        </w:rPr>
+        <w:t xml:space="preserve">    } else {</w:t>
+      </w:r>
+    </w:p>
+    <w:p>
+      <w:pPr>
+        <w:rPr>
+          <w:rStyle w:val="Code"/>
+        </w:rPr>
+      </w:pPr>
+      <w:r>
+        <w:rPr>
+          <w:rStyle w:val="Code"/>
+        </w:rPr>
+        <w:t xml:space="preserve">      response.json(cities);</w:t>
       </w:r>
     </w:p>
     <w:p>
@@ -2019,246 +1365,72 @@
         <w:rPr>
           <w:rStyle w:val="Code"/>
         </w:rPr>
-        <w:t xml:space="preserve">  </w:t>
-      </w:r>
-      <w:proofErr w:type="gramStart"/>
-      <w:r>
-        <w:rPr>
-          <w:rStyle w:val="Code"/>
-        </w:rPr>
-        <w:t>.post</w:t>
-      </w:r>
-      <w:proofErr w:type="gramEnd"/>
-      <w:r>
-        <w:rPr>
-          <w:rStyle w:val="Code"/>
-        </w:rPr>
-        <w:t>(</w:t>
-      </w:r>
-      <w:proofErr w:type="spellStart"/>
-      <w:r>
-        <w:rPr>
-          <w:rStyle w:val="Code"/>
-        </w:rPr>
-        <w:t>parseUrlencoded</w:t>
-      </w:r>
-      <w:proofErr w:type="spellEnd"/>
-      <w:r>
-        <w:rPr>
-          <w:rStyle w:val="Code"/>
-        </w:rPr>
-        <w:t>, function (request, response) {</w:t>
-      </w:r>
-    </w:p>
-    <w:p>
-      <w:pPr>
-        <w:rPr>
-          <w:rStyle w:val="Code"/>
-        </w:rPr>
-      </w:pPr>
-      <w:r>
-        <w:rPr>
-          <w:rStyle w:val="Code"/>
-        </w:rPr>
-        <w:t xml:space="preserve">    </w:t>
-      </w:r>
-      <w:proofErr w:type="gramStart"/>
-      <w:r>
-        <w:rPr>
-          <w:rStyle w:val="Code"/>
-        </w:rPr>
-        <w:t>if</w:t>
-      </w:r>
-      <w:proofErr w:type="gramEnd"/>
-      <w:r>
-        <w:rPr>
-          <w:rStyle w:val="Code"/>
-        </w:rPr>
-        <w:t>(</w:t>
-      </w:r>
-      <w:proofErr w:type="spellStart"/>
-      <w:r>
-        <w:rPr>
-          <w:rStyle w:val="Code"/>
-        </w:rPr>
-        <w:t>request.body.description.length</w:t>
-      </w:r>
-      <w:proofErr w:type="spellEnd"/>
-      <w:r>
-        <w:rPr>
-          <w:rStyle w:val="Code"/>
-        </w:rPr>
-        <w:t xml:space="preserve"> &gt; 4) {</w:t>
-      </w:r>
-    </w:p>
-    <w:p>
-      <w:pPr>
-        <w:rPr>
-          <w:rStyle w:val="Code"/>
-        </w:rPr>
-      </w:pPr>
-      <w:r>
-        <w:rPr>
-          <w:rStyle w:val="Code"/>
-        </w:rPr>
-        <w:t xml:space="preserve">      </w:t>
-      </w:r>
-      <w:proofErr w:type="spellStart"/>
-      <w:proofErr w:type="gramStart"/>
-      <w:r>
-        <w:rPr>
-          <w:rStyle w:val="Code"/>
-        </w:rPr>
-        <w:t>var</w:t>
-      </w:r>
-      <w:proofErr w:type="spellEnd"/>
-      <w:proofErr w:type="gramEnd"/>
-      <w:r>
-        <w:rPr>
-          <w:rStyle w:val="Code"/>
-        </w:rPr>
-        <w:t xml:space="preserve"> city = </w:t>
-      </w:r>
-      <w:proofErr w:type="spellStart"/>
-      <w:r>
-        <w:rPr>
-          <w:rStyle w:val="Code"/>
-        </w:rPr>
-        <w:t>createCity</w:t>
-      </w:r>
-      <w:proofErr w:type="spellEnd"/>
-      <w:r>
-        <w:rPr>
-          <w:rStyle w:val="Code"/>
-        </w:rPr>
-        <w:t xml:space="preserve">(request.body.name, </w:t>
-      </w:r>
-      <w:proofErr w:type="spellStart"/>
-      <w:r>
-        <w:rPr>
-          <w:rStyle w:val="Code"/>
-        </w:rPr>
-        <w:t>request.body.description</w:t>
-      </w:r>
-      <w:proofErr w:type="spellEnd"/>
-      <w:r>
-        <w:rPr>
-          <w:rStyle w:val="Code"/>
-        </w:rPr>
-        <w:t>);</w:t>
-      </w:r>
-    </w:p>
-    <w:p>
-      <w:pPr>
-        <w:rPr>
-          <w:rStyle w:val="Code"/>
-        </w:rPr>
-      </w:pPr>
-      <w:r>
-        <w:rPr>
-          <w:rStyle w:val="Code"/>
-        </w:rPr>
-        <w:t xml:space="preserve">      </w:t>
-      </w:r>
-      <w:proofErr w:type="spellStart"/>
-      <w:proofErr w:type="gramStart"/>
-      <w:r>
-        <w:rPr>
-          <w:rStyle w:val="Code"/>
-        </w:rPr>
-        <w:t>response.status</w:t>
-      </w:r>
-      <w:proofErr w:type="spellEnd"/>
-      <w:proofErr w:type="gramEnd"/>
-      <w:r>
-        <w:rPr>
-          <w:rStyle w:val="Code"/>
-        </w:rPr>
-        <w:t>(201).</w:t>
-      </w:r>
-      <w:proofErr w:type="spellStart"/>
-      <w:r>
-        <w:rPr>
-          <w:rStyle w:val="Code"/>
-        </w:rPr>
-        <w:t>json</w:t>
-      </w:r>
-      <w:proofErr w:type="spellEnd"/>
-      <w:r>
-        <w:rPr>
-          <w:rStyle w:val="Code"/>
-        </w:rPr>
-        <w:t>(city);</w:t>
-      </w:r>
-    </w:p>
-    <w:p>
-      <w:pPr>
-        <w:rPr>
-          <w:rStyle w:val="Code"/>
-        </w:rPr>
-      </w:pPr>
-      <w:r>
-        <w:rPr>
-          <w:rStyle w:val="Code"/>
-        </w:rPr>
-        <w:t xml:space="preserve">    } </w:t>
-      </w:r>
-      <w:proofErr w:type="gramStart"/>
-      <w:r>
-        <w:rPr>
-          <w:rStyle w:val="Code"/>
-        </w:rPr>
-        <w:t>else</w:t>
-      </w:r>
-      <w:proofErr w:type="gramEnd"/>
-      <w:r>
-        <w:rPr>
-          <w:rStyle w:val="Code"/>
-        </w:rPr>
-        <w:t xml:space="preserve"> {</w:t>
-      </w:r>
-    </w:p>
-    <w:p>
-      <w:pPr>
-        <w:rPr>
-          <w:rStyle w:val="Code"/>
-        </w:rPr>
-      </w:pPr>
-      <w:r>
-        <w:rPr>
-          <w:rStyle w:val="Code"/>
-        </w:rPr>
-        <w:t xml:space="preserve">      </w:t>
-      </w:r>
-      <w:proofErr w:type="spellStart"/>
-      <w:proofErr w:type="gramStart"/>
-      <w:r>
-        <w:rPr>
-          <w:rStyle w:val="Code"/>
-        </w:rPr>
-        <w:t>response.status</w:t>
-      </w:r>
-      <w:proofErr w:type="spellEnd"/>
-      <w:proofErr w:type="gramEnd"/>
-      <w:r>
-        <w:rPr>
-          <w:rStyle w:val="Code"/>
-        </w:rPr>
-        <w:t>(400).</w:t>
-      </w:r>
-      <w:proofErr w:type="spellStart"/>
-      <w:r>
-        <w:rPr>
-          <w:rStyle w:val="Code"/>
-        </w:rPr>
-        <w:t>json</w:t>
-      </w:r>
-      <w:proofErr w:type="spellEnd"/>
-      <w:r>
-        <w:rPr>
-          <w:rStyle w:val="Code"/>
-        </w:rPr>
-        <w:t>('Invalid City');</w:t>
+        <w:t xml:space="preserve">  .post(parseUrlencoded, function (request, response) {</w:t>
+      </w:r>
+    </w:p>
+    <w:p>
+      <w:pPr>
+        <w:rPr>
+          <w:rStyle w:val="Code"/>
+        </w:rPr>
+      </w:pPr>
+      <w:r>
+        <w:rPr>
+          <w:rStyle w:val="Code"/>
+        </w:rPr>
+        <w:t xml:space="preserve">    if(request.body.description.length &gt; 4) {</w:t>
+      </w:r>
+    </w:p>
+    <w:p>
+      <w:pPr>
+        <w:rPr>
+          <w:rStyle w:val="Code"/>
+        </w:rPr>
+      </w:pPr>
+      <w:r>
+        <w:rPr>
+          <w:rStyle w:val="Code"/>
+        </w:rPr>
+        <w:t xml:space="preserve">      var city = createCity(request.body.name, request.body.description);</w:t>
+      </w:r>
+    </w:p>
+    <w:p>
+      <w:pPr>
+        <w:rPr>
+          <w:rStyle w:val="Code"/>
+        </w:rPr>
+      </w:pPr>
+      <w:r>
+        <w:rPr>
+          <w:rStyle w:val="Code"/>
+        </w:rPr>
+        <w:t xml:space="preserve">      response.status(201).json(city);</w:t>
+      </w:r>
+    </w:p>
+    <w:p>
+      <w:pPr>
+        <w:rPr>
+          <w:rStyle w:val="Code"/>
+        </w:rPr>
+      </w:pPr>
+      <w:r>
+        <w:rPr>
+          <w:rStyle w:val="Code"/>
+        </w:rPr>
+        <w:t xml:space="preserve">    } else {</w:t>
+      </w:r>
+    </w:p>
+    <w:p>
+      <w:pPr>
+        <w:rPr>
+          <w:rStyle w:val="Code"/>
+        </w:rPr>
+      </w:pPr>
+      <w:r>
+        <w:rPr>
+          <w:rStyle w:val="Code"/>
+        </w:rPr>
+        <w:t xml:space="preserve">      response.status(400).json('Invalid City');</w:t>
       </w:r>
     </w:p>
     <w:p>
@@ -2300,259 +1472,89 @@
           <w:rStyle w:val="Code"/>
         </w:rPr>
       </w:pPr>
-      <w:proofErr w:type="spellStart"/>
-      <w:proofErr w:type="gramStart"/>
-      <w:r>
-        <w:rPr>
-          <w:rStyle w:val="Code"/>
-        </w:rPr>
-        <w:t>app.route</w:t>
-      </w:r>
-      <w:proofErr w:type="spellEnd"/>
-      <w:proofErr w:type="gramEnd"/>
-      <w:r>
-        <w:rPr>
-          <w:rStyle w:val="Code"/>
-        </w:rPr>
-        <w:t>('/cities/:name')</w:t>
-      </w:r>
-    </w:p>
-    <w:p>
-      <w:pPr>
-        <w:rPr>
-          <w:rStyle w:val="Code"/>
-        </w:rPr>
-      </w:pPr>
-      <w:r>
-        <w:rPr>
-          <w:rStyle w:val="Code"/>
-        </w:rPr>
-        <w:t xml:space="preserve">  </w:t>
-      </w:r>
-      <w:proofErr w:type="gramStart"/>
-      <w:r>
-        <w:rPr>
-          <w:rStyle w:val="Code"/>
-        </w:rPr>
-        <w:t>.get</w:t>
-      </w:r>
-      <w:proofErr w:type="gramEnd"/>
-      <w:r>
-        <w:rPr>
-          <w:rStyle w:val="Code"/>
-        </w:rPr>
-        <w:t>(function (request, response) {</w:t>
-      </w:r>
-    </w:p>
-    <w:p>
-      <w:pPr>
-        <w:rPr>
-          <w:rStyle w:val="Code"/>
-        </w:rPr>
-      </w:pPr>
-      <w:r>
-        <w:rPr>
-          <w:rStyle w:val="Code"/>
-        </w:rPr>
-        <w:t xml:space="preserve">    </w:t>
-      </w:r>
-      <w:proofErr w:type="spellStart"/>
-      <w:proofErr w:type="gramStart"/>
-      <w:r>
-        <w:rPr>
-          <w:rStyle w:val="Code"/>
-        </w:rPr>
-        <w:t>var</w:t>
-      </w:r>
-      <w:proofErr w:type="spellEnd"/>
-      <w:proofErr w:type="gramEnd"/>
-      <w:r>
-        <w:rPr>
-          <w:rStyle w:val="Code"/>
-        </w:rPr>
-        <w:t xml:space="preserve"> </w:t>
-      </w:r>
-      <w:proofErr w:type="spellStart"/>
-      <w:r>
-        <w:rPr>
-          <w:rStyle w:val="Code"/>
-        </w:rPr>
-        <w:t>cityInfo</w:t>
-      </w:r>
-      <w:proofErr w:type="spellEnd"/>
-      <w:r>
-        <w:rPr>
-          <w:rStyle w:val="Code"/>
-        </w:rPr>
-        <w:t xml:space="preserve"> = cities[</w:t>
-      </w:r>
-      <w:proofErr w:type="spellStart"/>
-      <w:r>
-        <w:rPr>
-          <w:rStyle w:val="Code"/>
-        </w:rPr>
-        <w:t>request.cityName</w:t>
-      </w:r>
-      <w:proofErr w:type="spellEnd"/>
-      <w:r>
-        <w:rPr>
-          <w:rStyle w:val="Code"/>
-        </w:rPr>
-        <w:t>];</w:t>
-      </w:r>
-    </w:p>
-    <w:p>
-      <w:pPr>
-        <w:rPr>
-          <w:rStyle w:val="Code"/>
-        </w:rPr>
-      </w:pPr>
-      <w:r>
-        <w:rPr>
-          <w:rStyle w:val="Code"/>
-        </w:rPr>
-        <w:t xml:space="preserve">    </w:t>
-      </w:r>
-      <w:proofErr w:type="gramStart"/>
-      <w:r>
-        <w:rPr>
-          <w:rStyle w:val="Code"/>
-        </w:rPr>
-        <w:t>if</w:t>
-      </w:r>
-      <w:proofErr w:type="gramEnd"/>
-      <w:r>
-        <w:rPr>
-          <w:rStyle w:val="Code"/>
-        </w:rPr>
-        <w:t>(</w:t>
-      </w:r>
-      <w:proofErr w:type="spellStart"/>
-      <w:r>
-        <w:rPr>
-          <w:rStyle w:val="Code"/>
-        </w:rPr>
-        <w:t>cityInfo</w:t>
-      </w:r>
-      <w:proofErr w:type="spellEnd"/>
-      <w:r>
-        <w:rPr>
-          <w:rStyle w:val="Code"/>
-        </w:rPr>
-        <w:t>) {</w:t>
-      </w:r>
-    </w:p>
-    <w:p>
-      <w:pPr>
-        <w:rPr>
-          <w:rStyle w:val="Code"/>
-        </w:rPr>
-      </w:pPr>
-      <w:r>
-        <w:rPr>
-          <w:rStyle w:val="Code"/>
-        </w:rPr>
-        <w:t xml:space="preserve">      </w:t>
-      </w:r>
-      <w:proofErr w:type="spellStart"/>
-      <w:proofErr w:type="gramStart"/>
-      <w:r>
-        <w:rPr>
-          <w:rStyle w:val="Code"/>
-        </w:rPr>
-        <w:t>response.json</w:t>
-      </w:r>
-      <w:proofErr w:type="spellEnd"/>
-      <w:proofErr w:type="gramEnd"/>
-      <w:r>
-        <w:rPr>
-          <w:rStyle w:val="Code"/>
-        </w:rPr>
-        <w:t>(</w:t>
-      </w:r>
-      <w:proofErr w:type="spellStart"/>
-      <w:r>
-        <w:rPr>
-          <w:rStyle w:val="Code"/>
-        </w:rPr>
-        <w:t>cityInfo</w:t>
-      </w:r>
-      <w:proofErr w:type="spellEnd"/>
-      <w:r>
-        <w:rPr>
-          <w:rStyle w:val="Code"/>
-        </w:rPr>
-        <w:t>);</w:t>
-      </w:r>
-    </w:p>
-    <w:p>
-      <w:pPr>
-        <w:rPr>
-          <w:rStyle w:val="Code"/>
-        </w:rPr>
-      </w:pPr>
-      <w:r>
-        <w:rPr>
-          <w:rStyle w:val="Code"/>
-        </w:rPr>
-        <w:t xml:space="preserve">    } </w:t>
-      </w:r>
-      <w:proofErr w:type="gramStart"/>
-      <w:r>
-        <w:rPr>
-          <w:rStyle w:val="Code"/>
-        </w:rPr>
-        <w:t>else</w:t>
-      </w:r>
-      <w:proofErr w:type="gramEnd"/>
-      <w:r>
-        <w:rPr>
-          <w:rStyle w:val="Code"/>
-        </w:rPr>
-        <w:t xml:space="preserve"> {</w:t>
-      </w:r>
-    </w:p>
-    <w:p>
-      <w:pPr>
-        <w:rPr>
-          <w:rStyle w:val="Code"/>
-        </w:rPr>
-      </w:pPr>
-      <w:r>
-        <w:rPr>
-          <w:rStyle w:val="Code"/>
-        </w:rPr>
-        <w:t xml:space="preserve">      </w:t>
-      </w:r>
-      <w:proofErr w:type="spellStart"/>
-      <w:proofErr w:type="gramStart"/>
-      <w:r>
-        <w:rPr>
-          <w:rStyle w:val="Code"/>
-        </w:rPr>
-        <w:t>response.status</w:t>
-      </w:r>
-      <w:proofErr w:type="spellEnd"/>
-      <w:proofErr w:type="gramEnd"/>
-      <w:r>
-        <w:rPr>
-          <w:rStyle w:val="Code"/>
-        </w:rPr>
-        <w:t>(404).</w:t>
-      </w:r>
-      <w:proofErr w:type="spellStart"/>
-      <w:r>
-        <w:rPr>
-          <w:rStyle w:val="Code"/>
-        </w:rPr>
-        <w:t>json</w:t>
-      </w:r>
-      <w:proofErr w:type="spellEnd"/>
-      <w:r>
-        <w:rPr>
-          <w:rStyle w:val="Code"/>
-        </w:rPr>
-        <w:t>('City not found');</w:t>
+      <w:r>
+        <w:rPr>
+          <w:rStyle w:val="Code"/>
+        </w:rPr>
+        <w:t>app.route('/cities/:name')</w:t>
+      </w:r>
+    </w:p>
+    <w:p>
+      <w:pPr>
+        <w:rPr>
+          <w:rStyle w:val="Code"/>
+        </w:rPr>
+      </w:pPr>
+      <w:r>
+        <w:rPr>
+          <w:rStyle w:val="Code"/>
+        </w:rPr>
+        <w:t xml:space="preserve">  .get(function (request, response) {</w:t>
+      </w:r>
+    </w:p>
+    <w:p>
+      <w:pPr>
+        <w:rPr>
+          <w:rStyle w:val="Code"/>
+        </w:rPr>
+      </w:pPr>
+      <w:r>
+        <w:rPr>
+          <w:rStyle w:val="Code"/>
+        </w:rPr>
+        <w:t xml:space="preserve">    var cityInfo = cities[request.cityName];</w:t>
+      </w:r>
+    </w:p>
+    <w:p>
+      <w:pPr>
+        <w:rPr>
+          <w:rStyle w:val="Code"/>
+        </w:rPr>
+      </w:pPr>
+      <w:r>
+        <w:rPr>
+          <w:rStyle w:val="Code"/>
+        </w:rPr>
+        <w:t xml:space="preserve">    if(cityInfo) {</w:t>
+      </w:r>
+    </w:p>
+    <w:p>
+      <w:pPr>
+        <w:rPr>
+          <w:rStyle w:val="Code"/>
+        </w:rPr>
+      </w:pPr>
+      <w:r>
+        <w:rPr>
+          <w:rStyle w:val="Code"/>
+        </w:rPr>
+        <w:t xml:space="preserve">      response.json(cityInfo);</w:t>
+      </w:r>
+    </w:p>
+    <w:p>
+      <w:pPr>
+        <w:rPr>
+          <w:rStyle w:val="Code"/>
+        </w:rPr>
+      </w:pPr>
+      <w:r>
+        <w:rPr>
+          <w:rStyle w:val="Code"/>
+        </w:rPr>
+        <w:t xml:space="preserve">    } else {</w:t>
+      </w:r>
+    </w:p>
+    <w:p>
+      <w:pPr>
+        <w:rPr>
+          <w:rStyle w:val="Code"/>
+        </w:rPr>
+      </w:pPr>
+      <w:r>
+        <w:rPr>
+          <w:rStyle w:val="Code"/>
+        </w:rPr>
+        <w:t xml:space="preserve">      response.status(404).json('City not found');</w:t>
       </w:r>
     </w:p>
     <w:p>
@@ -2591,188 +1593,72 @@
         <w:rPr>
           <w:rStyle w:val="Code"/>
         </w:rPr>
-        <w:t xml:space="preserve">  </w:t>
-      </w:r>
-      <w:proofErr w:type="gramStart"/>
-      <w:r>
-        <w:rPr>
-          <w:rStyle w:val="Code"/>
-        </w:rPr>
-        <w:t>.delete</w:t>
-      </w:r>
-      <w:proofErr w:type="gramEnd"/>
-      <w:r>
-        <w:rPr>
-          <w:rStyle w:val="Code"/>
-        </w:rPr>
-        <w:t>(function (request, response) {</w:t>
-      </w:r>
-    </w:p>
-    <w:p>
-      <w:pPr>
-        <w:rPr>
-          <w:rStyle w:val="Code"/>
-        </w:rPr>
-      </w:pPr>
-      <w:r>
-        <w:rPr>
-          <w:rStyle w:val="Code"/>
-        </w:rPr>
-        <w:t xml:space="preserve">    </w:t>
-      </w:r>
-      <w:proofErr w:type="gramStart"/>
-      <w:r>
-        <w:rPr>
-          <w:rStyle w:val="Code"/>
-        </w:rPr>
-        <w:t>if</w:t>
-      </w:r>
-      <w:proofErr w:type="gramEnd"/>
-      <w:r>
-        <w:rPr>
-          <w:rStyle w:val="Code"/>
-        </w:rPr>
-        <w:t>(cities[</w:t>
-      </w:r>
-      <w:proofErr w:type="spellStart"/>
-      <w:r>
-        <w:rPr>
-          <w:rStyle w:val="Code"/>
-        </w:rPr>
-        <w:t>request.cityName</w:t>
-      </w:r>
-      <w:proofErr w:type="spellEnd"/>
-      <w:r>
-        <w:rPr>
-          <w:rStyle w:val="Code"/>
-        </w:rPr>
-        <w:t>]) {</w:t>
-      </w:r>
-    </w:p>
-    <w:p>
-      <w:pPr>
-        <w:rPr>
-          <w:rStyle w:val="Code"/>
-        </w:rPr>
-      </w:pPr>
-      <w:r>
-        <w:rPr>
-          <w:rStyle w:val="Code"/>
-        </w:rPr>
-        <w:t xml:space="preserve">      </w:t>
-      </w:r>
-      <w:proofErr w:type="gramStart"/>
-      <w:r>
-        <w:rPr>
-          <w:rStyle w:val="Code"/>
-        </w:rPr>
-        <w:t>delete</w:t>
-      </w:r>
-      <w:proofErr w:type="gramEnd"/>
-      <w:r>
-        <w:rPr>
-          <w:rStyle w:val="Code"/>
-        </w:rPr>
-        <w:t xml:space="preserve"> cities[</w:t>
-      </w:r>
-      <w:proofErr w:type="spellStart"/>
-      <w:r>
-        <w:rPr>
-          <w:rStyle w:val="Code"/>
-        </w:rPr>
-        <w:t>request.cityName</w:t>
-      </w:r>
-      <w:proofErr w:type="spellEnd"/>
-      <w:r>
-        <w:rPr>
-          <w:rStyle w:val="Code"/>
-        </w:rPr>
-        <w:t>];</w:t>
-      </w:r>
-    </w:p>
-    <w:p>
-      <w:pPr>
-        <w:rPr>
-          <w:rStyle w:val="Code"/>
-        </w:rPr>
-      </w:pPr>
-      <w:r>
-        <w:rPr>
-          <w:rStyle w:val="Code"/>
-        </w:rPr>
-        <w:t xml:space="preserve">      </w:t>
-      </w:r>
-      <w:proofErr w:type="spellStart"/>
-      <w:proofErr w:type="gramStart"/>
-      <w:r>
-        <w:rPr>
-          <w:rStyle w:val="Code"/>
-        </w:rPr>
-        <w:t>response.sendStatus</w:t>
-      </w:r>
-      <w:proofErr w:type="spellEnd"/>
-      <w:proofErr w:type="gramEnd"/>
-      <w:r>
-        <w:rPr>
-          <w:rStyle w:val="Code"/>
-        </w:rPr>
-        <w:t>(200);</w:t>
-      </w:r>
-    </w:p>
-    <w:p>
-      <w:pPr>
-        <w:rPr>
-          <w:rStyle w:val="Code"/>
-        </w:rPr>
-      </w:pPr>
-      <w:r>
-        <w:rPr>
-          <w:rStyle w:val="Code"/>
-        </w:rPr>
-        <w:t xml:space="preserve">    } </w:t>
-      </w:r>
-      <w:proofErr w:type="gramStart"/>
-      <w:r>
-        <w:rPr>
-          <w:rStyle w:val="Code"/>
-        </w:rPr>
-        <w:t>else</w:t>
-      </w:r>
-      <w:proofErr w:type="gramEnd"/>
-      <w:r>
-        <w:rPr>
-          <w:rStyle w:val="Code"/>
-        </w:rPr>
-        <w:t xml:space="preserve"> {</w:t>
-      </w:r>
-    </w:p>
-    <w:p>
-      <w:pPr>
-        <w:rPr>
-          <w:rStyle w:val="Code"/>
-        </w:rPr>
-      </w:pPr>
-      <w:r>
-        <w:rPr>
-          <w:rStyle w:val="Code"/>
-        </w:rPr>
-        <w:t xml:space="preserve">      </w:t>
-      </w:r>
-      <w:proofErr w:type="spellStart"/>
-      <w:proofErr w:type="gramStart"/>
-      <w:r>
-        <w:rPr>
-          <w:rStyle w:val="Code"/>
-        </w:rPr>
-        <w:t>response.sendStatus</w:t>
-      </w:r>
-      <w:proofErr w:type="spellEnd"/>
-      <w:proofErr w:type="gramEnd"/>
-      <w:r>
-        <w:rPr>
-          <w:rStyle w:val="Code"/>
-        </w:rPr>
-        <w:t>(404);</w:t>
+        <w:t xml:space="preserve">  .delete(function (request, response) {</w:t>
+      </w:r>
+    </w:p>
+    <w:p>
+      <w:pPr>
+        <w:rPr>
+          <w:rStyle w:val="Code"/>
+        </w:rPr>
+      </w:pPr>
+      <w:r>
+        <w:rPr>
+          <w:rStyle w:val="Code"/>
+        </w:rPr>
+        <w:t xml:space="preserve">    if(cities[request.cityName]) {</w:t>
+      </w:r>
+    </w:p>
+    <w:p>
+      <w:pPr>
+        <w:rPr>
+          <w:rStyle w:val="Code"/>
+        </w:rPr>
+      </w:pPr>
+      <w:r>
+        <w:rPr>
+          <w:rStyle w:val="Code"/>
+        </w:rPr>
+        <w:t xml:space="preserve">      delete cities[request.cityName];</w:t>
+      </w:r>
+    </w:p>
+    <w:p>
+      <w:pPr>
+        <w:rPr>
+          <w:rStyle w:val="Code"/>
+        </w:rPr>
+      </w:pPr>
+      <w:r>
+        <w:rPr>
+          <w:rStyle w:val="Code"/>
+        </w:rPr>
+        <w:t xml:space="preserve">      response.sendStatus(200);</w:t>
+      </w:r>
+    </w:p>
+    <w:p>
+      <w:pPr>
+        <w:rPr>
+          <w:rStyle w:val="Code"/>
+        </w:rPr>
+      </w:pPr>
+      <w:r>
+        <w:rPr>
+          <w:rStyle w:val="Code"/>
+        </w:rPr>
+        <w:t xml:space="preserve">    } else {</w:t>
+      </w:r>
+    </w:p>
+    <w:p>
+      <w:pPr>
+        <w:rPr>
+          <w:rStyle w:val="Code"/>
+        </w:rPr>
+      </w:pPr>
+      <w:r>
+        <w:rPr>
+          <w:rStyle w:val="Code"/>
+        </w:rPr>
+        <w:t xml:space="preserve">      response.sendStatus(404);</w:t>
       </w:r>
     </w:p>
     <w:p>
@@ -2827,87 +1713,37 @@
           <w:rStyle w:val="Code"/>
         </w:rPr>
       </w:pPr>
-      <w:proofErr w:type="gramStart"/>
-      <w:r>
-        <w:rPr>
-          <w:rStyle w:val="Code"/>
-        </w:rPr>
-        <w:t>function</w:t>
-      </w:r>
-      <w:proofErr w:type="gramEnd"/>
-      <w:r>
-        <w:rPr>
-          <w:rStyle w:val="Code"/>
-        </w:rPr>
-        <w:t xml:space="preserve"> </w:t>
-      </w:r>
-      <w:proofErr w:type="spellStart"/>
-      <w:r>
-        <w:rPr>
-          <w:rStyle w:val="Code"/>
-        </w:rPr>
-        <w:t>createCity</w:t>
-      </w:r>
-      <w:proofErr w:type="spellEnd"/>
-      <w:r>
-        <w:rPr>
-          <w:rStyle w:val="Code"/>
-        </w:rPr>
-        <w:t>(name, description) {</w:t>
-      </w:r>
-    </w:p>
-    <w:p>
-      <w:pPr>
-        <w:rPr>
-          <w:rStyle w:val="Code"/>
-        </w:rPr>
-      </w:pPr>
-      <w:r>
-        <w:rPr>
-          <w:rStyle w:val="Code"/>
-        </w:rPr>
-        <w:t xml:space="preserve">  </w:t>
-      </w:r>
-      <w:proofErr w:type="gramStart"/>
-      <w:r>
-        <w:rPr>
-          <w:rStyle w:val="Code"/>
-        </w:rPr>
-        <w:t>cities</w:t>
-      </w:r>
-      <w:proofErr w:type="gramEnd"/>
-      <w:r>
-        <w:rPr>
-          <w:rStyle w:val="Code"/>
-        </w:rPr>
-        <w:t>[name] = description;</w:t>
-      </w:r>
-    </w:p>
-    <w:p>
-      <w:pPr>
-        <w:rPr>
-          <w:rStyle w:val="Code"/>
-        </w:rPr>
-      </w:pPr>
-      <w:r>
-        <w:rPr>
-          <w:rStyle w:val="Code"/>
-        </w:rPr>
-        <w:t xml:space="preserve">  </w:t>
-      </w:r>
-      <w:proofErr w:type="gramStart"/>
-      <w:r>
-        <w:rPr>
-          <w:rStyle w:val="Code"/>
-        </w:rPr>
-        <w:t>return</w:t>
-      </w:r>
-      <w:proofErr w:type="gramEnd"/>
-      <w:r>
-        <w:rPr>
-          <w:rStyle w:val="Code"/>
-        </w:rPr>
-        <w:t xml:space="preserve"> name;</w:t>
+      <w:r>
+        <w:rPr>
+          <w:rStyle w:val="Code"/>
+        </w:rPr>
+        <w:t>function createCity(name, description) {</w:t>
+      </w:r>
+    </w:p>
+    <w:p>
+      <w:pPr>
+        <w:rPr>
+          <w:rStyle w:val="Code"/>
+        </w:rPr>
+      </w:pPr>
+      <w:r>
+        <w:rPr>
+          <w:rStyle w:val="Code"/>
+        </w:rPr>
+        <w:t xml:space="preserve">  cities[name] = description;</w:t>
+      </w:r>
+    </w:p>
+    <w:p>
+      <w:pPr>
+        <w:rPr>
+          <w:rStyle w:val="Code"/>
+        </w:rPr>
+      </w:pPr>
+      <w:r>
+        <w:rPr>
+          <w:rStyle w:val="Code"/>
+        </w:rPr>
+        <w:t xml:space="preserve">  return name;</w:t>
       </w:r>
     </w:p>
     <w:p>
@@ -2936,21 +1772,11 @@
           <w:rStyle w:val="Code"/>
         </w:rPr>
       </w:pPr>
-      <w:proofErr w:type="spellStart"/>
-      <w:proofErr w:type="gramStart"/>
-      <w:r>
-        <w:rPr>
-          <w:rStyle w:val="Code"/>
-        </w:rPr>
-        <w:t>app.listen</w:t>
-      </w:r>
-      <w:proofErr w:type="spellEnd"/>
-      <w:proofErr w:type="gramEnd"/>
-      <w:r>
-        <w:rPr>
-          <w:rStyle w:val="Code"/>
-        </w:rPr>
-        <w:t>(3000);</w:t>
+      <w:r>
+        <w:rPr>
+          <w:rStyle w:val="Code"/>
+        </w:rPr>
+        <w:t>app.listen(3000);</w:t>
       </w:r>
     </w:p>
     <w:p>
@@ -3001,22 +1827,90 @@
       <w:pPr>
         <w:pStyle w:val="NoteLevel4"/>
       </w:pPr>
+      <w:r>
+        <w:t>Ruby is Blocking code</w:t>
+      </w:r>
+    </w:p>
+    <w:p>
+      <w:pPr>
+        <w:pStyle w:val="NoteLevel1"/>
+        <w:numPr>
+          <w:ilvl w:val="0"/>
+          <w:numId w:val="0"/>
+        </w:numPr>
+        <w:ind w:left="360" w:hanging="360"/>
+      </w:pPr>
+      <w:r>
+        <w:rPr>
+          <w:noProof/>
+        </w:rPr>
+        <w:drawing>
+          <wp:inline distT="0" distB="0" distL="0" distR="0" wp14:anchorId="27352FD0" wp14:editId="77BB6EBC">
+            <wp:extent cx="5943600" cy="3898900"/>
+            <wp:effectExtent l="0" t="0" r="0" b="12700"/>
+            <wp:docPr id="1" name="Picture 1" descr="Macintosh HD:Users:evanturner:Desktop:Screen Shot 2015-01-17 at 1.24.02 PM.png"/>
+            <wp:cNvGraphicFramePr>
+              <a:graphicFrameLocks xmlns:a="http://schemas.openxmlformats.org/drawingml/2006/main" noChangeAspect="1"/>
+            </wp:cNvGraphicFramePr>
+            <a:graphic xmlns:a="http://schemas.openxmlformats.org/drawingml/2006/main">
+              <a:graphicData uri="http://schemas.openxmlformats.org/drawingml/2006/picture">
+                <pic:pic xmlns:pic="http://schemas.openxmlformats.org/drawingml/2006/picture">
+                  <pic:nvPicPr>
+                    <pic:cNvPr id="0" name="Picture 1" descr="Macintosh HD:Users:evanturner:Desktop:Screen Shot 2015-01-17 at 1.24.02 PM.png"/>
+                    <pic:cNvPicPr>
+                      <a:picLocks noChangeAspect="1" noChangeArrowheads="1"/>
+                    </pic:cNvPicPr>
+                  </pic:nvPicPr>
+                  <pic:blipFill>
+                    <a:blip r:embed="rId12">
+                      <a:extLst>
+                        <a:ext uri="{28A0092B-C50C-407E-A947-70E740481C1C}">
+                          <a14:useLocalDpi xmlns:a14="http://schemas.microsoft.com/office/drawing/2010/main" val="0"/>
+                        </a:ext>
+                      </a:extLst>
+                    </a:blip>
+                    <a:srcRect/>
+                    <a:stretch>
+                      <a:fillRect/>
+                    </a:stretch>
+                  </pic:blipFill>
+                  <pic:spPr bwMode="auto">
+                    <a:xfrm>
+                      <a:off x="0" y="0"/>
+                      <a:ext cx="5943600" cy="3898900"/>
+                    </a:xfrm>
+                    <a:prstGeom prst="rect">
+                      <a:avLst/>
+                    </a:prstGeom>
+                    <a:noFill/>
+                    <a:ln>
+                      <a:noFill/>
+                    </a:ln>
+                  </pic:spPr>
+                </pic:pic>
+              </a:graphicData>
+            </a:graphic>
+          </wp:inline>
+        </w:drawing>
+      </w:r>
+    </w:p>
+    <w:p>
+      <w:pPr>
+        <w:pStyle w:val="NoteLevel1"/>
+        <w:numPr>
+          <w:ilvl w:val="0"/>
+          <w:numId w:val="0"/>
+        </w:numPr>
+        <w:ind w:left="360" w:hanging="360"/>
+      </w:pPr>
+      <w:r>
+        <w:t>From the example above, non-blocking code can run two tasks parallel</w:t>
+      </w:r>
       <w:bookmarkStart w:id="0" w:name="_GoBack"/>
       <w:bookmarkEnd w:id="0"/>
-      <w:r>
-        <w:t xml:space="preserve">Ruby is </w:t>
-      </w:r>
-      <w:proofErr w:type="gramStart"/>
-      <w:r>
-        <w:t>Blocking</w:t>
-      </w:r>
-      <w:proofErr w:type="gramEnd"/>
-      <w:r>
-        <w:t xml:space="preserve"> code</w:t>
-      </w:r>
     </w:p>
     <w:sectPr>
-      <w:headerReference w:type="first" r:id="rId12"/>
+      <w:headerReference w:type="first" r:id="rId13"/>
       <w:pgSz w:w="12240" w:h="15840"/>
       <w:pgMar w:top="1440" w:right="1440" w:bottom="1440" w:left="1440" w:header="720" w:footer="720" w:gutter="0"/>
       <w:cols w:space="720"/>
@@ -10351,7 +9245,7 @@
 </file>
 
 <file path=customXml/itemProps1.xml><?xml version="1.0" encoding="utf-8"?>
-<ds:datastoreItem xmlns:ds="http://schemas.openxmlformats.org/officeDocument/2006/customXml" ds:itemID="{EA0CA72B-C830-2740-AC0A-A9F612AEEA3E}">
+<ds:datastoreItem xmlns:ds="http://schemas.openxmlformats.org/officeDocument/2006/customXml" ds:itemID="{80CDCBFF-EDDA-364B-8E20-D3C13D3D74DF}">
   <ds:schemaRefs>
     <ds:schemaRef ds:uri="http://schemas.openxmlformats.org/officeDocument/2006/bibliography"/>
   </ds:schemaRefs>

</xml_diff>

<commit_message>
notes added for event loops
</commit_message>
<xml_diff>
--- a/WDA.docx
+++ b/WDA.docx
@@ -1906,8 +1906,80 @@
       <w:r>
         <w:t>From the example above, non-blocking code can run two tasks parallel</w:t>
       </w:r>
+      <w:r>
+        <w:t>.</w:t>
+      </w:r>
+    </w:p>
+    <w:p>
+      <w:pPr>
+        <w:pStyle w:val="NoteLevel2"/>
+      </w:pPr>
+      <w:r>
+        <w:t>Javascript deals with this by using callbacks to ensure certain tasks are triggered following the execution of a function</w:t>
+      </w:r>
+    </w:p>
+    <w:p>
+      <w:pPr>
+        <w:pStyle w:val="NoteLevel1"/>
+        <w:numPr>
+          <w:ilvl w:val="0"/>
+          <w:numId w:val="0"/>
+        </w:numPr>
+        <w:ind w:left="360" w:hanging="360"/>
+      </w:pPr>
+    </w:p>
+    <w:p>
+      <w:pPr>
+        <w:pStyle w:val="NoteLevel1"/>
+        <w:numPr>
+          <w:ilvl w:val="0"/>
+          <w:numId w:val="0"/>
+        </w:numPr>
+        <w:ind w:left="360" w:hanging="360"/>
+      </w:pPr>
+      <w:r>
+        <w:t>Node operates in a constant event loop checking for events from a request.</w:t>
+      </w:r>
+    </w:p>
+    <w:p>
+      <w:pPr>
+        <w:pStyle w:val="NoteLevel2"/>
+      </w:pPr>
+      <w:r>
+        <w:t>request</w:t>
+      </w:r>
+    </w:p>
+    <w:p>
+      <w:pPr>
+        <w:pStyle w:val="NoteLevel2"/>
+      </w:pPr>
+      <w:r>
+        <w:t>connection</w:t>
+      </w:r>
+    </w:p>
+    <w:p>
+      <w:pPr>
+        <w:pStyle w:val="NoteLevel2"/>
+      </w:pPr>
+      <w:r>
+        <w:t>close</w:t>
+      </w:r>
+    </w:p>
+    <w:p>
+      <w:pPr>
+        <w:pStyle w:val="NoteLevel3"/>
+      </w:pPr>
+      <w:r>
+        <w:t xml:space="preserve">These events </w:t>
+      </w:r>
+      <w:r>
+        <w:t xml:space="preserve">can </w:t>
+      </w:r>
       <w:bookmarkStart w:id="0" w:name="_GoBack"/>
       <w:bookmarkEnd w:id="0"/>
+      <w:r>
+        <w:t>trigger even more events form a thing called an Event Queue</w:t>
+      </w:r>
     </w:p>
     <w:sectPr>
       <w:headerReference w:type="first" r:id="rId13"/>
@@ -9245,7 +9317,7 @@
 </file>
 
 <file path=customXml/itemProps1.xml><?xml version="1.0" encoding="utf-8"?>
-<ds:datastoreItem xmlns:ds="http://schemas.openxmlformats.org/officeDocument/2006/customXml" ds:itemID="{80CDCBFF-EDDA-364B-8E20-D3C13D3D74DF}">
+<ds:datastoreItem xmlns:ds="http://schemas.openxmlformats.org/officeDocument/2006/customXml" ds:itemID="{8290660C-D57A-F74D-B314-967DBB156D92}">
   <ds:schemaRefs>
     <ds:schemaRef ds:uri="http://schemas.openxmlformats.org/officeDocument/2006/bibliography"/>
   </ds:schemaRefs>

</xml_diff>

<commit_message>
screenshots added for setTimeout()
</commit_message>
<xml_diff>
--- a/WDA.docx
+++ b/WDA.docx
@@ -16,6 +16,7 @@
           <w:highlight w:val="red"/>
         </w:rPr>
       </w:pPr>
+      <w:proofErr w:type="gramStart"/>
       <w:r>
         <w:rPr>
           <w:b/>
@@ -24,6 +25,7 @@
         </w:rPr>
         <w:t>s01</w:t>
       </w:r>
+      <w:proofErr w:type="gramEnd"/>
       <w:r>
         <w:rPr>
           <w:b/>
@@ -46,17 +48,24 @@
           <w:b/>
         </w:rPr>
       </w:pPr>
+      <w:proofErr w:type="gramStart"/>
       <w:r>
         <w:rPr>
           <w:b/>
         </w:rPr>
         <w:t>e01</w:t>
       </w:r>
-    </w:p>
-    <w:p>
-      <w:r>
-        <w:t>1. MongoDB</w:t>
-      </w:r>
+      <w:proofErr w:type="gramEnd"/>
+    </w:p>
+    <w:p>
+      <w:r>
+        <w:t xml:space="preserve">1. </w:t>
+      </w:r>
+      <w:proofErr w:type="spellStart"/>
+      <w:r>
+        <w:t>MongoDB</w:t>
+      </w:r>
+      <w:proofErr w:type="spellEnd"/>
     </w:p>
     <w:p/>
     <w:p>
@@ -79,12 +88,14 @@
           <w:u w:val="single"/>
         </w:rPr>
       </w:pPr>
+      <w:proofErr w:type="spellStart"/>
       <w:r>
         <w:rPr>
           <w:u w:val="single"/>
         </w:rPr>
         <w:t>MongoDB</w:t>
       </w:r>
+      <w:proofErr w:type="spellEnd"/>
     </w:p>
     <w:p>
       <w:pPr>
@@ -135,12 +146,21 @@
           <w:highlight w:val="black"/>
         </w:rPr>
       </w:pPr>
+      <w:proofErr w:type="gramStart"/>
       <w:r>
         <w:rPr>
           <w:rStyle w:val="bash"/>
           <w:highlight w:val="black"/>
         </w:rPr>
-        <w:t>brew update</w:t>
+        <w:t>brew</w:t>
+      </w:r>
+      <w:proofErr w:type="gramEnd"/>
+      <w:r>
+        <w:rPr>
+          <w:rStyle w:val="bash"/>
+          <w:highlight w:val="black"/>
+        </w:rPr>
+        <w:t xml:space="preserve"> update</w:t>
       </w:r>
     </w:p>
     <w:p>
@@ -159,13 +179,31 @@
           <w:highlight w:val="black"/>
         </w:rPr>
       </w:pPr>
+      <w:proofErr w:type="gramStart"/>
       <w:r>
         <w:rPr>
           <w:rStyle w:val="bash"/>
           <w:highlight w:val="black"/>
         </w:rPr>
-        <w:t>brew install mongodb</w:t>
-      </w:r>
+        <w:t>brew</w:t>
+      </w:r>
+      <w:proofErr w:type="gramEnd"/>
+      <w:r>
+        <w:rPr>
+          <w:rStyle w:val="bash"/>
+          <w:highlight w:val="black"/>
+        </w:rPr>
+        <w:t xml:space="preserve"> install </w:t>
+      </w:r>
+      <w:proofErr w:type="spellStart"/>
+      <w:r>
+        <w:rPr>
+          <w:rStyle w:val="bash"/>
+          <w:highlight w:val="black"/>
+        </w:rPr>
+        <w:t>mongodb</w:t>
+      </w:r>
+      <w:proofErr w:type="spellEnd"/>
     </w:p>
     <w:p>
       <w:pPr>
@@ -188,7 +226,15 @@
         </w:numPr>
       </w:pPr>
       <w:r>
-        <w:t>Create a data/db folder where you want your databases to be sourced</w:t>
+        <w:t>Create a data/</w:t>
+      </w:r>
+      <w:proofErr w:type="spellStart"/>
+      <w:r>
+        <w:t>db</w:t>
+      </w:r>
+      <w:proofErr w:type="spellEnd"/>
+      <w:r>
+        <w:t xml:space="preserve"> folder where you want your databases to be sourced</w:t>
       </w:r>
     </w:p>
     <w:p>
@@ -207,13 +253,65 @@
           <w:highlight w:val="black"/>
         </w:rPr>
       </w:pPr>
+      <w:proofErr w:type="spellStart"/>
+      <w:proofErr w:type="gramStart"/>
       <w:r>
         <w:rPr>
           <w:rStyle w:val="bash"/>
           <w:highlight w:val="black"/>
         </w:rPr>
-        <w:t>mkdir –p users/evanturner/src/data/db</w:t>
-      </w:r>
+        <w:t>mkdir</w:t>
+      </w:r>
+      <w:proofErr w:type="spellEnd"/>
+      <w:proofErr w:type="gramEnd"/>
+      <w:r>
+        <w:rPr>
+          <w:rStyle w:val="bash"/>
+          <w:highlight w:val="black"/>
+        </w:rPr>
+        <w:t xml:space="preserve"> –p users/</w:t>
+      </w:r>
+      <w:proofErr w:type="spellStart"/>
+      <w:r>
+        <w:rPr>
+          <w:rStyle w:val="bash"/>
+          <w:highlight w:val="black"/>
+        </w:rPr>
+        <w:t>evanturner</w:t>
+      </w:r>
+      <w:proofErr w:type="spellEnd"/>
+      <w:r>
+        <w:rPr>
+          <w:rStyle w:val="bash"/>
+          <w:highlight w:val="black"/>
+        </w:rPr>
+        <w:t>/</w:t>
+      </w:r>
+      <w:proofErr w:type="spellStart"/>
+      <w:r>
+        <w:rPr>
+          <w:rStyle w:val="bash"/>
+          <w:highlight w:val="black"/>
+        </w:rPr>
+        <w:t>src</w:t>
+      </w:r>
+      <w:proofErr w:type="spellEnd"/>
+      <w:r>
+        <w:rPr>
+          <w:rStyle w:val="bash"/>
+          <w:highlight w:val="black"/>
+        </w:rPr>
+        <w:t>/data/</w:t>
+      </w:r>
+      <w:proofErr w:type="spellStart"/>
+      <w:r>
+        <w:rPr>
+          <w:rStyle w:val="bash"/>
+          <w:highlight w:val="black"/>
+        </w:rPr>
+        <w:t>db</w:t>
+      </w:r>
+      <w:proofErr w:type="spellEnd"/>
     </w:p>
     <w:p>
       <w:pPr>
@@ -238,24 +336,41 @@
         <w:t>ou connect to the database server, which runs a</w:t>
       </w:r>
       <w:r>
-        <w:t>s mongod</w:t>
-      </w:r>
+        <w:t xml:space="preserve">s </w:t>
+      </w:r>
+      <w:proofErr w:type="spellStart"/>
+      <w:r>
+        <w:t>mongod</w:t>
+      </w:r>
+      <w:proofErr w:type="spellEnd"/>
     </w:p>
     <w:p>
       <w:pPr>
         <w:pStyle w:val="NoteLevel2"/>
       </w:pPr>
+      <w:proofErr w:type="spellStart"/>
+      <w:proofErr w:type="gramStart"/>
       <w:r>
         <w:rPr>
           <w:b/>
         </w:rPr>
         <w:t>mongod</w:t>
       </w:r>
+      <w:proofErr w:type="spellEnd"/>
+      <w:proofErr w:type="gramEnd"/>
       <w:r>
         <w:t xml:space="preserve"> is the primary daemon </w:t>
       </w:r>
       <w:r>
-        <w:t xml:space="preserve">process for the MongoDB system. </w:t>
+        <w:t xml:space="preserve">process for the </w:t>
+      </w:r>
+      <w:proofErr w:type="spellStart"/>
+      <w:r>
+        <w:t>MongoDB</w:t>
+      </w:r>
+      <w:proofErr w:type="spellEnd"/>
+      <w:r>
+        <w:t xml:space="preserve"> system. </w:t>
       </w:r>
     </w:p>
     <w:p>
@@ -274,8 +389,21 @@
         </w:rPr>
       </w:pPr>
       <w:r>
-        <w:t>Specify the dbpath when loading mongod</w:t>
-      </w:r>
+        <w:t xml:space="preserve">Specify the </w:t>
+      </w:r>
+      <w:proofErr w:type="spellStart"/>
+      <w:r>
+        <w:t>dbpath</w:t>
+      </w:r>
+      <w:proofErr w:type="spellEnd"/>
+      <w:r>
+        <w:t xml:space="preserve"> when loading </w:t>
+      </w:r>
+      <w:proofErr w:type="spellStart"/>
+      <w:r>
+        <w:t>mongod</w:t>
+      </w:r>
+      <w:proofErr w:type="spellEnd"/>
     </w:p>
     <w:p>
       <w:pPr>
@@ -290,13 +418,65 @@
           <w:highlight w:val="black"/>
         </w:rPr>
       </w:pPr>
+      <w:proofErr w:type="spellStart"/>
+      <w:proofErr w:type="gramStart"/>
       <w:r>
         <w:rPr>
           <w:rStyle w:val="bash"/>
           <w:highlight w:val="black"/>
         </w:rPr>
-        <w:t>mongod --dbpath ~/src/data/db</w:t>
-      </w:r>
+        <w:t>mongod</w:t>
+      </w:r>
+      <w:proofErr w:type="spellEnd"/>
+      <w:proofErr w:type="gramEnd"/>
+      <w:r>
+        <w:rPr>
+          <w:rStyle w:val="bash"/>
+          <w:highlight w:val="black"/>
+        </w:rPr>
+        <w:t xml:space="preserve"> --</w:t>
+      </w:r>
+      <w:proofErr w:type="spellStart"/>
+      <w:r>
+        <w:rPr>
+          <w:rStyle w:val="bash"/>
+          <w:highlight w:val="black"/>
+        </w:rPr>
+        <w:t>dbpath</w:t>
+      </w:r>
+      <w:proofErr w:type="spellEnd"/>
+      <w:r>
+        <w:rPr>
+          <w:rStyle w:val="bash"/>
+          <w:highlight w:val="black"/>
+        </w:rPr>
+        <w:t xml:space="preserve"> ~/</w:t>
+      </w:r>
+      <w:proofErr w:type="spellStart"/>
+      <w:r>
+        <w:rPr>
+          <w:rStyle w:val="bash"/>
+          <w:highlight w:val="black"/>
+        </w:rPr>
+        <w:t>src</w:t>
+      </w:r>
+      <w:proofErr w:type="spellEnd"/>
+      <w:r>
+        <w:rPr>
+          <w:rStyle w:val="bash"/>
+          <w:highlight w:val="black"/>
+        </w:rPr>
+        <w:t>/data/</w:t>
+      </w:r>
+      <w:proofErr w:type="spellStart"/>
+      <w:r>
+        <w:rPr>
+          <w:rStyle w:val="bash"/>
+          <w:highlight w:val="black"/>
+        </w:rPr>
+        <w:t>db</w:t>
+      </w:r>
+      <w:proofErr w:type="spellEnd"/>
     </w:p>
     <w:p>
       <w:pPr>
@@ -408,6 +588,7 @@
           <w:highlight w:val="black"/>
         </w:rPr>
       </w:pPr>
+      <w:proofErr w:type="gramStart"/>
       <w:r>
         <w:rPr>
           <w:rStyle w:val="bash"/>
@@ -415,6 +596,7 @@
         </w:rPr>
         <w:t>mongo</w:t>
       </w:r>
+      <w:proofErr w:type="gramEnd"/>
     </w:p>
     <w:p>
       <w:pPr>
@@ -513,18 +695,29 @@
           <w:rStyle w:val="bash"/>
           <w:highlight w:val="black"/>
         </w:rPr>
-        <w:t>show dbs</w:t>
-      </w:r>
-      <w:r>
-        <w:t> operation again, it will not include the </w:t>
-      </w:r>
+        <w:t>show </w:t>
+      </w:r>
+      <w:proofErr w:type="spellStart"/>
       <w:r>
         <w:rPr>
           <w:rStyle w:val="bash"/>
           <w:highlight w:val="black"/>
         </w:rPr>
+        <w:t>dbs</w:t>
+      </w:r>
+      <w:proofErr w:type="spellEnd"/>
+      <w:r>
+        <w:t> operation again, it will not include the </w:t>
+      </w:r>
+      <w:proofErr w:type="spellStart"/>
+      <w:r>
+        <w:rPr>
+          <w:rStyle w:val="bash"/>
+          <w:highlight w:val="black"/>
+        </w:rPr>
         <w:t>book_library_db</w:t>
       </w:r>
+      <w:proofErr w:type="spellEnd"/>
       <w:r>
         <w:t> </w:t>
       </w:r>
@@ -536,8 +729,14 @@
       <w:pPr>
         <w:pStyle w:val="NoteLevel2"/>
       </w:pPr>
-      <w:r>
-        <w:t xml:space="preserve">MongoDB will not permanently create a database until you insert data into that database. </w:t>
+      <w:proofErr w:type="spellStart"/>
+      <w:r>
+        <w:lastRenderedPageBreak/>
+        <w:t>MongoDB</w:t>
+      </w:r>
+      <w:proofErr w:type="spellEnd"/>
+      <w:r>
+        <w:t xml:space="preserve"> will not permanently create a database until you insert data into that database. </w:t>
       </w:r>
     </w:p>
     <w:p>
@@ -560,11 +759,19 @@
           <w:u w:val="single"/>
         </w:rPr>
       </w:pPr>
+      <w:proofErr w:type="spellStart"/>
       <w:r>
         <w:rPr>
           <w:u w:val="single"/>
         </w:rPr>
-        <w:t>Mongod and Mongos</w:t>
+        <w:t>Mongod</w:t>
+      </w:r>
+      <w:proofErr w:type="spellEnd"/>
+      <w:r>
+        <w:rPr>
+          <w:u w:val="single"/>
+        </w:rPr>
+        <w:t xml:space="preserve"> and Mongos</w:t>
       </w:r>
     </w:p>
     <w:p>
@@ -587,9 +794,11 @@
           <w:numId w:val="0"/>
         </w:numPr>
       </w:pPr>
+      <w:proofErr w:type="spellStart"/>
       <w:r>
         <w:t>Mongod</w:t>
       </w:r>
+      <w:proofErr w:type="spellEnd"/>
     </w:p>
     <w:p>
       <w:pPr>
@@ -598,12 +807,14 @@
       <w:r>
         <w:t xml:space="preserve">The </w:t>
       </w:r>
+      <w:proofErr w:type="spellStart"/>
       <w:r>
         <w:rPr>
           <w:b/>
         </w:rPr>
         <w:t>mongod</w:t>
       </w:r>
+      <w:proofErr w:type="spellEnd"/>
       <w:r>
         <w:t> process is the primary database process that runs on an individual server. </w:t>
       </w:r>
@@ -624,8 +835,17 @@
         <w:pStyle w:val="NoteLevel2"/>
       </w:pPr>
       <w:r>
-        <w:t>You can start MongoDB from a command line by issuing the </w:t>
-      </w:r>
+        <w:t xml:space="preserve">You can start </w:t>
+      </w:r>
+      <w:proofErr w:type="spellStart"/>
+      <w:r>
+        <w:t>MongoDB</w:t>
+      </w:r>
+      <w:proofErr w:type="spellEnd"/>
+      <w:r>
+        <w:t xml:space="preserve"> from a command line by issuing the </w:t>
+      </w:r>
+      <w:proofErr w:type="spellStart"/>
       <w:r>
         <w:rPr>
           <w:rStyle w:val="bash"/>
@@ -633,6 +853,7 @@
         </w:rPr>
         <w:t>mongod</w:t>
       </w:r>
+      <w:proofErr w:type="spellEnd"/>
       <w:r>
         <w:t xml:space="preserve"> </w:t>
       </w:r>
@@ -667,18 +888,30 @@
       <w:pPr>
         <w:pStyle w:val="NoteLevel1"/>
       </w:pPr>
+      <w:proofErr w:type="gramStart"/>
       <w:r>
         <w:rPr>
           <w:rStyle w:val="CodeBlack"/>
         </w:rPr>
         <w:t>mongos</w:t>
       </w:r>
-      <w:r>
-        <w:t> provides a coherent MongoDB interface equivalent to a </w:t>
-      </w:r>
+      <w:proofErr w:type="gramEnd"/>
+      <w:r>
+        <w:t xml:space="preserve"> provides a coherent </w:t>
+      </w:r>
+      <w:proofErr w:type="spellStart"/>
+      <w:r>
+        <w:t>MongoDB</w:t>
+      </w:r>
+      <w:proofErr w:type="spellEnd"/>
+      <w:r>
+        <w:t xml:space="preserve"> interface equivalent to a </w:t>
+      </w:r>
+      <w:proofErr w:type="spellStart"/>
       <w:r>
         <w:t>mongod</w:t>
       </w:r>
+      <w:proofErr w:type="spellEnd"/>
       <w:r>
         <w:t> fr</w:t>
       </w:r>
@@ -707,20 +940,51 @@
       <w:pPr>
         <w:pStyle w:val="NoteLevel2"/>
       </w:pPr>
-      <w:r>
-        <w:t>mongos for “MongoDB Shard,” is a routing service for MongoDB shard configurations that processes queries from the application layer, and determines the location of this data in the sharded cluster, in order to complete these operations</w:t>
+      <w:proofErr w:type="gramStart"/>
+      <w:r>
+        <w:t>mongos</w:t>
+      </w:r>
+      <w:proofErr w:type="gramEnd"/>
+      <w:r>
+        <w:t> for “</w:t>
+      </w:r>
+      <w:proofErr w:type="spellStart"/>
+      <w:r>
+        <w:t>MongoDB</w:t>
+      </w:r>
+      <w:proofErr w:type="spellEnd"/>
+      <w:r>
+        <w:t xml:space="preserve"> Shard,” is a routing service for </w:t>
+      </w:r>
+      <w:proofErr w:type="spellStart"/>
+      <w:r>
+        <w:t>MongoDB</w:t>
+      </w:r>
+      <w:proofErr w:type="spellEnd"/>
+      <w:r>
+        <w:t xml:space="preserve"> shard configurations that processes queries from the application layer, and determines the location of this data in the </w:t>
+      </w:r>
+      <w:proofErr w:type="spellStart"/>
+      <w:r>
+        <w:t>sharded</w:t>
+      </w:r>
+      <w:proofErr w:type="spellEnd"/>
+      <w:r>
+        <w:t xml:space="preserve"> cluster, in order to complete these operations</w:t>
       </w:r>
     </w:p>
     <w:p>
       <w:pPr>
         <w:pStyle w:val="NoteLevel1"/>
       </w:pPr>
+      <w:proofErr w:type="gramStart"/>
       <w:r>
         <w:rPr>
           <w:rStyle w:val="CodeBlack"/>
         </w:rPr>
         <w:t>mongo</w:t>
       </w:r>
+      <w:proofErr w:type="gramEnd"/>
       <w:r>
         <w:t xml:space="preserve"> </w:t>
       </w:r>
@@ -728,8 +992,13 @@
         <w:t>is an interactive JavaScript sh</w:t>
       </w:r>
       <w:r>
-        <w:t>ell interface to MongoDB</w:t>
-      </w:r>
+        <w:t xml:space="preserve">ell interface to </w:t>
+      </w:r>
+      <w:proofErr w:type="spellStart"/>
+      <w:r>
+        <w:t>MongoDB</w:t>
+      </w:r>
+      <w:proofErr w:type="spellEnd"/>
     </w:p>
     <w:p>
       <w:pPr>
@@ -772,8 +1041,13 @@
         <w:t>rovides a fully functional JavaScript envi</w:t>
       </w:r>
       <w:r>
-        <w:t>ronment for use with a MongoDB</w:t>
-      </w:r>
+        <w:t xml:space="preserve">ronment for use with a </w:t>
+      </w:r>
+      <w:proofErr w:type="spellStart"/>
+      <w:r>
+        <w:t>MongoDB</w:t>
+      </w:r>
+      <w:proofErr w:type="spellEnd"/>
     </w:p>
     <w:p>
       <w:pPr>
@@ -805,18 +1079,48 @@
         </w:tabs>
       </w:pPr>
       <w:r>
-        <w:t xml:space="preserve">By default, MongoDB stores data in the /data/db directory. </w:t>
+        <w:t xml:space="preserve">By default, </w:t>
+      </w:r>
+      <w:proofErr w:type="spellStart"/>
+      <w:r>
+        <w:t>MongoDB</w:t>
+      </w:r>
+      <w:proofErr w:type="spellEnd"/>
+      <w:r>
+        <w:t xml:space="preserve"> stores data in the /data/</w:t>
+      </w:r>
+      <w:proofErr w:type="spellStart"/>
+      <w:r>
+        <w:t>db</w:t>
+      </w:r>
+      <w:proofErr w:type="spellEnd"/>
+      <w:r>
+        <w:t xml:space="preserve"> directory. </w:t>
       </w:r>
       <w:r>
         <w:rPr>
           <w:i/>
         </w:rPr>
-        <w:t>On Windows, MongoDB stores data in</w:t>
-      </w:r>
+        <w:t xml:space="preserve">On Windows, </w:t>
+      </w:r>
+      <w:proofErr w:type="spellStart"/>
       <w:r>
         <w:rPr>
           <w:i/>
         </w:rPr>
+        <w:t>MongoDB</w:t>
+      </w:r>
+      <w:proofErr w:type="spellEnd"/>
+      <w:r>
+        <w:rPr>
+          <w:i/>
+        </w:rPr>
+        <w:t xml:space="preserve"> stores data in</w:t>
+      </w:r>
+      <w:r>
+        <w:rPr>
+          <w:i/>
+        </w:rPr>
         <w:t xml:space="preserve"> </w:t>
       </w:r>
       <w:r>
@@ -826,7 +1130,15 @@
         <w:t>C:\data\db</w:t>
       </w:r>
       <w:r>
-        <w:t>. On all platforms, MongoDB listens for connections from clients on port 27017</w:t>
+        <w:t xml:space="preserve">. On all platforms, </w:t>
+      </w:r>
+      <w:proofErr w:type="spellStart"/>
+      <w:r>
+        <w:t>MongoDB</w:t>
+      </w:r>
+      <w:proofErr w:type="spellEnd"/>
+      <w:r>
+        <w:t xml:space="preserve"> listens for connections from clients on port 27017</w:t>
       </w:r>
     </w:p>
     <w:p>
@@ -861,12 +1173,14 @@
       <w:r>
         <w:t>If you want </w:t>
       </w:r>
+      <w:proofErr w:type="spellStart"/>
       <w:r>
         <w:rPr>
           <w:rStyle w:val="CodeBlack"/>
         </w:rPr>
         <w:t>mongod</w:t>
       </w:r>
+      <w:proofErr w:type="spellEnd"/>
       <w:r>
         <w:t> to store data files at a path </w:t>
       </w:r>
@@ -878,11 +1192,21 @@
         <w:t>other than</w:t>
       </w:r>
       <w:r>
-        <w:t> /data/db you can specify a </w:t>
-      </w:r>
+        <w:t> /data/</w:t>
+      </w:r>
+      <w:proofErr w:type="spellStart"/>
+      <w:r>
+        <w:t>db</w:t>
+      </w:r>
+      <w:proofErr w:type="spellEnd"/>
+      <w:r>
+        <w:t> you can specify a </w:t>
+      </w:r>
+      <w:proofErr w:type="spellStart"/>
       <w:r>
         <w:t>dbPath</w:t>
       </w:r>
+      <w:proofErr w:type="spellEnd"/>
       <w:r>
         <w:t xml:space="preserve">. </w:t>
       </w:r>
@@ -905,7 +1229,15 @@
         </w:numPr>
       </w:pPr>
       <w:r>
-        <w:t>At the moment only specifying a dbpath is working:</w:t>
+        <w:t xml:space="preserve">At the moment only specifying a </w:t>
+      </w:r>
+      <w:proofErr w:type="spellStart"/>
+      <w:r>
+        <w:t>dbpath</w:t>
+      </w:r>
+      <w:proofErr w:type="spellEnd"/>
+      <w:r>
+        <w:t xml:space="preserve"> is working:</w:t>
       </w:r>
     </w:p>
     <w:p>
@@ -916,13 +1248,97 @@
           <w:highlight w:val="black"/>
         </w:rPr>
       </w:pPr>
+      <w:proofErr w:type="spellStart"/>
+      <w:proofErr w:type="gramStart"/>
       <w:r>
         <w:rPr>
           <w:rStyle w:val="bash"/>
           <w:highlight w:val="black"/>
         </w:rPr>
-        <w:t>mongod --dbpath /users/evanturner/src/mongodb/data/db</w:t>
-      </w:r>
+        <w:t>mongod</w:t>
+      </w:r>
+      <w:proofErr w:type="spellEnd"/>
+      <w:proofErr w:type="gramEnd"/>
+      <w:r>
+        <w:rPr>
+          <w:rStyle w:val="bash"/>
+          <w:highlight w:val="black"/>
+        </w:rPr>
+        <w:t xml:space="preserve"> --</w:t>
+      </w:r>
+      <w:proofErr w:type="spellStart"/>
+      <w:r>
+        <w:rPr>
+          <w:rStyle w:val="bash"/>
+          <w:highlight w:val="black"/>
+        </w:rPr>
+        <w:t>dbpath</w:t>
+      </w:r>
+      <w:proofErr w:type="spellEnd"/>
+      <w:r>
+        <w:rPr>
+          <w:rStyle w:val="bash"/>
+          <w:highlight w:val="black"/>
+        </w:rPr>
+        <w:t xml:space="preserve"> /users/</w:t>
+      </w:r>
+      <w:proofErr w:type="spellStart"/>
+      <w:r>
+        <w:rPr>
+          <w:rStyle w:val="bash"/>
+          <w:highlight w:val="black"/>
+        </w:rPr>
+        <w:t>evanturner</w:t>
+      </w:r>
+      <w:proofErr w:type="spellEnd"/>
+      <w:r>
+        <w:rPr>
+          <w:rStyle w:val="bash"/>
+          <w:highlight w:val="black"/>
+        </w:rPr>
+        <w:t>/</w:t>
+      </w:r>
+      <w:proofErr w:type="spellStart"/>
+      <w:r>
+        <w:rPr>
+          <w:rStyle w:val="bash"/>
+          <w:highlight w:val="black"/>
+        </w:rPr>
+        <w:t>src</w:t>
+      </w:r>
+      <w:proofErr w:type="spellEnd"/>
+      <w:r>
+        <w:rPr>
+          <w:rStyle w:val="bash"/>
+          <w:highlight w:val="black"/>
+        </w:rPr>
+        <w:t>/</w:t>
+      </w:r>
+      <w:proofErr w:type="spellStart"/>
+      <w:r>
+        <w:rPr>
+          <w:rStyle w:val="bash"/>
+          <w:highlight w:val="black"/>
+        </w:rPr>
+        <w:t>mongodb</w:t>
+      </w:r>
+      <w:proofErr w:type="spellEnd"/>
+      <w:r>
+        <w:rPr>
+          <w:rStyle w:val="bash"/>
+          <w:highlight w:val="black"/>
+        </w:rPr>
+        <w:t>/data/</w:t>
+      </w:r>
+      <w:proofErr w:type="spellStart"/>
+      <w:r>
+        <w:rPr>
+          <w:rStyle w:val="bash"/>
+          <w:highlight w:val="black"/>
+        </w:rPr>
+        <w:t>db</w:t>
+      </w:r>
+      <w:proofErr w:type="spellEnd"/>
     </w:p>
     <w:p>
       <w:pPr>
@@ -1005,27 +1421,33 @@
       <w:r>
         <w:t xml:space="preserve"> </w:t>
       </w:r>
+      <w:proofErr w:type="spellStart"/>
       <w:r>
         <w:t>dbPath</w:t>
       </w:r>
+      <w:proofErr w:type="spellEnd"/>
       <w:r>
         <w:t> must exist before you start </w:t>
       </w:r>
+      <w:proofErr w:type="spellStart"/>
       <w:r>
         <w:rPr>
           <w:rStyle w:val="CodeBlack"/>
         </w:rPr>
         <w:t>mongod</w:t>
       </w:r>
+      <w:proofErr w:type="spellEnd"/>
       <w:r>
         <w:t>. If it does not exist, create the directory and the permissions so that </w:t>
       </w:r>
+      <w:proofErr w:type="spellStart"/>
       <w:r>
         <w:rPr>
           <w:rStyle w:val="CodeBlack"/>
         </w:rPr>
         <w:t>mongod</w:t>
       </w:r>
+      <w:proofErr w:type="spellEnd"/>
       <w:r>
         <w:t> can read and write data to this path</w:t>
       </w:r>
@@ -1058,12 +1480,14 @@
       <w:r>
         <w:t>In a clean shutdown a </w:t>
       </w:r>
+      <w:proofErr w:type="spellStart"/>
       <w:r>
         <w:rPr>
           <w:rStyle w:val="CodeBlack"/>
         </w:rPr>
         <w:t>mongod</w:t>
       </w:r>
+      <w:proofErr w:type="spellEnd"/>
       <w:r>
         <w:t> completes all pending operations, flushes all data to data fi</w:t>
       </w:r>
@@ -1109,12 +1533,23 @@
           <w:rStyle w:val="bash"/>
         </w:rPr>
       </w:pPr>
+      <w:proofErr w:type="spellStart"/>
+      <w:proofErr w:type="gramStart"/>
       <w:r>
         <w:rPr>
           <w:rStyle w:val="bash"/>
           <w:highlight w:val="black"/>
         </w:rPr>
-        <w:t>db.shutdownServer()</w:t>
+        <w:t>db.shutdownServer</w:t>
+      </w:r>
+      <w:proofErr w:type="spellEnd"/>
+      <w:proofErr w:type="gramEnd"/>
+      <w:r>
+        <w:rPr>
+          <w:rStyle w:val="bash"/>
+          <w:highlight w:val="black"/>
+        </w:rPr>
+        <w:t>()</w:t>
       </w:r>
       <w:r>
         <w:rPr>
@@ -1172,50 +1607,132 @@
           <w:rStyle w:val="Code"/>
         </w:rPr>
       </w:pPr>
-      <w:r>
-        <w:rPr>
-          <w:rStyle w:val="Code"/>
-        </w:rPr>
-        <w:t>var express = require('express');</w:t>
-      </w:r>
-    </w:p>
-    <w:p>
-      <w:pPr>
-        <w:rPr>
-          <w:rStyle w:val="Code"/>
-        </w:rPr>
-      </w:pPr>
-      <w:r>
-        <w:rPr>
-          <w:rStyle w:val="Code"/>
-        </w:rPr>
-        <w:t>var app = express();</w:t>
-      </w:r>
-    </w:p>
-    <w:p>
-      <w:pPr>
-        <w:rPr>
-          <w:rStyle w:val="Code"/>
-        </w:rPr>
-      </w:pPr>
-      <w:r>
-        <w:rPr>
-          <w:rStyle w:val="Code"/>
-        </w:rPr>
-        <w:t>var bodyParser = require('body-parser');</w:t>
-      </w:r>
-    </w:p>
-    <w:p>
-      <w:pPr>
-        <w:rPr>
-          <w:rStyle w:val="Code"/>
-        </w:rPr>
-      </w:pPr>
-      <w:r>
-        <w:rPr>
-          <w:rStyle w:val="Code"/>
-        </w:rPr>
-        <w:t>var parseUrlencoded = bodyParser.urlencoded({ extended: false });</w:t>
+      <w:proofErr w:type="spellStart"/>
+      <w:proofErr w:type="gramStart"/>
+      <w:r>
+        <w:rPr>
+          <w:rStyle w:val="Code"/>
+        </w:rPr>
+        <w:t>var</w:t>
+      </w:r>
+      <w:proofErr w:type="spellEnd"/>
+      <w:proofErr w:type="gramEnd"/>
+      <w:r>
+        <w:rPr>
+          <w:rStyle w:val="Code"/>
+        </w:rPr>
+        <w:t xml:space="preserve"> express = require('express');</w:t>
+      </w:r>
+    </w:p>
+    <w:p>
+      <w:pPr>
+        <w:rPr>
+          <w:rStyle w:val="Code"/>
+        </w:rPr>
+      </w:pPr>
+      <w:proofErr w:type="spellStart"/>
+      <w:proofErr w:type="gramStart"/>
+      <w:r>
+        <w:rPr>
+          <w:rStyle w:val="Code"/>
+        </w:rPr>
+        <w:t>var</w:t>
+      </w:r>
+      <w:proofErr w:type="spellEnd"/>
+      <w:proofErr w:type="gramEnd"/>
+      <w:r>
+        <w:rPr>
+          <w:rStyle w:val="Code"/>
+        </w:rPr>
+        <w:t xml:space="preserve"> app = express();</w:t>
+      </w:r>
+    </w:p>
+    <w:p>
+      <w:pPr>
+        <w:rPr>
+          <w:rStyle w:val="Code"/>
+        </w:rPr>
+      </w:pPr>
+      <w:proofErr w:type="spellStart"/>
+      <w:proofErr w:type="gramStart"/>
+      <w:r>
+        <w:rPr>
+          <w:rStyle w:val="Code"/>
+        </w:rPr>
+        <w:t>var</w:t>
+      </w:r>
+      <w:proofErr w:type="spellEnd"/>
+      <w:proofErr w:type="gramEnd"/>
+      <w:r>
+        <w:rPr>
+          <w:rStyle w:val="Code"/>
+        </w:rPr>
+        <w:t xml:space="preserve"> </w:t>
+      </w:r>
+      <w:proofErr w:type="spellStart"/>
+      <w:r>
+        <w:rPr>
+          <w:rStyle w:val="Code"/>
+        </w:rPr>
+        <w:t>bodyParser</w:t>
+      </w:r>
+      <w:proofErr w:type="spellEnd"/>
+      <w:r>
+        <w:rPr>
+          <w:rStyle w:val="Code"/>
+        </w:rPr>
+        <w:t xml:space="preserve"> = require('body-parser');</w:t>
+      </w:r>
+    </w:p>
+    <w:p>
+      <w:pPr>
+        <w:rPr>
+          <w:rStyle w:val="Code"/>
+        </w:rPr>
+      </w:pPr>
+      <w:proofErr w:type="spellStart"/>
+      <w:proofErr w:type="gramStart"/>
+      <w:r>
+        <w:rPr>
+          <w:rStyle w:val="Code"/>
+        </w:rPr>
+        <w:t>var</w:t>
+      </w:r>
+      <w:proofErr w:type="spellEnd"/>
+      <w:proofErr w:type="gramEnd"/>
+      <w:r>
+        <w:rPr>
+          <w:rStyle w:val="Code"/>
+        </w:rPr>
+        <w:t xml:space="preserve"> </w:t>
+      </w:r>
+      <w:proofErr w:type="spellStart"/>
+      <w:r>
+        <w:rPr>
+          <w:rStyle w:val="Code"/>
+        </w:rPr>
+        <w:t>parseUrlencoded</w:t>
+      </w:r>
+      <w:proofErr w:type="spellEnd"/>
+      <w:r>
+        <w:rPr>
+          <w:rStyle w:val="Code"/>
+        </w:rPr>
+        <w:t xml:space="preserve"> = </w:t>
+      </w:r>
+      <w:proofErr w:type="spellStart"/>
+      <w:r>
+        <w:rPr>
+          <w:rStyle w:val="Code"/>
+        </w:rPr>
+        <w:t>bodyParser.urlencoded</w:t>
+      </w:r>
+      <w:proofErr w:type="spellEnd"/>
+      <w:r>
+        <w:rPr>
+          <w:rStyle w:val="Code"/>
+        </w:rPr>
+        <w:t>({ extended: false });</w:t>
       </w:r>
     </w:p>
     <w:p>
@@ -1237,96 +1754,233 @@
           <w:rStyle w:val="Code"/>
         </w:rPr>
       </w:pPr>
-      <w:r>
-        <w:rPr>
-          <w:rStyle w:val="Code"/>
-        </w:rPr>
-        <w:t>var cities = {};</w:t>
-      </w:r>
-    </w:p>
-    <w:p>
-      <w:pPr>
-        <w:rPr>
-          <w:rStyle w:val="Code"/>
-        </w:rPr>
-      </w:pPr>
-    </w:p>
-    <w:p>
-      <w:pPr>
-        <w:rPr>
-          <w:rStyle w:val="Code"/>
-        </w:rPr>
-      </w:pPr>
-      <w:r>
-        <w:rPr>
-          <w:rStyle w:val="Code"/>
-        </w:rPr>
-        <w:t>app.route('/cities')</w:t>
-      </w:r>
-    </w:p>
-    <w:p>
-      <w:pPr>
-        <w:rPr>
-          <w:rStyle w:val="Code"/>
-        </w:rPr>
-      </w:pPr>
-      <w:r>
-        <w:rPr>
-          <w:rStyle w:val="Code"/>
-        </w:rPr>
-        <w:t xml:space="preserve">  .get(function (request, response) {</w:t>
-      </w:r>
-    </w:p>
-    <w:p>
-      <w:pPr>
-        <w:rPr>
-          <w:rStyle w:val="Code"/>
-        </w:rPr>
-      </w:pPr>
-      <w:r>
-        <w:rPr>
-          <w:rStyle w:val="Code"/>
-        </w:rPr>
-        <w:t xml:space="preserve">    if(request.query.search) {</w:t>
-      </w:r>
-    </w:p>
-    <w:p>
-      <w:pPr>
-        <w:rPr>
-          <w:rStyle w:val="Code"/>
-        </w:rPr>
-      </w:pPr>
-      <w:r>
-        <w:rPr>
-          <w:rStyle w:val="Code"/>
-        </w:rPr>
-        <w:t xml:space="preserve">      response.json(citySearch(request.query.search));</w:t>
-      </w:r>
-    </w:p>
-    <w:p>
-      <w:pPr>
-        <w:rPr>
-          <w:rStyle w:val="Code"/>
-        </w:rPr>
-      </w:pPr>
-      <w:r>
-        <w:rPr>
-          <w:rStyle w:val="Code"/>
-        </w:rPr>
-        <w:t xml:space="preserve">    } else {</w:t>
-      </w:r>
-    </w:p>
-    <w:p>
-      <w:pPr>
-        <w:rPr>
-          <w:rStyle w:val="Code"/>
-        </w:rPr>
-      </w:pPr>
-      <w:r>
-        <w:rPr>
-          <w:rStyle w:val="Code"/>
-        </w:rPr>
-        <w:t xml:space="preserve">      response.json(cities);</w:t>
+      <w:proofErr w:type="spellStart"/>
+      <w:proofErr w:type="gramStart"/>
+      <w:r>
+        <w:rPr>
+          <w:rStyle w:val="Code"/>
+        </w:rPr>
+        <w:t>var</w:t>
+      </w:r>
+      <w:proofErr w:type="spellEnd"/>
+      <w:proofErr w:type="gramEnd"/>
+      <w:r>
+        <w:rPr>
+          <w:rStyle w:val="Code"/>
+        </w:rPr>
+        <w:t xml:space="preserve"> cities = {};</w:t>
+      </w:r>
+    </w:p>
+    <w:p>
+      <w:pPr>
+        <w:rPr>
+          <w:rStyle w:val="Code"/>
+        </w:rPr>
+      </w:pPr>
+    </w:p>
+    <w:p>
+      <w:pPr>
+        <w:rPr>
+          <w:rStyle w:val="Code"/>
+        </w:rPr>
+      </w:pPr>
+      <w:proofErr w:type="spellStart"/>
+      <w:proofErr w:type="gramStart"/>
+      <w:r>
+        <w:rPr>
+          <w:rStyle w:val="Code"/>
+        </w:rPr>
+        <w:t>app.route</w:t>
+      </w:r>
+      <w:proofErr w:type="spellEnd"/>
+      <w:proofErr w:type="gramEnd"/>
+      <w:r>
+        <w:rPr>
+          <w:rStyle w:val="Code"/>
+        </w:rPr>
+        <w:t>('/cities')</w:t>
+      </w:r>
+    </w:p>
+    <w:p>
+      <w:pPr>
+        <w:rPr>
+          <w:rStyle w:val="Code"/>
+        </w:rPr>
+      </w:pPr>
+      <w:r>
+        <w:rPr>
+          <w:rStyle w:val="Code"/>
+        </w:rPr>
+        <w:t xml:space="preserve">  </w:t>
+      </w:r>
+      <w:proofErr w:type="gramStart"/>
+      <w:r>
+        <w:rPr>
+          <w:rStyle w:val="Code"/>
+        </w:rPr>
+        <w:t>.get</w:t>
+      </w:r>
+      <w:proofErr w:type="gramEnd"/>
+      <w:r>
+        <w:rPr>
+          <w:rStyle w:val="Code"/>
+        </w:rPr>
+        <w:t>(function (request, response) {</w:t>
+      </w:r>
+    </w:p>
+    <w:p>
+      <w:pPr>
+        <w:rPr>
+          <w:rStyle w:val="Code"/>
+        </w:rPr>
+      </w:pPr>
+      <w:r>
+        <w:rPr>
+          <w:rStyle w:val="Code"/>
+        </w:rPr>
+        <w:t xml:space="preserve">    </w:t>
+      </w:r>
+      <w:proofErr w:type="gramStart"/>
+      <w:r>
+        <w:rPr>
+          <w:rStyle w:val="Code"/>
+        </w:rPr>
+        <w:t>if</w:t>
+      </w:r>
+      <w:proofErr w:type="gramEnd"/>
+      <w:r>
+        <w:rPr>
+          <w:rStyle w:val="Code"/>
+        </w:rPr>
+        <w:t>(</w:t>
+      </w:r>
+      <w:proofErr w:type="spellStart"/>
+      <w:r>
+        <w:rPr>
+          <w:rStyle w:val="Code"/>
+        </w:rPr>
+        <w:t>request.query.search</w:t>
+      </w:r>
+      <w:proofErr w:type="spellEnd"/>
+      <w:r>
+        <w:rPr>
+          <w:rStyle w:val="Code"/>
+        </w:rPr>
+        <w:t>) {</w:t>
+      </w:r>
+    </w:p>
+    <w:p>
+      <w:pPr>
+        <w:rPr>
+          <w:rStyle w:val="Code"/>
+        </w:rPr>
+      </w:pPr>
+      <w:r>
+        <w:rPr>
+          <w:rStyle w:val="Code"/>
+        </w:rPr>
+        <w:t xml:space="preserve">      </w:t>
+      </w:r>
+      <w:proofErr w:type="spellStart"/>
+      <w:proofErr w:type="gramStart"/>
+      <w:r>
+        <w:rPr>
+          <w:rStyle w:val="Code"/>
+        </w:rPr>
+        <w:t>response.json</w:t>
+      </w:r>
+      <w:proofErr w:type="spellEnd"/>
+      <w:proofErr w:type="gramEnd"/>
+      <w:r>
+        <w:rPr>
+          <w:rStyle w:val="Code"/>
+        </w:rPr>
+        <w:t>(</w:t>
+      </w:r>
+      <w:proofErr w:type="spellStart"/>
+      <w:r>
+        <w:rPr>
+          <w:rStyle w:val="Code"/>
+        </w:rPr>
+        <w:t>citySearch</w:t>
+      </w:r>
+      <w:proofErr w:type="spellEnd"/>
+      <w:r>
+        <w:rPr>
+          <w:rStyle w:val="Code"/>
+        </w:rPr>
+        <w:t>(</w:t>
+      </w:r>
+      <w:proofErr w:type="spellStart"/>
+      <w:r>
+        <w:rPr>
+          <w:rStyle w:val="Code"/>
+        </w:rPr>
+        <w:t>request.query.search</w:t>
+      </w:r>
+      <w:proofErr w:type="spellEnd"/>
+      <w:r>
+        <w:rPr>
+          <w:rStyle w:val="Code"/>
+        </w:rPr>
+        <w:t>));</w:t>
+      </w:r>
+    </w:p>
+    <w:p>
+      <w:pPr>
+        <w:rPr>
+          <w:rStyle w:val="Code"/>
+        </w:rPr>
+      </w:pPr>
+      <w:r>
+        <w:rPr>
+          <w:rStyle w:val="Code"/>
+        </w:rPr>
+        <w:t xml:space="preserve">    } </w:t>
+      </w:r>
+      <w:proofErr w:type="gramStart"/>
+      <w:r>
+        <w:rPr>
+          <w:rStyle w:val="Code"/>
+        </w:rPr>
+        <w:t>else</w:t>
+      </w:r>
+      <w:proofErr w:type="gramEnd"/>
+      <w:r>
+        <w:rPr>
+          <w:rStyle w:val="Code"/>
+        </w:rPr>
+        <w:t xml:space="preserve"> {</w:t>
+      </w:r>
+    </w:p>
+    <w:p>
+      <w:pPr>
+        <w:rPr>
+          <w:rStyle w:val="Code"/>
+        </w:rPr>
+      </w:pPr>
+      <w:r>
+        <w:rPr>
+          <w:rStyle w:val="Code"/>
+        </w:rPr>
+        <w:lastRenderedPageBreak/>
+        <w:t xml:space="preserve">      </w:t>
+      </w:r>
+      <w:proofErr w:type="spellStart"/>
+      <w:proofErr w:type="gramStart"/>
+      <w:r>
+        <w:rPr>
+          <w:rStyle w:val="Code"/>
+        </w:rPr>
+        <w:t>response.json</w:t>
+      </w:r>
+      <w:proofErr w:type="spellEnd"/>
+      <w:proofErr w:type="gramEnd"/>
+      <w:r>
+        <w:rPr>
+          <w:rStyle w:val="Code"/>
+        </w:rPr>
+        <w:t>(cities);</w:t>
       </w:r>
     </w:p>
     <w:p>
@@ -1365,72 +2019,246 @@
         <w:rPr>
           <w:rStyle w:val="Code"/>
         </w:rPr>
-        <w:t xml:space="preserve">  .post(parseUrlencoded, function (request, response) {</w:t>
-      </w:r>
-    </w:p>
-    <w:p>
-      <w:pPr>
-        <w:rPr>
-          <w:rStyle w:val="Code"/>
-        </w:rPr>
-      </w:pPr>
-      <w:r>
-        <w:rPr>
-          <w:rStyle w:val="Code"/>
-        </w:rPr>
-        <w:t xml:space="preserve">    if(request.body.description.length &gt; 4) {</w:t>
-      </w:r>
-    </w:p>
-    <w:p>
-      <w:pPr>
-        <w:rPr>
-          <w:rStyle w:val="Code"/>
-        </w:rPr>
-      </w:pPr>
-      <w:r>
-        <w:rPr>
-          <w:rStyle w:val="Code"/>
-        </w:rPr>
-        <w:t xml:space="preserve">      var city = createCity(request.body.name, request.body.description);</w:t>
-      </w:r>
-    </w:p>
-    <w:p>
-      <w:pPr>
-        <w:rPr>
-          <w:rStyle w:val="Code"/>
-        </w:rPr>
-      </w:pPr>
-      <w:r>
-        <w:rPr>
-          <w:rStyle w:val="Code"/>
-        </w:rPr>
-        <w:t xml:space="preserve">      response.status(201).json(city);</w:t>
-      </w:r>
-    </w:p>
-    <w:p>
-      <w:pPr>
-        <w:rPr>
-          <w:rStyle w:val="Code"/>
-        </w:rPr>
-      </w:pPr>
-      <w:r>
-        <w:rPr>
-          <w:rStyle w:val="Code"/>
-        </w:rPr>
-        <w:t xml:space="preserve">    } else {</w:t>
-      </w:r>
-    </w:p>
-    <w:p>
-      <w:pPr>
-        <w:rPr>
-          <w:rStyle w:val="Code"/>
-        </w:rPr>
-      </w:pPr>
-      <w:r>
-        <w:rPr>
-          <w:rStyle w:val="Code"/>
-        </w:rPr>
-        <w:t xml:space="preserve">      response.status(400).json('Invalid City');</w:t>
+        <w:t xml:space="preserve">  </w:t>
+      </w:r>
+      <w:proofErr w:type="gramStart"/>
+      <w:r>
+        <w:rPr>
+          <w:rStyle w:val="Code"/>
+        </w:rPr>
+        <w:t>.post</w:t>
+      </w:r>
+      <w:proofErr w:type="gramEnd"/>
+      <w:r>
+        <w:rPr>
+          <w:rStyle w:val="Code"/>
+        </w:rPr>
+        <w:t>(</w:t>
+      </w:r>
+      <w:proofErr w:type="spellStart"/>
+      <w:r>
+        <w:rPr>
+          <w:rStyle w:val="Code"/>
+        </w:rPr>
+        <w:t>parseUrlencoded</w:t>
+      </w:r>
+      <w:proofErr w:type="spellEnd"/>
+      <w:r>
+        <w:rPr>
+          <w:rStyle w:val="Code"/>
+        </w:rPr>
+        <w:t>, function (request, response) {</w:t>
+      </w:r>
+    </w:p>
+    <w:p>
+      <w:pPr>
+        <w:rPr>
+          <w:rStyle w:val="Code"/>
+        </w:rPr>
+      </w:pPr>
+      <w:r>
+        <w:rPr>
+          <w:rStyle w:val="Code"/>
+        </w:rPr>
+        <w:t xml:space="preserve">    </w:t>
+      </w:r>
+      <w:proofErr w:type="gramStart"/>
+      <w:r>
+        <w:rPr>
+          <w:rStyle w:val="Code"/>
+        </w:rPr>
+        <w:t>if</w:t>
+      </w:r>
+      <w:proofErr w:type="gramEnd"/>
+      <w:r>
+        <w:rPr>
+          <w:rStyle w:val="Code"/>
+        </w:rPr>
+        <w:t>(</w:t>
+      </w:r>
+      <w:proofErr w:type="spellStart"/>
+      <w:r>
+        <w:rPr>
+          <w:rStyle w:val="Code"/>
+        </w:rPr>
+        <w:t>request.body.description.length</w:t>
+      </w:r>
+      <w:proofErr w:type="spellEnd"/>
+      <w:r>
+        <w:rPr>
+          <w:rStyle w:val="Code"/>
+        </w:rPr>
+        <w:t xml:space="preserve"> &gt; 4) {</w:t>
+      </w:r>
+    </w:p>
+    <w:p>
+      <w:pPr>
+        <w:rPr>
+          <w:rStyle w:val="Code"/>
+        </w:rPr>
+      </w:pPr>
+      <w:r>
+        <w:rPr>
+          <w:rStyle w:val="Code"/>
+        </w:rPr>
+        <w:t xml:space="preserve">      </w:t>
+      </w:r>
+      <w:proofErr w:type="spellStart"/>
+      <w:proofErr w:type="gramStart"/>
+      <w:r>
+        <w:rPr>
+          <w:rStyle w:val="Code"/>
+        </w:rPr>
+        <w:t>var</w:t>
+      </w:r>
+      <w:proofErr w:type="spellEnd"/>
+      <w:proofErr w:type="gramEnd"/>
+      <w:r>
+        <w:rPr>
+          <w:rStyle w:val="Code"/>
+        </w:rPr>
+        <w:t xml:space="preserve"> city = </w:t>
+      </w:r>
+      <w:proofErr w:type="spellStart"/>
+      <w:r>
+        <w:rPr>
+          <w:rStyle w:val="Code"/>
+        </w:rPr>
+        <w:t>createCity</w:t>
+      </w:r>
+      <w:proofErr w:type="spellEnd"/>
+      <w:r>
+        <w:rPr>
+          <w:rStyle w:val="Code"/>
+        </w:rPr>
+        <w:t xml:space="preserve">(request.body.name, </w:t>
+      </w:r>
+      <w:proofErr w:type="spellStart"/>
+      <w:r>
+        <w:rPr>
+          <w:rStyle w:val="Code"/>
+        </w:rPr>
+        <w:t>request.body.description</w:t>
+      </w:r>
+      <w:proofErr w:type="spellEnd"/>
+      <w:r>
+        <w:rPr>
+          <w:rStyle w:val="Code"/>
+        </w:rPr>
+        <w:t>);</w:t>
+      </w:r>
+    </w:p>
+    <w:p>
+      <w:pPr>
+        <w:rPr>
+          <w:rStyle w:val="Code"/>
+        </w:rPr>
+      </w:pPr>
+      <w:r>
+        <w:rPr>
+          <w:rStyle w:val="Code"/>
+        </w:rPr>
+        <w:t xml:space="preserve">      </w:t>
+      </w:r>
+      <w:proofErr w:type="spellStart"/>
+      <w:proofErr w:type="gramStart"/>
+      <w:r>
+        <w:rPr>
+          <w:rStyle w:val="Code"/>
+        </w:rPr>
+        <w:t>response.status</w:t>
+      </w:r>
+      <w:proofErr w:type="spellEnd"/>
+      <w:proofErr w:type="gramEnd"/>
+      <w:r>
+        <w:rPr>
+          <w:rStyle w:val="Code"/>
+        </w:rPr>
+        <w:t>(201).</w:t>
+      </w:r>
+      <w:proofErr w:type="spellStart"/>
+      <w:r>
+        <w:rPr>
+          <w:rStyle w:val="Code"/>
+        </w:rPr>
+        <w:t>json</w:t>
+      </w:r>
+      <w:proofErr w:type="spellEnd"/>
+      <w:r>
+        <w:rPr>
+          <w:rStyle w:val="Code"/>
+        </w:rPr>
+        <w:t>(city);</w:t>
+      </w:r>
+    </w:p>
+    <w:p>
+      <w:pPr>
+        <w:rPr>
+          <w:rStyle w:val="Code"/>
+        </w:rPr>
+      </w:pPr>
+      <w:r>
+        <w:rPr>
+          <w:rStyle w:val="Code"/>
+        </w:rPr>
+        <w:t xml:space="preserve">    } </w:t>
+      </w:r>
+      <w:proofErr w:type="gramStart"/>
+      <w:r>
+        <w:rPr>
+          <w:rStyle w:val="Code"/>
+        </w:rPr>
+        <w:t>else</w:t>
+      </w:r>
+      <w:proofErr w:type="gramEnd"/>
+      <w:r>
+        <w:rPr>
+          <w:rStyle w:val="Code"/>
+        </w:rPr>
+        <w:t xml:space="preserve"> {</w:t>
+      </w:r>
+    </w:p>
+    <w:p>
+      <w:pPr>
+        <w:rPr>
+          <w:rStyle w:val="Code"/>
+        </w:rPr>
+      </w:pPr>
+      <w:r>
+        <w:rPr>
+          <w:rStyle w:val="Code"/>
+        </w:rPr>
+        <w:t xml:space="preserve">      </w:t>
+      </w:r>
+      <w:proofErr w:type="spellStart"/>
+      <w:proofErr w:type="gramStart"/>
+      <w:r>
+        <w:rPr>
+          <w:rStyle w:val="Code"/>
+        </w:rPr>
+        <w:t>response.status</w:t>
+      </w:r>
+      <w:proofErr w:type="spellEnd"/>
+      <w:proofErr w:type="gramEnd"/>
+      <w:r>
+        <w:rPr>
+          <w:rStyle w:val="Code"/>
+        </w:rPr>
+        <w:t>(400).</w:t>
+      </w:r>
+      <w:proofErr w:type="spellStart"/>
+      <w:r>
+        <w:rPr>
+          <w:rStyle w:val="Code"/>
+        </w:rPr>
+        <w:t>json</w:t>
+      </w:r>
+      <w:proofErr w:type="spellEnd"/>
+      <w:r>
+        <w:rPr>
+          <w:rStyle w:val="Code"/>
+        </w:rPr>
+        <w:t>('Invalid City');</w:t>
       </w:r>
     </w:p>
     <w:p>
@@ -1472,89 +2300,259 @@
           <w:rStyle w:val="Code"/>
         </w:rPr>
       </w:pPr>
-      <w:r>
-        <w:rPr>
-          <w:rStyle w:val="Code"/>
-        </w:rPr>
-        <w:t>app.route('/cities/:name')</w:t>
-      </w:r>
-    </w:p>
-    <w:p>
-      <w:pPr>
-        <w:rPr>
-          <w:rStyle w:val="Code"/>
-        </w:rPr>
-      </w:pPr>
-      <w:r>
-        <w:rPr>
-          <w:rStyle w:val="Code"/>
-        </w:rPr>
-        <w:t xml:space="preserve">  .get(function (request, response) {</w:t>
-      </w:r>
-    </w:p>
-    <w:p>
-      <w:pPr>
-        <w:rPr>
-          <w:rStyle w:val="Code"/>
-        </w:rPr>
-      </w:pPr>
-      <w:r>
-        <w:rPr>
-          <w:rStyle w:val="Code"/>
-        </w:rPr>
-        <w:t xml:space="preserve">    var cityInfo = cities[request.cityName];</w:t>
-      </w:r>
-    </w:p>
-    <w:p>
-      <w:pPr>
-        <w:rPr>
-          <w:rStyle w:val="Code"/>
-        </w:rPr>
-      </w:pPr>
-      <w:r>
-        <w:rPr>
-          <w:rStyle w:val="Code"/>
-        </w:rPr>
-        <w:t xml:space="preserve">    if(cityInfo) {</w:t>
-      </w:r>
-    </w:p>
-    <w:p>
-      <w:pPr>
-        <w:rPr>
-          <w:rStyle w:val="Code"/>
-        </w:rPr>
-      </w:pPr>
-      <w:r>
-        <w:rPr>
-          <w:rStyle w:val="Code"/>
-        </w:rPr>
-        <w:t xml:space="preserve">      response.json(cityInfo);</w:t>
-      </w:r>
-    </w:p>
-    <w:p>
-      <w:pPr>
-        <w:rPr>
-          <w:rStyle w:val="Code"/>
-        </w:rPr>
-      </w:pPr>
-      <w:r>
-        <w:rPr>
-          <w:rStyle w:val="Code"/>
-        </w:rPr>
-        <w:t xml:space="preserve">    } else {</w:t>
-      </w:r>
-    </w:p>
-    <w:p>
-      <w:pPr>
-        <w:rPr>
-          <w:rStyle w:val="Code"/>
-        </w:rPr>
-      </w:pPr>
-      <w:r>
-        <w:rPr>
-          <w:rStyle w:val="Code"/>
-        </w:rPr>
-        <w:t xml:space="preserve">      response.status(404).json('City not found');</w:t>
+      <w:proofErr w:type="spellStart"/>
+      <w:proofErr w:type="gramStart"/>
+      <w:r>
+        <w:rPr>
+          <w:rStyle w:val="Code"/>
+        </w:rPr>
+        <w:t>app.route</w:t>
+      </w:r>
+      <w:proofErr w:type="spellEnd"/>
+      <w:proofErr w:type="gramEnd"/>
+      <w:r>
+        <w:rPr>
+          <w:rStyle w:val="Code"/>
+        </w:rPr>
+        <w:t>('/cities/:name')</w:t>
+      </w:r>
+    </w:p>
+    <w:p>
+      <w:pPr>
+        <w:rPr>
+          <w:rStyle w:val="Code"/>
+        </w:rPr>
+      </w:pPr>
+      <w:r>
+        <w:rPr>
+          <w:rStyle w:val="Code"/>
+        </w:rPr>
+        <w:t xml:space="preserve">  </w:t>
+      </w:r>
+      <w:proofErr w:type="gramStart"/>
+      <w:r>
+        <w:rPr>
+          <w:rStyle w:val="Code"/>
+        </w:rPr>
+        <w:t>.get</w:t>
+      </w:r>
+      <w:proofErr w:type="gramEnd"/>
+      <w:r>
+        <w:rPr>
+          <w:rStyle w:val="Code"/>
+        </w:rPr>
+        <w:t>(function (request, response) {</w:t>
+      </w:r>
+    </w:p>
+    <w:p>
+      <w:pPr>
+        <w:rPr>
+          <w:rStyle w:val="Code"/>
+        </w:rPr>
+      </w:pPr>
+      <w:r>
+        <w:rPr>
+          <w:rStyle w:val="Code"/>
+        </w:rPr>
+        <w:t xml:space="preserve">    </w:t>
+      </w:r>
+      <w:proofErr w:type="spellStart"/>
+      <w:proofErr w:type="gramStart"/>
+      <w:r>
+        <w:rPr>
+          <w:rStyle w:val="Code"/>
+        </w:rPr>
+        <w:t>var</w:t>
+      </w:r>
+      <w:proofErr w:type="spellEnd"/>
+      <w:proofErr w:type="gramEnd"/>
+      <w:r>
+        <w:rPr>
+          <w:rStyle w:val="Code"/>
+        </w:rPr>
+        <w:t xml:space="preserve"> </w:t>
+      </w:r>
+      <w:proofErr w:type="spellStart"/>
+      <w:r>
+        <w:rPr>
+          <w:rStyle w:val="Code"/>
+        </w:rPr>
+        <w:t>cityInfo</w:t>
+      </w:r>
+      <w:proofErr w:type="spellEnd"/>
+      <w:r>
+        <w:rPr>
+          <w:rStyle w:val="Code"/>
+        </w:rPr>
+        <w:t xml:space="preserve"> = cities[</w:t>
+      </w:r>
+      <w:proofErr w:type="spellStart"/>
+      <w:r>
+        <w:rPr>
+          <w:rStyle w:val="Code"/>
+        </w:rPr>
+        <w:t>request.cityName</w:t>
+      </w:r>
+      <w:proofErr w:type="spellEnd"/>
+      <w:r>
+        <w:rPr>
+          <w:rStyle w:val="Code"/>
+        </w:rPr>
+        <w:t>];</w:t>
+      </w:r>
+    </w:p>
+    <w:p>
+      <w:pPr>
+        <w:rPr>
+          <w:rStyle w:val="Code"/>
+        </w:rPr>
+      </w:pPr>
+      <w:r>
+        <w:rPr>
+          <w:rStyle w:val="Code"/>
+        </w:rPr>
+        <w:t xml:space="preserve">    </w:t>
+      </w:r>
+      <w:proofErr w:type="gramStart"/>
+      <w:r>
+        <w:rPr>
+          <w:rStyle w:val="Code"/>
+        </w:rPr>
+        <w:t>if</w:t>
+      </w:r>
+      <w:proofErr w:type="gramEnd"/>
+      <w:r>
+        <w:rPr>
+          <w:rStyle w:val="Code"/>
+        </w:rPr>
+        <w:t>(</w:t>
+      </w:r>
+      <w:proofErr w:type="spellStart"/>
+      <w:r>
+        <w:rPr>
+          <w:rStyle w:val="Code"/>
+        </w:rPr>
+        <w:t>cityInfo</w:t>
+      </w:r>
+      <w:proofErr w:type="spellEnd"/>
+      <w:r>
+        <w:rPr>
+          <w:rStyle w:val="Code"/>
+        </w:rPr>
+        <w:t>) {</w:t>
+      </w:r>
+    </w:p>
+    <w:p>
+      <w:pPr>
+        <w:rPr>
+          <w:rStyle w:val="Code"/>
+        </w:rPr>
+      </w:pPr>
+      <w:r>
+        <w:rPr>
+          <w:rStyle w:val="Code"/>
+        </w:rPr>
+        <w:t xml:space="preserve">      </w:t>
+      </w:r>
+      <w:proofErr w:type="spellStart"/>
+      <w:proofErr w:type="gramStart"/>
+      <w:r>
+        <w:rPr>
+          <w:rStyle w:val="Code"/>
+        </w:rPr>
+        <w:t>response.json</w:t>
+      </w:r>
+      <w:proofErr w:type="spellEnd"/>
+      <w:proofErr w:type="gramEnd"/>
+      <w:r>
+        <w:rPr>
+          <w:rStyle w:val="Code"/>
+        </w:rPr>
+        <w:t>(</w:t>
+      </w:r>
+      <w:proofErr w:type="spellStart"/>
+      <w:r>
+        <w:rPr>
+          <w:rStyle w:val="Code"/>
+        </w:rPr>
+        <w:t>cityInfo</w:t>
+      </w:r>
+      <w:proofErr w:type="spellEnd"/>
+      <w:r>
+        <w:rPr>
+          <w:rStyle w:val="Code"/>
+        </w:rPr>
+        <w:t>);</w:t>
+      </w:r>
+    </w:p>
+    <w:p>
+      <w:pPr>
+        <w:rPr>
+          <w:rStyle w:val="Code"/>
+        </w:rPr>
+      </w:pPr>
+      <w:r>
+        <w:rPr>
+          <w:rStyle w:val="Code"/>
+        </w:rPr>
+        <w:t xml:space="preserve">    } </w:t>
+      </w:r>
+      <w:proofErr w:type="gramStart"/>
+      <w:r>
+        <w:rPr>
+          <w:rStyle w:val="Code"/>
+        </w:rPr>
+        <w:t>else</w:t>
+      </w:r>
+      <w:proofErr w:type="gramEnd"/>
+      <w:r>
+        <w:rPr>
+          <w:rStyle w:val="Code"/>
+        </w:rPr>
+        <w:t xml:space="preserve"> {</w:t>
+      </w:r>
+    </w:p>
+    <w:p>
+      <w:pPr>
+        <w:rPr>
+          <w:rStyle w:val="Code"/>
+        </w:rPr>
+      </w:pPr>
+      <w:r>
+        <w:rPr>
+          <w:rStyle w:val="Code"/>
+        </w:rPr>
+        <w:t xml:space="preserve">      </w:t>
+      </w:r>
+      <w:proofErr w:type="spellStart"/>
+      <w:proofErr w:type="gramStart"/>
+      <w:r>
+        <w:rPr>
+          <w:rStyle w:val="Code"/>
+        </w:rPr>
+        <w:t>response.status</w:t>
+      </w:r>
+      <w:proofErr w:type="spellEnd"/>
+      <w:proofErr w:type="gramEnd"/>
+      <w:r>
+        <w:rPr>
+          <w:rStyle w:val="Code"/>
+        </w:rPr>
+        <w:t>(404).</w:t>
+      </w:r>
+      <w:proofErr w:type="spellStart"/>
+      <w:r>
+        <w:rPr>
+          <w:rStyle w:val="Code"/>
+        </w:rPr>
+        <w:t>json</w:t>
+      </w:r>
+      <w:proofErr w:type="spellEnd"/>
+      <w:r>
+        <w:rPr>
+          <w:rStyle w:val="Code"/>
+        </w:rPr>
+        <w:t>('City not found');</w:t>
       </w:r>
     </w:p>
     <w:p>
@@ -1593,72 +2591,188 @@
         <w:rPr>
           <w:rStyle w:val="Code"/>
         </w:rPr>
-        <w:t xml:space="preserve">  .delete(function (request, response) {</w:t>
-      </w:r>
-    </w:p>
-    <w:p>
-      <w:pPr>
-        <w:rPr>
-          <w:rStyle w:val="Code"/>
-        </w:rPr>
-      </w:pPr>
-      <w:r>
-        <w:rPr>
-          <w:rStyle w:val="Code"/>
-        </w:rPr>
-        <w:t xml:space="preserve">    if(cities[request.cityName]) {</w:t>
-      </w:r>
-    </w:p>
-    <w:p>
-      <w:pPr>
-        <w:rPr>
-          <w:rStyle w:val="Code"/>
-        </w:rPr>
-      </w:pPr>
-      <w:r>
-        <w:rPr>
-          <w:rStyle w:val="Code"/>
-        </w:rPr>
-        <w:t xml:space="preserve">      delete cities[request.cityName];</w:t>
-      </w:r>
-    </w:p>
-    <w:p>
-      <w:pPr>
-        <w:rPr>
-          <w:rStyle w:val="Code"/>
-        </w:rPr>
-      </w:pPr>
-      <w:r>
-        <w:rPr>
-          <w:rStyle w:val="Code"/>
-        </w:rPr>
-        <w:t xml:space="preserve">      response.sendStatus(200);</w:t>
-      </w:r>
-    </w:p>
-    <w:p>
-      <w:pPr>
-        <w:rPr>
-          <w:rStyle w:val="Code"/>
-        </w:rPr>
-      </w:pPr>
-      <w:r>
-        <w:rPr>
-          <w:rStyle w:val="Code"/>
-        </w:rPr>
-        <w:t xml:space="preserve">    } else {</w:t>
-      </w:r>
-    </w:p>
-    <w:p>
-      <w:pPr>
-        <w:rPr>
-          <w:rStyle w:val="Code"/>
-        </w:rPr>
-      </w:pPr>
-      <w:r>
-        <w:rPr>
-          <w:rStyle w:val="Code"/>
-        </w:rPr>
-        <w:t xml:space="preserve">      response.sendStatus(404);</w:t>
+        <w:t xml:space="preserve">  </w:t>
+      </w:r>
+      <w:proofErr w:type="gramStart"/>
+      <w:r>
+        <w:rPr>
+          <w:rStyle w:val="Code"/>
+        </w:rPr>
+        <w:t>.delete</w:t>
+      </w:r>
+      <w:proofErr w:type="gramEnd"/>
+      <w:r>
+        <w:rPr>
+          <w:rStyle w:val="Code"/>
+        </w:rPr>
+        <w:t>(function (request, response) {</w:t>
+      </w:r>
+    </w:p>
+    <w:p>
+      <w:pPr>
+        <w:rPr>
+          <w:rStyle w:val="Code"/>
+        </w:rPr>
+      </w:pPr>
+      <w:r>
+        <w:rPr>
+          <w:rStyle w:val="Code"/>
+        </w:rPr>
+        <w:t xml:space="preserve">    </w:t>
+      </w:r>
+      <w:proofErr w:type="gramStart"/>
+      <w:r>
+        <w:rPr>
+          <w:rStyle w:val="Code"/>
+        </w:rPr>
+        <w:t>if</w:t>
+      </w:r>
+      <w:proofErr w:type="gramEnd"/>
+      <w:r>
+        <w:rPr>
+          <w:rStyle w:val="Code"/>
+        </w:rPr>
+        <w:t>(cities[</w:t>
+      </w:r>
+      <w:proofErr w:type="spellStart"/>
+      <w:r>
+        <w:rPr>
+          <w:rStyle w:val="Code"/>
+        </w:rPr>
+        <w:t>request.cityName</w:t>
+      </w:r>
+      <w:proofErr w:type="spellEnd"/>
+      <w:r>
+        <w:rPr>
+          <w:rStyle w:val="Code"/>
+        </w:rPr>
+        <w:t>]) {</w:t>
+      </w:r>
+    </w:p>
+    <w:p>
+      <w:pPr>
+        <w:rPr>
+          <w:rStyle w:val="Code"/>
+        </w:rPr>
+      </w:pPr>
+      <w:r>
+        <w:rPr>
+          <w:rStyle w:val="Code"/>
+        </w:rPr>
+        <w:t xml:space="preserve">      </w:t>
+      </w:r>
+      <w:proofErr w:type="gramStart"/>
+      <w:r>
+        <w:rPr>
+          <w:rStyle w:val="Code"/>
+        </w:rPr>
+        <w:t>delete</w:t>
+      </w:r>
+      <w:proofErr w:type="gramEnd"/>
+      <w:r>
+        <w:rPr>
+          <w:rStyle w:val="Code"/>
+        </w:rPr>
+        <w:t xml:space="preserve"> cities[</w:t>
+      </w:r>
+      <w:proofErr w:type="spellStart"/>
+      <w:r>
+        <w:rPr>
+          <w:rStyle w:val="Code"/>
+        </w:rPr>
+        <w:t>request.cityName</w:t>
+      </w:r>
+      <w:proofErr w:type="spellEnd"/>
+      <w:r>
+        <w:rPr>
+          <w:rStyle w:val="Code"/>
+        </w:rPr>
+        <w:t>];</w:t>
+      </w:r>
+    </w:p>
+    <w:p>
+      <w:pPr>
+        <w:rPr>
+          <w:rStyle w:val="Code"/>
+        </w:rPr>
+      </w:pPr>
+      <w:r>
+        <w:rPr>
+          <w:rStyle w:val="Code"/>
+        </w:rPr>
+        <w:t xml:space="preserve">      </w:t>
+      </w:r>
+      <w:proofErr w:type="spellStart"/>
+      <w:proofErr w:type="gramStart"/>
+      <w:r>
+        <w:rPr>
+          <w:rStyle w:val="Code"/>
+        </w:rPr>
+        <w:t>response.sendStatus</w:t>
+      </w:r>
+      <w:proofErr w:type="spellEnd"/>
+      <w:proofErr w:type="gramEnd"/>
+      <w:r>
+        <w:rPr>
+          <w:rStyle w:val="Code"/>
+        </w:rPr>
+        <w:t>(200);</w:t>
+      </w:r>
+    </w:p>
+    <w:p>
+      <w:pPr>
+        <w:rPr>
+          <w:rStyle w:val="Code"/>
+        </w:rPr>
+      </w:pPr>
+      <w:r>
+        <w:rPr>
+          <w:rStyle w:val="Code"/>
+        </w:rPr>
+        <w:t xml:space="preserve">    } </w:t>
+      </w:r>
+      <w:proofErr w:type="gramStart"/>
+      <w:r>
+        <w:rPr>
+          <w:rStyle w:val="Code"/>
+        </w:rPr>
+        <w:t>else</w:t>
+      </w:r>
+      <w:proofErr w:type="gramEnd"/>
+      <w:r>
+        <w:rPr>
+          <w:rStyle w:val="Code"/>
+        </w:rPr>
+        <w:t xml:space="preserve"> {</w:t>
+      </w:r>
+    </w:p>
+    <w:p>
+      <w:pPr>
+        <w:rPr>
+          <w:rStyle w:val="Code"/>
+        </w:rPr>
+      </w:pPr>
+      <w:r>
+        <w:rPr>
+          <w:rStyle w:val="Code"/>
+        </w:rPr>
+        <w:t xml:space="preserve">      </w:t>
+      </w:r>
+      <w:proofErr w:type="spellStart"/>
+      <w:proofErr w:type="gramStart"/>
+      <w:r>
+        <w:rPr>
+          <w:rStyle w:val="Code"/>
+        </w:rPr>
+        <w:t>response.sendStatus</w:t>
+      </w:r>
+      <w:proofErr w:type="spellEnd"/>
+      <w:proofErr w:type="gramEnd"/>
+      <w:r>
+        <w:rPr>
+          <w:rStyle w:val="Code"/>
+        </w:rPr>
+        <w:t>(404);</w:t>
       </w:r>
     </w:p>
     <w:p>
@@ -1713,37 +2827,87 @@
           <w:rStyle w:val="Code"/>
         </w:rPr>
       </w:pPr>
-      <w:r>
-        <w:rPr>
-          <w:rStyle w:val="Code"/>
-        </w:rPr>
-        <w:t>function createCity(name, description) {</w:t>
-      </w:r>
-    </w:p>
-    <w:p>
-      <w:pPr>
-        <w:rPr>
-          <w:rStyle w:val="Code"/>
-        </w:rPr>
-      </w:pPr>
-      <w:r>
-        <w:rPr>
-          <w:rStyle w:val="Code"/>
-        </w:rPr>
-        <w:t xml:space="preserve">  cities[name] = description;</w:t>
-      </w:r>
-    </w:p>
-    <w:p>
-      <w:pPr>
-        <w:rPr>
-          <w:rStyle w:val="Code"/>
-        </w:rPr>
-      </w:pPr>
-      <w:r>
-        <w:rPr>
-          <w:rStyle w:val="Code"/>
-        </w:rPr>
-        <w:t xml:space="preserve">  return name;</w:t>
+      <w:proofErr w:type="gramStart"/>
+      <w:r>
+        <w:rPr>
+          <w:rStyle w:val="Code"/>
+        </w:rPr>
+        <w:t>function</w:t>
+      </w:r>
+      <w:proofErr w:type="gramEnd"/>
+      <w:r>
+        <w:rPr>
+          <w:rStyle w:val="Code"/>
+        </w:rPr>
+        <w:t xml:space="preserve"> </w:t>
+      </w:r>
+      <w:proofErr w:type="spellStart"/>
+      <w:r>
+        <w:rPr>
+          <w:rStyle w:val="Code"/>
+        </w:rPr>
+        <w:t>createCity</w:t>
+      </w:r>
+      <w:proofErr w:type="spellEnd"/>
+      <w:r>
+        <w:rPr>
+          <w:rStyle w:val="Code"/>
+        </w:rPr>
+        <w:t>(name, description) {</w:t>
+      </w:r>
+    </w:p>
+    <w:p>
+      <w:pPr>
+        <w:rPr>
+          <w:rStyle w:val="Code"/>
+        </w:rPr>
+      </w:pPr>
+      <w:r>
+        <w:rPr>
+          <w:rStyle w:val="Code"/>
+        </w:rPr>
+        <w:t xml:space="preserve">  </w:t>
+      </w:r>
+      <w:proofErr w:type="gramStart"/>
+      <w:r>
+        <w:rPr>
+          <w:rStyle w:val="Code"/>
+        </w:rPr>
+        <w:t>cities</w:t>
+      </w:r>
+      <w:proofErr w:type="gramEnd"/>
+      <w:r>
+        <w:rPr>
+          <w:rStyle w:val="Code"/>
+        </w:rPr>
+        <w:t>[name] = description;</w:t>
+      </w:r>
+    </w:p>
+    <w:p>
+      <w:pPr>
+        <w:rPr>
+          <w:rStyle w:val="Code"/>
+        </w:rPr>
+      </w:pPr>
+      <w:r>
+        <w:rPr>
+          <w:rStyle w:val="Code"/>
+        </w:rPr>
+        <w:t xml:space="preserve">  </w:t>
+      </w:r>
+      <w:proofErr w:type="gramStart"/>
+      <w:r>
+        <w:rPr>
+          <w:rStyle w:val="Code"/>
+        </w:rPr>
+        <w:t>return</w:t>
+      </w:r>
+      <w:proofErr w:type="gramEnd"/>
+      <w:r>
+        <w:rPr>
+          <w:rStyle w:val="Code"/>
+        </w:rPr>
+        <w:t xml:space="preserve"> name;</w:t>
       </w:r>
     </w:p>
     <w:p>
@@ -1772,11 +2936,21 @@
           <w:rStyle w:val="Code"/>
         </w:rPr>
       </w:pPr>
-      <w:r>
-        <w:rPr>
-          <w:rStyle w:val="Code"/>
-        </w:rPr>
-        <w:t>app.listen(3000);</w:t>
+      <w:proofErr w:type="spellStart"/>
+      <w:proofErr w:type="gramStart"/>
+      <w:r>
+        <w:rPr>
+          <w:rStyle w:val="Code"/>
+        </w:rPr>
+        <w:t>app.listen</w:t>
+      </w:r>
+      <w:proofErr w:type="spellEnd"/>
+      <w:proofErr w:type="gramEnd"/>
+      <w:r>
+        <w:rPr>
+          <w:rStyle w:val="Code"/>
+        </w:rPr>
+        <w:t>(3000);</w:t>
       </w:r>
     </w:p>
     <w:p>
@@ -1812,6 +2986,7 @@
         <w:pStyle w:val="NoteLevel2"/>
       </w:pPr>
       <w:r>
+        <w:lastRenderedPageBreak/>
         <w:t>It does not do one task at a time.</w:t>
       </w:r>
     </w:p>
@@ -1904,7 +3079,16 @@
         <w:ind w:left="360" w:hanging="360"/>
       </w:pPr>
       <w:r>
-        <w:t>From the example above, non-blocking code can run two tasks parallel</w:t>
+        <w:t xml:space="preserve">From the example above, </w:t>
+      </w:r>
+      <w:r>
+        <w:rPr>
+          <w:rStyle w:val="CodeBlack"/>
+        </w:rPr>
+        <w:t>non-blocking</w:t>
+      </w:r>
+      <w:r>
+        <w:t xml:space="preserve"> code can run two tasks parallel</w:t>
       </w:r>
       <w:r>
         <w:t>.</w:t>
@@ -1914,8 +3098,13 @@
       <w:pPr>
         <w:pStyle w:val="NoteLevel2"/>
       </w:pPr>
-      <w:r>
-        <w:t>Javascript deals with this by using callbacks to ensure certain tasks are triggered following the execution of a function</w:t>
+      <w:proofErr w:type="spellStart"/>
+      <w:r>
+        <w:t>Javascript</w:t>
+      </w:r>
+      <w:proofErr w:type="spellEnd"/>
+      <w:r>
+        <w:t xml:space="preserve"> deals with this by using callbacks to ensure certain tasks are triggered following the execution of a function</w:t>
       </w:r>
     </w:p>
     <w:p>
@@ -1938,51 +3127,285 @@
         <w:ind w:left="360" w:hanging="360"/>
       </w:pPr>
       <w:r>
-        <w:t>Node operates in a constant event loop checking for events from a request.</w:t>
+        <w:t xml:space="preserve">Node operates in a constant </w:t>
+      </w:r>
+      <w:r>
+        <w:rPr>
+          <w:rStyle w:val="CodeBlack"/>
+        </w:rPr>
+        <w:t>event loop</w:t>
+      </w:r>
+      <w:r>
+        <w:t xml:space="preserve"> checking for events from a </w:t>
+      </w:r>
+      <w:r>
+        <w:t xml:space="preserve">request called an </w:t>
+      </w:r>
+      <w:r>
+        <w:rPr>
+          <w:rStyle w:val="CodeBlack"/>
+        </w:rPr>
+        <w:t>Event Queue</w:t>
       </w:r>
     </w:p>
     <w:p>
       <w:pPr>
         <w:pStyle w:val="NoteLevel2"/>
-      </w:pPr>
-      <w:r>
+        <w:rPr>
+          <w:rStyle w:val="CodeBlack"/>
+        </w:rPr>
+      </w:pPr>
+      <w:proofErr w:type="gramStart"/>
+      <w:r>
+        <w:rPr>
+          <w:rStyle w:val="CodeBlack"/>
+        </w:rPr>
         <w:t>request</w:t>
       </w:r>
+      <w:proofErr w:type="gramEnd"/>
     </w:p>
     <w:p>
       <w:pPr>
         <w:pStyle w:val="NoteLevel2"/>
-      </w:pPr>
-      <w:r>
+        <w:rPr>
+          <w:rStyle w:val="CodeBlack"/>
+        </w:rPr>
+      </w:pPr>
+      <w:proofErr w:type="gramStart"/>
+      <w:r>
+        <w:rPr>
+          <w:rStyle w:val="CodeBlack"/>
+        </w:rPr>
         <w:t>connection</w:t>
       </w:r>
+      <w:proofErr w:type="gramEnd"/>
     </w:p>
     <w:p>
       <w:pPr>
         <w:pStyle w:val="NoteLevel2"/>
-      </w:pPr>
-      <w:r>
+        <w:rPr>
+          <w:rStyle w:val="CodeBlack"/>
+        </w:rPr>
+      </w:pPr>
+      <w:proofErr w:type="gramStart"/>
+      <w:r>
+        <w:rPr>
+          <w:rStyle w:val="CodeBlack"/>
+        </w:rPr>
         <w:t>close</w:t>
       </w:r>
-    </w:p>
-    <w:p>
-      <w:pPr>
-        <w:pStyle w:val="NoteLevel3"/>
+      <w:proofErr w:type="gramEnd"/>
+    </w:p>
+    <w:p>
+      <w:pPr>
+        <w:pStyle w:val="NoteLevel1"/>
+        <w:numPr>
+          <w:ilvl w:val="0"/>
+          <w:numId w:val="0"/>
+        </w:numPr>
+        <w:ind w:left="360" w:hanging="360"/>
+        <w:rPr>
+          <w:rStyle w:val="CodeBlack"/>
+        </w:rPr>
+      </w:pPr>
+      <w:r>
+        <w:rPr>
+          <w:rFonts w:ascii="Courier" w:hAnsi="Courier"/>
+          <w:b/>
+          <w:noProof/>
+          <w:sz w:val="28"/>
+          <w:szCs w:val="28"/>
+        </w:rPr>
+        <w:lastRenderedPageBreak/>
+        <w:drawing>
+          <wp:inline distT="0" distB="0" distL="0" distR="0" wp14:anchorId="6AA03D93" wp14:editId="47DAED72">
+            <wp:extent cx="5791200" cy="4711700"/>
+            <wp:effectExtent l="0" t="0" r="0" b="12700"/>
+            <wp:docPr id="2" name="Picture 2" descr="Macintosh HD:Users:evanturner:Desktop:Screen Shot 2015-01-17 at 1.33.43 PM.png"/>
+            <wp:cNvGraphicFramePr>
+              <a:graphicFrameLocks xmlns:a="http://schemas.openxmlformats.org/drawingml/2006/main" noChangeAspect="1"/>
+            </wp:cNvGraphicFramePr>
+            <a:graphic xmlns:a="http://schemas.openxmlformats.org/drawingml/2006/main">
+              <a:graphicData uri="http://schemas.openxmlformats.org/drawingml/2006/picture">
+                <pic:pic xmlns:pic="http://schemas.openxmlformats.org/drawingml/2006/picture">
+                  <pic:nvPicPr>
+                    <pic:cNvPr id="0" name="Picture 2" descr="Macintosh HD:Users:evanturner:Desktop:Screen Shot 2015-01-17 at 1.33.43 PM.png"/>
+                    <pic:cNvPicPr>
+                      <a:picLocks noChangeAspect="1" noChangeArrowheads="1"/>
+                    </pic:cNvPicPr>
+                  </pic:nvPicPr>
+                  <pic:blipFill>
+                    <a:blip r:embed="rId13">
+                      <a:extLst>
+                        <a:ext uri="{28A0092B-C50C-407E-A947-70E740481C1C}">
+                          <a14:useLocalDpi xmlns:a14="http://schemas.microsoft.com/office/drawing/2010/main" val="0"/>
+                        </a:ext>
+                      </a:extLst>
+                    </a:blip>
+                    <a:srcRect/>
+                    <a:stretch>
+                      <a:fillRect/>
+                    </a:stretch>
+                  </pic:blipFill>
+                  <pic:spPr bwMode="auto">
+                    <a:xfrm>
+                      <a:off x="0" y="0"/>
+                      <a:ext cx="5791200" cy="4711700"/>
+                    </a:xfrm>
+                    <a:prstGeom prst="rect">
+                      <a:avLst/>
+                    </a:prstGeom>
+                    <a:noFill/>
+                    <a:ln>
+                      <a:noFill/>
+                    </a:ln>
+                  </pic:spPr>
+                </pic:pic>
+              </a:graphicData>
+            </a:graphic>
+          </wp:inline>
+        </w:drawing>
+      </w:r>
+    </w:p>
+    <w:p>
+      <w:pPr>
+        <w:pStyle w:val="NoteLevel1"/>
+        <w:numPr>
+          <w:ilvl w:val="0"/>
+          <w:numId w:val="0"/>
+        </w:numPr>
+        <w:ind w:left="360" w:hanging="360"/>
+        <w:rPr>
+          <w:rStyle w:val="CodeBlack"/>
+        </w:rPr>
+      </w:pPr>
+    </w:p>
+    <w:p>
+      <w:pPr>
+        <w:pStyle w:val="NoteLevel2"/>
+        <w:rPr>
+          <w:rStyle w:val="CodeBlack"/>
+          <w:rFonts w:ascii="Verdana" w:hAnsi="Verdana"/>
+          <w:b w:val="0"/>
+          <w:sz w:val="24"/>
+          <w:szCs w:val="24"/>
+        </w:rPr>
       </w:pPr>
       <w:r>
         <w:t xml:space="preserve">These events </w:t>
       </w:r>
       <w:r>
         <w:t xml:space="preserve">can </w:t>
+      </w:r>
+      <w:r>
+        <w:t xml:space="preserve">trigger even more events form a thing called an </w:t>
+      </w:r>
+      <w:r>
+        <w:rPr>
+          <w:rStyle w:val="CodeBlack"/>
+        </w:rPr>
+        <w:t>Event Queue</w:t>
+      </w:r>
+    </w:p>
+    <w:p>
+      <w:pPr>
+        <w:pStyle w:val="NoteLevel1"/>
+        <w:numPr>
+          <w:ilvl w:val="0"/>
+          <w:numId w:val="0"/>
+        </w:numPr>
+      </w:pPr>
+    </w:p>
+    <w:p>
+      <w:pPr>
+        <w:pStyle w:val="NoteLevel1"/>
+        <w:numPr>
+          <w:ilvl w:val="0"/>
+          <w:numId w:val="0"/>
+        </w:numPr>
+        <w:ind w:left="360" w:hanging="360"/>
+      </w:pPr>
+      <w:proofErr w:type="spellStart"/>
+      <w:proofErr w:type="gramStart"/>
+      <w:r>
+        <w:rPr>
+          <w:rStyle w:val="CodeBlack"/>
+        </w:rPr>
+        <w:t>setTimeout</w:t>
+      </w:r>
+      <w:proofErr w:type="spellEnd"/>
+      <w:proofErr w:type="gramEnd"/>
+      <w:r>
+        <w:t xml:space="preserve"> is put on these requests that calls a function or executes a code snippet after a specified delay.</w:t>
+      </w:r>
+    </w:p>
+    <w:p>
+      <w:pPr>
+        <w:pStyle w:val="NoteLevel1"/>
+        <w:numPr>
+          <w:ilvl w:val="0"/>
+          <w:numId w:val="0"/>
+        </w:numPr>
+      </w:pPr>
+      <w:r>
+        <w:rPr>
+          <w:noProof/>
+        </w:rPr>
+        <w:lastRenderedPageBreak/>
+        <w:drawing>
+          <wp:inline distT="0" distB="0" distL="0" distR="0" wp14:anchorId="2A745E41" wp14:editId="591FB423">
+            <wp:extent cx="5651500" cy="4076700"/>
+            <wp:effectExtent l="0" t="0" r="12700" b="12700"/>
+            <wp:docPr id="3" name="Picture 3" descr="Macintosh HD:Users:evanturner:Desktop:Screen Shot 2015-01-17 at 1.35.10 PM.png"/>
+            <wp:cNvGraphicFramePr>
+              <a:graphicFrameLocks xmlns:a="http://schemas.openxmlformats.org/drawingml/2006/main" noChangeAspect="1"/>
+            </wp:cNvGraphicFramePr>
+            <a:graphic xmlns:a="http://schemas.openxmlformats.org/drawingml/2006/main">
+              <a:graphicData uri="http://schemas.openxmlformats.org/drawingml/2006/picture">
+                <pic:pic xmlns:pic="http://schemas.openxmlformats.org/drawingml/2006/picture">
+                  <pic:nvPicPr>
+                    <pic:cNvPr id="0" name="Picture 3" descr="Macintosh HD:Users:evanturner:Desktop:Screen Shot 2015-01-17 at 1.35.10 PM.png"/>
+                    <pic:cNvPicPr>
+                      <a:picLocks noChangeAspect="1" noChangeArrowheads="1"/>
+                    </pic:cNvPicPr>
+                  </pic:nvPicPr>
+                  <pic:blipFill>
+                    <a:blip r:embed="rId14">
+                      <a:extLst>
+                        <a:ext uri="{28A0092B-C50C-407E-A947-70E740481C1C}">
+                          <a14:useLocalDpi xmlns:a14="http://schemas.microsoft.com/office/drawing/2010/main" val="0"/>
+                        </a:ext>
+                      </a:extLst>
+                    </a:blip>
+                    <a:srcRect/>
+                    <a:stretch>
+                      <a:fillRect/>
+                    </a:stretch>
+                  </pic:blipFill>
+                  <pic:spPr bwMode="auto">
+                    <a:xfrm>
+                      <a:off x="0" y="0"/>
+                      <a:ext cx="5651500" cy="4076700"/>
+                    </a:xfrm>
+                    <a:prstGeom prst="rect">
+                      <a:avLst/>
+                    </a:prstGeom>
+                    <a:noFill/>
+                    <a:ln>
+                      <a:noFill/>
+                    </a:ln>
+                  </pic:spPr>
+                </pic:pic>
+              </a:graphicData>
+            </a:graphic>
+          </wp:inline>
+        </w:drawing>
       </w:r>
       <w:bookmarkStart w:id="0" w:name="_GoBack"/>
       <w:bookmarkEnd w:id="0"/>
-      <w:r>
-        <w:t>trigger even more events form a thing called an Event Queue</w:t>
-      </w:r>
     </w:p>
     <w:sectPr>
-      <w:headerReference w:type="first" r:id="rId13"/>
+      <w:headerReference w:type="first" r:id="rId15"/>
       <w:pgSz w:w="12240" w:h="15840"/>
       <w:pgMar w:top="1440" w:right="1440" w:bottom="1440" w:left="1440" w:header="720" w:footer="720" w:gutter="0"/>
       <w:cols w:space="720"/>
@@ -9317,7 +10740,7 @@
 </file>
 
 <file path=customXml/itemProps1.xml><?xml version="1.0" encoding="utf-8"?>
-<ds:datastoreItem xmlns:ds="http://schemas.openxmlformats.org/officeDocument/2006/customXml" ds:itemID="{8290660C-D57A-F74D-B314-967DBB156D92}">
+<ds:datastoreItem xmlns:ds="http://schemas.openxmlformats.org/officeDocument/2006/customXml" ds:itemID="{54D71437-7056-9D4F-80BF-C5391ACF1688}">
   <ds:schemaRefs>
     <ds:schemaRef ds:uri="http://schemas.openxmlformats.org/officeDocument/2006/bibliography"/>
   </ds:schemaRefs>

</xml_diff>

<commit_message>
timeline for timeouts entered
</commit_message>
<xml_diff>
--- a/WDA.docx
+++ b/WDA.docx
@@ -16,7 +16,6 @@
           <w:highlight w:val="red"/>
         </w:rPr>
       </w:pPr>
-      <w:proofErr w:type="gramStart"/>
       <w:r>
         <w:rPr>
           <w:b/>
@@ -25,7 +24,6 @@
         </w:rPr>
         <w:t>s01</w:t>
       </w:r>
-      <w:proofErr w:type="gramEnd"/>
       <w:r>
         <w:rPr>
           <w:b/>
@@ -48,24 +46,17 @@
           <w:b/>
         </w:rPr>
       </w:pPr>
-      <w:proofErr w:type="gramStart"/>
       <w:r>
         <w:rPr>
           <w:b/>
         </w:rPr>
         <w:t>e01</w:t>
       </w:r>
-      <w:proofErr w:type="gramEnd"/>
-    </w:p>
-    <w:p>
-      <w:r>
-        <w:t xml:space="preserve">1. </w:t>
-      </w:r>
-      <w:proofErr w:type="spellStart"/>
-      <w:r>
-        <w:t>MongoDB</w:t>
-      </w:r>
-      <w:proofErr w:type="spellEnd"/>
+    </w:p>
+    <w:p>
+      <w:r>
+        <w:t>1. MongoDB</w:t>
+      </w:r>
     </w:p>
     <w:p/>
     <w:p>
@@ -88,14 +79,12 @@
           <w:u w:val="single"/>
         </w:rPr>
       </w:pPr>
-      <w:proofErr w:type="spellStart"/>
       <w:r>
         <w:rPr>
           <w:u w:val="single"/>
         </w:rPr>
         <w:t>MongoDB</w:t>
       </w:r>
-      <w:proofErr w:type="spellEnd"/>
     </w:p>
     <w:p>
       <w:pPr>
@@ -146,21 +135,12 @@
           <w:highlight w:val="black"/>
         </w:rPr>
       </w:pPr>
-      <w:proofErr w:type="gramStart"/>
       <w:r>
         <w:rPr>
           <w:rStyle w:val="bash"/>
           <w:highlight w:val="black"/>
         </w:rPr>
-        <w:t>brew</w:t>
-      </w:r>
-      <w:proofErr w:type="gramEnd"/>
-      <w:r>
-        <w:rPr>
-          <w:rStyle w:val="bash"/>
-          <w:highlight w:val="black"/>
-        </w:rPr>
-        <w:t xml:space="preserve"> update</w:t>
+        <w:t>brew update</w:t>
       </w:r>
     </w:p>
     <w:p>
@@ -179,31 +159,13 @@
           <w:highlight w:val="black"/>
         </w:rPr>
       </w:pPr>
-      <w:proofErr w:type="gramStart"/>
       <w:r>
         <w:rPr>
           <w:rStyle w:val="bash"/>
           <w:highlight w:val="black"/>
         </w:rPr>
-        <w:t>brew</w:t>
-      </w:r>
-      <w:proofErr w:type="gramEnd"/>
-      <w:r>
-        <w:rPr>
-          <w:rStyle w:val="bash"/>
-          <w:highlight w:val="black"/>
-        </w:rPr>
-        <w:t xml:space="preserve"> install </w:t>
-      </w:r>
-      <w:proofErr w:type="spellStart"/>
-      <w:r>
-        <w:rPr>
-          <w:rStyle w:val="bash"/>
-          <w:highlight w:val="black"/>
-        </w:rPr>
-        <w:t>mongodb</w:t>
-      </w:r>
-      <w:proofErr w:type="spellEnd"/>
+        <w:t>brew install mongodb</w:t>
+      </w:r>
     </w:p>
     <w:p>
       <w:pPr>
@@ -226,15 +188,7 @@
         </w:numPr>
       </w:pPr>
       <w:r>
-        <w:t>Create a data/</w:t>
-      </w:r>
-      <w:proofErr w:type="spellStart"/>
-      <w:r>
-        <w:t>db</w:t>
-      </w:r>
-      <w:proofErr w:type="spellEnd"/>
-      <w:r>
-        <w:t xml:space="preserve"> folder where you want your databases to be sourced</w:t>
+        <w:t>Create a data/db folder where you want your databases to be sourced</w:t>
       </w:r>
     </w:p>
     <w:p>
@@ -253,65 +207,13 @@
           <w:highlight w:val="black"/>
         </w:rPr>
       </w:pPr>
-      <w:proofErr w:type="spellStart"/>
-      <w:proofErr w:type="gramStart"/>
       <w:r>
         <w:rPr>
           <w:rStyle w:val="bash"/>
           <w:highlight w:val="black"/>
         </w:rPr>
-        <w:t>mkdir</w:t>
-      </w:r>
-      <w:proofErr w:type="spellEnd"/>
-      <w:proofErr w:type="gramEnd"/>
-      <w:r>
-        <w:rPr>
-          <w:rStyle w:val="bash"/>
-          <w:highlight w:val="black"/>
-        </w:rPr>
-        <w:t xml:space="preserve"> –p users/</w:t>
-      </w:r>
-      <w:proofErr w:type="spellStart"/>
-      <w:r>
-        <w:rPr>
-          <w:rStyle w:val="bash"/>
-          <w:highlight w:val="black"/>
-        </w:rPr>
-        <w:t>evanturner</w:t>
-      </w:r>
-      <w:proofErr w:type="spellEnd"/>
-      <w:r>
-        <w:rPr>
-          <w:rStyle w:val="bash"/>
-          <w:highlight w:val="black"/>
-        </w:rPr>
-        <w:t>/</w:t>
-      </w:r>
-      <w:proofErr w:type="spellStart"/>
-      <w:r>
-        <w:rPr>
-          <w:rStyle w:val="bash"/>
-          <w:highlight w:val="black"/>
-        </w:rPr>
-        <w:t>src</w:t>
-      </w:r>
-      <w:proofErr w:type="spellEnd"/>
-      <w:r>
-        <w:rPr>
-          <w:rStyle w:val="bash"/>
-          <w:highlight w:val="black"/>
-        </w:rPr>
-        <w:t>/data/</w:t>
-      </w:r>
-      <w:proofErr w:type="spellStart"/>
-      <w:r>
-        <w:rPr>
-          <w:rStyle w:val="bash"/>
-          <w:highlight w:val="black"/>
-        </w:rPr>
-        <w:t>db</w:t>
-      </w:r>
-      <w:proofErr w:type="spellEnd"/>
+        <w:t>mkdir –p users/evanturner/src/data/db</w:t>
+      </w:r>
     </w:p>
     <w:p>
       <w:pPr>
@@ -336,74 +238,44 @@
         <w:t>ou connect to the database server, which runs a</w:t>
       </w:r>
       <w:r>
-        <w:t xml:space="preserve">s </w:t>
-      </w:r>
-      <w:proofErr w:type="spellStart"/>
-      <w:r>
+        <w:t>s mongod</w:t>
+      </w:r>
+    </w:p>
+    <w:p>
+      <w:pPr>
+        <w:pStyle w:val="NoteLevel2"/>
+      </w:pPr>
+      <w:r>
+        <w:rPr>
+          <w:b/>
+        </w:rPr>
         <w:t>mongod</w:t>
       </w:r>
-      <w:proofErr w:type="spellEnd"/>
+      <w:r>
+        <w:t xml:space="preserve"> is the primary daemon </w:t>
+      </w:r>
+      <w:r>
+        <w:t xml:space="preserve">process for the MongoDB system. </w:t>
+      </w:r>
+    </w:p>
+    <w:p>
+      <w:pPr>
+        <w:pStyle w:val="NoteLevel3"/>
+      </w:pPr>
+      <w:r>
+        <w:t>It handles data requests, manages data access, and performs background management operations</w:t>
+      </w:r>
     </w:p>
     <w:p>
       <w:pPr>
         <w:pStyle w:val="NoteLevel2"/>
-      </w:pPr>
-      <w:proofErr w:type="spellStart"/>
-      <w:proofErr w:type="gramStart"/>
-      <w:r>
-        <w:rPr>
-          <w:b/>
-        </w:rPr>
-        <w:t>mongod</w:t>
-      </w:r>
-      <w:proofErr w:type="spellEnd"/>
-      <w:proofErr w:type="gramEnd"/>
-      <w:r>
-        <w:t xml:space="preserve"> is the primary daemon </w:t>
-      </w:r>
-      <w:r>
-        <w:t xml:space="preserve">process for the </w:t>
-      </w:r>
-      <w:proofErr w:type="spellStart"/>
-      <w:r>
-        <w:t>MongoDB</w:t>
-      </w:r>
-      <w:proofErr w:type="spellEnd"/>
-      <w:r>
-        <w:t xml:space="preserve"> system. </w:t>
-      </w:r>
-    </w:p>
-    <w:p>
-      <w:pPr>
-        <w:pStyle w:val="NoteLevel3"/>
-      </w:pPr>
-      <w:r>
-        <w:t>It handles data requests, manages data access, and performs background management operations</w:t>
-      </w:r>
-    </w:p>
-    <w:p>
-      <w:pPr>
-        <w:pStyle w:val="NoteLevel2"/>
         <w:rPr>
           <w:rStyle w:val="bash"/>
         </w:rPr>
       </w:pPr>
       <w:r>
-        <w:t xml:space="preserve">Specify the </w:t>
-      </w:r>
-      <w:proofErr w:type="spellStart"/>
-      <w:r>
-        <w:t>dbpath</w:t>
-      </w:r>
-      <w:proofErr w:type="spellEnd"/>
-      <w:r>
-        <w:t xml:space="preserve"> when loading </w:t>
-      </w:r>
-      <w:proofErr w:type="spellStart"/>
-      <w:r>
-        <w:t>mongod</w:t>
-      </w:r>
-      <w:proofErr w:type="spellEnd"/>
+        <w:t>Specify the dbpath when loading mongod</w:t>
+      </w:r>
     </w:p>
     <w:p>
       <w:pPr>
@@ -418,65 +290,13 @@
           <w:highlight w:val="black"/>
         </w:rPr>
       </w:pPr>
-      <w:proofErr w:type="spellStart"/>
-      <w:proofErr w:type="gramStart"/>
       <w:r>
         <w:rPr>
           <w:rStyle w:val="bash"/>
           <w:highlight w:val="black"/>
         </w:rPr>
-        <w:t>mongod</w:t>
-      </w:r>
-      <w:proofErr w:type="spellEnd"/>
-      <w:proofErr w:type="gramEnd"/>
-      <w:r>
-        <w:rPr>
-          <w:rStyle w:val="bash"/>
-          <w:highlight w:val="black"/>
-        </w:rPr>
-        <w:t xml:space="preserve"> --</w:t>
-      </w:r>
-      <w:proofErr w:type="spellStart"/>
-      <w:r>
-        <w:rPr>
-          <w:rStyle w:val="bash"/>
-          <w:highlight w:val="black"/>
-        </w:rPr>
-        <w:t>dbpath</w:t>
-      </w:r>
-      <w:proofErr w:type="spellEnd"/>
-      <w:r>
-        <w:rPr>
-          <w:rStyle w:val="bash"/>
-          <w:highlight w:val="black"/>
-        </w:rPr>
-        <w:t xml:space="preserve"> ~/</w:t>
-      </w:r>
-      <w:proofErr w:type="spellStart"/>
-      <w:r>
-        <w:rPr>
-          <w:rStyle w:val="bash"/>
-          <w:highlight w:val="black"/>
-        </w:rPr>
-        <w:t>src</w:t>
-      </w:r>
-      <w:proofErr w:type="spellEnd"/>
-      <w:r>
-        <w:rPr>
-          <w:rStyle w:val="bash"/>
-          <w:highlight w:val="black"/>
-        </w:rPr>
-        <w:t>/data/</w:t>
-      </w:r>
-      <w:proofErr w:type="spellStart"/>
-      <w:r>
-        <w:rPr>
-          <w:rStyle w:val="bash"/>
-          <w:highlight w:val="black"/>
-        </w:rPr>
-        <w:t>db</w:t>
-      </w:r>
-      <w:proofErr w:type="spellEnd"/>
+        <w:t>mongod --dbpath ~/src/data/db</w:t>
+      </w:r>
     </w:p>
     <w:p>
       <w:pPr>
@@ -588,7 +408,6 @@
           <w:highlight w:val="black"/>
         </w:rPr>
       </w:pPr>
-      <w:proofErr w:type="gramStart"/>
       <w:r>
         <w:rPr>
           <w:rStyle w:val="bash"/>
@@ -596,7 +415,6 @@
         </w:rPr>
         <w:t>mongo</w:t>
       </w:r>
-      <w:proofErr w:type="gramEnd"/>
     </w:p>
     <w:p>
       <w:pPr>
@@ -695,29 +513,18 @@
           <w:rStyle w:val="bash"/>
           <w:highlight w:val="black"/>
         </w:rPr>
-        <w:t>show </w:t>
-      </w:r>
-      <w:proofErr w:type="spellStart"/>
+        <w:t>show dbs</w:t>
+      </w:r>
+      <w:r>
+        <w:t> operation again, it will not include the </w:t>
+      </w:r>
       <w:r>
         <w:rPr>
           <w:rStyle w:val="bash"/>
           <w:highlight w:val="black"/>
         </w:rPr>
-        <w:t>dbs</w:t>
-      </w:r>
-      <w:proofErr w:type="spellEnd"/>
-      <w:r>
-        <w:t> operation again, it will not include the </w:t>
-      </w:r>
-      <w:proofErr w:type="spellStart"/>
-      <w:r>
-        <w:rPr>
-          <w:rStyle w:val="bash"/>
-          <w:highlight w:val="black"/>
-        </w:rPr>
         <w:t>book_library_db</w:t>
       </w:r>
-      <w:proofErr w:type="spellEnd"/>
       <w:r>
         <w:t> </w:t>
       </w:r>
@@ -729,14 +536,9 @@
       <w:pPr>
         <w:pStyle w:val="NoteLevel2"/>
       </w:pPr>
-      <w:proofErr w:type="spellStart"/>
       <w:r>
         <w:lastRenderedPageBreak/>
-        <w:t>MongoDB</w:t>
-      </w:r>
-      <w:proofErr w:type="spellEnd"/>
-      <w:r>
-        <w:t xml:space="preserve"> will not permanently create a database until you insert data into that database. </w:t>
+        <w:t xml:space="preserve">MongoDB will not permanently create a database until you insert data into that database. </w:t>
       </w:r>
     </w:p>
     <w:p>
@@ -759,19 +561,11 @@
           <w:u w:val="single"/>
         </w:rPr>
       </w:pPr>
-      <w:proofErr w:type="spellStart"/>
       <w:r>
         <w:rPr>
           <w:u w:val="single"/>
         </w:rPr>
-        <w:t>Mongod</w:t>
-      </w:r>
-      <w:proofErr w:type="spellEnd"/>
-      <w:r>
-        <w:rPr>
-          <w:u w:val="single"/>
-        </w:rPr>
-        <w:t xml:space="preserve"> and Mongos</w:t>
+        <w:t>Mongod and Mongos</w:t>
       </w:r>
     </w:p>
     <w:p>
@@ -794,11 +588,9 @@
           <w:numId w:val="0"/>
         </w:numPr>
       </w:pPr>
-      <w:proofErr w:type="spellStart"/>
       <w:r>
         <w:t>Mongod</w:t>
       </w:r>
-      <w:proofErr w:type="spellEnd"/>
     </w:p>
     <w:p>
       <w:pPr>
@@ -807,14 +599,12 @@
       <w:r>
         <w:t xml:space="preserve">The </w:t>
       </w:r>
-      <w:proofErr w:type="spellStart"/>
       <w:r>
         <w:rPr>
           <w:b/>
         </w:rPr>
         <w:t>mongod</w:t>
       </w:r>
-      <w:proofErr w:type="spellEnd"/>
       <w:r>
         <w:t> process is the primary database process that runs on an individual server. </w:t>
       </w:r>
@@ -835,17 +625,8 @@
         <w:pStyle w:val="NoteLevel2"/>
       </w:pPr>
       <w:r>
-        <w:t xml:space="preserve">You can start </w:t>
-      </w:r>
-      <w:proofErr w:type="spellStart"/>
-      <w:r>
-        <w:t>MongoDB</w:t>
-      </w:r>
-      <w:proofErr w:type="spellEnd"/>
-      <w:r>
-        <w:t xml:space="preserve"> from a command line by issuing the </w:t>
-      </w:r>
-      <w:proofErr w:type="spellStart"/>
+        <w:t>You can start MongoDB from a command line by issuing the </w:t>
+      </w:r>
       <w:r>
         <w:rPr>
           <w:rStyle w:val="bash"/>
@@ -853,7 +634,6 @@
         </w:rPr>
         <w:t>mongod</w:t>
       </w:r>
-      <w:proofErr w:type="spellEnd"/>
       <w:r>
         <w:t xml:space="preserve"> </w:t>
       </w:r>
@@ -888,30 +668,18 @@
       <w:pPr>
         <w:pStyle w:val="NoteLevel1"/>
       </w:pPr>
-      <w:proofErr w:type="gramStart"/>
       <w:r>
         <w:rPr>
           <w:rStyle w:val="CodeBlack"/>
         </w:rPr>
         <w:t>mongos</w:t>
       </w:r>
-      <w:proofErr w:type="gramEnd"/>
-      <w:r>
-        <w:t xml:space="preserve"> provides a coherent </w:t>
-      </w:r>
-      <w:proofErr w:type="spellStart"/>
-      <w:r>
-        <w:t>MongoDB</w:t>
-      </w:r>
-      <w:proofErr w:type="spellEnd"/>
-      <w:r>
-        <w:t xml:space="preserve"> interface equivalent to a </w:t>
-      </w:r>
-      <w:proofErr w:type="spellStart"/>
+      <w:r>
+        <w:t> provides a coherent MongoDB interface equivalent to a </w:t>
+      </w:r>
       <w:r>
         <w:t>mongod</w:t>
       </w:r>
-      <w:proofErr w:type="spellEnd"/>
       <w:r>
         <w:t> fr</w:t>
       </w:r>
@@ -940,51 +708,20 @@
       <w:pPr>
         <w:pStyle w:val="NoteLevel2"/>
       </w:pPr>
-      <w:proofErr w:type="gramStart"/>
-      <w:r>
-        <w:t>mongos</w:t>
-      </w:r>
-      <w:proofErr w:type="gramEnd"/>
-      <w:r>
-        <w:t> for “</w:t>
-      </w:r>
-      <w:proofErr w:type="spellStart"/>
-      <w:r>
-        <w:t>MongoDB</w:t>
-      </w:r>
-      <w:proofErr w:type="spellEnd"/>
-      <w:r>
-        <w:t xml:space="preserve"> Shard,” is a routing service for </w:t>
-      </w:r>
-      <w:proofErr w:type="spellStart"/>
-      <w:r>
-        <w:t>MongoDB</w:t>
-      </w:r>
-      <w:proofErr w:type="spellEnd"/>
-      <w:r>
-        <w:t xml:space="preserve"> shard configurations that processes queries from the application layer, and determines the location of this data in the </w:t>
-      </w:r>
-      <w:proofErr w:type="spellStart"/>
-      <w:r>
-        <w:t>sharded</w:t>
-      </w:r>
-      <w:proofErr w:type="spellEnd"/>
-      <w:r>
-        <w:t xml:space="preserve"> cluster, in order to complete these operations</w:t>
+      <w:r>
+        <w:t>mongos for “MongoDB Shard,” is a routing service for MongoDB shard configurations that processes queries from the application layer, and determines the location of this data in the sharded cluster, in order to complete these operations</w:t>
       </w:r>
     </w:p>
     <w:p>
       <w:pPr>
         <w:pStyle w:val="NoteLevel1"/>
       </w:pPr>
-      <w:proofErr w:type="gramStart"/>
       <w:r>
         <w:rPr>
           <w:rStyle w:val="CodeBlack"/>
         </w:rPr>
         <w:t>mongo</w:t>
       </w:r>
-      <w:proofErr w:type="gramEnd"/>
       <w:r>
         <w:t xml:space="preserve"> </w:t>
       </w:r>
@@ -992,13 +729,8 @@
         <w:t>is an interactive JavaScript sh</w:t>
       </w:r>
       <w:r>
-        <w:t xml:space="preserve">ell interface to </w:t>
-      </w:r>
-      <w:proofErr w:type="spellStart"/>
-      <w:r>
-        <w:t>MongoDB</w:t>
-      </w:r>
-      <w:proofErr w:type="spellEnd"/>
+        <w:t>ell interface to MongoDB</w:t>
+      </w:r>
     </w:p>
     <w:p>
       <w:pPr>
@@ -1041,13 +773,8 @@
         <w:t>rovides a fully functional JavaScript envi</w:t>
       </w:r>
       <w:r>
-        <w:t xml:space="preserve">ronment for use with a </w:t>
-      </w:r>
-      <w:proofErr w:type="spellStart"/>
-      <w:r>
-        <w:t>MongoDB</w:t>
-      </w:r>
-      <w:proofErr w:type="spellEnd"/>
+        <w:t>ronment for use with a MongoDB</w:t>
+      </w:r>
     </w:p>
     <w:p>
       <w:pPr>
@@ -1079,66 +806,28 @@
         </w:tabs>
       </w:pPr>
       <w:r>
-        <w:t xml:space="preserve">By default, </w:t>
-      </w:r>
-      <w:proofErr w:type="spellStart"/>
-      <w:r>
-        <w:t>MongoDB</w:t>
-      </w:r>
-      <w:proofErr w:type="spellEnd"/>
-      <w:r>
-        <w:t xml:space="preserve"> stores data in the /data/</w:t>
-      </w:r>
-      <w:proofErr w:type="spellStart"/>
-      <w:r>
-        <w:t>db</w:t>
-      </w:r>
-      <w:proofErr w:type="spellEnd"/>
-      <w:r>
-        <w:t xml:space="preserve"> directory. </w:t>
+        <w:t xml:space="preserve">By default, MongoDB stores data in the /data/db directory. </w:t>
       </w:r>
       <w:r>
         <w:rPr>
           <w:i/>
         </w:rPr>
-        <w:t xml:space="preserve">On Windows, </w:t>
-      </w:r>
-      <w:proofErr w:type="spellStart"/>
+        <w:t>On Windows, MongoDB stores data in</w:t>
+      </w:r>
       <w:r>
         <w:rPr>
           <w:i/>
         </w:rPr>
-        <w:t>MongoDB</w:t>
-      </w:r>
-      <w:proofErr w:type="spellEnd"/>
+        <w:t xml:space="preserve"> </w:t>
+      </w:r>
       <w:r>
         <w:rPr>
           <w:i/>
         </w:rPr>
-        <w:t xml:space="preserve"> stores data in</w:t>
-      </w:r>
-      <w:r>
-        <w:rPr>
-          <w:i/>
-        </w:rPr>
-        <w:t xml:space="preserve"> </w:t>
-      </w:r>
-      <w:r>
-        <w:rPr>
-          <w:i/>
-        </w:rPr>
         <w:t>C:\data\db</w:t>
       </w:r>
       <w:r>
-        <w:t xml:space="preserve">. On all platforms, </w:t>
-      </w:r>
-      <w:proofErr w:type="spellStart"/>
-      <w:r>
-        <w:t>MongoDB</w:t>
-      </w:r>
-      <w:proofErr w:type="spellEnd"/>
-      <w:r>
-        <w:t xml:space="preserve"> listens for connections from clients on port 27017</w:t>
+        <w:t>. On all platforms, MongoDB listens for connections from clients on port 27017</w:t>
       </w:r>
     </w:p>
     <w:p>
@@ -1173,14 +862,12 @@
       <w:r>
         <w:t>If you want </w:t>
       </w:r>
-      <w:proofErr w:type="spellStart"/>
       <w:r>
         <w:rPr>
           <w:rStyle w:val="CodeBlack"/>
         </w:rPr>
         <w:t>mongod</w:t>
       </w:r>
-      <w:proofErr w:type="spellEnd"/>
       <w:r>
         <w:t> to store data files at a path </w:t>
       </w:r>
@@ -1192,21 +879,11 @@
         <w:t>other than</w:t>
       </w:r>
       <w:r>
-        <w:t> /data/</w:t>
-      </w:r>
-      <w:proofErr w:type="spellStart"/>
-      <w:r>
-        <w:t>db</w:t>
-      </w:r>
-      <w:proofErr w:type="spellEnd"/>
-      <w:r>
-        <w:t> you can specify a </w:t>
-      </w:r>
-      <w:proofErr w:type="spellStart"/>
+        <w:t> /data/db you can specify a </w:t>
+      </w:r>
       <w:r>
         <w:t>dbPath</w:t>
       </w:r>
-      <w:proofErr w:type="spellEnd"/>
       <w:r>
         <w:t xml:space="preserve">. </w:t>
       </w:r>
@@ -1229,15 +906,7 @@
         </w:numPr>
       </w:pPr>
       <w:r>
-        <w:t xml:space="preserve">At the moment only specifying a </w:t>
-      </w:r>
-      <w:proofErr w:type="spellStart"/>
-      <w:r>
-        <w:t>dbpath</w:t>
-      </w:r>
-      <w:proofErr w:type="spellEnd"/>
-      <w:r>
-        <w:t xml:space="preserve"> is working:</w:t>
+        <w:t>At the moment only specifying a dbpath is working:</w:t>
       </w:r>
     </w:p>
     <w:p>
@@ -1248,97 +917,13 @@
           <w:highlight w:val="black"/>
         </w:rPr>
       </w:pPr>
-      <w:proofErr w:type="spellStart"/>
-      <w:proofErr w:type="gramStart"/>
       <w:r>
         <w:rPr>
           <w:rStyle w:val="bash"/>
           <w:highlight w:val="black"/>
         </w:rPr>
-        <w:t>mongod</w:t>
-      </w:r>
-      <w:proofErr w:type="spellEnd"/>
-      <w:proofErr w:type="gramEnd"/>
-      <w:r>
-        <w:rPr>
-          <w:rStyle w:val="bash"/>
-          <w:highlight w:val="black"/>
-        </w:rPr>
-        <w:t xml:space="preserve"> --</w:t>
-      </w:r>
-      <w:proofErr w:type="spellStart"/>
-      <w:r>
-        <w:rPr>
-          <w:rStyle w:val="bash"/>
-          <w:highlight w:val="black"/>
-        </w:rPr>
-        <w:t>dbpath</w:t>
-      </w:r>
-      <w:proofErr w:type="spellEnd"/>
-      <w:r>
-        <w:rPr>
-          <w:rStyle w:val="bash"/>
-          <w:highlight w:val="black"/>
-        </w:rPr>
-        <w:t xml:space="preserve"> /users/</w:t>
-      </w:r>
-      <w:proofErr w:type="spellStart"/>
-      <w:r>
-        <w:rPr>
-          <w:rStyle w:val="bash"/>
-          <w:highlight w:val="black"/>
-        </w:rPr>
-        <w:t>evanturner</w:t>
-      </w:r>
-      <w:proofErr w:type="spellEnd"/>
-      <w:r>
-        <w:rPr>
-          <w:rStyle w:val="bash"/>
-          <w:highlight w:val="black"/>
-        </w:rPr>
-        <w:t>/</w:t>
-      </w:r>
-      <w:proofErr w:type="spellStart"/>
-      <w:r>
-        <w:rPr>
-          <w:rStyle w:val="bash"/>
-          <w:highlight w:val="black"/>
-        </w:rPr>
-        <w:t>src</w:t>
-      </w:r>
-      <w:proofErr w:type="spellEnd"/>
-      <w:r>
-        <w:rPr>
-          <w:rStyle w:val="bash"/>
-          <w:highlight w:val="black"/>
-        </w:rPr>
-        <w:t>/</w:t>
-      </w:r>
-      <w:proofErr w:type="spellStart"/>
-      <w:r>
-        <w:rPr>
-          <w:rStyle w:val="bash"/>
-          <w:highlight w:val="black"/>
-        </w:rPr>
-        <w:t>mongodb</w:t>
-      </w:r>
-      <w:proofErr w:type="spellEnd"/>
-      <w:r>
-        <w:rPr>
-          <w:rStyle w:val="bash"/>
-          <w:highlight w:val="black"/>
-        </w:rPr>
-        <w:t>/data/</w:t>
-      </w:r>
-      <w:proofErr w:type="spellStart"/>
-      <w:r>
-        <w:rPr>
-          <w:rStyle w:val="bash"/>
-          <w:highlight w:val="black"/>
-        </w:rPr>
-        <w:t>db</w:t>
-      </w:r>
-      <w:proofErr w:type="spellEnd"/>
+        <w:t>mongod --dbpath /users/evanturner/src/mongodb/data/db</w:t>
+      </w:r>
     </w:p>
     <w:p>
       <w:pPr>
@@ -1421,33 +1006,27 @@
       <w:r>
         <w:t xml:space="preserve"> </w:t>
       </w:r>
-      <w:proofErr w:type="spellStart"/>
       <w:r>
         <w:t>dbPath</w:t>
       </w:r>
-      <w:proofErr w:type="spellEnd"/>
       <w:r>
         <w:t> must exist before you start </w:t>
       </w:r>
-      <w:proofErr w:type="spellStart"/>
       <w:r>
         <w:rPr>
           <w:rStyle w:val="CodeBlack"/>
         </w:rPr>
         <w:t>mongod</w:t>
       </w:r>
-      <w:proofErr w:type="spellEnd"/>
       <w:r>
         <w:t>. If it does not exist, create the directory and the permissions so that </w:t>
       </w:r>
-      <w:proofErr w:type="spellStart"/>
       <w:r>
         <w:rPr>
           <w:rStyle w:val="CodeBlack"/>
         </w:rPr>
         <w:t>mongod</w:t>
       </w:r>
-      <w:proofErr w:type="spellEnd"/>
       <w:r>
         <w:t> can read and write data to this path</w:t>
       </w:r>
@@ -1480,14 +1059,12 @@
       <w:r>
         <w:t>In a clean shutdown a </w:t>
       </w:r>
-      <w:proofErr w:type="spellStart"/>
       <w:r>
         <w:rPr>
           <w:rStyle w:val="CodeBlack"/>
         </w:rPr>
         <w:t>mongod</w:t>
       </w:r>
-      <w:proofErr w:type="spellEnd"/>
       <w:r>
         <w:t> completes all pending operations, flushes all data to data fi</w:t>
       </w:r>
@@ -1533,23 +1110,12 @@
           <w:rStyle w:val="bash"/>
         </w:rPr>
       </w:pPr>
-      <w:proofErr w:type="spellStart"/>
-      <w:proofErr w:type="gramStart"/>
       <w:r>
         <w:rPr>
           <w:rStyle w:val="bash"/>
           <w:highlight w:val="black"/>
         </w:rPr>
-        <w:t>db.shutdownServer</w:t>
-      </w:r>
-      <w:proofErr w:type="spellEnd"/>
-      <w:proofErr w:type="gramEnd"/>
-      <w:r>
-        <w:rPr>
-          <w:rStyle w:val="bash"/>
-          <w:highlight w:val="black"/>
-        </w:rPr>
-        <w:t>()</w:t>
+        <w:t>db.shutdownServer()</w:t>
       </w:r>
       <w:r>
         <w:rPr>
@@ -1607,44 +1173,37 @@
           <w:rStyle w:val="Code"/>
         </w:rPr>
       </w:pPr>
-      <w:proofErr w:type="spellStart"/>
-      <w:proofErr w:type="gramStart"/>
       <w:r>
         <w:rPr>
           <w:rStyle w:val="Code"/>
         </w:rPr>
-        <w:t>var</w:t>
-      </w:r>
-      <w:proofErr w:type="spellEnd"/>
-      <w:proofErr w:type="gramEnd"/>
-      <w:r>
+        <w:t>var express = require('express');</w:t>
+      </w:r>
+    </w:p>
+    <w:p>
+      <w:pPr>
         <w:rPr>
           <w:rStyle w:val="Code"/>
         </w:rPr>
-        <w:t xml:space="preserve"> express = require('express');</w:t>
-      </w:r>
-    </w:p>
-    <w:p>
-      <w:pPr>
+      </w:pPr>
+      <w:r>
         <w:rPr>
           <w:rStyle w:val="Code"/>
         </w:rPr>
-      </w:pPr>
-      <w:proofErr w:type="spellStart"/>
-      <w:proofErr w:type="gramStart"/>
-      <w:r>
+        <w:t>var app = express();</w:t>
+      </w:r>
+    </w:p>
+    <w:p>
+      <w:pPr>
         <w:rPr>
           <w:rStyle w:val="Code"/>
         </w:rPr>
-        <w:t>var</w:t>
-      </w:r>
-      <w:proofErr w:type="spellEnd"/>
-      <w:proofErr w:type="gramEnd"/>
+      </w:pPr>
       <w:r>
         <w:rPr>
           <w:rStyle w:val="Code"/>
         </w:rPr>
-        <w:t xml:space="preserve"> app = express();</w:t>
+        <w:t>var bodyParser = require('body-parser');</w:t>
       </w:r>
     </w:p>
     <w:p>
@@ -1653,122 +1212,109 @@
           <w:rStyle w:val="Code"/>
         </w:rPr>
       </w:pPr>
-      <w:proofErr w:type="spellStart"/>
-      <w:proofErr w:type="gramStart"/>
       <w:r>
         <w:rPr>
           <w:rStyle w:val="Code"/>
         </w:rPr>
-        <w:t>var</w:t>
-      </w:r>
-      <w:proofErr w:type="spellEnd"/>
-      <w:proofErr w:type="gramEnd"/>
-      <w:r>
+        <w:t>var parseUrlencoded = bodyParser.urlencoded({ extended: false });</w:t>
+      </w:r>
+    </w:p>
+    <w:p>
+      <w:pPr>
         <w:rPr>
           <w:rStyle w:val="Code"/>
         </w:rPr>
-        <w:t xml:space="preserve"> </w:t>
-      </w:r>
-      <w:proofErr w:type="spellStart"/>
+      </w:pPr>
       <w:r>
         <w:rPr>
           <w:rStyle w:val="Code"/>
         </w:rPr>
-        <w:t>bodyParser</w:t>
-      </w:r>
-      <w:proofErr w:type="spellEnd"/>
-      <w:r>
+        <w:t>// In memory store for the cities in our application</w:t>
+      </w:r>
+    </w:p>
+    <w:p>
+      <w:pPr>
         <w:rPr>
           <w:rStyle w:val="Code"/>
         </w:rPr>
-        <w:t xml:space="preserve"> = require('body-parser');</w:t>
-      </w:r>
-    </w:p>
-    <w:p>
-      <w:pPr>
+      </w:pPr>
+      <w:r>
         <w:rPr>
           <w:rStyle w:val="Code"/>
         </w:rPr>
-      </w:pPr>
-      <w:proofErr w:type="spellStart"/>
-      <w:proofErr w:type="gramStart"/>
-      <w:r>
+        <w:t>var cities = {};</w:t>
+      </w:r>
+    </w:p>
+    <w:p>
+      <w:pPr>
         <w:rPr>
           <w:rStyle w:val="Code"/>
         </w:rPr>
-        <w:t>var</w:t>
-      </w:r>
-      <w:proofErr w:type="spellEnd"/>
-      <w:proofErr w:type="gramEnd"/>
-      <w:r>
+      </w:pPr>
+    </w:p>
+    <w:p>
+      <w:pPr>
         <w:rPr>
           <w:rStyle w:val="Code"/>
         </w:rPr>
-        <w:t xml:space="preserve"> </w:t>
-      </w:r>
-      <w:proofErr w:type="spellStart"/>
+      </w:pPr>
       <w:r>
         <w:rPr>
           <w:rStyle w:val="Code"/>
         </w:rPr>
-        <w:t>parseUrlencoded</w:t>
-      </w:r>
-      <w:proofErr w:type="spellEnd"/>
-      <w:r>
+        <w:t>app.route('/cities')</w:t>
+      </w:r>
+    </w:p>
+    <w:p>
+      <w:pPr>
         <w:rPr>
           <w:rStyle w:val="Code"/>
         </w:rPr>
-        <w:t xml:space="preserve"> = </w:t>
-      </w:r>
-      <w:proofErr w:type="spellStart"/>
+      </w:pPr>
       <w:r>
         <w:rPr>
           <w:rStyle w:val="Code"/>
         </w:rPr>
-        <w:t>bodyParser.urlencoded</w:t>
-      </w:r>
-      <w:proofErr w:type="spellEnd"/>
-      <w:r>
+        <w:t xml:space="preserve">  .get(function (request, response) {</w:t>
+      </w:r>
+    </w:p>
+    <w:p>
+      <w:pPr>
         <w:rPr>
           <w:rStyle w:val="Code"/>
         </w:rPr>
-        <w:t>({ extended: false });</w:t>
-      </w:r>
-    </w:p>
-    <w:p>
-      <w:pPr>
+      </w:pPr>
+      <w:r>
         <w:rPr>
           <w:rStyle w:val="Code"/>
         </w:rPr>
-      </w:pPr>
-      <w:r>
+        <w:t xml:space="preserve">    if(request.query.search) {</w:t>
+      </w:r>
+    </w:p>
+    <w:p>
+      <w:pPr>
         <w:rPr>
           <w:rStyle w:val="Code"/>
         </w:rPr>
-        <w:t>// In memory store for the cities in our application</w:t>
-      </w:r>
-    </w:p>
-    <w:p>
-      <w:pPr>
+      </w:pPr>
+      <w:r>
         <w:rPr>
           <w:rStyle w:val="Code"/>
         </w:rPr>
-      </w:pPr>
-      <w:proofErr w:type="spellStart"/>
-      <w:proofErr w:type="gramStart"/>
-      <w:r>
+        <w:t xml:space="preserve">      response.json(citySearch(request.query.search));</w:t>
+      </w:r>
+    </w:p>
+    <w:p>
+      <w:pPr>
         <w:rPr>
           <w:rStyle w:val="Code"/>
         </w:rPr>
-        <w:t>var</w:t>
-      </w:r>
-      <w:proofErr w:type="spellEnd"/>
-      <w:proofErr w:type="gramEnd"/>
+      </w:pPr>
       <w:r>
         <w:rPr>
           <w:rStyle w:val="Code"/>
         </w:rPr>
-        <w:t xml:space="preserve"> cities = {};</w:t>
+        <w:t xml:space="preserve">    } else {</w:t>
       </w:r>
     </w:p>
     <w:p>
@@ -1777,28 +1323,25 @@
           <w:rStyle w:val="Code"/>
         </w:rPr>
       </w:pPr>
-    </w:p>
-    <w:p>
-      <w:pPr>
+      <w:r>
         <w:rPr>
           <w:rStyle w:val="Code"/>
         </w:rPr>
-      </w:pPr>
-      <w:proofErr w:type="spellStart"/>
-      <w:proofErr w:type="gramStart"/>
-      <w:r>
+        <w:lastRenderedPageBreak/>
+        <w:t xml:space="preserve">      response.json(cities);</w:t>
+      </w:r>
+    </w:p>
+    <w:p>
+      <w:pPr>
         <w:rPr>
           <w:rStyle w:val="Code"/>
         </w:rPr>
-        <w:t>app.route</w:t>
-      </w:r>
-      <w:proofErr w:type="spellEnd"/>
-      <w:proofErr w:type="gramEnd"/>
+      </w:pPr>
       <w:r>
         <w:rPr>
           <w:rStyle w:val="Code"/>
         </w:rPr>
-        <w:t>('/cities')</w:t>
+        <w:t xml:space="preserve">    }</w:t>
       </w:r>
     </w:p>
     <w:p>
@@ -1811,21 +1354,20 @@
         <w:rPr>
           <w:rStyle w:val="Code"/>
         </w:rPr>
-        <w:t xml:space="preserve">  </w:t>
-      </w:r>
-      <w:proofErr w:type="gramStart"/>
-      <w:r>
+        <w:t xml:space="preserve">  })</w:t>
+      </w:r>
+    </w:p>
+    <w:p>
+      <w:pPr>
         <w:rPr>
           <w:rStyle w:val="Code"/>
         </w:rPr>
-        <w:t>.get</w:t>
-      </w:r>
-      <w:proofErr w:type="gramEnd"/>
+      </w:pPr>
       <w:r>
         <w:rPr>
           <w:rStyle w:val="Code"/>
         </w:rPr>
-        <w:t>(function (request, response) {</w:t>
+        <w:t xml:space="preserve">  .post(parseUrlencoded, function (request, response) {</w:t>
       </w:r>
     </w:p>
     <w:p>
@@ -1838,35 +1380,33 @@
         <w:rPr>
           <w:rStyle w:val="Code"/>
         </w:rPr>
-        <w:t xml:space="preserve">    </w:t>
-      </w:r>
-      <w:proofErr w:type="gramStart"/>
-      <w:r>
+        <w:t xml:space="preserve">    if(request.body.description.length &gt; 4) {</w:t>
+      </w:r>
+    </w:p>
+    <w:p>
+      <w:pPr>
         <w:rPr>
           <w:rStyle w:val="Code"/>
         </w:rPr>
-        <w:t>if</w:t>
-      </w:r>
-      <w:proofErr w:type="gramEnd"/>
+      </w:pPr>
       <w:r>
         <w:rPr>
           <w:rStyle w:val="Code"/>
         </w:rPr>
-        <w:t>(</w:t>
-      </w:r>
-      <w:proofErr w:type="spellStart"/>
-      <w:r>
+        <w:t xml:space="preserve">      var city = createCity(request.body.name, request.body.description);</w:t>
+      </w:r>
+    </w:p>
+    <w:p>
+      <w:pPr>
         <w:rPr>
           <w:rStyle w:val="Code"/>
         </w:rPr>
-        <w:t>request.query.search</w:t>
-      </w:r>
-      <w:proofErr w:type="spellEnd"/>
+      </w:pPr>
       <w:r>
         <w:rPr>
           <w:rStyle w:val="Code"/>
         </w:rPr>
-        <w:t>) {</w:t>
+        <w:t xml:space="preserve">      response.status(201).json(city);</w:t>
       </w:r>
     </w:p>
     <w:p>
@@ -1879,51 +1419,46 @@
         <w:rPr>
           <w:rStyle w:val="Code"/>
         </w:rPr>
-        <w:t xml:space="preserve">      </w:t>
-      </w:r>
-      <w:proofErr w:type="spellStart"/>
-      <w:proofErr w:type="gramStart"/>
-      <w:r>
+        <w:t xml:space="preserve">    } else {</w:t>
+      </w:r>
+    </w:p>
+    <w:p>
+      <w:pPr>
         <w:rPr>
           <w:rStyle w:val="Code"/>
         </w:rPr>
-        <w:t>response.json</w:t>
-      </w:r>
-      <w:proofErr w:type="spellEnd"/>
-      <w:proofErr w:type="gramEnd"/>
+      </w:pPr>
       <w:r>
         <w:rPr>
           <w:rStyle w:val="Code"/>
         </w:rPr>
-        <w:t>(</w:t>
-      </w:r>
-      <w:proofErr w:type="spellStart"/>
-      <w:r>
+        <w:t xml:space="preserve">      response.status(400).json('Invalid City');</w:t>
+      </w:r>
+    </w:p>
+    <w:p>
+      <w:pPr>
         <w:rPr>
           <w:rStyle w:val="Code"/>
         </w:rPr>
-        <w:t>citySearch</w:t>
-      </w:r>
-      <w:proofErr w:type="spellEnd"/>
+      </w:pPr>
       <w:r>
         <w:rPr>
           <w:rStyle w:val="Code"/>
         </w:rPr>
-        <w:t>(</w:t>
-      </w:r>
-      <w:proofErr w:type="spellStart"/>
-      <w:r>
+        <w:t xml:space="preserve">    }</w:t>
+      </w:r>
+    </w:p>
+    <w:p>
+      <w:pPr>
         <w:rPr>
           <w:rStyle w:val="Code"/>
         </w:rPr>
-        <w:t>request.query.search</w:t>
-      </w:r>
-      <w:proofErr w:type="spellEnd"/>
+      </w:pPr>
       <w:r>
         <w:rPr>
           <w:rStyle w:val="Code"/>
         </w:rPr>
-        <w:t>));</w:t>
+        <w:t xml:space="preserve">  });</w:t>
       </w:r>
     </w:p>
     <w:p>
@@ -1932,67 +1467,108 @@
           <w:rStyle w:val="Code"/>
         </w:rPr>
       </w:pPr>
-      <w:r>
+    </w:p>
+    <w:p>
+      <w:pPr>
         <w:rPr>
           <w:rStyle w:val="Code"/>
         </w:rPr>
-        <w:t xml:space="preserve">    } </w:t>
-      </w:r>
-      <w:proofErr w:type="gramStart"/>
+      </w:pPr>
       <w:r>
         <w:rPr>
           <w:rStyle w:val="Code"/>
         </w:rPr>
-        <w:t>else</w:t>
-      </w:r>
-      <w:proofErr w:type="gramEnd"/>
-      <w:r>
+        <w:t>app.route('/cities/:name')</w:t>
+      </w:r>
+    </w:p>
+    <w:p>
+      <w:pPr>
         <w:rPr>
           <w:rStyle w:val="Code"/>
         </w:rPr>
-        <w:t xml:space="preserve"> {</w:t>
-      </w:r>
-    </w:p>
-    <w:p>
-      <w:pPr>
+      </w:pPr>
+      <w:r>
         <w:rPr>
           <w:rStyle w:val="Code"/>
         </w:rPr>
-      </w:pPr>
-      <w:r>
+        <w:t xml:space="preserve">  .get(function (request, response) {</w:t>
+      </w:r>
+    </w:p>
+    <w:p>
+      <w:pPr>
         <w:rPr>
           <w:rStyle w:val="Code"/>
         </w:rPr>
-        <w:lastRenderedPageBreak/>
-        <w:t xml:space="preserve">      </w:t>
-      </w:r>
-      <w:proofErr w:type="spellStart"/>
-      <w:proofErr w:type="gramStart"/>
+      </w:pPr>
       <w:r>
         <w:rPr>
           <w:rStyle w:val="Code"/>
         </w:rPr>
-        <w:t>response.json</w:t>
-      </w:r>
-      <w:proofErr w:type="spellEnd"/>
-      <w:proofErr w:type="gramEnd"/>
-      <w:r>
+        <w:t xml:space="preserve">    var cityInfo = cities[request.cityName];</w:t>
+      </w:r>
+    </w:p>
+    <w:p>
+      <w:pPr>
         <w:rPr>
           <w:rStyle w:val="Code"/>
         </w:rPr>
-        <w:t>(cities);</w:t>
-      </w:r>
-    </w:p>
-    <w:p>
-      <w:pPr>
+      </w:pPr>
+      <w:r>
         <w:rPr>
           <w:rStyle w:val="Code"/>
         </w:rPr>
-      </w:pPr>
-      <w:r>
+        <w:t xml:space="preserve">    if(cityInfo) {</w:t>
+      </w:r>
+    </w:p>
+    <w:p>
+      <w:pPr>
         <w:rPr>
           <w:rStyle w:val="Code"/>
         </w:rPr>
+      </w:pPr>
+      <w:r>
+        <w:rPr>
+          <w:rStyle w:val="Code"/>
+        </w:rPr>
+        <w:t xml:space="preserve">      response.json(cityInfo);</w:t>
+      </w:r>
+    </w:p>
+    <w:p>
+      <w:pPr>
+        <w:rPr>
+          <w:rStyle w:val="Code"/>
+        </w:rPr>
+      </w:pPr>
+      <w:r>
+        <w:rPr>
+          <w:rStyle w:val="Code"/>
+        </w:rPr>
+        <w:t xml:space="preserve">    } else {</w:t>
+      </w:r>
+    </w:p>
+    <w:p>
+      <w:pPr>
+        <w:rPr>
+          <w:rStyle w:val="Code"/>
+        </w:rPr>
+      </w:pPr>
+      <w:r>
+        <w:rPr>
+          <w:rStyle w:val="Code"/>
+        </w:rPr>
+        <w:t xml:space="preserve">      response.status(404).json('City not found');</w:t>
+      </w:r>
+    </w:p>
+    <w:p>
+      <w:pPr>
+        <w:rPr>
+          <w:rStyle w:val="Code"/>
+        </w:rPr>
+      </w:pPr>
+      <w:r>
+        <w:rPr>
+          <w:rStyle w:val="Code"/>
+        </w:rPr>
         <w:t xml:space="preserve">    }</w:t>
       </w:r>
     </w:p>
@@ -2019,35 +1595,33 @@
         <w:rPr>
           <w:rStyle w:val="Code"/>
         </w:rPr>
-        <w:t xml:space="preserve">  </w:t>
-      </w:r>
-      <w:proofErr w:type="gramStart"/>
-      <w:r>
+        <w:t xml:space="preserve">  .delete(function (request, response) {</w:t>
+      </w:r>
+    </w:p>
+    <w:p>
+      <w:pPr>
         <w:rPr>
           <w:rStyle w:val="Code"/>
         </w:rPr>
-        <w:t>.post</w:t>
-      </w:r>
-      <w:proofErr w:type="gramEnd"/>
+      </w:pPr>
       <w:r>
         <w:rPr>
           <w:rStyle w:val="Code"/>
         </w:rPr>
-        <w:t>(</w:t>
-      </w:r>
-      <w:proofErr w:type="spellStart"/>
-      <w:r>
+        <w:t xml:space="preserve">    if(cities[request.cityName]) {</w:t>
+      </w:r>
+    </w:p>
+    <w:p>
+      <w:pPr>
         <w:rPr>
           <w:rStyle w:val="Code"/>
         </w:rPr>
-        <w:t>parseUrlencoded</w:t>
-      </w:r>
-      <w:proofErr w:type="spellEnd"/>
+      </w:pPr>
       <w:r>
         <w:rPr>
           <w:rStyle w:val="Code"/>
         </w:rPr>
-        <w:t>, function (request, response) {</w:t>
+        <w:t xml:space="preserve">      delete cities[request.cityName];</w:t>
       </w:r>
     </w:p>
     <w:p>
@@ -2060,35 +1634,33 @@
         <w:rPr>
           <w:rStyle w:val="Code"/>
         </w:rPr>
-        <w:t xml:space="preserve">    </w:t>
-      </w:r>
-      <w:proofErr w:type="gramStart"/>
-      <w:r>
+        <w:t xml:space="preserve">      response.sendStatus(200);</w:t>
+      </w:r>
+    </w:p>
+    <w:p>
+      <w:pPr>
         <w:rPr>
           <w:rStyle w:val="Code"/>
         </w:rPr>
-        <w:t>if</w:t>
-      </w:r>
-      <w:proofErr w:type="gramEnd"/>
+      </w:pPr>
       <w:r>
         <w:rPr>
           <w:rStyle w:val="Code"/>
         </w:rPr>
-        <w:t>(</w:t>
-      </w:r>
-      <w:proofErr w:type="spellStart"/>
-      <w:r>
+        <w:t xml:space="preserve">    } else {</w:t>
+      </w:r>
+    </w:p>
+    <w:p>
+      <w:pPr>
         <w:rPr>
           <w:rStyle w:val="Code"/>
         </w:rPr>
-        <w:t>request.body.description.length</w:t>
-      </w:r>
-      <w:proofErr w:type="spellEnd"/>
+      </w:pPr>
       <w:r>
         <w:rPr>
           <w:rStyle w:val="Code"/>
         </w:rPr>
-        <w:t xml:space="preserve"> &gt; 4) {</w:t>
+        <w:t xml:space="preserve">      response.sendStatus(404);</w:t>
       </w:r>
     </w:p>
     <w:p>
@@ -2101,856 +1673,112 @@
         <w:rPr>
           <w:rStyle w:val="Code"/>
         </w:rPr>
-        <w:t xml:space="preserve">      </w:t>
-      </w:r>
-      <w:proofErr w:type="spellStart"/>
-      <w:proofErr w:type="gramStart"/>
-      <w:r>
+        <w:t xml:space="preserve">    }</w:t>
+      </w:r>
+    </w:p>
+    <w:p>
+      <w:pPr>
         <w:rPr>
           <w:rStyle w:val="Code"/>
         </w:rPr>
-        <w:t>var</w:t>
-      </w:r>
-      <w:proofErr w:type="spellEnd"/>
-      <w:proofErr w:type="gramEnd"/>
+      </w:pPr>
       <w:r>
         <w:rPr>
           <w:rStyle w:val="Code"/>
         </w:rPr>
-        <w:t xml:space="preserve"> city = </w:t>
-      </w:r>
-      <w:proofErr w:type="spellStart"/>
-      <w:r>
+        <w:t xml:space="preserve">  });</w:t>
+      </w:r>
+    </w:p>
+    <w:p>
+      <w:pPr>
         <w:rPr>
           <w:rStyle w:val="Code"/>
         </w:rPr>
-        <w:t>createCity</w:t>
-      </w:r>
-      <w:proofErr w:type="spellEnd"/>
-      <w:r>
+      </w:pPr>
+    </w:p>
+    <w:p>
+      <w:pPr>
         <w:rPr>
           <w:rStyle w:val="Code"/>
         </w:rPr>
-        <w:t xml:space="preserve">(request.body.name, </w:t>
-      </w:r>
-      <w:proofErr w:type="spellStart"/>
+      </w:pPr>
       <w:r>
         <w:rPr>
           <w:rStyle w:val="Code"/>
         </w:rPr>
-        <w:t>request.body.description</w:t>
-      </w:r>
-      <w:proofErr w:type="spellEnd"/>
-      <w:r>
+        <w:t xml:space="preserve">  // Adds a new city to the in memory store</w:t>
+      </w:r>
+    </w:p>
+    <w:p>
+      <w:pPr>
         <w:rPr>
           <w:rStyle w:val="Code"/>
         </w:rPr>
-        <w:t>);</w:t>
-      </w:r>
-    </w:p>
-    <w:p>
-      <w:pPr>
+      </w:pPr>
+      <w:r>
         <w:rPr>
           <w:rStyle w:val="Code"/>
         </w:rPr>
-      </w:pPr>
-      <w:r>
+        <w:t>function createCity(name, description) {</w:t>
+      </w:r>
+    </w:p>
+    <w:p>
+      <w:pPr>
         <w:rPr>
           <w:rStyle w:val="Code"/>
         </w:rPr>
-        <w:t xml:space="preserve">      </w:t>
-      </w:r>
-      <w:proofErr w:type="spellStart"/>
-      <w:proofErr w:type="gramStart"/>
+      </w:pPr>
       <w:r>
         <w:rPr>
           <w:rStyle w:val="Code"/>
         </w:rPr>
-        <w:t>response.status</w:t>
-      </w:r>
-      <w:proofErr w:type="spellEnd"/>
-      <w:proofErr w:type="gramEnd"/>
-      <w:r>
+        <w:t xml:space="preserve">  cities[name] = description;</w:t>
+      </w:r>
+    </w:p>
+    <w:p>
+      <w:pPr>
         <w:rPr>
           <w:rStyle w:val="Code"/>
         </w:rPr>
-        <w:t>(201).</w:t>
-      </w:r>
-      <w:proofErr w:type="spellStart"/>
+      </w:pPr>
       <w:r>
         <w:rPr>
           <w:rStyle w:val="Code"/>
         </w:rPr>
-        <w:t>json</w:t>
-      </w:r>
-      <w:proofErr w:type="spellEnd"/>
-      <w:r>
+        <w:t xml:space="preserve">  return name;</w:t>
+      </w:r>
+    </w:p>
+    <w:p>
+      <w:pPr>
         <w:rPr>
           <w:rStyle w:val="Code"/>
         </w:rPr>
-        <w:t>(city);</w:t>
-      </w:r>
-    </w:p>
-    <w:p>
-      <w:pPr>
+      </w:pPr>
+      <w:r>
         <w:rPr>
           <w:rStyle w:val="Code"/>
         </w:rPr>
-      </w:pPr>
-      <w:r>
+        <w:t>}</w:t>
+      </w:r>
+    </w:p>
+    <w:p>
+      <w:pPr>
         <w:rPr>
           <w:rStyle w:val="Code"/>
         </w:rPr>
-        <w:t xml:space="preserve">    } </w:t>
-      </w:r>
-      <w:proofErr w:type="gramStart"/>
-      <w:r>
+      </w:pPr>
+    </w:p>
+    <w:p>
+      <w:pPr>
         <w:rPr>
           <w:rStyle w:val="Code"/>
         </w:rPr>
-        <w:t>else</w:t>
-      </w:r>
-      <w:proofErr w:type="gramEnd"/>
+      </w:pPr>
       <w:r>
         <w:rPr>
           <w:rStyle w:val="Code"/>
         </w:rPr>
-        <w:t xml:space="preserve"> {</w:t>
-      </w:r>
-    </w:p>
-    <w:p>
-      <w:pPr>
-        <w:rPr>
-          <w:rStyle w:val="Code"/>
-        </w:rPr>
-      </w:pPr>
-      <w:r>
-        <w:rPr>
-          <w:rStyle w:val="Code"/>
-        </w:rPr>
-        <w:t xml:space="preserve">      </w:t>
-      </w:r>
-      <w:proofErr w:type="spellStart"/>
-      <w:proofErr w:type="gramStart"/>
-      <w:r>
-        <w:rPr>
-          <w:rStyle w:val="Code"/>
-        </w:rPr>
-        <w:t>response.status</w:t>
-      </w:r>
-      <w:proofErr w:type="spellEnd"/>
-      <w:proofErr w:type="gramEnd"/>
-      <w:r>
-        <w:rPr>
-          <w:rStyle w:val="Code"/>
-        </w:rPr>
-        <w:t>(400).</w:t>
-      </w:r>
-      <w:proofErr w:type="spellStart"/>
-      <w:r>
-        <w:rPr>
-          <w:rStyle w:val="Code"/>
-        </w:rPr>
-        <w:t>json</w:t>
-      </w:r>
-      <w:proofErr w:type="spellEnd"/>
-      <w:r>
-        <w:rPr>
-          <w:rStyle w:val="Code"/>
-        </w:rPr>
-        <w:t>('Invalid City');</w:t>
-      </w:r>
-    </w:p>
-    <w:p>
-      <w:pPr>
-        <w:rPr>
-          <w:rStyle w:val="Code"/>
-        </w:rPr>
-      </w:pPr>
-      <w:r>
-        <w:rPr>
-          <w:rStyle w:val="Code"/>
-        </w:rPr>
-        <w:t xml:space="preserve">    }</w:t>
-      </w:r>
-    </w:p>
-    <w:p>
-      <w:pPr>
-        <w:rPr>
-          <w:rStyle w:val="Code"/>
-        </w:rPr>
-      </w:pPr>
-      <w:r>
-        <w:rPr>
-          <w:rStyle w:val="Code"/>
-        </w:rPr>
-        <w:t xml:space="preserve">  });</w:t>
-      </w:r>
-    </w:p>
-    <w:p>
-      <w:pPr>
-        <w:rPr>
-          <w:rStyle w:val="Code"/>
-        </w:rPr>
-      </w:pPr>
-    </w:p>
-    <w:p>
-      <w:pPr>
-        <w:rPr>
-          <w:rStyle w:val="Code"/>
-        </w:rPr>
-      </w:pPr>
-      <w:proofErr w:type="spellStart"/>
-      <w:proofErr w:type="gramStart"/>
-      <w:r>
-        <w:rPr>
-          <w:rStyle w:val="Code"/>
-        </w:rPr>
-        <w:t>app.route</w:t>
-      </w:r>
-      <w:proofErr w:type="spellEnd"/>
-      <w:proofErr w:type="gramEnd"/>
-      <w:r>
-        <w:rPr>
-          <w:rStyle w:val="Code"/>
-        </w:rPr>
-        <w:t>('/cities/:name')</w:t>
-      </w:r>
-    </w:p>
-    <w:p>
-      <w:pPr>
-        <w:rPr>
-          <w:rStyle w:val="Code"/>
-        </w:rPr>
-      </w:pPr>
-      <w:r>
-        <w:rPr>
-          <w:rStyle w:val="Code"/>
-        </w:rPr>
-        <w:t xml:space="preserve">  </w:t>
-      </w:r>
-      <w:proofErr w:type="gramStart"/>
-      <w:r>
-        <w:rPr>
-          <w:rStyle w:val="Code"/>
-        </w:rPr>
-        <w:t>.get</w:t>
-      </w:r>
-      <w:proofErr w:type="gramEnd"/>
-      <w:r>
-        <w:rPr>
-          <w:rStyle w:val="Code"/>
-        </w:rPr>
-        <w:t>(function (request, response) {</w:t>
-      </w:r>
-    </w:p>
-    <w:p>
-      <w:pPr>
-        <w:rPr>
-          <w:rStyle w:val="Code"/>
-        </w:rPr>
-      </w:pPr>
-      <w:r>
-        <w:rPr>
-          <w:rStyle w:val="Code"/>
-        </w:rPr>
-        <w:t xml:space="preserve">    </w:t>
-      </w:r>
-      <w:proofErr w:type="spellStart"/>
-      <w:proofErr w:type="gramStart"/>
-      <w:r>
-        <w:rPr>
-          <w:rStyle w:val="Code"/>
-        </w:rPr>
-        <w:t>var</w:t>
-      </w:r>
-      <w:proofErr w:type="spellEnd"/>
-      <w:proofErr w:type="gramEnd"/>
-      <w:r>
-        <w:rPr>
-          <w:rStyle w:val="Code"/>
-        </w:rPr>
-        <w:t xml:space="preserve"> </w:t>
-      </w:r>
-      <w:proofErr w:type="spellStart"/>
-      <w:r>
-        <w:rPr>
-          <w:rStyle w:val="Code"/>
-        </w:rPr>
-        <w:t>cityInfo</w:t>
-      </w:r>
-      <w:proofErr w:type="spellEnd"/>
-      <w:r>
-        <w:rPr>
-          <w:rStyle w:val="Code"/>
-        </w:rPr>
-        <w:t xml:space="preserve"> = cities[</w:t>
-      </w:r>
-      <w:proofErr w:type="spellStart"/>
-      <w:r>
-        <w:rPr>
-          <w:rStyle w:val="Code"/>
-        </w:rPr>
-        <w:t>request.cityName</w:t>
-      </w:r>
-      <w:proofErr w:type="spellEnd"/>
-      <w:r>
-        <w:rPr>
-          <w:rStyle w:val="Code"/>
-        </w:rPr>
-        <w:t>];</w:t>
-      </w:r>
-    </w:p>
-    <w:p>
-      <w:pPr>
-        <w:rPr>
-          <w:rStyle w:val="Code"/>
-        </w:rPr>
-      </w:pPr>
-      <w:r>
-        <w:rPr>
-          <w:rStyle w:val="Code"/>
-        </w:rPr>
-        <w:t xml:space="preserve">    </w:t>
-      </w:r>
-      <w:proofErr w:type="gramStart"/>
-      <w:r>
-        <w:rPr>
-          <w:rStyle w:val="Code"/>
-        </w:rPr>
-        <w:t>if</w:t>
-      </w:r>
-      <w:proofErr w:type="gramEnd"/>
-      <w:r>
-        <w:rPr>
-          <w:rStyle w:val="Code"/>
-        </w:rPr>
-        <w:t>(</w:t>
-      </w:r>
-      <w:proofErr w:type="spellStart"/>
-      <w:r>
-        <w:rPr>
-          <w:rStyle w:val="Code"/>
-        </w:rPr>
-        <w:t>cityInfo</w:t>
-      </w:r>
-      <w:proofErr w:type="spellEnd"/>
-      <w:r>
-        <w:rPr>
-          <w:rStyle w:val="Code"/>
-        </w:rPr>
-        <w:t>) {</w:t>
-      </w:r>
-    </w:p>
-    <w:p>
-      <w:pPr>
-        <w:rPr>
-          <w:rStyle w:val="Code"/>
-        </w:rPr>
-      </w:pPr>
-      <w:r>
-        <w:rPr>
-          <w:rStyle w:val="Code"/>
-        </w:rPr>
-        <w:t xml:space="preserve">      </w:t>
-      </w:r>
-      <w:proofErr w:type="spellStart"/>
-      <w:proofErr w:type="gramStart"/>
-      <w:r>
-        <w:rPr>
-          <w:rStyle w:val="Code"/>
-        </w:rPr>
-        <w:t>response.json</w:t>
-      </w:r>
-      <w:proofErr w:type="spellEnd"/>
-      <w:proofErr w:type="gramEnd"/>
-      <w:r>
-        <w:rPr>
-          <w:rStyle w:val="Code"/>
-        </w:rPr>
-        <w:t>(</w:t>
-      </w:r>
-      <w:proofErr w:type="spellStart"/>
-      <w:r>
-        <w:rPr>
-          <w:rStyle w:val="Code"/>
-        </w:rPr>
-        <w:t>cityInfo</w:t>
-      </w:r>
-      <w:proofErr w:type="spellEnd"/>
-      <w:r>
-        <w:rPr>
-          <w:rStyle w:val="Code"/>
-        </w:rPr>
-        <w:t>);</w:t>
-      </w:r>
-    </w:p>
-    <w:p>
-      <w:pPr>
-        <w:rPr>
-          <w:rStyle w:val="Code"/>
-        </w:rPr>
-      </w:pPr>
-      <w:r>
-        <w:rPr>
-          <w:rStyle w:val="Code"/>
-        </w:rPr>
-        <w:t xml:space="preserve">    } </w:t>
-      </w:r>
-      <w:proofErr w:type="gramStart"/>
-      <w:r>
-        <w:rPr>
-          <w:rStyle w:val="Code"/>
-        </w:rPr>
-        <w:t>else</w:t>
-      </w:r>
-      <w:proofErr w:type="gramEnd"/>
-      <w:r>
-        <w:rPr>
-          <w:rStyle w:val="Code"/>
-        </w:rPr>
-        <w:t xml:space="preserve"> {</w:t>
-      </w:r>
-    </w:p>
-    <w:p>
-      <w:pPr>
-        <w:rPr>
-          <w:rStyle w:val="Code"/>
-        </w:rPr>
-      </w:pPr>
-      <w:r>
-        <w:rPr>
-          <w:rStyle w:val="Code"/>
-        </w:rPr>
-        <w:t xml:space="preserve">      </w:t>
-      </w:r>
-      <w:proofErr w:type="spellStart"/>
-      <w:proofErr w:type="gramStart"/>
-      <w:r>
-        <w:rPr>
-          <w:rStyle w:val="Code"/>
-        </w:rPr>
-        <w:t>response.status</w:t>
-      </w:r>
-      <w:proofErr w:type="spellEnd"/>
-      <w:proofErr w:type="gramEnd"/>
-      <w:r>
-        <w:rPr>
-          <w:rStyle w:val="Code"/>
-        </w:rPr>
-        <w:t>(404).</w:t>
-      </w:r>
-      <w:proofErr w:type="spellStart"/>
-      <w:r>
-        <w:rPr>
-          <w:rStyle w:val="Code"/>
-        </w:rPr>
-        <w:t>json</w:t>
-      </w:r>
-      <w:proofErr w:type="spellEnd"/>
-      <w:r>
-        <w:rPr>
-          <w:rStyle w:val="Code"/>
-        </w:rPr>
-        <w:t>('City not found');</w:t>
-      </w:r>
-    </w:p>
-    <w:p>
-      <w:pPr>
-        <w:rPr>
-          <w:rStyle w:val="Code"/>
-        </w:rPr>
-      </w:pPr>
-      <w:r>
-        <w:rPr>
-          <w:rStyle w:val="Code"/>
-        </w:rPr>
-        <w:t xml:space="preserve">    }</w:t>
-      </w:r>
-    </w:p>
-    <w:p>
-      <w:pPr>
-        <w:rPr>
-          <w:rStyle w:val="Code"/>
-        </w:rPr>
-      </w:pPr>
-      <w:r>
-        <w:rPr>
-          <w:rStyle w:val="Code"/>
-        </w:rPr>
-        <w:t xml:space="preserve">  })</w:t>
-      </w:r>
-    </w:p>
-    <w:p>
-      <w:pPr>
-        <w:rPr>
-          <w:rStyle w:val="Code"/>
-        </w:rPr>
-      </w:pPr>
-      <w:r>
-        <w:rPr>
-          <w:rStyle w:val="Code"/>
-        </w:rPr>
-        <w:t xml:space="preserve">  </w:t>
-      </w:r>
-      <w:proofErr w:type="gramStart"/>
-      <w:r>
-        <w:rPr>
-          <w:rStyle w:val="Code"/>
-        </w:rPr>
-        <w:t>.delete</w:t>
-      </w:r>
-      <w:proofErr w:type="gramEnd"/>
-      <w:r>
-        <w:rPr>
-          <w:rStyle w:val="Code"/>
-        </w:rPr>
-        <w:t>(function (request, response) {</w:t>
-      </w:r>
-    </w:p>
-    <w:p>
-      <w:pPr>
-        <w:rPr>
-          <w:rStyle w:val="Code"/>
-        </w:rPr>
-      </w:pPr>
-      <w:r>
-        <w:rPr>
-          <w:rStyle w:val="Code"/>
-        </w:rPr>
-        <w:t xml:space="preserve">    </w:t>
-      </w:r>
-      <w:proofErr w:type="gramStart"/>
-      <w:r>
-        <w:rPr>
-          <w:rStyle w:val="Code"/>
-        </w:rPr>
-        <w:t>if</w:t>
-      </w:r>
-      <w:proofErr w:type="gramEnd"/>
-      <w:r>
-        <w:rPr>
-          <w:rStyle w:val="Code"/>
-        </w:rPr>
-        <w:t>(cities[</w:t>
-      </w:r>
-      <w:proofErr w:type="spellStart"/>
-      <w:r>
-        <w:rPr>
-          <w:rStyle w:val="Code"/>
-        </w:rPr>
-        <w:t>request.cityName</w:t>
-      </w:r>
-      <w:proofErr w:type="spellEnd"/>
-      <w:r>
-        <w:rPr>
-          <w:rStyle w:val="Code"/>
-        </w:rPr>
-        <w:t>]) {</w:t>
-      </w:r>
-    </w:p>
-    <w:p>
-      <w:pPr>
-        <w:rPr>
-          <w:rStyle w:val="Code"/>
-        </w:rPr>
-      </w:pPr>
-      <w:r>
-        <w:rPr>
-          <w:rStyle w:val="Code"/>
-        </w:rPr>
-        <w:t xml:space="preserve">      </w:t>
-      </w:r>
-      <w:proofErr w:type="gramStart"/>
-      <w:r>
-        <w:rPr>
-          <w:rStyle w:val="Code"/>
-        </w:rPr>
-        <w:t>delete</w:t>
-      </w:r>
-      <w:proofErr w:type="gramEnd"/>
-      <w:r>
-        <w:rPr>
-          <w:rStyle w:val="Code"/>
-        </w:rPr>
-        <w:t xml:space="preserve"> cities[</w:t>
-      </w:r>
-      <w:proofErr w:type="spellStart"/>
-      <w:r>
-        <w:rPr>
-          <w:rStyle w:val="Code"/>
-        </w:rPr>
-        <w:t>request.cityName</w:t>
-      </w:r>
-      <w:proofErr w:type="spellEnd"/>
-      <w:r>
-        <w:rPr>
-          <w:rStyle w:val="Code"/>
-        </w:rPr>
-        <w:t>];</w:t>
-      </w:r>
-    </w:p>
-    <w:p>
-      <w:pPr>
-        <w:rPr>
-          <w:rStyle w:val="Code"/>
-        </w:rPr>
-      </w:pPr>
-      <w:r>
-        <w:rPr>
-          <w:rStyle w:val="Code"/>
-        </w:rPr>
-        <w:t xml:space="preserve">      </w:t>
-      </w:r>
-      <w:proofErr w:type="spellStart"/>
-      <w:proofErr w:type="gramStart"/>
-      <w:r>
-        <w:rPr>
-          <w:rStyle w:val="Code"/>
-        </w:rPr>
-        <w:t>response.sendStatus</w:t>
-      </w:r>
-      <w:proofErr w:type="spellEnd"/>
-      <w:proofErr w:type="gramEnd"/>
-      <w:r>
-        <w:rPr>
-          <w:rStyle w:val="Code"/>
-        </w:rPr>
-        <w:t>(200);</w:t>
-      </w:r>
-    </w:p>
-    <w:p>
-      <w:pPr>
-        <w:rPr>
-          <w:rStyle w:val="Code"/>
-        </w:rPr>
-      </w:pPr>
-      <w:r>
-        <w:rPr>
-          <w:rStyle w:val="Code"/>
-        </w:rPr>
-        <w:t xml:space="preserve">    } </w:t>
-      </w:r>
-      <w:proofErr w:type="gramStart"/>
-      <w:r>
-        <w:rPr>
-          <w:rStyle w:val="Code"/>
-        </w:rPr>
-        <w:t>else</w:t>
-      </w:r>
-      <w:proofErr w:type="gramEnd"/>
-      <w:r>
-        <w:rPr>
-          <w:rStyle w:val="Code"/>
-        </w:rPr>
-        <w:t xml:space="preserve"> {</w:t>
-      </w:r>
-    </w:p>
-    <w:p>
-      <w:pPr>
-        <w:rPr>
-          <w:rStyle w:val="Code"/>
-        </w:rPr>
-      </w:pPr>
-      <w:r>
-        <w:rPr>
-          <w:rStyle w:val="Code"/>
-        </w:rPr>
-        <w:t xml:space="preserve">      </w:t>
-      </w:r>
-      <w:proofErr w:type="spellStart"/>
-      <w:proofErr w:type="gramStart"/>
-      <w:r>
-        <w:rPr>
-          <w:rStyle w:val="Code"/>
-        </w:rPr>
-        <w:t>response.sendStatus</w:t>
-      </w:r>
-      <w:proofErr w:type="spellEnd"/>
-      <w:proofErr w:type="gramEnd"/>
-      <w:r>
-        <w:rPr>
-          <w:rStyle w:val="Code"/>
-        </w:rPr>
-        <w:t>(404);</w:t>
-      </w:r>
-    </w:p>
-    <w:p>
-      <w:pPr>
-        <w:rPr>
-          <w:rStyle w:val="Code"/>
-        </w:rPr>
-      </w:pPr>
-      <w:r>
-        <w:rPr>
-          <w:rStyle w:val="Code"/>
-        </w:rPr>
-        <w:t xml:space="preserve">    }</w:t>
-      </w:r>
-    </w:p>
-    <w:p>
-      <w:pPr>
-        <w:rPr>
-          <w:rStyle w:val="Code"/>
-        </w:rPr>
-      </w:pPr>
-      <w:r>
-        <w:rPr>
-          <w:rStyle w:val="Code"/>
-        </w:rPr>
-        <w:t xml:space="preserve">  });</w:t>
-      </w:r>
-    </w:p>
-    <w:p>
-      <w:pPr>
-        <w:rPr>
-          <w:rStyle w:val="Code"/>
-        </w:rPr>
-      </w:pPr>
-    </w:p>
-    <w:p>
-      <w:pPr>
-        <w:rPr>
-          <w:rStyle w:val="Code"/>
-        </w:rPr>
-      </w:pPr>
-      <w:r>
-        <w:rPr>
-          <w:rStyle w:val="Code"/>
-        </w:rPr>
-        <w:t xml:space="preserve">  // Adds a new city to the in memory store</w:t>
-      </w:r>
-    </w:p>
-    <w:p>
-      <w:pPr>
-        <w:rPr>
-          <w:rStyle w:val="Code"/>
-        </w:rPr>
-      </w:pPr>
-      <w:proofErr w:type="gramStart"/>
-      <w:r>
-        <w:rPr>
-          <w:rStyle w:val="Code"/>
-        </w:rPr>
-        <w:t>function</w:t>
-      </w:r>
-      <w:proofErr w:type="gramEnd"/>
-      <w:r>
-        <w:rPr>
-          <w:rStyle w:val="Code"/>
-        </w:rPr>
-        <w:t xml:space="preserve"> </w:t>
-      </w:r>
-      <w:proofErr w:type="spellStart"/>
-      <w:r>
-        <w:rPr>
-          <w:rStyle w:val="Code"/>
-        </w:rPr>
-        <w:t>createCity</w:t>
-      </w:r>
-      <w:proofErr w:type="spellEnd"/>
-      <w:r>
-        <w:rPr>
-          <w:rStyle w:val="Code"/>
-        </w:rPr>
-        <w:t>(name, description) {</w:t>
-      </w:r>
-    </w:p>
-    <w:p>
-      <w:pPr>
-        <w:rPr>
-          <w:rStyle w:val="Code"/>
-        </w:rPr>
-      </w:pPr>
-      <w:r>
-        <w:rPr>
-          <w:rStyle w:val="Code"/>
-        </w:rPr>
-        <w:t xml:space="preserve">  </w:t>
-      </w:r>
-      <w:proofErr w:type="gramStart"/>
-      <w:r>
-        <w:rPr>
-          <w:rStyle w:val="Code"/>
-        </w:rPr>
-        <w:t>cities</w:t>
-      </w:r>
-      <w:proofErr w:type="gramEnd"/>
-      <w:r>
-        <w:rPr>
-          <w:rStyle w:val="Code"/>
-        </w:rPr>
-        <w:t>[name] = description;</w:t>
-      </w:r>
-    </w:p>
-    <w:p>
-      <w:pPr>
-        <w:rPr>
-          <w:rStyle w:val="Code"/>
-        </w:rPr>
-      </w:pPr>
-      <w:r>
-        <w:rPr>
-          <w:rStyle w:val="Code"/>
-        </w:rPr>
-        <w:t xml:space="preserve">  </w:t>
-      </w:r>
-      <w:proofErr w:type="gramStart"/>
-      <w:r>
-        <w:rPr>
-          <w:rStyle w:val="Code"/>
-        </w:rPr>
-        <w:t>return</w:t>
-      </w:r>
-      <w:proofErr w:type="gramEnd"/>
-      <w:r>
-        <w:rPr>
-          <w:rStyle w:val="Code"/>
-        </w:rPr>
-        <w:t xml:space="preserve"> name;</w:t>
-      </w:r>
-    </w:p>
-    <w:p>
-      <w:pPr>
-        <w:rPr>
-          <w:rStyle w:val="Code"/>
-        </w:rPr>
-      </w:pPr>
-      <w:r>
-        <w:rPr>
-          <w:rStyle w:val="Code"/>
-        </w:rPr>
-        <w:t>}</w:t>
-      </w:r>
-    </w:p>
-    <w:p>
-      <w:pPr>
-        <w:rPr>
-          <w:rStyle w:val="Code"/>
-        </w:rPr>
-      </w:pPr>
-    </w:p>
-    <w:p>
-      <w:pPr>
-        <w:rPr>
-          <w:rStyle w:val="Code"/>
-        </w:rPr>
-      </w:pPr>
-      <w:proofErr w:type="spellStart"/>
-      <w:proofErr w:type="gramStart"/>
-      <w:r>
-        <w:rPr>
-          <w:rStyle w:val="Code"/>
-        </w:rPr>
-        <w:t>app.listen</w:t>
-      </w:r>
-      <w:proofErr w:type="spellEnd"/>
-      <w:proofErr w:type="gramEnd"/>
-      <w:r>
-        <w:rPr>
-          <w:rStyle w:val="Code"/>
-        </w:rPr>
-        <w:t>(3000);</w:t>
+        <w:t>app.listen(3000);</w:t>
       </w:r>
     </w:p>
     <w:p>
@@ -3098,13 +1926,8 @@
       <w:pPr>
         <w:pStyle w:val="NoteLevel2"/>
       </w:pPr>
-      <w:proofErr w:type="spellStart"/>
-      <w:r>
-        <w:t>Javascript</w:t>
-      </w:r>
-      <w:proofErr w:type="spellEnd"/>
-      <w:r>
-        <w:t xml:space="preserve"> deals with this by using callbacks to ensure certain tasks are triggered following the execution of a function</w:t>
+      <w:r>
+        <w:t>Javascript deals with this by using callbacks to ensure certain tasks are triggered following the execution of a function</w:t>
       </w:r>
     </w:p>
     <w:p>
@@ -3155,14 +1978,12 @@
           <w:rStyle w:val="CodeBlack"/>
         </w:rPr>
       </w:pPr>
-      <w:proofErr w:type="gramStart"/>
       <w:r>
         <w:rPr>
           <w:rStyle w:val="CodeBlack"/>
         </w:rPr>
         <w:t>request</w:t>
       </w:r>
-      <w:proofErr w:type="gramEnd"/>
     </w:p>
     <w:p>
       <w:pPr>
@@ -3171,14 +1992,12 @@
           <w:rStyle w:val="CodeBlack"/>
         </w:rPr>
       </w:pPr>
-      <w:proofErr w:type="gramStart"/>
       <w:r>
         <w:rPr>
           <w:rStyle w:val="CodeBlack"/>
         </w:rPr>
         <w:t>connection</w:t>
       </w:r>
-      <w:proofErr w:type="gramEnd"/>
     </w:p>
     <w:p>
       <w:pPr>
@@ -3187,14 +2006,12 @@
           <w:rStyle w:val="CodeBlack"/>
         </w:rPr>
       </w:pPr>
-      <w:proofErr w:type="gramStart"/>
       <w:r>
         <w:rPr>
           <w:rStyle w:val="CodeBlack"/>
         </w:rPr>
         <w:t>close</w:t>
       </w:r>
-      <w:proofErr w:type="gramEnd"/>
     </w:p>
     <w:p>
       <w:pPr>
@@ -3325,19 +2142,24 @@
         </w:numPr>
         <w:ind w:left="360" w:hanging="360"/>
       </w:pPr>
-      <w:proofErr w:type="spellStart"/>
-      <w:proofErr w:type="gramStart"/>
       <w:r>
         <w:rPr>
           <w:rStyle w:val="CodeBlack"/>
         </w:rPr>
         <w:t>setTimeout</w:t>
       </w:r>
-      <w:proofErr w:type="spellEnd"/>
-      <w:proofErr w:type="gramEnd"/>
       <w:r>
         <w:t xml:space="preserve"> is put on these requests that calls a function or executes a code snippet after a specified delay.</w:t>
       </w:r>
+    </w:p>
+    <w:p>
+      <w:pPr>
+        <w:pStyle w:val="NoteLevel1"/>
+        <w:numPr>
+          <w:ilvl w:val="0"/>
+          <w:numId w:val="0"/>
+        </w:numPr>
+      </w:pPr>
     </w:p>
     <w:p>
       <w:pPr>
@@ -3401,11 +2223,146 @@
           </wp:inline>
         </w:drawing>
       </w:r>
+    </w:p>
+    <w:p>
+      <w:pPr>
+        <w:pStyle w:val="NoteLevel1"/>
+        <w:numPr>
+          <w:ilvl w:val="0"/>
+          <w:numId w:val="0"/>
+        </w:numPr>
+      </w:pPr>
+      <w:r>
+        <w:t>Time line of requests, callback and setTimeouts</w:t>
+      </w:r>
+    </w:p>
+    <w:p>
+      <w:pPr>
+        <w:pStyle w:val="NoteLevel1"/>
+        <w:numPr>
+          <w:ilvl w:val="0"/>
+          <w:numId w:val="0"/>
+        </w:numPr>
+      </w:pPr>
+      <w:r>
+        <w:rPr>
+          <w:noProof/>
+        </w:rPr>
+        <w:lastRenderedPageBreak/>
+        <w:drawing>
+          <wp:inline distT="0" distB="0" distL="0" distR="0" wp14:anchorId="2D69251A" wp14:editId="13BDA7D2">
+            <wp:extent cx="5943600" cy="4025900"/>
+            <wp:effectExtent l="0" t="0" r="0" b="12700"/>
+            <wp:docPr id="4" name="Picture 4" descr="Macintosh HD:Users:evanturner:Desktop:Screen Shot 2015-01-17 at 1.37.09 PM.png"/>
+            <wp:cNvGraphicFramePr>
+              <a:graphicFrameLocks xmlns:a="http://schemas.openxmlformats.org/drawingml/2006/main" noChangeAspect="1"/>
+            </wp:cNvGraphicFramePr>
+            <a:graphic xmlns:a="http://schemas.openxmlformats.org/drawingml/2006/main">
+              <a:graphicData uri="http://schemas.openxmlformats.org/drawingml/2006/picture">
+                <pic:pic xmlns:pic="http://schemas.openxmlformats.org/drawingml/2006/picture">
+                  <pic:nvPicPr>
+                    <pic:cNvPr id="0" name="Picture 4" descr="Macintosh HD:Users:evanturner:Desktop:Screen Shot 2015-01-17 at 1.37.09 PM.png"/>
+                    <pic:cNvPicPr>
+                      <a:picLocks noChangeAspect="1" noChangeArrowheads="1"/>
+                    </pic:cNvPicPr>
+                  </pic:nvPicPr>
+                  <pic:blipFill>
+                    <a:blip r:embed="rId15">
+                      <a:extLst>
+                        <a:ext uri="{28A0092B-C50C-407E-A947-70E740481C1C}">
+                          <a14:useLocalDpi xmlns:a14="http://schemas.microsoft.com/office/drawing/2010/main" val="0"/>
+                        </a:ext>
+                      </a:extLst>
+                    </a:blip>
+                    <a:srcRect/>
+                    <a:stretch>
+                      <a:fillRect/>
+                    </a:stretch>
+                  </pic:blipFill>
+                  <pic:spPr bwMode="auto">
+                    <a:xfrm>
+                      <a:off x="0" y="0"/>
+                      <a:ext cx="5943600" cy="4025900"/>
+                    </a:xfrm>
+                    <a:prstGeom prst="rect">
+                      <a:avLst/>
+                    </a:prstGeom>
+                    <a:noFill/>
+                    <a:ln>
+                      <a:noFill/>
+                    </a:ln>
+                  </pic:spPr>
+                </pic:pic>
+              </a:graphicData>
+            </a:graphic>
+          </wp:inline>
+        </w:drawing>
+      </w:r>
+    </w:p>
+    <w:p>
+      <w:pPr>
+        <w:pStyle w:val="NoteLevel1"/>
+        <w:numPr>
+          <w:ilvl w:val="0"/>
+          <w:numId w:val="0"/>
+        </w:numPr>
+      </w:pPr>
+    </w:p>
+    <w:p>
+      <w:pPr>
+        <w:pStyle w:val="NoteLevel1"/>
+        <w:numPr>
+          <w:ilvl w:val="0"/>
+          <w:numId w:val="0"/>
+        </w:numPr>
+      </w:pPr>
+      <w:r>
+        <w:t>This process has no blocking code being that all these functions are being executed together and are only governed by timeouts</w:t>
+      </w:r>
+      <w:r>
+        <w:t xml:space="preserve"> which we can set to a time we choose.</w:t>
+      </w:r>
       <w:bookmarkStart w:id="0" w:name="_GoBack"/>
       <w:bookmarkEnd w:id="0"/>
     </w:p>
+    <w:p>
+      <w:pPr>
+        <w:pStyle w:val="NoteLevel1"/>
+        <w:numPr>
+          <w:ilvl w:val="0"/>
+          <w:numId w:val="0"/>
+        </w:numPr>
+      </w:pPr>
+    </w:p>
+    <w:p>
+      <w:pPr>
+        <w:pStyle w:val="NoteLevel1"/>
+        <w:numPr>
+          <w:ilvl w:val="0"/>
+          <w:numId w:val="0"/>
+        </w:numPr>
+      </w:pPr>
+    </w:p>
+    <w:p>
+      <w:pPr>
+        <w:pStyle w:val="NoteLevel1"/>
+        <w:numPr>
+          <w:ilvl w:val="0"/>
+          <w:numId w:val="0"/>
+        </w:numPr>
+      </w:pPr>
+    </w:p>
+    <w:p>
+      <w:pPr>
+        <w:pStyle w:val="NoteLevel1"/>
+        <w:numPr>
+          <w:ilvl w:val="0"/>
+          <w:numId w:val="0"/>
+        </w:numPr>
+      </w:pPr>
+    </w:p>
     <w:sectPr>
-      <w:headerReference w:type="first" r:id="rId15"/>
+      <w:headerReference w:type="first" r:id="rId16"/>
       <w:pgSz w:w="12240" w:h="15840"/>
       <w:pgMar w:top="1440" w:right="1440" w:bottom="1440" w:left="1440" w:header="720" w:footer="720" w:gutter="0"/>
       <w:cols w:space="720"/>
@@ -3516,14 +2473,7 @@
         <w:rFonts w:eastAsia="ＭＳ ゴシック"/>
         <w:noProof/>
       </w:rPr>
-      <w:t>10/22/14 11</w:t>
-    </w:r>
-    <w:r>
-      <w:rPr>
-        <w:rFonts w:eastAsia="ＭＳ ゴシック"/>
-        <w:noProof/>
-      </w:rPr>
-      <w:t>:35 AM</w:t>
+      <w:t>10/22/14 11:35 AM</w:t>
     </w:r>
     <w:r>
       <w:rPr>
@@ -10740,7 +9690,7 @@
 </file>
 
 <file path=customXml/itemProps1.xml><?xml version="1.0" encoding="utf-8"?>
-<ds:datastoreItem xmlns:ds="http://schemas.openxmlformats.org/officeDocument/2006/customXml" ds:itemID="{54D71437-7056-9D4F-80BF-C5391ACF1688}">
+<ds:datastoreItem xmlns:ds="http://schemas.openxmlformats.org/officeDocument/2006/customXml" ds:itemID="{DD7AD56A-4119-C94A-85E4-C8FC84845703}">
   <ds:schemaRefs>
     <ds:schemaRef ds:uri="http://schemas.openxmlformats.org/officeDocument/2006/bibliography"/>
   </ds:schemaRefs>

</xml_diff>

<commit_message>
screenshot of blocking code timeline added
</commit_message>
<xml_diff>
--- a/WDA.docx
+++ b/WDA.docx
@@ -16,6 +16,7 @@
           <w:highlight w:val="red"/>
         </w:rPr>
       </w:pPr>
+      <w:proofErr w:type="gramStart"/>
       <w:r>
         <w:rPr>
           <w:b/>
@@ -24,6 +25,7 @@
         </w:rPr>
         <w:t>s01</w:t>
       </w:r>
+      <w:proofErr w:type="gramEnd"/>
       <w:r>
         <w:rPr>
           <w:b/>
@@ -46,17 +48,24 @@
           <w:b/>
         </w:rPr>
       </w:pPr>
+      <w:proofErr w:type="gramStart"/>
       <w:r>
         <w:rPr>
           <w:b/>
         </w:rPr>
         <w:t>e01</w:t>
       </w:r>
-    </w:p>
-    <w:p>
-      <w:r>
-        <w:t>1. MongoDB</w:t>
-      </w:r>
+      <w:proofErr w:type="gramEnd"/>
+    </w:p>
+    <w:p>
+      <w:r>
+        <w:t xml:space="preserve">1. </w:t>
+      </w:r>
+      <w:proofErr w:type="spellStart"/>
+      <w:r>
+        <w:t>MongoDB</w:t>
+      </w:r>
+      <w:proofErr w:type="spellEnd"/>
     </w:p>
     <w:p/>
     <w:p>
@@ -79,12 +88,14 @@
           <w:u w:val="single"/>
         </w:rPr>
       </w:pPr>
+      <w:proofErr w:type="spellStart"/>
       <w:r>
         <w:rPr>
           <w:u w:val="single"/>
         </w:rPr>
         <w:t>MongoDB</w:t>
       </w:r>
+      <w:proofErr w:type="spellEnd"/>
     </w:p>
     <w:p>
       <w:pPr>
@@ -135,12 +146,21 @@
           <w:highlight w:val="black"/>
         </w:rPr>
       </w:pPr>
+      <w:proofErr w:type="gramStart"/>
       <w:r>
         <w:rPr>
           <w:rStyle w:val="bash"/>
           <w:highlight w:val="black"/>
         </w:rPr>
-        <w:t>brew update</w:t>
+        <w:t>brew</w:t>
+      </w:r>
+      <w:proofErr w:type="gramEnd"/>
+      <w:r>
+        <w:rPr>
+          <w:rStyle w:val="bash"/>
+          <w:highlight w:val="black"/>
+        </w:rPr>
+        <w:t xml:space="preserve"> update</w:t>
       </w:r>
     </w:p>
     <w:p>
@@ -159,13 +179,31 @@
           <w:highlight w:val="black"/>
         </w:rPr>
       </w:pPr>
+      <w:proofErr w:type="gramStart"/>
       <w:r>
         <w:rPr>
           <w:rStyle w:val="bash"/>
           <w:highlight w:val="black"/>
         </w:rPr>
-        <w:t>brew install mongodb</w:t>
-      </w:r>
+        <w:t>brew</w:t>
+      </w:r>
+      <w:proofErr w:type="gramEnd"/>
+      <w:r>
+        <w:rPr>
+          <w:rStyle w:val="bash"/>
+          <w:highlight w:val="black"/>
+        </w:rPr>
+        <w:t xml:space="preserve"> install </w:t>
+      </w:r>
+      <w:proofErr w:type="spellStart"/>
+      <w:r>
+        <w:rPr>
+          <w:rStyle w:val="bash"/>
+          <w:highlight w:val="black"/>
+        </w:rPr>
+        <w:t>mongodb</w:t>
+      </w:r>
+      <w:proofErr w:type="spellEnd"/>
     </w:p>
     <w:p>
       <w:pPr>
@@ -188,7 +226,15 @@
         </w:numPr>
       </w:pPr>
       <w:r>
-        <w:t>Create a data/db folder where you want your databases to be sourced</w:t>
+        <w:t>Create a data/</w:t>
+      </w:r>
+      <w:proofErr w:type="spellStart"/>
+      <w:r>
+        <w:t>db</w:t>
+      </w:r>
+      <w:proofErr w:type="spellEnd"/>
+      <w:r>
+        <w:t xml:space="preserve"> folder where you want your databases to be sourced</w:t>
       </w:r>
     </w:p>
     <w:p>
@@ -207,13 +253,65 @@
           <w:highlight w:val="black"/>
         </w:rPr>
       </w:pPr>
+      <w:proofErr w:type="spellStart"/>
+      <w:proofErr w:type="gramStart"/>
       <w:r>
         <w:rPr>
           <w:rStyle w:val="bash"/>
           <w:highlight w:val="black"/>
         </w:rPr>
-        <w:t>mkdir –p users/evanturner/src/data/db</w:t>
-      </w:r>
+        <w:t>mkdir</w:t>
+      </w:r>
+      <w:proofErr w:type="spellEnd"/>
+      <w:proofErr w:type="gramEnd"/>
+      <w:r>
+        <w:rPr>
+          <w:rStyle w:val="bash"/>
+          <w:highlight w:val="black"/>
+        </w:rPr>
+        <w:t xml:space="preserve"> –p users/</w:t>
+      </w:r>
+      <w:proofErr w:type="spellStart"/>
+      <w:r>
+        <w:rPr>
+          <w:rStyle w:val="bash"/>
+          <w:highlight w:val="black"/>
+        </w:rPr>
+        <w:t>evanturner</w:t>
+      </w:r>
+      <w:proofErr w:type="spellEnd"/>
+      <w:r>
+        <w:rPr>
+          <w:rStyle w:val="bash"/>
+          <w:highlight w:val="black"/>
+        </w:rPr>
+        <w:t>/</w:t>
+      </w:r>
+      <w:proofErr w:type="spellStart"/>
+      <w:r>
+        <w:rPr>
+          <w:rStyle w:val="bash"/>
+          <w:highlight w:val="black"/>
+        </w:rPr>
+        <w:t>src</w:t>
+      </w:r>
+      <w:proofErr w:type="spellEnd"/>
+      <w:r>
+        <w:rPr>
+          <w:rStyle w:val="bash"/>
+          <w:highlight w:val="black"/>
+        </w:rPr>
+        <w:t>/data/</w:t>
+      </w:r>
+      <w:proofErr w:type="spellStart"/>
+      <w:r>
+        <w:rPr>
+          <w:rStyle w:val="bash"/>
+          <w:highlight w:val="black"/>
+        </w:rPr>
+        <w:t>db</w:t>
+      </w:r>
+      <w:proofErr w:type="spellEnd"/>
     </w:p>
     <w:p>
       <w:pPr>
@@ -238,24 +336,41 @@
         <w:t>ou connect to the database server, which runs a</w:t>
       </w:r>
       <w:r>
-        <w:t>s mongod</w:t>
-      </w:r>
+        <w:t xml:space="preserve">s </w:t>
+      </w:r>
+      <w:proofErr w:type="spellStart"/>
+      <w:r>
+        <w:t>mongod</w:t>
+      </w:r>
+      <w:proofErr w:type="spellEnd"/>
     </w:p>
     <w:p>
       <w:pPr>
         <w:pStyle w:val="NoteLevel2"/>
       </w:pPr>
+      <w:proofErr w:type="spellStart"/>
+      <w:proofErr w:type="gramStart"/>
       <w:r>
         <w:rPr>
           <w:b/>
         </w:rPr>
         <w:t>mongod</w:t>
       </w:r>
+      <w:proofErr w:type="spellEnd"/>
+      <w:proofErr w:type="gramEnd"/>
       <w:r>
         <w:t xml:space="preserve"> is the primary daemon </w:t>
       </w:r>
       <w:r>
-        <w:t xml:space="preserve">process for the MongoDB system. </w:t>
+        <w:t xml:space="preserve">process for the </w:t>
+      </w:r>
+      <w:proofErr w:type="spellStart"/>
+      <w:r>
+        <w:t>MongoDB</w:t>
+      </w:r>
+      <w:proofErr w:type="spellEnd"/>
+      <w:r>
+        <w:t xml:space="preserve"> system. </w:t>
       </w:r>
     </w:p>
     <w:p>
@@ -274,8 +389,21 @@
         </w:rPr>
       </w:pPr>
       <w:r>
-        <w:t>Specify the dbpath when loading mongod</w:t>
-      </w:r>
+        <w:t xml:space="preserve">Specify the </w:t>
+      </w:r>
+      <w:proofErr w:type="spellStart"/>
+      <w:r>
+        <w:t>dbpath</w:t>
+      </w:r>
+      <w:proofErr w:type="spellEnd"/>
+      <w:r>
+        <w:t xml:space="preserve"> when loading </w:t>
+      </w:r>
+      <w:proofErr w:type="spellStart"/>
+      <w:r>
+        <w:t>mongod</w:t>
+      </w:r>
+      <w:proofErr w:type="spellEnd"/>
     </w:p>
     <w:p>
       <w:pPr>
@@ -290,13 +418,65 @@
           <w:highlight w:val="black"/>
         </w:rPr>
       </w:pPr>
+      <w:proofErr w:type="spellStart"/>
+      <w:proofErr w:type="gramStart"/>
       <w:r>
         <w:rPr>
           <w:rStyle w:val="bash"/>
           <w:highlight w:val="black"/>
         </w:rPr>
-        <w:t>mongod --dbpath ~/src/data/db</w:t>
-      </w:r>
+        <w:t>mongod</w:t>
+      </w:r>
+      <w:proofErr w:type="spellEnd"/>
+      <w:proofErr w:type="gramEnd"/>
+      <w:r>
+        <w:rPr>
+          <w:rStyle w:val="bash"/>
+          <w:highlight w:val="black"/>
+        </w:rPr>
+        <w:t xml:space="preserve"> --</w:t>
+      </w:r>
+      <w:proofErr w:type="spellStart"/>
+      <w:r>
+        <w:rPr>
+          <w:rStyle w:val="bash"/>
+          <w:highlight w:val="black"/>
+        </w:rPr>
+        <w:t>dbpath</w:t>
+      </w:r>
+      <w:proofErr w:type="spellEnd"/>
+      <w:r>
+        <w:rPr>
+          <w:rStyle w:val="bash"/>
+          <w:highlight w:val="black"/>
+        </w:rPr>
+        <w:t xml:space="preserve"> ~/</w:t>
+      </w:r>
+      <w:proofErr w:type="spellStart"/>
+      <w:r>
+        <w:rPr>
+          <w:rStyle w:val="bash"/>
+          <w:highlight w:val="black"/>
+        </w:rPr>
+        <w:t>src</w:t>
+      </w:r>
+      <w:proofErr w:type="spellEnd"/>
+      <w:r>
+        <w:rPr>
+          <w:rStyle w:val="bash"/>
+          <w:highlight w:val="black"/>
+        </w:rPr>
+        <w:t>/data/</w:t>
+      </w:r>
+      <w:proofErr w:type="spellStart"/>
+      <w:r>
+        <w:rPr>
+          <w:rStyle w:val="bash"/>
+          <w:highlight w:val="black"/>
+        </w:rPr>
+        <w:t>db</w:t>
+      </w:r>
+      <w:proofErr w:type="spellEnd"/>
     </w:p>
     <w:p>
       <w:pPr>
@@ -408,6 +588,7 @@
           <w:highlight w:val="black"/>
         </w:rPr>
       </w:pPr>
+      <w:proofErr w:type="gramStart"/>
       <w:r>
         <w:rPr>
           <w:rStyle w:val="bash"/>
@@ -415,6 +596,7 @@
         </w:rPr>
         <w:t>mongo</w:t>
       </w:r>
+      <w:proofErr w:type="gramEnd"/>
     </w:p>
     <w:p>
       <w:pPr>
@@ -513,18 +695,29 @@
           <w:rStyle w:val="bash"/>
           <w:highlight w:val="black"/>
         </w:rPr>
-        <w:t>show dbs</w:t>
-      </w:r>
-      <w:r>
-        <w:t> operation again, it will not include the </w:t>
-      </w:r>
+        <w:t>show </w:t>
+      </w:r>
+      <w:proofErr w:type="spellStart"/>
       <w:r>
         <w:rPr>
           <w:rStyle w:val="bash"/>
           <w:highlight w:val="black"/>
         </w:rPr>
+        <w:t>dbs</w:t>
+      </w:r>
+      <w:proofErr w:type="spellEnd"/>
+      <w:r>
+        <w:t> operation again, it will not include the </w:t>
+      </w:r>
+      <w:proofErr w:type="spellStart"/>
+      <w:r>
+        <w:rPr>
+          <w:rStyle w:val="bash"/>
+          <w:highlight w:val="black"/>
+        </w:rPr>
         <w:t>book_library_db</w:t>
       </w:r>
+      <w:proofErr w:type="spellEnd"/>
       <w:r>
         <w:t> </w:t>
       </w:r>
@@ -536,9 +729,13 @@
       <w:pPr>
         <w:pStyle w:val="NoteLevel2"/>
       </w:pPr>
-      <w:r>
-        <w:lastRenderedPageBreak/>
-        <w:t xml:space="preserve">MongoDB will not permanently create a database until you insert data into that database. </w:t>
+      <w:proofErr w:type="spellStart"/>
+      <w:r>
+        <w:t>MongoDB</w:t>
+      </w:r>
+      <w:proofErr w:type="spellEnd"/>
+      <w:r>
+        <w:t xml:space="preserve"> will not permanently create a database until you insert data into that database. </w:t>
       </w:r>
     </w:p>
     <w:p>
@@ -561,11 +758,19 @@
           <w:u w:val="single"/>
         </w:rPr>
       </w:pPr>
+      <w:proofErr w:type="spellStart"/>
       <w:r>
         <w:rPr>
           <w:u w:val="single"/>
         </w:rPr>
-        <w:t>Mongod and Mongos</w:t>
+        <w:t>Mongod</w:t>
+      </w:r>
+      <w:proofErr w:type="spellEnd"/>
+      <w:r>
+        <w:rPr>
+          <w:u w:val="single"/>
+        </w:rPr>
+        <w:t xml:space="preserve"> and Mongos</w:t>
       </w:r>
     </w:p>
     <w:p>
@@ -588,9 +793,11 @@
           <w:numId w:val="0"/>
         </w:numPr>
       </w:pPr>
+      <w:proofErr w:type="spellStart"/>
       <w:r>
         <w:t>Mongod</w:t>
       </w:r>
+      <w:proofErr w:type="spellEnd"/>
     </w:p>
     <w:p>
       <w:pPr>
@@ -599,12 +806,14 @@
       <w:r>
         <w:t xml:space="preserve">The </w:t>
       </w:r>
+      <w:proofErr w:type="spellStart"/>
       <w:r>
         <w:rPr>
           <w:b/>
         </w:rPr>
         <w:t>mongod</w:t>
       </w:r>
+      <w:proofErr w:type="spellEnd"/>
       <w:r>
         <w:t> process is the primary database process that runs on an individual server. </w:t>
       </w:r>
@@ -625,8 +834,17 @@
         <w:pStyle w:val="NoteLevel2"/>
       </w:pPr>
       <w:r>
-        <w:t>You can start MongoDB from a command line by issuing the </w:t>
-      </w:r>
+        <w:t xml:space="preserve">You can start </w:t>
+      </w:r>
+      <w:proofErr w:type="spellStart"/>
+      <w:r>
+        <w:t>MongoDB</w:t>
+      </w:r>
+      <w:proofErr w:type="spellEnd"/>
+      <w:r>
+        <w:t xml:space="preserve"> from a command line by issuing the </w:t>
+      </w:r>
+      <w:proofErr w:type="spellStart"/>
       <w:r>
         <w:rPr>
           <w:rStyle w:val="bash"/>
@@ -634,6 +852,7 @@
         </w:rPr>
         <w:t>mongod</w:t>
       </w:r>
+      <w:proofErr w:type="spellEnd"/>
       <w:r>
         <w:t xml:space="preserve"> </w:t>
       </w:r>
@@ -668,18 +887,30 @@
       <w:pPr>
         <w:pStyle w:val="NoteLevel1"/>
       </w:pPr>
+      <w:proofErr w:type="gramStart"/>
       <w:r>
         <w:rPr>
           <w:rStyle w:val="CodeBlack"/>
         </w:rPr>
         <w:t>mongos</w:t>
       </w:r>
-      <w:r>
-        <w:t> provides a coherent MongoDB interface equivalent to a </w:t>
-      </w:r>
+      <w:proofErr w:type="gramEnd"/>
+      <w:r>
+        <w:t xml:space="preserve"> provides a coherent </w:t>
+      </w:r>
+      <w:proofErr w:type="spellStart"/>
+      <w:r>
+        <w:t>MongoDB</w:t>
+      </w:r>
+      <w:proofErr w:type="spellEnd"/>
+      <w:r>
+        <w:t xml:space="preserve"> interface equivalent to a </w:t>
+      </w:r>
+      <w:proofErr w:type="spellStart"/>
       <w:r>
         <w:t>mongod</w:t>
       </w:r>
+      <w:proofErr w:type="spellEnd"/>
       <w:r>
         <w:t> fr</w:t>
       </w:r>
@@ -708,20 +939,51 @@
       <w:pPr>
         <w:pStyle w:val="NoteLevel2"/>
       </w:pPr>
-      <w:r>
-        <w:t>mongos for “MongoDB Shard,” is a routing service for MongoDB shard configurations that processes queries from the application layer, and determines the location of this data in the sharded cluster, in order to complete these operations</w:t>
+      <w:proofErr w:type="gramStart"/>
+      <w:r>
+        <w:t>mongos</w:t>
+      </w:r>
+      <w:proofErr w:type="gramEnd"/>
+      <w:r>
+        <w:t> for “</w:t>
+      </w:r>
+      <w:proofErr w:type="spellStart"/>
+      <w:r>
+        <w:t>MongoDB</w:t>
+      </w:r>
+      <w:proofErr w:type="spellEnd"/>
+      <w:r>
+        <w:t xml:space="preserve"> Shard,” is a routing service for </w:t>
+      </w:r>
+      <w:proofErr w:type="spellStart"/>
+      <w:r>
+        <w:t>MongoDB</w:t>
+      </w:r>
+      <w:proofErr w:type="spellEnd"/>
+      <w:r>
+        <w:t xml:space="preserve"> shard configurations that processes queries from the application layer, and determines the location of this data in the </w:t>
+      </w:r>
+      <w:proofErr w:type="spellStart"/>
+      <w:r>
+        <w:t>sharded</w:t>
+      </w:r>
+      <w:proofErr w:type="spellEnd"/>
+      <w:r>
+        <w:t xml:space="preserve"> cluster, in order to complete these operations</w:t>
       </w:r>
     </w:p>
     <w:p>
       <w:pPr>
         <w:pStyle w:val="NoteLevel1"/>
       </w:pPr>
+      <w:proofErr w:type="gramStart"/>
       <w:r>
         <w:rPr>
           <w:rStyle w:val="CodeBlack"/>
         </w:rPr>
         <w:t>mongo</w:t>
       </w:r>
+      <w:proofErr w:type="gramEnd"/>
       <w:r>
         <w:t xml:space="preserve"> </w:t>
       </w:r>
@@ -729,8 +991,13 @@
         <w:t>is an interactive JavaScript sh</w:t>
       </w:r>
       <w:r>
-        <w:t>ell interface to MongoDB</w:t>
-      </w:r>
+        <w:t xml:space="preserve">ell interface to </w:t>
+      </w:r>
+      <w:proofErr w:type="spellStart"/>
+      <w:r>
+        <w:t>MongoDB</w:t>
+      </w:r>
+      <w:proofErr w:type="spellEnd"/>
     </w:p>
     <w:p>
       <w:pPr>
@@ -773,8 +1040,13 @@
         <w:t>rovides a fully functional JavaScript envi</w:t>
       </w:r>
       <w:r>
-        <w:t>ronment for use with a MongoDB</w:t>
-      </w:r>
+        <w:t xml:space="preserve">ronment for use with a </w:t>
+      </w:r>
+      <w:proofErr w:type="spellStart"/>
+      <w:r>
+        <w:t>MongoDB</w:t>
+      </w:r>
+      <w:proofErr w:type="spellEnd"/>
     </w:p>
     <w:p>
       <w:pPr>
@@ -806,18 +1078,48 @@
         </w:tabs>
       </w:pPr>
       <w:r>
-        <w:t xml:space="preserve">By default, MongoDB stores data in the /data/db directory. </w:t>
+        <w:t xml:space="preserve">By default, </w:t>
+      </w:r>
+      <w:proofErr w:type="spellStart"/>
+      <w:r>
+        <w:t>MongoDB</w:t>
+      </w:r>
+      <w:proofErr w:type="spellEnd"/>
+      <w:r>
+        <w:t xml:space="preserve"> stores data in the /data/</w:t>
+      </w:r>
+      <w:proofErr w:type="spellStart"/>
+      <w:r>
+        <w:t>db</w:t>
+      </w:r>
+      <w:proofErr w:type="spellEnd"/>
+      <w:r>
+        <w:t xml:space="preserve"> directory. </w:t>
       </w:r>
       <w:r>
         <w:rPr>
           <w:i/>
         </w:rPr>
-        <w:t>On Windows, MongoDB stores data in</w:t>
-      </w:r>
+        <w:t xml:space="preserve">On Windows, </w:t>
+      </w:r>
+      <w:proofErr w:type="spellStart"/>
       <w:r>
         <w:rPr>
           <w:i/>
         </w:rPr>
+        <w:t>MongoDB</w:t>
+      </w:r>
+      <w:proofErr w:type="spellEnd"/>
+      <w:r>
+        <w:rPr>
+          <w:i/>
+        </w:rPr>
+        <w:t xml:space="preserve"> stores data in</w:t>
+      </w:r>
+      <w:r>
+        <w:rPr>
+          <w:i/>
+        </w:rPr>
         <w:t xml:space="preserve"> </w:t>
       </w:r>
       <w:r>
@@ -827,7 +1129,15 @@
         <w:t>C:\data\db</w:t>
       </w:r>
       <w:r>
-        <w:t>. On all platforms, MongoDB listens for connections from clients on port 27017</w:t>
+        <w:t xml:space="preserve">. On all platforms, </w:t>
+      </w:r>
+      <w:proofErr w:type="spellStart"/>
+      <w:r>
+        <w:t>MongoDB</w:t>
+      </w:r>
+      <w:proofErr w:type="spellEnd"/>
+      <w:r>
+        <w:t xml:space="preserve"> listens for connections from clients on port 27017</w:t>
       </w:r>
     </w:p>
     <w:p>
@@ -862,12 +1172,14 @@
       <w:r>
         <w:t>If you want </w:t>
       </w:r>
+      <w:proofErr w:type="spellStart"/>
       <w:r>
         <w:rPr>
           <w:rStyle w:val="CodeBlack"/>
         </w:rPr>
         <w:t>mongod</w:t>
       </w:r>
+      <w:proofErr w:type="spellEnd"/>
       <w:r>
         <w:t> to store data files at a path </w:t>
       </w:r>
@@ -879,11 +1191,21 @@
         <w:t>other than</w:t>
       </w:r>
       <w:r>
-        <w:t> /data/db you can specify a </w:t>
-      </w:r>
+        <w:t> /data/</w:t>
+      </w:r>
+      <w:proofErr w:type="spellStart"/>
+      <w:r>
+        <w:t>db</w:t>
+      </w:r>
+      <w:proofErr w:type="spellEnd"/>
+      <w:r>
+        <w:t> you can specify a </w:t>
+      </w:r>
+      <w:proofErr w:type="spellStart"/>
       <w:r>
         <w:t>dbPath</w:t>
       </w:r>
+      <w:proofErr w:type="spellEnd"/>
       <w:r>
         <w:t xml:space="preserve">. </w:t>
       </w:r>
@@ -906,7 +1228,15 @@
         </w:numPr>
       </w:pPr>
       <w:r>
-        <w:t>At the moment only specifying a dbpath is working:</w:t>
+        <w:t xml:space="preserve">At the moment only specifying a </w:t>
+      </w:r>
+      <w:proofErr w:type="spellStart"/>
+      <w:r>
+        <w:t>dbpath</w:t>
+      </w:r>
+      <w:proofErr w:type="spellEnd"/>
+      <w:r>
+        <w:t xml:space="preserve"> is working:</w:t>
       </w:r>
     </w:p>
     <w:p>
@@ -917,13 +1247,97 @@
           <w:highlight w:val="black"/>
         </w:rPr>
       </w:pPr>
+      <w:proofErr w:type="spellStart"/>
+      <w:proofErr w:type="gramStart"/>
       <w:r>
         <w:rPr>
           <w:rStyle w:val="bash"/>
           <w:highlight w:val="black"/>
         </w:rPr>
-        <w:t>mongod --dbpath /users/evanturner/src/mongodb/data/db</w:t>
-      </w:r>
+        <w:t>mongod</w:t>
+      </w:r>
+      <w:proofErr w:type="spellEnd"/>
+      <w:proofErr w:type="gramEnd"/>
+      <w:r>
+        <w:rPr>
+          <w:rStyle w:val="bash"/>
+          <w:highlight w:val="black"/>
+        </w:rPr>
+        <w:t xml:space="preserve"> --</w:t>
+      </w:r>
+      <w:proofErr w:type="spellStart"/>
+      <w:r>
+        <w:rPr>
+          <w:rStyle w:val="bash"/>
+          <w:highlight w:val="black"/>
+        </w:rPr>
+        <w:t>dbpath</w:t>
+      </w:r>
+      <w:proofErr w:type="spellEnd"/>
+      <w:r>
+        <w:rPr>
+          <w:rStyle w:val="bash"/>
+          <w:highlight w:val="black"/>
+        </w:rPr>
+        <w:t xml:space="preserve"> /users/</w:t>
+      </w:r>
+      <w:proofErr w:type="spellStart"/>
+      <w:r>
+        <w:rPr>
+          <w:rStyle w:val="bash"/>
+          <w:highlight w:val="black"/>
+        </w:rPr>
+        <w:t>evanturner</w:t>
+      </w:r>
+      <w:proofErr w:type="spellEnd"/>
+      <w:r>
+        <w:rPr>
+          <w:rStyle w:val="bash"/>
+          <w:highlight w:val="black"/>
+        </w:rPr>
+        <w:t>/</w:t>
+      </w:r>
+      <w:proofErr w:type="spellStart"/>
+      <w:r>
+        <w:rPr>
+          <w:rStyle w:val="bash"/>
+          <w:highlight w:val="black"/>
+        </w:rPr>
+        <w:t>src</w:t>
+      </w:r>
+      <w:proofErr w:type="spellEnd"/>
+      <w:r>
+        <w:rPr>
+          <w:rStyle w:val="bash"/>
+          <w:highlight w:val="black"/>
+        </w:rPr>
+        <w:t>/</w:t>
+      </w:r>
+      <w:proofErr w:type="spellStart"/>
+      <w:r>
+        <w:rPr>
+          <w:rStyle w:val="bash"/>
+          <w:highlight w:val="black"/>
+        </w:rPr>
+        <w:t>mongodb</w:t>
+      </w:r>
+      <w:proofErr w:type="spellEnd"/>
+      <w:r>
+        <w:rPr>
+          <w:rStyle w:val="bash"/>
+          <w:highlight w:val="black"/>
+        </w:rPr>
+        <w:t>/data/</w:t>
+      </w:r>
+      <w:proofErr w:type="spellStart"/>
+      <w:r>
+        <w:rPr>
+          <w:rStyle w:val="bash"/>
+          <w:highlight w:val="black"/>
+        </w:rPr>
+        <w:t>db</w:t>
+      </w:r>
+      <w:proofErr w:type="spellEnd"/>
     </w:p>
     <w:p>
       <w:pPr>
@@ -1006,27 +1420,33 @@
       <w:r>
         <w:t xml:space="preserve"> </w:t>
       </w:r>
+      <w:proofErr w:type="spellStart"/>
       <w:r>
         <w:t>dbPath</w:t>
       </w:r>
+      <w:proofErr w:type="spellEnd"/>
       <w:r>
         <w:t> must exist before you start </w:t>
       </w:r>
+      <w:proofErr w:type="spellStart"/>
       <w:r>
         <w:rPr>
           <w:rStyle w:val="CodeBlack"/>
         </w:rPr>
         <w:t>mongod</w:t>
       </w:r>
+      <w:proofErr w:type="spellEnd"/>
       <w:r>
         <w:t>. If it does not exist, create the directory and the permissions so that </w:t>
       </w:r>
+      <w:proofErr w:type="spellStart"/>
       <w:r>
         <w:rPr>
           <w:rStyle w:val="CodeBlack"/>
         </w:rPr>
         <w:t>mongod</w:t>
       </w:r>
+      <w:proofErr w:type="spellEnd"/>
       <w:r>
         <w:t> can read and write data to this path</w:t>
       </w:r>
@@ -1059,12 +1479,14 @@
       <w:r>
         <w:t>In a clean shutdown a </w:t>
       </w:r>
+      <w:proofErr w:type="spellStart"/>
       <w:r>
         <w:rPr>
           <w:rStyle w:val="CodeBlack"/>
         </w:rPr>
         <w:t>mongod</w:t>
       </w:r>
+      <w:proofErr w:type="spellEnd"/>
       <w:r>
         <w:t> completes all pending operations, flushes all data to data fi</w:t>
       </w:r>
@@ -1110,12 +1532,23 @@
           <w:rStyle w:val="bash"/>
         </w:rPr>
       </w:pPr>
+      <w:proofErr w:type="spellStart"/>
+      <w:proofErr w:type="gramStart"/>
       <w:r>
         <w:rPr>
           <w:rStyle w:val="bash"/>
           <w:highlight w:val="black"/>
         </w:rPr>
-        <w:t>db.shutdownServer()</w:t>
+        <w:t>db.shutdownServer</w:t>
+      </w:r>
+      <w:proofErr w:type="spellEnd"/>
+      <w:proofErr w:type="gramEnd"/>
+      <w:r>
+        <w:rPr>
+          <w:rStyle w:val="bash"/>
+          <w:highlight w:val="black"/>
+        </w:rPr>
+        <w:t>()</w:t>
       </w:r>
       <w:r>
         <w:rPr>
@@ -1173,50 +1606,132 @@
           <w:rStyle w:val="Code"/>
         </w:rPr>
       </w:pPr>
-      <w:r>
-        <w:rPr>
-          <w:rStyle w:val="Code"/>
-        </w:rPr>
-        <w:t>var express = require('express');</w:t>
-      </w:r>
-    </w:p>
-    <w:p>
-      <w:pPr>
-        <w:rPr>
-          <w:rStyle w:val="Code"/>
-        </w:rPr>
-      </w:pPr>
-      <w:r>
-        <w:rPr>
-          <w:rStyle w:val="Code"/>
-        </w:rPr>
-        <w:t>var app = express();</w:t>
-      </w:r>
-    </w:p>
-    <w:p>
-      <w:pPr>
-        <w:rPr>
-          <w:rStyle w:val="Code"/>
-        </w:rPr>
-      </w:pPr>
-      <w:r>
-        <w:rPr>
-          <w:rStyle w:val="Code"/>
-        </w:rPr>
-        <w:t>var bodyParser = require('body-parser');</w:t>
-      </w:r>
-    </w:p>
-    <w:p>
-      <w:pPr>
-        <w:rPr>
-          <w:rStyle w:val="Code"/>
-        </w:rPr>
-      </w:pPr>
-      <w:r>
-        <w:rPr>
-          <w:rStyle w:val="Code"/>
-        </w:rPr>
-        <w:t>var parseUrlencoded = bodyParser.urlencoded({ extended: false });</w:t>
+      <w:proofErr w:type="spellStart"/>
+      <w:proofErr w:type="gramStart"/>
+      <w:r>
+        <w:rPr>
+          <w:rStyle w:val="Code"/>
+        </w:rPr>
+        <w:t>var</w:t>
+      </w:r>
+      <w:proofErr w:type="spellEnd"/>
+      <w:proofErr w:type="gramEnd"/>
+      <w:r>
+        <w:rPr>
+          <w:rStyle w:val="Code"/>
+        </w:rPr>
+        <w:t xml:space="preserve"> express = require('express');</w:t>
+      </w:r>
+    </w:p>
+    <w:p>
+      <w:pPr>
+        <w:rPr>
+          <w:rStyle w:val="Code"/>
+        </w:rPr>
+      </w:pPr>
+      <w:proofErr w:type="spellStart"/>
+      <w:proofErr w:type="gramStart"/>
+      <w:r>
+        <w:rPr>
+          <w:rStyle w:val="Code"/>
+        </w:rPr>
+        <w:t>var</w:t>
+      </w:r>
+      <w:proofErr w:type="spellEnd"/>
+      <w:proofErr w:type="gramEnd"/>
+      <w:r>
+        <w:rPr>
+          <w:rStyle w:val="Code"/>
+        </w:rPr>
+        <w:t xml:space="preserve"> app = express();</w:t>
+      </w:r>
+    </w:p>
+    <w:p>
+      <w:pPr>
+        <w:rPr>
+          <w:rStyle w:val="Code"/>
+        </w:rPr>
+      </w:pPr>
+      <w:proofErr w:type="spellStart"/>
+      <w:proofErr w:type="gramStart"/>
+      <w:r>
+        <w:rPr>
+          <w:rStyle w:val="Code"/>
+        </w:rPr>
+        <w:t>var</w:t>
+      </w:r>
+      <w:proofErr w:type="spellEnd"/>
+      <w:proofErr w:type="gramEnd"/>
+      <w:r>
+        <w:rPr>
+          <w:rStyle w:val="Code"/>
+        </w:rPr>
+        <w:t xml:space="preserve"> </w:t>
+      </w:r>
+      <w:proofErr w:type="spellStart"/>
+      <w:r>
+        <w:rPr>
+          <w:rStyle w:val="Code"/>
+        </w:rPr>
+        <w:t>bodyParser</w:t>
+      </w:r>
+      <w:proofErr w:type="spellEnd"/>
+      <w:r>
+        <w:rPr>
+          <w:rStyle w:val="Code"/>
+        </w:rPr>
+        <w:t xml:space="preserve"> = require('body-parser');</w:t>
+      </w:r>
+    </w:p>
+    <w:p>
+      <w:pPr>
+        <w:rPr>
+          <w:rStyle w:val="Code"/>
+        </w:rPr>
+      </w:pPr>
+      <w:proofErr w:type="spellStart"/>
+      <w:proofErr w:type="gramStart"/>
+      <w:r>
+        <w:rPr>
+          <w:rStyle w:val="Code"/>
+        </w:rPr>
+        <w:t>var</w:t>
+      </w:r>
+      <w:proofErr w:type="spellEnd"/>
+      <w:proofErr w:type="gramEnd"/>
+      <w:r>
+        <w:rPr>
+          <w:rStyle w:val="Code"/>
+        </w:rPr>
+        <w:t xml:space="preserve"> </w:t>
+      </w:r>
+      <w:proofErr w:type="spellStart"/>
+      <w:r>
+        <w:rPr>
+          <w:rStyle w:val="Code"/>
+        </w:rPr>
+        <w:t>parseUrlencoded</w:t>
+      </w:r>
+      <w:proofErr w:type="spellEnd"/>
+      <w:r>
+        <w:rPr>
+          <w:rStyle w:val="Code"/>
+        </w:rPr>
+        <w:t xml:space="preserve"> = </w:t>
+      </w:r>
+      <w:proofErr w:type="spellStart"/>
+      <w:r>
+        <w:rPr>
+          <w:rStyle w:val="Code"/>
+        </w:rPr>
+        <w:t>bodyParser.urlencoded</w:t>
+      </w:r>
+      <w:proofErr w:type="spellEnd"/>
+      <w:r>
+        <w:rPr>
+          <w:rStyle w:val="Code"/>
+        </w:rPr>
+        <w:t>({ extended: false });</w:t>
       </w:r>
     </w:p>
     <w:p>
@@ -1238,97 +1753,232 @@
           <w:rStyle w:val="Code"/>
         </w:rPr>
       </w:pPr>
-      <w:r>
-        <w:rPr>
-          <w:rStyle w:val="Code"/>
-        </w:rPr>
-        <w:t>var cities = {};</w:t>
-      </w:r>
-    </w:p>
-    <w:p>
-      <w:pPr>
-        <w:rPr>
-          <w:rStyle w:val="Code"/>
-        </w:rPr>
-      </w:pPr>
-    </w:p>
-    <w:p>
-      <w:pPr>
-        <w:rPr>
-          <w:rStyle w:val="Code"/>
-        </w:rPr>
-      </w:pPr>
-      <w:r>
-        <w:rPr>
-          <w:rStyle w:val="Code"/>
-        </w:rPr>
-        <w:t>app.route('/cities')</w:t>
-      </w:r>
-    </w:p>
-    <w:p>
-      <w:pPr>
-        <w:rPr>
-          <w:rStyle w:val="Code"/>
-        </w:rPr>
-      </w:pPr>
-      <w:r>
-        <w:rPr>
-          <w:rStyle w:val="Code"/>
-        </w:rPr>
-        <w:t xml:space="preserve">  .get(function (request, response) {</w:t>
-      </w:r>
-    </w:p>
-    <w:p>
-      <w:pPr>
-        <w:rPr>
-          <w:rStyle w:val="Code"/>
-        </w:rPr>
-      </w:pPr>
-      <w:r>
-        <w:rPr>
-          <w:rStyle w:val="Code"/>
-        </w:rPr>
-        <w:t xml:space="preserve">    if(request.query.search) {</w:t>
-      </w:r>
-    </w:p>
-    <w:p>
-      <w:pPr>
-        <w:rPr>
-          <w:rStyle w:val="Code"/>
-        </w:rPr>
-      </w:pPr>
-      <w:r>
-        <w:rPr>
-          <w:rStyle w:val="Code"/>
-        </w:rPr>
-        <w:t xml:space="preserve">      response.json(citySearch(request.query.search));</w:t>
-      </w:r>
-    </w:p>
-    <w:p>
-      <w:pPr>
-        <w:rPr>
-          <w:rStyle w:val="Code"/>
-        </w:rPr>
-      </w:pPr>
-      <w:r>
-        <w:rPr>
-          <w:rStyle w:val="Code"/>
-        </w:rPr>
-        <w:t xml:space="preserve">    } else {</w:t>
-      </w:r>
-    </w:p>
-    <w:p>
-      <w:pPr>
-        <w:rPr>
-          <w:rStyle w:val="Code"/>
-        </w:rPr>
-      </w:pPr>
-      <w:r>
-        <w:rPr>
-          <w:rStyle w:val="Code"/>
-        </w:rPr>
-        <w:lastRenderedPageBreak/>
-        <w:t xml:space="preserve">      response.json(cities);</w:t>
+      <w:proofErr w:type="spellStart"/>
+      <w:proofErr w:type="gramStart"/>
+      <w:r>
+        <w:rPr>
+          <w:rStyle w:val="Code"/>
+        </w:rPr>
+        <w:t>var</w:t>
+      </w:r>
+      <w:proofErr w:type="spellEnd"/>
+      <w:proofErr w:type="gramEnd"/>
+      <w:r>
+        <w:rPr>
+          <w:rStyle w:val="Code"/>
+        </w:rPr>
+        <w:t xml:space="preserve"> cities = {};</w:t>
+      </w:r>
+    </w:p>
+    <w:p>
+      <w:pPr>
+        <w:rPr>
+          <w:rStyle w:val="Code"/>
+        </w:rPr>
+      </w:pPr>
+    </w:p>
+    <w:p>
+      <w:pPr>
+        <w:rPr>
+          <w:rStyle w:val="Code"/>
+        </w:rPr>
+      </w:pPr>
+      <w:proofErr w:type="spellStart"/>
+      <w:proofErr w:type="gramStart"/>
+      <w:r>
+        <w:rPr>
+          <w:rStyle w:val="Code"/>
+        </w:rPr>
+        <w:t>app.route</w:t>
+      </w:r>
+      <w:proofErr w:type="spellEnd"/>
+      <w:proofErr w:type="gramEnd"/>
+      <w:r>
+        <w:rPr>
+          <w:rStyle w:val="Code"/>
+        </w:rPr>
+        <w:t>('/cities')</w:t>
+      </w:r>
+    </w:p>
+    <w:p>
+      <w:pPr>
+        <w:rPr>
+          <w:rStyle w:val="Code"/>
+        </w:rPr>
+      </w:pPr>
+      <w:r>
+        <w:rPr>
+          <w:rStyle w:val="Code"/>
+        </w:rPr>
+        <w:t xml:space="preserve">  </w:t>
+      </w:r>
+      <w:proofErr w:type="gramStart"/>
+      <w:r>
+        <w:rPr>
+          <w:rStyle w:val="Code"/>
+        </w:rPr>
+        <w:t>.get</w:t>
+      </w:r>
+      <w:proofErr w:type="gramEnd"/>
+      <w:r>
+        <w:rPr>
+          <w:rStyle w:val="Code"/>
+        </w:rPr>
+        <w:t>(function (request, response) {</w:t>
+      </w:r>
+    </w:p>
+    <w:p>
+      <w:pPr>
+        <w:rPr>
+          <w:rStyle w:val="Code"/>
+        </w:rPr>
+      </w:pPr>
+      <w:r>
+        <w:rPr>
+          <w:rStyle w:val="Code"/>
+        </w:rPr>
+        <w:t xml:space="preserve">    </w:t>
+      </w:r>
+      <w:proofErr w:type="gramStart"/>
+      <w:r>
+        <w:rPr>
+          <w:rStyle w:val="Code"/>
+        </w:rPr>
+        <w:t>if</w:t>
+      </w:r>
+      <w:proofErr w:type="gramEnd"/>
+      <w:r>
+        <w:rPr>
+          <w:rStyle w:val="Code"/>
+        </w:rPr>
+        <w:t>(</w:t>
+      </w:r>
+      <w:proofErr w:type="spellStart"/>
+      <w:r>
+        <w:rPr>
+          <w:rStyle w:val="Code"/>
+        </w:rPr>
+        <w:t>request.query.search</w:t>
+      </w:r>
+      <w:proofErr w:type="spellEnd"/>
+      <w:r>
+        <w:rPr>
+          <w:rStyle w:val="Code"/>
+        </w:rPr>
+        <w:t>) {</w:t>
+      </w:r>
+    </w:p>
+    <w:p>
+      <w:pPr>
+        <w:rPr>
+          <w:rStyle w:val="Code"/>
+        </w:rPr>
+      </w:pPr>
+      <w:r>
+        <w:rPr>
+          <w:rStyle w:val="Code"/>
+        </w:rPr>
+        <w:t xml:space="preserve">      </w:t>
+      </w:r>
+      <w:proofErr w:type="spellStart"/>
+      <w:proofErr w:type="gramStart"/>
+      <w:r>
+        <w:rPr>
+          <w:rStyle w:val="Code"/>
+        </w:rPr>
+        <w:t>response.json</w:t>
+      </w:r>
+      <w:proofErr w:type="spellEnd"/>
+      <w:proofErr w:type="gramEnd"/>
+      <w:r>
+        <w:rPr>
+          <w:rStyle w:val="Code"/>
+        </w:rPr>
+        <w:t>(</w:t>
+      </w:r>
+      <w:proofErr w:type="spellStart"/>
+      <w:r>
+        <w:rPr>
+          <w:rStyle w:val="Code"/>
+        </w:rPr>
+        <w:t>citySearch</w:t>
+      </w:r>
+      <w:proofErr w:type="spellEnd"/>
+      <w:r>
+        <w:rPr>
+          <w:rStyle w:val="Code"/>
+        </w:rPr>
+        <w:t>(</w:t>
+      </w:r>
+      <w:proofErr w:type="spellStart"/>
+      <w:r>
+        <w:rPr>
+          <w:rStyle w:val="Code"/>
+        </w:rPr>
+        <w:t>request.query.search</w:t>
+      </w:r>
+      <w:proofErr w:type="spellEnd"/>
+      <w:r>
+        <w:rPr>
+          <w:rStyle w:val="Code"/>
+        </w:rPr>
+        <w:t>));</w:t>
+      </w:r>
+    </w:p>
+    <w:p>
+      <w:pPr>
+        <w:rPr>
+          <w:rStyle w:val="Code"/>
+        </w:rPr>
+      </w:pPr>
+      <w:r>
+        <w:rPr>
+          <w:rStyle w:val="Code"/>
+        </w:rPr>
+        <w:t xml:space="preserve">    } </w:t>
+      </w:r>
+      <w:proofErr w:type="gramStart"/>
+      <w:r>
+        <w:rPr>
+          <w:rStyle w:val="Code"/>
+        </w:rPr>
+        <w:t>else</w:t>
+      </w:r>
+      <w:proofErr w:type="gramEnd"/>
+      <w:r>
+        <w:rPr>
+          <w:rStyle w:val="Code"/>
+        </w:rPr>
+        <w:t xml:space="preserve"> {</w:t>
+      </w:r>
+    </w:p>
+    <w:p>
+      <w:pPr>
+        <w:rPr>
+          <w:rStyle w:val="Code"/>
+        </w:rPr>
+      </w:pPr>
+      <w:r>
+        <w:rPr>
+          <w:rStyle w:val="Code"/>
+        </w:rPr>
+        <w:t xml:space="preserve">      </w:t>
+      </w:r>
+      <w:proofErr w:type="spellStart"/>
+      <w:proofErr w:type="gramStart"/>
+      <w:r>
+        <w:rPr>
+          <w:rStyle w:val="Code"/>
+        </w:rPr>
+        <w:t>response.json</w:t>
+      </w:r>
+      <w:proofErr w:type="spellEnd"/>
+      <w:proofErr w:type="gramEnd"/>
+      <w:r>
+        <w:rPr>
+          <w:rStyle w:val="Code"/>
+        </w:rPr>
+        <w:t>(cities);</w:t>
       </w:r>
     </w:p>
     <w:p>
@@ -1367,72 +2017,246 @@
         <w:rPr>
           <w:rStyle w:val="Code"/>
         </w:rPr>
-        <w:t xml:space="preserve">  .post(parseUrlencoded, function (request, response) {</w:t>
-      </w:r>
-    </w:p>
-    <w:p>
-      <w:pPr>
-        <w:rPr>
-          <w:rStyle w:val="Code"/>
-        </w:rPr>
-      </w:pPr>
-      <w:r>
-        <w:rPr>
-          <w:rStyle w:val="Code"/>
-        </w:rPr>
-        <w:t xml:space="preserve">    if(request.body.description.length &gt; 4) {</w:t>
-      </w:r>
-    </w:p>
-    <w:p>
-      <w:pPr>
-        <w:rPr>
-          <w:rStyle w:val="Code"/>
-        </w:rPr>
-      </w:pPr>
-      <w:r>
-        <w:rPr>
-          <w:rStyle w:val="Code"/>
-        </w:rPr>
-        <w:t xml:space="preserve">      var city = createCity(request.body.name, request.body.description);</w:t>
-      </w:r>
-    </w:p>
-    <w:p>
-      <w:pPr>
-        <w:rPr>
-          <w:rStyle w:val="Code"/>
-        </w:rPr>
-      </w:pPr>
-      <w:r>
-        <w:rPr>
-          <w:rStyle w:val="Code"/>
-        </w:rPr>
-        <w:t xml:space="preserve">      response.status(201).json(city);</w:t>
-      </w:r>
-    </w:p>
-    <w:p>
-      <w:pPr>
-        <w:rPr>
-          <w:rStyle w:val="Code"/>
-        </w:rPr>
-      </w:pPr>
-      <w:r>
-        <w:rPr>
-          <w:rStyle w:val="Code"/>
-        </w:rPr>
-        <w:t xml:space="preserve">    } else {</w:t>
-      </w:r>
-    </w:p>
-    <w:p>
-      <w:pPr>
-        <w:rPr>
-          <w:rStyle w:val="Code"/>
-        </w:rPr>
-      </w:pPr>
-      <w:r>
-        <w:rPr>
-          <w:rStyle w:val="Code"/>
-        </w:rPr>
-        <w:t xml:space="preserve">      response.status(400).json('Invalid City');</w:t>
+        <w:t xml:space="preserve">  </w:t>
+      </w:r>
+      <w:proofErr w:type="gramStart"/>
+      <w:r>
+        <w:rPr>
+          <w:rStyle w:val="Code"/>
+        </w:rPr>
+        <w:t>.post</w:t>
+      </w:r>
+      <w:proofErr w:type="gramEnd"/>
+      <w:r>
+        <w:rPr>
+          <w:rStyle w:val="Code"/>
+        </w:rPr>
+        <w:t>(</w:t>
+      </w:r>
+      <w:proofErr w:type="spellStart"/>
+      <w:r>
+        <w:rPr>
+          <w:rStyle w:val="Code"/>
+        </w:rPr>
+        <w:t>parseUrlencoded</w:t>
+      </w:r>
+      <w:proofErr w:type="spellEnd"/>
+      <w:r>
+        <w:rPr>
+          <w:rStyle w:val="Code"/>
+        </w:rPr>
+        <w:t>, function (request, response) {</w:t>
+      </w:r>
+    </w:p>
+    <w:p>
+      <w:pPr>
+        <w:rPr>
+          <w:rStyle w:val="Code"/>
+        </w:rPr>
+      </w:pPr>
+      <w:r>
+        <w:rPr>
+          <w:rStyle w:val="Code"/>
+        </w:rPr>
+        <w:t xml:space="preserve">    </w:t>
+      </w:r>
+      <w:proofErr w:type="gramStart"/>
+      <w:r>
+        <w:rPr>
+          <w:rStyle w:val="Code"/>
+        </w:rPr>
+        <w:t>if</w:t>
+      </w:r>
+      <w:proofErr w:type="gramEnd"/>
+      <w:r>
+        <w:rPr>
+          <w:rStyle w:val="Code"/>
+        </w:rPr>
+        <w:t>(</w:t>
+      </w:r>
+      <w:proofErr w:type="spellStart"/>
+      <w:r>
+        <w:rPr>
+          <w:rStyle w:val="Code"/>
+        </w:rPr>
+        <w:t>request.body.description.length</w:t>
+      </w:r>
+      <w:proofErr w:type="spellEnd"/>
+      <w:r>
+        <w:rPr>
+          <w:rStyle w:val="Code"/>
+        </w:rPr>
+        <w:t xml:space="preserve"> &gt; 4) {</w:t>
+      </w:r>
+    </w:p>
+    <w:p>
+      <w:pPr>
+        <w:rPr>
+          <w:rStyle w:val="Code"/>
+        </w:rPr>
+      </w:pPr>
+      <w:r>
+        <w:rPr>
+          <w:rStyle w:val="Code"/>
+        </w:rPr>
+        <w:t xml:space="preserve">      </w:t>
+      </w:r>
+      <w:proofErr w:type="spellStart"/>
+      <w:proofErr w:type="gramStart"/>
+      <w:r>
+        <w:rPr>
+          <w:rStyle w:val="Code"/>
+        </w:rPr>
+        <w:t>var</w:t>
+      </w:r>
+      <w:proofErr w:type="spellEnd"/>
+      <w:proofErr w:type="gramEnd"/>
+      <w:r>
+        <w:rPr>
+          <w:rStyle w:val="Code"/>
+        </w:rPr>
+        <w:t xml:space="preserve"> city = </w:t>
+      </w:r>
+      <w:proofErr w:type="spellStart"/>
+      <w:r>
+        <w:rPr>
+          <w:rStyle w:val="Code"/>
+        </w:rPr>
+        <w:t>createCity</w:t>
+      </w:r>
+      <w:proofErr w:type="spellEnd"/>
+      <w:r>
+        <w:rPr>
+          <w:rStyle w:val="Code"/>
+        </w:rPr>
+        <w:t xml:space="preserve">(request.body.name, </w:t>
+      </w:r>
+      <w:proofErr w:type="spellStart"/>
+      <w:r>
+        <w:rPr>
+          <w:rStyle w:val="Code"/>
+        </w:rPr>
+        <w:t>request.body.description</w:t>
+      </w:r>
+      <w:proofErr w:type="spellEnd"/>
+      <w:r>
+        <w:rPr>
+          <w:rStyle w:val="Code"/>
+        </w:rPr>
+        <w:t>);</w:t>
+      </w:r>
+    </w:p>
+    <w:p>
+      <w:pPr>
+        <w:rPr>
+          <w:rStyle w:val="Code"/>
+        </w:rPr>
+      </w:pPr>
+      <w:r>
+        <w:rPr>
+          <w:rStyle w:val="Code"/>
+        </w:rPr>
+        <w:t xml:space="preserve">      </w:t>
+      </w:r>
+      <w:proofErr w:type="spellStart"/>
+      <w:proofErr w:type="gramStart"/>
+      <w:r>
+        <w:rPr>
+          <w:rStyle w:val="Code"/>
+        </w:rPr>
+        <w:t>response.status</w:t>
+      </w:r>
+      <w:proofErr w:type="spellEnd"/>
+      <w:proofErr w:type="gramEnd"/>
+      <w:r>
+        <w:rPr>
+          <w:rStyle w:val="Code"/>
+        </w:rPr>
+        <w:t>(201).</w:t>
+      </w:r>
+      <w:proofErr w:type="spellStart"/>
+      <w:r>
+        <w:rPr>
+          <w:rStyle w:val="Code"/>
+        </w:rPr>
+        <w:t>json</w:t>
+      </w:r>
+      <w:proofErr w:type="spellEnd"/>
+      <w:r>
+        <w:rPr>
+          <w:rStyle w:val="Code"/>
+        </w:rPr>
+        <w:t>(city);</w:t>
+      </w:r>
+    </w:p>
+    <w:p>
+      <w:pPr>
+        <w:rPr>
+          <w:rStyle w:val="Code"/>
+        </w:rPr>
+      </w:pPr>
+      <w:r>
+        <w:rPr>
+          <w:rStyle w:val="Code"/>
+        </w:rPr>
+        <w:t xml:space="preserve">    } </w:t>
+      </w:r>
+      <w:proofErr w:type="gramStart"/>
+      <w:r>
+        <w:rPr>
+          <w:rStyle w:val="Code"/>
+        </w:rPr>
+        <w:t>else</w:t>
+      </w:r>
+      <w:proofErr w:type="gramEnd"/>
+      <w:r>
+        <w:rPr>
+          <w:rStyle w:val="Code"/>
+        </w:rPr>
+        <w:t xml:space="preserve"> {</w:t>
+      </w:r>
+    </w:p>
+    <w:p>
+      <w:pPr>
+        <w:rPr>
+          <w:rStyle w:val="Code"/>
+        </w:rPr>
+      </w:pPr>
+      <w:r>
+        <w:rPr>
+          <w:rStyle w:val="Code"/>
+        </w:rPr>
+        <w:t xml:space="preserve">      </w:t>
+      </w:r>
+      <w:proofErr w:type="spellStart"/>
+      <w:proofErr w:type="gramStart"/>
+      <w:r>
+        <w:rPr>
+          <w:rStyle w:val="Code"/>
+        </w:rPr>
+        <w:t>response.status</w:t>
+      </w:r>
+      <w:proofErr w:type="spellEnd"/>
+      <w:proofErr w:type="gramEnd"/>
+      <w:r>
+        <w:rPr>
+          <w:rStyle w:val="Code"/>
+        </w:rPr>
+        <w:t>(400).</w:t>
+      </w:r>
+      <w:proofErr w:type="spellStart"/>
+      <w:r>
+        <w:rPr>
+          <w:rStyle w:val="Code"/>
+        </w:rPr>
+        <w:t>json</w:t>
+      </w:r>
+      <w:proofErr w:type="spellEnd"/>
+      <w:r>
+        <w:rPr>
+          <w:rStyle w:val="Code"/>
+        </w:rPr>
+        <w:t>('Invalid City');</w:t>
       </w:r>
     </w:p>
     <w:p>
@@ -1474,89 +2298,259 @@
           <w:rStyle w:val="Code"/>
         </w:rPr>
       </w:pPr>
-      <w:r>
-        <w:rPr>
-          <w:rStyle w:val="Code"/>
-        </w:rPr>
-        <w:t>app.route('/cities/:name')</w:t>
-      </w:r>
-    </w:p>
-    <w:p>
-      <w:pPr>
-        <w:rPr>
-          <w:rStyle w:val="Code"/>
-        </w:rPr>
-      </w:pPr>
-      <w:r>
-        <w:rPr>
-          <w:rStyle w:val="Code"/>
-        </w:rPr>
-        <w:t xml:space="preserve">  .get(function (request, response) {</w:t>
-      </w:r>
-    </w:p>
-    <w:p>
-      <w:pPr>
-        <w:rPr>
-          <w:rStyle w:val="Code"/>
-        </w:rPr>
-      </w:pPr>
-      <w:r>
-        <w:rPr>
-          <w:rStyle w:val="Code"/>
-        </w:rPr>
-        <w:t xml:space="preserve">    var cityInfo = cities[request.cityName];</w:t>
-      </w:r>
-    </w:p>
-    <w:p>
-      <w:pPr>
-        <w:rPr>
-          <w:rStyle w:val="Code"/>
-        </w:rPr>
-      </w:pPr>
-      <w:r>
-        <w:rPr>
-          <w:rStyle w:val="Code"/>
-        </w:rPr>
-        <w:t xml:space="preserve">    if(cityInfo) {</w:t>
-      </w:r>
-    </w:p>
-    <w:p>
-      <w:pPr>
-        <w:rPr>
-          <w:rStyle w:val="Code"/>
-        </w:rPr>
-      </w:pPr>
-      <w:r>
-        <w:rPr>
-          <w:rStyle w:val="Code"/>
-        </w:rPr>
-        <w:t xml:space="preserve">      response.json(cityInfo);</w:t>
-      </w:r>
-    </w:p>
-    <w:p>
-      <w:pPr>
-        <w:rPr>
-          <w:rStyle w:val="Code"/>
-        </w:rPr>
-      </w:pPr>
-      <w:r>
-        <w:rPr>
-          <w:rStyle w:val="Code"/>
-        </w:rPr>
-        <w:t xml:space="preserve">    } else {</w:t>
-      </w:r>
-    </w:p>
-    <w:p>
-      <w:pPr>
-        <w:rPr>
-          <w:rStyle w:val="Code"/>
-        </w:rPr>
-      </w:pPr>
-      <w:r>
-        <w:rPr>
-          <w:rStyle w:val="Code"/>
-        </w:rPr>
-        <w:t xml:space="preserve">      response.status(404).json('City not found');</w:t>
+      <w:proofErr w:type="spellStart"/>
+      <w:proofErr w:type="gramStart"/>
+      <w:r>
+        <w:rPr>
+          <w:rStyle w:val="Code"/>
+        </w:rPr>
+        <w:t>app.route</w:t>
+      </w:r>
+      <w:proofErr w:type="spellEnd"/>
+      <w:proofErr w:type="gramEnd"/>
+      <w:r>
+        <w:rPr>
+          <w:rStyle w:val="Code"/>
+        </w:rPr>
+        <w:t>('/cities/:name')</w:t>
+      </w:r>
+    </w:p>
+    <w:p>
+      <w:pPr>
+        <w:rPr>
+          <w:rStyle w:val="Code"/>
+        </w:rPr>
+      </w:pPr>
+      <w:r>
+        <w:rPr>
+          <w:rStyle w:val="Code"/>
+        </w:rPr>
+        <w:t xml:space="preserve">  </w:t>
+      </w:r>
+      <w:proofErr w:type="gramStart"/>
+      <w:r>
+        <w:rPr>
+          <w:rStyle w:val="Code"/>
+        </w:rPr>
+        <w:t>.get</w:t>
+      </w:r>
+      <w:proofErr w:type="gramEnd"/>
+      <w:r>
+        <w:rPr>
+          <w:rStyle w:val="Code"/>
+        </w:rPr>
+        <w:t>(function (request, response) {</w:t>
+      </w:r>
+    </w:p>
+    <w:p>
+      <w:pPr>
+        <w:rPr>
+          <w:rStyle w:val="Code"/>
+        </w:rPr>
+      </w:pPr>
+      <w:r>
+        <w:rPr>
+          <w:rStyle w:val="Code"/>
+        </w:rPr>
+        <w:t xml:space="preserve">    </w:t>
+      </w:r>
+      <w:proofErr w:type="spellStart"/>
+      <w:proofErr w:type="gramStart"/>
+      <w:r>
+        <w:rPr>
+          <w:rStyle w:val="Code"/>
+        </w:rPr>
+        <w:t>var</w:t>
+      </w:r>
+      <w:proofErr w:type="spellEnd"/>
+      <w:proofErr w:type="gramEnd"/>
+      <w:r>
+        <w:rPr>
+          <w:rStyle w:val="Code"/>
+        </w:rPr>
+        <w:t xml:space="preserve"> </w:t>
+      </w:r>
+      <w:proofErr w:type="spellStart"/>
+      <w:r>
+        <w:rPr>
+          <w:rStyle w:val="Code"/>
+        </w:rPr>
+        <w:t>cityInfo</w:t>
+      </w:r>
+      <w:proofErr w:type="spellEnd"/>
+      <w:r>
+        <w:rPr>
+          <w:rStyle w:val="Code"/>
+        </w:rPr>
+        <w:t xml:space="preserve"> = cities[</w:t>
+      </w:r>
+      <w:proofErr w:type="spellStart"/>
+      <w:r>
+        <w:rPr>
+          <w:rStyle w:val="Code"/>
+        </w:rPr>
+        <w:t>request.cityName</w:t>
+      </w:r>
+      <w:proofErr w:type="spellEnd"/>
+      <w:r>
+        <w:rPr>
+          <w:rStyle w:val="Code"/>
+        </w:rPr>
+        <w:t>];</w:t>
+      </w:r>
+    </w:p>
+    <w:p>
+      <w:pPr>
+        <w:rPr>
+          <w:rStyle w:val="Code"/>
+        </w:rPr>
+      </w:pPr>
+      <w:r>
+        <w:rPr>
+          <w:rStyle w:val="Code"/>
+        </w:rPr>
+        <w:t xml:space="preserve">    </w:t>
+      </w:r>
+      <w:proofErr w:type="gramStart"/>
+      <w:r>
+        <w:rPr>
+          <w:rStyle w:val="Code"/>
+        </w:rPr>
+        <w:t>if</w:t>
+      </w:r>
+      <w:proofErr w:type="gramEnd"/>
+      <w:r>
+        <w:rPr>
+          <w:rStyle w:val="Code"/>
+        </w:rPr>
+        <w:t>(</w:t>
+      </w:r>
+      <w:proofErr w:type="spellStart"/>
+      <w:r>
+        <w:rPr>
+          <w:rStyle w:val="Code"/>
+        </w:rPr>
+        <w:t>cityInfo</w:t>
+      </w:r>
+      <w:proofErr w:type="spellEnd"/>
+      <w:r>
+        <w:rPr>
+          <w:rStyle w:val="Code"/>
+        </w:rPr>
+        <w:t>) {</w:t>
+      </w:r>
+    </w:p>
+    <w:p>
+      <w:pPr>
+        <w:rPr>
+          <w:rStyle w:val="Code"/>
+        </w:rPr>
+      </w:pPr>
+      <w:r>
+        <w:rPr>
+          <w:rStyle w:val="Code"/>
+        </w:rPr>
+        <w:t xml:space="preserve">      </w:t>
+      </w:r>
+      <w:proofErr w:type="spellStart"/>
+      <w:proofErr w:type="gramStart"/>
+      <w:r>
+        <w:rPr>
+          <w:rStyle w:val="Code"/>
+        </w:rPr>
+        <w:t>response.json</w:t>
+      </w:r>
+      <w:proofErr w:type="spellEnd"/>
+      <w:proofErr w:type="gramEnd"/>
+      <w:r>
+        <w:rPr>
+          <w:rStyle w:val="Code"/>
+        </w:rPr>
+        <w:t>(</w:t>
+      </w:r>
+      <w:proofErr w:type="spellStart"/>
+      <w:r>
+        <w:rPr>
+          <w:rStyle w:val="Code"/>
+        </w:rPr>
+        <w:t>cityInfo</w:t>
+      </w:r>
+      <w:proofErr w:type="spellEnd"/>
+      <w:r>
+        <w:rPr>
+          <w:rStyle w:val="Code"/>
+        </w:rPr>
+        <w:t>);</w:t>
+      </w:r>
+    </w:p>
+    <w:p>
+      <w:pPr>
+        <w:rPr>
+          <w:rStyle w:val="Code"/>
+        </w:rPr>
+      </w:pPr>
+      <w:r>
+        <w:rPr>
+          <w:rStyle w:val="Code"/>
+        </w:rPr>
+        <w:t xml:space="preserve">    } </w:t>
+      </w:r>
+      <w:proofErr w:type="gramStart"/>
+      <w:r>
+        <w:rPr>
+          <w:rStyle w:val="Code"/>
+        </w:rPr>
+        <w:t>else</w:t>
+      </w:r>
+      <w:proofErr w:type="gramEnd"/>
+      <w:r>
+        <w:rPr>
+          <w:rStyle w:val="Code"/>
+        </w:rPr>
+        <w:t xml:space="preserve"> {</w:t>
+      </w:r>
+    </w:p>
+    <w:p>
+      <w:pPr>
+        <w:rPr>
+          <w:rStyle w:val="Code"/>
+        </w:rPr>
+      </w:pPr>
+      <w:r>
+        <w:rPr>
+          <w:rStyle w:val="Code"/>
+        </w:rPr>
+        <w:t xml:space="preserve">      </w:t>
+      </w:r>
+      <w:proofErr w:type="spellStart"/>
+      <w:proofErr w:type="gramStart"/>
+      <w:r>
+        <w:rPr>
+          <w:rStyle w:val="Code"/>
+        </w:rPr>
+        <w:t>response.status</w:t>
+      </w:r>
+      <w:proofErr w:type="spellEnd"/>
+      <w:proofErr w:type="gramEnd"/>
+      <w:r>
+        <w:rPr>
+          <w:rStyle w:val="Code"/>
+        </w:rPr>
+        <w:t>(404).</w:t>
+      </w:r>
+      <w:proofErr w:type="spellStart"/>
+      <w:r>
+        <w:rPr>
+          <w:rStyle w:val="Code"/>
+        </w:rPr>
+        <w:t>json</w:t>
+      </w:r>
+      <w:proofErr w:type="spellEnd"/>
+      <w:r>
+        <w:rPr>
+          <w:rStyle w:val="Code"/>
+        </w:rPr>
+        <w:t>('City not found');</w:t>
       </w:r>
     </w:p>
     <w:p>
@@ -1595,72 +2589,188 @@
         <w:rPr>
           <w:rStyle w:val="Code"/>
         </w:rPr>
-        <w:t xml:space="preserve">  .delete(function (request, response) {</w:t>
-      </w:r>
-    </w:p>
-    <w:p>
-      <w:pPr>
-        <w:rPr>
-          <w:rStyle w:val="Code"/>
-        </w:rPr>
-      </w:pPr>
-      <w:r>
-        <w:rPr>
-          <w:rStyle w:val="Code"/>
-        </w:rPr>
-        <w:t xml:space="preserve">    if(cities[request.cityName]) {</w:t>
-      </w:r>
-    </w:p>
-    <w:p>
-      <w:pPr>
-        <w:rPr>
-          <w:rStyle w:val="Code"/>
-        </w:rPr>
-      </w:pPr>
-      <w:r>
-        <w:rPr>
-          <w:rStyle w:val="Code"/>
-        </w:rPr>
-        <w:t xml:space="preserve">      delete cities[request.cityName];</w:t>
-      </w:r>
-    </w:p>
-    <w:p>
-      <w:pPr>
-        <w:rPr>
-          <w:rStyle w:val="Code"/>
-        </w:rPr>
-      </w:pPr>
-      <w:r>
-        <w:rPr>
-          <w:rStyle w:val="Code"/>
-        </w:rPr>
-        <w:t xml:space="preserve">      response.sendStatus(200);</w:t>
-      </w:r>
-    </w:p>
-    <w:p>
-      <w:pPr>
-        <w:rPr>
-          <w:rStyle w:val="Code"/>
-        </w:rPr>
-      </w:pPr>
-      <w:r>
-        <w:rPr>
-          <w:rStyle w:val="Code"/>
-        </w:rPr>
-        <w:t xml:space="preserve">    } else {</w:t>
-      </w:r>
-    </w:p>
-    <w:p>
-      <w:pPr>
-        <w:rPr>
-          <w:rStyle w:val="Code"/>
-        </w:rPr>
-      </w:pPr>
-      <w:r>
-        <w:rPr>
-          <w:rStyle w:val="Code"/>
-        </w:rPr>
-        <w:t xml:space="preserve">      response.sendStatus(404);</w:t>
+        <w:t xml:space="preserve">  </w:t>
+      </w:r>
+      <w:proofErr w:type="gramStart"/>
+      <w:r>
+        <w:rPr>
+          <w:rStyle w:val="Code"/>
+        </w:rPr>
+        <w:t>.delete</w:t>
+      </w:r>
+      <w:proofErr w:type="gramEnd"/>
+      <w:r>
+        <w:rPr>
+          <w:rStyle w:val="Code"/>
+        </w:rPr>
+        <w:t>(function (request, response) {</w:t>
+      </w:r>
+    </w:p>
+    <w:p>
+      <w:pPr>
+        <w:rPr>
+          <w:rStyle w:val="Code"/>
+        </w:rPr>
+      </w:pPr>
+      <w:r>
+        <w:rPr>
+          <w:rStyle w:val="Code"/>
+        </w:rPr>
+        <w:t xml:space="preserve">    </w:t>
+      </w:r>
+      <w:proofErr w:type="gramStart"/>
+      <w:r>
+        <w:rPr>
+          <w:rStyle w:val="Code"/>
+        </w:rPr>
+        <w:t>if</w:t>
+      </w:r>
+      <w:proofErr w:type="gramEnd"/>
+      <w:r>
+        <w:rPr>
+          <w:rStyle w:val="Code"/>
+        </w:rPr>
+        <w:t>(cities[</w:t>
+      </w:r>
+      <w:proofErr w:type="spellStart"/>
+      <w:r>
+        <w:rPr>
+          <w:rStyle w:val="Code"/>
+        </w:rPr>
+        <w:t>request.cityName</w:t>
+      </w:r>
+      <w:proofErr w:type="spellEnd"/>
+      <w:r>
+        <w:rPr>
+          <w:rStyle w:val="Code"/>
+        </w:rPr>
+        <w:t>]) {</w:t>
+      </w:r>
+    </w:p>
+    <w:p>
+      <w:pPr>
+        <w:rPr>
+          <w:rStyle w:val="Code"/>
+        </w:rPr>
+      </w:pPr>
+      <w:r>
+        <w:rPr>
+          <w:rStyle w:val="Code"/>
+        </w:rPr>
+        <w:t xml:space="preserve">      </w:t>
+      </w:r>
+      <w:proofErr w:type="gramStart"/>
+      <w:r>
+        <w:rPr>
+          <w:rStyle w:val="Code"/>
+        </w:rPr>
+        <w:t>delete</w:t>
+      </w:r>
+      <w:proofErr w:type="gramEnd"/>
+      <w:r>
+        <w:rPr>
+          <w:rStyle w:val="Code"/>
+        </w:rPr>
+        <w:t xml:space="preserve"> cities[</w:t>
+      </w:r>
+      <w:proofErr w:type="spellStart"/>
+      <w:r>
+        <w:rPr>
+          <w:rStyle w:val="Code"/>
+        </w:rPr>
+        <w:t>request.cityName</w:t>
+      </w:r>
+      <w:proofErr w:type="spellEnd"/>
+      <w:r>
+        <w:rPr>
+          <w:rStyle w:val="Code"/>
+        </w:rPr>
+        <w:t>];</w:t>
+      </w:r>
+    </w:p>
+    <w:p>
+      <w:pPr>
+        <w:rPr>
+          <w:rStyle w:val="Code"/>
+        </w:rPr>
+      </w:pPr>
+      <w:r>
+        <w:rPr>
+          <w:rStyle w:val="Code"/>
+        </w:rPr>
+        <w:t xml:space="preserve">      </w:t>
+      </w:r>
+      <w:proofErr w:type="spellStart"/>
+      <w:proofErr w:type="gramStart"/>
+      <w:r>
+        <w:rPr>
+          <w:rStyle w:val="Code"/>
+        </w:rPr>
+        <w:t>response.sendStatus</w:t>
+      </w:r>
+      <w:proofErr w:type="spellEnd"/>
+      <w:proofErr w:type="gramEnd"/>
+      <w:r>
+        <w:rPr>
+          <w:rStyle w:val="Code"/>
+        </w:rPr>
+        <w:t>(200);</w:t>
+      </w:r>
+    </w:p>
+    <w:p>
+      <w:pPr>
+        <w:rPr>
+          <w:rStyle w:val="Code"/>
+        </w:rPr>
+      </w:pPr>
+      <w:r>
+        <w:rPr>
+          <w:rStyle w:val="Code"/>
+        </w:rPr>
+        <w:t xml:space="preserve">    } </w:t>
+      </w:r>
+      <w:proofErr w:type="gramStart"/>
+      <w:r>
+        <w:rPr>
+          <w:rStyle w:val="Code"/>
+        </w:rPr>
+        <w:t>else</w:t>
+      </w:r>
+      <w:proofErr w:type="gramEnd"/>
+      <w:r>
+        <w:rPr>
+          <w:rStyle w:val="Code"/>
+        </w:rPr>
+        <w:t xml:space="preserve"> {</w:t>
+      </w:r>
+    </w:p>
+    <w:p>
+      <w:pPr>
+        <w:rPr>
+          <w:rStyle w:val="Code"/>
+        </w:rPr>
+      </w:pPr>
+      <w:r>
+        <w:rPr>
+          <w:rStyle w:val="Code"/>
+        </w:rPr>
+        <w:t xml:space="preserve">      </w:t>
+      </w:r>
+      <w:proofErr w:type="spellStart"/>
+      <w:proofErr w:type="gramStart"/>
+      <w:r>
+        <w:rPr>
+          <w:rStyle w:val="Code"/>
+        </w:rPr>
+        <w:t>response.sendStatus</w:t>
+      </w:r>
+      <w:proofErr w:type="spellEnd"/>
+      <w:proofErr w:type="gramEnd"/>
+      <w:r>
+        <w:rPr>
+          <w:rStyle w:val="Code"/>
+        </w:rPr>
+        <w:t>(404);</w:t>
       </w:r>
     </w:p>
     <w:p>
@@ -1715,37 +2825,87 @@
           <w:rStyle w:val="Code"/>
         </w:rPr>
       </w:pPr>
-      <w:r>
-        <w:rPr>
-          <w:rStyle w:val="Code"/>
-        </w:rPr>
-        <w:t>function createCity(name, description) {</w:t>
-      </w:r>
-    </w:p>
-    <w:p>
-      <w:pPr>
-        <w:rPr>
-          <w:rStyle w:val="Code"/>
-        </w:rPr>
-      </w:pPr>
-      <w:r>
-        <w:rPr>
-          <w:rStyle w:val="Code"/>
-        </w:rPr>
-        <w:t xml:space="preserve">  cities[name] = description;</w:t>
-      </w:r>
-    </w:p>
-    <w:p>
-      <w:pPr>
-        <w:rPr>
-          <w:rStyle w:val="Code"/>
-        </w:rPr>
-      </w:pPr>
-      <w:r>
-        <w:rPr>
-          <w:rStyle w:val="Code"/>
-        </w:rPr>
-        <w:t xml:space="preserve">  return name;</w:t>
+      <w:proofErr w:type="gramStart"/>
+      <w:r>
+        <w:rPr>
+          <w:rStyle w:val="Code"/>
+        </w:rPr>
+        <w:t>function</w:t>
+      </w:r>
+      <w:proofErr w:type="gramEnd"/>
+      <w:r>
+        <w:rPr>
+          <w:rStyle w:val="Code"/>
+        </w:rPr>
+        <w:t xml:space="preserve"> </w:t>
+      </w:r>
+      <w:proofErr w:type="spellStart"/>
+      <w:r>
+        <w:rPr>
+          <w:rStyle w:val="Code"/>
+        </w:rPr>
+        <w:t>createCity</w:t>
+      </w:r>
+      <w:proofErr w:type="spellEnd"/>
+      <w:r>
+        <w:rPr>
+          <w:rStyle w:val="Code"/>
+        </w:rPr>
+        <w:t>(name, description) {</w:t>
+      </w:r>
+    </w:p>
+    <w:p>
+      <w:pPr>
+        <w:rPr>
+          <w:rStyle w:val="Code"/>
+        </w:rPr>
+      </w:pPr>
+      <w:r>
+        <w:rPr>
+          <w:rStyle w:val="Code"/>
+        </w:rPr>
+        <w:t xml:space="preserve">  </w:t>
+      </w:r>
+      <w:proofErr w:type="gramStart"/>
+      <w:r>
+        <w:rPr>
+          <w:rStyle w:val="Code"/>
+        </w:rPr>
+        <w:t>cities</w:t>
+      </w:r>
+      <w:proofErr w:type="gramEnd"/>
+      <w:r>
+        <w:rPr>
+          <w:rStyle w:val="Code"/>
+        </w:rPr>
+        <w:t>[name] = description;</w:t>
+      </w:r>
+    </w:p>
+    <w:p>
+      <w:pPr>
+        <w:rPr>
+          <w:rStyle w:val="Code"/>
+        </w:rPr>
+      </w:pPr>
+      <w:r>
+        <w:rPr>
+          <w:rStyle w:val="Code"/>
+        </w:rPr>
+        <w:t xml:space="preserve">  </w:t>
+      </w:r>
+      <w:proofErr w:type="gramStart"/>
+      <w:r>
+        <w:rPr>
+          <w:rStyle w:val="Code"/>
+        </w:rPr>
+        <w:t>return</w:t>
+      </w:r>
+      <w:proofErr w:type="gramEnd"/>
+      <w:r>
+        <w:rPr>
+          <w:rStyle w:val="Code"/>
+        </w:rPr>
+        <w:t xml:space="preserve"> name;</w:t>
       </w:r>
     </w:p>
     <w:p>
@@ -1774,11 +2934,21 @@
           <w:rStyle w:val="Code"/>
         </w:rPr>
       </w:pPr>
-      <w:r>
-        <w:rPr>
-          <w:rStyle w:val="Code"/>
-        </w:rPr>
-        <w:t>app.listen(3000);</w:t>
+      <w:proofErr w:type="spellStart"/>
+      <w:proofErr w:type="gramStart"/>
+      <w:r>
+        <w:rPr>
+          <w:rStyle w:val="Code"/>
+        </w:rPr>
+        <w:t>app.listen</w:t>
+      </w:r>
+      <w:proofErr w:type="spellEnd"/>
+      <w:proofErr w:type="gramEnd"/>
+      <w:r>
+        <w:rPr>
+          <w:rStyle w:val="Code"/>
+        </w:rPr>
+        <w:t>(3000);</w:t>
       </w:r>
     </w:p>
     <w:p>
@@ -1814,7 +2984,6 @@
         <w:pStyle w:val="NoteLevel2"/>
       </w:pPr>
       <w:r>
-        <w:lastRenderedPageBreak/>
         <w:t>It does not do one task at a time.</w:t>
       </w:r>
     </w:p>
@@ -1926,8 +3095,13 @@
       <w:pPr>
         <w:pStyle w:val="NoteLevel2"/>
       </w:pPr>
-      <w:r>
-        <w:t>Javascript deals with this by using callbacks to ensure certain tasks are triggered following the execution of a function</w:t>
+      <w:proofErr w:type="spellStart"/>
+      <w:r>
+        <w:t>Javascript</w:t>
+      </w:r>
+      <w:proofErr w:type="spellEnd"/>
+      <w:r>
+        <w:t xml:space="preserve"> deals with this by using callbacks to ensure certain tasks are triggered following the execution of a function</w:t>
       </w:r>
     </w:p>
     <w:p>
@@ -1978,12 +3152,14 @@
           <w:rStyle w:val="CodeBlack"/>
         </w:rPr>
       </w:pPr>
+      <w:proofErr w:type="gramStart"/>
       <w:r>
         <w:rPr>
           <w:rStyle w:val="CodeBlack"/>
         </w:rPr>
         <w:t>request</w:t>
       </w:r>
+      <w:proofErr w:type="gramEnd"/>
     </w:p>
     <w:p>
       <w:pPr>
@@ -1992,12 +3168,14 @@
           <w:rStyle w:val="CodeBlack"/>
         </w:rPr>
       </w:pPr>
+      <w:proofErr w:type="gramStart"/>
       <w:r>
         <w:rPr>
           <w:rStyle w:val="CodeBlack"/>
         </w:rPr>
         <w:t>connection</w:t>
       </w:r>
+      <w:proofErr w:type="gramEnd"/>
     </w:p>
     <w:p>
       <w:pPr>
@@ -2006,12 +3184,14 @@
           <w:rStyle w:val="CodeBlack"/>
         </w:rPr>
       </w:pPr>
+      <w:proofErr w:type="gramStart"/>
       <w:r>
         <w:rPr>
           <w:rStyle w:val="CodeBlack"/>
         </w:rPr>
         <w:t>close</w:t>
       </w:r>
+      <w:proofErr w:type="gramEnd"/>
     </w:p>
     <w:p>
       <w:pPr>
@@ -2033,7 +3213,6 @@
           <w:sz w:val="28"/>
           <w:szCs w:val="28"/>
         </w:rPr>
-        <w:lastRenderedPageBreak/>
         <w:drawing>
           <wp:inline distT="0" distB="0" distL="0" distR="0" wp14:anchorId="6AA03D93" wp14:editId="47DAED72">
             <wp:extent cx="5791200" cy="4711700"/>
@@ -2142,12 +3321,16 @@
         </w:numPr>
         <w:ind w:left="360" w:hanging="360"/>
       </w:pPr>
+      <w:proofErr w:type="spellStart"/>
+      <w:proofErr w:type="gramStart"/>
       <w:r>
         <w:rPr>
           <w:rStyle w:val="CodeBlack"/>
         </w:rPr>
         <w:t>setTimeout</w:t>
       </w:r>
+      <w:proofErr w:type="spellEnd"/>
+      <w:proofErr w:type="gramEnd"/>
       <w:r>
         <w:t xml:space="preserve"> is put on these requests that calls a function or executes a code snippet after a specified delay.</w:t>
       </w:r>
@@ -2173,7 +3356,6 @@
         <w:rPr>
           <w:noProof/>
         </w:rPr>
-        <w:lastRenderedPageBreak/>
         <w:drawing>
           <wp:inline distT="0" distB="0" distL="0" distR="0" wp14:anchorId="2A745E41" wp14:editId="591FB423">
             <wp:extent cx="5651500" cy="4076700"/>
@@ -2233,8 +3415,13 @@
         </w:numPr>
       </w:pPr>
       <w:r>
-        <w:t>Time line of requests, callback and setTimeouts</w:t>
-      </w:r>
+        <w:t xml:space="preserve">Time line of requests, callback and </w:t>
+      </w:r>
+      <w:proofErr w:type="spellStart"/>
+      <w:r>
+        <w:t>setTimeouts</w:t>
+      </w:r>
+      <w:proofErr w:type="spellEnd"/>
     </w:p>
     <w:p>
       <w:pPr>
@@ -2248,7 +3435,6 @@
         <w:rPr>
           <w:noProof/>
         </w:rPr>
-        <w:lastRenderedPageBreak/>
         <w:drawing>
           <wp:inline distT="0" distB="0" distL="0" distR="0" wp14:anchorId="2D69251A" wp14:editId="13BDA7D2">
             <wp:extent cx="5943600" cy="4025900"/>
@@ -2317,13 +3503,19 @@
         </w:numPr>
       </w:pPr>
       <w:r>
-        <w:t>This process has no blocking code being that all these functions are being executed together and are only governed by timeouts</w:t>
-      </w:r>
-      <w:r>
-        <w:t xml:space="preserve"> which we can set to a time we choose.</w:t>
-      </w:r>
-      <w:bookmarkStart w:id="0" w:name="_GoBack"/>
-      <w:bookmarkEnd w:id="0"/>
+        <w:t xml:space="preserve">This process has no blocking code being that all these functions are being executed together and are only governed by </w:t>
+      </w:r>
+      <w:proofErr w:type="gramStart"/>
+      <w:r>
+        <w:t>timeouts</w:t>
+      </w:r>
+      <w:r>
+        <w:t xml:space="preserve"> which</w:t>
+      </w:r>
+      <w:proofErr w:type="gramEnd"/>
+      <w:r>
+        <w:t xml:space="preserve"> we can set to a time we choose.</w:t>
+      </w:r>
     </w:p>
     <w:p>
       <w:pPr>
@@ -2351,6 +3543,9 @@
           <w:numId w:val="0"/>
         </w:numPr>
       </w:pPr>
+      <w:r>
+        <w:t>This is with a Blocking code</w:t>
+      </w:r>
     </w:p>
     <w:p>
       <w:pPr>
@@ -2360,9 +3555,82 @@
           <w:numId w:val="0"/>
         </w:numPr>
       </w:pPr>
+      <w:r>
+        <w:rPr>
+          <w:noProof/>
+        </w:rPr>
+        <w:drawing>
+          <wp:inline distT="0" distB="0" distL="0" distR="0" wp14:anchorId="51246553" wp14:editId="281AE888">
+            <wp:extent cx="5943600" cy="4013200"/>
+            <wp:effectExtent l="0" t="0" r="0" b="0"/>
+            <wp:docPr id="6" name="Picture 6" descr="Macintosh HD:Users:evanturner:Desktop:Screen Shot 2015-01-17 at 1.41.33 PM.png"/>
+            <wp:cNvGraphicFramePr>
+              <a:graphicFrameLocks xmlns:a="http://schemas.openxmlformats.org/drawingml/2006/main" noChangeAspect="1"/>
+            </wp:cNvGraphicFramePr>
+            <a:graphic xmlns:a="http://schemas.openxmlformats.org/drawingml/2006/main">
+              <a:graphicData uri="http://schemas.openxmlformats.org/drawingml/2006/picture">
+                <pic:pic xmlns:pic="http://schemas.openxmlformats.org/drawingml/2006/picture">
+                  <pic:nvPicPr>
+                    <pic:cNvPr id="0" name="Picture 6" descr="Macintosh HD:Users:evanturner:Desktop:Screen Shot 2015-01-17 at 1.41.33 PM.png"/>
+                    <pic:cNvPicPr>
+                      <a:picLocks noChangeAspect="1" noChangeArrowheads="1"/>
+                    </pic:cNvPicPr>
+                  </pic:nvPicPr>
+                  <pic:blipFill>
+                    <a:blip r:embed="rId16">
+                      <a:extLst>
+                        <a:ext uri="{28A0092B-C50C-407E-A947-70E740481C1C}">
+                          <a14:useLocalDpi xmlns:a14="http://schemas.microsoft.com/office/drawing/2010/main" val="0"/>
+                        </a:ext>
+                      </a:extLst>
+                    </a:blip>
+                    <a:srcRect/>
+                    <a:stretch>
+                      <a:fillRect/>
+                    </a:stretch>
+                  </pic:blipFill>
+                  <pic:spPr bwMode="auto">
+                    <a:xfrm>
+                      <a:off x="0" y="0"/>
+                      <a:ext cx="5943600" cy="4013200"/>
+                    </a:xfrm>
+                    <a:prstGeom prst="rect">
+                      <a:avLst/>
+                    </a:prstGeom>
+                    <a:noFill/>
+                    <a:ln>
+                      <a:noFill/>
+                    </a:ln>
+                  </pic:spPr>
+                </pic:pic>
+              </a:graphicData>
+            </a:graphic>
+          </wp:inline>
+        </w:drawing>
+      </w:r>
+      <w:bookmarkStart w:id="0" w:name="_GoBack"/>
+      <w:bookmarkEnd w:id="0"/>
+    </w:p>
+    <w:p>
+      <w:pPr>
+        <w:pStyle w:val="NoteLevel1"/>
+        <w:numPr>
+          <w:ilvl w:val="0"/>
+          <w:numId w:val="0"/>
+        </w:numPr>
+      </w:pPr>
+    </w:p>
+    <w:p>
+      <w:pPr>
+        <w:pStyle w:val="NoteLevel1"/>
+        <w:numPr>
+          <w:ilvl w:val="0"/>
+          <w:numId w:val="0"/>
+        </w:numPr>
+      </w:pPr>
     </w:p>
     <w:sectPr>
-      <w:headerReference w:type="first" r:id="rId16"/>
+      <w:headerReference w:type="first" r:id="rId17"/>
       <w:pgSz w:w="12240" w:h="15840"/>
       <w:pgMar w:top="1440" w:right="1440" w:bottom="1440" w:left="1440" w:header="720" w:footer="720" w:gutter="0"/>
       <w:cols w:space="720"/>
@@ -9690,7 +10958,7 @@
 </file>
 
 <file path=customXml/itemProps1.xml><?xml version="1.0" encoding="utf-8"?>
-<ds:datastoreItem xmlns:ds="http://schemas.openxmlformats.org/officeDocument/2006/customXml" ds:itemID="{DD7AD56A-4119-C94A-85E4-C8FC84845703}">
+<ds:datastoreItem xmlns:ds="http://schemas.openxmlformats.org/officeDocument/2006/customXml" ds:itemID="{AB1F891A-B504-7246-B713-BF0C61C3A94F}">
   <ds:schemaRefs>
     <ds:schemaRef ds:uri="http://schemas.openxmlformats.org/officeDocument/2006/bibliography"/>
   </ds:schemaRefs>

</xml_diff>

<commit_message>
adding notes on node readFile
</commit_message>
<xml_diff>
--- a/WDA.docx
+++ b/WDA.docx
@@ -731,6 +731,7 @@
       </w:pPr>
       <w:proofErr w:type="spellStart"/>
       <w:r>
+        <w:lastRenderedPageBreak/>
         <w:t>MongoDB</w:t>
       </w:r>
       <w:proofErr w:type="spellEnd"/>
@@ -1962,6 +1963,7 @@
         <w:rPr>
           <w:rStyle w:val="Code"/>
         </w:rPr>
+        <w:lastRenderedPageBreak/>
         <w:t xml:space="preserve">      </w:t>
       </w:r>
       <w:proofErr w:type="spellStart"/>
@@ -2493,21 +2495,7 @@
         <w:rPr>
           <w:rStyle w:val="Code"/>
         </w:rPr>
-        <w:t xml:space="preserve">    } </w:t>
-      </w:r>
-      <w:proofErr w:type="gramStart"/>
-      <w:r>
-        <w:rPr>
-          <w:rStyle w:val="Code"/>
-        </w:rPr>
-        <w:t>else</w:t>
-      </w:r>
-      <w:proofErr w:type="gramEnd"/>
-      <w:r>
-        <w:rPr>
-          <w:rStyle w:val="Code"/>
-        </w:rPr>
-        <w:t xml:space="preserve"> {</w:t>
+        <w:t xml:space="preserve">    } else {</w:t>
       </w:r>
     </w:p>
     <w:p>
@@ -2523,7 +2511,6 @@
         <w:t xml:space="preserve">      </w:t>
       </w:r>
       <w:proofErr w:type="spellStart"/>
-      <w:proofErr w:type="gramStart"/>
       <w:r>
         <w:rPr>
           <w:rStyle w:val="Code"/>
@@ -2531,7 +2518,6 @@
         <w:t>response.status</w:t>
       </w:r>
       <w:proofErr w:type="spellEnd"/>
-      <w:proofErr w:type="gramEnd"/>
       <w:r>
         <w:rPr>
           <w:rStyle w:val="Code"/>
@@ -2589,48 +2575,20 @@
         <w:rPr>
           <w:rStyle w:val="Code"/>
         </w:rPr>
-        <w:t xml:space="preserve">  </w:t>
-      </w:r>
-      <w:proofErr w:type="gramStart"/>
-      <w:r>
-        <w:rPr>
-          <w:rStyle w:val="Code"/>
-        </w:rPr>
-        <w:t>.delete</w:t>
-      </w:r>
-      <w:proofErr w:type="gramEnd"/>
-      <w:r>
-        <w:rPr>
-          <w:rStyle w:val="Code"/>
-        </w:rPr>
-        <w:t>(function (request, response) {</w:t>
-      </w:r>
-    </w:p>
-    <w:p>
-      <w:pPr>
-        <w:rPr>
-          <w:rStyle w:val="Code"/>
-        </w:rPr>
-      </w:pPr>
-      <w:r>
-        <w:rPr>
-          <w:rStyle w:val="Code"/>
-        </w:rPr>
-        <w:t xml:space="preserve">    </w:t>
-      </w:r>
-      <w:proofErr w:type="gramStart"/>
-      <w:r>
-        <w:rPr>
-          <w:rStyle w:val="Code"/>
-        </w:rPr>
-        <w:t>if</w:t>
-      </w:r>
-      <w:proofErr w:type="gramEnd"/>
-      <w:r>
-        <w:rPr>
-          <w:rStyle w:val="Code"/>
-        </w:rPr>
-        <w:t>(cities[</w:t>
+        <w:t xml:space="preserve">  .delete(function (request, response) {</w:t>
+      </w:r>
+    </w:p>
+    <w:p>
+      <w:pPr>
+        <w:rPr>
+          <w:rStyle w:val="Code"/>
+        </w:rPr>
+      </w:pPr>
+      <w:r>
+        <w:rPr>
+          <w:rStyle w:val="Code"/>
+        </w:rPr>
+        <w:t xml:space="preserve">    if(cities[</w:t>
       </w:r>
       <w:proofErr w:type="spellStart"/>
       <w:r>
@@ -2657,35 +2615,61 @@
         <w:rPr>
           <w:rStyle w:val="Code"/>
         </w:rPr>
+        <w:t xml:space="preserve">      delete cities[</w:t>
+      </w:r>
+      <w:proofErr w:type="spellStart"/>
+      <w:r>
+        <w:rPr>
+          <w:rStyle w:val="Code"/>
+        </w:rPr>
+        <w:t>request.cityName</w:t>
+      </w:r>
+      <w:proofErr w:type="spellEnd"/>
+      <w:r>
+        <w:rPr>
+          <w:rStyle w:val="Code"/>
+        </w:rPr>
+        <w:t>];</w:t>
+      </w:r>
+    </w:p>
+    <w:p>
+      <w:pPr>
+        <w:rPr>
+          <w:rStyle w:val="Code"/>
+        </w:rPr>
+      </w:pPr>
+      <w:r>
+        <w:rPr>
+          <w:rStyle w:val="Code"/>
+        </w:rPr>
         <w:t xml:space="preserve">      </w:t>
       </w:r>
-      <w:proofErr w:type="gramStart"/>
-      <w:r>
-        <w:rPr>
-          <w:rStyle w:val="Code"/>
-        </w:rPr>
-        <w:t>delete</w:t>
-      </w:r>
-      <w:proofErr w:type="gramEnd"/>
-      <w:r>
-        <w:rPr>
-          <w:rStyle w:val="Code"/>
-        </w:rPr>
-        <w:t xml:space="preserve"> cities[</w:t>
-      </w:r>
       <w:proofErr w:type="spellStart"/>
       <w:r>
         <w:rPr>
           <w:rStyle w:val="Code"/>
         </w:rPr>
-        <w:t>request.cityName</w:t>
+        <w:t>response.sendStatus</w:t>
       </w:r>
       <w:proofErr w:type="spellEnd"/>
       <w:r>
         <w:rPr>
           <w:rStyle w:val="Code"/>
         </w:rPr>
-        <w:t>];</w:t>
+        <w:t>(200);</w:t>
+      </w:r>
+    </w:p>
+    <w:p>
+      <w:pPr>
+        <w:rPr>
+          <w:rStyle w:val="Code"/>
+        </w:rPr>
+      </w:pPr>
+      <w:r>
+        <w:rPr>
+          <w:rStyle w:val="Code"/>
+        </w:rPr>
+        <w:t xml:space="preserve">    } else {</w:t>
       </w:r>
     </w:p>
     <w:p>
@@ -2701,7 +2685,6 @@
         <w:t xml:space="preserve">      </w:t>
       </w:r>
       <w:proofErr w:type="spellStart"/>
-      <w:proofErr w:type="gramStart"/>
       <w:r>
         <w:rPr>
           <w:rStyle w:val="Code"/>
@@ -2709,245 +2692,150 @@
         <w:t>response.sendStatus</w:t>
       </w:r>
       <w:proofErr w:type="spellEnd"/>
-      <w:proofErr w:type="gramEnd"/>
-      <w:r>
-        <w:rPr>
-          <w:rStyle w:val="Code"/>
-        </w:rPr>
-        <w:t>(200);</w:t>
-      </w:r>
-    </w:p>
-    <w:p>
-      <w:pPr>
-        <w:rPr>
-          <w:rStyle w:val="Code"/>
-        </w:rPr>
-      </w:pPr>
-      <w:r>
-        <w:rPr>
-          <w:rStyle w:val="Code"/>
-        </w:rPr>
-        <w:t xml:space="preserve">    } </w:t>
-      </w:r>
-      <w:proofErr w:type="gramStart"/>
-      <w:r>
-        <w:rPr>
-          <w:rStyle w:val="Code"/>
-        </w:rPr>
-        <w:t>else</w:t>
-      </w:r>
-      <w:proofErr w:type="gramEnd"/>
-      <w:r>
-        <w:rPr>
-          <w:rStyle w:val="Code"/>
-        </w:rPr>
-        <w:t xml:space="preserve"> {</w:t>
-      </w:r>
-    </w:p>
-    <w:p>
-      <w:pPr>
-        <w:rPr>
-          <w:rStyle w:val="Code"/>
-        </w:rPr>
-      </w:pPr>
-      <w:r>
-        <w:rPr>
-          <w:rStyle w:val="Code"/>
-        </w:rPr>
-        <w:t xml:space="preserve">      </w:t>
+      <w:r>
+        <w:rPr>
+          <w:rStyle w:val="Code"/>
+        </w:rPr>
+        <w:t>(404);</w:t>
+      </w:r>
+    </w:p>
+    <w:p>
+      <w:pPr>
+        <w:rPr>
+          <w:rStyle w:val="Code"/>
+        </w:rPr>
+      </w:pPr>
+      <w:r>
+        <w:rPr>
+          <w:rStyle w:val="Code"/>
+        </w:rPr>
+        <w:t xml:space="preserve">    }</w:t>
+      </w:r>
+    </w:p>
+    <w:p>
+      <w:pPr>
+        <w:rPr>
+          <w:rStyle w:val="Code"/>
+        </w:rPr>
+      </w:pPr>
+      <w:r>
+        <w:rPr>
+          <w:rStyle w:val="Code"/>
+        </w:rPr>
+        <w:t xml:space="preserve">  });</w:t>
+      </w:r>
+    </w:p>
+    <w:p>
+      <w:pPr>
+        <w:rPr>
+          <w:rStyle w:val="Code"/>
+        </w:rPr>
+      </w:pPr>
+    </w:p>
+    <w:p>
+      <w:pPr>
+        <w:rPr>
+          <w:rStyle w:val="Code"/>
+        </w:rPr>
+      </w:pPr>
+      <w:r>
+        <w:rPr>
+          <w:rStyle w:val="Code"/>
+        </w:rPr>
+        <w:t xml:space="preserve">  // Adds a new city to the in memory store</w:t>
+      </w:r>
+    </w:p>
+    <w:p>
+      <w:pPr>
+        <w:rPr>
+          <w:rStyle w:val="Code"/>
+        </w:rPr>
+      </w:pPr>
+      <w:r>
+        <w:rPr>
+          <w:rStyle w:val="Code"/>
+        </w:rPr>
+        <w:t xml:space="preserve">function </w:t>
       </w:r>
       <w:proofErr w:type="spellStart"/>
-      <w:proofErr w:type="gramStart"/>
-      <w:r>
-        <w:rPr>
-          <w:rStyle w:val="Code"/>
-        </w:rPr>
-        <w:t>response.sendStatus</w:t>
+      <w:r>
+        <w:rPr>
+          <w:rStyle w:val="Code"/>
+        </w:rPr>
+        <w:t>createCity</w:t>
       </w:r>
       <w:proofErr w:type="spellEnd"/>
-      <w:proofErr w:type="gramEnd"/>
-      <w:r>
-        <w:rPr>
-          <w:rStyle w:val="Code"/>
-        </w:rPr>
-        <w:t>(404);</w:t>
-      </w:r>
-    </w:p>
-    <w:p>
-      <w:pPr>
-        <w:rPr>
-          <w:rStyle w:val="Code"/>
-        </w:rPr>
-      </w:pPr>
-      <w:r>
-        <w:rPr>
-          <w:rStyle w:val="Code"/>
-        </w:rPr>
-        <w:t xml:space="preserve">    }</w:t>
-      </w:r>
-    </w:p>
-    <w:p>
-      <w:pPr>
-        <w:rPr>
-          <w:rStyle w:val="Code"/>
-        </w:rPr>
-      </w:pPr>
-      <w:r>
-        <w:rPr>
-          <w:rStyle w:val="Code"/>
-        </w:rPr>
-        <w:t xml:space="preserve">  });</w:t>
-      </w:r>
-    </w:p>
-    <w:p>
-      <w:pPr>
-        <w:rPr>
-          <w:rStyle w:val="Code"/>
-        </w:rPr>
-      </w:pPr>
-    </w:p>
-    <w:p>
-      <w:pPr>
-        <w:rPr>
-          <w:rStyle w:val="Code"/>
-        </w:rPr>
-      </w:pPr>
-      <w:r>
-        <w:rPr>
-          <w:rStyle w:val="Code"/>
-        </w:rPr>
-        <w:t xml:space="preserve">  // Adds a new city to the in memory store</w:t>
-      </w:r>
-    </w:p>
-    <w:p>
-      <w:pPr>
-        <w:rPr>
-          <w:rStyle w:val="Code"/>
-        </w:rPr>
-      </w:pPr>
-      <w:proofErr w:type="gramStart"/>
-      <w:r>
-        <w:rPr>
-          <w:rStyle w:val="Code"/>
-        </w:rPr>
-        <w:t>function</w:t>
-      </w:r>
-      <w:proofErr w:type="gramEnd"/>
-      <w:r>
-        <w:rPr>
-          <w:rStyle w:val="Code"/>
-        </w:rPr>
-        <w:t xml:space="preserve"> </w:t>
-      </w:r>
+      <w:r>
+        <w:rPr>
+          <w:rStyle w:val="Code"/>
+        </w:rPr>
+        <w:t>(name, description) {</w:t>
+      </w:r>
+    </w:p>
+    <w:p>
+      <w:pPr>
+        <w:rPr>
+          <w:rStyle w:val="Code"/>
+        </w:rPr>
+      </w:pPr>
+      <w:r>
+        <w:rPr>
+          <w:rStyle w:val="Code"/>
+        </w:rPr>
+        <w:t xml:space="preserve">  cities[name] = description;</w:t>
+      </w:r>
+    </w:p>
+    <w:p>
+      <w:pPr>
+        <w:rPr>
+          <w:rStyle w:val="Code"/>
+        </w:rPr>
+      </w:pPr>
+      <w:r>
+        <w:rPr>
+          <w:rStyle w:val="Code"/>
+        </w:rPr>
+        <w:t xml:space="preserve">  return name;</w:t>
+      </w:r>
+    </w:p>
+    <w:p>
+      <w:pPr>
+        <w:rPr>
+          <w:rStyle w:val="Code"/>
+        </w:rPr>
+      </w:pPr>
+      <w:r>
+        <w:rPr>
+          <w:rStyle w:val="Code"/>
+        </w:rPr>
+        <w:t>}</w:t>
+      </w:r>
+    </w:p>
+    <w:p>
+      <w:pPr>
+        <w:rPr>
+          <w:rStyle w:val="Code"/>
+        </w:rPr>
+      </w:pPr>
+    </w:p>
+    <w:p>
+      <w:pPr>
+        <w:rPr>
+          <w:rStyle w:val="Code"/>
+        </w:rPr>
+      </w:pPr>
       <w:proofErr w:type="spellStart"/>
       <w:r>
         <w:rPr>
           <w:rStyle w:val="Code"/>
         </w:rPr>
-        <w:t>createCity</w:t>
+        <w:t>app.listen</w:t>
       </w:r>
       <w:proofErr w:type="spellEnd"/>
       <w:r>
         <w:rPr>
           <w:rStyle w:val="Code"/>
         </w:rPr>
-        <w:t>(name, description) {</w:t>
-      </w:r>
-    </w:p>
-    <w:p>
-      <w:pPr>
-        <w:rPr>
-          <w:rStyle w:val="Code"/>
-        </w:rPr>
-      </w:pPr>
-      <w:r>
-        <w:rPr>
-          <w:rStyle w:val="Code"/>
-        </w:rPr>
-        <w:t xml:space="preserve">  </w:t>
-      </w:r>
-      <w:proofErr w:type="gramStart"/>
-      <w:r>
-        <w:rPr>
-          <w:rStyle w:val="Code"/>
-        </w:rPr>
-        <w:t>cities</w:t>
-      </w:r>
-      <w:proofErr w:type="gramEnd"/>
-      <w:r>
-        <w:rPr>
-          <w:rStyle w:val="Code"/>
-        </w:rPr>
-        <w:t>[name] = description;</w:t>
-      </w:r>
-    </w:p>
-    <w:p>
-      <w:pPr>
-        <w:rPr>
-          <w:rStyle w:val="Code"/>
-        </w:rPr>
-      </w:pPr>
-      <w:r>
-        <w:rPr>
-          <w:rStyle w:val="Code"/>
-        </w:rPr>
-        <w:t xml:space="preserve">  </w:t>
-      </w:r>
-      <w:proofErr w:type="gramStart"/>
-      <w:r>
-        <w:rPr>
-          <w:rStyle w:val="Code"/>
-        </w:rPr>
-        <w:t>return</w:t>
-      </w:r>
-      <w:proofErr w:type="gramEnd"/>
-      <w:r>
-        <w:rPr>
-          <w:rStyle w:val="Code"/>
-        </w:rPr>
-        <w:t xml:space="preserve"> name;</w:t>
-      </w:r>
-    </w:p>
-    <w:p>
-      <w:pPr>
-        <w:rPr>
-          <w:rStyle w:val="Code"/>
-        </w:rPr>
-      </w:pPr>
-      <w:r>
-        <w:rPr>
-          <w:rStyle w:val="Code"/>
-        </w:rPr>
-        <w:t>}</w:t>
-      </w:r>
-    </w:p>
-    <w:p>
-      <w:pPr>
-        <w:rPr>
-          <w:rStyle w:val="Code"/>
-        </w:rPr>
-      </w:pPr>
-    </w:p>
-    <w:p>
-      <w:pPr>
-        <w:rPr>
-          <w:rStyle w:val="Code"/>
-        </w:rPr>
-      </w:pPr>
-      <w:proofErr w:type="spellStart"/>
-      <w:proofErr w:type="gramStart"/>
-      <w:r>
-        <w:rPr>
-          <w:rStyle w:val="Code"/>
-        </w:rPr>
-        <w:t>app.listen</w:t>
-      </w:r>
-      <w:proofErr w:type="spellEnd"/>
-      <w:proofErr w:type="gramEnd"/>
-      <w:r>
-        <w:rPr>
-          <w:rStyle w:val="Code"/>
-        </w:rPr>
         <w:t>(3000);</w:t>
       </w:r>
     </w:p>
@@ -2984,6 +2872,7 @@
         <w:pStyle w:val="NoteLevel2"/>
       </w:pPr>
       <w:r>
+        <w:lastRenderedPageBreak/>
         <w:t>It does not do one task at a time.</w:t>
       </w:r>
     </w:p>
@@ -3152,14 +3041,12 @@
           <w:rStyle w:val="CodeBlack"/>
         </w:rPr>
       </w:pPr>
-      <w:proofErr w:type="gramStart"/>
       <w:r>
         <w:rPr>
           <w:rStyle w:val="CodeBlack"/>
         </w:rPr>
         <w:t>request</w:t>
       </w:r>
-      <w:proofErr w:type="gramEnd"/>
     </w:p>
     <w:p>
       <w:pPr>
@@ -3168,14 +3055,12 @@
           <w:rStyle w:val="CodeBlack"/>
         </w:rPr>
       </w:pPr>
-      <w:proofErr w:type="gramStart"/>
       <w:r>
         <w:rPr>
           <w:rStyle w:val="CodeBlack"/>
         </w:rPr>
         <w:t>connection</w:t>
       </w:r>
-      <w:proofErr w:type="gramEnd"/>
     </w:p>
     <w:p>
       <w:pPr>
@@ -3184,14 +3069,12 @@
           <w:rStyle w:val="CodeBlack"/>
         </w:rPr>
       </w:pPr>
-      <w:proofErr w:type="gramStart"/>
       <w:r>
         <w:rPr>
           <w:rStyle w:val="CodeBlack"/>
         </w:rPr>
         <w:t>close</w:t>
       </w:r>
-      <w:proofErr w:type="gramEnd"/>
     </w:p>
     <w:p>
       <w:pPr>
@@ -3213,6 +3096,7 @@
           <w:sz w:val="28"/>
           <w:szCs w:val="28"/>
         </w:rPr>
+        <w:lastRenderedPageBreak/>
         <w:drawing>
           <wp:inline distT="0" distB="0" distL="0" distR="0" wp14:anchorId="6AA03D93" wp14:editId="47DAED72">
             <wp:extent cx="5791200" cy="4711700"/>
@@ -3322,7 +3206,6 @@
         <w:ind w:left="360" w:hanging="360"/>
       </w:pPr>
       <w:proofErr w:type="spellStart"/>
-      <w:proofErr w:type="gramStart"/>
       <w:r>
         <w:rPr>
           <w:rStyle w:val="CodeBlack"/>
@@ -3330,7 +3213,6 @@
         <w:t>setTimeout</w:t>
       </w:r>
       <w:proofErr w:type="spellEnd"/>
-      <w:proofErr w:type="gramEnd"/>
       <w:r>
         <w:t xml:space="preserve"> is put on these requests that calls a function or executes a code snippet after a specified delay.</w:t>
       </w:r>
@@ -3356,6 +3238,7 @@
         <w:rPr>
           <w:noProof/>
         </w:rPr>
+        <w:lastRenderedPageBreak/>
         <w:drawing>
           <wp:inline distT="0" distB="0" distL="0" distR="0" wp14:anchorId="2A745E41" wp14:editId="591FB423">
             <wp:extent cx="5651500" cy="4076700"/>
@@ -3435,6 +3318,7 @@
         <w:rPr>
           <w:noProof/>
         </w:rPr>
+        <w:lastRenderedPageBreak/>
         <w:drawing>
           <wp:inline distT="0" distB="0" distL="0" distR="0" wp14:anchorId="2D69251A" wp14:editId="13BDA7D2">
             <wp:extent cx="5943600" cy="4025900"/>
@@ -3503,18 +3387,10 @@
         </w:numPr>
       </w:pPr>
       <w:r>
-        <w:t xml:space="preserve">This process has no blocking code being that all these functions are being executed together and are only governed by </w:t>
-      </w:r>
-      <w:proofErr w:type="gramStart"/>
-      <w:r>
-        <w:t>timeouts</w:t>
-      </w:r>
-      <w:r>
-        <w:t xml:space="preserve"> which</w:t>
-      </w:r>
-      <w:proofErr w:type="gramEnd"/>
-      <w:r>
-        <w:t xml:space="preserve"> we can set to a time we choose.</w:t>
+        <w:t>This process has no blocking code being that all these functions are being executed together and are only governed by timeouts</w:t>
+      </w:r>
+      <w:r>
+        <w:t xml:space="preserve"> which we can set to a time we choose.</w:t>
       </w:r>
     </w:p>
     <w:p>
@@ -3559,6 +3435,7 @@
         <w:rPr>
           <w:noProof/>
         </w:rPr>
+        <w:lastRenderedPageBreak/>
         <w:drawing>
           <wp:inline distT="0" distB="0" distL="0" distR="0" wp14:anchorId="51246553" wp14:editId="281AE888">
             <wp:extent cx="5943600" cy="4013200"/>
@@ -3608,8 +3485,6 @@
           </wp:inline>
         </w:drawing>
       </w:r>
-      <w:bookmarkStart w:id="0" w:name="_GoBack"/>
-      <w:bookmarkEnd w:id="0"/>
     </w:p>
     <w:p>
       <w:pPr>
@@ -3628,9 +3503,85 @@
           <w:numId w:val="0"/>
         </w:numPr>
       </w:pPr>
+      <w:r>
+        <w:t>In Node.js this is an asynchronous call to read a file</w:t>
+      </w:r>
+    </w:p>
+    <w:p>
+      <w:pPr>
+        <w:pStyle w:val="NoteLevel1"/>
+        <w:numPr>
+          <w:ilvl w:val="0"/>
+          <w:numId w:val="0"/>
+        </w:numPr>
+      </w:pPr>
+      <w:r>
+        <w:rPr>
+          <w:noProof/>
+        </w:rPr>
+        <w:drawing>
+          <wp:inline distT="0" distB="0" distL="0" distR="0" wp14:anchorId="309830F6" wp14:editId="257A8D65">
+            <wp:extent cx="5943600" cy="1257300"/>
+            <wp:effectExtent l="0" t="0" r="0" b="12700"/>
+            <wp:docPr id="5" name="Picture 1" descr="Macintosh HD:Users:evanturner:Desktop:Screen Shot 2015-01-21 at 1.28.18 AM.png"/>
+            <wp:cNvGraphicFramePr>
+              <a:graphicFrameLocks xmlns:a="http://schemas.openxmlformats.org/drawingml/2006/main" noChangeAspect="1"/>
+            </wp:cNvGraphicFramePr>
+            <a:graphic xmlns:a="http://schemas.openxmlformats.org/drawingml/2006/main">
+              <a:graphicData uri="http://schemas.openxmlformats.org/drawingml/2006/picture">
+                <pic:pic xmlns:pic="http://schemas.openxmlformats.org/drawingml/2006/picture">
+                  <pic:nvPicPr>
+                    <pic:cNvPr id="0" name="Picture 1" descr="Macintosh HD:Users:evanturner:Desktop:Screen Shot 2015-01-21 at 1.28.18 AM.png"/>
+                    <pic:cNvPicPr>
+                      <a:picLocks noChangeAspect="1" noChangeArrowheads="1"/>
+                    </pic:cNvPicPr>
+                  </pic:nvPicPr>
+                  <pic:blipFill>
+                    <a:blip r:embed="rId17">
+                      <a:extLst>
+                        <a:ext uri="{28A0092B-C50C-407E-A947-70E740481C1C}">
+                          <a14:useLocalDpi xmlns:a14="http://schemas.microsoft.com/office/drawing/2010/main" val="0"/>
+                        </a:ext>
+                      </a:extLst>
+                    </a:blip>
+                    <a:srcRect/>
+                    <a:stretch>
+                      <a:fillRect/>
+                    </a:stretch>
+                  </pic:blipFill>
+                  <pic:spPr bwMode="auto">
+                    <a:xfrm>
+                      <a:off x="0" y="0"/>
+                      <a:ext cx="5943600" cy="1257300"/>
+                    </a:xfrm>
+                    <a:prstGeom prst="rect">
+                      <a:avLst/>
+                    </a:prstGeom>
+                    <a:noFill/>
+                    <a:ln>
+                      <a:noFill/>
+                    </a:ln>
+                  </pic:spPr>
+                </pic:pic>
+              </a:graphicData>
+            </a:graphic>
+          </wp:inline>
+        </w:drawing>
+      </w:r>
+    </w:p>
+    <w:p>
+      <w:pPr>
+        <w:pStyle w:val="NoteLevel1"/>
+        <w:numPr>
+          <w:ilvl w:val="0"/>
+          <w:numId w:val="0"/>
+        </w:numPr>
+      </w:pPr>
+      <w:bookmarkStart w:id="0" w:name="_GoBack"/>
+      <w:bookmarkEnd w:id="0"/>
     </w:p>
     <w:sectPr>
-      <w:headerReference w:type="first" r:id="rId17"/>
+      <w:headerReference w:type="first" r:id="rId18"/>
       <w:pgSz w:w="12240" w:h="15840"/>
       <w:pgMar w:top="1440" w:right="1440" w:bottom="1440" w:left="1440" w:header="720" w:footer="720" w:gutter="0"/>
       <w:cols w:space="720"/>
@@ -9587,6 +9538,7 @@
   <w:style w:type="character" w:default="1" w:styleId="DefaultParagraphFont">
     <w:name w:val="Default Paragraph Font"/>
     <w:uiPriority w:val="1"/>
+    <w:semiHidden/>
     <w:unhideWhenUsed/>
   </w:style>
   <w:style w:type="table" w:default="1" w:styleId="TableNormal">
@@ -10203,6 +10155,7 @@
   <w:style w:type="character" w:default="1" w:styleId="DefaultParagraphFont">
     <w:name w:val="Default Paragraph Font"/>
     <w:uiPriority w:val="1"/>
+    <w:semiHidden/>
     <w:unhideWhenUsed/>
   </w:style>
   <w:style w:type="table" w:default="1" w:styleId="TableNormal">
@@ -10958,7 +10911,7 @@
 </file>
 
 <file path=customXml/itemProps1.xml><?xml version="1.0" encoding="utf-8"?>
-<ds:datastoreItem xmlns:ds="http://schemas.openxmlformats.org/officeDocument/2006/customXml" ds:itemID="{AB1F891A-B504-7246-B713-BF0C61C3A94F}">
+<ds:datastoreItem xmlns:ds="http://schemas.openxmlformats.org/officeDocument/2006/customXml" ds:itemID="{104E6A4C-3149-F948-9598-0F83C7DECC03}">
   <ds:schemaRefs>
     <ds:schemaRef ds:uri="http://schemas.openxmlformats.org/officeDocument/2006/bibliography"/>
   </ds:schemaRefs>

</xml_diff>

<commit_message>
added server info for node notes
</commit_message>
<xml_diff>
--- a/WDA.docx
+++ b/WDA.docx
@@ -2495,7 +2495,21 @@
         <w:rPr>
           <w:rStyle w:val="Code"/>
         </w:rPr>
-        <w:t xml:space="preserve">    } else {</w:t>
+        <w:t xml:space="preserve">    } </w:t>
+      </w:r>
+      <w:proofErr w:type="gramStart"/>
+      <w:r>
+        <w:rPr>
+          <w:rStyle w:val="Code"/>
+        </w:rPr>
+        <w:t>else</w:t>
+      </w:r>
+      <w:proofErr w:type="gramEnd"/>
+      <w:r>
+        <w:rPr>
+          <w:rStyle w:val="Code"/>
+        </w:rPr>
+        <w:t xml:space="preserve"> {</w:t>
       </w:r>
     </w:p>
     <w:p>
@@ -2511,6 +2525,7 @@
         <w:t xml:space="preserve">      </w:t>
       </w:r>
       <w:proofErr w:type="spellStart"/>
+      <w:proofErr w:type="gramStart"/>
       <w:r>
         <w:rPr>
           <w:rStyle w:val="Code"/>
@@ -2518,6 +2533,7 @@
         <w:t>response.status</w:t>
       </w:r>
       <w:proofErr w:type="spellEnd"/>
+      <w:proofErr w:type="gramEnd"/>
       <w:r>
         <w:rPr>
           <w:rStyle w:val="Code"/>
@@ -2575,20 +2591,48 @@
         <w:rPr>
           <w:rStyle w:val="Code"/>
         </w:rPr>
-        <w:t xml:space="preserve">  .delete(function (request, response) {</w:t>
-      </w:r>
-    </w:p>
-    <w:p>
-      <w:pPr>
-        <w:rPr>
-          <w:rStyle w:val="Code"/>
-        </w:rPr>
-      </w:pPr>
-      <w:r>
-        <w:rPr>
-          <w:rStyle w:val="Code"/>
-        </w:rPr>
-        <w:t xml:space="preserve">    if(cities[</w:t>
+        <w:t xml:space="preserve">  </w:t>
+      </w:r>
+      <w:proofErr w:type="gramStart"/>
+      <w:r>
+        <w:rPr>
+          <w:rStyle w:val="Code"/>
+        </w:rPr>
+        <w:t>.delete</w:t>
+      </w:r>
+      <w:proofErr w:type="gramEnd"/>
+      <w:r>
+        <w:rPr>
+          <w:rStyle w:val="Code"/>
+        </w:rPr>
+        <w:t>(function (request, response) {</w:t>
+      </w:r>
+    </w:p>
+    <w:p>
+      <w:pPr>
+        <w:rPr>
+          <w:rStyle w:val="Code"/>
+        </w:rPr>
+      </w:pPr>
+      <w:r>
+        <w:rPr>
+          <w:rStyle w:val="Code"/>
+        </w:rPr>
+        <w:t xml:space="preserve">    </w:t>
+      </w:r>
+      <w:proofErr w:type="gramStart"/>
+      <w:r>
+        <w:rPr>
+          <w:rStyle w:val="Code"/>
+        </w:rPr>
+        <w:t>if</w:t>
+      </w:r>
+      <w:proofErr w:type="gramEnd"/>
+      <w:r>
+        <w:rPr>
+          <w:rStyle w:val="Code"/>
+        </w:rPr>
+        <w:t>(cities[</w:t>
       </w:r>
       <w:proofErr w:type="spellStart"/>
       <w:r>
@@ -2615,7 +2659,21 @@
         <w:rPr>
           <w:rStyle w:val="Code"/>
         </w:rPr>
-        <w:t xml:space="preserve">      delete cities[</w:t>
+        <w:t xml:space="preserve">      </w:t>
+      </w:r>
+      <w:proofErr w:type="gramStart"/>
+      <w:r>
+        <w:rPr>
+          <w:rStyle w:val="Code"/>
+        </w:rPr>
+        <w:t>delete</w:t>
+      </w:r>
+      <w:proofErr w:type="gramEnd"/>
+      <w:r>
+        <w:rPr>
+          <w:rStyle w:val="Code"/>
+        </w:rPr>
+        <w:t xml:space="preserve"> cities[</w:t>
       </w:r>
       <w:proofErr w:type="spellStart"/>
       <w:r>
@@ -2645,6 +2703,7 @@
         <w:t xml:space="preserve">      </w:t>
       </w:r>
       <w:proofErr w:type="spellStart"/>
+      <w:proofErr w:type="gramStart"/>
       <w:r>
         <w:rPr>
           <w:rStyle w:val="Code"/>
@@ -2652,6 +2711,7 @@
         <w:t>response.sendStatus</w:t>
       </w:r>
       <w:proofErr w:type="spellEnd"/>
+      <w:proofErr w:type="gramEnd"/>
       <w:r>
         <w:rPr>
           <w:rStyle w:val="Code"/>
@@ -2669,7 +2729,21 @@
         <w:rPr>
           <w:rStyle w:val="Code"/>
         </w:rPr>
-        <w:t xml:space="preserve">    } else {</w:t>
+        <w:t xml:space="preserve">    } </w:t>
+      </w:r>
+      <w:proofErr w:type="gramStart"/>
+      <w:r>
+        <w:rPr>
+          <w:rStyle w:val="Code"/>
+        </w:rPr>
+        <w:t>else</w:t>
+      </w:r>
+      <w:proofErr w:type="gramEnd"/>
+      <w:r>
+        <w:rPr>
+          <w:rStyle w:val="Code"/>
+        </w:rPr>
+        <w:t xml:space="preserve"> {</w:t>
       </w:r>
     </w:p>
     <w:p>
@@ -2685,6 +2759,7 @@
         <w:t xml:space="preserve">      </w:t>
       </w:r>
       <w:proofErr w:type="spellStart"/>
+      <w:proofErr w:type="gramStart"/>
       <w:r>
         <w:rPr>
           <w:rStyle w:val="Code"/>
@@ -2692,6 +2767,7 @@
         <w:t>response.sendStatus</w:t>
       </w:r>
       <w:proofErr w:type="spellEnd"/>
+      <w:proofErr w:type="gramEnd"/>
       <w:r>
         <w:rPr>
           <w:rStyle w:val="Code"/>
@@ -2751,11 +2827,19 @@
           <w:rStyle w:val="Code"/>
         </w:rPr>
       </w:pPr>
-      <w:r>
-        <w:rPr>
-          <w:rStyle w:val="Code"/>
-        </w:rPr>
-        <w:t xml:space="preserve">function </w:t>
+      <w:proofErr w:type="gramStart"/>
+      <w:r>
+        <w:rPr>
+          <w:rStyle w:val="Code"/>
+        </w:rPr>
+        <w:t>function</w:t>
+      </w:r>
+      <w:proofErr w:type="gramEnd"/>
+      <w:r>
+        <w:rPr>
+          <w:rStyle w:val="Code"/>
+        </w:rPr>
+        <w:t xml:space="preserve"> </w:t>
       </w:r>
       <w:proofErr w:type="spellStart"/>
       <w:r>
@@ -2782,20 +2866,48 @@
         <w:rPr>
           <w:rStyle w:val="Code"/>
         </w:rPr>
-        <w:t xml:space="preserve">  cities[name] = description;</w:t>
-      </w:r>
-    </w:p>
-    <w:p>
-      <w:pPr>
-        <w:rPr>
-          <w:rStyle w:val="Code"/>
-        </w:rPr>
-      </w:pPr>
-      <w:r>
-        <w:rPr>
-          <w:rStyle w:val="Code"/>
-        </w:rPr>
-        <w:t xml:space="preserve">  return name;</w:t>
+        <w:t xml:space="preserve">  </w:t>
+      </w:r>
+      <w:proofErr w:type="gramStart"/>
+      <w:r>
+        <w:rPr>
+          <w:rStyle w:val="Code"/>
+        </w:rPr>
+        <w:t>cities</w:t>
+      </w:r>
+      <w:proofErr w:type="gramEnd"/>
+      <w:r>
+        <w:rPr>
+          <w:rStyle w:val="Code"/>
+        </w:rPr>
+        <w:t>[name] = description;</w:t>
+      </w:r>
+    </w:p>
+    <w:p>
+      <w:pPr>
+        <w:rPr>
+          <w:rStyle w:val="Code"/>
+        </w:rPr>
+      </w:pPr>
+      <w:r>
+        <w:rPr>
+          <w:rStyle w:val="Code"/>
+        </w:rPr>
+        <w:t xml:space="preserve">  </w:t>
+      </w:r>
+      <w:proofErr w:type="gramStart"/>
+      <w:r>
+        <w:rPr>
+          <w:rStyle w:val="Code"/>
+        </w:rPr>
+        <w:t>return</w:t>
+      </w:r>
+      <w:proofErr w:type="gramEnd"/>
+      <w:r>
+        <w:rPr>
+          <w:rStyle w:val="Code"/>
+        </w:rPr>
+        <w:t xml:space="preserve"> name;</w:t>
       </w:r>
     </w:p>
     <w:p>
@@ -2825,6 +2937,7 @@
         </w:rPr>
       </w:pPr>
       <w:proofErr w:type="spellStart"/>
+      <w:proofErr w:type="gramStart"/>
       <w:r>
         <w:rPr>
           <w:rStyle w:val="Code"/>
@@ -2832,6 +2945,7 @@
         <w:t>app.listen</w:t>
       </w:r>
       <w:proofErr w:type="spellEnd"/>
+      <w:proofErr w:type="gramEnd"/>
       <w:r>
         <w:rPr>
           <w:rStyle w:val="Code"/>
@@ -3041,12 +3155,14 @@
           <w:rStyle w:val="CodeBlack"/>
         </w:rPr>
       </w:pPr>
+      <w:proofErr w:type="gramStart"/>
       <w:r>
         <w:rPr>
           <w:rStyle w:val="CodeBlack"/>
         </w:rPr>
         <w:t>request</w:t>
       </w:r>
+      <w:proofErr w:type="gramEnd"/>
     </w:p>
     <w:p>
       <w:pPr>
@@ -3055,12 +3171,14 @@
           <w:rStyle w:val="CodeBlack"/>
         </w:rPr>
       </w:pPr>
+      <w:proofErr w:type="gramStart"/>
       <w:r>
         <w:rPr>
           <w:rStyle w:val="CodeBlack"/>
         </w:rPr>
         <w:t>connection</w:t>
       </w:r>
+      <w:proofErr w:type="gramEnd"/>
     </w:p>
     <w:p>
       <w:pPr>
@@ -3069,12 +3187,14 @@
           <w:rStyle w:val="CodeBlack"/>
         </w:rPr>
       </w:pPr>
+      <w:proofErr w:type="gramStart"/>
       <w:r>
         <w:rPr>
           <w:rStyle w:val="CodeBlack"/>
         </w:rPr>
         <w:t>close</w:t>
       </w:r>
+      <w:proofErr w:type="gramEnd"/>
     </w:p>
     <w:p>
       <w:pPr>
@@ -3206,6 +3326,7 @@
         <w:ind w:left="360" w:hanging="360"/>
       </w:pPr>
       <w:proofErr w:type="spellStart"/>
+      <w:proofErr w:type="gramStart"/>
       <w:r>
         <w:rPr>
           <w:rStyle w:val="CodeBlack"/>
@@ -3213,6 +3334,7 @@
         <w:t>setTimeout</w:t>
       </w:r>
       <w:proofErr w:type="spellEnd"/>
+      <w:proofErr w:type="gramEnd"/>
       <w:r>
         <w:t xml:space="preserve"> is put on these requests that calls a function or executes a code snippet after a specified delay.</w:t>
       </w:r>
@@ -3387,10 +3509,18 @@
         </w:numPr>
       </w:pPr>
       <w:r>
-        <w:t>This process has no blocking code being that all these functions are being executed together and are only governed by timeouts</w:t>
-      </w:r>
-      <w:r>
-        <w:t xml:space="preserve"> which we can set to a time we choose.</w:t>
+        <w:t xml:space="preserve">This process has no blocking code being that all these functions are being executed together and are only governed by </w:t>
+      </w:r>
+      <w:proofErr w:type="gramStart"/>
+      <w:r>
+        <w:t>timeouts</w:t>
+      </w:r>
+      <w:r>
+        <w:t xml:space="preserve"> which</w:t>
+      </w:r>
+      <w:proofErr w:type="gramEnd"/>
+      <w:r>
+        <w:t xml:space="preserve"> we can set to a time we choose.</w:t>
       </w:r>
     </w:p>
     <w:p>
@@ -3577,11 +3707,169 @@
           <w:numId w:val="0"/>
         </w:numPr>
       </w:pPr>
+    </w:p>
+    <w:p>
+      <w:pPr>
+        <w:pStyle w:val="NoteLevel1"/>
+        <w:numPr>
+          <w:ilvl w:val="0"/>
+          <w:numId w:val="0"/>
+        </w:numPr>
+      </w:pPr>
+      <w:r>
+        <w:t>Sending the index.html to inside the server initialize:</w:t>
+      </w:r>
+    </w:p>
+    <w:p>
+      <w:pPr>
+        <w:pStyle w:val="NoteLevel1"/>
+        <w:numPr>
+          <w:ilvl w:val="0"/>
+          <w:numId w:val="0"/>
+        </w:numPr>
+      </w:pPr>
+      <w:r>
+        <w:rPr>
+          <w:noProof/>
+        </w:rPr>
+        <w:lastRenderedPageBreak/>
+        <w:drawing>
+          <wp:inline distT="0" distB="0" distL="0" distR="0" wp14:anchorId="4980BC95" wp14:editId="7F52700F">
+            <wp:extent cx="5943600" cy="2857500"/>
+            <wp:effectExtent l="0" t="0" r="0" b="12700"/>
+            <wp:docPr id="7" name="Picture 2" descr="Macintosh HD:Users:evanturner:Desktop:Screen Shot 2015-01-21 at 1.33.18 AM.png"/>
+            <wp:cNvGraphicFramePr>
+              <a:graphicFrameLocks xmlns:a="http://schemas.openxmlformats.org/drawingml/2006/main" noChangeAspect="1"/>
+            </wp:cNvGraphicFramePr>
+            <a:graphic xmlns:a="http://schemas.openxmlformats.org/drawingml/2006/main">
+              <a:graphicData uri="http://schemas.openxmlformats.org/drawingml/2006/picture">
+                <pic:pic xmlns:pic="http://schemas.openxmlformats.org/drawingml/2006/picture">
+                  <pic:nvPicPr>
+                    <pic:cNvPr id="0" name="Picture 2" descr="Macintosh HD:Users:evanturner:Desktop:Screen Shot 2015-01-21 at 1.33.18 AM.png"/>
+                    <pic:cNvPicPr>
+                      <a:picLocks noChangeAspect="1" noChangeArrowheads="1"/>
+                    </pic:cNvPicPr>
+                  </pic:nvPicPr>
+                  <pic:blipFill>
+                    <a:blip r:embed="rId18">
+                      <a:extLst>
+                        <a:ext uri="{28A0092B-C50C-407E-A947-70E740481C1C}">
+                          <a14:useLocalDpi xmlns:a14="http://schemas.microsoft.com/office/drawing/2010/main" val="0"/>
+                        </a:ext>
+                      </a:extLst>
+                    </a:blip>
+                    <a:srcRect/>
+                    <a:stretch>
+                      <a:fillRect/>
+                    </a:stretch>
+                  </pic:blipFill>
+                  <pic:spPr bwMode="auto">
+                    <a:xfrm>
+                      <a:off x="0" y="0"/>
+                      <a:ext cx="5943600" cy="2857500"/>
+                    </a:xfrm>
+                    <a:prstGeom prst="rect">
+                      <a:avLst/>
+                    </a:prstGeom>
+                    <a:noFill/>
+                    <a:ln>
+                      <a:noFill/>
+                    </a:ln>
+                  </pic:spPr>
+                </pic:pic>
+              </a:graphicData>
+            </a:graphic>
+          </wp:inline>
+        </w:drawing>
+      </w:r>
+    </w:p>
+    <w:p>
+      <w:pPr>
+        <w:pStyle w:val="NoteLevel1"/>
+        <w:numPr>
+          <w:ilvl w:val="0"/>
+          <w:numId w:val="0"/>
+        </w:numPr>
+      </w:pPr>
+    </w:p>
+    <w:p>
+      <w:pPr>
+        <w:pStyle w:val="NoteLevel1"/>
+        <w:numPr>
+          <w:ilvl w:val="0"/>
+          <w:numId w:val="0"/>
+        </w:numPr>
+      </w:pPr>
+      <w:r>
+        <w:t>Setting the server to a variable for reuse:</w:t>
+      </w:r>
+    </w:p>
+    <w:p>
+      <w:pPr>
+        <w:pStyle w:val="NoteLevel1"/>
+        <w:numPr>
+          <w:ilvl w:val="0"/>
+          <w:numId w:val="0"/>
+        </w:numPr>
+      </w:pPr>
+      <w:r>
+        <w:rPr>
+          <w:noProof/>
+        </w:rPr>
+        <w:drawing>
+          <wp:inline distT="0" distB="0" distL="0" distR="0" wp14:anchorId="224E3683" wp14:editId="59849186">
+            <wp:extent cx="5943600" cy="2616200"/>
+            <wp:effectExtent l="0" t="0" r="0" b="0"/>
+            <wp:docPr id="8" name="Picture 3" descr="Macintosh HD:Users:evanturner:Desktop:Screen Shot 2015-01-21 at 1.50.17 AM.png"/>
+            <wp:cNvGraphicFramePr>
+              <a:graphicFrameLocks xmlns:a="http://schemas.openxmlformats.org/drawingml/2006/main" noChangeAspect="1"/>
+            </wp:cNvGraphicFramePr>
+            <a:graphic xmlns:a="http://schemas.openxmlformats.org/drawingml/2006/main">
+              <a:graphicData uri="http://schemas.openxmlformats.org/drawingml/2006/picture">
+                <pic:pic xmlns:pic="http://schemas.openxmlformats.org/drawingml/2006/picture">
+                  <pic:nvPicPr>
+                    <pic:cNvPr id="0" name="Picture 3" descr="Macintosh HD:Users:evanturner:Desktop:Screen Shot 2015-01-21 at 1.50.17 AM.png"/>
+                    <pic:cNvPicPr>
+                      <a:picLocks noChangeAspect="1" noChangeArrowheads="1"/>
+                    </pic:cNvPicPr>
+                  </pic:nvPicPr>
+                  <pic:blipFill>
+                    <a:blip r:embed="rId19">
+                      <a:extLst>
+                        <a:ext uri="{28A0092B-C50C-407E-A947-70E740481C1C}">
+                          <a14:useLocalDpi xmlns:a14="http://schemas.microsoft.com/office/drawing/2010/main" val="0"/>
+                        </a:ext>
+                      </a:extLst>
+                    </a:blip>
+                    <a:srcRect/>
+                    <a:stretch>
+                      <a:fillRect/>
+                    </a:stretch>
+                  </pic:blipFill>
+                  <pic:spPr bwMode="auto">
+                    <a:xfrm>
+                      <a:off x="0" y="0"/>
+                      <a:ext cx="5943600" cy="2616200"/>
+                    </a:xfrm>
+                    <a:prstGeom prst="rect">
+                      <a:avLst/>
+                    </a:prstGeom>
+                    <a:noFill/>
+                    <a:ln>
+                      <a:noFill/>
+                    </a:ln>
+                  </pic:spPr>
+                </pic:pic>
+              </a:graphicData>
+            </a:graphic>
+          </wp:inline>
+        </w:drawing>
+      </w:r>
       <w:bookmarkStart w:id="0" w:name="_GoBack"/>
       <w:bookmarkEnd w:id="0"/>
     </w:p>
     <w:sectPr>
-      <w:headerReference w:type="first" r:id="rId18"/>
+      <w:headerReference w:type="first" r:id="rId20"/>
       <w:pgSz w:w="12240" w:h="15840"/>
       <w:pgMar w:top="1440" w:right="1440" w:bottom="1440" w:left="1440" w:header="720" w:footer="720" w:gutter="0"/>
       <w:cols w:space="720"/>
@@ -10911,7 +11199,7 @@
 </file>
 
 <file path=customXml/itemProps1.xml><?xml version="1.0" encoding="utf-8"?>
-<ds:datastoreItem xmlns:ds="http://schemas.openxmlformats.org/officeDocument/2006/customXml" ds:itemID="{104E6A4C-3149-F948-9598-0F83C7DECC03}">
+<ds:datastoreItem xmlns:ds="http://schemas.openxmlformats.org/officeDocument/2006/customXml" ds:itemID="{3739D5AB-EF52-084E-B0CA-92769A318345}">
   <ds:schemaRefs>
     <ds:schemaRef ds:uri="http://schemas.openxmlformats.org/officeDocument/2006/bibliography"/>
   </ds:schemaRefs>

</xml_diff>

<commit_message>
adding notes for Express
</commit_message>
<xml_diff>
--- a/WDA.docx
+++ b/WDA.docx
@@ -16,7 +16,6 @@
           <w:highlight w:val="red"/>
         </w:rPr>
       </w:pPr>
-      <w:proofErr w:type="gramStart"/>
       <w:r>
         <w:rPr>
           <w:b/>
@@ -25,7 +24,6 @@
         </w:rPr>
         <w:t>s01</w:t>
       </w:r>
-      <w:proofErr w:type="gramEnd"/>
       <w:r>
         <w:rPr>
           <w:b/>
@@ -48,24 +46,17 @@
           <w:b/>
         </w:rPr>
       </w:pPr>
-      <w:proofErr w:type="gramStart"/>
       <w:r>
         <w:rPr>
           <w:b/>
         </w:rPr>
         <w:t>e01</w:t>
       </w:r>
-      <w:proofErr w:type="gramEnd"/>
-    </w:p>
-    <w:p>
-      <w:r>
-        <w:t xml:space="preserve">1. </w:t>
-      </w:r>
-      <w:proofErr w:type="spellStart"/>
-      <w:r>
-        <w:t>MongoDB</w:t>
-      </w:r>
-      <w:proofErr w:type="spellEnd"/>
+    </w:p>
+    <w:p>
+      <w:r>
+        <w:t>1. MongoDB</w:t>
+      </w:r>
     </w:p>
     <w:p/>
     <w:p>
@@ -88,14 +79,12 @@
           <w:u w:val="single"/>
         </w:rPr>
       </w:pPr>
-      <w:proofErr w:type="spellStart"/>
       <w:r>
         <w:rPr>
           <w:u w:val="single"/>
         </w:rPr>
         <w:t>MongoDB</w:t>
       </w:r>
-      <w:proofErr w:type="spellEnd"/>
     </w:p>
     <w:p>
       <w:pPr>
@@ -146,21 +135,12 @@
           <w:highlight w:val="black"/>
         </w:rPr>
       </w:pPr>
-      <w:proofErr w:type="gramStart"/>
       <w:r>
         <w:rPr>
           <w:rStyle w:val="bash"/>
           <w:highlight w:val="black"/>
         </w:rPr>
-        <w:t>brew</w:t>
-      </w:r>
-      <w:proofErr w:type="gramEnd"/>
-      <w:r>
-        <w:rPr>
-          <w:rStyle w:val="bash"/>
-          <w:highlight w:val="black"/>
-        </w:rPr>
-        <w:t xml:space="preserve"> update</w:t>
+        <w:t>brew update</w:t>
       </w:r>
     </w:p>
     <w:p>
@@ -179,31 +159,13 @@
           <w:highlight w:val="black"/>
         </w:rPr>
       </w:pPr>
-      <w:proofErr w:type="gramStart"/>
       <w:r>
         <w:rPr>
           <w:rStyle w:val="bash"/>
           <w:highlight w:val="black"/>
         </w:rPr>
-        <w:t>brew</w:t>
-      </w:r>
-      <w:proofErr w:type="gramEnd"/>
-      <w:r>
-        <w:rPr>
-          <w:rStyle w:val="bash"/>
-          <w:highlight w:val="black"/>
-        </w:rPr>
-        <w:t xml:space="preserve"> install </w:t>
-      </w:r>
-      <w:proofErr w:type="spellStart"/>
-      <w:r>
-        <w:rPr>
-          <w:rStyle w:val="bash"/>
-          <w:highlight w:val="black"/>
-        </w:rPr>
-        <w:t>mongodb</w:t>
-      </w:r>
-      <w:proofErr w:type="spellEnd"/>
+        <w:t>brew install mongodb</w:t>
+      </w:r>
     </w:p>
     <w:p>
       <w:pPr>
@@ -226,15 +188,7 @@
         </w:numPr>
       </w:pPr>
       <w:r>
-        <w:t>Create a data/</w:t>
-      </w:r>
-      <w:proofErr w:type="spellStart"/>
-      <w:r>
-        <w:t>db</w:t>
-      </w:r>
-      <w:proofErr w:type="spellEnd"/>
-      <w:r>
-        <w:t xml:space="preserve"> folder where you want your databases to be sourced</w:t>
+        <w:t>Create a data/db folder where you want your databases to be sourced</w:t>
       </w:r>
     </w:p>
     <w:p>
@@ -253,65 +207,13 @@
           <w:highlight w:val="black"/>
         </w:rPr>
       </w:pPr>
-      <w:proofErr w:type="spellStart"/>
-      <w:proofErr w:type="gramStart"/>
       <w:r>
         <w:rPr>
           <w:rStyle w:val="bash"/>
           <w:highlight w:val="black"/>
         </w:rPr>
-        <w:t>mkdir</w:t>
-      </w:r>
-      <w:proofErr w:type="spellEnd"/>
-      <w:proofErr w:type="gramEnd"/>
-      <w:r>
-        <w:rPr>
-          <w:rStyle w:val="bash"/>
-          <w:highlight w:val="black"/>
-        </w:rPr>
-        <w:t xml:space="preserve"> –p users/</w:t>
-      </w:r>
-      <w:proofErr w:type="spellStart"/>
-      <w:r>
-        <w:rPr>
-          <w:rStyle w:val="bash"/>
-          <w:highlight w:val="black"/>
-        </w:rPr>
-        <w:t>evanturner</w:t>
-      </w:r>
-      <w:proofErr w:type="spellEnd"/>
-      <w:r>
-        <w:rPr>
-          <w:rStyle w:val="bash"/>
-          <w:highlight w:val="black"/>
-        </w:rPr>
-        <w:t>/</w:t>
-      </w:r>
-      <w:proofErr w:type="spellStart"/>
-      <w:r>
-        <w:rPr>
-          <w:rStyle w:val="bash"/>
-          <w:highlight w:val="black"/>
-        </w:rPr>
-        <w:t>src</w:t>
-      </w:r>
-      <w:proofErr w:type="spellEnd"/>
-      <w:r>
-        <w:rPr>
-          <w:rStyle w:val="bash"/>
-          <w:highlight w:val="black"/>
-        </w:rPr>
-        <w:t>/data/</w:t>
-      </w:r>
-      <w:proofErr w:type="spellStart"/>
-      <w:r>
-        <w:rPr>
-          <w:rStyle w:val="bash"/>
-          <w:highlight w:val="black"/>
-        </w:rPr>
-        <w:t>db</w:t>
-      </w:r>
-      <w:proofErr w:type="spellEnd"/>
+        <w:t>mkdir –p users/evanturner/src/data/db</w:t>
+      </w:r>
     </w:p>
     <w:p>
       <w:pPr>
@@ -336,74 +238,44 @@
         <w:t>ou connect to the database server, which runs a</w:t>
       </w:r>
       <w:r>
-        <w:t xml:space="preserve">s </w:t>
-      </w:r>
-      <w:proofErr w:type="spellStart"/>
-      <w:r>
+        <w:t>s mongod</w:t>
+      </w:r>
+    </w:p>
+    <w:p>
+      <w:pPr>
+        <w:pStyle w:val="NoteLevel2"/>
+      </w:pPr>
+      <w:r>
+        <w:rPr>
+          <w:b/>
+        </w:rPr>
         <w:t>mongod</w:t>
       </w:r>
-      <w:proofErr w:type="spellEnd"/>
+      <w:r>
+        <w:t xml:space="preserve"> is the primary daemon </w:t>
+      </w:r>
+      <w:r>
+        <w:t xml:space="preserve">process for the MongoDB system. </w:t>
+      </w:r>
+    </w:p>
+    <w:p>
+      <w:pPr>
+        <w:pStyle w:val="NoteLevel3"/>
+      </w:pPr>
+      <w:r>
+        <w:t>It handles data requests, manages data access, and performs background management operations</w:t>
+      </w:r>
     </w:p>
     <w:p>
       <w:pPr>
         <w:pStyle w:val="NoteLevel2"/>
-      </w:pPr>
-      <w:proofErr w:type="spellStart"/>
-      <w:proofErr w:type="gramStart"/>
-      <w:r>
-        <w:rPr>
-          <w:b/>
-        </w:rPr>
-        <w:t>mongod</w:t>
-      </w:r>
-      <w:proofErr w:type="spellEnd"/>
-      <w:proofErr w:type="gramEnd"/>
-      <w:r>
-        <w:t xml:space="preserve"> is the primary daemon </w:t>
-      </w:r>
-      <w:r>
-        <w:t xml:space="preserve">process for the </w:t>
-      </w:r>
-      <w:proofErr w:type="spellStart"/>
-      <w:r>
-        <w:t>MongoDB</w:t>
-      </w:r>
-      <w:proofErr w:type="spellEnd"/>
-      <w:r>
-        <w:t xml:space="preserve"> system. </w:t>
-      </w:r>
-    </w:p>
-    <w:p>
-      <w:pPr>
-        <w:pStyle w:val="NoteLevel3"/>
-      </w:pPr>
-      <w:r>
-        <w:t>It handles data requests, manages data access, and performs background management operations</w:t>
-      </w:r>
-    </w:p>
-    <w:p>
-      <w:pPr>
-        <w:pStyle w:val="NoteLevel2"/>
         <w:rPr>
           <w:rStyle w:val="bash"/>
         </w:rPr>
       </w:pPr>
       <w:r>
-        <w:t xml:space="preserve">Specify the </w:t>
-      </w:r>
-      <w:proofErr w:type="spellStart"/>
-      <w:r>
-        <w:t>dbpath</w:t>
-      </w:r>
-      <w:proofErr w:type="spellEnd"/>
-      <w:r>
-        <w:t xml:space="preserve"> when loading </w:t>
-      </w:r>
-      <w:proofErr w:type="spellStart"/>
-      <w:r>
-        <w:t>mongod</w:t>
-      </w:r>
-      <w:proofErr w:type="spellEnd"/>
+        <w:t>Specify the dbpath when loading mongod</w:t>
+      </w:r>
     </w:p>
     <w:p>
       <w:pPr>
@@ -418,65 +290,13 @@
           <w:highlight w:val="black"/>
         </w:rPr>
       </w:pPr>
-      <w:proofErr w:type="spellStart"/>
-      <w:proofErr w:type="gramStart"/>
       <w:r>
         <w:rPr>
           <w:rStyle w:val="bash"/>
           <w:highlight w:val="black"/>
         </w:rPr>
-        <w:t>mongod</w:t>
-      </w:r>
-      <w:proofErr w:type="spellEnd"/>
-      <w:proofErr w:type="gramEnd"/>
-      <w:r>
-        <w:rPr>
-          <w:rStyle w:val="bash"/>
-          <w:highlight w:val="black"/>
-        </w:rPr>
-        <w:t xml:space="preserve"> --</w:t>
-      </w:r>
-      <w:proofErr w:type="spellStart"/>
-      <w:r>
-        <w:rPr>
-          <w:rStyle w:val="bash"/>
-          <w:highlight w:val="black"/>
-        </w:rPr>
-        <w:t>dbpath</w:t>
-      </w:r>
-      <w:proofErr w:type="spellEnd"/>
-      <w:r>
-        <w:rPr>
-          <w:rStyle w:val="bash"/>
-          <w:highlight w:val="black"/>
-        </w:rPr>
-        <w:t xml:space="preserve"> ~/</w:t>
-      </w:r>
-      <w:proofErr w:type="spellStart"/>
-      <w:r>
-        <w:rPr>
-          <w:rStyle w:val="bash"/>
-          <w:highlight w:val="black"/>
-        </w:rPr>
-        <w:t>src</w:t>
-      </w:r>
-      <w:proofErr w:type="spellEnd"/>
-      <w:r>
-        <w:rPr>
-          <w:rStyle w:val="bash"/>
-          <w:highlight w:val="black"/>
-        </w:rPr>
-        <w:t>/data/</w:t>
-      </w:r>
-      <w:proofErr w:type="spellStart"/>
-      <w:r>
-        <w:rPr>
-          <w:rStyle w:val="bash"/>
-          <w:highlight w:val="black"/>
-        </w:rPr>
-        <w:t>db</w:t>
-      </w:r>
-      <w:proofErr w:type="spellEnd"/>
+        <w:t>mongod --dbpath ~/src/data/db</w:t>
+      </w:r>
     </w:p>
     <w:p>
       <w:pPr>
@@ -588,7 +408,6 @@
           <w:highlight w:val="black"/>
         </w:rPr>
       </w:pPr>
-      <w:proofErr w:type="gramStart"/>
       <w:r>
         <w:rPr>
           <w:rStyle w:val="bash"/>
@@ -596,7 +415,6 @@
         </w:rPr>
         <w:t>mongo</w:t>
       </w:r>
-      <w:proofErr w:type="gramEnd"/>
     </w:p>
     <w:p>
       <w:pPr>
@@ -695,29 +513,18 @@
           <w:rStyle w:val="bash"/>
           <w:highlight w:val="black"/>
         </w:rPr>
-        <w:t>show </w:t>
-      </w:r>
-      <w:proofErr w:type="spellStart"/>
+        <w:t>show dbs</w:t>
+      </w:r>
+      <w:r>
+        <w:t> operation again, it will not include the </w:t>
+      </w:r>
       <w:r>
         <w:rPr>
           <w:rStyle w:val="bash"/>
           <w:highlight w:val="black"/>
         </w:rPr>
-        <w:t>dbs</w:t>
-      </w:r>
-      <w:proofErr w:type="spellEnd"/>
-      <w:r>
-        <w:t> operation again, it will not include the </w:t>
-      </w:r>
-      <w:proofErr w:type="spellStart"/>
-      <w:r>
-        <w:rPr>
-          <w:rStyle w:val="bash"/>
-          <w:highlight w:val="black"/>
-        </w:rPr>
         <w:t>book_library_db</w:t>
       </w:r>
-      <w:proofErr w:type="spellEnd"/>
       <w:r>
         <w:t> </w:t>
       </w:r>
@@ -729,14 +536,9 @@
       <w:pPr>
         <w:pStyle w:val="NoteLevel2"/>
       </w:pPr>
-      <w:proofErr w:type="spellStart"/>
       <w:r>
         <w:lastRenderedPageBreak/>
-        <w:t>MongoDB</w:t>
-      </w:r>
-      <w:proofErr w:type="spellEnd"/>
-      <w:r>
-        <w:t xml:space="preserve"> will not permanently create a database until you insert data into that database. </w:t>
+        <w:t xml:space="preserve">MongoDB will not permanently create a database until you insert data into that database. </w:t>
       </w:r>
     </w:p>
     <w:p>
@@ -759,19 +561,11 @@
           <w:u w:val="single"/>
         </w:rPr>
       </w:pPr>
-      <w:proofErr w:type="spellStart"/>
       <w:r>
         <w:rPr>
           <w:u w:val="single"/>
         </w:rPr>
-        <w:t>Mongod</w:t>
-      </w:r>
-      <w:proofErr w:type="spellEnd"/>
-      <w:r>
-        <w:rPr>
-          <w:u w:val="single"/>
-        </w:rPr>
-        <w:t xml:space="preserve"> and Mongos</w:t>
+        <w:t>Mongod and Mongos</w:t>
       </w:r>
     </w:p>
     <w:p>
@@ -794,11 +588,9 @@
           <w:numId w:val="0"/>
         </w:numPr>
       </w:pPr>
-      <w:proofErr w:type="spellStart"/>
       <w:r>
         <w:t>Mongod</w:t>
       </w:r>
-      <w:proofErr w:type="spellEnd"/>
     </w:p>
     <w:p>
       <w:pPr>
@@ -807,14 +599,12 @@
       <w:r>
         <w:t xml:space="preserve">The </w:t>
       </w:r>
-      <w:proofErr w:type="spellStart"/>
       <w:r>
         <w:rPr>
           <w:b/>
         </w:rPr>
         <w:t>mongod</w:t>
       </w:r>
-      <w:proofErr w:type="spellEnd"/>
       <w:r>
         <w:t> process is the primary database process that runs on an individual server. </w:t>
       </w:r>
@@ -835,17 +625,8 @@
         <w:pStyle w:val="NoteLevel2"/>
       </w:pPr>
       <w:r>
-        <w:t xml:space="preserve">You can start </w:t>
-      </w:r>
-      <w:proofErr w:type="spellStart"/>
-      <w:r>
-        <w:t>MongoDB</w:t>
-      </w:r>
-      <w:proofErr w:type="spellEnd"/>
-      <w:r>
-        <w:t xml:space="preserve"> from a command line by issuing the </w:t>
-      </w:r>
-      <w:proofErr w:type="spellStart"/>
+        <w:t>You can start MongoDB from a command line by issuing the </w:t>
+      </w:r>
       <w:r>
         <w:rPr>
           <w:rStyle w:val="bash"/>
@@ -853,7 +634,6 @@
         </w:rPr>
         <w:t>mongod</w:t>
       </w:r>
-      <w:proofErr w:type="spellEnd"/>
       <w:r>
         <w:t xml:space="preserve"> </w:t>
       </w:r>
@@ -888,30 +668,18 @@
       <w:pPr>
         <w:pStyle w:val="NoteLevel1"/>
       </w:pPr>
-      <w:proofErr w:type="gramStart"/>
       <w:r>
         <w:rPr>
           <w:rStyle w:val="CodeBlack"/>
         </w:rPr>
         <w:t>mongos</w:t>
       </w:r>
-      <w:proofErr w:type="gramEnd"/>
-      <w:r>
-        <w:t xml:space="preserve"> provides a coherent </w:t>
-      </w:r>
-      <w:proofErr w:type="spellStart"/>
-      <w:r>
-        <w:t>MongoDB</w:t>
-      </w:r>
-      <w:proofErr w:type="spellEnd"/>
-      <w:r>
-        <w:t xml:space="preserve"> interface equivalent to a </w:t>
-      </w:r>
-      <w:proofErr w:type="spellStart"/>
+      <w:r>
+        <w:t> provides a coherent MongoDB interface equivalent to a </w:t>
+      </w:r>
       <w:r>
         <w:t>mongod</w:t>
       </w:r>
-      <w:proofErr w:type="spellEnd"/>
       <w:r>
         <w:t> fr</w:t>
       </w:r>
@@ -940,51 +708,20 @@
       <w:pPr>
         <w:pStyle w:val="NoteLevel2"/>
       </w:pPr>
-      <w:proofErr w:type="gramStart"/>
-      <w:r>
-        <w:t>mongos</w:t>
-      </w:r>
-      <w:proofErr w:type="gramEnd"/>
-      <w:r>
-        <w:t> for “</w:t>
-      </w:r>
-      <w:proofErr w:type="spellStart"/>
-      <w:r>
-        <w:t>MongoDB</w:t>
-      </w:r>
-      <w:proofErr w:type="spellEnd"/>
-      <w:r>
-        <w:t xml:space="preserve"> Shard,” is a routing service for </w:t>
-      </w:r>
-      <w:proofErr w:type="spellStart"/>
-      <w:r>
-        <w:t>MongoDB</w:t>
-      </w:r>
-      <w:proofErr w:type="spellEnd"/>
-      <w:r>
-        <w:t xml:space="preserve"> shard configurations that processes queries from the application layer, and determines the location of this data in the </w:t>
-      </w:r>
-      <w:proofErr w:type="spellStart"/>
-      <w:r>
-        <w:t>sharded</w:t>
-      </w:r>
-      <w:proofErr w:type="spellEnd"/>
-      <w:r>
-        <w:t xml:space="preserve"> cluster, in order to complete these operations</w:t>
+      <w:r>
+        <w:t>mongos for “MongoDB Shard,” is a routing service for MongoDB shard configurations that processes queries from the application layer, and determines the location of this data in the sharded cluster, in order to complete these operations</w:t>
       </w:r>
     </w:p>
     <w:p>
       <w:pPr>
         <w:pStyle w:val="NoteLevel1"/>
       </w:pPr>
-      <w:proofErr w:type="gramStart"/>
       <w:r>
         <w:rPr>
           <w:rStyle w:val="CodeBlack"/>
         </w:rPr>
         <w:t>mongo</w:t>
       </w:r>
-      <w:proofErr w:type="gramEnd"/>
       <w:r>
         <w:t xml:space="preserve"> </w:t>
       </w:r>
@@ -992,13 +729,8 @@
         <w:t>is an interactive JavaScript sh</w:t>
       </w:r>
       <w:r>
-        <w:t xml:space="preserve">ell interface to </w:t>
-      </w:r>
-      <w:proofErr w:type="spellStart"/>
-      <w:r>
-        <w:t>MongoDB</w:t>
-      </w:r>
-      <w:proofErr w:type="spellEnd"/>
+        <w:t>ell interface to MongoDB</w:t>
+      </w:r>
     </w:p>
     <w:p>
       <w:pPr>
@@ -1041,13 +773,8 @@
         <w:t>rovides a fully functional JavaScript envi</w:t>
       </w:r>
       <w:r>
-        <w:t xml:space="preserve">ronment for use with a </w:t>
-      </w:r>
-      <w:proofErr w:type="spellStart"/>
-      <w:r>
-        <w:t>MongoDB</w:t>
-      </w:r>
-      <w:proofErr w:type="spellEnd"/>
+        <w:t>ronment for use with a MongoDB</w:t>
+      </w:r>
     </w:p>
     <w:p>
       <w:pPr>
@@ -1079,66 +806,28 @@
         </w:tabs>
       </w:pPr>
       <w:r>
-        <w:t xml:space="preserve">By default, </w:t>
-      </w:r>
-      <w:proofErr w:type="spellStart"/>
-      <w:r>
-        <w:t>MongoDB</w:t>
-      </w:r>
-      <w:proofErr w:type="spellEnd"/>
-      <w:r>
-        <w:t xml:space="preserve"> stores data in the /data/</w:t>
-      </w:r>
-      <w:proofErr w:type="spellStart"/>
-      <w:r>
-        <w:t>db</w:t>
-      </w:r>
-      <w:proofErr w:type="spellEnd"/>
-      <w:r>
-        <w:t xml:space="preserve"> directory. </w:t>
+        <w:t xml:space="preserve">By default, MongoDB stores data in the /data/db directory. </w:t>
       </w:r>
       <w:r>
         <w:rPr>
           <w:i/>
         </w:rPr>
-        <w:t xml:space="preserve">On Windows, </w:t>
-      </w:r>
-      <w:proofErr w:type="spellStart"/>
+        <w:t>On Windows, MongoDB stores data in</w:t>
+      </w:r>
       <w:r>
         <w:rPr>
           <w:i/>
         </w:rPr>
-        <w:t>MongoDB</w:t>
-      </w:r>
-      <w:proofErr w:type="spellEnd"/>
+        <w:t xml:space="preserve"> </w:t>
+      </w:r>
       <w:r>
         <w:rPr>
           <w:i/>
         </w:rPr>
-        <w:t xml:space="preserve"> stores data in</w:t>
-      </w:r>
-      <w:r>
-        <w:rPr>
-          <w:i/>
-        </w:rPr>
-        <w:t xml:space="preserve"> </w:t>
-      </w:r>
-      <w:r>
-        <w:rPr>
-          <w:i/>
-        </w:rPr>
         <w:t>C:\data\db</w:t>
       </w:r>
       <w:r>
-        <w:t xml:space="preserve">. On all platforms, </w:t>
-      </w:r>
-      <w:proofErr w:type="spellStart"/>
-      <w:r>
-        <w:t>MongoDB</w:t>
-      </w:r>
-      <w:proofErr w:type="spellEnd"/>
-      <w:r>
-        <w:t xml:space="preserve"> listens for connections from clients on port 27017</w:t>
+        <w:t>. On all platforms, MongoDB listens for connections from clients on port 27017</w:t>
       </w:r>
     </w:p>
     <w:p>
@@ -1173,14 +862,12 @@
       <w:r>
         <w:t>If you want </w:t>
       </w:r>
-      <w:proofErr w:type="spellStart"/>
       <w:r>
         <w:rPr>
           <w:rStyle w:val="CodeBlack"/>
         </w:rPr>
         <w:t>mongod</w:t>
       </w:r>
-      <w:proofErr w:type="spellEnd"/>
       <w:r>
         <w:t> to store data files at a path </w:t>
       </w:r>
@@ -1192,21 +879,11 @@
         <w:t>other than</w:t>
       </w:r>
       <w:r>
-        <w:t> /data/</w:t>
-      </w:r>
-      <w:proofErr w:type="spellStart"/>
-      <w:r>
-        <w:t>db</w:t>
-      </w:r>
-      <w:proofErr w:type="spellEnd"/>
-      <w:r>
-        <w:t> you can specify a </w:t>
-      </w:r>
-      <w:proofErr w:type="spellStart"/>
+        <w:t> /data/db you can specify a </w:t>
+      </w:r>
       <w:r>
         <w:t>dbPath</w:t>
       </w:r>
-      <w:proofErr w:type="spellEnd"/>
       <w:r>
         <w:t xml:space="preserve">. </w:t>
       </w:r>
@@ -1229,15 +906,7 @@
         </w:numPr>
       </w:pPr>
       <w:r>
-        <w:t xml:space="preserve">At the moment only specifying a </w:t>
-      </w:r>
-      <w:proofErr w:type="spellStart"/>
-      <w:r>
-        <w:t>dbpath</w:t>
-      </w:r>
-      <w:proofErr w:type="spellEnd"/>
-      <w:r>
-        <w:t xml:space="preserve"> is working:</w:t>
+        <w:t>At the moment only specifying a dbpath is working:</w:t>
       </w:r>
     </w:p>
     <w:p>
@@ -1248,97 +917,13 @@
           <w:highlight w:val="black"/>
         </w:rPr>
       </w:pPr>
-      <w:proofErr w:type="spellStart"/>
-      <w:proofErr w:type="gramStart"/>
       <w:r>
         <w:rPr>
           <w:rStyle w:val="bash"/>
           <w:highlight w:val="black"/>
         </w:rPr>
-        <w:t>mongod</w:t>
-      </w:r>
-      <w:proofErr w:type="spellEnd"/>
-      <w:proofErr w:type="gramEnd"/>
-      <w:r>
-        <w:rPr>
-          <w:rStyle w:val="bash"/>
-          <w:highlight w:val="black"/>
-        </w:rPr>
-        <w:t xml:space="preserve"> --</w:t>
-      </w:r>
-      <w:proofErr w:type="spellStart"/>
-      <w:r>
-        <w:rPr>
-          <w:rStyle w:val="bash"/>
-          <w:highlight w:val="black"/>
-        </w:rPr>
-        <w:t>dbpath</w:t>
-      </w:r>
-      <w:proofErr w:type="spellEnd"/>
-      <w:r>
-        <w:rPr>
-          <w:rStyle w:val="bash"/>
-          <w:highlight w:val="black"/>
-        </w:rPr>
-        <w:t xml:space="preserve"> /users/</w:t>
-      </w:r>
-      <w:proofErr w:type="spellStart"/>
-      <w:r>
-        <w:rPr>
-          <w:rStyle w:val="bash"/>
-          <w:highlight w:val="black"/>
-        </w:rPr>
-        <w:t>evanturner</w:t>
-      </w:r>
-      <w:proofErr w:type="spellEnd"/>
-      <w:r>
-        <w:rPr>
-          <w:rStyle w:val="bash"/>
-          <w:highlight w:val="black"/>
-        </w:rPr>
-        <w:t>/</w:t>
-      </w:r>
-      <w:proofErr w:type="spellStart"/>
-      <w:r>
-        <w:rPr>
-          <w:rStyle w:val="bash"/>
-          <w:highlight w:val="black"/>
-        </w:rPr>
-        <w:t>src</w:t>
-      </w:r>
-      <w:proofErr w:type="spellEnd"/>
-      <w:r>
-        <w:rPr>
-          <w:rStyle w:val="bash"/>
-          <w:highlight w:val="black"/>
-        </w:rPr>
-        <w:t>/</w:t>
-      </w:r>
-      <w:proofErr w:type="spellStart"/>
-      <w:r>
-        <w:rPr>
-          <w:rStyle w:val="bash"/>
-          <w:highlight w:val="black"/>
-        </w:rPr>
-        <w:t>mongodb</w:t>
-      </w:r>
-      <w:proofErr w:type="spellEnd"/>
-      <w:r>
-        <w:rPr>
-          <w:rStyle w:val="bash"/>
-          <w:highlight w:val="black"/>
-        </w:rPr>
-        <w:t>/data/</w:t>
-      </w:r>
-      <w:proofErr w:type="spellStart"/>
-      <w:r>
-        <w:rPr>
-          <w:rStyle w:val="bash"/>
-          <w:highlight w:val="black"/>
-        </w:rPr>
-        <w:t>db</w:t>
-      </w:r>
-      <w:proofErr w:type="spellEnd"/>
+        <w:t>mongod --dbpath /users/evanturner/src/mongodb/data/db</w:t>
+      </w:r>
     </w:p>
     <w:p>
       <w:pPr>
@@ -1421,33 +1006,27 @@
       <w:r>
         <w:t xml:space="preserve"> </w:t>
       </w:r>
-      <w:proofErr w:type="spellStart"/>
       <w:r>
         <w:t>dbPath</w:t>
       </w:r>
-      <w:proofErr w:type="spellEnd"/>
       <w:r>
         <w:t> must exist before you start </w:t>
       </w:r>
-      <w:proofErr w:type="spellStart"/>
       <w:r>
         <w:rPr>
           <w:rStyle w:val="CodeBlack"/>
         </w:rPr>
         <w:t>mongod</w:t>
       </w:r>
-      <w:proofErr w:type="spellEnd"/>
       <w:r>
         <w:t>. If it does not exist, create the directory and the permissions so that </w:t>
       </w:r>
-      <w:proofErr w:type="spellStart"/>
       <w:r>
         <w:rPr>
           <w:rStyle w:val="CodeBlack"/>
         </w:rPr>
         <w:t>mongod</w:t>
       </w:r>
-      <w:proofErr w:type="spellEnd"/>
       <w:r>
         <w:t> can read and write data to this path</w:t>
       </w:r>
@@ -1480,14 +1059,12 @@
       <w:r>
         <w:t>In a clean shutdown a </w:t>
       </w:r>
-      <w:proofErr w:type="spellStart"/>
       <w:r>
         <w:rPr>
           <w:rStyle w:val="CodeBlack"/>
         </w:rPr>
         <w:t>mongod</w:t>
       </w:r>
-      <w:proofErr w:type="spellEnd"/>
       <w:r>
         <w:t> completes all pending operations, flushes all data to data fi</w:t>
       </w:r>
@@ -1533,23 +1110,12 @@
           <w:rStyle w:val="bash"/>
         </w:rPr>
       </w:pPr>
-      <w:proofErr w:type="spellStart"/>
-      <w:proofErr w:type="gramStart"/>
       <w:r>
         <w:rPr>
           <w:rStyle w:val="bash"/>
           <w:highlight w:val="black"/>
         </w:rPr>
-        <w:t>db.shutdownServer</w:t>
-      </w:r>
-      <w:proofErr w:type="spellEnd"/>
-      <w:proofErr w:type="gramEnd"/>
-      <w:r>
-        <w:rPr>
-          <w:rStyle w:val="bash"/>
-          <w:highlight w:val="black"/>
-        </w:rPr>
-        <w:t>()</w:t>
+        <w:t>db.shutdownServer()</w:t>
       </w:r>
       <w:r>
         <w:rPr>
@@ -1607,44 +1173,37 @@
           <w:rStyle w:val="Code"/>
         </w:rPr>
       </w:pPr>
-      <w:proofErr w:type="spellStart"/>
-      <w:proofErr w:type="gramStart"/>
       <w:r>
         <w:rPr>
           <w:rStyle w:val="Code"/>
         </w:rPr>
-        <w:t>var</w:t>
-      </w:r>
-      <w:proofErr w:type="spellEnd"/>
-      <w:proofErr w:type="gramEnd"/>
-      <w:r>
+        <w:t>var express = require('express');</w:t>
+      </w:r>
+    </w:p>
+    <w:p>
+      <w:pPr>
         <w:rPr>
           <w:rStyle w:val="Code"/>
         </w:rPr>
-        <w:t xml:space="preserve"> express = require('express');</w:t>
-      </w:r>
-    </w:p>
-    <w:p>
-      <w:pPr>
+      </w:pPr>
+      <w:r>
         <w:rPr>
           <w:rStyle w:val="Code"/>
         </w:rPr>
-      </w:pPr>
-      <w:proofErr w:type="spellStart"/>
-      <w:proofErr w:type="gramStart"/>
-      <w:r>
+        <w:t>var app = express();</w:t>
+      </w:r>
+    </w:p>
+    <w:p>
+      <w:pPr>
         <w:rPr>
           <w:rStyle w:val="Code"/>
         </w:rPr>
-        <w:t>var</w:t>
-      </w:r>
-      <w:proofErr w:type="spellEnd"/>
-      <w:proofErr w:type="gramEnd"/>
+      </w:pPr>
       <w:r>
         <w:rPr>
           <w:rStyle w:val="Code"/>
         </w:rPr>
-        <w:t xml:space="preserve"> app = express();</w:t>
+        <w:t>var bodyParser = require('body-parser');</w:t>
       </w:r>
     </w:p>
     <w:p>
@@ -1653,122 +1212,109 @@
           <w:rStyle w:val="Code"/>
         </w:rPr>
       </w:pPr>
-      <w:proofErr w:type="spellStart"/>
-      <w:proofErr w:type="gramStart"/>
       <w:r>
         <w:rPr>
           <w:rStyle w:val="Code"/>
         </w:rPr>
-        <w:t>var</w:t>
-      </w:r>
-      <w:proofErr w:type="spellEnd"/>
-      <w:proofErr w:type="gramEnd"/>
-      <w:r>
+        <w:t>var parseUrlencoded = bodyParser.urlencoded({ extended: false });</w:t>
+      </w:r>
+    </w:p>
+    <w:p>
+      <w:pPr>
         <w:rPr>
           <w:rStyle w:val="Code"/>
         </w:rPr>
-        <w:t xml:space="preserve"> </w:t>
-      </w:r>
-      <w:proofErr w:type="spellStart"/>
+      </w:pPr>
       <w:r>
         <w:rPr>
           <w:rStyle w:val="Code"/>
         </w:rPr>
-        <w:t>bodyParser</w:t>
-      </w:r>
-      <w:proofErr w:type="spellEnd"/>
-      <w:r>
+        <w:t>// In memory store for the cities in our application</w:t>
+      </w:r>
+    </w:p>
+    <w:p>
+      <w:pPr>
         <w:rPr>
           <w:rStyle w:val="Code"/>
         </w:rPr>
-        <w:t xml:space="preserve"> = require('body-parser');</w:t>
-      </w:r>
-    </w:p>
-    <w:p>
-      <w:pPr>
+      </w:pPr>
+      <w:r>
         <w:rPr>
           <w:rStyle w:val="Code"/>
         </w:rPr>
-      </w:pPr>
-      <w:proofErr w:type="spellStart"/>
-      <w:proofErr w:type="gramStart"/>
-      <w:r>
+        <w:t>var cities = {};</w:t>
+      </w:r>
+    </w:p>
+    <w:p>
+      <w:pPr>
         <w:rPr>
           <w:rStyle w:val="Code"/>
         </w:rPr>
-        <w:t>var</w:t>
-      </w:r>
-      <w:proofErr w:type="spellEnd"/>
-      <w:proofErr w:type="gramEnd"/>
-      <w:r>
+      </w:pPr>
+    </w:p>
+    <w:p>
+      <w:pPr>
         <w:rPr>
           <w:rStyle w:val="Code"/>
         </w:rPr>
-        <w:t xml:space="preserve"> </w:t>
-      </w:r>
-      <w:proofErr w:type="spellStart"/>
+      </w:pPr>
       <w:r>
         <w:rPr>
           <w:rStyle w:val="Code"/>
         </w:rPr>
-        <w:t>parseUrlencoded</w:t>
-      </w:r>
-      <w:proofErr w:type="spellEnd"/>
-      <w:r>
+        <w:t>app.route('/cities')</w:t>
+      </w:r>
+    </w:p>
+    <w:p>
+      <w:pPr>
         <w:rPr>
           <w:rStyle w:val="Code"/>
         </w:rPr>
-        <w:t xml:space="preserve"> = </w:t>
-      </w:r>
-      <w:proofErr w:type="spellStart"/>
+      </w:pPr>
       <w:r>
         <w:rPr>
           <w:rStyle w:val="Code"/>
         </w:rPr>
-        <w:t>bodyParser.urlencoded</w:t>
-      </w:r>
-      <w:proofErr w:type="spellEnd"/>
-      <w:r>
+        <w:t xml:space="preserve">  .get(function (request, response) {</w:t>
+      </w:r>
+    </w:p>
+    <w:p>
+      <w:pPr>
         <w:rPr>
           <w:rStyle w:val="Code"/>
         </w:rPr>
-        <w:t>({ extended: false });</w:t>
-      </w:r>
-    </w:p>
-    <w:p>
-      <w:pPr>
+      </w:pPr>
+      <w:r>
         <w:rPr>
           <w:rStyle w:val="Code"/>
         </w:rPr>
-      </w:pPr>
-      <w:r>
+        <w:t xml:space="preserve">    if(request.query.search) {</w:t>
+      </w:r>
+    </w:p>
+    <w:p>
+      <w:pPr>
         <w:rPr>
           <w:rStyle w:val="Code"/>
         </w:rPr>
-        <w:t>// In memory store for the cities in our application</w:t>
-      </w:r>
-    </w:p>
-    <w:p>
-      <w:pPr>
+      </w:pPr>
+      <w:r>
         <w:rPr>
           <w:rStyle w:val="Code"/>
         </w:rPr>
-      </w:pPr>
-      <w:proofErr w:type="spellStart"/>
-      <w:proofErr w:type="gramStart"/>
-      <w:r>
+        <w:t xml:space="preserve">      response.json(citySearch(request.query.search));</w:t>
+      </w:r>
+    </w:p>
+    <w:p>
+      <w:pPr>
         <w:rPr>
           <w:rStyle w:val="Code"/>
         </w:rPr>
-        <w:t>var</w:t>
-      </w:r>
-      <w:proofErr w:type="spellEnd"/>
-      <w:proofErr w:type="gramEnd"/>
+      </w:pPr>
       <w:r>
         <w:rPr>
           <w:rStyle w:val="Code"/>
         </w:rPr>
-        <w:t xml:space="preserve"> cities = {};</w:t>
+        <w:t xml:space="preserve">    } else {</w:t>
       </w:r>
     </w:p>
     <w:p>
@@ -1777,28 +1323,25 @@
           <w:rStyle w:val="Code"/>
         </w:rPr>
       </w:pPr>
-    </w:p>
-    <w:p>
-      <w:pPr>
+      <w:r>
         <w:rPr>
           <w:rStyle w:val="Code"/>
         </w:rPr>
-      </w:pPr>
-      <w:proofErr w:type="spellStart"/>
-      <w:proofErr w:type="gramStart"/>
-      <w:r>
+        <w:lastRenderedPageBreak/>
+        <w:t xml:space="preserve">      response.json(cities);</w:t>
+      </w:r>
+    </w:p>
+    <w:p>
+      <w:pPr>
         <w:rPr>
           <w:rStyle w:val="Code"/>
         </w:rPr>
-        <w:t>app.route</w:t>
-      </w:r>
-      <w:proofErr w:type="spellEnd"/>
-      <w:proofErr w:type="gramEnd"/>
+      </w:pPr>
       <w:r>
         <w:rPr>
           <w:rStyle w:val="Code"/>
         </w:rPr>
-        <w:t>('/cities')</w:t>
+        <w:t xml:space="preserve">    }</w:t>
       </w:r>
     </w:p>
     <w:p>
@@ -1811,21 +1354,20 @@
         <w:rPr>
           <w:rStyle w:val="Code"/>
         </w:rPr>
-        <w:t xml:space="preserve">  </w:t>
-      </w:r>
-      <w:proofErr w:type="gramStart"/>
-      <w:r>
+        <w:t xml:space="preserve">  })</w:t>
+      </w:r>
+    </w:p>
+    <w:p>
+      <w:pPr>
         <w:rPr>
           <w:rStyle w:val="Code"/>
         </w:rPr>
-        <w:t>.get</w:t>
-      </w:r>
-      <w:proofErr w:type="gramEnd"/>
+      </w:pPr>
       <w:r>
         <w:rPr>
           <w:rStyle w:val="Code"/>
         </w:rPr>
-        <w:t>(function (request, response) {</w:t>
+        <w:t xml:space="preserve">  .post(parseUrlencoded, function (request, response) {</w:t>
       </w:r>
     </w:p>
     <w:p>
@@ -1838,35 +1380,33 @@
         <w:rPr>
           <w:rStyle w:val="Code"/>
         </w:rPr>
-        <w:t xml:space="preserve">    </w:t>
-      </w:r>
-      <w:proofErr w:type="gramStart"/>
-      <w:r>
+        <w:t xml:space="preserve">    if(request.body.description.length &gt; 4) {</w:t>
+      </w:r>
+    </w:p>
+    <w:p>
+      <w:pPr>
         <w:rPr>
           <w:rStyle w:val="Code"/>
         </w:rPr>
-        <w:t>if</w:t>
-      </w:r>
-      <w:proofErr w:type="gramEnd"/>
+      </w:pPr>
       <w:r>
         <w:rPr>
           <w:rStyle w:val="Code"/>
         </w:rPr>
-        <w:t>(</w:t>
-      </w:r>
-      <w:proofErr w:type="spellStart"/>
-      <w:r>
+        <w:t xml:space="preserve">      var city = createCity(request.body.name, request.body.description);</w:t>
+      </w:r>
+    </w:p>
+    <w:p>
+      <w:pPr>
         <w:rPr>
           <w:rStyle w:val="Code"/>
         </w:rPr>
-        <w:t>request.query.search</w:t>
-      </w:r>
-      <w:proofErr w:type="spellEnd"/>
+      </w:pPr>
       <w:r>
         <w:rPr>
           <w:rStyle w:val="Code"/>
         </w:rPr>
-        <w:t>) {</w:t>
+        <w:t xml:space="preserve">      response.status(201).json(city);</w:t>
       </w:r>
     </w:p>
     <w:p>
@@ -1879,51 +1419,46 @@
         <w:rPr>
           <w:rStyle w:val="Code"/>
         </w:rPr>
-        <w:t xml:space="preserve">      </w:t>
-      </w:r>
-      <w:proofErr w:type="spellStart"/>
-      <w:proofErr w:type="gramStart"/>
-      <w:r>
+        <w:t xml:space="preserve">    } else {</w:t>
+      </w:r>
+    </w:p>
+    <w:p>
+      <w:pPr>
         <w:rPr>
           <w:rStyle w:val="Code"/>
         </w:rPr>
-        <w:t>response.json</w:t>
-      </w:r>
-      <w:proofErr w:type="spellEnd"/>
-      <w:proofErr w:type="gramEnd"/>
+      </w:pPr>
       <w:r>
         <w:rPr>
           <w:rStyle w:val="Code"/>
         </w:rPr>
-        <w:t>(</w:t>
-      </w:r>
-      <w:proofErr w:type="spellStart"/>
-      <w:r>
+        <w:t xml:space="preserve">      response.status(400).json('Invalid City');</w:t>
+      </w:r>
+    </w:p>
+    <w:p>
+      <w:pPr>
         <w:rPr>
           <w:rStyle w:val="Code"/>
         </w:rPr>
-        <w:t>citySearch</w:t>
-      </w:r>
-      <w:proofErr w:type="spellEnd"/>
+      </w:pPr>
       <w:r>
         <w:rPr>
           <w:rStyle w:val="Code"/>
         </w:rPr>
-        <w:t>(</w:t>
-      </w:r>
-      <w:proofErr w:type="spellStart"/>
-      <w:r>
+        <w:t xml:space="preserve">    }</w:t>
+      </w:r>
+    </w:p>
+    <w:p>
+      <w:pPr>
         <w:rPr>
           <w:rStyle w:val="Code"/>
         </w:rPr>
-        <w:t>request.query.search</w:t>
-      </w:r>
-      <w:proofErr w:type="spellEnd"/>
+      </w:pPr>
       <w:r>
         <w:rPr>
           <w:rStyle w:val="Code"/>
         </w:rPr>
-        <w:t>));</w:t>
+        <w:t xml:space="preserve">  });</w:t>
       </w:r>
     </w:p>
     <w:p>
@@ -1932,67 +1467,108 @@
           <w:rStyle w:val="Code"/>
         </w:rPr>
       </w:pPr>
-      <w:r>
+    </w:p>
+    <w:p>
+      <w:pPr>
         <w:rPr>
           <w:rStyle w:val="Code"/>
         </w:rPr>
-        <w:t xml:space="preserve">    } </w:t>
-      </w:r>
-      <w:proofErr w:type="gramStart"/>
+      </w:pPr>
       <w:r>
         <w:rPr>
           <w:rStyle w:val="Code"/>
         </w:rPr>
-        <w:t>else</w:t>
-      </w:r>
-      <w:proofErr w:type="gramEnd"/>
-      <w:r>
+        <w:t>app.route('/cities/:name')</w:t>
+      </w:r>
+    </w:p>
+    <w:p>
+      <w:pPr>
         <w:rPr>
           <w:rStyle w:val="Code"/>
         </w:rPr>
-        <w:t xml:space="preserve"> {</w:t>
-      </w:r>
-    </w:p>
-    <w:p>
-      <w:pPr>
+      </w:pPr>
+      <w:r>
         <w:rPr>
           <w:rStyle w:val="Code"/>
         </w:rPr>
-      </w:pPr>
-      <w:r>
+        <w:t xml:space="preserve">  .get(function (request, response) {</w:t>
+      </w:r>
+    </w:p>
+    <w:p>
+      <w:pPr>
         <w:rPr>
           <w:rStyle w:val="Code"/>
         </w:rPr>
-        <w:lastRenderedPageBreak/>
-        <w:t xml:space="preserve">      </w:t>
-      </w:r>
-      <w:proofErr w:type="spellStart"/>
-      <w:proofErr w:type="gramStart"/>
+      </w:pPr>
       <w:r>
         <w:rPr>
           <w:rStyle w:val="Code"/>
         </w:rPr>
-        <w:t>response.json</w:t>
-      </w:r>
-      <w:proofErr w:type="spellEnd"/>
-      <w:proofErr w:type="gramEnd"/>
-      <w:r>
+        <w:t xml:space="preserve">    var cityInfo = cities[request.cityName];</w:t>
+      </w:r>
+    </w:p>
+    <w:p>
+      <w:pPr>
         <w:rPr>
           <w:rStyle w:val="Code"/>
         </w:rPr>
-        <w:t>(cities);</w:t>
-      </w:r>
-    </w:p>
-    <w:p>
-      <w:pPr>
+      </w:pPr>
+      <w:r>
         <w:rPr>
           <w:rStyle w:val="Code"/>
         </w:rPr>
-      </w:pPr>
-      <w:r>
+        <w:t xml:space="preserve">    if(cityInfo) {</w:t>
+      </w:r>
+    </w:p>
+    <w:p>
+      <w:pPr>
         <w:rPr>
           <w:rStyle w:val="Code"/>
         </w:rPr>
+      </w:pPr>
+      <w:r>
+        <w:rPr>
+          <w:rStyle w:val="Code"/>
+        </w:rPr>
+        <w:t xml:space="preserve">      response.json(cityInfo);</w:t>
+      </w:r>
+    </w:p>
+    <w:p>
+      <w:pPr>
+        <w:rPr>
+          <w:rStyle w:val="Code"/>
+        </w:rPr>
+      </w:pPr>
+      <w:r>
+        <w:rPr>
+          <w:rStyle w:val="Code"/>
+        </w:rPr>
+        <w:t xml:space="preserve">    } else {</w:t>
+      </w:r>
+    </w:p>
+    <w:p>
+      <w:pPr>
+        <w:rPr>
+          <w:rStyle w:val="Code"/>
+        </w:rPr>
+      </w:pPr>
+      <w:r>
+        <w:rPr>
+          <w:rStyle w:val="Code"/>
+        </w:rPr>
+        <w:t xml:space="preserve">      response.status(404).json('City not found');</w:t>
+      </w:r>
+    </w:p>
+    <w:p>
+      <w:pPr>
+        <w:rPr>
+          <w:rStyle w:val="Code"/>
+        </w:rPr>
+      </w:pPr>
+      <w:r>
+        <w:rPr>
+          <w:rStyle w:val="Code"/>
+        </w:rPr>
         <w:t xml:space="preserve">    }</w:t>
       </w:r>
     </w:p>
@@ -2019,35 +1595,33 @@
         <w:rPr>
           <w:rStyle w:val="Code"/>
         </w:rPr>
-        <w:t xml:space="preserve">  </w:t>
-      </w:r>
-      <w:proofErr w:type="gramStart"/>
-      <w:r>
+        <w:t xml:space="preserve">  .delete(function (request, response) {</w:t>
+      </w:r>
+    </w:p>
+    <w:p>
+      <w:pPr>
         <w:rPr>
           <w:rStyle w:val="Code"/>
         </w:rPr>
-        <w:t>.post</w:t>
-      </w:r>
-      <w:proofErr w:type="gramEnd"/>
+      </w:pPr>
       <w:r>
         <w:rPr>
           <w:rStyle w:val="Code"/>
         </w:rPr>
-        <w:t>(</w:t>
-      </w:r>
-      <w:proofErr w:type="spellStart"/>
-      <w:r>
+        <w:t xml:space="preserve">    if(cities[request.cityName]) {</w:t>
+      </w:r>
+    </w:p>
+    <w:p>
+      <w:pPr>
         <w:rPr>
           <w:rStyle w:val="Code"/>
         </w:rPr>
-        <w:t>parseUrlencoded</w:t>
-      </w:r>
-      <w:proofErr w:type="spellEnd"/>
+      </w:pPr>
       <w:r>
         <w:rPr>
           <w:rStyle w:val="Code"/>
         </w:rPr>
-        <w:t>, function (request, response) {</w:t>
+        <w:t xml:space="preserve">      delete cities[request.cityName];</w:t>
       </w:r>
     </w:p>
     <w:p>
@@ -2060,35 +1634,33 @@
         <w:rPr>
           <w:rStyle w:val="Code"/>
         </w:rPr>
-        <w:t xml:space="preserve">    </w:t>
-      </w:r>
-      <w:proofErr w:type="gramStart"/>
-      <w:r>
+        <w:t xml:space="preserve">      response.sendStatus(200);</w:t>
+      </w:r>
+    </w:p>
+    <w:p>
+      <w:pPr>
         <w:rPr>
           <w:rStyle w:val="Code"/>
         </w:rPr>
-        <w:t>if</w:t>
-      </w:r>
-      <w:proofErr w:type="gramEnd"/>
+      </w:pPr>
       <w:r>
         <w:rPr>
           <w:rStyle w:val="Code"/>
         </w:rPr>
-        <w:t>(</w:t>
-      </w:r>
-      <w:proofErr w:type="spellStart"/>
-      <w:r>
+        <w:t xml:space="preserve">    } else {</w:t>
+      </w:r>
+    </w:p>
+    <w:p>
+      <w:pPr>
         <w:rPr>
           <w:rStyle w:val="Code"/>
         </w:rPr>
-        <w:t>request.body.description.length</w:t>
-      </w:r>
-      <w:proofErr w:type="spellEnd"/>
+      </w:pPr>
       <w:r>
         <w:rPr>
           <w:rStyle w:val="Code"/>
         </w:rPr>
-        <w:t xml:space="preserve"> &gt; 4) {</w:t>
+        <w:t xml:space="preserve">      response.sendStatus(404);</w:t>
       </w:r>
     </w:p>
     <w:p>
@@ -2101,856 +1673,112 @@
         <w:rPr>
           <w:rStyle w:val="Code"/>
         </w:rPr>
-        <w:t xml:space="preserve">      </w:t>
-      </w:r>
-      <w:proofErr w:type="spellStart"/>
-      <w:proofErr w:type="gramStart"/>
-      <w:r>
+        <w:t xml:space="preserve">    }</w:t>
+      </w:r>
+    </w:p>
+    <w:p>
+      <w:pPr>
         <w:rPr>
           <w:rStyle w:val="Code"/>
         </w:rPr>
-        <w:t>var</w:t>
-      </w:r>
-      <w:proofErr w:type="spellEnd"/>
-      <w:proofErr w:type="gramEnd"/>
+      </w:pPr>
       <w:r>
         <w:rPr>
           <w:rStyle w:val="Code"/>
         </w:rPr>
-        <w:t xml:space="preserve"> city = </w:t>
-      </w:r>
-      <w:proofErr w:type="spellStart"/>
-      <w:r>
+        <w:t xml:space="preserve">  });</w:t>
+      </w:r>
+    </w:p>
+    <w:p>
+      <w:pPr>
         <w:rPr>
           <w:rStyle w:val="Code"/>
         </w:rPr>
-        <w:t>createCity</w:t>
-      </w:r>
-      <w:proofErr w:type="spellEnd"/>
-      <w:r>
+      </w:pPr>
+    </w:p>
+    <w:p>
+      <w:pPr>
         <w:rPr>
           <w:rStyle w:val="Code"/>
         </w:rPr>
-        <w:t xml:space="preserve">(request.body.name, </w:t>
-      </w:r>
-      <w:proofErr w:type="spellStart"/>
+      </w:pPr>
       <w:r>
         <w:rPr>
           <w:rStyle w:val="Code"/>
         </w:rPr>
-        <w:t>request.body.description</w:t>
-      </w:r>
-      <w:proofErr w:type="spellEnd"/>
-      <w:r>
+        <w:t xml:space="preserve">  // Adds a new city to the in memory store</w:t>
+      </w:r>
+    </w:p>
+    <w:p>
+      <w:pPr>
         <w:rPr>
           <w:rStyle w:val="Code"/>
         </w:rPr>
-        <w:t>);</w:t>
-      </w:r>
-    </w:p>
-    <w:p>
-      <w:pPr>
+      </w:pPr>
+      <w:r>
         <w:rPr>
           <w:rStyle w:val="Code"/>
         </w:rPr>
-      </w:pPr>
-      <w:r>
+        <w:t>function createCity(name, description) {</w:t>
+      </w:r>
+    </w:p>
+    <w:p>
+      <w:pPr>
         <w:rPr>
           <w:rStyle w:val="Code"/>
         </w:rPr>
-        <w:t xml:space="preserve">      </w:t>
-      </w:r>
-      <w:proofErr w:type="spellStart"/>
-      <w:proofErr w:type="gramStart"/>
+      </w:pPr>
       <w:r>
         <w:rPr>
           <w:rStyle w:val="Code"/>
         </w:rPr>
-        <w:t>response.status</w:t>
-      </w:r>
-      <w:proofErr w:type="spellEnd"/>
-      <w:proofErr w:type="gramEnd"/>
-      <w:r>
+        <w:t xml:space="preserve">  cities[name] = description;</w:t>
+      </w:r>
+    </w:p>
+    <w:p>
+      <w:pPr>
         <w:rPr>
           <w:rStyle w:val="Code"/>
         </w:rPr>
-        <w:t>(201).</w:t>
-      </w:r>
-      <w:proofErr w:type="spellStart"/>
+      </w:pPr>
       <w:r>
         <w:rPr>
           <w:rStyle w:val="Code"/>
         </w:rPr>
-        <w:t>json</w:t>
-      </w:r>
-      <w:proofErr w:type="spellEnd"/>
-      <w:r>
+        <w:t xml:space="preserve">  return name;</w:t>
+      </w:r>
+    </w:p>
+    <w:p>
+      <w:pPr>
         <w:rPr>
           <w:rStyle w:val="Code"/>
         </w:rPr>
-        <w:t>(city);</w:t>
-      </w:r>
-    </w:p>
-    <w:p>
-      <w:pPr>
+      </w:pPr>
+      <w:r>
         <w:rPr>
           <w:rStyle w:val="Code"/>
         </w:rPr>
-      </w:pPr>
-      <w:r>
+        <w:t>}</w:t>
+      </w:r>
+    </w:p>
+    <w:p>
+      <w:pPr>
         <w:rPr>
           <w:rStyle w:val="Code"/>
         </w:rPr>
-        <w:t xml:space="preserve">    } </w:t>
-      </w:r>
-      <w:proofErr w:type="gramStart"/>
-      <w:r>
+      </w:pPr>
+    </w:p>
+    <w:p>
+      <w:pPr>
         <w:rPr>
           <w:rStyle w:val="Code"/>
         </w:rPr>
-        <w:t>else</w:t>
-      </w:r>
-      <w:proofErr w:type="gramEnd"/>
+      </w:pPr>
       <w:r>
         <w:rPr>
           <w:rStyle w:val="Code"/>
         </w:rPr>
-        <w:t xml:space="preserve"> {</w:t>
-      </w:r>
-    </w:p>
-    <w:p>
-      <w:pPr>
-        <w:rPr>
-          <w:rStyle w:val="Code"/>
-        </w:rPr>
-      </w:pPr>
-      <w:r>
-        <w:rPr>
-          <w:rStyle w:val="Code"/>
-        </w:rPr>
-        <w:t xml:space="preserve">      </w:t>
-      </w:r>
-      <w:proofErr w:type="spellStart"/>
-      <w:proofErr w:type="gramStart"/>
-      <w:r>
-        <w:rPr>
-          <w:rStyle w:val="Code"/>
-        </w:rPr>
-        <w:t>response.status</w:t>
-      </w:r>
-      <w:proofErr w:type="spellEnd"/>
-      <w:proofErr w:type="gramEnd"/>
-      <w:r>
-        <w:rPr>
-          <w:rStyle w:val="Code"/>
-        </w:rPr>
-        <w:t>(400).</w:t>
-      </w:r>
-      <w:proofErr w:type="spellStart"/>
-      <w:r>
-        <w:rPr>
-          <w:rStyle w:val="Code"/>
-        </w:rPr>
-        <w:t>json</w:t>
-      </w:r>
-      <w:proofErr w:type="spellEnd"/>
-      <w:r>
-        <w:rPr>
-          <w:rStyle w:val="Code"/>
-        </w:rPr>
-        <w:t>('Invalid City');</w:t>
-      </w:r>
-    </w:p>
-    <w:p>
-      <w:pPr>
-        <w:rPr>
-          <w:rStyle w:val="Code"/>
-        </w:rPr>
-      </w:pPr>
-      <w:r>
-        <w:rPr>
-          <w:rStyle w:val="Code"/>
-        </w:rPr>
-        <w:t xml:space="preserve">    }</w:t>
-      </w:r>
-    </w:p>
-    <w:p>
-      <w:pPr>
-        <w:rPr>
-          <w:rStyle w:val="Code"/>
-        </w:rPr>
-      </w:pPr>
-      <w:r>
-        <w:rPr>
-          <w:rStyle w:val="Code"/>
-        </w:rPr>
-        <w:t xml:space="preserve">  });</w:t>
-      </w:r>
-    </w:p>
-    <w:p>
-      <w:pPr>
-        <w:rPr>
-          <w:rStyle w:val="Code"/>
-        </w:rPr>
-      </w:pPr>
-    </w:p>
-    <w:p>
-      <w:pPr>
-        <w:rPr>
-          <w:rStyle w:val="Code"/>
-        </w:rPr>
-      </w:pPr>
-      <w:proofErr w:type="spellStart"/>
-      <w:proofErr w:type="gramStart"/>
-      <w:r>
-        <w:rPr>
-          <w:rStyle w:val="Code"/>
-        </w:rPr>
-        <w:t>app.route</w:t>
-      </w:r>
-      <w:proofErr w:type="spellEnd"/>
-      <w:proofErr w:type="gramEnd"/>
-      <w:r>
-        <w:rPr>
-          <w:rStyle w:val="Code"/>
-        </w:rPr>
-        <w:t>('/cities/:name')</w:t>
-      </w:r>
-    </w:p>
-    <w:p>
-      <w:pPr>
-        <w:rPr>
-          <w:rStyle w:val="Code"/>
-        </w:rPr>
-      </w:pPr>
-      <w:r>
-        <w:rPr>
-          <w:rStyle w:val="Code"/>
-        </w:rPr>
-        <w:t xml:space="preserve">  </w:t>
-      </w:r>
-      <w:proofErr w:type="gramStart"/>
-      <w:r>
-        <w:rPr>
-          <w:rStyle w:val="Code"/>
-        </w:rPr>
-        <w:t>.get</w:t>
-      </w:r>
-      <w:proofErr w:type="gramEnd"/>
-      <w:r>
-        <w:rPr>
-          <w:rStyle w:val="Code"/>
-        </w:rPr>
-        <w:t>(function (request, response) {</w:t>
-      </w:r>
-    </w:p>
-    <w:p>
-      <w:pPr>
-        <w:rPr>
-          <w:rStyle w:val="Code"/>
-        </w:rPr>
-      </w:pPr>
-      <w:r>
-        <w:rPr>
-          <w:rStyle w:val="Code"/>
-        </w:rPr>
-        <w:t xml:space="preserve">    </w:t>
-      </w:r>
-      <w:proofErr w:type="spellStart"/>
-      <w:proofErr w:type="gramStart"/>
-      <w:r>
-        <w:rPr>
-          <w:rStyle w:val="Code"/>
-        </w:rPr>
-        <w:t>var</w:t>
-      </w:r>
-      <w:proofErr w:type="spellEnd"/>
-      <w:proofErr w:type="gramEnd"/>
-      <w:r>
-        <w:rPr>
-          <w:rStyle w:val="Code"/>
-        </w:rPr>
-        <w:t xml:space="preserve"> </w:t>
-      </w:r>
-      <w:proofErr w:type="spellStart"/>
-      <w:r>
-        <w:rPr>
-          <w:rStyle w:val="Code"/>
-        </w:rPr>
-        <w:t>cityInfo</w:t>
-      </w:r>
-      <w:proofErr w:type="spellEnd"/>
-      <w:r>
-        <w:rPr>
-          <w:rStyle w:val="Code"/>
-        </w:rPr>
-        <w:t xml:space="preserve"> = cities[</w:t>
-      </w:r>
-      <w:proofErr w:type="spellStart"/>
-      <w:r>
-        <w:rPr>
-          <w:rStyle w:val="Code"/>
-        </w:rPr>
-        <w:t>request.cityName</w:t>
-      </w:r>
-      <w:proofErr w:type="spellEnd"/>
-      <w:r>
-        <w:rPr>
-          <w:rStyle w:val="Code"/>
-        </w:rPr>
-        <w:t>];</w:t>
-      </w:r>
-    </w:p>
-    <w:p>
-      <w:pPr>
-        <w:rPr>
-          <w:rStyle w:val="Code"/>
-        </w:rPr>
-      </w:pPr>
-      <w:r>
-        <w:rPr>
-          <w:rStyle w:val="Code"/>
-        </w:rPr>
-        <w:t xml:space="preserve">    </w:t>
-      </w:r>
-      <w:proofErr w:type="gramStart"/>
-      <w:r>
-        <w:rPr>
-          <w:rStyle w:val="Code"/>
-        </w:rPr>
-        <w:t>if</w:t>
-      </w:r>
-      <w:proofErr w:type="gramEnd"/>
-      <w:r>
-        <w:rPr>
-          <w:rStyle w:val="Code"/>
-        </w:rPr>
-        <w:t>(</w:t>
-      </w:r>
-      <w:proofErr w:type="spellStart"/>
-      <w:r>
-        <w:rPr>
-          <w:rStyle w:val="Code"/>
-        </w:rPr>
-        <w:t>cityInfo</w:t>
-      </w:r>
-      <w:proofErr w:type="spellEnd"/>
-      <w:r>
-        <w:rPr>
-          <w:rStyle w:val="Code"/>
-        </w:rPr>
-        <w:t>) {</w:t>
-      </w:r>
-    </w:p>
-    <w:p>
-      <w:pPr>
-        <w:rPr>
-          <w:rStyle w:val="Code"/>
-        </w:rPr>
-      </w:pPr>
-      <w:r>
-        <w:rPr>
-          <w:rStyle w:val="Code"/>
-        </w:rPr>
-        <w:t xml:space="preserve">      </w:t>
-      </w:r>
-      <w:proofErr w:type="spellStart"/>
-      <w:proofErr w:type="gramStart"/>
-      <w:r>
-        <w:rPr>
-          <w:rStyle w:val="Code"/>
-        </w:rPr>
-        <w:t>response.json</w:t>
-      </w:r>
-      <w:proofErr w:type="spellEnd"/>
-      <w:proofErr w:type="gramEnd"/>
-      <w:r>
-        <w:rPr>
-          <w:rStyle w:val="Code"/>
-        </w:rPr>
-        <w:t>(</w:t>
-      </w:r>
-      <w:proofErr w:type="spellStart"/>
-      <w:r>
-        <w:rPr>
-          <w:rStyle w:val="Code"/>
-        </w:rPr>
-        <w:t>cityInfo</w:t>
-      </w:r>
-      <w:proofErr w:type="spellEnd"/>
-      <w:r>
-        <w:rPr>
-          <w:rStyle w:val="Code"/>
-        </w:rPr>
-        <w:t>);</w:t>
-      </w:r>
-    </w:p>
-    <w:p>
-      <w:pPr>
-        <w:rPr>
-          <w:rStyle w:val="Code"/>
-        </w:rPr>
-      </w:pPr>
-      <w:r>
-        <w:rPr>
-          <w:rStyle w:val="Code"/>
-        </w:rPr>
-        <w:t xml:space="preserve">    } </w:t>
-      </w:r>
-      <w:proofErr w:type="gramStart"/>
-      <w:r>
-        <w:rPr>
-          <w:rStyle w:val="Code"/>
-        </w:rPr>
-        <w:t>else</w:t>
-      </w:r>
-      <w:proofErr w:type="gramEnd"/>
-      <w:r>
-        <w:rPr>
-          <w:rStyle w:val="Code"/>
-        </w:rPr>
-        <w:t xml:space="preserve"> {</w:t>
-      </w:r>
-    </w:p>
-    <w:p>
-      <w:pPr>
-        <w:rPr>
-          <w:rStyle w:val="Code"/>
-        </w:rPr>
-      </w:pPr>
-      <w:r>
-        <w:rPr>
-          <w:rStyle w:val="Code"/>
-        </w:rPr>
-        <w:t xml:space="preserve">      </w:t>
-      </w:r>
-      <w:proofErr w:type="spellStart"/>
-      <w:proofErr w:type="gramStart"/>
-      <w:r>
-        <w:rPr>
-          <w:rStyle w:val="Code"/>
-        </w:rPr>
-        <w:t>response.status</w:t>
-      </w:r>
-      <w:proofErr w:type="spellEnd"/>
-      <w:proofErr w:type="gramEnd"/>
-      <w:r>
-        <w:rPr>
-          <w:rStyle w:val="Code"/>
-        </w:rPr>
-        <w:t>(404).</w:t>
-      </w:r>
-      <w:proofErr w:type="spellStart"/>
-      <w:r>
-        <w:rPr>
-          <w:rStyle w:val="Code"/>
-        </w:rPr>
-        <w:t>json</w:t>
-      </w:r>
-      <w:proofErr w:type="spellEnd"/>
-      <w:r>
-        <w:rPr>
-          <w:rStyle w:val="Code"/>
-        </w:rPr>
-        <w:t>('City not found');</w:t>
-      </w:r>
-    </w:p>
-    <w:p>
-      <w:pPr>
-        <w:rPr>
-          <w:rStyle w:val="Code"/>
-        </w:rPr>
-      </w:pPr>
-      <w:r>
-        <w:rPr>
-          <w:rStyle w:val="Code"/>
-        </w:rPr>
-        <w:t xml:space="preserve">    }</w:t>
-      </w:r>
-    </w:p>
-    <w:p>
-      <w:pPr>
-        <w:rPr>
-          <w:rStyle w:val="Code"/>
-        </w:rPr>
-      </w:pPr>
-      <w:r>
-        <w:rPr>
-          <w:rStyle w:val="Code"/>
-        </w:rPr>
-        <w:t xml:space="preserve">  })</w:t>
-      </w:r>
-    </w:p>
-    <w:p>
-      <w:pPr>
-        <w:rPr>
-          <w:rStyle w:val="Code"/>
-        </w:rPr>
-      </w:pPr>
-      <w:r>
-        <w:rPr>
-          <w:rStyle w:val="Code"/>
-        </w:rPr>
-        <w:t xml:space="preserve">  </w:t>
-      </w:r>
-      <w:proofErr w:type="gramStart"/>
-      <w:r>
-        <w:rPr>
-          <w:rStyle w:val="Code"/>
-        </w:rPr>
-        <w:t>.delete</w:t>
-      </w:r>
-      <w:proofErr w:type="gramEnd"/>
-      <w:r>
-        <w:rPr>
-          <w:rStyle w:val="Code"/>
-        </w:rPr>
-        <w:t>(function (request, response) {</w:t>
-      </w:r>
-    </w:p>
-    <w:p>
-      <w:pPr>
-        <w:rPr>
-          <w:rStyle w:val="Code"/>
-        </w:rPr>
-      </w:pPr>
-      <w:r>
-        <w:rPr>
-          <w:rStyle w:val="Code"/>
-        </w:rPr>
-        <w:t xml:space="preserve">    </w:t>
-      </w:r>
-      <w:proofErr w:type="gramStart"/>
-      <w:r>
-        <w:rPr>
-          <w:rStyle w:val="Code"/>
-        </w:rPr>
-        <w:t>if</w:t>
-      </w:r>
-      <w:proofErr w:type="gramEnd"/>
-      <w:r>
-        <w:rPr>
-          <w:rStyle w:val="Code"/>
-        </w:rPr>
-        <w:t>(cities[</w:t>
-      </w:r>
-      <w:proofErr w:type="spellStart"/>
-      <w:r>
-        <w:rPr>
-          <w:rStyle w:val="Code"/>
-        </w:rPr>
-        <w:t>request.cityName</w:t>
-      </w:r>
-      <w:proofErr w:type="spellEnd"/>
-      <w:r>
-        <w:rPr>
-          <w:rStyle w:val="Code"/>
-        </w:rPr>
-        <w:t>]) {</w:t>
-      </w:r>
-    </w:p>
-    <w:p>
-      <w:pPr>
-        <w:rPr>
-          <w:rStyle w:val="Code"/>
-        </w:rPr>
-      </w:pPr>
-      <w:r>
-        <w:rPr>
-          <w:rStyle w:val="Code"/>
-        </w:rPr>
-        <w:t xml:space="preserve">      </w:t>
-      </w:r>
-      <w:proofErr w:type="gramStart"/>
-      <w:r>
-        <w:rPr>
-          <w:rStyle w:val="Code"/>
-        </w:rPr>
-        <w:t>delete</w:t>
-      </w:r>
-      <w:proofErr w:type="gramEnd"/>
-      <w:r>
-        <w:rPr>
-          <w:rStyle w:val="Code"/>
-        </w:rPr>
-        <w:t xml:space="preserve"> cities[</w:t>
-      </w:r>
-      <w:proofErr w:type="spellStart"/>
-      <w:r>
-        <w:rPr>
-          <w:rStyle w:val="Code"/>
-        </w:rPr>
-        <w:t>request.cityName</w:t>
-      </w:r>
-      <w:proofErr w:type="spellEnd"/>
-      <w:r>
-        <w:rPr>
-          <w:rStyle w:val="Code"/>
-        </w:rPr>
-        <w:t>];</w:t>
-      </w:r>
-    </w:p>
-    <w:p>
-      <w:pPr>
-        <w:rPr>
-          <w:rStyle w:val="Code"/>
-        </w:rPr>
-      </w:pPr>
-      <w:r>
-        <w:rPr>
-          <w:rStyle w:val="Code"/>
-        </w:rPr>
-        <w:t xml:space="preserve">      </w:t>
-      </w:r>
-      <w:proofErr w:type="spellStart"/>
-      <w:proofErr w:type="gramStart"/>
-      <w:r>
-        <w:rPr>
-          <w:rStyle w:val="Code"/>
-        </w:rPr>
-        <w:t>response.sendStatus</w:t>
-      </w:r>
-      <w:proofErr w:type="spellEnd"/>
-      <w:proofErr w:type="gramEnd"/>
-      <w:r>
-        <w:rPr>
-          <w:rStyle w:val="Code"/>
-        </w:rPr>
-        <w:t>(200);</w:t>
-      </w:r>
-    </w:p>
-    <w:p>
-      <w:pPr>
-        <w:rPr>
-          <w:rStyle w:val="Code"/>
-        </w:rPr>
-      </w:pPr>
-      <w:r>
-        <w:rPr>
-          <w:rStyle w:val="Code"/>
-        </w:rPr>
-        <w:t xml:space="preserve">    } </w:t>
-      </w:r>
-      <w:proofErr w:type="gramStart"/>
-      <w:r>
-        <w:rPr>
-          <w:rStyle w:val="Code"/>
-        </w:rPr>
-        <w:t>else</w:t>
-      </w:r>
-      <w:proofErr w:type="gramEnd"/>
-      <w:r>
-        <w:rPr>
-          <w:rStyle w:val="Code"/>
-        </w:rPr>
-        <w:t xml:space="preserve"> {</w:t>
-      </w:r>
-    </w:p>
-    <w:p>
-      <w:pPr>
-        <w:rPr>
-          <w:rStyle w:val="Code"/>
-        </w:rPr>
-      </w:pPr>
-      <w:r>
-        <w:rPr>
-          <w:rStyle w:val="Code"/>
-        </w:rPr>
-        <w:t xml:space="preserve">      </w:t>
-      </w:r>
-      <w:proofErr w:type="spellStart"/>
-      <w:proofErr w:type="gramStart"/>
-      <w:r>
-        <w:rPr>
-          <w:rStyle w:val="Code"/>
-        </w:rPr>
-        <w:t>response.sendStatus</w:t>
-      </w:r>
-      <w:proofErr w:type="spellEnd"/>
-      <w:proofErr w:type="gramEnd"/>
-      <w:r>
-        <w:rPr>
-          <w:rStyle w:val="Code"/>
-        </w:rPr>
-        <w:t>(404);</w:t>
-      </w:r>
-    </w:p>
-    <w:p>
-      <w:pPr>
-        <w:rPr>
-          <w:rStyle w:val="Code"/>
-        </w:rPr>
-      </w:pPr>
-      <w:r>
-        <w:rPr>
-          <w:rStyle w:val="Code"/>
-        </w:rPr>
-        <w:t xml:space="preserve">    }</w:t>
-      </w:r>
-    </w:p>
-    <w:p>
-      <w:pPr>
-        <w:rPr>
-          <w:rStyle w:val="Code"/>
-        </w:rPr>
-      </w:pPr>
-      <w:r>
-        <w:rPr>
-          <w:rStyle w:val="Code"/>
-        </w:rPr>
-        <w:t xml:space="preserve">  });</w:t>
-      </w:r>
-    </w:p>
-    <w:p>
-      <w:pPr>
-        <w:rPr>
-          <w:rStyle w:val="Code"/>
-        </w:rPr>
-      </w:pPr>
-    </w:p>
-    <w:p>
-      <w:pPr>
-        <w:rPr>
-          <w:rStyle w:val="Code"/>
-        </w:rPr>
-      </w:pPr>
-      <w:r>
-        <w:rPr>
-          <w:rStyle w:val="Code"/>
-        </w:rPr>
-        <w:t xml:space="preserve">  // Adds a new city to the in memory store</w:t>
-      </w:r>
-    </w:p>
-    <w:p>
-      <w:pPr>
-        <w:rPr>
-          <w:rStyle w:val="Code"/>
-        </w:rPr>
-      </w:pPr>
-      <w:proofErr w:type="gramStart"/>
-      <w:r>
-        <w:rPr>
-          <w:rStyle w:val="Code"/>
-        </w:rPr>
-        <w:t>function</w:t>
-      </w:r>
-      <w:proofErr w:type="gramEnd"/>
-      <w:r>
-        <w:rPr>
-          <w:rStyle w:val="Code"/>
-        </w:rPr>
-        <w:t xml:space="preserve"> </w:t>
-      </w:r>
-      <w:proofErr w:type="spellStart"/>
-      <w:r>
-        <w:rPr>
-          <w:rStyle w:val="Code"/>
-        </w:rPr>
-        <w:t>createCity</w:t>
-      </w:r>
-      <w:proofErr w:type="spellEnd"/>
-      <w:r>
-        <w:rPr>
-          <w:rStyle w:val="Code"/>
-        </w:rPr>
-        <w:t>(name, description) {</w:t>
-      </w:r>
-    </w:p>
-    <w:p>
-      <w:pPr>
-        <w:rPr>
-          <w:rStyle w:val="Code"/>
-        </w:rPr>
-      </w:pPr>
-      <w:r>
-        <w:rPr>
-          <w:rStyle w:val="Code"/>
-        </w:rPr>
-        <w:t xml:space="preserve">  </w:t>
-      </w:r>
-      <w:proofErr w:type="gramStart"/>
-      <w:r>
-        <w:rPr>
-          <w:rStyle w:val="Code"/>
-        </w:rPr>
-        <w:t>cities</w:t>
-      </w:r>
-      <w:proofErr w:type="gramEnd"/>
-      <w:r>
-        <w:rPr>
-          <w:rStyle w:val="Code"/>
-        </w:rPr>
-        <w:t>[name] = description;</w:t>
-      </w:r>
-    </w:p>
-    <w:p>
-      <w:pPr>
-        <w:rPr>
-          <w:rStyle w:val="Code"/>
-        </w:rPr>
-      </w:pPr>
-      <w:r>
-        <w:rPr>
-          <w:rStyle w:val="Code"/>
-        </w:rPr>
-        <w:t xml:space="preserve">  </w:t>
-      </w:r>
-      <w:proofErr w:type="gramStart"/>
-      <w:r>
-        <w:rPr>
-          <w:rStyle w:val="Code"/>
-        </w:rPr>
-        <w:t>return</w:t>
-      </w:r>
-      <w:proofErr w:type="gramEnd"/>
-      <w:r>
-        <w:rPr>
-          <w:rStyle w:val="Code"/>
-        </w:rPr>
-        <w:t xml:space="preserve"> name;</w:t>
-      </w:r>
-    </w:p>
-    <w:p>
-      <w:pPr>
-        <w:rPr>
-          <w:rStyle w:val="Code"/>
-        </w:rPr>
-      </w:pPr>
-      <w:r>
-        <w:rPr>
-          <w:rStyle w:val="Code"/>
-        </w:rPr>
-        <w:t>}</w:t>
-      </w:r>
-    </w:p>
-    <w:p>
-      <w:pPr>
-        <w:rPr>
-          <w:rStyle w:val="Code"/>
-        </w:rPr>
-      </w:pPr>
-    </w:p>
-    <w:p>
-      <w:pPr>
-        <w:rPr>
-          <w:rStyle w:val="Code"/>
-        </w:rPr>
-      </w:pPr>
-      <w:proofErr w:type="spellStart"/>
-      <w:proofErr w:type="gramStart"/>
-      <w:r>
-        <w:rPr>
-          <w:rStyle w:val="Code"/>
-        </w:rPr>
-        <w:t>app.listen</w:t>
-      </w:r>
-      <w:proofErr w:type="spellEnd"/>
-      <w:proofErr w:type="gramEnd"/>
-      <w:r>
-        <w:rPr>
-          <w:rStyle w:val="Code"/>
-        </w:rPr>
-        <w:t>(3000);</w:t>
+        <w:t>app.listen(3000);</w:t>
       </w:r>
     </w:p>
     <w:p>
@@ -3098,13 +1926,8 @@
       <w:pPr>
         <w:pStyle w:val="NoteLevel2"/>
       </w:pPr>
-      <w:proofErr w:type="spellStart"/>
-      <w:r>
-        <w:t>Javascript</w:t>
-      </w:r>
-      <w:proofErr w:type="spellEnd"/>
-      <w:r>
-        <w:t xml:space="preserve"> deals with this by using callbacks to ensure certain tasks are triggered following the execution of a function</w:t>
+      <w:r>
+        <w:t>Javascript deals with this by using callbacks to ensure certain tasks are triggered following the execution of a function</w:t>
       </w:r>
     </w:p>
     <w:p>
@@ -3155,14 +1978,12 @@
           <w:rStyle w:val="CodeBlack"/>
         </w:rPr>
       </w:pPr>
-      <w:proofErr w:type="gramStart"/>
       <w:r>
         <w:rPr>
           <w:rStyle w:val="CodeBlack"/>
         </w:rPr>
         <w:t>request</w:t>
       </w:r>
-      <w:proofErr w:type="gramEnd"/>
     </w:p>
     <w:p>
       <w:pPr>
@@ -3171,14 +1992,12 @@
           <w:rStyle w:val="CodeBlack"/>
         </w:rPr>
       </w:pPr>
-      <w:proofErr w:type="gramStart"/>
       <w:r>
         <w:rPr>
           <w:rStyle w:val="CodeBlack"/>
         </w:rPr>
         <w:t>connection</w:t>
       </w:r>
-      <w:proofErr w:type="gramEnd"/>
     </w:p>
     <w:p>
       <w:pPr>
@@ -3187,14 +2006,12 @@
           <w:rStyle w:val="CodeBlack"/>
         </w:rPr>
       </w:pPr>
-      <w:proofErr w:type="gramStart"/>
       <w:r>
         <w:rPr>
           <w:rStyle w:val="CodeBlack"/>
         </w:rPr>
         <w:t>close</w:t>
       </w:r>
-      <w:proofErr w:type="gramEnd"/>
     </w:p>
     <w:p>
       <w:pPr>
@@ -3325,16 +2142,12 @@
         </w:numPr>
         <w:ind w:left="360" w:hanging="360"/>
       </w:pPr>
-      <w:proofErr w:type="spellStart"/>
-      <w:proofErr w:type="gramStart"/>
       <w:r>
         <w:rPr>
           <w:rStyle w:val="CodeBlack"/>
         </w:rPr>
         <w:t>setTimeout</w:t>
       </w:r>
-      <w:proofErr w:type="spellEnd"/>
-      <w:proofErr w:type="gramEnd"/>
       <w:r>
         <w:t xml:space="preserve"> is put on these requests that calls a function or executes a code snippet after a specified delay.</w:t>
       </w:r>
@@ -3420,13 +2233,8 @@
         </w:numPr>
       </w:pPr>
       <w:r>
-        <w:t xml:space="preserve">Time line of requests, callback and </w:t>
-      </w:r>
-      <w:proofErr w:type="spellStart"/>
-      <w:r>
-        <w:t>setTimeouts</w:t>
-      </w:r>
-      <w:proofErr w:type="spellEnd"/>
+        <w:t>Time line of requests, callback and setTimeouts</w:t>
+      </w:r>
     </w:p>
     <w:p>
       <w:pPr>
@@ -3509,18 +2317,10 @@
         </w:numPr>
       </w:pPr>
       <w:r>
-        <w:t xml:space="preserve">This process has no blocking code being that all these functions are being executed together and are only governed by </w:t>
-      </w:r>
-      <w:proofErr w:type="gramStart"/>
-      <w:r>
-        <w:t>timeouts</w:t>
-      </w:r>
-      <w:r>
-        <w:t xml:space="preserve"> which</w:t>
-      </w:r>
-      <w:proofErr w:type="gramEnd"/>
-      <w:r>
-        <w:t xml:space="preserve"> we can set to a time we choose.</w:t>
+        <w:t>This process has no blocking code being that all these functions are being executed together and are only governed by timeouts</w:t>
+      </w:r>
+      <w:r>
+        <w:t xml:space="preserve"> which we can set to a time we choose.</w:t>
       </w:r>
     </w:p>
     <w:p>
@@ -3865,11 +2665,120 @@
           </wp:inline>
         </w:drawing>
       </w:r>
-      <w:bookmarkStart w:id="0" w:name="_GoBack"/>
-      <w:bookmarkEnd w:id="0"/>
+    </w:p>
+    <w:p>
+      <w:pPr>
+        <w:pStyle w:val="NoteLevel1"/>
+        <w:numPr>
+          <w:ilvl w:val="0"/>
+          <w:numId w:val="0"/>
+        </w:numPr>
+      </w:pPr>
+    </w:p>
+    <w:p>
+      <w:pPr>
+        <w:pStyle w:val="NoteLevel1"/>
+        <w:numPr>
+          <w:ilvl w:val="0"/>
+          <w:numId w:val="0"/>
+        </w:numPr>
+      </w:pPr>
+      <w:r>
+        <w:t>Adding event listeners on the server:</w:t>
+      </w:r>
+    </w:p>
+    <w:p>
+      <w:pPr>
+        <w:pStyle w:val="NoteLevel1"/>
+        <w:numPr>
+          <w:ilvl w:val="0"/>
+          <w:numId w:val="0"/>
+        </w:numPr>
+      </w:pPr>
+      <w:r>
+        <w:rPr>
+          <w:noProof/>
+        </w:rPr>
+        <w:drawing>
+          <wp:inline distT="0" distB="0" distL="0" distR="0" wp14:anchorId="36B6AD45" wp14:editId="565DE92F">
+            <wp:extent cx="5930900" cy="1435100"/>
+            <wp:effectExtent l="0" t="0" r="12700" b="12700"/>
+            <wp:docPr id="9" name="Picture 4" descr="Macintosh HD:Users:evanturner:Desktop:Screen Shot 2015-01-21 at 1.53.36 AM.png"/>
+            <wp:cNvGraphicFramePr>
+              <a:graphicFrameLocks xmlns:a="http://schemas.openxmlformats.org/drawingml/2006/main" noChangeAspect="1"/>
+            </wp:cNvGraphicFramePr>
+            <a:graphic xmlns:a="http://schemas.openxmlformats.org/drawingml/2006/main">
+              <a:graphicData uri="http://schemas.openxmlformats.org/drawingml/2006/picture">
+                <pic:pic xmlns:pic="http://schemas.openxmlformats.org/drawingml/2006/picture">
+                  <pic:nvPicPr>
+                    <pic:cNvPr id="0" name="Picture 4" descr="Macintosh HD:Users:evanturner:Desktop:Screen Shot 2015-01-21 at 1.53.36 AM.png"/>
+                    <pic:cNvPicPr>
+                      <a:picLocks noChangeAspect="1" noChangeArrowheads="1"/>
+                    </pic:cNvPicPr>
+                  </pic:nvPicPr>
+                  <pic:blipFill>
+                    <a:blip r:embed="rId20">
+                      <a:extLst>
+                        <a:ext uri="{28A0092B-C50C-407E-A947-70E740481C1C}">
+                          <a14:useLocalDpi xmlns:a14="http://schemas.microsoft.com/office/drawing/2010/main" val="0"/>
+                        </a:ext>
+                      </a:extLst>
+                    </a:blip>
+                    <a:srcRect/>
+                    <a:stretch>
+                      <a:fillRect/>
+                    </a:stretch>
+                  </pic:blipFill>
+                  <pic:spPr bwMode="auto">
+                    <a:xfrm>
+                      <a:off x="0" y="0"/>
+                      <a:ext cx="5930900" cy="1435100"/>
+                    </a:xfrm>
+                    <a:prstGeom prst="rect">
+                      <a:avLst/>
+                    </a:prstGeom>
+                    <a:noFill/>
+                    <a:ln>
+                      <a:noFill/>
+                    </a:ln>
+                  </pic:spPr>
+                </pic:pic>
+              </a:graphicData>
+            </a:graphic>
+          </wp:inline>
+        </w:drawing>
+      </w:r>
+    </w:p>
+    <w:p>
+      <w:pPr>
+        <w:pStyle w:val="NoteLevel1"/>
+        <w:numPr>
+          <w:ilvl w:val="0"/>
+          <w:numId w:val="0"/>
+        </w:numPr>
+        <w:sectPr>
+          <w:headerReference w:type="first" r:id="rId21"/>
+          <w:pgSz w:w="12240" w:h="15840"/>
+          <w:pgMar w:top="1440" w:right="1440" w:bottom="1440" w:left="1440" w:header="720" w:footer="720" w:gutter="0"/>
+          <w:cols w:space="720"/>
+          <w:titlePg/>
+          <w:docGrid w:type="lines" w:linePitch="360"/>
+        </w:sectPr>
+      </w:pPr>
+    </w:p>
+    <w:p>
+      <w:r>
+        <w:t>Express</w:t>
+      </w:r>
+    </w:p>
+    <w:p/>
+    <w:p>
+      <w:r>
+        <w:t>The Express Application is the main component for your web application. Among other things, it is used to define routes, start listening for http connections, and perform routing for requests.</w:t>
+      </w:r>
     </w:p>
     <w:sectPr>
-      <w:headerReference w:type="first" r:id="rId20"/>
+      <w:headerReference w:type="first" r:id="rId22"/>
       <w:pgSz w:w="12240" w:h="15840"/>
       <w:pgMar w:top="1440" w:right="1440" w:bottom="1440" w:left="1440" w:header="720" w:footer="720" w:gutter="0"/>
       <w:cols w:space="720"/>
@@ -3935,8 +2844,8 @@
         <w:szCs w:val="36"/>
       </w:rPr>
     </w:pPr>
-    <w:bookmarkStart w:id="1" w:name="_WNSectionTitle_13"/>
-    <w:bookmarkStart w:id="2" w:name="_WNTabType_12"/>
+    <w:bookmarkStart w:id="0" w:name="_WNSectionTitle_13"/>
+    <w:bookmarkStart w:id="1" w:name="_WNTabType_12"/>
     <w:r>
       <w:rPr>
         <w:rFonts w:eastAsia="ＭＳ ゴシック"/>
@@ -3991,8 +2900,88 @@
       <w:fldChar w:fldCharType="end"/>
     </w:r>
   </w:p>
+  <w:bookmarkEnd w:id="0"/>
   <w:bookmarkEnd w:id="1"/>
+</w:hdr>
+</file>
+
+<file path=word/header2.xml><?xml version="1.0" encoding="utf-8"?>
+<w:hdr xmlns:wpc="http://schemas.microsoft.com/office/word/2010/wordprocessingCanvas" xmlns:mo="http://schemas.microsoft.com/office/mac/office/2008/main" xmlns:mc="http://schemas.openxmlformats.org/markup-compatibility/2006" xmlns:mv="urn:schemas-microsoft-com:mac:vml" xmlns:o="urn:schemas-microsoft-com:office:office" xmlns:r="http://schemas.openxmlformats.org/officeDocument/2006/relationships" xmlns:m="http://schemas.openxmlformats.org/officeDocument/2006/math" xmlns:v="urn:schemas-microsoft-com:vml" xmlns:wp14="http://schemas.microsoft.com/office/word/2010/wordprocessingDrawing" xmlns:wp="http://schemas.openxmlformats.org/drawingml/2006/wordprocessingDrawing" xmlns:w10="urn:schemas-microsoft-com:office:word" xmlns:w="http://schemas.openxmlformats.org/wordprocessingml/2006/main" xmlns:w14="http://schemas.microsoft.com/office/word/2010/wordml" xmlns:wpg="http://schemas.microsoft.com/office/word/2010/wordprocessingGroup" xmlns:wpi="http://schemas.microsoft.com/office/word/2010/wordprocessingInk" xmlns:wne="http://schemas.microsoft.com/office/word/2006/wordml" xmlns:wps="http://schemas.microsoft.com/office/word/2010/wordprocessingShape" mc:Ignorable="w14 wp14">
+  <w:p>
+    <w:pPr>
+      <w:pStyle w:val="Header"/>
+      <w:tabs>
+        <w:tab w:val="clear" w:pos="4320"/>
+        <w:tab w:val="clear" w:pos="8640"/>
+        <w:tab w:val="right" w:pos="9720"/>
+      </w:tabs>
+      <w:ind w:left="-360"/>
+      <w:rPr>
+        <w:rFonts w:eastAsia="ＭＳ ゴシック"/>
+        <w:sz w:val="36"/>
+        <w:szCs w:val="36"/>
+      </w:rPr>
+    </w:pPr>
+    <w:bookmarkStart w:id="2" w:name="_WNSectionTitle"/>
+    <w:bookmarkStart w:id="3" w:name="_WNTabType_1"/>
+    <w:r>
+      <w:rPr>
+        <w:rFonts w:eastAsia="ＭＳ ゴシック"/>
+        <w:sz w:val="36"/>
+        <w:szCs w:val="36"/>
+      </w:rPr>
+      <w:t>Express</w:t>
+    </w:r>
+    <w:bookmarkStart w:id="4" w:name="_GoBack"/>
+    <w:bookmarkEnd w:id="4"/>
+    <w:r>
+      <w:rPr>
+        <w:rFonts w:eastAsia="ＭＳ ゴシック"/>
+        <w:sz w:val="36"/>
+        <w:szCs w:val="36"/>
+      </w:rPr>
+      <w:tab/>
+    </w:r>
+    <w:r>
+      <w:rPr>
+        <w:rFonts w:eastAsia="ＭＳ ゴシック"/>
+        <w:sz w:val="36"/>
+        <w:szCs w:val="36"/>
+      </w:rPr>
+      <w:fldChar w:fldCharType="begin"/>
+    </w:r>
+    <w:r>
+      <w:rPr>
+        <w:rFonts w:eastAsia="ＭＳ ゴシック"/>
+      </w:rPr>
+      <w:instrText xml:space="preserve"> CREATEDATE </w:instrText>
+    </w:r>
+    <w:r>
+      <w:rPr>
+        <w:rFonts w:eastAsia="ＭＳ ゴシック"/>
+        <w:sz w:val="36"/>
+        <w:szCs w:val="36"/>
+      </w:rPr>
+      <w:fldChar w:fldCharType="separate"/>
+    </w:r>
+    <w:r>
+      <w:rPr>
+        <w:rFonts w:eastAsia="ＭＳ ゴシック"/>
+        <w:noProof/>
+      </w:rPr>
+      <w:t>9/22/14 9:35 AM</w:t>
+    </w:r>
+    <w:r>
+      <w:rPr>
+        <w:rFonts w:eastAsia="ＭＳ ゴシック"/>
+        <w:sz w:val="36"/>
+        <w:szCs w:val="36"/>
+      </w:rPr>
+      <w:fldChar w:fldCharType="end"/>
+    </w:r>
+  </w:p>
   <w:bookmarkEnd w:id="2"/>
+  <w:bookmarkEnd w:id="3"/>
 </w:hdr>
 </file>
 
@@ -9826,7 +8815,6 @@
   <w:style w:type="character" w:default="1" w:styleId="DefaultParagraphFont">
     <w:name w:val="Default Paragraph Font"/>
     <w:uiPriority w:val="1"/>
-    <w:semiHidden/>
     <w:unhideWhenUsed/>
   </w:style>
   <w:style w:type="table" w:default="1" w:styleId="TableNormal">
@@ -10443,7 +9431,6 @@
   <w:style w:type="character" w:default="1" w:styleId="DefaultParagraphFont">
     <w:name w:val="Default Paragraph Font"/>
     <w:uiPriority w:val="1"/>
-    <w:semiHidden/>
     <w:unhideWhenUsed/>
   </w:style>
   <w:style w:type="table" w:default="1" w:styleId="TableNormal">
@@ -11199,7 +10186,7 @@
 </file>
 
 <file path=customXml/itemProps1.xml><?xml version="1.0" encoding="utf-8"?>
-<ds:datastoreItem xmlns:ds="http://schemas.openxmlformats.org/officeDocument/2006/customXml" ds:itemID="{3739D5AB-EF52-084E-B0CA-92769A318345}">
+<ds:datastoreItem xmlns:ds="http://schemas.openxmlformats.org/officeDocument/2006/customXml" ds:itemID="{FB1A223F-0A79-1044-9DCD-8C1091D3A66D}">
   <ds:schemaRefs>
     <ds:schemaRef ds:uri="http://schemas.openxmlformats.org/officeDocument/2006/bibliography"/>
   </ds:schemaRefs>

</xml_diff>

<commit_message>
added notes on express router
</commit_message>
<xml_diff>
--- a/WDA.docx
+++ b/WDA.docx
@@ -2773,12 +2773,317 @@
     </w:p>
     <w:p/>
     <w:p>
+      <w:pPr>
+        <w:rPr>
+          <w:b/>
+        </w:rPr>
+      </w:pPr>
+      <w:r>
+        <w:rPr>
+          <w:b/>
+        </w:rPr>
+        <w:t>Express Application</w:t>
+      </w:r>
+    </w:p>
+    <w:p>
+      <w:r>
+        <w:rPr>
+          <w:noProof/>
+        </w:rPr>
+        <w:drawing>
+          <wp:inline distT="0" distB="0" distL="0" distR="0" wp14:anchorId="0BF2E721" wp14:editId="606E0D28">
+            <wp:extent cx="5943600" cy="520700"/>
+            <wp:effectExtent l="0" t="0" r="0" b="12700"/>
+            <wp:docPr id="10" name="Picture 1" descr="Macintosh HD:Users:evanturner:Desktop:Screen Shot 2015-01-22 at 5.25.09 PM.png"/>
+            <wp:cNvGraphicFramePr>
+              <a:graphicFrameLocks xmlns:a="http://schemas.openxmlformats.org/drawingml/2006/main" noChangeAspect="1"/>
+            </wp:cNvGraphicFramePr>
+            <a:graphic xmlns:a="http://schemas.openxmlformats.org/drawingml/2006/main">
+              <a:graphicData uri="http://schemas.openxmlformats.org/drawingml/2006/picture">
+                <pic:pic xmlns:pic="http://schemas.openxmlformats.org/drawingml/2006/picture">
+                  <pic:nvPicPr>
+                    <pic:cNvPr id="0" name="Picture 1" descr="Macintosh HD:Users:evanturner:Desktop:Screen Shot 2015-01-22 at 5.25.09 PM.png"/>
+                    <pic:cNvPicPr>
+                      <a:picLocks noChangeAspect="1" noChangeArrowheads="1"/>
+                    </pic:cNvPicPr>
+                  </pic:nvPicPr>
+                  <pic:blipFill>
+                    <a:blip r:embed="rId22">
+                      <a:extLst>
+                        <a:ext uri="{28A0092B-C50C-407E-A947-70E740481C1C}">
+                          <a14:useLocalDpi xmlns:a14="http://schemas.microsoft.com/office/drawing/2010/main" val="0"/>
+                        </a:ext>
+                      </a:extLst>
+                    </a:blip>
+                    <a:srcRect/>
+                    <a:stretch>
+                      <a:fillRect/>
+                    </a:stretch>
+                  </pic:blipFill>
+                  <pic:spPr bwMode="auto">
+                    <a:xfrm>
+                      <a:off x="0" y="0"/>
+                      <a:ext cx="5943600" cy="520700"/>
+                    </a:xfrm>
+                    <a:prstGeom prst="rect">
+                      <a:avLst/>
+                    </a:prstGeom>
+                    <a:noFill/>
+                    <a:ln>
+                      <a:noFill/>
+                    </a:ln>
+                  </pic:spPr>
+                </pic:pic>
+              </a:graphicData>
+            </a:graphic>
+          </wp:inline>
+        </w:drawing>
+      </w:r>
+    </w:p>
+    <w:p>
       <w:r>
         <w:t>The Express Application is the main component for your web application. Among other things, it is used to define routes, start listening for http connections, and perform routing for requests.</w:t>
       </w:r>
     </w:p>
+    <w:p/>
+    <w:p>
+      <w:pPr>
+        <w:rPr>
+          <w:b/>
+        </w:rPr>
+      </w:pPr>
+      <w:r>
+        <w:rPr>
+          <w:b/>
+        </w:rPr>
+        <w:t>Express Router</w:t>
+      </w:r>
+    </w:p>
+    <w:p>
+      <w:r>
+        <w:rPr>
+          <w:noProof/>
+        </w:rPr>
+        <w:drawing>
+          <wp:inline distT="0" distB="0" distL="0" distR="0" wp14:anchorId="4DC5F806" wp14:editId="658014BD">
+            <wp:extent cx="5930900" cy="596900"/>
+            <wp:effectExtent l="0" t="0" r="12700" b="12700"/>
+            <wp:docPr id="11" name="Picture 2" descr="Macintosh HD:Users:evanturner:Desktop:Screen Shot 2015-01-22 at 5.25.45 PM.png"/>
+            <wp:cNvGraphicFramePr>
+              <a:graphicFrameLocks xmlns:a="http://schemas.openxmlformats.org/drawingml/2006/main" noChangeAspect="1"/>
+            </wp:cNvGraphicFramePr>
+            <a:graphic xmlns:a="http://schemas.openxmlformats.org/drawingml/2006/main">
+              <a:graphicData uri="http://schemas.openxmlformats.org/drawingml/2006/picture">
+                <pic:pic xmlns:pic="http://schemas.openxmlformats.org/drawingml/2006/picture">
+                  <pic:nvPicPr>
+                    <pic:cNvPr id="0" name="Picture 2" descr="Macintosh HD:Users:evanturner:Desktop:Screen Shot 2015-01-22 at 5.25.45 PM.png"/>
+                    <pic:cNvPicPr>
+                      <a:picLocks noChangeAspect="1" noChangeArrowheads="1"/>
+                    </pic:cNvPicPr>
+                  </pic:nvPicPr>
+                  <pic:blipFill>
+                    <a:blip r:embed="rId23">
+                      <a:extLst>
+                        <a:ext uri="{28A0092B-C50C-407E-A947-70E740481C1C}">
+                          <a14:useLocalDpi xmlns:a14="http://schemas.microsoft.com/office/drawing/2010/main" val="0"/>
+                        </a:ext>
+                      </a:extLst>
+                    </a:blip>
+                    <a:srcRect/>
+                    <a:stretch>
+                      <a:fillRect/>
+                    </a:stretch>
+                  </pic:blipFill>
+                  <pic:spPr bwMode="auto">
+                    <a:xfrm>
+                      <a:off x="0" y="0"/>
+                      <a:ext cx="5930900" cy="596900"/>
+                    </a:xfrm>
+                    <a:prstGeom prst="rect">
+                      <a:avLst/>
+                    </a:prstGeom>
+                    <a:noFill/>
+                    <a:ln>
+                      <a:noFill/>
+                    </a:ln>
+                  </pic:spPr>
+                </pic:pic>
+              </a:graphicData>
+            </a:graphic>
+          </wp:inline>
+        </w:drawing>
+      </w:r>
+    </w:p>
+    <w:p>
+      <w:r>
+        <w:t>A router is an isolated instance of middleware and routes. Routers can be thought of as “mini” applications only capable of performing middleware and routing. Every express application has a builtin app router. Routers behave like middleware themselves and can be “.use()’d” by the app or in other routers</w:t>
+      </w:r>
+    </w:p>
+    <w:p/>
+    <w:p>
+      <w:pPr>
+        <w:rPr>
+          <w:b/>
+        </w:rPr>
+      </w:pPr>
+      <w:r>
+        <w:rPr>
+          <w:b/>
+        </w:rPr>
+        <w:t>Creating a Route</w:t>
+      </w:r>
+    </w:p>
+    <w:p>
+      <w:r>
+        <w:rPr>
+          <w:noProof/>
+        </w:rPr>
+        <w:drawing>
+          <wp:inline distT="0" distB="0" distL="0" distR="0" wp14:anchorId="31C00C2D" wp14:editId="2530CB42">
+            <wp:extent cx="5943600" cy="1041400"/>
+            <wp:effectExtent l="0" t="0" r="0" b="0"/>
+            <wp:docPr id="12" name="Picture 3" descr="Macintosh HD:Users:evanturner:Desktop:Screen Shot 2015-01-22 at 5.29.11 PM.png"/>
+            <wp:cNvGraphicFramePr>
+              <a:graphicFrameLocks xmlns:a="http://schemas.openxmlformats.org/drawingml/2006/main" noChangeAspect="1"/>
+            </wp:cNvGraphicFramePr>
+            <a:graphic xmlns:a="http://schemas.openxmlformats.org/drawingml/2006/main">
+              <a:graphicData uri="http://schemas.openxmlformats.org/drawingml/2006/picture">
+                <pic:pic xmlns:pic="http://schemas.openxmlformats.org/drawingml/2006/picture">
+                  <pic:nvPicPr>
+                    <pic:cNvPr id="0" name="Picture 3" descr="Macintosh HD:Users:evanturner:Desktop:Screen Shot 2015-01-22 at 5.29.11 PM.png"/>
+                    <pic:cNvPicPr>
+                      <a:picLocks noChangeAspect="1" noChangeArrowheads="1"/>
+                    </pic:cNvPicPr>
+                  </pic:nvPicPr>
+                  <pic:blipFill>
+                    <a:blip r:embed="rId24">
+                      <a:extLst>
+                        <a:ext uri="{28A0092B-C50C-407E-A947-70E740481C1C}">
+                          <a14:useLocalDpi xmlns:a14="http://schemas.microsoft.com/office/drawing/2010/main" val="0"/>
+                        </a:ext>
+                      </a:extLst>
+                    </a:blip>
+                    <a:srcRect/>
+                    <a:stretch>
+                      <a:fillRect/>
+                    </a:stretch>
+                  </pic:blipFill>
+                  <pic:spPr bwMode="auto">
+                    <a:xfrm>
+                      <a:off x="0" y="0"/>
+                      <a:ext cx="5943600" cy="1041400"/>
+                    </a:xfrm>
+                    <a:prstGeom prst="rect">
+                      <a:avLst/>
+                    </a:prstGeom>
+                    <a:noFill/>
+                    <a:ln>
+                      <a:noFill/>
+                    </a:ln>
+                  </pic:spPr>
+                </pic:pic>
+              </a:graphicData>
+            </a:graphic>
+          </wp:inline>
+        </w:drawing>
+      </w:r>
+    </w:p>
+    <w:p>
+      <w:r>
+        <w:t>Here we are creating a route for ‘/’ to return a JSON object with message set to a constant string.</w:t>
+      </w:r>
+    </w:p>
+    <w:p/>
+    <w:p>
+      <w:pPr>
+        <w:rPr>
+          <w:b/>
+        </w:rPr>
+      </w:pPr>
+      <w:r>
+        <w:rPr>
+          <w:b/>
+        </w:rPr>
+        <w:t>Register Routes and Start Server</w:t>
+      </w:r>
+    </w:p>
+    <w:p>
+      <w:pPr>
+        <w:rPr>
+          <w:b/>
+        </w:rPr>
+      </w:pPr>
+      <w:r>
+        <w:rPr>
+          <w:b/>
+          <w:noProof/>
+        </w:rPr>
+        <w:drawing>
+          <wp:inline distT="0" distB="0" distL="0" distR="0" wp14:anchorId="311D2FFA" wp14:editId="7D2B34E5">
+            <wp:extent cx="5943600" cy="1016000"/>
+            <wp:effectExtent l="0" t="0" r="0" b="0"/>
+            <wp:docPr id="13" name="Picture 4" descr="Macintosh HD:Users:evanturner:Desktop:Screen Shot 2015-01-22 at 5.32.28 PM.png"/>
+            <wp:cNvGraphicFramePr>
+              <a:graphicFrameLocks xmlns:a="http://schemas.openxmlformats.org/drawingml/2006/main" noChangeAspect="1"/>
+            </wp:cNvGraphicFramePr>
+            <a:graphic xmlns:a="http://schemas.openxmlformats.org/drawingml/2006/main">
+              <a:graphicData uri="http://schemas.openxmlformats.org/drawingml/2006/picture">
+                <pic:pic xmlns:pic="http://schemas.openxmlformats.org/drawingml/2006/picture">
+                  <pic:nvPicPr>
+                    <pic:cNvPr id="0" name="Picture 4" descr="Macintosh HD:Users:evanturner:Desktop:Screen Shot 2015-01-22 at 5.32.28 PM.png"/>
+                    <pic:cNvPicPr>
+                      <a:picLocks noChangeAspect="1" noChangeArrowheads="1"/>
+                    </pic:cNvPicPr>
+                  </pic:nvPicPr>
+                  <pic:blipFill>
+                    <a:blip r:embed="rId25">
+                      <a:extLst>
+                        <a:ext uri="{28A0092B-C50C-407E-A947-70E740481C1C}">
+                          <a14:useLocalDpi xmlns:a14="http://schemas.microsoft.com/office/drawing/2010/main" val="0"/>
+                        </a:ext>
+                      </a:extLst>
+                    </a:blip>
+                    <a:srcRect/>
+                    <a:stretch>
+                      <a:fillRect/>
+                    </a:stretch>
+                  </pic:blipFill>
+                  <pic:spPr bwMode="auto">
+                    <a:xfrm>
+                      <a:off x="0" y="0"/>
+                      <a:ext cx="5943600" cy="1016000"/>
+                    </a:xfrm>
+                    <a:prstGeom prst="rect">
+                      <a:avLst/>
+                    </a:prstGeom>
+                    <a:noFill/>
+                    <a:ln>
+                      <a:noFill/>
+                    </a:ln>
+                  </pic:spPr>
+                </pic:pic>
+              </a:graphicData>
+            </a:graphic>
+          </wp:inline>
+        </w:drawing>
+      </w:r>
+    </w:p>
+    <w:p>
+      <w:r>
+        <w:t> </w:t>
+      </w:r>
+      <w:r>
+        <w:t>R</w:t>
+      </w:r>
+      <w:bookmarkStart w:id="2" w:name="_GoBack"/>
+      <w:bookmarkEnd w:id="2"/>
+      <w:r>
+        <w:t>egister our previously defined routes with the application using the prefix ‘/api’. This means that all defined routes will be prefixed with ‘/api’.</w:t>
+      </w:r>
+    </w:p>
+    <w:p/>
     <w:sectPr>
-      <w:headerReference w:type="first" r:id="rId22"/>
+      <w:headerReference w:type="first" r:id="rId26"/>
       <w:pgSz w:w="12240" w:h="15840"/>
       <w:pgMar w:top="1440" w:right="1440" w:bottom="1440" w:left="1440" w:header="720" w:footer="720" w:gutter="0"/>
       <w:cols w:space="720"/>
@@ -2922,8 +3227,8 @@
         <w:szCs w:val="36"/>
       </w:rPr>
     </w:pPr>
-    <w:bookmarkStart w:id="2" w:name="_WNSectionTitle"/>
-    <w:bookmarkStart w:id="3" w:name="_WNTabType_1"/>
+    <w:bookmarkStart w:id="3" w:name="_WNSectionTitle"/>
+    <w:bookmarkStart w:id="4" w:name="_WNTabType_1"/>
     <w:r>
       <w:rPr>
         <w:rFonts w:eastAsia="ＭＳ ゴシック"/>
@@ -2932,8 +3237,6 @@
       </w:rPr>
       <w:t>Express</w:t>
     </w:r>
-    <w:bookmarkStart w:id="4" w:name="_GoBack"/>
-    <w:bookmarkEnd w:id="4"/>
     <w:r>
       <w:rPr>
         <w:rFonts w:eastAsia="ＭＳ ゴシック"/>
@@ -2980,8 +3283,8 @@
       <w:fldChar w:fldCharType="end"/>
     </w:r>
   </w:p>
-  <w:bookmarkEnd w:id="2"/>
   <w:bookmarkEnd w:id="3"/>
+  <w:bookmarkEnd w:id="4"/>
 </w:hdr>
 </file>
 
@@ -10186,7 +10489,7 @@
 </file>
 
 <file path=customXml/itemProps1.xml><?xml version="1.0" encoding="utf-8"?>
-<ds:datastoreItem xmlns:ds="http://schemas.openxmlformats.org/officeDocument/2006/customXml" ds:itemID="{FB1A223F-0A79-1044-9DCD-8C1091D3A66D}">
+<ds:datastoreItem xmlns:ds="http://schemas.openxmlformats.org/officeDocument/2006/customXml" ds:itemID="{8080B431-1675-D44F-97D7-52DFDE2DE89B}">
   <ds:schemaRefs>
     <ds:schemaRef ds:uri="http://schemas.openxmlformats.org/officeDocument/2006/bibliography"/>
   </ds:schemaRefs>

</xml_diff>

<commit_message>
server starts, routes work
</commit_message>
<xml_diff>
--- a/WDA.docx
+++ b/WDA.docx
@@ -16,6 +16,7 @@
           <w:highlight w:val="red"/>
         </w:rPr>
       </w:pPr>
+      <w:proofErr w:type="gramStart"/>
       <w:r>
         <w:rPr>
           <w:b/>
@@ -24,6 +25,7 @@
         </w:rPr>
         <w:t>s01</w:t>
       </w:r>
+      <w:proofErr w:type="gramEnd"/>
       <w:r>
         <w:rPr>
           <w:b/>
@@ -46,17 +48,24 @@
           <w:b/>
         </w:rPr>
       </w:pPr>
+      <w:proofErr w:type="gramStart"/>
       <w:r>
         <w:rPr>
           <w:b/>
         </w:rPr>
         <w:t>e01</w:t>
       </w:r>
-    </w:p>
-    <w:p>
-      <w:r>
-        <w:t>1. MongoDB</w:t>
-      </w:r>
+      <w:proofErr w:type="gramEnd"/>
+    </w:p>
+    <w:p>
+      <w:r>
+        <w:t xml:space="preserve">1. </w:t>
+      </w:r>
+      <w:proofErr w:type="spellStart"/>
+      <w:r>
+        <w:t>MongoDB</w:t>
+      </w:r>
+      <w:proofErr w:type="spellEnd"/>
     </w:p>
     <w:p/>
     <w:p>
@@ -79,12 +88,14 @@
           <w:u w:val="single"/>
         </w:rPr>
       </w:pPr>
+      <w:proofErr w:type="spellStart"/>
       <w:r>
         <w:rPr>
           <w:u w:val="single"/>
         </w:rPr>
         <w:t>MongoDB</w:t>
       </w:r>
+      <w:proofErr w:type="spellEnd"/>
     </w:p>
     <w:p>
       <w:pPr>
@@ -135,12 +146,21 @@
           <w:highlight w:val="black"/>
         </w:rPr>
       </w:pPr>
+      <w:proofErr w:type="gramStart"/>
       <w:r>
         <w:rPr>
           <w:rStyle w:val="bash"/>
           <w:highlight w:val="black"/>
         </w:rPr>
-        <w:t>brew update</w:t>
+        <w:t>brew</w:t>
+      </w:r>
+      <w:proofErr w:type="gramEnd"/>
+      <w:r>
+        <w:rPr>
+          <w:rStyle w:val="bash"/>
+          <w:highlight w:val="black"/>
+        </w:rPr>
+        <w:t xml:space="preserve"> update</w:t>
       </w:r>
     </w:p>
     <w:p>
@@ -159,13 +179,31 @@
           <w:highlight w:val="black"/>
         </w:rPr>
       </w:pPr>
+      <w:proofErr w:type="gramStart"/>
       <w:r>
         <w:rPr>
           <w:rStyle w:val="bash"/>
           <w:highlight w:val="black"/>
         </w:rPr>
-        <w:t>brew install mongodb</w:t>
-      </w:r>
+        <w:t>brew</w:t>
+      </w:r>
+      <w:proofErr w:type="gramEnd"/>
+      <w:r>
+        <w:rPr>
+          <w:rStyle w:val="bash"/>
+          <w:highlight w:val="black"/>
+        </w:rPr>
+        <w:t xml:space="preserve"> install </w:t>
+      </w:r>
+      <w:proofErr w:type="spellStart"/>
+      <w:r>
+        <w:rPr>
+          <w:rStyle w:val="bash"/>
+          <w:highlight w:val="black"/>
+        </w:rPr>
+        <w:t>mongodb</w:t>
+      </w:r>
+      <w:proofErr w:type="spellEnd"/>
     </w:p>
     <w:p>
       <w:pPr>
@@ -188,7 +226,15 @@
         </w:numPr>
       </w:pPr>
       <w:r>
-        <w:t>Create a data/db folder where you want your databases to be sourced</w:t>
+        <w:t>Create a data/</w:t>
+      </w:r>
+      <w:proofErr w:type="spellStart"/>
+      <w:r>
+        <w:t>db</w:t>
+      </w:r>
+      <w:proofErr w:type="spellEnd"/>
+      <w:r>
+        <w:t xml:space="preserve"> folder where you want your databases to be sourced</w:t>
       </w:r>
     </w:p>
     <w:p>
@@ -207,13 +253,65 @@
           <w:highlight w:val="black"/>
         </w:rPr>
       </w:pPr>
+      <w:proofErr w:type="spellStart"/>
+      <w:proofErr w:type="gramStart"/>
       <w:r>
         <w:rPr>
           <w:rStyle w:val="bash"/>
           <w:highlight w:val="black"/>
         </w:rPr>
-        <w:t>mkdir –p users/evanturner/src/data/db</w:t>
-      </w:r>
+        <w:t>mkdir</w:t>
+      </w:r>
+      <w:proofErr w:type="spellEnd"/>
+      <w:proofErr w:type="gramEnd"/>
+      <w:r>
+        <w:rPr>
+          <w:rStyle w:val="bash"/>
+          <w:highlight w:val="black"/>
+        </w:rPr>
+        <w:t xml:space="preserve"> –p users/</w:t>
+      </w:r>
+      <w:proofErr w:type="spellStart"/>
+      <w:r>
+        <w:rPr>
+          <w:rStyle w:val="bash"/>
+          <w:highlight w:val="black"/>
+        </w:rPr>
+        <w:t>evanturner</w:t>
+      </w:r>
+      <w:proofErr w:type="spellEnd"/>
+      <w:r>
+        <w:rPr>
+          <w:rStyle w:val="bash"/>
+          <w:highlight w:val="black"/>
+        </w:rPr>
+        <w:t>/</w:t>
+      </w:r>
+      <w:proofErr w:type="spellStart"/>
+      <w:r>
+        <w:rPr>
+          <w:rStyle w:val="bash"/>
+          <w:highlight w:val="black"/>
+        </w:rPr>
+        <w:t>src</w:t>
+      </w:r>
+      <w:proofErr w:type="spellEnd"/>
+      <w:r>
+        <w:rPr>
+          <w:rStyle w:val="bash"/>
+          <w:highlight w:val="black"/>
+        </w:rPr>
+        <w:t>/data/</w:t>
+      </w:r>
+      <w:proofErr w:type="spellStart"/>
+      <w:r>
+        <w:rPr>
+          <w:rStyle w:val="bash"/>
+          <w:highlight w:val="black"/>
+        </w:rPr>
+        <w:t>db</w:t>
+      </w:r>
+      <w:proofErr w:type="spellEnd"/>
     </w:p>
     <w:p>
       <w:pPr>
@@ -238,24 +336,41 @@
         <w:t>ou connect to the database server, which runs a</w:t>
       </w:r>
       <w:r>
-        <w:t>s mongod</w:t>
-      </w:r>
+        <w:t xml:space="preserve">s </w:t>
+      </w:r>
+      <w:proofErr w:type="spellStart"/>
+      <w:r>
+        <w:t>mongod</w:t>
+      </w:r>
+      <w:proofErr w:type="spellEnd"/>
     </w:p>
     <w:p>
       <w:pPr>
         <w:pStyle w:val="NoteLevel2"/>
       </w:pPr>
+      <w:proofErr w:type="spellStart"/>
+      <w:proofErr w:type="gramStart"/>
       <w:r>
         <w:rPr>
           <w:b/>
         </w:rPr>
         <w:t>mongod</w:t>
       </w:r>
+      <w:proofErr w:type="spellEnd"/>
+      <w:proofErr w:type="gramEnd"/>
       <w:r>
         <w:t xml:space="preserve"> is the primary daemon </w:t>
       </w:r>
       <w:r>
-        <w:t xml:space="preserve">process for the MongoDB system. </w:t>
+        <w:t xml:space="preserve">process for the </w:t>
+      </w:r>
+      <w:proofErr w:type="spellStart"/>
+      <w:r>
+        <w:t>MongoDB</w:t>
+      </w:r>
+      <w:proofErr w:type="spellEnd"/>
+      <w:r>
+        <w:t xml:space="preserve"> system. </w:t>
       </w:r>
     </w:p>
     <w:p>
@@ -274,8 +389,21 @@
         </w:rPr>
       </w:pPr>
       <w:r>
-        <w:t>Specify the dbpath when loading mongod</w:t>
-      </w:r>
+        <w:t xml:space="preserve">Specify the </w:t>
+      </w:r>
+      <w:proofErr w:type="spellStart"/>
+      <w:r>
+        <w:t>dbpath</w:t>
+      </w:r>
+      <w:proofErr w:type="spellEnd"/>
+      <w:r>
+        <w:t xml:space="preserve"> when loading </w:t>
+      </w:r>
+      <w:proofErr w:type="spellStart"/>
+      <w:r>
+        <w:t>mongod</w:t>
+      </w:r>
+      <w:proofErr w:type="spellEnd"/>
     </w:p>
     <w:p>
       <w:pPr>
@@ -290,13 +418,65 @@
           <w:highlight w:val="black"/>
         </w:rPr>
       </w:pPr>
+      <w:proofErr w:type="spellStart"/>
+      <w:proofErr w:type="gramStart"/>
       <w:r>
         <w:rPr>
           <w:rStyle w:val="bash"/>
           <w:highlight w:val="black"/>
         </w:rPr>
-        <w:t>mongod --dbpath ~/src/data/db</w:t>
-      </w:r>
+        <w:t>mongod</w:t>
+      </w:r>
+      <w:proofErr w:type="spellEnd"/>
+      <w:proofErr w:type="gramEnd"/>
+      <w:r>
+        <w:rPr>
+          <w:rStyle w:val="bash"/>
+          <w:highlight w:val="black"/>
+        </w:rPr>
+        <w:t xml:space="preserve"> --</w:t>
+      </w:r>
+      <w:proofErr w:type="spellStart"/>
+      <w:r>
+        <w:rPr>
+          <w:rStyle w:val="bash"/>
+          <w:highlight w:val="black"/>
+        </w:rPr>
+        <w:t>dbpath</w:t>
+      </w:r>
+      <w:proofErr w:type="spellEnd"/>
+      <w:r>
+        <w:rPr>
+          <w:rStyle w:val="bash"/>
+          <w:highlight w:val="black"/>
+        </w:rPr>
+        <w:t xml:space="preserve"> ~/</w:t>
+      </w:r>
+      <w:proofErr w:type="spellStart"/>
+      <w:r>
+        <w:rPr>
+          <w:rStyle w:val="bash"/>
+          <w:highlight w:val="black"/>
+        </w:rPr>
+        <w:t>src</w:t>
+      </w:r>
+      <w:proofErr w:type="spellEnd"/>
+      <w:r>
+        <w:rPr>
+          <w:rStyle w:val="bash"/>
+          <w:highlight w:val="black"/>
+        </w:rPr>
+        <w:t>/data/</w:t>
+      </w:r>
+      <w:proofErr w:type="spellStart"/>
+      <w:r>
+        <w:rPr>
+          <w:rStyle w:val="bash"/>
+          <w:highlight w:val="black"/>
+        </w:rPr>
+        <w:t>db</w:t>
+      </w:r>
+      <w:proofErr w:type="spellEnd"/>
     </w:p>
     <w:p>
       <w:pPr>
@@ -408,6 +588,7 @@
           <w:highlight w:val="black"/>
         </w:rPr>
       </w:pPr>
+      <w:proofErr w:type="gramStart"/>
       <w:r>
         <w:rPr>
           <w:rStyle w:val="bash"/>
@@ -415,6 +596,7 @@
         </w:rPr>
         <w:t>mongo</w:t>
       </w:r>
+      <w:proofErr w:type="gramEnd"/>
     </w:p>
     <w:p>
       <w:pPr>
@@ -513,18 +695,29 @@
           <w:rStyle w:val="bash"/>
           <w:highlight w:val="black"/>
         </w:rPr>
-        <w:t>show dbs</w:t>
-      </w:r>
-      <w:r>
-        <w:t> operation again, it will not include the </w:t>
-      </w:r>
+        <w:t>show </w:t>
+      </w:r>
+      <w:proofErr w:type="spellStart"/>
       <w:r>
         <w:rPr>
           <w:rStyle w:val="bash"/>
           <w:highlight w:val="black"/>
         </w:rPr>
+        <w:t>dbs</w:t>
+      </w:r>
+      <w:proofErr w:type="spellEnd"/>
+      <w:r>
+        <w:t> operation again, it will not include the </w:t>
+      </w:r>
+      <w:proofErr w:type="spellStart"/>
+      <w:r>
+        <w:rPr>
+          <w:rStyle w:val="bash"/>
+          <w:highlight w:val="black"/>
+        </w:rPr>
         <w:t>book_library_db</w:t>
       </w:r>
+      <w:proofErr w:type="spellEnd"/>
       <w:r>
         <w:t> </w:t>
       </w:r>
@@ -536,9 +729,14 @@
       <w:pPr>
         <w:pStyle w:val="NoteLevel2"/>
       </w:pPr>
+      <w:proofErr w:type="spellStart"/>
       <w:r>
         <w:lastRenderedPageBreak/>
-        <w:t xml:space="preserve">MongoDB will not permanently create a database until you insert data into that database. </w:t>
+        <w:t>MongoDB</w:t>
+      </w:r>
+      <w:proofErr w:type="spellEnd"/>
+      <w:r>
+        <w:t xml:space="preserve"> will not permanently create a database until you insert data into that database. </w:t>
       </w:r>
     </w:p>
     <w:p>
@@ -561,11 +759,19 @@
           <w:u w:val="single"/>
         </w:rPr>
       </w:pPr>
+      <w:proofErr w:type="spellStart"/>
       <w:r>
         <w:rPr>
           <w:u w:val="single"/>
         </w:rPr>
-        <w:t>Mongod and Mongos</w:t>
+        <w:t>Mongod</w:t>
+      </w:r>
+      <w:proofErr w:type="spellEnd"/>
+      <w:r>
+        <w:rPr>
+          <w:u w:val="single"/>
+        </w:rPr>
+        <w:t xml:space="preserve"> and Mongos</w:t>
       </w:r>
     </w:p>
     <w:p>
@@ -588,9 +794,11 @@
           <w:numId w:val="0"/>
         </w:numPr>
       </w:pPr>
+      <w:proofErr w:type="spellStart"/>
       <w:r>
         <w:t>Mongod</w:t>
       </w:r>
+      <w:proofErr w:type="spellEnd"/>
     </w:p>
     <w:p>
       <w:pPr>
@@ -599,12 +807,14 @@
       <w:r>
         <w:t xml:space="preserve">The </w:t>
       </w:r>
+      <w:proofErr w:type="spellStart"/>
       <w:r>
         <w:rPr>
           <w:b/>
         </w:rPr>
         <w:t>mongod</w:t>
       </w:r>
+      <w:proofErr w:type="spellEnd"/>
       <w:r>
         <w:t> process is the primary database process that runs on an individual server. </w:t>
       </w:r>
@@ -625,8 +835,17 @@
         <w:pStyle w:val="NoteLevel2"/>
       </w:pPr>
       <w:r>
-        <w:t>You can start MongoDB from a command line by issuing the </w:t>
-      </w:r>
+        <w:t xml:space="preserve">You can start </w:t>
+      </w:r>
+      <w:proofErr w:type="spellStart"/>
+      <w:r>
+        <w:t>MongoDB</w:t>
+      </w:r>
+      <w:proofErr w:type="spellEnd"/>
+      <w:r>
+        <w:t xml:space="preserve"> from a command line by issuing the </w:t>
+      </w:r>
+      <w:proofErr w:type="spellStart"/>
       <w:r>
         <w:rPr>
           <w:rStyle w:val="bash"/>
@@ -634,6 +853,7 @@
         </w:rPr>
         <w:t>mongod</w:t>
       </w:r>
+      <w:proofErr w:type="spellEnd"/>
       <w:r>
         <w:t xml:space="preserve"> </w:t>
       </w:r>
@@ -668,18 +888,30 @@
       <w:pPr>
         <w:pStyle w:val="NoteLevel1"/>
       </w:pPr>
+      <w:proofErr w:type="gramStart"/>
       <w:r>
         <w:rPr>
           <w:rStyle w:val="CodeBlack"/>
         </w:rPr>
         <w:t>mongos</w:t>
       </w:r>
-      <w:r>
-        <w:t> provides a coherent MongoDB interface equivalent to a </w:t>
-      </w:r>
+      <w:proofErr w:type="gramEnd"/>
+      <w:r>
+        <w:t xml:space="preserve"> provides a coherent </w:t>
+      </w:r>
+      <w:proofErr w:type="spellStart"/>
+      <w:r>
+        <w:t>MongoDB</w:t>
+      </w:r>
+      <w:proofErr w:type="spellEnd"/>
+      <w:r>
+        <w:t xml:space="preserve"> interface equivalent to a </w:t>
+      </w:r>
+      <w:proofErr w:type="spellStart"/>
       <w:r>
         <w:t>mongod</w:t>
       </w:r>
+      <w:proofErr w:type="spellEnd"/>
       <w:r>
         <w:t> fr</w:t>
       </w:r>
@@ -708,20 +940,51 @@
       <w:pPr>
         <w:pStyle w:val="NoteLevel2"/>
       </w:pPr>
-      <w:r>
-        <w:t>mongos for “MongoDB Shard,” is a routing service for MongoDB shard configurations that processes queries from the application layer, and determines the location of this data in the sharded cluster, in order to complete these operations</w:t>
+      <w:proofErr w:type="gramStart"/>
+      <w:r>
+        <w:t>mongos</w:t>
+      </w:r>
+      <w:proofErr w:type="gramEnd"/>
+      <w:r>
+        <w:t> for “</w:t>
+      </w:r>
+      <w:proofErr w:type="spellStart"/>
+      <w:r>
+        <w:t>MongoDB</w:t>
+      </w:r>
+      <w:proofErr w:type="spellEnd"/>
+      <w:r>
+        <w:t xml:space="preserve"> Shard,” is a routing service for </w:t>
+      </w:r>
+      <w:proofErr w:type="spellStart"/>
+      <w:r>
+        <w:t>MongoDB</w:t>
+      </w:r>
+      <w:proofErr w:type="spellEnd"/>
+      <w:r>
+        <w:t xml:space="preserve"> shard configurations that processes queries from the application layer, and determines the location of this data in the </w:t>
+      </w:r>
+      <w:proofErr w:type="spellStart"/>
+      <w:r>
+        <w:t>sharded</w:t>
+      </w:r>
+      <w:proofErr w:type="spellEnd"/>
+      <w:r>
+        <w:t xml:space="preserve"> cluster, in order to complete these operations</w:t>
       </w:r>
     </w:p>
     <w:p>
       <w:pPr>
         <w:pStyle w:val="NoteLevel1"/>
       </w:pPr>
+      <w:proofErr w:type="gramStart"/>
       <w:r>
         <w:rPr>
           <w:rStyle w:val="CodeBlack"/>
         </w:rPr>
         <w:t>mongo</w:t>
       </w:r>
+      <w:proofErr w:type="gramEnd"/>
       <w:r>
         <w:t xml:space="preserve"> </w:t>
       </w:r>
@@ -729,8 +992,13 @@
         <w:t>is an interactive JavaScript sh</w:t>
       </w:r>
       <w:r>
-        <w:t>ell interface to MongoDB</w:t>
-      </w:r>
+        <w:t xml:space="preserve">ell interface to </w:t>
+      </w:r>
+      <w:proofErr w:type="spellStart"/>
+      <w:r>
+        <w:t>MongoDB</w:t>
+      </w:r>
+      <w:proofErr w:type="spellEnd"/>
     </w:p>
     <w:p>
       <w:pPr>
@@ -773,8 +1041,13 @@
         <w:t>rovides a fully functional JavaScript envi</w:t>
       </w:r>
       <w:r>
-        <w:t>ronment for use with a MongoDB</w:t>
-      </w:r>
+        <w:t xml:space="preserve">ronment for use with a </w:t>
+      </w:r>
+      <w:proofErr w:type="spellStart"/>
+      <w:r>
+        <w:t>MongoDB</w:t>
+      </w:r>
+      <w:proofErr w:type="spellEnd"/>
     </w:p>
     <w:p>
       <w:pPr>
@@ -806,18 +1079,48 @@
         </w:tabs>
       </w:pPr>
       <w:r>
-        <w:t xml:space="preserve">By default, MongoDB stores data in the /data/db directory. </w:t>
+        <w:t xml:space="preserve">By default, </w:t>
+      </w:r>
+      <w:proofErr w:type="spellStart"/>
+      <w:r>
+        <w:t>MongoDB</w:t>
+      </w:r>
+      <w:proofErr w:type="spellEnd"/>
+      <w:r>
+        <w:t xml:space="preserve"> stores data in the /data/</w:t>
+      </w:r>
+      <w:proofErr w:type="spellStart"/>
+      <w:r>
+        <w:t>db</w:t>
+      </w:r>
+      <w:proofErr w:type="spellEnd"/>
+      <w:r>
+        <w:t xml:space="preserve"> directory. </w:t>
       </w:r>
       <w:r>
         <w:rPr>
           <w:i/>
         </w:rPr>
-        <w:t>On Windows, MongoDB stores data in</w:t>
-      </w:r>
+        <w:t xml:space="preserve">On Windows, </w:t>
+      </w:r>
+      <w:proofErr w:type="spellStart"/>
       <w:r>
         <w:rPr>
           <w:i/>
         </w:rPr>
+        <w:t>MongoDB</w:t>
+      </w:r>
+      <w:proofErr w:type="spellEnd"/>
+      <w:r>
+        <w:rPr>
+          <w:i/>
+        </w:rPr>
+        <w:t xml:space="preserve"> stores data in</w:t>
+      </w:r>
+      <w:r>
+        <w:rPr>
+          <w:i/>
+        </w:rPr>
         <w:t xml:space="preserve"> </w:t>
       </w:r>
       <w:r>
@@ -827,7 +1130,15 @@
         <w:t>C:\data\db</w:t>
       </w:r>
       <w:r>
-        <w:t>. On all platforms, MongoDB listens for connections from clients on port 27017</w:t>
+        <w:t xml:space="preserve">. On all platforms, </w:t>
+      </w:r>
+      <w:proofErr w:type="spellStart"/>
+      <w:r>
+        <w:t>MongoDB</w:t>
+      </w:r>
+      <w:proofErr w:type="spellEnd"/>
+      <w:r>
+        <w:t xml:space="preserve"> listens for connections from clients on port 27017</w:t>
       </w:r>
     </w:p>
     <w:p>
@@ -862,12 +1173,14 @@
       <w:r>
         <w:t>If you want </w:t>
       </w:r>
+      <w:proofErr w:type="spellStart"/>
       <w:r>
         <w:rPr>
           <w:rStyle w:val="CodeBlack"/>
         </w:rPr>
         <w:t>mongod</w:t>
       </w:r>
+      <w:proofErr w:type="spellEnd"/>
       <w:r>
         <w:t> to store data files at a path </w:t>
       </w:r>
@@ -879,11 +1192,21 @@
         <w:t>other than</w:t>
       </w:r>
       <w:r>
-        <w:t> /data/db you can specify a </w:t>
-      </w:r>
+        <w:t> /data/</w:t>
+      </w:r>
+      <w:proofErr w:type="spellStart"/>
+      <w:r>
+        <w:t>db</w:t>
+      </w:r>
+      <w:proofErr w:type="spellEnd"/>
+      <w:r>
+        <w:t> you can specify a </w:t>
+      </w:r>
+      <w:proofErr w:type="spellStart"/>
       <w:r>
         <w:t>dbPath</w:t>
       </w:r>
+      <w:proofErr w:type="spellEnd"/>
       <w:r>
         <w:t xml:space="preserve">. </w:t>
       </w:r>
@@ -906,7 +1229,15 @@
         </w:numPr>
       </w:pPr>
       <w:r>
-        <w:t>At the moment only specifying a dbpath is working:</w:t>
+        <w:t xml:space="preserve">At the moment only specifying a </w:t>
+      </w:r>
+      <w:proofErr w:type="spellStart"/>
+      <w:r>
+        <w:t>dbpath</w:t>
+      </w:r>
+      <w:proofErr w:type="spellEnd"/>
+      <w:r>
+        <w:t xml:space="preserve"> is working:</w:t>
       </w:r>
     </w:p>
     <w:p>
@@ -917,13 +1248,97 @@
           <w:highlight w:val="black"/>
         </w:rPr>
       </w:pPr>
+      <w:proofErr w:type="spellStart"/>
+      <w:proofErr w:type="gramStart"/>
       <w:r>
         <w:rPr>
           <w:rStyle w:val="bash"/>
           <w:highlight w:val="black"/>
         </w:rPr>
-        <w:t>mongod --dbpath /users/evanturner/src/mongodb/data/db</w:t>
-      </w:r>
+        <w:t>mongod</w:t>
+      </w:r>
+      <w:proofErr w:type="spellEnd"/>
+      <w:proofErr w:type="gramEnd"/>
+      <w:r>
+        <w:rPr>
+          <w:rStyle w:val="bash"/>
+          <w:highlight w:val="black"/>
+        </w:rPr>
+        <w:t xml:space="preserve"> --</w:t>
+      </w:r>
+      <w:proofErr w:type="spellStart"/>
+      <w:r>
+        <w:rPr>
+          <w:rStyle w:val="bash"/>
+          <w:highlight w:val="black"/>
+        </w:rPr>
+        <w:t>dbpath</w:t>
+      </w:r>
+      <w:proofErr w:type="spellEnd"/>
+      <w:r>
+        <w:rPr>
+          <w:rStyle w:val="bash"/>
+          <w:highlight w:val="black"/>
+        </w:rPr>
+        <w:t xml:space="preserve"> /users/</w:t>
+      </w:r>
+      <w:proofErr w:type="spellStart"/>
+      <w:r>
+        <w:rPr>
+          <w:rStyle w:val="bash"/>
+          <w:highlight w:val="black"/>
+        </w:rPr>
+        <w:t>evanturner</w:t>
+      </w:r>
+      <w:proofErr w:type="spellEnd"/>
+      <w:r>
+        <w:rPr>
+          <w:rStyle w:val="bash"/>
+          <w:highlight w:val="black"/>
+        </w:rPr>
+        <w:t>/</w:t>
+      </w:r>
+      <w:proofErr w:type="spellStart"/>
+      <w:r>
+        <w:rPr>
+          <w:rStyle w:val="bash"/>
+          <w:highlight w:val="black"/>
+        </w:rPr>
+        <w:t>src</w:t>
+      </w:r>
+      <w:proofErr w:type="spellEnd"/>
+      <w:r>
+        <w:rPr>
+          <w:rStyle w:val="bash"/>
+          <w:highlight w:val="black"/>
+        </w:rPr>
+        <w:t>/</w:t>
+      </w:r>
+      <w:proofErr w:type="spellStart"/>
+      <w:r>
+        <w:rPr>
+          <w:rStyle w:val="bash"/>
+          <w:highlight w:val="black"/>
+        </w:rPr>
+        <w:t>mongodb</w:t>
+      </w:r>
+      <w:proofErr w:type="spellEnd"/>
+      <w:r>
+        <w:rPr>
+          <w:rStyle w:val="bash"/>
+          <w:highlight w:val="black"/>
+        </w:rPr>
+        <w:t>/data/</w:t>
+      </w:r>
+      <w:proofErr w:type="spellStart"/>
+      <w:r>
+        <w:rPr>
+          <w:rStyle w:val="bash"/>
+          <w:highlight w:val="black"/>
+        </w:rPr>
+        <w:t>db</w:t>
+      </w:r>
+      <w:proofErr w:type="spellEnd"/>
     </w:p>
     <w:p>
       <w:pPr>
@@ -1006,27 +1421,33 @@
       <w:r>
         <w:t xml:space="preserve"> </w:t>
       </w:r>
+      <w:proofErr w:type="spellStart"/>
       <w:r>
         <w:t>dbPath</w:t>
       </w:r>
+      <w:proofErr w:type="spellEnd"/>
       <w:r>
         <w:t> must exist before you start </w:t>
       </w:r>
+      <w:proofErr w:type="spellStart"/>
       <w:r>
         <w:rPr>
           <w:rStyle w:val="CodeBlack"/>
         </w:rPr>
         <w:t>mongod</w:t>
       </w:r>
+      <w:proofErr w:type="spellEnd"/>
       <w:r>
         <w:t>. If it does not exist, create the directory and the permissions so that </w:t>
       </w:r>
+      <w:proofErr w:type="spellStart"/>
       <w:r>
         <w:rPr>
           <w:rStyle w:val="CodeBlack"/>
         </w:rPr>
         <w:t>mongod</w:t>
       </w:r>
+      <w:proofErr w:type="spellEnd"/>
       <w:r>
         <w:t> can read and write data to this path</w:t>
       </w:r>
@@ -1059,12 +1480,14 @@
       <w:r>
         <w:t>In a clean shutdown a </w:t>
       </w:r>
+      <w:proofErr w:type="spellStart"/>
       <w:r>
         <w:rPr>
           <w:rStyle w:val="CodeBlack"/>
         </w:rPr>
         <w:t>mongod</w:t>
       </w:r>
+      <w:proofErr w:type="spellEnd"/>
       <w:r>
         <w:t> completes all pending operations, flushes all data to data fi</w:t>
       </w:r>
@@ -1110,12 +1533,23 @@
           <w:rStyle w:val="bash"/>
         </w:rPr>
       </w:pPr>
+      <w:proofErr w:type="spellStart"/>
+      <w:proofErr w:type="gramStart"/>
       <w:r>
         <w:rPr>
           <w:rStyle w:val="bash"/>
           <w:highlight w:val="black"/>
         </w:rPr>
-        <w:t>db.shutdownServer()</w:t>
+        <w:t>db.shutdownServer</w:t>
+      </w:r>
+      <w:proofErr w:type="spellEnd"/>
+      <w:proofErr w:type="gramEnd"/>
+      <w:r>
+        <w:rPr>
+          <w:rStyle w:val="bash"/>
+          <w:highlight w:val="black"/>
+        </w:rPr>
+        <w:t>()</w:t>
       </w:r>
       <w:r>
         <w:rPr>
@@ -1173,50 +1607,132 @@
           <w:rStyle w:val="Code"/>
         </w:rPr>
       </w:pPr>
-      <w:r>
-        <w:rPr>
-          <w:rStyle w:val="Code"/>
-        </w:rPr>
-        <w:t>var express = require('express');</w:t>
-      </w:r>
-    </w:p>
-    <w:p>
-      <w:pPr>
-        <w:rPr>
-          <w:rStyle w:val="Code"/>
-        </w:rPr>
-      </w:pPr>
-      <w:r>
-        <w:rPr>
-          <w:rStyle w:val="Code"/>
-        </w:rPr>
-        <w:t>var app = express();</w:t>
-      </w:r>
-    </w:p>
-    <w:p>
-      <w:pPr>
-        <w:rPr>
-          <w:rStyle w:val="Code"/>
-        </w:rPr>
-      </w:pPr>
-      <w:r>
-        <w:rPr>
-          <w:rStyle w:val="Code"/>
-        </w:rPr>
-        <w:t>var bodyParser = require('body-parser');</w:t>
-      </w:r>
-    </w:p>
-    <w:p>
-      <w:pPr>
-        <w:rPr>
-          <w:rStyle w:val="Code"/>
-        </w:rPr>
-      </w:pPr>
-      <w:r>
-        <w:rPr>
-          <w:rStyle w:val="Code"/>
-        </w:rPr>
-        <w:t>var parseUrlencoded = bodyParser.urlencoded({ extended: false });</w:t>
+      <w:proofErr w:type="spellStart"/>
+      <w:proofErr w:type="gramStart"/>
+      <w:r>
+        <w:rPr>
+          <w:rStyle w:val="Code"/>
+        </w:rPr>
+        <w:t>var</w:t>
+      </w:r>
+      <w:proofErr w:type="spellEnd"/>
+      <w:proofErr w:type="gramEnd"/>
+      <w:r>
+        <w:rPr>
+          <w:rStyle w:val="Code"/>
+        </w:rPr>
+        <w:t xml:space="preserve"> express = require('express');</w:t>
+      </w:r>
+    </w:p>
+    <w:p>
+      <w:pPr>
+        <w:rPr>
+          <w:rStyle w:val="Code"/>
+        </w:rPr>
+      </w:pPr>
+      <w:proofErr w:type="spellStart"/>
+      <w:proofErr w:type="gramStart"/>
+      <w:r>
+        <w:rPr>
+          <w:rStyle w:val="Code"/>
+        </w:rPr>
+        <w:t>var</w:t>
+      </w:r>
+      <w:proofErr w:type="spellEnd"/>
+      <w:proofErr w:type="gramEnd"/>
+      <w:r>
+        <w:rPr>
+          <w:rStyle w:val="Code"/>
+        </w:rPr>
+        <w:t xml:space="preserve"> app = express();</w:t>
+      </w:r>
+    </w:p>
+    <w:p>
+      <w:pPr>
+        <w:rPr>
+          <w:rStyle w:val="Code"/>
+        </w:rPr>
+      </w:pPr>
+      <w:proofErr w:type="spellStart"/>
+      <w:proofErr w:type="gramStart"/>
+      <w:r>
+        <w:rPr>
+          <w:rStyle w:val="Code"/>
+        </w:rPr>
+        <w:t>var</w:t>
+      </w:r>
+      <w:proofErr w:type="spellEnd"/>
+      <w:proofErr w:type="gramEnd"/>
+      <w:r>
+        <w:rPr>
+          <w:rStyle w:val="Code"/>
+        </w:rPr>
+        <w:t xml:space="preserve"> </w:t>
+      </w:r>
+      <w:proofErr w:type="spellStart"/>
+      <w:r>
+        <w:rPr>
+          <w:rStyle w:val="Code"/>
+        </w:rPr>
+        <w:t>bodyParser</w:t>
+      </w:r>
+      <w:proofErr w:type="spellEnd"/>
+      <w:r>
+        <w:rPr>
+          <w:rStyle w:val="Code"/>
+        </w:rPr>
+        <w:t xml:space="preserve"> = require('body-parser');</w:t>
+      </w:r>
+    </w:p>
+    <w:p>
+      <w:pPr>
+        <w:rPr>
+          <w:rStyle w:val="Code"/>
+        </w:rPr>
+      </w:pPr>
+      <w:proofErr w:type="spellStart"/>
+      <w:proofErr w:type="gramStart"/>
+      <w:r>
+        <w:rPr>
+          <w:rStyle w:val="Code"/>
+        </w:rPr>
+        <w:t>var</w:t>
+      </w:r>
+      <w:proofErr w:type="spellEnd"/>
+      <w:proofErr w:type="gramEnd"/>
+      <w:r>
+        <w:rPr>
+          <w:rStyle w:val="Code"/>
+        </w:rPr>
+        <w:t xml:space="preserve"> </w:t>
+      </w:r>
+      <w:proofErr w:type="spellStart"/>
+      <w:r>
+        <w:rPr>
+          <w:rStyle w:val="Code"/>
+        </w:rPr>
+        <w:t>parseUrlencoded</w:t>
+      </w:r>
+      <w:proofErr w:type="spellEnd"/>
+      <w:r>
+        <w:rPr>
+          <w:rStyle w:val="Code"/>
+        </w:rPr>
+        <w:t xml:space="preserve"> = </w:t>
+      </w:r>
+      <w:proofErr w:type="spellStart"/>
+      <w:r>
+        <w:rPr>
+          <w:rStyle w:val="Code"/>
+        </w:rPr>
+        <w:t>bodyParser.urlencoded</w:t>
+      </w:r>
+      <w:proofErr w:type="spellEnd"/>
+      <w:r>
+        <w:rPr>
+          <w:rStyle w:val="Code"/>
+        </w:rPr>
+        <w:t>({ extended: false });</w:t>
       </w:r>
     </w:p>
     <w:p>
@@ -1238,83 +1754,203 @@
           <w:rStyle w:val="Code"/>
         </w:rPr>
       </w:pPr>
-      <w:r>
-        <w:rPr>
-          <w:rStyle w:val="Code"/>
-        </w:rPr>
-        <w:t>var cities = {};</w:t>
-      </w:r>
-    </w:p>
-    <w:p>
-      <w:pPr>
-        <w:rPr>
-          <w:rStyle w:val="Code"/>
-        </w:rPr>
-      </w:pPr>
-    </w:p>
-    <w:p>
-      <w:pPr>
-        <w:rPr>
-          <w:rStyle w:val="Code"/>
-        </w:rPr>
-      </w:pPr>
-      <w:r>
-        <w:rPr>
-          <w:rStyle w:val="Code"/>
-        </w:rPr>
-        <w:t>app.route('/cities')</w:t>
-      </w:r>
-    </w:p>
-    <w:p>
-      <w:pPr>
-        <w:rPr>
-          <w:rStyle w:val="Code"/>
-        </w:rPr>
-      </w:pPr>
-      <w:r>
-        <w:rPr>
-          <w:rStyle w:val="Code"/>
-        </w:rPr>
-        <w:t xml:space="preserve">  .get(function (request, response) {</w:t>
-      </w:r>
-    </w:p>
-    <w:p>
-      <w:pPr>
-        <w:rPr>
-          <w:rStyle w:val="Code"/>
-        </w:rPr>
-      </w:pPr>
-      <w:r>
-        <w:rPr>
-          <w:rStyle w:val="Code"/>
-        </w:rPr>
-        <w:t xml:space="preserve">    if(request.query.search) {</w:t>
-      </w:r>
-    </w:p>
-    <w:p>
-      <w:pPr>
-        <w:rPr>
-          <w:rStyle w:val="Code"/>
-        </w:rPr>
-      </w:pPr>
-      <w:r>
-        <w:rPr>
-          <w:rStyle w:val="Code"/>
-        </w:rPr>
-        <w:t xml:space="preserve">      response.json(citySearch(request.query.search));</w:t>
-      </w:r>
-    </w:p>
-    <w:p>
-      <w:pPr>
-        <w:rPr>
-          <w:rStyle w:val="Code"/>
-        </w:rPr>
-      </w:pPr>
-      <w:r>
-        <w:rPr>
-          <w:rStyle w:val="Code"/>
-        </w:rPr>
-        <w:t xml:space="preserve">    } else {</w:t>
+      <w:proofErr w:type="spellStart"/>
+      <w:proofErr w:type="gramStart"/>
+      <w:r>
+        <w:rPr>
+          <w:rStyle w:val="Code"/>
+        </w:rPr>
+        <w:t>var</w:t>
+      </w:r>
+      <w:proofErr w:type="spellEnd"/>
+      <w:proofErr w:type="gramEnd"/>
+      <w:r>
+        <w:rPr>
+          <w:rStyle w:val="Code"/>
+        </w:rPr>
+        <w:t xml:space="preserve"> cities = {};</w:t>
+      </w:r>
+    </w:p>
+    <w:p>
+      <w:pPr>
+        <w:rPr>
+          <w:rStyle w:val="Code"/>
+        </w:rPr>
+      </w:pPr>
+    </w:p>
+    <w:p>
+      <w:pPr>
+        <w:rPr>
+          <w:rStyle w:val="Code"/>
+        </w:rPr>
+      </w:pPr>
+      <w:proofErr w:type="spellStart"/>
+      <w:proofErr w:type="gramStart"/>
+      <w:r>
+        <w:rPr>
+          <w:rStyle w:val="Code"/>
+        </w:rPr>
+        <w:t>app.route</w:t>
+      </w:r>
+      <w:proofErr w:type="spellEnd"/>
+      <w:proofErr w:type="gramEnd"/>
+      <w:r>
+        <w:rPr>
+          <w:rStyle w:val="Code"/>
+        </w:rPr>
+        <w:t>('/cities')</w:t>
+      </w:r>
+    </w:p>
+    <w:p>
+      <w:pPr>
+        <w:rPr>
+          <w:rStyle w:val="Code"/>
+        </w:rPr>
+      </w:pPr>
+      <w:r>
+        <w:rPr>
+          <w:rStyle w:val="Code"/>
+        </w:rPr>
+        <w:t xml:space="preserve">  </w:t>
+      </w:r>
+      <w:proofErr w:type="gramStart"/>
+      <w:r>
+        <w:rPr>
+          <w:rStyle w:val="Code"/>
+        </w:rPr>
+        <w:t>.get</w:t>
+      </w:r>
+      <w:proofErr w:type="gramEnd"/>
+      <w:r>
+        <w:rPr>
+          <w:rStyle w:val="Code"/>
+        </w:rPr>
+        <w:t>(function (request, response) {</w:t>
+      </w:r>
+    </w:p>
+    <w:p>
+      <w:pPr>
+        <w:rPr>
+          <w:rStyle w:val="Code"/>
+        </w:rPr>
+      </w:pPr>
+      <w:r>
+        <w:rPr>
+          <w:rStyle w:val="Code"/>
+        </w:rPr>
+        <w:t xml:space="preserve">    </w:t>
+      </w:r>
+      <w:proofErr w:type="gramStart"/>
+      <w:r>
+        <w:rPr>
+          <w:rStyle w:val="Code"/>
+        </w:rPr>
+        <w:t>if</w:t>
+      </w:r>
+      <w:proofErr w:type="gramEnd"/>
+      <w:r>
+        <w:rPr>
+          <w:rStyle w:val="Code"/>
+        </w:rPr>
+        <w:t>(</w:t>
+      </w:r>
+      <w:proofErr w:type="spellStart"/>
+      <w:r>
+        <w:rPr>
+          <w:rStyle w:val="Code"/>
+        </w:rPr>
+        <w:t>request.query.search</w:t>
+      </w:r>
+      <w:proofErr w:type="spellEnd"/>
+      <w:r>
+        <w:rPr>
+          <w:rStyle w:val="Code"/>
+        </w:rPr>
+        <w:t>) {</w:t>
+      </w:r>
+    </w:p>
+    <w:p>
+      <w:pPr>
+        <w:rPr>
+          <w:rStyle w:val="Code"/>
+        </w:rPr>
+      </w:pPr>
+      <w:r>
+        <w:rPr>
+          <w:rStyle w:val="Code"/>
+        </w:rPr>
+        <w:t xml:space="preserve">      </w:t>
+      </w:r>
+      <w:proofErr w:type="spellStart"/>
+      <w:proofErr w:type="gramStart"/>
+      <w:r>
+        <w:rPr>
+          <w:rStyle w:val="Code"/>
+        </w:rPr>
+        <w:t>response.json</w:t>
+      </w:r>
+      <w:proofErr w:type="spellEnd"/>
+      <w:proofErr w:type="gramEnd"/>
+      <w:r>
+        <w:rPr>
+          <w:rStyle w:val="Code"/>
+        </w:rPr>
+        <w:t>(</w:t>
+      </w:r>
+      <w:proofErr w:type="spellStart"/>
+      <w:r>
+        <w:rPr>
+          <w:rStyle w:val="Code"/>
+        </w:rPr>
+        <w:t>citySearch</w:t>
+      </w:r>
+      <w:proofErr w:type="spellEnd"/>
+      <w:r>
+        <w:rPr>
+          <w:rStyle w:val="Code"/>
+        </w:rPr>
+        <w:t>(</w:t>
+      </w:r>
+      <w:proofErr w:type="spellStart"/>
+      <w:r>
+        <w:rPr>
+          <w:rStyle w:val="Code"/>
+        </w:rPr>
+        <w:t>request.query.search</w:t>
+      </w:r>
+      <w:proofErr w:type="spellEnd"/>
+      <w:r>
+        <w:rPr>
+          <w:rStyle w:val="Code"/>
+        </w:rPr>
+        <w:t>));</w:t>
+      </w:r>
+    </w:p>
+    <w:p>
+      <w:pPr>
+        <w:rPr>
+          <w:rStyle w:val="Code"/>
+        </w:rPr>
+      </w:pPr>
+      <w:r>
+        <w:rPr>
+          <w:rStyle w:val="Code"/>
+        </w:rPr>
+        <w:t xml:space="preserve">    } </w:t>
+      </w:r>
+      <w:proofErr w:type="gramStart"/>
+      <w:r>
+        <w:rPr>
+          <w:rStyle w:val="Code"/>
+        </w:rPr>
+        <w:t>else</w:t>
+      </w:r>
+      <w:proofErr w:type="gramEnd"/>
+      <w:r>
+        <w:rPr>
+          <w:rStyle w:val="Code"/>
+        </w:rPr>
+        <w:t xml:space="preserve"> {</w:t>
       </w:r>
     </w:p>
     <w:p>
@@ -1328,7 +1964,23 @@
           <w:rStyle w:val="Code"/>
         </w:rPr>
         <w:lastRenderedPageBreak/>
-        <w:t xml:space="preserve">      response.json(cities);</w:t>
+        <w:t xml:space="preserve">      </w:t>
+      </w:r>
+      <w:proofErr w:type="spellStart"/>
+      <w:proofErr w:type="gramStart"/>
+      <w:r>
+        <w:rPr>
+          <w:rStyle w:val="Code"/>
+        </w:rPr>
+        <w:t>response.json</w:t>
+      </w:r>
+      <w:proofErr w:type="spellEnd"/>
+      <w:proofErr w:type="gramEnd"/>
+      <w:r>
+        <w:rPr>
+          <w:rStyle w:val="Code"/>
+        </w:rPr>
+        <w:t>(cities);</w:t>
       </w:r>
     </w:p>
     <w:p>
@@ -1367,72 +2019,246 @@
         <w:rPr>
           <w:rStyle w:val="Code"/>
         </w:rPr>
-        <w:t xml:space="preserve">  .post(parseUrlencoded, function (request, response) {</w:t>
-      </w:r>
-    </w:p>
-    <w:p>
-      <w:pPr>
-        <w:rPr>
-          <w:rStyle w:val="Code"/>
-        </w:rPr>
-      </w:pPr>
-      <w:r>
-        <w:rPr>
-          <w:rStyle w:val="Code"/>
-        </w:rPr>
-        <w:t xml:space="preserve">    if(request.body.description.length &gt; 4) {</w:t>
-      </w:r>
-    </w:p>
-    <w:p>
-      <w:pPr>
-        <w:rPr>
-          <w:rStyle w:val="Code"/>
-        </w:rPr>
-      </w:pPr>
-      <w:r>
-        <w:rPr>
-          <w:rStyle w:val="Code"/>
-        </w:rPr>
-        <w:t xml:space="preserve">      var city = createCity(request.body.name, request.body.description);</w:t>
-      </w:r>
-    </w:p>
-    <w:p>
-      <w:pPr>
-        <w:rPr>
-          <w:rStyle w:val="Code"/>
-        </w:rPr>
-      </w:pPr>
-      <w:r>
-        <w:rPr>
-          <w:rStyle w:val="Code"/>
-        </w:rPr>
-        <w:t xml:space="preserve">      response.status(201).json(city);</w:t>
-      </w:r>
-    </w:p>
-    <w:p>
-      <w:pPr>
-        <w:rPr>
-          <w:rStyle w:val="Code"/>
-        </w:rPr>
-      </w:pPr>
-      <w:r>
-        <w:rPr>
-          <w:rStyle w:val="Code"/>
-        </w:rPr>
-        <w:t xml:space="preserve">    } else {</w:t>
-      </w:r>
-    </w:p>
-    <w:p>
-      <w:pPr>
-        <w:rPr>
-          <w:rStyle w:val="Code"/>
-        </w:rPr>
-      </w:pPr>
-      <w:r>
-        <w:rPr>
-          <w:rStyle w:val="Code"/>
-        </w:rPr>
-        <w:t xml:space="preserve">      response.status(400).json('Invalid City');</w:t>
+        <w:t xml:space="preserve">  </w:t>
+      </w:r>
+      <w:proofErr w:type="gramStart"/>
+      <w:r>
+        <w:rPr>
+          <w:rStyle w:val="Code"/>
+        </w:rPr>
+        <w:t>.post</w:t>
+      </w:r>
+      <w:proofErr w:type="gramEnd"/>
+      <w:r>
+        <w:rPr>
+          <w:rStyle w:val="Code"/>
+        </w:rPr>
+        <w:t>(</w:t>
+      </w:r>
+      <w:proofErr w:type="spellStart"/>
+      <w:r>
+        <w:rPr>
+          <w:rStyle w:val="Code"/>
+        </w:rPr>
+        <w:t>parseUrlencoded</w:t>
+      </w:r>
+      <w:proofErr w:type="spellEnd"/>
+      <w:r>
+        <w:rPr>
+          <w:rStyle w:val="Code"/>
+        </w:rPr>
+        <w:t>, function (request, response) {</w:t>
+      </w:r>
+    </w:p>
+    <w:p>
+      <w:pPr>
+        <w:rPr>
+          <w:rStyle w:val="Code"/>
+        </w:rPr>
+      </w:pPr>
+      <w:r>
+        <w:rPr>
+          <w:rStyle w:val="Code"/>
+        </w:rPr>
+        <w:t xml:space="preserve">    </w:t>
+      </w:r>
+      <w:proofErr w:type="gramStart"/>
+      <w:r>
+        <w:rPr>
+          <w:rStyle w:val="Code"/>
+        </w:rPr>
+        <w:t>if</w:t>
+      </w:r>
+      <w:proofErr w:type="gramEnd"/>
+      <w:r>
+        <w:rPr>
+          <w:rStyle w:val="Code"/>
+        </w:rPr>
+        <w:t>(</w:t>
+      </w:r>
+      <w:proofErr w:type="spellStart"/>
+      <w:r>
+        <w:rPr>
+          <w:rStyle w:val="Code"/>
+        </w:rPr>
+        <w:t>request.body.description.length</w:t>
+      </w:r>
+      <w:proofErr w:type="spellEnd"/>
+      <w:r>
+        <w:rPr>
+          <w:rStyle w:val="Code"/>
+        </w:rPr>
+        <w:t xml:space="preserve"> &gt; 4) {</w:t>
+      </w:r>
+    </w:p>
+    <w:p>
+      <w:pPr>
+        <w:rPr>
+          <w:rStyle w:val="Code"/>
+        </w:rPr>
+      </w:pPr>
+      <w:r>
+        <w:rPr>
+          <w:rStyle w:val="Code"/>
+        </w:rPr>
+        <w:t xml:space="preserve">      </w:t>
+      </w:r>
+      <w:proofErr w:type="spellStart"/>
+      <w:proofErr w:type="gramStart"/>
+      <w:r>
+        <w:rPr>
+          <w:rStyle w:val="Code"/>
+        </w:rPr>
+        <w:t>var</w:t>
+      </w:r>
+      <w:proofErr w:type="spellEnd"/>
+      <w:proofErr w:type="gramEnd"/>
+      <w:r>
+        <w:rPr>
+          <w:rStyle w:val="Code"/>
+        </w:rPr>
+        <w:t xml:space="preserve"> city = </w:t>
+      </w:r>
+      <w:proofErr w:type="spellStart"/>
+      <w:r>
+        <w:rPr>
+          <w:rStyle w:val="Code"/>
+        </w:rPr>
+        <w:t>createCity</w:t>
+      </w:r>
+      <w:proofErr w:type="spellEnd"/>
+      <w:r>
+        <w:rPr>
+          <w:rStyle w:val="Code"/>
+        </w:rPr>
+        <w:t xml:space="preserve">(request.body.name, </w:t>
+      </w:r>
+      <w:proofErr w:type="spellStart"/>
+      <w:r>
+        <w:rPr>
+          <w:rStyle w:val="Code"/>
+        </w:rPr>
+        <w:t>request.body.description</w:t>
+      </w:r>
+      <w:proofErr w:type="spellEnd"/>
+      <w:r>
+        <w:rPr>
+          <w:rStyle w:val="Code"/>
+        </w:rPr>
+        <w:t>);</w:t>
+      </w:r>
+    </w:p>
+    <w:p>
+      <w:pPr>
+        <w:rPr>
+          <w:rStyle w:val="Code"/>
+        </w:rPr>
+      </w:pPr>
+      <w:r>
+        <w:rPr>
+          <w:rStyle w:val="Code"/>
+        </w:rPr>
+        <w:t xml:space="preserve">      </w:t>
+      </w:r>
+      <w:proofErr w:type="spellStart"/>
+      <w:proofErr w:type="gramStart"/>
+      <w:r>
+        <w:rPr>
+          <w:rStyle w:val="Code"/>
+        </w:rPr>
+        <w:t>response.status</w:t>
+      </w:r>
+      <w:proofErr w:type="spellEnd"/>
+      <w:proofErr w:type="gramEnd"/>
+      <w:r>
+        <w:rPr>
+          <w:rStyle w:val="Code"/>
+        </w:rPr>
+        <w:t>(201).</w:t>
+      </w:r>
+      <w:proofErr w:type="spellStart"/>
+      <w:r>
+        <w:rPr>
+          <w:rStyle w:val="Code"/>
+        </w:rPr>
+        <w:t>json</w:t>
+      </w:r>
+      <w:proofErr w:type="spellEnd"/>
+      <w:r>
+        <w:rPr>
+          <w:rStyle w:val="Code"/>
+        </w:rPr>
+        <w:t>(city);</w:t>
+      </w:r>
+    </w:p>
+    <w:p>
+      <w:pPr>
+        <w:rPr>
+          <w:rStyle w:val="Code"/>
+        </w:rPr>
+      </w:pPr>
+      <w:r>
+        <w:rPr>
+          <w:rStyle w:val="Code"/>
+        </w:rPr>
+        <w:t xml:space="preserve">    } </w:t>
+      </w:r>
+      <w:proofErr w:type="gramStart"/>
+      <w:r>
+        <w:rPr>
+          <w:rStyle w:val="Code"/>
+        </w:rPr>
+        <w:t>else</w:t>
+      </w:r>
+      <w:proofErr w:type="gramEnd"/>
+      <w:r>
+        <w:rPr>
+          <w:rStyle w:val="Code"/>
+        </w:rPr>
+        <w:t xml:space="preserve"> {</w:t>
+      </w:r>
+    </w:p>
+    <w:p>
+      <w:pPr>
+        <w:rPr>
+          <w:rStyle w:val="Code"/>
+        </w:rPr>
+      </w:pPr>
+      <w:r>
+        <w:rPr>
+          <w:rStyle w:val="Code"/>
+        </w:rPr>
+        <w:t xml:space="preserve">      </w:t>
+      </w:r>
+      <w:proofErr w:type="spellStart"/>
+      <w:proofErr w:type="gramStart"/>
+      <w:r>
+        <w:rPr>
+          <w:rStyle w:val="Code"/>
+        </w:rPr>
+        <w:t>response.status</w:t>
+      </w:r>
+      <w:proofErr w:type="spellEnd"/>
+      <w:proofErr w:type="gramEnd"/>
+      <w:r>
+        <w:rPr>
+          <w:rStyle w:val="Code"/>
+        </w:rPr>
+        <w:t>(400).</w:t>
+      </w:r>
+      <w:proofErr w:type="spellStart"/>
+      <w:r>
+        <w:rPr>
+          <w:rStyle w:val="Code"/>
+        </w:rPr>
+        <w:t>json</w:t>
+      </w:r>
+      <w:proofErr w:type="spellEnd"/>
+      <w:r>
+        <w:rPr>
+          <w:rStyle w:val="Code"/>
+        </w:rPr>
+        <w:t>('Invalid City');</w:t>
       </w:r>
     </w:p>
     <w:p>
@@ -1474,89 +2300,259 @@
           <w:rStyle w:val="Code"/>
         </w:rPr>
       </w:pPr>
-      <w:r>
-        <w:rPr>
-          <w:rStyle w:val="Code"/>
-        </w:rPr>
-        <w:t>app.route('/cities/:name')</w:t>
-      </w:r>
-    </w:p>
-    <w:p>
-      <w:pPr>
-        <w:rPr>
-          <w:rStyle w:val="Code"/>
-        </w:rPr>
-      </w:pPr>
-      <w:r>
-        <w:rPr>
-          <w:rStyle w:val="Code"/>
-        </w:rPr>
-        <w:t xml:space="preserve">  .get(function (request, response) {</w:t>
-      </w:r>
-    </w:p>
-    <w:p>
-      <w:pPr>
-        <w:rPr>
-          <w:rStyle w:val="Code"/>
-        </w:rPr>
-      </w:pPr>
-      <w:r>
-        <w:rPr>
-          <w:rStyle w:val="Code"/>
-        </w:rPr>
-        <w:t xml:space="preserve">    var cityInfo = cities[request.cityName];</w:t>
-      </w:r>
-    </w:p>
-    <w:p>
-      <w:pPr>
-        <w:rPr>
-          <w:rStyle w:val="Code"/>
-        </w:rPr>
-      </w:pPr>
-      <w:r>
-        <w:rPr>
-          <w:rStyle w:val="Code"/>
-        </w:rPr>
-        <w:t xml:space="preserve">    if(cityInfo) {</w:t>
-      </w:r>
-    </w:p>
-    <w:p>
-      <w:pPr>
-        <w:rPr>
-          <w:rStyle w:val="Code"/>
-        </w:rPr>
-      </w:pPr>
-      <w:r>
-        <w:rPr>
-          <w:rStyle w:val="Code"/>
-        </w:rPr>
-        <w:t xml:space="preserve">      response.json(cityInfo);</w:t>
-      </w:r>
-    </w:p>
-    <w:p>
-      <w:pPr>
-        <w:rPr>
-          <w:rStyle w:val="Code"/>
-        </w:rPr>
-      </w:pPr>
-      <w:r>
-        <w:rPr>
-          <w:rStyle w:val="Code"/>
-        </w:rPr>
-        <w:t xml:space="preserve">    } else {</w:t>
-      </w:r>
-    </w:p>
-    <w:p>
-      <w:pPr>
-        <w:rPr>
-          <w:rStyle w:val="Code"/>
-        </w:rPr>
-      </w:pPr>
-      <w:r>
-        <w:rPr>
-          <w:rStyle w:val="Code"/>
-        </w:rPr>
-        <w:t xml:space="preserve">      response.status(404).json('City not found');</w:t>
+      <w:proofErr w:type="spellStart"/>
+      <w:proofErr w:type="gramStart"/>
+      <w:r>
+        <w:rPr>
+          <w:rStyle w:val="Code"/>
+        </w:rPr>
+        <w:t>app.route</w:t>
+      </w:r>
+      <w:proofErr w:type="spellEnd"/>
+      <w:proofErr w:type="gramEnd"/>
+      <w:r>
+        <w:rPr>
+          <w:rStyle w:val="Code"/>
+        </w:rPr>
+        <w:t>('/cities/:name')</w:t>
+      </w:r>
+    </w:p>
+    <w:p>
+      <w:pPr>
+        <w:rPr>
+          <w:rStyle w:val="Code"/>
+        </w:rPr>
+      </w:pPr>
+      <w:r>
+        <w:rPr>
+          <w:rStyle w:val="Code"/>
+        </w:rPr>
+        <w:t xml:space="preserve">  </w:t>
+      </w:r>
+      <w:proofErr w:type="gramStart"/>
+      <w:r>
+        <w:rPr>
+          <w:rStyle w:val="Code"/>
+        </w:rPr>
+        <w:t>.get</w:t>
+      </w:r>
+      <w:proofErr w:type="gramEnd"/>
+      <w:r>
+        <w:rPr>
+          <w:rStyle w:val="Code"/>
+        </w:rPr>
+        <w:t>(function (request, response) {</w:t>
+      </w:r>
+    </w:p>
+    <w:p>
+      <w:pPr>
+        <w:rPr>
+          <w:rStyle w:val="Code"/>
+        </w:rPr>
+      </w:pPr>
+      <w:r>
+        <w:rPr>
+          <w:rStyle w:val="Code"/>
+        </w:rPr>
+        <w:t xml:space="preserve">    </w:t>
+      </w:r>
+      <w:proofErr w:type="spellStart"/>
+      <w:proofErr w:type="gramStart"/>
+      <w:r>
+        <w:rPr>
+          <w:rStyle w:val="Code"/>
+        </w:rPr>
+        <w:t>var</w:t>
+      </w:r>
+      <w:proofErr w:type="spellEnd"/>
+      <w:proofErr w:type="gramEnd"/>
+      <w:r>
+        <w:rPr>
+          <w:rStyle w:val="Code"/>
+        </w:rPr>
+        <w:t xml:space="preserve"> </w:t>
+      </w:r>
+      <w:proofErr w:type="spellStart"/>
+      <w:r>
+        <w:rPr>
+          <w:rStyle w:val="Code"/>
+        </w:rPr>
+        <w:t>cityInfo</w:t>
+      </w:r>
+      <w:proofErr w:type="spellEnd"/>
+      <w:r>
+        <w:rPr>
+          <w:rStyle w:val="Code"/>
+        </w:rPr>
+        <w:t xml:space="preserve"> = cities[</w:t>
+      </w:r>
+      <w:proofErr w:type="spellStart"/>
+      <w:r>
+        <w:rPr>
+          <w:rStyle w:val="Code"/>
+        </w:rPr>
+        <w:t>request.cityName</w:t>
+      </w:r>
+      <w:proofErr w:type="spellEnd"/>
+      <w:r>
+        <w:rPr>
+          <w:rStyle w:val="Code"/>
+        </w:rPr>
+        <w:t>];</w:t>
+      </w:r>
+    </w:p>
+    <w:p>
+      <w:pPr>
+        <w:rPr>
+          <w:rStyle w:val="Code"/>
+        </w:rPr>
+      </w:pPr>
+      <w:r>
+        <w:rPr>
+          <w:rStyle w:val="Code"/>
+        </w:rPr>
+        <w:t xml:space="preserve">    </w:t>
+      </w:r>
+      <w:proofErr w:type="gramStart"/>
+      <w:r>
+        <w:rPr>
+          <w:rStyle w:val="Code"/>
+        </w:rPr>
+        <w:t>if</w:t>
+      </w:r>
+      <w:proofErr w:type="gramEnd"/>
+      <w:r>
+        <w:rPr>
+          <w:rStyle w:val="Code"/>
+        </w:rPr>
+        <w:t>(</w:t>
+      </w:r>
+      <w:proofErr w:type="spellStart"/>
+      <w:r>
+        <w:rPr>
+          <w:rStyle w:val="Code"/>
+        </w:rPr>
+        <w:t>cityInfo</w:t>
+      </w:r>
+      <w:proofErr w:type="spellEnd"/>
+      <w:r>
+        <w:rPr>
+          <w:rStyle w:val="Code"/>
+        </w:rPr>
+        <w:t>) {</w:t>
+      </w:r>
+    </w:p>
+    <w:p>
+      <w:pPr>
+        <w:rPr>
+          <w:rStyle w:val="Code"/>
+        </w:rPr>
+      </w:pPr>
+      <w:r>
+        <w:rPr>
+          <w:rStyle w:val="Code"/>
+        </w:rPr>
+        <w:t xml:space="preserve">      </w:t>
+      </w:r>
+      <w:proofErr w:type="spellStart"/>
+      <w:proofErr w:type="gramStart"/>
+      <w:r>
+        <w:rPr>
+          <w:rStyle w:val="Code"/>
+        </w:rPr>
+        <w:t>response.json</w:t>
+      </w:r>
+      <w:proofErr w:type="spellEnd"/>
+      <w:proofErr w:type="gramEnd"/>
+      <w:r>
+        <w:rPr>
+          <w:rStyle w:val="Code"/>
+        </w:rPr>
+        <w:t>(</w:t>
+      </w:r>
+      <w:proofErr w:type="spellStart"/>
+      <w:r>
+        <w:rPr>
+          <w:rStyle w:val="Code"/>
+        </w:rPr>
+        <w:t>cityInfo</w:t>
+      </w:r>
+      <w:proofErr w:type="spellEnd"/>
+      <w:r>
+        <w:rPr>
+          <w:rStyle w:val="Code"/>
+        </w:rPr>
+        <w:t>);</w:t>
+      </w:r>
+    </w:p>
+    <w:p>
+      <w:pPr>
+        <w:rPr>
+          <w:rStyle w:val="Code"/>
+        </w:rPr>
+      </w:pPr>
+      <w:r>
+        <w:rPr>
+          <w:rStyle w:val="Code"/>
+        </w:rPr>
+        <w:t xml:space="preserve">    } </w:t>
+      </w:r>
+      <w:proofErr w:type="gramStart"/>
+      <w:r>
+        <w:rPr>
+          <w:rStyle w:val="Code"/>
+        </w:rPr>
+        <w:t>else</w:t>
+      </w:r>
+      <w:proofErr w:type="gramEnd"/>
+      <w:r>
+        <w:rPr>
+          <w:rStyle w:val="Code"/>
+        </w:rPr>
+        <w:t xml:space="preserve"> {</w:t>
+      </w:r>
+    </w:p>
+    <w:p>
+      <w:pPr>
+        <w:rPr>
+          <w:rStyle w:val="Code"/>
+        </w:rPr>
+      </w:pPr>
+      <w:r>
+        <w:rPr>
+          <w:rStyle w:val="Code"/>
+        </w:rPr>
+        <w:t xml:space="preserve">      </w:t>
+      </w:r>
+      <w:proofErr w:type="spellStart"/>
+      <w:proofErr w:type="gramStart"/>
+      <w:r>
+        <w:rPr>
+          <w:rStyle w:val="Code"/>
+        </w:rPr>
+        <w:t>response.status</w:t>
+      </w:r>
+      <w:proofErr w:type="spellEnd"/>
+      <w:proofErr w:type="gramEnd"/>
+      <w:r>
+        <w:rPr>
+          <w:rStyle w:val="Code"/>
+        </w:rPr>
+        <w:t>(404).</w:t>
+      </w:r>
+      <w:proofErr w:type="spellStart"/>
+      <w:r>
+        <w:rPr>
+          <w:rStyle w:val="Code"/>
+        </w:rPr>
+        <w:t>json</w:t>
+      </w:r>
+      <w:proofErr w:type="spellEnd"/>
+      <w:r>
+        <w:rPr>
+          <w:rStyle w:val="Code"/>
+        </w:rPr>
+        <w:t>('City not found');</w:t>
       </w:r>
     </w:p>
     <w:p>
@@ -1595,72 +2591,188 @@
         <w:rPr>
           <w:rStyle w:val="Code"/>
         </w:rPr>
-        <w:t xml:space="preserve">  .delete(function (request, response) {</w:t>
-      </w:r>
-    </w:p>
-    <w:p>
-      <w:pPr>
-        <w:rPr>
-          <w:rStyle w:val="Code"/>
-        </w:rPr>
-      </w:pPr>
-      <w:r>
-        <w:rPr>
-          <w:rStyle w:val="Code"/>
-        </w:rPr>
-        <w:t xml:space="preserve">    if(cities[request.cityName]) {</w:t>
-      </w:r>
-    </w:p>
-    <w:p>
-      <w:pPr>
-        <w:rPr>
-          <w:rStyle w:val="Code"/>
-        </w:rPr>
-      </w:pPr>
-      <w:r>
-        <w:rPr>
-          <w:rStyle w:val="Code"/>
-        </w:rPr>
-        <w:t xml:space="preserve">      delete cities[request.cityName];</w:t>
-      </w:r>
-    </w:p>
-    <w:p>
-      <w:pPr>
-        <w:rPr>
-          <w:rStyle w:val="Code"/>
-        </w:rPr>
-      </w:pPr>
-      <w:r>
-        <w:rPr>
-          <w:rStyle w:val="Code"/>
-        </w:rPr>
-        <w:t xml:space="preserve">      response.sendStatus(200);</w:t>
-      </w:r>
-    </w:p>
-    <w:p>
-      <w:pPr>
-        <w:rPr>
-          <w:rStyle w:val="Code"/>
-        </w:rPr>
-      </w:pPr>
-      <w:r>
-        <w:rPr>
-          <w:rStyle w:val="Code"/>
-        </w:rPr>
-        <w:t xml:space="preserve">    } else {</w:t>
-      </w:r>
-    </w:p>
-    <w:p>
-      <w:pPr>
-        <w:rPr>
-          <w:rStyle w:val="Code"/>
-        </w:rPr>
-      </w:pPr>
-      <w:r>
-        <w:rPr>
-          <w:rStyle w:val="Code"/>
-        </w:rPr>
-        <w:t xml:space="preserve">      response.sendStatus(404);</w:t>
+        <w:t xml:space="preserve">  </w:t>
+      </w:r>
+      <w:proofErr w:type="gramStart"/>
+      <w:r>
+        <w:rPr>
+          <w:rStyle w:val="Code"/>
+        </w:rPr>
+        <w:t>.delete</w:t>
+      </w:r>
+      <w:proofErr w:type="gramEnd"/>
+      <w:r>
+        <w:rPr>
+          <w:rStyle w:val="Code"/>
+        </w:rPr>
+        <w:t>(function (request, response) {</w:t>
+      </w:r>
+    </w:p>
+    <w:p>
+      <w:pPr>
+        <w:rPr>
+          <w:rStyle w:val="Code"/>
+        </w:rPr>
+      </w:pPr>
+      <w:r>
+        <w:rPr>
+          <w:rStyle w:val="Code"/>
+        </w:rPr>
+        <w:t xml:space="preserve">    </w:t>
+      </w:r>
+      <w:proofErr w:type="gramStart"/>
+      <w:r>
+        <w:rPr>
+          <w:rStyle w:val="Code"/>
+        </w:rPr>
+        <w:t>if</w:t>
+      </w:r>
+      <w:proofErr w:type="gramEnd"/>
+      <w:r>
+        <w:rPr>
+          <w:rStyle w:val="Code"/>
+        </w:rPr>
+        <w:t>(cities[</w:t>
+      </w:r>
+      <w:proofErr w:type="spellStart"/>
+      <w:r>
+        <w:rPr>
+          <w:rStyle w:val="Code"/>
+        </w:rPr>
+        <w:t>request.cityName</w:t>
+      </w:r>
+      <w:proofErr w:type="spellEnd"/>
+      <w:r>
+        <w:rPr>
+          <w:rStyle w:val="Code"/>
+        </w:rPr>
+        <w:t>]) {</w:t>
+      </w:r>
+    </w:p>
+    <w:p>
+      <w:pPr>
+        <w:rPr>
+          <w:rStyle w:val="Code"/>
+        </w:rPr>
+      </w:pPr>
+      <w:r>
+        <w:rPr>
+          <w:rStyle w:val="Code"/>
+        </w:rPr>
+        <w:t xml:space="preserve">      </w:t>
+      </w:r>
+      <w:proofErr w:type="gramStart"/>
+      <w:r>
+        <w:rPr>
+          <w:rStyle w:val="Code"/>
+        </w:rPr>
+        <w:t>delete</w:t>
+      </w:r>
+      <w:proofErr w:type="gramEnd"/>
+      <w:r>
+        <w:rPr>
+          <w:rStyle w:val="Code"/>
+        </w:rPr>
+        <w:t xml:space="preserve"> cities[</w:t>
+      </w:r>
+      <w:proofErr w:type="spellStart"/>
+      <w:r>
+        <w:rPr>
+          <w:rStyle w:val="Code"/>
+        </w:rPr>
+        <w:t>request.cityName</w:t>
+      </w:r>
+      <w:proofErr w:type="spellEnd"/>
+      <w:r>
+        <w:rPr>
+          <w:rStyle w:val="Code"/>
+        </w:rPr>
+        <w:t>];</w:t>
+      </w:r>
+    </w:p>
+    <w:p>
+      <w:pPr>
+        <w:rPr>
+          <w:rStyle w:val="Code"/>
+        </w:rPr>
+      </w:pPr>
+      <w:r>
+        <w:rPr>
+          <w:rStyle w:val="Code"/>
+        </w:rPr>
+        <w:t xml:space="preserve">      </w:t>
+      </w:r>
+      <w:proofErr w:type="spellStart"/>
+      <w:proofErr w:type="gramStart"/>
+      <w:r>
+        <w:rPr>
+          <w:rStyle w:val="Code"/>
+        </w:rPr>
+        <w:t>response.sendStatus</w:t>
+      </w:r>
+      <w:proofErr w:type="spellEnd"/>
+      <w:proofErr w:type="gramEnd"/>
+      <w:r>
+        <w:rPr>
+          <w:rStyle w:val="Code"/>
+        </w:rPr>
+        <w:t>(200);</w:t>
+      </w:r>
+    </w:p>
+    <w:p>
+      <w:pPr>
+        <w:rPr>
+          <w:rStyle w:val="Code"/>
+        </w:rPr>
+      </w:pPr>
+      <w:r>
+        <w:rPr>
+          <w:rStyle w:val="Code"/>
+        </w:rPr>
+        <w:t xml:space="preserve">    } </w:t>
+      </w:r>
+      <w:proofErr w:type="gramStart"/>
+      <w:r>
+        <w:rPr>
+          <w:rStyle w:val="Code"/>
+        </w:rPr>
+        <w:t>else</w:t>
+      </w:r>
+      <w:proofErr w:type="gramEnd"/>
+      <w:r>
+        <w:rPr>
+          <w:rStyle w:val="Code"/>
+        </w:rPr>
+        <w:t xml:space="preserve"> {</w:t>
+      </w:r>
+    </w:p>
+    <w:p>
+      <w:pPr>
+        <w:rPr>
+          <w:rStyle w:val="Code"/>
+        </w:rPr>
+      </w:pPr>
+      <w:r>
+        <w:rPr>
+          <w:rStyle w:val="Code"/>
+        </w:rPr>
+        <w:t xml:space="preserve">      </w:t>
+      </w:r>
+      <w:proofErr w:type="spellStart"/>
+      <w:proofErr w:type="gramStart"/>
+      <w:r>
+        <w:rPr>
+          <w:rStyle w:val="Code"/>
+        </w:rPr>
+        <w:t>response.sendStatus</w:t>
+      </w:r>
+      <w:proofErr w:type="spellEnd"/>
+      <w:proofErr w:type="gramEnd"/>
+      <w:r>
+        <w:rPr>
+          <w:rStyle w:val="Code"/>
+        </w:rPr>
+        <w:t>(404);</w:t>
       </w:r>
     </w:p>
     <w:p>
@@ -1715,37 +2827,87 @@
           <w:rStyle w:val="Code"/>
         </w:rPr>
       </w:pPr>
-      <w:r>
-        <w:rPr>
-          <w:rStyle w:val="Code"/>
-        </w:rPr>
-        <w:t>function createCity(name, description) {</w:t>
-      </w:r>
-    </w:p>
-    <w:p>
-      <w:pPr>
-        <w:rPr>
-          <w:rStyle w:val="Code"/>
-        </w:rPr>
-      </w:pPr>
-      <w:r>
-        <w:rPr>
-          <w:rStyle w:val="Code"/>
-        </w:rPr>
-        <w:t xml:space="preserve">  cities[name] = description;</w:t>
-      </w:r>
-    </w:p>
-    <w:p>
-      <w:pPr>
-        <w:rPr>
-          <w:rStyle w:val="Code"/>
-        </w:rPr>
-      </w:pPr>
-      <w:r>
-        <w:rPr>
-          <w:rStyle w:val="Code"/>
-        </w:rPr>
-        <w:t xml:space="preserve">  return name;</w:t>
+      <w:proofErr w:type="gramStart"/>
+      <w:r>
+        <w:rPr>
+          <w:rStyle w:val="Code"/>
+        </w:rPr>
+        <w:t>function</w:t>
+      </w:r>
+      <w:proofErr w:type="gramEnd"/>
+      <w:r>
+        <w:rPr>
+          <w:rStyle w:val="Code"/>
+        </w:rPr>
+        <w:t xml:space="preserve"> </w:t>
+      </w:r>
+      <w:proofErr w:type="spellStart"/>
+      <w:r>
+        <w:rPr>
+          <w:rStyle w:val="Code"/>
+        </w:rPr>
+        <w:t>createCity</w:t>
+      </w:r>
+      <w:proofErr w:type="spellEnd"/>
+      <w:r>
+        <w:rPr>
+          <w:rStyle w:val="Code"/>
+        </w:rPr>
+        <w:t>(name, description) {</w:t>
+      </w:r>
+    </w:p>
+    <w:p>
+      <w:pPr>
+        <w:rPr>
+          <w:rStyle w:val="Code"/>
+        </w:rPr>
+      </w:pPr>
+      <w:r>
+        <w:rPr>
+          <w:rStyle w:val="Code"/>
+        </w:rPr>
+        <w:t xml:space="preserve">  </w:t>
+      </w:r>
+      <w:proofErr w:type="gramStart"/>
+      <w:r>
+        <w:rPr>
+          <w:rStyle w:val="Code"/>
+        </w:rPr>
+        <w:t>cities</w:t>
+      </w:r>
+      <w:proofErr w:type="gramEnd"/>
+      <w:r>
+        <w:rPr>
+          <w:rStyle w:val="Code"/>
+        </w:rPr>
+        <w:t>[name] = description;</w:t>
+      </w:r>
+    </w:p>
+    <w:p>
+      <w:pPr>
+        <w:rPr>
+          <w:rStyle w:val="Code"/>
+        </w:rPr>
+      </w:pPr>
+      <w:r>
+        <w:rPr>
+          <w:rStyle w:val="Code"/>
+        </w:rPr>
+        <w:t xml:space="preserve">  </w:t>
+      </w:r>
+      <w:proofErr w:type="gramStart"/>
+      <w:r>
+        <w:rPr>
+          <w:rStyle w:val="Code"/>
+        </w:rPr>
+        <w:t>return</w:t>
+      </w:r>
+      <w:proofErr w:type="gramEnd"/>
+      <w:r>
+        <w:rPr>
+          <w:rStyle w:val="Code"/>
+        </w:rPr>
+        <w:t xml:space="preserve"> name;</w:t>
       </w:r>
     </w:p>
     <w:p>
@@ -1774,11 +2936,21 @@
           <w:rStyle w:val="Code"/>
         </w:rPr>
       </w:pPr>
-      <w:r>
-        <w:rPr>
-          <w:rStyle w:val="Code"/>
-        </w:rPr>
-        <w:t>app.listen(3000);</w:t>
+      <w:proofErr w:type="spellStart"/>
+      <w:proofErr w:type="gramStart"/>
+      <w:r>
+        <w:rPr>
+          <w:rStyle w:val="Code"/>
+        </w:rPr>
+        <w:t>app.listen</w:t>
+      </w:r>
+      <w:proofErr w:type="spellEnd"/>
+      <w:proofErr w:type="gramEnd"/>
+      <w:r>
+        <w:rPr>
+          <w:rStyle w:val="Code"/>
+        </w:rPr>
+        <w:t>(3000);</w:t>
       </w:r>
     </w:p>
     <w:p>
@@ -1926,8 +3098,13 @@
       <w:pPr>
         <w:pStyle w:val="NoteLevel2"/>
       </w:pPr>
-      <w:r>
-        <w:t>Javascript deals with this by using callbacks to ensure certain tasks are triggered following the execution of a function</w:t>
+      <w:proofErr w:type="spellStart"/>
+      <w:r>
+        <w:t>Javascript</w:t>
+      </w:r>
+      <w:proofErr w:type="spellEnd"/>
+      <w:r>
+        <w:t xml:space="preserve"> deals with this by using callbacks to ensure certain tasks are triggered following the execution of a function</w:t>
       </w:r>
     </w:p>
     <w:p>
@@ -1978,12 +3155,14 @@
           <w:rStyle w:val="CodeBlack"/>
         </w:rPr>
       </w:pPr>
+      <w:proofErr w:type="gramStart"/>
       <w:r>
         <w:rPr>
           <w:rStyle w:val="CodeBlack"/>
         </w:rPr>
         <w:t>request</w:t>
       </w:r>
+      <w:proofErr w:type="gramEnd"/>
     </w:p>
     <w:p>
       <w:pPr>
@@ -1992,12 +3171,14 @@
           <w:rStyle w:val="CodeBlack"/>
         </w:rPr>
       </w:pPr>
+      <w:proofErr w:type="gramStart"/>
       <w:r>
         <w:rPr>
           <w:rStyle w:val="CodeBlack"/>
         </w:rPr>
         <w:t>connection</w:t>
       </w:r>
+      <w:proofErr w:type="gramEnd"/>
     </w:p>
     <w:p>
       <w:pPr>
@@ -2006,12 +3187,14 @@
           <w:rStyle w:val="CodeBlack"/>
         </w:rPr>
       </w:pPr>
+      <w:proofErr w:type="gramStart"/>
       <w:r>
         <w:rPr>
           <w:rStyle w:val="CodeBlack"/>
         </w:rPr>
         <w:t>close</w:t>
       </w:r>
+      <w:proofErr w:type="gramEnd"/>
     </w:p>
     <w:p>
       <w:pPr>
@@ -2142,12 +3325,16 @@
         </w:numPr>
         <w:ind w:left="360" w:hanging="360"/>
       </w:pPr>
+      <w:proofErr w:type="spellStart"/>
+      <w:proofErr w:type="gramStart"/>
       <w:r>
         <w:rPr>
           <w:rStyle w:val="CodeBlack"/>
         </w:rPr>
         <w:t>setTimeout</w:t>
       </w:r>
+      <w:proofErr w:type="spellEnd"/>
+      <w:proofErr w:type="gramEnd"/>
       <w:r>
         <w:t xml:space="preserve"> is put on these requests that calls a function or executes a code snippet after a specified delay.</w:t>
       </w:r>
@@ -2233,8 +3420,13 @@
         </w:numPr>
       </w:pPr>
       <w:r>
-        <w:t>Time line of requests, callback and setTimeouts</w:t>
-      </w:r>
+        <w:t xml:space="preserve">Time line of requests, callback and </w:t>
+      </w:r>
+      <w:proofErr w:type="spellStart"/>
+      <w:r>
+        <w:t>setTimeouts</w:t>
+      </w:r>
+      <w:proofErr w:type="spellEnd"/>
     </w:p>
     <w:p>
       <w:pPr>
@@ -2317,10 +3509,18 @@
         </w:numPr>
       </w:pPr>
       <w:r>
-        <w:t>This process has no blocking code being that all these functions are being executed together and are only governed by timeouts</w:t>
-      </w:r>
-      <w:r>
-        <w:t xml:space="preserve"> which we can set to a time we choose.</w:t>
+        <w:t xml:space="preserve">This process has no blocking code being that all these functions are being executed together and are only governed by </w:t>
+      </w:r>
+      <w:proofErr w:type="gramStart"/>
+      <w:r>
+        <w:t>timeouts</w:t>
+      </w:r>
+      <w:r>
+        <w:t xml:space="preserve"> which</w:t>
+      </w:r>
+      <w:proofErr w:type="gramEnd"/>
+      <w:r>
+        <w:t xml:space="preserve"> we can set to a time we choose.</w:t>
       </w:r>
     </w:p>
     <w:p>
@@ -2916,7 +4116,23 @@
     </w:p>
     <w:p>
       <w:r>
-        <w:t>A router is an isolated instance of middleware and routes. Routers can be thought of as “mini” applications only capable of performing middleware and routing. Every express application has a builtin app router. Routers behave like middleware themselves and can be “.use()’d” by the app or in other routers</w:t>
+        <w:t xml:space="preserve">A router is an isolated instance of middleware and routes. Routers can be thought of as “mini” applications only capable of performing middleware and routing. Every express application has a </w:t>
+      </w:r>
+      <w:proofErr w:type="spellStart"/>
+      <w:r>
+        <w:t>builtin</w:t>
+      </w:r>
+      <w:proofErr w:type="spellEnd"/>
+      <w:r>
+        <w:t xml:space="preserve"> app router. Routers behave like middleware themselves and can be “</w:t>
+      </w:r>
+      <w:proofErr w:type="gramStart"/>
+      <w:r>
+        <w:t>.use</w:t>
+      </w:r>
+      <w:proofErr w:type="gramEnd"/>
+      <w:r>
+        <w:t>()’d” by the app or in other routers</w:t>
       </w:r>
     </w:p>
     <w:p/>
@@ -3075,15 +4291,133 @@
       <w:r>
         <w:t>R</w:t>
       </w:r>
+      <w:r>
+        <w:t>egister our previously defined routes with the application using the prefix ‘/</w:t>
+      </w:r>
+      <w:proofErr w:type="spellStart"/>
+      <w:proofErr w:type="gramStart"/>
+      <w:r>
+        <w:t>api</w:t>
+      </w:r>
+      <w:proofErr w:type="spellEnd"/>
+      <w:proofErr w:type="gramEnd"/>
+      <w:r>
+        <w:t>’. This means that all defined routes will be prefixed with ‘/</w:t>
+      </w:r>
+      <w:proofErr w:type="spellStart"/>
+      <w:proofErr w:type="gramStart"/>
+      <w:r>
+        <w:t>api</w:t>
+      </w:r>
+      <w:proofErr w:type="spellEnd"/>
+      <w:proofErr w:type="gramEnd"/>
+      <w:r>
+        <w:t>’.</w:t>
+      </w:r>
+    </w:p>
+    <w:p>
       <w:bookmarkStart w:id="2" w:name="_GoBack"/>
       <w:bookmarkEnd w:id="2"/>
-      <w:r>
-        <w:t>egister our previously defined routes with the application using the prefix ‘/api’. This means that all defined routes will be prefixed with ‘/api’.</w:t>
-      </w:r>
-    </w:p>
-    <w:p/>
+    </w:p>
+    <w:p>
+      <w:proofErr w:type="gramStart"/>
+      <w:r>
+        <w:t>C</w:t>
+      </w:r>
+      <w:r>
+        <w:t>all</w:t>
+      </w:r>
+      <w:r>
+        <w:t>ing</w:t>
+      </w:r>
+      <w:r>
+        <w:t> </w:t>
+      </w:r>
+      <w:r>
+        <w:rPr>
+          <w:rStyle w:val="Code"/>
+        </w:rPr>
+        <w:t>listen</w:t>
+      </w:r>
+      <w:proofErr w:type="gramEnd"/>
+      <w:r>
+        <w:t> on our</w:t>
+      </w:r>
+      <w:r>
+        <w:rPr>
+          <w:rStyle w:val="Code"/>
+        </w:rPr>
+        <w:t xml:space="preserve"> port</w:t>
+      </w:r>
+      <w:r>
+        <w:t xml:space="preserve"> to start listening for incoming connections and requests</w:t>
+      </w:r>
+    </w:p>
+    <w:p>
+      <w:pPr>
+        <w:pStyle w:val="NoteLevel1"/>
+        <w:numPr>
+          <w:ilvl w:val="0"/>
+          <w:numId w:val="0"/>
+        </w:numPr>
+        <w:ind w:left="360" w:hanging="360"/>
+      </w:pPr>
+      <w:r>
+        <w:rPr>
+          <w:noProof/>
+        </w:rPr>
+        <w:drawing>
+          <wp:inline distT="0" distB="0" distL="0" distR="0" wp14:anchorId="7962AB3F" wp14:editId="24908CA7">
+            <wp:extent cx="3365500" cy="1600200"/>
+            <wp:effectExtent l="0" t="0" r="12700" b="0"/>
+            <wp:docPr id="14" name="Picture 5" descr="Macintosh HD:Users:evanturner:Desktop:Screen Shot 2015-01-22 at 6.49.55 PM.png"/>
+            <wp:cNvGraphicFramePr>
+              <a:graphicFrameLocks xmlns:a="http://schemas.openxmlformats.org/drawingml/2006/main" noChangeAspect="1"/>
+            </wp:cNvGraphicFramePr>
+            <a:graphic xmlns:a="http://schemas.openxmlformats.org/drawingml/2006/main">
+              <a:graphicData uri="http://schemas.openxmlformats.org/drawingml/2006/picture">
+                <pic:pic xmlns:pic="http://schemas.openxmlformats.org/drawingml/2006/picture">
+                  <pic:nvPicPr>
+                    <pic:cNvPr id="0" name="Picture 5" descr="Macintosh HD:Users:evanturner:Desktop:Screen Shot 2015-01-22 at 6.49.55 PM.png"/>
+                    <pic:cNvPicPr>
+                      <a:picLocks noChangeAspect="1" noChangeArrowheads="1"/>
+                    </pic:cNvPicPr>
+                  </pic:nvPicPr>
+                  <pic:blipFill>
+                    <a:blip r:embed="rId26">
+                      <a:extLst>
+                        <a:ext uri="{28A0092B-C50C-407E-A947-70E740481C1C}">
+                          <a14:useLocalDpi xmlns:a14="http://schemas.microsoft.com/office/drawing/2010/main" val="0"/>
+                        </a:ext>
+                      </a:extLst>
+                    </a:blip>
+                    <a:srcRect/>
+                    <a:stretch>
+                      <a:fillRect/>
+                    </a:stretch>
+                  </pic:blipFill>
+                  <pic:spPr bwMode="auto">
+                    <a:xfrm>
+                      <a:off x="0" y="0"/>
+                      <a:ext cx="3365500" cy="1600200"/>
+                    </a:xfrm>
+                    <a:prstGeom prst="rect">
+                      <a:avLst/>
+                    </a:prstGeom>
+                    <a:noFill/>
+                    <a:ln>
+                      <a:noFill/>
+                    </a:ln>
+                  </pic:spPr>
+                </pic:pic>
+              </a:graphicData>
+            </a:graphic>
+          </wp:inline>
+        </w:drawing>
+      </w:r>
+    </w:p>
     <w:sectPr>
-      <w:headerReference w:type="first" r:id="rId26"/>
+      <w:headerReference w:type="first" r:id="rId27"/>
       <w:pgSz w:w="12240" w:h="15840"/>
       <w:pgMar w:top="1440" w:right="1440" w:bottom="1440" w:left="1440" w:header="720" w:footer="720" w:gutter="0"/>
       <w:cols w:space="720"/>
@@ -10489,7 +11823,7 @@
 </file>
 
 <file path=customXml/itemProps1.xml><?xml version="1.0" encoding="utf-8"?>
-<ds:datastoreItem xmlns:ds="http://schemas.openxmlformats.org/officeDocument/2006/customXml" ds:itemID="{8080B431-1675-D44F-97D7-52DFDE2DE89B}">
+<ds:datastoreItem xmlns:ds="http://schemas.openxmlformats.org/officeDocument/2006/customXml" ds:itemID="{8C69945F-6DC0-0946-9870-DF23CFF852B0}">
   <ds:schemaRefs>
     <ds:schemaRef ds:uri="http://schemas.openxmlformats.org/officeDocument/2006/bibliography"/>
   </ds:schemaRefs>

</xml_diff>

<commit_message>
nodemon and node-debug notes added
</commit_message>
<xml_diff>
--- a/WDA.docx
+++ b/WDA.docx
@@ -4315,10 +4315,7 @@
         <w:t>’.</w:t>
       </w:r>
     </w:p>
-    <w:p>
-      <w:bookmarkStart w:id="2" w:name="_GoBack"/>
-      <w:bookmarkEnd w:id="2"/>
-    </w:p>
+    <w:p/>
     <w:p>
       <w:proofErr w:type="gramStart"/>
       <w:r>
@@ -4415,6 +4412,251 @@
           </wp:inline>
         </w:drawing>
       </w:r>
+    </w:p>
+    <w:p>
+      <w:pPr>
+        <w:pStyle w:val="NoteLevel1"/>
+        <w:numPr>
+          <w:ilvl w:val="0"/>
+          <w:numId w:val="0"/>
+        </w:numPr>
+        <w:ind w:left="360" w:hanging="360"/>
+      </w:pPr>
+    </w:p>
+    <w:p>
+      <w:pPr>
+        <w:pStyle w:val="NoteLevel1"/>
+        <w:numPr>
+          <w:ilvl w:val="0"/>
+          <w:numId w:val="0"/>
+        </w:numPr>
+        <w:ind w:left="360" w:hanging="360"/>
+        <w:rPr>
+          <w:b/>
+        </w:rPr>
+      </w:pPr>
+      <w:proofErr w:type="spellStart"/>
+      <w:r>
+        <w:rPr>
+          <w:b/>
+        </w:rPr>
+        <w:t>Nodemon</w:t>
+      </w:r>
+      <w:proofErr w:type="spellEnd"/>
+    </w:p>
+    <w:p>
+      <w:pPr>
+        <w:pStyle w:val="NoteLevel1"/>
+        <w:numPr>
+          <w:ilvl w:val="0"/>
+          <w:numId w:val="0"/>
+        </w:numPr>
+      </w:pPr>
+      <w:r>
+        <w:t xml:space="preserve">A </w:t>
+      </w:r>
+      <w:r>
+        <w:t>utility that will monitor for any changes in your source and automatically restart your server</w:t>
+      </w:r>
+    </w:p>
+    <w:p>
+      <w:pPr>
+        <w:pStyle w:val="NoteLevel1"/>
+        <w:rPr>
+          <w:rStyle w:val="bash"/>
+          <w:highlight w:val="black"/>
+        </w:rPr>
+      </w:pPr>
+      <w:r>
+        <w:rPr>
+          <w:rStyle w:val="bash"/>
+          <w:highlight w:val="black"/>
+        </w:rPr>
+        <w:t xml:space="preserve">$ </w:t>
+      </w:r>
+      <w:proofErr w:type="spellStart"/>
+      <w:proofErr w:type="gramStart"/>
+      <w:r>
+        <w:rPr>
+          <w:rStyle w:val="bash"/>
+          <w:highlight w:val="black"/>
+        </w:rPr>
+        <w:t>npm</w:t>
+      </w:r>
+      <w:proofErr w:type="spellEnd"/>
+      <w:proofErr w:type="gramEnd"/>
+      <w:r>
+        <w:rPr>
+          <w:rStyle w:val="bash"/>
+          <w:highlight w:val="black"/>
+        </w:rPr>
+        <w:t xml:space="preserve"> install -g </w:t>
+      </w:r>
+      <w:proofErr w:type="spellStart"/>
+      <w:r>
+        <w:rPr>
+          <w:rStyle w:val="bash"/>
+          <w:highlight w:val="black"/>
+        </w:rPr>
+        <w:t>nodemon</w:t>
+      </w:r>
+      <w:proofErr w:type="spellEnd"/>
+    </w:p>
+    <w:p/>
+    <w:p>
+      <w:pPr>
+        <w:pStyle w:val="NoteLevel2"/>
+      </w:pPr>
+      <w:r>
+        <w:t>I</w:t>
+      </w:r>
+      <w:r>
+        <w:t>nstead of using </w:t>
+      </w:r>
+      <w:r>
+        <w:rPr>
+          <w:rStyle w:val="bash"/>
+          <w:highlight w:val="black"/>
+        </w:rPr>
+        <w:t>node server.js</w:t>
+      </w:r>
+      <w:r>
+        <w:t> to run your application, you can use </w:t>
+      </w:r>
+      <w:proofErr w:type="spellStart"/>
+      <w:r>
+        <w:rPr>
+          <w:rStyle w:val="bash"/>
+          <w:highlight w:val="black"/>
+        </w:rPr>
+        <w:t>nodemon</w:t>
+      </w:r>
+      <w:proofErr w:type="spellEnd"/>
+      <w:r>
+        <w:rPr>
+          <w:rStyle w:val="bash"/>
+          <w:highlight w:val="black"/>
+        </w:rPr>
+        <w:t xml:space="preserve"> server.js</w:t>
+      </w:r>
+      <w:r>
+        <w:t>. It will watch for any changes in your application and automatically restart your server for you</w:t>
+      </w:r>
+    </w:p>
+    <w:p/>
+    <w:p/>
+    <w:p/>
+    <w:p>
+      <w:r>
+        <w:t>No</w:t>
+      </w:r>
+      <w:r>
+        <w:t>de Inspector</w:t>
+      </w:r>
+    </w:p>
+    <w:p>
+      <w:proofErr w:type="gramStart"/>
+      <w:r>
+        <w:t>a</w:t>
+      </w:r>
+      <w:proofErr w:type="gramEnd"/>
+      <w:r>
+        <w:t xml:space="preserve"> debugger interface for Node.js applications that uses the Blink Developer Tools</w:t>
+      </w:r>
+    </w:p>
+    <w:p>
+      <w:pPr>
+        <w:pStyle w:val="NoteLevel1"/>
+        <w:rPr>
+          <w:rStyle w:val="bash"/>
+          <w:highlight w:val="black"/>
+        </w:rPr>
+      </w:pPr>
+      <w:bookmarkStart w:id="2" w:name="_GoBack"/>
+      <w:bookmarkEnd w:id="2"/>
+      <w:r>
+        <w:rPr>
+          <w:rStyle w:val="bash"/>
+          <w:highlight w:val="black"/>
+        </w:rPr>
+        <w:t xml:space="preserve">$ </w:t>
+      </w:r>
+      <w:proofErr w:type="spellStart"/>
+      <w:r>
+        <w:rPr>
+          <w:rStyle w:val="bash"/>
+          <w:highlight w:val="black"/>
+        </w:rPr>
+        <w:t>npm</w:t>
+      </w:r>
+      <w:proofErr w:type="spellEnd"/>
+      <w:r>
+        <w:rPr>
+          <w:rStyle w:val="bash"/>
+          <w:highlight w:val="black"/>
+        </w:rPr>
+        <w:t xml:space="preserve"> install -g node-inspector</w:t>
+      </w:r>
+    </w:p>
+    <w:p>
+      <w:r>
+        <w:t>Once it is installed, you can run it using the following command. This will start the debugger and open your browser.</w:t>
+      </w:r>
+    </w:p>
+    <w:p>
+      <w:pPr>
+        <w:pStyle w:val="NoteLevel1"/>
+        <w:tabs>
+          <w:tab w:val="clear" w:pos="360"/>
+          <w:tab w:val="num" w:pos="0"/>
+        </w:tabs>
+        <w:rPr>
+          <w:rStyle w:val="bash"/>
+          <w:highlight w:val="black"/>
+        </w:rPr>
+      </w:pPr>
+      <w:r>
+        <w:rPr>
+          <w:rStyle w:val="bash"/>
+          <w:highlight w:val="black"/>
+        </w:rPr>
+        <w:t xml:space="preserve">$ </w:t>
+      </w:r>
+      <w:proofErr w:type="gramStart"/>
+      <w:r>
+        <w:rPr>
+          <w:rStyle w:val="bash"/>
+          <w:highlight w:val="black"/>
+        </w:rPr>
+        <w:t>node</w:t>
+      </w:r>
+      <w:proofErr w:type="gramEnd"/>
+      <w:r>
+        <w:rPr>
+          <w:rStyle w:val="bash"/>
+          <w:highlight w:val="black"/>
+        </w:rPr>
+        <w:t>-debug server.js</w:t>
+      </w:r>
+    </w:p>
+    <w:p>
+      <w:pPr>
+        <w:pStyle w:val="NoteLevel1"/>
+        <w:numPr>
+          <w:ilvl w:val="0"/>
+          <w:numId w:val="0"/>
+        </w:numPr>
+      </w:pPr>
+    </w:p>
+    <w:p>
+      <w:pPr>
+        <w:pStyle w:val="NoteLevel1"/>
+        <w:numPr>
+          <w:ilvl w:val="0"/>
+          <w:numId w:val="0"/>
+        </w:numPr>
+        <w:ind w:left="360" w:hanging="360"/>
+      </w:pPr>
     </w:p>
     <w:sectPr>
       <w:headerReference w:type="first" r:id="rId27"/>
@@ -11823,7 +12065,7 @@
 </file>
 
 <file path=customXml/itemProps1.xml><?xml version="1.0" encoding="utf-8"?>
-<ds:datastoreItem xmlns:ds="http://schemas.openxmlformats.org/officeDocument/2006/customXml" ds:itemID="{8C69945F-6DC0-0946-9870-DF23CFF852B0}">
+<ds:datastoreItem xmlns:ds="http://schemas.openxmlformats.org/officeDocument/2006/customXml" ds:itemID="{C76785E9-9422-0540-BACB-2BE50BAAFBEC}">
   <ds:schemaRefs>
     <ds:schemaRef ds:uri="http://schemas.openxmlformats.org/officeDocument/2006/bibliography"/>
   </ds:schemaRefs>

</xml_diff>

<commit_message>
screenshots for node-bebugger added
</commit_message>
<xml_diff>
--- a/WDA.docx
+++ b/WDA.docx
@@ -4572,8 +4572,6 @@
           <w:highlight w:val="black"/>
         </w:rPr>
       </w:pPr>
-      <w:bookmarkStart w:id="2" w:name="_GoBack"/>
-      <w:bookmarkEnd w:id="2"/>
       <w:r>
         <w:rPr>
           <w:rStyle w:val="bash"/>
@@ -4582,6 +4580,7 @@
         <w:t xml:space="preserve">$ </w:t>
       </w:r>
       <w:proofErr w:type="spellStart"/>
+      <w:proofErr w:type="gramStart"/>
       <w:r>
         <w:rPr>
           <w:rStyle w:val="bash"/>
@@ -4590,6 +4589,7 @@
         <w:t>npm</w:t>
       </w:r>
       <w:proofErr w:type="spellEnd"/>
+      <w:proofErr w:type="gramEnd"/>
       <w:r>
         <w:rPr>
           <w:rStyle w:val="bash"/>
@@ -4647,6 +4647,59 @@
           <w:numId w:val="0"/>
         </w:numPr>
       </w:pPr>
+      <w:r>
+        <w:rPr>
+          <w:noProof/>
+        </w:rPr>
+        <w:drawing>
+          <wp:inline distT="0" distB="0" distL="0" distR="0" wp14:anchorId="53D7F164" wp14:editId="7E174BF3">
+            <wp:extent cx="5943600" cy="1066800"/>
+            <wp:effectExtent l="0" t="0" r="0" b="0"/>
+            <wp:docPr id="15" name="Picture 6" descr="Macintosh HD:Users:evanturner:Desktop:Screen Shot 2015-01-22 at 6.56.58 PM.png"/>
+            <wp:cNvGraphicFramePr>
+              <a:graphicFrameLocks xmlns:a="http://schemas.openxmlformats.org/drawingml/2006/main" noChangeAspect="1"/>
+            </wp:cNvGraphicFramePr>
+            <a:graphic xmlns:a="http://schemas.openxmlformats.org/drawingml/2006/main">
+              <a:graphicData uri="http://schemas.openxmlformats.org/drawingml/2006/picture">
+                <pic:pic xmlns:pic="http://schemas.openxmlformats.org/drawingml/2006/picture">
+                  <pic:nvPicPr>
+                    <pic:cNvPr id="0" name="Picture 6" descr="Macintosh HD:Users:evanturner:Desktop:Screen Shot 2015-01-22 at 6.56.58 PM.png"/>
+                    <pic:cNvPicPr>
+                      <a:picLocks noChangeAspect="1" noChangeArrowheads="1"/>
+                    </pic:cNvPicPr>
+                  </pic:nvPicPr>
+                  <pic:blipFill>
+                    <a:blip r:embed="rId27">
+                      <a:extLst>
+                        <a:ext uri="{28A0092B-C50C-407E-A947-70E740481C1C}">
+                          <a14:useLocalDpi xmlns:a14="http://schemas.microsoft.com/office/drawing/2010/main" val="0"/>
+                        </a:ext>
+                      </a:extLst>
+                    </a:blip>
+                    <a:srcRect/>
+                    <a:stretch>
+                      <a:fillRect/>
+                    </a:stretch>
+                  </pic:blipFill>
+                  <pic:spPr bwMode="auto">
+                    <a:xfrm>
+                      <a:off x="0" y="0"/>
+                      <a:ext cx="5943600" cy="1066800"/>
+                    </a:xfrm>
+                    <a:prstGeom prst="rect">
+                      <a:avLst/>
+                    </a:prstGeom>
+                    <a:noFill/>
+                    <a:ln>
+                      <a:noFill/>
+                    </a:ln>
+                  </pic:spPr>
+                </pic:pic>
+              </a:graphicData>
+            </a:graphic>
+          </wp:inline>
+        </w:drawing>
+      </w:r>
     </w:p>
     <w:p>
       <w:pPr>
@@ -4657,9 +4710,64 @@
         </w:numPr>
         <w:ind w:left="360" w:hanging="360"/>
       </w:pPr>
+      <w:r>
+        <w:rPr>
+          <w:noProof/>
+        </w:rPr>
+        <w:drawing>
+          <wp:inline distT="0" distB="0" distL="0" distR="0" wp14:anchorId="623AB15B" wp14:editId="1AC40755">
+            <wp:extent cx="5943600" cy="6553200"/>
+            <wp:effectExtent l="0" t="0" r="0" b="0"/>
+            <wp:docPr id="16" name="Picture 7" descr="Macintosh HD:Users:evanturner:Desktop:Screen Shot 2015-01-22 at 6.56.43 PM.png"/>
+            <wp:cNvGraphicFramePr>
+              <a:graphicFrameLocks xmlns:a="http://schemas.openxmlformats.org/drawingml/2006/main" noChangeAspect="1"/>
+            </wp:cNvGraphicFramePr>
+            <a:graphic xmlns:a="http://schemas.openxmlformats.org/drawingml/2006/main">
+              <a:graphicData uri="http://schemas.openxmlformats.org/drawingml/2006/picture">
+                <pic:pic xmlns:pic="http://schemas.openxmlformats.org/drawingml/2006/picture">
+                  <pic:nvPicPr>
+                    <pic:cNvPr id="0" name="Picture 7" descr="Macintosh HD:Users:evanturner:Desktop:Screen Shot 2015-01-22 at 6.56.43 PM.png"/>
+                    <pic:cNvPicPr>
+                      <a:picLocks noChangeAspect="1" noChangeArrowheads="1"/>
+                    </pic:cNvPicPr>
+                  </pic:nvPicPr>
+                  <pic:blipFill>
+                    <a:blip r:embed="rId28">
+                      <a:extLst>
+                        <a:ext uri="{28A0092B-C50C-407E-A947-70E740481C1C}">
+                          <a14:useLocalDpi xmlns:a14="http://schemas.microsoft.com/office/drawing/2010/main" val="0"/>
+                        </a:ext>
+                      </a:extLst>
+                    </a:blip>
+                    <a:srcRect/>
+                    <a:stretch>
+                      <a:fillRect/>
+                    </a:stretch>
+                  </pic:blipFill>
+                  <pic:spPr bwMode="auto">
+                    <a:xfrm>
+                      <a:off x="0" y="0"/>
+                      <a:ext cx="5943600" cy="6553200"/>
+                    </a:xfrm>
+                    <a:prstGeom prst="rect">
+                      <a:avLst/>
+                    </a:prstGeom>
+                    <a:noFill/>
+                    <a:ln>
+                      <a:noFill/>
+                    </a:ln>
+                  </pic:spPr>
+                </pic:pic>
+              </a:graphicData>
+            </a:graphic>
+          </wp:inline>
+        </w:drawing>
+      </w:r>
+      <w:bookmarkStart w:id="2" w:name="_GoBack"/>
+      <w:bookmarkEnd w:id="2"/>
     </w:p>
     <w:sectPr>
-      <w:headerReference w:type="first" r:id="rId27"/>
+      <w:headerReference w:type="first" r:id="rId29"/>
       <w:pgSz w:w="12240" w:h="15840"/>
       <w:pgMar w:top="1440" w:right="1440" w:bottom="1440" w:left="1440" w:header="720" w:footer="720" w:gutter="0"/>
       <w:cols w:space="720"/>
@@ -12065,7 +12173,7 @@
 </file>
 
 <file path=customXml/itemProps1.xml><?xml version="1.0" encoding="utf-8"?>
-<ds:datastoreItem xmlns:ds="http://schemas.openxmlformats.org/officeDocument/2006/customXml" ds:itemID="{C76785E9-9422-0540-BACB-2BE50BAAFBEC}">
+<ds:datastoreItem xmlns:ds="http://schemas.openxmlformats.org/officeDocument/2006/customXml" ds:itemID="{5E7BC316-073D-064C-A14B-D1A62EA37426}">
   <ds:schemaRefs>
     <ds:schemaRef ds:uri="http://schemas.openxmlformats.org/officeDocument/2006/bibliography"/>
   </ds:schemaRefs>

</xml_diff>

<commit_message>
notes on postman added
</commit_message>
<xml_diff>
--- a/WDA.docx
+++ b/WDA.docx
@@ -16,7 +16,6 @@
           <w:highlight w:val="red"/>
         </w:rPr>
       </w:pPr>
-      <w:proofErr w:type="gramStart"/>
       <w:r>
         <w:rPr>
           <w:b/>
@@ -25,7 +24,6 @@
         </w:rPr>
         <w:t>s01</w:t>
       </w:r>
-      <w:proofErr w:type="gramEnd"/>
       <w:r>
         <w:rPr>
           <w:b/>
@@ -48,24 +46,17 @@
           <w:b/>
         </w:rPr>
       </w:pPr>
-      <w:proofErr w:type="gramStart"/>
       <w:r>
         <w:rPr>
           <w:b/>
         </w:rPr>
         <w:t>e01</w:t>
       </w:r>
-      <w:proofErr w:type="gramEnd"/>
-    </w:p>
-    <w:p>
-      <w:r>
-        <w:t xml:space="preserve">1. </w:t>
-      </w:r>
-      <w:proofErr w:type="spellStart"/>
-      <w:r>
-        <w:t>MongoDB</w:t>
-      </w:r>
-      <w:proofErr w:type="spellEnd"/>
+    </w:p>
+    <w:p>
+      <w:r>
+        <w:t>1. MongoDB</w:t>
+      </w:r>
     </w:p>
     <w:p/>
     <w:p>
@@ -88,14 +79,12 @@
           <w:u w:val="single"/>
         </w:rPr>
       </w:pPr>
-      <w:proofErr w:type="spellStart"/>
       <w:r>
         <w:rPr>
           <w:u w:val="single"/>
         </w:rPr>
         <w:t>MongoDB</w:t>
       </w:r>
-      <w:proofErr w:type="spellEnd"/>
     </w:p>
     <w:p>
       <w:pPr>
@@ -146,21 +135,12 @@
           <w:highlight w:val="black"/>
         </w:rPr>
       </w:pPr>
-      <w:proofErr w:type="gramStart"/>
       <w:r>
         <w:rPr>
           <w:rStyle w:val="bash"/>
           <w:highlight w:val="black"/>
         </w:rPr>
-        <w:t>brew</w:t>
-      </w:r>
-      <w:proofErr w:type="gramEnd"/>
-      <w:r>
-        <w:rPr>
-          <w:rStyle w:val="bash"/>
-          <w:highlight w:val="black"/>
-        </w:rPr>
-        <w:t xml:space="preserve"> update</w:t>
+        <w:t>brew update</w:t>
       </w:r>
     </w:p>
     <w:p>
@@ -179,31 +159,13 @@
           <w:highlight w:val="black"/>
         </w:rPr>
       </w:pPr>
-      <w:proofErr w:type="gramStart"/>
       <w:r>
         <w:rPr>
           <w:rStyle w:val="bash"/>
           <w:highlight w:val="black"/>
         </w:rPr>
-        <w:t>brew</w:t>
-      </w:r>
-      <w:proofErr w:type="gramEnd"/>
-      <w:r>
-        <w:rPr>
-          <w:rStyle w:val="bash"/>
-          <w:highlight w:val="black"/>
-        </w:rPr>
-        <w:t xml:space="preserve"> install </w:t>
-      </w:r>
-      <w:proofErr w:type="spellStart"/>
-      <w:r>
-        <w:rPr>
-          <w:rStyle w:val="bash"/>
-          <w:highlight w:val="black"/>
-        </w:rPr>
-        <w:t>mongodb</w:t>
-      </w:r>
-      <w:proofErr w:type="spellEnd"/>
+        <w:t>brew install mongodb</w:t>
+      </w:r>
     </w:p>
     <w:p>
       <w:pPr>
@@ -226,15 +188,7 @@
         </w:numPr>
       </w:pPr>
       <w:r>
-        <w:t>Create a data/</w:t>
-      </w:r>
-      <w:proofErr w:type="spellStart"/>
-      <w:r>
-        <w:t>db</w:t>
-      </w:r>
-      <w:proofErr w:type="spellEnd"/>
-      <w:r>
-        <w:t xml:space="preserve"> folder where you want your databases to be sourced</w:t>
+        <w:t>Create a data/db folder where you want your databases to be sourced</w:t>
       </w:r>
     </w:p>
     <w:p>
@@ -253,65 +207,13 @@
           <w:highlight w:val="black"/>
         </w:rPr>
       </w:pPr>
-      <w:proofErr w:type="spellStart"/>
-      <w:proofErr w:type="gramStart"/>
       <w:r>
         <w:rPr>
           <w:rStyle w:val="bash"/>
           <w:highlight w:val="black"/>
         </w:rPr>
-        <w:t>mkdir</w:t>
-      </w:r>
-      <w:proofErr w:type="spellEnd"/>
-      <w:proofErr w:type="gramEnd"/>
-      <w:r>
-        <w:rPr>
-          <w:rStyle w:val="bash"/>
-          <w:highlight w:val="black"/>
-        </w:rPr>
-        <w:t xml:space="preserve"> –p users/</w:t>
-      </w:r>
-      <w:proofErr w:type="spellStart"/>
-      <w:r>
-        <w:rPr>
-          <w:rStyle w:val="bash"/>
-          <w:highlight w:val="black"/>
-        </w:rPr>
-        <w:t>evanturner</w:t>
-      </w:r>
-      <w:proofErr w:type="spellEnd"/>
-      <w:r>
-        <w:rPr>
-          <w:rStyle w:val="bash"/>
-          <w:highlight w:val="black"/>
-        </w:rPr>
-        <w:t>/</w:t>
-      </w:r>
-      <w:proofErr w:type="spellStart"/>
-      <w:r>
-        <w:rPr>
-          <w:rStyle w:val="bash"/>
-          <w:highlight w:val="black"/>
-        </w:rPr>
-        <w:t>src</w:t>
-      </w:r>
-      <w:proofErr w:type="spellEnd"/>
-      <w:r>
-        <w:rPr>
-          <w:rStyle w:val="bash"/>
-          <w:highlight w:val="black"/>
-        </w:rPr>
-        <w:t>/data/</w:t>
-      </w:r>
-      <w:proofErr w:type="spellStart"/>
-      <w:r>
-        <w:rPr>
-          <w:rStyle w:val="bash"/>
-          <w:highlight w:val="black"/>
-        </w:rPr>
-        <w:t>db</w:t>
-      </w:r>
-      <w:proofErr w:type="spellEnd"/>
+        <w:t>mkdir –p users/evanturner/src/data/db</w:t>
+      </w:r>
     </w:p>
     <w:p>
       <w:pPr>
@@ -336,74 +238,44 @@
         <w:t>ou connect to the database server, which runs a</w:t>
       </w:r>
       <w:r>
-        <w:t xml:space="preserve">s </w:t>
-      </w:r>
-      <w:proofErr w:type="spellStart"/>
-      <w:r>
+        <w:t>s mongod</w:t>
+      </w:r>
+    </w:p>
+    <w:p>
+      <w:pPr>
+        <w:pStyle w:val="NoteLevel2"/>
+      </w:pPr>
+      <w:r>
+        <w:rPr>
+          <w:b/>
+        </w:rPr>
         <w:t>mongod</w:t>
       </w:r>
-      <w:proofErr w:type="spellEnd"/>
+      <w:r>
+        <w:t xml:space="preserve"> is the primary daemon </w:t>
+      </w:r>
+      <w:r>
+        <w:t xml:space="preserve">process for the MongoDB system. </w:t>
+      </w:r>
+    </w:p>
+    <w:p>
+      <w:pPr>
+        <w:pStyle w:val="NoteLevel3"/>
+      </w:pPr>
+      <w:r>
+        <w:t>It handles data requests, manages data access, and performs background management operations</w:t>
+      </w:r>
     </w:p>
     <w:p>
       <w:pPr>
         <w:pStyle w:val="NoteLevel2"/>
-      </w:pPr>
-      <w:proofErr w:type="spellStart"/>
-      <w:proofErr w:type="gramStart"/>
-      <w:r>
-        <w:rPr>
-          <w:b/>
-        </w:rPr>
-        <w:t>mongod</w:t>
-      </w:r>
-      <w:proofErr w:type="spellEnd"/>
-      <w:proofErr w:type="gramEnd"/>
-      <w:r>
-        <w:t xml:space="preserve"> is the primary daemon </w:t>
-      </w:r>
-      <w:r>
-        <w:t xml:space="preserve">process for the </w:t>
-      </w:r>
-      <w:proofErr w:type="spellStart"/>
-      <w:r>
-        <w:t>MongoDB</w:t>
-      </w:r>
-      <w:proofErr w:type="spellEnd"/>
-      <w:r>
-        <w:t xml:space="preserve"> system. </w:t>
-      </w:r>
-    </w:p>
-    <w:p>
-      <w:pPr>
-        <w:pStyle w:val="NoteLevel3"/>
-      </w:pPr>
-      <w:r>
-        <w:t>It handles data requests, manages data access, and performs background management operations</w:t>
-      </w:r>
-    </w:p>
-    <w:p>
-      <w:pPr>
-        <w:pStyle w:val="NoteLevel2"/>
         <w:rPr>
           <w:rStyle w:val="bash"/>
         </w:rPr>
       </w:pPr>
       <w:r>
-        <w:t xml:space="preserve">Specify the </w:t>
-      </w:r>
-      <w:proofErr w:type="spellStart"/>
-      <w:r>
-        <w:t>dbpath</w:t>
-      </w:r>
-      <w:proofErr w:type="spellEnd"/>
-      <w:r>
-        <w:t xml:space="preserve"> when loading </w:t>
-      </w:r>
-      <w:proofErr w:type="spellStart"/>
-      <w:r>
-        <w:t>mongod</w:t>
-      </w:r>
-      <w:proofErr w:type="spellEnd"/>
+        <w:t>Specify the dbpath when loading mongod</w:t>
+      </w:r>
     </w:p>
     <w:p>
       <w:pPr>
@@ -418,65 +290,13 @@
           <w:highlight w:val="black"/>
         </w:rPr>
       </w:pPr>
-      <w:proofErr w:type="spellStart"/>
-      <w:proofErr w:type="gramStart"/>
       <w:r>
         <w:rPr>
           <w:rStyle w:val="bash"/>
           <w:highlight w:val="black"/>
         </w:rPr>
-        <w:t>mongod</w:t>
-      </w:r>
-      <w:proofErr w:type="spellEnd"/>
-      <w:proofErr w:type="gramEnd"/>
-      <w:r>
-        <w:rPr>
-          <w:rStyle w:val="bash"/>
-          <w:highlight w:val="black"/>
-        </w:rPr>
-        <w:t xml:space="preserve"> --</w:t>
-      </w:r>
-      <w:proofErr w:type="spellStart"/>
-      <w:r>
-        <w:rPr>
-          <w:rStyle w:val="bash"/>
-          <w:highlight w:val="black"/>
-        </w:rPr>
-        <w:t>dbpath</w:t>
-      </w:r>
-      <w:proofErr w:type="spellEnd"/>
-      <w:r>
-        <w:rPr>
-          <w:rStyle w:val="bash"/>
-          <w:highlight w:val="black"/>
-        </w:rPr>
-        <w:t xml:space="preserve"> ~/</w:t>
-      </w:r>
-      <w:proofErr w:type="spellStart"/>
-      <w:r>
-        <w:rPr>
-          <w:rStyle w:val="bash"/>
-          <w:highlight w:val="black"/>
-        </w:rPr>
-        <w:t>src</w:t>
-      </w:r>
-      <w:proofErr w:type="spellEnd"/>
-      <w:r>
-        <w:rPr>
-          <w:rStyle w:val="bash"/>
-          <w:highlight w:val="black"/>
-        </w:rPr>
-        <w:t>/data/</w:t>
-      </w:r>
-      <w:proofErr w:type="spellStart"/>
-      <w:r>
-        <w:rPr>
-          <w:rStyle w:val="bash"/>
-          <w:highlight w:val="black"/>
-        </w:rPr>
-        <w:t>db</w:t>
-      </w:r>
-      <w:proofErr w:type="spellEnd"/>
+        <w:t>mongod --dbpath ~/src/data/db</w:t>
+      </w:r>
     </w:p>
     <w:p>
       <w:pPr>
@@ -588,7 +408,6 @@
           <w:highlight w:val="black"/>
         </w:rPr>
       </w:pPr>
-      <w:proofErr w:type="gramStart"/>
       <w:r>
         <w:rPr>
           <w:rStyle w:val="bash"/>
@@ -596,7 +415,6 @@
         </w:rPr>
         <w:t>mongo</w:t>
       </w:r>
-      <w:proofErr w:type="gramEnd"/>
     </w:p>
     <w:p>
       <w:pPr>
@@ -695,29 +513,18 @@
           <w:rStyle w:val="bash"/>
           <w:highlight w:val="black"/>
         </w:rPr>
-        <w:t>show </w:t>
-      </w:r>
-      <w:proofErr w:type="spellStart"/>
+        <w:t>show dbs</w:t>
+      </w:r>
+      <w:r>
+        <w:t> operation again, it will not include the </w:t>
+      </w:r>
       <w:r>
         <w:rPr>
           <w:rStyle w:val="bash"/>
           <w:highlight w:val="black"/>
         </w:rPr>
-        <w:t>dbs</w:t>
-      </w:r>
-      <w:proofErr w:type="spellEnd"/>
-      <w:r>
-        <w:t> operation again, it will not include the </w:t>
-      </w:r>
-      <w:proofErr w:type="spellStart"/>
-      <w:r>
-        <w:rPr>
-          <w:rStyle w:val="bash"/>
-          <w:highlight w:val="black"/>
-        </w:rPr>
         <w:t>book_library_db</w:t>
       </w:r>
-      <w:proofErr w:type="spellEnd"/>
       <w:r>
         <w:t> </w:t>
       </w:r>
@@ -729,14 +536,9 @@
       <w:pPr>
         <w:pStyle w:val="NoteLevel2"/>
       </w:pPr>
-      <w:proofErr w:type="spellStart"/>
       <w:r>
         <w:lastRenderedPageBreak/>
-        <w:t>MongoDB</w:t>
-      </w:r>
-      <w:proofErr w:type="spellEnd"/>
-      <w:r>
-        <w:t xml:space="preserve"> will not permanently create a database until you insert data into that database. </w:t>
+        <w:t xml:space="preserve">MongoDB will not permanently create a database until you insert data into that database. </w:t>
       </w:r>
     </w:p>
     <w:p>
@@ -759,19 +561,11 @@
           <w:u w:val="single"/>
         </w:rPr>
       </w:pPr>
-      <w:proofErr w:type="spellStart"/>
       <w:r>
         <w:rPr>
           <w:u w:val="single"/>
         </w:rPr>
-        <w:t>Mongod</w:t>
-      </w:r>
-      <w:proofErr w:type="spellEnd"/>
-      <w:r>
-        <w:rPr>
-          <w:u w:val="single"/>
-        </w:rPr>
-        <w:t xml:space="preserve"> and Mongos</w:t>
+        <w:t>Mongod and Mongos</w:t>
       </w:r>
     </w:p>
     <w:p>
@@ -794,11 +588,9 @@
           <w:numId w:val="0"/>
         </w:numPr>
       </w:pPr>
-      <w:proofErr w:type="spellStart"/>
       <w:r>
         <w:t>Mongod</w:t>
       </w:r>
-      <w:proofErr w:type="spellEnd"/>
     </w:p>
     <w:p>
       <w:pPr>
@@ -807,14 +599,12 @@
       <w:r>
         <w:t xml:space="preserve">The </w:t>
       </w:r>
-      <w:proofErr w:type="spellStart"/>
       <w:r>
         <w:rPr>
           <w:b/>
         </w:rPr>
         <w:t>mongod</w:t>
       </w:r>
-      <w:proofErr w:type="spellEnd"/>
       <w:r>
         <w:t> process is the primary database process that runs on an individual server. </w:t>
       </w:r>
@@ -835,17 +625,8 @@
         <w:pStyle w:val="NoteLevel2"/>
       </w:pPr>
       <w:r>
-        <w:t xml:space="preserve">You can start </w:t>
-      </w:r>
-      <w:proofErr w:type="spellStart"/>
-      <w:r>
-        <w:t>MongoDB</w:t>
-      </w:r>
-      <w:proofErr w:type="spellEnd"/>
-      <w:r>
-        <w:t xml:space="preserve"> from a command line by issuing the </w:t>
-      </w:r>
-      <w:proofErr w:type="spellStart"/>
+        <w:t>You can start MongoDB from a command line by issuing the </w:t>
+      </w:r>
       <w:r>
         <w:rPr>
           <w:rStyle w:val="bash"/>
@@ -853,7 +634,6 @@
         </w:rPr>
         <w:t>mongod</w:t>
       </w:r>
-      <w:proofErr w:type="spellEnd"/>
       <w:r>
         <w:t xml:space="preserve"> </w:t>
       </w:r>
@@ -888,30 +668,18 @@
       <w:pPr>
         <w:pStyle w:val="NoteLevel1"/>
       </w:pPr>
-      <w:proofErr w:type="gramStart"/>
       <w:r>
         <w:rPr>
           <w:rStyle w:val="CodeBlack"/>
         </w:rPr>
         <w:t>mongos</w:t>
       </w:r>
-      <w:proofErr w:type="gramEnd"/>
-      <w:r>
-        <w:t xml:space="preserve"> provides a coherent </w:t>
-      </w:r>
-      <w:proofErr w:type="spellStart"/>
-      <w:r>
-        <w:t>MongoDB</w:t>
-      </w:r>
-      <w:proofErr w:type="spellEnd"/>
-      <w:r>
-        <w:t xml:space="preserve"> interface equivalent to a </w:t>
-      </w:r>
-      <w:proofErr w:type="spellStart"/>
+      <w:r>
+        <w:t> provides a coherent MongoDB interface equivalent to a </w:t>
+      </w:r>
       <w:r>
         <w:t>mongod</w:t>
       </w:r>
-      <w:proofErr w:type="spellEnd"/>
       <w:r>
         <w:t> fr</w:t>
       </w:r>
@@ -940,51 +708,20 @@
       <w:pPr>
         <w:pStyle w:val="NoteLevel2"/>
       </w:pPr>
-      <w:proofErr w:type="gramStart"/>
-      <w:r>
-        <w:t>mongos</w:t>
-      </w:r>
-      <w:proofErr w:type="gramEnd"/>
-      <w:r>
-        <w:t> for “</w:t>
-      </w:r>
-      <w:proofErr w:type="spellStart"/>
-      <w:r>
-        <w:t>MongoDB</w:t>
-      </w:r>
-      <w:proofErr w:type="spellEnd"/>
-      <w:r>
-        <w:t xml:space="preserve"> Shard,” is a routing service for </w:t>
-      </w:r>
-      <w:proofErr w:type="spellStart"/>
-      <w:r>
-        <w:t>MongoDB</w:t>
-      </w:r>
-      <w:proofErr w:type="spellEnd"/>
-      <w:r>
-        <w:t xml:space="preserve"> shard configurations that processes queries from the application layer, and determines the location of this data in the </w:t>
-      </w:r>
-      <w:proofErr w:type="spellStart"/>
-      <w:r>
-        <w:t>sharded</w:t>
-      </w:r>
-      <w:proofErr w:type="spellEnd"/>
-      <w:r>
-        <w:t xml:space="preserve"> cluster, in order to complete these operations</w:t>
+      <w:r>
+        <w:t>mongos for “MongoDB Shard,” is a routing service for MongoDB shard configurations that processes queries from the application layer, and determines the location of this data in the sharded cluster, in order to complete these operations</w:t>
       </w:r>
     </w:p>
     <w:p>
       <w:pPr>
         <w:pStyle w:val="NoteLevel1"/>
       </w:pPr>
-      <w:proofErr w:type="gramStart"/>
       <w:r>
         <w:rPr>
           <w:rStyle w:val="CodeBlack"/>
         </w:rPr>
         <w:t>mongo</w:t>
       </w:r>
-      <w:proofErr w:type="gramEnd"/>
       <w:r>
         <w:t xml:space="preserve"> </w:t>
       </w:r>
@@ -992,13 +729,8 @@
         <w:t>is an interactive JavaScript sh</w:t>
       </w:r>
       <w:r>
-        <w:t xml:space="preserve">ell interface to </w:t>
-      </w:r>
-      <w:proofErr w:type="spellStart"/>
-      <w:r>
-        <w:t>MongoDB</w:t>
-      </w:r>
-      <w:proofErr w:type="spellEnd"/>
+        <w:t>ell interface to MongoDB</w:t>
+      </w:r>
     </w:p>
     <w:p>
       <w:pPr>
@@ -1041,13 +773,8 @@
         <w:t>rovides a fully functional JavaScript envi</w:t>
       </w:r>
       <w:r>
-        <w:t xml:space="preserve">ronment for use with a </w:t>
-      </w:r>
-      <w:proofErr w:type="spellStart"/>
-      <w:r>
-        <w:t>MongoDB</w:t>
-      </w:r>
-      <w:proofErr w:type="spellEnd"/>
+        <w:t>ronment for use with a MongoDB</w:t>
+      </w:r>
     </w:p>
     <w:p>
       <w:pPr>
@@ -1079,66 +806,28 @@
         </w:tabs>
       </w:pPr>
       <w:r>
-        <w:t xml:space="preserve">By default, </w:t>
-      </w:r>
-      <w:proofErr w:type="spellStart"/>
-      <w:r>
-        <w:t>MongoDB</w:t>
-      </w:r>
-      <w:proofErr w:type="spellEnd"/>
-      <w:r>
-        <w:t xml:space="preserve"> stores data in the /data/</w:t>
-      </w:r>
-      <w:proofErr w:type="spellStart"/>
-      <w:r>
-        <w:t>db</w:t>
-      </w:r>
-      <w:proofErr w:type="spellEnd"/>
-      <w:r>
-        <w:t xml:space="preserve"> directory. </w:t>
+        <w:t xml:space="preserve">By default, MongoDB stores data in the /data/db directory. </w:t>
       </w:r>
       <w:r>
         <w:rPr>
           <w:i/>
         </w:rPr>
-        <w:t xml:space="preserve">On Windows, </w:t>
-      </w:r>
-      <w:proofErr w:type="spellStart"/>
+        <w:t>On Windows, MongoDB stores data in</w:t>
+      </w:r>
       <w:r>
         <w:rPr>
           <w:i/>
         </w:rPr>
-        <w:t>MongoDB</w:t>
-      </w:r>
-      <w:proofErr w:type="spellEnd"/>
+        <w:t xml:space="preserve"> </w:t>
+      </w:r>
       <w:r>
         <w:rPr>
           <w:i/>
         </w:rPr>
-        <w:t xml:space="preserve"> stores data in</w:t>
-      </w:r>
-      <w:r>
-        <w:rPr>
-          <w:i/>
-        </w:rPr>
-        <w:t xml:space="preserve"> </w:t>
-      </w:r>
-      <w:r>
-        <w:rPr>
-          <w:i/>
-        </w:rPr>
         <w:t>C:\data\db</w:t>
       </w:r>
       <w:r>
-        <w:t xml:space="preserve">. On all platforms, </w:t>
-      </w:r>
-      <w:proofErr w:type="spellStart"/>
-      <w:r>
-        <w:t>MongoDB</w:t>
-      </w:r>
-      <w:proofErr w:type="spellEnd"/>
-      <w:r>
-        <w:t xml:space="preserve"> listens for connections from clients on port 27017</w:t>
+        <w:t>. On all platforms, MongoDB listens for connections from clients on port 27017</w:t>
       </w:r>
     </w:p>
     <w:p>
@@ -1173,14 +862,12 @@
       <w:r>
         <w:t>If you want </w:t>
       </w:r>
-      <w:proofErr w:type="spellStart"/>
       <w:r>
         <w:rPr>
           <w:rStyle w:val="CodeBlack"/>
         </w:rPr>
         <w:t>mongod</w:t>
       </w:r>
-      <w:proofErr w:type="spellEnd"/>
       <w:r>
         <w:t> to store data files at a path </w:t>
       </w:r>
@@ -1192,21 +879,11 @@
         <w:t>other than</w:t>
       </w:r>
       <w:r>
-        <w:t> /data/</w:t>
-      </w:r>
-      <w:proofErr w:type="spellStart"/>
-      <w:r>
-        <w:t>db</w:t>
-      </w:r>
-      <w:proofErr w:type="spellEnd"/>
-      <w:r>
-        <w:t> you can specify a </w:t>
-      </w:r>
-      <w:proofErr w:type="spellStart"/>
+        <w:t> /data/db you can specify a </w:t>
+      </w:r>
       <w:r>
         <w:t>dbPath</w:t>
       </w:r>
-      <w:proofErr w:type="spellEnd"/>
       <w:r>
         <w:t xml:space="preserve">. </w:t>
       </w:r>
@@ -1229,15 +906,7 @@
         </w:numPr>
       </w:pPr>
       <w:r>
-        <w:t xml:space="preserve">At the moment only specifying a </w:t>
-      </w:r>
-      <w:proofErr w:type="spellStart"/>
-      <w:r>
-        <w:t>dbpath</w:t>
-      </w:r>
-      <w:proofErr w:type="spellEnd"/>
-      <w:r>
-        <w:t xml:space="preserve"> is working:</w:t>
+        <w:t>At the moment only specifying a dbpath is working:</w:t>
       </w:r>
     </w:p>
     <w:p>
@@ -1248,97 +917,13 @@
           <w:highlight w:val="black"/>
         </w:rPr>
       </w:pPr>
-      <w:proofErr w:type="spellStart"/>
-      <w:proofErr w:type="gramStart"/>
       <w:r>
         <w:rPr>
           <w:rStyle w:val="bash"/>
           <w:highlight w:val="black"/>
         </w:rPr>
-        <w:t>mongod</w:t>
-      </w:r>
-      <w:proofErr w:type="spellEnd"/>
-      <w:proofErr w:type="gramEnd"/>
-      <w:r>
-        <w:rPr>
-          <w:rStyle w:val="bash"/>
-          <w:highlight w:val="black"/>
-        </w:rPr>
-        <w:t xml:space="preserve"> --</w:t>
-      </w:r>
-      <w:proofErr w:type="spellStart"/>
-      <w:r>
-        <w:rPr>
-          <w:rStyle w:val="bash"/>
-          <w:highlight w:val="black"/>
-        </w:rPr>
-        <w:t>dbpath</w:t>
-      </w:r>
-      <w:proofErr w:type="spellEnd"/>
-      <w:r>
-        <w:rPr>
-          <w:rStyle w:val="bash"/>
-          <w:highlight w:val="black"/>
-        </w:rPr>
-        <w:t xml:space="preserve"> /users/</w:t>
-      </w:r>
-      <w:proofErr w:type="spellStart"/>
-      <w:r>
-        <w:rPr>
-          <w:rStyle w:val="bash"/>
-          <w:highlight w:val="black"/>
-        </w:rPr>
-        <w:t>evanturner</w:t>
-      </w:r>
-      <w:proofErr w:type="spellEnd"/>
-      <w:r>
-        <w:rPr>
-          <w:rStyle w:val="bash"/>
-          <w:highlight w:val="black"/>
-        </w:rPr>
-        <w:t>/</w:t>
-      </w:r>
-      <w:proofErr w:type="spellStart"/>
-      <w:r>
-        <w:rPr>
-          <w:rStyle w:val="bash"/>
-          <w:highlight w:val="black"/>
-        </w:rPr>
-        <w:t>src</w:t>
-      </w:r>
-      <w:proofErr w:type="spellEnd"/>
-      <w:r>
-        <w:rPr>
-          <w:rStyle w:val="bash"/>
-          <w:highlight w:val="black"/>
-        </w:rPr>
-        <w:t>/</w:t>
-      </w:r>
-      <w:proofErr w:type="spellStart"/>
-      <w:r>
-        <w:rPr>
-          <w:rStyle w:val="bash"/>
-          <w:highlight w:val="black"/>
-        </w:rPr>
-        <w:t>mongodb</w:t>
-      </w:r>
-      <w:proofErr w:type="spellEnd"/>
-      <w:r>
-        <w:rPr>
-          <w:rStyle w:val="bash"/>
-          <w:highlight w:val="black"/>
-        </w:rPr>
-        <w:t>/data/</w:t>
-      </w:r>
-      <w:proofErr w:type="spellStart"/>
-      <w:r>
-        <w:rPr>
-          <w:rStyle w:val="bash"/>
-          <w:highlight w:val="black"/>
-        </w:rPr>
-        <w:t>db</w:t>
-      </w:r>
-      <w:proofErr w:type="spellEnd"/>
+        <w:t>mongod --dbpath /users/evanturner/src/mongodb/data/db</w:t>
+      </w:r>
     </w:p>
     <w:p>
       <w:pPr>
@@ -1421,33 +1006,27 @@
       <w:r>
         <w:t xml:space="preserve"> </w:t>
       </w:r>
-      <w:proofErr w:type="spellStart"/>
       <w:r>
         <w:t>dbPath</w:t>
       </w:r>
-      <w:proofErr w:type="spellEnd"/>
       <w:r>
         <w:t> must exist before you start </w:t>
       </w:r>
-      <w:proofErr w:type="spellStart"/>
       <w:r>
         <w:rPr>
           <w:rStyle w:val="CodeBlack"/>
         </w:rPr>
         <w:t>mongod</w:t>
       </w:r>
-      <w:proofErr w:type="spellEnd"/>
       <w:r>
         <w:t>. If it does not exist, create the directory and the permissions so that </w:t>
       </w:r>
-      <w:proofErr w:type="spellStart"/>
       <w:r>
         <w:rPr>
           <w:rStyle w:val="CodeBlack"/>
         </w:rPr>
         <w:t>mongod</w:t>
       </w:r>
-      <w:proofErr w:type="spellEnd"/>
       <w:r>
         <w:t> can read and write data to this path</w:t>
       </w:r>
@@ -1480,14 +1059,12 @@
       <w:r>
         <w:t>In a clean shutdown a </w:t>
       </w:r>
-      <w:proofErr w:type="spellStart"/>
       <w:r>
         <w:rPr>
           <w:rStyle w:val="CodeBlack"/>
         </w:rPr>
         <w:t>mongod</w:t>
       </w:r>
-      <w:proofErr w:type="spellEnd"/>
       <w:r>
         <w:t> completes all pending operations, flushes all data to data fi</w:t>
       </w:r>
@@ -1533,23 +1110,12 @@
           <w:rStyle w:val="bash"/>
         </w:rPr>
       </w:pPr>
-      <w:proofErr w:type="spellStart"/>
-      <w:proofErr w:type="gramStart"/>
       <w:r>
         <w:rPr>
           <w:rStyle w:val="bash"/>
           <w:highlight w:val="black"/>
         </w:rPr>
-        <w:t>db.shutdownServer</w:t>
-      </w:r>
-      <w:proofErr w:type="spellEnd"/>
-      <w:proofErr w:type="gramEnd"/>
-      <w:r>
-        <w:rPr>
-          <w:rStyle w:val="bash"/>
-          <w:highlight w:val="black"/>
-        </w:rPr>
-        <w:t>()</w:t>
+        <w:t>db.shutdownServer()</w:t>
       </w:r>
       <w:r>
         <w:rPr>
@@ -1607,44 +1173,37 @@
           <w:rStyle w:val="Code"/>
         </w:rPr>
       </w:pPr>
-      <w:proofErr w:type="spellStart"/>
-      <w:proofErr w:type="gramStart"/>
       <w:r>
         <w:rPr>
           <w:rStyle w:val="Code"/>
         </w:rPr>
-        <w:t>var</w:t>
-      </w:r>
-      <w:proofErr w:type="spellEnd"/>
-      <w:proofErr w:type="gramEnd"/>
-      <w:r>
+        <w:t>var express = require('express');</w:t>
+      </w:r>
+    </w:p>
+    <w:p>
+      <w:pPr>
         <w:rPr>
           <w:rStyle w:val="Code"/>
         </w:rPr>
-        <w:t xml:space="preserve"> express = require('express');</w:t>
-      </w:r>
-    </w:p>
-    <w:p>
-      <w:pPr>
+      </w:pPr>
+      <w:r>
         <w:rPr>
           <w:rStyle w:val="Code"/>
         </w:rPr>
-      </w:pPr>
-      <w:proofErr w:type="spellStart"/>
-      <w:proofErr w:type="gramStart"/>
-      <w:r>
+        <w:t>var app = express();</w:t>
+      </w:r>
+    </w:p>
+    <w:p>
+      <w:pPr>
         <w:rPr>
           <w:rStyle w:val="Code"/>
         </w:rPr>
-        <w:t>var</w:t>
-      </w:r>
-      <w:proofErr w:type="spellEnd"/>
-      <w:proofErr w:type="gramEnd"/>
+      </w:pPr>
       <w:r>
         <w:rPr>
           <w:rStyle w:val="Code"/>
         </w:rPr>
-        <w:t xml:space="preserve"> app = express();</w:t>
+        <w:t>var bodyParser = require('body-parser');</w:t>
       </w:r>
     </w:p>
     <w:p>
@@ -1653,122 +1212,109 @@
           <w:rStyle w:val="Code"/>
         </w:rPr>
       </w:pPr>
-      <w:proofErr w:type="spellStart"/>
-      <w:proofErr w:type="gramStart"/>
       <w:r>
         <w:rPr>
           <w:rStyle w:val="Code"/>
         </w:rPr>
-        <w:t>var</w:t>
-      </w:r>
-      <w:proofErr w:type="spellEnd"/>
-      <w:proofErr w:type="gramEnd"/>
-      <w:r>
+        <w:t>var parseUrlencoded = bodyParser.urlencoded({ extended: false });</w:t>
+      </w:r>
+    </w:p>
+    <w:p>
+      <w:pPr>
         <w:rPr>
           <w:rStyle w:val="Code"/>
         </w:rPr>
-        <w:t xml:space="preserve"> </w:t>
-      </w:r>
-      <w:proofErr w:type="spellStart"/>
+      </w:pPr>
       <w:r>
         <w:rPr>
           <w:rStyle w:val="Code"/>
         </w:rPr>
-        <w:t>bodyParser</w:t>
-      </w:r>
-      <w:proofErr w:type="spellEnd"/>
-      <w:r>
+        <w:t>// In memory store for the cities in our application</w:t>
+      </w:r>
+    </w:p>
+    <w:p>
+      <w:pPr>
         <w:rPr>
           <w:rStyle w:val="Code"/>
         </w:rPr>
-        <w:t xml:space="preserve"> = require('body-parser');</w:t>
-      </w:r>
-    </w:p>
-    <w:p>
-      <w:pPr>
+      </w:pPr>
+      <w:r>
         <w:rPr>
           <w:rStyle w:val="Code"/>
         </w:rPr>
-      </w:pPr>
-      <w:proofErr w:type="spellStart"/>
-      <w:proofErr w:type="gramStart"/>
-      <w:r>
+        <w:t>var cities = {};</w:t>
+      </w:r>
+    </w:p>
+    <w:p>
+      <w:pPr>
         <w:rPr>
           <w:rStyle w:val="Code"/>
         </w:rPr>
-        <w:t>var</w:t>
-      </w:r>
-      <w:proofErr w:type="spellEnd"/>
-      <w:proofErr w:type="gramEnd"/>
-      <w:r>
+      </w:pPr>
+    </w:p>
+    <w:p>
+      <w:pPr>
         <w:rPr>
           <w:rStyle w:val="Code"/>
         </w:rPr>
-        <w:t xml:space="preserve"> </w:t>
-      </w:r>
-      <w:proofErr w:type="spellStart"/>
+      </w:pPr>
       <w:r>
         <w:rPr>
           <w:rStyle w:val="Code"/>
         </w:rPr>
-        <w:t>parseUrlencoded</w:t>
-      </w:r>
-      <w:proofErr w:type="spellEnd"/>
-      <w:r>
+        <w:t>app.route('/cities')</w:t>
+      </w:r>
+    </w:p>
+    <w:p>
+      <w:pPr>
         <w:rPr>
           <w:rStyle w:val="Code"/>
         </w:rPr>
-        <w:t xml:space="preserve"> = </w:t>
-      </w:r>
-      <w:proofErr w:type="spellStart"/>
+      </w:pPr>
       <w:r>
         <w:rPr>
           <w:rStyle w:val="Code"/>
         </w:rPr>
-        <w:t>bodyParser.urlencoded</w:t>
-      </w:r>
-      <w:proofErr w:type="spellEnd"/>
-      <w:r>
+        <w:t xml:space="preserve">  .get(function (request, response) {</w:t>
+      </w:r>
+    </w:p>
+    <w:p>
+      <w:pPr>
         <w:rPr>
           <w:rStyle w:val="Code"/>
         </w:rPr>
-        <w:t>({ extended: false });</w:t>
-      </w:r>
-    </w:p>
-    <w:p>
-      <w:pPr>
+      </w:pPr>
+      <w:r>
         <w:rPr>
           <w:rStyle w:val="Code"/>
         </w:rPr>
-      </w:pPr>
-      <w:r>
+        <w:t xml:space="preserve">    if(request.query.search) {</w:t>
+      </w:r>
+    </w:p>
+    <w:p>
+      <w:pPr>
         <w:rPr>
           <w:rStyle w:val="Code"/>
         </w:rPr>
-        <w:t>// In memory store for the cities in our application</w:t>
-      </w:r>
-    </w:p>
-    <w:p>
-      <w:pPr>
+      </w:pPr>
+      <w:r>
         <w:rPr>
           <w:rStyle w:val="Code"/>
         </w:rPr>
-      </w:pPr>
-      <w:proofErr w:type="spellStart"/>
-      <w:proofErr w:type="gramStart"/>
-      <w:r>
+        <w:t xml:space="preserve">      response.json(citySearch(request.query.search));</w:t>
+      </w:r>
+    </w:p>
+    <w:p>
+      <w:pPr>
         <w:rPr>
           <w:rStyle w:val="Code"/>
         </w:rPr>
-        <w:t>var</w:t>
-      </w:r>
-      <w:proofErr w:type="spellEnd"/>
-      <w:proofErr w:type="gramEnd"/>
+      </w:pPr>
       <w:r>
         <w:rPr>
           <w:rStyle w:val="Code"/>
         </w:rPr>
-        <w:t xml:space="preserve"> cities = {};</w:t>
+        <w:t xml:space="preserve">    } else {</w:t>
       </w:r>
     </w:p>
     <w:p>
@@ -1777,28 +1323,25 @@
           <w:rStyle w:val="Code"/>
         </w:rPr>
       </w:pPr>
-    </w:p>
-    <w:p>
-      <w:pPr>
+      <w:r>
         <w:rPr>
           <w:rStyle w:val="Code"/>
         </w:rPr>
-      </w:pPr>
-      <w:proofErr w:type="spellStart"/>
-      <w:proofErr w:type="gramStart"/>
-      <w:r>
+        <w:lastRenderedPageBreak/>
+        <w:t xml:space="preserve">      response.json(cities);</w:t>
+      </w:r>
+    </w:p>
+    <w:p>
+      <w:pPr>
         <w:rPr>
           <w:rStyle w:val="Code"/>
         </w:rPr>
-        <w:t>app.route</w:t>
-      </w:r>
-      <w:proofErr w:type="spellEnd"/>
-      <w:proofErr w:type="gramEnd"/>
+      </w:pPr>
       <w:r>
         <w:rPr>
           <w:rStyle w:val="Code"/>
         </w:rPr>
-        <w:t>('/cities')</w:t>
+        <w:t xml:space="preserve">    }</w:t>
       </w:r>
     </w:p>
     <w:p>
@@ -1811,21 +1354,20 @@
         <w:rPr>
           <w:rStyle w:val="Code"/>
         </w:rPr>
-        <w:t xml:space="preserve">  </w:t>
-      </w:r>
-      <w:proofErr w:type="gramStart"/>
-      <w:r>
+        <w:t xml:space="preserve">  })</w:t>
+      </w:r>
+    </w:p>
+    <w:p>
+      <w:pPr>
         <w:rPr>
           <w:rStyle w:val="Code"/>
         </w:rPr>
-        <w:t>.get</w:t>
-      </w:r>
-      <w:proofErr w:type="gramEnd"/>
+      </w:pPr>
       <w:r>
         <w:rPr>
           <w:rStyle w:val="Code"/>
         </w:rPr>
-        <w:t>(function (request, response) {</w:t>
+        <w:t xml:space="preserve">  .post(parseUrlencoded, function (request, response) {</w:t>
       </w:r>
     </w:p>
     <w:p>
@@ -1838,35 +1380,33 @@
         <w:rPr>
           <w:rStyle w:val="Code"/>
         </w:rPr>
-        <w:t xml:space="preserve">    </w:t>
-      </w:r>
-      <w:proofErr w:type="gramStart"/>
-      <w:r>
+        <w:t xml:space="preserve">    if(request.body.description.length &gt; 4) {</w:t>
+      </w:r>
+    </w:p>
+    <w:p>
+      <w:pPr>
         <w:rPr>
           <w:rStyle w:val="Code"/>
         </w:rPr>
-        <w:t>if</w:t>
-      </w:r>
-      <w:proofErr w:type="gramEnd"/>
+      </w:pPr>
       <w:r>
         <w:rPr>
           <w:rStyle w:val="Code"/>
         </w:rPr>
-        <w:t>(</w:t>
-      </w:r>
-      <w:proofErr w:type="spellStart"/>
-      <w:r>
+        <w:t xml:space="preserve">      var city = createCity(request.body.name, request.body.description);</w:t>
+      </w:r>
+    </w:p>
+    <w:p>
+      <w:pPr>
         <w:rPr>
           <w:rStyle w:val="Code"/>
         </w:rPr>
-        <w:t>request.query.search</w:t>
-      </w:r>
-      <w:proofErr w:type="spellEnd"/>
+      </w:pPr>
       <w:r>
         <w:rPr>
           <w:rStyle w:val="Code"/>
         </w:rPr>
-        <w:t>) {</w:t>
+        <w:t xml:space="preserve">      response.status(201).json(city);</w:t>
       </w:r>
     </w:p>
     <w:p>
@@ -1879,51 +1419,46 @@
         <w:rPr>
           <w:rStyle w:val="Code"/>
         </w:rPr>
-        <w:t xml:space="preserve">      </w:t>
-      </w:r>
-      <w:proofErr w:type="spellStart"/>
-      <w:proofErr w:type="gramStart"/>
-      <w:r>
+        <w:t xml:space="preserve">    } else {</w:t>
+      </w:r>
+    </w:p>
+    <w:p>
+      <w:pPr>
         <w:rPr>
           <w:rStyle w:val="Code"/>
         </w:rPr>
-        <w:t>response.json</w:t>
-      </w:r>
-      <w:proofErr w:type="spellEnd"/>
-      <w:proofErr w:type="gramEnd"/>
+      </w:pPr>
       <w:r>
         <w:rPr>
           <w:rStyle w:val="Code"/>
         </w:rPr>
-        <w:t>(</w:t>
-      </w:r>
-      <w:proofErr w:type="spellStart"/>
-      <w:r>
+        <w:t xml:space="preserve">      response.status(400).json('Invalid City');</w:t>
+      </w:r>
+    </w:p>
+    <w:p>
+      <w:pPr>
         <w:rPr>
           <w:rStyle w:val="Code"/>
         </w:rPr>
-        <w:t>citySearch</w:t>
-      </w:r>
-      <w:proofErr w:type="spellEnd"/>
+      </w:pPr>
       <w:r>
         <w:rPr>
           <w:rStyle w:val="Code"/>
         </w:rPr>
-        <w:t>(</w:t>
-      </w:r>
-      <w:proofErr w:type="spellStart"/>
-      <w:r>
+        <w:t xml:space="preserve">    }</w:t>
+      </w:r>
+    </w:p>
+    <w:p>
+      <w:pPr>
         <w:rPr>
           <w:rStyle w:val="Code"/>
         </w:rPr>
-        <w:t>request.query.search</w:t>
-      </w:r>
-      <w:proofErr w:type="spellEnd"/>
+      </w:pPr>
       <w:r>
         <w:rPr>
           <w:rStyle w:val="Code"/>
         </w:rPr>
-        <w:t>));</w:t>
+        <w:t xml:space="preserve">  });</w:t>
       </w:r>
     </w:p>
     <w:p>
@@ -1932,67 +1467,108 @@
           <w:rStyle w:val="Code"/>
         </w:rPr>
       </w:pPr>
-      <w:r>
+    </w:p>
+    <w:p>
+      <w:pPr>
         <w:rPr>
           <w:rStyle w:val="Code"/>
         </w:rPr>
-        <w:t xml:space="preserve">    } </w:t>
-      </w:r>
-      <w:proofErr w:type="gramStart"/>
+      </w:pPr>
       <w:r>
         <w:rPr>
           <w:rStyle w:val="Code"/>
         </w:rPr>
-        <w:t>else</w:t>
-      </w:r>
-      <w:proofErr w:type="gramEnd"/>
-      <w:r>
+        <w:t>app.route('/cities/:name')</w:t>
+      </w:r>
+    </w:p>
+    <w:p>
+      <w:pPr>
         <w:rPr>
           <w:rStyle w:val="Code"/>
         </w:rPr>
-        <w:t xml:space="preserve"> {</w:t>
-      </w:r>
-    </w:p>
-    <w:p>
-      <w:pPr>
+      </w:pPr>
+      <w:r>
         <w:rPr>
           <w:rStyle w:val="Code"/>
         </w:rPr>
-      </w:pPr>
-      <w:r>
+        <w:t xml:space="preserve">  .get(function (request, response) {</w:t>
+      </w:r>
+    </w:p>
+    <w:p>
+      <w:pPr>
         <w:rPr>
           <w:rStyle w:val="Code"/>
         </w:rPr>
-        <w:lastRenderedPageBreak/>
-        <w:t xml:space="preserve">      </w:t>
-      </w:r>
-      <w:proofErr w:type="spellStart"/>
-      <w:proofErr w:type="gramStart"/>
+      </w:pPr>
       <w:r>
         <w:rPr>
           <w:rStyle w:val="Code"/>
         </w:rPr>
-        <w:t>response.json</w:t>
-      </w:r>
-      <w:proofErr w:type="spellEnd"/>
-      <w:proofErr w:type="gramEnd"/>
-      <w:r>
+        <w:t xml:space="preserve">    var cityInfo = cities[request.cityName];</w:t>
+      </w:r>
+    </w:p>
+    <w:p>
+      <w:pPr>
         <w:rPr>
           <w:rStyle w:val="Code"/>
         </w:rPr>
-        <w:t>(cities);</w:t>
-      </w:r>
-    </w:p>
-    <w:p>
-      <w:pPr>
+      </w:pPr>
+      <w:r>
         <w:rPr>
           <w:rStyle w:val="Code"/>
         </w:rPr>
-      </w:pPr>
-      <w:r>
+        <w:t xml:space="preserve">    if(cityInfo) {</w:t>
+      </w:r>
+    </w:p>
+    <w:p>
+      <w:pPr>
         <w:rPr>
           <w:rStyle w:val="Code"/>
         </w:rPr>
+      </w:pPr>
+      <w:r>
+        <w:rPr>
+          <w:rStyle w:val="Code"/>
+        </w:rPr>
+        <w:t xml:space="preserve">      response.json(cityInfo);</w:t>
+      </w:r>
+    </w:p>
+    <w:p>
+      <w:pPr>
+        <w:rPr>
+          <w:rStyle w:val="Code"/>
+        </w:rPr>
+      </w:pPr>
+      <w:r>
+        <w:rPr>
+          <w:rStyle w:val="Code"/>
+        </w:rPr>
+        <w:t xml:space="preserve">    } else {</w:t>
+      </w:r>
+    </w:p>
+    <w:p>
+      <w:pPr>
+        <w:rPr>
+          <w:rStyle w:val="Code"/>
+        </w:rPr>
+      </w:pPr>
+      <w:r>
+        <w:rPr>
+          <w:rStyle w:val="Code"/>
+        </w:rPr>
+        <w:t xml:space="preserve">      response.status(404).json('City not found');</w:t>
+      </w:r>
+    </w:p>
+    <w:p>
+      <w:pPr>
+        <w:rPr>
+          <w:rStyle w:val="Code"/>
+        </w:rPr>
+      </w:pPr>
+      <w:r>
+        <w:rPr>
+          <w:rStyle w:val="Code"/>
+        </w:rPr>
         <w:t xml:space="preserve">    }</w:t>
       </w:r>
     </w:p>
@@ -2019,35 +1595,33 @@
         <w:rPr>
           <w:rStyle w:val="Code"/>
         </w:rPr>
-        <w:t xml:space="preserve">  </w:t>
-      </w:r>
-      <w:proofErr w:type="gramStart"/>
-      <w:r>
+        <w:t xml:space="preserve">  .delete(function (request, response) {</w:t>
+      </w:r>
+    </w:p>
+    <w:p>
+      <w:pPr>
         <w:rPr>
           <w:rStyle w:val="Code"/>
         </w:rPr>
-        <w:t>.post</w:t>
-      </w:r>
-      <w:proofErr w:type="gramEnd"/>
+      </w:pPr>
       <w:r>
         <w:rPr>
           <w:rStyle w:val="Code"/>
         </w:rPr>
-        <w:t>(</w:t>
-      </w:r>
-      <w:proofErr w:type="spellStart"/>
-      <w:r>
+        <w:t xml:space="preserve">    if(cities[request.cityName]) {</w:t>
+      </w:r>
+    </w:p>
+    <w:p>
+      <w:pPr>
         <w:rPr>
           <w:rStyle w:val="Code"/>
         </w:rPr>
-        <w:t>parseUrlencoded</w:t>
-      </w:r>
-      <w:proofErr w:type="spellEnd"/>
+      </w:pPr>
       <w:r>
         <w:rPr>
           <w:rStyle w:val="Code"/>
         </w:rPr>
-        <w:t>, function (request, response) {</w:t>
+        <w:t xml:space="preserve">      delete cities[request.cityName];</w:t>
       </w:r>
     </w:p>
     <w:p>
@@ -2060,35 +1634,33 @@
         <w:rPr>
           <w:rStyle w:val="Code"/>
         </w:rPr>
-        <w:t xml:space="preserve">    </w:t>
-      </w:r>
-      <w:proofErr w:type="gramStart"/>
-      <w:r>
+        <w:t xml:space="preserve">      response.sendStatus(200);</w:t>
+      </w:r>
+    </w:p>
+    <w:p>
+      <w:pPr>
         <w:rPr>
           <w:rStyle w:val="Code"/>
         </w:rPr>
-        <w:t>if</w:t>
-      </w:r>
-      <w:proofErr w:type="gramEnd"/>
+      </w:pPr>
       <w:r>
         <w:rPr>
           <w:rStyle w:val="Code"/>
         </w:rPr>
-        <w:t>(</w:t>
-      </w:r>
-      <w:proofErr w:type="spellStart"/>
-      <w:r>
+        <w:t xml:space="preserve">    } else {</w:t>
+      </w:r>
+    </w:p>
+    <w:p>
+      <w:pPr>
         <w:rPr>
           <w:rStyle w:val="Code"/>
         </w:rPr>
-        <w:t>request.body.description.length</w:t>
-      </w:r>
-      <w:proofErr w:type="spellEnd"/>
+      </w:pPr>
       <w:r>
         <w:rPr>
           <w:rStyle w:val="Code"/>
         </w:rPr>
-        <w:t xml:space="preserve"> &gt; 4) {</w:t>
+        <w:t xml:space="preserve">      response.sendStatus(404);</w:t>
       </w:r>
     </w:p>
     <w:p>
@@ -2101,856 +1673,112 @@
         <w:rPr>
           <w:rStyle w:val="Code"/>
         </w:rPr>
-        <w:t xml:space="preserve">      </w:t>
-      </w:r>
-      <w:proofErr w:type="spellStart"/>
-      <w:proofErr w:type="gramStart"/>
-      <w:r>
+        <w:t xml:space="preserve">    }</w:t>
+      </w:r>
+    </w:p>
+    <w:p>
+      <w:pPr>
         <w:rPr>
           <w:rStyle w:val="Code"/>
         </w:rPr>
-        <w:t>var</w:t>
-      </w:r>
-      <w:proofErr w:type="spellEnd"/>
-      <w:proofErr w:type="gramEnd"/>
+      </w:pPr>
       <w:r>
         <w:rPr>
           <w:rStyle w:val="Code"/>
         </w:rPr>
-        <w:t xml:space="preserve"> city = </w:t>
-      </w:r>
-      <w:proofErr w:type="spellStart"/>
-      <w:r>
+        <w:t xml:space="preserve">  });</w:t>
+      </w:r>
+    </w:p>
+    <w:p>
+      <w:pPr>
         <w:rPr>
           <w:rStyle w:val="Code"/>
         </w:rPr>
-        <w:t>createCity</w:t>
-      </w:r>
-      <w:proofErr w:type="spellEnd"/>
-      <w:r>
+      </w:pPr>
+    </w:p>
+    <w:p>
+      <w:pPr>
         <w:rPr>
           <w:rStyle w:val="Code"/>
         </w:rPr>
-        <w:t xml:space="preserve">(request.body.name, </w:t>
-      </w:r>
-      <w:proofErr w:type="spellStart"/>
+      </w:pPr>
       <w:r>
         <w:rPr>
           <w:rStyle w:val="Code"/>
         </w:rPr>
-        <w:t>request.body.description</w:t>
-      </w:r>
-      <w:proofErr w:type="spellEnd"/>
-      <w:r>
+        <w:t xml:space="preserve">  // Adds a new city to the in memory store</w:t>
+      </w:r>
+    </w:p>
+    <w:p>
+      <w:pPr>
         <w:rPr>
           <w:rStyle w:val="Code"/>
         </w:rPr>
-        <w:t>);</w:t>
-      </w:r>
-    </w:p>
-    <w:p>
-      <w:pPr>
+      </w:pPr>
+      <w:r>
         <w:rPr>
           <w:rStyle w:val="Code"/>
         </w:rPr>
-      </w:pPr>
-      <w:r>
+        <w:t>function createCity(name, description) {</w:t>
+      </w:r>
+    </w:p>
+    <w:p>
+      <w:pPr>
         <w:rPr>
           <w:rStyle w:val="Code"/>
         </w:rPr>
-        <w:t xml:space="preserve">      </w:t>
-      </w:r>
-      <w:proofErr w:type="spellStart"/>
-      <w:proofErr w:type="gramStart"/>
+      </w:pPr>
       <w:r>
         <w:rPr>
           <w:rStyle w:val="Code"/>
         </w:rPr>
-        <w:t>response.status</w:t>
-      </w:r>
-      <w:proofErr w:type="spellEnd"/>
-      <w:proofErr w:type="gramEnd"/>
-      <w:r>
+        <w:t xml:space="preserve">  cities[name] = description;</w:t>
+      </w:r>
+    </w:p>
+    <w:p>
+      <w:pPr>
         <w:rPr>
           <w:rStyle w:val="Code"/>
         </w:rPr>
-        <w:t>(201).</w:t>
-      </w:r>
-      <w:proofErr w:type="spellStart"/>
+      </w:pPr>
       <w:r>
         <w:rPr>
           <w:rStyle w:val="Code"/>
         </w:rPr>
-        <w:t>json</w:t>
-      </w:r>
-      <w:proofErr w:type="spellEnd"/>
-      <w:r>
+        <w:t xml:space="preserve">  return name;</w:t>
+      </w:r>
+    </w:p>
+    <w:p>
+      <w:pPr>
         <w:rPr>
           <w:rStyle w:val="Code"/>
         </w:rPr>
-        <w:t>(city);</w:t>
-      </w:r>
-    </w:p>
-    <w:p>
-      <w:pPr>
+      </w:pPr>
+      <w:r>
         <w:rPr>
           <w:rStyle w:val="Code"/>
         </w:rPr>
-      </w:pPr>
-      <w:r>
+        <w:t>}</w:t>
+      </w:r>
+    </w:p>
+    <w:p>
+      <w:pPr>
         <w:rPr>
           <w:rStyle w:val="Code"/>
         </w:rPr>
-        <w:t xml:space="preserve">    } </w:t>
-      </w:r>
-      <w:proofErr w:type="gramStart"/>
-      <w:r>
+      </w:pPr>
+    </w:p>
+    <w:p>
+      <w:pPr>
         <w:rPr>
           <w:rStyle w:val="Code"/>
         </w:rPr>
-        <w:t>else</w:t>
-      </w:r>
-      <w:proofErr w:type="gramEnd"/>
+      </w:pPr>
       <w:r>
         <w:rPr>
           <w:rStyle w:val="Code"/>
         </w:rPr>
-        <w:t xml:space="preserve"> {</w:t>
-      </w:r>
-    </w:p>
-    <w:p>
-      <w:pPr>
-        <w:rPr>
-          <w:rStyle w:val="Code"/>
-        </w:rPr>
-      </w:pPr>
-      <w:r>
-        <w:rPr>
-          <w:rStyle w:val="Code"/>
-        </w:rPr>
-        <w:t xml:space="preserve">      </w:t>
-      </w:r>
-      <w:proofErr w:type="spellStart"/>
-      <w:proofErr w:type="gramStart"/>
-      <w:r>
-        <w:rPr>
-          <w:rStyle w:val="Code"/>
-        </w:rPr>
-        <w:t>response.status</w:t>
-      </w:r>
-      <w:proofErr w:type="spellEnd"/>
-      <w:proofErr w:type="gramEnd"/>
-      <w:r>
-        <w:rPr>
-          <w:rStyle w:val="Code"/>
-        </w:rPr>
-        <w:t>(400).</w:t>
-      </w:r>
-      <w:proofErr w:type="spellStart"/>
-      <w:r>
-        <w:rPr>
-          <w:rStyle w:val="Code"/>
-        </w:rPr>
-        <w:t>json</w:t>
-      </w:r>
-      <w:proofErr w:type="spellEnd"/>
-      <w:r>
-        <w:rPr>
-          <w:rStyle w:val="Code"/>
-        </w:rPr>
-        <w:t>('Invalid City');</w:t>
-      </w:r>
-    </w:p>
-    <w:p>
-      <w:pPr>
-        <w:rPr>
-          <w:rStyle w:val="Code"/>
-        </w:rPr>
-      </w:pPr>
-      <w:r>
-        <w:rPr>
-          <w:rStyle w:val="Code"/>
-        </w:rPr>
-        <w:t xml:space="preserve">    }</w:t>
-      </w:r>
-    </w:p>
-    <w:p>
-      <w:pPr>
-        <w:rPr>
-          <w:rStyle w:val="Code"/>
-        </w:rPr>
-      </w:pPr>
-      <w:r>
-        <w:rPr>
-          <w:rStyle w:val="Code"/>
-        </w:rPr>
-        <w:t xml:space="preserve">  });</w:t>
-      </w:r>
-    </w:p>
-    <w:p>
-      <w:pPr>
-        <w:rPr>
-          <w:rStyle w:val="Code"/>
-        </w:rPr>
-      </w:pPr>
-    </w:p>
-    <w:p>
-      <w:pPr>
-        <w:rPr>
-          <w:rStyle w:val="Code"/>
-        </w:rPr>
-      </w:pPr>
-      <w:proofErr w:type="spellStart"/>
-      <w:proofErr w:type="gramStart"/>
-      <w:r>
-        <w:rPr>
-          <w:rStyle w:val="Code"/>
-        </w:rPr>
-        <w:t>app.route</w:t>
-      </w:r>
-      <w:proofErr w:type="spellEnd"/>
-      <w:proofErr w:type="gramEnd"/>
-      <w:r>
-        <w:rPr>
-          <w:rStyle w:val="Code"/>
-        </w:rPr>
-        <w:t>('/cities/:name')</w:t>
-      </w:r>
-    </w:p>
-    <w:p>
-      <w:pPr>
-        <w:rPr>
-          <w:rStyle w:val="Code"/>
-        </w:rPr>
-      </w:pPr>
-      <w:r>
-        <w:rPr>
-          <w:rStyle w:val="Code"/>
-        </w:rPr>
-        <w:t xml:space="preserve">  </w:t>
-      </w:r>
-      <w:proofErr w:type="gramStart"/>
-      <w:r>
-        <w:rPr>
-          <w:rStyle w:val="Code"/>
-        </w:rPr>
-        <w:t>.get</w:t>
-      </w:r>
-      <w:proofErr w:type="gramEnd"/>
-      <w:r>
-        <w:rPr>
-          <w:rStyle w:val="Code"/>
-        </w:rPr>
-        <w:t>(function (request, response) {</w:t>
-      </w:r>
-    </w:p>
-    <w:p>
-      <w:pPr>
-        <w:rPr>
-          <w:rStyle w:val="Code"/>
-        </w:rPr>
-      </w:pPr>
-      <w:r>
-        <w:rPr>
-          <w:rStyle w:val="Code"/>
-        </w:rPr>
-        <w:t xml:space="preserve">    </w:t>
-      </w:r>
-      <w:proofErr w:type="spellStart"/>
-      <w:proofErr w:type="gramStart"/>
-      <w:r>
-        <w:rPr>
-          <w:rStyle w:val="Code"/>
-        </w:rPr>
-        <w:t>var</w:t>
-      </w:r>
-      <w:proofErr w:type="spellEnd"/>
-      <w:proofErr w:type="gramEnd"/>
-      <w:r>
-        <w:rPr>
-          <w:rStyle w:val="Code"/>
-        </w:rPr>
-        <w:t xml:space="preserve"> </w:t>
-      </w:r>
-      <w:proofErr w:type="spellStart"/>
-      <w:r>
-        <w:rPr>
-          <w:rStyle w:val="Code"/>
-        </w:rPr>
-        <w:t>cityInfo</w:t>
-      </w:r>
-      <w:proofErr w:type="spellEnd"/>
-      <w:r>
-        <w:rPr>
-          <w:rStyle w:val="Code"/>
-        </w:rPr>
-        <w:t xml:space="preserve"> = cities[</w:t>
-      </w:r>
-      <w:proofErr w:type="spellStart"/>
-      <w:r>
-        <w:rPr>
-          <w:rStyle w:val="Code"/>
-        </w:rPr>
-        <w:t>request.cityName</w:t>
-      </w:r>
-      <w:proofErr w:type="spellEnd"/>
-      <w:r>
-        <w:rPr>
-          <w:rStyle w:val="Code"/>
-        </w:rPr>
-        <w:t>];</w:t>
-      </w:r>
-    </w:p>
-    <w:p>
-      <w:pPr>
-        <w:rPr>
-          <w:rStyle w:val="Code"/>
-        </w:rPr>
-      </w:pPr>
-      <w:r>
-        <w:rPr>
-          <w:rStyle w:val="Code"/>
-        </w:rPr>
-        <w:t xml:space="preserve">    </w:t>
-      </w:r>
-      <w:proofErr w:type="gramStart"/>
-      <w:r>
-        <w:rPr>
-          <w:rStyle w:val="Code"/>
-        </w:rPr>
-        <w:t>if</w:t>
-      </w:r>
-      <w:proofErr w:type="gramEnd"/>
-      <w:r>
-        <w:rPr>
-          <w:rStyle w:val="Code"/>
-        </w:rPr>
-        <w:t>(</w:t>
-      </w:r>
-      <w:proofErr w:type="spellStart"/>
-      <w:r>
-        <w:rPr>
-          <w:rStyle w:val="Code"/>
-        </w:rPr>
-        <w:t>cityInfo</w:t>
-      </w:r>
-      <w:proofErr w:type="spellEnd"/>
-      <w:r>
-        <w:rPr>
-          <w:rStyle w:val="Code"/>
-        </w:rPr>
-        <w:t>) {</w:t>
-      </w:r>
-    </w:p>
-    <w:p>
-      <w:pPr>
-        <w:rPr>
-          <w:rStyle w:val="Code"/>
-        </w:rPr>
-      </w:pPr>
-      <w:r>
-        <w:rPr>
-          <w:rStyle w:val="Code"/>
-        </w:rPr>
-        <w:t xml:space="preserve">      </w:t>
-      </w:r>
-      <w:proofErr w:type="spellStart"/>
-      <w:proofErr w:type="gramStart"/>
-      <w:r>
-        <w:rPr>
-          <w:rStyle w:val="Code"/>
-        </w:rPr>
-        <w:t>response.json</w:t>
-      </w:r>
-      <w:proofErr w:type="spellEnd"/>
-      <w:proofErr w:type="gramEnd"/>
-      <w:r>
-        <w:rPr>
-          <w:rStyle w:val="Code"/>
-        </w:rPr>
-        <w:t>(</w:t>
-      </w:r>
-      <w:proofErr w:type="spellStart"/>
-      <w:r>
-        <w:rPr>
-          <w:rStyle w:val="Code"/>
-        </w:rPr>
-        <w:t>cityInfo</w:t>
-      </w:r>
-      <w:proofErr w:type="spellEnd"/>
-      <w:r>
-        <w:rPr>
-          <w:rStyle w:val="Code"/>
-        </w:rPr>
-        <w:t>);</w:t>
-      </w:r>
-    </w:p>
-    <w:p>
-      <w:pPr>
-        <w:rPr>
-          <w:rStyle w:val="Code"/>
-        </w:rPr>
-      </w:pPr>
-      <w:r>
-        <w:rPr>
-          <w:rStyle w:val="Code"/>
-        </w:rPr>
-        <w:t xml:space="preserve">    } </w:t>
-      </w:r>
-      <w:proofErr w:type="gramStart"/>
-      <w:r>
-        <w:rPr>
-          <w:rStyle w:val="Code"/>
-        </w:rPr>
-        <w:t>else</w:t>
-      </w:r>
-      <w:proofErr w:type="gramEnd"/>
-      <w:r>
-        <w:rPr>
-          <w:rStyle w:val="Code"/>
-        </w:rPr>
-        <w:t xml:space="preserve"> {</w:t>
-      </w:r>
-    </w:p>
-    <w:p>
-      <w:pPr>
-        <w:rPr>
-          <w:rStyle w:val="Code"/>
-        </w:rPr>
-      </w:pPr>
-      <w:r>
-        <w:rPr>
-          <w:rStyle w:val="Code"/>
-        </w:rPr>
-        <w:t xml:space="preserve">      </w:t>
-      </w:r>
-      <w:proofErr w:type="spellStart"/>
-      <w:proofErr w:type="gramStart"/>
-      <w:r>
-        <w:rPr>
-          <w:rStyle w:val="Code"/>
-        </w:rPr>
-        <w:t>response.status</w:t>
-      </w:r>
-      <w:proofErr w:type="spellEnd"/>
-      <w:proofErr w:type="gramEnd"/>
-      <w:r>
-        <w:rPr>
-          <w:rStyle w:val="Code"/>
-        </w:rPr>
-        <w:t>(404).</w:t>
-      </w:r>
-      <w:proofErr w:type="spellStart"/>
-      <w:r>
-        <w:rPr>
-          <w:rStyle w:val="Code"/>
-        </w:rPr>
-        <w:t>json</w:t>
-      </w:r>
-      <w:proofErr w:type="spellEnd"/>
-      <w:r>
-        <w:rPr>
-          <w:rStyle w:val="Code"/>
-        </w:rPr>
-        <w:t>('City not found');</w:t>
-      </w:r>
-    </w:p>
-    <w:p>
-      <w:pPr>
-        <w:rPr>
-          <w:rStyle w:val="Code"/>
-        </w:rPr>
-      </w:pPr>
-      <w:r>
-        <w:rPr>
-          <w:rStyle w:val="Code"/>
-        </w:rPr>
-        <w:t xml:space="preserve">    }</w:t>
-      </w:r>
-    </w:p>
-    <w:p>
-      <w:pPr>
-        <w:rPr>
-          <w:rStyle w:val="Code"/>
-        </w:rPr>
-      </w:pPr>
-      <w:r>
-        <w:rPr>
-          <w:rStyle w:val="Code"/>
-        </w:rPr>
-        <w:t xml:space="preserve">  })</w:t>
-      </w:r>
-    </w:p>
-    <w:p>
-      <w:pPr>
-        <w:rPr>
-          <w:rStyle w:val="Code"/>
-        </w:rPr>
-      </w:pPr>
-      <w:r>
-        <w:rPr>
-          <w:rStyle w:val="Code"/>
-        </w:rPr>
-        <w:t xml:space="preserve">  </w:t>
-      </w:r>
-      <w:proofErr w:type="gramStart"/>
-      <w:r>
-        <w:rPr>
-          <w:rStyle w:val="Code"/>
-        </w:rPr>
-        <w:t>.delete</w:t>
-      </w:r>
-      <w:proofErr w:type="gramEnd"/>
-      <w:r>
-        <w:rPr>
-          <w:rStyle w:val="Code"/>
-        </w:rPr>
-        <w:t>(function (request, response) {</w:t>
-      </w:r>
-    </w:p>
-    <w:p>
-      <w:pPr>
-        <w:rPr>
-          <w:rStyle w:val="Code"/>
-        </w:rPr>
-      </w:pPr>
-      <w:r>
-        <w:rPr>
-          <w:rStyle w:val="Code"/>
-        </w:rPr>
-        <w:t xml:space="preserve">    </w:t>
-      </w:r>
-      <w:proofErr w:type="gramStart"/>
-      <w:r>
-        <w:rPr>
-          <w:rStyle w:val="Code"/>
-        </w:rPr>
-        <w:t>if</w:t>
-      </w:r>
-      <w:proofErr w:type="gramEnd"/>
-      <w:r>
-        <w:rPr>
-          <w:rStyle w:val="Code"/>
-        </w:rPr>
-        <w:t>(cities[</w:t>
-      </w:r>
-      <w:proofErr w:type="spellStart"/>
-      <w:r>
-        <w:rPr>
-          <w:rStyle w:val="Code"/>
-        </w:rPr>
-        <w:t>request.cityName</w:t>
-      </w:r>
-      <w:proofErr w:type="spellEnd"/>
-      <w:r>
-        <w:rPr>
-          <w:rStyle w:val="Code"/>
-        </w:rPr>
-        <w:t>]) {</w:t>
-      </w:r>
-    </w:p>
-    <w:p>
-      <w:pPr>
-        <w:rPr>
-          <w:rStyle w:val="Code"/>
-        </w:rPr>
-      </w:pPr>
-      <w:r>
-        <w:rPr>
-          <w:rStyle w:val="Code"/>
-        </w:rPr>
-        <w:t xml:space="preserve">      </w:t>
-      </w:r>
-      <w:proofErr w:type="gramStart"/>
-      <w:r>
-        <w:rPr>
-          <w:rStyle w:val="Code"/>
-        </w:rPr>
-        <w:t>delete</w:t>
-      </w:r>
-      <w:proofErr w:type="gramEnd"/>
-      <w:r>
-        <w:rPr>
-          <w:rStyle w:val="Code"/>
-        </w:rPr>
-        <w:t xml:space="preserve"> cities[</w:t>
-      </w:r>
-      <w:proofErr w:type="spellStart"/>
-      <w:r>
-        <w:rPr>
-          <w:rStyle w:val="Code"/>
-        </w:rPr>
-        <w:t>request.cityName</w:t>
-      </w:r>
-      <w:proofErr w:type="spellEnd"/>
-      <w:r>
-        <w:rPr>
-          <w:rStyle w:val="Code"/>
-        </w:rPr>
-        <w:t>];</w:t>
-      </w:r>
-    </w:p>
-    <w:p>
-      <w:pPr>
-        <w:rPr>
-          <w:rStyle w:val="Code"/>
-        </w:rPr>
-      </w:pPr>
-      <w:r>
-        <w:rPr>
-          <w:rStyle w:val="Code"/>
-        </w:rPr>
-        <w:t xml:space="preserve">      </w:t>
-      </w:r>
-      <w:proofErr w:type="spellStart"/>
-      <w:proofErr w:type="gramStart"/>
-      <w:r>
-        <w:rPr>
-          <w:rStyle w:val="Code"/>
-        </w:rPr>
-        <w:t>response.sendStatus</w:t>
-      </w:r>
-      <w:proofErr w:type="spellEnd"/>
-      <w:proofErr w:type="gramEnd"/>
-      <w:r>
-        <w:rPr>
-          <w:rStyle w:val="Code"/>
-        </w:rPr>
-        <w:t>(200);</w:t>
-      </w:r>
-    </w:p>
-    <w:p>
-      <w:pPr>
-        <w:rPr>
-          <w:rStyle w:val="Code"/>
-        </w:rPr>
-      </w:pPr>
-      <w:r>
-        <w:rPr>
-          <w:rStyle w:val="Code"/>
-        </w:rPr>
-        <w:t xml:space="preserve">    } </w:t>
-      </w:r>
-      <w:proofErr w:type="gramStart"/>
-      <w:r>
-        <w:rPr>
-          <w:rStyle w:val="Code"/>
-        </w:rPr>
-        <w:t>else</w:t>
-      </w:r>
-      <w:proofErr w:type="gramEnd"/>
-      <w:r>
-        <w:rPr>
-          <w:rStyle w:val="Code"/>
-        </w:rPr>
-        <w:t xml:space="preserve"> {</w:t>
-      </w:r>
-    </w:p>
-    <w:p>
-      <w:pPr>
-        <w:rPr>
-          <w:rStyle w:val="Code"/>
-        </w:rPr>
-      </w:pPr>
-      <w:r>
-        <w:rPr>
-          <w:rStyle w:val="Code"/>
-        </w:rPr>
-        <w:t xml:space="preserve">      </w:t>
-      </w:r>
-      <w:proofErr w:type="spellStart"/>
-      <w:proofErr w:type="gramStart"/>
-      <w:r>
-        <w:rPr>
-          <w:rStyle w:val="Code"/>
-        </w:rPr>
-        <w:t>response.sendStatus</w:t>
-      </w:r>
-      <w:proofErr w:type="spellEnd"/>
-      <w:proofErr w:type="gramEnd"/>
-      <w:r>
-        <w:rPr>
-          <w:rStyle w:val="Code"/>
-        </w:rPr>
-        <w:t>(404);</w:t>
-      </w:r>
-    </w:p>
-    <w:p>
-      <w:pPr>
-        <w:rPr>
-          <w:rStyle w:val="Code"/>
-        </w:rPr>
-      </w:pPr>
-      <w:r>
-        <w:rPr>
-          <w:rStyle w:val="Code"/>
-        </w:rPr>
-        <w:t xml:space="preserve">    }</w:t>
-      </w:r>
-    </w:p>
-    <w:p>
-      <w:pPr>
-        <w:rPr>
-          <w:rStyle w:val="Code"/>
-        </w:rPr>
-      </w:pPr>
-      <w:r>
-        <w:rPr>
-          <w:rStyle w:val="Code"/>
-        </w:rPr>
-        <w:t xml:space="preserve">  });</w:t>
-      </w:r>
-    </w:p>
-    <w:p>
-      <w:pPr>
-        <w:rPr>
-          <w:rStyle w:val="Code"/>
-        </w:rPr>
-      </w:pPr>
-    </w:p>
-    <w:p>
-      <w:pPr>
-        <w:rPr>
-          <w:rStyle w:val="Code"/>
-        </w:rPr>
-      </w:pPr>
-      <w:r>
-        <w:rPr>
-          <w:rStyle w:val="Code"/>
-        </w:rPr>
-        <w:t xml:space="preserve">  // Adds a new city to the in memory store</w:t>
-      </w:r>
-    </w:p>
-    <w:p>
-      <w:pPr>
-        <w:rPr>
-          <w:rStyle w:val="Code"/>
-        </w:rPr>
-      </w:pPr>
-      <w:proofErr w:type="gramStart"/>
-      <w:r>
-        <w:rPr>
-          <w:rStyle w:val="Code"/>
-        </w:rPr>
-        <w:t>function</w:t>
-      </w:r>
-      <w:proofErr w:type="gramEnd"/>
-      <w:r>
-        <w:rPr>
-          <w:rStyle w:val="Code"/>
-        </w:rPr>
-        <w:t xml:space="preserve"> </w:t>
-      </w:r>
-      <w:proofErr w:type="spellStart"/>
-      <w:r>
-        <w:rPr>
-          <w:rStyle w:val="Code"/>
-        </w:rPr>
-        <w:t>createCity</w:t>
-      </w:r>
-      <w:proofErr w:type="spellEnd"/>
-      <w:r>
-        <w:rPr>
-          <w:rStyle w:val="Code"/>
-        </w:rPr>
-        <w:t>(name, description) {</w:t>
-      </w:r>
-    </w:p>
-    <w:p>
-      <w:pPr>
-        <w:rPr>
-          <w:rStyle w:val="Code"/>
-        </w:rPr>
-      </w:pPr>
-      <w:r>
-        <w:rPr>
-          <w:rStyle w:val="Code"/>
-        </w:rPr>
-        <w:t xml:space="preserve">  </w:t>
-      </w:r>
-      <w:proofErr w:type="gramStart"/>
-      <w:r>
-        <w:rPr>
-          <w:rStyle w:val="Code"/>
-        </w:rPr>
-        <w:t>cities</w:t>
-      </w:r>
-      <w:proofErr w:type="gramEnd"/>
-      <w:r>
-        <w:rPr>
-          <w:rStyle w:val="Code"/>
-        </w:rPr>
-        <w:t>[name] = description;</w:t>
-      </w:r>
-    </w:p>
-    <w:p>
-      <w:pPr>
-        <w:rPr>
-          <w:rStyle w:val="Code"/>
-        </w:rPr>
-      </w:pPr>
-      <w:r>
-        <w:rPr>
-          <w:rStyle w:val="Code"/>
-        </w:rPr>
-        <w:t xml:space="preserve">  </w:t>
-      </w:r>
-      <w:proofErr w:type="gramStart"/>
-      <w:r>
-        <w:rPr>
-          <w:rStyle w:val="Code"/>
-        </w:rPr>
-        <w:t>return</w:t>
-      </w:r>
-      <w:proofErr w:type="gramEnd"/>
-      <w:r>
-        <w:rPr>
-          <w:rStyle w:val="Code"/>
-        </w:rPr>
-        <w:t xml:space="preserve"> name;</w:t>
-      </w:r>
-    </w:p>
-    <w:p>
-      <w:pPr>
-        <w:rPr>
-          <w:rStyle w:val="Code"/>
-        </w:rPr>
-      </w:pPr>
-      <w:r>
-        <w:rPr>
-          <w:rStyle w:val="Code"/>
-        </w:rPr>
-        <w:t>}</w:t>
-      </w:r>
-    </w:p>
-    <w:p>
-      <w:pPr>
-        <w:rPr>
-          <w:rStyle w:val="Code"/>
-        </w:rPr>
-      </w:pPr>
-    </w:p>
-    <w:p>
-      <w:pPr>
-        <w:rPr>
-          <w:rStyle w:val="Code"/>
-        </w:rPr>
-      </w:pPr>
-      <w:proofErr w:type="spellStart"/>
-      <w:proofErr w:type="gramStart"/>
-      <w:r>
-        <w:rPr>
-          <w:rStyle w:val="Code"/>
-        </w:rPr>
-        <w:t>app.listen</w:t>
-      </w:r>
-      <w:proofErr w:type="spellEnd"/>
-      <w:proofErr w:type="gramEnd"/>
-      <w:r>
-        <w:rPr>
-          <w:rStyle w:val="Code"/>
-        </w:rPr>
-        <w:t>(3000);</w:t>
+        <w:t>app.listen(3000);</w:t>
       </w:r>
     </w:p>
     <w:p>
@@ -3098,13 +1926,8 @@
       <w:pPr>
         <w:pStyle w:val="NoteLevel2"/>
       </w:pPr>
-      <w:proofErr w:type="spellStart"/>
-      <w:r>
-        <w:t>Javascript</w:t>
-      </w:r>
-      <w:proofErr w:type="spellEnd"/>
-      <w:r>
-        <w:t xml:space="preserve"> deals with this by using callbacks to ensure certain tasks are triggered following the execution of a function</w:t>
+      <w:r>
+        <w:t>Javascript deals with this by using callbacks to ensure certain tasks are triggered following the execution of a function</w:t>
       </w:r>
     </w:p>
     <w:p>
@@ -3155,14 +1978,12 @@
           <w:rStyle w:val="CodeBlack"/>
         </w:rPr>
       </w:pPr>
-      <w:proofErr w:type="gramStart"/>
       <w:r>
         <w:rPr>
           <w:rStyle w:val="CodeBlack"/>
         </w:rPr>
         <w:t>request</w:t>
       </w:r>
-      <w:proofErr w:type="gramEnd"/>
     </w:p>
     <w:p>
       <w:pPr>
@@ -3171,14 +1992,12 @@
           <w:rStyle w:val="CodeBlack"/>
         </w:rPr>
       </w:pPr>
-      <w:proofErr w:type="gramStart"/>
       <w:r>
         <w:rPr>
           <w:rStyle w:val="CodeBlack"/>
         </w:rPr>
         <w:t>connection</w:t>
       </w:r>
-      <w:proofErr w:type="gramEnd"/>
     </w:p>
     <w:p>
       <w:pPr>
@@ -3187,14 +2006,12 @@
           <w:rStyle w:val="CodeBlack"/>
         </w:rPr>
       </w:pPr>
-      <w:proofErr w:type="gramStart"/>
       <w:r>
         <w:rPr>
           <w:rStyle w:val="CodeBlack"/>
         </w:rPr>
         <w:t>close</w:t>
       </w:r>
-      <w:proofErr w:type="gramEnd"/>
     </w:p>
     <w:p>
       <w:pPr>
@@ -3325,16 +2142,12 @@
         </w:numPr>
         <w:ind w:left="360" w:hanging="360"/>
       </w:pPr>
-      <w:proofErr w:type="spellStart"/>
-      <w:proofErr w:type="gramStart"/>
       <w:r>
         <w:rPr>
           <w:rStyle w:val="CodeBlack"/>
         </w:rPr>
         <w:t>setTimeout</w:t>
       </w:r>
-      <w:proofErr w:type="spellEnd"/>
-      <w:proofErr w:type="gramEnd"/>
       <w:r>
         <w:t xml:space="preserve"> is put on these requests that calls a function or executes a code snippet after a specified delay.</w:t>
       </w:r>
@@ -3420,13 +2233,8 @@
         </w:numPr>
       </w:pPr>
       <w:r>
-        <w:t xml:space="preserve">Time line of requests, callback and </w:t>
-      </w:r>
-      <w:proofErr w:type="spellStart"/>
-      <w:r>
-        <w:t>setTimeouts</w:t>
-      </w:r>
-      <w:proofErr w:type="spellEnd"/>
+        <w:t>Time line of requests, callback and setTimeouts</w:t>
+      </w:r>
     </w:p>
     <w:p>
       <w:pPr>
@@ -3509,18 +2317,10 @@
         </w:numPr>
       </w:pPr>
       <w:r>
-        <w:t xml:space="preserve">This process has no blocking code being that all these functions are being executed together and are only governed by </w:t>
-      </w:r>
-      <w:proofErr w:type="gramStart"/>
-      <w:r>
-        <w:t>timeouts</w:t>
-      </w:r>
-      <w:r>
-        <w:t xml:space="preserve"> which</w:t>
-      </w:r>
-      <w:proofErr w:type="gramEnd"/>
-      <w:r>
-        <w:t xml:space="preserve"> we can set to a time we choose.</w:t>
+        <w:t>This process has no blocking code being that all these functions are being executed together and are only governed by timeouts</w:t>
+      </w:r>
+      <w:r>
+        <w:t xml:space="preserve"> which we can set to a time we choose.</w:t>
       </w:r>
     </w:p>
     <w:p>
@@ -4116,23 +2916,7 @@
     </w:p>
     <w:p>
       <w:r>
-        <w:t xml:space="preserve">A router is an isolated instance of middleware and routes. Routers can be thought of as “mini” applications only capable of performing middleware and routing. Every express application has a </w:t>
-      </w:r>
-      <w:proofErr w:type="spellStart"/>
-      <w:r>
-        <w:t>builtin</w:t>
-      </w:r>
-      <w:proofErr w:type="spellEnd"/>
-      <w:r>
-        <w:t xml:space="preserve"> app router. Routers behave like middleware themselves and can be “</w:t>
-      </w:r>
-      <w:proofErr w:type="gramStart"/>
-      <w:r>
-        <w:t>.use</w:t>
-      </w:r>
-      <w:proofErr w:type="gramEnd"/>
-      <w:r>
-        <w:t>()’d” by the app or in other routers</w:t>
+        <w:t>A router is an isolated instance of middleware and routes. Routers can be thought of as “mini” applications only capable of performing middleware and routing. Every express application has a builtin app router. Routers behave like middleware themselves and can be “.use()’d” by the app or in other routers</w:t>
       </w:r>
     </w:p>
     <w:p/>
@@ -4292,32 +3076,11 @@
         <w:t>R</w:t>
       </w:r>
       <w:r>
-        <w:t>egister our previously defined routes with the application using the prefix ‘/</w:t>
-      </w:r>
-      <w:proofErr w:type="spellStart"/>
-      <w:proofErr w:type="gramStart"/>
-      <w:r>
-        <w:t>api</w:t>
-      </w:r>
-      <w:proofErr w:type="spellEnd"/>
-      <w:proofErr w:type="gramEnd"/>
-      <w:r>
-        <w:t>’. This means that all defined routes will be prefixed with ‘/</w:t>
-      </w:r>
-      <w:proofErr w:type="spellStart"/>
-      <w:proofErr w:type="gramStart"/>
-      <w:r>
-        <w:t>api</w:t>
-      </w:r>
-      <w:proofErr w:type="spellEnd"/>
-      <w:proofErr w:type="gramEnd"/>
-      <w:r>
-        <w:t>’.</w:t>
+        <w:t>egister our previously defined routes with the application using the prefix ‘/api’. This means that all defined routes will be prefixed with ‘/api’.</w:t>
       </w:r>
     </w:p>
     <w:p/>
     <w:p>
-      <w:proofErr w:type="gramStart"/>
       <w:r>
         <w:t>C</w:t>
       </w:r>
@@ -4336,7 +3099,6 @@
         </w:rPr>
         <w:t>listen</w:t>
       </w:r>
-      <w:proofErr w:type="gramEnd"/>
       <w:r>
         <w:t> on our</w:t>
       </w:r>
@@ -4435,14 +3197,12 @@
           <w:b/>
         </w:rPr>
       </w:pPr>
-      <w:proofErr w:type="spellStart"/>
       <w:r>
         <w:rPr>
           <w:b/>
         </w:rPr>
         <w:t>Nodemon</w:t>
       </w:r>
-      <w:proofErr w:type="spellEnd"/>
     </w:p>
     <w:p>
       <w:pPr>
@@ -4472,72 +3232,36 @@
           <w:rStyle w:val="bash"/>
           <w:highlight w:val="black"/>
         </w:rPr>
-        <w:t xml:space="preserve">$ </w:t>
-      </w:r>
-      <w:proofErr w:type="spellStart"/>
-      <w:proofErr w:type="gramStart"/>
+        <w:t>$ npm install -g nodemon</w:t>
+      </w:r>
+    </w:p>
+    <w:p/>
+    <w:p>
+      <w:pPr>
+        <w:pStyle w:val="NoteLevel2"/>
+      </w:pPr>
+      <w:r>
+        <w:t>I</w:t>
+      </w:r>
+      <w:r>
+        <w:t>nstead of using </w:t>
+      </w:r>
       <w:r>
         <w:rPr>
           <w:rStyle w:val="bash"/>
           <w:highlight w:val="black"/>
         </w:rPr>
-        <w:t>npm</w:t>
-      </w:r>
-      <w:proofErr w:type="spellEnd"/>
-      <w:proofErr w:type="gramEnd"/>
+        <w:t>node server.js</w:t>
+      </w:r>
+      <w:r>
+        <w:t> to run your application, you can use </w:t>
+      </w:r>
       <w:r>
         <w:rPr>
           <w:rStyle w:val="bash"/>
           <w:highlight w:val="black"/>
         </w:rPr>
-        <w:t xml:space="preserve"> install -g </w:t>
-      </w:r>
-      <w:proofErr w:type="spellStart"/>
-      <w:r>
-        <w:rPr>
-          <w:rStyle w:val="bash"/>
-          <w:highlight w:val="black"/>
-        </w:rPr>
-        <w:t>nodemon</w:t>
-      </w:r>
-      <w:proofErr w:type="spellEnd"/>
-    </w:p>
-    <w:p/>
-    <w:p>
-      <w:pPr>
-        <w:pStyle w:val="NoteLevel2"/>
-      </w:pPr>
-      <w:r>
-        <w:t>I</w:t>
-      </w:r>
-      <w:r>
-        <w:t>nstead of using </w:t>
-      </w:r>
-      <w:r>
-        <w:rPr>
-          <w:rStyle w:val="bash"/>
-          <w:highlight w:val="black"/>
-        </w:rPr>
-        <w:t>node server.js</w:t>
-      </w:r>
-      <w:r>
-        <w:t> to run your application, you can use </w:t>
-      </w:r>
-      <w:proofErr w:type="spellStart"/>
-      <w:r>
-        <w:rPr>
-          <w:rStyle w:val="bash"/>
-          <w:highlight w:val="black"/>
-        </w:rPr>
-        <w:t>nodemon</w:t>
-      </w:r>
-      <w:proofErr w:type="spellEnd"/>
-      <w:r>
-        <w:rPr>
-          <w:rStyle w:val="bash"/>
-          <w:highlight w:val="black"/>
-        </w:rPr>
-        <w:t xml:space="preserve"> server.js</w:t>
+        <w:t>nodemon server.js</w:t>
       </w:r>
       <w:r>
         <w:t>. It will watch for any changes in your application and automatically restart your server for you</w:t>
@@ -4555,13 +3279,8 @@
       </w:r>
     </w:p>
     <w:p>
-      <w:proofErr w:type="gramStart"/>
-      <w:r>
-        <w:t>a</w:t>
-      </w:r>
-      <w:proofErr w:type="gramEnd"/>
-      <w:r>
-        <w:t xml:space="preserve"> debugger interface for Node.js applications that uses the Blink Developer Tools</w:t>
+      <w:r>
+        <w:t>a debugger interface for Node.js applications that uses the Blink Developer Tools</w:t>
       </w:r>
     </w:p>
     <w:p>
@@ -4577,66 +3296,32 @@
           <w:rStyle w:val="bash"/>
           <w:highlight w:val="black"/>
         </w:rPr>
-        <w:t xml:space="preserve">$ </w:t>
-      </w:r>
-      <w:proofErr w:type="spellStart"/>
-      <w:proofErr w:type="gramStart"/>
-      <w:r>
+        <w:t>$ npm install -g node-inspector</w:t>
+      </w:r>
+    </w:p>
+    <w:p>
+      <w:r>
+        <w:t>Once it is installed, you can run it using the following command. This will start the debugger and open your browser.</w:t>
+      </w:r>
+    </w:p>
+    <w:p>
+      <w:pPr>
+        <w:pStyle w:val="NoteLevel1"/>
+        <w:tabs>
+          <w:tab w:val="clear" w:pos="360"/>
+          <w:tab w:val="num" w:pos="0"/>
+        </w:tabs>
         <w:rPr>
           <w:rStyle w:val="bash"/>
           <w:highlight w:val="black"/>
         </w:rPr>
-        <w:t>npm</w:t>
-      </w:r>
-      <w:proofErr w:type="spellEnd"/>
-      <w:proofErr w:type="gramEnd"/>
+      </w:pPr>
       <w:r>
         <w:rPr>
           <w:rStyle w:val="bash"/>
           <w:highlight w:val="black"/>
         </w:rPr>
-        <w:t xml:space="preserve"> install -g node-inspector</w:t>
-      </w:r>
-    </w:p>
-    <w:p>
-      <w:r>
-        <w:t>Once it is installed, you can run it using the following command. This will start the debugger and open your browser.</w:t>
-      </w:r>
-    </w:p>
-    <w:p>
-      <w:pPr>
-        <w:pStyle w:val="NoteLevel1"/>
-        <w:tabs>
-          <w:tab w:val="clear" w:pos="360"/>
-          <w:tab w:val="num" w:pos="0"/>
-        </w:tabs>
-        <w:rPr>
-          <w:rStyle w:val="bash"/>
-          <w:highlight w:val="black"/>
-        </w:rPr>
-      </w:pPr>
-      <w:r>
-        <w:rPr>
-          <w:rStyle w:val="bash"/>
-          <w:highlight w:val="black"/>
-        </w:rPr>
-        <w:t xml:space="preserve">$ </w:t>
-      </w:r>
-      <w:proofErr w:type="gramStart"/>
-      <w:r>
-        <w:rPr>
-          <w:rStyle w:val="bash"/>
-          <w:highlight w:val="black"/>
-        </w:rPr>
-        <w:t>node</w:t>
-      </w:r>
-      <w:proofErr w:type="gramEnd"/>
-      <w:r>
-        <w:rPr>
-          <w:rStyle w:val="bash"/>
-          <w:highlight w:val="black"/>
-        </w:rPr>
-        <w:t>-debug server.js</w:t>
+        <w:t>$ node-debug server.js</w:t>
       </w:r>
     </w:p>
     <w:p>
@@ -4763,8 +3448,55 @@
           </wp:inline>
         </w:drawing>
       </w:r>
+    </w:p>
+    <w:p>
+      <w:pPr>
+        <w:pStyle w:val="NoteLevel1"/>
+        <w:numPr>
+          <w:ilvl w:val="0"/>
+          <w:numId w:val="0"/>
+        </w:numPr>
+        <w:ind w:left="360" w:hanging="360"/>
+      </w:pPr>
+    </w:p>
+    <w:p>
+      <w:pPr>
+        <w:pStyle w:val="NoteLevel1"/>
+        <w:numPr>
+          <w:ilvl w:val="0"/>
+          <w:numId w:val="0"/>
+        </w:numPr>
+        <w:ind w:left="360" w:hanging="360"/>
+        <w:rPr>
+          <w:b/>
+        </w:rPr>
+      </w:pPr>
+      <w:r>
+        <w:rPr>
+          <w:b/>
+        </w:rPr>
+        <w:t>Postman</w:t>
+      </w:r>
+    </w:p>
+    <w:p>
+      <w:r>
+        <w:t>A</w:t>
+      </w:r>
       <w:bookmarkStart w:id="2" w:name="_GoBack"/>
       <w:bookmarkEnd w:id="2"/>
+      <w:r>
+        <w:t xml:space="preserve"> powerful HTTP client to help test web services easily and efficiently. It lets you craft simple as well as complex HTTP requests quickly. It also saves requests for future use so that you never have to repeat your keystrokes ever again. Postman is designed to save you and your team tons of time</w:t>
+      </w:r>
+    </w:p>
+    <w:p>
+      <w:pPr>
+        <w:pStyle w:val="NoteLevel1"/>
+        <w:numPr>
+          <w:ilvl w:val="0"/>
+          <w:numId w:val="0"/>
+        </w:numPr>
+        <w:ind w:left="360" w:hanging="360"/>
+      </w:pPr>
     </w:p>
     <w:sectPr>
       <w:headerReference w:type="first" r:id="rId29"/>
@@ -12173,7 +10905,7 @@
 </file>
 
 <file path=customXml/itemProps1.xml><?xml version="1.0" encoding="utf-8"?>
-<ds:datastoreItem xmlns:ds="http://schemas.openxmlformats.org/officeDocument/2006/customXml" ds:itemID="{5E7BC316-073D-064C-A14B-D1A62EA37426}">
+<ds:datastoreItem xmlns:ds="http://schemas.openxmlformats.org/officeDocument/2006/customXml" ds:itemID="{6CB349E8-493E-8D48-8459-BC96A3D01250}">
   <ds:schemaRefs>
     <ds:schemaRef ds:uri="http://schemas.openxmlformats.org/officeDocument/2006/bibliography"/>
   </ds:schemaRefs>

</xml_diff>

<commit_message>
notes for mongo added
</commit_message>
<xml_diff>
--- a/WDA.docx
+++ b/WDA.docx
@@ -3482,10 +3482,16 @@
       <w:r>
         <w:t>A</w:t>
       </w:r>
-      <w:bookmarkStart w:id="2" w:name="_GoBack"/>
-      <w:bookmarkEnd w:id="2"/>
-      <w:r>
-        <w:t xml:space="preserve"> powerful HTTP client to help test web services easily and efficiently. It lets you craft simple as well as complex HTTP requests quickly. It also saves requests for future use so that you never have to repeat your keystrokes ever again. Postman is designed to save you and your team tons of time</w:t>
+      <w:r>
+        <w:t xml:space="preserve"> powerful HTTP client to help test web services easily and efficiently. It lets you craft simple as well as complex HTTP requests quickly. </w:t>
+      </w:r>
+    </w:p>
+    <w:p>
+      <w:pPr>
+        <w:pStyle w:val="NoteLevel2"/>
+      </w:pPr>
+      <w:r>
+        <w:t>It also saves requests for future use so that you never have to repeat your keystrokes ever again. Postman is designed to save you tons of time</w:t>
       </w:r>
     </w:p>
     <w:p>
@@ -3497,9 +3503,212 @@
         </w:numPr>
         <w:ind w:left="360" w:hanging="360"/>
       </w:pPr>
+      <w:r>
+        <w:t>E</w:t>
+      </w:r>
+      <w:r>
+        <w:t>nter our URL in the input field where it says, “Enter request URL here”. Type in ‘http://localhost:3000/api’ and press Send</w:t>
+      </w:r>
+    </w:p>
+    <w:p>
+      <w:pPr>
+        <w:pStyle w:val="NoteLevel1"/>
+        <w:numPr>
+          <w:ilvl w:val="0"/>
+          <w:numId w:val="0"/>
+        </w:numPr>
+        <w:ind w:left="360" w:hanging="360"/>
+      </w:pPr>
+      <w:r>
+        <w:rPr>
+          <w:noProof/>
+        </w:rPr>
+        <w:drawing>
+          <wp:inline distT="0" distB="0" distL="0" distR="0" wp14:anchorId="708410FF" wp14:editId="558219C3">
+            <wp:extent cx="5943600" cy="3111500"/>
+            <wp:effectExtent l="0" t="0" r="0" b="12700"/>
+            <wp:docPr id="17" name="Picture 8" descr="Macintosh HD:Users:evanturner:Desktop:Screen Shot 2015-01-22 at 7.01.38 PM.png"/>
+            <wp:cNvGraphicFramePr>
+              <a:graphicFrameLocks xmlns:a="http://schemas.openxmlformats.org/drawingml/2006/main" noChangeAspect="1"/>
+            </wp:cNvGraphicFramePr>
+            <a:graphic xmlns:a="http://schemas.openxmlformats.org/drawingml/2006/main">
+              <a:graphicData uri="http://schemas.openxmlformats.org/drawingml/2006/picture">
+                <pic:pic xmlns:pic="http://schemas.openxmlformats.org/drawingml/2006/picture">
+                  <pic:nvPicPr>
+                    <pic:cNvPr id="0" name="Picture 8" descr="Macintosh HD:Users:evanturner:Desktop:Screen Shot 2015-01-22 at 7.01.38 PM.png"/>
+                    <pic:cNvPicPr>
+                      <a:picLocks noChangeAspect="1" noChangeArrowheads="1"/>
+                    </pic:cNvPicPr>
+                  </pic:nvPicPr>
+                  <pic:blipFill>
+                    <a:blip r:embed="rId29">
+                      <a:extLst>
+                        <a:ext uri="{28A0092B-C50C-407E-A947-70E740481C1C}">
+                          <a14:useLocalDpi xmlns:a14="http://schemas.microsoft.com/office/drawing/2010/main" val="0"/>
+                        </a:ext>
+                      </a:extLst>
+                    </a:blip>
+                    <a:srcRect/>
+                    <a:stretch>
+                      <a:fillRect/>
+                    </a:stretch>
+                  </pic:blipFill>
+                  <pic:spPr bwMode="auto">
+                    <a:xfrm>
+                      <a:off x="0" y="0"/>
+                      <a:ext cx="5943600" cy="3111500"/>
+                    </a:xfrm>
+                    <a:prstGeom prst="rect">
+                      <a:avLst/>
+                    </a:prstGeom>
+                    <a:noFill/>
+                    <a:ln>
+                      <a:noFill/>
+                    </a:ln>
+                  </pic:spPr>
+                </pic:pic>
+              </a:graphicData>
+            </a:graphic>
+          </wp:inline>
+        </w:drawing>
+      </w:r>
+    </w:p>
+    <w:p>
+      <w:pPr>
+        <w:pStyle w:val="NoteLevel1"/>
+        <w:numPr>
+          <w:ilvl w:val="0"/>
+          <w:numId w:val="0"/>
+        </w:numPr>
+        <w:ind w:left="360" w:hanging="360"/>
+      </w:pPr>
+    </w:p>
+    <w:p>
+      <w:pPr>
+        <w:pStyle w:val="NoteLevel1"/>
+        <w:numPr>
+          <w:ilvl w:val="0"/>
+          <w:numId w:val="0"/>
+        </w:numPr>
+        <w:ind w:left="360" w:hanging="360"/>
+        <w:rPr>
+          <w:b/>
+        </w:rPr>
+      </w:pPr>
+      <w:r>
+        <w:rPr>
+          <w:b/>
+        </w:rPr>
+        <w:t>Storage on Node with MongoDB</w:t>
+      </w:r>
+    </w:p>
+    <w:p>
+      <w:pPr>
+        <w:pStyle w:val="NoteLevel1"/>
+        <w:numPr>
+          <w:ilvl w:val="0"/>
+          <w:numId w:val="0"/>
+        </w:numPr>
+        <w:ind w:left="360" w:hanging="360"/>
+      </w:pPr>
+    </w:p>
+    <w:p>
+      <w:pPr>
+        <w:pStyle w:val="NoteLevel1"/>
+        <w:numPr>
+          <w:ilvl w:val="0"/>
+          <w:numId w:val="0"/>
+        </w:numPr>
+        <w:ind w:left="360" w:hanging="360"/>
+        <w:rPr>
+          <w:rStyle w:val="bash"/>
+        </w:rPr>
+      </w:pPr>
+      <w:r>
+        <w:rPr>
+          <w:rStyle w:val="bash"/>
+          <w:highlight w:val="black"/>
+        </w:rPr>
+        <w:t>$ npm install mongoose --save</w:t>
+      </w:r>
+    </w:p>
+    <w:p>
+      <w:pPr>
+        <w:pStyle w:val="NoteLevel1"/>
+        <w:numPr>
+          <w:ilvl w:val="0"/>
+          <w:numId w:val="0"/>
+        </w:numPr>
+        <w:ind w:left="360" w:hanging="360"/>
+      </w:pPr>
+      <w:r>
+        <w:rPr>
+          <w:noProof/>
+        </w:rPr>
+        <w:drawing>
+          <wp:inline distT="0" distB="0" distL="0" distR="0" wp14:anchorId="1257C1E0" wp14:editId="443974EE">
+            <wp:extent cx="5943600" cy="1155700"/>
+            <wp:effectExtent l="0" t="0" r="0" b="12700"/>
+            <wp:docPr id="18" name="Picture 9" descr="Macintosh HD:Users:evanturner:Desktop:Screen Shot 2015-01-22 at 7.09.07 PM.png"/>
+            <wp:cNvGraphicFramePr>
+              <a:graphicFrameLocks xmlns:a="http://schemas.openxmlformats.org/drawingml/2006/main" noChangeAspect="1"/>
+            </wp:cNvGraphicFramePr>
+            <a:graphic xmlns:a="http://schemas.openxmlformats.org/drawingml/2006/main">
+              <a:graphicData uri="http://schemas.openxmlformats.org/drawingml/2006/picture">
+                <pic:pic xmlns:pic="http://schemas.openxmlformats.org/drawingml/2006/picture">
+                  <pic:nvPicPr>
+                    <pic:cNvPr id="0" name="Picture 9" descr="Macintosh HD:Users:evanturner:Desktop:Screen Shot 2015-01-22 at 7.09.07 PM.png"/>
+                    <pic:cNvPicPr>
+                      <a:picLocks noChangeAspect="1" noChangeArrowheads="1"/>
+                    </pic:cNvPicPr>
+                  </pic:nvPicPr>
+                  <pic:blipFill>
+                    <a:blip r:embed="rId30">
+                      <a:extLst>
+                        <a:ext uri="{28A0092B-C50C-407E-A947-70E740481C1C}">
+                          <a14:useLocalDpi xmlns:a14="http://schemas.microsoft.com/office/drawing/2010/main" val="0"/>
+                        </a:ext>
+                      </a:extLst>
+                    </a:blip>
+                    <a:srcRect/>
+                    <a:stretch>
+                      <a:fillRect/>
+                    </a:stretch>
+                  </pic:blipFill>
+                  <pic:spPr bwMode="auto">
+                    <a:xfrm>
+                      <a:off x="0" y="0"/>
+                      <a:ext cx="5943600" cy="1155700"/>
+                    </a:xfrm>
+                    <a:prstGeom prst="rect">
+                      <a:avLst/>
+                    </a:prstGeom>
+                    <a:noFill/>
+                    <a:ln>
+                      <a:noFill/>
+                    </a:ln>
+                  </pic:spPr>
+                </pic:pic>
+              </a:graphicData>
+            </a:graphic>
+          </wp:inline>
+        </w:drawing>
+      </w:r>
+    </w:p>
+    <w:p>
+      <w:pPr>
+        <w:pStyle w:val="NoteLevel1"/>
+        <w:numPr>
+          <w:ilvl w:val="0"/>
+          <w:numId w:val="0"/>
+        </w:numPr>
+        <w:ind w:left="360" w:hanging="360"/>
+      </w:pPr>
+      <w:bookmarkStart w:id="2" w:name="_GoBack"/>
+      <w:bookmarkEnd w:id="2"/>
     </w:p>
     <w:sectPr>
-      <w:headerReference w:type="first" r:id="rId29"/>
+      <w:headerReference w:type="first" r:id="rId31"/>
       <w:pgSz w:w="12240" w:h="15840"/>
       <w:pgMar w:top="1440" w:right="1440" w:bottom="1440" w:left="1440" w:header="720" w:footer="720" w:gutter="0"/>
       <w:cols w:space="720"/>
@@ -10905,7 +11114,7 @@
 </file>
 
 <file path=customXml/itemProps1.xml><?xml version="1.0" encoding="utf-8"?>
-<ds:datastoreItem xmlns:ds="http://schemas.openxmlformats.org/officeDocument/2006/customXml" ds:itemID="{6CB349E8-493E-8D48-8459-BC96A3D01250}">
+<ds:datastoreItem xmlns:ds="http://schemas.openxmlformats.org/officeDocument/2006/customXml" ds:itemID="{0E757956-11BF-C64C-8967-CD00E4ED2459}">
   <ds:schemaRefs>
     <ds:schemaRef ds:uri="http://schemas.openxmlformats.org/officeDocument/2006/bibliography"/>
   </ds:schemaRefs>

</xml_diff>

<commit_message>
showing how to require schema for a model into the server
</commit_message>
<xml_diff>
--- a/WDA.docx
+++ b/WDA.docx
@@ -5129,12 +5129,196 @@
           </wp:inline>
         </w:drawing>
       </w:r>
+    </w:p>
+    <w:p/>
+    <w:p>
+      <w:pPr>
+        <w:numPr>
+          <w:ilvl w:val="1"/>
+          <w:numId w:val="38"/>
+        </w:numPr>
+      </w:pPr>
+      <w:r>
+        <w:t>We loaded the Mongoose package</w:t>
+      </w:r>
+    </w:p>
+    <w:p>
+      <w:pPr>
+        <w:numPr>
+          <w:ilvl w:val="1"/>
+          <w:numId w:val="38"/>
+        </w:numPr>
+      </w:pPr>
+      <w:r>
+        <w:t xml:space="preserve">Created a Mongoose </w:t>
+      </w:r>
+      <w:proofErr w:type="gramStart"/>
+      <w:r>
+        <w:t>schema which</w:t>
+      </w:r>
+      <w:proofErr w:type="gramEnd"/>
+      <w:r>
+        <w:t xml:space="preserve"> maps to a </w:t>
+      </w:r>
+      <w:proofErr w:type="spellStart"/>
+      <w:r>
+        <w:t>MongoDB</w:t>
+      </w:r>
+      <w:proofErr w:type="spellEnd"/>
+      <w:r>
+        <w:t xml:space="preserve"> collection and defines the shape of the documents within that collection.</w:t>
+      </w:r>
+    </w:p>
+    <w:p>
+      <w:pPr>
+        <w:numPr>
+          <w:ilvl w:val="1"/>
+          <w:numId w:val="38"/>
+        </w:numPr>
+      </w:pPr>
+      <w:r>
+        <w:t>We defined our schema to contain 2 strings and 1 number.</w:t>
+      </w:r>
+    </w:p>
+    <w:p>
+      <w:pPr>
+        <w:numPr>
+          <w:ilvl w:val="1"/>
+          <w:numId w:val="38"/>
+        </w:numPr>
+      </w:pPr>
+      <w:r>
+        <w:t>We exported the Mongoose beer model for use within our application.</w:t>
+      </w:r>
+    </w:p>
+    <w:p>
+      <w:r>
+        <w:t>The last step is to load this new beer model in our </w:t>
+      </w:r>
+      <w:r>
+        <w:rPr>
+          <w:rStyle w:val="Code"/>
+        </w:rPr>
+        <w:t>server.js</w:t>
+      </w:r>
+      <w:r>
+        <w:t> file.</w:t>
+      </w:r>
+    </w:p>
+    <w:p>
+      <w:r>
+        <w:rPr>
+          <w:noProof/>
+        </w:rPr>
+        <w:drawing>
+          <wp:inline distT="0" distB="0" distL="0" distR="0" wp14:anchorId="317AF893" wp14:editId="47FC6D38">
+            <wp:extent cx="5943600" cy="749300"/>
+            <wp:effectExtent l="0" t="0" r="0" b="12700"/>
+            <wp:docPr id="20" name="Picture 11" descr="Macintosh HD:Users:evanturner:Desktop:Screen Shot 2015-01-22 at 7.18.34 PM.png"/>
+            <wp:cNvGraphicFramePr>
+              <a:graphicFrameLocks xmlns:a="http://schemas.openxmlformats.org/drawingml/2006/main" noChangeAspect="1"/>
+            </wp:cNvGraphicFramePr>
+            <a:graphic xmlns:a="http://schemas.openxmlformats.org/drawingml/2006/main">
+              <a:graphicData uri="http://schemas.openxmlformats.org/drawingml/2006/picture">
+                <pic:pic xmlns:pic="http://schemas.openxmlformats.org/drawingml/2006/picture">
+                  <pic:nvPicPr>
+                    <pic:cNvPr id="0" name="Picture 11" descr="Macintosh HD:Users:evanturner:Desktop:Screen Shot 2015-01-22 at 7.18.34 PM.png"/>
+                    <pic:cNvPicPr>
+                      <a:picLocks noChangeAspect="1" noChangeArrowheads="1"/>
+                    </pic:cNvPicPr>
+                  </pic:nvPicPr>
+                  <pic:blipFill>
+                    <a:blip r:embed="rId32">
+                      <a:extLst>
+                        <a:ext uri="{28A0092B-C50C-407E-A947-70E740481C1C}">
+                          <a14:useLocalDpi xmlns:a14="http://schemas.microsoft.com/office/drawing/2010/main" val="0"/>
+                        </a:ext>
+                      </a:extLst>
+                    </a:blip>
+                    <a:srcRect/>
+                    <a:stretch>
+                      <a:fillRect/>
+                    </a:stretch>
+                  </pic:blipFill>
+                  <pic:spPr bwMode="auto">
+                    <a:xfrm>
+                      <a:off x="0" y="0"/>
+                      <a:ext cx="5943600" cy="749300"/>
+                    </a:xfrm>
+                    <a:prstGeom prst="rect">
+                      <a:avLst/>
+                    </a:prstGeom>
+                    <a:noFill/>
+                    <a:ln>
+                      <a:noFill/>
+                    </a:ln>
+                  </pic:spPr>
+                </pic:pic>
+              </a:graphicData>
+            </a:graphic>
+          </wp:inline>
+        </w:drawing>
+      </w:r>
+      <w:r>
+        <w:rPr>
+          <w:noProof/>
+        </w:rPr>
+        <w:drawing>
+          <wp:inline distT="0" distB="0" distL="0" distR="0" wp14:anchorId="46B122EA" wp14:editId="0BCA20AC">
+            <wp:extent cx="1892300" cy="1790700"/>
+            <wp:effectExtent l="0" t="0" r="12700" b="12700"/>
+            <wp:docPr id="21" name="Picture 12" descr="Macintosh HD:Users:evanturner:Desktop:Screen Shot 2015-01-22 at 7.19.02 PM.png"/>
+            <wp:cNvGraphicFramePr>
+              <a:graphicFrameLocks xmlns:a="http://schemas.openxmlformats.org/drawingml/2006/main" noChangeAspect="1"/>
+            </wp:cNvGraphicFramePr>
+            <a:graphic xmlns:a="http://schemas.openxmlformats.org/drawingml/2006/main">
+              <a:graphicData uri="http://schemas.openxmlformats.org/drawingml/2006/picture">
+                <pic:pic xmlns:pic="http://schemas.openxmlformats.org/drawingml/2006/picture">
+                  <pic:nvPicPr>
+                    <pic:cNvPr id="0" name="Picture 12" descr="Macintosh HD:Users:evanturner:Desktop:Screen Shot 2015-01-22 at 7.19.02 PM.png"/>
+                    <pic:cNvPicPr>
+                      <a:picLocks noChangeAspect="1" noChangeArrowheads="1"/>
+                    </pic:cNvPicPr>
+                  </pic:nvPicPr>
+                  <pic:blipFill>
+                    <a:blip r:embed="rId33">
+                      <a:extLst>
+                        <a:ext uri="{28A0092B-C50C-407E-A947-70E740481C1C}">
+                          <a14:useLocalDpi xmlns:a14="http://schemas.microsoft.com/office/drawing/2010/main" val="0"/>
+                        </a:ext>
+                      </a:extLst>
+                    </a:blip>
+                    <a:srcRect/>
+                    <a:stretch>
+                      <a:fillRect/>
+                    </a:stretch>
+                  </pic:blipFill>
+                  <pic:spPr bwMode="auto">
+                    <a:xfrm>
+                      <a:off x="0" y="0"/>
+                      <a:ext cx="1892300" cy="1790700"/>
+                    </a:xfrm>
+                    <a:prstGeom prst="rect">
+                      <a:avLst/>
+                    </a:prstGeom>
+                    <a:noFill/>
+                    <a:ln>
+                      <a:noFill/>
+                    </a:ln>
+                  </pic:spPr>
+                </pic:pic>
+              </a:graphicData>
+            </a:graphic>
+          </wp:inline>
+        </w:drawing>
+      </w:r>
+    </w:p>
+    <w:p>
       <w:bookmarkStart w:id="2" w:name="_GoBack"/>
       <w:bookmarkEnd w:id="2"/>
     </w:p>
-    <w:p/>
     <w:sectPr>
-      <w:headerReference w:type="first" r:id="rId32"/>
+      <w:headerReference w:type="first" r:id="rId34"/>
       <w:pgSz w:w="12240" w:h="15840"/>
       <w:pgMar w:top="1440" w:right="1440" w:bottom="1440" w:left="1440" w:header="720" w:footer="720" w:gutter="0"/>
       <w:cols w:space="720"/>
@@ -12540,7 +12724,7 @@
 </file>
 
 <file path=customXml/itemProps1.xml><?xml version="1.0" encoding="utf-8"?>
-<ds:datastoreItem xmlns:ds="http://schemas.openxmlformats.org/officeDocument/2006/customXml" ds:itemID="{AB1B165D-6153-B548-A771-BD15014148E8}">
+<ds:datastoreItem xmlns:ds="http://schemas.openxmlformats.org/officeDocument/2006/customXml" ds:itemID="{DDDCB73F-5A7C-2146-BB74-1C101CD595EF}">
   <ds:schemaRefs>
     <ds:schemaRef ds:uri="http://schemas.openxmlformats.org/officeDocument/2006/bibliography"/>
   </ds:schemaRefs>

</xml_diff>

<commit_message>
info on body-parser entered
</commit_message>
<xml_diff>
--- a/WDA.docx
+++ b/WDA.docx
@@ -5313,12 +5313,187 @@
         </w:drawing>
       </w:r>
     </w:p>
+    <w:p/>
+    <w:p>
+      <w:pPr>
+        <w:rPr>
+          <w:b/>
+        </w:rPr>
+      </w:pPr>
+      <w:r>
+        <w:rPr>
+          <w:b/>
+        </w:rPr>
+        <w:t>POST or PUT data</w:t>
+      </w:r>
+    </w:p>
+    <w:p/>
+    <w:p>
+      <w:r>
+        <w:t xml:space="preserve">In order to accept POST or PUT data </w:t>
+      </w:r>
+      <w:r>
+        <w:rPr>
+          <w:rStyle w:val="CodeBlack"/>
+        </w:rPr>
+        <w:t>body-parser</w:t>
+      </w:r>
+      <w:r>
+        <w:t xml:space="preserve"> is required</w:t>
+      </w:r>
+    </w:p>
+    <w:p>
+      <w:pPr>
+        <w:rPr>
+          <w:rStyle w:val="bash"/>
+        </w:rPr>
+      </w:pPr>
+      <w:r>
+        <w:rPr>
+          <w:rStyle w:val="bash"/>
+          <w:highlight w:val="black"/>
+        </w:rPr>
+        <w:t xml:space="preserve">$ </w:t>
+      </w:r>
+      <w:proofErr w:type="spellStart"/>
+      <w:proofErr w:type="gramStart"/>
+      <w:r>
+        <w:rPr>
+          <w:rStyle w:val="bash"/>
+          <w:highlight w:val="black"/>
+        </w:rPr>
+        <w:t>npm</w:t>
+      </w:r>
+      <w:proofErr w:type="spellEnd"/>
+      <w:proofErr w:type="gramEnd"/>
+      <w:r>
+        <w:rPr>
+          <w:rStyle w:val="bash"/>
+          <w:highlight w:val="black"/>
+        </w:rPr>
+        <w:t xml:space="preserve"> install body-parser --save</w:t>
+      </w:r>
+    </w:p>
+    <w:p>
+      <w:r>
+        <w:rPr>
+          <w:noProof/>
+        </w:rPr>
+        <w:drawing>
+          <wp:inline distT="0" distB="0" distL="0" distR="0" wp14:anchorId="05618B0C" wp14:editId="551848B6">
+            <wp:extent cx="5943600" cy="1016000"/>
+            <wp:effectExtent l="0" t="0" r="0" b="0"/>
+            <wp:docPr id="22" name="Picture 13" descr="Macintosh HD:Users:evanturner:Desktop:Screen Shot 2015-01-22 at 7.22.17 PM.png"/>
+            <wp:cNvGraphicFramePr>
+              <a:graphicFrameLocks xmlns:a="http://schemas.openxmlformats.org/drawingml/2006/main" noChangeAspect="1"/>
+            </wp:cNvGraphicFramePr>
+            <a:graphic xmlns:a="http://schemas.openxmlformats.org/drawingml/2006/main">
+              <a:graphicData uri="http://schemas.openxmlformats.org/drawingml/2006/picture">
+                <pic:pic xmlns:pic="http://schemas.openxmlformats.org/drawingml/2006/picture">
+                  <pic:nvPicPr>
+                    <pic:cNvPr id="0" name="Picture 13" descr="Macintosh HD:Users:evanturner:Desktop:Screen Shot 2015-01-22 at 7.22.17 PM.png"/>
+                    <pic:cNvPicPr>
+                      <a:picLocks noChangeAspect="1" noChangeArrowheads="1"/>
+                    </pic:cNvPicPr>
+                  </pic:nvPicPr>
+                  <pic:blipFill>
+                    <a:blip r:embed="rId34">
+                      <a:extLst>
+                        <a:ext uri="{28A0092B-C50C-407E-A947-70E740481C1C}">
+                          <a14:useLocalDpi xmlns:a14="http://schemas.microsoft.com/office/drawing/2010/main" val="0"/>
+                        </a:ext>
+                      </a:extLst>
+                    </a:blip>
+                    <a:srcRect/>
+                    <a:stretch>
+                      <a:fillRect/>
+                    </a:stretch>
+                  </pic:blipFill>
+                  <pic:spPr bwMode="auto">
+                    <a:xfrm>
+                      <a:off x="0" y="0"/>
+                      <a:ext cx="5943600" cy="1016000"/>
+                    </a:xfrm>
+                    <a:prstGeom prst="rect">
+                      <a:avLst/>
+                    </a:prstGeom>
+                    <a:noFill/>
+                    <a:ln>
+                      <a:noFill/>
+                    </a:ln>
+                  </pic:spPr>
+                </pic:pic>
+              </a:graphicData>
+            </a:graphic>
+          </wp:inline>
+        </w:drawing>
+      </w:r>
+    </w:p>
+    <w:p/>
+    <w:p>
+      <w:r>
+        <w:t>Finally we need to use this package with our Express Application</w:t>
+      </w:r>
+    </w:p>
     <w:p>
       <w:bookmarkStart w:id="2" w:name="_GoBack"/>
+      <w:r>
+        <w:rPr>
+          <w:noProof/>
+        </w:rPr>
+        <w:drawing>
+          <wp:inline distT="0" distB="0" distL="0" distR="0" wp14:anchorId="36E6DA2A" wp14:editId="66B0153A">
+            <wp:extent cx="5943600" cy="1358900"/>
+            <wp:effectExtent l="0" t="0" r="0" b="12700"/>
+            <wp:docPr id="23" name="Picture 14" descr="Macintosh HD:Users:evanturner:Desktop:Screen Shot 2015-01-22 at 7.23.30 PM.png"/>
+            <wp:cNvGraphicFramePr>
+              <a:graphicFrameLocks xmlns:a="http://schemas.openxmlformats.org/drawingml/2006/main" noChangeAspect="1"/>
+            </wp:cNvGraphicFramePr>
+            <a:graphic xmlns:a="http://schemas.openxmlformats.org/drawingml/2006/main">
+              <a:graphicData uri="http://schemas.openxmlformats.org/drawingml/2006/picture">
+                <pic:pic xmlns:pic="http://schemas.openxmlformats.org/drawingml/2006/picture">
+                  <pic:nvPicPr>
+                    <pic:cNvPr id="0" name="Picture 14" descr="Macintosh HD:Users:evanturner:Desktop:Screen Shot 2015-01-22 at 7.23.30 PM.png"/>
+                    <pic:cNvPicPr>
+                      <a:picLocks noChangeAspect="1" noChangeArrowheads="1"/>
+                    </pic:cNvPicPr>
+                  </pic:nvPicPr>
+                  <pic:blipFill>
+                    <a:blip r:embed="rId35">
+                      <a:extLst>
+                        <a:ext uri="{28A0092B-C50C-407E-A947-70E740481C1C}">
+                          <a14:useLocalDpi xmlns:a14="http://schemas.microsoft.com/office/drawing/2010/main" val="0"/>
+                        </a:ext>
+                      </a:extLst>
+                    </a:blip>
+                    <a:srcRect/>
+                    <a:stretch>
+                      <a:fillRect/>
+                    </a:stretch>
+                  </pic:blipFill>
+                  <pic:spPr bwMode="auto">
+                    <a:xfrm>
+                      <a:off x="0" y="0"/>
+                      <a:ext cx="5943600" cy="1358900"/>
+                    </a:xfrm>
+                    <a:prstGeom prst="rect">
+                      <a:avLst/>
+                    </a:prstGeom>
+                    <a:noFill/>
+                    <a:ln>
+                      <a:noFill/>
+                    </a:ln>
+                  </pic:spPr>
+                </pic:pic>
+              </a:graphicData>
+            </a:graphic>
+          </wp:inline>
+        </w:drawing>
+      </w:r>
       <w:bookmarkEnd w:id="2"/>
     </w:p>
     <w:sectPr>
-      <w:headerReference w:type="first" r:id="rId34"/>
+      <w:headerReference w:type="first" r:id="rId36"/>
       <w:pgSz w:w="12240" w:h="15840"/>
       <w:pgMar w:top="1440" w:right="1440" w:bottom="1440" w:left="1440" w:header="720" w:footer="720" w:gutter="0"/>
       <w:cols w:space="720"/>
@@ -12724,7 +12899,7 @@
 </file>
 
 <file path=customXml/itemProps1.xml><?xml version="1.0" encoding="utf-8"?>
-<ds:datastoreItem xmlns:ds="http://schemas.openxmlformats.org/officeDocument/2006/customXml" ds:itemID="{DDDCB73F-5A7C-2146-BB74-1C101CD595EF}">
+<ds:datastoreItem xmlns:ds="http://schemas.openxmlformats.org/officeDocument/2006/customXml" ds:itemID="{A60EAC5D-729B-034E-86FE-593FEE7780B7}">
   <ds:schemaRefs>
     <ds:schemaRef ds:uri="http://schemas.openxmlformats.org/officeDocument/2006/bibliography"/>
   </ds:schemaRefs>

</xml_diff>

<commit_message>
postman screenshot to get routes
</commit_message>
<xml_diff>
--- a/WDA.docx
+++ b/WDA.docx
@@ -5899,11 +5899,97 @@
           </wp:inline>
         </w:drawing>
       </w:r>
+    </w:p>
+    <w:p>
+      <w:pPr>
+        <w:pStyle w:val="NoteLevel1"/>
+        <w:numPr>
+          <w:ilvl w:val="0"/>
+          <w:numId w:val="0"/>
+        </w:numPr>
+        <w:ind w:left="360" w:hanging="360"/>
+      </w:pPr>
+    </w:p>
+    <w:p>
+      <w:pPr>
+        <w:pStyle w:val="NoteLevel1"/>
+        <w:numPr>
+          <w:ilvl w:val="0"/>
+          <w:numId w:val="0"/>
+        </w:numPr>
+        <w:ind w:left="360" w:hanging="360"/>
+      </w:pPr>
+      <w:r>
+        <w:t>GET request on Postman should show beer</w:t>
+      </w:r>
+    </w:p>
+    <w:p>
+      <w:pPr>
+        <w:pStyle w:val="NoteLevel1"/>
+        <w:numPr>
+          <w:ilvl w:val="0"/>
+          <w:numId w:val="0"/>
+        </w:numPr>
+        <w:ind w:left="360" w:hanging="360"/>
+      </w:pPr>
+      <w:r>
+        <w:rPr>
+          <w:noProof/>
+        </w:rPr>
+        <w:drawing>
+          <wp:inline distT="0" distB="0" distL="0" distR="0" wp14:anchorId="102E3082" wp14:editId="5EF7EE24">
+            <wp:extent cx="5943600" cy="4152900"/>
+            <wp:effectExtent l="0" t="0" r="0" b="12700"/>
+            <wp:docPr id="28" name="Picture 19" descr="Macintosh HD:Users:evanturner:Desktop:Screen Shot 2015-01-22 at 7.54.50 PM.png"/>
+            <wp:cNvGraphicFramePr>
+              <a:graphicFrameLocks xmlns:a="http://schemas.openxmlformats.org/drawingml/2006/main" noChangeAspect="1"/>
+            </wp:cNvGraphicFramePr>
+            <a:graphic xmlns:a="http://schemas.openxmlformats.org/drawingml/2006/main">
+              <a:graphicData uri="http://schemas.openxmlformats.org/drawingml/2006/picture">
+                <pic:pic xmlns:pic="http://schemas.openxmlformats.org/drawingml/2006/picture">
+                  <pic:nvPicPr>
+                    <pic:cNvPr id="0" name="Picture 19" descr="Macintosh HD:Users:evanturner:Desktop:Screen Shot 2015-01-22 at 7.54.50 PM.png"/>
+                    <pic:cNvPicPr>
+                      <a:picLocks noChangeAspect="1" noChangeArrowheads="1"/>
+                    </pic:cNvPicPr>
+                  </pic:nvPicPr>
+                  <pic:blipFill>
+                    <a:blip r:embed="rId39">
+                      <a:extLst>
+                        <a:ext uri="{28A0092B-C50C-407E-A947-70E740481C1C}">
+                          <a14:useLocalDpi xmlns:a14="http://schemas.microsoft.com/office/drawing/2010/main" val="0"/>
+                        </a:ext>
+                      </a:extLst>
+                    </a:blip>
+                    <a:srcRect/>
+                    <a:stretch>
+                      <a:fillRect/>
+                    </a:stretch>
+                  </pic:blipFill>
+                  <pic:spPr bwMode="auto">
+                    <a:xfrm>
+                      <a:off x="0" y="0"/>
+                      <a:ext cx="5943600" cy="4152900"/>
+                    </a:xfrm>
+                    <a:prstGeom prst="rect">
+                      <a:avLst/>
+                    </a:prstGeom>
+                    <a:noFill/>
+                    <a:ln>
+                      <a:noFill/>
+                    </a:ln>
+                  </pic:spPr>
+                </pic:pic>
+              </a:graphicData>
+            </a:graphic>
+          </wp:inline>
+        </w:drawing>
+      </w:r>
       <w:bookmarkStart w:id="2" w:name="_GoBack"/>
       <w:bookmarkEnd w:id="2"/>
     </w:p>
     <w:sectPr>
-      <w:headerReference w:type="first" r:id="rId39"/>
+      <w:headerReference w:type="first" r:id="rId40"/>
       <w:pgSz w:w="12240" w:h="15840"/>
       <w:pgMar w:top="1440" w:right="1440" w:bottom="1440" w:left="1440" w:header="720" w:footer="720" w:gutter="0"/>
       <w:cols w:space="720"/>
@@ -13309,7 +13395,7 @@
 </file>
 
 <file path=customXml/itemProps1.xml><?xml version="1.0" encoding="utf-8"?>
-<ds:datastoreItem xmlns:ds="http://schemas.openxmlformats.org/officeDocument/2006/customXml" ds:itemID="{D6002B57-8BB7-B147-B56C-447B5C139482}">
+<ds:datastoreItem xmlns:ds="http://schemas.openxmlformats.org/officeDocument/2006/customXml" ds:itemID="{8B6659B8-7B10-9343-A776-A4A82AC6B132}">
   <ds:schemaRefs>
     <ds:schemaRef ds:uri="http://schemas.openxmlformats.org/officeDocument/2006/bibliography"/>
   </ds:schemaRefs>

</xml_diff>

<commit_message>
get request for single model
</commit_message>
<xml_diff>
--- a/WDA.docx
+++ b/WDA.docx
@@ -5920,7 +5920,13 @@
         <w:ind w:left="360" w:hanging="360"/>
       </w:pPr>
       <w:r>
-        <w:t>GET request on Postman should show beer</w:t>
+        <w:t xml:space="preserve">GET request on Postman should show </w:t>
+      </w:r>
+      <w:r>
+        <w:t xml:space="preserve">all </w:t>
+      </w:r>
+      <w:r>
+        <w:t>beer</w:t>
       </w:r>
     </w:p>
     <w:p>
@@ -5985,11 +5991,211 @@
           </wp:inline>
         </w:drawing>
       </w:r>
+    </w:p>
+    <w:p>
+      <w:pPr>
+        <w:pStyle w:val="NoteLevel1"/>
+        <w:numPr>
+          <w:ilvl w:val="0"/>
+          <w:numId w:val="0"/>
+        </w:numPr>
+        <w:ind w:left="360" w:hanging="360"/>
+      </w:pPr>
+    </w:p>
+    <w:p>
+      <w:pPr>
+        <w:pStyle w:val="NoteLevel1"/>
+        <w:numPr>
+          <w:ilvl w:val="0"/>
+          <w:numId w:val="0"/>
+        </w:numPr>
+        <w:ind w:left="360" w:hanging="360"/>
+        <w:rPr>
+          <w:b/>
+        </w:rPr>
+      </w:pPr>
+      <w:r>
+        <w:rPr>
+          <w:b/>
+        </w:rPr>
+        <w:t>Get route for</w:t>
+      </w:r>
+      <w:r>
+        <w:rPr>
+          <w:b/>
+        </w:rPr>
+        <w:t xml:space="preserve"> a single beer</w:t>
+      </w:r>
+    </w:p>
+    <w:p>
+      <w:r>
+        <w:t>This new route contains the id of the beer we want /</w:t>
+      </w:r>
+      <w:proofErr w:type="spellStart"/>
+      <w:r>
+        <w:t>api</w:t>
+      </w:r>
+      <w:proofErr w:type="spellEnd"/>
+      <w:r>
+        <w:t>/beers/</w:t>
+      </w:r>
+      <w:proofErr w:type="gramStart"/>
+      <w:r>
+        <w:t>:</w:t>
+      </w:r>
+      <w:proofErr w:type="spellStart"/>
+      <w:r>
+        <w:t>beer</w:t>
+      </w:r>
+      <w:proofErr w:type="gramEnd"/>
+      <w:r>
+        <w:t>_id</w:t>
+      </w:r>
+      <w:proofErr w:type="spellEnd"/>
+      <w:r>
+        <w:t>'</w:t>
+      </w:r>
+    </w:p>
+    <w:p>
+      <w:pPr>
+        <w:pStyle w:val="NoteLevel2"/>
+      </w:pPr>
+      <w:r>
+        <w:t xml:space="preserve">With this new route, we then setup what to </w:t>
+      </w:r>
+      <w:r>
+        <w:t>do when it is called with a GET</w:t>
+      </w:r>
+    </w:p>
+    <w:p>
+      <w:pPr>
+        <w:pStyle w:val="NoteLevel2"/>
+      </w:pPr>
+      <w:r>
+        <w:t>We end up using the Mongoose Beer model function </w:t>
+      </w:r>
+      <w:proofErr w:type="spellStart"/>
+      <w:proofErr w:type="gramStart"/>
+      <w:r>
+        <w:rPr>
+          <w:rStyle w:val="Code"/>
+        </w:rPr>
+        <w:t>findById</w:t>
+      </w:r>
+      <w:proofErr w:type="spellEnd"/>
+      <w:r>
+        <w:rPr>
+          <w:rStyle w:val="Code"/>
+        </w:rPr>
+        <w:t>(</w:t>
+      </w:r>
+      <w:proofErr w:type="gramEnd"/>
+      <w:r>
+        <w:rPr>
+          <w:rStyle w:val="Code"/>
+        </w:rPr>
+        <w:t>)</w:t>
+      </w:r>
+      <w:r>
+        <w:t> and pass in the </w:t>
+      </w:r>
+      <w:proofErr w:type="spellStart"/>
+      <w:r>
+        <w:rPr>
+          <w:rStyle w:val="Code"/>
+        </w:rPr>
+        <w:t>beer_id</w:t>
+      </w:r>
+      <w:proofErr w:type="spellEnd"/>
+      <w:r>
+        <w:t xml:space="preserve"> </w:t>
+      </w:r>
+      <w:r>
+        <w:t>parameter to look up the requested beer</w:t>
+      </w:r>
+    </w:p>
+    <w:p>
+      <w:r>
+        <w:rPr>
+          <w:noProof/>
+        </w:rPr>
+        <w:drawing>
+          <wp:inline distT="0" distB="0" distL="0" distR="0" wp14:anchorId="78DDA736" wp14:editId="54106F51">
+            <wp:extent cx="5930900" cy="3581400"/>
+            <wp:effectExtent l="0" t="0" r="12700" b="0"/>
+            <wp:docPr id="29" name="Picture 20" descr="Macintosh HD:Users:evanturner:Desktop:Screen Shot 2015-01-22 at 7.58.05 PM.png"/>
+            <wp:cNvGraphicFramePr>
+              <a:graphicFrameLocks xmlns:a="http://schemas.openxmlformats.org/drawingml/2006/main" noChangeAspect="1"/>
+            </wp:cNvGraphicFramePr>
+            <a:graphic xmlns:a="http://schemas.openxmlformats.org/drawingml/2006/main">
+              <a:graphicData uri="http://schemas.openxmlformats.org/drawingml/2006/picture">
+                <pic:pic xmlns:pic="http://schemas.openxmlformats.org/drawingml/2006/picture">
+                  <pic:nvPicPr>
+                    <pic:cNvPr id="0" name="Picture 20" descr="Macintosh HD:Users:evanturner:Desktop:Screen Shot 2015-01-22 at 7.58.05 PM.png"/>
+                    <pic:cNvPicPr>
+                      <a:picLocks noChangeAspect="1" noChangeArrowheads="1"/>
+                    </pic:cNvPicPr>
+                  </pic:nvPicPr>
+                  <pic:blipFill>
+                    <a:blip r:embed="rId40">
+                      <a:extLst>
+                        <a:ext uri="{28A0092B-C50C-407E-A947-70E740481C1C}">
+                          <a14:useLocalDpi xmlns:a14="http://schemas.microsoft.com/office/drawing/2010/main" val="0"/>
+                        </a:ext>
+                      </a:extLst>
+                    </a:blip>
+                    <a:srcRect/>
+                    <a:stretch>
+                      <a:fillRect/>
+                    </a:stretch>
+                  </pic:blipFill>
+                  <pic:spPr bwMode="auto">
+                    <a:xfrm>
+                      <a:off x="0" y="0"/>
+                      <a:ext cx="5930900" cy="3581400"/>
+                    </a:xfrm>
+                    <a:prstGeom prst="rect">
+                      <a:avLst/>
+                    </a:prstGeom>
+                    <a:noFill/>
+                    <a:ln>
+                      <a:noFill/>
+                    </a:ln>
+                  </pic:spPr>
+                </pic:pic>
+              </a:graphicData>
+            </a:graphic>
+          </wp:inline>
+        </w:drawing>
+      </w:r>
       <w:bookmarkStart w:id="2" w:name="_GoBack"/>
       <w:bookmarkEnd w:id="2"/>
     </w:p>
+    <w:p>
+      <w:pPr>
+        <w:pStyle w:val="NoteLevel1"/>
+        <w:numPr>
+          <w:ilvl w:val="0"/>
+          <w:numId w:val="0"/>
+        </w:numPr>
+        <w:ind w:left="360" w:hanging="360"/>
+      </w:pPr>
+    </w:p>
+    <w:p>
+      <w:pPr>
+        <w:pStyle w:val="NoteLevel1"/>
+        <w:numPr>
+          <w:ilvl w:val="0"/>
+          <w:numId w:val="0"/>
+        </w:numPr>
+        <w:ind w:left="360" w:hanging="360"/>
+        <w:rPr>
+          <w:b/>
+        </w:rPr>
+      </w:pPr>
+    </w:p>
     <w:sectPr>
-      <w:headerReference w:type="first" r:id="rId40"/>
+      <w:headerReference w:type="first" r:id="rId41"/>
       <w:pgSz w:w="12240" w:h="15840"/>
       <w:pgMar w:top="1440" w:right="1440" w:bottom="1440" w:left="1440" w:header="720" w:footer="720" w:gutter="0"/>
       <w:cols w:space="720"/>
@@ -13395,7 +13601,7 @@
 </file>
 
 <file path=customXml/itemProps1.xml><?xml version="1.0" encoding="utf-8"?>
-<ds:datastoreItem xmlns:ds="http://schemas.openxmlformats.org/officeDocument/2006/customXml" ds:itemID="{8B6659B8-7B10-9343-A776-A4A82AC6B132}">
+<ds:datastoreItem xmlns:ds="http://schemas.openxmlformats.org/officeDocument/2006/customXml" ds:itemID="{BDC845A2-0CAD-F947-8CA8-88F527C7229D}">
   <ds:schemaRefs>
     <ds:schemaRef ds:uri="http://schemas.openxmlformats.org/officeDocument/2006/bibliography"/>
   </ds:schemaRefs>

</xml_diff>

<commit_message>
screenshot of get route to id added
</commit_message>
<xml_diff>
--- a/WDA.docx
+++ b/WDA.docx
@@ -6168,8 +6168,6 @@
           </wp:inline>
         </w:drawing>
       </w:r>
-      <w:bookmarkStart w:id="2" w:name="_GoBack"/>
-      <w:bookmarkEnd w:id="2"/>
     </w:p>
     <w:p>
       <w:pPr>
@@ -6182,6 +6180,56 @@
       </w:pPr>
     </w:p>
     <w:p>
+      <w:r>
+        <w:t xml:space="preserve">Pick out an id from one that you want to request individually. </w:t>
+      </w:r>
+    </w:p>
+    <w:p>
+      <w:pPr>
+        <w:pStyle w:val="NoteLevel2"/>
+      </w:pPr>
+      <w:r>
+        <w:t>U</w:t>
+      </w:r>
+      <w:r>
+        <w:t xml:space="preserve">sing </w:t>
+      </w:r>
+      <w:r>
+        <w:rPr>
+          <w:b/>
+        </w:rPr>
+        <w:t>Postman</w:t>
+      </w:r>
+      <w:r>
+        <w:t xml:space="preserve"> you can make a request to http://localhost</w:t>
+      </w:r>
+      <w:proofErr w:type="gramStart"/>
+      <w:r>
+        <w:t>:3000</w:t>
+      </w:r>
+      <w:proofErr w:type="gramEnd"/>
+      <w:r>
+        <w:t>/api/beers/:beer_id and replace </w:t>
+      </w:r>
+      <w:r>
+        <w:rPr>
+          <w:rStyle w:val="Code"/>
+        </w:rPr>
+        <w:t>:</w:t>
+      </w:r>
+      <w:proofErr w:type="spellStart"/>
+      <w:r>
+        <w:rPr>
+          <w:rStyle w:val="Code"/>
+        </w:rPr>
+        <w:t>beer_id</w:t>
+      </w:r>
+      <w:proofErr w:type="spellEnd"/>
+      <w:r>
+        <w:t> with your id</w:t>
+      </w:r>
+    </w:p>
+    <w:p>
       <w:pPr>
         <w:pStyle w:val="NoteLevel1"/>
         <w:numPr>
@@ -6193,9 +6241,65 @@
           <w:b/>
         </w:rPr>
       </w:pPr>
+      <w:r>
+        <w:rPr>
+          <w:b/>
+          <w:noProof/>
+        </w:rPr>
+        <w:drawing>
+          <wp:inline distT="0" distB="0" distL="0" distR="0" wp14:anchorId="584AFBE5" wp14:editId="669CA5D1">
+            <wp:extent cx="5943600" cy="3619500"/>
+            <wp:effectExtent l="0" t="0" r="0" b="12700"/>
+            <wp:docPr id="30" name="Picture 21" descr="Macintosh HD:Users:evanturner:Desktop:Screen Shot 2015-01-22 at 8.02.53 PM.png"/>
+            <wp:cNvGraphicFramePr>
+              <a:graphicFrameLocks xmlns:a="http://schemas.openxmlformats.org/drawingml/2006/main" noChangeAspect="1"/>
+            </wp:cNvGraphicFramePr>
+            <a:graphic xmlns:a="http://schemas.openxmlformats.org/drawingml/2006/main">
+              <a:graphicData uri="http://schemas.openxmlformats.org/drawingml/2006/picture">
+                <pic:pic xmlns:pic="http://schemas.openxmlformats.org/drawingml/2006/picture">
+                  <pic:nvPicPr>
+                    <pic:cNvPr id="0" name="Picture 21" descr="Macintosh HD:Users:evanturner:Desktop:Screen Shot 2015-01-22 at 8.02.53 PM.png"/>
+                    <pic:cNvPicPr>
+                      <a:picLocks noChangeAspect="1" noChangeArrowheads="1"/>
+                    </pic:cNvPicPr>
+                  </pic:nvPicPr>
+                  <pic:blipFill>
+                    <a:blip r:embed="rId41">
+                      <a:extLst>
+                        <a:ext uri="{28A0092B-C50C-407E-A947-70E740481C1C}">
+                          <a14:useLocalDpi xmlns:a14="http://schemas.microsoft.com/office/drawing/2010/main" val="0"/>
+                        </a:ext>
+                      </a:extLst>
+                    </a:blip>
+                    <a:srcRect/>
+                    <a:stretch>
+                      <a:fillRect/>
+                    </a:stretch>
+                  </pic:blipFill>
+                  <pic:spPr bwMode="auto">
+                    <a:xfrm>
+                      <a:off x="0" y="0"/>
+                      <a:ext cx="5943600" cy="3619500"/>
+                    </a:xfrm>
+                    <a:prstGeom prst="rect">
+                      <a:avLst/>
+                    </a:prstGeom>
+                    <a:noFill/>
+                    <a:ln>
+                      <a:noFill/>
+                    </a:ln>
+                  </pic:spPr>
+                </pic:pic>
+              </a:graphicData>
+            </a:graphic>
+          </wp:inline>
+        </w:drawing>
+      </w:r>
+      <w:bookmarkStart w:id="2" w:name="_GoBack"/>
+      <w:bookmarkEnd w:id="2"/>
     </w:p>
     <w:sectPr>
-      <w:headerReference w:type="first" r:id="rId41"/>
+      <w:headerReference w:type="first" r:id="rId42"/>
       <w:pgSz w:w="12240" w:h="15840"/>
       <w:pgMar w:top="1440" w:right="1440" w:bottom="1440" w:left="1440" w:header="720" w:footer="720" w:gutter="0"/>
       <w:cols w:space="720"/>
@@ -13601,7 +13705,7 @@
 </file>
 
 <file path=customXml/itemProps1.xml><?xml version="1.0" encoding="utf-8"?>
-<ds:datastoreItem xmlns:ds="http://schemas.openxmlformats.org/officeDocument/2006/customXml" ds:itemID="{BDC845A2-0CAD-F947-8CA8-88F527C7229D}">
+<ds:datastoreItem xmlns:ds="http://schemas.openxmlformats.org/officeDocument/2006/customXml" ds:itemID="{257C0AC6-62C8-2E4E-B3E4-669F983EE514}">
   <ds:schemaRefs>
     <ds:schemaRef ds:uri="http://schemas.openxmlformats.org/officeDocument/2006/bibliography"/>
   </ds:schemaRefs>

</xml_diff>

<commit_message>
screenshot of put route to id added
</commit_message>
<xml_diff>
--- a/WDA.docx
+++ b/WDA.docx
@@ -16,7 +16,6 @@
           <w:highlight w:val="red"/>
         </w:rPr>
       </w:pPr>
-      <w:proofErr w:type="gramStart"/>
       <w:r>
         <w:rPr>
           <w:b/>
@@ -25,7 +24,6 @@
         </w:rPr>
         <w:t>s01</w:t>
       </w:r>
-      <w:proofErr w:type="gramEnd"/>
       <w:r>
         <w:rPr>
           <w:b/>
@@ -48,24 +46,17 @@
           <w:b/>
         </w:rPr>
       </w:pPr>
-      <w:proofErr w:type="gramStart"/>
       <w:r>
         <w:rPr>
           <w:b/>
         </w:rPr>
         <w:t>e01</w:t>
       </w:r>
-      <w:proofErr w:type="gramEnd"/>
-    </w:p>
-    <w:p>
-      <w:r>
-        <w:t xml:space="preserve">1. </w:t>
-      </w:r>
-      <w:proofErr w:type="spellStart"/>
-      <w:r>
-        <w:t>MongoDB</w:t>
-      </w:r>
-      <w:proofErr w:type="spellEnd"/>
+    </w:p>
+    <w:p>
+      <w:r>
+        <w:t>1. MongoDB</w:t>
+      </w:r>
     </w:p>
     <w:p/>
     <w:p>
@@ -88,14 +79,12 @@
           <w:u w:val="single"/>
         </w:rPr>
       </w:pPr>
-      <w:proofErr w:type="spellStart"/>
       <w:r>
         <w:rPr>
           <w:u w:val="single"/>
         </w:rPr>
         <w:t>MongoDB</w:t>
       </w:r>
-      <w:proofErr w:type="spellEnd"/>
     </w:p>
     <w:p>
       <w:pPr>
@@ -146,21 +135,12 @@
           <w:highlight w:val="black"/>
         </w:rPr>
       </w:pPr>
-      <w:proofErr w:type="gramStart"/>
       <w:r>
         <w:rPr>
           <w:rStyle w:val="bash"/>
           <w:highlight w:val="black"/>
         </w:rPr>
-        <w:t>brew</w:t>
-      </w:r>
-      <w:proofErr w:type="gramEnd"/>
-      <w:r>
-        <w:rPr>
-          <w:rStyle w:val="bash"/>
-          <w:highlight w:val="black"/>
-        </w:rPr>
-        <w:t xml:space="preserve"> update</w:t>
+        <w:t>brew update</w:t>
       </w:r>
     </w:p>
     <w:p>
@@ -179,31 +159,13 @@
           <w:highlight w:val="black"/>
         </w:rPr>
       </w:pPr>
-      <w:proofErr w:type="gramStart"/>
       <w:r>
         <w:rPr>
           <w:rStyle w:val="bash"/>
           <w:highlight w:val="black"/>
         </w:rPr>
-        <w:t>brew</w:t>
-      </w:r>
-      <w:proofErr w:type="gramEnd"/>
-      <w:r>
-        <w:rPr>
-          <w:rStyle w:val="bash"/>
-          <w:highlight w:val="black"/>
-        </w:rPr>
-        <w:t xml:space="preserve"> install </w:t>
-      </w:r>
-      <w:proofErr w:type="spellStart"/>
-      <w:r>
-        <w:rPr>
-          <w:rStyle w:val="bash"/>
-          <w:highlight w:val="black"/>
-        </w:rPr>
-        <w:t>mongodb</w:t>
-      </w:r>
-      <w:proofErr w:type="spellEnd"/>
+        <w:t>brew install mongodb</w:t>
+      </w:r>
     </w:p>
     <w:p>
       <w:pPr>
@@ -226,15 +188,7 @@
         </w:numPr>
       </w:pPr>
       <w:r>
-        <w:t>Create a data/</w:t>
-      </w:r>
-      <w:proofErr w:type="spellStart"/>
-      <w:r>
-        <w:t>db</w:t>
-      </w:r>
-      <w:proofErr w:type="spellEnd"/>
-      <w:r>
-        <w:t xml:space="preserve"> folder where you want your databases to be sourced</w:t>
+        <w:t>Create a data/db folder where you want your databases to be sourced</w:t>
       </w:r>
     </w:p>
     <w:p>
@@ -253,65 +207,13 @@
           <w:highlight w:val="black"/>
         </w:rPr>
       </w:pPr>
-      <w:proofErr w:type="spellStart"/>
-      <w:proofErr w:type="gramStart"/>
       <w:r>
         <w:rPr>
           <w:rStyle w:val="bash"/>
           <w:highlight w:val="black"/>
         </w:rPr>
-        <w:t>mkdir</w:t>
-      </w:r>
-      <w:proofErr w:type="spellEnd"/>
-      <w:proofErr w:type="gramEnd"/>
-      <w:r>
-        <w:rPr>
-          <w:rStyle w:val="bash"/>
-          <w:highlight w:val="black"/>
-        </w:rPr>
-        <w:t xml:space="preserve"> –p users/</w:t>
-      </w:r>
-      <w:proofErr w:type="spellStart"/>
-      <w:r>
-        <w:rPr>
-          <w:rStyle w:val="bash"/>
-          <w:highlight w:val="black"/>
-        </w:rPr>
-        <w:t>evanturner</w:t>
-      </w:r>
-      <w:proofErr w:type="spellEnd"/>
-      <w:r>
-        <w:rPr>
-          <w:rStyle w:val="bash"/>
-          <w:highlight w:val="black"/>
-        </w:rPr>
-        <w:t>/</w:t>
-      </w:r>
-      <w:proofErr w:type="spellStart"/>
-      <w:r>
-        <w:rPr>
-          <w:rStyle w:val="bash"/>
-          <w:highlight w:val="black"/>
-        </w:rPr>
-        <w:t>src</w:t>
-      </w:r>
-      <w:proofErr w:type="spellEnd"/>
-      <w:r>
-        <w:rPr>
-          <w:rStyle w:val="bash"/>
-          <w:highlight w:val="black"/>
-        </w:rPr>
-        <w:t>/data/</w:t>
-      </w:r>
-      <w:proofErr w:type="spellStart"/>
-      <w:r>
-        <w:rPr>
-          <w:rStyle w:val="bash"/>
-          <w:highlight w:val="black"/>
-        </w:rPr>
-        <w:t>db</w:t>
-      </w:r>
-      <w:proofErr w:type="spellEnd"/>
+        <w:t>mkdir –p users/evanturner/src/data/db</w:t>
+      </w:r>
     </w:p>
     <w:p>
       <w:pPr>
@@ -336,74 +238,44 @@
         <w:t>ou connect to the database server, which runs a</w:t>
       </w:r>
       <w:r>
-        <w:t xml:space="preserve">s </w:t>
-      </w:r>
-      <w:proofErr w:type="spellStart"/>
-      <w:r>
+        <w:t>s mongod</w:t>
+      </w:r>
+    </w:p>
+    <w:p>
+      <w:pPr>
+        <w:pStyle w:val="NoteLevel2"/>
+      </w:pPr>
+      <w:r>
+        <w:rPr>
+          <w:b/>
+        </w:rPr>
         <w:t>mongod</w:t>
       </w:r>
-      <w:proofErr w:type="spellEnd"/>
+      <w:r>
+        <w:t xml:space="preserve"> is the primary daemon </w:t>
+      </w:r>
+      <w:r>
+        <w:t xml:space="preserve">process for the MongoDB system. </w:t>
+      </w:r>
+    </w:p>
+    <w:p>
+      <w:pPr>
+        <w:pStyle w:val="NoteLevel3"/>
+      </w:pPr>
+      <w:r>
+        <w:t>It handles data requests, manages data access, and performs background management operations</w:t>
+      </w:r>
     </w:p>
     <w:p>
       <w:pPr>
         <w:pStyle w:val="NoteLevel2"/>
-      </w:pPr>
-      <w:proofErr w:type="spellStart"/>
-      <w:proofErr w:type="gramStart"/>
-      <w:r>
-        <w:rPr>
-          <w:b/>
-        </w:rPr>
-        <w:t>mongod</w:t>
-      </w:r>
-      <w:proofErr w:type="spellEnd"/>
-      <w:proofErr w:type="gramEnd"/>
-      <w:r>
-        <w:t xml:space="preserve"> is the primary daemon </w:t>
-      </w:r>
-      <w:r>
-        <w:t xml:space="preserve">process for the </w:t>
-      </w:r>
-      <w:proofErr w:type="spellStart"/>
-      <w:r>
-        <w:t>MongoDB</w:t>
-      </w:r>
-      <w:proofErr w:type="spellEnd"/>
-      <w:r>
-        <w:t xml:space="preserve"> system. </w:t>
-      </w:r>
-    </w:p>
-    <w:p>
-      <w:pPr>
-        <w:pStyle w:val="NoteLevel3"/>
-      </w:pPr>
-      <w:r>
-        <w:t>It handles data requests, manages data access, and performs background management operations</w:t>
-      </w:r>
-    </w:p>
-    <w:p>
-      <w:pPr>
-        <w:pStyle w:val="NoteLevel2"/>
         <w:rPr>
           <w:rStyle w:val="bash"/>
         </w:rPr>
       </w:pPr>
       <w:r>
-        <w:t xml:space="preserve">Specify the </w:t>
-      </w:r>
-      <w:proofErr w:type="spellStart"/>
-      <w:r>
-        <w:t>dbpath</w:t>
-      </w:r>
-      <w:proofErr w:type="spellEnd"/>
-      <w:r>
-        <w:t xml:space="preserve"> when loading </w:t>
-      </w:r>
-      <w:proofErr w:type="spellStart"/>
-      <w:r>
-        <w:t>mongod</w:t>
-      </w:r>
-      <w:proofErr w:type="spellEnd"/>
+        <w:t>Specify the dbpath when loading mongod</w:t>
+      </w:r>
     </w:p>
     <w:p>
       <w:pPr>
@@ -418,65 +290,13 @@
           <w:highlight w:val="black"/>
         </w:rPr>
       </w:pPr>
-      <w:proofErr w:type="spellStart"/>
-      <w:proofErr w:type="gramStart"/>
       <w:r>
         <w:rPr>
           <w:rStyle w:val="bash"/>
           <w:highlight w:val="black"/>
         </w:rPr>
-        <w:t>mongod</w:t>
-      </w:r>
-      <w:proofErr w:type="spellEnd"/>
-      <w:proofErr w:type="gramEnd"/>
-      <w:r>
-        <w:rPr>
-          <w:rStyle w:val="bash"/>
-          <w:highlight w:val="black"/>
-        </w:rPr>
-        <w:t xml:space="preserve"> --</w:t>
-      </w:r>
-      <w:proofErr w:type="spellStart"/>
-      <w:r>
-        <w:rPr>
-          <w:rStyle w:val="bash"/>
-          <w:highlight w:val="black"/>
-        </w:rPr>
-        <w:t>dbpath</w:t>
-      </w:r>
-      <w:proofErr w:type="spellEnd"/>
-      <w:r>
-        <w:rPr>
-          <w:rStyle w:val="bash"/>
-          <w:highlight w:val="black"/>
-        </w:rPr>
-        <w:t xml:space="preserve"> ~/</w:t>
-      </w:r>
-      <w:proofErr w:type="spellStart"/>
-      <w:r>
-        <w:rPr>
-          <w:rStyle w:val="bash"/>
-          <w:highlight w:val="black"/>
-        </w:rPr>
-        <w:t>src</w:t>
-      </w:r>
-      <w:proofErr w:type="spellEnd"/>
-      <w:r>
-        <w:rPr>
-          <w:rStyle w:val="bash"/>
-          <w:highlight w:val="black"/>
-        </w:rPr>
-        <w:t>/data/</w:t>
-      </w:r>
-      <w:proofErr w:type="spellStart"/>
-      <w:r>
-        <w:rPr>
-          <w:rStyle w:val="bash"/>
-          <w:highlight w:val="black"/>
-        </w:rPr>
-        <w:t>db</w:t>
-      </w:r>
-      <w:proofErr w:type="spellEnd"/>
+        <w:t>mongod --dbpath ~/src/data/db</w:t>
+      </w:r>
     </w:p>
     <w:p>
       <w:pPr>
@@ -588,7 +408,6 @@
           <w:highlight w:val="black"/>
         </w:rPr>
       </w:pPr>
-      <w:proofErr w:type="gramStart"/>
       <w:r>
         <w:rPr>
           <w:rStyle w:val="bash"/>
@@ -596,7 +415,6 @@
         </w:rPr>
         <w:t>mongo</w:t>
       </w:r>
-      <w:proofErr w:type="gramEnd"/>
     </w:p>
     <w:p>
       <w:pPr>
@@ -695,29 +513,18 @@
           <w:rStyle w:val="bash"/>
           <w:highlight w:val="black"/>
         </w:rPr>
-        <w:t>show </w:t>
-      </w:r>
-      <w:proofErr w:type="spellStart"/>
+        <w:t>show dbs</w:t>
+      </w:r>
+      <w:r>
+        <w:t> operation again, it will not include the </w:t>
+      </w:r>
       <w:r>
         <w:rPr>
           <w:rStyle w:val="bash"/>
           <w:highlight w:val="black"/>
         </w:rPr>
-        <w:t>dbs</w:t>
-      </w:r>
-      <w:proofErr w:type="spellEnd"/>
-      <w:r>
-        <w:t> operation again, it will not include the </w:t>
-      </w:r>
-      <w:proofErr w:type="spellStart"/>
-      <w:r>
-        <w:rPr>
-          <w:rStyle w:val="bash"/>
-          <w:highlight w:val="black"/>
-        </w:rPr>
         <w:t>book_library_db</w:t>
       </w:r>
-      <w:proofErr w:type="spellEnd"/>
       <w:r>
         <w:t> </w:t>
       </w:r>
@@ -729,14 +536,9 @@
       <w:pPr>
         <w:pStyle w:val="NoteLevel2"/>
       </w:pPr>
-      <w:proofErr w:type="spellStart"/>
       <w:r>
         <w:lastRenderedPageBreak/>
-        <w:t>MongoDB</w:t>
-      </w:r>
-      <w:proofErr w:type="spellEnd"/>
-      <w:r>
-        <w:t xml:space="preserve"> will not permanently create a database until you insert data into that database. </w:t>
+        <w:t xml:space="preserve">MongoDB will not permanently create a database until you insert data into that database. </w:t>
       </w:r>
     </w:p>
     <w:p>
@@ -759,19 +561,11 @@
           <w:u w:val="single"/>
         </w:rPr>
       </w:pPr>
-      <w:proofErr w:type="spellStart"/>
       <w:r>
         <w:rPr>
           <w:u w:val="single"/>
         </w:rPr>
-        <w:t>Mongod</w:t>
-      </w:r>
-      <w:proofErr w:type="spellEnd"/>
-      <w:r>
-        <w:rPr>
-          <w:u w:val="single"/>
-        </w:rPr>
-        <w:t xml:space="preserve"> and Mongos</w:t>
+        <w:t>Mongod and Mongos</w:t>
       </w:r>
     </w:p>
     <w:p>
@@ -794,11 +588,9 @@
           <w:numId w:val="0"/>
         </w:numPr>
       </w:pPr>
-      <w:proofErr w:type="spellStart"/>
       <w:r>
         <w:t>Mongod</w:t>
       </w:r>
-      <w:proofErr w:type="spellEnd"/>
     </w:p>
     <w:p>
       <w:pPr>
@@ -807,14 +599,12 @@
       <w:r>
         <w:t xml:space="preserve">The </w:t>
       </w:r>
-      <w:proofErr w:type="spellStart"/>
       <w:r>
         <w:rPr>
           <w:b/>
         </w:rPr>
         <w:t>mongod</w:t>
       </w:r>
-      <w:proofErr w:type="spellEnd"/>
       <w:r>
         <w:t> process is the primary database process that runs on an individual server. </w:t>
       </w:r>
@@ -835,17 +625,8 @@
         <w:pStyle w:val="NoteLevel2"/>
       </w:pPr>
       <w:r>
-        <w:t xml:space="preserve">You can start </w:t>
-      </w:r>
-      <w:proofErr w:type="spellStart"/>
-      <w:r>
-        <w:t>MongoDB</w:t>
-      </w:r>
-      <w:proofErr w:type="spellEnd"/>
-      <w:r>
-        <w:t xml:space="preserve"> from a command line by issuing the </w:t>
-      </w:r>
-      <w:proofErr w:type="spellStart"/>
+        <w:t>You can start MongoDB from a command line by issuing the </w:t>
+      </w:r>
       <w:r>
         <w:rPr>
           <w:rStyle w:val="bash"/>
@@ -853,7 +634,6 @@
         </w:rPr>
         <w:t>mongod</w:t>
       </w:r>
-      <w:proofErr w:type="spellEnd"/>
       <w:r>
         <w:t xml:space="preserve"> </w:t>
       </w:r>
@@ -888,30 +668,18 @@
       <w:pPr>
         <w:pStyle w:val="NoteLevel1"/>
       </w:pPr>
-      <w:proofErr w:type="gramStart"/>
       <w:r>
         <w:rPr>
           <w:rStyle w:val="CodeBlack"/>
         </w:rPr>
         <w:t>mongos</w:t>
       </w:r>
-      <w:proofErr w:type="gramEnd"/>
-      <w:r>
-        <w:t xml:space="preserve"> provides a coherent </w:t>
-      </w:r>
-      <w:proofErr w:type="spellStart"/>
-      <w:r>
-        <w:t>MongoDB</w:t>
-      </w:r>
-      <w:proofErr w:type="spellEnd"/>
-      <w:r>
-        <w:t xml:space="preserve"> interface equivalent to a </w:t>
-      </w:r>
-      <w:proofErr w:type="spellStart"/>
+      <w:r>
+        <w:t> provides a coherent MongoDB interface equivalent to a </w:t>
+      </w:r>
       <w:r>
         <w:t>mongod</w:t>
       </w:r>
-      <w:proofErr w:type="spellEnd"/>
       <w:r>
         <w:t> fr</w:t>
       </w:r>
@@ -940,51 +708,20 @@
       <w:pPr>
         <w:pStyle w:val="NoteLevel2"/>
       </w:pPr>
-      <w:proofErr w:type="gramStart"/>
-      <w:r>
-        <w:t>mongos</w:t>
-      </w:r>
-      <w:proofErr w:type="gramEnd"/>
-      <w:r>
-        <w:t> for “</w:t>
-      </w:r>
-      <w:proofErr w:type="spellStart"/>
-      <w:r>
-        <w:t>MongoDB</w:t>
-      </w:r>
-      <w:proofErr w:type="spellEnd"/>
-      <w:r>
-        <w:t xml:space="preserve"> Shard,” is a routing service for </w:t>
-      </w:r>
-      <w:proofErr w:type="spellStart"/>
-      <w:r>
-        <w:t>MongoDB</w:t>
-      </w:r>
-      <w:proofErr w:type="spellEnd"/>
-      <w:r>
-        <w:t xml:space="preserve"> shard configurations that processes queries from the application layer, and determines the location of this data in the </w:t>
-      </w:r>
-      <w:proofErr w:type="spellStart"/>
-      <w:r>
-        <w:t>sharded</w:t>
-      </w:r>
-      <w:proofErr w:type="spellEnd"/>
-      <w:r>
-        <w:t xml:space="preserve"> cluster, in order to complete these operations</w:t>
+      <w:r>
+        <w:t>mongos for “MongoDB Shard,” is a routing service for MongoDB shard configurations that processes queries from the application layer, and determines the location of this data in the sharded cluster, in order to complete these operations</w:t>
       </w:r>
     </w:p>
     <w:p>
       <w:pPr>
         <w:pStyle w:val="NoteLevel1"/>
       </w:pPr>
-      <w:proofErr w:type="gramStart"/>
       <w:r>
         <w:rPr>
           <w:rStyle w:val="CodeBlack"/>
         </w:rPr>
         <w:t>mongo</w:t>
       </w:r>
-      <w:proofErr w:type="gramEnd"/>
       <w:r>
         <w:t xml:space="preserve"> </w:t>
       </w:r>
@@ -992,13 +729,8 @@
         <w:t>is an interactive JavaScript sh</w:t>
       </w:r>
       <w:r>
-        <w:t xml:space="preserve">ell interface to </w:t>
-      </w:r>
-      <w:proofErr w:type="spellStart"/>
-      <w:r>
-        <w:t>MongoDB</w:t>
-      </w:r>
-      <w:proofErr w:type="spellEnd"/>
+        <w:t>ell interface to MongoDB</w:t>
+      </w:r>
     </w:p>
     <w:p>
       <w:pPr>
@@ -1041,13 +773,8 @@
         <w:t>rovides a fully functional JavaScript envi</w:t>
       </w:r>
       <w:r>
-        <w:t xml:space="preserve">ronment for use with a </w:t>
-      </w:r>
-      <w:proofErr w:type="spellStart"/>
-      <w:r>
-        <w:t>MongoDB</w:t>
-      </w:r>
-      <w:proofErr w:type="spellEnd"/>
+        <w:t>ronment for use with a MongoDB</w:t>
+      </w:r>
     </w:p>
     <w:p>
       <w:pPr>
@@ -1079,66 +806,28 @@
         </w:tabs>
       </w:pPr>
       <w:r>
-        <w:t xml:space="preserve">By default, </w:t>
-      </w:r>
-      <w:proofErr w:type="spellStart"/>
-      <w:r>
-        <w:t>MongoDB</w:t>
-      </w:r>
-      <w:proofErr w:type="spellEnd"/>
-      <w:r>
-        <w:t xml:space="preserve"> stores data in the /data/</w:t>
-      </w:r>
-      <w:proofErr w:type="spellStart"/>
-      <w:r>
-        <w:t>db</w:t>
-      </w:r>
-      <w:proofErr w:type="spellEnd"/>
-      <w:r>
-        <w:t xml:space="preserve"> directory. </w:t>
+        <w:t xml:space="preserve">By default, MongoDB stores data in the /data/db directory. </w:t>
       </w:r>
       <w:r>
         <w:rPr>
           <w:i/>
         </w:rPr>
-        <w:t xml:space="preserve">On Windows, </w:t>
-      </w:r>
-      <w:proofErr w:type="spellStart"/>
+        <w:t>On Windows, MongoDB stores data in</w:t>
+      </w:r>
       <w:r>
         <w:rPr>
           <w:i/>
         </w:rPr>
-        <w:t>MongoDB</w:t>
-      </w:r>
-      <w:proofErr w:type="spellEnd"/>
+        <w:t xml:space="preserve"> </w:t>
+      </w:r>
       <w:r>
         <w:rPr>
           <w:i/>
         </w:rPr>
-        <w:t xml:space="preserve"> stores data in</w:t>
-      </w:r>
-      <w:r>
-        <w:rPr>
-          <w:i/>
-        </w:rPr>
-        <w:t xml:space="preserve"> </w:t>
-      </w:r>
-      <w:r>
-        <w:rPr>
-          <w:i/>
-        </w:rPr>
         <w:t>C:\data\db</w:t>
       </w:r>
       <w:r>
-        <w:t xml:space="preserve">. On all platforms, </w:t>
-      </w:r>
-      <w:proofErr w:type="spellStart"/>
-      <w:r>
-        <w:t>MongoDB</w:t>
-      </w:r>
-      <w:proofErr w:type="spellEnd"/>
-      <w:r>
-        <w:t xml:space="preserve"> listens for connections from clients on port 27017</w:t>
+        <w:t>. On all platforms, MongoDB listens for connections from clients on port 27017</w:t>
       </w:r>
     </w:p>
     <w:p>
@@ -1173,14 +862,12 @@
       <w:r>
         <w:t>If you want </w:t>
       </w:r>
-      <w:proofErr w:type="spellStart"/>
       <w:r>
         <w:rPr>
           <w:rStyle w:val="CodeBlack"/>
         </w:rPr>
         <w:t>mongod</w:t>
       </w:r>
-      <w:proofErr w:type="spellEnd"/>
       <w:r>
         <w:t> to store data files at a path </w:t>
       </w:r>
@@ -1192,21 +879,11 @@
         <w:t>other than</w:t>
       </w:r>
       <w:r>
-        <w:t> /data/</w:t>
-      </w:r>
-      <w:proofErr w:type="spellStart"/>
-      <w:r>
-        <w:t>db</w:t>
-      </w:r>
-      <w:proofErr w:type="spellEnd"/>
-      <w:r>
-        <w:t> you can specify a </w:t>
-      </w:r>
-      <w:proofErr w:type="spellStart"/>
+        <w:t> /data/db you can specify a </w:t>
+      </w:r>
       <w:r>
         <w:t>dbPath</w:t>
       </w:r>
-      <w:proofErr w:type="spellEnd"/>
       <w:r>
         <w:t xml:space="preserve">. </w:t>
       </w:r>
@@ -1229,15 +906,7 @@
         </w:numPr>
       </w:pPr>
       <w:r>
-        <w:t xml:space="preserve">At the moment only specifying a </w:t>
-      </w:r>
-      <w:proofErr w:type="spellStart"/>
-      <w:r>
-        <w:t>dbpath</w:t>
-      </w:r>
-      <w:proofErr w:type="spellEnd"/>
-      <w:r>
-        <w:t xml:space="preserve"> is working:</w:t>
+        <w:t>At the moment only specifying a dbpath is working:</w:t>
       </w:r>
     </w:p>
     <w:p>
@@ -1248,97 +917,13 @@
           <w:highlight w:val="black"/>
         </w:rPr>
       </w:pPr>
-      <w:proofErr w:type="spellStart"/>
-      <w:proofErr w:type="gramStart"/>
       <w:r>
         <w:rPr>
           <w:rStyle w:val="bash"/>
           <w:highlight w:val="black"/>
         </w:rPr>
-        <w:t>mongod</w:t>
-      </w:r>
-      <w:proofErr w:type="spellEnd"/>
-      <w:proofErr w:type="gramEnd"/>
-      <w:r>
-        <w:rPr>
-          <w:rStyle w:val="bash"/>
-          <w:highlight w:val="black"/>
-        </w:rPr>
-        <w:t xml:space="preserve"> --</w:t>
-      </w:r>
-      <w:proofErr w:type="spellStart"/>
-      <w:r>
-        <w:rPr>
-          <w:rStyle w:val="bash"/>
-          <w:highlight w:val="black"/>
-        </w:rPr>
-        <w:t>dbpath</w:t>
-      </w:r>
-      <w:proofErr w:type="spellEnd"/>
-      <w:r>
-        <w:rPr>
-          <w:rStyle w:val="bash"/>
-          <w:highlight w:val="black"/>
-        </w:rPr>
-        <w:t xml:space="preserve"> /users/</w:t>
-      </w:r>
-      <w:proofErr w:type="spellStart"/>
-      <w:r>
-        <w:rPr>
-          <w:rStyle w:val="bash"/>
-          <w:highlight w:val="black"/>
-        </w:rPr>
-        <w:t>evanturner</w:t>
-      </w:r>
-      <w:proofErr w:type="spellEnd"/>
-      <w:r>
-        <w:rPr>
-          <w:rStyle w:val="bash"/>
-          <w:highlight w:val="black"/>
-        </w:rPr>
-        <w:t>/</w:t>
-      </w:r>
-      <w:proofErr w:type="spellStart"/>
-      <w:r>
-        <w:rPr>
-          <w:rStyle w:val="bash"/>
-          <w:highlight w:val="black"/>
-        </w:rPr>
-        <w:t>src</w:t>
-      </w:r>
-      <w:proofErr w:type="spellEnd"/>
-      <w:r>
-        <w:rPr>
-          <w:rStyle w:val="bash"/>
-          <w:highlight w:val="black"/>
-        </w:rPr>
-        <w:t>/</w:t>
-      </w:r>
-      <w:proofErr w:type="spellStart"/>
-      <w:r>
-        <w:rPr>
-          <w:rStyle w:val="bash"/>
-          <w:highlight w:val="black"/>
-        </w:rPr>
-        <w:t>mongodb</w:t>
-      </w:r>
-      <w:proofErr w:type="spellEnd"/>
-      <w:r>
-        <w:rPr>
-          <w:rStyle w:val="bash"/>
-          <w:highlight w:val="black"/>
-        </w:rPr>
-        <w:t>/data/</w:t>
-      </w:r>
-      <w:proofErr w:type="spellStart"/>
-      <w:r>
-        <w:rPr>
-          <w:rStyle w:val="bash"/>
-          <w:highlight w:val="black"/>
-        </w:rPr>
-        <w:t>db</w:t>
-      </w:r>
-      <w:proofErr w:type="spellEnd"/>
+        <w:t>mongod --dbpath /users/evanturner/src/mongodb/data/db</w:t>
+      </w:r>
     </w:p>
     <w:p>
       <w:pPr>
@@ -1421,33 +1006,27 @@
       <w:r>
         <w:t xml:space="preserve"> </w:t>
       </w:r>
-      <w:proofErr w:type="spellStart"/>
       <w:r>
         <w:t>dbPath</w:t>
       </w:r>
-      <w:proofErr w:type="spellEnd"/>
       <w:r>
         <w:t> must exist before you start </w:t>
       </w:r>
-      <w:proofErr w:type="spellStart"/>
       <w:r>
         <w:rPr>
           <w:rStyle w:val="CodeBlack"/>
         </w:rPr>
         <w:t>mongod</w:t>
       </w:r>
-      <w:proofErr w:type="spellEnd"/>
       <w:r>
         <w:t>. If it does not exist, create the directory and the permissions so that </w:t>
       </w:r>
-      <w:proofErr w:type="spellStart"/>
       <w:r>
         <w:rPr>
           <w:rStyle w:val="CodeBlack"/>
         </w:rPr>
         <w:t>mongod</w:t>
       </w:r>
-      <w:proofErr w:type="spellEnd"/>
       <w:r>
         <w:t> can read and write data to this path</w:t>
       </w:r>
@@ -1480,14 +1059,12 @@
       <w:r>
         <w:t>In a clean shutdown a </w:t>
       </w:r>
-      <w:proofErr w:type="spellStart"/>
       <w:r>
         <w:rPr>
           <w:rStyle w:val="CodeBlack"/>
         </w:rPr>
         <w:t>mongod</w:t>
       </w:r>
-      <w:proofErr w:type="spellEnd"/>
       <w:r>
         <w:t> completes all pending operations, flushes all data to data fi</w:t>
       </w:r>
@@ -1533,23 +1110,12 @@
           <w:rStyle w:val="bash"/>
         </w:rPr>
       </w:pPr>
-      <w:proofErr w:type="spellStart"/>
-      <w:proofErr w:type="gramStart"/>
       <w:r>
         <w:rPr>
           <w:rStyle w:val="bash"/>
           <w:highlight w:val="black"/>
         </w:rPr>
-        <w:t>db.shutdownServer</w:t>
-      </w:r>
-      <w:proofErr w:type="spellEnd"/>
-      <w:proofErr w:type="gramEnd"/>
-      <w:r>
-        <w:rPr>
-          <w:rStyle w:val="bash"/>
-          <w:highlight w:val="black"/>
-        </w:rPr>
-        <w:t>()</w:t>
+        <w:t>db.shutdownServer()</w:t>
       </w:r>
       <w:r>
         <w:rPr>
@@ -1607,44 +1173,37 @@
           <w:rStyle w:val="Code"/>
         </w:rPr>
       </w:pPr>
-      <w:proofErr w:type="spellStart"/>
-      <w:proofErr w:type="gramStart"/>
       <w:r>
         <w:rPr>
           <w:rStyle w:val="Code"/>
         </w:rPr>
-        <w:t>var</w:t>
-      </w:r>
-      <w:proofErr w:type="spellEnd"/>
-      <w:proofErr w:type="gramEnd"/>
-      <w:r>
+        <w:t>var express = require('express');</w:t>
+      </w:r>
+    </w:p>
+    <w:p>
+      <w:pPr>
         <w:rPr>
           <w:rStyle w:val="Code"/>
         </w:rPr>
-        <w:t xml:space="preserve"> express = require('express');</w:t>
-      </w:r>
-    </w:p>
-    <w:p>
-      <w:pPr>
+      </w:pPr>
+      <w:r>
         <w:rPr>
           <w:rStyle w:val="Code"/>
         </w:rPr>
-      </w:pPr>
-      <w:proofErr w:type="spellStart"/>
-      <w:proofErr w:type="gramStart"/>
-      <w:r>
+        <w:t>var app = express();</w:t>
+      </w:r>
+    </w:p>
+    <w:p>
+      <w:pPr>
         <w:rPr>
           <w:rStyle w:val="Code"/>
         </w:rPr>
-        <w:t>var</w:t>
-      </w:r>
-      <w:proofErr w:type="spellEnd"/>
-      <w:proofErr w:type="gramEnd"/>
+      </w:pPr>
       <w:r>
         <w:rPr>
           <w:rStyle w:val="Code"/>
         </w:rPr>
-        <w:t xml:space="preserve"> app = express();</w:t>
+        <w:t>var bodyParser = require('body-parser');</w:t>
       </w:r>
     </w:p>
     <w:p>
@@ -1653,122 +1212,109 @@
           <w:rStyle w:val="Code"/>
         </w:rPr>
       </w:pPr>
-      <w:proofErr w:type="spellStart"/>
-      <w:proofErr w:type="gramStart"/>
       <w:r>
         <w:rPr>
           <w:rStyle w:val="Code"/>
         </w:rPr>
-        <w:t>var</w:t>
-      </w:r>
-      <w:proofErr w:type="spellEnd"/>
-      <w:proofErr w:type="gramEnd"/>
-      <w:r>
+        <w:t>var parseUrlencoded = bodyParser.urlencoded({ extended: false });</w:t>
+      </w:r>
+    </w:p>
+    <w:p>
+      <w:pPr>
         <w:rPr>
           <w:rStyle w:val="Code"/>
         </w:rPr>
-        <w:t xml:space="preserve"> </w:t>
-      </w:r>
-      <w:proofErr w:type="spellStart"/>
+      </w:pPr>
       <w:r>
         <w:rPr>
           <w:rStyle w:val="Code"/>
         </w:rPr>
-        <w:t>bodyParser</w:t>
-      </w:r>
-      <w:proofErr w:type="spellEnd"/>
-      <w:r>
+        <w:t>// In memory store for the cities in our application</w:t>
+      </w:r>
+    </w:p>
+    <w:p>
+      <w:pPr>
         <w:rPr>
           <w:rStyle w:val="Code"/>
         </w:rPr>
-        <w:t xml:space="preserve"> = require('body-parser');</w:t>
-      </w:r>
-    </w:p>
-    <w:p>
-      <w:pPr>
+      </w:pPr>
+      <w:r>
         <w:rPr>
           <w:rStyle w:val="Code"/>
         </w:rPr>
-      </w:pPr>
-      <w:proofErr w:type="spellStart"/>
-      <w:proofErr w:type="gramStart"/>
-      <w:r>
+        <w:t>var cities = {};</w:t>
+      </w:r>
+    </w:p>
+    <w:p>
+      <w:pPr>
         <w:rPr>
           <w:rStyle w:val="Code"/>
         </w:rPr>
-        <w:t>var</w:t>
-      </w:r>
-      <w:proofErr w:type="spellEnd"/>
-      <w:proofErr w:type="gramEnd"/>
-      <w:r>
+      </w:pPr>
+    </w:p>
+    <w:p>
+      <w:pPr>
         <w:rPr>
           <w:rStyle w:val="Code"/>
         </w:rPr>
-        <w:t xml:space="preserve"> </w:t>
-      </w:r>
-      <w:proofErr w:type="spellStart"/>
+      </w:pPr>
       <w:r>
         <w:rPr>
           <w:rStyle w:val="Code"/>
         </w:rPr>
-        <w:t>parseUrlencoded</w:t>
-      </w:r>
-      <w:proofErr w:type="spellEnd"/>
-      <w:r>
+        <w:t>app.route('/cities')</w:t>
+      </w:r>
+    </w:p>
+    <w:p>
+      <w:pPr>
         <w:rPr>
           <w:rStyle w:val="Code"/>
         </w:rPr>
-        <w:t xml:space="preserve"> = </w:t>
-      </w:r>
-      <w:proofErr w:type="spellStart"/>
+      </w:pPr>
       <w:r>
         <w:rPr>
           <w:rStyle w:val="Code"/>
         </w:rPr>
-        <w:t>bodyParser.urlencoded</w:t>
-      </w:r>
-      <w:proofErr w:type="spellEnd"/>
-      <w:r>
+        <w:t xml:space="preserve">  .get(function (request, response) {</w:t>
+      </w:r>
+    </w:p>
+    <w:p>
+      <w:pPr>
         <w:rPr>
           <w:rStyle w:val="Code"/>
         </w:rPr>
-        <w:t>({ extended: false });</w:t>
-      </w:r>
-    </w:p>
-    <w:p>
-      <w:pPr>
+      </w:pPr>
+      <w:r>
         <w:rPr>
           <w:rStyle w:val="Code"/>
         </w:rPr>
-      </w:pPr>
-      <w:r>
+        <w:t xml:space="preserve">    if(request.query.search) {</w:t>
+      </w:r>
+    </w:p>
+    <w:p>
+      <w:pPr>
         <w:rPr>
           <w:rStyle w:val="Code"/>
         </w:rPr>
-        <w:t>// In memory store for the cities in our application</w:t>
-      </w:r>
-    </w:p>
-    <w:p>
-      <w:pPr>
+      </w:pPr>
+      <w:r>
         <w:rPr>
           <w:rStyle w:val="Code"/>
         </w:rPr>
-      </w:pPr>
-      <w:proofErr w:type="spellStart"/>
-      <w:proofErr w:type="gramStart"/>
-      <w:r>
+        <w:t xml:space="preserve">      response.json(citySearch(request.query.search));</w:t>
+      </w:r>
+    </w:p>
+    <w:p>
+      <w:pPr>
         <w:rPr>
           <w:rStyle w:val="Code"/>
         </w:rPr>
-        <w:t>var</w:t>
-      </w:r>
-      <w:proofErr w:type="spellEnd"/>
-      <w:proofErr w:type="gramEnd"/>
+      </w:pPr>
       <w:r>
         <w:rPr>
           <w:rStyle w:val="Code"/>
         </w:rPr>
-        <w:t xml:space="preserve"> cities = {};</w:t>
+        <w:t xml:space="preserve">    } else {</w:t>
       </w:r>
     </w:p>
     <w:p>
@@ -1777,28 +1323,25 @@
           <w:rStyle w:val="Code"/>
         </w:rPr>
       </w:pPr>
-    </w:p>
-    <w:p>
-      <w:pPr>
+      <w:r>
         <w:rPr>
           <w:rStyle w:val="Code"/>
         </w:rPr>
-      </w:pPr>
-      <w:proofErr w:type="spellStart"/>
-      <w:proofErr w:type="gramStart"/>
-      <w:r>
+        <w:lastRenderedPageBreak/>
+        <w:t xml:space="preserve">      response.json(cities);</w:t>
+      </w:r>
+    </w:p>
+    <w:p>
+      <w:pPr>
         <w:rPr>
           <w:rStyle w:val="Code"/>
         </w:rPr>
-        <w:t>app.route</w:t>
-      </w:r>
-      <w:proofErr w:type="spellEnd"/>
-      <w:proofErr w:type="gramEnd"/>
+      </w:pPr>
       <w:r>
         <w:rPr>
           <w:rStyle w:val="Code"/>
         </w:rPr>
-        <w:t>('/cities')</w:t>
+        <w:t xml:space="preserve">    }</w:t>
       </w:r>
     </w:p>
     <w:p>
@@ -1811,21 +1354,20 @@
         <w:rPr>
           <w:rStyle w:val="Code"/>
         </w:rPr>
-        <w:t xml:space="preserve">  </w:t>
-      </w:r>
-      <w:proofErr w:type="gramStart"/>
-      <w:r>
+        <w:t xml:space="preserve">  })</w:t>
+      </w:r>
+    </w:p>
+    <w:p>
+      <w:pPr>
         <w:rPr>
           <w:rStyle w:val="Code"/>
         </w:rPr>
-        <w:t>.get</w:t>
-      </w:r>
-      <w:proofErr w:type="gramEnd"/>
+      </w:pPr>
       <w:r>
         <w:rPr>
           <w:rStyle w:val="Code"/>
         </w:rPr>
-        <w:t>(function (request, response) {</w:t>
+        <w:t xml:space="preserve">  .post(parseUrlencoded, function (request, response) {</w:t>
       </w:r>
     </w:p>
     <w:p>
@@ -1838,35 +1380,33 @@
         <w:rPr>
           <w:rStyle w:val="Code"/>
         </w:rPr>
-        <w:t xml:space="preserve">    </w:t>
-      </w:r>
-      <w:proofErr w:type="gramStart"/>
-      <w:r>
+        <w:t xml:space="preserve">    if(request.body.description.length &gt; 4) {</w:t>
+      </w:r>
+    </w:p>
+    <w:p>
+      <w:pPr>
         <w:rPr>
           <w:rStyle w:val="Code"/>
         </w:rPr>
-        <w:t>if</w:t>
-      </w:r>
-      <w:proofErr w:type="gramEnd"/>
+      </w:pPr>
       <w:r>
         <w:rPr>
           <w:rStyle w:val="Code"/>
         </w:rPr>
-        <w:t>(</w:t>
-      </w:r>
-      <w:proofErr w:type="spellStart"/>
-      <w:r>
+        <w:t xml:space="preserve">      var city = createCity(request.body.name, request.body.description);</w:t>
+      </w:r>
+    </w:p>
+    <w:p>
+      <w:pPr>
         <w:rPr>
           <w:rStyle w:val="Code"/>
         </w:rPr>
-        <w:t>request.query.search</w:t>
-      </w:r>
-      <w:proofErr w:type="spellEnd"/>
+      </w:pPr>
       <w:r>
         <w:rPr>
           <w:rStyle w:val="Code"/>
         </w:rPr>
-        <w:t>) {</w:t>
+        <w:t xml:space="preserve">      response.status(201).json(city);</w:t>
       </w:r>
     </w:p>
     <w:p>
@@ -1879,51 +1419,46 @@
         <w:rPr>
           <w:rStyle w:val="Code"/>
         </w:rPr>
-        <w:t xml:space="preserve">      </w:t>
-      </w:r>
-      <w:proofErr w:type="spellStart"/>
-      <w:proofErr w:type="gramStart"/>
-      <w:r>
+        <w:t xml:space="preserve">    } else {</w:t>
+      </w:r>
+    </w:p>
+    <w:p>
+      <w:pPr>
         <w:rPr>
           <w:rStyle w:val="Code"/>
         </w:rPr>
-        <w:t>response.json</w:t>
-      </w:r>
-      <w:proofErr w:type="spellEnd"/>
-      <w:proofErr w:type="gramEnd"/>
+      </w:pPr>
       <w:r>
         <w:rPr>
           <w:rStyle w:val="Code"/>
         </w:rPr>
-        <w:t>(</w:t>
-      </w:r>
-      <w:proofErr w:type="spellStart"/>
-      <w:r>
+        <w:t xml:space="preserve">      response.status(400).json('Invalid City');</w:t>
+      </w:r>
+    </w:p>
+    <w:p>
+      <w:pPr>
         <w:rPr>
           <w:rStyle w:val="Code"/>
         </w:rPr>
-        <w:t>citySearch</w:t>
-      </w:r>
-      <w:proofErr w:type="spellEnd"/>
+      </w:pPr>
       <w:r>
         <w:rPr>
           <w:rStyle w:val="Code"/>
         </w:rPr>
-        <w:t>(</w:t>
-      </w:r>
-      <w:proofErr w:type="spellStart"/>
-      <w:r>
+        <w:t xml:space="preserve">    }</w:t>
+      </w:r>
+    </w:p>
+    <w:p>
+      <w:pPr>
         <w:rPr>
           <w:rStyle w:val="Code"/>
         </w:rPr>
-        <w:t>request.query.search</w:t>
-      </w:r>
-      <w:proofErr w:type="spellEnd"/>
+      </w:pPr>
       <w:r>
         <w:rPr>
           <w:rStyle w:val="Code"/>
         </w:rPr>
-        <w:t>));</w:t>
+        <w:t xml:space="preserve">  });</w:t>
       </w:r>
     </w:p>
     <w:p>
@@ -1932,67 +1467,108 @@
           <w:rStyle w:val="Code"/>
         </w:rPr>
       </w:pPr>
-      <w:r>
+    </w:p>
+    <w:p>
+      <w:pPr>
         <w:rPr>
           <w:rStyle w:val="Code"/>
         </w:rPr>
-        <w:t xml:space="preserve">    } </w:t>
-      </w:r>
-      <w:proofErr w:type="gramStart"/>
+      </w:pPr>
       <w:r>
         <w:rPr>
           <w:rStyle w:val="Code"/>
         </w:rPr>
-        <w:t>else</w:t>
-      </w:r>
-      <w:proofErr w:type="gramEnd"/>
-      <w:r>
+        <w:t>app.route('/cities/:name')</w:t>
+      </w:r>
+    </w:p>
+    <w:p>
+      <w:pPr>
         <w:rPr>
           <w:rStyle w:val="Code"/>
         </w:rPr>
-        <w:t xml:space="preserve"> {</w:t>
-      </w:r>
-    </w:p>
-    <w:p>
-      <w:pPr>
+      </w:pPr>
+      <w:r>
         <w:rPr>
           <w:rStyle w:val="Code"/>
         </w:rPr>
-      </w:pPr>
-      <w:r>
+        <w:t xml:space="preserve">  .get(function (request, response) {</w:t>
+      </w:r>
+    </w:p>
+    <w:p>
+      <w:pPr>
         <w:rPr>
           <w:rStyle w:val="Code"/>
         </w:rPr>
-        <w:lastRenderedPageBreak/>
-        <w:t xml:space="preserve">      </w:t>
-      </w:r>
-      <w:proofErr w:type="spellStart"/>
-      <w:proofErr w:type="gramStart"/>
+      </w:pPr>
       <w:r>
         <w:rPr>
           <w:rStyle w:val="Code"/>
         </w:rPr>
-        <w:t>response.json</w:t>
-      </w:r>
-      <w:proofErr w:type="spellEnd"/>
-      <w:proofErr w:type="gramEnd"/>
-      <w:r>
+        <w:t xml:space="preserve">    var cityInfo = cities[request.cityName];</w:t>
+      </w:r>
+    </w:p>
+    <w:p>
+      <w:pPr>
         <w:rPr>
           <w:rStyle w:val="Code"/>
         </w:rPr>
-        <w:t>(cities);</w:t>
-      </w:r>
-    </w:p>
-    <w:p>
-      <w:pPr>
+      </w:pPr>
+      <w:r>
         <w:rPr>
           <w:rStyle w:val="Code"/>
         </w:rPr>
-      </w:pPr>
-      <w:r>
+        <w:t xml:space="preserve">    if(cityInfo) {</w:t>
+      </w:r>
+    </w:p>
+    <w:p>
+      <w:pPr>
         <w:rPr>
           <w:rStyle w:val="Code"/>
         </w:rPr>
+      </w:pPr>
+      <w:r>
+        <w:rPr>
+          <w:rStyle w:val="Code"/>
+        </w:rPr>
+        <w:t xml:space="preserve">      response.json(cityInfo);</w:t>
+      </w:r>
+    </w:p>
+    <w:p>
+      <w:pPr>
+        <w:rPr>
+          <w:rStyle w:val="Code"/>
+        </w:rPr>
+      </w:pPr>
+      <w:r>
+        <w:rPr>
+          <w:rStyle w:val="Code"/>
+        </w:rPr>
+        <w:t xml:space="preserve">    } else {</w:t>
+      </w:r>
+    </w:p>
+    <w:p>
+      <w:pPr>
+        <w:rPr>
+          <w:rStyle w:val="Code"/>
+        </w:rPr>
+      </w:pPr>
+      <w:r>
+        <w:rPr>
+          <w:rStyle w:val="Code"/>
+        </w:rPr>
+        <w:t xml:space="preserve">      response.status(404).json('City not found');</w:t>
+      </w:r>
+    </w:p>
+    <w:p>
+      <w:pPr>
+        <w:rPr>
+          <w:rStyle w:val="Code"/>
+        </w:rPr>
+      </w:pPr>
+      <w:r>
+        <w:rPr>
+          <w:rStyle w:val="Code"/>
+        </w:rPr>
         <w:t xml:space="preserve">    }</w:t>
       </w:r>
     </w:p>
@@ -2019,35 +1595,33 @@
         <w:rPr>
           <w:rStyle w:val="Code"/>
         </w:rPr>
-        <w:t xml:space="preserve">  </w:t>
-      </w:r>
-      <w:proofErr w:type="gramStart"/>
-      <w:r>
+        <w:t xml:space="preserve">  .delete(function (request, response) {</w:t>
+      </w:r>
+    </w:p>
+    <w:p>
+      <w:pPr>
         <w:rPr>
           <w:rStyle w:val="Code"/>
         </w:rPr>
-        <w:t>.post</w:t>
-      </w:r>
-      <w:proofErr w:type="gramEnd"/>
+      </w:pPr>
       <w:r>
         <w:rPr>
           <w:rStyle w:val="Code"/>
         </w:rPr>
-        <w:t>(</w:t>
-      </w:r>
-      <w:proofErr w:type="spellStart"/>
-      <w:r>
+        <w:t xml:space="preserve">    if(cities[request.cityName]) {</w:t>
+      </w:r>
+    </w:p>
+    <w:p>
+      <w:pPr>
         <w:rPr>
           <w:rStyle w:val="Code"/>
         </w:rPr>
-        <w:t>parseUrlencoded</w:t>
-      </w:r>
-      <w:proofErr w:type="spellEnd"/>
+      </w:pPr>
       <w:r>
         <w:rPr>
           <w:rStyle w:val="Code"/>
         </w:rPr>
-        <w:t>, function (request, response) {</w:t>
+        <w:t xml:space="preserve">      delete cities[request.cityName];</w:t>
       </w:r>
     </w:p>
     <w:p>
@@ -2060,35 +1634,33 @@
         <w:rPr>
           <w:rStyle w:val="Code"/>
         </w:rPr>
-        <w:t xml:space="preserve">    </w:t>
-      </w:r>
-      <w:proofErr w:type="gramStart"/>
-      <w:r>
+        <w:t xml:space="preserve">      response.sendStatus(200);</w:t>
+      </w:r>
+    </w:p>
+    <w:p>
+      <w:pPr>
         <w:rPr>
           <w:rStyle w:val="Code"/>
         </w:rPr>
-        <w:t>if</w:t>
-      </w:r>
-      <w:proofErr w:type="gramEnd"/>
+      </w:pPr>
       <w:r>
         <w:rPr>
           <w:rStyle w:val="Code"/>
         </w:rPr>
-        <w:t>(</w:t>
-      </w:r>
-      <w:proofErr w:type="spellStart"/>
-      <w:r>
+        <w:t xml:space="preserve">    } else {</w:t>
+      </w:r>
+    </w:p>
+    <w:p>
+      <w:pPr>
         <w:rPr>
           <w:rStyle w:val="Code"/>
         </w:rPr>
-        <w:t>request.body.description.length</w:t>
-      </w:r>
-      <w:proofErr w:type="spellEnd"/>
+      </w:pPr>
       <w:r>
         <w:rPr>
           <w:rStyle w:val="Code"/>
         </w:rPr>
-        <w:t xml:space="preserve"> &gt; 4) {</w:t>
+        <w:t xml:space="preserve">      response.sendStatus(404);</w:t>
       </w:r>
     </w:p>
     <w:p>
@@ -2101,856 +1673,112 @@
         <w:rPr>
           <w:rStyle w:val="Code"/>
         </w:rPr>
-        <w:t xml:space="preserve">      </w:t>
-      </w:r>
-      <w:proofErr w:type="spellStart"/>
-      <w:proofErr w:type="gramStart"/>
-      <w:r>
+        <w:t xml:space="preserve">    }</w:t>
+      </w:r>
+    </w:p>
+    <w:p>
+      <w:pPr>
         <w:rPr>
           <w:rStyle w:val="Code"/>
         </w:rPr>
-        <w:t>var</w:t>
-      </w:r>
-      <w:proofErr w:type="spellEnd"/>
-      <w:proofErr w:type="gramEnd"/>
+      </w:pPr>
       <w:r>
         <w:rPr>
           <w:rStyle w:val="Code"/>
         </w:rPr>
-        <w:t xml:space="preserve"> city = </w:t>
-      </w:r>
-      <w:proofErr w:type="spellStart"/>
-      <w:r>
+        <w:t xml:space="preserve">  });</w:t>
+      </w:r>
+    </w:p>
+    <w:p>
+      <w:pPr>
         <w:rPr>
           <w:rStyle w:val="Code"/>
         </w:rPr>
-        <w:t>createCity</w:t>
-      </w:r>
-      <w:proofErr w:type="spellEnd"/>
-      <w:r>
+      </w:pPr>
+    </w:p>
+    <w:p>
+      <w:pPr>
         <w:rPr>
           <w:rStyle w:val="Code"/>
         </w:rPr>
-        <w:t xml:space="preserve">(request.body.name, </w:t>
-      </w:r>
-      <w:proofErr w:type="spellStart"/>
+      </w:pPr>
       <w:r>
         <w:rPr>
           <w:rStyle w:val="Code"/>
         </w:rPr>
-        <w:t>request.body.description</w:t>
-      </w:r>
-      <w:proofErr w:type="spellEnd"/>
-      <w:r>
+        <w:t xml:space="preserve">  // Adds a new city to the in memory store</w:t>
+      </w:r>
+    </w:p>
+    <w:p>
+      <w:pPr>
         <w:rPr>
           <w:rStyle w:val="Code"/>
         </w:rPr>
-        <w:t>);</w:t>
-      </w:r>
-    </w:p>
-    <w:p>
-      <w:pPr>
+      </w:pPr>
+      <w:r>
         <w:rPr>
           <w:rStyle w:val="Code"/>
         </w:rPr>
-      </w:pPr>
-      <w:r>
+        <w:t>function createCity(name, description) {</w:t>
+      </w:r>
+    </w:p>
+    <w:p>
+      <w:pPr>
         <w:rPr>
           <w:rStyle w:val="Code"/>
         </w:rPr>
-        <w:t xml:space="preserve">      </w:t>
-      </w:r>
-      <w:proofErr w:type="spellStart"/>
-      <w:proofErr w:type="gramStart"/>
+      </w:pPr>
       <w:r>
         <w:rPr>
           <w:rStyle w:val="Code"/>
         </w:rPr>
-        <w:t>response.status</w:t>
-      </w:r>
-      <w:proofErr w:type="spellEnd"/>
-      <w:proofErr w:type="gramEnd"/>
-      <w:r>
+        <w:t xml:space="preserve">  cities[name] = description;</w:t>
+      </w:r>
+    </w:p>
+    <w:p>
+      <w:pPr>
         <w:rPr>
           <w:rStyle w:val="Code"/>
         </w:rPr>
-        <w:t>(201).</w:t>
-      </w:r>
-      <w:proofErr w:type="spellStart"/>
+      </w:pPr>
       <w:r>
         <w:rPr>
           <w:rStyle w:val="Code"/>
         </w:rPr>
-        <w:t>json</w:t>
-      </w:r>
-      <w:proofErr w:type="spellEnd"/>
-      <w:r>
+        <w:t xml:space="preserve">  return name;</w:t>
+      </w:r>
+    </w:p>
+    <w:p>
+      <w:pPr>
         <w:rPr>
           <w:rStyle w:val="Code"/>
         </w:rPr>
-        <w:t>(city);</w:t>
-      </w:r>
-    </w:p>
-    <w:p>
-      <w:pPr>
+      </w:pPr>
+      <w:r>
         <w:rPr>
           <w:rStyle w:val="Code"/>
         </w:rPr>
-      </w:pPr>
-      <w:r>
+        <w:t>}</w:t>
+      </w:r>
+    </w:p>
+    <w:p>
+      <w:pPr>
         <w:rPr>
           <w:rStyle w:val="Code"/>
         </w:rPr>
-        <w:t xml:space="preserve">    } </w:t>
-      </w:r>
-      <w:proofErr w:type="gramStart"/>
-      <w:r>
+      </w:pPr>
+    </w:p>
+    <w:p>
+      <w:pPr>
         <w:rPr>
           <w:rStyle w:val="Code"/>
         </w:rPr>
-        <w:t>else</w:t>
-      </w:r>
-      <w:proofErr w:type="gramEnd"/>
+      </w:pPr>
       <w:r>
         <w:rPr>
           <w:rStyle w:val="Code"/>
         </w:rPr>
-        <w:t xml:space="preserve"> {</w:t>
-      </w:r>
-    </w:p>
-    <w:p>
-      <w:pPr>
-        <w:rPr>
-          <w:rStyle w:val="Code"/>
-        </w:rPr>
-      </w:pPr>
-      <w:r>
-        <w:rPr>
-          <w:rStyle w:val="Code"/>
-        </w:rPr>
-        <w:t xml:space="preserve">      </w:t>
-      </w:r>
-      <w:proofErr w:type="spellStart"/>
-      <w:proofErr w:type="gramStart"/>
-      <w:r>
-        <w:rPr>
-          <w:rStyle w:val="Code"/>
-        </w:rPr>
-        <w:t>response.status</w:t>
-      </w:r>
-      <w:proofErr w:type="spellEnd"/>
-      <w:proofErr w:type="gramEnd"/>
-      <w:r>
-        <w:rPr>
-          <w:rStyle w:val="Code"/>
-        </w:rPr>
-        <w:t>(400).</w:t>
-      </w:r>
-      <w:proofErr w:type="spellStart"/>
-      <w:r>
-        <w:rPr>
-          <w:rStyle w:val="Code"/>
-        </w:rPr>
-        <w:t>json</w:t>
-      </w:r>
-      <w:proofErr w:type="spellEnd"/>
-      <w:r>
-        <w:rPr>
-          <w:rStyle w:val="Code"/>
-        </w:rPr>
-        <w:t>('Invalid City');</w:t>
-      </w:r>
-    </w:p>
-    <w:p>
-      <w:pPr>
-        <w:rPr>
-          <w:rStyle w:val="Code"/>
-        </w:rPr>
-      </w:pPr>
-      <w:r>
-        <w:rPr>
-          <w:rStyle w:val="Code"/>
-        </w:rPr>
-        <w:t xml:space="preserve">    }</w:t>
-      </w:r>
-    </w:p>
-    <w:p>
-      <w:pPr>
-        <w:rPr>
-          <w:rStyle w:val="Code"/>
-        </w:rPr>
-      </w:pPr>
-      <w:r>
-        <w:rPr>
-          <w:rStyle w:val="Code"/>
-        </w:rPr>
-        <w:t xml:space="preserve">  });</w:t>
-      </w:r>
-    </w:p>
-    <w:p>
-      <w:pPr>
-        <w:rPr>
-          <w:rStyle w:val="Code"/>
-        </w:rPr>
-      </w:pPr>
-    </w:p>
-    <w:p>
-      <w:pPr>
-        <w:rPr>
-          <w:rStyle w:val="Code"/>
-        </w:rPr>
-      </w:pPr>
-      <w:proofErr w:type="spellStart"/>
-      <w:proofErr w:type="gramStart"/>
-      <w:r>
-        <w:rPr>
-          <w:rStyle w:val="Code"/>
-        </w:rPr>
-        <w:t>app.route</w:t>
-      </w:r>
-      <w:proofErr w:type="spellEnd"/>
-      <w:proofErr w:type="gramEnd"/>
-      <w:r>
-        <w:rPr>
-          <w:rStyle w:val="Code"/>
-        </w:rPr>
-        <w:t>('/cities/:name')</w:t>
-      </w:r>
-    </w:p>
-    <w:p>
-      <w:pPr>
-        <w:rPr>
-          <w:rStyle w:val="Code"/>
-        </w:rPr>
-      </w:pPr>
-      <w:r>
-        <w:rPr>
-          <w:rStyle w:val="Code"/>
-        </w:rPr>
-        <w:t xml:space="preserve">  </w:t>
-      </w:r>
-      <w:proofErr w:type="gramStart"/>
-      <w:r>
-        <w:rPr>
-          <w:rStyle w:val="Code"/>
-        </w:rPr>
-        <w:t>.get</w:t>
-      </w:r>
-      <w:proofErr w:type="gramEnd"/>
-      <w:r>
-        <w:rPr>
-          <w:rStyle w:val="Code"/>
-        </w:rPr>
-        <w:t>(function (request, response) {</w:t>
-      </w:r>
-    </w:p>
-    <w:p>
-      <w:pPr>
-        <w:rPr>
-          <w:rStyle w:val="Code"/>
-        </w:rPr>
-      </w:pPr>
-      <w:r>
-        <w:rPr>
-          <w:rStyle w:val="Code"/>
-        </w:rPr>
-        <w:t xml:space="preserve">    </w:t>
-      </w:r>
-      <w:proofErr w:type="spellStart"/>
-      <w:proofErr w:type="gramStart"/>
-      <w:r>
-        <w:rPr>
-          <w:rStyle w:val="Code"/>
-        </w:rPr>
-        <w:t>var</w:t>
-      </w:r>
-      <w:proofErr w:type="spellEnd"/>
-      <w:proofErr w:type="gramEnd"/>
-      <w:r>
-        <w:rPr>
-          <w:rStyle w:val="Code"/>
-        </w:rPr>
-        <w:t xml:space="preserve"> </w:t>
-      </w:r>
-      <w:proofErr w:type="spellStart"/>
-      <w:r>
-        <w:rPr>
-          <w:rStyle w:val="Code"/>
-        </w:rPr>
-        <w:t>cityInfo</w:t>
-      </w:r>
-      <w:proofErr w:type="spellEnd"/>
-      <w:r>
-        <w:rPr>
-          <w:rStyle w:val="Code"/>
-        </w:rPr>
-        <w:t xml:space="preserve"> = cities[</w:t>
-      </w:r>
-      <w:proofErr w:type="spellStart"/>
-      <w:r>
-        <w:rPr>
-          <w:rStyle w:val="Code"/>
-        </w:rPr>
-        <w:t>request.cityName</w:t>
-      </w:r>
-      <w:proofErr w:type="spellEnd"/>
-      <w:r>
-        <w:rPr>
-          <w:rStyle w:val="Code"/>
-        </w:rPr>
-        <w:t>];</w:t>
-      </w:r>
-    </w:p>
-    <w:p>
-      <w:pPr>
-        <w:rPr>
-          <w:rStyle w:val="Code"/>
-        </w:rPr>
-      </w:pPr>
-      <w:r>
-        <w:rPr>
-          <w:rStyle w:val="Code"/>
-        </w:rPr>
-        <w:t xml:space="preserve">    </w:t>
-      </w:r>
-      <w:proofErr w:type="gramStart"/>
-      <w:r>
-        <w:rPr>
-          <w:rStyle w:val="Code"/>
-        </w:rPr>
-        <w:t>if</w:t>
-      </w:r>
-      <w:proofErr w:type="gramEnd"/>
-      <w:r>
-        <w:rPr>
-          <w:rStyle w:val="Code"/>
-        </w:rPr>
-        <w:t>(</w:t>
-      </w:r>
-      <w:proofErr w:type="spellStart"/>
-      <w:r>
-        <w:rPr>
-          <w:rStyle w:val="Code"/>
-        </w:rPr>
-        <w:t>cityInfo</w:t>
-      </w:r>
-      <w:proofErr w:type="spellEnd"/>
-      <w:r>
-        <w:rPr>
-          <w:rStyle w:val="Code"/>
-        </w:rPr>
-        <w:t>) {</w:t>
-      </w:r>
-    </w:p>
-    <w:p>
-      <w:pPr>
-        <w:rPr>
-          <w:rStyle w:val="Code"/>
-        </w:rPr>
-      </w:pPr>
-      <w:r>
-        <w:rPr>
-          <w:rStyle w:val="Code"/>
-        </w:rPr>
-        <w:t xml:space="preserve">      </w:t>
-      </w:r>
-      <w:proofErr w:type="spellStart"/>
-      <w:proofErr w:type="gramStart"/>
-      <w:r>
-        <w:rPr>
-          <w:rStyle w:val="Code"/>
-        </w:rPr>
-        <w:t>response.json</w:t>
-      </w:r>
-      <w:proofErr w:type="spellEnd"/>
-      <w:proofErr w:type="gramEnd"/>
-      <w:r>
-        <w:rPr>
-          <w:rStyle w:val="Code"/>
-        </w:rPr>
-        <w:t>(</w:t>
-      </w:r>
-      <w:proofErr w:type="spellStart"/>
-      <w:r>
-        <w:rPr>
-          <w:rStyle w:val="Code"/>
-        </w:rPr>
-        <w:t>cityInfo</w:t>
-      </w:r>
-      <w:proofErr w:type="spellEnd"/>
-      <w:r>
-        <w:rPr>
-          <w:rStyle w:val="Code"/>
-        </w:rPr>
-        <w:t>);</w:t>
-      </w:r>
-    </w:p>
-    <w:p>
-      <w:pPr>
-        <w:rPr>
-          <w:rStyle w:val="Code"/>
-        </w:rPr>
-      </w:pPr>
-      <w:r>
-        <w:rPr>
-          <w:rStyle w:val="Code"/>
-        </w:rPr>
-        <w:t xml:space="preserve">    } </w:t>
-      </w:r>
-      <w:proofErr w:type="gramStart"/>
-      <w:r>
-        <w:rPr>
-          <w:rStyle w:val="Code"/>
-        </w:rPr>
-        <w:t>else</w:t>
-      </w:r>
-      <w:proofErr w:type="gramEnd"/>
-      <w:r>
-        <w:rPr>
-          <w:rStyle w:val="Code"/>
-        </w:rPr>
-        <w:t xml:space="preserve"> {</w:t>
-      </w:r>
-    </w:p>
-    <w:p>
-      <w:pPr>
-        <w:rPr>
-          <w:rStyle w:val="Code"/>
-        </w:rPr>
-      </w:pPr>
-      <w:r>
-        <w:rPr>
-          <w:rStyle w:val="Code"/>
-        </w:rPr>
-        <w:t xml:space="preserve">      </w:t>
-      </w:r>
-      <w:proofErr w:type="spellStart"/>
-      <w:proofErr w:type="gramStart"/>
-      <w:r>
-        <w:rPr>
-          <w:rStyle w:val="Code"/>
-        </w:rPr>
-        <w:t>response.status</w:t>
-      </w:r>
-      <w:proofErr w:type="spellEnd"/>
-      <w:proofErr w:type="gramEnd"/>
-      <w:r>
-        <w:rPr>
-          <w:rStyle w:val="Code"/>
-        </w:rPr>
-        <w:t>(404).</w:t>
-      </w:r>
-      <w:proofErr w:type="spellStart"/>
-      <w:r>
-        <w:rPr>
-          <w:rStyle w:val="Code"/>
-        </w:rPr>
-        <w:t>json</w:t>
-      </w:r>
-      <w:proofErr w:type="spellEnd"/>
-      <w:r>
-        <w:rPr>
-          <w:rStyle w:val="Code"/>
-        </w:rPr>
-        <w:t>('City not found');</w:t>
-      </w:r>
-    </w:p>
-    <w:p>
-      <w:pPr>
-        <w:rPr>
-          <w:rStyle w:val="Code"/>
-        </w:rPr>
-      </w:pPr>
-      <w:r>
-        <w:rPr>
-          <w:rStyle w:val="Code"/>
-        </w:rPr>
-        <w:t xml:space="preserve">    }</w:t>
-      </w:r>
-    </w:p>
-    <w:p>
-      <w:pPr>
-        <w:rPr>
-          <w:rStyle w:val="Code"/>
-        </w:rPr>
-      </w:pPr>
-      <w:r>
-        <w:rPr>
-          <w:rStyle w:val="Code"/>
-        </w:rPr>
-        <w:t xml:space="preserve">  })</w:t>
-      </w:r>
-    </w:p>
-    <w:p>
-      <w:pPr>
-        <w:rPr>
-          <w:rStyle w:val="Code"/>
-        </w:rPr>
-      </w:pPr>
-      <w:r>
-        <w:rPr>
-          <w:rStyle w:val="Code"/>
-        </w:rPr>
-        <w:t xml:space="preserve">  </w:t>
-      </w:r>
-      <w:proofErr w:type="gramStart"/>
-      <w:r>
-        <w:rPr>
-          <w:rStyle w:val="Code"/>
-        </w:rPr>
-        <w:t>.delete</w:t>
-      </w:r>
-      <w:proofErr w:type="gramEnd"/>
-      <w:r>
-        <w:rPr>
-          <w:rStyle w:val="Code"/>
-        </w:rPr>
-        <w:t>(function (request, response) {</w:t>
-      </w:r>
-    </w:p>
-    <w:p>
-      <w:pPr>
-        <w:rPr>
-          <w:rStyle w:val="Code"/>
-        </w:rPr>
-      </w:pPr>
-      <w:r>
-        <w:rPr>
-          <w:rStyle w:val="Code"/>
-        </w:rPr>
-        <w:t xml:space="preserve">    </w:t>
-      </w:r>
-      <w:proofErr w:type="gramStart"/>
-      <w:r>
-        <w:rPr>
-          <w:rStyle w:val="Code"/>
-        </w:rPr>
-        <w:t>if</w:t>
-      </w:r>
-      <w:proofErr w:type="gramEnd"/>
-      <w:r>
-        <w:rPr>
-          <w:rStyle w:val="Code"/>
-        </w:rPr>
-        <w:t>(cities[</w:t>
-      </w:r>
-      <w:proofErr w:type="spellStart"/>
-      <w:r>
-        <w:rPr>
-          <w:rStyle w:val="Code"/>
-        </w:rPr>
-        <w:t>request.cityName</w:t>
-      </w:r>
-      <w:proofErr w:type="spellEnd"/>
-      <w:r>
-        <w:rPr>
-          <w:rStyle w:val="Code"/>
-        </w:rPr>
-        <w:t>]) {</w:t>
-      </w:r>
-    </w:p>
-    <w:p>
-      <w:pPr>
-        <w:rPr>
-          <w:rStyle w:val="Code"/>
-        </w:rPr>
-      </w:pPr>
-      <w:r>
-        <w:rPr>
-          <w:rStyle w:val="Code"/>
-        </w:rPr>
-        <w:t xml:space="preserve">      </w:t>
-      </w:r>
-      <w:proofErr w:type="gramStart"/>
-      <w:r>
-        <w:rPr>
-          <w:rStyle w:val="Code"/>
-        </w:rPr>
-        <w:t>delete</w:t>
-      </w:r>
-      <w:proofErr w:type="gramEnd"/>
-      <w:r>
-        <w:rPr>
-          <w:rStyle w:val="Code"/>
-        </w:rPr>
-        <w:t xml:space="preserve"> cities[</w:t>
-      </w:r>
-      <w:proofErr w:type="spellStart"/>
-      <w:r>
-        <w:rPr>
-          <w:rStyle w:val="Code"/>
-        </w:rPr>
-        <w:t>request.cityName</w:t>
-      </w:r>
-      <w:proofErr w:type="spellEnd"/>
-      <w:r>
-        <w:rPr>
-          <w:rStyle w:val="Code"/>
-        </w:rPr>
-        <w:t>];</w:t>
-      </w:r>
-    </w:p>
-    <w:p>
-      <w:pPr>
-        <w:rPr>
-          <w:rStyle w:val="Code"/>
-        </w:rPr>
-      </w:pPr>
-      <w:r>
-        <w:rPr>
-          <w:rStyle w:val="Code"/>
-        </w:rPr>
-        <w:t xml:space="preserve">      </w:t>
-      </w:r>
-      <w:proofErr w:type="spellStart"/>
-      <w:proofErr w:type="gramStart"/>
-      <w:r>
-        <w:rPr>
-          <w:rStyle w:val="Code"/>
-        </w:rPr>
-        <w:t>response.sendStatus</w:t>
-      </w:r>
-      <w:proofErr w:type="spellEnd"/>
-      <w:proofErr w:type="gramEnd"/>
-      <w:r>
-        <w:rPr>
-          <w:rStyle w:val="Code"/>
-        </w:rPr>
-        <w:t>(200);</w:t>
-      </w:r>
-    </w:p>
-    <w:p>
-      <w:pPr>
-        <w:rPr>
-          <w:rStyle w:val="Code"/>
-        </w:rPr>
-      </w:pPr>
-      <w:r>
-        <w:rPr>
-          <w:rStyle w:val="Code"/>
-        </w:rPr>
-        <w:t xml:space="preserve">    } </w:t>
-      </w:r>
-      <w:proofErr w:type="gramStart"/>
-      <w:r>
-        <w:rPr>
-          <w:rStyle w:val="Code"/>
-        </w:rPr>
-        <w:t>else</w:t>
-      </w:r>
-      <w:proofErr w:type="gramEnd"/>
-      <w:r>
-        <w:rPr>
-          <w:rStyle w:val="Code"/>
-        </w:rPr>
-        <w:t xml:space="preserve"> {</w:t>
-      </w:r>
-    </w:p>
-    <w:p>
-      <w:pPr>
-        <w:rPr>
-          <w:rStyle w:val="Code"/>
-        </w:rPr>
-      </w:pPr>
-      <w:r>
-        <w:rPr>
-          <w:rStyle w:val="Code"/>
-        </w:rPr>
-        <w:t xml:space="preserve">      </w:t>
-      </w:r>
-      <w:proofErr w:type="spellStart"/>
-      <w:proofErr w:type="gramStart"/>
-      <w:r>
-        <w:rPr>
-          <w:rStyle w:val="Code"/>
-        </w:rPr>
-        <w:t>response.sendStatus</w:t>
-      </w:r>
-      <w:proofErr w:type="spellEnd"/>
-      <w:proofErr w:type="gramEnd"/>
-      <w:r>
-        <w:rPr>
-          <w:rStyle w:val="Code"/>
-        </w:rPr>
-        <w:t>(404);</w:t>
-      </w:r>
-    </w:p>
-    <w:p>
-      <w:pPr>
-        <w:rPr>
-          <w:rStyle w:val="Code"/>
-        </w:rPr>
-      </w:pPr>
-      <w:r>
-        <w:rPr>
-          <w:rStyle w:val="Code"/>
-        </w:rPr>
-        <w:t xml:space="preserve">    }</w:t>
-      </w:r>
-    </w:p>
-    <w:p>
-      <w:pPr>
-        <w:rPr>
-          <w:rStyle w:val="Code"/>
-        </w:rPr>
-      </w:pPr>
-      <w:r>
-        <w:rPr>
-          <w:rStyle w:val="Code"/>
-        </w:rPr>
-        <w:t xml:space="preserve">  });</w:t>
-      </w:r>
-    </w:p>
-    <w:p>
-      <w:pPr>
-        <w:rPr>
-          <w:rStyle w:val="Code"/>
-        </w:rPr>
-      </w:pPr>
-    </w:p>
-    <w:p>
-      <w:pPr>
-        <w:rPr>
-          <w:rStyle w:val="Code"/>
-        </w:rPr>
-      </w:pPr>
-      <w:r>
-        <w:rPr>
-          <w:rStyle w:val="Code"/>
-        </w:rPr>
-        <w:t xml:space="preserve">  // Adds a new city to the in memory store</w:t>
-      </w:r>
-    </w:p>
-    <w:p>
-      <w:pPr>
-        <w:rPr>
-          <w:rStyle w:val="Code"/>
-        </w:rPr>
-      </w:pPr>
-      <w:proofErr w:type="gramStart"/>
-      <w:r>
-        <w:rPr>
-          <w:rStyle w:val="Code"/>
-        </w:rPr>
-        <w:t>function</w:t>
-      </w:r>
-      <w:proofErr w:type="gramEnd"/>
-      <w:r>
-        <w:rPr>
-          <w:rStyle w:val="Code"/>
-        </w:rPr>
-        <w:t xml:space="preserve"> </w:t>
-      </w:r>
-      <w:proofErr w:type="spellStart"/>
-      <w:r>
-        <w:rPr>
-          <w:rStyle w:val="Code"/>
-        </w:rPr>
-        <w:t>createCity</w:t>
-      </w:r>
-      <w:proofErr w:type="spellEnd"/>
-      <w:r>
-        <w:rPr>
-          <w:rStyle w:val="Code"/>
-        </w:rPr>
-        <w:t>(name, description) {</w:t>
-      </w:r>
-    </w:p>
-    <w:p>
-      <w:pPr>
-        <w:rPr>
-          <w:rStyle w:val="Code"/>
-        </w:rPr>
-      </w:pPr>
-      <w:r>
-        <w:rPr>
-          <w:rStyle w:val="Code"/>
-        </w:rPr>
-        <w:t xml:space="preserve">  </w:t>
-      </w:r>
-      <w:proofErr w:type="gramStart"/>
-      <w:r>
-        <w:rPr>
-          <w:rStyle w:val="Code"/>
-        </w:rPr>
-        <w:t>cities</w:t>
-      </w:r>
-      <w:proofErr w:type="gramEnd"/>
-      <w:r>
-        <w:rPr>
-          <w:rStyle w:val="Code"/>
-        </w:rPr>
-        <w:t>[name] = description;</w:t>
-      </w:r>
-    </w:p>
-    <w:p>
-      <w:pPr>
-        <w:rPr>
-          <w:rStyle w:val="Code"/>
-        </w:rPr>
-      </w:pPr>
-      <w:r>
-        <w:rPr>
-          <w:rStyle w:val="Code"/>
-        </w:rPr>
-        <w:t xml:space="preserve">  </w:t>
-      </w:r>
-      <w:proofErr w:type="gramStart"/>
-      <w:r>
-        <w:rPr>
-          <w:rStyle w:val="Code"/>
-        </w:rPr>
-        <w:t>return</w:t>
-      </w:r>
-      <w:proofErr w:type="gramEnd"/>
-      <w:r>
-        <w:rPr>
-          <w:rStyle w:val="Code"/>
-        </w:rPr>
-        <w:t xml:space="preserve"> name;</w:t>
-      </w:r>
-    </w:p>
-    <w:p>
-      <w:pPr>
-        <w:rPr>
-          <w:rStyle w:val="Code"/>
-        </w:rPr>
-      </w:pPr>
-      <w:r>
-        <w:rPr>
-          <w:rStyle w:val="Code"/>
-        </w:rPr>
-        <w:t>}</w:t>
-      </w:r>
-    </w:p>
-    <w:p>
-      <w:pPr>
-        <w:rPr>
-          <w:rStyle w:val="Code"/>
-        </w:rPr>
-      </w:pPr>
-    </w:p>
-    <w:p>
-      <w:pPr>
-        <w:rPr>
-          <w:rStyle w:val="Code"/>
-        </w:rPr>
-      </w:pPr>
-      <w:proofErr w:type="spellStart"/>
-      <w:proofErr w:type="gramStart"/>
-      <w:r>
-        <w:rPr>
-          <w:rStyle w:val="Code"/>
-        </w:rPr>
-        <w:t>app.listen</w:t>
-      </w:r>
-      <w:proofErr w:type="spellEnd"/>
-      <w:proofErr w:type="gramEnd"/>
-      <w:r>
-        <w:rPr>
-          <w:rStyle w:val="Code"/>
-        </w:rPr>
-        <w:t>(3000);</w:t>
+        <w:t>app.listen(3000);</w:t>
       </w:r>
     </w:p>
     <w:p>
@@ -3098,13 +1926,8 @@
       <w:pPr>
         <w:pStyle w:val="NoteLevel2"/>
       </w:pPr>
-      <w:proofErr w:type="spellStart"/>
-      <w:r>
-        <w:t>Javascript</w:t>
-      </w:r>
-      <w:proofErr w:type="spellEnd"/>
-      <w:r>
-        <w:t xml:space="preserve"> deals with this by using callbacks to ensure certain tasks are triggered following the execution of a function</w:t>
+      <w:r>
+        <w:t>Javascript deals with this by using callbacks to ensure certain tasks are triggered following the execution of a function</w:t>
       </w:r>
     </w:p>
     <w:p>
@@ -3155,14 +1978,12 @@
           <w:rStyle w:val="CodeBlack"/>
         </w:rPr>
       </w:pPr>
-      <w:proofErr w:type="gramStart"/>
       <w:r>
         <w:rPr>
           <w:rStyle w:val="CodeBlack"/>
         </w:rPr>
         <w:t>request</w:t>
       </w:r>
-      <w:proofErr w:type="gramEnd"/>
     </w:p>
     <w:p>
       <w:pPr>
@@ -3171,14 +1992,12 @@
           <w:rStyle w:val="CodeBlack"/>
         </w:rPr>
       </w:pPr>
-      <w:proofErr w:type="gramStart"/>
       <w:r>
         <w:rPr>
           <w:rStyle w:val="CodeBlack"/>
         </w:rPr>
         <w:t>connection</w:t>
       </w:r>
-      <w:proofErr w:type="gramEnd"/>
     </w:p>
     <w:p>
       <w:pPr>
@@ -3187,14 +2006,12 @@
           <w:rStyle w:val="CodeBlack"/>
         </w:rPr>
       </w:pPr>
-      <w:proofErr w:type="gramStart"/>
       <w:r>
         <w:rPr>
           <w:rStyle w:val="CodeBlack"/>
         </w:rPr>
         <w:t>close</w:t>
       </w:r>
-      <w:proofErr w:type="gramEnd"/>
     </w:p>
     <w:p>
       <w:pPr>
@@ -3325,16 +2142,12 @@
         </w:numPr>
         <w:ind w:left="360" w:hanging="360"/>
       </w:pPr>
-      <w:proofErr w:type="spellStart"/>
-      <w:proofErr w:type="gramStart"/>
       <w:r>
         <w:rPr>
           <w:rStyle w:val="CodeBlack"/>
         </w:rPr>
         <w:t>setTimeout</w:t>
       </w:r>
-      <w:proofErr w:type="spellEnd"/>
-      <w:proofErr w:type="gramEnd"/>
       <w:r>
         <w:t xml:space="preserve"> is put on these requests that calls a function or executes a code snippet after a specified delay.</w:t>
       </w:r>
@@ -3420,13 +2233,8 @@
         </w:numPr>
       </w:pPr>
       <w:r>
-        <w:t xml:space="preserve">Time line of requests, callback and </w:t>
-      </w:r>
-      <w:proofErr w:type="spellStart"/>
-      <w:r>
-        <w:t>setTimeouts</w:t>
-      </w:r>
-      <w:proofErr w:type="spellEnd"/>
+        <w:t>Time line of requests, callback and setTimeouts</w:t>
+      </w:r>
     </w:p>
     <w:p>
       <w:pPr>
@@ -3509,18 +2317,10 @@
         </w:numPr>
       </w:pPr>
       <w:r>
-        <w:t xml:space="preserve">This process has no blocking code being that all these functions are being executed together and are only governed by </w:t>
-      </w:r>
-      <w:proofErr w:type="gramStart"/>
-      <w:r>
-        <w:t>timeouts</w:t>
-      </w:r>
-      <w:r>
-        <w:t xml:space="preserve"> which</w:t>
-      </w:r>
-      <w:proofErr w:type="gramEnd"/>
-      <w:r>
-        <w:t xml:space="preserve"> we can set to a time we choose.</w:t>
+        <w:t>This process has no blocking code being that all these functions are being executed together and are only governed by timeouts</w:t>
+      </w:r>
+      <w:r>
+        <w:t xml:space="preserve"> which we can set to a time we choose.</w:t>
       </w:r>
     </w:p>
     <w:p>
@@ -4116,23 +2916,7 @@
     </w:p>
     <w:p>
       <w:r>
-        <w:t xml:space="preserve">A router is an isolated instance of middleware and routes. Routers can be thought of as “mini” applications only capable of performing middleware and routing. Every express application has a </w:t>
-      </w:r>
-      <w:proofErr w:type="spellStart"/>
-      <w:r>
-        <w:t>builtin</w:t>
-      </w:r>
-      <w:proofErr w:type="spellEnd"/>
-      <w:r>
-        <w:t xml:space="preserve"> app router. Routers behave like middleware themselves and can be “</w:t>
-      </w:r>
-      <w:proofErr w:type="gramStart"/>
-      <w:r>
-        <w:t>.use</w:t>
-      </w:r>
-      <w:proofErr w:type="gramEnd"/>
-      <w:r>
-        <w:t>()’d” by the app or in other routers</w:t>
+        <w:t>A router is an isolated instance of middleware and routes. Routers can be thought of as “mini” applications only capable of performing middleware and routing. Every express application has a builtin app router. Routers behave like middleware themselves and can be “.use()’d” by the app or in other routers</w:t>
       </w:r>
     </w:p>
     <w:p/>
@@ -4292,32 +3076,11 @@
         <w:t>R</w:t>
       </w:r>
       <w:r>
-        <w:t>egister our previously defined routes with the application using the prefix ‘/</w:t>
-      </w:r>
-      <w:proofErr w:type="spellStart"/>
-      <w:proofErr w:type="gramStart"/>
-      <w:r>
-        <w:t>api</w:t>
-      </w:r>
-      <w:proofErr w:type="spellEnd"/>
-      <w:proofErr w:type="gramEnd"/>
-      <w:r>
-        <w:t>’. This means that all defined routes will be prefixed with ‘/</w:t>
-      </w:r>
-      <w:proofErr w:type="spellStart"/>
-      <w:proofErr w:type="gramStart"/>
-      <w:r>
-        <w:t>api</w:t>
-      </w:r>
-      <w:proofErr w:type="spellEnd"/>
-      <w:proofErr w:type="gramEnd"/>
-      <w:r>
-        <w:t>’.</w:t>
+        <w:t>egister our previously defined routes with the application using the prefix ‘/api’. This means that all defined routes will be prefixed with ‘/api’.</w:t>
       </w:r>
     </w:p>
     <w:p/>
     <w:p>
-      <w:proofErr w:type="gramStart"/>
       <w:r>
         <w:t>C</w:t>
       </w:r>
@@ -4336,7 +3099,6 @@
         </w:rPr>
         <w:t>listen</w:t>
       </w:r>
-      <w:proofErr w:type="gramEnd"/>
       <w:r>
         <w:t> on our</w:t>
       </w:r>
@@ -4435,14 +3197,12 @@
           <w:b/>
         </w:rPr>
       </w:pPr>
-      <w:proofErr w:type="spellStart"/>
       <w:r>
         <w:rPr>
           <w:b/>
         </w:rPr>
         <w:t>Nodemon</w:t>
       </w:r>
-      <w:proofErr w:type="spellEnd"/>
     </w:p>
     <w:p>
       <w:pPr>
@@ -4472,72 +3232,36 @@
           <w:rStyle w:val="bash"/>
           <w:highlight w:val="black"/>
         </w:rPr>
-        <w:t xml:space="preserve">$ </w:t>
-      </w:r>
-      <w:proofErr w:type="spellStart"/>
-      <w:proofErr w:type="gramStart"/>
+        <w:t>$ npm install -g nodemon</w:t>
+      </w:r>
+    </w:p>
+    <w:p/>
+    <w:p>
+      <w:pPr>
+        <w:pStyle w:val="NoteLevel2"/>
+      </w:pPr>
+      <w:r>
+        <w:t>I</w:t>
+      </w:r>
+      <w:r>
+        <w:t>nstead of using </w:t>
+      </w:r>
       <w:r>
         <w:rPr>
           <w:rStyle w:val="bash"/>
           <w:highlight w:val="black"/>
         </w:rPr>
-        <w:t>npm</w:t>
-      </w:r>
-      <w:proofErr w:type="spellEnd"/>
-      <w:proofErr w:type="gramEnd"/>
+        <w:t>node server.js</w:t>
+      </w:r>
+      <w:r>
+        <w:t> to run your application, you can use </w:t>
+      </w:r>
       <w:r>
         <w:rPr>
           <w:rStyle w:val="bash"/>
           <w:highlight w:val="black"/>
         </w:rPr>
-        <w:t xml:space="preserve"> install -g </w:t>
-      </w:r>
-      <w:proofErr w:type="spellStart"/>
-      <w:r>
-        <w:rPr>
-          <w:rStyle w:val="bash"/>
-          <w:highlight w:val="black"/>
-        </w:rPr>
-        <w:t>nodemon</w:t>
-      </w:r>
-      <w:proofErr w:type="spellEnd"/>
-    </w:p>
-    <w:p/>
-    <w:p>
-      <w:pPr>
-        <w:pStyle w:val="NoteLevel2"/>
-      </w:pPr>
-      <w:r>
-        <w:t>I</w:t>
-      </w:r>
-      <w:r>
-        <w:t>nstead of using </w:t>
-      </w:r>
-      <w:r>
-        <w:rPr>
-          <w:rStyle w:val="bash"/>
-          <w:highlight w:val="black"/>
-        </w:rPr>
-        <w:t>node server.js</w:t>
-      </w:r>
-      <w:r>
-        <w:t> to run your application, you can use </w:t>
-      </w:r>
-      <w:proofErr w:type="spellStart"/>
-      <w:r>
-        <w:rPr>
-          <w:rStyle w:val="bash"/>
-          <w:highlight w:val="black"/>
-        </w:rPr>
-        <w:t>nodemon</w:t>
-      </w:r>
-      <w:proofErr w:type="spellEnd"/>
-      <w:r>
-        <w:rPr>
-          <w:rStyle w:val="bash"/>
-          <w:highlight w:val="black"/>
-        </w:rPr>
-        <w:t xml:space="preserve"> server.js</w:t>
+        <w:t>nodemon server.js</w:t>
       </w:r>
       <w:r>
         <w:t>. It will watch for any changes in your application and automatically restart your server for you</w:t>
@@ -4555,13 +3279,8 @@
       </w:r>
     </w:p>
     <w:p>
-      <w:proofErr w:type="gramStart"/>
-      <w:r>
-        <w:t>a</w:t>
-      </w:r>
-      <w:proofErr w:type="gramEnd"/>
-      <w:r>
-        <w:t xml:space="preserve"> debugger interface for Node.js applications that uses the Blink Developer Tools</w:t>
+      <w:r>
+        <w:t>a debugger interface for Node.js applications that uses the Blink Developer Tools</w:t>
       </w:r>
     </w:p>
     <w:p>
@@ -4577,66 +3296,32 @@
           <w:rStyle w:val="bash"/>
           <w:highlight w:val="black"/>
         </w:rPr>
-        <w:t xml:space="preserve">$ </w:t>
-      </w:r>
-      <w:proofErr w:type="spellStart"/>
-      <w:proofErr w:type="gramStart"/>
-      <w:r>
+        <w:t>$ npm install -g node-inspector</w:t>
+      </w:r>
+    </w:p>
+    <w:p>
+      <w:r>
+        <w:t>Once it is installed, you can run it using the following command. This will start the debugger and open your browser.</w:t>
+      </w:r>
+    </w:p>
+    <w:p>
+      <w:pPr>
+        <w:pStyle w:val="NoteLevel1"/>
+        <w:tabs>
+          <w:tab w:val="clear" w:pos="360"/>
+          <w:tab w:val="num" w:pos="0"/>
+        </w:tabs>
         <w:rPr>
           <w:rStyle w:val="bash"/>
           <w:highlight w:val="black"/>
         </w:rPr>
-        <w:t>npm</w:t>
-      </w:r>
-      <w:proofErr w:type="spellEnd"/>
-      <w:proofErr w:type="gramEnd"/>
+      </w:pPr>
       <w:r>
         <w:rPr>
           <w:rStyle w:val="bash"/>
           <w:highlight w:val="black"/>
         </w:rPr>
-        <w:t xml:space="preserve"> install -g node-inspector</w:t>
-      </w:r>
-    </w:p>
-    <w:p>
-      <w:r>
-        <w:t>Once it is installed, you can run it using the following command. This will start the debugger and open your browser.</w:t>
-      </w:r>
-    </w:p>
-    <w:p>
-      <w:pPr>
-        <w:pStyle w:val="NoteLevel1"/>
-        <w:tabs>
-          <w:tab w:val="clear" w:pos="360"/>
-          <w:tab w:val="num" w:pos="0"/>
-        </w:tabs>
-        <w:rPr>
-          <w:rStyle w:val="bash"/>
-          <w:highlight w:val="black"/>
-        </w:rPr>
-      </w:pPr>
-      <w:r>
-        <w:rPr>
-          <w:rStyle w:val="bash"/>
-          <w:highlight w:val="black"/>
-        </w:rPr>
-        <w:t xml:space="preserve">$ </w:t>
-      </w:r>
-      <w:proofErr w:type="gramStart"/>
-      <w:r>
-        <w:rPr>
-          <w:rStyle w:val="bash"/>
-          <w:highlight w:val="black"/>
-        </w:rPr>
-        <w:t>node</w:t>
-      </w:r>
-      <w:proofErr w:type="gramEnd"/>
-      <w:r>
-        <w:rPr>
-          <w:rStyle w:val="bash"/>
-          <w:highlight w:val="black"/>
-        </w:rPr>
-        <w:t>-debug server.js</w:t>
+        <w:t>$ node-debug server.js</w:t>
       </w:r>
     </w:p>
     <w:p>
@@ -4794,16 +3479,11 @@
       </w:r>
     </w:p>
     <w:p>
-      <w:proofErr w:type="gramStart"/>
       <w:r>
         <w:t>A</w:t>
       </w:r>
       <w:r>
-        <w:t xml:space="preserve"> powerful HTTP client to help test web services easily and efficiently.</w:t>
-      </w:r>
-      <w:proofErr w:type="gramEnd"/>
-      <w:r>
-        <w:t xml:space="preserve"> It lets you craft simple as well as complex HTTP requests quickly. </w:t>
+        <w:t xml:space="preserve"> powerful HTTP client to help test web services easily and efficiently. It lets you craft simple as well as complex HTTP requests quickly. </w:t>
       </w:r>
     </w:p>
     <w:p>
@@ -4827,23 +3507,7 @@
         <w:t>E</w:t>
       </w:r>
       <w:r>
-        <w:t>nter our URL in the input field where it says, “Enter request URL here”. Type in ‘http://localhost</w:t>
-      </w:r>
-      <w:proofErr w:type="gramStart"/>
-      <w:r>
-        <w:t>:3000</w:t>
-      </w:r>
-      <w:proofErr w:type="gramEnd"/>
-      <w:r>
-        <w:t>/</w:t>
-      </w:r>
-      <w:proofErr w:type="spellStart"/>
-      <w:r>
-        <w:t>api</w:t>
-      </w:r>
-      <w:proofErr w:type="spellEnd"/>
-      <w:r>
-        <w:t>’ and press Send</w:t>
+        <w:t>nter our URL in the input field where it says, “Enter request URL here”. Type in ‘http://localhost:3000/api’ and press Send</w:t>
       </w:r>
     </w:p>
     <w:p>
@@ -4935,16 +3599,8 @@
         <w:rPr>
           <w:b/>
         </w:rPr>
-        <w:t xml:space="preserve">Storage on Node with </w:t>
-      </w:r>
-      <w:proofErr w:type="spellStart"/>
-      <w:r>
-        <w:rPr>
-          <w:b/>
-        </w:rPr>
-        <w:t>MongoDB</w:t>
-      </w:r>
-      <w:proofErr w:type="spellEnd"/>
+        <w:t>Storage on Node with MongoDB</w:t>
+      </w:r>
     </w:p>
     <w:p>
       <w:pPr>
@@ -4973,25 +3629,7 @@
           <w:rStyle w:val="bash"/>
           <w:highlight w:val="black"/>
         </w:rPr>
-        <w:t xml:space="preserve">$ </w:t>
-      </w:r>
-      <w:proofErr w:type="spellStart"/>
-      <w:proofErr w:type="gramStart"/>
-      <w:r>
-        <w:rPr>
-          <w:rStyle w:val="bash"/>
-          <w:highlight w:val="black"/>
-        </w:rPr>
-        <w:t>npm</w:t>
-      </w:r>
-      <w:proofErr w:type="spellEnd"/>
-      <w:proofErr w:type="gramEnd"/>
-      <w:r>
-        <w:rPr>
-          <w:rStyle w:val="bash"/>
-          <w:highlight w:val="black"/>
-        </w:rPr>
-        <w:t xml:space="preserve"> install mongoose --save</w:t>
+        <w:t>$ npm install mongoose --save</w:t>
       </w:r>
     </w:p>
     <w:p>
@@ -5150,23 +3788,7 @@
         </w:numPr>
       </w:pPr>
       <w:r>
-        <w:t xml:space="preserve">Created a Mongoose </w:t>
-      </w:r>
-      <w:proofErr w:type="gramStart"/>
-      <w:r>
-        <w:t>schema which</w:t>
-      </w:r>
-      <w:proofErr w:type="gramEnd"/>
-      <w:r>
-        <w:t xml:space="preserve"> maps to a </w:t>
-      </w:r>
-      <w:proofErr w:type="spellStart"/>
-      <w:r>
-        <w:t>MongoDB</w:t>
-      </w:r>
-      <w:proofErr w:type="spellEnd"/>
-      <w:r>
-        <w:t xml:space="preserve"> collection and defines the shape of the documents within that collection.</w:t>
+        <w:t>Created a Mongoose schema which maps to a MongoDB collection and defines the shape of the documents within that collection.</w:t>
       </w:r>
     </w:p>
     <w:p>
@@ -5353,25 +3975,7 @@
           <w:rStyle w:val="bash"/>
           <w:highlight w:val="black"/>
         </w:rPr>
-        <w:t xml:space="preserve">$ </w:t>
-      </w:r>
-      <w:proofErr w:type="spellStart"/>
-      <w:proofErr w:type="gramStart"/>
-      <w:r>
-        <w:rPr>
-          <w:rStyle w:val="bash"/>
-          <w:highlight w:val="black"/>
-        </w:rPr>
-        <w:t>npm</w:t>
-      </w:r>
-      <w:proofErr w:type="spellEnd"/>
-      <w:proofErr w:type="gramEnd"/>
-      <w:r>
-        <w:rPr>
-          <w:rStyle w:val="bash"/>
-          <w:highlight w:val="black"/>
-        </w:rPr>
-        <w:t xml:space="preserve"> install body-parser --save</w:t>
+        <w:t>$ npm install body-parser --save</w:t>
       </w:r>
     </w:p>
     <w:p>
@@ -5586,23 +4190,7 @@
         <w:t xml:space="preserve">Then </w:t>
       </w:r>
       <w:r>
-        <w:t xml:space="preserve">call save on the Beer </w:t>
-      </w:r>
-      <w:proofErr w:type="gramStart"/>
-      <w:r>
-        <w:t>model which</w:t>
-      </w:r>
-      <w:proofErr w:type="gramEnd"/>
-      <w:r>
-        <w:t xml:space="preserve"> is a Mongoose function that will save the model to the </w:t>
-      </w:r>
-      <w:proofErr w:type="spellStart"/>
-      <w:r>
-        <w:t>MongoDB</w:t>
-      </w:r>
-      <w:proofErr w:type="spellEnd"/>
-      <w:r>
-        <w:t xml:space="preserve"> database.</w:t>
+        <w:t>call save on the Beer model which is a Mongoose function that will save the model to the MongoDB database.</w:t>
       </w:r>
     </w:p>
     <w:p>
@@ -5675,31 +4263,15 @@
         <w:rPr>
           <w:rStyle w:val="Code"/>
         </w:rPr>
-        <w:t>to x-www-form-</w:t>
-      </w:r>
-      <w:proofErr w:type="spellStart"/>
-      <w:r>
-        <w:rPr>
-          <w:rStyle w:val="Code"/>
-        </w:rPr>
-        <w:t>urlencoded</w:t>
-      </w:r>
-      <w:proofErr w:type="spellEnd"/>
+        <w:t>to x-www-form-urlencoded</w:t>
+      </w:r>
     </w:p>
     <w:p>
       <w:pPr>
         <w:pStyle w:val="NoteLevel3"/>
       </w:pPr>
       <w:r>
-        <w:t xml:space="preserve"> Enter in the </w:t>
-      </w:r>
-      <w:proofErr w:type="spellStart"/>
-      <w:r>
-        <w:t>url</w:t>
-      </w:r>
-      <w:proofErr w:type="spellEnd"/>
-      <w:r>
-        <w:t xml:space="preserve"> and 3 key value pairs</w:t>
+        <w:t xml:space="preserve"> Enter in the url and 3 key value pairs</w:t>
       </w:r>
     </w:p>
     <w:p>
@@ -5826,15 +4398,7 @@
         <w:t>I</w:t>
       </w:r>
       <w:r>
-        <w:t xml:space="preserve">n this case we use the Mongoose Beer model to call find which will query the </w:t>
-      </w:r>
-      <w:proofErr w:type="spellStart"/>
-      <w:r>
-        <w:t>MongoDB</w:t>
-      </w:r>
-      <w:proofErr w:type="spellEnd"/>
-      <w:r>
-        <w:t xml:space="preserve"> database and return all our beer</w:t>
+        <w:t>n this case we use the Mongoose Beer model to call find which will query the MongoDB database and return all our beer</w:t>
       </w:r>
     </w:p>
     <w:p>
@@ -6029,31 +4593,7 @@
     </w:p>
     <w:p>
       <w:r>
-        <w:t>This new route contains the id of the beer we want /</w:t>
-      </w:r>
-      <w:proofErr w:type="spellStart"/>
-      <w:r>
-        <w:t>api</w:t>
-      </w:r>
-      <w:proofErr w:type="spellEnd"/>
-      <w:r>
-        <w:t>/beers/</w:t>
-      </w:r>
-      <w:proofErr w:type="gramStart"/>
-      <w:r>
-        <w:t>:</w:t>
-      </w:r>
-      <w:proofErr w:type="spellStart"/>
-      <w:r>
-        <w:t>beer</w:t>
-      </w:r>
-      <w:proofErr w:type="gramEnd"/>
-      <w:r>
-        <w:t>_id</w:t>
-      </w:r>
-      <w:proofErr w:type="spellEnd"/>
-      <w:r>
-        <w:t>'</w:t>
+        <w:t>This new route contains the id of the beer we want /api/beers/:beer_id'</w:t>
       </w:r>
     </w:p>
     <w:p>
@@ -6074,39 +4614,21 @@
       <w:r>
         <w:t>We end up using the Mongoose Beer model function </w:t>
       </w:r>
-      <w:proofErr w:type="spellStart"/>
-      <w:proofErr w:type="gramStart"/>
       <w:r>
         <w:rPr>
           <w:rStyle w:val="Code"/>
         </w:rPr>
-        <w:t>findById</w:t>
-      </w:r>
-      <w:proofErr w:type="spellEnd"/>
+        <w:t>findById()</w:t>
+      </w:r>
+      <w:r>
+        <w:t> and pass in the </w:t>
+      </w:r>
       <w:r>
         <w:rPr>
           <w:rStyle w:val="Code"/>
         </w:rPr>
-        <w:t>(</w:t>
-      </w:r>
-      <w:proofErr w:type="gramEnd"/>
-      <w:r>
-        <w:rPr>
-          <w:rStyle w:val="Code"/>
-        </w:rPr>
-        <w:t>)</w:t>
-      </w:r>
-      <w:r>
-        <w:t> and pass in the </w:t>
-      </w:r>
-      <w:proofErr w:type="spellStart"/>
-      <w:r>
-        <w:rPr>
-          <w:rStyle w:val="Code"/>
-        </w:rPr>
         <w:t>beer_id</w:t>
       </w:r>
-      <w:proofErr w:type="spellEnd"/>
       <w:r>
         <w:t xml:space="preserve"> </w:t>
       </w:r>
@@ -6201,30 +4723,14 @@
         <w:t>Postman</w:t>
       </w:r>
       <w:r>
-        <w:t xml:space="preserve"> you can make a request to http://localhost</w:t>
-      </w:r>
-      <w:proofErr w:type="gramStart"/>
-      <w:r>
-        <w:t>:3000</w:t>
-      </w:r>
-      <w:proofErr w:type="gramEnd"/>
-      <w:r>
-        <w:t>/api/beers/:beer_id and replace </w:t>
+        <w:t xml:space="preserve"> you can make a request to http://localhost:3000/api/beers/:beer_id and replace </w:t>
       </w:r>
       <w:r>
         <w:rPr>
           <w:rStyle w:val="Code"/>
         </w:rPr>
-        <w:t>:</w:t>
-      </w:r>
-      <w:proofErr w:type="spellStart"/>
-      <w:r>
-        <w:rPr>
-          <w:rStyle w:val="Code"/>
-        </w:rPr>
-        <w:t>beer_id</w:t>
-      </w:r>
-      <w:proofErr w:type="spellEnd"/>
+        <w:t>:beer_id</w:t>
+      </w:r>
       <w:r>
         <w:t> with your id</w:t>
       </w:r>
@@ -6295,11 +4801,224 @@
           </wp:inline>
         </w:drawing>
       </w:r>
+    </w:p>
+    <w:p>
+      <w:pPr>
+        <w:pStyle w:val="NoteLevel1"/>
+        <w:numPr>
+          <w:ilvl w:val="0"/>
+          <w:numId w:val="0"/>
+        </w:numPr>
+        <w:ind w:left="360" w:hanging="360"/>
+        <w:rPr>
+          <w:b/>
+        </w:rPr>
+      </w:pPr>
+    </w:p>
+    <w:p>
+      <w:pPr>
+        <w:pStyle w:val="NoteLevel1"/>
+        <w:numPr>
+          <w:ilvl w:val="0"/>
+          <w:numId w:val="0"/>
+        </w:numPr>
+        <w:ind w:left="360" w:hanging="360"/>
+        <w:rPr>
+          <w:b/>
+        </w:rPr>
+      </w:pPr>
+      <w:r>
+        <w:rPr>
+          <w:b/>
+        </w:rPr>
+        <w:t>Updating with PUT</w:t>
+      </w:r>
+    </w:p>
+    <w:p>
+      <w:r>
+        <w:t>For each model</w:t>
+      </w:r>
+      <w:r>
+        <w:t xml:space="preserve"> we remove, we need to update our quantity. </w:t>
+      </w:r>
+    </w:p>
+    <w:p>
+      <w:pPr>
+        <w:pStyle w:val="NoteLevel2"/>
+      </w:pPr>
+      <w:r>
+        <w:t>This is</w:t>
+      </w:r>
+      <w:r>
+        <w:t xml:space="preserve"> done by implementing support for the PUT method</w:t>
+      </w:r>
+    </w:p>
+    <w:p>
+      <w:pPr>
+        <w:pStyle w:val="NoteLevel1"/>
+        <w:numPr>
+          <w:ilvl w:val="0"/>
+          <w:numId w:val="0"/>
+        </w:numPr>
+        <w:ind w:left="360" w:hanging="360"/>
+      </w:pPr>
+      <w:r>
+        <w:rPr>
+          <w:noProof/>
+        </w:rPr>
+        <w:drawing>
+          <wp:inline distT="0" distB="0" distL="0" distR="0" wp14:anchorId="725F7AC9" wp14:editId="103C29B3">
+            <wp:extent cx="5943600" cy="4597400"/>
+            <wp:effectExtent l="0" t="0" r="0" b="0"/>
+            <wp:docPr id="31" name="Picture 22" descr="Macintosh HD:Users:evanturner:Desktop:Screen Shot 2015-01-22 at 8.08.32 PM.png"/>
+            <wp:cNvGraphicFramePr>
+              <a:graphicFrameLocks xmlns:a="http://schemas.openxmlformats.org/drawingml/2006/main" noChangeAspect="1"/>
+            </wp:cNvGraphicFramePr>
+            <a:graphic xmlns:a="http://schemas.openxmlformats.org/drawingml/2006/main">
+              <a:graphicData uri="http://schemas.openxmlformats.org/drawingml/2006/picture">
+                <pic:pic xmlns:pic="http://schemas.openxmlformats.org/drawingml/2006/picture">
+                  <pic:nvPicPr>
+                    <pic:cNvPr id="0" name="Picture 22" descr="Macintosh HD:Users:evanturner:Desktop:Screen Shot 2015-01-22 at 8.08.32 PM.png"/>
+                    <pic:cNvPicPr>
+                      <a:picLocks noChangeAspect="1" noChangeArrowheads="1"/>
+                    </pic:cNvPicPr>
+                  </pic:nvPicPr>
+                  <pic:blipFill>
+                    <a:blip r:embed="rId42">
+                      <a:extLst>
+                        <a:ext uri="{28A0092B-C50C-407E-A947-70E740481C1C}">
+                          <a14:useLocalDpi xmlns:a14="http://schemas.microsoft.com/office/drawing/2010/main" val="0"/>
+                        </a:ext>
+                      </a:extLst>
+                    </a:blip>
+                    <a:srcRect/>
+                    <a:stretch>
+                      <a:fillRect/>
+                    </a:stretch>
+                  </pic:blipFill>
+                  <pic:spPr bwMode="auto">
+                    <a:xfrm>
+                      <a:off x="0" y="0"/>
+                      <a:ext cx="5943600" cy="4597400"/>
+                    </a:xfrm>
+                    <a:prstGeom prst="rect">
+                      <a:avLst/>
+                    </a:prstGeom>
+                    <a:noFill/>
+                    <a:ln>
+                      <a:noFill/>
+                    </a:ln>
+                  </pic:spPr>
+                </pic:pic>
+              </a:graphicData>
+            </a:graphic>
+          </wp:inline>
+        </w:drawing>
+      </w:r>
+    </w:p>
+    <w:p>
+      <w:r>
+        <w:t xml:space="preserve">Just like we did for getting a single beer, we used the same route but implemented functionality to handle </w:t>
+      </w:r>
+      <w:r>
+        <w:rPr>
+          <w:b/>
+        </w:rPr>
+        <w:t>PUT</w:t>
+      </w:r>
+      <w:r>
+        <w:t xml:space="preserve"> requests. </w:t>
+      </w:r>
+    </w:p>
+    <w:p>
+      <w:pPr>
+        <w:pStyle w:val="NoteLevel2"/>
+      </w:pPr>
+      <w:r>
+        <w:t xml:space="preserve">We lookup the beer the same way, update its quantity, and then save it back to </w:t>
+      </w:r>
+      <w:r>
+        <w:rPr>
+          <w:b/>
+        </w:rPr>
+        <w:t>MongoDB</w:t>
+      </w:r>
+      <w:r>
+        <w:t>.</w:t>
+      </w:r>
+    </w:p>
+    <w:p>
+      <w:pPr>
+        <w:pStyle w:val="NoteLevel2"/>
+      </w:pPr>
+      <w:r>
+        <w:t xml:space="preserve">Using the same URL you used to </w:t>
+      </w:r>
+      <w:r>
+        <w:rPr>
+          <w:b/>
+        </w:rPr>
+        <w:t>GET</w:t>
+      </w:r>
+      <w:r>
+        <w:t xml:space="preserve"> a single beer, </w:t>
+      </w:r>
+    </w:p>
+    <w:p>
+      <w:pPr>
+        <w:pStyle w:val="NoteLevel2"/>
+      </w:pPr>
+      <w:r>
+        <w:t xml:space="preserve">We </w:t>
+      </w:r>
+      <w:r>
+        <w:t xml:space="preserve">update </w:t>
+      </w:r>
+      <w:r>
+        <w:rPr>
+          <w:b/>
+        </w:rPr>
+        <w:t>Postman</w:t>
+      </w:r>
+      <w:r>
+        <w:t xml:space="preserve"> to use </w:t>
+      </w:r>
+      <w:r>
+        <w:rPr>
+          <w:b/>
+        </w:rPr>
+        <w:t>PUT</w:t>
+      </w:r>
+      <w:r>
+        <w:t>, set data type to </w:t>
+      </w:r>
+      <w:r>
+        <w:rPr>
+          <w:rStyle w:val="Code"/>
+        </w:rPr>
+        <w:t>x-www-form-urlencoded</w:t>
+      </w:r>
+      <w:r>
+        <w:t xml:space="preserve">, and add a key value pair quantity </w:t>
+      </w:r>
+      <w:r>
+        <w:t>set to whatever number you want</w:t>
+      </w:r>
       <w:bookmarkStart w:id="2" w:name="_GoBack"/>
       <w:bookmarkEnd w:id="2"/>
     </w:p>
+    <w:p>
+      <w:pPr>
+        <w:pStyle w:val="NoteLevel1"/>
+        <w:numPr>
+          <w:ilvl w:val="0"/>
+          <w:numId w:val="0"/>
+        </w:numPr>
+        <w:ind w:left="360" w:hanging="360"/>
+      </w:pPr>
+    </w:p>
     <w:sectPr>
-      <w:headerReference w:type="first" r:id="rId42"/>
+      <w:headerReference w:type="first" r:id="rId43"/>
       <w:pgSz w:w="12240" w:h="15840"/>
       <w:pgMar w:top="1440" w:right="1440" w:bottom="1440" w:left="1440" w:header="720" w:footer="720" w:gutter="0"/>
       <w:cols w:space="720"/>
@@ -13705,7 +12424,7 @@
 </file>
 
 <file path=customXml/itemProps1.xml><?xml version="1.0" encoding="utf-8"?>
-<ds:datastoreItem xmlns:ds="http://schemas.openxmlformats.org/officeDocument/2006/customXml" ds:itemID="{257C0AC6-62C8-2E4E-B3E4-669F983EE514}">
+<ds:datastoreItem xmlns:ds="http://schemas.openxmlformats.org/officeDocument/2006/customXml" ds:itemID="{C8946CE4-F11C-404E-A260-E748DE704867}">
   <ds:schemaRefs>
     <ds:schemaRef ds:uri="http://schemas.openxmlformats.org/officeDocument/2006/bibliography"/>
   </ds:schemaRefs>

</xml_diff>

<commit_message>
added screenshot for PUT
</commit_message>
<xml_diff>
--- a/WDA.docx
+++ b/WDA.docx
@@ -16,6 +16,7 @@
           <w:highlight w:val="red"/>
         </w:rPr>
       </w:pPr>
+      <w:proofErr w:type="gramStart"/>
       <w:r>
         <w:rPr>
           <w:b/>
@@ -24,6 +25,7 @@
         </w:rPr>
         <w:t>s01</w:t>
       </w:r>
+      <w:proofErr w:type="gramEnd"/>
       <w:r>
         <w:rPr>
           <w:b/>
@@ -46,17 +48,24 @@
           <w:b/>
         </w:rPr>
       </w:pPr>
+      <w:proofErr w:type="gramStart"/>
       <w:r>
         <w:rPr>
           <w:b/>
         </w:rPr>
         <w:t>e01</w:t>
       </w:r>
-    </w:p>
-    <w:p>
-      <w:r>
-        <w:t>1. MongoDB</w:t>
-      </w:r>
+      <w:proofErr w:type="gramEnd"/>
+    </w:p>
+    <w:p>
+      <w:r>
+        <w:t xml:space="preserve">1. </w:t>
+      </w:r>
+      <w:proofErr w:type="spellStart"/>
+      <w:r>
+        <w:t>MongoDB</w:t>
+      </w:r>
+      <w:proofErr w:type="spellEnd"/>
     </w:p>
     <w:p/>
     <w:p>
@@ -79,12 +88,14 @@
           <w:u w:val="single"/>
         </w:rPr>
       </w:pPr>
+      <w:proofErr w:type="spellStart"/>
       <w:r>
         <w:rPr>
           <w:u w:val="single"/>
         </w:rPr>
         <w:t>MongoDB</w:t>
       </w:r>
+      <w:proofErr w:type="spellEnd"/>
     </w:p>
     <w:p>
       <w:pPr>
@@ -135,12 +146,21 @@
           <w:highlight w:val="black"/>
         </w:rPr>
       </w:pPr>
+      <w:proofErr w:type="gramStart"/>
       <w:r>
         <w:rPr>
           <w:rStyle w:val="bash"/>
           <w:highlight w:val="black"/>
         </w:rPr>
-        <w:t>brew update</w:t>
+        <w:t>brew</w:t>
+      </w:r>
+      <w:proofErr w:type="gramEnd"/>
+      <w:r>
+        <w:rPr>
+          <w:rStyle w:val="bash"/>
+          <w:highlight w:val="black"/>
+        </w:rPr>
+        <w:t xml:space="preserve"> update</w:t>
       </w:r>
     </w:p>
     <w:p>
@@ -159,13 +179,31 @@
           <w:highlight w:val="black"/>
         </w:rPr>
       </w:pPr>
+      <w:proofErr w:type="gramStart"/>
       <w:r>
         <w:rPr>
           <w:rStyle w:val="bash"/>
           <w:highlight w:val="black"/>
         </w:rPr>
-        <w:t>brew install mongodb</w:t>
-      </w:r>
+        <w:t>brew</w:t>
+      </w:r>
+      <w:proofErr w:type="gramEnd"/>
+      <w:r>
+        <w:rPr>
+          <w:rStyle w:val="bash"/>
+          <w:highlight w:val="black"/>
+        </w:rPr>
+        <w:t xml:space="preserve"> install </w:t>
+      </w:r>
+      <w:proofErr w:type="spellStart"/>
+      <w:r>
+        <w:rPr>
+          <w:rStyle w:val="bash"/>
+          <w:highlight w:val="black"/>
+        </w:rPr>
+        <w:t>mongodb</w:t>
+      </w:r>
+      <w:proofErr w:type="spellEnd"/>
     </w:p>
     <w:p>
       <w:pPr>
@@ -188,7 +226,15 @@
         </w:numPr>
       </w:pPr>
       <w:r>
-        <w:t>Create a data/db folder where you want your databases to be sourced</w:t>
+        <w:t>Create a data/</w:t>
+      </w:r>
+      <w:proofErr w:type="spellStart"/>
+      <w:r>
+        <w:t>db</w:t>
+      </w:r>
+      <w:proofErr w:type="spellEnd"/>
+      <w:r>
+        <w:t xml:space="preserve"> folder where you want your databases to be sourced</w:t>
       </w:r>
     </w:p>
     <w:p>
@@ -207,13 +253,65 @@
           <w:highlight w:val="black"/>
         </w:rPr>
       </w:pPr>
+      <w:proofErr w:type="spellStart"/>
+      <w:proofErr w:type="gramStart"/>
       <w:r>
         <w:rPr>
           <w:rStyle w:val="bash"/>
           <w:highlight w:val="black"/>
         </w:rPr>
-        <w:t>mkdir –p users/evanturner/src/data/db</w:t>
-      </w:r>
+        <w:t>mkdir</w:t>
+      </w:r>
+      <w:proofErr w:type="spellEnd"/>
+      <w:proofErr w:type="gramEnd"/>
+      <w:r>
+        <w:rPr>
+          <w:rStyle w:val="bash"/>
+          <w:highlight w:val="black"/>
+        </w:rPr>
+        <w:t xml:space="preserve"> –p users/</w:t>
+      </w:r>
+      <w:proofErr w:type="spellStart"/>
+      <w:r>
+        <w:rPr>
+          <w:rStyle w:val="bash"/>
+          <w:highlight w:val="black"/>
+        </w:rPr>
+        <w:t>evanturner</w:t>
+      </w:r>
+      <w:proofErr w:type="spellEnd"/>
+      <w:r>
+        <w:rPr>
+          <w:rStyle w:val="bash"/>
+          <w:highlight w:val="black"/>
+        </w:rPr>
+        <w:t>/</w:t>
+      </w:r>
+      <w:proofErr w:type="spellStart"/>
+      <w:r>
+        <w:rPr>
+          <w:rStyle w:val="bash"/>
+          <w:highlight w:val="black"/>
+        </w:rPr>
+        <w:t>src</w:t>
+      </w:r>
+      <w:proofErr w:type="spellEnd"/>
+      <w:r>
+        <w:rPr>
+          <w:rStyle w:val="bash"/>
+          <w:highlight w:val="black"/>
+        </w:rPr>
+        <w:t>/data/</w:t>
+      </w:r>
+      <w:proofErr w:type="spellStart"/>
+      <w:r>
+        <w:rPr>
+          <w:rStyle w:val="bash"/>
+          <w:highlight w:val="black"/>
+        </w:rPr>
+        <w:t>db</w:t>
+      </w:r>
+      <w:proofErr w:type="spellEnd"/>
     </w:p>
     <w:p>
       <w:pPr>
@@ -238,24 +336,41 @@
         <w:t>ou connect to the database server, which runs a</w:t>
       </w:r>
       <w:r>
-        <w:t>s mongod</w:t>
-      </w:r>
+        <w:t xml:space="preserve">s </w:t>
+      </w:r>
+      <w:proofErr w:type="spellStart"/>
+      <w:r>
+        <w:t>mongod</w:t>
+      </w:r>
+      <w:proofErr w:type="spellEnd"/>
     </w:p>
     <w:p>
       <w:pPr>
         <w:pStyle w:val="NoteLevel2"/>
       </w:pPr>
+      <w:proofErr w:type="spellStart"/>
+      <w:proofErr w:type="gramStart"/>
       <w:r>
         <w:rPr>
           <w:b/>
         </w:rPr>
         <w:t>mongod</w:t>
       </w:r>
+      <w:proofErr w:type="spellEnd"/>
+      <w:proofErr w:type="gramEnd"/>
       <w:r>
         <w:t xml:space="preserve"> is the primary daemon </w:t>
       </w:r>
       <w:r>
-        <w:t xml:space="preserve">process for the MongoDB system. </w:t>
+        <w:t xml:space="preserve">process for the </w:t>
+      </w:r>
+      <w:proofErr w:type="spellStart"/>
+      <w:r>
+        <w:t>MongoDB</w:t>
+      </w:r>
+      <w:proofErr w:type="spellEnd"/>
+      <w:r>
+        <w:t xml:space="preserve"> system. </w:t>
       </w:r>
     </w:p>
     <w:p>
@@ -274,8 +389,21 @@
         </w:rPr>
       </w:pPr>
       <w:r>
-        <w:t>Specify the dbpath when loading mongod</w:t>
-      </w:r>
+        <w:t xml:space="preserve">Specify the </w:t>
+      </w:r>
+      <w:proofErr w:type="spellStart"/>
+      <w:r>
+        <w:t>dbpath</w:t>
+      </w:r>
+      <w:proofErr w:type="spellEnd"/>
+      <w:r>
+        <w:t xml:space="preserve"> when loading </w:t>
+      </w:r>
+      <w:proofErr w:type="spellStart"/>
+      <w:r>
+        <w:t>mongod</w:t>
+      </w:r>
+      <w:proofErr w:type="spellEnd"/>
     </w:p>
     <w:p>
       <w:pPr>
@@ -290,13 +418,65 @@
           <w:highlight w:val="black"/>
         </w:rPr>
       </w:pPr>
+      <w:proofErr w:type="spellStart"/>
+      <w:proofErr w:type="gramStart"/>
       <w:r>
         <w:rPr>
           <w:rStyle w:val="bash"/>
           <w:highlight w:val="black"/>
         </w:rPr>
-        <w:t>mongod --dbpath ~/src/data/db</w:t>
-      </w:r>
+        <w:t>mongod</w:t>
+      </w:r>
+      <w:proofErr w:type="spellEnd"/>
+      <w:proofErr w:type="gramEnd"/>
+      <w:r>
+        <w:rPr>
+          <w:rStyle w:val="bash"/>
+          <w:highlight w:val="black"/>
+        </w:rPr>
+        <w:t xml:space="preserve"> --</w:t>
+      </w:r>
+      <w:proofErr w:type="spellStart"/>
+      <w:r>
+        <w:rPr>
+          <w:rStyle w:val="bash"/>
+          <w:highlight w:val="black"/>
+        </w:rPr>
+        <w:t>dbpath</w:t>
+      </w:r>
+      <w:proofErr w:type="spellEnd"/>
+      <w:r>
+        <w:rPr>
+          <w:rStyle w:val="bash"/>
+          <w:highlight w:val="black"/>
+        </w:rPr>
+        <w:t xml:space="preserve"> ~/</w:t>
+      </w:r>
+      <w:proofErr w:type="spellStart"/>
+      <w:r>
+        <w:rPr>
+          <w:rStyle w:val="bash"/>
+          <w:highlight w:val="black"/>
+        </w:rPr>
+        <w:t>src</w:t>
+      </w:r>
+      <w:proofErr w:type="spellEnd"/>
+      <w:r>
+        <w:rPr>
+          <w:rStyle w:val="bash"/>
+          <w:highlight w:val="black"/>
+        </w:rPr>
+        <w:t>/data/</w:t>
+      </w:r>
+      <w:proofErr w:type="spellStart"/>
+      <w:r>
+        <w:rPr>
+          <w:rStyle w:val="bash"/>
+          <w:highlight w:val="black"/>
+        </w:rPr>
+        <w:t>db</w:t>
+      </w:r>
+      <w:proofErr w:type="spellEnd"/>
     </w:p>
     <w:p>
       <w:pPr>
@@ -408,6 +588,7 @@
           <w:highlight w:val="black"/>
         </w:rPr>
       </w:pPr>
+      <w:proofErr w:type="gramStart"/>
       <w:r>
         <w:rPr>
           <w:rStyle w:val="bash"/>
@@ -415,6 +596,7 @@
         </w:rPr>
         <w:t>mongo</w:t>
       </w:r>
+      <w:proofErr w:type="gramEnd"/>
     </w:p>
     <w:p>
       <w:pPr>
@@ -513,18 +695,29 @@
           <w:rStyle w:val="bash"/>
           <w:highlight w:val="black"/>
         </w:rPr>
-        <w:t>show dbs</w:t>
-      </w:r>
-      <w:r>
-        <w:t> operation again, it will not include the </w:t>
-      </w:r>
+        <w:t>show </w:t>
+      </w:r>
+      <w:proofErr w:type="spellStart"/>
       <w:r>
         <w:rPr>
           <w:rStyle w:val="bash"/>
           <w:highlight w:val="black"/>
         </w:rPr>
+        <w:t>dbs</w:t>
+      </w:r>
+      <w:proofErr w:type="spellEnd"/>
+      <w:r>
+        <w:t> operation again, it will not include the </w:t>
+      </w:r>
+      <w:proofErr w:type="spellStart"/>
+      <w:r>
+        <w:rPr>
+          <w:rStyle w:val="bash"/>
+          <w:highlight w:val="black"/>
+        </w:rPr>
         <w:t>book_library_db</w:t>
       </w:r>
+      <w:proofErr w:type="spellEnd"/>
       <w:r>
         <w:t> </w:t>
       </w:r>
@@ -536,9 +729,14 @@
       <w:pPr>
         <w:pStyle w:val="NoteLevel2"/>
       </w:pPr>
+      <w:proofErr w:type="spellStart"/>
       <w:r>
         <w:lastRenderedPageBreak/>
-        <w:t xml:space="preserve">MongoDB will not permanently create a database until you insert data into that database. </w:t>
+        <w:t>MongoDB</w:t>
+      </w:r>
+      <w:proofErr w:type="spellEnd"/>
+      <w:r>
+        <w:t xml:space="preserve"> will not permanently create a database until you insert data into that database. </w:t>
       </w:r>
     </w:p>
     <w:p>
@@ -561,11 +759,19 @@
           <w:u w:val="single"/>
         </w:rPr>
       </w:pPr>
+      <w:proofErr w:type="spellStart"/>
       <w:r>
         <w:rPr>
           <w:u w:val="single"/>
         </w:rPr>
-        <w:t>Mongod and Mongos</w:t>
+        <w:t>Mongod</w:t>
+      </w:r>
+      <w:proofErr w:type="spellEnd"/>
+      <w:r>
+        <w:rPr>
+          <w:u w:val="single"/>
+        </w:rPr>
+        <w:t xml:space="preserve"> and Mongos</w:t>
       </w:r>
     </w:p>
     <w:p>
@@ -588,9 +794,11 @@
           <w:numId w:val="0"/>
         </w:numPr>
       </w:pPr>
+      <w:proofErr w:type="spellStart"/>
       <w:r>
         <w:t>Mongod</w:t>
       </w:r>
+      <w:proofErr w:type="spellEnd"/>
     </w:p>
     <w:p>
       <w:pPr>
@@ -599,12 +807,14 @@
       <w:r>
         <w:t xml:space="preserve">The </w:t>
       </w:r>
+      <w:proofErr w:type="spellStart"/>
       <w:r>
         <w:rPr>
           <w:b/>
         </w:rPr>
         <w:t>mongod</w:t>
       </w:r>
+      <w:proofErr w:type="spellEnd"/>
       <w:r>
         <w:t> process is the primary database process that runs on an individual server. </w:t>
       </w:r>
@@ -625,8 +835,17 @@
         <w:pStyle w:val="NoteLevel2"/>
       </w:pPr>
       <w:r>
-        <w:t>You can start MongoDB from a command line by issuing the </w:t>
-      </w:r>
+        <w:t xml:space="preserve">You can start </w:t>
+      </w:r>
+      <w:proofErr w:type="spellStart"/>
+      <w:r>
+        <w:t>MongoDB</w:t>
+      </w:r>
+      <w:proofErr w:type="spellEnd"/>
+      <w:r>
+        <w:t xml:space="preserve"> from a command line by issuing the </w:t>
+      </w:r>
+      <w:proofErr w:type="spellStart"/>
       <w:r>
         <w:rPr>
           <w:rStyle w:val="bash"/>
@@ -634,6 +853,7 @@
         </w:rPr>
         <w:t>mongod</w:t>
       </w:r>
+      <w:proofErr w:type="spellEnd"/>
       <w:r>
         <w:t xml:space="preserve"> </w:t>
       </w:r>
@@ -668,18 +888,30 @@
       <w:pPr>
         <w:pStyle w:val="NoteLevel1"/>
       </w:pPr>
+      <w:proofErr w:type="gramStart"/>
       <w:r>
         <w:rPr>
           <w:rStyle w:val="CodeBlack"/>
         </w:rPr>
         <w:t>mongos</w:t>
       </w:r>
-      <w:r>
-        <w:t> provides a coherent MongoDB interface equivalent to a </w:t>
-      </w:r>
+      <w:proofErr w:type="gramEnd"/>
+      <w:r>
+        <w:t xml:space="preserve"> provides a coherent </w:t>
+      </w:r>
+      <w:proofErr w:type="spellStart"/>
+      <w:r>
+        <w:t>MongoDB</w:t>
+      </w:r>
+      <w:proofErr w:type="spellEnd"/>
+      <w:r>
+        <w:t xml:space="preserve"> interface equivalent to a </w:t>
+      </w:r>
+      <w:proofErr w:type="spellStart"/>
       <w:r>
         <w:t>mongod</w:t>
       </w:r>
+      <w:proofErr w:type="spellEnd"/>
       <w:r>
         <w:t> fr</w:t>
       </w:r>
@@ -708,20 +940,51 @@
       <w:pPr>
         <w:pStyle w:val="NoteLevel2"/>
       </w:pPr>
-      <w:r>
-        <w:t>mongos for “MongoDB Shard,” is a routing service for MongoDB shard configurations that processes queries from the application layer, and determines the location of this data in the sharded cluster, in order to complete these operations</w:t>
+      <w:proofErr w:type="gramStart"/>
+      <w:r>
+        <w:t>mongos</w:t>
+      </w:r>
+      <w:proofErr w:type="gramEnd"/>
+      <w:r>
+        <w:t> for “</w:t>
+      </w:r>
+      <w:proofErr w:type="spellStart"/>
+      <w:r>
+        <w:t>MongoDB</w:t>
+      </w:r>
+      <w:proofErr w:type="spellEnd"/>
+      <w:r>
+        <w:t xml:space="preserve"> Shard,” is a routing service for </w:t>
+      </w:r>
+      <w:proofErr w:type="spellStart"/>
+      <w:r>
+        <w:t>MongoDB</w:t>
+      </w:r>
+      <w:proofErr w:type="spellEnd"/>
+      <w:r>
+        <w:t xml:space="preserve"> shard configurations that processes queries from the application layer, and determines the location of this data in the </w:t>
+      </w:r>
+      <w:proofErr w:type="spellStart"/>
+      <w:r>
+        <w:t>sharded</w:t>
+      </w:r>
+      <w:proofErr w:type="spellEnd"/>
+      <w:r>
+        <w:t xml:space="preserve"> cluster, in order to complete these operations</w:t>
       </w:r>
     </w:p>
     <w:p>
       <w:pPr>
         <w:pStyle w:val="NoteLevel1"/>
       </w:pPr>
+      <w:proofErr w:type="gramStart"/>
       <w:r>
         <w:rPr>
           <w:rStyle w:val="CodeBlack"/>
         </w:rPr>
         <w:t>mongo</w:t>
       </w:r>
+      <w:proofErr w:type="gramEnd"/>
       <w:r>
         <w:t xml:space="preserve"> </w:t>
       </w:r>
@@ -729,8 +992,13 @@
         <w:t>is an interactive JavaScript sh</w:t>
       </w:r>
       <w:r>
-        <w:t>ell interface to MongoDB</w:t>
-      </w:r>
+        <w:t xml:space="preserve">ell interface to </w:t>
+      </w:r>
+      <w:proofErr w:type="spellStart"/>
+      <w:r>
+        <w:t>MongoDB</w:t>
+      </w:r>
+      <w:proofErr w:type="spellEnd"/>
     </w:p>
     <w:p>
       <w:pPr>
@@ -773,8 +1041,13 @@
         <w:t>rovides a fully functional JavaScript envi</w:t>
       </w:r>
       <w:r>
-        <w:t>ronment for use with a MongoDB</w:t>
-      </w:r>
+        <w:t xml:space="preserve">ronment for use with a </w:t>
+      </w:r>
+      <w:proofErr w:type="spellStart"/>
+      <w:r>
+        <w:t>MongoDB</w:t>
+      </w:r>
+      <w:proofErr w:type="spellEnd"/>
     </w:p>
     <w:p>
       <w:pPr>
@@ -806,18 +1079,48 @@
         </w:tabs>
       </w:pPr>
       <w:r>
-        <w:t xml:space="preserve">By default, MongoDB stores data in the /data/db directory. </w:t>
+        <w:t xml:space="preserve">By default, </w:t>
+      </w:r>
+      <w:proofErr w:type="spellStart"/>
+      <w:r>
+        <w:t>MongoDB</w:t>
+      </w:r>
+      <w:proofErr w:type="spellEnd"/>
+      <w:r>
+        <w:t xml:space="preserve"> stores data in the /data/</w:t>
+      </w:r>
+      <w:proofErr w:type="spellStart"/>
+      <w:r>
+        <w:t>db</w:t>
+      </w:r>
+      <w:proofErr w:type="spellEnd"/>
+      <w:r>
+        <w:t xml:space="preserve"> directory. </w:t>
       </w:r>
       <w:r>
         <w:rPr>
           <w:i/>
         </w:rPr>
-        <w:t>On Windows, MongoDB stores data in</w:t>
-      </w:r>
+        <w:t xml:space="preserve">On Windows, </w:t>
+      </w:r>
+      <w:proofErr w:type="spellStart"/>
       <w:r>
         <w:rPr>
           <w:i/>
         </w:rPr>
+        <w:t>MongoDB</w:t>
+      </w:r>
+      <w:proofErr w:type="spellEnd"/>
+      <w:r>
+        <w:rPr>
+          <w:i/>
+        </w:rPr>
+        <w:t xml:space="preserve"> stores data in</w:t>
+      </w:r>
+      <w:r>
+        <w:rPr>
+          <w:i/>
+        </w:rPr>
         <w:t xml:space="preserve"> </w:t>
       </w:r>
       <w:r>
@@ -827,7 +1130,15 @@
         <w:t>C:\data\db</w:t>
       </w:r>
       <w:r>
-        <w:t>. On all platforms, MongoDB listens for connections from clients on port 27017</w:t>
+        <w:t xml:space="preserve">. On all platforms, </w:t>
+      </w:r>
+      <w:proofErr w:type="spellStart"/>
+      <w:r>
+        <w:t>MongoDB</w:t>
+      </w:r>
+      <w:proofErr w:type="spellEnd"/>
+      <w:r>
+        <w:t xml:space="preserve"> listens for connections from clients on port 27017</w:t>
       </w:r>
     </w:p>
     <w:p>
@@ -862,12 +1173,14 @@
       <w:r>
         <w:t>If you want </w:t>
       </w:r>
+      <w:proofErr w:type="spellStart"/>
       <w:r>
         <w:rPr>
           <w:rStyle w:val="CodeBlack"/>
         </w:rPr>
         <w:t>mongod</w:t>
       </w:r>
+      <w:proofErr w:type="spellEnd"/>
       <w:r>
         <w:t> to store data files at a path </w:t>
       </w:r>
@@ -879,11 +1192,21 @@
         <w:t>other than</w:t>
       </w:r>
       <w:r>
-        <w:t> /data/db you can specify a </w:t>
-      </w:r>
+        <w:t> /data/</w:t>
+      </w:r>
+      <w:proofErr w:type="spellStart"/>
+      <w:r>
+        <w:t>db</w:t>
+      </w:r>
+      <w:proofErr w:type="spellEnd"/>
+      <w:r>
+        <w:t> you can specify a </w:t>
+      </w:r>
+      <w:proofErr w:type="spellStart"/>
       <w:r>
         <w:t>dbPath</w:t>
       </w:r>
+      <w:proofErr w:type="spellEnd"/>
       <w:r>
         <w:t xml:space="preserve">. </w:t>
       </w:r>
@@ -906,7 +1229,15 @@
         </w:numPr>
       </w:pPr>
       <w:r>
-        <w:t>At the moment only specifying a dbpath is working:</w:t>
+        <w:t xml:space="preserve">At the moment only specifying a </w:t>
+      </w:r>
+      <w:proofErr w:type="spellStart"/>
+      <w:r>
+        <w:t>dbpath</w:t>
+      </w:r>
+      <w:proofErr w:type="spellEnd"/>
+      <w:r>
+        <w:t xml:space="preserve"> is working:</w:t>
       </w:r>
     </w:p>
     <w:p>
@@ -917,13 +1248,97 @@
           <w:highlight w:val="black"/>
         </w:rPr>
       </w:pPr>
+      <w:proofErr w:type="spellStart"/>
+      <w:proofErr w:type="gramStart"/>
       <w:r>
         <w:rPr>
           <w:rStyle w:val="bash"/>
           <w:highlight w:val="black"/>
         </w:rPr>
-        <w:t>mongod --dbpath /users/evanturner/src/mongodb/data/db</w:t>
-      </w:r>
+        <w:t>mongod</w:t>
+      </w:r>
+      <w:proofErr w:type="spellEnd"/>
+      <w:proofErr w:type="gramEnd"/>
+      <w:r>
+        <w:rPr>
+          <w:rStyle w:val="bash"/>
+          <w:highlight w:val="black"/>
+        </w:rPr>
+        <w:t xml:space="preserve"> --</w:t>
+      </w:r>
+      <w:proofErr w:type="spellStart"/>
+      <w:r>
+        <w:rPr>
+          <w:rStyle w:val="bash"/>
+          <w:highlight w:val="black"/>
+        </w:rPr>
+        <w:t>dbpath</w:t>
+      </w:r>
+      <w:proofErr w:type="spellEnd"/>
+      <w:r>
+        <w:rPr>
+          <w:rStyle w:val="bash"/>
+          <w:highlight w:val="black"/>
+        </w:rPr>
+        <w:t xml:space="preserve"> /users/</w:t>
+      </w:r>
+      <w:proofErr w:type="spellStart"/>
+      <w:r>
+        <w:rPr>
+          <w:rStyle w:val="bash"/>
+          <w:highlight w:val="black"/>
+        </w:rPr>
+        <w:t>evanturner</w:t>
+      </w:r>
+      <w:proofErr w:type="spellEnd"/>
+      <w:r>
+        <w:rPr>
+          <w:rStyle w:val="bash"/>
+          <w:highlight w:val="black"/>
+        </w:rPr>
+        <w:t>/</w:t>
+      </w:r>
+      <w:proofErr w:type="spellStart"/>
+      <w:r>
+        <w:rPr>
+          <w:rStyle w:val="bash"/>
+          <w:highlight w:val="black"/>
+        </w:rPr>
+        <w:t>src</w:t>
+      </w:r>
+      <w:proofErr w:type="spellEnd"/>
+      <w:r>
+        <w:rPr>
+          <w:rStyle w:val="bash"/>
+          <w:highlight w:val="black"/>
+        </w:rPr>
+        <w:t>/</w:t>
+      </w:r>
+      <w:proofErr w:type="spellStart"/>
+      <w:r>
+        <w:rPr>
+          <w:rStyle w:val="bash"/>
+          <w:highlight w:val="black"/>
+        </w:rPr>
+        <w:t>mongodb</w:t>
+      </w:r>
+      <w:proofErr w:type="spellEnd"/>
+      <w:r>
+        <w:rPr>
+          <w:rStyle w:val="bash"/>
+          <w:highlight w:val="black"/>
+        </w:rPr>
+        <w:t>/data/</w:t>
+      </w:r>
+      <w:proofErr w:type="spellStart"/>
+      <w:r>
+        <w:rPr>
+          <w:rStyle w:val="bash"/>
+          <w:highlight w:val="black"/>
+        </w:rPr>
+        <w:t>db</w:t>
+      </w:r>
+      <w:proofErr w:type="spellEnd"/>
     </w:p>
     <w:p>
       <w:pPr>
@@ -1006,27 +1421,33 @@
       <w:r>
         <w:t xml:space="preserve"> </w:t>
       </w:r>
+      <w:proofErr w:type="spellStart"/>
       <w:r>
         <w:t>dbPath</w:t>
       </w:r>
+      <w:proofErr w:type="spellEnd"/>
       <w:r>
         <w:t> must exist before you start </w:t>
       </w:r>
+      <w:proofErr w:type="spellStart"/>
       <w:r>
         <w:rPr>
           <w:rStyle w:val="CodeBlack"/>
         </w:rPr>
         <w:t>mongod</w:t>
       </w:r>
+      <w:proofErr w:type="spellEnd"/>
       <w:r>
         <w:t>. If it does not exist, create the directory and the permissions so that </w:t>
       </w:r>
+      <w:proofErr w:type="spellStart"/>
       <w:r>
         <w:rPr>
           <w:rStyle w:val="CodeBlack"/>
         </w:rPr>
         <w:t>mongod</w:t>
       </w:r>
+      <w:proofErr w:type="spellEnd"/>
       <w:r>
         <w:t> can read and write data to this path</w:t>
       </w:r>
@@ -1059,12 +1480,14 @@
       <w:r>
         <w:t>In a clean shutdown a </w:t>
       </w:r>
+      <w:proofErr w:type="spellStart"/>
       <w:r>
         <w:rPr>
           <w:rStyle w:val="CodeBlack"/>
         </w:rPr>
         <w:t>mongod</w:t>
       </w:r>
+      <w:proofErr w:type="spellEnd"/>
       <w:r>
         <w:t> completes all pending operations, flushes all data to data fi</w:t>
       </w:r>
@@ -1110,12 +1533,23 @@
           <w:rStyle w:val="bash"/>
         </w:rPr>
       </w:pPr>
+      <w:proofErr w:type="spellStart"/>
+      <w:proofErr w:type="gramStart"/>
       <w:r>
         <w:rPr>
           <w:rStyle w:val="bash"/>
           <w:highlight w:val="black"/>
         </w:rPr>
-        <w:t>db.shutdownServer()</w:t>
+        <w:t>db.shutdownServer</w:t>
+      </w:r>
+      <w:proofErr w:type="spellEnd"/>
+      <w:proofErr w:type="gramEnd"/>
+      <w:r>
+        <w:rPr>
+          <w:rStyle w:val="bash"/>
+          <w:highlight w:val="black"/>
+        </w:rPr>
+        <w:t>()</w:t>
       </w:r>
       <w:r>
         <w:rPr>
@@ -1173,50 +1607,132 @@
           <w:rStyle w:val="Code"/>
         </w:rPr>
       </w:pPr>
-      <w:r>
-        <w:rPr>
-          <w:rStyle w:val="Code"/>
-        </w:rPr>
-        <w:t>var express = require('express');</w:t>
-      </w:r>
-    </w:p>
-    <w:p>
-      <w:pPr>
-        <w:rPr>
-          <w:rStyle w:val="Code"/>
-        </w:rPr>
-      </w:pPr>
-      <w:r>
-        <w:rPr>
-          <w:rStyle w:val="Code"/>
-        </w:rPr>
-        <w:t>var app = express();</w:t>
-      </w:r>
-    </w:p>
-    <w:p>
-      <w:pPr>
-        <w:rPr>
-          <w:rStyle w:val="Code"/>
-        </w:rPr>
-      </w:pPr>
-      <w:r>
-        <w:rPr>
-          <w:rStyle w:val="Code"/>
-        </w:rPr>
-        <w:t>var bodyParser = require('body-parser');</w:t>
-      </w:r>
-    </w:p>
-    <w:p>
-      <w:pPr>
-        <w:rPr>
-          <w:rStyle w:val="Code"/>
-        </w:rPr>
-      </w:pPr>
-      <w:r>
-        <w:rPr>
-          <w:rStyle w:val="Code"/>
-        </w:rPr>
-        <w:t>var parseUrlencoded = bodyParser.urlencoded({ extended: false });</w:t>
+      <w:proofErr w:type="spellStart"/>
+      <w:proofErr w:type="gramStart"/>
+      <w:r>
+        <w:rPr>
+          <w:rStyle w:val="Code"/>
+        </w:rPr>
+        <w:t>var</w:t>
+      </w:r>
+      <w:proofErr w:type="spellEnd"/>
+      <w:proofErr w:type="gramEnd"/>
+      <w:r>
+        <w:rPr>
+          <w:rStyle w:val="Code"/>
+        </w:rPr>
+        <w:t xml:space="preserve"> express = require('express');</w:t>
+      </w:r>
+    </w:p>
+    <w:p>
+      <w:pPr>
+        <w:rPr>
+          <w:rStyle w:val="Code"/>
+        </w:rPr>
+      </w:pPr>
+      <w:proofErr w:type="spellStart"/>
+      <w:proofErr w:type="gramStart"/>
+      <w:r>
+        <w:rPr>
+          <w:rStyle w:val="Code"/>
+        </w:rPr>
+        <w:t>var</w:t>
+      </w:r>
+      <w:proofErr w:type="spellEnd"/>
+      <w:proofErr w:type="gramEnd"/>
+      <w:r>
+        <w:rPr>
+          <w:rStyle w:val="Code"/>
+        </w:rPr>
+        <w:t xml:space="preserve"> app = express();</w:t>
+      </w:r>
+    </w:p>
+    <w:p>
+      <w:pPr>
+        <w:rPr>
+          <w:rStyle w:val="Code"/>
+        </w:rPr>
+      </w:pPr>
+      <w:proofErr w:type="spellStart"/>
+      <w:proofErr w:type="gramStart"/>
+      <w:r>
+        <w:rPr>
+          <w:rStyle w:val="Code"/>
+        </w:rPr>
+        <w:t>var</w:t>
+      </w:r>
+      <w:proofErr w:type="spellEnd"/>
+      <w:proofErr w:type="gramEnd"/>
+      <w:r>
+        <w:rPr>
+          <w:rStyle w:val="Code"/>
+        </w:rPr>
+        <w:t xml:space="preserve"> </w:t>
+      </w:r>
+      <w:proofErr w:type="spellStart"/>
+      <w:r>
+        <w:rPr>
+          <w:rStyle w:val="Code"/>
+        </w:rPr>
+        <w:t>bodyParser</w:t>
+      </w:r>
+      <w:proofErr w:type="spellEnd"/>
+      <w:r>
+        <w:rPr>
+          <w:rStyle w:val="Code"/>
+        </w:rPr>
+        <w:t xml:space="preserve"> = require('body-parser');</w:t>
+      </w:r>
+    </w:p>
+    <w:p>
+      <w:pPr>
+        <w:rPr>
+          <w:rStyle w:val="Code"/>
+        </w:rPr>
+      </w:pPr>
+      <w:proofErr w:type="spellStart"/>
+      <w:proofErr w:type="gramStart"/>
+      <w:r>
+        <w:rPr>
+          <w:rStyle w:val="Code"/>
+        </w:rPr>
+        <w:t>var</w:t>
+      </w:r>
+      <w:proofErr w:type="spellEnd"/>
+      <w:proofErr w:type="gramEnd"/>
+      <w:r>
+        <w:rPr>
+          <w:rStyle w:val="Code"/>
+        </w:rPr>
+        <w:t xml:space="preserve"> </w:t>
+      </w:r>
+      <w:proofErr w:type="spellStart"/>
+      <w:r>
+        <w:rPr>
+          <w:rStyle w:val="Code"/>
+        </w:rPr>
+        <w:t>parseUrlencoded</w:t>
+      </w:r>
+      <w:proofErr w:type="spellEnd"/>
+      <w:r>
+        <w:rPr>
+          <w:rStyle w:val="Code"/>
+        </w:rPr>
+        <w:t xml:space="preserve"> = </w:t>
+      </w:r>
+      <w:proofErr w:type="spellStart"/>
+      <w:r>
+        <w:rPr>
+          <w:rStyle w:val="Code"/>
+        </w:rPr>
+        <w:t>bodyParser.urlencoded</w:t>
+      </w:r>
+      <w:proofErr w:type="spellEnd"/>
+      <w:r>
+        <w:rPr>
+          <w:rStyle w:val="Code"/>
+        </w:rPr>
+        <w:t>({ extended: false });</w:t>
       </w:r>
     </w:p>
     <w:p>
@@ -1238,83 +1754,203 @@
           <w:rStyle w:val="Code"/>
         </w:rPr>
       </w:pPr>
-      <w:r>
-        <w:rPr>
-          <w:rStyle w:val="Code"/>
-        </w:rPr>
-        <w:t>var cities = {};</w:t>
-      </w:r>
-    </w:p>
-    <w:p>
-      <w:pPr>
-        <w:rPr>
-          <w:rStyle w:val="Code"/>
-        </w:rPr>
-      </w:pPr>
-    </w:p>
-    <w:p>
-      <w:pPr>
-        <w:rPr>
-          <w:rStyle w:val="Code"/>
-        </w:rPr>
-      </w:pPr>
-      <w:r>
-        <w:rPr>
-          <w:rStyle w:val="Code"/>
-        </w:rPr>
-        <w:t>app.route('/cities')</w:t>
-      </w:r>
-    </w:p>
-    <w:p>
-      <w:pPr>
-        <w:rPr>
-          <w:rStyle w:val="Code"/>
-        </w:rPr>
-      </w:pPr>
-      <w:r>
-        <w:rPr>
-          <w:rStyle w:val="Code"/>
-        </w:rPr>
-        <w:t xml:space="preserve">  .get(function (request, response) {</w:t>
-      </w:r>
-    </w:p>
-    <w:p>
-      <w:pPr>
-        <w:rPr>
-          <w:rStyle w:val="Code"/>
-        </w:rPr>
-      </w:pPr>
-      <w:r>
-        <w:rPr>
-          <w:rStyle w:val="Code"/>
-        </w:rPr>
-        <w:t xml:space="preserve">    if(request.query.search) {</w:t>
-      </w:r>
-    </w:p>
-    <w:p>
-      <w:pPr>
-        <w:rPr>
-          <w:rStyle w:val="Code"/>
-        </w:rPr>
-      </w:pPr>
-      <w:r>
-        <w:rPr>
-          <w:rStyle w:val="Code"/>
-        </w:rPr>
-        <w:t xml:space="preserve">      response.json(citySearch(request.query.search));</w:t>
-      </w:r>
-    </w:p>
-    <w:p>
-      <w:pPr>
-        <w:rPr>
-          <w:rStyle w:val="Code"/>
-        </w:rPr>
-      </w:pPr>
-      <w:r>
-        <w:rPr>
-          <w:rStyle w:val="Code"/>
-        </w:rPr>
-        <w:t xml:space="preserve">    } else {</w:t>
+      <w:proofErr w:type="spellStart"/>
+      <w:proofErr w:type="gramStart"/>
+      <w:r>
+        <w:rPr>
+          <w:rStyle w:val="Code"/>
+        </w:rPr>
+        <w:t>var</w:t>
+      </w:r>
+      <w:proofErr w:type="spellEnd"/>
+      <w:proofErr w:type="gramEnd"/>
+      <w:r>
+        <w:rPr>
+          <w:rStyle w:val="Code"/>
+        </w:rPr>
+        <w:t xml:space="preserve"> cities = {};</w:t>
+      </w:r>
+    </w:p>
+    <w:p>
+      <w:pPr>
+        <w:rPr>
+          <w:rStyle w:val="Code"/>
+        </w:rPr>
+      </w:pPr>
+    </w:p>
+    <w:p>
+      <w:pPr>
+        <w:rPr>
+          <w:rStyle w:val="Code"/>
+        </w:rPr>
+      </w:pPr>
+      <w:proofErr w:type="spellStart"/>
+      <w:proofErr w:type="gramStart"/>
+      <w:r>
+        <w:rPr>
+          <w:rStyle w:val="Code"/>
+        </w:rPr>
+        <w:t>app.route</w:t>
+      </w:r>
+      <w:proofErr w:type="spellEnd"/>
+      <w:proofErr w:type="gramEnd"/>
+      <w:r>
+        <w:rPr>
+          <w:rStyle w:val="Code"/>
+        </w:rPr>
+        <w:t>('/cities')</w:t>
+      </w:r>
+    </w:p>
+    <w:p>
+      <w:pPr>
+        <w:rPr>
+          <w:rStyle w:val="Code"/>
+        </w:rPr>
+      </w:pPr>
+      <w:r>
+        <w:rPr>
+          <w:rStyle w:val="Code"/>
+        </w:rPr>
+        <w:t xml:space="preserve">  </w:t>
+      </w:r>
+      <w:proofErr w:type="gramStart"/>
+      <w:r>
+        <w:rPr>
+          <w:rStyle w:val="Code"/>
+        </w:rPr>
+        <w:t>.get</w:t>
+      </w:r>
+      <w:proofErr w:type="gramEnd"/>
+      <w:r>
+        <w:rPr>
+          <w:rStyle w:val="Code"/>
+        </w:rPr>
+        <w:t>(function (request, response) {</w:t>
+      </w:r>
+    </w:p>
+    <w:p>
+      <w:pPr>
+        <w:rPr>
+          <w:rStyle w:val="Code"/>
+        </w:rPr>
+      </w:pPr>
+      <w:r>
+        <w:rPr>
+          <w:rStyle w:val="Code"/>
+        </w:rPr>
+        <w:t xml:space="preserve">    </w:t>
+      </w:r>
+      <w:proofErr w:type="gramStart"/>
+      <w:r>
+        <w:rPr>
+          <w:rStyle w:val="Code"/>
+        </w:rPr>
+        <w:t>if</w:t>
+      </w:r>
+      <w:proofErr w:type="gramEnd"/>
+      <w:r>
+        <w:rPr>
+          <w:rStyle w:val="Code"/>
+        </w:rPr>
+        <w:t>(</w:t>
+      </w:r>
+      <w:proofErr w:type="spellStart"/>
+      <w:r>
+        <w:rPr>
+          <w:rStyle w:val="Code"/>
+        </w:rPr>
+        <w:t>request.query.search</w:t>
+      </w:r>
+      <w:proofErr w:type="spellEnd"/>
+      <w:r>
+        <w:rPr>
+          <w:rStyle w:val="Code"/>
+        </w:rPr>
+        <w:t>) {</w:t>
+      </w:r>
+    </w:p>
+    <w:p>
+      <w:pPr>
+        <w:rPr>
+          <w:rStyle w:val="Code"/>
+        </w:rPr>
+      </w:pPr>
+      <w:r>
+        <w:rPr>
+          <w:rStyle w:val="Code"/>
+        </w:rPr>
+        <w:t xml:space="preserve">      </w:t>
+      </w:r>
+      <w:proofErr w:type="spellStart"/>
+      <w:proofErr w:type="gramStart"/>
+      <w:r>
+        <w:rPr>
+          <w:rStyle w:val="Code"/>
+        </w:rPr>
+        <w:t>response.json</w:t>
+      </w:r>
+      <w:proofErr w:type="spellEnd"/>
+      <w:proofErr w:type="gramEnd"/>
+      <w:r>
+        <w:rPr>
+          <w:rStyle w:val="Code"/>
+        </w:rPr>
+        <w:t>(</w:t>
+      </w:r>
+      <w:proofErr w:type="spellStart"/>
+      <w:r>
+        <w:rPr>
+          <w:rStyle w:val="Code"/>
+        </w:rPr>
+        <w:t>citySearch</w:t>
+      </w:r>
+      <w:proofErr w:type="spellEnd"/>
+      <w:r>
+        <w:rPr>
+          <w:rStyle w:val="Code"/>
+        </w:rPr>
+        <w:t>(</w:t>
+      </w:r>
+      <w:proofErr w:type="spellStart"/>
+      <w:r>
+        <w:rPr>
+          <w:rStyle w:val="Code"/>
+        </w:rPr>
+        <w:t>request.query.search</w:t>
+      </w:r>
+      <w:proofErr w:type="spellEnd"/>
+      <w:r>
+        <w:rPr>
+          <w:rStyle w:val="Code"/>
+        </w:rPr>
+        <w:t>));</w:t>
+      </w:r>
+    </w:p>
+    <w:p>
+      <w:pPr>
+        <w:rPr>
+          <w:rStyle w:val="Code"/>
+        </w:rPr>
+      </w:pPr>
+      <w:r>
+        <w:rPr>
+          <w:rStyle w:val="Code"/>
+        </w:rPr>
+        <w:t xml:space="preserve">    } </w:t>
+      </w:r>
+      <w:proofErr w:type="gramStart"/>
+      <w:r>
+        <w:rPr>
+          <w:rStyle w:val="Code"/>
+        </w:rPr>
+        <w:t>else</w:t>
+      </w:r>
+      <w:proofErr w:type="gramEnd"/>
+      <w:r>
+        <w:rPr>
+          <w:rStyle w:val="Code"/>
+        </w:rPr>
+        <w:t xml:space="preserve"> {</w:t>
       </w:r>
     </w:p>
     <w:p>
@@ -1328,7 +1964,23 @@
           <w:rStyle w:val="Code"/>
         </w:rPr>
         <w:lastRenderedPageBreak/>
-        <w:t xml:space="preserve">      response.json(cities);</w:t>
+        <w:t xml:space="preserve">      </w:t>
+      </w:r>
+      <w:proofErr w:type="spellStart"/>
+      <w:proofErr w:type="gramStart"/>
+      <w:r>
+        <w:rPr>
+          <w:rStyle w:val="Code"/>
+        </w:rPr>
+        <w:t>response.json</w:t>
+      </w:r>
+      <w:proofErr w:type="spellEnd"/>
+      <w:proofErr w:type="gramEnd"/>
+      <w:r>
+        <w:rPr>
+          <w:rStyle w:val="Code"/>
+        </w:rPr>
+        <w:t>(cities);</w:t>
       </w:r>
     </w:p>
     <w:p>
@@ -1367,72 +2019,246 @@
         <w:rPr>
           <w:rStyle w:val="Code"/>
         </w:rPr>
-        <w:t xml:space="preserve">  .post(parseUrlencoded, function (request, response) {</w:t>
-      </w:r>
-    </w:p>
-    <w:p>
-      <w:pPr>
-        <w:rPr>
-          <w:rStyle w:val="Code"/>
-        </w:rPr>
-      </w:pPr>
-      <w:r>
-        <w:rPr>
-          <w:rStyle w:val="Code"/>
-        </w:rPr>
-        <w:t xml:space="preserve">    if(request.body.description.length &gt; 4) {</w:t>
-      </w:r>
-    </w:p>
-    <w:p>
-      <w:pPr>
-        <w:rPr>
-          <w:rStyle w:val="Code"/>
-        </w:rPr>
-      </w:pPr>
-      <w:r>
-        <w:rPr>
-          <w:rStyle w:val="Code"/>
-        </w:rPr>
-        <w:t xml:space="preserve">      var city = createCity(request.body.name, request.body.description);</w:t>
-      </w:r>
-    </w:p>
-    <w:p>
-      <w:pPr>
-        <w:rPr>
-          <w:rStyle w:val="Code"/>
-        </w:rPr>
-      </w:pPr>
-      <w:r>
-        <w:rPr>
-          <w:rStyle w:val="Code"/>
-        </w:rPr>
-        <w:t xml:space="preserve">      response.status(201).json(city);</w:t>
-      </w:r>
-    </w:p>
-    <w:p>
-      <w:pPr>
-        <w:rPr>
-          <w:rStyle w:val="Code"/>
-        </w:rPr>
-      </w:pPr>
-      <w:r>
-        <w:rPr>
-          <w:rStyle w:val="Code"/>
-        </w:rPr>
-        <w:t xml:space="preserve">    } else {</w:t>
-      </w:r>
-    </w:p>
-    <w:p>
-      <w:pPr>
-        <w:rPr>
-          <w:rStyle w:val="Code"/>
-        </w:rPr>
-      </w:pPr>
-      <w:r>
-        <w:rPr>
-          <w:rStyle w:val="Code"/>
-        </w:rPr>
-        <w:t xml:space="preserve">      response.status(400).json('Invalid City');</w:t>
+        <w:t xml:space="preserve">  </w:t>
+      </w:r>
+      <w:proofErr w:type="gramStart"/>
+      <w:r>
+        <w:rPr>
+          <w:rStyle w:val="Code"/>
+        </w:rPr>
+        <w:t>.post</w:t>
+      </w:r>
+      <w:proofErr w:type="gramEnd"/>
+      <w:r>
+        <w:rPr>
+          <w:rStyle w:val="Code"/>
+        </w:rPr>
+        <w:t>(</w:t>
+      </w:r>
+      <w:proofErr w:type="spellStart"/>
+      <w:r>
+        <w:rPr>
+          <w:rStyle w:val="Code"/>
+        </w:rPr>
+        <w:t>parseUrlencoded</w:t>
+      </w:r>
+      <w:proofErr w:type="spellEnd"/>
+      <w:r>
+        <w:rPr>
+          <w:rStyle w:val="Code"/>
+        </w:rPr>
+        <w:t>, function (request, response) {</w:t>
+      </w:r>
+    </w:p>
+    <w:p>
+      <w:pPr>
+        <w:rPr>
+          <w:rStyle w:val="Code"/>
+        </w:rPr>
+      </w:pPr>
+      <w:r>
+        <w:rPr>
+          <w:rStyle w:val="Code"/>
+        </w:rPr>
+        <w:t xml:space="preserve">    </w:t>
+      </w:r>
+      <w:proofErr w:type="gramStart"/>
+      <w:r>
+        <w:rPr>
+          <w:rStyle w:val="Code"/>
+        </w:rPr>
+        <w:t>if</w:t>
+      </w:r>
+      <w:proofErr w:type="gramEnd"/>
+      <w:r>
+        <w:rPr>
+          <w:rStyle w:val="Code"/>
+        </w:rPr>
+        <w:t>(</w:t>
+      </w:r>
+      <w:proofErr w:type="spellStart"/>
+      <w:r>
+        <w:rPr>
+          <w:rStyle w:val="Code"/>
+        </w:rPr>
+        <w:t>request.body.description.length</w:t>
+      </w:r>
+      <w:proofErr w:type="spellEnd"/>
+      <w:r>
+        <w:rPr>
+          <w:rStyle w:val="Code"/>
+        </w:rPr>
+        <w:t xml:space="preserve"> &gt; 4) {</w:t>
+      </w:r>
+    </w:p>
+    <w:p>
+      <w:pPr>
+        <w:rPr>
+          <w:rStyle w:val="Code"/>
+        </w:rPr>
+      </w:pPr>
+      <w:r>
+        <w:rPr>
+          <w:rStyle w:val="Code"/>
+        </w:rPr>
+        <w:t xml:space="preserve">      </w:t>
+      </w:r>
+      <w:proofErr w:type="spellStart"/>
+      <w:proofErr w:type="gramStart"/>
+      <w:r>
+        <w:rPr>
+          <w:rStyle w:val="Code"/>
+        </w:rPr>
+        <w:t>var</w:t>
+      </w:r>
+      <w:proofErr w:type="spellEnd"/>
+      <w:proofErr w:type="gramEnd"/>
+      <w:r>
+        <w:rPr>
+          <w:rStyle w:val="Code"/>
+        </w:rPr>
+        <w:t xml:space="preserve"> city = </w:t>
+      </w:r>
+      <w:proofErr w:type="spellStart"/>
+      <w:r>
+        <w:rPr>
+          <w:rStyle w:val="Code"/>
+        </w:rPr>
+        <w:t>createCity</w:t>
+      </w:r>
+      <w:proofErr w:type="spellEnd"/>
+      <w:r>
+        <w:rPr>
+          <w:rStyle w:val="Code"/>
+        </w:rPr>
+        <w:t xml:space="preserve">(request.body.name, </w:t>
+      </w:r>
+      <w:proofErr w:type="spellStart"/>
+      <w:r>
+        <w:rPr>
+          <w:rStyle w:val="Code"/>
+        </w:rPr>
+        <w:t>request.body.description</w:t>
+      </w:r>
+      <w:proofErr w:type="spellEnd"/>
+      <w:r>
+        <w:rPr>
+          <w:rStyle w:val="Code"/>
+        </w:rPr>
+        <w:t>);</w:t>
+      </w:r>
+    </w:p>
+    <w:p>
+      <w:pPr>
+        <w:rPr>
+          <w:rStyle w:val="Code"/>
+        </w:rPr>
+      </w:pPr>
+      <w:r>
+        <w:rPr>
+          <w:rStyle w:val="Code"/>
+        </w:rPr>
+        <w:t xml:space="preserve">      </w:t>
+      </w:r>
+      <w:proofErr w:type="spellStart"/>
+      <w:proofErr w:type="gramStart"/>
+      <w:r>
+        <w:rPr>
+          <w:rStyle w:val="Code"/>
+        </w:rPr>
+        <w:t>response.status</w:t>
+      </w:r>
+      <w:proofErr w:type="spellEnd"/>
+      <w:proofErr w:type="gramEnd"/>
+      <w:r>
+        <w:rPr>
+          <w:rStyle w:val="Code"/>
+        </w:rPr>
+        <w:t>(201).</w:t>
+      </w:r>
+      <w:proofErr w:type="spellStart"/>
+      <w:r>
+        <w:rPr>
+          <w:rStyle w:val="Code"/>
+        </w:rPr>
+        <w:t>json</w:t>
+      </w:r>
+      <w:proofErr w:type="spellEnd"/>
+      <w:r>
+        <w:rPr>
+          <w:rStyle w:val="Code"/>
+        </w:rPr>
+        <w:t>(city);</w:t>
+      </w:r>
+    </w:p>
+    <w:p>
+      <w:pPr>
+        <w:rPr>
+          <w:rStyle w:val="Code"/>
+        </w:rPr>
+      </w:pPr>
+      <w:r>
+        <w:rPr>
+          <w:rStyle w:val="Code"/>
+        </w:rPr>
+        <w:t xml:space="preserve">    } </w:t>
+      </w:r>
+      <w:proofErr w:type="gramStart"/>
+      <w:r>
+        <w:rPr>
+          <w:rStyle w:val="Code"/>
+        </w:rPr>
+        <w:t>else</w:t>
+      </w:r>
+      <w:proofErr w:type="gramEnd"/>
+      <w:r>
+        <w:rPr>
+          <w:rStyle w:val="Code"/>
+        </w:rPr>
+        <w:t xml:space="preserve"> {</w:t>
+      </w:r>
+    </w:p>
+    <w:p>
+      <w:pPr>
+        <w:rPr>
+          <w:rStyle w:val="Code"/>
+        </w:rPr>
+      </w:pPr>
+      <w:r>
+        <w:rPr>
+          <w:rStyle w:val="Code"/>
+        </w:rPr>
+        <w:t xml:space="preserve">      </w:t>
+      </w:r>
+      <w:proofErr w:type="spellStart"/>
+      <w:proofErr w:type="gramStart"/>
+      <w:r>
+        <w:rPr>
+          <w:rStyle w:val="Code"/>
+        </w:rPr>
+        <w:t>response.status</w:t>
+      </w:r>
+      <w:proofErr w:type="spellEnd"/>
+      <w:proofErr w:type="gramEnd"/>
+      <w:r>
+        <w:rPr>
+          <w:rStyle w:val="Code"/>
+        </w:rPr>
+        <w:t>(400).</w:t>
+      </w:r>
+      <w:proofErr w:type="spellStart"/>
+      <w:r>
+        <w:rPr>
+          <w:rStyle w:val="Code"/>
+        </w:rPr>
+        <w:t>json</w:t>
+      </w:r>
+      <w:proofErr w:type="spellEnd"/>
+      <w:r>
+        <w:rPr>
+          <w:rStyle w:val="Code"/>
+        </w:rPr>
+        <w:t>('Invalid City');</w:t>
       </w:r>
     </w:p>
     <w:p>
@@ -1474,89 +2300,259 @@
           <w:rStyle w:val="Code"/>
         </w:rPr>
       </w:pPr>
-      <w:r>
-        <w:rPr>
-          <w:rStyle w:val="Code"/>
-        </w:rPr>
-        <w:t>app.route('/cities/:name')</w:t>
-      </w:r>
-    </w:p>
-    <w:p>
-      <w:pPr>
-        <w:rPr>
-          <w:rStyle w:val="Code"/>
-        </w:rPr>
-      </w:pPr>
-      <w:r>
-        <w:rPr>
-          <w:rStyle w:val="Code"/>
-        </w:rPr>
-        <w:t xml:space="preserve">  .get(function (request, response) {</w:t>
-      </w:r>
-    </w:p>
-    <w:p>
-      <w:pPr>
-        <w:rPr>
-          <w:rStyle w:val="Code"/>
-        </w:rPr>
-      </w:pPr>
-      <w:r>
-        <w:rPr>
-          <w:rStyle w:val="Code"/>
-        </w:rPr>
-        <w:t xml:space="preserve">    var cityInfo = cities[request.cityName];</w:t>
-      </w:r>
-    </w:p>
-    <w:p>
-      <w:pPr>
-        <w:rPr>
-          <w:rStyle w:val="Code"/>
-        </w:rPr>
-      </w:pPr>
-      <w:r>
-        <w:rPr>
-          <w:rStyle w:val="Code"/>
-        </w:rPr>
-        <w:t xml:space="preserve">    if(cityInfo) {</w:t>
-      </w:r>
-    </w:p>
-    <w:p>
-      <w:pPr>
-        <w:rPr>
-          <w:rStyle w:val="Code"/>
-        </w:rPr>
-      </w:pPr>
-      <w:r>
-        <w:rPr>
-          <w:rStyle w:val="Code"/>
-        </w:rPr>
-        <w:t xml:space="preserve">      response.json(cityInfo);</w:t>
-      </w:r>
-    </w:p>
-    <w:p>
-      <w:pPr>
-        <w:rPr>
-          <w:rStyle w:val="Code"/>
-        </w:rPr>
-      </w:pPr>
-      <w:r>
-        <w:rPr>
-          <w:rStyle w:val="Code"/>
-        </w:rPr>
-        <w:t xml:space="preserve">    } else {</w:t>
-      </w:r>
-    </w:p>
-    <w:p>
-      <w:pPr>
-        <w:rPr>
-          <w:rStyle w:val="Code"/>
-        </w:rPr>
-      </w:pPr>
-      <w:r>
-        <w:rPr>
-          <w:rStyle w:val="Code"/>
-        </w:rPr>
-        <w:t xml:space="preserve">      response.status(404).json('City not found');</w:t>
+      <w:proofErr w:type="spellStart"/>
+      <w:proofErr w:type="gramStart"/>
+      <w:r>
+        <w:rPr>
+          <w:rStyle w:val="Code"/>
+        </w:rPr>
+        <w:t>app.route</w:t>
+      </w:r>
+      <w:proofErr w:type="spellEnd"/>
+      <w:proofErr w:type="gramEnd"/>
+      <w:r>
+        <w:rPr>
+          <w:rStyle w:val="Code"/>
+        </w:rPr>
+        <w:t>('/cities/:name')</w:t>
+      </w:r>
+    </w:p>
+    <w:p>
+      <w:pPr>
+        <w:rPr>
+          <w:rStyle w:val="Code"/>
+        </w:rPr>
+      </w:pPr>
+      <w:r>
+        <w:rPr>
+          <w:rStyle w:val="Code"/>
+        </w:rPr>
+        <w:t xml:space="preserve">  </w:t>
+      </w:r>
+      <w:proofErr w:type="gramStart"/>
+      <w:r>
+        <w:rPr>
+          <w:rStyle w:val="Code"/>
+        </w:rPr>
+        <w:t>.get</w:t>
+      </w:r>
+      <w:proofErr w:type="gramEnd"/>
+      <w:r>
+        <w:rPr>
+          <w:rStyle w:val="Code"/>
+        </w:rPr>
+        <w:t>(function (request, response) {</w:t>
+      </w:r>
+    </w:p>
+    <w:p>
+      <w:pPr>
+        <w:rPr>
+          <w:rStyle w:val="Code"/>
+        </w:rPr>
+      </w:pPr>
+      <w:r>
+        <w:rPr>
+          <w:rStyle w:val="Code"/>
+        </w:rPr>
+        <w:t xml:space="preserve">    </w:t>
+      </w:r>
+      <w:proofErr w:type="spellStart"/>
+      <w:proofErr w:type="gramStart"/>
+      <w:r>
+        <w:rPr>
+          <w:rStyle w:val="Code"/>
+        </w:rPr>
+        <w:t>var</w:t>
+      </w:r>
+      <w:proofErr w:type="spellEnd"/>
+      <w:proofErr w:type="gramEnd"/>
+      <w:r>
+        <w:rPr>
+          <w:rStyle w:val="Code"/>
+        </w:rPr>
+        <w:t xml:space="preserve"> </w:t>
+      </w:r>
+      <w:proofErr w:type="spellStart"/>
+      <w:r>
+        <w:rPr>
+          <w:rStyle w:val="Code"/>
+        </w:rPr>
+        <w:t>cityInfo</w:t>
+      </w:r>
+      <w:proofErr w:type="spellEnd"/>
+      <w:r>
+        <w:rPr>
+          <w:rStyle w:val="Code"/>
+        </w:rPr>
+        <w:t xml:space="preserve"> = cities[</w:t>
+      </w:r>
+      <w:proofErr w:type="spellStart"/>
+      <w:r>
+        <w:rPr>
+          <w:rStyle w:val="Code"/>
+        </w:rPr>
+        <w:t>request.cityName</w:t>
+      </w:r>
+      <w:proofErr w:type="spellEnd"/>
+      <w:r>
+        <w:rPr>
+          <w:rStyle w:val="Code"/>
+        </w:rPr>
+        <w:t>];</w:t>
+      </w:r>
+    </w:p>
+    <w:p>
+      <w:pPr>
+        <w:rPr>
+          <w:rStyle w:val="Code"/>
+        </w:rPr>
+      </w:pPr>
+      <w:r>
+        <w:rPr>
+          <w:rStyle w:val="Code"/>
+        </w:rPr>
+        <w:t xml:space="preserve">    </w:t>
+      </w:r>
+      <w:proofErr w:type="gramStart"/>
+      <w:r>
+        <w:rPr>
+          <w:rStyle w:val="Code"/>
+        </w:rPr>
+        <w:t>if</w:t>
+      </w:r>
+      <w:proofErr w:type="gramEnd"/>
+      <w:r>
+        <w:rPr>
+          <w:rStyle w:val="Code"/>
+        </w:rPr>
+        <w:t>(</w:t>
+      </w:r>
+      <w:proofErr w:type="spellStart"/>
+      <w:r>
+        <w:rPr>
+          <w:rStyle w:val="Code"/>
+        </w:rPr>
+        <w:t>cityInfo</w:t>
+      </w:r>
+      <w:proofErr w:type="spellEnd"/>
+      <w:r>
+        <w:rPr>
+          <w:rStyle w:val="Code"/>
+        </w:rPr>
+        <w:t>) {</w:t>
+      </w:r>
+    </w:p>
+    <w:p>
+      <w:pPr>
+        <w:rPr>
+          <w:rStyle w:val="Code"/>
+        </w:rPr>
+      </w:pPr>
+      <w:r>
+        <w:rPr>
+          <w:rStyle w:val="Code"/>
+        </w:rPr>
+        <w:t xml:space="preserve">      </w:t>
+      </w:r>
+      <w:proofErr w:type="spellStart"/>
+      <w:proofErr w:type="gramStart"/>
+      <w:r>
+        <w:rPr>
+          <w:rStyle w:val="Code"/>
+        </w:rPr>
+        <w:t>response.json</w:t>
+      </w:r>
+      <w:proofErr w:type="spellEnd"/>
+      <w:proofErr w:type="gramEnd"/>
+      <w:r>
+        <w:rPr>
+          <w:rStyle w:val="Code"/>
+        </w:rPr>
+        <w:t>(</w:t>
+      </w:r>
+      <w:proofErr w:type="spellStart"/>
+      <w:r>
+        <w:rPr>
+          <w:rStyle w:val="Code"/>
+        </w:rPr>
+        <w:t>cityInfo</w:t>
+      </w:r>
+      <w:proofErr w:type="spellEnd"/>
+      <w:r>
+        <w:rPr>
+          <w:rStyle w:val="Code"/>
+        </w:rPr>
+        <w:t>);</w:t>
+      </w:r>
+    </w:p>
+    <w:p>
+      <w:pPr>
+        <w:rPr>
+          <w:rStyle w:val="Code"/>
+        </w:rPr>
+      </w:pPr>
+      <w:r>
+        <w:rPr>
+          <w:rStyle w:val="Code"/>
+        </w:rPr>
+        <w:t xml:space="preserve">    } </w:t>
+      </w:r>
+      <w:proofErr w:type="gramStart"/>
+      <w:r>
+        <w:rPr>
+          <w:rStyle w:val="Code"/>
+        </w:rPr>
+        <w:t>else</w:t>
+      </w:r>
+      <w:proofErr w:type="gramEnd"/>
+      <w:r>
+        <w:rPr>
+          <w:rStyle w:val="Code"/>
+        </w:rPr>
+        <w:t xml:space="preserve"> {</w:t>
+      </w:r>
+    </w:p>
+    <w:p>
+      <w:pPr>
+        <w:rPr>
+          <w:rStyle w:val="Code"/>
+        </w:rPr>
+      </w:pPr>
+      <w:r>
+        <w:rPr>
+          <w:rStyle w:val="Code"/>
+        </w:rPr>
+        <w:t xml:space="preserve">      </w:t>
+      </w:r>
+      <w:proofErr w:type="spellStart"/>
+      <w:proofErr w:type="gramStart"/>
+      <w:r>
+        <w:rPr>
+          <w:rStyle w:val="Code"/>
+        </w:rPr>
+        <w:t>response.status</w:t>
+      </w:r>
+      <w:proofErr w:type="spellEnd"/>
+      <w:proofErr w:type="gramEnd"/>
+      <w:r>
+        <w:rPr>
+          <w:rStyle w:val="Code"/>
+        </w:rPr>
+        <w:t>(404).</w:t>
+      </w:r>
+      <w:proofErr w:type="spellStart"/>
+      <w:r>
+        <w:rPr>
+          <w:rStyle w:val="Code"/>
+        </w:rPr>
+        <w:t>json</w:t>
+      </w:r>
+      <w:proofErr w:type="spellEnd"/>
+      <w:r>
+        <w:rPr>
+          <w:rStyle w:val="Code"/>
+        </w:rPr>
+        <w:t>('City not found');</w:t>
       </w:r>
     </w:p>
     <w:p>
@@ -1595,72 +2591,188 @@
         <w:rPr>
           <w:rStyle w:val="Code"/>
         </w:rPr>
-        <w:t xml:space="preserve">  .delete(function (request, response) {</w:t>
-      </w:r>
-    </w:p>
-    <w:p>
-      <w:pPr>
-        <w:rPr>
-          <w:rStyle w:val="Code"/>
-        </w:rPr>
-      </w:pPr>
-      <w:r>
-        <w:rPr>
-          <w:rStyle w:val="Code"/>
-        </w:rPr>
-        <w:t xml:space="preserve">    if(cities[request.cityName]) {</w:t>
-      </w:r>
-    </w:p>
-    <w:p>
-      <w:pPr>
-        <w:rPr>
-          <w:rStyle w:val="Code"/>
-        </w:rPr>
-      </w:pPr>
-      <w:r>
-        <w:rPr>
-          <w:rStyle w:val="Code"/>
-        </w:rPr>
-        <w:t xml:space="preserve">      delete cities[request.cityName];</w:t>
-      </w:r>
-    </w:p>
-    <w:p>
-      <w:pPr>
-        <w:rPr>
-          <w:rStyle w:val="Code"/>
-        </w:rPr>
-      </w:pPr>
-      <w:r>
-        <w:rPr>
-          <w:rStyle w:val="Code"/>
-        </w:rPr>
-        <w:t xml:space="preserve">      response.sendStatus(200);</w:t>
-      </w:r>
-    </w:p>
-    <w:p>
-      <w:pPr>
-        <w:rPr>
-          <w:rStyle w:val="Code"/>
-        </w:rPr>
-      </w:pPr>
-      <w:r>
-        <w:rPr>
-          <w:rStyle w:val="Code"/>
-        </w:rPr>
-        <w:t xml:space="preserve">    } else {</w:t>
-      </w:r>
-    </w:p>
-    <w:p>
-      <w:pPr>
-        <w:rPr>
-          <w:rStyle w:val="Code"/>
-        </w:rPr>
-      </w:pPr>
-      <w:r>
-        <w:rPr>
-          <w:rStyle w:val="Code"/>
-        </w:rPr>
-        <w:t xml:space="preserve">      response.sendStatus(404);</w:t>
+        <w:t xml:space="preserve">  </w:t>
+      </w:r>
+      <w:proofErr w:type="gramStart"/>
+      <w:r>
+        <w:rPr>
+          <w:rStyle w:val="Code"/>
+        </w:rPr>
+        <w:t>.delete</w:t>
+      </w:r>
+      <w:proofErr w:type="gramEnd"/>
+      <w:r>
+        <w:rPr>
+          <w:rStyle w:val="Code"/>
+        </w:rPr>
+        <w:t>(function (request, response) {</w:t>
+      </w:r>
+    </w:p>
+    <w:p>
+      <w:pPr>
+        <w:rPr>
+          <w:rStyle w:val="Code"/>
+        </w:rPr>
+      </w:pPr>
+      <w:r>
+        <w:rPr>
+          <w:rStyle w:val="Code"/>
+        </w:rPr>
+        <w:t xml:space="preserve">    </w:t>
+      </w:r>
+      <w:proofErr w:type="gramStart"/>
+      <w:r>
+        <w:rPr>
+          <w:rStyle w:val="Code"/>
+        </w:rPr>
+        <w:t>if</w:t>
+      </w:r>
+      <w:proofErr w:type="gramEnd"/>
+      <w:r>
+        <w:rPr>
+          <w:rStyle w:val="Code"/>
+        </w:rPr>
+        <w:t>(cities[</w:t>
+      </w:r>
+      <w:proofErr w:type="spellStart"/>
+      <w:r>
+        <w:rPr>
+          <w:rStyle w:val="Code"/>
+        </w:rPr>
+        <w:t>request.cityName</w:t>
+      </w:r>
+      <w:proofErr w:type="spellEnd"/>
+      <w:r>
+        <w:rPr>
+          <w:rStyle w:val="Code"/>
+        </w:rPr>
+        <w:t>]) {</w:t>
+      </w:r>
+    </w:p>
+    <w:p>
+      <w:pPr>
+        <w:rPr>
+          <w:rStyle w:val="Code"/>
+        </w:rPr>
+      </w:pPr>
+      <w:r>
+        <w:rPr>
+          <w:rStyle w:val="Code"/>
+        </w:rPr>
+        <w:t xml:space="preserve">      </w:t>
+      </w:r>
+      <w:proofErr w:type="gramStart"/>
+      <w:r>
+        <w:rPr>
+          <w:rStyle w:val="Code"/>
+        </w:rPr>
+        <w:t>delete</w:t>
+      </w:r>
+      <w:proofErr w:type="gramEnd"/>
+      <w:r>
+        <w:rPr>
+          <w:rStyle w:val="Code"/>
+        </w:rPr>
+        <w:t xml:space="preserve"> cities[</w:t>
+      </w:r>
+      <w:proofErr w:type="spellStart"/>
+      <w:r>
+        <w:rPr>
+          <w:rStyle w:val="Code"/>
+        </w:rPr>
+        <w:t>request.cityName</w:t>
+      </w:r>
+      <w:proofErr w:type="spellEnd"/>
+      <w:r>
+        <w:rPr>
+          <w:rStyle w:val="Code"/>
+        </w:rPr>
+        <w:t>];</w:t>
+      </w:r>
+    </w:p>
+    <w:p>
+      <w:pPr>
+        <w:rPr>
+          <w:rStyle w:val="Code"/>
+        </w:rPr>
+      </w:pPr>
+      <w:r>
+        <w:rPr>
+          <w:rStyle w:val="Code"/>
+        </w:rPr>
+        <w:t xml:space="preserve">      </w:t>
+      </w:r>
+      <w:proofErr w:type="spellStart"/>
+      <w:proofErr w:type="gramStart"/>
+      <w:r>
+        <w:rPr>
+          <w:rStyle w:val="Code"/>
+        </w:rPr>
+        <w:t>response.sendStatus</w:t>
+      </w:r>
+      <w:proofErr w:type="spellEnd"/>
+      <w:proofErr w:type="gramEnd"/>
+      <w:r>
+        <w:rPr>
+          <w:rStyle w:val="Code"/>
+        </w:rPr>
+        <w:t>(200);</w:t>
+      </w:r>
+    </w:p>
+    <w:p>
+      <w:pPr>
+        <w:rPr>
+          <w:rStyle w:val="Code"/>
+        </w:rPr>
+      </w:pPr>
+      <w:r>
+        <w:rPr>
+          <w:rStyle w:val="Code"/>
+        </w:rPr>
+        <w:t xml:space="preserve">    } </w:t>
+      </w:r>
+      <w:proofErr w:type="gramStart"/>
+      <w:r>
+        <w:rPr>
+          <w:rStyle w:val="Code"/>
+        </w:rPr>
+        <w:t>else</w:t>
+      </w:r>
+      <w:proofErr w:type="gramEnd"/>
+      <w:r>
+        <w:rPr>
+          <w:rStyle w:val="Code"/>
+        </w:rPr>
+        <w:t xml:space="preserve"> {</w:t>
+      </w:r>
+    </w:p>
+    <w:p>
+      <w:pPr>
+        <w:rPr>
+          <w:rStyle w:val="Code"/>
+        </w:rPr>
+      </w:pPr>
+      <w:r>
+        <w:rPr>
+          <w:rStyle w:val="Code"/>
+        </w:rPr>
+        <w:t xml:space="preserve">      </w:t>
+      </w:r>
+      <w:proofErr w:type="spellStart"/>
+      <w:proofErr w:type="gramStart"/>
+      <w:r>
+        <w:rPr>
+          <w:rStyle w:val="Code"/>
+        </w:rPr>
+        <w:t>response.sendStatus</w:t>
+      </w:r>
+      <w:proofErr w:type="spellEnd"/>
+      <w:proofErr w:type="gramEnd"/>
+      <w:r>
+        <w:rPr>
+          <w:rStyle w:val="Code"/>
+        </w:rPr>
+        <w:t>(404);</w:t>
       </w:r>
     </w:p>
     <w:p>
@@ -1715,37 +2827,87 @@
           <w:rStyle w:val="Code"/>
         </w:rPr>
       </w:pPr>
-      <w:r>
-        <w:rPr>
-          <w:rStyle w:val="Code"/>
-        </w:rPr>
-        <w:t>function createCity(name, description) {</w:t>
-      </w:r>
-    </w:p>
-    <w:p>
-      <w:pPr>
-        <w:rPr>
-          <w:rStyle w:val="Code"/>
-        </w:rPr>
-      </w:pPr>
-      <w:r>
-        <w:rPr>
-          <w:rStyle w:val="Code"/>
-        </w:rPr>
-        <w:t xml:space="preserve">  cities[name] = description;</w:t>
-      </w:r>
-    </w:p>
-    <w:p>
-      <w:pPr>
-        <w:rPr>
-          <w:rStyle w:val="Code"/>
-        </w:rPr>
-      </w:pPr>
-      <w:r>
-        <w:rPr>
-          <w:rStyle w:val="Code"/>
-        </w:rPr>
-        <w:t xml:space="preserve">  return name;</w:t>
+      <w:proofErr w:type="gramStart"/>
+      <w:r>
+        <w:rPr>
+          <w:rStyle w:val="Code"/>
+        </w:rPr>
+        <w:t>function</w:t>
+      </w:r>
+      <w:proofErr w:type="gramEnd"/>
+      <w:r>
+        <w:rPr>
+          <w:rStyle w:val="Code"/>
+        </w:rPr>
+        <w:t xml:space="preserve"> </w:t>
+      </w:r>
+      <w:proofErr w:type="spellStart"/>
+      <w:r>
+        <w:rPr>
+          <w:rStyle w:val="Code"/>
+        </w:rPr>
+        <w:t>createCity</w:t>
+      </w:r>
+      <w:proofErr w:type="spellEnd"/>
+      <w:r>
+        <w:rPr>
+          <w:rStyle w:val="Code"/>
+        </w:rPr>
+        <w:t>(name, description) {</w:t>
+      </w:r>
+    </w:p>
+    <w:p>
+      <w:pPr>
+        <w:rPr>
+          <w:rStyle w:val="Code"/>
+        </w:rPr>
+      </w:pPr>
+      <w:r>
+        <w:rPr>
+          <w:rStyle w:val="Code"/>
+        </w:rPr>
+        <w:t xml:space="preserve">  </w:t>
+      </w:r>
+      <w:proofErr w:type="gramStart"/>
+      <w:r>
+        <w:rPr>
+          <w:rStyle w:val="Code"/>
+        </w:rPr>
+        <w:t>cities</w:t>
+      </w:r>
+      <w:proofErr w:type="gramEnd"/>
+      <w:r>
+        <w:rPr>
+          <w:rStyle w:val="Code"/>
+        </w:rPr>
+        <w:t>[name] = description;</w:t>
+      </w:r>
+    </w:p>
+    <w:p>
+      <w:pPr>
+        <w:rPr>
+          <w:rStyle w:val="Code"/>
+        </w:rPr>
+      </w:pPr>
+      <w:r>
+        <w:rPr>
+          <w:rStyle w:val="Code"/>
+        </w:rPr>
+        <w:t xml:space="preserve">  </w:t>
+      </w:r>
+      <w:proofErr w:type="gramStart"/>
+      <w:r>
+        <w:rPr>
+          <w:rStyle w:val="Code"/>
+        </w:rPr>
+        <w:t>return</w:t>
+      </w:r>
+      <w:proofErr w:type="gramEnd"/>
+      <w:r>
+        <w:rPr>
+          <w:rStyle w:val="Code"/>
+        </w:rPr>
+        <w:t xml:space="preserve"> name;</w:t>
       </w:r>
     </w:p>
     <w:p>
@@ -1774,11 +2936,21 @@
           <w:rStyle w:val="Code"/>
         </w:rPr>
       </w:pPr>
-      <w:r>
-        <w:rPr>
-          <w:rStyle w:val="Code"/>
-        </w:rPr>
-        <w:t>app.listen(3000);</w:t>
+      <w:proofErr w:type="spellStart"/>
+      <w:proofErr w:type="gramStart"/>
+      <w:r>
+        <w:rPr>
+          <w:rStyle w:val="Code"/>
+        </w:rPr>
+        <w:t>app.listen</w:t>
+      </w:r>
+      <w:proofErr w:type="spellEnd"/>
+      <w:proofErr w:type="gramEnd"/>
+      <w:r>
+        <w:rPr>
+          <w:rStyle w:val="Code"/>
+        </w:rPr>
+        <w:t>(3000);</w:t>
       </w:r>
     </w:p>
     <w:p>
@@ -1926,8 +3098,13 @@
       <w:pPr>
         <w:pStyle w:val="NoteLevel2"/>
       </w:pPr>
-      <w:r>
-        <w:t>Javascript deals with this by using callbacks to ensure certain tasks are triggered following the execution of a function</w:t>
+      <w:proofErr w:type="spellStart"/>
+      <w:r>
+        <w:t>Javascript</w:t>
+      </w:r>
+      <w:proofErr w:type="spellEnd"/>
+      <w:r>
+        <w:t xml:space="preserve"> deals with this by using callbacks to ensure certain tasks are triggered following the execution of a function</w:t>
       </w:r>
     </w:p>
     <w:p>
@@ -1978,12 +3155,14 @@
           <w:rStyle w:val="CodeBlack"/>
         </w:rPr>
       </w:pPr>
+      <w:proofErr w:type="gramStart"/>
       <w:r>
         <w:rPr>
           <w:rStyle w:val="CodeBlack"/>
         </w:rPr>
         <w:t>request</w:t>
       </w:r>
+      <w:proofErr w:type="gramEnd"/>
     </w:p>
     <w:p>
       <w:pPr>
@@ -1992,12 +3171,14 @@
           <w:rStyle w:val="CodeBlack"/>
         </w:rPr>
       </w:pPr>
+      <w:proofErr w:type="gramStart"/>
       <w:r>
         <w:rPr>
           <w:rStyle w:val="CodeBlack"/>
         </w:rPr>
         <w:t>connection</w:t>
       </w:r>
+      <w:proofErr w:type="gramEnd"/>
     </w:p>
     <w:p>
       <w:pPr>
@@ -2006,12 +3187,14 @@
           <w:rStyle w:val="CodeBlack"/>
         </w:rPr>
       </w:pPr>
+      <w:proofErr w:type="gramStart"/>
       <w:r>
         <w:rPr>
           <w:rStyle w:val="CodeBlack"/>
         </w:rPr>
         <w:t>close</w:t>
       </w:r>
+      <w:proofErr w:type="gramEnd"/>
     </w:p>
     <w:p>
       <w:pPr>
@@ -2142,12 +3325,16 @@
         </w:numPr>
         <w:ind w:left="360" w:hanging="360"/>
       </w:pPr>
+      <w:proofErr w:type="spellStart"/>
+      <w:proofErr w:type="gramStart"/>
       <w:r>
         <w:rPr>
           <w:rStyle w:val="CodeBlack"/>
         </w:rPr>
         <w:t>setTimeout</w:t>
       </w:r>
+      <w:proofErr w:type="spellEnd"/>
+      <w:proofErr w:type="gramEnd"/>
       <w:r>
         <w:t xml:space="preserve"> is put on these requests that calls a function or executes a code snippet after a specified delay.</w:t>
       </w:r>
@@ -2233,8 +3420,13 @@
         </w:numPr>
       </w:pPr>
       <w:r>
-        <w:t>Time line of requests, callback and setTimeouts</w:t>
-      </w:r>
+        <w:t xml:space="preserve">Time line of requests, callback and </w:t>
+      </w:r>
+      <w:proofErr w:type="spellStart"/>
+      <w:r>
+        <w:t>setTimeouts</w:t>
+      </w:r>
+      <w:proofErr w:type="spellEnd"/>
     </w:p>
     <w:p>
       <w:pPr>
@@ -2317,10 +3509,18 @@
         </w:numPr>
       </w:pPr>
       <w:r>
-        <w:t>This process has no blocking code being that all these functions are being executed together and are only governed by timeouts</w:t>
-      </w:r>
-      <w:r>
-        <w:t xml:space="preserve"> which we can set to a time we choose.</w:t>
+        <w:t xml:space="preserve">This process has no blocking code being that all these functions are being executed together and are only governed by </w:t>
+      </w:r>
+      <w:proofErr w:type="gramStart"/>
+      <w:r>
+        <w:t>timeouts</w:t>
+      </w:r>
+      <w:r>
+        <w:t xml:space="preserve"> which</w:t>
+      </w:r>
+      <w:proofErr w:type="gramEnd"/>
+      <w:r>
+        <w:t xml:space="preserve"> we can set to a time we choose.</w:t>
       </w:r>
     </w:p>
     <w:p>
@@ -2916,7 +4116,23 @@
     </w:p>
     <w:p>
       <w:r>
-        <w:t>A router is an isolated instance of middleware and routes. Routers can be thought of as “mini” applications only capable of performing middleware and routing. Every express application has a builtin app router. Routers behave like middleware themselves and can be “.use()’d” by the app or in other routers</w:t>
+        <w:t xml:space="preserve">A router is an isolated instance of middleware and routes. Routers can be thought of as “mini” applications only capable of performing middleware and routing. Every express application has a </w:t>
+      </w:r>
+      <w:proofErr w:type="spellStart"/>
+      <w:r>
+        <w:t>builtin</w:t>
+      </w:r>
+      <w:proofErr w:type="spellEnd"/>
+      <w:r>
+        <w:t xml:space="preserve"> app router. Routers behave like middleware themselves and can be “</w:t>
+      </w:r>
+      <w:proofErr w:type="gramStart"/>
+      <w:r>
+        <w:t>.use</w:t>
+      </w:r>
+      <w:proofErr w:type="gramEnd"/>
+      <w:r>
+        <w:t>()’d” by the app or in other routers</w:t>
       </w:r>
     </w:p>
     <w:p/>
@@ -3076,11 +4292,32 @@
         <w:t>R</w:t>
       </w:r>
       <w:r>
-        <w:t>egister our previously defined routes with the application using the prefix ‘/api’. This means that all defined routes will be prefixed with ‘/api’.</w:t>
+        <w:t>egister our previously defined routes with the application using the prefix ‘/</w:t>
+      </w:r>
+      <w:proofErr w:type="spellStart"/>
+      <w:proofErr w:type="gramStart"/>
+      <w:r>
+        <w:t>api</w:t>
+      </w:r>
+      <w:proofErr w:type="spellEnd"/>
+      <w:proofErr w:type="gramEnd"/>
+      <w:r>
+        <w:t>’. This means that all defined routes will be prefixed with ‘/</w:t>
+      </w:r>
+      <w:proofErr w:type="spellStart"/>
+      <w:proofErr w:type="gramStart"/>
+      <w:r>
+        <w:t>api</w:t>
+      </w:r>
+      <w:proofErr w:type="spellEnd"/>
+      <w:proofErr w:type="gramEnd"/>
+      <w:r>
+        <w:t>’.</w:t>
       </w:r>
     </w:p>
     <w:p/>
     <w:p>
+      <w:proofErr w:type="gramStart"/>
       <w:r>
         <w:t>C</w:t>
       </w:r>
@@ -3099,6 +4336,7 @@
         </w:rPr>
         <w:t>listen</w:t>
       </w:r>
+      <w:proofErr w:type="gramEnd"/>
       <w:r>
         <w:t> on our</w:t>
       </w:r>
@@ -3197,12 +4435,14 @@
           <w:b/>
         </w:rPr>
       </w:pPr>
+      <w:proofErr w:type="spellStart"/>
       <w:r>
         <w:rPr>
           <w:b/>
         </w:rPr>
         <w:t>Nodemon</w:t>
       </w:r>
+      <w:proofErr w:type="spellEnd"/>
     </w:p>
     <w:p>
       <w:pPr>
@@ -3232,36 +4472,72 @@
           <w:rStyle w:val="bash"/>
           <w:highlight w:val="black"/>
         </w:rPr>
-        <w:t>$ npm install -g nodemon</w:t>
-      </w:r>
-    </w:p>
-    <w:p/>
-    <w:p>
-      <w:pPr>
-        <w:pStyle w:val="NoteLevel2"/>
-      </w:pPr>
-      <w:r>
-        <w:t>I</w:t>
-      </w:r>
-      <w:r>
-        <w:t>nstead of using </w:t>
-      </w:r>
+        <w:t xml:space="preserve">$ </w:t>
+      </w:r>
+      <w:proofErr w:type="spellStart"/>
+      <w:proofErr w:type="gramStart"/>
       <w:r>
         <w:rPr>
           <w:rStyle w:val="bash"/>
           <w:highlight w:val="black"/>
         </w:rPr>
-        <w:t>node server.js</w:t>
-      </w:r>
-      <w:r>
-        <w:t> to run your application, you can use </w:t>
-      </w:r>
+        <w:t>npm</w:t>
+      </w:r>
+      <w:proofErr w:type="spellEnd"/>
+      <w:proofErr w:type="gramEnd"/>
       <w:r>
         <w:rPr>
           <w:rStyle w:val="bash"/>
           <w:highlight w:val="black"/>
         </w:rPr>
-        <w:t>nodemon server.js</w:t>
+        <w:t xml:space="preserve"> install -g </w:t>
+      </w:r>
+      <w:proofErr w:type="spellStart"/>
+      <w:r>
+        <w:rPr>
+          <w:rStyle w:val="bash"/>
+          <w:highlight w:val="black"/>
+        </w:rPr>
+        <w:t>nodemon</w:t>
+      </w:r>
+      <w:proofErr w:type="spellEnd"/>
+    </w:p>
+    <w:p/>
+    <w:p>
+      <w:pPr>
+        <w:pStyle w:val="NoteLevel2"/>
+      </w:pPr>
+      <w:r>
+        <w:t>I</w:t>
+      </w:r>
+      <w:r>
+        <w:t>nstead of using </w:t>
+      </w:r>
+      <w:r>
+        <w:rPr>
+          <w:rStyle w:val="bash"/>
+          <w:highlight w:val="black"/>
+        </w:rPr>
+        <w:t>node server.js</w:t>
+      </w:r>
+      <w:r>
+        <w:t> to run your application, you can use </w:t>
+      </w:r>
+      <w:proofErr w:type="spellStart"/>
+      <w:r>
+        <w:rPr>
+          <w:rStyle w:val="bash"/>
+          <w:highlight w:val="black"/>
+        </w:rPr>
+        <w:t>nodemon</w:t>
+      </w:r>
+      <w:proofErr w:type="spellEnd"/>
+      <w:r>
+        <w:rPr>
+          <w:rStyle w:val="bash"/>
+          <w:highlight w:val="black"/>
+        </w:rPr>
+        <w:t xml:space="preserve"> server.js</w:t>
       </w:r>
       <w:r>
         <w:t>. It will watch for any changes in your application and automatically restart your server for you</w:t>
@@ -3279,8 +4555,13 @@
       </w:r>
     </w:p>
     <w:p>
-      <w:r>
-        <w:t>a debugger interface for Node.js applications that uses the Blink Developer Tools</w:t>
+      <w:proofErr w:type="gramStart"/>
+      <w:r>
+        <w:t>a</w:t>
+      </w:r>
+      <w:proofErr w:type="gramEnd"/>
+      <w:r>
+        <w:t xml:space="preserve"> debugger interface for Node.js applications that uses the Blink Developer Tools</w:t>
       </w:r>
     </w:p>
     <w:p>
@@ -3296,7 +4577,25 @@
           <w:rStyle w:val="bash"/>
           <w:highlight w:val="black"/>
         </w:rPr>
-        <w:t>$ npm install -g node-inspector</w:t>
+        <w:t xml:space="preserve">$ </w:t>
+      </w:r>
+      <w:proofErr w:type="spellStart"/>
+      <w:proofErr w:type="gramStart"/>
+      <w:r>
+        <w:rPr>
+          <w:rStyle w:val="bash"/>
+          <w:highlight w:val="black"/>
+        </w:rPr>
+        <w:t>npm</w:t>
+      </w:r>
+      <w:proofErr w:type="spellEnd"/>
+      <w:proofErr w:type="gramEnd"/>
+      <w:r>
+        <w:rPr>
+          <w:rStyle w:val="bash"/>
+          <w:highlight w:val="black"/>
+        </w:rPr>
+        <w:t xml:space="preserve"> install -g node-inspector</w:t>
       </w:r>
     </w:p>
     <w:p>
@@ -3321,7 +4620,23 @@
           <w:rStyle w:val="bash"/>
           <w:highlight w:val="black"/>
         </w:rPr>
-        <w:t>$ node-debug server.js</w:t>
+        <w:t xml:space="preserve">$ </w:t>
+      </w:r>
+      <w:proofErr w:type="gramStart"/>
+      <w:r>
+        <w:rPr>
+          <w:rStyle w:val="bash"/>
+          <w:highlight w:val="black"/>
+        </w:rPr>
+        <w:t>node</w:t>
+      </w:r>
+      <w:proofErr w:type="gramEnd"/>
+      <w:r>
+        <w:rPr>
+          <w:rStyle w:val="bash"/>
+          <w:highlight w:val="black"/>
+        </w:rPr>
+        <w:t>-debug server.js</w:t>
       </w:r>
     </w:p>
     <w:p>
@@ -3479,11 +4794,16 @@
       </w:r>
     </w:p>
     <w:p>
+      <w:proofErr w:type="gramStart"/>
       <w:r>
         <w:t>A</w:t>
       </w:r>
       <w:r>
-        <w:t xml:space="preserve"> powerful HTTP client to help test web services easily and efficiently. It lets you craft simple as well as complex HTTP requests quickly. </w:t>
+        <w:t xml:space="preserve"> powerful HTTP client to help test web services easily and efficiently.</w:t>
+      </w:r>
+      <w:proofErr w:type="gramEnd"/>
+      <w:r>
+        <w:t xml:space="preserve"> It lets you craft simple as well as complex HTTP requests quickly. </w:t>
       </w:r>
     </w:p>
     <w:p>
@@ -3507,7 +4827,23 @@
         <w:t>E</w:t>
       </w:r>
       <w:r>
-        <w:t>nter our URL in the input field where it says, “Enter request URL here”. Type in ‘http://localhost:3000/api’ and press Send</w:t>
+        <w:t>nter our URL in the input field where it says, “Enter request URL here”. Type in ‘http://localhost</w:t>
+      </w:r>
+      <w:proofErr w:type="gramStart"/>
+      <w:r>
+        <w:t>:3000</w:t>
+      </w:r>
+      <w:proofErr w:type="gramEnd"/>
+      <w:r>
+        <w:t>/</w:t>
+      </w:r>
+      <w:proofErr w:type="spellStart"/>
+      <w:r>
+        <w:t>api</w:t>
+      </w:r>
+      <w:proofErr w:type="spellEnd"/>
+      <w:r>
+        <w:t>’ and press Send</w:t>
       </w:r>
     </w:p>
     <w:p>
@@ -3599,8 +4935,16 @@
         <w:rPr>
           <w:b/>
         </w:rPr>
-        <w:t>Storage on Node with MongoDB</w:t>
-      </w:r>
+        <w:t xml:space="preserve">Storage on Node with </w:t>
+      </w:r>
+      <w:proofErr w:type="spellStart"/>
+      <w:r>
+        <w:rPr>
+          <w:b/>
+        </w:rPr>
+        <w:t>MongoDB</w:t>
+      </w:r>
+      <w:proofErr w:type="spellEnd"/>
     </w:p>
     <w:p>
       <w:pPr>
@@ -3629,7 +4973,25 @@
           <w:rStyle w:val="bash"/>
           <w:highlight w:val="black"/>
         </w:rPr>
-        <w:t>$ npm install mongoose --save</w:t>
+        <w:t xml:space="preserve">$ </w:t>
+      </w:r>
+      <w:proofErr w:type="spellStart"/>
+      <w:proofErr w:type="gramStart"/>
+      <w:r>
+        <w:rPr>
+          <w:rStyle w:val="bash"/>
+          <w:highlight w:val="black"/>
+        </w:rPr>
+        <w:t>npm</w:t>
+      </w:r>
+      <w:proofErr w:type="spellEnd"/>
+      <w:proofErr w:type="gramEnd"/>
+      <w:r>
+        <w:rPr>
+          <w:rStyle w:val="bash"/>
+          <w:highlight w:val="black"/>
+        </w:rPr>
+        <w:t xml:space="preserve"> install mongoose --save</w:t>
       </w:r>
     </w:p>
     <w:p>
@@ -3788,7 +5150,23 @@
         </w:numPr>
       </w:pPr>
       <w:r>
-        <w:t>Created a Mongoose schema which maps to a MongoDB collection and defines the shape of the documents within that collection.</w:t>
+        <w:t xml:space="preserve">Created a Mongoose </w:t>
+      </w:r>
+      <w:proofErr w:type="gramStart"/>
+      <w:r>
+        <w:t>schema which</w:t>
+      </w:r>
+      <w:proofErr w:type="gramEnd"/>
+      <w:r>
+        <w:t xml:space="preserve"> maps to a </w:t>
+      </w:r>
+      <w:proofErr w:type="spellStart"/>
+      <w:r>
+        <w:t>MongoDB</w:t>
+      </w:r>
+      <w:proofErr w:type="spellEnd"/>
+      <w:r>
+        <w:t xml:space="preserve"> collection and defines the shape of the documents within that collection.</w:t>
       </w:r>
     </w:p>
     <w:p>
@@ -3975,7 +5353,25 @@
           <w:rStyle w:val="bash"/>
           <w:highlight w:val="black"/>
         </w:rPr>
-        <w:t>$ npm install body-parser --save</w:t>
+        <w:t xml:space="preserve">$ </w:t>
+      </w:r>
+      <w:proofErr w:type="spellStart"/>
+      <w:proofErr w:type="gramStart"/>
+      <w:r>
+        <w:rPr>
+          <w:rStyle w:val="bash"/>
+          <w:highlight w:val="black"/>
+        </w:rPr>
+        <w:t>npm</w:t>
+      </w:r>
+      <w:proofErr w:type="spellEnd"/>
+      <w:proofErr w:type="gramEnd"/>
+      <w:r>
+        <w:rPr>
+          <w:rStyle w:val="bash"/>
+          <w:highlight w:val="black"/>
+        </w:rPr>
+        <w:t xml:space="preserve"> install body-parser --save</w:t>
       </w:r>
     </w:p>
     <w:p>
@@ -4190,7 +5586,23 @@
         <w:t xml:space="preserve">Then </w:t>
       </w:r>
       <w:r>
-        <w:t>call save on the Beer model which is a Mongoose function that will save the model to the MongoDB database.</w:t>
+        <w:t xml:space="preserve">call save on the Beer </w:t>
+      </w:r>
+      <w:proofErr w:type="gramStart"/>
+      <w:r>
+        <w:t>model which</w:t>
+      </w:r>
+      <w:proofErr w:type="gramEnd"/>
+      <w:r>
+        <w:t xml:space="preserve"> is a Mongoose function that will save the model to the </w:t>
+      </w:r>
+      <w:proofErr w:type="spellStart"/>
+      <w:r>
+        <w:t>MongoDB</w:t>
+      </w:r>
+      <w:proofErr w:type="spellEnd"/>
+      <w:r>
+        <w:t xml:space="preserve"> database.</w:t>
       </w:r>
     </w:p>
     <w:p>
@@ -4263,15 +5675,31 @@
         <w:rPr>
           <w:rStyle w:val="Code"/>
         </w:rPr>
-        <w:t>to x-www-form-urlencoded</w:t>
-      </w:r>
+        <w:t>to x-www-form-</w:t>
+      </w:r>
+      <w:proofErr w:type="spellStart"/>
+      <w:r>
+        <w:rPr>
+          <w:rStyle w:val="Code"/>
+        </w:rPr>
+        <w:t>urlencoded</w:t>
+      </w:r>
+      <w:proofErr w:type="spellEnd"/>
     </w:p>
     <w:p>
       <w:pPr>
         <w:pStyle w:val="NoteLevel3"/>
       </w:pPr>
       <w:r>
-        <w:t xml:space="preserve"> Enter in the url and 3 key value pairs</w:t>
+        <w:t xml:space="preserve"> Enter in the </w:t>
+      </w:r>
+      <w:proofErr w:type="spellStart"/>
+      <w:r>
+        <w:t>url</w:t>
+      </w:r>
+      <w:proofErr w:type="spellEnd"/>
+      <w:r>
+        <w:t xml:space="preserve"> and 3 key value pairs</w:t>
       </w:r>
     </w:p>
     <w:p>
@@ -4398,7 +5826,15 @@
         <w:t>I</w:t>
       </w:r>
       <w:r>
-        <w:t>n this case we use the Mongoose Beer model to call find which will query the MongoDB database and return all our beer</w:t>
+        <w:t xml:space="preserve">n this case we use the Mongoose Beer model to call find which will query the </w:t>
+      </w:r>
+      <w:proofErr w:type="spellStart"/>
+      <w:r>
+        <w:t>MongoDB</w:t>
+      </w:r>
+      <w:proofErr w:type="spellEnd"/>
+      <w:r>
+        <w:t xml:space="preserve"> database and return all our beer</w:t>
       </w:r>
     </w:p>
     <w:p>
@@ -4593,7 +6029,31 @@
     </w:p>
     <w:p>
       <w:r>
-        <w:t>This new route contains the id of the beer we want /api/beers/:beer_id'</w:t>
+        <w:t>This new route contains the id of the beer we want /</w:t>
+      </w:r>
+      <w:proofErr w:type="spellStart"/>
+      <w:r>
+        <w:t>api</w:t>
+      </w:r>
+      <w:proofErr w:type="spellEnd"/>
+      <w:r>
+        <w:t>/beers/</w:t>
+      </w:r>
+      <w:proofErr w:type="gramStart"/>
+      <w:r>
+        <w:t>:</w:t>
+      </w:r>
+      <w:proofErr w:type="spellStart"/>
+      <w:r>
+        <w:t>beer</w:t>
+      </w:r>
+      <w:proofErr w:type="gramEnd"/>
+      <w:r>
+        <w:t>_id</w:t>
+      </w:r>
+      <w:proofErr w:type="spellEnd"/>
+      <w:r>
+        <w:t>'</w:t>
       </w:r>
     </w:p>
     <w:p>
@@ -4614,21 +6074,39 @@
       <w:r>
         <w:t>We end up using the Mongoose Beer model function </w:t>
       </w:r>
-      <w:r>
-        <w:rPr>
-          <w:rStyle w:val="Code"/>
-        </w:rPr>
-        <w:t>findById()</w:t>
+      <w:proofErr w:type="spellStart"/>
+      <w:proofErr w:type="gramStart"/>
+      <w:r>
+        <w:rPr>
+          <w:rStyle w:val="Code"/>
+        </w:rPr>
+        <w:t>findById</w:t>
+      </w:r>
+      <w:proofErr w:type="spellEnd"/>
+      <w:r>
+        <w:rPr>
+          <w:rStyle w:val="Code"/>
+        </w:rPr>
+        <w:t>(</w:t>
+      </w:r>
+      <w:proofErr w:type="gramEnd"/>
+      <w:r>
+        <w:rPr>
+          <w:rStyle w:val="Code"/>
+        </w:rPr>
+        <w:t>)</w:t>
       </w:r>
       <w:r>
         <w:t> and pass in the </w:t>
       </w:r>
+      <w:proofErr w:type="spellStart"/>
       <w:r>
         <w:rPr>
           <w:rStyle w:val="Code"/>
         </w:rPr>
         <w:t>beer_id</w:t>
       </w:r>
+      <w:proofErr w:type="spellEnd"/>
       <w:r>
         <w:t xml:space="preserve"> </w:t>
       </w:r>
@@ -4723,14 +6201,30 @@
         <w:t>Postman</w:t>
       </w:r>
       <w:r>
-        <w:t xml:space="preserve"> you can make a request to http://localhost:3000/api/beers/:beer_id and replace </w:t>
-      </w:r>
-      <w:r>
-        <w:rPr>
-          <w:rStyle w:val="Code"/>
-        </w:rPr>
-        <w:t>:beer_id</w:t>
-      </w:r>
+        <w:t xml:space="preserve"> you can make a request to http://localhost</w:t>
+      </w:r>
+      <w:proofErr w:type="gramStart"/>
+      <w:r>
+        <w:t>:3000</w:t>
+      </w:r>
+      <w:proofErr w:type="gramEnd"/>
+      <w:r>
+        <w:t>/api/beers/:beer_id and replace </w:t>
+      </w:r>
+      <w:r>
+        <w:rPr>
+          <w:rStyle w:val="Code"/>
+        </w:rPr>
+        <w:t>:</w:t>
+      </w:r>
+      <w:proofErr w:type="spellStart"/>
+      <w:r>
+        <w:rPr>
+          <w:rStyle w:val="Code"/>
+        </w:rPr>
+        <w:t>beer_id</w:t>
+      </w:r>
+      <w:proofErr w:type="spellEnd"/>
       <w:r>
         <w:t> with your id</w:t>
       </w:r>
@@ -4937,12 +6431,14 @@
       <w:r>
         <w:t xml:space="preserve">We lookup the beer the same way, update its quantity, and then save it back to </w:t>
       </w:r>
+      <w:proofErr w:type="spellStart"/>
       <w:r>
         <w:rPr>
           <w:b/>
         </w:rPr>
         <w:t>MongoDB</w:t>
       </w:r>
+      <w:proofErr w:type="spellEnd"/>
       <w:r>
         <w:t>.</w:t>
       </w:r>
@@ -4996,16 +6492,22 @@
         <w:rPr>
           <w:rStyle w:val="Code"/>
         </w:rPr>
-        <w:t>x-www-form-urlencoded</w:t>
-      </w:r>
+        <w:t>x-www-form-</w:t>
+      </w:r>
+      <w:proofErr w:type="spellStart"/>
+      <w:r>
+        <w:rPr>
+          <w:rStyle w:val="Code"/>
+        </w:rPr>
+        <w:t>urlencoded</w:t>
+      </w:r>
+      <w:proofErr w:type="spellEnd"/>
       <w:r>
         <w:t xml:space="preserve">, and add a key value pair quantity </w:t>
       </w:r>
       <w:r>
         <w:t>set to whatever number you want</w:t>
       </w:r>
-      <w:bookmarkStart w:id="2" w:name="_GoBack"/>
-      <w:bookmarkEnd w:id="2"/>
     </w:p>
     <w:p>
       <w:pPr>
@@ -5016,9 +6518,74 @@
         </w:numPr>
         <w:ind w:left="360" w:hanging="360"/>
       </w:pPr>
+      <w:r>
+        <w:rPr>
+          <w:noProof/>
+        </w:rPr>
+        <w:drawing>
+          <wp:inline distT="0" distB="0" distL="0" distR="0" wp14:anchorId="0266AE52" wp14:editId="581CAC8D">
+            <wp:extent cx="5943600" cy="5854700"/>
+            <wp:effectExtent l="0" t="0" r="0" b="12700"/>
+            <wp:docPr id="224" name="Picture 23" descr="Macintosh HD:Users:evanturner:Desktop:Screen Shot 2015-01-22 at 8.21.40 PM.png"/>
+            <wp:cNvGraphicFramePr>
+              <a:graphicFrameLocks xmlns:a="http://schemas.openxmlformats.org/drawingml/2006/main" noChangeAspect="1"/>
+            </wp:cNvGraphicFramePr>
+            <a:graphic xmlns:a="http://schemas.openxmlformats.org/drawingml/2006/main">
+              <a:graphicData uri="http://schemas.openxmlformats.org/drawingml/2006/picture">
+                <pic:pic xmlns:pic="http://schemas.openxmlformats.org/drawingml/2006/picture">
+                  <pic:nvPicPr>
+                    <pic:cNvPr id="0" name="Picture 23" descr="Macintosh HD:Users:evanturner:Desktop:Screen Shot 2015-01-22 at 8.21.40 PM.png"/>
+                    <pic:cNvPicPr>
+                      <a:picLocks noChangeAspect="1" noChangeArrowheads="1"/>
+                    </pic:cNvPicPr>
+                  </pic:nvPicPr>
+                  <pic:blipFill>
+                    <a:blip r:embed="rId43">
+                      <a:extLst>
+                        <a:ext uri="{28A0092B-C50C-407E-A947-70E740481C1C}">
+                          <a14:useLocalDpi xmlns:a14="http://schemas.microsoft.com/office/drawing/2010/main" val="0"/>
+                        </a:ext>
+                      </a:extLst>
+                    </a:blip>
+                    <a:srcRect/>
+                    <a:stretch>
+                      <a:fillRect/>
+                    </a:stretch>
+                  </pic:blipFill>
+                  <pic:spPr bwMode="auto">
+                    <a:xfrm>
+                      <a:off x="0" y="0"/>
+                      <a:ext cx="5943600" cy="5854700"/>
+                    </a:xfrm>
+                    <a:prstGeom prst="rect">
+                      <a:avLst/>
+                    </a:prstGeom>
+                    <a:noFill/>
+                    <a:ln>
+                      <a:noFill/>
+                    </a:ln>
+                  </pic:spPr>
+                </pic:pic>
+              </a:graphicData>
+            </a:graphic>
+          </wp:inline>
+        </w:drawing>
+      </w:r>
+      <w:bookmarkStart w:id="2" w:name="_GoBack"/>
+      <w:bookmarkEnd w:id="2"/>
+    </w:p>
+    <w:p>
+      <w:pPr>
+        <w:pStyle w:val="NoteLevel1"/>
+        <w:numPr>
+          <w:ilvl w:val="0"/>
+          <w:numId w:val="0"/>
+        </w:numPr>
+        <w:ind w:left="360" w:hanging="360"/>
+      </w:pPr>
     </w:p>
     <w:sectPr>
-      <w:headerReference w:type="first" r:id="rId43"/>
+      <w:headerReference w:type="first" r:id="rId44"/>
       <w:pgSz w:w="12240" w:h="15840"/>
       <w:pgMar w:top="1440" w:right="1440" w:bottom="1440" w:left="1440" w:header="720" w:footer="720" w:gutter="0"/>
       <w:cols w:space="720"/>
@@ -12424,7 +13991,7 @@
 </file>
 
 <file path=customXml/itemProps1.xml><?xml version="1.0" encoding="utf-8"?>
-<ds:datastoreItem xmlns:ds="http://schemas.openxmlformats.org/officeDocument/2006/customXml" ds:itemID="{C8946CE4-F11C-404E-A260-E748DE704867}">
+<ds:datastoreItem xmlns:ds="http://schemas.openxmlformats.org/officeDocument/2006/customXml" ds:itemID="{420807AA-3B3E-EA47-A17B-B528F0F710D7}">
   <ds:schemaRefs>
     <ds:schemaRef ds:uri="http://schemas.openxmlformats.org/officeDocument/2006/bibliography"/>
   </ds:schemaRefs>

</xml_diff>

<commit_message>
added route for DELETE
</commit_message>
<xml_diff>
--- a/WDA.docx
+++ b/WDA.docx
@@ -16,7 +16,6 @@
           <w:highlight w:val="red"/>
         </w:rPr>
       </w:pPr>
-      <w:proofErr w:type="gramStart"/>
       <w:r>
         <w:rPr>
           <w:b/>
@@ -25,7 +24,6 @@
         </w:rPr>
         <w:t>s01</w:t>
       </w:r>
-      <w:proofErr w:type="gramEnd"/>
       <w:r>
         <w:rPr>
           <w:b/>
@@ -48,24 +46,17 @@
           <w:b/>
         </w:rPr>
       </w:pPr>
-      <w:proofErr w:type="gramStart"/>
       <w:r>
         <w:rPr>
           <w:b/>
         </w:rPr>
         <w:t>e01</w:t>
       </w:r>
-      <w:proofErr w:type="gramEnd"/>
-    </w:p>
-    <w:p>
-      <w:r>
-        <w:t xml:space="preserve">1. </w:t>
-      </w:r>
-      <w:proofErr w:type="spellStart"/>
-      <w:r>
-        <w:t>MongoDB</w:t>
-      </w:r>
-      <w:proofErr w:type="spellEnd"/>
+    </w:p>
+    <w:p>
+      <w:r>
+        <w:t>1. MongoDB</w:t>
+      </w:r>
     </w:p>
     <w:p/>
     <w:p>
@@ -88,14 +79,12 @@
           <w:u w:val="single"/>
         </w:rPr>
       </w:pPr>
-      <w:proofErr w:type="spellStart"/>
       <w:r>
         <w:rPr>
           <w:u w:val="single"/>
         </w:rPr>
         <w:t>MongoDB</w:t>
       </w:r>
-      <w:proofErr w:type="spellEnd"/>
     </w:p>
     <w:p>
       <w:pPr>
@@ -146,21 +135,12 @@
           <w:highlight w:val="black"/>
         </w:rPr>
       </w:pPr>
-      <w:proofErr w:type="gramStart"/>
       <w:r>
         <w:rPr>
           <w:rStyle w:val="bash"/>
           <w:highlight w:val="black"/>
         </w:rPr>
-        <w:t>brew</w:t>
-      </w:r>
-      <w:proofErr w:type="gramEnd"/>
-      <w:r>
-        <w:rPr>
-          <w:rStyle w:val="bash"/>
-          <w:highlight w:val="black"/>
-        </w:rPr>
-        <w:t xml:space="preserve"> update</w:t>
+        <w:t>brew update</w:t>
       </w:r>
     </w:p>
     <w:p>
@@ -179,31 +159,13 @@
           <w:highlight w:val="black"/>
         </w:rPr>
       </w:pPr>
-      <w:proofErr w:type="gramStart"/>
       <w:r>
         <w:rPr>
           <w:rStyle w:val="bash"/>
           <w:highlight w:val="black"/>
         </w:rPr>
-        <w:t>brew</w:t>
-      </w:r>
-      <w:proofErr w:type="gramEnd"/>
-      <w:r>
-        <w:rPr>
-          <w:rStyle w:val="bash"/>
-          <w:highlight w:val="black"/>
-        </w:rPr>
-        <w:t xml:space="preserve"> install </w:t>
-      </w:r>
-      <w:proofErr w:type="spellStart"/>
-      <w:r>
-        <w:rPr>
-          <w:rStyle w:val="bash"/>
-          <w:highlight w:val="black"/>
-        </w:rPr>
-        <w:t>mongodb</w:t>
-      </w:r>
-      <w:proofErr w:type="spellEnd"/>
+        <w:t>brew install mongodb</w:t>
+      </w:r>
     </w:p>
     <w:p>
       <w:pPr>
@@ -226,15 +188,7 @@
         </w:numPr>
       </w:pPr>
       <w:r>
-        <w:t>Create a data/</w:t>
-      </w:r>
-      <w:proofErr w:type="spellStart"/>
-      <w:r>
-        <w:t>db</w:t>
-      </w:r>
-      <w:proofErr w:type="spellEnd"/>
-      <w:r>
-        <w:t xml:space="preserve"> folder where you want your databases to be sourced</w:t>
+        <w:t>Create a data/db folder where you want your databases to be sourced</w:t>
       </w:r>
     </w:p>
     <w:p>
@@ -253,65 +207,13 @@
           <w:highlight w:val="black"/>
         </w:rPr>
       </w:pPr>
-      <w:proofErr w:type="spellStart"/>
-      <w:proofErr w:type="gramStart"/>
       <w:r>
         <w:rPr>
           <w:rStyle w:val="bash"/>
           <w:highlight w:val="black"/>
         </w:rPr>
-        <w:t>mkdir</w:t>
-      </w:r>
-      <w:proofErr w:type="spellEnd"/>
-      <w:proofErr w:type="gramEnd"/>
-      <w:r>
-        <w:rPr>
-          <w:rStyle w:val="bash"/>
-          <w:highlight w:val="black"/>
-        </w:rPr>
-        <w:t xml:space="preserve"> –p users/</w:t>
-      </w:r>
-      <w:proofErr w:type="spellStart"/>
-      <w:r>
-        <w:rPr>
-          <w:rStyle w:val="bash"/>
-          <w:highlight w:val="black"/>
-        </w:rPr>
-        <w:t>evanturner</w:t>
-      </w:r>
-      <w:proofErr w:type="spellEnd"/>
-      <w:r>
-        <w:rPr>
-          <w:rStyle w:val="bash"/>
-          <w:highlight w:val="black"/>
-        </w:rPr>
-        <w:t>/</w:t>
-      </w:r>
-      <w:proofErr w:type="spellStart"/>
-      <w:r>
-        <w:rPr>
-          <w:rStyle w:val="bash"/>
-          <w:highlight w:val="black"/>
-        </w:rPr>
-        <w:t>src</w:t>
-      </w:r>
-      <w:proofErr w:type="spellEnd"/>
-      <w:r>
-        <w:rPr>
-          <w:rStyle w:val="bash"/>
-          <w:highlight w:val="black"/>
-        </w:rPr>
-        <w:t>/data/</w:t>
-      </w:r>
-      <w:proofErr w:type="spellStart"/>
-      <w:r>
-        <w:rPr>
-          <w:rStyle w:val="bash"/>
-          <w:highlight w:val="black"/>
-        </w:rPr>
-        <w:t>db</w:t>
-      </w:r>
-      <w:proofErr w:type="spellEnd"/>
+        <w:t>mkdir –p users/evanturner/src/data/db</w:t>
+      </w:r>
     </w:p>
     <w:p>
       <w:pPr>
@@ -336,74 +238,44 @@
         <w:t>ou connect to the database server, which runs a</w:t>
       </w:r>
       <w:r>
-        <w:t xml:space="preserve">s </w:t>
-      </w:r>
-      <w:proofErr w:type="spellStart"/>
-      <w:r>
+        <w:t>s mongod</w:t>
+      </w:r>
+    </w:p>
+    <w:p>
+      <w:pPr>
+        <w:pStyle w:val="NoteLevel2"/>
+      </w:pPr>
+      <w:r>
+        <w:rPr>
+          <w:b/>
+        </w:rPr>
         <w:t>mongod</w:t>
       </w:r>
-      <w:proofErr w:type="spellEnd"/>
+      <w:r>
+        <w:t xml:space="preserve"> is the primary daemon </w:t>
+      </w:r>
+      <w:r>
+        <w:t xml:space="preserve">process for the MongoDB system. </w:t>
+      </w:r>
+    </w:p>
+    <w:p>
+      <w:pPr>
+        <w:pStyle w:val="NoteLevel3"/>
+      </w:pPr>
+      <w:r>
+        <w:t>It handles data requests, manages data access, and performs background management operations</w:t>
+      </w:r>
     </w:p>
     <w:p>
       <w:pPr>
         <w:pStyle w:val="NoteLevel2"/>
-      </w:pPr>
-      <w:proofErr w:type="spellStart"/>
-      <w:proofErr w:type="gramStart"/>
-      <w:r>
-        <w:rPr>
-          <w:b/>
-        </w:rPr>
-        <w:t>mongod</w:t>
-      </w:r>
-      <w:proofErr w:type="spellEnd"/>
-      <w:proofErr w:type="gramEnd"/>
-      <w:r>
-        <w:t xml:space="preserve"> is the primary daemon </w:t>
-      </w:r>
-      <w:r>
-        <w:t xml:space="preserve">process for the </w:t>
-      </w:r>
-      <w:proofErr w:type="spellStart"/>
-      <w:r>
-        <w:t>MongoDB</w:t>
-      </w:r>
-      <w:proofErr w:type="spellEnd"/>
-      <w:r>
-        <w:t xml:space="preserve"> system. </w:t>
-      </w:r>
-    </w:p>
-    <w:p>
-      <w:pPr>
-        <w:pStyle w:val="NoteLevel3"/>
-      </w:pPr>
-      <w:r>
-        <w:t>It handles data requests, manages data access, and performs background management operations</w:t>
-      </w:r>
-    </w:p>
-    <w:p>
-      <w:pPr>
-        <w:pStyle w:val="NoteLevel2"/>
         <w:rPr>
           <w:rStyle w:val="bash"/>
         </w:rPr>
       </w:pPr>
       <w:r>
-        <w:t xml:space="preserve">Specify the </w:t>
-      </w:r>
-      <w:proofErr w:type="spellStart"/>
-      <w:r>
-        <w:t>dbpath</w:t>
-      </w:r>
-      <w:proofErr w:type="spellEnd"/>
-      <w:r>
-        <w:t xml:space="preserve"> when loading </w:t>
-      </w:r>
-      <w:proofErr w:type="spellStart"/>
-      <w:r>
-        <w:t>mongod</w:t>
-      </w:r>
-      <w:proofErr w:type="spellEnd"/>
+        <w:t>Specify the dbpath when loading mongod</w:t>
+      </w:r>
     </w:p>
     <w:p>
       <w:pPr>
@@ -418,65 +290,13 @@
           <w:highlight w:val="black"/>
         </w:rPr>
       </w:pPr>
-      <w:proofErr w:type="spellStart"/>
-      <w:proofErr w:type="gramStart"/>
       <w:r>
         <w:rPr>
           <w:rStyle w:val="bash"/>
           <w:highlight w:val="black"/>
         </w:rPr>
-        <w:t>mongod</w:t>
-      </w:r>
-      <w:proofErr w:type="spellEnd"/>
-      <w:proofErr w:type="gramEnd"/>
-      <w:r>
-        <w:rPr>
-          <w:rStyle w:val="bash"/>
-          <w:highlight w:val="black"/>
-        </w:rPr>
-        <w:t xml:space="preserve"> --</w:t>
-      </w:r>
-      <w:proofErr w:type="spellStart"/>
-      <w:r>
-        <w:rPr>
-          <w:rStyle w:val="bash"/>
-          <w:highlight w:val="black"/>
-        </w:rPr>
-        <w:t>dbpath</w:t>
-      </w:r>
-      <w:proofErr w:type="spellEnd"/>
-      <w:r>
-        <w:rPr>
-          <w:rStyle w:val="bash"/>
-          <w:highlight w:val="black"/>
-        </w:rPr>
-        <w:t xml:space="preserve"> ~/</w:t>
-      </w:r>
-      <w:proofErr w:type="spellStart"/>
-      <w:r>
-        <w:rPr>
-          <w:rStyle w:val="bash"/>
-          <w:highlight w:val="black"/>
-        </w:rPr>
-        <w:t>src</w:t>
-      </w:r>
-      <w:proofErr w:type="spellEnd"/>
-      <w:r>
-        <w:rPr>
-          <w:rStyle w:val="bash"/>
-          <w:highlight w:val="black"/>
-        </w:rPr>
-        <w:t>/data/</w:t>
-      </w:r>
-      <w:proofErr w:type="spellStart"/>
-      <w:r>
-        <w:rPr>
-          <w:rStyle w:val="bash"/>
-          <w:highlight w:val="black"/>
-        </w:rPr>
-        <w:t>db</w:t>
-      </w:r>
-      <w:proofErr w:type="spellEnd"/>
+        <w:t>mongod --dbpath ~/src/data/db</w:t>
+      </w:r>
     </w:p>
     <w:p>
       <w:pPr>
@@ -588,7 +408,6 @@
           <w:highlight w:val="black"/>
         </w:rPr>
       </w:pPr>
-      <w:proofErr w:type="gramStart"/>
       <w:r>
         <w:rPr>
           <w:rStyle w:val="bash"/>
@@ -596,7 +415,6 @@
         </w:rPr>
         <w:t>mongo</w:t>
       </w:r>
-      <w:proofErr w:type="gramEnd"/>
     </w:p>
     <w:p>
       <w:pPr>
@@ -695,29 +513,18 @@
           <w:rStyle w:val="bash"/>
           <w:highlight w:val="black"/>
         </w:rPr>
-        <w:t>show </w:t>
-      </w:r>
-      <w:proofErr w:type="spellStart"/>
+        <w:t>show dbs</w:t>
+      </w:r>
+      <w:r>
+        <w:t> operation again, it will not include the </w:t>
+      </w:r>
       <w:r>
         <w:rPr>
           <w:rStyle w:val="bash"/>
           <w:highlight w:val="black"/>
         </w:rPr>
-        <w:t>dbs</w:t>
-      </w:r>
-      <w:proofErr w:type="spellEnd"/>
-      <w:r>
-        <w:t> operation again, it will not include the </w:t>
-      </w:r>
-      <w:proofErr w:type="spellStart"/>
-      <w:r>
-        <w:rPr>
-          <w:rStyle w:val="bash"/>
-          <w:highlight w:val="black"/>
-        </w:rPr>
         <w:t>book_library_db</w:t>
       </w:r>
-      <w:proofErr w:type="spellEnd"/>
       <w:r>
         <w:t> </w:t>
       </w:r>
@@ -729,14 +536,9 @@
       <w:pPr>
         <w:pStyle w:val="NoteLevel2"/>
       </w:pPr>
-      <w:proofErr w:type="spellStart"/>
       <w:r>
         <w:lastRenderedPageBreak/>
-        <w:t>MongoDB</w:t>
-      </w:r>
-      <w:proofErr w:type="spellEnd"/>
-      <w:r>
-        <w:t xml:space="preserve"> will not permanently create a database until you insert data into that database. </w:t>
+        <w:t xml:space="preserve">MongoDB will not permanently create a database until you insert data into that database. </w:t>
       </w:r>
     </w:p>
     <w:p>
@@ -759,19 +561,11 @@
           <w:u w:val="single"/>
         </w:rPr>
       </w:pPr>
-      <w:proofErr w:type="spellStart"/>
       <w:r>
         <w:rPr>
           <w:u w:val="single"/>
         </w:rPr>
-        <w:t>Mongod</w:t>
-      </w:r>
-      <w:proofErr w:type="spellEnd"/>
-      <w:r>
-        <w:rPr>
-          <w:u w:val="single"/>
-        </w:rPr>
-        <w:t xml:space="preserve"> and Mongos</w:t>
+        <w:t>Mongod and Mongos</w:t>
       </w:r>
     </w:p>
     <w:p>
@@ -794,11 +588,9 @@
           <w:numId w:val="0"/>
         </w:numPr>
       </w:pPr>
-      <w:proofErr w:type="spellStart"/>
       <w:r>
         <w:t>Mongod</w:t>
       </w:r>
-      <w:proofErr w:type="spellEnd"/>
     </w:p>
     <w:p>
       <w:pPr>
@@ -807,14 +599,12 @@
       <w:r>
         <w:t xml:space="preserve">The </w:t>
       </w:r>
-      <w:proofErr w:type="spellStart"/>
       <w:r>
         <w:rPr>
           <w:b/>
         </w:rPr>
         <w:t>mongod</w:t>
       </w:r>
-      <w:proofErr w:type="spellEnd"/>
       <w:r>
         <w:t> process is the primary database process that runs on an individual server. </w:t>
       </w:r>
@@ -835,17 +625,8 @@
         <w:pStyle w:val="NoteLevel2"/>
       </w:pPr>
       <w:r>
-        <w:t xml:space="preserve">You can start </w:t>
-      </w:r>
-      <w:proofErr w:type="spellStart"/>
-      <w:r>
-        <w:t>MongoDB</w:t>
-      </w:r>
-      <w:proofErr w:type="spellEnd"/>
-      <w:r>
-        <w:t xml:space="preserve"> from a command line by issuing the </w:t>
-      </w:r>
-      <w:proofErr w:type="spellStart"/>
+        <w:t>You can start MongoDB from a command line by issuing the </w:t>
+      </w:r>
       <w:r>
         <w:rPr>
           <w:rStyle w:val="bash"/>
@@ -853,7 +634,6 @@
         </w:rPr>
         <w:t>mongod</w:t>
       </w:r>
-      <w:proofErr w:type="spellEnd"/>
       <w:r>
         <w:t xml:space="preserve"> </w:t>
       </w:r>
@@ -888,30 +668,18 @@
       <w:pPr>
         <w:pStyle w:val="NoteLevel1"/>
       </w:pPr>
-      <w:proofErr w:type="gramStart"/>
       <w:r>
         <w:rPr>
           <w:rStyle w:val="CodeBlack"/>
         </w:rPr>
         <w:t>mongos</w:t>
       </w:r>
-      <w:proofErr w:type="gramEnd"/>
-      <w:r>
-        <w:t xml:space="preserve"> provides a coherent </w:t>
-      </w:r>
-      <w:proofErr w:type="spellStart"/>
-      <w:r>
-        <w:t>MongoDB</w:t>
-      </w:r>
-      <w:proofErr w:type="spellEnd"/>
-      <w:r>
-        <w:t xml:space="preserve"> interface equivalent to a </w:t>
-      </w:r>
-      <w:proofErr w:type="spellStart"/>
+      <w:r>
+        <w:t> provides a coherent MongoDB interface equivalent to a </w:t>
+      </w:r>
       <w:r>
         <w:t>mongod</w:t>
       </w:r>
-      <w:proofErr w:type="spellEnd"/>
       <w:r>
         <w:t> fr</w:t>
       </w:r>
@@ -940,51 +708,20 @@
       <w:pPr>
         <w:pStyle w:val="NoteLevel2"/>
       </w:pPr>
-      <w:proofErr w:type="gramStart"/>
-      <w:r>
-        <w:t>mongos</w:t>
-      </w:r>
-      <w:proofErr w:type="gramEnd"/>
-      <w:r>
-        <w:t> for “</w:t>
-      </w:r>
-      <w:proofErr w:type="spellStart"/>
-      <w:r>
-        <w:t>MongoDB</w:t>
-      </w:r>
-      <w:proofErr w:type="spellEnd"/>
-      <w:r>
-        <w:t xml:space="preserve"> Shard,” is a routing service for </w:t>
-      </w:r>
-      <w:proofErr w:type="spellStart"/>
-      <w:r>
-        <w:t>MongoDB</w:t>
-      </w:r>
-      <w:proofErr w:type="spellEnd"/>
-      <w:r>
-        <w:t xml:space="preserve"> shard configurations that processes queries from the application layer, and determines the location of this data in the </w:t>
-      </w:r>
-      <w:proofErr w:type="spellStart"/>
-      <w:r>
-        <w:t>sharded</w:t>
-      </w:r>
-      <w:proofErr w:type="spellEnd"/>
-      <w:r>
-        <w:t xml:space="preserve"> cluster, in order to complete these operations</w:t>
+      <w:r>
+        <w:t>mongos for “MongoDB Shard,” is a routing service for MongoDB shard configurations that processes queries from the application layer, and determines the location of this data in the sharded cluster, in order to complete these operations</w:t>
       </w:r>
     </w:p>
     <w:p>
       <w:pPr>
         <w:pStyle w:val="NoteLevel1"/>
       </w:pPr>
-      <w:proofErr w:type="gramStart"/>
       <w:r>
         <w:rPr>
           <w:rStyle w:val="CodeBlack"/>
         </w:rPr>
         <w:t>mongo</w:t>
       </w:r>
-      <w:proofErr w:type="gramEnd"/>
       <w:r>
         <w:t xml:space="preserve"> </w:t>
       </w:r>
@@ -992,13 +729,8 @@
         <w:t>is an interactive JavaScript sh</w:t>
       </w:r>
       <w:r>
-        <w:t xml:space="preserve">ell interface to </w:t>
-      </w:r>
-      <w:proofErr w:type="spellStart"/>
-      <w:r>
-        <w:t>MongoDB</w:t>
-      </w:r>
-      <w:proofErr w:type="spellEnd"/>
+        <w:t>ell interface to MongoDB</w:t>
+      </w:r>
     </w:p>
     <w:p>
       <w:pPr>
@@ -1041,13 +773,8 @@
         <w:t>rovides a fully functional JavaScript envi</w:t>
       </w:r>
       <w:r>
-        <w:t xml:space="preserve">ronment for use with a </w:t>
-      </w:r>
-      <w:proofErr w:type="spellStart"/>
-      <w:r>
-        <w:t>MongoDB</w:t>
-      </w:r>
-      <w:proofErr w:type="spellEnd"/>
+        <w:t>ronment for use with a MongoDB</w:t>
+      </w:r>
     </w:p>
     <w:p>
       <w:pPr>
@@ -1079,66 +806,28 @@
         </w:tabs>
       </w:pPr>
       <w:r>
-        <w:t xml:space="preserve">By default, </w:t>
-      </w:r>
-      <w:proofErr w:type="spellStart"/>
-      <w:r>
-        <w:t>MongoDB</w:t>
-      </w:r>
-      <w:proofErr w:type="spellEnd"/>
-      <w:r>
-        <w:t xml:space="preserve"> stores data in the /data/</w:t>
-      </w:r>
-      <w:proofErr w:type="spellStart"/>
-      <w:r>
-        <w:t>db</w:t>
-      </w:r>
-      <w:proofErr w:type="spellEnd"/>
-      <w:r>
-        <w:t xml:space="preserve"> directory. </w:t>
+        <w:t xml:space="preserve">By default, MongoDB stores data in the /data/db directory. </w:t>
       </w:r>
       <w:r>
         <w:rPr>
           <w:i/>
         </w:rPr>
-        <w:t xml:space="preserve">On Windows, </w:t>
-      </w:r>
-      <w:proofErr w:type="spellStart"/>
+        <w:t>On Windows, MongoDB stores data in</w:t>
+      </w:r>
       <w:r>
         <w:rPr>
           <w:i/>
         </w:rPr>
-        <w:t>MongoDB</w:t>
-      </w:r>
-      <w:proofErr w:type="spellEnd"/>
+        <w:t xml:space="preserve"> </w:t>
+      </w:r>
       <w:r>
         <w:rPr>
           <w:i/>
         </w:rPr>
-        <w:t xml:space="preserve"> stores data in</w:t>
-      </w:r>
-      <w:r>
-        <w:rPr>
-          <w:i/>
-        </w:rPr>
-        <w:t xml:space="preserve"> </w:t>
-      </w:r>
-      <w:r>
-        <w:rPr>
-          <w:i/>
-        </w:rPr>
         <w:t>C:\data\db</w:t>
       </w:r>
       <w:r>
-        <w:t xml:space="preserve">. On all platforms, </w:t>
-      </w:r>
-      <w:proofErr w:type="spellStart"/>
-      <w:r>
-        <w:t>MongoDB</w:t>
-      </w:r>
-      <w:proofErr w:type="spellEnd"/>
-      <w:r>
-        <w:t xml:space="preserve"> listens for connections from clients on port 27017</w:t>
+        <w:t>. On all platforms, MongoDB listens for connections from clients on port 27017</w:t>
       </w:r>
     </w:p>
     <w:p>
@@ -1173,14 +862,12 @@
       <w:r>
         <w:t>If you want </w:t>
       </w:r>
-      <w:proofErr w:type="spellStart"/>
       <w:r>
         <w:rPr>
           <w:rStyle w:val="CodeBlack"/>
         </w:rPr>
         <w:t>mongod</w:t>
       </w:r>
-      <w:proofErr w:type="spellEnd"/>
       <w:r>
         <w:t> to store data files at a path </w:t>
       </w:r>
@@ -1192,21 +879,11 @@
         <w:t>other than</w:t>
       </w:r>
       <w:r>
-        <w:t> /data/</w:t>
-      </w:r>
-      <w:proofErr w:type="spellStart"/>
-      <w:r>
-        <w:t>db</w:t>
-      </w:r>
-      <w:proofErr w:type="spellEnd"/>
-      <w:r>
-        <w:t> you can specify a </w:t>
-      </w:r>
-      <w:proofErr w:type="spellStart"/>
+        <w:t> /data/db you can specify a </w:t>
+      </w:r>
       <w:r>
         <w:t>dbPath</w:t>
       </w:r>
-      <w:proofErr w:type="spellEnd"/>
       <w:r>
         <w:t xml:space="preserve">. </w:t>
       </w:r>
@@ -1229,15 +906,7 @@
         </w:numPr>
       </w:pPr>
       <w:r>
-        <w:t xml:space="preserve">At the moment only specifying a </w:t>
-      </w:r>
-      <w:proofErr w:type="spellStart"/>
-      <w:r>
-        <w:t>dbpath</w:t>
-      </w:r>
-      <w:proofErr w:type="spellEnd"/>
-      <w:r>
-        <w:t xml:space="preserve"> is working:</w:t>
+        <w:t>At the moment only specifying a dbpath is working:</w:t>
       </w:r>
     </w:p>
     <w:p>
@@ -1248,97 +917,13 @@
           <w:highlight w:val="black"/>
         </w:rPr>
       </w:pPr>
-      <w:proofErr w:type="spellStart"/>
-      <w:proofErr w:type="gramStart"/>
       <w:r>
         <w:rPr>
           <w:rStyle w:val="bash"/>
           <w:highlight w:val="black"/>
         </w:rPr>
-        <w:t>mongod</w:t>
-      </w:r>
-      <w:proofErr w:type="spellEnd"/>
-      <w:proofErr w:type="gramEnd"/>
-      <w:r>
-        <w:rPr>
-          <w:rStyle w:val="bash"/>
-          <w:highlight w:val="black"/>
-        </w:rPr>
-        <w:t xml:space="preserve"> --</w:t>
-      </w:r>
-      <w:proofErr w:type="spellStart"/>
-      <w:r>
-        <w:rPr>
-          <w:rStyle w:val="bash"/>
-          <w:highlight w:val="black"/>
-        </w:rPr>
-        <w:t>dbpath</w:t>
-      </w:r>
-      <w:proofErr w:type="spellEnd"/>
-      <w:r>
-        <w:rPr>
-          <w:rStyle w:val="bash"/>
-          <w:highlight w:val="black"/>
-        </w:rPr>
-        <w:t xml:space="preserve"> /users/</w:t>
-      </w:r>
-      <w:proofErr w:type="spellStart"/>
-      <w:r>
-        <w:rPr>
-          <w:rStyle w:val="bash"/>
-          <w:highlight w:val="black"/>
-        </w:rPr>
-        <w:t>evanturner</w:t>
-      </w:r>
-      <w:proofErr w:type="spellEnd"/>
-      <w:r>
-        <w:rPr>
-          <w:rStyle w:val="bash"/>
-          <w:highlight w:val="black"/>
-        </w:rPr>
-        <w:t>/</w:t>
-      </w:r>
-      <w:proofErr w:type="spellStart"/>
-      <w:r>
-        <w:rPr>
-          <w:rStyle w:val="bash"/>
-          <w:highlight w:val="black"/>
-        </w:rPr>
-        <w:t>src</w:t>
-      </w:r>
-      <w:proofErr w:type="spellEnd"/>
-      <w:r>
-        <w:rPr>
-          <w:rStyle w:val="bash"/>
-          <w:highlight w:val="black"/>
-        </w:rPr>
-        <w:t>/</w:t>
-      </w:r>
-      <w:proofErr w:type="spellStart"/>
-      <w:r>
-        <w:rPr>
-          <w:rStyle w:val="bash"/>
-          <w:highlight w:val="black"/>
-        </w:rPr>
-        <w:t>mongodb</w:t>
-      </w:r>
-      <w:proofErr w:type="spellEnd"/>
-      <w:r>
-        <w:rPr>
-          <w:rStyle w:val="bash"/>
-          <w:highlight w:val="black"/>
-        </w:rPr>
-        <w:t>/data/</w:t>
-      </w:r>
-      <w:proofErr w:type="spellStart"/>
-      <w:r>
-        <w:rPr>
-          <w:rStyle w:val="bash"/>
-          <w:highlight w:val="black"/>
-        </w:rPr>
-        <w:t>db</w:t>
-      </w:r>
-      <w:proofErr w:type="spellEnd"/>
+        <w:t>mongod --dbpath /users/evanturner/src/mongodb/data/db</w:t>
+      </w:r>
     </w:p>
     <w:p>
       <w:pPr>
@@ -1421,33 +1006,27 @@
       <w:r>
         <w:t xml:space="preserve"> </w:t>
       </w:r>
-      <w:proofErr w:type="spellStart"/>
       <w:r>
         <w:t>dbPath</w:t>
       </w:r>
-      <w:proofErr w:type="spellEnd"/>
       <w:r>
         <w:t> must exist before you start </w:t>
       </w:r>
-      <w:proofErr w:type="spellStart"/>
       <w:r>
         <w:rPr>
           <w:rStyle w:val="CodeBlack"/>
         </w:rPr>
         <w:t>mongod</w:t>
       </w:r>
-      <w:proofErr w:type="spellEnd"/>
       <w:r>
         <w:t>. If it does not exist, create the directory and the permissions so that </w:t>
       </w:r>
-      <w:proofErr w:type="spellStart"/>
       <w:r>
         <w:rPr>
           <w:rStyle w:val="CodeBlack"/>
         </w:rPr>
         <w:t>mongod</w:t>
       </w:r>
-      <w:proofErr w:type="spellEnd"/>
       <w:r>
         <w:t> can read and write data to this path</w:t>
       </w:r>
@@ -1480,14 +1059,12 @@
       <w:r>
         <w:t>In a clean shutdown a </w:t>
       </w:r>
-      <w:proofErr w:type="spellStart"/>
       <w:r>
         <w:rPr>
           <w:rStyle w:val="CodeBlack"/>
         </w:rPr>
         <w:t>mongod</w:t>
       </w:r>
-      <w:proofErr w:type="spellEnd"/>
       <w:r>
         <w:t> completes all pending operations, flushes all data to data fi</w:t>
       </w:r>
@@ -1533,23 +1110,12 @@
           <w:rStyle w:val="bash"/>
         </w:rPr>
       </w:pPr>
-      <w:proofErr w:type="spellStart"/>
-      <w:proofErr w:type="gramStart"/>
       <w:r>
         <w:rPr>
           <w:rStyle w:val="bash"/>
           <w:highlight w:val="black"/>
         </w:rPr>
-        <w:t>db.shutdownServer</w:t>
-      </w:r>
-      <w:proofErr w:type="spellEnd"/>
-      <w:proofErr w:type="gramEnd"/>
-      <w:r>
-        <w:rPr>
-          <w:rStyle w:val="bash"/>
-          <w:highlight w:val="black"/>
-        </w:rPr>
-        <w:t>()</w:t>
+        <w:t>db.shutdownServer()</w:t>
       </w:r>
       <w:r>
         <w:rPr>
@@ -1607,44 +1173,37 @@
           <w:rStyle w:val="Code"/>
         </w:rPr>
       </w:pPr>
-      <w:proofErr w:type="spellStart"/>
-      <w:proofErr w:type="gramStart"/>
       <w:r>
         <w:rPr>
           <w:rStyle w:val="Code"/>
         </w:rPr>
-        <w:t>var</w:t>
-      </w:r>
-      <w:proofErr w:type="spellEnd"/>
-      <w:proofErr w:type="gramEnd"/>
-      <w:r>
+        <w:t>var express = require('express');</w:t>
+      </w:r>
+    </w:p>
+    <w:p>
+      <w:pPr>
         <w:rPr>
           <w:rStyle w:val="Code"/>
         </w:rPr>
-        <w:t xml:space="preserve"> express = require('express');</w:t>
-      </w:r>
-    </w:p>
-    <w:p>
-      <w:pPr>
+      </w:pPr>
+      <w:r>
         <w:rPr>
           <w:rStyle w:val="Code"/>
         </w:rPr>
-      </w:pPr>
-      <w:proofErr w:type="spellStart"/>
-      <w:proofErr w:type="gramStart"/>
-      <w:r>
+        <w:t>var app = express();</w:t>
+      </w:r>
+    </w:p>
+    <w:p>
+      <w:pPr>
         <w:rPr>
           <w:rStyle w:val="Code"/>
         </w:rPr>
-        <w:t>var</w:t>
-      </w:r>
-      <w:proofErr w:type="spellEnd"/>
-      <w:proofErr w:type="gramEnd"/>
+      </w:pPr>
       <w:r>
         <w:rPr>
           <w:rStyle w:val="Code"/>
         </w:rPr>
-        <w:t xml:space="preserve"> app = express();</w:t>
+        <w:t>var bodyParser = require('body-parser');</w:t>
       </w:r>
     </w:p>
     <w:p>
@@ -1653,122 +1212,109 @@
           <w:rStyle w:val="Code"/>
         </w:rPr>
       </w:pPr>
-      <w:proofErr w:type="spellStart"/>
-      <w:proofErr w:type="gramStart"/>
       <w:r>
         <w:rPr>
           <w:rStyle w:val="Code"/>
         </w:rPr>
-        <w:t>var</w:t>
-      </w:r>
-      <w:proofErr w:type="spellEnd"/>
-      <w:proofErr w:type="gramEnd"/>
-      <w:r>
+        <w:t>var parseUrlencoded = bodyParser.urlencoded({ extended: false });</w:t>
+      </w:r>
+    </w:p>
+    <w:p>
+      <w:pPr>
         <w:rPr>
           <w:rStyle w:val="Code"/>
         </w:rPr>
-        <w:t xml:space="preserve"> </w:t>
-      </w:r>
-      <w:proofErr w:type="spellStart"/>
+      </w:pPr>
       <w:r>
         <w:rPr>
           <w:rStyle w:val="Code"/>
         </w:rPr>
-        <w:t>bodyParser</w:t>
-      </w:r>
-      <w:proofErr w:type="spellEnd"/>
-      <w:r>
+        <w:t>// In memory store for the cities in our application</w:t>
+      </w:r>
+    </w:p>
+    <w:p>
+      <w:pPr>
         <w:rPr>
           <w:rStyle w:val="Code"/>
         </w:rPr>
-        <w:t xml:space="preserve"> = require('body-parser');</w:t>
-      </w:r>
-    </w:p>
-    <w:p>
-      <w:pPr>
+      </w:pPr>
+      <w:r>
         <w:rPr>
           <w:rStyle w:val="Code"/>
         </w:rPr>
-      </w:pPr>
-      <w:proofErr w:type="spellStart"/>
-      <w:proofErr w:type="gramStart"/>
-      <w:r>
+        <w:t>var cities = {};</w:t>
+      </w:r>
+    </w:p>
+    <w:p>
+      <w:pPr>
         <w:rPr>
           <w:rStyle w:val="Code"/>
         </w:rPr>
-        <w:t>var</w:t>
-      </w:r>
-      <w:proofErr w:type="spellEnd"/>
-      <w:proofErr w:type="gramEnd"/>
-      <w:r>
+      </w:pPr>
+    </w:p>
+    <w:p>
+      <w:pPr>
         <w:rPr>
           <w:rStyle w:val="Code"/>
         </w:rPr>
-        <w:t xml:space="preserve"> </w:t>
-      </w:r>
-      <w:proofErr w:type="spellStart"/>
+      </w:pPr>
       <w:r>
         <w:rPr>
           <w:rStyle w:val="Code"/>
         </w:rPr>
-        <w:t>parseUrlencoded</w:t>
-      </w:r>
-      <w:proofErr w:type="spellEnd"/>
-      <w:r>
+        <w:t>app.route('/cities')</w:t>
+      </w:r>
+    </w:p>
+    <w:p>
+      <w:pPr>
         <w:rPr>
           <w:rStyle w:val="Code"/>
         </w:rPr>
-        <w:t xml:space="preserve"> = </w:t>
-      </w:r>
-      <w:proofErr w:type="spellStart"/>
+      </w:pPr>
       <w:r>
         <w:rPr>
           <w:rStyle w:val="Code"/>
         </w:rPr>
-        <w:t>bodyParser.urlencoded</w:t>
-      </w:r>
-      <w:proofErr w:type="spellEnd"/>
-      <w:r>
+        <w:t xml:space="preserve">  .get(function (request, response) {</w:t>
+      </w:r>
+    </w:p>
+    <w:p>
+      <w:pPr>
         <w:rPr>
           <w:rStyle w:val="Code"/>
         </w:rPr>
-        <w:t>({ extended: false });</w:t>
-      </w:r>
-    </w:p>
-    <w:p>
-      <w:pPr>
+      </w:pPr>
+      <w:r>
         <w:rPr>
           <w:rStyle w:val="Code"/>
         </w:rPr>
-      </w:pPr>
-      <w:r>
+        <w:t xml:space="preserve">    if(request.query.search) {</w:t>
+      </w:r>
+    </w:p>
+    <w:p>
+      <w:pPr>
         <w:rPr>
           <w:rStyle w:val="Code"/>
         </w:rPr>
-        <w:t>// In memory store for the cities in our application</w:t>
-      </w:r>
-    </w:p>
-    <w:p>
-      <w:pPr>
+      </w:pPr>
+      <w:r>
         <w:rPr>
           <w:rStyle w:val="Code"/>
         </w:rPr>
-      </w:pPr>
-      <w:proofErr w:type="spellStart"/>
-      <w:proofErr w:type="gramStart"/>
-      <w:r>
+        <w:t xml:space="preserve">      response.json(citySearch(request.query.search));</w:t>
+      </w:r>
+    </w:p>
+    <w:p>
+      <w:pPr>
         <w:rPr>
           <w:rStyle w:val="Code"/>
         </w:rPr>
-        <w:t>var</w:t>
-      </w:r>
-      <w:proofErr w:type="spellEnd"/>
-      <w:proofErr w:type="gramEnd"/>
+      </w:pPr>
       <w:r>
         <w:rPr>
           <w:rStyle w:val="Code"/>
         </w:rPr>
-        <w:t xml:space="preserve"> cities = {};</w:t>
+        <w:t xml:space="preserve">    } else {</w:t>
       </w:r>
     </w:p>
     <w:p>
@@ -1777,28 +1323,25 @@
           <w:rStyle w:val="Code"/>
         </w:rPr>
       </w:pPr>
-    </w:p>
-    <w:p>
-      <w:pPr>
+      <w:r>
         <w:rPr>
           <w:rStyle w:val="Code"/>
         </w:rPr>
-      </w:pPr>
-      <w:proofErr w:type="spellStart"/>
-      <w:proofErr w:type="gramStart"/>
-      <w:r>
+        <w:lastRenderedPageBreak/>
+        <w:t xml:space="preserve">      response.json(cities);</w:t>
+      </w:r>
+    </w:p>
+    <w:p>
+      <w:pPr>
         <w:rPr>
           <w:rStyle w:val="Code"/>
         </w:rPr>
-        <w:t>app.route</w:t>
-      </w:r>
-      <w:proofErr w:type="spellEnd"/>
-      <w:proofErr w:type="gramEnd"/>
+      </w:pPr>
       <w:r>
         <w:rPr>
           <w:rStyle w:val="Code"/>
         </w:rPr>
-        <w:t>('/cities')</w:t>
+        <w:t xml:space="preserve">    }</w:t>
       </w:r>
     </w:p>
     <w:p>
@@ -1811,21 +1354,20 @@
         <w:rPr>
           <w:rStyle w:val="Code"/>
         </w:rPr>
-        <w:t xml:space="preserve">  </w:t>
-      </w:r>
-      <w:proofErr w:type="gramStart"/>
-      <w:r>
+        <w:t xml:space="preserve">  })</w:t>
+      </w:r>
+    </w:p>
+    <w:p>
+      <w:pPr>
         <w:rPr>
           <w:rStyle w:val="Code"/>
         </w:rPr>
-        <w:t>.get</w:t>
-      </w:r>
-      <w:proofErr w:type="gramEnd"/>
+      </w:pPr>
       <w:r>
         <w:rPr>
           <w:rStyle w:val="Code"/>
         </w:rPr>
-        <w:t>(function (request, response) {</w:t>
+        <w:t xml:space="preserve">  .post(parseUrlencoded, function (request, response) {</w:t>
       </w:r>
     </w:p>
     <w:p>
@@ -1838,35 +1380,33 @@
         <w:rPr>
           <w:rStyle w:val="Code"/>
         </w:rPr>
-        <w:t xml:space="preserve">    </w:t>
-      </w:r>
-      <w:proofErr w:type="gramStart"/>
-      <w:r>
+        <w:t xml:space="preserve">    if(request.body.description.length &gt; 4) {</w:t>
+      </w:r>
+    </w:p>
+    <w:p>
+      <w:pPr>
         <w:rPr>
           <w:rStyle w:val="Code"/>
         </w:rPr>
-        <w:t>if</w:t>
-      </w:r>
-      <w:proofErr w:type="gramEnd"/>
+      </w:pPr>
       <w:r>
         <w:rPr>
           <w:rStyle w:val="Code"/>
         </w:rPr>
-        <w:t>(</w:t>
-      </w:r>
-      <w:proofErr w:type="spellStart"/>
-      <w:r>
+        <w:t xml:space="preserve">      var city = createCity(request.body.name, request.body.description);</w:t>
+      </w:r>
+    </w:p>
+    <w:p>
+      <w:pPr>
         <w:rPr>
           <w:rStyle w:val="Code"/>
         </w:rPr>
-        <w:t>request.query.search</w:t>
-      </w:r>
-      <w:proofErr w:type="spellEnd"/>
+      </w:pPr>
       <w:r>
         <w:rPr>
           <w:rStyle w:val="Code"/>
         </w:rPr>
-        <w:t>) {</w:t>
+        <w:t xml:space="preserve">      response.status(201).json(city);</w:t>
       </w:r>
     </w:p>
     <w:p>
@@ -1879,51 +1419,46 @@
         <w:rPr>
           <w:rStyle w:val="Code"/>
         </w:rPr>
-        <w:t xml:space="preserve">      </w:t>
-      </w:r>
-      <w:proofErr w:type="spellStart"/>
-      <w:proofErr w:type="gramStart"/>
-      <w:r>
+        <w:t xml:space="preserve">    } else {</w:t>
+      </w:r>
+    </w:p>
+    <w:p>
+      <w:pPr>
         <w:rPr>
           <w:rStyle w:val="Code"/>
         </w:rPr>
-        <w:t>response.json</w:t>
-      </w:r>
-      <w:proofErr w:type="spellEnd"/>
-      <w:proofErr w:type="gramEnd"/>
+      </w:pPr>
       <w:r>
         <w:rPr>
           <w:rStyle w:val="Code"/>
         </w:rPr>
-        <w:t>(</w:t>
-      </w:r>
-      <w:proofErr w:type="spellStart"/>
-      <w:r>
+        <w:t xml:space="preserve">      response.status(400).json('Invalid City');</w:t>
+      </w:r>
+    </w:p>
+    <w:p>
+      <w:pPr>
         <w:rPr>
           <w:rStyle w:val="Code"/>
         </w:rPr>
-        <w:t>citySearch</w:t>
-      </w:r>
-      <w:proofErr w:type="spellEnd"/>
+      </w:pPr>
       <w:r>
         <w:rPr>
           <w:rStyle w:val="Code"/>
         </w:rPr>
-        <w:t>(</w:t>
-      </w:r>
-      <w:proofErr w:type="spellStart"/>
-      <w:r>
+        <w:t xml:space="preserve">    }</w:t>
+      </w:r>
+    </w:p>
+    <w:p>
+      <w:pPr>
         <w:rPr>
           <w:rStyle w:val="Code"/>
         </w:rPr>
-        <w:t>request.query.search</w:t>
-      </w:r>
-      <w:proofErr w:type="spellEnd"/>
+      </w:pPr>
       <w:r>
         <w:rPr>
           <w:rStyle w:val="Code"/>
         </w:rPr>
-        <w:t>));</w:t>
+        <w:t xml:space="preserve">  });</w:t>
       </w:r>
     </w:p>
     <w:p>
@@ -1932,67 +1467,108 @@
           <w:rStyle w:val="Code"/>
         </w:rPr>
       </w:pPr>
-      <w:r>
+    </w:p>
+    <w:p>
+      <w:pPr>
         <w:rPr>
           <w:rStyle w:val="Code"/>
         </w:rPr>
-        <w:t xml:space="preserve">    } </w:t>
-      </w:r>
-      <w:proofErr w:type="gramStart"/>
+      </w:pPr>
       <w:r>
         <w:rPr>
           <w:rStyle w:val="Code"/>
         </w:rPr>
-        <w:t>else</w:t>
-      </w:r>
-      <w:proofErr w:type="gramEnd"/>
-      <w:r>
+        <w:t>app.route('/cities/:name')</w:t>
+      </w:r>
+    </w:p>
+    <w:p>
+      <w:pPr>
         <w:rPr>
           <w:rStyle w:val="Code"/>
         </w:rPr>
-        <w:t xml:space="preserve"> {</w:t>
-      </w:r>
-    </w:p>
-    <w:p>
-      <w:pPr>
+      </w:pPr>
+      <w:r>
         <w:rPr>
           <w:rStyle w:val="Code"/>
         </w:rPr>
-      </w:pPr>
-      <w:r>
+        <w:t xml:space="preserve">  .get(function (request, response) {</w:t>
+      </w:r>
+    </w:p>
+    <w:p>
+      <w:pPr>
         <w:rPr>
           <w:rStyle w:val="Code"/>
         </w:rPr>
-        <w:lastRenderedPageBreak/>
-        <w:t xml:space="preserve">      </w:t>
-      </w:r>
-      <w:proofErr w:type="spellStart"/>
-      <w:proofErr w:type="gramStart"/>
+      </w:pPr>
       <w:r>
         <w:rPr>
           <w:rStyle w:val="Code"/>
         </w:rPr>
-        <w:t>response.json</w:t>
-      </w:r>
-      <w:proofErr w:type="spellEnd"/>
-      <w:proofErr w:type="gramEnd"/>
-      <w:r>
+        <w:t xml:space="preserve">    var cityInfo = cities[request.cityName];</w:t>
+      </w:r>
+    </w:p>
+    <w:p>
+      <w:pPr>
         <w:rPr>
           <w:rStyle w:val="Code"/>
         </w:rPr>
-        <w:t>(cities);</w:t>
-      </w:r>
-    </w:p>
-    <w:p>
-      <w:pPr>
+      </w:pPr>
+      <w:r>
         <w:rPr>
           <w:rStyle w:val="Code"/>
         </w:rPr>
-      </w:pPr>
-      <w:r>
+        <w:t xml:space="preserve">    if(cityInfo) {</w:t>
+      </w:r>
+    </w:p>
+    <w:p>
+      <w:pPr>
         <w:rPr>
           <w:rStyle w:val="Code"/>
         </w:rPr>
+      </w:pPr>
+      <w:r>
+        <w:rPr>
+          <w:rStyle w:val="Code"/>
+        </w:rPr>
+        <w:t xml:space="preserve">      response.json(cityInfo);</w:t>
+      </w:r>
+    </w:p>
+    <w:p>
+      <w:pPr>
+        <w:rPr>
+          <w:rStyle w:val="Code"/>
+        </w:rPr>
+      </w:pPr>
+      <w:r>
+        <w:rPr>
+          <w:rStyle w:val="Code"/>
+        </w:rPr>
+        <w:t xml:space="preserve">    } else {</w:t>
+      </w:r>
+    </w:p>
+    <w:p>
+      <w:pPr>
+        <w:rPr>
+          <w:rStyle w:val="Code"/>
+        </w:rPr>
+      </w:pPr>
+      <w:r>
+        <w:rPr>
+          <w:rStyle w:val="Code"/>
+        </w:rPr>
+        <w:t xml:space="preserve">      response.status(404).json('City not found');</w:t>
+      </w:r>
+    </w:p>
+    <w:p>
+      <w:pPr>
+        <w:rPr>
+          <w:rStyle w:val="Code"/>
+        </w:rPr>
+      </w:pPr>
+      <w:r>
+        <w:rPr>
+          <w:rStyle w:val="Code"/>
+        </w:rPr>
         <w:t xml:space="preserve">    }</w:t>
       </w:r>
     </w:p>
@@ -2019,35 +1595,33 @@
         <w:rPr>
           <w:rStyle w:val="Code"/>
         </w:rPr>
-        <w:t xml:space="preserve">  </w:t>
-      </w:r>
-      <w:proofErr w:type="gramStart"/>
-      <w:r>
+        <w:t xml:space="preserve">  .delete(function (request, response) {</w:t>
+      </w:r>
+    </w:p>
+    <w:p>
+      <w:pPr>
         <w:rPr>
           <w:rStyle w:val="Code"/>
         </w:rPr>
-        <w:t>.post</w:t>
-      </w:r>
-      <w:proofErr w:type="gramEnd"/>
+      </w:pPr>
       <w:r>
         <w:rPr>
           <w:rStyle w:val="Code"/>
         </w:rPr>
-        <w:t>(</w:t>
-      </w:r>
-      <w:proofErr w:type="spellStart"/>
-      <w:r>
+        <w:t xml:space="preserve">    if(cities[request.cityName]) {</w:t>
+      </w:r>
+    </w:p>
+    <w:p>
+      <w:pPr>
         <w:rPr>
           <w:rStyle w:val="Code"/>
         </w:rPr>
-        <w:t>parseUrlencoded</w:t>
-      </w:r>
-      <w:proofErr w:type="spellEnd"/>
+      </w:pPr>
       <w:r>
         <w:rPr>
           <w:rStyle w:val="Code"/>
         </w:rPr>
-        <w:t>, function (request, response) {</w:t>
+        <w:t xml:space="preserve">      delete cities[request.cityName];</w:t>
       </w:r>
     </w:p>
     <w:p>
@@ -2060,35 +1634,33 @@
         <w:rPr>
           <w:rStyle w:val="Code"/>
         </w:rPr>
-        <w:t xml:space="preserve">    </w:t>
-      </w:r>
-      <w:proofErr w:type="gramStart"/>
-      <w:r>
+        <w:t xml:space="preserve">      response.sendStatus(200);</w:t>
+      </w:r>
+    </w:p>
+    <w:p>
+      <w:pPr>
         <w:rPr>
           <w:rStyle w:val="Code"/>
         </w:rPr>
-        <w:t>if</w:t>
-      </w:r>
-      <w:proofErr w:type="gramEnd"/>
+      </w:pPr>
       <w:r>
         <w:rPr>
           <w:rStyle w:val="Code"/>
         </w:rPr>
-        <w:t>(</w:t>
-      </w:r>
-      <w:proofErr w:type="spellStart"/>
-      <w:r>
+        <w:t xml:space="preserve">    } else {</w:t>
+      </w:r>
+    </w:p>
+    <w:p>
+      <w:pPr>
         <w:rPr>
           <w:rStyle w:val="Code"/>
         </w:rPr>
-        <w:t>request.body.description.length</w:t>
-      </w:r>
-      <w:proofErr w:type="spellEnd"/>
+      </w:pPr>
       <w:r>
         <w:rPr>
           <w:rStyle w:val="Code"/>
         </w:rPr>
-        <w:t xml:space="preserve"> &gt; 4) {</w:t>
+        <w:t xml:space="preserve">      response.sendStatus(404);</w:t>
       </w:r>
     </w:p>
     <w:p>
@@ -2101,856 +1673,112 @@
         <w:rPr>
           <w:rStyle w:val="Code"/>
         </w:rPr>
-        <w:t xml:space="preserve">      </w:t>
-      </w:r>
-      <w:proofErr w:type="spellStart"/>
-      <w:proofErr w:type="gramStart"/>
-      <w:r>
+        <w:t xml:space="preserve">    }</w:t>
+      </w:r>
+    </w:p>
+    <w:p>
+      <w:pPr>
         <w:rPr>
           <w:rStyle w:val="Code"/>
         </w:rPr>
-        <w:t>var</w:t>
-      </w:r>
-      <w:proofErr w:type="spellEnd"/>
-      <w:proofErr w:type="gramEnd"/>
+      </w:pPr>
       <w:r>
         <w:rPr>
           <w:rStyle w:val="Code"/>
         </w:rPr>
-        <w:t xml:space="preserve"> city = </w:t>
-      </w:r>
-      <w:proofErr w:type="spellStart"/>
-      <w:r>
+        <w:t xml:space="preserve">  });</w:t>
+      </w:r>
+    </w:p>
+    <w:p>
+      <w:pPr>
         <w:rPr>
           <w:rStyle w:val="Code"/>
         </w:rPr>
-        <w:t>createCity</w:t>
-      </w:r>
-      <w:proofErr w:type="spellEnd"/>
-      <w:r>
+      </w:pPr>
+    </w:p>
+    <w:p>
+      <w:pPr>
         <w:rPr>
           <w:rStyle w:val="Code"/>
         </w:rPr>
-        <w:t xml:space="preserve">(request.body.name, </w:t>
-      </w:r>
-      <w:proofErr w:type="spellStart"/>
+      </w:pPr>
       <w:r>
         <w:rPr>
           <w:rStyle w:val="Code"/>
         </w:rPr>
-        <w:t>request.body.description</w:t>
-      </w:r>
-      <w:proofErr w:type="spellEnd"/>
-      <w:r>
+        <w:t xml:space="preserve">  // Adds a new city to the in memory store</w:t>
+      </w:r>
+    </w:p>
+    <w:p>
+      <w:pPr>
         <w:rPr>
           <w:rStyle w:val="Code"/>
         </w:rPr>
-        <w:t>);</w:t>
-      </w:r>
-    </w:p>
-    <w:p>
-      <w:pPr>
+      </w:pPr>
+      <w:r>
         <w:rPr>
           <w:rStyle w:val="Code"/>
         </w:rPr>
-      </w:pPr>
-      <w:r>
+        <w:t>function createCity(name, description) {</w:t>
+      </w:r>
+    </w:p>
+    <w:p>
+      <w:pPr>
         <w:rPr>
           <w:rStyle w:val="Code"/>
         </w:rPr>
-        <w:t xml:space="preserve">      </w:t>
-      </w:r>
-      <w:proofErr w:type="spellStart"/>
-      <w:proofErr w:type="gramStart"/>
+      </w:pPr>
       <w:r>
         <w:rPr>
           <w:rStyle w:val="Code"/>
         </w:rPr>
-        <w:t>response.status</w:t>
-      </w:r>
-      <w:proofErr w:type="spellEnd"/>
-      <w:proofErr w:type="gramEnd"/>
-      <w:r>
+        <w:t xml:space="preserve">  cities[name] = description;</w:t>
+      </w:r>
+    </w:p>
+    <w:p>
+      <w:pPr>
         <w:rPr>
           <w:rStyle w:val="Code"/>
         </w:rPr>
-        <w:t>(201).</w:t>
-      </w:r>
-      <w:proofErr w:type="spellStart"/>
+      </w:pPr>
       <w:r>
         <w:rPr>
           <w:rStyle w:val="Code"/>
         </w:rPr>
-        <w:t>json</w:t>
-      </w:r>
-      <w:proofErr w:type="spellEnd"/>
-      <w:r>
+        <w:t xml:space="preserve">  return name;</w:t>
+      </w:r>
+    </w:p>
+    <w:p>
+      <w:pPr>
         <w:rPr>
           <w:rStyle w:val="Code"/>
         </w:rPr>
-        <w:t>(city);</w:t>
-      </w:r>
-    </w:p>
-    <w:p>
-      <w:pPr>
+      </w:pPr>
+      <w:r>
         <w:rPr>
           <w:rStyle w:val="Code"/>
         </w:rPr>
-      </w:pPr>
-      <w:r>
+        <w:t>}</w:t>
+      </w:r>
+    </w:p>
+    <w:p>
+      <w:pPr>
         <w:rPr>
           <w:rStyle w:val="Code"/>
         </w:rPr>
-        <w:t xml:space="preserve">    } </w:t>
-      </w:r>
-      <w:proofErr w:type="gramStart"/>
-      <w:r>
+      </w:pPr>
+    </w:p>
+    <w:p>
+      <w:pPr>
         <w:rPr>
           <w:rStyle w:val="Code"/>
         </w:rPr>
-        <w:t>else</w:t>
-      </w:r>
-      <w:proofErr w:type="gramEnd"/>
+      </w:pPr>
       <w:r>
         <w:rPr>
           <w:rStyle w:val="Code"/>
         </w:rPr>
-        <w:t xml:space="preserve"> {</w:t>
-      </w:r>
-    </w:p>
-    <w:p>
-      <w:pPr>
-        <w:rPr>
-          <w:rStyle w:val="Code"/>
-        </w:rPr>
-      </w:pPr>
-      <w:r>
-        <w:rPr>
-          <w:rStyle w:val="Code"/>
-        </w:rPr>
-        <w:t xml:space="preserve">      </w:t>
-      </w:r>
-      <w:proofErr w:type="spellStart"/>
-      <w:proofErr w:type="gramStart"/>
-      <w:r>
-        <w:rPr>
-          <w:rStyle w:val="Code"/>
-        </w:rPr>
-        <w:t>response.status</w:t>
-      </w:r>
-      <w:proofErr w:type="spellEnd"/>
-      <w:proofErr w:type="gramEnd"/>
-      <w:r>
-        <w:rPr>
-          <w:rStyle w:val="Code"/>
-        </w:rPr>
-        <w:t>(400).</w:t>
-      </w:r>
-      <w:proofErr w:type="spellStart"/>
-      <w:r>
-        <w:rPr>
-          <w:rStyle w:val="Code"/>
-        </w:rPr>
-        <w:t>json</w:t>
-      </w:r>
-      <w:proofErr w:type="spellEnd"/>
-      <w:r>
-        <w:rPr>
-          <w:rStyle w:val="Code"/>
-        </w:rPr>
-        <w:t>('Invalid City');</w:t>
-      </w:r>
-    </w:p>
-    <w:p>
-      <w:pPr>
-        <w:rPr>
-          <w:rStyle w:val="Code"/>
-        </w:rPr>
-      </w:pPr>
-      <w:r>
-        <w:rPr>
-          <w:rStyle w:val="Code"/>
-        </w:rPr>
-        <w:t xml:space="preserve">    }</w:t>
-      </w:r>
-    </w:p>
-    <w:p>
-      <w:pPr>
-        <w:rPr>
-          <w:rStyle w:val="Code"/>
-        </w:rPr>
-      </w:pPr>
-      <w:r>
-        <w:rPr>
-          <w:rStyle w:val="Code"/>
-        </w:rPr>
-        <w:t xml:space="preserve">  });</w:t>
-      </w:r>
-    </w:p>
-    <w:p>
-      <w:pPr>
-        <w:rPr>
-          <w:rStyle w:val="Code"/>
-        </w:rPr>
-      </w:pPr>
-    </w:p>
-    <w:p>
-      <w:pPr>
-        <w:rPr>
-          <w:rStyle w:val="Code"/>
-        </w:rPr>
-      </w:pPr>
-      <w:proofErr w:type="spellStart"/>
-      <w:proofErr w:type="gramStart"/>
-      <w:r>
-        <w:rPr>
-          <w:rStyle w:val="Code"/>
-        </w:rPr>
-        <w:t>app.route</w:t>
-      </w:r>
-      <w:proofErr w:type="spellEnd"/>
-      <w:proofErr w:type="gramEnd"/>
-      <w:r>
-        <w:rPr>
-          <w:rStyle w:val="Code"/>
-        </w:rPr>
-        <w:t>('/cities/:name')</w:t>
-      </w:r>
-    </w:p>
-    <w:p>
-      <w:pPr>
-        <w:rPr>
-          <w:rStyle w:val="Code"/>
-        </w:rPr>
-      </w:pPr>
-      <w:r>
-        <w:rPr>
-          <w:rStyle w:val="Code"/>
-        </w:rPr>
-        <w:t xml:space="preserve">  </w:t>
-      </w:r>
-      <w:proofErr w:type="gramStart"/>
-      <w:r>
-        <w:rPr>
-          <w:rStyle w:val="Code"/>
-        </w:rPr>
-        <w:t>.get</w:t>
-      </w:r>
-      <w:proofErr w:type="gramEnd"/>
-      <w:r>
-        <w:rPr>
-          <w:rStyle w:val="Code"/>
-        </w:rPr>
-        <w:t>(function (request, response) {</w:t>
-      </w:r>
-    </w:p>
-    <w:p>
-      <w:pPr>
-        <w:rPr>
-          <w:rStyle w:val="Code"/>
-        </w:rPr>
-      </w:pPr>
-      <w:r>
-        <w:rPr>
-          <w:rStyle w:val="Code"/>
-        </w:rPr>
-        <w:t xml:space="preserve">    </w:t>
-      </w:r>
-      <w:proofErr w:type="spellStart"/>
-      <w:proofErr w:type="gramStart"/>
-      <w:r>
-        <w:rPr>
-          <w:rStyle w:val="Code"/>
-        </w:rPr>
-        <w:t>var</w:t>
-      </w:r>
-      <w:proofErr w:type="spellEnd"/>
-      <w:proofErr w:type="gramEnd"/>
-      <w:r>
-        <w:rPr>
-          <w:rStyle w:val="Code"/>
-        </w:rPr>
-        <w:t xml:space="preserve"> </w:t>
-      </w:r>
-      <w:proofErr w:type="spellStart"/>
-      <w:r>
-        <w:rPr>
-          <w:rStyle w:val="Code"/>
-        </w:rPr>
-        <w:t>cityInfo</w:t>
-      </w:r>
-      <w:proofErr w:type="spellEnd"/>
-      <w:r>
-        <w:rPr>
-          <w:rStyle w:val="Code"/>
-        </w:rPr>
-        <w:t xml:space="preserve"> = cities[</w:t>
-      </w:r>
-      <w:proofErr w:type="spellStart"/>
-      <w:r>
-        <w:rPr>
-          <w:rStyle w:val="Code"/>
-        </w:rPr>
-        <w:t>request.cityName</w:t>
-      </w:r>
-      <w:proofErr w:type="spellEnd"/>
-      <w:r>
-        <w:rPr>
-          <w:rStyle w:val="Code"/>
-        </w:rPr>
-        <w:t>];</w:t>
-      </w:r>
-    </w:p>
-    <w:p>
-      <w:pPr>
-        <w:rPr>
-          <w:rStyle w:val="Code"/>
-        </w:rPr>
-      </w:pPr>
-      <w:r>
-        <w:rPr>
-          <w:rStyle w:val="Code"/>
-        </w:rPr>
-        <w:t xml:space="preserve">    </w:t>
-      </w:r>
-      <w:proofErr w:type="gramStart"/>
-      <w:r>
-        <w:rPr>
-          <w:rStyle w:val="Code"/>
-        </w:rPr>
-        <w:t>if</w:t>
-      </w:r>
-      <w:proofErr w:type="gramEnd"/>
-      <w:r>
-        <w:rPr>
-          <w:rStyle w:val="Code"/>
-        </w:rPr>
-        <w:t>(</w:t>
-      </w:r>
-      <w:proofErr w:type="spellStart"/>
-      <w:r>
-        <w:rPr>
-          <w:rStyle w:val="Code"/>
-        </w:rPr>
-        <w:t>cityInfo</w:t>
-      </w:r>
-      <w:proofErr w:type="spellEnd"/>
-      <w:r>
-        <w:rPr>
-          <w:rStyle w:val="Code"/>
-        </w:rPr>
-        <w:t>) {</w:t>
-      </w:r>
-    </w:p>
-    <w:p>
-      <w:pPr>
-        <w:rPr>
-          <w:rStyle w:val="Code"/>
-        </w:rPr>
-      </w:pPr>
-      <w:r>
-        <w:rPr>
-          <w:rStyle w:val="Code"/>
-        </w:rPr>
-        <w:t xml:space="preserve">      </w:t>
-      </w:r>
-      <w:proofErr w:type="spellStart"/>
-      <w:proofErr w:type="gramStart"/>
-      <w:r>
-        <w:rPr>
-          <w:rStyle w:val="Code"/>
-        </w:rPr>
-        <w:t>response.json</w:t>
-      </w:r>
-      <w:proofErr w:type="spellEnd"/>
-      <w:proofErr w:type="gramEnd"/>
-      <w:r>
-        <w:rPr>
-          <w:rStyle w:val="Code"/>
-        </w:rPr>
-        <w:t>(</w:t>
-      </w:r>
-      <w:proofErr w:type="spellStart"/>
-      <w:r>
-        <w:rPr>
-          <w:rStyle w:val="Code"/>
-        </w:rPr>
-        <w:t>cityInfo</w:t>
-      </w:r>
-      <w:proofErr w:type="spellEnd"/>
-      <w:r>
-        <w:rPr>
-          <w:rStyle w:val="Code"/>
-        </w:rPr>
-        <w:t>);</w:t>
-      </w:r>
-    </w:p>
-    <w:p>
-      <w:pPr>
-        <w:rPr>
-          <w:rStyle w:val="Code"/>
-        </w:rPr>
-      </w:pPr>
-      <w:r>
-        <w:rPr>
-          <w:rStyle w:val="Code"/>
-        </w:rPr>
-        <w:t xml:space="preserve">    } </w:t>
-      </w:r>
-      <w:proofErr w:type="gramStart"/>
-      <w:r>
-        <w:rPr>
-          <w:rStyle w:val="Code"/>
-        </w:rPr>
-        <w:t>else</w:t>
-      </w:r>
-      <w:proofErr w:type="gramEnd"/>
-      <w:r>
-        <w:rPr>
-          <w:rStyle w:val="Code"/>
-        </w:rPr>
-        <w:t xml:space="preserve"> {</w:t>
-      </w:r>
-    </w:p>
-    <w:p>
-      <w:pPr>
-        <w:rPr>
-          <w:rStyle w:val="Code"/>
-        </w:rPr>
-      </w:pPr>
-      <w:r>
-        <w:rPr>
-          <w:rStyle w:val="Code"/>
-        </w:rPr>
-        <w:t xml:space="preserve">      </w:t>
-      </w:r>
-      <w:proofErr w:type="spellStart"/>
-      <w:proofErr w:type="gramStart"/>
-      <w:r>
-        <w:rPr>
-          <w:rStyle w:val="Code"/>
-        </w:rPr>
-        <w:t>response.status</w:t>
-      </w:r>
-      <w:proofErr w:type="spellEnd"/>
-      <w:proofErr w:type="gramEnd"/>
-      <w:r>
-        <w:rPr>
-          <w:rStyle w:val="Code"/>
-        </w:rPr>
-        <w:t>(404).</w:t>
-      </w:r>
-      <w:proofErr w:type="spellStart"/>
-      <w:r>
-        <w:rPr>
-          <w:rStyle w:val="Code"/>
-        </w:rPr>
-        <w:t>json</w:t>
-      </w:r>
-      <w:proofErr w:type="spellEnd"/>
-      <w:r>
-        <w:rPr>
-          <w:rStyle w:val="Code"/>
-        </w:rPr>
-        <w:t>('City not found');</w:t>
-      </w:r>
-    </w:p>
-    <w:p>
-      <w:pPr>
-        <w:rPr>
-          <w:rStyle w:val="Code"/>
-        </w:rPr>
-      </w:pPr>
-      <w:r>
-        <w:rPr>
-          <w:rStyle w:val="Code"/>
-        </w:rPr>
-        <w:t xml:space="preserve">    }</w:t>
-      </w:r>
-    </w:p>
-    <w:p>
-      <w:pPr>
-        <w:rPr>
-          <w:rStyle w:val="Code"/>
-        </w:rPr>
-      </w:pPr>
-      <w:r>
-        <w:rPr>
-          <w:rStyle w:val="Code"/>
-        </w:rPr>
-        <w:t xml:space="preserve">  })</w:t>
-      </w:r>
-    </w:p>
-    <w:p>
-      <w:pPr>
-        <w:rPr>
-          <w:rStyle w:val="Code"/>
-        </w:rPr>
-      </w:pPr>
-      <w:r>
-        <w:rPr>
-          <w:rStyle w:val="Code"/>
-        </w:rPr>
-        <w:t xml:space="preserve">  </w:t>
-      </w:r>
-      <w:proofErr w:type="gramStart"/>
-      <w:r>
-        <w:rPr>
-          <w:rStyle w:val="Code"/>
-        </w:rPr>
-        <w:t>.delete</w:t>
-      </w:r>
-      <w:proofErr w:type="gramEnd"/>
-      <w:r>
-        <w:rPr>
-          <w:rStyle w:val="Code"/>
-        </w:rPr>
-        <w:t>(function (request, response) {</w:t>
-      </w:r>
-    </w:p>
-    <w:p>
-      <w:pPr>
-        <w:rPr>
-          <w:rStyle w:val="Code"/>
-        </w:rPr>
-      </w:pPr>
-      <w:r>
-        <w:rPr>
-          <w:rStyle w:val="Code"/>
-        </w:rPr>
-        <w:t xml:space="preserve">    </w:t>
-      </w:r>
-      <w:proofErr w:type="gramStart"/>
-      <w:r>
-        <w:rPr>
-          <w:rStyle w:val="Code"/>
-        </w:rPr>
-        <w:t>if</w:t>
-      </w:r>
-      <w:proofErr w:type="gramEnd"/>
-      <w:r>
-        <w:rPr>
-          <w:rStyle w:val="Code"/>
-        </w:rPr>
-        <w:t>(cities[</w:t>
-      </w:r>
-      <w:proofErr w:type="spellStart"/>
-      <w:r>
-        <w:rPr>
-          <w:rStyle w:val="Code"/>
-        </w:rPr>
-        <w:t>request.cityName</w:t>
-      </w:r>
-      <w:proofErr w:type="spellEnd"/>
-      <w:r>
-        <w:rPr>
-          <w:rStyle w:val="Code"/>
-        </w:rPr>
-        <w:t>]) {</w:t>
-      </w:r>
-    </w:p>
-    <w:p>
-      <w:pPr>
-        <w:rPr>
-          <w:rStyle w:val="Code"/>
-        </w:rPr>
-      </w:pPr>
-      <w:r>
-        <w:rPr>
-          <w:rStyle w:val="Code"/>
-        </w:rPr>
-        <w:t xml:space="preserve">      </w:t>
-      </w:r>
-      <w:proofErr w:type="gramStart"/>
-      <w:r>
-        <w:rPr>
-          <w:rStyle w:val="Code"/>
-        </w:rPr>
-        <w:t>delete</w:t>
-      </w:r>
-      <w:proofErr w:type="gramEnd"/>
-      <w:r>
-        <w:rPr>
-          <w:rStyle w:val="Code"/>
-        </w:rPr>
-        <w:t xml:space="preserve"> cities[</w:t>
-      </w:r>
-      <w:proofErr w:type="spellStart"/>
-      <w:r>
-        <w:rPr>
-          <w:rStyle w:val="Code"/>
-        </w:rPr>
-        <w:t>request.cityName</w:t>
-      </w:r>
-      <w:proofErr w:type="spellEnd"/>
-      <w:r>
-        <w:rPr>
-          <w:rStyle w:val="Code"/>
-        </w:rPr>
-        <w:t>];</w:t>
-      </w:r>
-    </w:p>
-    <w:p>
-      <w:pPr>
-        <w:rPr>
-          <w:rStyle w:val="Code"/>
-        </w:rPr>
-      </w:pPr>
-      <w:r>
-        <w:rPr>
-          <w:rStyle w:val="Code"/>
-        </w:rPr>
-        <w:t xml:space="preserve">      </w:t>
-      </w:r>
-      <w:proofErr w:type="spellStart"/>
-      <w:proofErr w:type="gramStart"/>
-      <w:r>
-        <w:rPr>
-          <w:rStyle w:val="Code"/>
-        </w:rPr>
-        <w:t>response.sendStatus</w:t>
-      </w:r>
-      <w:proofErr w:type="spellEnd"/>
-      <w:proofErr w:type="gramEnd"/>
-      <w:r>
-        <w:rPr>
-          <w:rStyle w:val="Code"/>
-        </w:rPr>
-        <w:t>(200);</w:t>
-      </w:r>
-    </w:p>
-    <w:p>
-      <w:pPr>
-        <w:rPr>
-          <w:rStyle w:val="Code"/>
-        </w:rPr>
-      </w:pPr>
-      <w:r>
-        <w:rPr>
-          <w:rStyle w:val="Code"/>
-        </w:rPr>
-        <w:t xml:space="preserve">    } </w:t>
-      </w:r>
-      <w:proofErr w:type="gramStart"/>
-      <w:r>
-        <w:rPr>
-          <w:rStyle w:val="Code"/>
-        </w:rPr>
-        <w:t>else</w:t>
-      </w:r>
-      <w:proofErr w:type="gramEnd"/>
-      <w:r>
-        <w:rPr>
-          <w:rStyle w:val="Code"/>
-        </w:rPr>
-        <w:t xml:space="preserve"> {</w:t>
-      </w:r>
-    </w:p>
-    <w:p>
-      <w:pPr>
-        <w:rPr>
-          <w:rStyle w:val="Code"/>
-        </w:rPr>
-      </w:pPr>
-      <w:r>
-        <w:rPr>
-          <w:rStyle w:val="Code"/>
-        </w:rPr>
-        <w:t xml:space="preserve">      </w:t>
-      </w:r>
-      <w:proofErr w:type="spellStart"/>
-      <w:proofErr w:type="gramStart"/>
-      <w:r>
-        <w:rPr>
-          <w:rStyle w:val="Code"/>
-        </w:rPr>
-        <w:t>response.sendStatus</w:t>
-      </w:r>
-      <w:proofErr w:type="spellEnd"/>
-      <w:proofErr w:type="gramEnd"/>
-      <w:r>
-        <w:rPr>
-          <w:rStyle w:val="Code"/>
-        </w:rPr>
-        <w:t>(404);</w:t>
-      </w:r>
-    </w:p>
-    <w:p>
-      <w:pPr>
-        <w:rPr>
-          <w:rStyle w:val="Code"/>
-        </w:rPr>
-      </w:pPr>
-      <w:r>
-        <w:rPr>
-          <w:rStyle w:val="Code"/>
-        </w:rPr>
-        <w:t xml:space="preserve">    }</w:t>
-      </w:r>
-    </w:p>
-    <w:p>
-      <w:pPr>
-        <w:rPr>
-          <w:rStyle w:val="Code"/>
-        </w:rPr>
-      </w:pPr>
-      <w:r>
-        <w:rPr>
-          <w:rStyle w:val="Code"/>
-        </w:rPr>
-        <w:t xml:space="preserve">  });</w:t>
-      </w:r>
-    </w:p>
-    <w:p>
-      <w:pPr>
-        <w:rPr>
-          <w:rStyle w:val="Code"/>
-        </w:rPr>
-      </w:pPr>
-    </w:p>
-    <w:p>
-      <w:pPr>
-        <w:rPr>
-          <w:rStyle w:val="Code"/>
-        </w:rPr>
-      </w:pPr>
-      <w:r>
-        <w:rPr>
-          <w:rStyle w:val="Code"/>
-        </w:rPr>
-        <w:t xml:space="preserve">  // Adds a new city to the in memory store</w:t>
-      </w:r>
-    </w:p>
-    <w:p>
-      <w:pPr>
-        <w:rPr>
-          <w:rStyle w:val="Code"/>
-        </w:rPr>
-      </w:pPr>
-      <w:proofErr w:type="gramStart"/>
-      <w:r>
-        <w:rPr>
-          <w:rStyle w:val="Code"/>
-        </w:rPr>
-        <w:t>function</w:t>
-      </w:r>
-      <w:proofErr w:type="gramEnd"/>
-      <w:r>
-        <w:rPr>
-          <w:rStyle w:val="Code"/>
-        </w:rPr>
-        <w:t xml:space="preserve"> </w:t>
-      </w:r>
-      <w:proofErr w:type="spellStart"/>
-      <w:r>
-        <w:rPr>
-          <w:rStyle w:val="Code"/>
-        </w:rPr>
-        <w:t>createCity</w:t>
-      </w:r>
-      <w:proofErr w:type="spellEnd"/>
-      <w:r>
-        <w:rPr>
-          <w:rStyle w:val="Code"/>
-        </w:rPr>
-        <w:t>(name, description) {</w:t>
-      </w:r>
-    </w:p>
-    <w:p>
-      <w:pPr>
-        <w:rPr>
-          <w:rStyle w:val="Code"/>
-        </w:rPr>
-      </w:pPr>
-      <w:r>
-        <w:rPr>
-          <w:rStyle w:val="Code"/>
-        </w:rPr>
-        <w:t xml:space="preserve">  </w:t>
-      </w:r>
-      <w:proofErr w:type="gramStart"/>
-      <w:r>
-        <w:rPr>
-          <w:rStyle w:val="Code"/>
-        </w:rPr>
-        <w:t>cities</w:t>
-      </w:r>
-      <w:proofErr w:type="gramEnd"/>
-      <w:r>
-        <w:rPr>
-          <w:rStyle w:val="Code"/>
-        </w:rPr>
-        <w:t>[name] = description;</w:t>
-      </w:r>
-    </w:p>
-    <w:p>
-      <w:pPr>
-        <w:rPr>
-          <w:rStyle w:val="Code"/>
-        </w:rPr>
-      </w:pPr>
-      <w:r>
-        <w:rPr>
-          <w:rStyle w:val="Code"/>
-        </w:rPr>
-        <w:t xml:space="preserve">  </w:t>
-      </w:r>
-      <w:proofErr w:type="gramStart"/>
-      <w:r>
-        <w:rPr>
-          <w:rStyle w:val="Code"/>
-        </w:rPr>
-        <w:t>return</w:t>
-      </w:r>
-      <w:proofErr w:type="gramEnd"/>
-      <w:r>
-        <w:rPr>
-          <w:rStyle w:val="Code"/>
-        </w:rPr>
-        <w:t xml:space="preserve"> name;</w:t>
-      </w:r>
-    </w:p>
-    <w:p>
-      <w:pPr>
-        <w:rPr>
-          <w:rStyle w:val="Code"/>
-        </w:rPr>
-      </w:pPr>
-      <w:r>
-        <w:rPr>
-          <w:rStyle w:val="Code"/>
-        </w:rPr>
-        <w:t>}</w:t>
-      </w:r>
-    </w:p>
-    <w:p>
-      <w:pPr>
-        <w:rPr>
-          <w:rStyle w:val="Code"/>
-        </w:rPr>
-      </w:pPr>
-    </w:p>
-    <w:p>
-      <w:pPr>
-        <w:rPr>
-          <w:rStyle w:val="Code"/>
-        </w:rPr>
-      </w:pPr>
-      <w:proofErr w:type="spellStart"/>
-      <w:proofErr w:type="gramStart"/>
-      <w:r>
-        <w:rPr>
-          <w:rStyle w:val="Code"/>
-        </w:rPr>
-        <w:t>app.listen</w:t>
-      </w:r>
-      <w:proofErr w:type="spellEnd"/>
-      <w:proofErr w:type="gramEnd"/>
-      <w:r>
-        <w:rPr>
-          <w:rStyle w:val="Code"/>
-        </w:rPr>
-        <w:t>(3000);</w:t>
+        <w:t>app.listen(3000);</w:t>
       </w:r>
     </w:p>
     <w:p>
@@ -3098,13 +1926,8 @@
       <w:pPr>
         <w:pStyle w:val="NoteLevel2"/>
       </w:pPr>
-      <w:proofErr w:type="spellStart"/>
-      <w:r>
-        <w:t>Javascript</w:t>
-      </w:r>
-      <w:proofErr w:type="spellEnd"/>
-      <w:r>
-        <w:t xml:space="preserve"> deals with this by using callbacks to ensure certain tasks are triggered following the execution of a function</w:t>
+      <w:r>
+        <w:t>Javascript deals with this by using callbacks to ensure certain tasks are triggered following the execution of a function</w:t>
       </w:r>
     </w:p>
     <w:p>
@@ -3155,14 +1978,12 @@
           <w:rStyle w:val="CodeBlack"/>
         </w:rPr>
       </w:pPr>
-      <w:proofErr w:type="gramStart"/>
       <w:r>
         <w:rPr>
           <w:rStyle w:val="CodeBlack"/>
         </w:rPr>
         <w:t>request</w:t>
       </w:r>
-      <w:proofErr w:type="gramEnd"/>
     </w:p>
     <w:p>
       <w:pPr>
@@ -3171,14 +1992,12 @@
           <w:rStyle w:val="CodeBlack"/>
         </w:rPr>
       </w:pPr>
-      <w:proofErr w:type="gramStart"/>
       <w:r>
         <w:rPr>
           <w:rStyle w:val="CodeBlack"/>
         </w:rPr>
         <w:t>connection</w:t>
       </w:r>
-      <w:proofErr w:type="gramEnd"/>
     </w:p>
     <w:p>
       <w:pPr>
@@ -3187,14 +2006,12 @@
           <w:rStyle w:val="CodeBlack"/>
         </w:rPr>
       </w:pPr>
-      <w:proofErr w:type="gramStart"/>
       <w:r>
         <w:rPr>
           <w:rStyle w:val="CodeBlack"/>
         </w:rPr>
         <w:t>close</w:t>
       </w:r>
-      <w:proofErr w:type="gramEnd"/>
     </w:p>
     <w:p>
       <w:pPr>
@@ -3325,16 +2142,12 @@
         </w:numPr>
         <w:ind w:left="360" w:hanging="360"/>
       </w:pPr>
-      <w:proofErr w:type="spellStart"/>
-      <w:proofErr w:type="gramStart"/>
       <w:r>
         <w:rPr>
           <w:rStyle w:val="CodeBlack"/>
         </w:rPr>
         <w:t>setTimeout</w:t>
       </w:r>
-      <w:proofErr w:type="spellEnd"/>
-      <w:proofErr w:type="gramEnd"/>
       <w:r>
         <w:t xml:space="preserve"> is put on these requests that calls a function or executes a code snippet after a specified delay.</w:t>
       </w:r>
@@ -3420,13 +2233,8 @@
         </w:numPr>
       </w:pPr>
       <w:r>
-        <w:t xml:space="preserve">Time line of requests, callback and </w:t>
-      </w:r>
-      <w:proofErr w:type="spellStart"/>
-      <w:r>
-        <w:t>setTimeouts</w:t>
-      </w:r>
-      <w:proofErr w:type="spellEnd"/>
+        <w:t>Time line of requests, callback and setTimeouts</w:t>
+      </w:r>
     </w:p>
     <w:p>
       <w:pPr>
@@ -3509,18 +2317,10 @@
         </w:numPr>
       </w:pPr>
       <w:r>
-        <w:t xml:space="preserve">This process has no blocking code being that all these functions are being executed together and are only governed by </w:t>
-      </w:r>
-      <w:proofErr w:type="gramStart"/>
-      <w:r>
-        <w:t>timeouts</w:t>
-      </w:r>
-      <w:r>
-        <w:t xml:space="preserve"> which</w:t>
-      </w:r>
-      <w:proofErr w:type="gramEnd"/>
-      <w:r>
-        <w:t xml:space="preserve"> we can set to a time we choose.</w:t>
+        <w:t>This process has no blocking code being that all these functions are being executed together and are only governed by timeouts</w:t>
+      </w:r>
+      <w:r>
+        <w:t xml:space="preserve"> which we can set to a time we choose.</w:t>
       </w:r>
     </w:p>
     <w:p>
@@ -4116,23 +2916,7 @@
     </w:p>
     <w:p>
       <w:r>
-        <w:t xml:space="preserve">A router is an isolated instance of middleware and routes. Routers can be thought of as “mini” applications only capable of performing middleware and routing. Every express application has a </w:t>
-      </w:r>
-      <w:proofErr w:type="spellStart"/>
-      <w:r>
-        <w:t>builtin</w:t>
-      </w:r>
-      <w:proofErr w:type="spellEnd"/>
-      <w:r>
-        <w:t xml:space="preserve"> app router. Routers behave like middleware themselves and can be “</w:t>
-      </w:r>
-      <w:proofErr w:type="gramStart"/>
-      <w:r>
-        <w:t>.use</w:t>
-      </w:r>
-      <w:proofErr w:type="gramEnd"/>
-      <w:r>
-        <w:t>()’d” by the app or in other routers</w:t>
+        <w:t>A router is an isolated instance of middleware and routes. Routers can be thought of as “mini” applications only capable of performing middleware and routing. Every express application has a builtin app router. Routers behave like middleware themselves and can be “.use()’d” by the app or in other routers</w:t>
       </w:r>
     </w:p>
     <w:p/>
@@ -4292,32 +3076,11 @@
         <w:t>R</w:t>
       </w:r>
       <w:r>
-        <w:t>egister our previously defined routes with the application using the prefix ‘/</w:t>
-      </w:r>
-      <w:proofErr w:type="spellStart"/>
-      <w:proofErr w:type="gramStart"/>
-      <w:r>
-        <w:t>api</w:t>
-      </w:r>
-      <w:proofErr w:type="spellEnd"/>
-      <w:proofErr w:type="gramEnd"/>
-      <w:r>
-        <w:t>’. This means that all defined routes will be prefixed with ‘/</w:t>
-      </w:r>
-      <w:proofErr w:type="spellStart"/>
-      <w:proofErr w:type="gramStart"/>
-      <w:r>
-        <w:t>api</w:t>
-      </w:r>
-      <w:proofErr w:type="spellEnd"/>
-      <w:proofErr w:type="gramEnd"/>
-      <w:r>
-        <w:t>’.</w:t>
+        <w:t>egister our previously defined routes with the application using the prefix ‘/api’. This means that all defined routes will be prefixed with ‘/api’.</w:t>
       </w:r>
     </w:p>
     <w:p/>
     <w:p>
-      <w:proofErr w:type="gramStart"/>
       <w:r>
         <w:t>C</w:t>
       </w:r>
@@ -4336,7 +3099,6 @@
         </w:rPr>
         <w:t>listen</w:t>
       </w:r>
-      <w:proofErr w:type="gramEnd"/>
       <w:r>
         <w:t> on our</w:t>
       </w:r>
@@ -4435,14 +3197,12 @@
           <w:b/>
         </w:rPr>
       </w:pPr>
-      <w:proofErr w:type="spellStart"/>
       <w:r>
         <w:rPr>
           <w:b/>
         </w:rPr>
         <w:t>Nodemon</w:t>
       </w:r>
-      <w:proofErr w:type="spellEnd"/>
     </w:p>
     <w:p>
       <w:pPr>
@@ -4472,72 +3232,36 @@
           <w:rStyle w:val="bash"/>
           <w:highlight w:val="black"/>
         </w:rPr>
-        <w:t xml:space="preserve">$ </w:t>
-      </w:r>
-      <w:proofErr w:type="spellStart"/>
-      <w:proofErr w:type="gramStart"/>
+        <w:t>$ npm install -g nodemon</w:t>
+      </w:r>
+    </w:p>
+    <w:p/>
+    <w:p>
+      <w:pPr>
+        <w:pStyle w:val="NoteLevel2"/>
+      </w:pPr>
+      <w:r>
+        <w:t>I</w:t>
+      </w:r>
+      <w:r>
+        <w:t>nstead of using </w:t>
+      </w:r>
       <w:r>
         <w:rPr>
           <w:rStyle w:val="bash"/>
           <w:highlight w:val="black"/>
         </w:rPr>
-        <w:t>npm</w:t>
-      </w:r>
-      <w:proofErr w:type="spellEnd"/>
-      <w:proofErr w:type="gramEnd"/>
+        <w:t>node server.js</w:t>
+      </w:r>
+      <w:r>
+        <w:t> to run your application, you can use </w:t>
+      </w:r>
       <w:r>
         <w:rPr>
           <w:rStyle w:val="bash"/>
           <w:highlight w:val="black"/>
         </w:rPr>
-        <w:t xml:space="preserve"> install -g </w:t>
-      </w:r>
-      <w:proofErr w:type="spellStart"/>
-      <w:r>
-        <w:rPr>
-          <w:rStyle w:val="bash"/>
-          <w:highlight w:val="black"/>
-        </w:rPr>
-        <w:t>nodemon</w:t>
-      </w:r>
-      <w:proofErr w:type="spellEnd"/>
-    </w:p>
-    <w:p/>
-    <w:p>
-      <w:pPr>
-        <w:pStyle w:val="NoteLevel2"/>
-      </w:pPr>
-      <w:r>
-        <w:t>I</w:t>
-      </w:r>
-      <w:r>
-        <w:t>nstead of using </w:t>
-      </w:r>
-      <w:r>
-        <w:rPr>
-          <w:rStyle w:val="bash"/>
-          <w:highlight w:val="black"/>
-        </w:rPr>
-        <w:t>node server.js</w:t>
-      </w:r>
-      <w:r>
-        <w:t> to run your application, you can use </w:t>
-      </w:r>
-      <w:proofErr w:type="spellStart"/>
-      <w:r>
-        <w:rPr>
-          <w:rStyle w:val="bash"/>
-          <w:highlight w:val="black"/>
-        </w:rPr>
-        <w:t>nodemon</w:t>
-      </w:r>
-      <w:proofErr w:type="spellEnd"/>
-      <w:r>
-        <w:rPr>
-          <w:rStyle w:val="bash"/>
-          <w:highlight w:val="black"/>
-        </w:rPr>
-        <w:t xml:space="preserve"> server.js</w:t>
+        <w:t>nodemon server.js</w:t>
       </w:r>
       <w:r>
         <w:t>. It will watch for any changes in your application and automatically restart your server for you</w:t>
@@ -4555,13 +3279,8 @@
       </w:r>
     </w:p>
     <w:p>
-      <w:proofErr w:type="gramStart"/>
-      <w:r>
-        <w:t>a</w:t>
-      </w:r>
-      <w:proofErr w:type="gramEnd"/>
-      <w:r>
-        <w:t xml:space="preserve"> debugger interface for Node.js applications that uses the Blink Developer Tools</w:t>
+      <w:r>
+        <w:t>a debugger interface for Node.js applications that uses the Blink Developer Tools</w:t>
       </w:r>
     </w:p>
     <w:p>
@@ -4577,66 +3296,32 @@
           <w:rStyle w:val="bash"/>
           <w:highlight w:val="black"/>
         </w:rPr>
-        <w:t xml:space="preserve">$ </w:t>
-      </w:r>
-      <w:proofErr w:type="spellStart"/>
-      <w:proofErr w:type="gramStart"/>
-      <w:r>
+        <w:t>$ npm install -g node-inspector</w:t>
+      </w:r>
+    </w:p>
+    <w:p>
+      <w:r>
+        <w:t>Once it is installed, you can run it using the following command. This will start the debugger and open your browser.</w:t>
+      </w:r>
+    </w:p>
+    <w:p>
+      <w:pPr>
+        <w:pStyle w:val="NoteLevel1"/>
+        <w:tabs>
+          <w:tab w:val="clear" w:pos="360"/>
+          <w:tab w:val="num" w:pos="0"/>
+        </w:tabs>
         <w:rPr>
           <w:rStyle w:val="bash"/>
           <w:highlight w:val="black"/>
         </w:rPr>
-        <w:t>npm</w:t>
-      </w:r>
-      <w:proofErr w:type="spellEnd"/>
-      <w:proofErr w:type="gramEnd"/>
+      </w:pPr>
       <w:r>
         <w:rPr>
           <w:rStyle w:val="bash"/>
           <w:highlight w:val="black"/>
         </w:rPr>
-        <w:t xml:space="preserve"> install -g node-inspector</w:t>
-      </w:r>
-    </w:p>
-    <w:p>
-      <w:r>
-        <w:t>Once it is installed, you can run it using the following command. This will start the debugger and open your browser.</w:t>
-      </w:r>
-    </w:p>
-    <w:p>
-      <w:pPr>
-        <w:pStyle w:val="NoteLevel1"/>
-        <w:tabs>
-          <w:tab w:val="clear" w:pos="360"/>
-          <w:tab w:val="num" w:pos="0"/>
-        </w:tabs>
-        <w:rPr>
-          <w:rStyle w:val="bash"/>
-          <w:highlight w:val="black"/>
-        </w:rPr>
-      </w:pPr>
-      <w:r>
-        <w:rPr>
-          <w:rStyle w:val="bash"/>
-          <w:highlight w:val="black"/>
-        </w:rPr>
-        <w:t xml:space="preserve">$ </w:t>
-      </w:r>
-      <w:proofErr w:type="gramStart"/>
-      <w:r>
-        <w:rPr>
-          <w:rStyle w:val="bash"/>
-          <w:highlight w:val="black"/>
-        </w:rPr>
-        <w:t>node</w:t>
-      </w:r>
-      <w:proofErr w:type="gramEnd"/>
-      <w:r>
-        <w:rPr>
-          <w:rStyle w:val="bash"/>
-          <w:highlight w:val="black"/>
-        </w:rPr>
-        <w:t>-debug server.js</w:t>
+        <w:t>$ node-debug server.js</w:t>
       </w:r>
     </w:p>
     <w:p>
@@ -4794,16 +3479,11 @@
       </w:r>
     </w:p>
     <w:p>
-      <w:proofErr w:type="gramStart"/>
       <w:r>
         <w:t>A</w:t>
       </w:r>
       <w:r>
-        <w:t xml:space="preserve"> powerful HTTP client to help test web services easily and efficiently.</w:t>
-      </w:r>
-      <w:proofErr w:type="gramEnd"/>
-      <w:r>
-        <w:t xml:space="preserve"> It lets you craft simple as well as complex HTTP requests quickly. </w:t>
+        <w:t xml:space="preserve"> powerful HTTP client to help test web services easily and efficiently. It lets you craft simple as well as complex HTTP requests quickly. </w:t>
       </w:r>
     </w:p>
     <w:p>
@@ -4827,23 +3507,7 @@
         <w:t>E</w:t>
       </w:r>
       <w:r>
-        <w:t>nter our URL in the input field where it says, “Enter request URL here”. Type in ‘http://localhost</w:t>
-      </w:r>
-      <w:proofErr w:type="gramStart"/>
-      <w:r>
-        <w:t>:3000</w:t>
-      </w:r>
-      <w:proofErr w:type="gramEnd"/>
-      <w:r>
-        <w:t>/</w:t>
-      </w:r>
-      <w:proofErr w:type="spellStart"/>
-      <w:r>
-        <w:t>api</w:t>
-      </w:r>
-      <w:proofErr w:type="spellEnd"/>
-      <w:r>
-        <w:t>’ and press Send</w:t>
+        <w:t>nter our URL in the input field where it says, “Enter request URL here”. Type in ‘http://localhost:3000/api’ and press Send</w:t>
       </w:r>
     </w:p>
     <w:p>
@@ -4935,16 +3599,8 @@
         <w:rPr>
           <w:b/>
         </w:rPr>
-        <w:t xml:space="preserve">Storage on Node with </w:t>
-      </w:r>
-      <w:proofErr w:type="spellStart"/>
-      <w:r>
-        <w:rPr>
-          <w:b/>
-        </w:rPr>
-        <w:t>MongoDB</w:t>
-      </w:r>
-      <w:proofErr w:type="spellEnd"/>
+        <w:t>Storage on Node with MongoDB</w:t>
+      </w:r>
     </w:p>
     <w:p>
       <w:pPr>
@@ -4973,25 +3629,7 @@
           <w:rStyle w:val="bash"/>
           <w:highlight w:val="black"/>
         </w:rPr>
-        <w:t xml:space="preserve">$ </w:t>
-      </w:r>
-      <w:proofErr w:type="spellStart"/>
-      <w:proofErr w:type="gramStart"/>
-      <w:r>
-        <w:rPr>
-          <w:rStyle w:val="bash"/>
-          <w:highlight w:val="black"/>
-        </w:rPr>
-        <w:t>npm</w:t>
-      </w:r>
-      <w:proofErr w:type="spellEnd"/>
-      <w:proofErr w:type="gramEnd"/>
-      <w:r>
-        <w:rPr>
-          <w:rStyle w:val="bash"/>
-          <w:highlight w:val="black"/>
-        </w:rPr>
-        <w:t xml:space="preserve"> install mongoose --save</w:t>
+        <w:t>$ npm install mongoose --save</w:t>
       </w:r>
     </w:p>
     <w:p>
@@ -5150,23 +3788,7 @@
         </w:numPr>
       </w:pPr>
       <w:r>
-        <w:t xml:space="preserve">Created a Mongoose </w:t>
-      </w:r>
-      <w:proofErr w:type="gramStart"/>
-      <w:r>
-        <w:t>schema which</w:t>
-      </w:r>
-      <w:proofErr w:type="gramEnd"/>
-      <w:r>
-        <w:t xml:space="preserve"> maps to a </w:t>
-      </w:r>
-      <w:proofErr w:type="spellStart"/>
-      <w:r>
-        <w:t>MongoDB</w:t>
-      </w:r>
-      <w:proofErr w:type="spellEnd"/>
-      <w:r>
-        <w:t xml:space="preserve"> collection and defines the shape of the documents within that collection.</w:t>
+        <w:t>Created a Mongoose schema which maps to a MongoDB collection and defines the shape of the documents within that collection.</w:t>
       </w:r>
     </w:p>
     <w:p>
@@ -5353,25 +3975,7 @@
           <w:rStyle w:val="bash"/>
           <w:highlight w:val="black"/>
         </w:rPr>
-        <w:t xml:space="preserve">$ </w:t>
-      </w:r>
-      <w:proofErr w:type="spellStart"/>
-      <w:proofErr w:type="gramStart"/>
-      <w:r>
-        <w:rPr>
-          <w:rStyle w:val="bash"/>
-          <w:highlight w:val="black"/>
-        </w:rPr>
-        <w:t>npm</w:t>
-      </w:r>
-      <w:proofErr w:type="spellEnd"/>
-      <w:proofErr w:type="gramEnd"/>
-      <w:r>
-        <w:rPr>
-          <w:rStyle w:val="bash"/>
-          <w:highlight w:val="black"/>
-        </w:rPr>
-        <w:t xml:space="preserve"> install body-parser --save</w:t>
+        <w:t>$ npm install body-parser --save</w:t>
       </w:r>
     </w:p>
     <w:p>
@@ -5586,23 +4190,7 @@
         <w:t xml:space="preserve">Then </w:t>
       </w:r>
       <w:r>
-        <w:t xml:space="preserve">call save on the Beer </w:t>
-      </w:r>
-      <w:proofErr w:type="gramStart"/>
-      <w:r>
-        <w:t>model which</w:t>
-      </w:r>
-      <w:proofErr w:type="gramEnd"/>
-      <w:r>
-        <w:t xml:space="preserve"> is a Mongoose function that will save the model to the </w:t>
-      </w:r>
-      <w:proofErr w:type="spellStart"/>
-      <w:r>
-        <w:t>MongoDB</w:t>
-      </w:r>
-      <w:proofErr w:type="spellEnd"/>
-      <w:r>
-        <w:t xml:space="preserve"> database.</w:t>
+        <w:t>call save on the Beer model which is a Mongoose function that will save the model to the MongoDB database.</w:t>
       </w:r>
     </w:p>
     <w:p>
@@ -5675,31 +4263,15 @@
         <w:rPr>
           <w:rStyle w:val="Code"/>
         </w:rPr>
-        <w:t>to x-www-form-</w:t>
-      </w:r>
-      <w:proofErr w:type="spellStart"/>
-      <w:r>
-        <w:rPr>
-          <w:rStyle w:val="Code"/>
-        </w:rPr>
-        <w:t>urlencoded</w:t>
-      </w:r>
-      <w:proofErr w:type="spellEnd"/>
+        <w:t>to x-www-form-urlencoded</w:t>
+      </w:r>
     </w:p>
     <w:p>
       <w:pPr>
         <w:pStyle w:val="NoteLevel3"/>
       </w:pPr>
       <w:r>
-        <w:t xml:space="preserve"> Enter in the </w:t>
-      </w:r>
-      <w:proofErr w:type="spellStart"/>
-      <w:r>
-        <w:t>url</w:t>
-      </w:r>
-      <w:proofErr w:type="spellEnd"/>
-      <w:r>
-        <w:t xml:space="preserve"> and 3 key value pairs</w:t>
+        <w:t xml:space="preserve"> Enter in the url and 3 key value pairs</w:t>
       </w:r>
     </w:p>
     <w:p>
@@ -5826,15 +4398,7 @@
         <w:t>I</w:t>
       </w:r>
       <w:r>
-        <w:t xml:space="preserve">n this case we use the Mongoose Beer model to call find which will query the </w:t>
-      </w:r>
-      <w:proofErr w:type="spellStart"/>
-      <w:r>
-        <w:t>MongoDB</w:t>
-      </w:r>
-      <w:proofErr w:type="spellEnd"/>
-      <w:r>
-        <w:t xml:space="preserve"> database and return all our beer</w:t>
+        <w:t>n this case we use the Mongoose Beer model to call find which will query the MongoDB database and return all our beer</w:t>
       </w:r>
     </w:p>
     <w:p>
@@ -6029,31 +4593,7 @@
     </w:p>
     <w:p>
       <w:r>
-        <w:t>This new route contains the id of the beer we want /</w:t>
-      </w:r>
-      <w:proofErr w:type="spellStart"/>
-      <w:r>
-        <w:t>api</w:t>
-      </w:r>
-      <w:proofErr w:type="spellEnd"/>
-      <w:r>
-        <w:t>/beers/</w:t>
-      </w:r>
-      <w:proofErr w:type="gramStart"/>
-      <w:r>
-        <w:t>:</w:t>
-      </w:r>
-      <w:proofErr w:type="spellStart"/>
-      <w:r>
-        <w:t>beer</w:t>
-      </w:r>
-      <w:proofErr w:type="gramEnd"/>
-      <w:r>
-        <w:t>_id</w:t>
-      </w:r>
-      <w:proofErr w:type="spellEnd"/>
-      <w:r>
-        <w:t>'</w:t>
+        <w:t>This new route contains the id of the beer we want /api/beers/:beer_id'</w:t>
       </w:r>
     </w:p>
     <w:p>
@@ -6074,39 +4614,21 @@
       <w:r>
         <w:t>We end up using the Mongoose Beer model function </w:t>
       </w:r>
-      <w:proofErr w:type="spellStart"/>
-      <w:proofErr w:type="gramStart"/>
       <w:r>
         <w:rPr>
           <w:rStyle w:val="Code"/>
         </w:rPr>
-        <w:t>findById</w:t>
-      </w:r>
-      <w:proofErr w:type="spellEnd"/>
+        <w:t>findById()</w:t>
+      </w:r>
+      <w:r>
+        <w:t> and pass in the </w:t>
+      </w:r>
       <w:r>
         <w:rPr>
           <w:rStyle w:val="Code"/>
         </w:rPr>
-        <w:t>(</w:t>
-      </w:r>
-      <w:proofErr w:type="gramEnd"/>
-      <w:r>
-        <w:rPr>
-          <w:rStyle w:val="Code"/>
-        </w:rPr>
-        <w:t>)</w:t>
-      </w:r>
-      <w:r>
-        <w:t> and pass in the </w:t>
-      </w:r>
-      <w:proofErr w:type="spellStart"/>
-      <w:r>
-        <w:rPr>
-          <w:rStyle w:val="Code"/>
-        </w:rPr>
         <w:t>beer_id</w:t>
       </w:r>
-      <w:proofErr w:type="spellEnd"/>
       <w:r>
         <w:t xml:space="preserve"> </w:t>
       </w:r>
@@ -6201,30 +4723,14 @@
         <w:t>Postman</w:t>
       </w:r>
       <w:r>
-        <w:t xml:space="preserve"> you can make a request to http://localhost</w:t>
-      </w:r>
-      <w:proofErr w:type="gramStart"/>
-      <w:r>
-        <w:t>:3000</w:t>
-      </w:r>
-      <w:proofErr w:type="gramEnd"/>
-      <w:r>
-        <w:t>/api/beers/:beer_id and replace </w:t>
+        <w:t xml:space="preserve"> you can make a request to http://localhost:3000/api/beers/:beer_id and replace </w:t>
       </w:r>
       <w:r>
         <w:rPr>
           <w:rStyle w:val="Code"/>
         </w:rPr>
-        <w:t>:</w:t>
-      </w:r>
-      <w:proofErr w:type="spellStart"/>
-      <w:r>
-        <w:rPr>
-          <w:rStyle w:val="Code"/>
-        </w:rPr>
-        <w:t>beer_id</w:t>
-      </w:r>
-      <w:proofErr w:type="spellEnd"/>
+        <w:t>:beer_id</w:t>
+      </w:r>
       <w:r>
         <w:t> with your id</w:t>
       </w:r>
@@ -6431,14 +4937,12 @@
       <w:r>
         <w:t xml:space="preserve">We lookup the beer the same way, update its quantity, and then save it back to </w:t>
       </w:r>
-      <w:proofErr w:type="spellStart"/>
       <w:r>
         <w:rPr>
           <w:b/>
         </w:rPr>
         <w:t>MongoDB</w:t>
       </w:r>
-      <w:proofErr w:type="spellEnd"/>
       <w:r>
         <w:t>.</w:t>
       </w:r>
@@ -6492,16 +4996,8 @@
         <w:rPr>
           <w:rStyle w:val="Code"/>
         </w:rPr>
-        <w:t>x-www-form-</w:t>
-      </w:r>
-      <w:proofErr w:type="spellStart"/>
-      <w:r>
-        <w:rPr>
-          <w:rStyle w:val="Code"/>
-        </w:rPr>
-        <w:t>urlencoded</w:t>
-      </w:r>
-      <w:proofErr w:type="spellEnd"/>
+        <w:t>x-www-form-urlencoded</w:t>
+      </w:r>
       <w:r>
         <w:t xml:space="preserve">, and add a key value pair quantity </w:t>
       </w:r>
@@ -6571,8 +5067,6 @@
           </wp:inline>
         </w:drawing>
       </w:r>
-      <w:bookmarkStart w:id="2" w:name="_GoBack"/>
-      <w:bookmarkEnd w:id="2"/>
     </w:p>
     <w:p>
       <w:pPr>
@@ -6584,8 +5078,172 @@
         <w:ind w:left="360" w:hanging="360"/>
       </w:pPr>
     </w:p>
+    <w:p>
+      <w:pPr>
+        <w:pStyle w:val="NoteLevel1"/>
+        <w:numPr>
+          <w:ilvl w:val="0"/>
+          <w:numId w:val="0"/>
+        </w:numPr>
+        <w:ind w:left="360" w:hanging="360"/>
+        <w:rPr>
+          <w:b/>
+        </w:rPr>
+      </w:pPr>
+      <w:r>
+        <w:rPr>
+          <w:b/>
+        </w:rPr>
+        <w:t>DELETE route</w:t>
+      </w:r>
+    </w:p>
+    <w:p>
+      <w:r>
+        <w:t>U</w:t>
+      </w:r>
+      <w:r>
+        <w:t>se the Mongoose</w:t>
+      </w:r>
+      <w:r>
+        <w:rPr>
+          <w:rStyle w:val="CodeBlack"/>
+        </w:rPr>
+        <w:t> findByIdAndRemove </w:t>
+      </w:r>
+      <w:r>
+        <w:t>function</w:t>
+      </w:r>
+      <w:r>
+        <w:t xml:space="preserve"> to find and delete our object</w:t>
+      </w:r>
+    </w:p>
+    <w:p>
+      <w:pPr>
+        <w:pStyle w:val="NoteLevel1"/>
+        <w:numPr>
+          <w:ilvl w:val="0"/>
+          <w:numId w:val="0"/>
+        </w:numPr>
+        <w:ind w:left="360" w:hanging="360"/>
+      </w:pPr>
+      <w:r>
+        <w:rPr>
+          <w:noProof/>
+        </w:rPr>
+        <w:drawing>
+          <wp:inline distT="0" distB="0" distL="0" distR="0" wp14:anchorId="586C31A2" wp14:editId="234D7D49">
+            <wp:extent cx="5943600" cy="3073400"/>
+            <wp:effectExtent l="0" t="0" r="0" b="0"/>
+            <wp:docPr id="225" name="Picture 24" descr="Macintosh HD:Users:evanturner:Desktop:Screen Shot 2015-01-22 at 8.26.48 PM.png"/>
+            <wp:cNvGraphicFramePr>
+              <a:graphicFrameLocks xmlns:a="http://schemas.openxmlformats.org/drawingml/2006/main" noChangeAspect="1"/>
+            </wp:cNvGraphicFramePr>
+            <a:graphic xmlns:a="http://schemas.openxmlformats.org/drawingml/2006/main">
+              <a:graphicData uri="http://schemas.openxmlformats.org/drawingml/2006/picture">
+                <pic:pic xmlns:pic="http://schemas.openxmlformats.org/drawingml/2006/picture">
+                  <pic:nvPicPr>
+                    <pic:cNvPr id="0" name="Picture 24" descr="Macintosh HD:Users:evanturner:Desktop:Screen Shot 2015-01-22 at 8.26.48 PM.png"/>
+                    <pic:cNvPicPr>
+                      <a:picLocks noChangeAspect="1" noChangeArrowheads="1"/>
+                    </pic:cNvPicPr>
+                  </pic:nvPicPr>
+                  <pic:blipFill>
+                    <a:blip r:embed="rId44">
+                      <a:extLst>
+                        <a:ext uri="{28A0092B-C50C-407E-A947-70E740481C1C}">
+                          <a14:useLocalDpi xmlns:a14="http://schemas.microsoft.com/office/drawing/2010/main" val="0"/>
+                        </a:ext>
+                      </a:extLst>
+                    </a:blip>
+                    <a:srcRect/>
+                    <a:stretch>
+                      <a:fillRect/>
+                    </a:stretch>
+                  </pic:blipFill>
+                  <pic:spPr bwMode="auto">
+                    <a:xfrm>
+                      <a:off x="0" y="0"/>
+                      <a:ext cx="5943600" cy="3073400"/>
+                    </a:xfrm>
+                    <a:prstGeom prst="rect">
+                      <a:avLst/>
+                    </a:prstGeom>
+                    <a:noFill/>
+                    <a:ln>
+                      <a:noFill/>
+                    </a:ln>
+                  </pic:spPr>
+                </pic:pic>
+              </a:graphicData>
+            </a:graphic>
+          </wp:inline>
+        </w:drawing>
+      </w:r>
+    </w:p>
+    <w:p>
+      <w:pPr>
+        <w:pStyle w:val="NoteLevel1"/>
+        <w:numPr>
+          <w:ilvl w:val="0"/>
+          <w:numId w:val="0"/>
+        </w:numPr>
+        <w:ind w:left="360" w:hanging="360"/>
+      </w:pPr>
+    </w:p>
+    <w:p>
+      <w:pPr>
+        <w:pStyle w:val="NoteLevel1"/>
+        <w:numPr>
+          <w:ilvl w:val="0"/>
+          <w:numId w:val="0"/>
+        </w:numPr>
+        <w:ind w:left="360" w:hanging="360"/>
+      </w:pPr>
+      <w:r>
+        <w:t>Update</w:t>
+      </w:r>
+      <w:r>
+        <w:rPr>
+          <w:b/>
+        </w:rPr>
+        <w:t xml:space="preserve"> Postman </w:t>
+      </w:r>
+      <w:r>
+        <w:t xml:space="preserve">to use </w:t>
+      </w:r>
+      <w:r>
+        <w:rPr>
+          <w:b/>
+        </w:rPr>
+        <w:t>DELETE</w:t>
+      </w:r>
+      <w:r>
+        <w:t xml:space="preserve"> instead of </w:t>
+      </w:r>
+      <w:r>
+        <w:rPr>
+          <w:b/>
+        </w:rPr>
+        <w:t>PUT</w:t>
+      </w:r>
+      <w:r>
+        <w:t xml:space="preserve"> and send the request</w:t>
+      </w:r>
+    </w:p>
+    <w:p>
+      <w:pPr>
+        <w:pStyle w:val="NoteLevel1"/>
+        <w:numPr>
+          <w:ilvl w:val="0"/>
+          <w:numId w:val="0"/>
+        </w:numPr>
+        <w:ind w:left="360" w:hanging="360"/>
+      </w:pPr>
+      <w:bookmarkStart w:id="2" w:name="_GoBack"/>
+      <w:bookmarkEnd w:id="2"/>
+    </w:p>
     <w:sectPr>
-      <w:headerReference w:type="first" r:id="rId44"/>
+      <w:headerReference w:type="first" r:id="rId45"/>
       <w:pgSz w:w="12240" w:h="15840"/>
       <w:pgMar w:top="1440" w:right="1440" w:bottom="1440" w:left="1440" w:header="720" w:footer="720" w:gutter="0"/>
       <w:cols w:space="720"/>
@@ -13991,7 +12649,7 @@
 </file>
 
 <file path=customXml/itemProps1.xml><?xml version="1.0" encoding="utf-8"?>
-<ds:datastoreItem xmlns:ds="http://schemas.openxmlformats.org/officeDocument/2006/customXml" ds:itemID="{420807AA-3B3E-EA47-A17B-B528F0F710D7}">
+<ds:datastoreItem xmlns:ds="http://schemas.openxmlformats.org/officeDocument/2006/customXml" ds:itemID="{223CF21B-672A-CA40-80FE-F638C43DB3EC}">
   <ds:schemaRefs>
     <ds:schemaRef ds:uri="http://schemas.openxmlformats.org/officeDocument/2006/bibliography"/>
   </ds:schemaRefs>

</xml_diff>

<commit_message>
added screenshot for DELETE
</commit_message>
<xml_diff>
--- a/WDA.docx
+++ b/WDA.docx
@@ -16,6 +16,7 @@
           <w:highlight w:val="red"/>
         </w:rPr>
       </w:pPr>
+      <w:proofErr w:type="gramStart"/>
       <w:r>
         <w:rPr>
           <w:b/>
@@ -24,6 +25,7 @@
         </w:rPr>
         <w:t>s01</w:t>
       </w:r>
+      <w:proofErr w:type="gramEnd"/>
       <w:r>
         <w:rPr>
           <w:b/>
@@ -46,17 +48,24 @@
           <w:b/>
         </w:rPr>
       </w:pPr>
+      <w:proofErr w:type="gramStart"/>
       <w:r>
         <w:rPr>
           <w:b/>
         </w:rPr>
         <w:t>e01</w:t>
       </w:r>
-    </w:p>
-    <w:p>
-      <w:r>
-        <w:t>1. MongoDB</w:t>
-      </w:r>
+      <w:proofErr w:type="gramEnd"/>
+    </w:p>
+    <w:p>
+      <w:r>
+        <w:t xml:space="preserve">1. </w:t>
+      </w:r>
+      <w:proofErr w:type="spellStart"/>
+      <w:r>
+        <w:t>MongoDB</w:t>
+      </w:r>
+      <w:proofErr w:type="spellEnd"/>
     </w:p>
     <w:p/>
     <w:p>
@@ -79,12 +88,14 @@
           <w:u w:val="single"/>
         </w:rPr>
       </w:pPr>
+      <w:proofErr w:type="spellStart"/>
       <w:r>
         <w:rPr>
           <w:u w:val="single"/>
         </w:rPr>
         <w:t>MongoDB</w:t>
       </w:r>
+      <w:proofErr w:type="spellEnd"/>
     </w:p>
     <w:p>
       <w:pPr>
@@ -135,12 +146,21 @@
           <w:highlight w:val="black"/>
         </w:rPr>
       </w:pPr>
+      <w:proofErr w:type="gramStart"/>
       <w:r>
         <w:rPr>
           <w:rStyle w:val="bash"/>
           <w:highlight w:val="black"/>
         </w:rPr>
-        <w:t>brew update</w:t>
+        <w:t>brew</w:t>
+      </w:r>
+      <w:proofErr w:type="gramEnd"/>
+      <w:r>
+        <w:rPr>
+          <w:rStyle w:val="bash"/>
+          <w:highlight w:val="black"/>
+        </w:rPr>
+        <w:t xml:space="preserve"> update</w:t>
       </w:r>
     </w:p>
     <w:p>
@@ -159,13 +179,31 @@
           <w:highlight w:val="black"/>
         </w:rPr>
       </w:pPr>
+      <w:proofErr w:type="gramStart"/>
       <w:r>
         <w:rPr>
           <w:rStyle w:val="bash"/>
           <w:highlight w:val="black"/>
         </w:rPr>
-        <w:t>brew install mongodb</w:t>
-      </w:r>
+        <w:t>brew</w:t>
+      </w:r>
+      <w:proofErr w:type="gramEnd"/>
+      <w:r>
+        <w:rPr>
+          <w:rStyle w:val="bash"/>
+          <w:highlight w:val="black"/>
+        </w:rPr>
+        <w:t xml:space="preserve"> install </w:t>
+      </w:r>
+      <w:proofErr w:type="spellStart"/>
+      <w:r>
+        <w:rPr>
+          <w:rStyle w:val="bash"/>
+          <w:highlight w:val="black"/>
+        </w:rPr>
+        <w:t>mongodb</w:t>
+      </w:r>
+      <w:proofErr w:type="spellEnd"/>
     </w:p>
     <w:p>
       <w:pPr>
@@ -188,7 +226,15 @@
         </w:numPr>
       </w:pPr>
       <w:r>
-        <w:t>Create a data/db folder where you want your databases to be sourced</w:t>
+        <w:t>Create a data/</w:t>
+      </w:r>
+      <w:proofErr w:type="spellStart"/>
+      <w:r>
+        <w:t>db</w:t>
+      </w:r>
+      <w:proofErr w:type="spellEnd"/>
+      <w:r>
+        <w:t xml:space="preserve"> folder where you want your databases to be sourced</w:t>
       </w:r>
     </w:p>
     <w:p>
@@ -207,13 +253,65 @@
           <w:highlight w:val="black"/>
         </w:rPr>
       </w:pPr>
+      <w:proofErr w:type="spellStart"/>
+      <w:proofErr w:type="gramStart"/>
       <w:r>
         <w:rPr>
           <w:rStyle w:val="bash"/>
           <w:highlight w:val="black"/>
         </w:rPr>
-        <w:t>mkdir –p users/evanturner/src/data/db</w:t>
-      </w:r>
+        <w:t>mkdir</w:t>
+      </w:r>
+      <w:proofErr w:type="spellEnd"/>
+      <w:proofErr w:type="gramEnd"/>
+      <w:r>
+        <w:rPr>
+          <w:rStyle w:val="bash"/>
+          <w:highlight w:val="black"/>
+        </w:rPr>
+        <w:t xml:space="preserve"> –p users/</w:t>
+      </w:r>
+      <w:proofErr w:type="spellStart"/>
+      <w:r>
+        <w:rPr>
+          <w:rStyle w:val="bash"/>
+          <w:highlight w:val="black"/>
+        </w:rPr>
+        <w:t>evanturner</w:t>
+      </w:r>
+      <w:proofErr w:type="spellEnd"/>
+      <w:r>
+        <w:rPr>
+          <w:rStyle w:val="bash"/>
+          <w:highlight w:val="black"/>
+        </w:rPr>
+        <w:t>/</w:t>
+      </w:r>
+      <w:proofErr w:type="spellStart"/>
+      <w:r>
+        <w:rPr>
+          <w:rStyle w:val="bash"/>
+          <w:highlight w:val="black"/>
+        </w:rPr>
+        <w:t>src</w:t>
+      </w:r>
+      <w:proofErr w:type="spellEnd"/>
+      <w:r>
+        <w:rPr>
+          <w:rStyle w:val="bash"/>
+          <w:highlight w:val="black"/>
+        </w:rPr>
+        <w:t>/data/</w:t>
+      </w:r>
+      <w:proofErr w:type="spellStart"/>
+      <w:r>
+        <w:rPr>
+          <w:rStyle w:val="bash"/>
+          <w:highlight w:val="black"/>
+        </w:rPr>
+        <w:t>db</w:t>
+      </w:r>
+      <w:proofErr w:type="spellEnd"/>
     </w:p>
     <w:p>
       <w:pPr>
@@ -238,24 +336,41 @@
         <w:t>ou connect to the database server, which runs a</w:t>
       </w:r>
       <w:r>
-        <w:t>s mongod</w:t>
-      </w:r>
+        <w:t xml:space="preserve">s </w:t>
+      </w:r>
+      <w:proofErr w:type="spellStart"/>
+      <w:r>
+        <w:t>mongod</w:t>
+      </w:r>
+      <w:proofErr w:type="spellEnd"/>
     </w:p>
     <w:p>
       <w:pPr>
         <w:pStyle w:val="NoteLevel2"/>
       </w:pPr>
+      <w:proofErr w:type="spellStart"/>
+      <w:proofErr w:type="gramStart"/>
       <w:r>
         <w:rPr>
           <w:b/>
         </w:rPr>
         <w:t>mongod</w:t>
       </w:r>
+      <w:proofErr w:type="spellEnd"/>
+      <w:proofErr w:type="gramEnd"/>
       <w:r>
         <w:t xml:space="preserve"> is the primary daemon </w:t>
       </w:r>
       <w:r>
-        <w:t xml:space="preserve">process for the MongoDB system. </w:t>
+        <w:t xml:space="preserve">process for the </w:t>
+      </w:r>
+      <w:proofErr w:type="spellStart"/>
+      <w:r>
+        <w:t>MongoDB</w:t>
+      </w:r>
+      <w:proofErr w:type="spellEnd"/>
+      <w:r>
+        <w:t xml:space="preserve"> system. </w:t>
       </w:r>
     </w:p>
     <w:p>
@@ -274,8 +389,21 @@
         </w:rPr>
       </w:pPr>
       <w:r>
-        <w:t>Specify the dbpath when loading mongod</w:t>
-      </w:r>
+        <w:t xml:space="preserve">Specify the </w:t>
+      </w:r>
+      <w:proofErr w:type="spellStart"/>
+      <w:r>
+        <w:t>dbpath</w:t>
+      </w:r>
+      <w:proofErr w:type="spellEnd"/>
+      <w:r>
+        <w:t xml:space="preserve"> when loading </w:t>
+      </w:r>
+      <w:proofErr w:type="spellStart"/>
+      <w:r>
+        <w:t>mongod</w:t>
+      </w:r>
+      <w:proofErr w:type="spellEnd"/>
     </w:p>
     <w:p>
       <w:pPr>
@@ -290,13 +418,65 @@
           <w:highlight w:val="black"/>
         </w:rPr>
       </w:pPr>
+      <w:proofErr w:type="spellStart"/>
+      <w:proofErr w:type="gramStart"/>
       <w:r>
         <w:rPr>
           <w:rStyle w:val="bash"/>
           <w:highlight w:val="black"/>
         </w:rPr>
-        <w:t>mongod --dbpath ~/src/data/db</w:t>
-      </w:r>
+        <w:t>mongod</w:t>
+      </w:r>
+      <w:proofErr w:type="spellEnd"/>
+      <w:proofErr w:type="gramEnd"/>
+      <w:r>
+        <w:rPr>
+          <w:rStyle w:val="bash"/>
+          <w:highlight w:val="black"/>
+        </w:rPr>
+        <w:t xml:space="preserve"> --</w:t>
+      </w:r>
+      <w:proofErr w:type="spellStart"/>
+      <w:r>
+        <w:rPr>
+          <w:rStyle w:val="bash"/>
+          <w:highlight w:val="black"/>
+        </w:rPr>
+        <w:t>dbpath</w:t>
+      </w:r>
+      <w:proofErr w:type="spellEnd"/>
+      <w:r>
+        <w:rPr>
+          <w:rStyle w:val="bash"/>
+          <w:highlight w:val="black"/>
+        </w:rPr>
+        <w:t xml:space="preserve"> ~/</w:t>
+      </w:r>
+      <w:proofErr w:type="spellStart"/>
+      <w:r>
+        <w:rPr>
+          <w:rStyle w:val="bash"/>
+          <w:highlight w:val="black"/>
+        </w:rPr>
+        <w:t>src</w:t>
+      </w:r>
+      <w:proofErr w:type="spellEnd"/>
+      <w:r>
+        <w:rPr>
+          <w:rStyle w:val="bash"/>
+          <w:highlight w:val="black"/>
+        </w:rPr>
+        <w:t>/data/</w:t>
+      </w:r>
+      <w:proofErr w:type="spellStart"/>
+      <w:r>
+        <w:rPr>
+          <w:rStyle w:val="bash"/>
+          <w:highlight w:val="black"/>
+        </w:rPr>
+        <w:t>db</w:t>
+      </w:r>
+      <w:proofErr w:type="spellEnd"/>
     </w:p>
     <w:p>
       <w:pPr>
@@ -408,6 +588,7 @@
           <w:highlight w:val="black"/>
         </w:rPr>
       </w:pPr>
+      <w:proofErr w:type="gramStart"/>
       <w:r>
         <w:rPr>
           <w:rStyle w:val="bash"/>
@@ -415,6 +596,7 @@
         </w:rPr>
         <w:t>mongo</w:t>
       </w:r>
+      <w:proofErr w:type="gramEnd"/>
     </w:p>
     <w:p>
       <w:pPr>
@@ -513,18 +695,29 @@
           <w:rStyle w:val="bash"/>
           <w:highlight w:val="black"/>
         </w:rPr>
-        <w:t>show dbs</w:t>
-      </w:r>
-      <w:r>
-        <w:t> operation again, it will not include the </w:t>
-      </w:r>
+        <w:t>show </w:t>
+      </w:r>
+      <w:proofErr w:type="spellStart"/>
       <w:r>
         <w:rPr>
           <w:rStyle w:val="bash"/>
           <w:highlight w:val="black"/>
         </w:rPr>
+        <w:t>dbs</w:t>
+      </w:r>
+      <w:proofErr w:type="spellEnd"/>
+      <w:r>
+        <w:t> operation again, it will not include the </w:t>
+      </w:r>
+      <w:proofErr w:type="spellStart"/>
+      <w:r>
+        <w:rPr>
+          <w:rStyle w:val="bash"/>
+          <w:highlight w:val="black"/>
+        </w:rPr>
         <w:t>book_library_db</w:t>
       </w:r>
+      <w:proofErr w:type="spellEnd"/>
       <w:r>
         <w:t> </w:t>
       </w:r>
@@ -536,9 +729,14 @@
       <w:pPr>
         <w:pStyle w:val="NoteLevel2"/>
       </w:pPr>
+      <w:proofErr w:type="spellStart"/>
       <w:r>
         <w:lastRenderedPageBreak/>
-        <w:t xml:space="preserve">MongoDB will not permanently create a database until you insert data into that database. </w:t>
+        <w:t>MongoDB</w:t>
+      </w:r>
+      <w:proofErr w:type="spellEnd"/>
+      <w:r>
+        <w:t xml:space="preserve"> will not permanently create a database until you insert data into that database. </w:t>
       </w:r>
     </w:p>
     <w:p>
@@ -561,11 +759,19 @@
           <w:u w:val="single"/>
         </w:rPr>
       </w:pPr>
+      <w:proofErr w:type="spellStart"/>
       <w:r>
         <w:rPr>
           <w:u w:val="single"/>
         </w:rPr>
-        <w:t>Mongod and Mongos</w:t>
+        <w:t>Mongod</w:t>
+      </w:r>
+      <w:proofErr w:type="spellEnd"/>
+      <w:r>
+        <w:rPr>
+          <w:u w:val="single"/>
+        </w:rPr>
+        <w:t xml:space="preserve"> and Mongos</w:t>
       </w:r>
     </w:p>
     <w:p>
@@ -588,9 +794,11 @@
           <w:numId w:val="0"/>
         </w:numPr>
       </w:pPr>
+      <w:proofErr w:type="spellStart"/>
       <w:r>
         <w:t>Mongod</w:t>
       </w:r>
+      <w:proofErr w:type="spellEnd"/>
     </w:p>
     <w:p>
       <w:pPr>
@@ -599,12 +807,14 @@
       <w:r>
         <w:t xml:space="preserve">The </w:t>
       </w:r>
+      <w:proofErr w:type="spellStart"/>
       <w:r>
         <w:rPr>
           <w:b/>
         </w:rPr>
         <w:t>mongod</w:t>
       </w:r>
+      <w:proofErr w:type="spellEnd"/>
       <w:r>
         <w:t> process is the primary database process that runs on an individual server. </w:t>
       </w:r>
@@ -625,8 +835,17 @@
         <w:pStyle w:val="NoteLevel2"/>
       </w:pPr>
       <w:r>
-        <w:t>You can start MongoDB from a command line by issuing the </w:t>
-      </w:r>
+        <w:t xml:space="preserve">You can start </w:t>
+      </w:r>
+      <w:proofErr w:type="spellStart"/>
+      <w:r>
+        <w:t>MongoDB</w:t>
+      </w:r>
+      <w:proofErr w:type="spellEnd"/>
+      <w:r>
+        <w:t xml:space="preserve"> from a command line by issuing the </w:t>
+      </w:r>
+      <w:proofErr w:type="spellStart"/>
       <w:r>
         <w:rPr>
           <w:rStyle w:val="bash"/>
@@ -634,6 +853,7 @@
         </w:rPr>
         <w:t>mongod</w:t>
       </w:r>
+      <w:proofErr w:type="spellEnd"/>
       <w:r>
         <w:t xml:space="preserve"> </w:t>
       </w:r>
@@ -668,18 +888,30 @@
       <w:pPr>
         <w:pStyle w:val="NoteLevel1"/>
       </w:pPr>
+      <w:proofErr w:type="gramStart"/>
       <w:r>
         <w:rPr>
           <w:rStyle w:val="CodeBlack"/>
         </w:rPr>
         <w:t>mongos</w:t>
       </w:r>
-      <w:r>
-        <w:t> provides a coherent MongoDB interface equivalent to a </w:t>
-      </w:r>
+      <w:proofErr w:type="gramEnd"/>
+      <w:r>
+        <w:t xml:space="preserve"> provides a coherent </w:t>
+      </w:r>
+      <w:proofErr w:type="spellStart"/>
+      <w:r>
+        <w:t>MongoDB</w:t>
+      </w:r>
+      <w:proofErr w:type="spellEnd"/>
+      <w:r>
+        <w:t xml:space="preserve"> interface equivalent to a </w:t>
+      </w:r>
+      <w:proofErr w:type="spellStart"/>
       <w:r>
         <w:t>mongod</w:t>
       </w:r>
+      <w:proofErr w:type="spellEnd"/>
       <w:r>
         <w:t> fr</w:t>
       </w:r>
@@ -708,20 +940,51 @@
       <w:pPr>
         <w:pStyle w:val="NoteLevel2"/>
       </w:pPr>
-      <w:r>
-        <w:t>mongos for “MongoDB Shard,” is a routing service for MongoDB shard configurations that processes queries from the application layer, and determines the location of this data in the sharded cluster, in order to complete these operations</w:t>
+      <w:proofErr w:type="gramStart"/>
+      <w:r>
+        <w:t>mongos</w:t>
+      </w:r>
+      <w:proofErr w:type="gramEnd"/>
+      <w:r>
+        <w:t> for “</w:t>
+      </w:r>
+      <w:proofErr w:type="spellStart"/>
+      <w:r>
+        <w:t>MongoDB</w:t>
+      </w:r>
+      <w:proofErr w:type="spellEnd"/>
+      <w:r>
+        <w:t xml:space="preserve"> Shard,” is a routing service for </w:t>
+      </w:r>
+      <w:proofErr w:type="spellStart"/>
+      <w:r>
+        <w:t>MongoDB</w:t>
+      </w:r>
+      <w:proofErr w:type="spellEnd"/>
+      <w:r>
+        <w:t xml:space="preserve"> shard configurations that processes queries from the application layer, and determines the location of this data in the </w:t>
+      </w:r>
+      <w:proofErr w:type="spellStart"/>
+      <w:r>
+        <w:t>sharded</w:t>
+      </w:r>
+      <w:proofErr w:type="spellEnd"/>
+      <w:r>
+        <w:t xml:space="preserve"> cluster, in order to complete these operations</w:t>
       </w:r>
     </w:p>
     <w:p>
       <w:pPr>
         <w:pStyle w:val="NoteLevel1"/>
       </w:pPr>
+      <w:proofErr w:type="gramStart"/>
       <w:r>
         <w:rPr>
           <w:rStyle w:val="CodeBlack"/>
         </w:rPr>
         <w:t>mongo</w:t>
       </w:r>
+      <w:proofErr w:type="gramEnd"/>
       <w:r>
         <w:t xml:space="preserve"> </w:t>
       </w:r>
@@ -729,8 +992,13 @@
         <w:t>is an interactive JavaScript sh</w:t>
       </w:r>
       <w:r>
-        <w:t>ell interface to MongoDB</w:t>
-      </w:r>
+        <w:t xml:space="preserve">ell interface to </w:t>
+      </w:r>
+      <w:proofErr w:type="spellStart"/>
+      <w:r>
+        <w:t>MongoDB</w:t>
+      </w:r>
+      <w:proofErr w:type="spellEnd"/>
     </w:p>
     <w:p>
       <w:pPr>
@@ -773,8 +1041,13 @@
         <w:t>rovides a fully functional JavaScript envi</w:t>
       </w:r>
       <w:r>
-        <w:t>ronment for use with a MongoDB</w:t>
-      </w:r>
+        <w:t xml:space="preserve">ronment for use with a </w:t>
+      </w:r>
+      <w:proofErr w:type="spellStart"/>
+      <w:r>
+        <w:t>MongoDB</w:t>
+      </w:r>
+      <w:proofErr w:type="spellEnd"/>
     </w:p>
     <w:p>
       <w:pPr>
@@ -806,18 +1079,48 @@
         </w:tabs>
       </w:pPr>
       <w:r>
-        <w:t xml:space="preserve">By default, MongoDB stores data in the /data/db directory. </w:t>
+        <w:t xml:space="preserve">By default, </w:t>
+      </w:r>
+      <w:proofErr w:type="spellStart"/>
+      <w:r>
+        <w:t>MongoDB</w:t>
+      </w:r>
+      <w:proofErr w:type="spellEnd"/>
+      <w:r>
+        <w:t xml:space="preserve"> stores data in the /data/</w:t>
+      </w:r>
+      <w:proofErr w:type="spellStart"/>
+      <w:r>
+        <w:t>db</w:t>
+      </w:r>
+      <w:proofErr w:type="spellEnd"/>
+      <w:r>
+        <w:t xml:space="preserve"> directory. </w:t>
       </w:r>
       <w:r>
         <w:rPr>
           <w:i/>
         </w:rPr>
-        <w:t>On Windows, MongoDB stores data in</w:t>
-      </w:r>
+        <w:t xml:space="preserve">On Windows, </w:t>
+      </w:r>
+      <w:proofErr w:type="spellStart"/>
       <w:r>
         <w:rPr>
           <w:i/>
         </w:rPr>
+        <w:t>MongoDB</w:t>
+      </w:r>
+      <w:proofErr w:type="spellEnd"/>
+      <w:r>
+        <w:rPr>
+          <w:i/>
+        </w:rPr>
+        <w:t xml:space="preserve"> stores data in</w:t>
+      </w:r>
+      <w:r>
+        <w:rPr>
+          <w:i/>
+        </w:rPr>
         <w:t xml:space="preserve"> </w:t>
       </w:r>
       <w:r>
@@ -827,7 +1130,15 @@
         <w:t>C:\data\db</w:t>
       </w:r>
       <w:r>
-        <w:t>. On all platforms, MongoDB listens for connections from clients on port 27017</w:t>
+        <w:t xml:space="preserve">. On all platforms, </w:t>
+      </w:r>
+      <w:proofErr w:type="spellStart"/>
+      <w:r>
+        <w:t>MongoDB</w:t>
+      </w:r>
+      <w:proofErr w:type="spellEnd"/>
+      <w:r>
+        <w:t xml:space="preserve"> listens for connections from clients on port 27017</w:t>
       </w:r>
     </w:p>
     <w:p>
@@ -862,12 +1173,14 @@
       <w:r>
         <w:t>If you want </w:t>
       </w:r>
+      <w:proofErr w:type="spellStart"/>
       <w:r>
         <w:rPr>
           <w:rStyle w:val="CodeBlack"/>
         </w:rPr>
         <w:t>mongod</w:t>
       </w:r>
+      <w:proofErr w:type="spellEnd"/>
       <w:r>
         <w:t> to store data files at a path </w:t>
       </w:r>
@@ -879,11 +1192,21 @@
         <w:t>other than</w:t>
       </w:r>
       <w:r>
-        <w:t> /data/db you can specify a </w:t>
-      </w:r>
+        <w:t> /data/</w:t>
+      </w:r>
+      <w:proofErr w:type="spellStart"/>
+      <w:r>
+        <w:t>db</w:t>
+      </w:r>
+      <w:proofErr w:type="spellEnd"/>
+      <w:r>
+        <w:t> you can specify a </w:t>
+      </w:r>
+      <w:proofErr w:type="spellStart"/>
       <w:r>
         <w:t>dbPath</w:t>
       </w:r>
+      <w:proofErr w:type="spellEnd"/>
       <w:r>
         <w:t xml:space="preserve">. </w:t>
       </w:r>
@@ -906,7 +1229,15 @@
         </w:numPr>
       </w:pPr>
       <w:r>
-        <w:t>At the moment only specifying a dbpath is working:</w:t>
+        <w:t xml:space="preserve">At the moment only specifying a </w:t>
+      </w:r>
+      <w:proofErr w:type="spellStart"/>
+      <w:r>
+        <w:t>dbpath</w:t>
+      </w:r>
+      <w:proofErr w:type="spellEnd"/>
+      <w:r>
+        <w:t xml:space="preserve"> is working:</w:t>
       </w:r>
     </w:p>
     <w:p>
@@ -917,13 +1248,97 @@
           <w:highlight w:val="black"/>
         </w:rPr>
       </w:pPr>
+      <w:proofErr w:type="spellStart"/>
+      <w:proofErr w:type="gramStart"/>
       <w:r>
         <w:rPr>
           <w:rStyle w:val="bash"/>
           <w:highlight w:val="black"/>
         </w:rPr>
-        <w:t>mongod --dbpath /users/evanturner/src/mongodb/data/db</w:t>
-      </w:r>
+        <w:t>mongod</w:t>
+      </w:r>
+      <w:proofErr w:type="spellEnd"/>
+      <w:proofErr w:type="gramEnd"/>
+      <w:r>
+        <w:rPr>
+          <w:rStyle w:val="bash"/>
+          <w:highlight w:val="black"/>
+        </w:rPr>
+        <w:t xml:space="preserve"> --</w:t>
+      </w:r>
+      <w:proofErr w:type="spellStart"/>
+      <w:r>
+        <w:rPr>
+          <w:rStyle w:val="bash"/>
+          <w:highlight w:val="black"/>
+        </w:rPr>
+        <w:t>dbpath</w:t>
+      </w:r>
+      <w:proofErr w:type="spellEnd"/>
+      <w:r>
+        <w:rPr>
+          <w:rStyle w:val="bash"/>
+          <w:highlight w:val="black"/>
+        </w:rPr>
+        <w:t xml:space="preserve"> /users/</w:t>
+      </w:r>
+      <w:proofErr w:type="spellStart"/>
+      <w:r>
+        <w:rPr>
+          <w:rStyle w:val="bash"/>
+          <w:highlight w:val="black"/>
+        </w:rPr>
+        <w:t>evanturner</w:t>
+      </w:r>
+      <w:proofErr w:type="spellEnd"/>
+      <w:r>
+        <w:rPr>
+          <w:rStyle w:val="bash"/>
+          <w:highlight w:val="black"/>
+        </w:rPr>
+        <w:t>/</w:t>
+      </w:r>
+      <w:proofErr w:type="spellStart"/>
+      <w:r>
+        <w:rPr>
+          <w:rStyle w:val="bash"/>
+          <w:highlight w:val="black"/>
+        </w:rPr>
+        <w:t>src</w:t>
+      </w:r>
+      <w:proofErr w:type="spellEnd"/>
+      <w:r>
+        <w:rPr>
+          <w:rStyle w:val="bash"/>
+          <w:highlight w:val="black"/>
+        </w:rPr>
+        <w:t>/</w:t>
+      </w:r>
+      <w:proofErr w:type="spellStart"/>
+      <w:r>
+        <w:rPr>
+          <w:rStyle w:val="bash"/>
+          <w:highlight w:val="black"/>
+        </w:rPr>
+        <w:t>mongodb</w:t>
+      </w:r>
+      <w:proofErr w:type="spellEnd"/>
+      <w:r>
+        <w:rPr>
+          <w:rStyle w:val="bash"/>
+          <w:highlight w:val="black"/>
+        </w:rPr>
+        <w:t>/data/</w:t>
+      </w:r>
+      <w:proofErr w:type="spellStart"/>
+      <w:r>
+        <w:rPr>
+          <w:rStyle w:val="bash"/>
+          <w:highlight w:val="black"/>
+        </w:rPr>
+        <w:t>db</w:t>
+      </w:r>
+      <w:proofErr w:type="spellEnd"/>
     </w:p>
     <w:p>
       <w:pPr>
@@ -1006,27 +1421,33 @@
       <w:r>
         <w:t xml:space="preserve"> </w:t>
       </w:r>
+      <w:proofErr w:type="spellStart"/>
       <w:r>
         <w:t>dbPath</w:t>
       </w:r>
+      <w:proofErr w:type="spellEnd"/>
       <w:r>
         <w:t> must exist before you start </w:t>
       </w:r>
+      <w:proofErr w:type="spellStart"/>
       <w:r>
         <w:rPr>
           <w:rStyle w:val="CodeBlack"/>
         </w:rPr>
         <w:t>mongod</w:t>
       </w:r>
+      <w:proofErr w:type="spellEnd"/>
       <w:r>
         <w:t>. If it does not exist, create the directory and the permissions so that </w:t>
       </w:r>
+      <w:proofErr w:type="spellStart"/>
       <w:r>
         <w:rPr>
           <w:rStyle w:val="CodeBlack"/>
         </w:rPr>
         <w:t>mongod</w:t>
       </w:r>
+      <w:proofErr w:type="spellEnd"/>
       <w:r>
         <w:t> can read and write data to this path</w:t>
       </w:r>
@@ -1059,12 +1480,14 @@
       <w:r>
         <w:t>In a clean shutdown a </w:t>
       </w:r>
+      <w:proofErr w:type="spellStart"/>
       <w:r>
         <w:rPr>
           <w:rStyle w:val="CodeBlack"/>
         </w:rPr>
         <w:t>mongod</w:t>
       </w:r>
+      <w:proofErr w:type="spellEnd"/>
       <w:r>
         <w:t> completes all pending operations, flushes all data to data fi</w:t>
       </w:r>
@@ -1110,12 +1533,23 @@
           <w:rStyle w:val="bash"/>
         </w:rPr>
       </w:pPr>
+      <w:proofErr w:type="spellStart"/>
+      <w:proofErr w:type="gramStart"/>
       <w:r>
         <w:rPr>
           <w:rStyle w:val="bash"/>
           <w:highlight w:val="black"/>
         </w:rPr>
-        <w:t>db.shutdownServer()</w:t>
+        <w:t>db.shutdownServer</w:t>
+      </w:r>
+      <w:proofErr w:type="spellEnd"/>
+      <w:proofErr w:type="gramEnd"/>
+      <w:r>
+        <w:rPr>
+          <w:rStyle w:val="bash"/>
+          <w:highlight w:val="black"/>
+        </w:rPr>
+        <w:t>()</w:t>
       </w:r>
       <w:r>
         <w:rPr>
@@ -1173,50 +1607,132 @@
           <w:rStyle w:val="Code"/>
         </w:rPr>
       </w:pPr>
-      <w:r>
-        <w:rPr>
-          <w:rStyle w:val="Code"/>
-        </w:rPr>
-        <w:t>var express = require('express');</w:t>
-      </w:r>
-    </w:p>
-    <w:p>
-      <w:pPr>
-        <w:rPr>
-          <w:rStyle w:val="Code"/>
-        </w:rPr>
-      </w:pPr>
-      <w:r>
-        <w:rPr>
-          <w:rStyle w:val="Code"/>
-        </w:rPr>
-        <w:t>var app = express();</w:t>
-      </w:r>
-    </w:p>
-    <w:p>
-      <w:pPr>
-        <w:rPr>
-          <w:rStyle w:val="Code"/>
-        </w:rPr>
-      </w:pPr>
-      <w:r>
-        <w:rPr>
-          <w:rStyle w:val="Code"/>
-        </w:rPr>
-        <w:t>var bodyParser = require('body-parser');</w:t>
-      </w:r>
-    </w:p>
-    <w:p>
-      <w:pPr>
-        <w:rPr>
-          <w:rStyle w:val="Code"/>
-        </w:rPr>
-      </w:pPr>
-      <w:r>
-        <w:rPr>
-          <w:rStyle w:val="Code"/>
-        </w:rPr>
-        <w:t>var parseUrlencoded = bodyParser.urlencoded({ extended: false });</w:t>
+      <w:proofErr w:type="spellStart"/>
+      <w:proofErr w:type="gramStart"/>
+      <w:r>
+        <w:rPr>
+          <w:rStyle w:val="Code"/>
+        </w:rPr>
+        <w:t>var</w:t>
+      </w:r>
+      <w:proofErr w:type="spellEnd"/>
+      <w:proofErr w:type="gramEnd"/>
+      <w:r>
+        <w:rPr>
+          <w:rStyle w:val="Code"/>
+        </w:rPr>
+        <w:t xml:space="preserve"> express = require('express');</w:t>
+      </w:r>
+    </w:p>
+    <w:p>
+      <w:pPr>
+        <w:rPr>
+          <w:rStyle w:val="Code"/>
+        </w:rPr>
+      </w:pPr>
+      <w:proofErr w:type="spellStart"/>
+      <w:proofErr w:type="gramStart"/>
+      <w:r>
+        <w:rPr>
+          <w:rStyle w:val="Code"/>
+        </w:rPr>
+        <w:t>var</w:t>
+      </w:r>
+      <w:proofErr w:type="spellEnd"/>
+      <w:proofErr w:type="gramEnd"/>
+      <w:r>
+        <w:rPr>
+          <w:rStyle w:val="Code"/>
+        </w:rPr>
+        <w:t xml:space="preserve"> app = express();</w:t>
+      </w:r>
+    </w:p>
+    <w:p>
+      <w:pPr>
+        <w:rPr>
+          <w:rStyle w:val="Code"/>
+        </w:rPr>
+      </w:pPr>
+      <w:proofErr w:type="spellStart"/>
+      <w:proofErr w:type="gramStart"/>
+      <w:r>
+        <w:rPr>
+          <w:rStyle w:val="Code"/>
+        </w:rPr>
+        <w:t>var</w:t>
+      </w:r>
+      <w:proofErr w:type="spellEnd"/>
+      <w:proofErr w:type="gramEnd"/>
+      <w:r>
+        <w:rPr>
+          <w:rStyle w:val="Code"/>
+        </w:rPr>
+        <w:t xml:space="preserve"> </w:t>
+      </w:r>
+      <w:proofErr w:type="spellStart"/>
+      <w:r>
+        <w:rPr>
+          <w:rStyle w:val="Code"/>
+        </w:rPr>
+        <w:t>bodyParser</w:t>
+      </w:r>
+      <w:proofErr w:type="spellEnd"/>
+      <w:r>
+        <w:rPr>
+          <w:rStyle w:val="Code"/>
+        </w:rPr>
+        <w:t xml:space="preserve"> = require('body-parser');</w:t>
+      </w:r>
+    </w:p>
+    <w:p>
+      <w:pPr>
+        <w:rPr>
+          <w:rStyle w:val="Code"/>
+        </w:rPr>
+      </w:pPr>
+      <w:proofErr w:type="spellStart"/>
+      <w:proofErr w:type="gramStart"/>
+      <w:r>
+        <w:rPr>
+          <w:rStyle w:val="Code"/>
+        </w:rPr>
+        <w:t>var</w:t>
+      </w:r>
+      <w:proofErr w:type="spellEnd"/>
+      <w:proofErr w:type="gramEnd"/>
+      <w:r>
+        <w:rPr>
+          <w:rStyle w:val="Code"/>
+        </w:rPr>
+        <w:t xml:space="preserve"> </w:t>
+      </w:r>
+      <w:proofErr w:type="spellStart"/>
+      <w:r>
+        <w:rPr>
+          <w:rStyle w:val="Code"/>
+        </w:rPr>
+        <w:t>parseUrlencoded</w:t>
+      </w:r>
+      <w:proofErr w:type="spellEnd"/>
+      <w:r>
+        <w:rPr>
+          <w:rStyle w:val="Code"/>
+        </w:rPr>
+        <w:t xml:space="preserve"> = </w:t>
+      </w:r>
+      <w:proofErr w:type="spellStart"/>
+      <w:r>
+        <w:rPr>
+          <w:rStyle w:val="Code"/>
+        </w:rPr>
+        <w:t>bodyParser.urlencoded</w:t>
+      </w:r>
+      <w:proofErr w:type="spellEnd"/>
+      <w:r>
+        <w:rPr>
+          <w:rStyle w:val="Code"/>
+        </w:rPr>
+        <w:t>({ extended: false });</w:t>
       </w:r>
     </w:p>
     <w:p>
@@ -1238,83 +1754,203 @@
           <w:rStyle w:val="Code"/>
         </w:rPr>
       </w:pPr>
-      <w:r>
-        <w:rPr>
-          <w:rStyle w:val="Code"/>
-        </w:rPr>
-        <w:t>var cities = {};</w:t>
-      </w:r>
-    </w:p>
-    <w:p>
-      <w:pPr>
-        <w:rPr>
-          <w:rStyle w:val="Code"/>
-        </w:rPr>
-      </w:pPr>
-    </w:p>
-    <w:p>
-      <w:pPr>
-        <w:rPr>
-          <w:rStyle w:val="Code"/>
-        </w:rPr>
-      </w:pPr>
-      <w:r>
-        <w:rPr>
-          <w:rStyle w:val="Code"/>
-        </w:rPr>
-        <w:t>app.route('/cities')</w:t>
-      </w:r>
-    </w:p>
-    <w:p>
-      <w:pPr>
-        <w:rPr>
-          <w:rStyle w:val="Code"/>
-        </w:rPr>
-      </w:pPr>
-      <w:r>
-        <w:rPr>
-          <w:rStyle w:val="Code"/>
-        </w:rPr>
-        <w:t xml:space="preserve">  .get(function (request, response) {</w:t>
-      </w:r>
-    </w:p>
-    <w:p>
-      <w:pPr>
-        <w:rPr>
-          <w:rStyle w:val="Code"/>
-        </w:rPr>
-      </w:pPr>
-      <w:r>
-        <w:rPr>
-          <w:rStyle w:val="Code"/>
-        </w:rPr>
-        <w:t xml:space="preserve">    if(request.query.search) {</w:t>
-      </w:r>
-    </w:p>
-    <w:p>
-      <w:pPr>
-        <w:rPr>
-          <w:rStyle w:val="Code"/>
-        </w:rPr>
-      </w:pPr>
-      <w:r>
-        <w:rPr>
-          <w:rStyle w:val="Code"/>
-        </w:rPr>
-        <w:t xml:space="preserve">      response.json(citySearch(request.query.search));</w:t>
-      </w:r>
-    </w:p>
-    <w:p>
-      <w:pPr>
-        <w:rPr>
-          <w:rStyle w:val="Code"/>
-        </w:rPr>
-      </w:pPr>
-      <w:r>
-        <w:rPr>
-          <w:rStyle w:val="Code"/>
-        </w:rPr>
-        <w:t xml:space="preserve">    } else {</w:t>
+      <w:proofErr w:type="spellStart"/>
+      <w:proofErr w:type="gramStart"/>
+      <w:r>
+        <w:rPr>
+          <w:rStyle w:val="Code"/>
+        </w:rPr>
+        <w:t>var</w:t>
+      </w:r>
+      <w:proofErr w:type="spellEnd"/>
+      <w:proofErr w:type="gramEnd"/>
+      <w:r>
+        <w:rPr>
+          <w:rStyle w:val="Code"/>
+        </w:rPr>
+        <w:t xml:space="preserve"> cities = {};</w:t>
+      </w:r>
+    </w:p>
+    <w:p>
+      <w:pPr>
+        <w:rPr>
+          <w:rStyle w:val="Code"/>
+        </w:rPr>
+      </w:pPr>
+    </w:p>
+    <w:p>
+      <w:pPr>
+        <w:rPr>
+          <w:rStyle w:val="Code"/>
+        </w:rPr>
+      </w:pPr>
+      <w:proofErr w:type="spellStart"/>
+      <w:proofErr w:type="gramStart"/>
+      <w:r>
+        <w:rPr>
+          <w:rStyle w:val="Code"/>
+        </w:rPr>
+        <w:t>app.route</w:t>
+      </w:r>
+      <w:proofErr w:type="spellEnd"/>
+      <w:proofErr w:type="gramEnd"/>
+      <w:r>
+        <w:rPr>
+          <w:rStyle w:val="Code"/>
+        </w:rPr>
+        <w:t>('/cities')</w:t>
+      </w:r>
+    </w:p>
+    <w:p>
+      <w:pPr>
+        <w:rPr>
+          <w:rStyle w:val="Code"/>
+        </w:rPr>
+      </w:pPr>
+      <w:r>
+        <w:rPr>
+          <w:rStyle w:val="Code"/>
+        </w:rPr>
+        <w:t xml:space="preserve">  </w:t>
+      </w:r>
+      <w:proofErr w:type="gramStart"/>
+      <w:r>
+        <w:rPr>
+          <w:rStyle w:val="Code"/>
+        </w:rPr>
+        <w:t>.get</w:t>
+      </w:r>
+      <w:proofErr w:type="gramEnd"/>
+      <w:r>
+        <w:rPr>
+          <w:rStyle w:val="Code"/>
+        </w:rPr>
+        <w:t>(function (request, response) {</w:t>
+      </w:r>
+    </w:p>
+    <w:p>
+      <w:pPr>
+        <w:rPr>
+          <w:rStyle w:val="Code"/>
+        </w:rPr>
+      </w:pPr>
+      <w:r>
+        <w:rPr>
+          <w:rStyle w:val="Code"/>
+        </w:rPr>
+        <w:t xml:space="preserve">    </w:t>
+      </w:r>
+      <w:proofErr w:type="gramStart"/>
+      <w:r>
+        <w:rPr>
+          <w:rStyle w:val="Code"/>
+        </w:rPr>
+        <w:t>if</w:t>
+      </w:r>
+      <w:proofErr w:type="gramEnd"/>
+      <w:r>
+        <w:rPr>
+          <w:rStyle w:val="Code"/>
+        </w:rPr>
+        <w:t>(</w:t>
+      </w:r>
+      <w:proofErr w:type="spellStart"/>
+      <w:r>
+        <w:rPr>
+          <w:rStyle w:val="Code"/>
+        </w:rPr>
+        <w:t>request.query.search</w:t>
+      </w:r>
+      <w:proofErr w:type="spellEnd"/>
+      <w:r>
+        <w:rPr>
+          <w:rStyle w:val="Code"/>
+        </w:rPr>
+        <w:t>) {</w:t>
+      </w:r>
+    </w:p>
+    <w:p>
+      <w:pPr>
+        <w:rPr>
+          <w:rStyle w:val="Code"/>
+        </w:rPr>
+      </w:pPr>
+      <w:r>
+        <w:rPr>
+          <w:rStyle w:val="Code"/>
+        </w:rPr>
+        <w:t xml:space="preserve">      </w:t>
+      </w:r>
+      <w:proofErr w:type="spellStart"/>
+      <w:proofErr w:type="gramStart"/>
+      <w:r>
+        <w:rPr>
+          <w:rStyle w:val="Code"/>
+        </w:rPr>
+        <w:t>response.json</w:t>
+      </w:r>
+      <w:proofErr w:type="spellEnd"/>
+      <w:proofErr w:type="gramEnd"/>
+      <w:r>
+        <w:rPr>
+          <w:rStyle w:val="Code"/>
+        </w:rPr>
+        <w:t>(</w:t>
+      </w:r>
+      <w:proofErr w:type="spellStart"/>
+      <w:r>
+        <w:rPr>
+          <w:rStyle w:val="Code"/>
+        </w:rPr>
+        <w:t>citySearch</w:t>
+      </w:r>
+      <w:proofErr w:type="spellEnd"/>
+      <w:r>
+        <w:rPr>
+          <w:rStyle w:val="Code"/>
+        </w:rPr>
+        <w:t>(</w:t>
+      </w:r>
+      <w:proofErr w:type="spellStart"/>
+      <w:r>
+        <w:rPr>
+          <w:rStyle w:val="Code"/>
+        </w:rPr>
+        <w:t>request.query.search</w:t>
+      </w:r>
+      <w:proofErr w:type="spellEnd"/>
+      <w:r>
+        <w:rPr>
+          <w:rStyle w:val="Code"/>
+        </w:rPr>
+        <w:t>));</w:t>
+      </w:r>
+    </w:p>
+    <w:p>
+      <w:pPr>
+        <w:rPr>
+          <w:rStyle w:val="Code"/>
+        </w:rPr>
+      </w:pPr>
+      <w:r>
+        <w:rPr>
+          <w:rStyle w:val="Code"/>
+        </w:rPr>
+        <w:t xml:space="preserve">    } </w:t>
+      </w:r>
+      <w:proofErr w:type="gramStart"/>
+      <w:r>
+        <w:rPr>
+          <w:rStyle w:val="Code"/>
+        </w:rPr>
+        <w:t>else</w:t>
+      </w:r>
+      <w:proofErr w:type="gramEnd"/>
+      <w:r>
+        <w:rPr>
+          <w:rStyle w:val="Code"/>
+        </w:rPr>
+        <w:t xml:space="preserve"> {</w:t>
       </w:r>
     </w:p>
     <w:p>
@@ -1328,7 +1964,23 @@
           <w:rStyle w:val="Code"/>
         </w:rPr>
         <w:lastRenderedPageBreak/>
-        <w:t xml:space="preserve">      response.json(cities);</w:t>
+        <w:t xml:space="preserve">      </w:t>
+      </w:r>
+      <w:proofErr w:type="spellStart"/>
+      <w:proofErr w:type="gramStart"/>
+      <w:r>
+        <w:rPr>
+          <w:rStyle w:val="Code"/>
+        </w:rPr>
+        <w:t>response.json</w:t>
+      </w:r>
+      <w:proofErr w:type="spellEnd"/>
+      <w:proofErr w:type="gramEnd"/>
+      <w:r>
+        <w:rPr>
+          <w:rStyle w:val="Code"/>
+        </w:rPr>
+        <w:t>(cities);</w:t>
       </w:r>
     </w:p>
     <w:p>
@@ -1367,72 +2019,246 @@
         <w:rPr>
           <w:rStyle w:val="Code"/>
         </w:rPr>
-        <w:t xml:space="preserve">  .post(parseUrlencoded, function (request, response) {</w:t>
-      </w:r>
-    </w:p>
-    <w:p>
-      <w:pPr>
-        <w:rPr>
-          <w:rStyle w:val="Code"/>
-        </w:rPr>
-      </w:pPr>
-      <w:r>
-        <w:rPr>
-          <w:rStyle w:val="Code"/>
-        </w:rPr>
-        <w:t xml:space="preserve">    if(request.body.description.length &gt; 4) {</w:t>
-      </w:r>
-    </w:p>
-    <w:p>
-      <w:pPr>
-        <w:rPr>
-          <w:rStyle w:val="Code"/>
-        </w:rPr>
-      </w:pPr>
-      <w:r>
-        <w:rPr>
-          <w:rStyle w:val="Code"/>
-        </w:rPr>
-        <w:t xml:space="preserve">      var city = createCity(request.body.name, request.body.description);</w:t>
-      </w:r>
-    </w:p>
-    <w:p>
-      <w:pPr>
-        <w:rPr>
-          <w:rStyle w:val="Code"/>
-        </w:rPr>
-      </w:pPr>
-      <w:r>
-        <w:rPr>
-          <w:rStyle w:val="Code"/>
-        </w:rPr>
-        <w:t xml:space="preserve">      response.status(201).json(city);</w:t>
-      </w:r>
-    </w:p>
-    <w:p>
-      <w:pPr>
-        <w:rPr>
-          <w:rStyle w:val="Code"/>
-        </w:rPr>
-      </w:pPr>
-      <w:r>
-        <w:rPr>
-          <w:rStyle w:val="Code"/>
-        </w:rPr>
-        <w:t xml:space="preserve">    } else {</w:t>
-      </w:r>
-    </w:p>
-    <w:p>
-      <w:pPr>
-        <w:rPr>
-          <w:rStyle w:val="Code"/>
-        </w:rPr>
-      </w:pPr>
-      <w:r>
-        <w:rPr>
-          <w:rStyle w:val="Code"/>
-        </w:rPr>
-        <w:t xml:space="preserve">      response.status(400).json('Invalid City');</w:t>
+        <w:t xml:space="preserve">  </w:t>
+      </w:r>
+      <w:proofErr w:type="gramStart"/>
+      <w:r>
+        <w:rPr>
+          <w:rStyle w:val="Code"/>
+        </w:rPr>
+        <w:t>.post</w:t>
+      </w:r>
+      <w:proofErr w:type="gramEnd"/>
+      <w:r>
+        <w:rPr>
+          <w:rStyle w:val="Code"/>
+        </w:rPr>
+        <w:t>(</w:t>
+      </w:r>
+      <w:proofErr w:type="spellStart"/>
+      <w:r>
+        <w:rPr>
+          <w:rStyle w:val="Code"/>
+        </w:rPr>
+        <w:t>parseUrlencoded</w:t>
+      </w:r>
+      <w:proofErr w:type="spellEnd"/>
+      <w:r>
+        <w:rPr>
+          <w:rStyle w:val="Code"/>
+        </w:rPr>
+        <w:t>, function (request, response) {</w:t>
+      </w:r>
+    </w:p>
+    <w:p>
+      <w:pPr>
+        <w:rPr>
+          <w:rStyle w:val="Code"/>
+        </w:rPr>
+      </w:pPr>
+      <w:r>
+        <w:rPr>
+          <w:rStyle w:val="Code"/>
+        </w:rPr>
+        <w:t xml:space="preserve">    </w:t>
+      </w:r>
+      <w:proofErr w:type="gramStart"/>
+      <w:r>
+        <w:rPr>
+          <w:rStyle w:val="Code"/>
+        </w:rPr>
+        <w:t>if</w:t>
+      </w:r>
+      <w:proofErr w:type="gramEnd"/>
+      <w:r>
+        <w:rPr>
+          <w:rStyle w:val="Code"/>
+        </w:rPr>
+        <w:t>(</w:t>
+      </w:r>
+      <w:proofErr w:type="spellStart"/>
+      <w:r>
+        <w:rPr>
+          <w:rStyle w:val="Code"/>
+        </w:rPr>
+        <w:t>request.body.description.length</w:t>
+      </w:r>
+      <w:proofErr w:type="spellEnd"/>
+      <w:r>
+        <w:rPr>
+          <w:rStyle w:val="Code"/>
+        </w:rPr>
+        <w:t xml:space="preserve"> &gt; 4) {</w:t>
+      </w:r>
+    </w:p>
+    <w:p>
+      <w:pPr>
+        <w:rPr>
+          <w:rStyle w:val="Code"/>
+        </w:rPr>
+      </w:pPr>
+      <w:r>
+        <w:rPr>
+          <w:rStyle w:val="Code"/>
+        </w:rPr>
+        <w:t xml:space="preserve">      </w:t>
+      </w:r>
+      <w:proofErr w:type="spellStart"/>
+      <w:proofErr w:type="gramStart"/>
+      <w:r>
+        <w:rPr>
+          <w:rStyle w:val="Code"/>
+        </w:rPr>
+        <w:t>var</w:t>
+      </w:r>
+      <w:proofErr w:type="spellEnd"/>
+      <w:proofErr w:type="gramEnd"/>
+      <w:r>
+        <w:rPr>
+          <w:rStyle w:val="Code"/>
+        </w:rPr>
+        <w:t xml:space="preserve"> city = </w:t>
+      </w:r>
+      <w:proofErr w:type="spellStart"/>
+      <w:r>
+        <w:rPr>
+          <w:rStyle w:val="Code"/>
+        </w:rPr>
+        <w:t>createCity</w:t>
+      </w:r>
+      <w:proofErr w:type="spellEnd"/>
+      <w:r>
+        <w:rPr>
+          <w:rStyle w:val="Code"/>
+        </w:rPr>
+        <w:t xml:space="preserve">(request.body.name, </w:t>
+      </w:r>
+      <w:proofErr w:type="spellStart"/>
+      <w:r>
+        <w:rPr>
+          <w:rStyle w:val="Code"/>
+        </w:rPr>
+        <w:t>request.body.description</w:t>
+      </w:r>
+      <w:proofErr w:type="spellEnd"/>
+      <w:r>
+        <w:rPr>
+          <w:rStyle w:val="Code"/>
+        </w:rPr>
+        <w:t>);</w:t>
+      </w:r>
+    </w:p>
+    <w:p>
+      <w:pPr>
+        <w:rPr>
+          <w:rStyle w:val="Code"/>
+        </w:rPr>
+      </w:pPr>
+      <w:r>
+        <w:rPr>
+          <w:rStyle w:val="Code"/>
+        </w:rPr>
+        <w:t xml:space="preserve">      </w:t>
+      </w:r>
+      <w:proofErr w:type="spellStart"/>
+      <w:proofErr w:type="gramStart"/>
+      <w:r>
+        <w:rPr>
+          <w:rStyle w:val="Code"/>
+        </w:rPr>
+        <w:t>response.status</w:t>
+      </w:r>
+      <w:proofErr w:type="spellEnd"/>
+      <w:proofErr w:type="gramEnd"/>
+      <w:r>
+        <w:rPr>
+          <w:rStyle w:val="Code"/>
+        </w:rPr>
+        <w:t>(201).</w:t>
+      </w:r>
+      <w:proofErr w:type="spellStart"/>
+      <w:r>
+        <w:rPr>
+          <w:rStyle w:val="Code"/>
+        </w:rPr>
+        <w:t>json</w:t>
+      </w:r>
+      <w:proofErr w:type="spellEnd"/>
+      <w:r>
+        <w:rPr>
+          <w:rStyle w:val="Code"/>
+        </w:rPr>
+        <w:t>(city);</w:t>
+      </w:r>
+    </w:p>
+    <w:p>
+      <w:pPr>
+        <w:rPr>
+          <w:rStyle w:val="Code"/>
+        </w:rPr>
+      </w:pPr>
+      <w:r>
+        <w:rPr>
+          <w:rStyle w:val="Code"/>
+        </w:rPr>
+        <w:t xml:space="preserve">    } </w:t>
+      </w:r>
+      <w:proofErr w:type="gramStart"/>
+      <w:r>
+        <w:rPr>
+          <w:rStyle w:val="Code"/>
+        </w:rPr>
+        <w:t>else</w:t>
+      </w:r>
+      <w:proofErr w:type="gramEnd"/>
+      <w:r>
+        <w:rPr>
+          <w:rStyle w:val="Code"/>
+        </w:rPr>
+        <w:t xml:space="preserve"> {</w:t>
+      </w:r>
+    </w:p>
+    <w:p>
+      <w:pPr>
+        <w:rPr>
+          <w:rStyle w:val="Code"/>
+        </w:rPr>
+      </w:pPr>
+      <w:r>
+        <w:rPr>
+          <w:rStyle w:val="Code"/>
+        </w:rPr>
+        <w:t xml:space="preserve">      </w:t>
+      </w:r>
+      <w:proofErr w:type="spellStart"/>
+      <w:proofErr w:type="gramStart"/>
+      <w:r>
+        <w:rPr>
+          <w:rStyle w:val="Code"/>
+        </w:rPr>
+        <w:t>response.status</w:t>
+      </w:r>
+      <w:proofErr w:type="spellEnd"/>
+      <w:proofErr w:type="gramEnd"/>
+      <w:r>
+        <w:rPr>
+          <w:rStyle w:val="Code"/>
+        </w:rPr>
+        <w:t>(400).</w:t>
+      </w:r>
+      <w:proofErr w:type="spellStart"/>
+      <w:r>
+        <w:rPr>
+          <w:rStyle w:val="Code"/>
+        </w:rPr>
+        <w:t>json</w:t>
+      </w:r>
+      <w:proofErr w:type="spellEnd"/>
+      <w:r>
+        <w:rPr>
+          <w:rStyle w:val="Code"/>
+        </w:rPr>
+        <w:t>('Invalid City');</w:t>
       </w:r>
     </w:p>
     <w:p>
@@ -1474,89 +2300,259 @@
           <w:rStyle w:val="Code"/>
         </w:rPr>
       </w:pPr>
-      <w:r>
-        <w:rPr>
-          <w:rStyle w:val="Code"/>
-        </w:rPr>
-        <w:t>app.route('/cities/:name')</w:t>
-      </w:r>
-    </w:p>
-    <w:p>
-      <w:pPr>
-        <w:rPr>
-          <w:rStyle w:val="Code"/>
-        </w:rPr>
-      </w:pPr>
-      <w:r>
-        <w:rPr>
-          <w:rStyle w:val="Code"/>
-        </w:rPr>
-        <w:t xml:space="preserve">  .get(function (request, response) {</w:t>
-      </w:r>
-    </w:p>
-    <w:p>
-      <w:pPr>
-        <w:rPr>
-          <w:rStyle w:val="Code"/>
-        </w:rPr>
-      </w:pPr>
-      <w:r>
-        <w:rPr>
-          <w:rStyle w:val="Code"/>
-        </w:rPr>
-        <w:t xml:space="preserve">    var cityInfo = cities[request.cityName];</w:t>
-      </w:r>
-    </w:p>
-    <w:p>
-      <w:pPr>
-        <w:rPr>
-          <w:rStyle w:val="Code"/>
-        </w:rPr>
-      </w:pPr>
-      <w:r>
-        <w:rPr>
-          <w:rStyle w:val="Code"/>
-        </w:rPr>
-        <w:t xml:space="preserve">    if(cityInfo) {</w:t>
-      </w:r>
-    </w:p>
-    <w:p>
-      <w:pPr>
-        <w:rPr>
-          <w:rStyle w:val="Code"/>
-        </w:rPr>
-      </w:pPr>
-      <w:r>
-        <w:rPr>
-          <w:rStyle w:val="Code"/>
-        </w:rPr>
-        <w:t xml:space="preserve">      response.json(cityInfo);</w:t>
-      </w:r>
-    </w:p>
-    <w:p>
-      <w:pPr>
-        <w:rPr>
-          <w:rStyle w:val="Code"/>
-        </w:rPr>
-      </w:pPr>
-      <w:r>
-        <w:rPr>
-          <w:rStyle w:val="Code"/>
-        </w:rPr>
-        <w:t xml:space="preserve">    } else {</w:t>
-      </w:r>
-    </w:p>
-    <w:p>
-      <w:pPr>
-        <w:rPr>
-          <w:rStyle w:val="Code"/>
-        </w:rPr>
-      </w:pPr>
-      <w:r>
-        <w:rPr>
-          <w:rStyle w:val="Code"/>
-        </w:rPr>
-        <w:t xml:space="preserve">      response.status(404).json('City not found');</w:t>
+      <w:proofErr w:type="spellStart"/>
+      <w:proofErr w:type="gramStart"/>
+      <w:r>
+        <w:rPr>
+          <w:rStyle w:val="Code"/>
+        </w:rPr>
+        <w:t>app.route</w:t>
+      </w:r>
+      <w:proofErr w:type="spellEnd"/>
+      <w:proofErr w:type="gramEnd"/>
+      <w:r>
+        <w:rPr>
+          <w:rStyle w:val="Code"/>
+        </w:rPr>
+        <w:t>('/cities/:name')</w:t>
+      </w:r>
+    </w:p>
+    <w:p>
+      <w:pPr>
+        <w:rPr>
+          <w:rStyle w:val="Code"/>
+        </w:rPr>
+      </w:pPr>
+      <w:r>
+        <w:rPr>
+          <w:rStyle w:val="Code"/>
+        </w:rPr>
+        <w:t xml:space="preserve">  </w:t>
+      </w:r>
+      <w:proofErr w:type="gramStart"/>
+      <w:r>
+        <w:rPr>
+          <w:rStyle w:val="Code"/>
+        </w:rPr>
+        <w:t>.get</w:t>
+      </w:r>
+      <w:proofErr w:type="gramEnd"/>
+      <w:r>
+        <w:rPr>
+          <w:rStyle w:val="Code"/>
+        </w:rPr>
+        <w:t>(function (request, response) {</w:t>
+      </w:r>
+    </w:p>
+    <w:p>
+      <w:pPr>
+        <w:rPr>
+          <w:rStyle w:val="Code"/>
+        </w:rPr>
+      </w:pPr>
+      <w:r>
+        <w:rPr>
+          <w:rStyle w:val="Code"/>
+        </w:rPr>
+        <w:t xml:space="preserve">    </w:t>
+      </w:r>
+      <w:proofErr w:type="spellStart"/>
+      <w:proofErr w:type="gramStart"/>
+      <w:r>
+        <w:rPr>
+          <w:rStyle w:val="Code"/>
+        </w:rPr>
+        <w:t>var</w:t>
+      </w:r>
+      <w:proofErr w:type="spellEnd"/>
+      <w:proofErr w:type="gramEnd"/>
+      <w:r>
+        <w:rPr>
+          <w:rStyle w:val="Code"/>
+        </w:rPr>
+        <w:t xml:space="preserve"> </w:t>
+      </w:r>
+      <w:proofErr w:type="spellStart"/>
+      <w:r>
+        <w:rPr>
+          <w:rStyle w:val="Code"/>
+        </w:rPr>
+        <w:t>cityInfo</w:t>
+      </w:r>
+      <w:proofErr w:type="spellEnd"/>
+      <w:r>
+        <w:rPr>
+          <w:rStyle w:val="Code"/>
+        </w:rPr>
+        <w:t xml:space="preserve"> = cities[</w:t>
+      </w:r>
+      <w:proofErr w:type="spellStart"/>
+      <w:r>
+        <w:rPr>
+          <w:rStyle w:val="Code"/>
+        </w:rPr>
+        <w:t>request.cityName</w:t>
+      </w:r>
+      <w:proofErr w:type="spellEnd"/>
+      <w:r>
+        <w:rPr>
+          <w:rStyle w:val="Code"/>
+        </w:rPr>
+        <w:t>];</w:t>
+      </w:r>
+    </w:p>
+    <w:p>
+      <w:pPr>
+        <w:rPr>
+          <w:rStyle w:val="Code"/>
+        </w:rPr>
+      </w:pPr>
+      <w:r>
+        <w:rPr>
+          <w:rStyle w:val="Code"/>
+        </w:rPr>
+        <w:t xml:space="preserve">    </w:t>
+      </w:r>
+      <w:proofErr w:type="gramStart"/>
+      <w:r>
+        <w:rPr>
+          <w:rStyle w:val="Code"/>
+        </w:rPr>
+        <w:t>if</w:t>
+      </w:r>
+      <w:proofErr w:type="gramEnd"/>
+      <w:r>
+        <w:rPr>
+          <w:rStyle w:val="Code"/>
+        </w:rPr>
+        <w:t>(</w:t>
+      </w:r>
+      <w:proofErr w:type="spellStart"/>
+      <w:r>
+        <w:rPr>
+          <w:rStyle w:val="Code"/>
+        </w:rPr>
+        <w:t>cityInfo</w:t>
+      </w:r>
+      <w:proofErr w:type="spellEnd"/>
+      <w:r>
+        <w:rPr>
+          <w:rStyle w:val="Code"/>
+        </w:rPr>
+        <w:t>) {</w:t>
+      </w:r>
+    </w:p>
+    <w:p>
+      <w:pPr>
+        <w:rPr>
+          <w:rStyle w:val="Code"/>
+        </w:rPr>
+      </w:pPr>
+      <w:r>
+        <w:rPr>
+          <w:rStyle w:val="Code"/>
+        </w:rPr>
+        <w:t xml:space="preserve">      </w:t>
+      </w:r>
+      <w:proofErr w:type="spellStart"/>
+      <w:proofErr w:type="gramStart"/>
+      <w:r>
+        <w:rPr>
+          <w:rStyle w:val="Code"/>
+        </w:rPr>
+        <w:t>response.json</w:t>
+      </w:r>
+      <w:proofErr w:type="spellEnd"/>
+      <w:proofErr w:type="gramEnd"/>
+      <w:r>
+        <w:rPr>
+          <w:rStyle w:val="Code"/>
+        </w:rPr>
+        <w:t>(</w:t>
+      </w:r>
+      <w:proofErr w:type="spellStart"/>
+      <w:r>
+        <w:rPr>
+          <w:rStyle w:val="Code"/>
+        </w:rPr>
+        <w:t>cityInfo</w:t>
+      </w:r>
+      <w:proofErr w:type="spellEnd"/>
+      <w:r>
+        <w:rPr>
+          <w:rStyle w:val="Code"/>
+        </w:rPr>
+        <w:t>);</w:t>
+      </w:r>
+    </w:p>
+    <w:p>
+      <w:pPr>
+        <w:rPr>
+          <w:rStyle w:val="Code"/>
+        </w:rPr>
+      </w:pPr>
+      <w:r>
+        <w:rPr>
+          <w:rStyle w:val="Code"/>
+        </w:rPr>
+        <w:t xml:space="preserve">    } </w:t>
+      </w:r>
+      <w:proofErr w:type="gramStart"/>
+      <w:r>
+        <w:rPr>
+          <w:rStyle w:val="Code"/>
+        </w:rPr>
+        <w:t>else</w:t>
+      </w:r>
+      <w:proofErr w:type="gramEnd"/>
+      <w:r>
+        <w:rPr>
+          <w:rStyle w:val="Code"/>
+        </w:rPr>
+        <w:t xml:space="preserve"> {</w:t>
+      </w:r>
+    </w:p>
+    <w:p>
+      <w:pPr>
+        <w:rPr>
+          <w:rStyle w:val="Code"/>
+        </w:rPr>
+      </w:pPr>
+      <w:r>
+        <w:rPr>
+          <w:rStyle w:val="Code"/>
+        </w:rPr>
+        <w:t xml:space="preserve">      </w:t>
+      </w:r>
+      <w:proofErr w:type="spellStart"/>
+      <w:proofErr w:type="gramStart"/>
+      <w:r>
+        <w:rPr>
+          <w:rStyle w:val="Code"/>
+        </w:rPr>
+        <w:t>response.status</w:t>
+      </w:r>
+      <w:proofErr w:type="spellEnd"/>
+      <w:proofErr w:type="gramEnd"/>
+      <w:r>
+        <w:rPr>
+          <w:rStyle w:val="Code"/>
+        </w:rPr>
+        <w:t>(404).</w:t>
+      </w:r>
+      <w:proofErr w:type="spellStart"/>
+      <w:r>
+        <w:rPr>
+          <w:rStyle w:val="Code"/>
+        </w:rPr>
+        <w:t>json</w:t>
+      </w:r>
+      <w:proofErr w:type="spellEnd"/>
+      <w:r>
+        <w:rPr>
+          <w:rStyle w:val="Code"/>
+        </w:rPr>
+        <w:t>('City not found');</w:t>
       </w:r>
     </w:p>
     <w:p>
@@ -1595,72 +2591,188 @@
         <w:rPr>
           <w:rStyle w:val="Code"/>
         </w:rPr>
-        <w:t xml:space="preserve">  .delete(function (request, response) {</w:t>
-      </w:r>
-    </w:p>
-    <w:p>
-      <w:pPr>
-        <w:rPr>
-          <w:rStyle w:val="Code"/>
-        </w:rPr>
-      </w:pPr>
-      <w:r>
-        <w:rPr>
-          <w:rStyle w:val="Code"/>
-        </w:rPr>
-        <w:t xml:space="preserve">    if(cities[request.cityName]) {</w:t>
-      </w:r>
-    </w:p>
-    <w:p>
-      <w:pPr>
-        <w:rPr>
-          <w:rStyle w:val="Code"/>
-        </w:rPr>
-      </w:pPr>
-      <w:r>
-        <w:rPr>
-          <w:rStyle w:val="Code"/>
-        </w:rPr>
-        <w:t xml:space="preserve">      delete cities[request.cityName];</w:t>
-      </w:r>
-    </w:p>
-    <w:p>
-      <w:pPr>
-        <w:rPr>
-          <w:rStyle w:val="Code"/>
-        </w:rPr>
-      </w:pPr>
-      <w:r>
-        <w:rPr>
-          <w:rStyle w:val="Code"/>
-        </w:rPr>
-        <w:t xml:space="preserve">      response.sendStatus(200);</w:t>
-      </w:r>
-    </w:p>
-    <w:p>
-      <w:pPr>
-        <w:rPr>
-          <w:rStyle w:val="Code"/>
-        </w:rPr>
-      </w:pPr>
-      <w:r>
-        <w:rPr>
-          <w:rStyle w:val="Code"/>
-        </w:rPr>
-        <w:t xml:space="preserve">    } else {</w:t>
-      </w:r>
-    </w:p>
-    <w:p>
-      <w:pPr>
-        <w:rPr>
-          <w:rStyle w:val="Code"/>
-        </w:rPr>
-      </w:pPr>
-      <w:r>
-        <w:rPr>
-          <w:rStyle w:val="Code"/>
-        </w:rPr>
-        <w:t xml:space="preserve">      response.sendStatus(404);</w:t>
+        <w:t xml:space="preserve">  </w:t>
+      </w:r>
+      <w:proofErr w:type="gramStart"/>
+      <w:r>
+        <w:rPr>
+          <w:rStyle w:val="Code"/>
+        </w:rPr>
+        <w:t>.delete</w:t>
+      </w:r>
+      <w:proofErr w:type="gramEnd"/>
+      <w:r>
+        <w:rPr>
+          <w:rStyle w:val="Code"/>
+        </w:rPr>
+        <w:t>(function (request, response) {</w:t>
+      </w:r>
+    </w:p>
+    <w:p>
+      <w:pPr>
+        <w:rPr>
+          <w:rStyle w:val="Code"/>
+        </w:rPr>
+      </w:pPr>
+      <w:r>
+        <w:rPr>
+          <w:rStyle w:val="Code"/>
+        </w:rPr>
+        <w:t xml:space="preserve">    </w:t>
+      </w:r>
+      <w:proofErr w:type="gramStart"/>
+      <w:r>
+        <w:rPr>
+          <w:rStyle w:val="Code"/>
+        </w:rPr>
+        <w:t>if</w:t>
+      </w:r>
+      <w:proofErr w:type="gramEnd"/>
+      <w:r>
+        <w:rPr>
+          <w:rStyle w:val="Code"/>
+        </w:rPr>
+        <w:t>(cities[</w:t>
+      </w:r>
+      <w:proofErr w:type="spellStart"/>
+      <w:r>
+        <w:rPr>
+          <w:rStyle w:val="Code"/>
+        </w:rPr>
+        <w:t>request.cityName</w:t>
+      </w:r>
+      <w:proofErr w:type="spellEnd"/>
+      <w:r>
+        <w:rPr>
+          <w:rStyle w:val="Code"/>
+        </w:rPr>
+        <w:t>]) {</w:t>
+      </w:r>
+    </w:p>
+    <w:p>
+      <w:pPr>
+        <w:rPr>
+          <w:rStyle w:val="Code"/>
+        </w:rPr>
+      </w:pPr>
+      <w:r>
+        <w:rPr>
+          <w:rStyle w:val="Code"/>
+        </w:rPr>
+        <w:t xml:space="preserve">      </w:t>
+      </w:r>
+      <w:proofErr w:type="gramStart"/>
+      <w:r>
+        <w:rPr>
+          <w:rStyle w:val="Code"/>
+        </w:rPr>
+        <w:t>delete</w:t>
+      </w:r>
+      <w:proofErr w:type="gramEnd"/>
+      <w:r>
+        <w:rPr>
+          <w:rStyle w:val="Code"/>
+        </w:rPr>
+        <w:t xml:space="preserve"> cities[</w:t>
+      </w:r>
+      <w:proofErr w:type="spellStart"/>
+      <w:r>
+        <w:rPr>
+          <w:rStyle w:val="Code"/>
+        </w:rPr>
+        <w:t>request.cityName</w:t>
+      </w:r>
+      <w:proofErr w:type="spellEnd"/>
+      <w:r>
+        <w:rPr>
+          <w:rStyle w:val="Code"/>
+        </w:rPr>
+        <w:t>];</w:t>
+      </w:r>
+    </w:p>
+    <w:p>
+      <w:pPr>
+        <w:rPr>
+          <w:rStyle w:val="Code"/>
+        </w:rPr>
+      </w:pPr>
+      <w:r>
+        <w:rPr>
+          <w:rStyle w:val="Code"/>
+        </w:rPr>
+        <w:t xml:space="preserve">      </w:t>
+      </w:r>
+      <w:proofErr w:type="spellStart"/>
+      <w:proofErr w:type="gramStart"/>
+      <w:r>
+        <w:rPr>
+          <w:rStyle w:val="Code"/>
+        </w:rPr>
+        <w:t>response.sendStatus</w:t>
+      </w:r>
+      <w:proofErr w:type="spellEnd"/>
+      <w:proofErr w:type="gramEnd"/>
+      <w:r>
+        <w:rPr>
+          <w:rStyle w:val="Code"/>
+        </w:rPr>
+        <w:t>(200);</w:t>
+      </w:r>
+    </w:p>
+    <w:p>
+      <w:pPr>
+        <w:rPr>
+          <w:rStyle w:val="Code"/>
+        </w:rPr>
+      </w:pPr>
+      <w:r>
+        <w:rPr>
+          <w:rStyle w:val="Code"/>
+        </w:rPr>
+        <w:t xml:space="preserve">    } </w:t>
+      </w:r>
+      <w:proofErr w:type="gramStart"/>
+      <w:r>
+        <w:rPr>
+          <w:rStyle w:val="Code"/>
+        </w:rPr>
+        <w:t>else</w:t>
+      </w:r>
+      <w:proofErr w:type="gramEnd"/>
+      <w:r>
+        <w:rPr>
+          <w:rStyle w:val="Code"/>
+        </w:rPr>
+        <w:t xml:space="preserve"> {</w:t>
+      </w:r>
+    </w:p>
+    <w:p>
+      <w:pPr>
+        <w:rPr>
+          <w:rStyle w:val="Code"/>
+        </w:rPr>
+      </w:pPr>
+      <w:r>
+        <w:rPr>
+          <w:rStyle w:val="Code"/>
+        </w:rPr>
+        <w:t xml:space="preserve">      </w:t>
+      </w:r>
+      <w:proofErr w:type="spellStart"/>
+      <w:proofErr w:type="gramStart"/>
+      <w:r>
+        <w:rPr>
+          <w:rStyle w:val="Code"/>
+        </w:rPr>
+        <w:t>response.sendStatus</w:t>
+      </w:r>
+      <w:proofErr w:type="spellEnd"/>
+      <w:proofErr w:type="gramEnd"/>
+      <w:r>
+        <w:rPr>
+          <w:rStyle w:val="Code"/>
+        </w:rPr>
+        <w:t>(404);</w:t>
       </w:r>
     </w:p>
     <w:p>
@@ -1715,37 +2827,87 @@
           <w:rStyle w:val="Code"/>
         </w:rPr>
       </w:pPr>
-      <w:r>
-        <w:rPr>
-          <w:rStyle w:val="Code"/>
-        </w:rPr>
-        <w:t>function createCity(name, description) {</w:t>
-      </w:r>
-    </w:p>
-    <w:p>
-      <w:pPr>
-        <w:rPr>
-          <w:rStyle w:val="Code"/>
-        </w:rPr>
-      </w:pPr>
-      <w:r>
-        <w:rPr>
-          <w:rStyle w:val="Code"/>
-        </w:rPr>
-        <w:t xml:space="preserve">  cities[name] = description;</w:t>
-      </w:r>
-    </w:p>
-    <w:p>
-      <w:pPr>
-        <w:rPr>
-          <w:rStyle w:val="Code"/>
-        </w:rPr>
-      </w:pPr>
-      <w:r>
-        <w:rPr>
-          <w:rStyle w:val="Code"/>
-        </w:rPr>
-        <w:t xml:space="preserve">  return name;</w:t>
+      <w:proofErr w:type="gramStart"/>
+      <w:r>
+        <w:rPr>
+          <w:rStyle w:val="Code"/>
+        </w:rPr>
+        <w:t>function</w:t>
+      </w:r>
+      <w:proofErr w:type="gramEnd"/>
+      <w:r>
+        <w:rPr>
+          <w:rStyle w:val="Code"/>
+        </w:rPr>
+        <w:t xml:space="preserve"> </w:t>
+      </w:r>
+      <w:proofErr w:type="spellStart"/>
+      <w:r>
+        <w:rPr>
+          <w:rStyle w:val="Code"/>
+        </w:rPr>
+        <w:t>createCity</w:t>
+      </w:r>
+      <w:proofErr w:type="spellEnd"/>
+      <w:r>
+        <w:rPr>
+          <w:rStyle w:val="Code"/>
+        </w:rPr>
+        <w:t>(name, description) {</w:t>
+      </w:r>
+    </w:p>
+    <w:p>
+      <w:pPr>
+        <w:rPr>
+          <w:rStyle w:val="Code"/>
+        </w:rPr>
+      </w:pPr>
+      <w:r>
+        <w:rPr>
+          <w:rStyle w:val="Code"/>
+        </w:rPr>
+        <w:t xml:space="preserve">  </w:t>
+      </w:r>
+      <w:proofErr w:type="gramStart"/>
+      <w:r>
+        <w:rPr>
+          <w:rStyle w:val="Code"/>
+        </w:rPr>
+        <w:t>cities</w:t>
+      </w:r>
+      <w:proofErr w:type="gramEnd"/>
+      <w:r>
+        <w:rPr>
+          <w:rStyle w:val="Code"/>
+        </w:rPr>
+        <w:t>[name] = description;</w:t>
+      </w:r>
+    </w:p>
+    <w:p>
+      <w:pPr>
+        <w:rPr>
+          <w:rStyle w:val="Code"/>
+        </w:rPr>
+      </w:pPr>
+      <w:r>
+        <w:rPr>
+          <w:rStyle w:val="Code"/>
+        </w:rPr>
+        <w:t xml:space="preserve">  </w:t>
+      </w:r>
+      <w:proofErr w:type="gramStart"/>
+      <w:r>
+        <w:rPr>
+          <w:rStyle w:val="Code"/>
+        </w:rPr>
+        <w:t>return</w:t>
+      </w:r>
+      <w:proofErr w:type="gramEnd"/>
+      <w:r>
+        <w:rPr>
+          <w:rStyle w:val="Code"/>
+        </w:rPr>
+        <w:t xml:space="preserve"> name;</w:t>
       </w:r>
     </w:p>
     <w:p>
@@ -1774,11 +2936,21 @@
           <w:rStyle w:val="Code"/>
         </w:rPr>
       </w:pPr>
-      <w:r>
-        <w:rPr>
-          <w:rStyle w:val="Code"/>
-        </w:rPr>
-        <w:t>app.listen(3000);</w:t>
+      <w:proofErr w:type="spellStart"/>
+      <w:proofErr w:type="gramStart"/>
+      <w:r>
+        <w:rPr>
+          <w:rStyle w:val="Code"/>
+        </w:rPr>
+        <w:t>app.listen</w:t>
+      </w:r>
+      <w:proofErr w:type="spellEnd"/>
+      <w:proofErr w:type="gramEnd"/>
+      <w:r>
+        <w:rPr>
+          <w:rStyle w:val="Code"/>
+        </w:rPr>
+        <w:t>(3000);</w:t>
       </w:r>
     </w:p>
     <w:p>
@@ -1926,8 +3098,13 @@
       <w:pPr>
         <w:pStyle w:val="NoteLevel2"/>
       </w:pPr>
-      <w:r>
-        <w:t>Javascript deals with this by using callbacks to ensure certain tasks are triggered following the execution of a function</w:t>
+      <w:proofErr w:type="spellStart"/>
+      <w:r>
+        <w:t>Javascript</w:t>
+      </w:r>
+      <w:proofErr w:type="spellEnd"/>
+      <w:r>
+        <w:t xml:space="preserve"> deals with this by using callbacks to ensure certain tasks are triggered following the execution of a function</w:t>
       </w:r>
     </w:p>
     <w:p>
@@ -1978,12 +3155,14 @@
           <w:rStyle w:val="CodeBlack"/>
         </w:rPr>
       </w:pPr>
+      <w:proofErr w:type="gramStart"/>
       <w:r>
         <w:rPr>
           <w:rStyle w:val="CodeBlack"/>
         </w:rPr>
         <w:t>request</w:t>
       </w:r>
+      <w:proofErr w:type="gramEnd"/>
     </w:p>
     <w:p>
       <w:pPr>
@@ -1992,12 +3171,14 @@
           <w:rStyle w:val="CodeBlack"/>
         </w:rPr>
       </w:pPr>
+      <w:proofErr w:type="gramStart"/>
       <w:r>
         <w:rPr>
           <w:rStyle w:val="CodeBlack"/>
         </w:rPr>
         <w:t>connection</w:t>
       </w:r>
+      <w:proofErr w:type="gramEnd"/>
     </w:p>
     <w:p>
       <w:pPr>
@@ -2006,12 +3187,14 @@
           <w:rStyle w:val="CodeBlack"/>
         </w:rPr>
       </w:pPr>
+      <w:proofErr w:type="gramStart"/>
       <w:r>
         <w:rPr>
           <w:rStyle w:val="CodeBlack"/>
         </w:rPr>
         <w:t>close</w:t>
       </w:r>
+      <w:proofErr w:type="gramEnd"/>
     </w:p>
     <w:p>
       <w:pPr>
@@ -2142,12 +3325,16 @@
         </w:numPr>
         <w:ind w:left="360" w:hanging="360"/>
       </w:pPr>
+      <w:proofErr w:type="spellStart"/>
+      <w:proofErr w:type="gramStart"/>
       <w:r>
         <w:rPr>
           <w:rStyle w:val="CodeBlack"/>
         </w:rPr>
         <w:t>setTimeout</w:t>
       </w:r>
+      <w:proofErr w:type="spellEnd"/>
+      <w:proofErr w:type="gramEnd"/>
       <w:r>
         <w:t xml:space="preserve"> is put on these requests that calls a function or executes a code snippet after a specified delay.</w:t>
       </w:r>
@@ -2233,8 +3420,13 @@
         </w:numPr>
       </w:pPr>
       <w:r>
-        <w:t>Time line of requests, callback and setTimeouts</w:t>
-      </w:r>
+        <w:t xml:space="preserve">Time line of requests, callback and </w:t>
+      </w:r>
+      <w:proofErr w:type="spellStart"/>
+      <w:r>
+        <w:t>setTimeouts</w:t>
+      </w:r>
+      <w:proofErr w:type="spellEnd"/>
     </w:p>
     <w:p>
       <w:pPr>
@@ -2317,10 +3509,18 @@
         </w:numPr>
       </w:pPr>
       <w:r>
-        <w:t>This process has no blocking code being that all these functions are being executed together and are only governed by timeouts</w:t>
-      </w:r>
-      <w:r>
-        <w:t xml:space="preserve"> which we can set to a time we choose.</w:t>
+        <w:t xml:space="preserve">This process has no blocking code being that all these functions are being executed together and are only governed by </w:t>
+      </w:r>
+      <w:proofErr w:type="gramStart"/>
+      <w:r>
+        <w:t>timeouts</w:t>
+      </w:r>
+      <w:r>
+        <w:t xml:space="preserve"> which</w:t>
+      </w:r>
+      <w:proofErr w:type="gramEnd"/>
+      <w:r>
+        <w:t xml:space="preserve"> we can set to a time we choose.</w:t>
       </w:r>
     </w:p>
     <w:p>
@@ -2916,7 +4116,23 @@
     </w:p>
     <w:p>
       <w:r>
-        <w:t>A router is an isolated instance of middleware and routes. Routers can be thought of as “mini” applications only capable of performing middleware and routing. Every express application has a builtin app router. Routers behave like middleware themselves and can be “.use()’d” by the app or in other routers</w:t>
+        <w:t xml:space="preserve">A router is an isolated instance of middleware and routes. Routers can be thought of as “mini” applications only capable of performing middleware and routing. Every express application has a </w:t>
+      </w:r>
+      <w:proofErr w:type="spellStart"/>
+      <w:r>
+        <w:t>builtin</w:t>
+      </w:r>
+      <w:proofErr w:type="spellEnd"/>
+      <w:r>
+        <w:t xml:space="preserve"> app router. Routers behave like middleware themselves and can be “</w:t>
+      </w:r>
+      <w:proofErr w:type="gramStart"/>
+      <w:r>
+        <w:t>.use</w:t>
+      </w:r>
+      <w:proofErr w:type="gramEnd"/>
+      <w:r>
+        <w:t>()’d” by the app or in other routers</w:t>
       </w:r>
     </w:p>
     <w:p/>
@@ -3076,11 +4292,32 @@
         <w:t>R</w:t>
       </w:r>
       <w:r>
-        <w:t>egister our previously defined routes with the application using the prefix ‘/api’. This means that all defined routes will be prefixed with ‘/api’.</w:t>
+        <w:t>egister our previously defined routes with the application using the prefix ‘/</w:t>
+      </w:r>
+      <w:proofErr w:type="spellStart"/>
+      <w:proofErr w:type="gramStart"/>
+      <w:r>
+        <w:t>api</w:t>
+      </w:r>
+      <w:proofErr w:type="spellEnd"/>
+      <w:proofErr w:type="gramEnd"/>
+      <w:r>
+        <w:t>’. This means that all defined routes will be prefixed with ‘/</w:t>
+      </w:r>
+      <w:proofErr w:type="spellStart"/>
+      <w:proofErr w:type="gramStart"/>
+      <w:r>
+        <w:t>api</w:t>
+      </w:r>
+      <w:proofErr w:type="spellEnd"/>
+      <w:proofErr w:type="gramEnd"/>
+      <w:r>
+        <w:t>’.</w:t>
       </w:r>
     </w:p>
     <w:p/>
     <w:p>
+      <w:proofErr w:type="gramStart"/>
       <w:r>
         <w:t>C</w:t>
       </w:r>
@@ -3099,6 +4336,7 @@
         </w:rPr>
         <w:t>listen</w:t>
       </w:r>
+      <w:proofErr w:type="gramEnd"/>
       <w:r>
         <w:t> on our</w:t>
       </w:r>
@@ -3197,12 +4435,14 @@
           <w:b/>
         </w:rPr>
       </w:pPr>
+      <w:proofErr w:type="spellStart"/>
       <w:r>
         <w:rPr>
           <w:b/>
         </w:rPr>
         <w:t>Nodemon</w:t>
       </w:r>
+      <w:proofErr w:type="spellEnd"/>
     </w:p>
     <w:p>
       <w:pPr>
@@ -3232,36 +4472,72 @@
           <w:rStyle w:val="bash"/>
           <w:highlight w:val="black"/>
         </w:rPr>
-        <w:t>$ npm install -g nodemon</w:t>
-      </w:r>
-    </w:p>
-    <w:p/>
-    <w:p>
-      <w:pPr>
-        <w:pStyle w:val="NoteLevel2"/>
-      </w:pPr>
-      <w:r>
-        <w:t>I</w:t>
-      </w:r>
-      <w:r>
-        <w:t>nstead of using </w:t>
-      </w:r>
+        <w:t xml:space="preserve">$ </w:t>
+      </w:r>
+      <w:proofErr w:type="spellStart"/>
+      <w:proofErr w:type="gramStart"/>
       <w:r>
         <w:rPr>
           <w:rStyle w:val="bash"/>
           <w:highlight w:val="black"/>
         </w:rPr>
-        <w:t>node server.js</w:t>
-      </w:r>
-      <w:r>
-        <w:t> to run your application, you can use </w:t>
-      </w:r>
+        <w:t>npm</w:t>
+      </w:r>
+      <w:proofErr w:type="spellEnd"/>
+      <w:proofErr w:type="gramEnd"/>
       <w:r>
         <w:rPr>
           <w:rStyle w:val="bash"/>
           <w:highlight w:val="black"/>
         </w:rPr>
-        <w:t>nodemon server.js</w:t>
+        <w:t xml:space="preserve"> install -g </w:t>
+      </w:r>
+      <w:proofErr w:type="spellStart"/>
+      <w:r>
+        <w:rPr>
+          <w:rStyle w:val="bash"/>
+          <w:highlight w:val="black"/>
+        </w:rPr>
+        <w:t>nodemon</w:t>
+      </w:r>
+      <w:proofErr w:type="spellEnd"/>
+    </w:p>
+    <w:p/>
+    <w:p>
+      <w:pPr>
+        <w:pStyle w:val="NoteLevel2"/>
+      </w:pPr>
+      <w:r>
+        <w:t>I</w:t>
+      </w:r>
+      <w:r>
+        <w:t>nstead of using </w:t>
+      </w:r>
+      <w:r>
+        <w:rPr>
+          <w:rStyle w:val="bash"/>
+          <w:highlight w:val="black"/>
+        </w:rPr>
+        <w:t>node server.js</w:t>
+      </w:r>
+      <w:r>
+        <w:t> to run your application, you can use </w:t>
+      </w:r>
+      <w:proofErr w:type="spellStart"/>
+      <w:r>
+        <w:rPr>
+          <w:rStyle w:val="bash"/>
+          <w:highlight w:val="black"/>
+        </w:rPr>
+        <w:t>nodemon</w:t>
+      </w:r>
+      <w:proofErr w:type="spellEnd"/>
+      <w:r>
+        <w:rPr>
+          <w:rStyle w:val="bash"/>
+          <w:highlight w:val="black"/>
+        </w:rPr>
+        <w:t xml:space="preserve"> server.js</w:t>
       </w:r>
       <w:r>
         <w:t>. It will watch for any changes in your application and automatically restart your server for you</w:t>
@@ -3279,8 +4555,13 @@
       </w:r>
     </w:p>
     <w:p>
-      <w:r>
-        <w:t>a debugger interface for Node.js applications that uses the Blink Developer Tools</w:t>
+      <w:proofErr w:type="gramStart"/>
+      <w:r>
+        <w:t>a</w:t>
+      </w:r>
+      <w:proofErr w:type="gramEnd"/>
+      <w:r>
+        <w:t xml:space="preserve"> debugger interface for Node.js applications that uses the Blink Developer Tools</w:t>
       </w:r>
     </w:p>
     <w:p>
@@ -3296,7 +4577,25 @@
           <w:rStyle w:val="bash"/>
           <w:highlight w:val="black"/>
         </w:rPr>
-        <w:t>$ npm install -g node-inspector</w:t>
+        <w:t xml:space="preserve">$ </w:t>
+      </w:r>
+      <w:proofErr w:type="spellStart"/>
+      <w:proofErr w:type="gramStart"/>
+      <w:r>
+        <w:rPr>
+          <w:rStyle w:val="bash"/>
+          <w:highlight w:val="black"/>
+        </w:rPr>
+        <w:t>npm</w:t>
+      </w:r>
+      <w:proofErr w:type="spellEnd"/>
+      <w:proofErr w:type="gramEnd"/>
+      <w:r>
+        <w:rPr>
+          <w:rStyle w:val="bash"/>
+          <w:highlight w:val="black"/>
+        </w:rPr>
+        <w:t xml:space="preserve"> install -g node-inspector</w:t>
       </w:r>
     </w:p>
     <w:p>
@@ -3321,7 +4620,23 @@
           <w:rStyle w:val="bash"/>
           <w:highlight w:val="black"/>
         </w:rPr>
-        <w:t>$ node-debug server.js</w:t>
+        <w:t xml:space="preserve">$ </w:t>
+      </w:r>
+      <w:proofErr w:type="gramStart"/>
+      <w:r>
+        <w:rPr>
+          <w:rStyle w:val="bash"/>
+          <w:highlight w:val="black"/>
+        </w:rPr>
+        <w:t>node</w:t>
+      </w:r>
+      <w:proofErr w:type="gramEnd"/>
+      <w:r>
+        <w:rPr>
+          <w:rStyle w:val="bash"/>
+          <w:highlight w:val="black"/>
+        </w:rPr>
+        <w:t>-debug server.js</w:t>
       </w:r>
     </w:p>
     <w:p>
@@ -3479,11 +4794,16 @@
       </w:r>
     </w:p>
     <w:p>
+      <w:proofErr w:type="gramStart"/>
       <w:r>
         <w:t>A</w:t>
       </w:r>
       <w:r>
-        <w:t xml:space="preserve"> powerful HTTP client to help test web services easily and efficiently. It lets you craft simple as well as complex HTTP requests quickly. </w:t>
+        <w:t xml:space="preserve"> powerful HTTP client to help test web services easily and efficiently.</w:t>
+      </w:r>
+      <w:proofErr w:type="gramEnd"/>
+      <w:r>
+        <w:t xml:space="preserve"> It lets you craft simple as well as complex HTTP requests quickly. </w:t>
       </w:r>
     </w:p>
     <w:p>
@@ -3507,7 +4827,23 @@
         <w:t>E</w:t>
       </w:r>
       <w:r>
-        <w:t>nter our URL in the input field where it says, “Enter request URL here”. Type in ‘http://localhost:3000/api’ and press Send</w:t>
+        <w:t>nter our URL in the input field where it says, “Enter request URL here”. Type in ‘http://localhost</w:t>
+      </w:r>
+      <w:proofErr w:type="gramStart"/>
+      <w:r>
+        <w:t>:3000</w:t>
+      </w:r>
+      <w:proofErr w:type="gramEnd"/>
+      <w:r>
+        <w:t>/</w:t>
+      </w:r>
+      <w:proofErr w:type="spellStart"/>
+      <w:r>
+        <w:t>api</w:t>
+      </w:r>
+      <w:proofErr w:type="spellEnd"/>
+      <w:r>
+        <w:t>’ and press Send</w:t>
       </w:r>
     </w:p>
     <w:p>
@@ -3599,8 +4935,16 @@
         <w:rPr>
           <w:b/>
         </w:rPr>
-        <w:t>Storage on Node with MongoDB</w:t>
-      </w:r>
+        <w:t xml:space="preserve">Storage on Node with </w:t>
+      </w:r>
+      <w:proofErr w:type="spellStart"/>
+      <w:r>
+        <w:rPr>
+          <w:b/>
+        </w:rPr>
+        <w:t>MongoDB</w:t>
+      </w:r>
+      <w:proofErr w:type="spellEnd"/>
     </w:p>
     <w:p>
       <w:pPr>
@@ -3629,7 +4973,25 @@
           <w:rStyle w:val="bash"/>
           <w:highlight w:val="black"/>
         </w:rPr>
-        <w:t>$ npm install mongoose --save</w:t>
+        <w:t xml:space="preserve">$ </w:t>
+      </w:r>
+      <w:proofErr w:type="spellStart"/>
+      <w:proofErr w:type="gramStart"/>
+      <w:r>
+        <w:rPr>
+          <w:rStyle w:val="bash"/>
+          <w:highlight w:val="black"/>
+        </w:rPr>
+        <w:t>npm</w:t>
+      </w:r>
+      <w:proofErr w:type="spellEnd"/>
+      <w:proofErr w:type="gramEnd"/>
+      <w:r>
+        <w:rPr>
+          <w:rStyle w:val="bash"/>
+          <w:highlight w:val="black"/>
+        </w:rPr>
+        <w:t xml:space="preserve"> install mongoose --save</w:t>
       </w:r>
     </w:p>
     <w:p>
@@ -3788,7 +5150,23 @@
         </w:numPr>
       </w:pPr>
       <w:r>
-        <w:t>Created a Mongoose schema which maps to a MongoDB collection and defines the shape of the documents within that collection.</w:t>
+        <w:t xml:space="preserve">Created a Mongoose </w:t>
+      </w:r>
+      <w:proofErr w:type="gramStart"/>
+      <w:r>
+        <w:t>schema which</w:t>
+      </w:r>
+      <w:proofErr w:type="gramEnd"/>
+      <w:r>
+        <w:t xml:space="preserve"> maps to a </w:t>
+      </w:r>
+      <w:proofErr w:type="spellStart"/>
+      <w:r>
+        <w:t>MongoDB</w:t>
+      </w:r>
+      <w:proofErr w:type="spellEnd"/>
+      <w:r>
+        <w:t xml:space="preserve"> collection and defines the shape of the documents within that collection.</w:t>
       </w:r>
     </w:p>
     <w:p>
@@ -3975,7 +5353,25 @@
           <w:rStyle w:val="bash"/>
           <w:highlight w:val="black"/>
         </w:rPr>
-        <w:t>$ npm install body-parser --save</w:t>
+        <w:t xml:space="preserve">$ </w:t>
+      </w:r>
+      <w:proofErr w:type="spellStart"/>
+      <w:proofErr w:type="gramStart"/>
+      <w:r>
+        <w:rPr>
+          <w:rStyle w:val="bash"/>
+          <w:highlight w:val="black"/>
+        </w:rPr>
+        <w:t>npm</w:t>
+      </w:r>
+      <w:proofErr w:type="spellEnd"/>
+      <w:proofErr w:type="gramEnd"/>
+      <w:r>
+        <w:rPr>
+          <w:rStyle w:val="bash"/>
+          <w:highlight w:val="black"/>
+        </w:rPr>
+        <w:t xml:space="preserve"> install body-parser --save</w:t>
       </w:r>
     </w:p>
     <w:p>
@@ -4190,7 +5586,23 @@
         <w:t xml:space="preserve">Then </w:t>
       </w:r>
       <w:r>
-        <w:t>call save on the Beer model which is a Mongoose function that will save the model to the MongoDB database.</w:t>
+        <w:t xml:space="preserve">call save on the Beer </w:t>
+      </w:r>
+      <w:proofErr w:type="gramStart"/>
+      <w:r>
+        <w:t>model which</w:t>
+      </w:r>
+      <w:proofErr w:type="gramEnd"/>
+      <w:r>
+        <w:t xml:space="preserve"> is a Mongoose function that will save the model to the </w:t>
+      </w:r>
+      <w:proofErr w:type="spellStart"/>
+      <w:r>
+        <w:t>MongoDB</w:t>
+      </w:r>
+      <w:proofErr w:type="spellEnd"/>
+      <w:r>
+        <w:t xml:space="preserve"> database.</w:t>
       </w:r>
     </w:p>
     <w:p>
@@ -4263,15 +5675,31 @@
         <w:rPr>
           <w:rStyle w:val="Code"/>
         </w:rPr>
-        <w:t>to x-www-form-urlencoded</w:t>
-      </w:r>
+        <w:t>to x-www-form-</w:t>
+      </w:r>
+      <w:proofErr w:type="spellStart"/>
+      <w:r>
+        <w:rPr>
+          <w:rStyle w:val="Code"/>
+        </w:rPr>
+        <w:t>urlencoded</w:t>
+      </w:r>
+      <w:proofErr w:type="spellEnd"/>
     </w:p>
     <w:p>
       <w:pPr>
         <w:pStyle w:val="NoteLevel3"/>
       </w:pPr>
       <w:r>
-        <w:t xml:space="preserve"> Enter in the url and 3 key value pairs</w:t>
+        <w:t xml:space="preserve"> Enter in the </w:t>
+      </w:r>
+      <w:proofErr w:type="spellStart"/>
+      <w:r>
+        <w:t>url</w:t>
+      </w:r>
+      <w:proofErr w:type="spellEnd"/>
+      <w:r>
+        <w:t xml:space="preserve"> and 3 key value pairs</w:t>
       </w:r>
     </w:p>
     <w:p>
@@ -4398,7 +5826,15 @@
         <w:t>I</w:t>
       </w:r>
       <w:r>
-        <w:t>n this case we use the Mongoose Beer model to call find which will query the MongoDB database and return all our beer</w:t>
+        <w:t xml:space="preserve">n this case we use the Mongoose Beer model to call find which will query the </w:t>
+      </w:r>
+      <w:proofErr w:type="spellStart"/>
+      <w:r>
+        <w:t>MongoDB</w:t>
+      </w:r>
+      <w:proofErr w:type="spellEnd"/>
+      <w:r>
+        <w:t xml:space="preserve"> database and return all our beer</w:t>
       </w:r>
     </w:p>
     <w:p>
@@ -4593,7 +6029,31 @@
     </w:p>
     <w:p>
       <w:r>
-        <w:t>This new route contains the id of the beer we want /api/beers/:beer_id'</w:t>
+        <w:t>This new route contains the id of the beer we want /</w:t>
+      </w:r>
+      <w:proofErr w:type="spellStart"/>
+      <w:r>
+        <w:t>api</w:t>
+      </w:r>
+      <w:proofErr w:type="spellEnd"/>
+      <w:r>
+        <w:t>/beers/</w:t>
+      </w:r>
+      <w:proofErr w:type="gramStart"/>
+      <w:r>
+        <w:t>:</w:t>
+      </w:r>
+      <w:proofErr w:type="spellStart"/>
+      <w:r>
+        <w:t>beer</w:t>
+      </w:r>
+      <w:proofErr w:type="gramEnd"/>
+      <w:r>
+        <w:t>_id</w:t>
+      </w:r>
+      <w:proofErr w:type="spellEnd"/>
+      <w:r>
+        <w:t>'</w:t>
       </w:r>
     </w:p>
     <w:p>
@@ -4614,21 +6074,39 @@
       <w:r>
         <w:t>We end up using the Mongoose Beer model function </w:t>
       </w:r>
-      <w:r>
-        <w:rPr>
-          <w:rStyle w:val="Code"/>
-        </w:rPr>
-        <w:t>findById()</w:t>
+      <w:proofErr w:type="spellStart"/>
+      <w:proofErr w:type="gramStart"/>
+      <w:r>
+        <w:rPr>
+          <w:rStyle w:val="Code"/>
+        </w:rPr>
+        <w:t>findById</w:t>
+      </w:r>
+      <w:proofErr w:type="spellEnd"/>
+      <w:r>
+        <w:rPr>
+          <w:rStyle w:val="Code"/>
+        </w:rPr>
+        <w:t>(</w:t>
+      </w:r>
+      <w:proofErr w:type="gramEnd"/>
+      <w:r>
+        <w:rPr>
+          <w:rStyle w:val="Code"/>
+        </w:rPr>
+        <w:t>)</w:t>
       </w:r>
       <w:r>
         <w:t> and pass in the </w:t>
       </w:r>
+      <w:proofErr w:type="spellStart"/>
       <w:r>
         <w:rPr>
           <w:rStyle w:val="Code"/>
         </w:rPr>
         <w:t>beer_id</w:t>
       </w:r>
+      <w:proofErr w:type="spellEnd"/>
       <w:r>
         <w:t xml:space="preserve"> </w:t>
       </w:r>
@@ -4723,14 +6201,30 @@
         <w:t>Postman</w:t>
       </w:r>
       <w:r>
-        <w:t xml:space="preserve"> you can make a request to http://localhost:3000/api/beers/:beer_id and replace </w:t>
-      </w:r>
-      <w:r>
-        <w:rPr>
-          <w:rStyle w:val="Code"/>
-        </w:rPr>
-        <w:t>:beer_id</w:t>
-      </w:r>
+        <w:t xml:space="preserve"> you can make a request to http://localhost</w:t>
+      </w:r>
+      <w:proofErr w:type="gramStart"/>
+      <w:r>
+        <w:t>:3000</w:t>
+      </w:r>
+      <w:proofErr w:type="gramEnd"/>
+      <w:r>
+        <w:t>/api/beers/:beer_id and replace </w:t>
+      </w:r>
+      <w:r>
+        <w:rPr>
+          <w:rStyle w:val="Code"/>
+        </w:rPr>
+        <w:t>:</w:t>
+      </w:r>
+      <w:proofErr w:type="spellStart"/>
+      <w:r>
+        <w:rPr>
+          <w:rStyle w:val="Code"/>
+        </w:rPr>
+        <w:t>beer_id</w:t>
+      </w:r>
+      <w:proofErr w:type="spellEnd"/>
       <w:r>
         <w:t> with your id</w:t>
       </w:r>
@@ -4937,12 +6431,14 @@
       <w:r>
         <w:t xml:space="preserve">We lookup the beer the same way, update its quantity, and then save it back to </w:t>
       </w:r>
+      <w:proofErr w:type="spellStart"/>
       <w:r>
         <w:rPr>
           <w:b/>
         </w:rPr>
         <w:t>MongoDB</w:t>
       </w:r>
+      <w:proofErr w:type="spellEnd"/>
       <w:r>
         <w:t>.</w:t>
       </w:r>
@@ -4996,8 +6492,16 @@
         <w:rPr>
           <w:rStyle w:val="Code"/>
         </w:rPr>
-        <w:t>x-www-form-urlencoded</w:t>
-      </w:r>
+        <w:t>x-www-form-</w:t>
+      </w:r>
+      <w:proofErr w:type="spellStart"/>
+      <w:r>
+        <w:rPr>
+          <w:rStyle w:val="Code"/>
+        </w:rPr>
+        <w:t>urlencoded</w:t>
+      </w:r>
+      <w:proofErr w:type="spellEnd"/>
       <w:r>
         <w:t xml:space="preserve">, and add a key value pair quantity </w:t>
       </w:r>
@@ -5108,7 +6612,21 @@
         <w:rPr>
           <w:rStyle w:val="CodeBlack"/>
         </w:rPr>
-        <w:t> findByIdAndRemove </w:t>
+        <w:t> </w:t>
+      </w:r>
+      <w:proofErr w:type="spellStart"/>
+      <w:r>
+        <w:rPr>
+          <w:rStyle w:val="CodeBlack"/>
+        </w:rPr>
+        <w:t>findByIdAndRemove</w:t>
+      </w:r>
+      <w:proofErr w:type="spellEnd"/>
+      <w:r>
+        <w:rPr>
+          <w:rStyle w:val="CodeBlack"/>
+        </w:rPr>
+        <w:t> </w:t>
       </w:r>
       <w:r>
         <w:t>function</w:t>
@@ -5239,11 +6757,64 @@
         </w:numPr>
         <w:ind w:left="360" w:hanging="360"/>
       </w:pPr>
+      <w:r>
+        <w:rPr>
+          <w:noProof/>
+        </w:rPr>
+        <w:drawing>
+          <wp:inline distT="0" distB="0" distL="0" distR="0" wp14:anchorId="3FF4521E" wp14:editId="0D406F3A">
+            <wp:extent cx="5943600" cy="4953000"/>
+            <wp:effectExtent l="0" t="0" r="0" b="0"/>
+            <wp:docPr id="226" name="Picture 25" descr="Macintosh HD:Users:evanturner:Desktop:Screen Shot 2015-01-22 at 8.32.30 PM.png"/>
+            <wp:cNvGraphicFramePr>
+              <a:graphicFrameLocks xmlns:a="http://schemas.openxmlformats.org/drawingml/2006/main" noChangeAspect="1"/>
+            </wp:cNvGraphicFramePr>
+            <a:graphic xmlns:a="http://schemas.openxmlformats.org/drawingml/2006/main">
+              <a:graphicData uri="http://schemas.openxmlformats.org/drawingml/2006/picture">
+                <pic:pic xmlns:pic="http://schemas.openxmlformats.org/drawingml/2006/picture">
+                  <pic:nvPicPr>
+                    <pic:cNvPr id="0" name="Picture 25" descr="Macintosh HD:Users:evanturner:Desktop:Screen Shot 2015-01-22 at 8.32.30 PM.png"/>
+                    <pic:cNvPicPr>
+                      <a:picLocks noChangeAspect="1" noChangeArrowheads="1"/>
+                    </pic:cNvPicPr>
+                  </pic:nvPicPr>
+                  <pic:blipFill>
+                    <a:blip r:embed="rId45">
+                      <a:extLst>
+                        <a:ext uri="{28A0092B-C50C-407E-A947-70E740481C1C}">
+                          <a14:useLocalDpi xmlns:a14="http://schemas.microsoft.com/office/drawing/2010/main" val="0"/>
+                        </a:ext>
+                      </a:extLst>
+                    </a:blip>
+                    <a:srcRect/>
+                    <a:stretch>
+                      <a:fillRect/>
+                    </a:stretch>
+                  </pic:blipFill>
+                  <pic:spPr bwMode="auto">
+                    <a:xfrm>
+                      <a:off x="0" y="0"/>
+                      <a:ext cx="5943600" cy="4953000"/>
+                    </a:xfrm>
+                    <a:prstGeom prst="rect">
+                      <a:avLst/>
+                    </a:prstGeom>
+                    <a:noFill/>
+                    <a:ln>
+                      <a:noFill/>
+                    </a:ln>
+                  </pic:spPr>
+                </pic:pic>
+              </a:graphicData>
+            </a:graphic>
+          </wp:inline>
+        </w:drawing>
+      </w:r>
       <w:bookmarkStart w:id="2" w:name="_GoBack"/>
       <w:bookmarkEnd w:id="2"/>
     </w:p>
     <w:sectPr>
-      <w:headerReference w:type="first" r:id="rId45"/>
+      <w:headerReference w:type="first" r:id="rId46"/>
       <w:pgSz w:w="12240" w:h="15840"/>
       <w:pgMar w:top="1440" w:right="1440" w:bottom="1440" w:left="1440" w:header="720" w:footer="720" w:gutter="0"/>
       <w:cols w:space="720"/>
@@ -12649,7 +14220,7 @@
 </file>
 
 <file path=customXml/itemProps1.xml><?xml version="1.0" encoding="utf-8"?>
-<ds:datastoreItem xmlns:ds="http://schemas.openxmlformats.org/officeDocument/2006/customXml" ds:itemID="{223CF21B-672A-CA40-80FE-F638C43DB3EC}">
+<ds:datastoreItem xmlns:ds="http://schemas.openxmlformats.org/officeDocument/2006/customXml" ds:itemID="{0754E841-905E-FF4D-9DF5-ED00ADDBF396}">
   <ds:schemaRefs>
     <ds:schemaRef ds:uri="http://schemas.openxmlformats.org/officeDocument/2006/bibliography"/>
   </ds:schemaRefs>

</xml_diff>

<commit_message>
Mongoose and Expressjs notes added
</commit_message>
<xml_diff>
--- a/WDA.docx
+++ b/WDA.docx
@@ -6810,8 +6810,51 @@
           </wp:inline>
         </w:drawing>
       </w:r>
+    </w:p>
+    <w:p>
+      <w:pPr>
+        <w:pStyle w:val="NoteLevel1"/>
+        <w:numPr>
+          <w:ilvl w:val="0"/>
+          <w:numId w:val="0"/>
+        </w:numPr>
+        <w:ind w:left="360" w:hanging="360"/>
+      </w:pPr>
+    </w:p>
+    <w:p>
+      <w:r>
+        <w:t xml:space="preserve">You should now be able to switch the method to </w:t>
+      </w:r>
+      <w:r>
+        <w:rPr>
+          <w:b/>
+        </w:rPr>
+        <w:t>GET</w:t>
+      </w:r>
+      <w:r>
+        <w:t xml:space="preserve"> and receive and error since the object with that </w:t>
+      </w:r>
       <w:bookmarkStart w:id="2" w:name="_GoBack"/>
+      <w:r>
+        <w:rPr>
+          <w:rStyle w:val="Code"/>
+        </w:rPr>
+        <w:t>id</w:t>
+      </w:r>
       <w:bookmarkEnd w:id="2"/>
+      <w:r>
+        <w:t xml:space="preserve"> no longer exists</w:t>
+      </w:r>
+    </w:p>
+    <w:p>
+      <w:pPr>
+        <w:pStyle w:val="NoteLevel1"/>
+        <w:numPr>
+          <w:ilvl w:val="0"/>
+          <w:numId w:val="0"/>
+        </w:numPr>
+        <w:ind w:left="360" w:hanging="360"/>
+      </w:pPr>
     </w:p>
     <w:sectPr>
       <w:headerReference w:type="first" r:id="rId46"/>
@@ -14220,7 +14263,7 @@
 </file>
 
 <file path=customXml/itemProps1.xml><?xml version="1.0" encoding="utf-8"?>
-<ds:datastoreItem xmlns:ds="http://schemas.openxmlformats.org/officeDocument/2006/customXml" ds:itemID="{0754E841-905E-FF4D-9DF5-ED00ADDBF396}">
+<ds:datastoreItem xmlns:ds="http://schemas.openxmlformats.org/officeDocument/2006/customXml" ds:itemID="{7D5E462D-32E4-F344-B84E-1B3E8DBA9EB7}">
   <ds:schemaRefs>
     <ds:schemaRef ds:uri="http://schemas.openxmlformats.org/officeDocument/2006/bibliography"/>
   </ds:schemaRefs>

</xml_diff>

<commit_message>
adding Express.js authentication notes
</commit_message>
<xml_diff>
--- a/WDA.docx
+++ b/WDA.docx
@@ -16,7 +16,6 @@
           <w:highlight w:val="red"/>
         </w:rPr>
       </w:pPr>
-      <w:proofErr w:type="gramStart"/>
       <w:r>
         <w:rPr>
           <w:b/>
@@ -25,7 +24,6 @@
         </w:rPr>
         <w:t>s01</w:t>
       </w:r>
-      <w:proofErr w:type="gramEnd"/>
       <w:r>
         <w:rPr>
           <w:b/>
@@ -48,24 +46,17 @@
           <w:b/>
         </w:rPr>
       </w:pPr>
-      <w:proofErr w:type="gramStart"/>
       <w:r>
         <w:rPr>
           <w:b/>
         </w:rPr>
         <w:t>e01</w:t>
       </w:r>
-      <w:proofErr w:type="gramEnd"/>
-    </w:p>
-    <w:p>
-      <w:r>
-        <w:t xml:space="preserve">1. </w:t>
-      </w:r>
-      <w:proofErr w:type="spellStart"/>
-      <w:r>
-        <w:t>MongoDB</w:t>
-      </w:r>
-      <w:proofErr w:type="spellEnd"/>
+    </w:p>
+    <w:p>
+      <w:r>
+        <w:t>1. MongoDB</w:t>
+      </w:r>
     </w:p>
     <w:p/>
     <w:p>
@@ -88,14 +79,12 @@
           <w:u w:val="single"/>
         </w:rPr>
       </w:pPr>
-      <w:proofErr w:type="spellStart"/>
       <w:r>
         <w:rPr>
           <w:u w:val="single"/>
         </w:rPr>
         <w:t>MongoDB</w:t>
       </w:r>
-      <w:proofErr w:type="spellEnd"/>
     </w:p>
     <w:p>
       <w:pPr>
@@ -146,21 +135,12 @@
           <w:highlight w:val="black"/>
         </w:rPr>
       </w:pPr>
-      <w:proofErr w:type="gramStart"/>
       <w:r>
         <w:rPr>
           <w:rStyle w:val="bash"/>
           <w:highlight w:val="black"/>
         </w:rPr>
-        <w:t>brew</w:t>
-      </w:r>
-      <w:proofErr w:type="gramEnd"/>
-      <w:r>
-        <w:rPr>
-          <w:rStyle w:val="bash"/>
-          <w:highlight w:val="black"/>
-        </w:rPr>
-        <w:t xml:space="preserve"> update</w:t>
+        <w:t>brew update</w:t>
       </w:r>
     </w:p>
     <w:p>
@@ -179,31 +159,13 @@
           <w:highlight w:val="black"/>
         </w:rPr>
       </w:pPr>
-      <w:proofErr w:type="gramStart"/>
       <w:r>
         <w:rPr>
           <w:rStyle w:val="bash"/>
           <w:highlight w:val="black"/>
         </w:rPr>
-        <w:t>brew</w:t>
-      </w:r>
-      <w:proofErr w:type="gramEnd"/>
-      <w:r>
-        <w:rPr>
-          <w:rStyle w:val="bash"/>
-          <w:highlight w:val="black"/>
-        </w:rPr>
-        <w:t xml:space="preserve"> install </w:t>
-      </w:r>
-      <w:proofErr w:type="spellStart"/>
-      <w:r>
-        <w:rPr>
-          <w:rStyle w:val="bash"/>
-          <w:highlight w:val="black"/>
-        </w:rPr>
-        <w:t>mongodb</w:t>
-      </w:r>
-      <w:proofErr w:type="spellEnd"/>
+        <w:t>brew install mongodb</w:t>
+      </w:r>
     </w:p>
     <w:p>
       <w:pPr>
@@ -226,15 +188,7 @@
         </w:numPr>
       </w:pPr>
       <w:r>
-        <w:t>Create a data/</w:t>
-      </w:r>
-      <w:proofErr w:type="spellStart"/>
-      <w:r>
-        <w:t>db</w:t>
-      </w:r>
-      <w:proofErr w:type="spellEnd"/>
-      <w:r>
-        <w:t xml:space="preserve"> folder where you want your databases to be sourced</w:t>
+        <w:t>Create a data/db folder where you want your databases to be sourced</w:t>
       </w:r>
     </w:p>
     <w:p>
@@ -253,65 +207,13 @@
           <w:highlight w:val="black"/>
         </w:rPr>
       </w:pPr>
-      <w:proofErr w:type="spellStart"/>
-      <w:proofErr w:type="gramStart"/>
       <w:r>
         <w:rPr>
           <w:rStyle w:val="bash"/>
           <w:highlight w:val="black"/>
         </w:rPr>
-        <w:t>mkdir</w:t>
-      </w:r>
-      <w:proofErr w:type="spellEnd"/>
-      <w:proofErr w:type="gramEnd"/>
-      <w:r>
-        <w:rPr>
-          <w:rStyle w:val="bash"/>
-          <w:highlight w:val="black"/>
-        </w:rPr>
-        <w:t xml:space="preserve"> –p users/</w:t>
-      </w:r>
-      <w:proofErr w:type="spellStart"/>
-      <w:r>
-        <w:rPr>
-          <w:rStyle w:val="bash"/>
-          <w:highlight w:val="black"/>
-        </w:rPr>
-        <w:t>evanturner</w:t>
-      </w:r>
-      <w:proofErr w:type="spellEnd"/>
-      <w:r>
-        <w:rPr>
-          <w:rStyle w:val="bash"/>
-          <w:highlight w:val="black"/>
-        </w:rPr>
-        <w:t>/</w:t>
-      </w:r>
-      <w:proofErr w:type="spellStart"/>
-      <w:r>
-        <w:rPr>
-          <w:rStyle w:val="bash"/>
-          <w:highlight w:val="black"/>
-        </w:rPr>
-        <w:t>src</w:t>
-      </w:r>
-      <w:proofErr w:type="spellEnd"/>
-      <w:r>
-        <w:rPr>
-          <w:rStyle w:val="bash"/>
-          <w:highlight w:val="black"/>
-        </w:rPr>
-        <w:t>/data/</w:t>
-      </w:r>
-      <w:proofErr w:type="spellStart"/>
-      <w:r>
-        <w:rPr>
-          <w:rStyle w:val="bash"/>
-          <w:highlight w:val="black"/>
-        </w:rPr>
-        <w:t>db</w:t>
-      </w:r>
-      <w:proofErr w:type="spellEnd"/>
+        <w:t>mkdir –p users/evanturner/src/data/db</w:t>
+      </w:r>
     </w:p>
     <w:p>
       <w:pPr>
@@ -336,74 +238,44 @@
         <w:t>ou connect to the database server, which runs a</w:t>
       </w:r>
       <w:r>
-        <w:t xml:space="preserve">s </w:t>
-      </w:r>
-      <w:proofErr w:type="spellStart"/>
-      <w:r>
+        <w:t>s mongod</w:t>
+      </w:r>
+    </w:p>
+    <w:p>
+      <w:pPr>
+        <w:pStyle w:val="NoteLevel2"/>
+      </w:pPr>
+      <w:r>
+        <w:rPr>
+          <w:b/>
+        </w:rPr>
         <w:t>mongod</w:t>
       </w:r>
-      <w:proofErr w:type="spellEnd"/>
+      <w:r>
+        <w:t xml:space="preserve"> is the primary daemon </w:t>
+      </w:r>
+      <w:r>
+        <w:t xml:space="preserve">process for the MongoDB system. </w:t>
+      </w:r>
+    </w:p>
+    <w:p>
+      <w:pPr>
+        <w:pStyle w:val="NoteLevel3"/>
+      </w:pPr>
+      <w:r>
+        <w:t>It handles data requests, manages data access, and performs background management operations</w:t>
+      </w:r>
     </w:p>
     <w:p>
       <w:pPr>
         <w:pStyle w:val="NoteLevel2"/>
-      </w:pPr>
-      <w:proofErr w:type="spellStart"/>
-      <w:proofErr w:type="gramStart"/>
-      <w:r>
-        <w:rPr>
-          <w:b/>
-        </w:rPr>
-        <w:t>mongod</w:t>
-      </w:r>
-      <w:proofErr w:type="spellEnd"/>
-      <w:proofErr w:type="gramEnd"/>
-      <w:r>
-        <w:t xml:space="preserve"> is the primary daemon </w:t>
-      </w:r>
-      <w:r>
-        <w:t xml:space="preserve">process for the </w:t>
-      </w:r>
-      <w:proofErr w:type="spellStart"/>
-      <w:r>
-        <w:t>MongoDB</w:t>
-      </w:r>
-      <w:proofErr w:type="spellEnd"/>
-      <w:r>
-        <w:t xml:space="preserve"> system. </w:t>
-      </w:r>
-    </w:p>
-    <w:p>
-      <w:pPr>
-        <w:pStyle w:val="NoteLevel3"/>
-      </w:pPr>
-      <w:r>
-        <w:t>It handles data requests, manages data access, and performs background management operations</w:t>
-      </w:r>
-    </w:p>
-    <w:p>
-      <w:pPr>
-        <w:pStyle w:val="NoteLevel2"/>
         <w:rPr>
           <w:rStyle w:val="bash"/>
         </w:rPr>
       </w:pPr>
       <w:r>
-        <w:t xml:space="preserve">Specify the </w:t>
-      </w:r>
-      <w:proofErr w:type="spellStart"/>
-      <w:r>
-        <w:t>dbpath</w:t>
-      </w:r>
-      <w:proofErr w:type="spellEnd"/>
-      <w:r>
-        <w:t xml:space="preserve"> when loading </w:t>
-      </w:r>
-      <w:proofErr w:type="spellStart"/>
-      <w:r>
-        <w:t>mongod</w:t>
-      </w:r>
-      <w:proofErr w:type="spellEnd"/>
+        <w:t>Specify the dbpath when loading mongod</w:t>
+      </w:r>
     </w:p>
     <w:p>
       <w:pPr>
@@ -418,65 +290,13 @@
           <w:highlight w:val="black"/>
         </w:rPr>
       </w:pPr>
-      <w:proofErr w:type="spellStart"/>
-      <w:proofErr w:type="gramStart"/>
       <w:r>
         <w:rPr>
           <w:rStyle w:val="bash"/>
           <w:highlight w:val="black"/>
         </w:rPr>
-        <w:t>mongod</w:t>
-      </w:r>
-      <w:proofErr w:type="spellEnd"/>
-      <w:proofErr w:type="gramEnd"/>
-      <w:r>
-        <w:rPr>
-          <w:rStyle w:val="bash"/>
-          <w:highlight w:val="black"/>
-        </w:rPr>
-        <w:t xml:space="preserve"> --</w:t>
-      </w:r>
-      <w:proofErr w:type="spellStart"/>
-      <w:r>
-        <w:rPr>
-          <w:rStyle w:val="bash"/>
-          <w:highlight w:val="black"/>
-        </w:rPr>
-        <w:t>dbpath</w:t>
-      </w:r>
-      <w:proofErr w:type="spellEnd"/>
-      <w:r>
-        <w:rPr>
-          <w:rStyle w:val="bash"/>
-          <w:highlight w:val="black"/>
-        </w:rPr>
-        <w:t xml:space="preserve"> ~/</w:t>
-      </w:r>
-      <w:proofErr w:type="spellStart"/>
-      <w:r>
-        <w:rPr>
-          <w:rStyle w:val="bash"/>
-          <w:highlight w:val="black"/>
-        </w:rPr>
-        <w:t>src</w:t>
-      </w:r>
-      <w:proofErr w:type="spellEnd"/>
-      <w:r>
-        <w:rPr>
-          <w:rStyle w:val="bash"/>
-          <w:highlight w:val="black"/>
-        </w:rPr>
-        <w:t>/data/</w:t>
-      </w:r>
-      <w:proofErr w:type="spellStart"/>
-      <w:r>
-        <w:rPr>
-          <w:rStyle w:val="bash"/>
-          <w:highlight w:val="black"/>
-        </w:rPr>
-        <w:t>db</w:t>
-      </w:r>
-      <w:proofErr w:type="spellEnd"/>
+        <w:t>mongod --dbpath ~/src/data/db</w:t>
+      </w:r>
     </w:p>
     <w:p>
       <w:pPr>
@@ -588,7 +408,6 @@
           <w:highlight w:val="black"/>
         </w:rPr>
       </w:pPr>
-      <w:proofErr w:type="gramStart"/>
       <w:r>
         <w:rPr>
           <w:rStyle w:val="bash"/>
@@ -596,7 +415,6 @@
         </w:rPr>
         <w:t>mongo</w:t>
       </w:r>
-      <w:proofErr w:type="gramEnd"/>
     </w:p>
     <w:p>
       <w:pPr>
@@ -695,29 +513,18 @@
           <w:rStyle w:val="bash"/>
           <w:highlight w:val="black"/>
         </w:rPr>
-        <w:t>show </w:t>
-      </w:r>
-      <w:proofErr w:type="spellStart"/>
+        <w:t>show dbs</w:t>
+      </w:r>
+      <w:r>
+        <w:t> operation again, it will not include the </w:t>
+      </w:r>
       <w:r>
         <w:rPr>
           <w:rStyle w:val="bash"/>
           <w:highlight w:val="black"/>
         </w:rPr>
-        <w:t>dbs</w:t>
-      </w:r>
-      <w:proofErr w:type="spellEnd"/>
-      <w:r>
-        <w:t> operation again, it will not include the </w:t>
-      </w:r>
-      <w:proofErr w:type="spellStart"/>
-      <w:r>
-        <w:rPr>
-          <w:rStyle w:val="bash"/>
-          <w:highlight w:val="black"/>
-        </w:rPr>
         <w:t>book_library_db</w:t>
       </w:r>
-      <w:proofErr w:type="spellEnd"/>
       <w:r>
         <w:t> </w:t>
       </w:r>
@@ -729,14 +536,8 @@
       <w:pPr>
         <w:pStyle w:val="NoteLevel2"/>
       </w:pPr>
-      <w:proofErr w:type="spellStart"/>
-      <w:r>
-        <w:lastRenderedPageBreak/>
-        <w:t>MongoDB</w:t>
-      </w:r>
-      <w:proofErr w:type="spellEnd"/>
-      <w:r>
-        <w:t xml:space="preserve"> will not permanently create a database until you insert data into that database. </w:t>
+      <w:r>
+        <w:t xml:space="preserve">MongoDB will not permanently create a database until you insert data into that database. </w:t>
       </w:r>
     </w:p>
     <w:p>
@@ -759,19 +560,11 @@
           <w:u w:val="single"/>
         </w:rPr>
       </w:pPr>
-      <w:proofErr w:type="spellStart"/>
       <w:r>
         <w:rPr>
           <w:u w:val="single"/>
         </w:rPr>
-        <w:t>Mongod</w:t>
-      </w:r>
-      <w:proofErr w:type="spellEnd"/>
-      <w:r>
-        <w:rPr>
-          <w:u w:val="single"/>
-        </w:rPr>
-        <w:t xml:space="preserve"> and Mongos</w:t>
+        <w:t>Mongod and Mongos</w:t>
       </w:r>
     </w:p>
     <w:p>
@@ -794,11 +587,9 @@
           <w:numId w:val="0"/>
         </w:numPr>
       </w:pPr>
-      <w:proofErr w:type="spellStart"/>
       <w:r>
         <w:t>Mongod</w:t>
       </w:r>
-      <w:proofErr w:type="spellEnd"/>
     </w:p>
     <w:p>
       <w:pPr>
@@ -807,14 +598,12 @@
       <w:r>
         <w:t xml:space="preserve">The </w:t>
       </w:r>
-      <w:proofErr w:type="spellStart"/>
       <w:r>
         <w:rPr>
           <w:b/>
         </w:rPr>
         <w:t>mongod</w:t>
       </w:r>
-      <w:proofErr w:type="spellEnd"/>
       <w:r>
         <w:t> process is the primary database process that runs on an individual server. </w:t>
       </w:r>
@@ -835,17 +624,8 @@
         <w:pStyle w:val="NoteLevel2"/>
       </w:pPr>
       <w:r>
-        <w:t xml:space="preserve">You can start </w:t>
-      </w:r>
-      <w:proofErr w:type="spellStart"/>
-      <w:r>
-        <w:t>MongoDB</w:t>
-      </w:r>
-      <w:proofErr w:type="spellEnd"/>
-      <w:r>
-        <w:t xml:space="preserve"> from a command line by issuing the </w:t>
-      </w:r>
-      <w:proofErr w:type="spellStart"/>
+        <w:t>You can start MongoDB from a command line by issuing the </w:t>
+      </w:r>
       <w:r>
         <w:rPr>
           <w:rStyle w:val="bash"/>
@@ -853,7 +633,6 @@
         </w:rPr>
         <w:t>mongod</w:t>
       </w:r>
-      <w:proofErr w:type="spellEnd"/>
       <w:r>
         <w:t xml:space="preserve"> </w:t>
       </w:r>
@@ -888,30 +667,18 @@
       <w:pPr>
         <w:pStyle w:val="NoteLevel1"/>
       </w:pPr>
-      <w:proofErr w:type="gramStart"/>
       <w:r>
         <w:rPr>
           <w:rStyle w:val="CodeBlack"/>
         </w:rPr>
         <w:t>mongos</w:t>
       </w:r>
-      <w:proofErr w:type="gramEnd"/>
-      <w:r>
-        <w:t xml:space="preserve"> provides a coherent </w:t>
-      </w:r>
-      <w:proofErr w:type="spellStart"/>
-      <w:r>
-        <w:t>MongoDB</w:t>
-      </w:r>
-      <w:proofErr w:type="spellEnd"/>
-      <w:r>
-        <w:t xml:space="preserve"> interface equivalent to a </w:t>
-      </w:r>
-      <w:proofErr w:type="spellStart"/>
+      <w:r>
+        <w:t> provides a coherent MongoDB interface equivalent to a </w:t>
+      </w:r>
       <w:r>
         <w:t>mongod</w:t>
       </w:r>
-      <w:proofErr w:type="spellEnd"/>
       <w:r>
         <w:t> fr</w:t>
       </w:r>
@@ -940,51 +707,20 @@
       <w:pPr>
         <w:pStyle w:val="NoteLevel2"/>
       </w:pPr>
-      <w:proofErr w:type="gramStart"/>
-      <w:r>
-        <w:t>mongos</w:t>
-      </w:r>
-      <w:proofErr w:type="gramEnd"/>
-      <w:r>
-        <w:t> for “</w:t>
-      </w:r>
-      <w:proofErr w:type="spellStart"/>
-      <w:r>
-        <w:t>MongoDB</w:t>
-      </w:r>
-      <w:proofErr w:type="spellEnd"/>
-      <w:r>
-        <w:t xml:space="preserve"> Shard,” is a routing service for </w:t>
-      </w:r>
-      <w:proofErr w:type="spellStart"/>
-      <w:r>
-        <w:t>MongoDB</w:t>
-      </w:r>
-      <w:proofErr w:type="spellEnd"/>
-      <w:r>
-        <w:t xml:space="preserve"> shard configurations that processes queries from the application layer, and determines the location of this data in the </w:t>
-      </w:r>
-      <w:proofErr w:type="spellStart"/>
-      <w:r>
-        <w:t>sharded</w:t>
-      </w:r>
-      <w:proofErr w:type="spellEnd"/>
-      <w:r>
-        <w:t xml:space="preserve"> cluster, in order to complete these operations</w:t>
+      <w:r>
+        <w:t>mongos for “MongoDB Shard,” is a routing service for MongoDB shard configurations that processes queries from the application layer, and determines the location of this data in the sharded cluster, in order to complete these operations</w:t>
       </w:r>
     </w:p>
     <w:p>
       <w:pPr>
         <w:pStyle w:val="NoteLevel1"/>
       </w:pPr>
-      <w:proofErr w:type="gramStart"/>
       <w:r>
         <w:rPr>
           <w:rStyle w:val="CodeBlack"/>
         </w:rPr>
         <w:t>mongo</w:t>
       </w:r>
-      <w:proofErr w:type="gramEnd"/>
       <w:r>
         <w:t xml:space="preserve"> </w:t>
       </w:r>
@@ -992,13 +728,8 @@
         <w:t>is an interactive JavaScript sh</w:t>
       </w:r>
       <w:r>
-        <w:t xml:space="preserve">ell interface to </w:t>
-      </w:r>
-      <w:proofErr w:type="spellStart"/>
-      <w:r>
-        <w:t>MongoDB</w:t>
-      </w:r>
-      <w:proofErr w:type="spellEnd"/>
+        <w:t>ell interface to MongoDB</w:t>
+      </w:r>
     </w:p>
     <w:p>
       <w:pPr>
@@ -1041,13 +772,8 @@
         <w:t>rovides a fully functional JavaScript envi</w:t>
       </w:r>
       <w:r>
-        <w:t xml:space="preserve">ronment for use with a </w:t>
-      </w:r>
-      <w:proofErr w:type="spellStart"/>
-      <w:r>
-        <w:t>MongoDB</w:t>
-      </w:r>
-      <w:proofErr w:type="spellEnd"/>
+        <w:t>ronment for use with a MongoDB</w:t>
+      </w:r>
     </w:p>
     <w:p>
       <w:pPr>
@@ -1079,66 +805,28 @@
         </w:tabs>
       </w:pPr>
       <w:r>
-        <w:t xml:space="preserve">By default, </w:t>
-      </w:r>
-      <w:proofErr w:type="spellStart"/>
-      <w:r>
-        <w:t>MongoDB</w:t>
-      </w:r>
-      <w:proofErr w:type="spellEnd"/>
-      <w:r>
-        <w:t xml:space="preserve"> stores data in the /data/</w:t>
-      </w:r>
-      <w:proofErr w:type="spellStart"/>
-      <w:r>
-        <w:t>db</w:t>
-      </w:r>
-      <w:proofErr w:type="spellEnd"/>
-      <w:r>
-        <w:t xml:space="preserve"> directory. </w:t>
+        <w:t xml:space="preserve">By default, MongoDB stores data in the /data/db directory. </w:t>
       </w:r>
       <w:r>
         <w:rPr>
           <w:i/>
         </w:rPr>
-        <w:t xml:space="preserve">On Windows, </w:t>
-      </w:r>
-      <w:proofErr w:type="spellStart"/>
+        <w:t>On Windows, MongoDB stores data in</w:t>
+      </w:r>
       <w:r>
         <w:rPr>
           <w:i/>
         </w:rPr>
-        <w:t>MongoDB</w:t>
-      </w:r>
-      <w:proofErr w:type="spellEnd"/>
+        <w:t xml:space="preserve"> </w:t>
+      </w:r>
       <w:r>
         <w:rPr>
           <w:i/>
         </w:rPr>
-        <w:t xml:space="preserve"> stores data in</w:t>
-      </w:r>
-      <w:r>
-        <w:rPr>
-          <w:i/>
-        </w:rPr>
-        <w:t xml:space="preserve"> </w:t>
-      </w:r>
-      <w:r>
-        <w:rPr>
-          <w:i/>
-        </w:rPr>
         <w:t>C:\data\db</w:t>
       </w:r>
       <w:r>
-        <w:t xml:space="preserve">. On all platforms, </w:t>
-      </w:r>
-      <w:proofErr w:type="spellStart"/>
-      <w:r>
-        <w:t>MongoDB</w:t>
-      </w:r>
-      <w:proofErr w:type="spellEnd"/>
-      <w:r>
-        <w:t xml:space="preserve"> listens for connections from clients on port 27017</w:t>
+        <w:t>. On all platforms, MongoDB listens for connections from clients on port 27017</w:t>
       </w:r>
     </w:p>
     <w:p>
@@ -1173,14 +861,12 @@
       <w:r>
         <w:t>If you want </w:t>
       </w:r>
-      <w:proofErr w:type="spellStart"/>
       <w:r>
         <w:rPr>
           <w:rStyle w:val="CodeBlack"/>
         </w:rPr>
         <w:t>mongod</w:t>
       </w:r>
-      <w:proofErr w:type="spellEnd"/>
       <w:r>
         <w:t> to store data files at a path </w:t>
       </w:r>
@@ -1192,21 +878,11 @@
         <w:t>other than</w:t>
       </w:r>
       <w:r>
-        <w:t> /data/</w:t>
-      </w:r>
-      <w:proofErr w:type="spellStart"/>
-      <w:r>
-        <w:t>db</w:t>
-      </w:r>
-      <w:proofErr w:type="spellEnd"/>
-      <w:r>
-        <w:t> you can specify a </w:t>
-      </w:r>
-      <w:proofErr w:type="spellStart"/>
+        <w:t> /data/db you can specify a </w:t>
+      </w:r>
       <w:r>
         <w:t>dbPath</w:t>
       </w:r>
-      <w:proofErr w:type="spellEnd"/>
       <w:r>
         <w:t xml:space="preserve">. </w:t>
       </w:r>
@@ -1229,15 +905,7 @@
         </w:numPr>
       </w:pPr>
       <w:r>
-        <w:t xml:space="preserve">At the moment only specifying a </w:t>
-      </w:r>
-      <w:proofErr w:type="spellStart"/>
-      <w:r>
-        <w:t>dbpath</w:t>
-      </w:r>
-      <w:proofErr w:type="spellEnd"/>
-      <w:r>
-        <w:t xml:space="preserve"> is working:</w:t>
+        <w:t>At the moment only specifying a dbpath is working:</w:t>
       </w:r>
     </w:p>
     <w:p>
@@ -1248,97 +916,13 @@
           <w:highlight w:val="black"/>
         </w:rPr>
       </w:pPr>
-      <w:proofErr w:type="spellStart"/>
-      <w:proofErr w:type="gramStart"/>
       <w:r>
         <w:rPr>
           <w:rStyle w:val="bash"/>
           <w:highlight w:val="black"/>
         </w:rPr>
-        <w:t>mongod</w:t>
-      </w:r>
-      <w:proofErr w:type="spellEnd"/>
-      <w:proofErr w:type="gramEnd"/>
-      <w:r>
-        <w:rPr>
-          <w:rStyle w:val="bash"/>
-          <w:highlight w:val="black"/>
-        </w:rPr>
-        <w:t xml:space="preserve"> --</w:t>
-      </w:r>
-      <w:proofErr w:type="spellStart"/>
-      <w:r>
-        <w:rPr>
-          <w:rStyle w:val="bash"/>
-          <w:highlight w:val="black"/>
-        </w:rPr>
-        <w:t>dbpath</w:t>
-      </w:r>
-      <w:proofErr w:type="spellEnd"/>
-      <w:r>
-        <w:rPr>
-          <w:rStyle w:val="bash"/>
-          <w:highlight w:val="black"/>
-        </w:rPr>
-        <w:t xml:space="preserve"> /users/</w:t>
-      </w:r>
-      <w:proofErr w:type="spellStart"/>
-      <w:r>
-        <w:rPr>
-          <w:rStyle w:val="bash"/>
-          <w:highlight w:val="black"/>
-        </w:rPr>
-        <w:t>evanturner</w:t>
-      </w:r>
-      <w:proofErr w:type="spellEnd"/>
-      <w:r>
-        <w:rPr>
-          <w:rStyle w:val="bash"/>
-          <w:highlight w:val="black"/>
-        </w:rPr>
-        <w:t>/</w:t>
-      </w:r>
-      <w:proofErr w:type="spellStart"/>
-      <w:r>
-        <w:rPr>
-          <w:rStyle w:val="bash"/>
-          <w:highlight w:val="black"/>
-        </w:rPr>
-        <w:t>src</w:t>
-      </w:r>
-      <w:proofErr w:type="spellEnd"/>
-      <w:r>
-        <w:rPr>
-          <w:rStyle w:val="bash"/>
-          <w:highlight w:val="black"/>
-        </w:rPr>
-        <w:t>/</w:t>
-      </w:r>
-      <w:proofErr w:type="spellStart"/>
-      <w:r>
-        <w:rPr>
-          <w:rStyle w:val="bash"/>
-          <w:highlight w:val="black"/>
-        </w:rPr>
-        <w:t>mongodb</w:t>
-      </w:r>
-      <w:proofErr w:type="spellEnd"/>
-      <w:r>
-        <w:rPr>
-          <w:rStyle w:val="bash"/>
-          <w:highlight w:val="black"/>
-        </w:rPr>
-        <w:t>/data/</w:t>
-      </w:r>
-      <w:proofErr w:type="spellStart"/>
-      <w:r>
-        <w:rPr>
-          <w:rStyle w:val="bash"/>
-          <w:highlight w:val="black"/>
-        </w:rPr>
-        <w:t>db</w:t>
-      </w:r>
-      <w:proofErr w:type="spellEnd"/>
+        <w:t>mongod --dbpath /users/evanturner/src/mongodb/data/db</w:t>
+      </w:r>
     </w:p>
     <w:p>
       <w:pPr>
@@ -1421,33 +1005,27 @@
       <w:r>
         <w:t xml:space="preserve"> </w:t>
       </w:r>
-      <w:proofErr w:type="spellStart"/>
       <w:r>
         <w:t>dbPath</w:t>
       </w:r>
-      <w:proofErr w:type="spellEnd"/>
       <w:r>
         <w:t> must exist before you start </w:t>
       </w:r>
-      <w:proofErr w:type="spellStart"/>
       <w:r>
         <w:rPr>
           <w:rStyle w:val="CodeBlack"/>
         </w:rPr>
         <w:t>mongod</w:t>
       </w:r>
-      <w:proofErr w:type="spellEnd"/>
       <w:r>
         <w:t>. If it does not exist, create the directory and the permissions so that </w:t>
       </w:r>
-      <w:proofErr w:type="spellStart"/>
       <w:r>
         <w:rPr>
           <w:rStyle w:val="CodeBlack"/>
         </w:rPr>
         <w:t>mongod</w:t>
       </w:r>
-      <w:proofErr w:type="spellEnd"/>
       <w:r>
         <w:t> can read and write data to this path</w:t>
       </w:r>
@@ -1480,14 +1058,12 @@
       <w:r>
         <w:t>In a clean shutdown a </w:t>
       </w:r>
-      <w:proofErr w:type="spellStart"/>
       <w:r>
         <w:rPr>
           <w:rStyle w:val="CodeBlack"/>
         </w:rPr>
         <w:t>mongod</w:t>
       </w:r>
-      <w:proofErr w:type="spellEnd"/>
       <w:r>
         <w:t> completes all pending operations, flushes all data to data fi</w:t>
       </w:r>
@@ -1533,23 +1109,12 @@
           <w:rStyle w:val="bash"/>
         </w:rPr>
       </w:pPr>
-      <w:proofErr w:type="spellStart"/>
-      <w:proofErr w:type="gramStart"/>
       <w:r>
         <w:rPr>
           <w:rStyle w:val="bash"/>
           <w:highlight w:val="black"/>
         </w:rPr>
-        <w:t>db.shutdownServer</w:t>
-      </w:r>
-      <w:proofErr w:type="spellEnd"/>
-      <w:proofErr w:type="gramEnd"/>
-      <w:r>
-        <w:rPr>
-          <w:rStyle w:val="bash"/>
-          <w:highlight w:val="black"/>
-        </w:rPr>
-        <w:t>()</w:t>
+        <w:t>db.shutdownServer()</w:t>
       </w:r>
       <w:r>
         <w:rPr>
@@ -1607,44 +1172,37 @@
           <w:rStyle w:val="Code"/>
         </w:rPr>
       </w:pPr>
-      <w:proofErr w:type="spellStart"/>
-      <w:proofErr w:type="gramStart"/>
       <w:r>
         <w:rPr>
           <w:rStyle w:val="Code"/>
         </w:rPr>
-        <w:t>var</w:t>
-      </w:r>
-      <w:proofErr w:type="spellEnd"/>
-      <w:proofErr w:type="gramEnd"/>
-      <w:r>
+        <w:t>var express = require('express');</w:t>
+      </w:r>
+    </w:p>
+    <w:p>
+      <w:pPr>
         <w:rPr>
           <w:rStyle w:val="Code"/>
         </w:rPr>
-        <w:t xml:space="preserve"> express = require('express');</w:t>
-      </w:r>
-    </w:p>
-    <w:p>
-      <w:pPr>
+      </w:pPr>
+      <w:r>
         <w:rPr>
           <w:rStyle w:val="Code"/>
         </w:rPr>
-      </w:pPr>
-      <w:proofErr w:type="spellStart"/>
-      <w:proofErr w:type="gramStart"/>
-      <w:r>
+        <w:t>var app = express();</w:t>
+      </w:r>
+    </w:p>
+    <w:p>
+      <w:pPr>
         <w:rPr>
           <w:rStyle w:val="Code"/>
         </w:rPr>
-        <w:t>var</w:t>
-      </w:r>
-      <w:proofErr w:type="spellEnd"/>
-      <w:proofErr w:type="gramEnd"/>
+      </w:pPr>
       <w:r>
         <w:rPr>
           <w:rStyle w:val="Code"/>
         </w:rPr>
-        <w:t xml:space="preserve"> app = express();</w:t>
+        <w:t>var bodyParser = require('body-parser');</w:t>
       </w:r>
     </w:p>
     <w:p>
@@ -1653,122 +1211,109 @@
           <w:rStyle w:val="Code"/>
         </w:rPr>
       </w:pPr>
-      <w:proofErr w:type="spellStart"/>
-      <w:proofErr w:type="gramStart"/>
       <w:r>
         <w:rPr>
           <w:rStyle w:val="Code"/>
         </w:rPr>
-        <w:t>var</w:t>
-      </w:r>
-      <w:proofErr w:type="spellEnd"/>
-      <w:proofErr w:type="gramEnd"/>
-      <w:r>
+        <w:t>var parseUrlencoded = bodyParser.urlencoded({ extended: false });</w:t>
+      </w:r>
+    </w:p>
+    <w:p>
+      <w:pPr>
         <w:rPr>
           <w:rStyle w:val="Code"/>
         </w:rPr>
-        <w:t xml:space="preserve"> </w:t>
-      </w:r>
-      <w:proofErr w:type="spellStart"/>
+      </w:pPr>
       <w:r>
         <w:rPr>
           <w:rStyle w:val="Code"/>
         </w:rPr>
-        <w:t>bodyParser</w:t>
-      </w:r>
-      <w:proofErr w:type="spellEnd"/>
-      <w:r>
+        <w:t>// In memory store for the cities in our application</w:t>
+      </w:r>
+    </w:p>
+    <w:p>
+      <w:pPr>
         <w:rPr>
           <w:rStyle w:val="Code"/>
         </w:rPr>
-        <w:t xml:space="preserve"> = require('body-parser');</w:t>
-      </w:r>
-    </w:p>
-    <w:p>
-      <w:pPr>
+      </w:pPr>
+      <w:r>
         <w:rPr>
           <w:rStyle w:val="Code"/>
         </w:rPr>
-      </w:pPr>
-      <w:proofErr w:type="spellStart"/>
-      <w:proofErr w:type="gramStart"/>
-      <w:r>
+        <w:t>var cities = {};</w:t>
+      </w:r>
+    </w:p>
+    <w:p>
+      <w:pPr>
         <w:rPr>
           <w:rStyle w:val="Code"/>
         </w:rPr>
-        <w:t>var</w:t>
-      </w:r>
-      <w:proofErr w:type="spellEnd"/>
-      <w:proofErr w:type="gramEnd"/>
-      <w:r>
+      </w:pPr>
+    </w:p>
+    <w:p>
+      <w:pPr>
         <w:rPr>
           <w:rStyle w:val="Code"/>
         </w:rPr>
-        <w:t xml:space="preserve"> </w:t>
-      </w:r>
-      <w:proofErr w:type="spellStart"/>
+      </w:pPr>
       <w:r>
         <w:rPr>
           <w:rStyle w:val="Code"/>
         </w:rPr>
-        <w:t>parseUrlencoded</w:t>
-      </w:r>
-      <w:proofErr w:type="spellEnd"/>
-      <w:r>
+        <w:t>app.route('/cities')</w:t>
+      </w:r>
+    </w:p>
+    <w:p>
+      <w:pPr>
         <w:rPr>
           <w:rStyle w:val="Code"/>
         </w:rPr>
-        <w:t xml:space="preserve"> = </w:t>
-      </w:r>
-      <w:proofErr w:type="spellStart"/>
+      </w:pPr>
       <w:r>
         <w:rPr>
           <w:rStyle w:val="Code"/>
         </w:rPr>
-        <w:t>bodyParser.urlencoded</w:t>
-      </w:r>
-      <w:proofErr w:type="spellEnd"/>
-      <w:r>
+        <w:t xml:space="preserve">  .get(function (request, response) {</w:t>
+      </w:r>
+    </w:p>
+    <w:p>
+      <w:pPr>
         <w:rPr>
           <w:rStyle w:val="Code"/>
         </w:rPr>
-        <w:t>({ extended: false });</w:t>
-      </w:r>
-    </w:p>
-    <w:p>
-      <w:pPr>
+      </w:pPr>
+      <w:r>
         <w:rPr>
           <w:rStyle w:val="Code"/>
         </w:rPr>
-      </w:pPr>
-      <w:r>
+        <w:t xml:space="preserve">    if(request.query.search) {</w:t>
+      </w:r>
+    </w:p>
+    <w:p>
+      <w:pPr>
         <w:rPr>
           <w:rStyle w:val="Code"/>
         </w:rPr>
-        <w:t>// In memory store for the cities in our application</w:t>
-      </w:r>
-    </w:p>
-    <w:p>
-      <w:pPr>
+      </w:pPr>
+      <w:r>
         <w:rPr>
           <w:rStyle w:val="Code"/>
         </w:rPr>
-      </w:pPr>
-      <w:proofErr w:type="spellStart"/>
-      <w:proofErr w:type="gramStart"/>
-      <w:r>
+        <w:t xml:space="preserve">      response.json(citySearch(request.query.search));</w:t>
+      </w:r>
+    </w:p>
+    <w:p>
+      <w:pPr>
         <w:rPr>
           <w:rStyle w:val="Code"/>
         </w:rPr>
-        <w:t>var</w:t>
-      </w:r>
-      <w:proofErr w:type="spellEnd"/>
-      <w:proofErr w:type="gramEnd"/>
+      </w:pPr>
       <w:r>
         <w:rPr>
           <w:rStyle w:val="Code"/>
         </w:rPr>
-        <w:t xml:space="preserve"> cities = {};</w:t>
+        <w:t xml:space="preserve">    } else {</w:t>
       </w:r>
     </w:p>
     <w:p>
@@ -1777,28 +1322,24 @@
           <w:rStyle w:val="Code"/>
         </w:rPr>
       </w:pPr>
-    </w:p>
-    <w:p>
-      <w:pPr>
+      <w:r>
         <w:rPr>
           <w:rStyle w:val="Code"/>
         </w:rPr>
-      </w:pPr>
-      <w:proofErr w:type="spellStart"/>
-      <w:proofErr w:type="gramStart"/>
-      <w:r>
+        <w:t xml:space="preserve">      response.json(cities);</w:t>
+      </w:r>
+    </w:p>
+    <w:p>
+      <w:pPr>
         <w:rPr>
           <w:rStyle w:val="Code"/>
         </w:rPr>
-        <w:t>app.route</w:t>
-      </w:r>
-      <w:proofErr w:type="spellEnd"/>
-      <w:proofErr w:type="gramEnd"/>
+      </w:pPr>
       <w:r>
         <w:rPr>
           <w:rStyle w:val="Code"/>
         </w:rPr>
-        <w:t>('/cities')</w:t>
+        <w:t xml:space="preserve">    }</w:t>
       </w:r>
     </w:p>
     <w:p>
@@ -1811,21 +1352,20 @@
         <w:rPr>
           <w:rStyle w:val="Code"/>
         </w:rPr>
-        <w:t xml:space="preserve">  </w:t>
-      </w:r>
-      <w:proofErr w:type="gramStart"/>
-      <w:r>
+        <w:t xml:space="preserve">  })</w:t>
+      </w:r>
+    </w:p>
+    <w:p>
+      <w:pPr>
         <w:rPr>
           <w:rStyle w:val="Code"/>
         </w:rPr>
-        <w:t>.get</w:t>
-      </w:r>
-      <w:proofErr w:type="gramEnd"/>
+      </w:pPr>
       <w:r>
         <w:rPr>
           <w:rStyle w:val="Code"/>
         </w:rPr>
-        <w:t>(function (request, response) {</w:t>
+        <w:t xml:space="preserve">  .post(parseUrlencoded, function (request, response) {</w:t>
       </w:r>
     </w:p>
     <w:p>
@@ -1838,35 +1378,33 @@
         <w:rPr>
           <w:rStyle w:val="Code"/>
         </w:rPr>
-        <w:t xml:space="preserve">    </w:t>
-      </w:r>
-      <w:proofErr w:type="gramStart"/>
-      <w:r>
+        <w:t xml:space="preserve">    if(request.body.description.length &gt; 4) {</w:t>
+      </w:r>
+    </w:p>
+    <w:p>
+      <w:pPr>
         <w:rPr>
           <w:rStyle w:val="Code"/>
         </w:rPr>
-        <w:t>if</w:t>
-      </w:r>
-      <w:proofErr w:type="gramEnd"/>
+      </w:pPr>
       <w:r>
         <w:rPr>
           <w:rStyle w:val="Code"/>
         </w:rPr>
-        <w:t>(</w:t>
-      </w:r>
-      <w:proofErr w:type="spellStart"/>
-      <w:r>
+        <w:t xml:space="preserve">      var city = createCity(request.body.name, request.body.description);</w:t>
+      </w:r>
+    </w:p>
+    <w:p>
+      <w:pPr>
         <w:rPr>
           <w:rStyle w:val="Code"/>
         </w:rPr>
-        <w:t>request.query.search</w:t>
-      </w:r>
-      <w:proofErr w:type="spellEnd"/>
+      </w:pPr>
       <w:r>
         <w:rPr>
           <w:rStyle w:val="Code"/>
         </w:rPr>
-        <w:t>) {</w:t>
+        <w:t xml:space="preserve">      response.status(201).json(city);</w:t>
       </w:r>
     </w:p>
     <w:p>
@@ -1879,51 +1417,46 @@
         <w:rPr>
           <w:rStyle w:val="Code"/>
         </w:rPr>
-        <w:t xml:space="preserve">      </w:t>
-      </w:r>
-      <w:proofErr w:type="spellStart"/>
-      <w:proofErr w:type="gramStart"/>
-      <w:r>
+        <w:t xml:space="preserve">    } else {</w:t>
+      </w:r>
+    </w:p>
+    <w:p>
+      <w:pPr>
         <w:rPr>
           <w:rStyle w:val="Code"/>
         </w:rPr>
-        <w:t>response.json</w:t>
-      </w:r>
-      <w:proofErr w:type="spellEnd"/>
-      <w:proofErr w:type="gramEnd"/>
+      </w:pPr>
       <w:r>
         <w:rPr>
           <w:rStyle w:val="Code"/>
         </w:rPr>
-        <w:t>(</w:t>
-      </w:r>
-      <w:proofErr w:type="spellStart"/>
-      <w:r>
+        <w:t xml:space="preserve">      response.status(400).json('Invalid City');</w:t>
+      </w:r>
+    </w:p>
+    <w:p>
+      <w:pPr>
         <w:rPr>
           <w:rStyle w:val="Code"/>
         </w:rPr>
-        <w:t>citySearch</w:t>
-      </w:r>
-      <w:proofErr w:type="spellEnd"/>
+      </w:pPr>
       <w:r>
         <w:rPr>
           <w:rStyle w:val="Code"/>
         </w:rPr>
-        <w:t>(</w:t>
-      </w:r>
-      <w:proofErr w:type="spellStart"/>
-      <w:r>
+        <w:t xml:space="preserve">    }</w:t>
+      </w:r>
+    </w:p>
+    <w:p>
+      <w:pPr>
         <w:rPr>
           <w:rStyle w:val="Code"/>
         </w:rPr>
-        <w:t>request.query.search</w:t>
-      </w:r>
-      <w:proofErr w:type="spellEnd"/>
+      </w:pPr>
       <w:r>
         <w:rPr>
           <w:rStyle w:val="Code"/>
         </w:rPr>
-        <w:t>));</w:t>
+        <w:t xml:space="preserve">  });</w:t>
       </w:r>
     </w:p>
     <w:p>
@@ -1932,67 +1465,108 @@
           <w:rStyle w:val="Code"/>
         </w:rPr>
       </w:pPr>
-      <w:r>
+    </w:p>
+    <w:p>
+      <w:pPr>
         <w:rPr>
           <w:rStyle w:val="Code"/>
         </w:rPr>
-        <w:t xml:space="preserve">    } </w:t>
-      </w:r>
-      <w:proofErr w:type="gramStart"/>
+      </w:pPr>
       <w:r>
         <w:rPr>
           <w:rStyle w:val="Code"/>
         </w:rPr>
-        <w:t>else</w:t>
-      </w:r>
-      <w:proofErr w:type="gramEnd"/>
-      <w:r>
+        <w:t>app.route('/cities/:name')</w:t>
+      </w:r>
+    </w:p>
+    <w:p>
+      <w:pPr>
         <w:rPr>
           <w:rStyle w:val="Code"/>
         </w:rPr>
-        <w:t xml:space="preserve"> {</w:t>
-      </w:r>
-    </w:p>
-    <w:p>
-      <w:pPr>
+      </w:pPr>
+      <w:r>
         <w:rPr>
           <w:rStyle w:val="Code"/>
         </w:rPr>
-      </w:pPr>
-      <w:r>
+        <w:t xml:space="preserve">  .get(function (request, response) {</w:t>
+      </w:r>
+    </w:p>
+    <w:p>
+      <w:pPr>
         <w:rPr>
           <w:rStyle w:val="Code"/>
         </w:rPr>
-        <w:lastRenderedPageBreak/>
-        <w:t xml:space="preserve">      </w:t>
-      </w:r>
-      <w:proofErr w:type="spellStart"/>
-      <w:proofErr w:type="gramStart"/>
+      </w:pPr>
       <w:r>
         <w:rPr>
           <w:rStyle w:val="Code"/>
         </w:rPr>
-        <w:t>response.json</w:t>
-      </w:r>
-      <w:proofErr w:type="spellEnd"/>
-      <w:proofErr w:type="gramEnd"/>
-      <w:r>
+        <w:t xml:space="preserve">    var cityInfo = cities[request.cityName];</w:t>
+      </w:r>
+    </w:p>
+    <w:p>
+      <w:pPr>
         <w:rPr>
           <w:rStyle w:val="Code"/>
         </w:rPr>
-        <w:t>(cities);</w:t>
-      </w:r>
-    </w:p>
-    <w:p>
-      <w:pPr>
+      </w:pPr>
+      <w:r>
         <w:rPr>
           <w:rStyle w:val="Code"/>
         </w:rPr>
-      </w:pPr>
-      <w:r>
+        <w:t xml:space="preserve">    if(cityInfo) {</w:t>
+      </w:r>
+    </w:p>
+    <w:p>
+      <w:pPr>
         <w:rPr>
           <w:rStyle w:val="Code"/>
         </w:rPr>
+      </w:pPr>
+      <w:r>
+        <w:rPr>
+          <w:rStyle w:val="Code"/>
+        </w:rPr>
+        <w:t xml:space="preserve">      response.json(cityInfo);</w:t>
+      </w:r>
+    </w:p>
+    <w:p>
+      <w:pPr>
+        <w:rPr>
+          <w:rStyle w:val="Code"/>
+        </w:rPr>
+      </w:pPr>
+      <w:r>
+        <w:rPr>
+          <w:rStyle w:val="Code"/>
+        </w:rPr>
+        <w:t xml:space="preserve">    } else {</w:t>
+      </w:r>
+    </w:p>
+    <w:p>
+      <w:pPr>
+        <w:rPr>
+          <w:rStyle w:val="Code"/>
+        </w:rPr>
+      </w:pPr>
+      <w:r>
+        <w:rPr>
+          <w:rStyle w:val="Code"/>
+        </w:rPr>
+        <w:t xml:space="preserve">      response.status(404).json('City not found');</w:t>
+      </w:r>
+    </w:p>
+    <w:p>
+      <w:pPr>
+        <w:rPr>
+          <w:rStyle w:val="Code"/>
+        </w:rPr>
+      </w:pPr>
+      <w:r>
+        <w:rPr>
+          <w:rStyle w:val="Code"/>
+        </w:rPr>
         <w:t xml:space="preserve">    }</w:t>
       </w:r>
     </w:p>
@@ -2019,35 +1593,33 @@
         <w:rPr>
           <w:rStyle w:val="Code"/>
         </w:rPr>
-        <w:t xml:space="preserve">  </w:t>
-      </w:r>
-      <w:proofErr w:type="gramStart"/>
-      <w:r>
+        <w:t xml:space="preserve">  .delete(function (request, response) {</w:t>
+      </w:r>
+    </w:p>
+    <w:p>
+      <w:pPr>
         <w:rPr>
           <w:rStyle w:val="Code"/>
         </w:rPr>
-        <w:t>.post</w:t>
-      </w:r>
-      <w:proofErr w:type="gramEnd"/>
+      </w:pPr>
       <w:r>
         <w:rPr>
           <w:rStyle w:val="Code"/>
         </w:rPr>
-        <w:t>(</w:t>
-      </w:r>
-      <w:proofErr w:type="spellStart"/>
-      <w:r>
+        <w:t xml:space="preserve">    if(cities[request.cityName]) {</w:t>
+      </w:r>
+    </w:p>
+    <w:p>
+      <w:pPr>
         <w:rPr>
           <w:rStyle w:val="Code"/>
         </w:rPr>
-        <w:t>parseUrlencoded</w:t>
-      </w:r>
-      <w:proofErr w:type="spellEnd"/>
+      </w:pPr>
       <w:r>
         <w:rPr>
           <w:rStyle w:val="Code"/>
         </w:rPr>
-        <w:t>, function (request, response) {</w:t>
+        <w:t xml:space="preserve">      delete cities[request.cityName];</w:t>
       </w:r>
     </w:p>
     <w:p>
@@ -2060,35 +1632,33 @@
         <w:rPr>
           <w:rStyle w:val="Code"/>
         </w:rPr>
-        <w:t xml:space="preserve">    </w:t>
-      </w:r>
-      <w:proofErr w:type="gramStart"/>
-      <w:r>
+        <w:t xml:space="preserve">      response.sendStatus(200);</w:t>
+      </w:r>
+    </w:p>
+    <w:p>
+      <w:pPr>
         <w:rPr>
           <w:rStyle w:val="Code"/>
         </w:rPr>
-        <w:t>if</w:t>
-      </w:r>
-      <w:proofErr w:type="gramEnd"/>
+      </w:pPr>
       <w:r>
         <w:rPr>
           <w:rStyle w:val="Code"/>
         </w:rPr>
-        <w:t>(</w:t>
-      </w:r>
-      <w:proofErr w:type="spellStart"/>
-      <w:r>
+        <w:t xml:space="preserve">    } else {</w:t>
+      </w:r>
+    </w:p>
+    <w:p>
+      <w:pPr>
         <w:rPr>
           <w:rStyle w:val="Code"/>
         </w:rPr>
-        <w:t>request.body.description.length</w:t>
-      </w:r>
-      <w:proofErr w:type="spellEnd"/>
+      </w:pPr>
       <w:r>
         <w:rPr>
           <w:rStyle w:val="Code"/>
         </w:rPr>
-        <w:t xml:space="preserve"> &gt; 4) {</w:t>
+        <w:t xml:space="preserve">      response.sendStatus(404);</w:t>
       </w:r>
     </w:p>
     <w:p>
@@ -2101,856 +1671,112 @@
         <w:rPr>
           <w:rStyle w:val="Code"/>
         </w:rPr>
-        <w:t xml:space="preserve">      </w:t>
-      </w:r>
-      <w:proofErr w:type="spellStart"/>
-      <w:proofErr w:type="gramStart"/>
-      <w:r>
+        <w:t xml:space="preserve">    }</w:t>
+      </w:r>
+    </w:p>
+    <w:p>
+      <w:pPr>
         <w:rPr>
           <w:rStyle w:val="Code"/>
         </w:rPr>
-        <w:t>var</w:t>
-      </w:r>
-      <w:proofErr w:type="spellEnd"/>
-      <w:proofErr w:type="gramEnd"/>
+      </w:pPr>
       <w:r>
         <w:rPr>
           <w:rStyle w:val="Code"/>
         </w:rPr>
-        <w:t xml:space="preserve"> city = </w:t>
-      </w:r>
-      <w:proofErr w:type="spellStart"/>
-      <w:r>
+        <w:t xml:space="preserve">  });</w:t>
+      </w:r>
+    </w:p>
+    <w:p>
+      <w:pPr>
         <w:rPr>
           <w:rStyle w:val="Code"/>
         </w:rPr>
-        <w:t>createCity</w:t>
-      </w:r>
-      <w:proofErr w:type="spellEnd"/>
-      <w:r>
+      </w:pPr>
+    </w:p>
+    <w:p>
+      <w:pPr>
         <w:rPr>
           <w:rStyle w:val="Code"/>
         </w:rPr>
-        <w:t xml:space="preserve">(request.body.name, </w:t>
-      </w:r>
-      <w:proofErr w:type="spellStart"/>
+      </w:pPr>
       <w:r>
         <w:rPr>
           <w:rStyle w:val="Code"/>
         </w:rPr>
-        <w:t>request.body.description</w:t>
-      </w:r>
-      <w:proofErr w:type="spellEnd"/>
-      <w:r>
+        <w:t xml:space="preserve">  // Adds a new city to the in memory store</w:t>
+      </w:r>
+    </w:p>
+    <w:p>
+      <w:pPr>
         <w:rPr>
           <w:rStyle w:val="Code"/>
         </w:rPr>
-        <w:t>);</w:t>
-      </w:r>
-    </w:p>
-    <w:p>
-      <w:pPr>
+      </w:pPr>
+      <w:r>
         <w:rPr>
           <w:rStyle w:val="Code"/>
         </w:rPr>
-      </w:pPr>
-      <w:r>
+        <w:t>function createCity(name, description) {</w:t>
+      </w:r>
+    </w:p>
+    <w:p>
+      <w:pPr>
         <w:rPr>
           <w:rStyle w:val="Code"/>
         </w:rPr>
-        <w:t xml:space="preserve">      </w:t>
-      </w:r>
-      <w:proofErr w:type="spellStart"/>
-      <w:proofErr w:type="gramStart"/>
+      </w:pPr>
       <w:r>
         <w:rPr>
           <w:rStyle w:val="Code"/>
         </w:rPr>
-        <w:t>response.status</w:t>
-      </w:r>
-      <w:proofErr w:type="spellEnd"/>
-      <w:proofErr w:type="gramEnd"/>
-      <w:r>
+        <w:t xml:space="preserve">  cities[name] = description;</w:t>
+      </w:r>
+    </w:p>
+    <w:p>
+      <w:pPr>
         <w:rPr>
           <w:rStyle w:val="Code"/>
         </w:rPr>
-        <w:t>(201).</w:t>
-      </w:r>
-      <w:proofErr w:type="spellStart"/>
+      </w:pPr>
       <w:r>
         <w:rPr>
           <w:rStyle w:val="Code"/>
         </w:rPr>
-        <w:t>json</w:t>
-      </w:r>
-      <w:proofErr w:type="spellEnd"/>
-      <w:r>
+        <w:t xml:space="preserve">  return name;</w:t>
+      </w:r>
+    </w:p>
+    <w:p>
+      <w:pPr>
         <w:rPr>
           <w:rStyle w:val="Code"/>
         </w:rPr>
-        <w:t>(city);</w:t>
-      </w:r>
-    </w:p>
-    <w:p>
-      <w:pPr>
+      </w:pPr>
+      <w:r>
         <w:rPr>
           <w:rStyle w:val="Code"/>
         </w:rPr>
-      </w:pPr>
-      <w:r>
+        <w:t>}</w:t>
+      </w:r>
+    </w:p>
+    <w:p>
+      <w:pPr>
         <w:rPr>
           <w:rStyle w:val="Code"/>
         </w:rPr>
-        <w:t xml:space="preserve">    } </w:t>
-      </w:r>
-      <w:proofErr w:type="gramStart"/>
-      <w:r>
+      </w:pPr>
+    </w:p>
+    <w:p>
+      <w:pPr>
         <w:rPr>
           <w:rStyle w:val="Code"/>
         </w:rPr>
-        <w:t>else</w:t>
-      </w:r>
-      <w:proofErr w:type="gramEnd"/>
+      </w:pPr>
       <w:r>
         <w:rPr>
           <w:rStyle w:val="Code"/>
         </w:rPr>
-        <w:t xml:space="preserve"> {</w:t>
-      </w:r>
-    </w:p>
-    <w:p>
-      <w:pPr>
-        <w:rPr>
-          <w:rStyle w:val="Code"/>
-        </w:rPr>
-      </w:pPr>
-      <w:r>
-        <w:rPr>
-          <w:rStyle w:val="Code"/>
-        </w:rPr>
-        <w:t xml:space="preserve">      </w:t>
-      </w:r>
-      <w:proofErr w:type="spellStart"/>
-      <w:proofErr w:type="gramStart"/>
-      <w:r>
-        <w:rPr>
-          <w:rStyle w:val="Code"/>
-        </w:rPr>
-        <w:t>response.status</w:t>
-      </w:r>
-      <w:proofErr w:type="spellEnd"/>
-      <w:proofErr w:type="gramEnd"/>
-      <w:r>
-        <w:rPr>
-          <w:rStyle w:val="Code"/>
-        </w:rPr>
-        <w:t>(400).</w:t>
-      </w:r>
-      <w:proofErr w:type="spellStart"/>
-      <w:r>
-        <w:rPr>
-          <w:rStyle w:val="Code"/>
-        </w:rPr>
-        <w:t>json</w:t>
-      </w:r>
-      <w:proofErr w:type="spellEnd"/>
-      <w:r>
-        <w:rPr>
-          <w:rStyle w:val="Code"/>
-        </w:rPr>
-        <w:t>('Invalid City');</w:t>
-      </w:r>
-    </w:p>
-    <w:p>
-      <w:pPr>
-        <w:rPr>
-          <w:rStyle w:val="Code"/>
-        </w:rPr>
-      </w:pPr>
-      <w:r>
-        <w:rPr>
-          <w:rStyle w:val="Code"/>
-        </w:rPr>
-        <w:t xml:space="preserve">    }</w:t>
-      </w:r>
-    </w:p>
-    <w:p>
-      <w:pPr>
-        <w:rPr>
-          <w:rStyle w:val="Code"/>
-        </w:rPr>
-      </w:pPr>
-      <w:r>
-        <w:rPr>
-          <w:rStyle w:val="Code"/>
-        </w:rPr>
-        <w:t xml:space="preserve">  });</w:t>
-      </w:r>
-    </w:p>
-    <w:p>
-      <w:pPr>
-        <w:rPr>
-          <w:rStyle w:val="Code"/>
-        </w:rPr>
-      </w:pPr>
-    </w:p>
-    <w:p>
-      <w:pPr>
-        <w:rPr>
-          <w:rStyle w:val="Code"/>
-        </w:rPr>
-      </w:pPr>
-      <w:proofErr w:type="spellStart"/>
-      <w:proofErr w:type="gramStart"/>
-      <w:r>
-        <w:rPr>
-          <w:rStyle w:val="Code"/>
-        </w:rPr>
-        <w:t>app.route</w:t>
-      </w:r>
-      <w:proofErr w:type="spellEnd"/>
-      <w:proofErr w:type="gramEnd"/>
-      <w:r>
-        <w:rPr>
-          <w:rStyle w:val="Code"/>
-        </w:rPr>
-        <w:t>('/cities/:name')</w:t>
-      </w:r>
-    </w:p>
-    <w:p>
-      <w:pPr>
-        <w:rPr>
-          <w:rStyle w:val="Code"/>
-        </w:rPr>
-      </w:pPr>
-      <w:r>
-        <w:rPr>
-          <w:rStyle w:val="Code"/>
-        </w:rPr>
-        <w:t xml:space="preserve">  </w:t>
-      </w:r>
-      <w:proofErr w:type="gramStart"/>
-      <w:r>
-        <w:rPr>
-          <w:rStyle w:val="Code"/>
-        </w:rPr>
-        <w:t>.get</w:t>
-      </w:r>
-      <w:proofErr w:type="gramEnd"/>
-      <w:r>
-        <w:rPr>
-          <w:rStyle w:val="Code"/>
-        </w:rPr>
-        <w:t>(function (request, response) {</w:t>
-      </w:r>
-    </w:p>
-    <w:p>
-      <w:pPr>
-        <w:rPr>
-          <w:rStyle w:val="Code"/>
-        </w:rPr>
-      </w:pPr>
-      <w:r>
-        <w:rPr>
-          <w:rStyle w:val="Code"/>
-        </w:rPr>
-        <w:t xml:space="preserve">    </w:t>
-      </w:r>
-      <w:proofErr w:type="spellStart"/>
-      <w:proofErr w:type="gramStart"/>
-      <w:r>
-        <w:rPr>
-          <w:rStyle w:val="Code"/>
-        </w:rPr>
-        <w:t>var</w:t>
-      </w:r>
-      <w:proofErr w:type="spellEnd"/>
-      <w:proofErr w:type="gramEnd"/>
-      <w:r>
-        <w:rPr>
-          <w:rStyle w:val="Code"/>
-        </w:rPr>
-        <w:t xml:space="preserve"> </w:t>
-      </w:r>
-      <w:proofErr w:type="spellStart"/>
-      <w:r>
-        <w:rPr>
-          <w:rStyle w:val="Code"/>
-        </w:rPr>
-        <w:t>cityInfo</w:t>
-      </w:r>
-      <w:proofErr w:type="spellEnd"/>
-      <w:r>
-        <w:rPr>
-          <w:rStyle w:val="Code"/>
-        </w:rPr>
-        <w:t xml:space="preserve"> = cities[</w:t>
-      </w:r>
-      <w:proofErr w:type="spellStart"/>
-      <w:r>
-        <w:rPr>
-          <w:rStyle w:val="Code"/>
-        </w:rPr>
-        <w:t>request.cityName</w:t>
-      </w:r>
-      <w:proofErr w:type="spellEnd"/>
-      <w:r>
-        <w:rPr>
-          <w:rStyle w:val="Code"/>
-        </w:rPr>
-        <w:t>];</w:t>
-      </w:r>
-    </w:p>
-    <w:p>
-      <w:pPr>
-        <w:rPr>
-          <w:rStyle w:val="Code"/>
-        </w:rPr>
-      </w:pPr>
-      <w:r>
-        <w:rPr>
-          <w:rStyle w:val="Code"/>
-        </w:rPr>
-        <w:t xml:space="preserve">    </w:t>
-      </w:r>
-      <w:proofErr w:type="gramStart"/>
-      <w:r>
-        <w:rPr>
-          <w:rStyle w:val="Code"/>
-        </w:rPr>
-        <w:t>if</w:t>
-      </w:r>
-      <w:proofErr w:type="gramEnd"/>
-      <w:r>
-        <w:rPr>
-          <w:rStyle w:val="Code"/>
-        </w:rPr>
-        <w:t>(</w:t>
-      </w:r>
-      <w:proofErr w:type="spellStart"/>
-      <w:r>
-        <w:rPr>
-          <w:rStyle w:val="Code"/>
-        </w:rPr>
-        <w:t>cityInfo</w:t>
-      </w:r>
-      <w:proofErr w:type="spellEnd"/>
-      <w:r>
-        <w:rPr>
-          <w:rStyle w:val="Code"/>
-        </w:rPr>
-        <w:t>) {</w:t>
-      </w:r>
-    </w:p>
-    <w:p>
-      <w:pPr>
-        <w:rPr>
-          <w:rStyle w:val="Code"/>
-        </w:rPr>
-      </w:pPr>
-      <w:r>
-        <w:rPr>
-          <w:rStyle w:val="Code"/>
-        </w:rPr>
-        <w:t xml:space="preserve">      </w:t>
-      </w:r>
-      <w:proofErr w:type="spellStart"/>
-      <w:proofErr w:type="gramStart"/>
-      <w:r>
-        <w:rPr>
-          <w:rStyle w:val="Code"/>
-        </w:rPr>
-        <w:t>response.json</w:t>
-      </w:r>
-      <w:proofErr w:type="spellEnd"/>
-      <w:proofErr w:type="gramEnd"/>
-      <w:r>
-        <w:rPr>
-          <w:rStyle w:val="Code"/>
-        </w:rPr>
-        <w:t>(</w:t>
-      </w:r>
-      <w:proofErr w:type="spellStart"/>
-      <w:r>
-        <w:rPr>
-          <w:rStyle w:val="Code"/>
-        </w:rPr>
-        <w:t>cityInfo</w:t>
-      </w:r>
-      <w:proofErr w:type="spellEnd"/>
-      <w:r>
-        <w:rPr>
-          <w:rStyle w:val="Code"/>
-        </w:rPr>
-        <w:t>);</w:t>
-      </w:r>
-    </w:p>
-    <w:p>
-      <w:pPr>
-        <w:rPr>
-          <w:rStyle w:val="Code"/>
-        </w:rPr>
-      </w:pPr>
-      <w:r>
-        <w:rPr>
-          <w:rStyle w:val="Code"/>
-        </w:rPr>
-        <w:t xml:space="preserve">    } </w:t>
-      </w:r>
-      <w:proofErr w:type="gramStart"/>
-      <w:r>
-        <w:rPr>
-          <w:rStyle w:val="Code"/>
-        </w:rPr>
-        <w:t>else</w:t>
-      </w:r>
-      <w:proofErr w:type="gramEnd"/>
-      <w:r>
-        <w:rPr>
-          <w:rStyle w:val="Code"/>
-        </w:rPr>
-        <w:t xml:space="preserve"> {</w:t>
-      </w:r>
-    </w:p>
-    <w:p>
-      <w:pPr>
-        <w:rPr>
-          <w:rStyle w:val="Code"/>
-        </w:rPr>
-      </w:pPr>
-      <w:r>
-        <w:rPr>
-          <w:rStyle w:val="Code"/>
-        </w:rPr>
-        <w:t xml:space="preserve">      </w:t>
-      </w:r>
-      <w:proofErr w:type="spellStart"/>
-      <w:proofErr w:type="gramStart"/>
-      <w:r>
-        <w:rPr>
-          <w:rStyle w:val="Code"/>
-        </w:rPr>
-        <w:t>response.status</w:t>
-      </w:r>
-      <w:proofErr w:type="spellEnd"/>
-      <w:proofErr w:type="gramEnd"/>
-      <w:r>
-        <w:rPr>
-          <w:rStyle w:val="Code"/>
-        </w:rPr>
-        <w:t>(404).</w:t>
-      </w:r>
-      <w:proofErr w:type="spellStart"/>
-      <w:r>
-        <w:rPr>
-          <w:rStyle w:val="Code"/>
-        </w:rPr>
-        <w:t>json</w:t>
-      </w:r>
-      <w:proofErr w:type="spellEnd"/>
-      <w:r>
-        <w:rPr>
-          <w:rStyle w:val="Code"/>
-        </w:rPr>
-        <w:t>('City not found');</w:t>
-      </w:r>
-    </w:p>
-    <w:p>
-      <w:pPr>
-        <w:rPr>
-          <w:rStyle w:val="Code"/>
-        </w:rPr>
-      </w:pPr>
-      <w:r>
-        <w:rPr>
-          <w:rStyle w:val="Code"/>
-        </w:rPr>
-        <w:t xml:space="preserve">    }</w:t>
-      </w:r>
-    </w:p>
-    <w:p>
-      <w:pPr>
-        <w:rPr>
-          <w:rStyle w:val="Code"/>
-        </w:rPr>
-      </w:pPr>
-      <w:r>
-        <w:rPr>
-          <w:rStyle w:val="Code"/>
-        </w:rPr>
-        <w:t xml:space="preserve">  })</w:t>
-      </w:r>
-    </w:p>
-    <w:p>
-      <w:pPr>
-        <w:rPr>
-          <w:rStyle w:val="Code"/>
-        </w:rPr>
-      </w:pPr>
-      <w:r>
-        <w:rPr>
-          <w:rStyle w:val="Code"/>
-        </w:rPr>
-        <w:t xml:space="preserve">  </w:t>
-      </w:r>
-      <w:proofErr w:type="gramStart"/>
-      <w:r>
-        <w:rPr>
-          <w:rStyle w:val="Code"/>
-        </w:rPr>
-        <w:t>.delete</w:t>
-      </w:r>
-      <w:proofErr w:type="gramEnd"/>
-      <w:r>
-        <w:rPr>
-          <w:rStyle w:val="Code"/>
-        </w:rPr>
-        <w:t>(function (request, response) {</w:t>
-      </w:r>
-    </w:p>
-    <w:p>
-      <w:pPr>
-        <w:rPr>
-          <w:rStyle w:val="Code"/>
-        </w:rPr>
-      </w:pPr>
-      <w:r>
-        <w:rPr>
-          <w:rStyle w:val="Code"/>
-        </w:rPr>
-        <w:t xml:space="preserve">    </w:t>
-      </w:r>
-      <w:proofErr w:type="gramStart"/>
-      <w:r>
-        <w:rPr>
-          <w:rStyle w:val="Code"/>
-        </w:rPr>
-        <w:t>if</w:t>
-      </w:r>
-      <w:proofErr w:type="gramEnd"/>
-      <w:r>
-        <w:rPr>
-          <w:rStyle w:val="Code"/>
-        </w:rPr>
-        <w:t>(cities[</w:t>
-      </w:r>
-      <w:proofErr w:type="spellStart"/>
-      <w:r>
-        <w:rPr>
-          <w:rStyle w:val="Code"/>
-        </w:rPr>
-        <w:t>request.cityName</w:t>
-      </w:r>
-      <w:proofErr w:type="spellEnd"/>
-      <w:r>
-        <w:rPr>
-          <w:rStyle w:val="Code"/>
-        </w:rPr>
-        <w:t>]) {</w:t>
-      </w:r>
-    </w:p>
-    <w:p>
-      <w:pPr>
-        <w:rPr>
-          <w:rStyle w:val="Code"/>
-        </w:rPr>
-      </w:pPr>
-      <w:r>
-        <w:rPr>
-          <w:rStyle w:val="Code"/>
-        </w:rPr>
-        <w:t xml:space="preserve">      </w:t>
-      </w:r>
-      <w:proofErr w:type="gramStart"/>
-      <w:r>
-        <w:rPr>
-          <w:rStyle w:val="Code"/>
-        </w:rPr>
-        <w:t>delete</w:t>
-      </w:r>
-      <w:proofErr w:type="gramEnd"/>
-      <w:r>
-        <w:rPr>
-          <w:rStyle w:val="Code"/>
-        </w:rPr>
-        <w:t xml:space="preserve"> cities[</w:t>
-      </w:r>
-      <w:proofErr w:type="spellStart"/>
-      <w:r>
-        <w:rPr>
-          <w:rStyle w:val="Code"/>
-        </w:rPr>
-        <w:t>request.cityName</w:t>
-      </w:r>
-      <w:proofErr w:type="spellEnd"/>
-      <w:r>
-        <w:rPr>
-          <w:rStyle w:val="Code"/>
-        </w:rPr>
-        <w:t>];</w:t>
-      </w:r>
-    </w:p>
-    <w:p>
-      <w:pPr>
-        <w:rPr>
-          <w:rStyle w:val="Code"/>
-        </w:rPr>
-      </w:pPr>
-      <w:r>
-        <w:rPr>
-          <w:rStyle w:val="Code"/>
-        </w:rPr>
-        <w:t xml:space="preserve">      </w:t>
-      </w:r>
-      <w:proofErr w:type="spellStart"/>
-      <w:proofErr w:type="gramStart"/>
-      <w:r>
-        <w:rPr>
-          <w:rStyle w:val="Code"/>
-        </w:rPr>
-        <w:t>response.sendStatus</w:t>
-      </w:r>
-      <w:proofErr w:type="spellEnd"/>
-      <w:proofErr w:type="gramEnd"/>
-      <w:r>
-        <w:rPr>
-          <w:rStyle w:val="Code"/>
-        </w:rPr>
-        <w:t>(200);</w:t>
-      </w:r>
-    </w:p>
-    <w:p>
-      <w:pPr>
-        <w:rPr>
-          <w:rStyle w:val="Code"/>
-        </w:rPr>
-      </w:pPr>
-      <w:r>
-        <w:rPr>
-          <w:rStyle w:val="Code"/>
-        </w:rPr>
-        <w:t xml:space="preserve">    } </w:t>
-      </w:r>
-      <w:proofErr w:type="gramStart"/>
-      <w:r>
-        <w:rPr>
-          <w:rStyle w:val="Code"/>
-        </w:rPr>
-        <w:t>else</w:t>
-      </w:r>
-      <w:proofErr w:type="gramEnd"/>
-      <w:r>
-        <w:rPr>
-          <w:rStyle w:val="Code"/>
-        </w:rPr>
-        <w:t xml:space="preserve"> {</w:t>
-      </w:r>
-    </w:p>
-    <w:p>
-      <w:pPr>
-        <w:rPr>
-          <w:rStyle w:val="Code"/>
-        </w:rPr>
-      </w:pPr>
-      <w:r>
-        <w:rPr>
-          <w:rStyle w:val="Code"/>
-        </w:rPr>
-        <w:t xml:space="preserve">      </w:t>
-      </w:r>
-      <w:proofErr w:type="spellStart"/>
-      <w:proofErr w:type="gramStart"/>
-      <w:r>
-        <w:rPr>
-          <w:rStyle w:val="Code"/>
-        </w:rPr>
-        <w:t>response.sendStatus</w:t>
-      </w:r>
-      <w:proofErr w:type="spellEnd"/>
-      <w:proofErr w:type="gramEnd"/>
-      <w:r>
-        <w:rPr>
-          <w:rStyle w:val="Code"/>
-        </w:rPr>
-        <w:t>(404);</w:t>
-      </w:r>
-    </w:p>
-    <w:p>
-      <w:pPr>
-        <w:rPr>
-          <w:rStyle w:val="Code"/>
-        </w:rPr>
-      </w:pPr>
-      <w:r>
-        <w:rPr>
-          <w:rStyle w:val="Code"/>
-        </w:rPr>
-        <w:t xml:space="preserve">    }</w:t>
-      </w:r>
-    </w:p>
-    <w:p>
-      <w:pPr>
-        <w:rPr>
-          <w:rStyle w:val="Code"/>
-        </w:rPr>
-      </w:pPr>
-      <w:r>
-        <w:rPr>
-          <w:rStyle w:val="Code"/>
-        </w:rPr>
-        <w:t xml:space="preserve">  });</w:t>
-      </w:r>
-    </w:p>
-    <w:p>
-      <w:pPr>
-        <w:rPr>
-          <w:rStyle w:val="Code"/>
-        </w:rPr>
-      </w:pPr>
-    </w:p>
-    <w:p>
-      <w:pPr>
-        <w:rPr>
-          <w:rStyle w:val="Code"/>
-        </w:rPr>
-      </w:pPr>
-      <w:r>
-        <w:rPr>
-          <w:rStyle w:val="Code"/>
-        </w:rPr>
-        <w:t xml:space="preserve">  // Adds a new city to the in memory store</w:t>
-      </w:r>
-    </w:p>
-    <w:p>
-      <w:pPr>
-        <w:rPr>
-          <w:rStyle w:val="Code"/>
-        </w:rPr>
-      </w:pPr>
-      <w:proofErr w:type="gramStart"/>
-      <w:r>
-        <w:rPr>
-          <w:rStyle w:val="Code"/>
-        </w:rPr>
-        <w:t>function</w:t>
-      </w:r>
-      <w:proofErr w:type="gramEnd"/>
-      <w:r>
-        <w:rPr>
-          <w:rStyle w:val="Code"/>
-        </w:rPr>
-        <w:t xml:space="preserve"> </w:t>
-      </w:r>
-      <w:proofErr w:type="spellStart"/>
-      <w:r>
-        <w:rPr>
-          <w:rStyle w:val="Code"/>
-        </w:rPr>
-        <w:t>createCity</w:t>
-      </w:r>
-      <w:proofErr w:type="spellEnd"/>
-      <w:r>
-        <w:rPr>
-          <w:rStyle w:val="Code"/>
-        </w:rPr>
-        <w:t>(name, description) {</w:t>
-      </w:r>
-    </w:p>
-    <w:p>
-      <w:pPr>
-        <w:rPr>
-          <w:rStyle w:val="Code"/>
-        </w:rPr>
-      </w:pPr>
-      <w:r>
-        <w:rPr>
-          <w:rStyle w:val="Code"/>
-        </w:rPr>
-        <w:t xml:space="preserve">  </w:t>
-      </w:r>
-      <w:proofErr w:type="gramStart"/>
-      <w:r>
-        <w:rPr>
-          <w:rStyle w:val="Code"/>
-        </w:rPr>
-        <w:t>cities</w:t>
-      </w:r>
-      <w:proofErr w:type="gramEnd"/>
-      <w:r>
-        <w:rPr>
-          <w:rStyle w:val="Code"/>
-        </w:rPr>
-        <w:t>[name] = description;</w:t>
-      </w:r>
-    </w:p>
-    <w:p>
-      <w:pPr>
-        <w:rPr>
-          <w:rStyle w:val="Code"/>
-        </w:rPr>
-      </w:pPr>
-      <w:r>
-        <w:rPr>
-          <w:rStyle w:val="Code"/>
-        </w:rPr>
-        <w:t xml:space="preserve">  </w:t>
-      </w:r>
-      <w:proofErr w:type="gramStart"/>
-      <w:r>
-        <w:rPr>
-          <w:rStyle w:val="Code"/>
-        </w:rPr>
-        <w:t>return</w:t>
-      </w:r>
-      <w:proofErr w:type="gramEnd"/>
-      <w:r>
-        <w:rPr>
-          <w:rStyle w:val="Code"/>
-        </w:rPr>
-        <w:t xml:space="preserve"> name;</w:t>
-      </w:r>
-    </w:p>
-    <w:p>
-      <w:pPr>
-        <w:rPr>
-          <w:rStyle w:val="Code"/>
-        </w:rPr>
-      </w:pPr>
-      <w:r>
-        <w:rPr>
-          <w:rStyle w:val="Code"/>
-        </w:rPr>
-        <w:t>}</w:t>
-      </w:r>
-    </w:p>
-    <w:p>
-      <w:pPr>
-        <w:rPr>
-          <w:rStyle w:val="Code"/>
-        </w:rPr>
-      </w:pPr>
-    </w:p>
-    <w:p>
-      <w:pPr>
-        <w:rPr>
-          <w:rStyle w:val="Code"/>
-        </w:rPr>
-      </w:pPr>
-      <w:proofErr w:type="spellStart"/>
-      <w:proofErr w:type="gramStart"/>
-      <w:r>
-        <w:rPr>
-          <w:rStyle w:val="Code"/>
-        </w:rPr>
-        <w:t>app.listen</w:t>
-      </w:r>
-      <w:proofErr w:type="spellEnd"/>
-      <w:proofErr w:type="gramEnd"/>
-      <w:r>
-        <w:rPr>
-          <w:rStyle w:val="Code"/>
-        </w:rPr>
-        <w:t>(3000);</w:t>
+        <w:t>app.listen(3000);</w:t>
       </w:r>
     </w:p>
     <w:p>
@@ -2986,7 +1812,6 @@
         <w:pStyle w:val="NoteLevel2"/>
       </w:pPr>
       <w:r>
-        <w:lastRenderedPageBreak/>
         <w:t>It does not do one task at a time.</w:t>
       </w:r>
     </w:p>
@@ -3098,13 +1923,8 @@
       <w:pPr>
         <w:pStyle w:val="NoteLevel2"/>
       </w:pPr>
-      <w:proofErr w:type="spellStart"/>
-      <w:r>
-        <w:t>Javascript</w:t>
-      </w:r>
-      <w:proofErr w:type="spellEnd"/>
-      <w:r>
-        <w:t xml:space="preserve"> deals with this by using callbacks to ensure certain tasks are triggered following the execution of a function</w:t>
+      <w:r>
+        <w:t>Javascript deals with this by using callbacks to ensure certain tasks are triggered following the execution of a function</w:t>
       </w:r>
     </w:p>
     <w:p>
@@ -3155,14 +1975,12 @@
           <w:rStyle w:val="CodeBlack"/>
         </w:rPr>
       </w:pPr>
-      <w:proofErr w:type="gramStart"/>
       <w:r>
         <w:rPr>
           <w:rStyle w:val="CodeBlack"/>
         </w:rPr>
         <w:t>request</w:t>
       </w:r>
-      <w:proofErr w:type="gramEnd"/>
     </w:p>
     <w:p>
       <w:pPr>
@@ -3171,14 +1989,12 @@
           <w:rStyle w:val="CodeBlack"/>
         </w:rPr>
       </w:pPr>
-      <w:proofErr w:type="gramStart"/>
       <w:r>
         <w:rPr>
           <w:rStyle w:val="CodeBlack"/>
         </w:rPr>
         <w:t>connection</w:t>
       </w:r>
-      <w:proofErr w:type="gramEnd"/>
     </w:p>
     <w:p>
       <w:pPr>
@@ -3187,14 +2003,12 @@
           <w:rStyle w:val="CodeBlack"/>
         </w:rPr>
       </w:pPr>
-      <w:proofErr w:type="gramStart"/>
       <w:r>
         <w:rPr>
           <w:rStyle w:val="CodeBlack"/>
         </w:rPr>
         <w:t>close</w:t>
       </w:r>
-      <w:proofErr w:type="gramEnd"/>
     </w:p>
     <w:p>
       <w:pPr>
@@ -3216,7 +2030,6 @@
           <w:sz w:val="28"/>
           <w:szCs w:val="28"/>
         </w:rPr>
-        <w:lastRenderedPageBreak/>
         <w:drawing>
           <wp:inline distT="0" distB="0" distL="0" distR="0" wp14:anchorId="6AA03D93" wp14:editId="47DAED72">
             <wp:extent cx="5791200" cy="4711700"/>
@@ -3325,16 +2138,12 @@
         </w:numPr>
         <w:ind w:left="360" w:hanging="360"/>
       </w:pPr>
-      <w:proofErr w:type="spellStart"/>
-      <w:proofErr w:type="gramStart"/>
       <w:r>
         <w:rPr>
           <w:rStyle w:val="CodeBlack"/>
         </w:rPr>
         <w:t>setTimeout</w:t>
       </w:r>
-      <w:proofErr w:type="spellEnd"/>
-      <w:proofErr w:type="gramEnd"/>
       <w:r>
         <w:t xml:space="preserve"> is put on these requests that calls a function or executes a code snippet after a specified delay.</w:t>
       </w:r>
@@ -3360,7 +2169,6 @@
         <w:rPr>
           <w:noProof/>
         </w:rPr>
-        <w:lastRenderedPageBreak/>
         <w:drawing>
           <wp:inline distT="0" distB="0" distL="0" distR="0" wp14:anchorId="2A745E41" wp14:editId="591FB423">
             <wp:extent cx="5651500" cy="4076700"/>
@@ -3420,13 +2228,8 @@
         </w:numPr>
       </w:pPr>
       <w:r>
-        <w:t xml:space="preserve">Time line of requests, callback and </w:t>
-      </w:r>
-      <w:proofErr w:type="spellStart"/>
-      <w:r>
-        <w:t>setTimeouts</w:t>
-      </w:r>
-      <w:proofErr w:type="spellEnd"/>
+        <w:t>Time line of requests, callback and setTimeouts</w:t>
+      </w:r>
     </w:p>
     <w:p>
       <w:pPr>
@@ -3440,7 +2243,6 @@
         <w:rPr>
           <w:noProof/>
         </w:rPr>
-        <w:lastRenderedPageBreak/>
         <w:drawing>
           <wp:inline distT="0" distB="0" distL="0" distR="0" wp14:anchorId="2D69251A" wp14:editId="13BDA7D2">
             <wp:extent cx="5943600" cy="4025900"/>
@@ -3509,18 +2311,10 @@
         </w:numPr>
       </w:pPr>
       <w:r>
-        <w:t xml:space="preserve">This process has no blocking code being that all these functions are being executed together and are only governed by </w:t>
-      </w:r>
-      <w:proofErr w:type="gramStart"/>
-      <w:r>
-        <w:t>timeouts</w:t>
-      </w:r>
-      <w:r>
-        <w:t xml:space="preserve"> which</w:t>
-      </w:r>
-      <w:proofErr w:type="gramEnd"/>
-      <w:r>
-        <w:t xml:space="preserve"> we can set to a time we choose.</w:t>
+        <w:t>This process has no blocking code being that all these functions are being executed together and are only governed by timeouts</w:t>
+      </w:r>
+      <w:r>
+        <w:t xml:space="preserve"> which we can set to a time we choose.</w:t>
       </w:r>
     </w:p>
     <w:p>
@@ -3565,7 +2359,6 @@
         <w:rPr>
           <w:noProof/>
         </w:rPr>
-        <w:lastRenderedPageBreak/>
         <w:drawing>
           <wp:inline distT="0" distB="0" distL="0" distR="0" wp14:anchorId="51246553" wp14:editId="281AE888">
             <wp:extent cx="5943600" cy="4013200"/>
@@ -3732,7 +2525,6 @@
         <w:rPr>
           <w:noProof/>
         </w:rPr>
-        <w:lastRenderedPageBreak/>
         <w:drawing>
           <wp:inline distT="0" distB="0" distL="0" distR="0" wp14:anchorId="4980BC95" wp14:editId="7F52700F">
             <wp:extent cx="5943600" cy="2857500"/>
@@ -3966,8 +2758,56 @@
         </w:sectPr>
       </w:pPr>
     </w:p>
-    <w:p>
-      <w:r>
+    <w:p/>
+    <w:p>
+      <w:r>
+        <w:t>Express.js</w:t>
+      </w:r>
+    </w:p>
+    <w:p>
+      <w:r>
+        <w:t>Express Routers</w:t>
+      </w:r>
+    </w:p>
+    <w:p>
+      <w:r>
+        <w:t>Express CRUD</w:t>
+      </w:r>
+    </w:p>
+    <w:p/>
+    <w:p>
+      <w:r>
+        <w:t>Mongoose Schema</w:t>
+      </w:r>
+    </w:p>
+    <w:p>
+      <w:r>
+        <w:t>Mongoose Models</w:t>
+      </w:r>
+    </w:p>
+    <w:p>
+      <w:r>
+        <w:t>Postman</w:t>
+      </w:r>
+    </w:p>
+    <w:p/>
+    <w:p>
+      <w:pPr>
+        <w:rPr>
+          <w:b/>
+          <w:color w:val="FFFFFF" w:themeColor="background1"/>
+          <w:sz w:val="28"/>
+          <w:szCs w:val="28"/>
+        </w:rPr>
+      </w:pPr>
+      <w:r>
+        <w:rPr>
+          <w:b/>
+          <w:color w:val="FFFFFF" w:themeColor="background1"/>
+          <w:sz w:val="28"/>
+          <w:szCs w:val="28"/>
+          <w:highlight w:val="blue"/>
+        </w:rPr>
         <w:t>Express</w:t>
       </w:r>
     </w:p>
@@ -4116,23 +2956,7 @@
     </w:p>
     <w:p>
       <w:r>
-        <w:t xml:space="preserve">A router is an isolated instance of middleware and routes. Routers can be thought of as “mini” applications only capable of performing middleware and routing. Every express application has a </w:t>
-      </w:r>
-      <w:proofErr w:type="spellStart"/>
-      <w:r>
-        <w:t>builtin</w:t>
-      </w:r>
-      <w:proofErr w:type="spellEnd"/>
-      <w:r>
-        <w:t xml:space="preserve"> app router. Routers behave like middleware themselves and can be “</w:t>
-      </w:r>
-      <w:proofErr w:type="gramStart"/>
-      <w:r>
-        <w:t>.use</w:t>
-      </w:r>
-      <w:proofErr w:type="gramEnd"/>
-      <w:r>
-        <w:t>()’d” by the app or in other routers</w:t>
+        <w:t>A router is an isolated instance of middleware and routes. Routers can be thought of as “mini” applications only capable of performing middleware and routing. Every express application has a builtin app router. Routers behave like middleware themselves and can be “.use()’d” by the app or in other routers</w:t>
       </w:r>
     </w:p>
     <w:p/>
@@ -4206,6 +3030,7 @@
     </w:p>
     <w:p>
       <w:r>
+        <w:lastRenderedPageBreak/>
         <w:t>Here we are creating a route for ‘/’ to return a JSON object with message set to a constant string.</w:t>
       </w:r>
     </w:p>
@@ -4292,32 +3117,11 @@
         <w:t>R</w:t>
       </w:r>
       <w:r>
-        <w:t>egister our previously defined routes with the application using the prefix ‘/</w:t>
-      </w:r>
-      <w:proofErr w:type="spellStart"/>
-      <w:proofErr w:type="gramStart"/>
-      <w:r>
-        <w:t>api</w:t>
-      </w:r>
-      <w:proofErr w:type="spellEnd"/>
-      <w:proofErr w:type="gramEnd"/>
-      <w:r>
-        <w:t>’. This means that all defined routes will be prefixed with ‘/</w:t>
-      </w:r>
-      <w:proofErr w:type="spellStart"/>
-      <w:proofErr w:type="gramStart"/>
-      <w:r>
-        <w:t>api</w:t>
-      </w:r>
-      <w:proofErr w:type="spellEnd"/>
-      <w:proofErr w:type="gramEnd"/>
-      <w:r>
-        <w:t>’.</w:t>
+        <w:t>egister our previously defined routes with the application using the prefix ‘/api’. This means that all defined routes will be prefixed with ‘/api’.</w:t>
       </w:r>
     </w:p>
     <w:p/>
     <w:p>
-      <w:proofErr w:type="gramStart"/>
       <w:r>
         <w:t>C</w:t>
       </w:r>
@@ -4336,7 +3140,6 @@
         </w:rPr>
         <w:t>listen</w:t>
       </w:r>
-      <w:proofErr w:type="gramEnd"/>
       <w:r>
         <w:t> on our</w:t>
       </w:r>
@@ -4435,14 +3238,12 @@
           <w:b/>
         </w:rPr>
       </w:pPr>
-      <w:proofErr w:type="spellStart"/>
       <w:r>
         <w:rPr>
           <w:b/>
         </w:rPr>
         <w:t>Nodemon</w:t>
       </w:r>
-      <w:proofErr w:type="spellEnd"/>
     </w:p>
     <w:p>
       <w:pPr>
@@ -4472,72 +3273,36 @@
           <w:rStyle w:val="bash"/>
           <w:highlight w:val="black"/>
         </w:rPr>
-        <w:t xml:space="preserve">$ </w:t>
-      </w:r>
-      <w:proofErr w:type="spellStart"/>
-      <w:proofErr w:type="gramStart"/>
+        <w:t>$ npm install -g nodemon</w:t>
+      </w:r>
+    </w:p>
+    <w:p/>
+    <w:p>
+      <w:pPr>
+        <w:pStyle w:val="NoteLevel2"/>
+      </w:pPr>
+      <w:r>
+        <w:t>I</w:t>
+      </w:r>
+      <w:r>
+        <w:t>nstead of using </w:t>
+      </w:r>
       <w:r>
         <w:rPr>
           <w:rStyle w:val="bash"/>
           <w:highlight w:val="black"/>
         </w:rPr>
-        <w:t>npm</w:t>
-      </w:r>
-      <w:proofErr w:type="spellEnd"/>
-      <w:proofErr w:type="gramEnd"/>
+        <w:t>node server.js</w:t>
+      </w:r>
+      <w:r>
+        <w:t> to run your application, you can use </w:t>
+      </w:r>
       <w:r>
         <w:rPr>
           <w:rStyle w:val="bash"/>
           <w:highlight w:val="black"/>
         </w:rPr>
-        <w:t xml:space="preserve"> install -g </w:t>
-      </w:r>
-      <w:proofErr w:type="spellStart"/>
-      <w:r>
-        <w:rPr>
-          <w:rStyle w:val="bash"/>
-          <w:highlight w:val="black"/>
-        </w:rPr>
-        <w:t>nodemon</w:t>
-      </w:r>
-      <w:proofErr w:type="spellEnd"/>
-    </w:p>
-    <w:p/>
-    <w:p>
-      <w:pPr>
-        <w:pStyle w:val="NoteLevel2"/>
-      </w:pPr>
-      <w:r>
-        <w:t>I</w:t>
-      </w:r>
-      <w:r>
-        <w:t>nstead of using </w:t>
-      </w:r>
-      <w:r>
-        <w:rPr>
-          <w:rStyle w:val="bash"/>
-          <w:highlight w:val="black"/>
-        </w:rPr>
-        <w:t>node server.js</w:t>
-      </w:r>
-      <w:r>
-        <w:t> to run your application, you can use </w:t>
-      </w:r>
-      <w:proofErr w:type="spellStart"/>
-      <w:r>
-        <w:rPr>
-          <w:rStyle w:val="bash"/>
-          <w:highlight w:val="black"/>
-        </w:rPr>
-        <w:t>nodemon</w:t>
-      </w:r>
-      <w:proofErr w:type="spellEnd"/>
-      <w:r>
-        <w:rPr>
-          <w:rStyle w:val="bash"/>
-          <w:highlight w:val="black"/>
-        </w:rPr>
-        <w:t xml:space="preserve"> server.js</w:t>
+        <w:t>nodemon server.js</w:t>
       </w:r>
       <w:r>
         <w:t>. It will watch for any changes in your application and automatically restart your server for you</w:t>
@@ -4555,13 +3320,8 @@
       </w:r>
     </w:p>
     <w:p>
-      <w:proofErr w:type="gramStart"/>
-      <w:r>
-        <w:t>a</w:t>
-      </w:r>
-      <w:proofErr w:type="gramEnd"/>
-      <w:r>
-        <w:t xml:space="preserve"> debugger interface for Node.js applications that uses the Blink Developer Tools</w:t>
+      <w:r>
+        <w:t>a debugger interface for Node.js applications that uses the Blink Developer Tools</w:t>
       </w:r>
     </w:p>
     <w:p>
@@ -4577,66 +3337,34 @@
           <w:rStyle w:val="bash"/>
           <w:highlight w:val="black"/>
         </w:rPr>
-        <w:t xml:space="preserve">$ </w:t>
-      </w:r>
-      <w:proofErr w:type="spellStart"/>
-      <w:proofErr w:type="gramStart"/>
-      <w:r>
+        <w:lastRenderedPageBreak/>
+        <w:t>$ npm install -g node-inspector</w:t>
+      </w:r>
+    </w:p>
+    <w:p>
+      <w:r>
+        <w:t>Once it is installed, you can run it using the following command. This will start the debugger and open your browser.</w:t>
+      </w:r>
+    </w:p>
+    <w:p>
+      <w:pPr>
+        <w:pStyle w:val="NoteLevel1"/>
+        <w:tabs>
+          <w:tab w:val="clear" w:pos="360"/>
+          <w:tab w:val="num" w:pos="0"/>
+        </w:tabs>
         <w:rPr>
           <w:rStyle w:val="bash"/>
           <w:highlight w:val="black"/>
         </w:rPr>
-        <w:t>npm</w:t>
-      </w:r>
-      <w:proofErr w:type="spellEnd"/>
-      <w:proofErr w:type="gramEnd"/>
+      </w:pPr>
       <w:r>
         <w:rPr>
           <w:rStyle w:val="bash"/>
           <w:highlight w:val="black"/>
         </w:rPr>
-        <w:t xml:space="preserve"> install -g node-inspector</w:t>
-      </w:r>
-    </w:p>
-    <w:p>
-      <w:r>
-        <w:t>Once it is installed, you can run it using the following command. This will start the debugger and open your browser.</w:t>
-      </w:r>
-    </w:p>
-    <w:p>
-      <w:pPr>
-        <w:pStyle w:val="NoteLevel1"/>
-        <w:tabs>
-          <w:tab w:val="clear" w:pos="360"/>
-          <w:tab w:val="num" w:pos="0"/>
-        </w:tabs>
-        <w:rPr>
-          <w:rStyle w:val="bash"/>
-          <w:highlight w:val="black"/>
-        </w:rPr>
-      </w:pPr>
-      <w:r>
-        <w:rPr>
-          <w:rStyle w:val="bash"/>
-          <w:highlight w:val="black"/>
-        </w:rPr>
-        <w:t xml:space="preserve">$ </w:t>
-      </w:r>
-      <w:proofErr w:type="gramStart"/>
-      <w:r>
-        <w:rPr>
-          <w:rStyle w:val="bash"/>
-          <w:highlight w:val="black"/>
-        </w:rPr>
-        <w:t>node</w:t>
-      </w:r>
-      <w:proofErr w:type="gramEnd"/>
-      <w:r>
-        <w:rPr>
-          <w:rStyle w:val="bash"/>
-          <w:highlight w:val="black"/>
-        </w:rPr>
-        <w:t>-debug server.js</w:t>
+        <w:lastRenderedPageBreak/>
+        <w:t>$ node-debug server.js</w:t>
       </w:r>
     </w:p>
     <w:p>
@@ -4790,20 +3518,16 @@
         <w:rPr>
           <w:b/>
         </w:rPr>
+        <w:lastRenderedPageBreak/>
         <w:t>Postman</w:t>
       </w:r>
     </w:p>
     <w:p>
-      <w:proofErr w:type="gramStart"/>
       <w:r>
         <w:t>A</w:t>
       </w:r>
       <w:r>
-        <w:t xml:space="preserve"> powerful HTTP client to help test web services easily and efficiently.</w:t>
-      </w:r>
-      <w:proofErr w:type="gramEnd"/>
-      <w:r>
-        <w:t xml:space="preserve"> It lets you craft simple as well as complex HTTP requests quickly. </w:t>
+        <w:t xml:space="preserve"> powerful HTTP client to help test web services easily and efficiently. It lets you craft simple as well as complex HTTP requests quickly. </w:t>
       </w:r>
     </w:p>
     <w:p>
@@ -4827,23 +3551,7 @@
         <w:t>E</w:t>
       </w:r>
       <w:r>
-        <w:t>nter our URL in the input field where it says, “Enter request URL here”. Type in ‘http://localhost</w:t>
-      </w:r>
-      <w:proofErr w:type="gramStart"/>
-      <w:r>
-        <w:t>:3000</w:t>
-      </w:r>
-      <w:proofErr w:type="gramEnd"/>
-      <w:r>
-        <w:t>/</w:t>
-      </w:r>
-      <w:proofErr w:type="spellStart"/>
-      <w:r>
-        <w:t>api</w:t>
-      </w:r>
-      <w:proofErr w:type="spellEnd"/>
-      <w:r>
-        <w:t>’ and press Send</w:t>
+        <w:t>nter our URL in the input field where it says, “Enter request URL here”. Type in ‘http://localhost:3000/api’ and press Send</w:t>
       </w:r>
     </w:p>
     <w:p>
@@ -4927,24 +3635,29 @@
           <w:numId w:val="0"/>
         </w:numPr>
         <w:ind w:left="360" w:hanging="360"/>
+      </w:pPr>
+    </w:p>
+    <w:p>
+      <w:pPr>
         <w:rPr>
           <w:b/>
+          <w:color w:val="FFFFFF" w:themeColor="background1"/>
+          <w:sz w:val="28"/>
+          <w:szCs w:val="28"/>
         </w:rPr>
       </w:pPr>
       <w:r>
         <w:rPr>
           <w:b/>
-        </w:rPr>
-        <w:t xml:space="preserve">Storage on Node with </w:t>
-      </w:r>
-      <w:proofErr w:type="spellStart"/>
-      <w:r>
-        <w:rPr>
-          <w:b/>
-        </w:rPr>
-        <w:t>MongoDB</w:t>
-      </w:r>
-      <w:proofErr w:type="spellEnd"/>
+          <w:color w:val="FFFFFF" w:themeColor="background1"/>
+          <w:sz w:val="28"/>
+          <w:szCs w:val="28"/>
+          <w:highlight w:val="blue"/>
+        </w:rPr>
+        <w:t>Mongoose</w:t>
+      </w:r>
+      <w:bookmarkStart w:id="2" w:name="_GoBack"/>
+      <w:bookmarkEnd w:id="2"/>
     </w:p>
     <w:p>
       <w:pPr>
@@ -4965,6 +3678,35 @@
         </w:numPr>
         <w:ind w:left="360" w:hanging="360"/>
         <w:rPr>
+          <w:b/>
+        </w:rPr>
+      </w:pPr>
+      <w:r>
+        <w:rPr>
+          <w:b/>
+        </w:rPr>
+        <w:t>Storage on Node with MongoDB</w:t>
+      </w:r>
+    </w:p>
+    <w:p>
+      <w:pPr>
+        <w:pStyle w:val="NoteLevel1"/>
+        <w:numPr>
+          <w:ilvl w:val="0"/>
+          <w:numId w:val="0"/>
+        </w:numPr>
+        <w:ind w:left="360" w:hanging="360"/>
+      </w:pPr>
+    </w:p>
+    <w:p>
+      <w:pPr>
+        <w:pStyle w:val="NoteLevel1"/>
+        <w:numPr>
+          <w:ilvl w:val="0"/>
+          <w:numId w:val="0"/>
+        </w:numPr>
+        <w:ind w:left="360" w:hanging="360"/>
+        <w:rPr>
           <w:rStyle w:val="bash"/>
         </w:rPr>
       </w:pPr>
@@ -4973,25 +3715,7 @@
           <w:rStyle w:val="bash"/>
           <w:highlight w:val="black"/>
         </w:rPr>
-        <w:t xml:space="preserve">$ </w:t>
-      </w:r>
-      <w:proofErr w:type="spellStart"/>
-      <w:proofErr w:type="gramStart"/>
-      <w:r>
-        <w:rPr>
-          <w:rStyle w:val="bash"/>
-          <w:highlight w:val="black"/>
-        </w:rPr>
-        <w:t>npm</w:t>
-      </w:r>
-      <w:proofErr w:type="spellEnd"/>
-      <w:proofErr w:type="gramEnd"/>
-      <w:r>
-        <w:rPr>
-          <w:rStyle w:val="bash"/>
-          <w:highlight w:val="black"/>
-        </w:rPr>
-        <w:t xml:space="preserve"> install mongoose --save</w:t>
+        <w:t>$ npm install mongoose --save</w:t>
       </w:r>
     </w:p>
     <w:p>
@@ -5150,23 +3874,7 @@
         </w:numPr>
       </w:pPr>
       <w:r>
-        <w:t xml:space="preserve">Created a Mongoose </w:t>
-      </w:r>
-      <w:proofErr w:type="gramStart"/>
-      <w:r>
-        <w:t>schema which</w:t>
-      </w:r>
-      <w:proofErr w:type="gramEnd"/>
-      <w:r>
-        <w:t xml:space="preserve"> maps to a </w:t>
-      </w:r>
-      <w:proofErr w:type="spellStart"/>
-      <w:r>
-        <w:t>MongoDB</w:t>
-      </w:r>
-      <w:proofErr w:type="spellEnd"/>
-      <w:r>
-        <w:t xml:space="preserve"> collection and defines the shape of the documents within that collection.</w:t>
+        <w:t>Created a Mongoose schema which maps to a MongoDB collection and defines the shape of the documents within that collection.</w:t>
       </w:r>
     </w:p>
     <w:p>
@@ -5210,6 +3918,7 @@
         <w:rPr>
           <w:noProof/>
         </w:rPr>
+        <w:lastRenderedPageBreak/>
         <w:drawing>
           <wp:inline distT="0" distB="0" distL="0" distR="0" wp14:anchorId="317AF893" wp14:editId="47FC6D38">
             <wp:extent cx="5943600" cy="749300"/>
@@ -5353,25 +4062,7 @@
           <w:rStyle w:val="bash"/>
           <w:highlight w:val="black"/>
         </w:rPr>
-        <w:t xml:space="preserve">$ </w:t>
-      </w:r>
-      <w:proofErr w:type="spellStart"/>
-      <w:proofErr w:type="gramStart"/>
-      <w:r>
-        <w:rPr>
-          <w:rStyle w:val="bash"/>
-          <w:highlight w:val="black"/>
-        </w:rPr>
-        <w:t>npm</w:t>
-      </w:r>
-      <w:proofErr w:type="spellEnd"/>
-      <w:proofErr w:type="gramEnd"/>
-      <w:r>
-        <w:rPr>
-          <w:rStyle w:val="bash"/>
-          <w:highlight w:val="black"/>
-        </w:rPr>
-        <w:t xml:space="preserve"> install body-parser --save</w:t>
+        <w:t>$ npm install body-parser --save</w:t>
       </w:r>
     </w:p>
     <w:p>
@@ -5558,6 +4249,7 @@
         <w:pStyle w:val="NoteLevel2"/>
       </w:pPr>
       <w:r>
+        <w:lastRenderedPageBreak/>
         <w:t>In this c</w:t>
       </w:r>
       <w:r>
@@ -5586,27 +4278,14 @@
         <w:t xml:space="preserve">Then </w:t>
       </w:r>
       <w:r>
-        <w:t xml:space="preserve">call save on the Beer </w:t>
-      </w:r>
-      <w:proofErr w:type="gramStart"/>
-      <w:r>
-        <w:t>model which</w:t>
-      </w:r>
-      <w:proofErr w:type="gramEnd"/>
-      <w:r>
-        <w:t xml:space="preserve"> is a Mongoose function that will save the model to the </w:t>
-      </w:r>
-      <w:proofErr w:type="spellStart"/>
-      <w:r>
-        <w:t>MongoDB</w:t>
-      </w:r>
-      <w:proofErr w:type="spellEnd"/>
-      <w:r>
-        <w:t xml:space="preserve"> database.</w:t>
-      </w:r>
-    </w:p>
-    <w:p>
-      <w:r>
+        <w:t>call save on the Beer model which is a Mongoose function that will save the model to the MongoDB database.</w:t>
+      </w:r>
+    </w:p>
+    <w:p>
+      <w:r>
+        <w:rPr>
+          <w:noProof/>
+        </w:rPr>
         <w:drawing>
           <wp:inline distT="0" distB="0" distL="0" distR="0" wp14:anchorId="0F34F10A" wp14:editId="64573C15">
             <wp:extent cx="5943600" cy="5067300"/>
@@ -5675,31 +4354,16 @@
         <w:rPr>
           <w:rStyle w:val="Code"/>
         </w:rPr>
-        <w:t>to x-www-form-</w:t>
-      </w:r>
-      <w:proofErr w:type="spellStart"/>
-      <w:r>
-        <w:rPr>
-          <w:rStyle w:val="Code"/>
-        </w:rPr>
-        <w:t>urlencoded</w:t>
-      </w:r>
-      <w:proofErr w:type="spellEnd"/>
+        <w:t>to x-www-form-urlencoded</w:t>
+      </w:r>
     </w:p>
     <w:p>
       <w:pPr>
         <w:pStyle w:val="NoteLevel3"/>
       </w:pPr>
       <w:r>
-        <w:t xml:space="preserve"> Enter in the </w:t>
-      </w:r>
-      <w:proofErr w:type="spellStart"/>
-      <w:r>
-        <w:t>url</w:t>
-      </w:r>
-      <w:proofErr w:type="spellEnd"/>
-      <w:r>
-        <w:t xml:space="preserve"> and 3 key value pairs</w:t>
+        <w:lastRenderedPageBreak/>
+        <w:t xml:space="preserve"> Enter in the url and 3 key value pairs</w:t>
       </w:r>
     </w:p>
     <w:p>
@@ -5826,15 +4490,7 @@
         <w:t>I</w:t>
       </w:r>
       <w:r>
-        <w:t xml:space="preserve">n this case we use the Mongoose Beer model to call find which will query the </w:t>
-      </w:r>
-      <w:proofErr w:type="spellStart"/>
-      <w:r>
-        <w:t>MongoDB</w:t>
-      </w:r>
-      <w:proofErr w:type="spellEnd"/>
-      <w:r>
-        <w:t xml:space="preserve"> database and return all our beer</w:t>
+        <w:t>n this case we use the Mongoose Beer model to call find which will query the MongoDB database and return all our beer</w:t>
       </w:r>
     </w:p>
     <w:p>
@@ -5850,6 +4506,7 @@
         <w:rPr>
           <w:noProof/>
         </w:rPr>
+        <w:lastRenderedPageBreak/>
         <w:drawing>
           <wp:inline distT="0" distB="0" distL="0" distR="0" wp14:anchorId="203932B9" wp14:editId="45F603B6">
             <wp:extent cx="5943600" cy="3048000"/>
@@ -6018,6 +4675,7 @@
         <w:rPr>
           <w:b/>
         </w:rPr>
+        <w:lastRenderedPageBreak/>
         <w:t>Get route for</w:t>
       </w:r>
       <w:r>
@@ -6029,31 +4687,7 @@
     </w:p>
     <w:p>
       <w:r>
-        <w:t>This new route contains the id of the beer we want /</w:t>
-      </w:r>
-      <w:proofErr w:type="spellStart"/>
-      <w:r>
-        <w:t>api</w:t>
-      </w:r>
-      <w:proofErr w:type="spellEnd"/>
-      <w:r>
-        <w:t>/beers/</w:t>
-      </w:r>
-      <w:proofErr w:type="gramStart"/>
-      <w:r>
-        <w:t>:</w:t>
-      </w:r>
-      <w:proofErr w:type="spellStart"/>
-      <w:r>
-        <w:t>beer</w:t>
-      </w:r>
-      <w:proofErr w:type="gramEnd"/>
-      <w:r>
-        <w:t>_id</w:t>
-      </w:r>
-      <w:proofErr w:type="spellEnd"/>
-      <w:r>
-        <w:t>'</w:t>
+        <w:t>This new route contains the id of the beer we want /api/beers/:beer_id'</w:t>
       </w:r>
     </w:p>
     <w:p>
@@ -6074,39 +4708,21 @@
       <w:r>
         <w:t>We end up using the Mongoose Beer model function </w:t>
       </w:r>
-      <w:proofErr w:type="spellStart"/>
-      <w:proofErr w:type="gramStart"/>
       <w:r>
         <w:rPr>
           <w:rStyle w:val="Code"/>
         </w:rPr>
-        <w:t>findById</w:t>
-      </w:r>
-      <w:proofErr w:type="spellEnd"/>
+        <w:t>findById()</w:t>
+      </w:r>
+      <w:r>
+        <w:t> and pass in the </w:t>
+      </w:r>
       <w:r>
         <w:rPr>
           <w:rStyle w:val="Code"/>
         </w:rPr>
-        <w:t>(</w:t>
-      </w:r>
-      <w:proofErr w:type="gramEnd"/>
-      <w:r>
-        <w:rPr>
-          <w:rStyle w:val="Code"/>
-        </w:rPr>
-        <w:t>)</w:t>
-      </w:r>
-      <w:r>
-        <w:t> and pass in the </w:t>
-      </w:r>
-      <w:proofErr w:type="spellStart"/>
-      <w:r>
-        <w:rPr>
-          <w:rStyle w:val="Code"/>
-        </w:rPr>
         <w:t>beer_id</w:t>
       </w:r>
-      <w:proofErr w:type="spellEnd"/>
       <w:r>
         <w:t xml:space="preserve"> </w:t>
       </w:r>
@@ -6189,6 +4805,7 @@
         <w:pStyle w:val="NoteLevel2"/>
       </w:pPr>
       <w:r>
+        <w:lastRenderedPageBreak/>
         <w:t>U</w:t>
       </w:r>
       <w:r>
@@ -6201,30 +4818,14 @@
         <w:t>Postman</w:t>
       </w:r>
       <w:r>
-        <w:t xml:space="preserve"> you can make a request to http://localhost</w:t>
-      </w:r>
-      <w:proofErr w:type="gramStart"/>
-      <w:r>
-        <w:t>:3000</w:t>
-      </w:r>
-      <w:proofErr w:type="gramEnd"/>
-      <w:r>
-        <w:t>/api/beers/:beer_id and replace </w:t>
+        <w:t xml:space="preserve"> you can make a request to http://localhost:3000/api/beers/:beer_id and replace </w:t>
       </w:r>
       <w:r>
         <w:rPr>
           <w:rStyle w:val="Code"/>
         </w:rPr>
-        <w:t>:</w:t>
-      </w:r>
-      <w:proofErr w:type="spellStart"/>
-      <w:r>
-        <w:rPr>
-          <w:rStyle w:val="Code"/>
-        </w:rPr>
-        <w:t>beer_id</w:t>
-      </w:r>
-      <w:proofErr w:type="spellEnd"/>
+        <w:t>:beer_id</w:t>
+      </w:r>
       <w:r>
         <w:t> with your id</w:t>
       </w:r>
@@ -6341,6 +4942,7 @@
         <w:pStyle w:val="NoteLevel2"/>
       </w:pPr>
       <w:r>
+        <w:lastRenderedPageBreak/>
         <w:t>This is</w:t>
       </w:r>
       <w:r>
@@ -6429,16 +5031,15 @@
         <w:pStyle w:val="NoteLevel2"/>
       </w:pPr>
       <w:r>
+        <w:lastRenderedPageBreak/>
         <w:t xml:space="preserve">We lookup the beer the same way, update its quantity, and then save it back to </w:t>
       </w:r>
-      <w:proofErr w:type="spellStart"/>
       <w:r>
         <w:rPr>
           <w:b/>
         </w:rPr>
         <w:t>MongoDB</w:t>
       </w:r>
-      <w:proofErr w:type="spellEnd"/>
       <w:r>
         <w:t>.</w:t>
       </w:r>
@@ -6492,16 +5093,8 @@
         <w:rPr>
           <w:rStyle w:val="Code"/>
         </w:rPr>
-        <w:t>x-www-form-</w:t>
-      </w:r>
-      <w:proofErr w:type="spellStart"/>
-      <w:r>
-        <w:rPr>
-          <w:rStyle w:val="Code"/>
-        </w:rPr>
-        <w:t>urlencoded</w:t>
-      </w:r>
-      <w:proofErr w:type="spellEnd"/>
+        <w:t>x-www-form-urlencoded</w:t>
+      </w:r>
       <w:r>
         <w:t xml:space="preserve">, and add a key value pair quantity </w:t>
       </w:r>
@@ -6612,21 +5205,7 @@
         <w:rPr>
           <w:rStyle w:val="CodeBlack"/>
         </w:rPr>
-        <w:t> </w:t>
-      </w:r>
-      <w:proofErr w:type="spellStart"/>
-      <w:r>
-        <w:rPr>
-          <w:rStyle w:val="CodeBlack"/>
-        </w:rPr>
-        <w:t>findByIdAndRemove</w:t>
-      </w:r>
-      <w:proofErr w:type="spellEnd"/>
-      <w:r>
-        <w:rPr>
-          <w:rStyle w:val="CodeBlack"/>
-        </w:rPr>
-        <w:t> </w:t>
+        <w:t> findByIdAndRemove </w:t>
       </w:r>
       <w:r>
         <w:t>function</w:t>
@@ -6648,6 +5227,7 @@
         <w:rPr>
           <w:noProof/>
         </w:rPr>
+        <w:lastRenderedPageBreak/>
         <w:drawing>
           <wp:inline distT="0" distB="0" distL="0" distR="0" wp14:anchorId="586C31A2" wp14:editId="234D7D49">
             <wp:extent cx="5943600" cy="3073400"/>
@@ -6761,6 +5341,7 @@
         <w:rPr>
           <w:noProof/>
         </w:rPr>
+        <w:lastRenderedPageBreak/>
         <w:drawing>
           <wp:inline distT="0" distB="0" distL="0" distR="0" wp14:anchorId="3FF4521E" wp14:editId="0D406F3A">
             <wp:extent cx="5943600" cy="4953000"/>
@@ -6834,14 +5415,12 @@
       <w:r>
         <w:t xml:space="preserve"> and receive and error since the object with that </w:t>
       </w:r>
-      <w:bookmarkStart w:id="2" w:name="_GoBack"/>
       <w:r>
         <w:rPr>
           <w:rStyle w:val="Code"/>
         </w:rPr>
         <w:t>id</w:t>
       </w:r>
-      <w:bookmarkEnd w:id="2"/>
       <w:r>
         <w:t xml:space="preserve"> no longer exists</w:t>
       </w:r>
@@ -14263,7 +12842,7 @@
 </file>
 
 <file path=customXml/itemProps1.xml><?xml version="1.0" encoding="utf-8"?>
-<ds:datastoreItem xmlns:ds="http://schemas.openxmlformats.org/officeDocument/2006/customXml" ds:itemID="{7D5E462D-32E4-F344-B84E-1B3E8DBA9EB7}">
+<ds:datastoreItem xmlns:ds="http://schemas.openxmlformats.org/officeDocument/2006/customXml" ds:itemID="{65A29B7B-EEA1-CE4F-B59E-C0ABEEA388DA}">
   <ds:schemaRefs>
     <ds:schemaRef ds:uri="http://schemas.openxmlformats.org/officeDocument/2006/bibliography"/>
   </ds:schemaRefs>

</xml_diff>

<commit_message>
added notes for Passport middleware
</commit_message>
<xml_diff>
--- a/WDA.docx
+++ b/WDA.docx
@@ -16,6 +16,7 @@
           <w:highlight w:val="red"/>
         </w:rPr>
       </w:pPr>
+      <w:proofErr w:type="gramStart"/>
       <w:r>
         <w:rPr>
           <w:b/>
@@ -24,6 +25,7 @@
         </w:rPr>
         <w:t>s01</w:t>
       </w:r>
+      <w:proofErr w:type="gramEnd"/>
       <w:r>
         <w:rPr>
           <w:b/>
@@ -46,17 +48,24 @@
           <w:b/>
         </w:rPr>
       </w:pPr>
+      <w:proofErr w:type="gramStart"/>
       <w:r>
         <w:rPr>
           <w:b/>
         </w:rPr>
         <w:t>e01</w:t>
       </w:r>
-    </w:p>
-    <w:p>
-      <w:r>
-        <w:t>1. MongoDB</w:t>
-      </w:r>
+      <w:proofErr w:type="gramEnd"/>
+    </w:p>
+    <w:p>
+      <w:r>
+        <w:t xml:space="preserve">1. </w:t>
+      </w:r>
+      <w:proofErr w:type="spellStart"/>
+      <w:r>
+        <w:t>MongoDB</w:t>
+      </w:r>
+      <w:proofErr w:type="spellEnd"/>
     </w:p>
     <w:p/>
     <w:p>
@@ -79,12 +88,14 @@
           <w:u w:val="single"/>
         </w:rPr>
       </w:pPr>
+      <w:proofErr w:type="spellStart"/>
       <w:r>
         <w:rPr>
           <w:u w:val="single"/>
         </w:rPr>
         <w:t>MongoDB</w:t>
       </w:r>
+      <w:proofErr w:type="spellEnd"/>
     </w:p>
     <w:p>
       <w:pPr>
@@ -135,12 +146,21 @@
           <w:highlight w:val="black"/>
         </w:rPr>
       </w:pPr>
+      <w:proofErr w:type="gramStart"/>
       <w:r>
         <w:rPr>
           <w:rStyle w:val="bash"/>
           <w:highlight w:val="black"/>
         </w:rPr>
-        <w:t>brew update</w:t>
+        <w:t>brew</w:t>
+      </w:r>
+      <w:proofErr w:type="gramEnd"/>
+      <w:r>
+        <w:rPr>
+          <w:rStyle w:val="bash"/>
+          <w:highlight w:val="black"/>
+        </w:rPr>
+        <w:t xml:space="preserve"> update</w:t>
       </w:r>
     </w:p>
     <w:p>
@@ -159,13 +179,31 @@
           <w:highlight w:val="black"/>
         </w:rPr>
       </w:pPr>
+      <w:proofErr w:type="gramStart"/>
       <w:r>
         <w:rPr>
           <w:rStyle w:val="bash"/>
           <w:highlight w:val="black"/>
         </w:rPr>
-        <w:t>brew install mongodb</w:t>
-      </w:r>
+        <w:t>brew</w:t>
+      </w:r>
+      <w:proofErr w:type="gramEnd"/>
+      <w:r>
+        <w:rPr>
+          <w:rStyle w:val="bash"/>
+          <w:highlight w:val="black"/>
+        </w:rPr>
+        <w:t xml:space="preserve"> install </w:t>
+      </w:r>
+      <w:proofErr w:type="spellStart"/>
+      <w:r>
+        <w:rPr>
+          <w:rStyle w:val="bash"/>
+          <w:highlight w:val="black"/>
+        </w:rPr>
+        <w:t>mongodb</w:t>
+      </w:r>
+      <w:proofErr w:type="spellEnd"/>
     </w:p>
     <w:p>
       <w:pPr>
@@ -188,7 +226,15 @@
         </w:numPr>
       </w:pPr>
       <w:r>
-        <w:t>Create a data/db folder where you want your databases to be sourced</w:t>
+        <w:t>Create a data/</w:t>
+      </w:r>
+      <w:proofErr w:type="spellStart"/>
+      <w:r>
+        <w:t>db</w:t>
+      </w:r>
+      <w:proofErr w:type="spellEnd"/>
+      <w:r>
+        <w:t xml:space="preserve"> folder where you want your databases to be sourced</w:t>
       </w:r>
     </w:p>
     <w:p>
@@ -207,13 +253,65 @@
           <w:highlight w:val="black"/>
         </w:rPr>
       </w:pPr>
+      <w:proofErr w:type="spellStart"/>
+      <w:proofErr w:type="gramStart"/>
       <w:r>
         <w:rPr>
           <w:rStyle w:val="bash"/>
           <w:highlight w:val="black"/>
         </w:rPr>
-        <w:t>mkdir –p users/evanturner/src/data/db</w:t>
-      </w:r>
+        <w:t>mkdir</w:t>
+      </w:r>
+      <w:proofErr w:type="spellEnd"/>
+      <w:proofErr w:type="gramEnd"/>
+      <w:r>
+        <w:rPr>
+          <w:rStyle w:val="bash"/>
+          <w:highlight w:val="black"/>
+        </w:rPr>
+        <w:t xml:space="preserve"> –p users/</w:t>
+      </w:r>
+      <w:proofErr w:type="spellStart"/>
+      <w:r>
+        <w:rPr>
+          <w:rStyle w:val="bash"/>
+          <w:highlight w:val="black"/>
+        </w:rPr>
+        <w:t>evanturner</w:t>
+      </w:r>
+      <w:proofErr w:type="spellEnd"/>
+      <w:r>
+        <w:rPr>
+          <w:rStyle w:val="bash"/>
+          <w:highlight w:val="black"/>
+        </w:rPr>
+        <w:t>/</w:t>
+      </w:r>
+      <w:proofErr w:type="spellStart"/>
+      <w:r>
+        <w:rPr>
+          <w:rStyle w:val="bash"/>
+          <w:highlight w:val="black"/>
+        </w:rPr>
+        <w:t>src</w:t>
+      </w:r>
+      <w:proofErr w:type="spellEnd"/>
+      <w:r>
+        <w:rPr>
+          <w:rStyle w:val="bash"/>
+          <w:highlight w:val="black"/>
+        </w:rPr>
+        <w:t>/data/</w:t>
+      </w:r>
+      <w:proofErr w:type="spellStart"/>
+      <w:r>
+        <w:rPr>
+          <w:rStyle w:val="bash"/>
+          <w:highlight w:val="black"/>
+        </w:rPr>
+        <w:t>db</w:t>
+      </w:r>
+      <w:proofErr w:type="spellEnd"/>
     </w:p>
     <w:p>
       <w:pPr>
@@ -238,24 +336,41 @@
         <w:t>ou connect to the database server, which runs a</w:t>
       </w:r>
       <w:r>
-        <w:t>s mongod</w:t>
-      </w:r>
+        <w:t xml:space="preserve">s </w:t>
+      </w:r>
+      <w:proofErr w:type="spellStart"/>
+      <w:r>
+        <w:t>mongod</w:t>
+      </w:r>
+      <w:proofErr w:type="spellEnd"/>
     </w:p>
     <w:p>
       <w:pPr>
         <w:pStyle w:val="NoteLevel2"/>
       </w:pPr>
+      <w:proofErr w:type="spellStart"/>
+      <w:proofErr w:type="gramStart"/>
       <w:r>
         <w:rPr>
           <w:b/>
         </w:rPr>
         <w:t>mongod</w:t>
       </w:r>
+      <w:proofErr w:type="spellEnd"/>
+      <w:proofErr w:type="gramEnd"/>
       <w:r>
         <w:t xml:space="preserve"> is the primary daemon </w:t>
       </w:r>
       <w:r>
-        <w:t xml:space="preserve">process for the MongoDB system. </w:t>
+        <w:t xml:space="preserve">process for the </w:t>
+      </w:r>
+      <w:proofErr w:type="spellStart"/>
+      <w:r>
+        <w:t>MongoDB</w:t>
+      </w:r>
+      <w:proofErr w:type="spellEnd"/>
+      <w:r>
+        <w:t xml:space="preserve"> system. </w:t>
       </w:r>
     </w:p>
     <w:p>
@@ -274,8 +389,21 @@
         </w:rPr>
       </w:pPr>
       <w:r>
-        <w:t>Specify the dbpath when loading mongod</w:t>
-      </w:r>
+        <w:t xml:space="preserve">Specify the </w:t>
+      </w:r>
+      <w:proofErr w:type="spellStart"/>
+      <w:r>
+        <w:t>dbpath</w:t>
+      </w:r>
+      <w:proofErr w:type="spellEnd"/>
+      <w:r>
+        <w:t xml:space="preserve"> when loading </w:t>
+      </w:r>
+      <w:proofErr w:type="spellStart"/>
+      <w:r>
+        <w:t>mongod</w:t>
+      </w:r>
+      <w:proofErr w:type="spellEnd"/>
     </w:p>
     <w:p>
       <w:pPr>
@@ -290,13 +418,65 @@
           <w:highlight w:val="black"/>
         </w:rPr>
       </w:pPr>
+      <w:proofErr w:type="spellStart"/>
+      <w:proofErr w:type="gramStart"/>
       <w:r>
         <w:rPr>
           <w:rStyle w:val="bash"/>
           <w:highlight w:val="black"/>
         </w:rPr>
-        <w:t>mongod --dbpath ~/src/data/db</w:t>
-      </w:r>
+        <w:t>mongod</w:t>
+      </w:r>
+      <w:proofErr w:type="spellEnd"/>
+      <w:proofErr w:type="gramEnd"/>
+      <w:r>
+        <w:rPr>
+          <w:rStyle w:val="bash"/>
+          <w:highlight w:val="black"/>
+        </w:rPr>
+        <w:t xml:space="preserve"> --</w:t>
+      </w:r>
+      <w:proofErr w:type="spellStart"/>
+      <w:r>
+        <w:rPr>
+          <w:rStyle w:val="bash"/>
+          <w:highlight w:val="black"/>
+        </w:rPr>
+        <w:t>dbpath</w:t>
+      </w:r>
+      <w:proofErr w:type="spellEnd"/>
+      <w:r>
+        <w:rPr>
+          <w:rStyle w:val="bash"/>
+          <w:highlight w:val="black"/>
+        </w:rPr>
+        <w:t xml:space="preserve"> ~/</w:t>
+      </w:r>
+      <w:proofErr w:type="spellStart"/>
+      <w:r>
+        <w:rPr>
+          <w:rStyle w:val="bash"/>
+          <w:highlight w:val="black"/>
+        </w:rPr>
+        <w:t>src</w:t>
+      </w:r>
+      <w:proofErr w:type="spellEnd"/>
+      <w:r>
+        <w:rPr>
+          <w:rStyle w:val="bash"/>
+          <w:highlight w:val="black"/>
+        </w:rPr>
+        <w:t>/data/</w:t>
+      </w:r>
+      <w:proofErr w:type="spellStart"/>
+      <w:r>
+        <w:rPr>
+          <w:rStyle w:val="bash"/>
+          <w:highlight w:val="black"/>
+        </w:rPr>
+        <w:t>db</w:t>
+      </w:r>
+      <w:proofErr w:type="spellEnd"/>
     </w:p>
     <w:p>
       <w:pPr>
@@ -408,6 +588,7 @@
           <w:highlight w:val="black"/>
         </w:rPr>
       </w:pPr>
+      <w:proofErr w:type="gramStart"/>
       <w:r>
         <w:rPr>
           <w:rStyle w:val="bash"/>
@@ -415,6 +596,7 @@
         </w:rPr>
         <w:t>mongo</w:t>
       </w:r>
+      <w:proofErr w:type="gramEnd"/>
     </w:p>
     <w:p>
       <w:pPr>
@@ -513,18 +695,29 @@
           <w:rStyle w:val="bash"/>
           <w:highlight w:val="black"/>
         </w:rPr>
-        <w:t>show dbs</w:t>
-      </w:r>
-      <w:r>
-        <w:t> operation again, it will not include the </w:t>
-      </w:r>
+        <w:t>show </w:t>
+      </w:r>
+      <w:proofErr w:type="spellStart"/>
       <w:r>
         <w:rPr>
           <w:rStyle w:val="bash"/>
           <w:highlight w:val="black"/>
         </w:rPr>
+        <w:t>dbs</w:t>
+      </w:r>
+      <w:proofErr w:type="spellEnd"/>
+      <w:r>
+        <w:t> operation again, it will not include the </w:t>
+      </w:r>
+      <w:proofErr w:type="spellStart"/>
+      <w:r>
+        <w:rPr>
+          <w:rStyle w:val="bash"/>
+          <w:highlight w:val="black"/>
+        </w:rPr>
         <w:t>book_library_db</w:t>
       </w:r>
+      <w:proofErr w:type="spellEnd"/>
       <w:r>
         <w:t> </w:t>
       </w:r>
@@ -536,8 +729,13 @@
       <w:pPr>
         <w:pStyle w:val="NoteLevel2"/>
       </w:pPr>
-      <w:r>
-        <w:t xml:space="preserve">MongoDB will not permanently create a database until you insert data into that database. </w:t>
+      <w:proofErr w:type="spellStart"/>
+      <w:r>
+        <w:t>MongoDB</w:t>
+      </w:r>
+      <w:proofErr w:type="spellEnd"/>
+      <w:r>
+        <w:t xml:space="preserve"> will not permanently create a database until you insert data into that database. </w:t>
       </w:r>
     </w:p>
     <w:p>
@@ -560,11 +758,19 @@
           <w:u w:val="single"/>
         </w:rPr>
       </w:pPr>
+      <w:proofErr w:type="spellStart"/>
       <w:r>
         <w:rPr>
           <w:u w:val="single"/>
         </w:rPr>
-        <w:t>Mongod and Mongos</w:t>
+        <w:t>Mongod</w:t>
+      </w:r>
+      <w:proofErr w:type="spellEnd"/>
+      <w:r>
+        <w:rPr>
+          <w:u w:val="single"/>
+        </w:rPr>
+        <w:t xml:space="preserve"> and Mongos</w:t>
       </w:r>
     </w:p>
     <w:p>
@@ -587,9 +793,11 @@
           <w:numId w:val="0"/>
         </w:numPr>
       </w:pPr>
+      <w:proofErr w:type="spellStart"/>
       <w:r>
         <w:t>Mongod</w:t>
       </w:r>
+      <w:proofErr w:type="spellEnd"/>
     </w:p>
     <w:p>
       <w:pPr>
@@ -598,12 +806,14 @@
       <w:r>
         <w:t xml:space="preserve">The </w:t>
       </w:r>
+      <w:proofErr w:type="spellStart"/>
       <w:r>
         <w:rPr>
           <w:b/>
         </w:rPr>
         <w:t>mongod</w:t>
       </w:r>
+      <w:proofErr w:type="spellEnd"/>
       <w:r>
         <w:t> process is the primary database process that runs on an individual server. </w:t>
       </w:r>
@@ -624,8 +834,17 @@
         <w:pStyle w:val="NoteLevel2"/>
       </w:pPr>
       <w:r>
-        <w:t>You can start MongoDB from a command line by issuing the </w:t>
-      </w:r>
+        <w:t xml:space="preserve">You can start </w:t>
+      </w:r>
+      <w:proofErr w:type="spellStart"/>
+      <w:r>
+        <w:t>MongoDB</w:t>
+      </w:r>
+      <w:proofErr w:type="spellEnd"/>
+      <w:r>
+        <w:t xml:space="preserve"> from a command line by issuing the </w:t>
+      </w:r>
+      <w:proofErr w:type="spellStart"/>
       <w:r>
         <w:rPr>
           <w:rStyle w:val="bash"/>
@@ -633,6 +852,7 @@
         </w:rPr>
         <w:t>mongod</w:t>
       </w:r>
+      <w:proofErr w:type="spellEnd"/>
       <w:r>
         <w:t xml:space="preserve"> </w:t>
       </w:r>
@@ -667,18 +887,30 @@
       <w:pPr>
         <w:pStyle w:val="NoteLevel1"/>
       </w:pPr>
+      <w:proofErr w:type="gramStart"/>
       <w:r>
         <w:rPr>
           <w:rStyle w:val="CodeBlack"/>
         </w:rPr>
         <w:t>mongos</w:t>
       </w:r>
-      <w:r>
-        <w:t> provides a coherent MongoDB interface equivalent to a </w:t>
-      </w:r>
+      <w:proofErr w:type="gramEnd"/>
+      <w:r>
+        <w:t xml:space="preserve"> provides a coherent </w:t>
+      </w:r>
+      <w:proofErr w:type="spellStart"/>
+      <w:r>
+        <w:t>MongoDB</w:t>
+      </w:r>
+      <w:proofErr w:type="spellEnd"/>
+      <w:r>
+        <w:t xml:space="preserve"> interface equivalent to a </w:t>
+      </w:r>
+      <w:proofErr w:type="spellStart"/>
       <w:r>
         <w:t>mongod</w:t>
       </w:r>
+      <w:proofErr w:type="spellEnd"/>
       <w:r>
         <w:t> fr</w:t>
       </w:r>
@@ -707,20 +939,51 @@
       <w:pPr>
         <w:pStyle w:val="NoteLevel2"/>
       </w:pPr>
-      <w:r>
-        <w:t>mongos for “MongoDB Shard,” is a routing service for MongoDB shard configurations that processes queries from the application layer, and determines the location of this data in the sharded cluster, in order to complete these operations</w:t>
+      <w:proofErr w:type="gramStart"/>
+      <w:r>
+        <w:t>mongos</w:t>
+      </w:r>
+      <w:proofErr w:type="gramEnd"/>
+      <w:r>
+        <w:t> for “</w:t>
+      </w:r>
+      <w:proofErr w:type="spellStart"/>
+      <w:r>
+        <w:t>MongoDB</w:t>
+      </w:r>
+      <w:proofErr w:type="spellEnd"/>
+      <w:r>
+        <w:t xml:space="preserve"> Shard,” is a routing service for </w:t>
+      </w:r>
+      <w:proofErr w:type="spellStart"/>
+      <w:r>
+        <w:t>MongoDB</w:t>
+      </w:r>
+      <w:proofErr w:type="spellEnd"/>
+      <w:r>
+        <w:t xml:space="preserve"> shard configurations that processes queries from the application layer, and determines the location of this data in the </w:t>
+      </w:r>
+      <w:proofErr w:type="spellStart"/>
+      <w:r>
+        <w:t>sharded</w:t>
+      </w:r>
+      <w:proofErr w:type="spellEnd"/>
+      <w:r>
+        <w:t xml:space="preserve"> cluster, in order to complete these operations</w:t>
       </w:r>
     </w:p>
     <w:p>
       <w:pPr>
         <w:pStyle w:val="NoteLevel1"/>
       </w:pPr>
+      <w:proofErr w:type="gramStart"/>
       <w:r>
         <w:rPr>
           <w:rStyle w:val="CodeBlack"/>
         </w:rPr>
         <w:t>mongo</w:t>
       </w:r>
+      <w:proofErr w:type="gramEnd"/>
       <w:r>
         <w:t xml:space="preserve"> </w:t>
       </w:r>
@@ -728,8 +991,13 @@
         <w:t>is an interactive JavaScript sh</w:t>
       </w:r>
       <w:r>
-        <w:t>ell interface to MongoDB</w:t>
-      </w:r>
+        <w:t xml:space="preserve">ell interface to </w:t>
+      </w:r>
+      <w:proofErr w:type="spellStart"/>
+      <w:r>
+        <w:t>MongoDB</w:t>
+      </w:r>
+      <w:proofErr w:type="spellEnd"/>
     </w:p>
     <w:p>
       <w:pPr>
@@ -772,8 +1040,13 @@
         <w:t>rovides a fully functional JavaScript envi</w:t>
       </w:r>
       <w:r>
-        <w:t>ronment for use with a MongoDB</w:t>
-      </w:r>
+        <w:t xml:space="preserve">ronment for use with a </w:t>
+      </w:r>
+      <w:proofErr w:type="spellStart"/>
+      <w:r>
+        <w:t>MongoDB</w:t>
+      </w:r>
+      <w:proofErr w:type="spellEnd"/>
     </w:p>
     <w:p>
       <w:pPr>
@@ -805,18 +1078,48 @@
         </w:tabs>
       </w:pPr>
       <w:r>
-        <w:t xml:space="preserve">By default, MongoDB stores data in the /data/db directory. </w:t>
+        <w:t xml:space="preserve">By default, </w:t>
+      </w:r>
+      <w:proofErr w:type="spellStart"/>
+      <w:r>
+        <w:t>MongoDB</w:t>
+      </w:r>
+      <w:proofErr w:type="spellEnd"/>
+      <w:r>
+        <w:t xml:space="preserve"> stores data in the /data/</w:t>
+      </w:r>
+      <w:proofErr w:type="spellStart"/>
+      <w:r>
+        <w:t>db</w:t>
+      </w:r>
+      <w:proofErr w:type="spellEnd"/>
+      <w:r>
+        <w:t xml:space="preserve"> directory. </w:t>
       </w:r>
       <w:r>
         <w:rPr>
           <w:i/>
         </w:rPr>
-        <w:t>On Windows, MongoDB stores data in</w:t>
-      </w:r>
+        <w:t xml:space="preserve">On Windows, </w:t>
+      </w:r>
+      <w:proofErr w:type="spellStart"/>
       <w:r>
         <w:rPr>
           <w:i/>
         </w:rPr>
+        <w:t>MongoDB</w:t>
+      </w:r>
+      <w:proofErr w:type="spellEnd"/>
+      <w:r>
+        <w:rPr>
+          <w:i/>
+        </w:rPr>
+        <w:t xml:space="preserve"> stores data in</w:t>
+      </w:r>
+      <w:r>
+        <w:rPr>
+          <w:i/>
+        </w:rPr>
         <w:t xml:space="preserve"> </w:t>
       </w:r>
       <w:r>
@@ -826,7 +1129,15 @@
         <w:t>C:\data\db</w:t>
       </w:r>
       <w:r>
-        <w:t>. On all platforms, MongoDB listens for connections from clients on port 27017</w:t>
+        <w:t xml:space="preserve">. On all platforms, </w:t>
+      </w:r>
+      <w:proofErr w:type="spellStart"/>
+      <w:r>
+        <w:t>MongoDB</w:t>
+      </w:r>
+      <w:proofErr w:type="spellEnd"/>
+      <w:r>
+        <w:t xml:space="preserve"> listens for connections from clients on port 27017</w:t>
       </w:r>
     </w:p>
     <w:p>
@@ -861,12 +1172,14 @@
       <w:r>
         <w:t>If you want </w:t>
       </w:r>
+      <w:proofErr w:type="spellStart"/>
       <w:r>
         <w:rPr>
           <w:rStyle w:val="CodeBlack"/>
         </w:rPr>
         <w:t>mongod</w:t>
       </w:r>
+      <w:proofErr w:type="spellEnd"/>
       <w:r>
         <w:t> to store data files at a path </w:t>
       </w:r>
@@ -878,11 +1191,21 @@
         <w:t>other than</w:t>
       </w:r>
       <w:r>
-        <w:t> /data/db you can specify a </w:t>
-      </w:r>
+        <w:t> /data/</w:t>
+      </w:r>
+      <w:proofErr w:type="spellStart"/>
+      <w:r>
+        <w:t>db</w:t>
+      </w:r>
+      <w:proofErr w:type="spellEnd"/>
+      <w:r>
+        <w:t> you can specify a </w:t>
+      </w:r>
+      <w:proofErr w:type="spellStart"/>
       <w:r>
         <w:t>dbPath</w:t>
       </w:r>
+      <w:proofErr w:type="spellEnd"/>
       <w:r>
         <w:t xml:space="preserve">. </w:t>
       </w:r>
@@ -905,7 +1228,15 @@
         </w:numPr>
       </w:pPr>
       <w:r>
-        <w:t>At the moment only specifying a dbpath is working:</w:t>
+        <w:t xml:space="preserve">At the moment only specifying a </w:t>
+      </w:r>
+      <w:proofErr w:type="spellStart"/>
+      <w:r>
+        <w:t>dbpath</w:t>
+      </w:r>
+      <w:proofErr w:type="spellEnd"/>
+      <w:r>
+        <w:t xml:space="preserve"> is working:</w:t>
       </w:r>
     </w:p>
     <w:p>
@@ -916,13 +1247,97 @@
           <w:highlight w:val="black"/>
         </w:rPr>
       </w:pPr>
+      <w:proofErr w:type="spellStart"/>
+      <w:proofErr w:type="gramStart"/>
       <w:r>
         <w:rPr>
           <w:rStyle w:val="bash"/>
           <w:highlight w:val="black"/>
         </w:rPr>
-        <w:t>mongod --dbpath /users/evanturner/src/mongodb/data/db</w:t>
-      </w:r>
+        <w:t>mongod</w:t>
+      </w:r>
+      <w:proofErr w:type="spellEnd"/>
+      <w:proofErr w:type="gramEnd"/>
+      <w:r>
+        <w:rPr>
+          <w:rStyle w:val="bash"/>
+          <w:highlight w:val="black"/>
+        </w:rPr>
+        <w:t xml:space="preserve"> --</w:t>
+      </w:r>
+      <w:proofErr w:type="spellStart"/>
+      <w:r>
+        <w:rPr>
+          <w:rStyle w:val="bash"/>
+          <w:highlight w:val="black"/>
+        </w:rPr>
+        <w:t>dbpath</w:t>
+      </w:r>
+      <w:proofErr w:type="spellEnd"/>
+      <w:r>
+        <w:rPr>
+          <w:rStyle w:val="bash"/>
+          <w:highlight w:val="black"/>
+        </w:rPr>
+        <w:t xml:space="preserve"> /users/</w:t>
+      </w:r>
+      <w:proofErr w:type="spellStart"/>
+      <w:r>
+        <w:rPr>
+          <w:rStyle w:val="bash"/>
+          <w:highlight w:val="black"/>
+        </w:rPr>
+        <w:t>evanturner</w:t>
+      </w:r>
+      <w:proofErr w:type="spellEnd"/>
+      <w:r>
+        <w:rPr>
+          <w:rStyle w:val="bash"/>
+          <w:highlight w:val="black"/>
+        </w:rPr>
+        <w:t>/</w:t>
+      </w:r>
+      <w:proofErr w:type="spellStart"/>
+      <w:r>
+        <w:rPr>
+          <w:rStyle w:val="bash"/>
+          <w:highlight w:val="black"/>
+        </w:rPr>
+        <w:t>src</w:t>
+      </w:r>
+      <w:proofErr w:type="spellEnd"/>
+      <w:r>
+        <w:rPr>
+          <w:rStyle w:val="bash"/>
+          <w:highlight w:val="black"/>
+        </w:rPr>
+        <w:t>/</w:t>
+      </w:r>
+      <w:proofErr w:type="spellStart"/>
+      <w:r>
+        <w:rPr>
+          <w:rStyle w:val="bash"/>
+          <w:highlight w:val="black"/>
+        </w:rPr>
+        <w:t>mongodb</w:t>
+      </w:r>
+      <w:proofErr w:type="spellEnd"/>
+      <w:r>
+        <w:rPr>
+          <w:rStyle w:val="bash"/>
+          <w:highlight w:val="black"/>
+        </w:rPr>
+        <w:t>/data/</w:t>
+      </w:r>
+      <w:proofErr w:type="spellStart"/>
+      <w:r>
+        <w:rPr>
+          <w:rStyle w:val="bash"/>
+          <w:highlight w:val="black"/>
+        </w:rPr>
+        <w:t>db</w:t>
+      </w:r>
+      <w:proofErr w:type="spellEnd"/>
     </w:p>
     <w:p>
       <w:pPr>
@@ -1005,27 +1420,33 @@
       <w:r>
         <w:t xml:space="preserve"> </w:t>
       </w:r>
+      <w:proofErr w:type="spellStart"/>
       <w:r>
         <w:t>dbPath</w:t>
       </w:r>
+      <w:proofErr w:type="spellEnd"/>
       <w:r>
         <w:t> must exist before you start </w:t>
       </w:r>
+      <w:proofErr w:type="spellStart"/>
       <w:r>
         <w:rPr>
           <w:rStyle w:val="CodeBlack"/>
         </w:rPr>
         <w:t>mongod</w:t>
       </w:r>
+      <w:proofErr w:type="spellEnd"/>
       <w:r>
         <w:t>. If it does not exist, create the directory and the permissions so that </w:t>
       </w:r>
+      <w:proofErr w:type="spellStart"/>
       <w:r>
         <w:rPr>
           <w:rStyle w:val="CodeBlack"/>
         </w:rPr>
         <w:t>mongod</w:t>
       </w:r>
+      <w:proofErr w:type="spellEnd"/>
       <w:r>
         <w:t> can read and write data to this path</w:t>
       </w:r>
@@ -1058,12 +1479,14 @@
       <w:r>
         <w:t>In a clean shutdown a </w:t>
       </w:r>
+      <w:proofErr w:type="spellStart"/>
       <w:r>
         <w:rPr>
           <w:rStyle w:val="CodeBlack"/>
         </w:rPr>
         <w:t>mongod</w:t>
       </w:r>
+      <w:proofErr w:type="spellEnd"/>
       <w:r>
         <w:t> completes all pending operations, flushes all data to data fi</w:t>
       </w:r>
@@ -1109,12 +1532,23 @@
           <w:rStyle w:val="bash"/>
         </w:rPr>
       </w:pPr>
+      <w:proofErr w:type="spellStart"/>
+      <w:proofErr w:type="gramStart"/>
       <w:r>
         <w:rPr>
           <w:rStyle w:val="bash"/>
           <w:highlight w:val="black"/>
         </w:rPr>
-        <w:t>db.shutdownServer()</w:t>
+        <w:t>db.shutdownServer</w:t>
+      </w:r>
+      <w:proofErr w:type="spellEnd"/>
+      <w:proofErr w:type="gramEnd"/>
+      <w:r>
+        <w:rPr>
+          <w:rStyle w:val="bash"/>
+          <w:highlight w:val="black"/>
+        </w:rPr>
+        <w:t>()</w:t>
       </w:r>
       <w:r>
         <w:rPr>
@@ -1172,50 +1606,132 @@
           <w:rStyle w:val="Code"/>
         </w:rPr>
       </w:pPr>
-      <w:r>
-        <w:rPr>
-          <w:rStyle w:val="Code"/>
-        </w:rPr>
-        <w:t>var express = require('express');</w:t>
-      </w:r>
-    </w:p>
-    <w:p>
-      <w:pPr>
-        <w:rPr>
-          <w:rStyle w:val="Code"/>
-        </w:rPr>
-      </w:pPr>
-      <w:r>
-        <w:rPr>
-          <w:rStyle w:val="Code"/>
-        </w:rPr>
-        <w:t>var app = express();</w:t>
-      </w:r>
-    </w:p>
-    <w:p>
-      <w:pPr>
-        <w:rPr>
-          <w:rStyle w:val="Code"/>
-        </w:rPr>
-      </w:pPr>
-      <w:r>
-        <w:rPr>
-          <w:rStyle w:val="Code"/>
-        </w:rPr>
-        <w:t>var bodyParser = require('body-parser');</w:t>
-      </w:r>
-    </w:p>
-    <w:p>
-      <w:pPr>
-        <w:rPr>
-          <w:rStyle w:val="Code"/>
-        </w:rPr>
-      </w:pPr>
-      <w:r>
-        <w:rPr>
-          <w:rStyle w:val="Code"/>
-        </w:rPr>
-        <w:t>var parseUrlencoded = bodyParser.urlencoded({ extended: false });</w:t>
+      <w:proofErr w:type="spellStart"/>
+      <w:proofErr w:type="gramStart"/>
+      <w:r>
+        <w:rPr>
+          <w:rStyle w:val="Code"/>
+        </w:rPr>
+        <w:t>var</w:t>
+      </w:r>
+      <w:proofErr w:type="spellEnd"/>
+      <w:proofErr w:type="gramEnd"/>
+      <w:r>
+        <w:rPr>
+          <w:rStyle w:val="Code"/>
+        </w:rPr>
+        <w:t xml:space="preserve"> express = require('express');</w:t>
+      </w:r>
+    </w:p>
+    <w:p>
+      <w:pPr>
+        <w:rPr>
+          <w:rStyle w:val="Code"/>
+        </w:rPr>
+      </w:pPr>
+      <w:proofErr w:type="spellStart"/>
+      <w:proofErr w:type="gramStart"/>
+      <w:r>
+        <w:rPr>
+          <w:rStyle w:val="Code"/>
+        </w:rPr>
+        <w:t>var</w:t>
+      </w:r>
+      <w:proofErr w:type="spellEnd"/>
+      <w:proofErr w:type="gramEnd"/>
+      <w:r>
+        <w:rPr>
+          <w:rStyle w:val="Code"/>
+        </w:rPr>
+        <w:t xml:space="preserve"> app = express();</w:t>
+      </w:r>
+    </w:p>
+    <w:p>
+      <w:pPr>
+        <w:rPr>
+          <w:rStyle w:val="Code"/>
+        </w:rPr>
+      </w:pPr>
+      <w:proofErr w:type="spellStart"/>
+      <w:proofErr w:type="gramStart"/>
+      <w:r>
+        <w:rPr>
+          <w:rStyle w:val="Code"/>
+        </w:rPr>
+        <w:t>var</w:t>
+      </w:r>
+      <w:proofErr w:type="spellEnd"/>
+      <w:proofErr w:type="gramEnd"/>
+      <w:r>
+        <w:rPr>
+          <w:rStyle w:val="Code"/>
+        </w:rPr>
+        <w:t xml:space="preserve"> </w:t>
+      </w:r>
+      <w:proofErr w:type="spellStart"/>
+      <w:r>
+        <w:rPr>
+          <w:rStyle w:val="Code"/>
+        </w:rPr>
+        <w:t>bodyParser</w:t>
+      </w:r>
+      <w:proofErr w:type="spellEnd"/>
+      <w:r>
+        <w:rPr>
+          <w:rStyle w:val="Code"/>
+        </w:rPr>
+        <w:t xml:space="preserve"> = require('body-parser');</w:t>
+      </w:r>
+    </w:p>
+    <w:p>
+      <w:pPr>
+        <w:rPr>
+          <w:rStyle w:val="Code"/>
+        </w:rPr>
+      </w:pPr>
+      <w:proofErr w:type="spellStart"/>
+      <w:proofErr w:type="gramStart"/>
+      <w:r>
+        <w:rPr>
+          <w:rStyle w:val="Code"/>
+        </w:rPr>
+        <w:t>var</w:t>
+      </w:r>
+      <w:proofErr w:type="spellEnd"/>
+      <w:proofErr w:type="gramEnd"/>
+      <w:r>
+        <w:rPr>
+          <w:rStyle w:val="Code"/>
+        </w:rPr>
+        <w:t xml:space="preserve"> </w:t>
+      </w:r>
+      <w:proofErr w:type="spellStart"/>
+      <w:r>
+        <w:rPr>
+          <w:rStyle w:val="Code"/>
+        </w:rPr>
+        <w:t>parseUrlencoded</w:t>
+      </w:r>
+      <w:proofErr w:type="spellEnd"/>
+      <w:r>
+        <w:rPr>
+          <w:rStyle w:val="Code"/>
+        </w:rPr>
+        <w:t xml:space="preserve"> = </w:t>
+      </w:r>
+      <w:proofErr w:type="spellStart"/>
+      <w:r>
+        <w:rPr>
+          <w:rStyle w:val="Code"/>
+        </w:rPr>
+        <w:t>bodyParser.urlencoded</w:t>
+      </w:r>
+      <w:proofErr w:type="spellEnd"/>
+      <w:r>
+        <w:rPr>
+          <w:rStyle w:val="Code"/>
+        </w:rPr>
+        <w:t>({ extended: false });</w:t>
       </w:r>
     </w:p>
     <w:p>
@@ -1237,96 +1753,232 @@
           <w:rStyle w:val="Code"/>
         </w:rPr>
       </w:pPr>
-      <w:r>
-        <w:rPr>
-          <w:rStyle w:val="Code"/>
-        </w:rPr>
-        <w:t>var cities = {};</w:t>
-      </w:r>
-    </w:p>
-    <w:p>
-      <w:pPr>
-        <w:rPr>
-          <w:rStyle w:val="Code"/>
-        </w:rPr>
-      </w:pPr>
-    </w:p>
-    <w:p>
-      <w:pPr>
-        <w:rPr>
-          <w:rStyle w:val="Code"/>
-        </w:rPr>
-      </w:pPr>
-      <w:r>
-        <w:rPr>
-          <w:rStyle w:val="Code"/>
-        </w:rPr>
-        <w:t>app.route('/cities')</w:t>
-      </w:r>
-    </w:p>
-    <w:p>
-      <w:pPr>
-        <w:rPr>
-          <w:rStyle w:val="Code"/>
-        </w:rPr>
-      </w:pPr>
-      <w:r>
-        <w:rPr>
-          <w:rStyle w:val="Code"/>
-        </w:rPr>
-        <w:t xml:space="preserve">  .get(function (request, response) {</w:t>
-      </w:r>
-    </w:p>
-    <w:p>
-      <w:pPr>
-        <w:rPr>
-          <w:rStyle w:val="Code"/>
-        </w:rPr>
-      </w:pPr>
-      <w:r>
-        <w:rPr>
-          <w:rStyle w:val="Code"/>
-        </w:rPr>
-        <w:t xml:space="preserve">    if(request.query.search) {</w:t>
-      </w:r>
-    </w:p>
-    <w:p>
-      <w:pPr>
-        <w:rPr>
-          <w:rStyle w:val="Code"/>
-        </w:rPr>
-      </w:pPr>
-      <w:r>
-        <w:rPr>
-          <w:rStyle w:val="Code"/>
-        </w:rPr>
-        <w:t xml:space="preserve">      response.json(citySearch(request.query.search));</w:t>
-      </w:r>
-    </w:p>
-    <w:p>
-      <w:pPr>
-        <w:rPr>
-          <w:rStyle w:val="Code"/>
-        </w:rPr>
-      </w:pPr>
-      <w:r>
-        <w:rPr>
-          <w:rStyle w:val="Code"/>
-        </w:rPr>
-        <w:t xml:space="preserve">    } else {</w:t>
-      </w:r>
-    </w:p>
-    <w:p>
-      <w:pPr>
-        <w:rPr>
-          <w:rStyle w:val="Code"/>
-        </w:rPr>
-      </w:pPr>
-      <w:r>
-        <w:rPr>
-          <w:rStyle w:val="Code"/>
-        </w:rPr>
-        <w:t xml:space="preserve">      response.json(cities);</w:t>
+      <w:proofErr w:type="spellStart"/>
+      <w:proofErr w:type="gramStart"/>
+      <w:r>
+        <w:rPr>
+          <w:rStyle w:val="Code"/>
+        </w:rPr>
+        <w:t>var</w:t>
+      </w:r>
+      <w:proofErr w:type="spellEnd"/>
+      <w:proofErr w:type="gramEnd"/>
+      <w:r>
+        <w:rPr>
+          <w:rStyle w:val="Code"/>
+        </w:rPr>
+        <w:t xml:space="preserve"> cities = {};</w:t>
+      </w:r>
+    </w:p>
+    <w:p>
+      <w:pPr>
+        <w:rPr>
+          <w:rStyle w:val="Code"/>
+        </w:rPr>
+      </w:pPr>
+    </w:p>
+    <w:p>
+      <w:pPr>
+        <w:rPr>
+          <w:rStyle w:val="Code"/>
+        </w:rPr>
+      </w:pPr>
+      <w:proofErr w:type="spellStart"/>
+      <w:proofErr w:type="gramStart"/>
+      <w:r>
+        <w:rPr>
+          <w:rStyle w:val="Code"/>
+        </w:rPr>
+        <w:t>app.route</w:t>
+      </w:r>
+      <w:proofErr w:type="spellEnd"/>
+      <w:proofErr w:type="gramEnd"/>
+      <w:r>
+        <w:rPr>
+          <w:rStyle w:val="Code"/>
+        </w:rPr>
+        <w:t>('/cities')</w:t>
+      </w:r>
+    </w:p>
+    <w:p>
+      <w:pPr>
+        <w:rPr>
+          <w:rStyle w:val="Code"/>
+        </w:rPr>
+      </w:pPr>
+      <w:r>
+        <w:rPr>
+          <w:rStyle w:val="Code"/>
+        </w:rPr>
+        <w:t xml:space="preserve">  </w:t>
+      </w:r>
+      <w:proofErr w:type="gramStart"/>
+      <w:r>
+        <w:rPr>
+          <w:rStyle w:val="Code"/>
+        </w:rPr>
+        <w:t>.get</w:t>
+      </w:r>
+      <w:proofErr w:type="gramEnd"/>
+      <w:r>
+        <w:rPr>
+          <w:rStyle w:val="Code"/>
+        </w:rPr>
+        <w:t>(function (request, response) {</w:t>
+      </w:r>
+    </w:p>
+    <w:p>
+      <w:pPr>
+        <w:rPr>
+          <w:rStyle w:val="Code"/>
+        </w:rPr>
+      </w:pPr>
+      <w:r>
+        <w:rPr>
+          <w:rStyle w:val="Code"/>
+        </w:rPr>
+        <w:t xml:space="preserve">    </w:t>
+      </w:r>
+      <w:proofErr w:type="gramStart"/>
+      <w:r>
+        <w:rPr>
+          <w:rStyle w:val="Code"/>
+        </w:rPr>
+        <w:t>if</w:t>
+      </w:r>
+      <w:proofErr w:type="gramEnd"/>
+      <w:r>
+        <w:rPr>
+          <w:rStyle w:val="Code"/>
+        </w:rPr>
+        <w:t>(</w:t>
+      </w:r>
+      <w:proofErr w:type="spellStart"/>
+      <w:r>
+        <w:rPr>
+          <w:rStyle w:val="Code"/>
+        </w:rPr>
+        <w:t>request.query.search</w:t>
+      </w:r>
+      <w:proofErr w:type="spellEnd"/>
+      <w:r>
+        <w:rPr>
+          <w:rStyle w:val="Code"/>
+        </w:rPr>
+        <w:t>) {</w:t>
+      </w:r>
+    </w:p>
+    <w:p>
+      <w:pPr>
+        <w:rPr>
+          <w:rStyle w:val="Code"/>
+        </w:rPr>
+      </w:pPr>
+      <w:r>
+        <w:rPr>
+          <w:rStyle w:val="Code"/>
+        </w:rPr>
+        <w:t xml:space="preserve">      </w:t>
+      </w:r>
+      <w:proofErr w:type="spellStart"/>
+      <w:proofErr w:type="gramStart"/>
+      <w:r>
+        <w:rPr>
+          <w:rStyle w:val="Code"/>
+        </w:rPr>
+        <w:t>response.json</w:t>
+      </w:r>
+      <w:proofErr w:type="spellEnd"/>
+      <w:proofErr w:type="gramEnd"/>
+      <w:r>
+        <w:rPr>
+          <w:rStyle w:val="Code"/>
+        </w:rPr>
+        <w:t>(</w:t>
+      </w:r>
+      <w:proofErr w:type="spellStart"/>
+      <w:r>
+        <w:rPr>
+          <w:rStyle w:val="Code"/>
+        </w:rPr>
+        <w:t>citySearch</w:t>
+      </w:r>
+      <w:proofErr w:type="spellEnd"/>
+      <w:r>
+        <w:rPr>
+          <w:rStyle w:val="Code"/>
+        </w:rPr>
+        <w:t>(</w:t>
+      </w:r>
+      <w:proofErr w:type="spellStart"/>
+      <w:r>
+        <w:rPr>
+          <w:rStyle w:val="Code"/>
+        </w:rPr>
+        <w:t>request.query.search</w:t>
+      </w:r>
+      <w:proofErr w:type="spellEnd"/>
+      <w:r>
+        <w:rPr>
+          <w:rStyle w:val="Code"/>
+        </w:rPr>
+        <w:t>));</w:t>
+      </w:r>
+    </w:p>
+    <w:p>
+      <w:pPr>
+        <w:rPr>
+          <w:rStyle w:val="Code"/>
+        </w:rPr>
+      </w:pPr>
+      <w:r>
+        <w:rPr>
+          <w:rStyle w:val="Code"/>
+        </w:rPr>
+        <w:t xml:space="preserve">    } </w:t>
+      </w:r>
+      <w:proofErr w:type="gramStart"/>
+      <w:r>
+        <w:rPr>
+          <w:rStyle w:val="Code"/>
+        </w:rPr>
+        <w:t>else</w:t>
+      </w:r>
+      <w:proofErr w:type="gramEnd"/>
+      <w:r>
+        <w:rPr>
+          <w:rStyle w:val="Code"/>
+        </w:rPr>
+        <w:t xml:space="preserve"> {</w:t>
+      </w:r>
+    </w:p>
+    <w:p>
+      <w:pPr>
+        <w:rPr>
+          <w:rStyle w:val="Code"/>
+        </w:rPr>
+      </w:pPr>
+      <w:r>
+        <w:rPr>
+          <w:rStyle w:val="Code"/>
+        </w:rPr>
+        <w:t xml:space="preserve">      </w:t>
+      </w:r>
+      <w:proofErr w:type="spellStart"/>
+      <w:proofErr w:type="gramStart"/>
+      <w:r>
+        <w:rPr>
+          <w:rStyle w:val="Code"/>
+        </w:rPr>
+        <w:t>response.json</w:t>
+      </w:r>
+      <w:proofErr w:type="spellEnd"/>
+      <w:proofErr w:type="gramEnd"/>
+      <w:r>
+        <w:rPr>
+          <w:rStyle w:val="Code"/>
+        </w:rPr>
+        <w:t>(cities);</w:t>
       </w:r>
     </w:p>
     <w:p>
@@ -1365,72 +2017,246 @@
         <w:rPr>
           <w:rStyle w:val="Code"/>
         </w:rPr>
-        <w:t xml:space="preserve">  .post(parseUrlencoded, function (request, response) {</w:t>
-      </w:r>
-    </w:p>
-    <w:p>
-      <w:pPr>
-        <w:rPr>
-          <w:rStyle w:val="Code"/>
-        </w:rPr>
-      </w:pPr>
-      <w:r>
-        <w:rPr>
-          <w:rStyle w:val="Code"/>
-        </w:rPr>
-        <w:t xml:space="preserve">    if(request.body.description.length &gt; 4) {</w:t>
-      </w:r>
-    </w:p>
-    <w:p>
-      <w:pPr>
-        <w:rPr>
-          <w:rStyle w:val="Code"/>
-        </w:rPr>
-      </w:pPr>
-      <w:r>
-        <w:rPr>
-          <w:rStyle w:val="Code"/>
-        </w:rPr>
-        <w:t xml:space="preserve">      var city = createCity(request.body.name, request.body.description);</w:t>
-      </w:r>
-    </w:p>
-    <w:p>
-      <w:pPr>
-        <w:rPr>
-          <w:rStyle w:val="Code"/>
-        </w:rPr>
-      </w:pPr>
-      <w:r>
-        <w:rPr>
-          <w:rStyle w:val="Code"/>
-        </w:rPr>
-        <w:t xml:space="preserve">      response.status(201).json(city);</w:t>
-      </w:r>
-    </w:p>
-    <w:p>
-      <w:pPr>
-        <w:rPr>
-          <w:rStyle w:val="Code"/>
-        </w:rPr>
-      </w:pPr>
-      <w:r>
-        <w:rPr>
-          <w:rStyle w:val="Code"/>
-        </w:rPr>
-        <w:t xml:space="preserve">    } else {</w:t>
-      </w:r>
-    </w:p>
-    <w:p>
-      <w:pPr>
-        <w:rPr>
-          <w:rStyle w:val="Code"/>
-        </w:rPr>
-      </w:pPr>
-      <w:r>
-        <w:rPr>
-          <w:rStyle w:val="Code"/>
-        </w:rPr>
-        <w:t xml:space="preserve">      response.status(400).json('Invalid City');</w:t>
+        <w:t xml:space="preserve">  </w:t>
+      </w:r>
+      <w:proofErr w:type="gramStart"/>
+      <w:r>
+        <w:rPr>
+          <w:rStyle w:val="Code"/>
+        </w:rPr>
+        <w:t>.post</w:t>
+      </w:r>
+      <w:proofErr w:type="gramEnd"/>
+      <w:r>
+        <w:rPr>
+          <w:rStyle w:val="Code"/>
+        </w:rPr>
+        <w:t>(</w:t>
+      </w:r>
+      <w:proofErr w:type="spellStart"/>
+      <w:r>
+        <w:rPr>
+          <w:rStyle w:val="Code"/>
+        </w:rPr>
+        <w:t>parseUrlencoded</w:t>
+      </w:r>
+      <w:proofErr w:type="spellEnd"/>
+      <w:r>
+        <w:rPr>
+          <w:rStyle w:val="Code"/>
+        </w:rPr>
+        <w:t>, function (request, response) {</w:t>
+      </w:r>
+    </w:p>
+    <w:p>
+      <w:pPr>
+        <w:rPr>
+          <w:rStyle w:val="Code"/>
+        </w:rPr>
+      </w:pPr>
+      <w:r>
+        <w:rPr>
+          <w:rStyle w:val="Code"/>
+        </w:rPr>
+        <w:t xml:space="preserve">    </w:t>
+      </w:r>
+      <w:proofErr w:type="gramStart"/>
+      <w:r>
+        <w:rPr>
+          <w:rStyle w:val="Code"/>
+        </w:rPr>
+        <w:t>if</w:t>
+      </w:r>
+      <w:proofErr w:type="gramEnd"/>
+      <w:r>
+        <w:rPr>
+          <w:rStyle w:val="Code"/>
+        </w:rPr>
+        <w:t>(</w:t>
+      </w:r>
+      <w:proofErr w:type="spellStart"/>
+      <w:r>
+        <w:rPr>
+          <w:rStyle w:val="Code"/>
+        </w:rPr>
+        <w:t>request.body.description.length</w:t>
+      </w:r>
+      <w:proofErr w:type="spellEnd"/>
+      <w:r>
+        <w:rPr>
+          <w:rStyle w:val="Code"/>
+        </w:rPr>
+        <w:t xml:space="preserve"> &gt; 4) {</w:t>
+      </w:r>
+    </w:p>
+    <w:p>
+      <w:pPr>
+        <w:rPr>
+          <w:rStyle w:val="Code"/>
+        </w:rPr>
+      </w:pPr>
+      <w:r>
+        <w:rPr>
+          <w:rStyle w:val="Code"/>
+        </w:rPr>
+        <w:t xml:space="preserve">      </w:t>
+      </w:r>
+      <w:proofErr w:type="spellStart"/>
+      <w:proofErr w:type="gramStart"/>
+      <w:r>
+        <w:rPr>
+          <w:rStyle w:val="Code"/>
+        </w:rPr>
+        <w:t>var</w:t>
+      </w:r>
+      <w:proofErr w:type="spellEnd"/>
+      <w:proofErr w:type="gramEnd"/>
+      <w:r>
+        <w:rPr>
+          <w:rStyle w:val="Code"/>
+        </w:rPr>
+        <w:t xml:space="preserve"> city = </w:t>
+      </w:r>
+      <w:proofErr w:type="spellStart"/>
+      <w:r>
+        <w:rPr>
+          <w:rStyle w:val="Code"/>
+        </w:rPr>
+        <w:t>createCity</w:t>
+      </w:r>
+      <w:proofErr w:type="spellEnd"/>
+      <w:r>
+        <w:rPr>
+          <w:rStyle w:val="Code"/>
+        </w:rPr>
+        <w:t xml:space="preserve">(request.body.name, </w:t>
+      </w:r>
+      <w:proofErr w:type="spellStart"/>
+      <w:r>
+        <w:rPr>
+          <w:rStyle w:val="Code"/>
+        </w:rPr>
+        <w:t>request.body.description</w:t>
+      </w:r>
+      <w:proofErr w:type="spellEnd"/>
+      <w:r>
+        <w:rPr>
+          <w:rStyle w:val="Code"/>
+        </w:rPr>
+        <w:t>);</w:t>
+      </w:r>
+    </w:p>
+    <w:p>
+      <w:pPr>
+        <w:rPr>
+          <w:rStyle w:val="Code"/>
+        </w:rPr>
+      </w:pPr>
+      <w:r>
+        <w:rPr>
+          <w:rStyle w:val="Code"/>
+        </w:rPr>
+        <w:t xml:space="preserve">      </w:t>
+      </w:r>
+      <w:proofErr w:type="spellStart"/>
+      <w:proofErr w:type="gramStart"/>
+      <w:r>
+        <w:rPr>
+          <w:rStyle w:val="Code"/>
+        </w:rPr>
+        <w:t>response.status</w:t>
+      </w:r>
+      <w:proofErr w:type="spellEnd"/>
+      <w:proofErr w:type="gramEnd"/>
+      <w:r>
+        <w:rPr>
+          <w:rStyle w:val="Code"/>
+        </w:rPr>
+        <w:t>(201).</w:t>
+      </w:r>
+      <w:proofErr w:type="spellStart"/>
+      <w:r>
+        <w:rPr>
+          <w:rStyle w:val="Code"/>
+        </w:rPr>
+        <w:t>json</w:t>
+      </w:r>
+      <w:proofErr w:type="spellEnd"/>
+      <w:r>
+        <w:rPr>
+          <w:rStyle w:val="Code"/>
+        </w:rPr>
+        <w:t>(city);</w:t>
+      </w:r>
+    </w:p>
+    <w:p>
+      <w:pPr>
+        <w:rPr>
+          <w:rStyle w:val="Code"/>
+        </w:rPr>
+      </w:pPr>
+      <w:r>
+        <w:rPr>
+          <w:rStyle w:val="Code"/>
+        </w:rPr>
+        <w:t xml:space="preserve">    } </w:t>
+      </w:r>
+      <w:proofErr w:type="gramStart"/>
+      <w:r>
+        <w:rPr>
+          <w:rStyle w:val="Code"/>
+        </w:rPr>
+        <w:t>else</w:t>
+      </w:r>
+      <w:proofErr w:type="gramEnd"/>
+      <w:r>
+        <w:rPr>
+          <w:rStyle w:val="Code"/>
+        </w:rPr>
+        <w:t xml:space="preserve"> {</w:t>
+      </w:r>
+    </w:p>
+    <w:p>
+      <w:pPr>
+        <w:rPr>
+          <w:rStyle w:val="Code"/>
+        </w:rPr>
+      </w:pPr>
+      <w:r>
+        <w:rPr>
+          <w:rStyle w:val="Code"/>
+        </w:rPr>
+        <w:t xml:space="preserve">      </w:t>
+      </w:r>
+      <w:proofErr w:type="spellStart"/>
+      <w:proofErr w:type="gramStart"/>
+      <w:r>
+        <w:rPr>
+          <w:rStyle w:val="Code"/>
+        </w:rPr>
+        <w:t>response.status</w:t>
+      </w:r>
+      <w:proofErr w:type="spellEnd"/>
+      <w:proofErr w:type="gramEnd"/>
+      <w:r>
+        <w:rPr>
+          <w:rStyle w:val="Code"/>
+        </w:rPr>
+        <w:t>(400).</w:t>
+      </w:r>
+      <w:proofErr w:type="spellStart"/>
+      <w:r>
+        <w:rPr>
+          <w:rStyle w:val="Code"/>
+        </w:rPr>
+        <w:t>json</w:t>
+      </w:r>
+      <w:proofErr w:type="spellEnd"/>
+      <w:r>
+        <w:rPr>
+          <w:rStyle w:val="Code"/>
+        </w:rPr>
+        <w:t>('Invalid City');</w:t>
       </w:r>
     </w:p>
     <w:p>
@@ -1472,89 +2298,259 @@
           <w:rStyle w:val="Code"/>
         </w:rPr>
       </w:pPr>
-      <w:r>
-        <w:rPr>
-          <w:rStyle w:val="Code"/>
-        </w:rPr>
-        <w:t>app.route('/cities/:name')</w:t>
-      </w:r>
-    </w:p>
-    <w:p>
-      <w:pPr>
-        <w:rPr>
-          <w:rStyle w:val="Code"/>
-        </w:rPr>
-      </w:pPr>
-      <w:r>
-        <w:rPr>
-          <w:rStyle w:val="Code"/>
-        </w:rPr>
-        <w:t xml:space="preserve">  .get(function (request, response) {</w:t>
-      </w:r>
-    </w:p>
-    <w:p>
-      <w:pPr>
-        <w:rPr>
-          <w:rStyle w:val="Code"/>
-        </w:rPr>
-      </w:pPr>
-      <w:r>
-        <w:rPr>
-          <w:rStyle w:val="Code"/>
-        </w:rPr>
-        <w:t xml:space="preserve">    var cityInfo = cities[request.cityName];</w:t>
-      </w:r>
-    </w:p>
-    <w:p>
-      <w:pPr>
-        <w:rPr>
-          <w:rStyle w:val="Code"/>
-        </w:rPr>
-      </w:pPr>
-      <w:r>
-        <w:rPr>
-          <w:rStyle w:val="Code"/>
-        </w:rPr>
-        <w:t xml:space="preserve">    if(cityInfo) {</w:t>
-      </w:r>
-    </w:p>
-    <w:p>
-      <w:pPr>
-        <w:rPr>
-          <w:rStyle w:val="Code"/>
-        </w:rPr>
-      </w:pPr>
-      <w:r>
-        <w:rPr>
-          <w:rStyle w:val="Code"/>
-        </w:rPr>
-        <w:t xml:space="preserve">      response.json(cityInfo);</w:t>
-      </w:r>
-    </w:p>
-    <w:p>
-      <w:pPr>
-        <w:rPr>
-          <w:rStyle w:val="Code"/>
-        </w:rPr>
-      </w:pPr>
-      <w:r>
-        <w:rPr>
-          <w:rStyle w:val="Code"/>
-        </w:rPr>
-        <w:t xml:space="preserve">    } else {</w:t>
-      </w:r>
-    </w:p>
-    <w:p>
-      <w:pPr>
-        <w:rPr>
-          <w:rStyle w:val="Code"/>
-        </w:rPr>
-      </w:pPr>
-      <w:r>
-        <w:rPr>
-          <w:rStyle w:val="Code"/>
-        </w:rPr>
-        <w:t xml:space="preserve">      response.status(404).json('City not found');</w:t>
+      <w:proofErr w:type="spellStart"/>
+      <w:proofErr w:type="gramStart"/>
+      <w:r>
+        <w:rPr>
+          <w:rStyle w:val="Code"/>
+        </w:rPr>
+        <w:t>app.route</w:t>
+      </w:r>
+      <w:proofErr w:type="spellEnd"/>
+      <w:proofErr w:type="gramEnd"/>
+      <w:r>
+        <w:rPr>
+          <w:rStyle w:val="Code"/>
+        </w:rPr>
+        <w:t>('/cities/:name')</w:t>
+      </w:r>
+    </w:p>
+    <w:p>
+      <w:pPr>
+        <w:rPr>
+          <w:rStyle w:val="Code"/>
+        </w:rPr>
+      </w:pPr>
+      <w:r>
+        <w:rPr>
+          <w:rStyle w:val="Code"/>
+        </w:rPr>
+        <w:t xml:space="preserve">  </w:t>
+      </w:r>
+      <w:proofErr w:type="gramStart"/>
+      <w:r>
+        <w:rPr>
+          <w:rStyle w:val="Code"/>
+        </w:rPr>
+        <w:t>.get</w:t>
+      </w:r>
+      <w:proofErr w:type="gramEnd"/>
+      <w:r>
+        <w:rPr>
+          <w:rStyle w:val="Code"/>
+        </w:rPr>
+        <w:t>(function (request, response) {</w:t>
+      </w:r>
+    </w:p>
+    <w:p>
+      <w:pPr>
+        <w:rPr>
+          <w:rStyle w:val="Code"/>
+        </w:rPr>
+      </w:pPr>
+      <w:r>
+        <w:rPr>
+          <w:rStyle w:val="Code"/>
+        </w:rPr>
+        <w:t xml:space="preserve">    </w:t>
+      </w:r>
+      <w:proofErr w:type="spellStart"/>
+      <w:proofErr w:type="gramStart"/>
+      <w:r>
+        <w:rPr>
+          <w:rStyle w:val="Code"/>
+        </w:rPr>
+        <w:t>var</w:t>
+      </w:r>
+      <w:proofErr w:type="spellEnd"/>
+      <w:proofErr w:type="gramEnd"/>
+      <w:r>
+        <w:rPr>
+          <w:rStyle w:val="Code"/>
+        </w:rPr>
+        <w:t xml:space="preserve"> </w:t>
+      </w:r>
+      <w:proofErr w:type="spellStart"/>
+      <w:r>
+        <w:rPr>
+          <w:rStyle w:val="Code"/>
+        </w:rPr>
+        <w:t>cityInfo</w:t>
+      </w:r>
+      <w:proofErr w:type="spellEnd"/>
+      <w:r>
+        <w:rPr>
+          <w:rStyle w:val="Code"/>
+        </w:rPr>
+        <w:t xml:space="preserve"> = cities[</w:t>
+      </w:r>
+      <w:proofErr w:type="spellStart"/>
+      <w:r>
+        <w:rPr>
+          <w:rStyle w:val="Code"/>
+        </w:rPr>
+        <w:t>request.cityName</w:t>
+      </w:r>
+      <w:proofErr w:type="spellEnd"/>
+      <w:r>
+        <w:rPr>
+          <w:rStyle w:val="Code"/>
+        </w:rPr>
+        <w:t>];</w:t>
+      </w:r>
+    </w:p>
+    <w:p>
+      <w:pPr>
+        <w:rPr>
+          <w:rStyle w:val="Code"/>
+        </w:rPr>
+      </w:pPr>
+      <w:r>
+        <w:rPr>
+          <w:rStyle w:val="Code"/>
+        </w:rPr>
+        <w:t xml:space="preserve">    </w:t>
+      </w:r>
+      <w:proofErr w:type="gramStart"/>
+      <w:r>
+        <w:rPr>
+          <w:rStyle w:val="Code"/>
+        </w:rPr>
+        <w:t>if</w:t>
+      </w:r>
+      <w:proofErr w:type="gramEnd"/>
+      <w:r>
+        <w:rPr>
+          <w:rStyle w:val="Code"/>
+        </w:rPr>
+        <w:t>(</w:t>
+      </w:r>
+      <w:proofErr w:type="spellStart"/>
+      <w:r>
+        <w:rPr>
+          <w:rStyle w:val="Code"/>
+        </w:rPr>
+        <w:t>cityInfo</w:t>
+      </w:r>
+      <w:proofErr w:type="spellEnd"/>
+      <w:r>
+        <w:rPr>
+          <w:rStyle w:val="Code"/>
+        </w:rPr>
+        <w:t>) {</w:t>
+      </w:r>
+    </w:p>
+    <w:p>
+      <w:pPr>
+        <w:rPr>
+          <w:rStyle w:val="Code"/>
+        </w:rPr>
+      </w:pPr>
+      <w:r>
+        <w:rPr>
+          <w:rStyle w:val="Code"/>
+        </w:rPr>
+        <w:t xml:space="preserve">      </w:t>
+      </w:r>
+      <w:proofErr w:type="spellStart"/>
+      <w:proofErr w:type="gramStart"/>
+      <w:r>
+        <w:rPr>
+          <w:rStyle w:val="Code"/>
+        </w:rPr>
+        <w:t>response.json</w:t>
+      </w:r>
+      <w:proofErr w:type="spellEnd"/>
+      <w:proofErr w:type="gramEnd"/>
+      <w:r>
+        <w:rPr>
+          <w:rStyle w:val="Code"/>
+        </w:rPr>
+        <w:t>(</w:t>
+      </w:r>
+      <w:proofErr w:type="spellStart"/>
+      <w:r>
+        <w:rPr>
+          <w:rStyle w:val="Code"/>
+        </w:rPr>
+        <w:t>cityInfo</w:t>
+      </w:r>
+      <w:proofErr w:type="spellEnd"/>
+      <w:r>
+        <w:rPr>
+          <w:rStyle w:val="Code"/>
+        </w:rPr>
+        <w:t>);</w:t>
+      </w:r>
+    </w:p>
+    <w:p>
+      <w:pPr>
+        <w:rPr>
+          <w:rStyle w:val="Code"/>
+        </w:rPr>
+      </w:pPr>
+      <w:r>
+        <w:rPr>
+          <w:rStyle w:val="Code"/>
+        </w:rPr>
+        <w:t xml:space="preserve">    } </w:t>
+      </w:r>
+      <w:proofErr w:type="gramStart"/>
+      <w:r>
+        <w:rPr>
+          <w:rStyle w:val="Code"/>
+        </w:rPr>
+        <w:t>else</w:t>
+      </w:r>
+      <w:proofErr w:type="gramEnd"/>
+      <w:r>
+        <w:rPr>
+          <w:rStyle w:val="Code"/>
+        </w:rPr>
+        <w:t xml:space="preserve"> {</w:t>
+      </w:r>
+    </w:p>
+    <w:p>
+      <w:pPr>
+        <w:rPr>
+          <w:rStyle w:val="Code"/>
+        </w:rPr>
+      </w:pPr>
+      <w:r>
+        <w:rPr>
+          <w:rStyle w:val="Code"/>
+        </w:rPr>
+        <w:t xml:space="preserve">      </w:t>
+      </w:r>
+      <w:proofErr w:type="spellStart"/>
+      <w:proofErr w:type="gramStart"/>
+      <w:r>
+        <w:rPr>
+          <w:rStyle w:val="Code"/>
+        </w:rPr>
+        <w:t>response.status</w:t>
+      </w:r>
+      <w:proofErr w:type="spellEnd"/>
+      <w:proofErr w:type="gramEnd"/>
+      <w:r>
+        <w:rPr>
+          <w:rStyle w:val="Code"/>
+        </w:rPr>
+        <w:t>(404).</w:t>
+      </w:r>
+      <w:proofErr w:type="spellStart"/>
+      <w:r>
+        <w:rPr>
+          <w:rStyle w:val="Code"/>
+        </w:rPr>
+        <w:t>json</w:t>
+      </w:r>
+      <w:proofErr w:type="spellEnd"/>
+      <w:r>
+        <w:rPr>
+          <w:rStyle w:val="Code"/>
+        </w:rPr>
+        <w:t>('City not found');</w:t>
       </w:r>
     </w:p>
     <w:p>
@@ -1593,72 +2589,188 @@
         <w:rPr>
           <w:rStyle w:val="Code"/>
         </w:rPr>
-        <w:t xml:space="preserve">  .delete(function (request, response) {</w:t>
-      </w:r>
-    </w:p>
-    <w:p>
-      <w:pPr>
-        <w:rPr>
-          <w:rStyle w:val="Code"/>
-        </w:rPr>
-      </w:pPr>
-      <w:r>
-        <w:rPr>
-          <w:rStyle w:val="Code"/>
-        </w:rPr>
-        <w:t xml:space="preserve">    if(cities[request.cityName]) {</w:t>
-      </w:r>
-    </w:p>
-    <w:p>
-      <w:pPr>
-        <w:rPr>
-          <w:rStyle w:val="Code"/>
-        </w:rPr>
-      </w:pPr>
-      <w:r>
-        <w:rPr>
-          <w:rStyle w:val="Code"/>
-        </w:rPr>
-        <w:t xml:space="preserve">      delete cities[request.cityName];</w:t>
-      </w:r>
-    </w:p>
-    <w:p>
-      <w:pPr>
-        <w:rPr>
-          <w:rStyle w:val="Code"/>
-        </w:rPr>
-      </w:pPr>
-      <w:r>
-        <w:rPr>
-          <w:rStyle w:val="Code"/>
-        </w:rPr>
-        <w:t xml:space="preserve">      response.sendStatus(200);</w:t>
-      </w:r>
-    </w:p>
-    <w:p>
-      <w:pPr>
-        <w:rPr>
-          <w:rStyle w:val="Code"/>
-        </w:rPr>
-      </w:pPr>
-      <w:r>
-        <w:rPr>
-          <w:rStyle w:val="Code"/>
-        </w:rPr>
-        <w:t xml:space="preserve">    } else {</w:t>
-      </w:r>
-    </w:p>
-    <w:p>
-      <w:pPr>
-        <w:rPr>
-          <w:rStyle w:val="Code"/>
-        </w:rPr>
-      </w:pPr>
-      <w:r>
-        <w:rPr>
-          <w:rStyle w:val="Code"/>
-        </w:rPr>
-        <w:t xml:space="preserve">      response.sendStatus(404);</w:t>
+        <w:t xml:space="preserve">  </w:t>
+      </w:r>
+      <w:proofErr w:type="gramStart"/>
+      <w:r>
+        <w:rPr>
+          <w:rStyle w:val="Code"/>
+        </w:rPr>
+        <w:t>.delete</w:t>
+      </w:r>
+      <w:proofErr w:type="gramEnd"/>
+      <w:r>
+        <w:rPr>
+          <w:rStyle w:val="Code"/>
+        </w:rPr>
+        <w:t>(function (request, response) {</w:t>
+      </w:r>
+    </w:p>
+    <w:p>
+      <w:pPr>
+        <w:rPr>
+          <w:rStyle w:val="Code"/>
+        </w:rPr>
+      </w:pPr>
+      <w:r>
+        <w:rPr>
+          <w:rStyle w:val="Code"/>
+        </w:rPr>
+        <w:t xml:space="preserve">    </w:t>
+      </w:r>
+      <w:proofErr w:type="gramStart"/>
+      <w:r>
+        <w:rPr>
+          <w:rStyle w:val="Code"/>
+        </w:rPr>
+        <w:t>if</w:t>
+      </w:r>
+      <w:proofErr w:type="gramEnd"/>
+      <w:r>
+        <w:rPr>
+          <w:rStyle w:val="Code"/>
+        </w:rPr>
+        <w:t>(cities[</w:t>
+      </w:r>
+      <w:proofErr w:type="spellStart"/>
+      <w:r>
+        <w:rPr>
+          <w:rStyle w:val="Code"/>
+        </w:rPr>
+        <w:t>request.cityName</w:t>
+      </w:r>
+      <w:proofErr w:type="spellEnd"/>
+      <w:r>
+        <w:rPr>
+          <w:rStyle w:val="Code"/>
+        </w:rPr>
+        <w:t>]) {</w:t>
+      </w:r>
+    </w:p>
+    <w:p>
+      <w:pPr>
+        <w:rPr>
+          <w:rStyle w:val="Code"/>
+        </w:rPr>
+      </w:pPr>
+      <w:r>
+        <w:rPr>
+          <w:rStyle w:val="Code"/>
+        </w:rPr>
+        <w:t xml:space="preserve">      </w:t>
+      </w:r>
+      <w:proofErr w:type="gramStart"/>
+      <w:r>
+        <w:rPr>
+          <w:rStyle w:val="Code"/>
+        </w:rPr>
+        <w:t>delete</w:t>
+      </w:r>
+      <w:proofErr w:type="gramEnd"/>
+      <w:r>
+        <w:rPr>
+          <w:rStyle w:val="Code"/>
+        </w:rPr>
+        <w:t xml:space="preserve"> cities[</w:t>
+      </w:r>
+      <w:proofErr w:type="spellStart"/>
+      <w:r>
+        <w:rPr>
+          <w:rStyle w:val="Code"/>
+        </w:rPr>
+        <w:t>request.cityName</w:t>
+      </w:r>
+      <w:proofErr w:type="spellEnd"/>
+      <w:r>
+        <w:rPr>
+          <w:rStyle w:val="Code"/>
+        </w:rPr>
+        <w:t>];</w:t>
+      </w:r>
+    </w:p>
+    <w:p>
+      <w:pPr>
+        <w:rPr>
+          <w:rStyle w:val="Code"/>
+        </w:rPr>
+      </w:pPr>
+      <w:r>
+        <w:rPr>
+          <w:rStyle w:val="Code"/>
+        </w:rPr>
+        <w:t xml:space="preserve">      </w:t>
+      </w:r>
+      <w:proofErr w:type="spellStart"/>
+      <w:proofErr w:type="gramStart"/>
+      <w:r>
+        <w:rPr>
+          <w:rStyle w:val="Code"/>
+        </w:rPr>
+        <w:t>response.sendStatus</w:t>
+      </w:r>
+      <w:proofErr w:type="spellEnd"/>
+      <w:proofErr w:type="gramEnd"/>
+      <w:r>
+        <w:rPr>
+          <w:rStyle w:val="Code"/>
+        </w:rPr>
+        <w:t>(200);</w:t>
+      </w:r>
+    </w:p>
+    <w:p>
+      <w:pPr>
+        <w:rPr>
+          <w:rStyle w:val="Code"/>
+        </w:rPr>
+      </w:pPr>
+      <w:r>
+        <w:rPr>
+          <w:rStyle w:val="Code"/>
+        </w:rPr>
+        <w:t xml:space="preserve">    } </w:t>
+      </w:r>
+      <w:proofErr w:type="gramStart"/>
+      <w:r>
+        <w:rPr>
+          <w:rStyle w:val="Code"/>
+        </w:rPr>
+        <w:t>else</w:t>
+      </w:r>
+      <w:proofErr w:type="gramEnd"/>
+      <w:r>
+        <w:rPr>
+          <w:rStyle w:val="Code"/>
+        </w:rPr>
+        <w:t xml:space="preserve"> {</w:t>
+      </w:r>
+    </w:p>
+    <w:p>
+      <w:pPr>
+        <w:rPr>
+          <w:rStyle w:val="Code"/>
+        </w:rPr>
+      </w:pPr>
+      <w:r>
+        <w:rPr>
+          <w:rStyle w:val="Code"/>
+        </w:rPr>
+        <w:t xml:space="preserve">      </w:t>
+      </w:r>
+      <w:proofErr w:type="spellStart"/>
+      <w:proofErr w:type="gramStart"/>
+      <w:r>
+        <w:rPr>
+          <w:rStyle w:val="Code"/>
+        </w:rPr>
+        <w:t>response.sendStatus</w:t>
+      </w:r>
+      <w:proofErr w:type="spellEnd"/>
+      <w:proofErr w:type="gramEnd"/>
+      <w:r>
+        <w:rPr>
+          <w:rStyle w:val="Code"/>
+        </w:rPr>
+        <w:t>(404);</w:t>
       </w:r>
     </w:p>
     <w:p>
@@ -1713,37 +2825,87 @@
           <w:rStyle w:val="Code"/>
         </w:rPr>
       </w:pPr>
-      <w:r>
-        <w:rPr>
-          <w:rStyle w:val="Code"/>
-        </w:rPr>
-        <w:t>function createCity(name, description) {</w:t>
-      </w:r>
-    </w:p>
-    <w:p>
-      <w:pPr>
-        <w:rPr>
-          <w:rStyle w:val="Code"/>
-        </w:rPr>
-      </w:pPr>
-      <w:r>
-        <w:rPr>
-          <w:rStyle w:val="Code"/>
-        </w:rPr>
-        <w:t xml:space="preserve">  cities[name] = description;</w:t>
-      </w:r>
-    </w:p>
-    <w:p>
-      <w:pPr>
-        <w:rPr>
-          <w:rStyle w:val="Code"/>
-        </w:rPr>
-      </w:pPr>
-      <w:r>
-        <w:rPr>
-          <w:rStyle w:val="Code"/>
-        </w:rPr>
-        <w:t xml:space="preserve">  return name;</w:t>
+      <w:proofErr w:type="gramStart"/>
+      <w:r>
+        <w:rPr>
+          <w:rStyle w:val="Code"/>
+        </w:rPr>
+        <w:t>function</w:t>
+      </w:r>
+      <w:proofErr w:type="gramEnd"/>
+      <w:r>
+        <w:rPr>
+          <w:rStyle w:val="Code"/>
+        </w:rPr>
+        <w:t xml:space="preserve"> </w:t>
+      </w:r>
+      <w:proofErr w:type="spellStart"/>
+      <w:r>
+        <w:rPr>
+          <w:rStyle w:val="Code"/>
+        </w:rPr>
+        <w:t>createCity</w:t>
+      </w:r>
+      <w:proofErr w:type="spellEnd"/>
+      <w:r>
+        <w:rPr>
+          <w:rStyle w:val="Code"/>
+        </w:rPr>
+        <w:t>(name, description) {</w:t>
+      </w:r>
+    </w:p>
+    <w:p>
+      <w:pPr>
+        <w:rPr>
+          <w:rStyle w:val="Code"/>
+        </w:rPr>
+      </w:pPr>
+      <w:r>
+        <w:rPr>
+          <w:rStyle w:val="Code"/>
+        </w:rPr>
+        <w:t xml:space="preserve">  </w:t>
+      </w:r>
+      <w:proofErr w:type="gramStart"/>
+      <w:r>
+        <w:rPr>
+          <w:rStyle w:val="Code"/>
+        </w:rPr>
+        <w:t>cities</w:t>
+      </w:r>
+      <w:proofErr w:type="gramEnd"/>
+      <w:r>
+        <w:rPr>
+          <w:rStyle w:val="Code"/>
+        </w:rPr>
+        <w:t>[name] = description;</w:t>
+      </w:r>
+    </w:p>
+    <w:p>
+      <w:pPr>
+        <w:rPr>
+          <w:rStyle w:val="Code"/>
+        </w:rPr>
+      </w:pPr>
+      <w:r>
+        <w:rPr>
+          <w:rStyle w:val="Code"/>
+        </w:rPr>
+        <w:t xml:space="preserve">  </w:t>
+      </w:r>
+      <w:proofErr w:type="gramStart"/>
+      <w:r>
+        <w:rPr>
+          <w:rStyle w:val="Code"/>
+        </w:rPr>
+        <w:t>return</w:t>
+      </w:r>
+      <w:proofErr w:type="gramEnd"/>
+      <w:r>
+        <w:rPr>
+          <w:rStyle w:val="Code"/>
+        </w:rPr>
+        <w:t xml:space="preserve"> name;</w:t>
       </w:r>
     </w:p>
     <w:p>
@@ -1772,11 +2934,21 @@
           <w:rStyle w:val="Code"/>
         </w:rPr>
       </w:pPr>
-      <w:r>
-        <w:rPr>
-          <w:rStyle w:val="Code"/>
-        </w:rPr>
-        <w:t>app.listen(3000);</w:t>
+      <w:proofErr w:type="spellStart"/>
+      <w:proofErr w:type="gramStart"/>
+      <w:r>
+        <w:rPr>
+          <w:rStyle w:val="Code"/>
+        </w:rPr>
+        <w:t>app.listen</w:t>
+      </w:r>
+      <w:proofErr w:type="spellEnd"/>
+      <w:proofErr w:type="gramEnd"/>
+      <w:r>
+        <w:rPr>
+          <w:rStyle w:val="Code"/>
+        </w:rPr>
+        <w:t>(3000);</w:t>
       </w:r>
     </w:p>
     <w:p>
@@ -1923,8 +3095,13 @@
       <w:pPr>
         <w:pStyle w:val="NoteLevel2"/>
       </w:pPr>
-      <w:r>
-        <w:t>Javascript deals with this by using callbacks to ensure certain tasks are triggered following the execution of a function</w:t>
+      <w:proofErr w:type="spellStart"/>
+      <w:r>
+        <w:t>Javascript</w:t>
+      </w:r>
+      <w:proofErr w:type="spellEnd"/>
+      <w:r>
+        <w:t xml:space="preserve"> deals with this by using callbacks to ensure certain tasks are triggered following the execution of a function</w:t>
       </w:r>
     </w:p>
     <w:p>
@@ -1975,12 +3152,14 @@
           <w:rStyle w:val="CodeBlack"/>
         </w:rPr>
       </w:pPr>
+      <w:proofErr w:type="gramStart"/>
       <w:r>
         <w:rPr>
           <w:rStyle w:val="CodeBlack"/>
         </w:rPr>
         <w:t>request</w:t>
       </w:r>
+      <w:proofErr w:type="gramEnd"/>
     </w:p>
     <w:p>
       <w:pPr>
@@ -1989,12 +3168,14 @@
           <w:rStyle w:val="CodeBlack"/>
         </w:rPr>
       </w:pPr>
+      <w:proofErr w:type="gramStart"/>
       <w:r>
         <w:rPr>
           <w:rStyle w:val="CodeBlack"/>
         </w:rPr>
         <w:t>connection</w:t>
       </w:r>
+      <w:proofErr w:type="gramEnd"/>
     </w:p>
     <w:p>
       <w:pPr>
@@ -2003,12 +3184,14 @@
           <w:rStyle w:val="CodeBlack"/>
         </w:rPr>
       </w:pPr>
+      <w:proofErr w:type="gramStart"/>
       <w:r>
         <w:rPr>
           <w:rStyle w:val="CodeBlack"/>
         </w:rPr>
         <w:t>close</w:t>
       </w:r>
+      <w:proofErr w:type="gramEnd"/>
     </w:p>
     <w:p>
       <w:pPr>
@@ -2138,12 +3321,16 @@
         </w:numPr>
         <w:ind w:left="360" w:hanging="360"/>
       </w:pPr>
+      <w:proofErr w:type="spellStart"/>
+      <w:proofErr w:type="gramStart"/>
       <w:r>
         <w:rPr>
           <w:rStyle w:val="CodeBlack"/>
         </w:rPr>
         <w:t>setTimeout</w:t>
       </w:r>
+      <w:proofErr w:type="spellEnd"/>
+      <w:proofErr w:type="gramEnd"/>
       <w:r>
         <w:t xml:space="preserve"> is put on these requests that calls a function or executes a code snippet after a specified delay.</w:t>
       </w:r>
@@ -2228,8 +3415,13 @@
         </w:numPr>
       </w:pPr>
       <w:r>
-        <w:t>Time line of requests, callback and setTimeouts</w:t>
-      </w:r>
+        <w:t xml:space="preserve">Time line of requests, callback and </w:t>
+      </w:r>
+      <w:proofErr w:type="spellStart"/>
+      <w:r>
+        <w:t>setTimeouts</w:t>
+      </w:r>
+      <w:proofErr w:type="spellEnd"/>
     </w:p>
     <w:p>
       <w:pPr>
@@ -2311,10 +3503,18 @@
         </w:numPr>
       </w:pPr>
       <w:r>
-        <w:t>This process has no blocking code being that all these functions are being executed together and are only governed by timeouts</w:t>
-      </w:r>
-      <w:r>
-        <w:t xml:space="preserve"> which we can set to a time we choose.</w:t>
+        <w:t xml:space="preserve">This process has no blocking code being that all these functions are being executed together and are only governed by </w:t>
+      </w:r>
+      <w:proofErr w:type="gramStart"/>
+      <w:r>
+        <w:t>timeouts</w:t>
+      </w:r>
+      <w:r>
+        <w:t xml:space="preserve"> which</w:t>
+      </w:r>
+      <w:proofErr w:type="gramEnd"/>
+      <w:r>
+        <w:t xml:space="preserve"> we can set to a time we choose.</w:t>
       </w:r>
     </w:p>
     <w:p>
@@ -2760,7 +3960,15 @@
     </w:p>
     <w:p/>
     <w:p>
-      <w:r>
+      <w:pPr>
+        <w:rPr>
+          <w:u w:val="single"/>
+        </w:rPr>
+      </w:pPr>
+      <w:r>
+        <w:rPr>
+          <w:u w:val="single"/>
+        </w:rPr>
         <w:t>Express.js</w:t>
       </w:r>
     </w:p>
@@ -2776,6 +3984,21 @@
     </w:p>
     <w:p/>
     <w:p>
+      <w:pPr>
+        <w:rPr>
+          <w:u w:val="single"/>
+        </w:rPr>
+      </w:pPr>
+      <w:proofErr w:type="spellStart"/>
+      <w:r>
+        <w:rPr>
+          <w:u w:val="single"/>
+        </w:rPr>
+        <w:t>MongoDB</w:t>
+      </w:r>
+      <w:proofErr w:type="spellEnd"/>
+    </w:p>
+    <w:p>
       <w:r>
         <w:t>Mongoose Schema</w:t>
       </w:r>
@@ -2790,6 +4013,26 @@
         <w:t>Postman</w:t>
       </w:r>
     </w:p>
+    <w:p/>
+    <w:p>
+      <w:pPr>
+        <w:rPr>
+          <w:u w:val="single"/>
+        </w:rPr>
+      </w:pPr>
+      <w:r>
+        <w:rPr>
+          <w:u w:val="single"/>
+        </w:rPr>
+        <w:t>Passport</w:t>
+      </w:r>
+    </w:p>
+    <w:p>
+      <w:r>
+        <w:t>Authentication</w:t>
+      </w:r>
+    </w:p>
+    <w:p/>
     <w:p/>
     <w:p>
       <w:pPr>
@@ -2956,7 +4199,23 @@
     </w:p>
     <w:p>
       <w:r>
-        <w:t>A router is an isolated instance of middleware and routes. Routers can be thought of as “mini” applications only capable of performing middleware and routing. Every express application has a builtin app router. Routers behave like middleware themselves and can be “.use()’d” by the app or in other routers</w:t>
+        <w:t xml:space="preserve">A router is an isolated instance of middleware and routes. Routers can be thought of as “mini” applications only capable of performing middleware and routing. Every express application has a </w:t>
+      </w:r>
+      <w:proofErr w:type="spellStart"/>
+      <w:r>
+        <w:t>builtin</w:t>
+      </w:r>
+      <w:proofErr w:type="spellEnd"/>
+      <w:r>
+        <w:t xml:space="preserve"> app router. Routers behave like middleware themselves and can be “</w:t>
+      </w:r>
+      <w:proofErr w:type="gramStart"/>
+      <w:r>
+        <w:t>.use</w:t>
+      </w:r>
+      <w:proofErr w:type="gramEnd"/>
+      <w:r>
+        <w:t>()’d” by the app or in other routers</w:t>
       </w:r>
     </w:p>
     <w:p/>
@@ -2978,6 +4237,7 @@
         <w:rPr>
           <w:noProof/>
         </w:rPr>
+        <w:lastRenderedPageBreak/>
         <w:drawing>
           <wp:inline distT="0" distB="0" distL="0" distR="0" wp14:anchorId="31C00C2D" wp14:editId="2530CB42">
             <wp:extent cx="5943600" cy="1041400"/>
@@ -3030,7 +4290,6 @@
     </w:p>
     <w:p>
       <w:r>
-        <w:lastRenderedPageBreak/>
         <w:t>Here we are creating a route for ‘/’ to return a JSON object with message set to a constant string.</w:t>
       </w:r>
     </w:p>
@@ -3117,11 +4376,32 @@
         <w:t>R</w:t>
       </w:r>
       <w:r>
-        <w:t>egister our previously defined routes with the application using the prefix ‘/api’. This means that all defined routes will be prefixed with ‘/api’.</w:t>
+        <w:t>egister our previously defined routes with the application using the prefix ‘/</w:t>
+      </w:r>
+      <w:proofErr w:type="spellStart"/>
+      <w:proofErr w:type="gramStart"/>
+      <w:r>
+        <w:t>api</w:t>
+      </w:r>
+      <w:proofErr w:type="spellEnd"/>
+      <w:proofErr w:type="gramEnd"/>
+      <w:r>
+        <w:t>’. This means that all defined routes will be prefixed with ‘/</w:t>
+      </w:r>
+      <w:proofErr w:type="spellStart"/>
+      <w:proofErr w:type="gramStart"/>
+      <w:r>
+        <w:t>api</w:t>
+      </w:r>
+      <w:proofErr w:type="spellEnd"/>
+      <w:proofErr w:type="gramEnd"/>
+      <w:r>
+        <w:t>’.</w:t>
       </w:r>
     </w:p>
     <w:p/>
     <w:p>
+      <w:proofErr w:type="gramStart"/>
       <w:r>
         <w:t>C</w:t>
       </w:r>
@@ -3140,6 +4420,7 @@
         </w:rPr>
         <w:t>listen</w:t>
       </w:r>
+      <w:proofErr w:type="gramEnd"/>
       <w:r>
         <w:t> on our</w:t>
       </w:r>
@@ -3238,12 +4519,14 @@
           <w:b/>
         </w:rPr>
       </w:pPr>
+      <w:proofErr w:type="spellStart"/>
       <w:r>
         <w:rPr>
           <w:b/>
         </w:rPr>
         <w:t>Nodemon</w:t>
       </w:r>
+      <w:proofErr w:type="spellEnd"/>
     </w:p>
     <w:p>
       <w:pPr>
@@ -3273,36 +4556,72 @@
           <w:rStyle w:val="bash"/>
           <w:highlight w:val="black"/>
         </w:rPr>
-        <w:t>$ npm install -g nodemon</w:t>
-      </w:r>
-    </w:p>
-    <w:p/>
-    <w:p>
-      <w:pPr>
-        <w:pStyle w:val="NoteLevel2"/>
-      </w:pPr>
-      <w:r>
-        <w:t>I</w:t>
-      </w:r>
-      <w:r>
-        <w:t>nstead of using </w:t>
-      </w:r>
+        <w:t xml:space="preserve">$ </w:t>
+      </w:r>
+      <w:proofErr w:type="spellStart"/>
+      <w:proofErr w:type="gramStart"/>
       <w:r>
         <w:rPr>
           <w:rStyle w:val="bash"/>
           <w:highlight w:val="black"/>
         </w:rPr>
-        <w:t>node server.js</w:t>
-      </w:r>
-      <w:r>
-        <w:t> to run your application, you can use </w:t>
-      </w:r>
+        <w:t>npm</w:t>
+      </w:r>
+      <w:proofErr w:type="spellEnd"/>
+      <w:proofErr w:type="gramEnd"/>
       <w:r>
         <w:rPr>
           <w:rStyle w:val="bash"/>
           <w:highlight w:val="black"/>
         </w:rPr>
-        <w:t>nodemon server.js</w:t>
+        <w:t xml:space="preserve"> install -g </w:t>
+      </w:r>
+      <w:proofErr w:type="spellStart"/>
+      <w:r>
+        <w:rPr>
+          <w:rStyle w:val="bash"/>
+          <w:highlight w:val="black"/>
+        </w:rPr>
+        <w:t>nodemon</w:t>
+      </w:r>
+      <w:proofErr w:type="spellEnd"/>
+    </w:p>
+    <w:p/>
+    <w:p>
+      <w:pPr>
+        <w:pStyle w:val="NoteLevel2"/>
+      </w:pPr>
+      <w:r>
+        <w:t>I</w:t>
+      </w:r>
+      <w:r>
+        <w:t>nstead of using </w:t>
+      </w:r>
+      <w:r>
+        <w:rPr>
+          <w:rStyle w:val="bash"/>
+          <w:highlight w:val="black"/>
+        </w:rPr>
+        <w:t>node server.js</w:t>
+      </w:r>
+      <w:r>
+        <w:t> to run your application, you can use </w:t>
+      </w:r>
+      <w:proofErr w:type="spellStart"/>
+      <w:r>
+        <w:rPr>
+          <w:rStyle w:val="bash"/>
+          <w:highlight w:val="black"/>
+        </w:rPr>
+        <w:t>nodemon</w:t>
+      </w:r>
+      <w:proofErr w:type="spellEnd"/>
+      <w:r>
+        <w:rPr>
+          <w:rStyle w:val="bash"/>
+          <w:highlight w:val="black"/>
+        </w:rPr>
+        <w:t xml:space="preserve"> server.js</w:t>
       </w:r>
       <w:r>
         <w:t>. It will watch for any changes in your application and automatically restart your server for you</w:t>
@@ -3320,8 +4639,13 @@
       </w:r>
     </w:p>
     <w:p>
-      <w:r>
-        <w:t>a debugger interface for Node.js applications that uses the Blink Developer Tools</w:t>
+      <w:proofErr w:type="gramStart"/>
+      <w:r>
+        <w:t>a</w:t>
+      </w:r>
+      <w:proofErr w:type="gramEnd"/>
+      <w:r>
+        <w:t xml:space="preserve"> debugger interface for Node.js applications that uses the Blink Developer Tools</w:t>
       </w:r>
     </w:p>
     <w:p>
@@ -3337,8 +4661,25 @@
           <w:rStyle w:val="bash"/>
           <w:highlight w:val="black"/>
         </w:rPr>
-        <w:lastRenderedPageBreak/>
-        <w:t>$ npm install -g node-inspector</w:t>
+        <w:t xml:space="preserve">$ </w:t>
+      </w:r>
+      <w:proofErr w:type="spellStart"/>
+      <w:proofErr w:type="gramStart"/>
+      <w:r>
+        <w:rPr>
+          <w:rStyle w:val="bash"/>
+          <w:highlight w:val="black"/>
+        </w:rPr>
+        <w:t>npm</w:t>
+      </w:r>
+      <w:proofErr w:type="spellEnd"/>
+      <w:proofErr w:type="gramEnd"/>
+      <w:r>
+        <w:rPr>
+          <w:rStyle w:val="bash"/>
+          <w:highlight w:val="black"/>
+        </w:rPr>
+        <w:t xml:space="preserve"> install -g node-inspector</w:t>
       </w:r>
     </w:p>
     <w:p>
@@ -3364,7 +4705,23 @@
           <w:highlight w:val="black"/>
         </w:rPr>
         <w:lastRenderedPageBreak/>
-        <w:t>$ node-debug server.js</w:t>
+        <w:t xml:space="preserve">$ </w:t>
+      </w:r>
+      <w:proofErr w:type="gramStart"/>
+      <w:r>
+        <w:rPr>
+          <w:rStyle w:val="bash"/>
+          <w:highlight w:val="black"/>
+        </w:rPr>
+        <w:t>node</w:t>
+      </w:r>
+      <w:proofErr w:type="gramEnd"/>
+      <w:r>
+        <w:rPr>
+          <w:rStyle w:val="bash"/>
+          <w:highlight w:val="black"/>
+        </w:rPr>
+        <w:t>-debug server.js</w:t>
       </w:r>
     </w:p>
     <w:p>
@@ -3523,11 +4880,16 @@
       </w:r>
     </w:p>
     <w:p>
+      <w:proofErr w:type="gramStart"/>
       <w:r>
         <w:t>A</w:t>
       </w:r>
       <w:r>
-        <w:t xml:space="preserve"> powerful HTTP client to help test web services easily and efficiently. It lets you craft simple as well as complex HTTP requests quickly. </w:t>
+        <w:t xml:space="preserve"> powerful HTTP client to help test web services easily and efficiently.</w:t>
+      </w:r>
+      <w:proofErr w:type="gramEnd"/>
+      <w:r>
+        <w:t xml:space="preserve"> It lets you craft simple as well as complex HTTP requests quickly. </w:t>
       </w:r>
     </w:p>
     <w:p>
@@ -3551,7 +4913,23 @@
         <w:t>E</w:t>
       </w:r>
       <w:r>
-        <w:t>nter our URL in the input field where it says, “Enter request URL here”. Type in ‘http://localhost:3000/api’ and press Send</w:t>
+        <w:t>nter our URL in the input field where it says, “Enter request URL here”. Type in ‘http://localhost</w:t>
+      </w:r>
+      <w:proofErr w:type="gramStart"/>
+      <w:r>
+        <w:t>:3000</w:t>
+      </w:r>
+      <w:proofErr w:type="gramEnd"/>
+      <w:r>
+        <w:t>/</w:t>
+      </w:r>
+      <w:proofErr w:type="spellStart"/>
+      <w:r>
+        <w:t>api</w:t>
+      </w:r>
+      <w:proofErr w:type="spellEnd"/>
+      <w:r>
+        <w:t>’ and press Send</w:t>
       </w:r>
     </w:p>
     <w:p>
@@ -3656,8 +5034,6 @@
         </w:rPr>
         <w:t>Mongoose</w:t>
       </w:r>
-      <w:bookmarkStart w:id="2" w:name="_GoBack"/>
-      <w:bookmarkEnd w:id="2"/>
     </w:p>
     <w:p>
       <w:pPr>
@@ -3685,8 +5061,16 @@
         <w:rPr>
           <w:b/>
         </w:rPr>
-        <w:t>Storage on Node with MongoDB</w:t>
-      </w:r>
+        <w:t xml:space="preserve">Storage on Node with </w:t>
+      </w:r>
+      <w:proofErr w:type="spellStart"/>
+      <w:r>
+        <w:rPr>
+          <w:b/>
+        </w:rPr>
+        <w:t>MongoDB</w:t>
+      </w:r>
+      <w:proofErr w:type="spellEnd"/>
     </w:p>
     <w:p>
       <w:pPr>
@@ -3715,7 +5099,25 @@
           <w:rStyle w:val="bash"/>
           <w:highlight w:val="black"/>
         </w:rPr>
-        <w:t>$ npm install mongoose --save</w:t>
+        <w:t xml:space="preserve">$ </w:t>
+      </w:r>
+      <w:proofErr w:type="spellStart"/>
+      <w:proofErr w:type="gramStart"/>
+      <w:r>
+        <w:rPr>
+          <w:rStyle w:val="bash"/>
+          <w:highlight w:val="black"/>
+        </w:rPr>
+        <w:t>npm</w:t>
+      </w:r>
+      <w:proofErr w:type="spellEnd"/>
+      <w:proofErr w:type="gramEnd"/>
+      <w:r>
+        <w:rPr>
+          <w:rStyle w:val="bash"/>
+          <w:highlight w:val="black"/>
+        </w:rPr>
+        <w:t xml:space="preserve"> install mongoose --save</w:t>
       </w:r>
     </w:p>
     <w:p>
@@ -3874,7 +5276,23 @@
         </w:numPr>
       </w:pPr>
       <w:r>
-        <w:t>Created a Mongoose schema which maps to a MongoDB collection and defines the shape of the documents within that collection.</w:t>
+        <w:t xml:space="preserve">Created a Mongoose </w:t>
+      </w:r>
+      <w:proofErr w:type="gramStart"/>
+      <w:r>
+        <w:t>schema which</w:t>
+      </w:r>
+      <w:proofErr w:type="gramEnd"/>
+      <w:r>
+        <w:t xml:space="preserve"> maps to a </w:t>
+      </w:r>
+      <w:proofErr w:type="spellStart"/>
+      <w:r>
+        <w:t>MongoDB</w:t>
+      </w:r>
+      <w:proofErr w:type="spellEnd"/>
+      <w:r>
+        <w:t xml:space="preserve"> collection and defines the shape of the documents within that collection.</w:t>
       </w:r>
     </w:p>
     <w:p>
@@ -4062,7 +5480,25 @@
           <w:rStyle w:val="bash"/>
           <w:highlight w:val="black"/>
         </w:rPr>
-        <w:t>$ npm install body-parser --save</w:t>
+        <w:t xml:space="preserve">$ </w:t>
+      </w:r>
+      <w:proofErr w:type="spellStart"/>
+      <w:proofErr w:type="gramStart"/>
+      <w:r>
+        <w:rPr>
+          <w:rStyle w:val="bash"/>
+          <w:highlight w:val="black"/>
+        </w:rPr>
+        <w:t>npm</w:t>
+      </w:r>
+      <w:proofErr w:type="spellEnd"/>
+      <w:proofErr w:type="gramEnd"/>
+      <w:r>
+        <w:rPr>
+          <w:rStyle w:val="bash"/>
+          <w:highlight w:val="black"/>
+        </w:rPr>
+        <w:t xml:space="preserve"> install body-parser --save</w:t>
       </w:r>
     </w:p>
     <w:p>
@@ -4278,7 +5714,23 @@
         <w:t xml:space="preserve">Then </w:t>
       </w:r>
       <w:r>
-        <w:t>call save on the Beer model which is a Mongoose function that will save the model to the MongoDB database.</w:t>
+        <w:t xml:space="preserve">call save on the Beer </w:t>
+      </w:r>
+      <w:proofErr w:type="gramStart"/>
+      <w:r>
+        <w:t>model which</w:t>
+      </w:r>
+      <w:proofErr w:type="gramEnd"/>
+      <w:r>
+        <w:t xml:space="preserve"> is a Mongoose function that will save the model to the </w:t>
+      </w:r>
+      <w:proofErr w:type="spellStart"/>
+      <w:r>
+        <w:t>MongoDB</w:t>
+      </w:r>
+      <w:proofErr w:type="spellEnd"/>
+      <w:r>
+        <w:t xml:space="preserve"> database.</w:t>
       </w:r>
     </w:p>
     <w:p>
@@ -4354,8 +5806,16 @@
         <w:rPr>
           <w:rStyle w:val="Code"/>
         </w:rPr>
-        <w:t>to x-www-form-urlencoded</w:t>
-      </w:r>
+        <w:t>to x-www-form-</w:t>
+      </w:r>
+      <w:proofErr w:type="spellStart"/>
+      <w:r>
+        <w:rPr>
+          <w:rStyle w:val="Code"/>
+        </w:rPr>
+        <w:t>urlencoded</w:t>
+      </w:r>
+      <w:proofErr w:type="spellEnd"/>
     </w:p>
     <w:p>
       <w:pPr>
@@ -4363,7 +5823,15 @@
       </w:pPr>
       <w:r>
         <w:lastRenderedPageBreak/>
-        <w:t xml:space="preserve"> Enter in the url and 3 key value pairs</w:t>
+        <w:t xml:space="preserve"> Enter in the </w:t>
+      </w:r>
+      <w:proofErr w:type="spellStart"/>
+      <w:r>
+        <w:t>url</w:t>
+      </w:r>
+      <w:proofErr w:type="spellEnd"/>
+      <w:r>
+        <w:t xml:space="preserve"> and 3 key value pairs</w:t>
       </w:r>
     </w:p>
     <w:p>
@@ -4490,7 +5958,15 @@
         <w:t>I</w:t>
       </w:r>
       <w:r>
-        <w:t>n this case we use the Mongoose Beer model to call find which will query the MongoDB database and return all our beer</w:t>
+        <w:t xml:space="preserve">n this case we use the Mongoose Beer model to call find which will query the </w:t>
+      </w:r>
+      <w:proofErr w:type="spellStart"/>
+      <w:r>
+        <w:t>MongoDB</w:t>
+      </w:r>
+      <w:proofErr w:type="spellEnd"/>
+      <w:r>
+        <w:t xml:space="preserve"> database and return all our beer</w:t>
       </w:r>
     </w:p>
     <w:p>
@@ -4687,7 +6163,31 @@
     </w:p>
     <w:p>
       <w:r>
-        <w:t>This new route contains the id of the beer we want /api/beers/:beer_id'</w:t>
+        <w:t>This new route contains the id of the beer we want /</w:t>
+      </w:r>
+      <w:proofErr w:type="spellStart"/>
+      <w:r>
+        <w:t>api</w:t>
+      </w:r>
+      <w:proofErr w:type="spellEnd"/>
+      <w:r>
+        <w:t>/beers/</w:t>
+      </w:r>
+      <w:proofErr w:type="gramStart"/>
+      <w:r>
+        <w:t>:</w:t>
+      </w:r>
+      <w:proofErr w:type="spellStart"/>
+      <w:r>
+        <w:t>beer</w:t>
+      </w:r>
+      <w:proofErr w:type="gramEnd"/>
+      <w:r>
+        <w:t>_id</w:t>
+      </w:r>
+      <w:proofErr w:type="spellEnd"/>
+      <w:r>
+        <w:t>'</w:t>
       </w:r>
     </w:p>
     <w:p>
@@ -4708,21 +6208,39 @@
       <w:r>
         <w:t>We end up using the Mongoose Beer model function </w:t>
       </w:r>
-      <w:r>
-        <w:rPr>
-          <w:rStyle w:val="Code"/>
-        </w:rPr>
-        <w:t>findById()</w:t>
+      <w:proofErr w:type="spellStart"/>
+      <w:proofErr w:type="gramStart"/>
+      <w:r>
+        <w:rPr>
+          <w:rStyle w:val="Code"/>
+        </w:rPr>
+        <w:t>findById</w:t>
+      </w:r>
+      <w:proofErr w:type="spellEnd"/>
+      <w:r>
+        <w:rPr>
+          <w:rStyle w:val="Code"/>
+        </w:rPr>
+        <w:t>(</w:t>
+      </w:r>
+      <w:proofErr w:type="gramEnd"/>
+      <w:r>
+        <w:rPr>
+          <w:rStyle w:val="Code"/>
+        </w:rPr>
+        <w:t>)</w:t>
       </w:r>
       <w:r>
         <w:t> and pass in the </w:t>
       </w:r>
+      <w:proofErr w:type="spellStart"/>
       <w:r>
         <w:rPr>
           <w:rStyle w:val="Code"/>
         </w:rPr>
         <w:t>beer_id</w:t>
       </w:r>
+      <w:proofErr w:type="spellEnd"/>
       <w:r>
         <w:t xml:space="preserve"> </w:t>
       </w:r>
@@ -4818,14 +6336,30 @@
         <w:t>Postman</w:t>
       </w:r>
       <w:r>
-        <w:t xml:space="preserve"> you can make a request to http://localhost:3000/api/beers/:beer_id and replace </w:t>
-      </w:r>
-      <w:r>
-        <w:rPr>
-          <w:rStyle w:val="Code"/>
-        </w:rPr>
-        <w:t>:beer_id</w:t>
-      </w:r>
+        <w:t xml:space="preserve"> you can make a request to http://localhost</w:t>
+      </w:r>
+      <w:proofErr w:type="gramStart"/>
+      <w:r>
+        <w:t>:3000</w:t>
+      </w:r>
+      <w:proofErr w:type="gramEnd"/>
+      <w:r>
+        <w:t>/api/beers/:beer_id and replace </w:t>
+      </w:r>
+      <w:r>
+        <w:rPr>
+          <w:rStyle w:val="Code"/>
+        </w:rPr>
+        <w:t>:</w:t>
+      </w:r>
+      <w:proofErr w:type="spellStart"/>
+      <w:r>
+        <w:rPr>
+          <w:rStyle w:val="Code"/>
+        </w:rPr>
+        <w:t>beer_id</w:t>
+      </w:r>
+      <w:proofErr w:type="spellEnd"/>
       <w:r>
         <w:t> with your id</w:t>
       </w:r>
@@ -5034,12 +6568,14 @@
         <w:lastRenderedPageBreak/>
         <w:t xml:space="preserve">We lookup the beer the same way, update its quantity, and then save it back to </w:t>
       </w:r>
+      <w:proofErr w:type="spellStart"/>
       <w:r>
         <w:rPr>
           <w:b/>
         </w:rPr>
         <w:t>MongoDB</w:t>
       </w:r>
+      <w:proofErr w:type="spellEnd"/>
       <w:r>
         <w:t>.</w:t>
       </w:r>
@@ -5093,8 +6629,16 @@
         <w:rPr>
           <w:rStyle w:val="Code"/>
         </w:rPr>
-        <w:t>x-www-form-urlencoded</w:t>
-      </w:r>
+        <w:t>x-www-form-</w:t>
+      </w:r>
+      <w:proofErr w:type="spellStart"/>
+      <w:r>
+        <w:rPr>
+          <w:rStyle w:val="Code"/>
+        </w:rPr>
+        <w:t>urlencoded</w:t>
+      </w:r>
+      <w:proofErr w:type="spellEnd"/>
       <w:r>
         <w:t xml:space="preserve">, and add a key value pair quantity </w:t>
       </w:r>
@@ -5205,7 +6749,21 @@
         <w:rPr>
           <w:rStyle w:val="CodeBlack"/>
         </w:rPr>
-        <w:t> findByIdAndRemove </w:t>
+        <w:t> </w:t>
+      </w:r>
+      <w:proofErr w:type="spellStart"/>
+      <w:r>
+        <w:rPr>
+          <w:rStyle w:val="CodeBlack"/>
+        </w:rPr>
+        <w:t>findByIdAndRemove</w:t>
+      </w:r>
+      <w:proofErr w:type="spellEnd"/>
+      <w:r>
+        <w:rPr>
+          <w:rStyle w:val="CodeBlack"/>
+        </w:rPr>
+        <w:t> </w:t>
       </w:r>
       <w:r>
         <w:t>function</w:t>
@@ -5434,6 +6992,178 @@
         </w:numPr>
         <w:ind w:left="360" w:hanging="360"/>
       </w:pPr>
+    </w:p>
+    <w:p>
+      <w:pPr>
+        <w:pStyle w:val="NoteLevel1"/>
+        <w:numPr>
+          <w:ilvl w:val="0"/>
+          <w:numId w:val="0"/>
+        </w:numPr>
+        <w:ind w:left="360" w:hanging="360"/>
+        <w:rPr>
+          <w:b/>
+          <w:color w:val="FFFFFF" w:themeColor="background1"/>
+          <w:sz w:val="28"/>
+          <w:szCs w:val="28"/>
+        </w:rPr>
+      </w:pPr>
+      <w:r>
+        <w:rPr>
+          <w:b/>
+          <w:color w:val="FFFFFF" w:themeColor="background1"/>
+          <w:sz w:val="28"/>
+          <w:szCs w:val="28"/>
+          <w:highlight w:val="blue"/>
+        </w:rPr>
+        <w:t>Passport</w:t>
+      </w:r>
+    </w:p>
+    <w:p>
+      <w:pPr>
+        <w:pStyle w:val="NoteLevel1"/>
+        <w:numPr>
+          <w:ilvl w:val="0"/>
+          <w:numId w:val="0"/>
+        </w:numPr>
+        <w:ind w:left="360" w:hanging="360"/>
+        <w:rPr>
+          <w:b/>
+          <w:color w:val="FFFFFF" w:themeColor="background1"/>
+          <w:sz w:val="28"/>
+          <w:szCs w:val="28"/>
+        </w:rPr>
+      </w:pPr>
+    </w:p>
+    <w:p>
+      <w:r>
+        <w:t xml:space="preserve">Passport is authentication middleware for Node.js. </w:t>
+      </w:r>
+    </w:p>
+    <w:p>
+      <w:pPr>
+        <w:pStyle w:val="NoteLevel2"/>
+      </w:pPr>
+      <w:r>
+        <w:lastRenderedPageBreak/>
+        <w:t>Passport can be dropped in to an</w:t>
+      </w:r>
+      <w:r>
+        <w:t>y Express-based web application</w:t>
+      </w:r>
+    </w:p>
+    <w:p>
+      <w:pPr>
+        <w:pStyle w:val="NoteLevel2"/>
+      </w:pPr>
+      <w:r>
+        <w:t>A comprehensive set of strategies support authentication using a username and password, Facebook, Twitter</w:t>
+      </w:r>
+      <w:r>
+        <w:t xml:space="preserve">, </w:t>
+      </w:r>
+      <w:proofErr w:type="spellStart"/>
+      <w:r>
+        <w:t>etc</w:t>
+      </w:r>
+      <w:proofErr w:type="spellEnd"/>
+    </w:p>
+    <w:p>
+      <w:pPr>
+        <w:pStyle w:val="NoteLevel3"/>
+      </w:pPr>
+      <w:r>
+        <w:t>140+ authentication strategies</w:t>
+      </w:r>
+    </w:p>
+    <w:p>
+      <w:pPr>
+        <w:pStyle w:val="NoteLevel3"/>
+      </w:pPr>
+      <w:r>
+        <w:t xml:space="preserve">Single sign-on with </w:t>
+      </w:r>
+      <w:proofErr w:type="spellStart"/>
+      <w:r>
+        <w:t>OpenID</w:t>
+      </w:r>
+      <w:proofErr w:type="spellEnd"/>
+      <w:r>
+        <w:t xml:space="preserve"> and </w:t>
+      </w:r>
+      <w:proofErr w:type="spellStart"/>
+      <w:r>
+        <w:t>OAuth</w:t>
+      </w:r>
+      <w:proofErr w:type="spellEnd"/>
+    </w:p>
+    <w:p>
+      <w:pPr>
+        <w:pStyle w:val="NoteLevel3"/>
+      </w:pPr>
+      <w:r>
+        <w:t>Easily handle success and failure</w:t>
+      </w:r>
+    </w:p>
+    <w:p>
+      <w:pPr>
+        <w:pStyle w:val="NoteLevel3"/>
+      </w:pPr>
+      <w:r>
+        <w:t>Supports persistent sessions</w:t>
+      </w:r>
+    </w:p>
+    <w:p>
+      <w:pPr>
+        <w:pStyle w:val="NoteLevel3"/>
+      </w:pPr>
+      <w:r>
+        <w:t>Dynamic scope and permissions</w:t>
+      </w:r>
+    </w:p>
+    <w:p>
+      <w:pPr>
+        <w:pStyle w:val="NoteLevel3"/>
+      </w:pPr>
+      <w:r>
+        <w:t>Pick and choose required strategies</w:t>
+      </w:r>
+    </w:p>
+    <w:p>
+      <w:pPr>
+        <w:pStyle w:val="NoteLevel3"/>
+      </w:pPr>
+      <w:r>
+        <w:t>Implement custom strategies</w:t>
+      </w:r>
+    </w:p>
+    <w:p>
+      <w:pPr>
+        <w:pStyle w:val="NoteLevel3"/>
+      </w:pPr>
+      <w:r>
+        <w:t>Does not mount routes in application</w:t>
+      </w:r>
+    </w:p>
+    <w:p>
+      <w:pPr>
+        <w:pStyle w:val="NoteLevel3"/>
+      </w:pPr>
+      <w:r>
+        <w:t>Lightweight code base</w:t>
+      </w:r>
+    </w:p>
+    <w:p>
+      <w:pPr>
+        <w:pStyle w:val="NoteLevel1"/>
+        <w:numPr>
+          <w:ilvl w:val="0"/>
+          <w:numId w:val="0"/>
+        </w:numPr>
+        <w:ind w:left="360" w:hanging="360"/>
+      </w:pPr>
+      <w:bookmarkStart w:id="2" w:name="_GoBack"/>
+      <w:bookmarkEnd w:id="2"/>
     </w:p>
     <w:sectPr>
       <w:headerReference w:type="first" r:id="rId46"/>
@@ -12842,7 +14572,7 @@
 </file>
 
 <file path=customXml/itemProps1.xml><?xml version="1.0" encoding="utf-8"?>
-<ds:datastoreItem xmlns:ds="http://schemas.openxmlformats.org/officeDocument/2006/customXml" ds:itemID="{65A29B7B-EEA1-CE4F-B59E-C0ABEEA388DA}">
+<ds:datastoreItem xmlns:ds="http://schemas.openxmlformats.org/officeDocument/2006/customXml" ds:itemID="{FF9D9205-EB01-F947-8B34-442DFBF00F1A}">
   <ds:schemaRefs>
     <ds:schemaRef ds:uri="http://schemas.openxmlformats.org/officeDocument/2006/bibliography"/>
   </ds:schemaRefs>

</xml_diff>

<commit_message>
notes and screenshots added for controllers in express.js
</commit_message>
<xml_diff>
--- a/WDA.docx
+++ b/WDA.docx
@@ -16,7 +16,6 @@
           <w:highlight w:val="red"/>
         </w:rPr>
       </w:pPr>
-      <w:proofErr w:type="gramStart"/>
       <w:r>
         <w:rPr>
           <w:b/>
@@ -25,7 +24,6 @@
         </w:rPr>
         <w:t>s01</w:t>
       </w:r>
-      <w:proofErr w:type="gramEnd"/>
       <w:r>
         <w:rPr>
           <w:b/>
@@ -48,24 +46,17 @@
           <w:b/>
         </w:rPr>
       </w:pPr>
-      <w:proofErr w:type="gramStart"/>
       <w:r>
         <w:rPr>
           <w:b/>
         </w:rPr>
         <w:t>e01</w:t>
       </w:r>
-      <w:proofErr w:type="gramEnd"/>
-    </w:p>
-    <w:p>
-      <w:r>
-        <w:t xml:space="preserve">1. </w:t>
-      </w:r>
-      <w:proofErr w:type="spellStart"/>
-      <w:r>
-        <w:t>MongoDB</w:t>
-      </w:r>
-      <w:proofErr w:type="spellEnd"/>
+    </w:p>
+    <w:p>
+      <w:r>
+        <w:t>1. MongoDB</w:t>
+      </w:r>
     </w:p>
     <w:p/>
     <w:p>
@@ -88,14 +79,12 @@
           <w:u w:val="single"/>
         </w:rPr>
       </w:pPr>
-      <w:proofErr w:type="spellStart"/>
       <w:r>
         <w:rPr>
           <w:u w:val="single"/>
         </w:rPr>
         <w:t>MongoDB</w:t>
       </w:r>
-      <w:proofErr w:type="spellEnd"/>
     </w:p>
     <w:p>
       <w:pPr>
@@ -146,21 +135,12 @@
           <w:highlight w:val="black"/>
         </w:rPr>
       </w:pPr>
-      <w:proofErr w:type="gramStart"/>
       <w:r>
         <w:rPr>
           <w:rStyle w:val="bash"/>
           <w:highlight w:val="black"/>
         </w:rPr>
-        <w:t>brew</w:t>
-      </w:r>
-      <w:proofErr w:type="gramEnd"/>
-      <w:r>
-        <w:rPr>
-          <w:rStyle w:val="bash"/>
-          <w:highlight w:val="black"/>
-        </w:rPr>
-        <w:t xml:space="preserve"> update</w:t>
+        <w:t>brew update</w:t>
       </w:r>
     </w:p>
     <w:p>
@@ -179,31 +159,13 @@
           <w:highlight w:val="black"/>
         </w:rPr>
       </w:pPr>
-      <w:proofErr w:type="gramStart"/>
       <w:r>
         <w:rPr>
           <w:rStyle w:val="bash"/>
           <w:highlight w:val="black"/>
         </w:rPr>
-        <w:t>brew</w:t>
-      </w:r>
-      <w:proofErr w:type="gramEnd"/>
-      <w:r>
-        <w:rPr>
-          <w:rStyle w:val="bash"/>
-          <w:highlight w:val="black"/>
-        </w:rPr>
-        <w:t xml:space="preserve"> install </w:t>
-      </w:r>
-      <w:proofErr w:type="spellStart"/>
-      <w:r>
-        <w:rPr>
-          <w:rStyle w:val="bash"/>
-          <w:highlight w:val="black"/>
-        </w:rPr>
-        <w:t>mongodb</w:t>
-      </w:r>
-      <w:proofErr w:type="spellEnd"/>
+        <w:t>brew install mongodb</w:t>
+      </w:r>
     </w:p>
     <w:p>
       <w:pPr>
@@ -226,15 +188,7 @@
         </w:numPr>
       </w:pPr>
       <w:r>
-        <w:t>Create a data/</w:t>
-      </w:r>
-      <w:proofErr w:type="spellStart"/>
-      <w:r>
-        <w:t>db</w:t>
-      </w:r>
-      <w:proofErr w:type="spellEnd"/>
-      <w:r>
-        <w:t xml:space="preserve"> folder where you want your databases to be sourced</w:t>
+        <w:t>Create a data/db folder where you want your databases to be sourced</w:t>
       </w:r>
     </w:p>
     <w:p>
@@ -253,65 +207,13 @@
           <w:highlight w:val="black"/>
         </w:rPr>
       </w:pPr>
-      <w:proofErr w:type="spellStart"/>
-      <w:proofErr w:type="gramStart"/>
       <w:r>
         <w:rPr>
           <w:rStyle w:val="bash"/>
           <w:highlight w:val="black"/>
         </w:rPr>
-        <w:t>mkdir</w:t>
-      </w:r>
-      <w:proofErr w:type="spellEnd"/>
-      <w:proofErr w:type="gramEnd"/>
-      <w:r>
-        <w:rPr>
-          <w:rStyle w:val="bash"/>
-          <w:highlight w:val="black"/>
-        </w:rPr>
-        <w:t xml:space="preserve"> –p users/</w:t>
-      </w:r>
-      <w:proofErr w:type="spellStart"/>
-      <w:r>
-        <w:rPr>
-          <w:rStyle w:val="bash"/>
-          <w:highlight w:val="black"/>
-        </w:rPr>
-        <w:t>evanturner</w:t>
-      </w:r>
-      <w:proofErr w:type="spellEnd"/>
-      <w:r>
-        <w:rPr>
-          <w:rStyle w:val="bash"/>
-          <w:highlight w:val="black"/>
-        </w:rPr>
-        <w:t>/</w:t>
-      </w:r>
-      <w:proofErr w:type="spellStart"/>
-      <w:r>
-        <w:rPr>
-          <w:rStyle w:val="bash"/>
-          <w:highlight w:val="black"/>
-        </w:rPr>
-        <w:t>src</w:t>
-      </w:r>
-      <w:proofErr w:type="spellEnd"/>
-      <w:r>
-        <w:rPr>
-          <w:rStyle w:val="bash"/>
-          <w:highlight w:val="black"/>
-        </w:rPr>
-        <w:t>/data/</w:t>
-      </w:r>
-      <w:proofErr w:type="spellStart"/>
-      <w:r>
-        <w:rPr>
-          <w:rStyle w:val="bash"/>
-          <w:highlight w:val="black"/>
-        </w:rPr>
-        <w:t>db</w:t>
-      </w:r>
-      <w:proofErr w:type="spellEnd"/>
+        <w:t>mkdir –p users/evanturner/src/data/db</w:t>
+      </w:r>
     </w:p>
     <w:p>
       <w:pPr>
@@ -336,74 +238,44 @@
         <w:t>ou connect to the database server, which runs a</w:t>
       </w:r>
       <w:r>
-        <w:t xml:space="preserve">s </w:t>
-      </w:r>
-      <w:proofErr w:type="spellStart"/>
-      <w:r>
+        <w:t>s mongod</w:t>
+      </w:r>
+    </w:p>
+    <w:p>
+      <w:pPr>
+        <w:pStyle w:val="NoteLevel2"/>
+      </w:pPr>
+      <w:r>
+        <w:rPr>
+          <w:b/>
+        </w:rPr>
         <w:t>mongod</w:t>
       </w:r>
-      <w:proofErr w:type="spellEnd"/>
+      <w:r>
+        <w:t xml:space="preserve"> is the primary daemon </w:t>
+      </w:r>
+      <w:r>
+        <w:t xml:space="preserve">process for the MongoDB system. </w:t>
+      </w:r>
+    </w:p>
+    <w:p>
+      <w:pPr>
+        <w:pStyle w:val="NoteLevel3"/>
+      </w:pPr>
+      <w:r>
+        <w:t>It handles data requests, manages data access, and performs background management operations</w:t>
+      </w:r>
     </w:p>
     <w:p>
       <w:pPr>
         <w:pStyle w:val="NoteLevel2"/>
-      </w:pPr>
-      <w:proofErr w:type="spellStart"/>
-      <w:proofErr w:type="gramStart"/>
-      <w:r>
-        <w:rPr>
-          <w:b/>
-        </w:rPr>
-        <w:t>mongod</w:t>
-      </w:r>
-      <w:proofErr w:type="spellEnd"/>
-      <w:proofErr w:type="gramEnd"/>
-      <w:r>
-        <w:t xml:space="preserve"> is the primary daemon </w:t>
-      </w:r>
-      <w:r>
-        <w:t xml:space="preserve">process for the </w:t>
-      </w:r>
-      <w:proofErr w:type="spellStart"/>
-      <w:r>
-        <w:t>MongoDB</w:t>
-      </w:r>
-      <w:proofErr w:type="spellEnd"/>
-      <w:r>
-        <w:t xml:space="preserve"> system. </w:t>
-      </w:r>
-    </w:p>
-    <w:p>
-      <w:pPr>
-        <w:pStyle w:val="NoteLevel3"/>
-      </w:pPr>
-      <w:r>
-        <w:t>It handles data requests, manages data access, and performs background management operations</w:t>
-      </w:r>
-    </w:p>
-    <w:p>
-      <w:pPr>
-        <w:pStyle w:val="NoteLevel2"/>
         <w:rPr>
           <w:rStyle w:val="bash"/>
         </w:rPr>
       </w:pPr>
       <w:r>
-        <w:t xml:space="preserve">Specify the </w:t>
-      </w:r>
-      <w:proofErr w:type="spellStart"/>
-      <w:r>
-        <w:t>dbpath</w:t>
-      </w:r>
-      <w:proofErr w:type="spellEnd"/>
-      <w:r>
-        <w:t xml:space="preserve"> when loading </w:t>
-      </w:r>
-      <w:proofErr w:type="spellStart"/>
-      <w:r>
-        <w:t>mongod</w:t>
-      </w:r>
-      <w:proofErr w:type="spellEnd"/>
+        <w:t>Specify the dbpath when loading mongod</w:t>
+      </w:r>
     </w:p>
     <w:p>
       <w:pPr>
@@ -418,65 +290,13 @@
           <w:highlight w:val="black"/>
         </w:rPr>
       </w:pPr>
-      <w:proofErr w:type="spellStart"/>
-      <w:proofErr w:type="gramStart"/>
       <w:r>
         <w:rPr>
           <w:rStyle w:val="bash"/>
           <w:highlight w:val="black"/>
         </w:rPr>
-        <w:t>mongod</w:t>
-      </w:r>
-      <w:proofErr w:type="spellEnd"/>
-      <w:proofErr w:type="gramEnd"/>
-      <w:r>
-        <w:rPr>
-          <w:rStyle w:val="bash"/>
-          <w:highlight w:val="black"/>
-        </w:rPr>
-        <w:t xml:space="preserve"> --</w:t>
-      </w:r>
-      <w:proofErr w:type="spellStart"/>
-      <w:r>
-        <w:rPr>
-          <w:rStyle w:val="bash"/>
-          <w:highlight w:val="black"/>
-        </w:rPr>
-        <w:t>dbpath</w:t>
-      </w:r>
-      <w:proofErr w:type="spellEnd"/>
-      <w:r>
-        <w:rPr>
-          <w:rStyle w:val="bash"/>
-          <w:highlight w:val="black"/>
-        </w:rPr>
-        <w:t xml:space="preserve"> ~/</w:t>
-      </w:r>
-      <w:proofErr w:type="spellStart"/>
-      <w:r>
-        <w:rPr>
-          <w:rStyle w:val="bash"/>
-          <w:highlight w:val="black"/>
-        </w:rPr>
-        <w:t>src</w:t>
-      </w:r>
-      <w:proofErr w:type="spellEnd"/>
-      <w:r>
-        <w:rPr>
-          <w:rStyle w:val="bash"/>
-          <w:highlight w:val="black"/>
-        </w:rPr>
-        <w:t>/data/</w:t>
-      </w:r>
-      <w:proofErr w:type="spellStart"/>
-      <w:r>
-        <w:rPr>
-          <w:rStyle w:val="bash"/>
-          <w:highlight w:val="black"/>
-        </w:rPr>
-        <w:t>db</w:t>
-      </w:r>
-      <w:proofErr w:type="spellEnd"/>
+        <w:t>mongod --dbpath ~/src/data/db</w:t>
+      </w:r>
     </w:p>
     <w:p>
       <w:pPr>
@@ -588,7 +408,6 @@
           <w:highlight w:val="black"/>
         </w:rPr>
       </w:pPr>
-      <w:proofErr w:type="gramStart"/>
       <w:r>
         <w:rPr>
           <w:rStyle w:val="bash"/>
@@ -596,7 +415,6 @@
         </w:rPr>
         <w:t>mongo</w:t>
       </w:r>
-      <w:proofErr w:type="gramEnd"/>
     </w:p>
     <w:p>
       <w:pPr>
@@ -695,29 +513,18 @@
           <w:rStyle w:val="bash"/>
           <w:highlight w:val="black"/>
         </w:rPr>
-        <w:t>show </w:t>
-      </w:r>
-      <w:proofErr w:type="spellStart"/>
+        <w:t>show dbs</w:t>
+      </w:r>
+      <w:r>
+        <w:t> operation again, it will not include the </w:t>
+      </w:r>
       <w:r>
         <w:rPr>
           <w:rStyle w:val="bash"/>
           <w:highlight w:val="black"/>
         </w:rPr>
-        <w:t>dbs</w:t>
-      </w:r>
-      <w:proofErr w:type="spellEnd"/>
-      <w:r>
-        <w:t> operation again, it will not include the </w:t>
-      </w:r>
-      <w:proofErr w:type="spellStart"/>
-      <w:r>
-        <w:rPr>
-          <w:rStyle w:val="bash"/>
-          <w:highlight w:val="black"/>
-        </w:rPr>
         <w:t>book_library_db</w:t>
       </w:r>
-      <w:proofErr w:type="spellEnd"/>
       <w:r>
         <w:t> </w:t>
       </w:r>
@@ -729,13 +536,8 @@
       <w:pPr>
         <w:pStyle w:val="NoteLevel2"/>
       </w:pPr>
-      <w:proofErr w:type="spellStart"/>
-      <w:r>
-        <w:t>MongoDB</w:t>
-      </w:r>
-      <w:proofErr w:type="spellEnd"/>
-      <w:r>
-        <w:t xml:space="preserve"> will not permanently create a database until you insert data into that database. </w:t>
+      <w:r>
+        <w:t xml:space="preserve">MongoDB will not permanently create a database until you insert data into that database. </w:t>
       </w:r>
     </w:p>
     <w:p>
@@ -758,19 +560,11 @@
           <w:u w:val="single"/>
         </w:rPr>
       </w:pPr>
-      <w:proofErr w:type="spellStart"/>
       <w:r>
         <w:rPr>
           <w:u w:val="single"/>
         </w:rPr>
-        <w:t>Mongod</w:t>
-      </w:r>
-      <w:proofErr w:type="spellEnd"/>
-      <w:r>
-        <w:rPr>
-          <w:u w:val="single"/>
-        </w:rPr>
-        <w:t xml:space="preserve"> and Mongos</w:t>
+        <w:t>Mongod and Mongos</w:t>
       </w:r>
     </w:p>
     <w:p>
@@ -793,11 +587,9 @@
           <w:numId w:val="0"/>
         </w:numPr>
       </w:pPr>
-      <w:proofErr w:type="spellStart"/>
       <w:r>
         <w:t>Mongod</w:t>
       </w:r>
-      <w:proofErr w:type="spellEnd"/>
     </w:p>
     <w:p>
       <w:pPr>
@@ -806,14 +598,12 @@
       <w:r>
         <w:t xml:space="preserve">The </w:t>
       </w:r>
-      <w:proofErr w:type="spellStart"/>
       <w:r>
         <w:rPr>
           <w:b/>
         </w:rPr>
         <w:t>mongod</w:t>
       </w:r>
-      <w:proofErr w:type="spellEnd"/>
       <w:r>
         <w:t> process is the primary database process that runs on an individual server. </w:t>
       </w:r>
@@ -834,17 +624,8 @@
         <w:pStyle w:val="NoteLevel2"/>
       </w:pPr>
       <w:r>
-        <w:t xml:space="preserve">You can start </w:t>
-      </w:r>
-      <w:proofErr w:type="spellStart"/>
-      <w:r>
-        <w:t>MongoDB</w:t>
-      </w:r>
-      <w:proofErr w:type="spellEnd"/>
-      <w:r>
-        <w:t xml:space="preserve"> from a command line by issuing the </w:t>
-      </w:r>
-      <w:proofErr w:type="spellStart"/>
+        <w:t>You can start MongoDB from a command line by issuing the </w:t>
+      </w:r>
       <w:r>
         <w:rPr>
           <w:rStyle w:val="bash"/>
@@ -852,7 +633,6 @@
         </w:rPr>
         <w:t>mongod</w:t>
       </w:r>
-      <w:proofErr w:type="spellEnd"/>
       <w:r>
         <w:t xml:space="preserve"> </w:t>
       </w:r>
@@ -887,30 +667,18 @@
       <w:pPr>
         <w:pStyle w:val="NoteLevel1"/>
       </w:pPr>
-      <w:proofErr w:type="gramStart"/>
       <w:r>
         <w:rPr>
           <w:rStyle w:val="CodeBlack"/>
         </w:rPr>
         <w:t>mongos</w:t>
       </w:r>
-      <w:proofErr w:type="gramEnd"/>
-      <w:r>
-        <w:t xml:space="preserve"> provides a coherent </w:t>
-      </w:r>
-      <w:proofErr w:type="spellStart"/>
-      <w:r>
-        <w:t>MongoDB</w:t>
-      </w:r>
-      <w:proofErr w:type="spellEnd"/>
-      <w:r>
-        <w:t xml:space="preserve"> interface equivalent to a </w:t>
-      </w:r>
-      <w:proofErr w:type="spellStart"/>
+      <w:r>
+        <w:t> provides a coherent MongoDB interface equivalent to a </w:t>
+      </w:r>
       <w:r>
         <w:t>mongod</w:t>
       </w:r>
-      <w:proofErr w:type="spellEnd"/>
       <w:r>
         <w:t> fr</w:t>
       </w:r>
@@ -939,51 +707,20 @@
       <w:pPr>
         <w:pStyle w:val="NoteLevel2"/>
       </w:pPr>
-      <w:proofErr w:type="gramStart"/>
-      <w:r>
-        <w:t>mongos</w:t>
-      </w:r>
-      <w:proofErr w:type="gramEnd"/>
-      <w:r>
-        <w:t> for “</w:t>
-      </w:r>
-      <w:proofErr w:type="spellStart"/>
-      <w:r>
-        <w:t>MongoDB</w:t>
-      </w:r>
-      <w:proofErr w:type="spellEnd"/>
-      <w:r>
-        <w:t xml:space="preserve"> Shard,” is a routing service for </w:t>
-      </w:r>
-      <w:proofErr w:type="spellStart"/>
-      <w:r>
-        <w:t>MongoDB</w:t>
-      </w:r>
-      <w:proofErr w:type="spellEnd"/>
-      <w:r>
-        <w:t xml:space="preserve"> shard configurations that processes queries from the application layer, and determines the location of this data in the </w:t>
-      </w:r>
-      <w:proofErr w:type="spellStart"/>
-      <w:r>
-        <w:t>sharded</w:t>
-      </w:r>
-      <w:proofErr w:type="spellEnd"/>
-      <w:r>
-        <w:t xml:space="preserve"> cluster, in order to complete these operations</w:t>
+      <w:r>
+        <w:t>mongos for “MongoDB Shard,” is a routing service for MongoDB shard configurations that processes queries from the application layer, and determines the location of this data in the sharded cluster, in order to complete these operations</w:t>
       </w:r>
     </w:p>
     <w:p>
       <w:pPr>
         <w:pStyle w:val="NoteLevel1"/>
       </w:pPr>
-      <w:proofErr w:type="gramStart"/>
       <w:r>
         <w:rPr>
           <w:rStyle w:val="CodeBlack"/>
         </w:rPr>
         <w:t>mongo</w:t>
       </w:r>
-      <w:proofErr w:type="gramEnd"/>
       <w:r>
         <w:t xml:space="preserve"> </w:t>
       </w:r>
@@ -991,13 +728,8 @@
         <w:t>is an interactive JavaScript sh</w:t>
       </w:r>
       <w:r>
-        <w:t xml:space="preserve">ell interface to </w:t>
-      </w:r>
-      <w:proofErr w:type="spellStart"/>
-      <w:r>
-        <w:t>MongoDB</w:t>
-      </w:r>
-      <w:proofErr w:type="spellEnd"/>
+        <w:t>ell interface to MongoDB</w:t>
+      </w:r>
     </w:p>
     <w:p>
       <w:pPr>
@@ -1040,13 +772,8 @@
         <w:t>rovides a fully functional JavaScript envi</w:t>
       </w:r>
       <w:r>
-        <w:t xml:space="preserve">ronment for use with a </w:t>
-      </w:r>
-      <w:proofErr w:type="spellStart"/>
-      <w:r>
-        <w:t>MongoDB</w:t>
-      </w:r>
-      <w:proofErr w:type="spellEnd"/>
+        <w:t>ronment for use with a MongoDB</w:t>
+      </w:r>
     </w:p>
     <w:p>
       <w:pPr>
@@ -1078,66 +805,28 @@
         </w:tabs>
       </w:pPr>
       <w:r>
-        <w:t xml:space="preserve">By default, </w:t>
-      </w:r>
-      <w:proofErr w:type="spellStart"/>
-      <w:r>
-        <w:t>MongoDB</w:t>
-      </w:r>
-      <w:proofErr w:type="spellEnd"/>
-      <w:r>
-        <w:t xml:space="preserve"> stores data in the /data/</w:t>
-      </w:r>
-      <w:proofErr w:type="spellStart"/>
-      <w:r>
-        <w:t>db</w:t>
-      </w:r>
-      <w:proofErr w:type="spellEnd"/>
-      <w:r>
-        <w:t xml:space="preserve"> directory. </w:t>
+        <w:t xml:space="preserve">By default, MongoDB stores data in the /data/db directory. </w:t>
       </w:r>
       <w:r>
         <w:rPr>
           <w:i/>
         </w:rPr>
-        <w:t xml:space="preserve">On Windows, </w:t>
-      </w:r>
-      <w:proofErr w:type="spellStart"/>
+        <w:t>On Windows, MongoDB stores data in</w:t>
+      </w:r>
       <w:r>
         <w:rPr>
           <w:i/>
         </w:rPr>
-        <w:t>MongoDB</w:t>
-      </w:r>
-      <w:proofErr w:type="spellEnd"/>
+        <w:t xml:space="preserve"> </w:t>
+      </w:r>
       <w:r>
         <w:rPr>
           <w:i/>
         </w:rPr>
-        <w:t xml:space="preserve"> stores data in</w:t>
-      </w:r>
-      <w:r>
-        <w:rPr>
-          <w:i/>
-        </w:rPr>
-        <w:t xml:space="preserve"> </w:t>
-      </w:r>
-      <w:r>
-        <w:rPr>
-          <w:i/>
-        </w:rPr>
         <w:t>C:\data\db</w:t>
       </w:r>
       <w:r>
-        <w:t xml:space="preserve">. On all platforms, </w:t>
-      </w:r>
-      <w:proofErr w:type="spellStart"/>
-      <w:r>
-        <w:t>MongoDB</w:t>
-      </w:r>
-      <w:proofErr w:type="spellEnd"/>
-      <w:r>
-        <w:t xml:space="preserve"> listens for connections from clients on port 27017</w:t>
+        <w:t>. On all platforms, MongoDB listens for connections from clients on port 27017</w:t>
       </w:r>
     </w:p>
     <w:p>
@@ -1172,14 +861,12 @@
       <w:r>
         <w:t>If you want </w:t>
       </w:r>
-      <w:proofErr w:type="spellStart"/>
       <w:r>
         <w:rPr>
           <w:rStyle w:val="CodeBlack"/>
         </w:rPr>
         <w:t>mongod</w:t>
       </w:r>
-      <w:proofErr w:type="spellEnd"/>
       <w:r>
         <w:t> to store data files at a path </w:t>
       </w:r>
@@ -1191,21 +878,11 @@
         <w:t>other than</w:t>
       </w:r>
       <w:r>
-        <w:t> /data/</w:t>
-      </w:r>
-      <w:proofErr w:type="spellStart"/>
-      <w:r>
-        <w:t>db</w:t>
-      </w:r>
-      <w:proofErr w:type="spellEnd"/>
-      <w:r>
-        <w:t> you can specify a </w:t>
-      </w:r>
-      <w:proofErr w:type="spellStart"/>
+        <w:t> /data/db you can specify a </w:t>
+      </w:r>
       <w:r>
         <w:t>dbPath</w:t>
       </w:r>
-      <w:proofErr w:type="spellEnd"/>
       <w:r>
         <w:t xml:space="preserve">. </w:t>
       </w:r>
@@ -1228,15 +905,7 @@
         </w:numPr>
       </w:pPr>
       <w:r>
-        <w:t xml:space="preserve">At the moment only specifying a </w:t>
-      </w:r>
-      <w:proofErr w:type="spellStart"/>
-      <w:r>
-        <w:t>dbpath</w:t>
-      </w:r>
-      <w:proofErr w:type="spellEnd"/>
-      <w:r>
-        <w:t xml:space="preserve"> is working:</w:t>
+        <w:t>At the moment only specifying a dbpath is working:</w:t>
       </w:r>
     </w:p>
     <w:p>
@@ -1247,97 +916,13 @@
           <w:highlight w:val="black"/>
         </w:rPr>
       </w:pPr>
-      <w:proofErr w:type="spellStart"/>
-      <w:proofErr w:type="gramStart"/>
       <w:r>
         <w:rPr>
           <w:rStyle w:val="bash"/>
           <w:highlight w:val="black"/>
         </w:rPr>
-        <w:t>mongod</w:t>
-      </w:r>
-      <w:proofErr w:type="spellEnd"/>
-      <w:proofErr w:type="gramEnd"/>
-      <w:r>
-        <w:rPr>
-          <w:rStyle w:val="bash"/>
-          <w:highlight w:val="black"/>
-        </w:rPr>
-        <w:t xml:space="preserve"> --</w:t>
-      </w:r>
-      <w:proofErr w:type="spellStart"/>
-      <w:r>
-        <w:rPr>
-          <w:rStyle w:val="bash"/>
-          <w:highlight w:val="black"/>
-        </w:rPr>
-        <w:t>dbpath</w:t>
-      </w:r>
-      <w:proofErr w:type="spellEnd"/>
-      <w:r>
-        <w:rPr>
-          <w:rStyle w:val="bash"/>
-          <w:highlight w:val="black"/>
-        </w:rPr>
-        <w:t xml:space="preserve"> /users/</w:t>
-      </w:r>
-      <w:proofErr w:type="spellStart"/>
-      <w:r>
-        <w:rPr>
-          <w:rStyle w:val="bash"/>
-          <w:highlight w:val="black"/>
-        </w:rPr>
-        <w:t>evanturner</w:t>
-      </w:r>
-      <w:proofErr w:type="spellEnd"/>
-      <w:r>
-        <w:rPr>
-          <w:rStyle w:val="bash"/>
-          <w:highlight w:val="black"/>
-        </w:rPr>
-        <w:t>/</w:t>
-      </w:r>
-      <w:proofErr w:type="spellStart"/>
-      <w:r>
-        <w:rPr>
-          <w:rStyle w:val="bash"/>
-          <w:highlight w:val="black"/>
-        </w:rPr>
-        <w:t>src</w:t>
-      </w:r>
-      <w:proofErr w:type="spellEnd"/>
-      <w:r>
-        <w:rPr>
-          <w:rStyle w:val="bash"/>
-          <w:highlight w:val="black"/>
-        </w:rPr>
-        <w:t>/</w:t>
-      </w:r>
-      <w:proofErr w:type="spellStart"/>
-      <w:r>
-        <w:rPr>
-          <w:rStyle w:val="bash"/>
-          <w:highlight w:val="black"/>
-        </w:rPr>
-        <w:t>mongodb</w:t>
-      </w:r>
-      <w:proofErr w:type="spellEnd"/>
-      <w:r>
-        <w:rPr>
-          <w:rStyle w:val="bash"/>
-          <w:highlight w:val="black"/>
-        </w:rPr>
-        <w:t>/data/</w:t>
-      </w:r>
-      <w:proofErr w:type="spellStart"/>
-      <w:r>
-        <w:rPr>
-          <w:rStyle w:val="bash"/>
-          <w:highlight w:val="black"/>
-        </w:rPr>
-        <w:t>db</w:t>
-      </w:r>
-      <w:proofErr w:type="spellEnd"/>
+        <w:t>mongod --dbpath /users/evanturner/src/mongodb/data/db</w:t>
+      </w:r>
     </w:p>
     <w:p>
       <w:pPr>
@@ -1420,33 +1005,27 @@
       <w:r>
         <w:t xml:space="preserve"> </w:t>
       </w:r>
-      <w:proofErr w:type="spellStart"/>
       <w:r>
         <w:t>dbPath</w:t>
       </w:r>
-      <w:proofErr w:type="spellEnd"/>
       <w:r>
         <w:t> must exist before you start </w:t>
       </w:r>
-      <w:proofErr w:type="spellStart"/>
       <w:r>
         <w:rPr>
           <w:rStyle w:val="CodeBlack"/>
         </w:rPr>
         <w:t>mongod</w:t>
       </w:r>
-      <w:proofErr w:type="spellEnd"/>
       <w:r>
         <w:t>. If it does not exist, create the directory and the permissions so that </w:t>
       </w:r>
-      <w:proofErr w:type="spellStart"/>
       <w:r>
         <w:rPr>
           <w:rStyle w:val="CodeBlack"/>
         </w:rPr>
         <w:t>mongod</w:t>
       </w:r>
-      <w:proofErr w:type="spellEnd"/>
       <w:r>
         <w:t> can read and write data to this path</w:t>
       </w:r>
@@ -1479,14 +1058,12 @@
       <w:r>
         <w:t>In a clean shutdown a </w:t>
       </w:r>
-      <w:proofErr w:type="spellStart"/>
       <w:r>
         <w:rPr>
           <w:rStyle w:val="CodeBlack"/>
         </w:rPr>
         <w:t>mongod</w:t>
       </w:r>
-      <w:proofErr w:type="spellEnd"/>
       <w:r>
         <w:t> completes all pending operations, flushes all data to data fi</w:t>
       </w:r>
@@ -1532,23 +1109,12 @@
           <w:rStyle w:val="bash"/>
         </w:rPr>
       </w:pPr>
-      <w:proofErr w:type="spellStart"/>
-      <w:proofErr w:type="gramStart"/>
       <w:r>
         <w:rPr>
           <w:rStyle w:val="bash"/>
           <w:highlight w:val="black"/>
         </w:rPr>
-        <w:t>db.shutdownServer</w:t>
-      </w:r>
-      <w:proofErr w:type="spellEnd"/>
-      <w:proofErr w:type="gramEnd"/>
-      <w:r>
-        <w:rPr>
-          <w:rStyle w:val="bash"/>
-          <w:highlight w:val="black"/>
-        </w:rPr>
-        <w:t>()</w:t>
+        <w:t>db.shutdownServer()</w:t>
       </w:r>
       <w:r>
         <w:rPr>
@@ -1606,44 +1172,37 @@
           <w:rStyle w:val="Code"/>
         </w:rPr>
       </w:pPr>
-      <w:proofErr w:type="spellStart"/>
-      <w:proofErr w:type="gramStart"/>
       <w:r>
         <w:rPr>
           <w:rStyle w:val="Code"/>
         </w:rPr>
-        <w:t>var</w:t>
-      </w:r>
-      <w:proofErr w:type="spellEnd"/>
-      <w:proofErr w:type="gramEnd"/>
-      <w:r>
+        <w:t>var express = require('express');</w:t>
+      </w:r>
+    </w:p>
+    <w:p>
+      <w:pPr>
         <w:rPr>
           <w:rStyle w:val="Code"/>
         </w:rPr>
-        <w:t xml:space="preserve"> express = require('express');</w:t>
-      </w:r>
-    </w:p>
-    <w:p>
-      <w:pPr>
+      </w:pPr>
+      <w:r>
         <w:rPr>
           <w:rStyle w:val="Code"/>
         </w:rPr>
-      </w:pPr>
-      <w:proofErr w:type="spellStart"/>
-      <w:proofErr w:type="gramStart"/>
-      <w:r>
+        <w:t>var app = express();</w:t>
+      </w:r>
+    </w:p>
+    <w:p>
+      <w:pPr>
         <w:rPr>
           <w:rStyle w:val="Code"/>
         </w:rPr>
-        <w:t>var</w:t>
-      </w:r>
-      <w:proofErr w:type="spellEnd"/>
-      <w:proofErr w:type="gramEnd"/>
+      </w:pPr>
       <w:r>
         <w:rPr>
           <w:rStyle w:val="Code"/>
         </w:rPr>
-        <w:t xml:space="preserve"> app = express();</w:t>
+        <w:t>var bodyParser = require('body-parser');</w:t>
       </w:r>
     </w:p>
     <w:p>
@@ -1652,122 +1211,109 @@
           <w:rStyle w:val="Code"/>
         </w:rPr>
       </w:pPr>
-      <w:proofErr w:type="spellStart"/>
-      <w:proofErr w:type="gramStart"/>
       <w:r>
         <w:rPr>
           <w:rStyle w:val="Code"/>
         </w:rPr>
-        <w:t>var</w:t>
-      </w:r>
-      <w:proofErr w:type="spellEnd"/>
-      <w:proofErr w:type="gramEnd"/>
-      <w:r>
+        <w:t>var parseUrlencoded = bodyParser.urlencoded({ extended: false });</w:t>
+      </w:r>
+    </w:p>
+    <w:p>
+      <w:pPr>
         <w:rPr>
           <w:rStyle w:val="Code"/>
         </w:rPr>
-        <w:t xml:space="preserve"> </w:t>
-      </w:r>
-      <w:proofErr w:type="spellStart"/>
+      </w:pPr>
       <w:r>
         <w:rPr>
           <w:rStyle w:val="Code"/>
         </w:rPr>
-        <w:t>bodyParser</w:t>
-      </w:r>
-      <w:proofErr w:type="spellEnd"/>
-      <w:r>
+        <w:t>// In memory store for the cities in our application</w:t>
+      </w:r>
+    </w:p>
+    <w:p>
+      <w:pPr>
         <w:rPr>
           <w:rStyle w:val="Code"/>
         </w:rPr>
-        <w:t xml:space="preserve"> = require('body-parser');</w:t>
-      </w:r>
-    </w:p>
-    <w:p>
-      <w:pPr>
+      </w:pPr>
+      <w:r>
         <w:rPr>
           <w:rStyle w:val="Code"/>
         </w:rPr>
-      </w:pPr>
-      <w:proofErr w:type="spellStart"/>
-      <w:proofErr w:type="gramStart"/>
-      <w:r>
+        <w:t>var cities = {};</w:t>
+      </w:r>
+    </w:p>
+    <w:p>
+      <w:pPr>
         <w:rPr>
           <w:rStyle w:val="Code"/>
         </w:rPr>
-        <w:t>var</w:t>
-      </w:r>
-      <w:proofErr w:type="spellEnd"/>
-      <w:proofErr w:type="gramEnd"/>
-      <w:r>
+      </w:pPr>
+    </w:p>
+    <w:p>
+      <w:pPr>
         <w:rPr>
           <w:rStyle w:val="Code"/>
         </w:rPr>
-        <w:t xml:space="preserve"> </w:t>
-      </w:r>
-      <w:proofErr w:type="spellStart"/>
+      </w:pPr>
       <w:r>
         <w:rPr>
           <w:rStyle w:val="Code"/>
         </w:rPr>
-        <w:t>parseUrlencoded</w:t>
-      </w:r>
-      <w:proofErr w:type="spellEnd"/>
-      <w:r>
+        <w:t>app.route('/cities')</w:t>
+      </w:r>
+    </w:p>
+    <w:p>
+      <w:pPr>
         <w:rPr>
           <w:rStyle w:val="Code"/>
         </w:rPr>
-        <w:t xml:space="preserve"> = </w:t>
-      </w:r>
-      <w:proofErr w:type="spellStart"/>
+      </w:pPr>
       <w:r>
         <w:rPr>
           <w:rStyle w:val="Code"/>
         </w:rPr>
-        <w:t>bodyParser.urlencoded</w:t>
-      </w:r>
-      <w:proofErr w:type="spellEnd"/>
-      <w:r>
+        <w:t xml:space="preserve">  .get(function (request, response) {</w:t>
+      </w:r>
+    </w:p>
+    <w:p>
+      <w:pPr>
         <w:rPr>
           <w:rStyle w:val="Code"/>
         </w:rPr>
-        <w:t>({ extended: false });</w:t>
-      </w:r>
-    </w:p>
-    <w:p>
-      <w:pPr>
+      </w:pPr>
+      <w:r>
         <w:rPr>
           <w:rStyle w:val="Code"/>
         </w:rPr>
-      </w:pPr>
-      <w:r>
+        <w:t xml:space="preserve">    if(request.query.search) {</w:t>
+      </w:r>
+    </w:p>
+    <w:p>
+      <w:pPr>
         <w:rPr>
           <w:rStyle w:val="Code"/>
         </w:rPr>
-        <w:t>// In memory store for the cities in our application</w:t>
-      </w:r>
-    </w:p>
-    <w:p>
-      <w:pPr>
+      </w:pPr>
+      <w:r>
         <w:rPr>
           <w:rStyle w:val="Code"/>
         </w:rPr>
-      </w:pPr>
-      <w:proofErr w:type="spellStart"/>
-      <w:proofErr w:type="gramStart"/>
-      <w:r>
+        <w:t xml:space="preserve">      response.json(citySearch(request.query.search));</w:t>
+      </w:r>
+    </w:p>
+    <w:p>
+      <w:pPr>
         <w:rPr>
           <w:rStyle w:val="Code"/>
         </w:rPr>
-        <w:t>var</w:t>
-      </w:r>
-      <w:proofErr w:type="spellEnd"/>
-      <w:proofErr w:type="gramEnd"/>
+      </w:pPr>
       <w:r>
         <w:rPr>
           <w:rStyle w:val="Code"/>
         </w:rPr>
-        <w:t xml:space="preserve"> cities = {};</w:t>
+        <w:t xml:space="preserve">    } else {</w:t>
       </w:r>
     </w:p>
     <w:p>
@@ -1776,28 +1322,24 @@
           <w:rStyle w:val="Code"/>
         </w:rPr>
       </w:pPr>
-    </w:p>
-    <w:p>
-      <w:pPr>
+      <w:r>
         <w:rPr>
           <w:rStyle w:val="Code"/>
         </w:rPr>
-      </w:pPr>
-      <w:proofErr w:type="spellStart"/>
-      <w:proofErr w:type="gramStart"/>
-      <w:r>
+        <w:t xml:space="preserve">      response.json(cities);</w:t>
+      </w:r>
+    </w:p>
+    <w:p>
+      <w:pPr>
         <w:rPr>
           <w:rStyle w:val="Code"/>
         </w:rPr>
-        <w:t>app.route</w:t>
-      </w:r>
-      <w:proofErr w:type="spellEnd"/>
-      <w:proofErr w:type="gramEnd"/>
+      </w:pPr>
       <w:r>
         <w:rPr>
           <w:rStyle w:val="Code"/>
         </w:rPr>
-        <w:t>('/cities')</w:t>
+        <w:t xml:space="preserve">    }</w:t>
       </w:r>
     </w:p>
     <w:p>
@@ -1810,21 +1352,20 @@
         <w:rPr>
           <w:rStyle w:val="Code"/>
         </w:rPr>
-        <w:t xml:space="preserve">  </w:t>
-      </w:r>
-      <w:proofErr w:type="gramStart"/>
-      <w:r>
+        <w:t xml:space="preserve">  })</w:t>
+      </w:r>
+    </w:p>
+    <w:p>
+      <w:pPr>
         <w:rPr>
           <w:rStyle w:val="Code"/>
         </w:rPr>
-        <w:t>.get</w:t>
-      </w:r>
-      <w:proofErr w:type="gramEnd"/>
+      </w:pPr>
       <w:r>
         <w:rPr>
           <w:rStyle w:val="Code"/>
         </w:rPr>
-        <w:t>(function (request, response) {</w:t>
+        <w:t xml:space="preserve">  .post(parseUrlencoded, function (request, response) {</w:t>
       </w:r>
     </w:p>
     <w:p>
@@ -1837,35 +1378,33 @@
         <w:rPr>
           <w:rStyle w:val="Code"/>
         </w:rPr>
-        <w:t xml:space="preserve">    </w:t>
-      </w:r>
-      <w:proofErr w:type="gramStart"/>
-      <w:r>
+        <w:t xml:space="preserve">    if(request.body.description.length &gt; 4) {</w:t>
+      </w:r>
+    </w:p>
+    <w:p>
+      <w:pPr>
         <w:rPr>
           <w:rStyle w:val="Code"/>
         </w:rPr>
-        <w:t>if</w:t>
-      </w:r>
-      <w:proofErr w:type="gramEnd"/>
+      </w:pPr>
       <w:r>
         <w:rPr>
           <w:rStyle w:val="Code"/>
         </w:rPr>
-        <w:t>(</w:t>
-      </w:r>
-      <w:proofErr w:type="spellStart"/>
-      <w:r>
+        <w:t xml:space="preserve">      var city = createCity(request.body.name, request.body.description);</w:t>
+      </w:r>
+    </w:p>
+    <w:p>
+      <w:pPr>
         <w:rPr>
           <w:rStyle w:val="Code"/>
         </w:rPr>
-        <w:t>request.query.search</w:t>
-      </w:r>
-      <w:proofErr w:type="spellEnd"/>
+      </w:pPr>
       <w:r>
         <w:rPr>
           <w:rStyle w:val="Code"/>
         </w:rPr>
-        <w:t>) {</w:t>
+        <w:t xml:space="preserve">      response.status(201).json(city);</w:t>
       </w:r>
     </w:p>
     <w:p>
@@ -1878,51 +1417,46 @@
         <w:rPr>
           <w:rStyle w:val="Code"/>
         </w:rPr>
-        <w:t xml:space="preserve">      </w:t>
-      </w:r>
-      <w:proofErr w:type="spellStart"/>
-      <w:proofErr w:type="gramStart"/>
-      <w:r>
+        <w:t xml:space="preserve">    } else {</w:t>
+      </w:r>
+    </w:p>
+    <w:p>
+      <w:pPr>
         <w:rPr>
           <w:rStyle w:val="Code"/>
         </w:rPr>
-        <w:t>response.json</w:t>
-      </w:r>
-      <w:proofErr w:type="spellEnd"/>
-      <w:proofErr w:type="gramEnd"/>
+      </w:pPr>
       <w:r>
         <w:rPr>
           <w:rStyle w:val="Code"/>
         </w:rPr>
-        <w:t>(</w:t>
-      </w:r>
-      <w:proofErr w:type="spellStart"/>
-      <w:r>
+        <w:t xml:space="preserve">      response.status(400).json('Invalid City');</w:t>
+      </w:r>
+    </w:p>
+    <w:p>
+      <w:pPr>
         <w:rPr>
           <w:rStyle w:val="Code"/>
         </w:rPr>
-        <w:t>citySearch</w:t>
-      </w:r>
-      <w:proofErr w:type="spellEnd"/>
+      </w:pPr>
       <w:r>
         <w:rPr>
           <w:rStyle w:val="Code"/>
         </w:rPr>
-        <w:t>(</w:t>
-      </w:r>
-      <w:proofErr w:type="spellStart"/>
-      <w:r>
+        <w:t xml:space="preserve">    }</w:t>
+      </w:r>
+    </w:p>
+    <w:p>
+      <w:pPr>
         <w:rPr>
           <w:rStyle w:val="Code"/>
         </w:rPr>
-        <w:t>request.query.search</w:t>
-      </w:r>
-      <w:proofErr w:type="spellEnd"/>
+      </w:pPr>
       <w:r>
         <w:rPr>
           <w:rStyle w:val="Code"/>
         </w:rPr>
-        <w:t>));</w:t>
+        <w:t xml:space="preserve">  });</w:t>
       </w:r>
     </w:p>
     <w:p>
@@ -1931,66 +1465,108 @@
           <w:rStyle w:val="Code"/>
         </w:rPr>
       </w:pPr>
-      <w:r>
+    </w:p>
+    <w:p>
+      <w:pPr>
         <w:rPr>
           <w:rStyle w:val="Code"/>
         </w:rPr>
-        <w:t xml:space="preserve">    } </w:t>
-      </w:r>
-      <w:proofErr w:type="gramStart"/>
+      </w:pPr>
       <w:r>
         <w:rPr>
           <w:rStyle w:val="Code"/>
         </w:rPr>
-        <w:t>else</w:t>
-      </w:r>
-      <w:proofErr w:type="gramEnd"/>
-      <w:r>
+        <w:t>app.route('/cities/:name')</w:t>
+      </w:r>
+    </w:p>
+    <w:p>
+      <w:pPr>
         <w:rPr>
           <w:rStyle w:val="Code"/>
         </w:rPr>
-        <w:t xml:space="preserve"> {</w:t>
-      </w:r>
-    </w:p>
-    <w:p>
-      <w:pPr>
+      </w:pPr>
+      <w:r>
         <w:rPr>
           <w:rStyle w:val="Code"/>
         </w:rPr>
-      </w:pPr>
-      <w:r>
+        <w:t xml:space="preserve">  .get(function (request, response) {</w:t>
+      </w:r>
+    </w:p>
+    <w:p>
+      <w:pPr>
         <w:rPr>
           <w:rStyle w:val="Code"/>
         </w:rPr>
-        <w:t xml:space="preserve">      </w:t>
-      </w:r>
-      <w:proofErr w:type="spellStart"/>
-      <w:proofErr w:type="gramStart"/>
+      </w:pPr>
       <w:r>
         <w:rPr>
           <w:rStyle w:val="Code"/>
         </w:rPr>
-        <w:t>response.json</w:t>
-      </w:r>
-      <w:proofErr w:type="spellEnd"/>
-      <w:proofErr w:type="gramEnd"/>
-      <w:r>
+        <w:t xml:space="preserve">    var cityInfo = cities[request.cityName];</w:t>
+      </w:r>
+    </w:p>
+    <w:p>
+      <w:pPr>
         <w:rPr>
           <w:rStyle w:val="Code"/>
         </w:rPr>
-        <w:t>(cities);</w:t>
-      </w:r>
-    </w:p>
-    <w:p>
-      <w:pPr>
+      </w:pPr>
+      <w:r>
         <w:rPr>
           <w:rStyle w:val="Code"/>
         </w:rPr>
-      </w:pPr>
-      <w:r>
+        <w:t xml:space="preserve">    if(cityInfo) {</w:t>
+      </w:r>
+    </w:p>
+    <w:p>
+      <w:pPr>
         <w:rPr>
           <w:rStyle w:val="Code"/>
         </w:rPr>
+      </w:pPr>
+      <w:r>
+        <w:rPr>
+          <w:rStyle w:val="Code"/>
+        </w:rPr>
+        <w:t xml:space="preserve">      response.json(cityInfo);</w:t>
+      </w:r>
+    </w:p>
+    <w:p>
+      <w:pPr>
+        <w:rPr>
+          <w:rStyle w:val="Code"/>
+        </w:rPr>
+      </w:pPr>
+      <w:r>
+        <w:rPr>
+          <w:rStyle w:val="Code"/>
+        </w:rPr>
+        <w:t xml:space="preserve">    } else {</w:t>
+      </w:r>
+    </w:p>
+    <w:p>
+      <w:pPr>
+        <w:rPr>
+          <w:rStyle w:val="Code"/>
+        </w:rPr>
+      </w:pPr>
+      <w:r>
+        <w:rPr>
+          <w:rStyle w:val="Code"/>
+        </w:rPr>
+        <w:t xml:space="preserve">      response.status(404).json('City not found');</w:t>
+      </w:r>
+    </w:p>
+    <w:p>
+      <w:pPr>
+        <w:rPr>
+          <w:rStyle w:val="Code"/>
+        </w:rPr>
+      </w:pPr>
+      <w:r>
+        <w:rPr>
+          <w:rStyle w:val="Code"/>
+        </w:rPr>
         <w:t xml:space="preserve">    }</w:t>
       </w:r>
     </w:p>
@@ -2017,35 +1593,33 @@
         <w:rPr>
           <w:rStyle w:val="Code"/>
         </w:rPr>
-        <w:t xml:space="preserve">  </w:t>
-      </w:r>
-      <w:proofErr w:type="gramStart"/>
-      <w:r>
+        <w:t xml:space="preserve">  .delete(function (request, response) {</w:t>
+      </w:r>
+    </w:p>
+    <w:p>
+      <w:pPr>
         <w:rPr>
           <w:rStyle w:val="Code"/>
         </w:rPr>
-        <w:t>.post</w:t>
-      </w:r>
-      <w:proofErr w:type="gramEnd"/>
+      </w:pPr>
       <w:r>
         <w:rPr>
           <w:rStyle w:val="Code"/>
         </w:rPr>
-        <w:t>(</w:t>
-      </w:r>
-      <w:proofErr w:type="spellStart"/>
-      <w:r>
+        <w:t xml:space="preserve">    if(cities[request.cityName]) {</w:t>
+      </w:r>
+    </w:p>
+    <w:p>
+      <w:pPr>
         <w:rPr>
           <w:rStyle w:val="Code"/>
         </w:rPr>
-        <w:t>parseUrlencoded</w:t>
-      </w:r>
-      <w:proofErr w:type="spellEnd"/>
+      </w:pPr>
       <w:r>
         <w:rPr>
           <w:rStyle w:val="Code"/>
         </w:rPr>
-        <w:t>, function (request, response) {</w:t>
+        <w:t xml:space="preserve">      delete cities[request.cityName];</w:t>
       </w:r>
     </w:p>
     <w:p>
@@ -2058,35 +1632,33 @@
         <w:rPr>
           <w:rStyle w:val="Code"/>
         </w:rPr>
-        <w:t xml:space="preserve">    </w:t>
-      </w:r>
-      <w:proofErr w:type="gramStart"/>
-      <w:r>
+        <w:t xml:space="preserve">      response.sendStatus(200);</w:t>
+      </w:r>
+    </w:p>
+    <w:p>
+      <w:pPr>
         <w:rPr>
           <w:rStyle w:val="Code"/>
         </w:rPr>
-        <w:t>if</w:t>
-      </w:r>
-      <w:proofErr w:type="gramEnd"/>
+      </w:pPr>
       <w:r>
         <w:rPr>
           <w:rStyle w:val="Code"/>
         </w:rPr>
-        <w:t>(</w:t>
-      </w:r>
-      <w:proofErr w:type="spellStart"/>
-      <w:r>
+        <w:t xml:space="preserve">    } else {</w:t>
+      </w:r>
+    </w:p>
+    <w:p>
+      <w:pPr>
         <w:rPr>
           <w:rStyle w:val="Code"/>
         </w:rPr>
-        <w:t>request.body.description.length</w:t>
-      </w:r>
-      <w:proofErr w:type="spellEnd"/>
+      </w:pPr>
       <w:r>
         <w:rPr>
           <w:rStyle w:val="Code"/>
         </w:rPr>
-        <w:t xml:space="preserve"> &gt; 4) {</w:t>
+        <w:t xml:space="preserve">      response.sendStatus(404);</w:t>
       </w:r>
     </w:p>
     <w:p>
@@ -2099,856 +1671,112 @@
         <w:rPr>
           <w:rStyle w:val="Code"/>
         </w:rPr>
-        <w:t xml:space="preserve">      </w:t>
-      </w:r>
-      <w:proofErr w:type="spellStart"/>
-      <w:proofErr w:type="gramStart"/>
-      <w:r>
+        <w:t xml:space="preserve">    }</w:t>
+      </w:r>
+    </w:p>
+    <w:p>
+      <w:pPr>
         <w:rPr>
           <w:rStyle w:val="Code"/>
         </w:rPr>
-        <w:t>var</w:t>
-      </w:r>
-      <w:proofErr w:type="spellEnd"/>
-      <w:proofErr w:type="gramEnd"/>
+      </w:pPr>
       <w:r>
         <w:rPr>
           <w:rStyle w:val="Code"/>
         </w:rPr>
-        <w:t xml:space="preserve"> city = </w:t>
-      </w:r>
-      <w:proofErr w:type="spellStart"/>
-      <w:r>
+        <w:t xml:space="preserve">  });</w:t>
+      </w:r>
+    </w:p>
+    <w:p>
+      <w:pPr>
         <w:rPr>
           <w:rStyle w:val="Code"/>
         </w:rPr>
-        <w:t>createCity</w:t>
-      </w:r>
-      <w:proofErr w:type="spellEnd"/>
-      <w:r>
+      </w:pPr>
+    </w:p>
+    <w:p>
+      <w:pPr>
         <w:rPr>
           <w:rStyle w:val="Code"/>
         </w:rPr>
-        <w:t xml:space="preserve">(request.body.name, </w:t>
-      </w:r>
-      <w:proofErr w:type="spellStart"/>
+      </w:pPr>
       <w:r>
         <w:rPr>
           <w:rStyle w:val="Code"/>
         </w:rPr>
-        <w:t>request.body.description</w:t>
-      </w:r>
-      <w:proofErr w:type="spellEnd"/>
-      <w:r>
+        <w:t xml:space="preserve">  // Adds a new city to the in memory store</w:t>
+      </w:r>
+    </w:p>
+    <w:p>
+      <w:pPr>
         <w:rPr>
           <w:rStyle w:val="Code"/>
         </w:rPr>
-        <w:t>);</w:t>
-      </w:r>
-    </w:p>
-    <w:p>
-      <w:pPr>
+      </w:pPr>
+      <w:r>
         <w:rPr>
           <w:rStyle w:val="Code"/>
         </w:rPr>
-      </w:pPr>
-      <w:r>
+        <w:t>function createCity(name, description) {</w:t>
+      </w:r>
+    </w:p>
+    <w:p>
+      <w:pPr>
         <w:rPr>
           <w:rStyle w:val="Code"/>
         </w:rPr>
-        <w:t xml:space="preserve">      </w:t>
-      </w:r>
-      <w:proofErr w:type="spellStart"/>
-      <w:proofErr w:type="gramStart"/>
+      </w:pPr>
       <w:r>
         <w:rPr>
           <w:rStyle w:val="Code"/>
         </w:rPr>
-        <w:t>response.status</w:t>
-      </w:r>
-      <w:proofErr w:type="spellEnd"/>
-      <w:proofErr w:type="gramEnd"/>
-      <w:r>
+        <w:t xml:space="preserve">  cities[name] = description;</w:t>
+      </w:r>
+    </w:p>
+    <w:p>
+      <w:pPr>
         <w:rPr>
           <w:rStyle w:val="Code"/>
         </w:rPr>
-        <w:t>(201).</w:t>
-      </w:r>
-      <w:proofErr w:type="spellStart"/>
+      </w:pPr>
       <w:r>
         <w:rPr>
           <w:rStyle w:val="Code"/>
         </w:rPr>
-        <w:t>json</w:t>
-      </w:r>
-      <w:proofErr w:type="spellEnd"/>
-      <w:r>
+        <w:t xml:space="preserve">  return name;</w:t>
+      </w:r>
+    </w:p>
+    <w:p>
+      <w:pPr>
         <w:rPr>
           <w:rStyle w:val="Code"/>
         </w:rPr>
-        <w:t>(city);</w:t>
-      </w:r>
-    </w:p>
-    <w:p>
-      <w:pPr>
+      </w:pPr>
+      <w:r>
         <w:rPr>
           <w:rStyle w:val="Code"/>
         </w:rPr>
-      </w:pPr>
-      <w:r>
+        <w:t>}</w:t>
+      </w:r>
+    </w:p>
+    <w:p>
+      <w:pPr>
         <w:rPr>
           <w:rStyle w:val="Code"/>
         </w:rPr>
-        <w:t xml:space="preserve">    } </w:t>
-      </w:r>
-      <w:proofErr w:type="gramStart"/>
-      <w:r>
+      </w:pPr>
+    </w:p>
+    <w:p>
+      <w:pPr>
         <w:rPr>
           <w:rStyle w:val="Code"/>
         </w:rPr>
-        <w:t>else</w:t>
-      </w:r>
-      <w:proofErr w:type="gramEnd"/>
+      </w:pPr>
       <w:r>
         <w:rPr>
           <w:rStyle w:val="Code"/>
         </w:rPr>
-        <w:t xml:space="preserve"> {</w:t>
-      </w:r>
-    </w:p>
-    <w:p>
-      <w:pPr>
-        <w:rPr>
-          <w:rStyle w:val="Code"/>
-        </w:rPr>
-      </w:pPr>
-      <w:r>
-        <w:rPr>
-          <w:rStyle w:val="Code"/>
-        </w:rPr>
-        <w:t xml:space="preserve">      </w:t>
-      </w:r>
-      <w:proofErr w:type="spellStart"/>
-      <w:proofErr w:type="gramStart"/>
-      <w:r>
-        <w:rPr>
-          <w:rStyle w:val="Code"/>
-        </w:rPr>
-        <w:t>response.status</w:t>
-      </w:r>
-      <w:proofErr w:type="spellEnd"/>
-      <w:proofErr w:type="gramEnd"/>
-      <w:r>
-        <w:rPr>
-          <w:rStyle w:val="Code"/>
-        </w:rPr>
-        <w:t>(400).</w:t>
-      </w:r>
-      <w:proofErr w:type="spellStart"/>
-      <w:r>
-        <w:rPr>
-          <w:rStyle w:val="Code"/>
-        </w:rPr>
-        <w:t>json</w:t>
-      </w:r>
-      <w:proofErr w:type="spellEnd"/>
-      <w:r>
-        <w:rPr>
-          <w:rStyle w:val="Code"/>
-        </w:rPr>
-        <w:t>('Invalid City');</w:t>
-      </w:r>
-    </w:p>
-    <w:p>
-      <w:pPr>
-        <w:rPr>
-          <w:rStyle w:val="Code"/>
-        </w:rPr>
-      </w:pPr>
-      <w:r>
-        <w:rPr>
-          <w:rStyle w:val="Code"/>
-        </w:rPr>
-        <w:t xml:space="preserve">    }</w:t>
-      </w:r>
-    </w:p>
-    <w:p>
-      <w:pPr>
-        <w:rPr>
-          <w:rStyle w:val="Code"/>
-        </w:rPr>
-      </w:pPr>
-      <w:r>
-        <w:rPr>
-          <w:rStyle w:val="Code"/>
-        </w:rPr>
-        <w:t xml:space="preserve">  });</w:t>
-      </w:r>
-    </w:p>
-    <w:p>
-      <w:pPr>
-        <w:rPr>
-          <w:rStyle w:val="Code"/>
-        </w:rPr>
-      </w:pPr>
-    </w:p>
-    <w:p>
-      <w:pPr>
-        <w:rPr>
-          <w:rStyle w:val="Code"/>
-        </w:rPr>
-      </w:pPr>
-      <w:proofErr w:type="spellStart"/>
-      <w:proofErr w:type="gramStart"/>
-      <w:r>
-        <w:rPr>
-          <w:rStyle w:val="Code"/>
-        </w:rPr>
-        <w:t>app.route</w:t>
-      </w:r>
-      <w:proofErr w:type="spellEnd"/>
-      <w:proofErr w:type="gramEnd"/>
-      <w:r>
-        <w:rPr>
-          <w:rStyle w:val="Code"/>
-        </w:rPr>
-        <w:t>('/cities/:name')</w:t>
-      </w:r>
-    </w:p>
-    <w:p>
-      <w:pPr>
-        <w:rPr>
-          <w:rStyle w:val="Code"/>
-        </w:rPr>
-      </w:pPr>
-      <w:r>
-        <w:rPr>
-          <w:rStyle w:val="Code"/>
-        </w:rPr>
-        <w:t xml:space="preserve">  </w:t>
-      </w:r>
-      <w:proofErr w:type="gramStart"/>
-      <w:r>
-        <w:rPr>
-          <w:rStyle w:val="Code"/>
-        </w:rPr>
-        <w:t>.get</w:t>
-      </w:r>
-      <w:proofErr w:type="gramEnd"/>
-      <w:r>
-        <w:rPr>
-          <w:rStyle w:val="Code"/>
-        </w:rPr>
-        <w:t>(function (request, response) {</w:t>
-      </w:r>
-    </w:p>
-    <w:p>
-      <w:pPr>
-        <w:rPr>
-          <w:rStyle w:val="Code"/>
-        </w:rPr>
-      </w:pPr>
-      <w:r>
-        <w:rPr>
-          <w:rStyle w:val="Code"/>
-        </w:rPr>
-        <w:t xml:space="preserve">    </w:t>
-      </w:r>
-      <w:proofErr w:type="spellStart"/>
-      <w:proofErr w:type="gramStart"/>
-      <w:r>
-        <w:rPr>
-          <w:rStyle w:val="Code"/>
-        </w:rPr>
-        <w:t>var</w:t>
-      </w:r>
-      <w:proofErr w:type="spellEnd"/>
-      <w:proofErr w:type="gramEnd"/>
-      <w:r>
-        <w:rPr>
-          <w:rStyle w:val="Code"/>
-        </w:rPr>
-        <w:t xml:space="preserve"> </w:t>
-      </w:r>
-      <w:proofErr w:type="spellStart"/>
-      <w:r>
-        <w:rPr>
-          <w:rStyle w:val="Code"/>
-        </w:rPr>
-        <w:t>cityInfo</w:t>
-      </w:r>
-      <w:proofErr w:type="spellEnd"/>
-      <w:r>
-        <w:rPr>
-          <w:rStyle w:val="Code"/>
-        </w:rPr>
-        <w:t xml:space="preserve"> = cities[</w:t>
-      </w:r>
-      <w:proofErr w:type="spellStart"/>
-      <w:r>
-        <w:rPr>
-          <w:rStyle w:val="Code"/>
-        </w:rPr>
-        <w:t>request.cityName</w:t>
-      </w:r>
-      <w:proofErr w:type="spellEnd"/>
-      <w:r>
-        <w:rPr>
-          <w:rStyle w:val="Code"/>
-        </w:rPr>
-        <w:t>];</w:t>
-      </w:r>
-    </w:p>
-    <w:p>
-      <w:pPr>
-        <w:rPr>
-          <w:rStyle w:val="Code"/>
-        </w:rPr>
-      </w:pPr>
-      <w:r>
-        <w:rPr>
-          <w:rStyle w:val="Code"/>
-        </w:rPr>
-        <w:t xml:space="preserve">    </w:t>
-      </w:r>
-      <w:proofErr w:type="gramStart"/>
-      <w:r>
-        <w:rPr>
-          <w:rStyle w:val="Code"/>
-        </w:rPr>
-        <w:t>if</w:t>
-      </w:r>
-      <w:proofErr w:type="gramEnd"/>
-      <w:r>
-        <w:rPr>
-          <w:rStyle w:val="Code"/>
-        </w:rPr>
-        <w:t>(</w:t>
-      </w:r>
-      <w:proofErr w:type="spellStart"/>
-      <w:r>
-        <w:rPr>
-          <w:rStyle w:val="Code"/>
-        </w:rPr>
-        <w:t>cityInfo</w:t>
-      </w:r>
-      <w:proofErr w:type="spellEnd"/>
-      <w:r>
-        <w:rPr>
-          <w:rStyle w:val="Code"/>
-        </w:rPr>
-        <w:t>) {</w:t>
-      </w:r>
-    </w:p>
-    <w:p>
-      <w:pPr>
-        <w:rPr>
-          <w:rStyle w:val="Code"/>
-        </w:rPr>
-      </w:pPr>
-      <w:r>
-        <w:rPr>
-          <w:rStyle w:val="Code"/>
-        </w:rPr>
-        <w:t xml:space="preserve">      </w:t>
-      </w:r>
-      <w:proofErr w:type="spellStart"/>
-      <w:proofErr w:type="gramStart"/>
-      <w:r>
-        <w:rPr>
-          <w:rStyle w:val="Code"/>
-        </w:rPr>
-        <w:t>response.json</w:t>
-      </w:r>
-      <w:proofErr w:type="spellEnd"/>
-      <w:proofErr w:type="gramEnd"/>
-      <w:r>
-        <w:rPr>
-          <w:rStyle w:val="Code"/>
-        </w:rPr>
-        <w:t>(</w:t>
-      </w:r>
-      <w:proofErr w:type="spellStart"/>
-      <w:r>
-        <w:rPr>
-          <w:rStyle w:val="Code"/>
-        </w:rPr>
-        <w:t>cityInfo</w:t>
-      </w:r>
-      <w:proofErr w:type="spellEnd"/>
-      <w:r>
-        <w:rPr>
-          <w:rStyle w:val="Code"/>
-        </w:rPr>
-        <w:t>);</w:t>
-      </w:r>
-    </w:p>
-    <w:p>
-      <w:pPr>
-        <w:rPr>
-          <w:rStyle w:val="Code"/>
-        </w:rPr>
-      </w:pPr>
-      <w:r>
-        <w:rPr>
-          <w:rStyle w:val="Code"/>
-        </w:rPr>
-        <w:t xml:space="preserve">    } </w:t>
-      </w:r>
-      <w:proofErr w:type="gramStart"/>
-      <w:r>
-        <w:rPr>
-          <w:rStyle w:val="Code"/>
-        </w:rPr>
-        <w:t>else</w:t>
-      </w:r>
-      <w:proofErr w:type="gramEnd"/>
-      <w:r>
-        <w:rPr>
-          <w:rStyle w:val="Code"/>
-        </w:rPr>
-        <w:t xml:space="preserve"> {</w:t>
-      </w:r>
-    </w:p>
-    <w:p>
-      <w:pPr>
-        <w:rPr>
-          <w:rStyle w:val="Code"/>
-        </w:rPr>
-      </w:pPr>
-      <w:r>
-        <w:rPr>
-          <w:rStyle w:val="Code"/>
-        </w:rPr>
-        <w:t xml:space="preserve">      </w:t>
-      </w:r>
-      <w:proofErr w:type="spellStart"/>
-      <w:proofErr w:type="gramStart"/>
-      <w:r>
-        <w:rPr>
-          <w:rStyle w:val="Code"/>
-        </w:rPr>
-        <w:t>response.status</w:t>
-      </w:r>
-      <w:proofErr w:type="spellEnd"/>
-      <w:proofErr w:type="gramEnd"/>
-      <w:r>
-        <w:rPr>
-          <w:rStyle w:val="Code"/>
-        </w:rPr>
-        <w:t>(404).</w:t>
-      </w:r>
-      <w:proofErr w:type="spellStart"/>
-      <w:r>
-        <w:rPr>
-          <w:rStyle w:val="Code"/>
-        </w:rPr>
-        <w:t>json</w:t>
-      </w:r>
-      <w:proofErr w:type="spellEnd"/>
-      <w:r>
-        <w:rPr>
-          <w:rStyle w:val="Code"/>
-        </w:rPr>
-        <w:t>('City not found');</w:t>
-      </w:r>
-    </w:p>
-    <w:p>
-      <w:pPr>
-        <w:rPr>
-          <w:rStyle w:val="Code"/>
-        </w:rPr>
-      </w:pPr>
-      <w:r>
-        <w:rPr>
-          <w:rStyle w:val="Code"/>
-        </w:rPr>
-        <w:t xml:space="preserve">    }</w:t>
-      </w:r>
-    </w:p>
-    <w:p>
-      <w:pPr>
-        <w:rPr>
-          <w:rStyle w:val="Code"/>
-        </w:rPr>
-      </w:pPr>
-      <w:r>
-        <w:rPr>
-          <w:rStyle w:val="Code"/>
-        </w:rPr>
-        <w:t xml:space="preserve">  })</w:t>
-      </w:r>
-    </w:p>
-    <w:p>
-      <w:pPr>
-        <w:rPr>
-          <w:rStyle w:val="Code"/>
-        </w:rPr>
-      </w:pPr>
-      <w:r>
-        <w:rPr>
-          <w:rStyle w:val="Code"/>
-        </w:rPr>
-        <w:t xml:space="preserve">  </w:t>
-      </w:r>
-      <w:proofErr w:type="gramStart"/>
-      <w:r>
-        <w:rPr>
-          <w:rStyle w:val="Code"/>
-        </w:rPr>
-        <w:t>.delete</w:t>
-      </w:r>
-      <w:proofErr w:type="gramEnd"/>
-      <w:r>
-        <w:rPr>
-          <w:rStyle w:val="Code"/>
-        </w:rPr>
-        <w:t>(function (request, response) {</w:t>
-      </w:r>
-    </w:p>
-    <w:p>
-      <w:pPr>
-        <w:rPr>
-          <w:rStyle w:val="Code"/>
-        </w:rPr>
-      </w:pPr>
-      <w:r>
-        <w:rPr>
-          <w:rStyle w:val="Code"/>
-        </w:rPr>
-        <w:t xml:space="preserve">    </w:t>
-      </w:r>
-      <w:proofErr w:type="gramStart"/>
-      <w:r>
-        <w:rPr>
-          <w:rStyle w:val="Code"/>
-        </w:rPr>
-        <w:t>if</w:t>
-      </w:r>
-      <w:proofErr w:type="gramEnd"/>
-      <w:r>
-        <w:rPr>
-          <w:rStyle w:val="Code"/>
-        </w:rPr>
-        <w:t>(cities[</w:t>
-      </w:r>
-      <w:proofErr w:type="spellStart"/>
-      <w:r>
-        <w:rPr>
-          <w:rStyle w:val="Code"/>
-        </w:rPr>
-        <w:t>request.cityName</w:t>
-      </w:r>
-      <w:proofErr w:type="spellEnd"/>
-      <w:r>
-        <w:rPr>
-          <w:rStyle w:val="Code"/>
-        </w:rPr>
-        <w:t>]) {</w:t>
-      </w:r>
-    </w:p>
-    <w:p>
-      <w:pPr>
-        <w:rPr>
-          <w:rStyle w:val="Code"/>
-        </w:rPr>
-      </w:pPr>
-      <w:r>
-        <w:rPr>
-          <w:rStyle w:val="Code"/>
-        </w:rPr>
-        <w:t xml:space="preserve">      </w:t>
-      </w:r>
-      <w:proofErr w:type="gramStart"/>
-      <w:r>
-        <w:rPr>
-          <w:rStyle w:val="Code"/>
-        </w:rPr>
-        <w:t>delete</w:t>
-      </w:r>
-      <w:proofErr w:type="gramEnd"/>
-      <w:r>
-        <w:rPr>
-          <w:rStyle w:val="Code"/>
-        </w:rPr>
-        <w:t xml:space="preserve"> cities[</w:t>
-      </w:r>
-      <w:proofErr w:type="spellStart"/>
-      <w:r>
-        <w:rPr>
-          <w:rStyle w:val="Code"/>
-        </w:rPr>
-        <w:t>request.cityName</w:t>
-      </w:r>
-      <w:proofErr w:type="spellEnd"/>
-      <w:r>
-        <w:rPr>
-          <w:rStyle w:val="Code"/>
-        </w:rPr>
-        <w:t>];</w:t>
-      </w:r>
-    </w:p>
-    <w:p>
-      <w:pPr>
-        <w:rPr>
-          <w:rStyle w:val="Code"/>
-        </w:rPr>
-      </w:pPr>
-      <w:r>
-        <w:rPr>
-          <w:rStyle w:val="Code"/>
-        </w:rPr>
-        <w:t xml:space="preserve">      </w:t>
-      </w:r>
-      <w:proofErr w:type="spellStart"/>
-      <w:proofErr w:type="gramStart"/>
-      <w:r>
-        <w:rPr>
-          <w:rStyle w:val="Code"/>
-        </w:rPr>
-        <w:t>response.sendStatus</w:t>
-      </w:r>
-      <w:proofErr w:type="spellEnd"/>
-      <w:proofErr w:type="gramEnd"/>
-      <w:r>
-        <w:rPr>
-          <w:rStyle w:val="Code"/>
-        </w:rPr>
-        <w:t>(200);</w:t>
-      </w:r>
-    </w:p>
-    <w:p>
-      <w:pPr>
-        <w:rPr>
-          <w:rStyle w:val="Code"/>
-        </w:rPr>
-      </w:pPr>
-      <w:r>
-        <w:rPr>
-          <w:rStyle w:val="Code"/>
-        </w:rPr>
-        <w:t xml:space="preserve">    } </w:t>
-      </w:r>
-      <w:proofErr w:type="gramStart"/>
-      <w:r>
-        <w:rPr>
-          <w:rStyle w:val="Code"/>
-        </w:rPr>
-        <w:t>else</w:t>
-      </w:r>
-      <w:proofErr w:type="gramEnd"/>
-      <w:r>
-        <w:rPr>
-          <w:rStyle w:val="Code"/>
-        </w:rPr>
-        <w:t xml:space="preserve"> {</w:t>
-      </w:r>
-    </w:p>
-    <w:p>
-      <w:pPr>
-        <w:rPr>
-          <w:rStyle w:val="Code"/>
-        </w:rPr>
-      </w:pPr>
-      <w:r>
-        <w:rPr>
-          <w:rStyle w:val="Code"/>
-        </w:rPr>
-        <w:t xml:space="preserve">      </w:t>
-      </w:r>
-      <w:proofErr w:type="spellStart"/>
-      <w:proofErr w:type="gramStart"/>
-      <w:r>
-        <w:rPr>
-          <w:rStyle w:val="Code"/>
-        </w:rPr>
-        <w:t>response.sendStatus</w:t>
-      </w:r>
-      <w:proofErr w:type="spellEnd"/>
-      <w:proofErr w:type="gramEnd"/>
-      <w:r>
-        <w:rPr>
-          <w:rStyle w:val="Code"/>
-        </w:rPr>
-        <w:t>(404);</w:t>
-      </w:r>
-    </w:p>
-    <w:p>
-      <w:pPr>
-        <w:rPr>
-          <w:rStyle w:val="Code"/>
-        </w:rPr>
-      </w:pPr>
-      <w:r>
-        <w:rPr>
-          <w:rStyle w:val="Code"/>
-        </w:rPr>
-        <w:t xml:space="preserve">    }</w:t>
-      </w:r>
-    </w:p>
-    <w:p>
-      <w:pPr>
-        <w:rPr>
-          <w:rStyle w:val="Code"/>
-        </w:rPr>
-      </w:pPr>
-      <w:r>
-        <w:rPr>
-          <w:rStyle w:val="Code"/>
-        </w:rPr>
-        <w:t xml:space="preserve">  });</w:t>
-      </w:r>
-    </w:p>
-    <w:p>
-      <w:pPr>
-        <w:rPr>
-          <w:rStyle w:val="Code"/>
-        </w:rPr>
-      </w:pPr>
-    </w:p>
-    <w:p>
-      <w:pPr>
-        <w:rPr>
-          <w:rStyle w:val="Code"/>
-        </w:rPr>
-      </w:pPr>
-      <w:r>
-        <w:rPr>
-          <w:rStyle w:val="Code"/>
-        </w:rPr>
-        <w:t xml:space="preserve">  // Adds a new city to the in memory store</w:t>
-      </w:r>
-    </w:p>
-    <w:p>
-      <w:pPr>
-        <w:rPr>
-          <w:rStyle w:val="Code"/>
-        </w:rPr>
-      </w:pPr>
-      <w:proofErr w:type="gramStart"/>
-      <w:r>
-        <w:rPr>
-          <w:rStyle w:val="Code"/>
-        </w:rPr>
-        <w:t>function</w:t>
-      </w:r>
-      <w:proofErr w:type="gramEnd"/>
-      <w:r>
-        <w:rPr>
-          <w:rStyle w:val="Code"/>
-        </w:rPr>
-        <w:t xml:space="preserve"> </w:t>
-      </w:r>
-      <w:proofErr w:type="spellStart"/>
-      <w:r>
-        <w:rPr>
-          <w:rStyle w:val="Code"/>
-        </w:rPr>
-        <w:t>createCity</w:t>
-      </w:r>
-      <w:proofErr w:type="spellEnd"/>
-      <w:r>
-        <w:rPr>
-          <w:rStyle w:val="Code"/>
-        </w:rPr>
-        <w:t>(name, description) {</w:t>
-      </w:r>
-    </w:p>
-    <w:p>
-      <w:pPr>
-        <w:rPr>
-          <w:rStyle w:val="Code"/>
-        </w:rPr>
-      </w:pPr>
-      <w:r>
-        <w:rPr>
-          <w:rStyle w:val="Code"/>
-        </w:rPr>
-        <w:t xml:space="preserve">  </w:t>
-      </w:r>
-      <w:proofErr w:type="gramStart"/>
-      <w:r>
-        <w:rPr>
-          <w:rStyle w:val="Code"/>
-        </w:rPr>
-        <w:t>cities</w:t>
-      </w:r>
-      <w:proofErr w:type="gramEnd"/>
-      <w:r>
-        <w:rPr>
-          <w:rStyle w:val="Code"/>
-        </w:rPr>
-        <w:t>[name] = description;</w:t>
-      </w:r>
-    </w:p>
-    <w:p>
-      <w:pPr>
-        <w:rPr>
-          <w:rStyle w:val="Code"/>
-        </w:rPr>
-      </w:pPr>
-      <w:r>
-        <w:rPr>
-          <w:rStyle w:val="Code"/>
-        </w:rPr>
-        <w:t xml:space="preserve">  </w:t>
-      </w:r>
-      <w:proofErr w:type="gramStart"/>
-      <w:r>
-        <w:rPr>
-          <w:rStyle w:val="Code"/>
-        </w:rPr>
-        <w:t>return</w:t>
-      </w:r>
-      <w:proofErr w:type="gramEnd"/>
-      <w:r>
-        <w:rPr>
-          <w:rStyle w:val="Code"/>
-        </w:rPr>
-        <w:t xml:space="preserve"> name;</w:t>
-      </w:r>
-    </w:p>
-    <w:p>
-      <w:pPr>
-        <w:rPr>
-          <w:rStyle w:val="Code"/>
-        </w:rPr>
-      </w:pPr>
-      <w:r>
-        <w:rPr>
-          <w:rStyle w:val="Code"/>
-        </w:rPr>
-        <w:t>}</w:t>
-      </w:r>
-    </w:p>
-    <w:p>
-      <w:pPr>
-        <w:rPr>
-          <w:rStyle w:val="Code"/>
-        </w:rPr>
-      </w:pPr>
-    </w:p>
-    <w:p>
-      <w:pPr>
-        <w:rPr>
-          <w:rStyle w:val="Code"/>
-        </w:rPr>
-      </w:pPr>
-      <w:proofErr w:type="spellStart"/>
-      <w:proofErr w:type="gramStart"/>
-      <w:r>
-        <w:rPr>
-          <w:rStyle w:val="Code"/>
-        </w:rPr>
-        <w:t>app.listen</w:t>
-      </w:r>
-      <w:proofErr w:type="spellEnd"/>
-      <w:proofErr w:type="gramEnd"/>
-      <w:r>
-        <w:rPr>
-          <w:rStyle w:val="Code"/>
-        </w:rPr>
-        <w:t>(3000);</w:t>
+        <w:t>app.listen(3000);</w:t>
       </w:r>
     </w:p>
     <w:p>
@@ -3095,13 +1923,8 @@
       <w:pPr>
         <w:pStyle w:val="NoteLevel2"/>
       </w:pPr>
-      <w:proofErr w:type="spellStart"/>
-      <w:r>
-        <w:t>Javascript</w:t>
-      </w:r>
-      <w:proofErr w:type="spellEnd"/>
-      <w:r>
-        <w:t xml:space="preserve"> deals with this by using callbacks to ensure certain tasks are triggered following the execution of a function</w:t>
+      <w:r>
+        <w:t>Javascript deals with this by using callbacks to ensure certain tasks are triggered following the execution of a function</w:t>
       </w:r>
     </w:p>
     <w:p>
@@ -3152,14 +1975,12 @@
           <w:rStyle w:val="CodeBlack"/>
         </w:rPr>
       </w:pPr>
-      <w:proofErr w:type="gramStart"/>
       <w:r>
         <w:rPr>
           <w:rStyle w:val="CodeBlack"/>
         </w:rPr>
         <w:t>request</w:t>
       </w:r>
-      <w:proofErr w:type="gramEnd"/>
     </w:p>
     <w:p>
       <w:pPr>
@@ -3168,14 +1989,12 @@
           <w:rStyle w:val="CodeBlack"/>
         </w:rPr>
       </w:pPr>
-      <w:proofErr w:type="gramStart"/>
       <w:r>
         <w:rPr>
           <w:rStyle w:val="CodeBlack"/>
         </w:rPr>
         <w:t>connection</w:t>
       </w:r>
-      <w:proofErr w:type="gramEnd"/>
     </w:p>
     <w:p>
       <w:pPr>
@@ -3184,14 +2003,12 @@
           <w:rStyle w:val="CodeBlack"/>
         </w:rPr>
       </w:pPr>
-      <w:proofErr w:type="gramStart"/>
       <w:r>
         <w:rPr>
           <w:rStyle w:val="CodeBlack"/>
         </w:rPr>
         <w:t>close</w:t>
       </w:r>
-      <w:proofErr w:type="gramEnd"/>
     </w:p>
     <w:p>
       <w:pPr>
@@ -3321,16 +2138,12 @@
         </w:numPr>
         <w:ind w:left="360" w:hanging="360"/>
       </w:pPr>
-      <w:proofErr w:type="spellStart"/>
-      <w:proofErr w:type="gramStart"/>
       <w:r>
         <w:rPr>
           <w:rStyle w:val="CodeBlack"/>
         </w:rPr>
         <w:t>setTimeout</w:t>
       </w:r>
-      <w:proofErr w:type="spellEnd"/>
-      <w:proofErr w:type="gramEnd"/>
       <w:r>
         <w:t xml:space="preserve"> is put on these requests that calls a function or executes a code snippet after a specified delay.</w:t>
       </w:r>
@@ -3415,13 +2228,8 @@
         </w:numPr>
       </w:pPr>
       <w:r>
-        <w:t xml:space="preserve">Time line of requests, callback and </w:t>
-      </w:r>
-      <w:proofErr w:type="spellStart"/>
-      <w:r>
-        <w:t>setTimeouts</w:t>
-      </w:r>
-      <w:proofErr w:type="spellEnd"/>
+        <w:t>Time line of requests, callback and setTimeouts</w:t>
+      </w:r>
     </w:p>
     <w:p>
       <w:pPr>
@@ -3503,18 +2311,10 @@
         </w:numPr>
       </w:pPr>
       <w:r>
-        <w:t xml:space="preserve">This process has no blocking code being that all these functions are being executed together and are only governed by </w:t>
-      </w:r>
-      <w:proofErr w:type="gramStart"/>
-      <w:r>
-        <w:t>timeouts</w:t>
-      </w:r>
-      <w:r>
-        <w:t xml:space="preserve"> which</w:t>
-      </w:r>
-      <w:proofErr w:type="gramEnd"/>
-      <w:r>
-        <w:t xml:space="preserve"> we can set to a time we choose.</w:t>
+        <w:t>This process has no blocking code being that all these functions are being executed together and are only governed by timeouts</w:t>
+      </w:r>
+      <w:r>
+        <w:t xml:space="preserve"> which we can set to a time we choose.</w:t>
       </w:r>
     </w:p>
     <w:p>
@@ -3989,14 +2789,12 @@
           <w:u w:val="single"/>
         </w:rPr>
       </w:pPr>
-      <w:proofErr w:type="spellStart"/>
       <w:r>
         <w:rPr>
           <w:u w:val="single"/>
         </w:rPr>
         <w:t>MongoDB</w:t>
       </w:r>
-      <w:proofErr w:type="spellEnd"/>
     </w:p>
     <w:p>
       <w:r>
@@ -4199,23 +2997,7 @@
     </w:p>
     <w:p>
       <w:r>
-        <w:t xml:space="preserve">A router is an isolated instance of middleware and routes. Routers can be thought of as “mini” applications only capable of performing middleware and routing. Every express application has a </w:t>
-      </w:r>
-      <w:proofErr w:type="spellStart"/>
-      <w:r>
-        <w:t>builtin</w:t>
-      </w:r>
-      <w:proofErr w:type="spellEnd"/>
-      <w:r>
-        <w:t xml:space="preserve"> app router. Routers behave like middleware themselves and can be “</w:t>
-      </w:r>
-      <w:proofErr w:type="gramStart"/>
-      <w:r>
-        <w:t>.use</w:t>
-      </w:r>
-      <w:proofErr w:type="gramEnd"/>
-      <w:r>
-        <w:t>()’d” by the app or in other routers</w:t>
+        <w:t>A router is an isolated instance of middleware and routes. Routers can be thought of as “mini” applications only capable of performing middleware and routing. Every express application has a builtin app router. Routers behave like middleware themselves and can be “.use()’d” by the app or in other routers</w:t>
       </w:r>
     </w:p>
     <w:p/>
@@ -4376,32 +3158,11 @@
         <w:t>R</w:t>
       </w:r>
       <w:r>
-        <w:t>egister our previously defined routes with the application using the prefix ‘/</w:t>
-      </w:r>
-      <w:proofErr w:type="spellStart"/>
-      <w:proofErr w:type="gramStart"/>
-      <w:r>
-        <w:t>api</w:t>
-      </w:r>
-      <w:proofErr w:type="spellEnd"/>
-      <w:proofErr w:type="gramEnd"/>
-      <w:r>
-        <w:t>’. This means that all defined routes will be prefixed with ‘/</w:t>
-      </w:r>
-      <w:proofErr w:type="spellStart"/>
-      <w:proofErr w:type="gramStart"/>
-      <w:r>
-        <w:t>api</w:t>
-      </w:r>
-      <w:proofErr w:type="spellEnd"/>
-      <w:proofErr w:type="gramEnd"/>
-      <w:r>
-        <w:t>’.</w:t>
+        <w:t>egister our previously defined routes with the application using the prefix ‘/api’. This means that all defined routes will be prefixed with ‘/api’.</w:t>
       </w:r>
     </w:p>
     <w:p/>
     <w:p>
-      <w:proofErr w:type="gramStart"/>
       <w:r>
         <w:t>C</w:t>
       </w:r>
@@ -4420,7 +3181,6 @@
         </w:rPr>
         <w:t>listen</w:t>
       </w:r>
-      <w:proofErr w:type="gramEnd"/>
       <w:r>
         <w:t> on our</w:t>
       </w:r>
@@ -4519,14 +3279,12 @@
           <w:b/>
         </w:rPr>
       </w:pPr>
-      <w:proofErr w:type="spellStart"/>
       <w:r>
         <w:rPr>
           <w:b/>
         </w:rPr>
         <w:t>Nodemon</w:t>
       </w:r>
-      <w:proofErr w:type="spellEnd"/>
     </w:p>
     <w:p>
       <w:pPr>
@@ -4556,72 +3314,36 @@
           <w:rStyle w:val="bash"/>
           <w:highlight w:val="black"/>
         </w:rPr>
-        <w:t xml:space="preserve">$ </w:t>
-      </w:r>
-      <w:proofErr w:type="spellStart"/>
-      <w:proofErr w:type="gramStart"/>
+        <w:t>$ npm install -g nodemon</w:t>
+      </w:r>
+    </w:p>
+    <w:p/>
+    <w:p>
+      <w:pPr>
+        <w:pStyle w:val="NoteLevel2"/>
+      </w:pPr>
+      <w:r>
+        <w:t>I</w:t>
+      </w:r>
+      <w:r>
+        <w:t>nstead of using </w:t>
+      </w:r>
       <w:r>
         <w:rPr>
           <w:rStyle w:val="bash"/>
           <w:highlight w:val="black"/>
         </w:rPr>
-        <w:t>npm</w:t>
-      </w:r>
-      <w:proofErr w:type="spellEnd"/>
-      <w:proofErr w:type="gramEnd"/>
+        <w:t>node server.js</w:t>
+      </w:r>
+      <w:r>
+        <w:t> to run your application, you can use </w:t>
+      </w:r>
       <w:r>
         <w:rPr>
           <w:rStyle w:val="bash"/>
           <w:highlight w:val="black"/>
         </w:rPr>
-        <w:t xml:space="preserve"> install -g </w:t>
-      </w:r>
-      <w:proofErr w:type="spellStart"/>
-      <w:r>
-        <w:rPr>
-          <w:rStyle w:val="bash"/>
-          <w:highlight w:val="black"/>
-        </w:rPr>
-        <w:t>nodemon</w:t>
-      </w:r>
-      <w:proofErr w:type="spellEnd"/>
-    </w:p>
-    <w:p/>
-    <w:p>
-      <w:pPr>
-        <w:pStyle w:val="NoteLevel2"/>
-      </w:pPr>
-      <w:r>
-        <w:t>I</w:t>
-      </w:r>
-      <w:r>
-        <w:t>nstead of using </w:t>
-      </w:r>
-      <w:r>
-        <w:rPr>
-          <w:rStyle w:val="bash"/>
-          <w:highlight w:val="black"/>
-        </w:rPr>
-        <w:t>node server.js</w:t>
-      </w:r>
-      <w:r>
-        <w:t> to run your application, you can use </w:t>
-      </w:r>
-      <w:proofErr w:type="spellStart"/>
-      <w:r>
-        <w:rPr>
-          <w:rStyle w:val="bash"/>
-          <w:highlight w:val="black"/>
-        </w:rPr>
-        <w:t>nodemon</w:t>
-      </w:r>
-      <w:proofErr w:type="spellEnd"/>
-      <w:r>
-        <w:rPr>
-          <w:rStyle w:val="bash"/>
-          <w:highlight w:val="black"/>
-        </w:rPr>
-        <w:t xml:space="preserve"> server.js</w:t>
+        <w:t>nodemon server.js</w:t>
       </w:r>
       <w:r>
         <w:t>. It will watch for any changes in your application and automatically restart your server for you</w:t>
@@ -4639,13 +3361,8 @@
       </w:r>
     </w:p>
     <w:p>
-      <w:proofErr w:type="gramStart"/>
-      <w:r>
-        <w:t>a</w:t>
-      </w:r>
-      <w:proofErr w:type="gramEnd"/>
-      <w:r>
-        <w:t xml:space="preserve"> debugger interface for Node.js applications that uses the Blink Developer Tools</w:t>
+      <w:r>
+        <w:t>a debugger interface for Node.js applications that uses the Blink Developer Tools</w:t>
       </w:r>
     </w:p>
     <w:p>
@@ -4661,67 +3378,33 @@
           <w:rStyle w:val="bash"/>
           <w:highlight w:val="black"/>
         </w:rPr>
-        <w:t xml:space="preserve">$ </w:t>
-      </w:r>
-      <w:proofErr w:type="spellStart"/>
-      <w:proofErr w:type="gramStart"/>
-      <w:r>
+        <w:t>$ npm install -g node-inspector</w:t>
+      </w:r>
+    </w:p>
+    <w:p>
+      <w:r>
+        <w:t>Once it is installed, you can run it using the following command. This will start the debugger and open your browser.</w:t>
+      </w:r>
+    </w:p>
+    <w:p>
+      <w:pPr>
+        <w:pStyle w:val="NoteLevel1"/>
+        <w:tabs>
+          <w:tab w:val="clear" w:pos="360"/>
+          <w:tab w:val="num" w:pos="0"/>
+        </w:tabs>
         <w:rPr>
           <w:rStyle w:val="bash"/>
           <w:highlight w:val="black"/>
         </w:rPr>
-        <w:t>npm</w:t>
-      </w:r>
-      <w:proofErr w:type="spellEnd"/>
-      <w:proofErr w:type="gramEnd"/>
+      </w:pPr>
       <w:r>
         <w:rPr>
           <w:rStyle w:val="bash"/>
           <w:highlight w:val="black"/>
         </w:rPr>
-        <w:t xml:space="preserve"> install -g node-inspector</w:t>
-      </w:r>
-    </w:p>
-    <w:p>
-      <w:r>
-        <w:t>Once it is installed, you can run it using the following command. This will start the debugger and open your browser.</w:t>
-      </w:r>
-    </w:p>
-    <w:p>
-      <w:pPr>
-        <w:pStyle w:val="NoteLevel1"/>
-        <w:tabs>
-          <w:tab w:val="clear" w:pos="360"/>
-          <w:tab w:val="num" w:pos="0"/>
-        </w:tabs>
-        <w:rPr>
-          <w:rStyle w:val="bash"/>
-          <w:highlight w:val="black"/>
-        </w:rPr>
-      </w:pPr>
-      <w:r>
-        <w:rPr>
-          <w:rStyle w:val="bash"/>
-          <w:highlight w:val="black"/>
-        </w:rPr>
         <w:lastRenderedPageBreak/>
-        <w:t xml:space="preserve">$ </w:t>
-      </w:r>
-      <w:proofErr w:type="gramStart"/>
-      <w:r>
-        <w:rPr>
-          <w:rStyle w:val="bash"/>
-          <w:highlight w:val="black"/>
-        </w:rPr>
-        <w:t>node</w:t>
-      </w:r>
-      <w:proofErr w:type="gramEnd"/>
-      <w:r>
-        <w:rPr>
-          <w:rStyle w:val="bash"/>
-          <w:highlight w:val="black"/>
-        </w:rPr>
-        <w:t>-debug server.js</w:t>
+        <w:t>$ node-debug server.js</w:t>
       </w:r>
     </w:p>
     <w:p>
@@ -4880,16 +3563,11 @@
       </w:r>
     </w:p>
     <w:p>
-      <w:proofErr w:type="gramStart"/>
       <w:r>
         <w:t>A</w:t>
       </w:r>
       <w:r>
-        <w:t xml:space="preserve"> powerful HTTP client to help test web services easily and efficiently.</w:t>
-      </w:r>
-      <w:proofErr w:type="gramEnd"/>
-      <w:r>
-        <w:t xml:space="preserve"> It lets you craft simple as well as complex HTTP requests quickly. </w:t>
+        <w:t xml:space="preserve"> powerful HTTP client to help test web services easily and efficiently. It lets you craft simple as well as complex HTTP requests quickly. </w:t>
       </w:r>
     </w:p>
     <w:p>
@@ -4913,23 +3591,7 @@
         <w:t>E</w:t>
       </w:r>
       <w:r>
-        <w:t>nter our URL in the input field where it says, “Enter request URL here”. Type in ‘http://localhost</w:t>
-      </w:r>
-      <w:proofErr w:type="gramStart"/>
-      <w:r>
-        <w:t>:3000</w:t>
-      </w:r>
-      <w:proofErr w:type="gramEnd"/>
-      <w:r>
-        <w:t>/</w:t>
-      </w:r>
-      <w:proofErr w:type="spellStart"/>
-      <w:r>
-        <w:t>api</w:t>
-      </w:r>
-      <w:proofErr w:type="spellEnd"/>
-      <w:r>
-        <w:t>’ and press Send</w:t>
+        <w:t>nter our URL in the input field where it says, “Enter request URL here”. Type in ‘http://localhost:3000/api’ and press Send</w:t>
       </w:r>
     </w:p>
     <w:p>
@@ -5061,16 +3723,8 @@
         <w:rPr>
           <w:b/>
         </w:rPr>
-        <w:t xml:space="preserve">Storage on Node with </w:t>
-      </w:r>
-      <w:proofErr w:type="spellStart"/>
-      <w:r>
-        <w:rPr>
-          <w:b/>
-        </w:rPr>
-        <w:t>MongoDB</w:t>
-      </w:r>
-      <w:proofErr w:type="spellEnd"/>
+        <w:t>Storage on Node with MongoDB</w:t>
+      </w:r>
     </w:p>
     <w:p>
       <w:pPr>
@@ -5099,25 +3753,7 @@
           <w:rStyle w:val="bash"/>
           <w:highlight w:val="black"/>
         </w:rPr>
-        <w:t xml:space="preserve">$ </w:t>
-      </w:r>
-      <w:proofErr w:type="spellStart"/>
-      <w:proofErr w:type="gramStart"/>
-      <w:r>
-        <w:rPr>
-          <w:rStyle w:val="bash"/>
-          <w:highlight w:val="black"/>
-        </w:rPr>
-        <w:t>npm</w:t>
-      </w:r>
-      <w:proofErr w:type="spellEnd"/>
-      <w:proofErr w:type="gramEnd"/>
-      <w:r>
-        <w:rPr>
-          <w:rStyle w:val="bash"/>
-          <w:highlight w:val="black"/>
-        </w:rPr>
-        <w:t xml:space="preserve"> install mongoose --save</w:t>
+        <w:t>$ npm install mongoose --save</w:t>
       </w:r>
     </w:p>
     <w:p>
@@ -5276,23 +3912,7 @@
         </w:numPr>
       </w:pPr>
       <w:r>
-        <w:t xml:space="preserve">Created a Mongoose </w:t>
-      </w:r>
-      <w:proofErr w:type="gramStart"/>
-      <w:r>
-        <w:t>schema which</w:t>
-      </w:r>
-      <w:proofErr w:type="gramEnd"/>
-      <w:r>
-        <w:t xml:space="preserve"> maps to a </w:t>
-      </w:r>
-      <w:proofErr w:type="spellStart"/>
-      <w:r>
-        <w:t>MongoDB</w:t>
-      </w:r>
-      <w:proofErr w:type="spellEnd"/>
-      <w:r>
-        <w:t xml:space="preserve"> collection and defines the shape of the documents within that collection.</w:t>
+        <w:t>Created a Mongoose schema which maps to a MongoDB collection and defines the shape of the documents within that collection.</w:t>
       </w:r>
     </w:p>
     <w:p>
@@ -5480,25 +4100,7 @@
           <w:rStyle w:val="bash"/>
           <w:highlight w:val="black"/>
         </w:rPr>
-        <w:t xml:space="preserve">$ </w:t>
-      </w:r>
-      <w:proofErr w:type="spellStart"/>
-      <w:proofErr w:type="gramStart"/>
-      <w:r>
-        <w:rPr>
-          <w:rStyle w:val="bash"/>
-          <w:highlight w:val="black"/>
-        </w:rPr>
-        <w:t>npm</w:t>
-      </w:r>
-      <w:proofErr w:type="spellEnd"/>
-      <w:proofErr w:type="gramEnd"/>
-      <w:r>
-        <w:rPr>
-          <w:rStyle w:val="bash"/>
-          <w:highlight w:val="black"/>
-        </w:rPr>
-        <w:t xml:space="preserve"> install body-parser --save</w:t>
+        <w:t>$ npm install body-parser --save</w:t>
       </w:r>
     </w:p>
     <w:p>
@@ -5714,23 +4316,7 @@
         <w:t xml:space="preserve">Then </w:t>
       </w:r>
       <w:r>
-        <w:t xml:space="preserve">call save on the Beer </w:t>
-      </w:r>
-      <w:proofErr w:type="gramStart"/>
-      <w:r>
-        <w:t>model which</w:t>
-      </w:r>
-      <w:proofErr w:type="gramEnd"/>
-      <w:r>
-        <w:t xml:space="preserve"> is a Mongoose function that will save the model to the </w:t>
-      </w:r>
-      <w:proofErr w:type="spellStart"/>
-      <w:r>
-        <w:t>MongoDB</w:t>
-      </w:r>
-      <w:proofErr w:type="spellEnd"/>
-      <w:r>
-        <w:t xml:space="preserve"> database.</w:t>
+        <w:t>call save on the Beer model which is a Mongoose function that will save the model to the MongoDB database.</w:t>
       </w:r>
     </w:p>
     <w:p>
@@ -5806,16 +4392,8 @@
         <w:rPr>
           <w:rStyle w:val="Code"/>
         </w:rPr>
-        <w:t>to x-www-form-</w:t>
-      </w:r>
-      <w:proofErr w:type="spellStart"/>
-      <w:r>
-        <w:rPr>
-          <w:rStyle w:val="Code"/>
-        </w:rPr>
-        <w:t>urlencoded</w:t>
-      </w:r>
-      <w:proofErr w:type="spellEnd"/>
+        <w:t>to x-www-form-urlencoded</w:t>
+      </w:r>
     </w:p>
     <w:p>
       <w:pPr>
@@ -5823,15 +4401,7 @@
       </w:pPr>
       <w:r>
         <w:lastRenderedPageBreak/>
-        <w:t xml:space="preserve"> Enter in the </w:t>
-      </w:r>
-      <w:proofErr w:type="spellStart"/>
-      <w:r>
-        <w:t>url</w:t>
-      </w:r>
-      <w:proofErr w:type="spellEnd"/>
-      <w:r>
-        <w:t xml:space="preserve"> and 3 key value pairs</w:t>
+        <w:t xml:space="preserve"> Enter in the url and 3 key value pairs</w:t>
       </w:r>
     </w:p>
     <w:p>
@@ -5958,15 +4528,7 @@
         <w:t>I</w:t>
       </w:r>
       <w:r>
-        <w:t xml:space="preserve">n this case we use the Mongoose Beer model to call find which will query the </w:t>
-      </w:r>
-      <w:proofErr w:type="spellStart"/>
-      <w:r>
-        <w:t>MongoDB</w:t>
-      </w:r>
-      <w:proofErr w:type="spellEnd"/>
-      <w:r>
-        <w:t xml:space="preserve"> database and return all our beer</w:t>
+        <w:t>n this case we use the Mongoose Beer model to call find which will query the MongoDB database and return all our beer</w:t>
       </w:r>
     </w:p>
     <w:p>
@@ -6163,31 +4725,7 @@
     </w:p>
     <w:p>
       <w:r>
-        <w:t>This new route contains the id of the beer we want /</w:t>
-      </w:r>
-      <w:proofErr w:type="spellStart"/>
-      <w:r>
-        <w:t>api</w:t>
-      </w:r>
-      <w:proofErr w:type="spellEnd"/>
-      <w:r>
-        <w:t>/beers/</w:t>
-      </w:r>
-      <w:proofErr w:type="gramStart"/>
-      <w:r>
-        <w:t>:</w:t>
-      </w:r>
-      <w:proofErr w:type="spellStart"/>
-      <w:r>
-        <w:t>beer</w:t>
-      </w:r>
-      <w:proofErr w:type="gramEnd"/>
-      <w:r>
-        <w:t>_id</w:t>
-      </w:r>
-      <w:proofErr w:type="spellEnd"/>
-      <w:r>
-        <w:t>'</w:t>
+        <w:t>This new route contains the id of the beer we want /api/beers/:beer_id'</w:t>
       </w:r>
     </w:p>
     <w:p>
@@ -6208,39 +4746,21 @@
       <w:r>
         <w:t>We end up using the Mongoose Beer model function </w:t>
       </w:r>
-      <w:proofErr w:type="spellStart"/>
-      <w:proofErr w:type="gramStart"/>
       <w:r>
         <w:rPr>
           <w:rStyle w:val="Code"/>
         </w:rPr>
-        <w:t>findById</w:t>
-      </w:r>
-      <w:proofErr w:type="spellEnd"/>
+        <w:t>findById()</w:t>
+      </w:r>
+      <w:r>
+        <w:t> and pass in the </w:t>
+      </w:r>
       <w:r>
         <w:rPr>
           <w:rStyle w:val="Code"/>
         </w:rPr>
-        <w:t>(</w:t>
-      </w:r>
-      <w:proofErr w:type="gramEnd"/>
-      <w:r>
-        <w:rPr>
-          <w:rStyle w:val="Code"/>
-        </w:rPr>
-        <w:t>)</w:t>
-      </w:r>
-      <w:r>
-        <w:t> and pass in the </w:t>
-      </w:r>
-      <w:proofErr w:type="spellStart"/>
-      <w:r>
-        <w:rPr>
-          <w:rStyle w:val="Code"/>
-        </w:rPr>
         <w:t>beer_id</w:t>
       </w:r>
-      <w:proofErr w:type="spellEnd"/>
       <w:r>
         <w:t xml:space="preserve"> </w:t>
       </w:r>
@@ -6336,30 +4856,14 @@
         <w:t>Postman</w:t>
       </w:r>
       <w:r>
-        <w:t xml:space="preserve"> you can make a request to http://localhost</w:t>
-      </w:r>
-      <w:proofErr w:type="gramStart"/>
-      <w:r>
-        <w:t>:3000</w:t>
-      </w:r>
-      <w:proofErr w:type="gramEnd"/>
-      <w:r>
-        <w:t>/api/beers/:beer_id and replace </w:t>
+        <w:t xml:space="preserve"> you can make a request to http://localhost:3000/api/beers/:beer_id and replace </w:t>
       </w:r>
       <w:r>
         <w:rPr>
           <w:rStyle w:val="Code"/>
         </w:rPr>
-        <w:t>:</w:t>
-      </w:r>
-      <w:proofErr w:type="spellStart"/>
-      <w:r>
-        <w:rPr>
-          <w:rStyle w:val="Code"/>
-        </w:rPr>
-        <w:t>beer_id</w:t>
-      </w:r>
-      <w:proofErr w:type="spellEnd"/>
+        <w:t>:beer_id</w:t>
+      </w:r>
       <w:r>
         <w:t> with your id</w:t>
       </w:r>
@@ -6568,14 +5072,12 @@
         <w:lastRenderedPageBreak/>
         <w:t xml:space="preserve">We lookup the beer the same way, update its quantity, and then save it back to </w:t>
       </w:r>
-      <w:proofErr w:type="spellStart"/>
       <w:r>
         <w:rPr>
           <w:b/>
         </w:rPr>
         <w:t>MongoDB</w:t>
       </w:r>
-      <w:proofErr w:type="spellEnd"/>
       <w:r>
         <w:t>.</w:t>
       </w:r>
@@ -6629,16 +5131,8 @@
         <w:rPr>
           <w:rStyle w:val="Code"/>
         </w:rPr>
-        <w:t>x-www-form-</w:t>
-      </w:r>
-      <w:proofErr w:type="spellStart"/>
-      <w:r>
-        <w:rPr>
-          <w:rStyle w:val="Code"/>
-        </w:rPr>
-        <w:t>urlencoded</w:t>
-      </w:r>
-      <w:proofErr w:type="spellEnd"/>
+        <w:t>x-www-form-urlencoded</w:t>
+      </w:r>
       <w:r>
         <w:t xml:space="preserve">, and add a key value pair quantity </w:t>
       </w:r>
@@ -6749,21 +5243,7 @@
         <w:rPr>
           <w:rStyle w:val="CodeBlack"/>
         </w:rPr>
-        <w:t> </w:t>
-      </w:r>
-      <w:proofErr w:type="spellStart"/>
-      <w:r>
-        <w:rPr>
-          <w:rStyle w:val="CodeBlack"/>
-        </w:rPr>
-        <w:t>findByIdAndRemove</w:t>
-      </w:r>
-      <w:proofErr w:type="spellEnd"/>
-      <w:r>
-        <w:rPr>
-          <w:rStyle w:val="CodeBlack"/>
-        </w:rPr>
-        <w:t> </w:t>
+        <w:t> findByIdAndRemove </w:t>
       </w:r>
       <w:r>
         <w:t>function</w:t>
@@ -7060,13 +5540,8 @@
         <w:t>A comprehensive set of strategies support authentication using a username and password, Facebook, Twitter</w:t>
       </w:r>
       <w:r>
-        <w:t xml:space="preserve">, </w:t>
-      </w:r>
-      <w:proofErr w:type="spellStart"/>
-      <w:r>
-        <w:t>etc</w:t>
-      </w:r>
-      <w:proofErr w:type="spellEnd"/>
+        <w:t>, etc</w:t>
+      </w:r>
     </w:p>
     <w:p>
       <w:pPr>
@@ -7081,21 +5556,8 @@
         <w:pStyle w:val="NoteLevel3"/>
       </w:pPr>
       <w:r>
-        <w:t xml:space="preserve">Single sign-on with </w:t>
-      </w:r>
-      <w:proofErr w:type="spellStart"/>
-      <w:r>
-        <w:t>OpenID</w:t>
-      </w:r>
-      <w:proofErr w:type="spellEnd"/>
-      <w:r>
-        <w:t xml:space="preserve"> and </w:t>
-      </w:r>
-      <w:proofErr w:type="spellStart"/>
-      <w:r>
-        <w:t>OAuth</w:t>
-      </w:r>
-      <w:proofErr w:type="spellEnd"/>
+        <w:t>Single sign-on with OpenID and OAuth</w:t>
+      </w:r>
     </w:p>
     <w:p>
       <w:pPr>
@@ -7162,11 +5624,169 @@
         </w:numPr>
         <w:ind w:left="360" w:hanging="360"/>
       </w:pPr>
+    </w:p>
+    <w:p>
+      <w:pPr>
+        <w:pStyle w:val="NoteLevel1"/>
+        <w:numPr>
+          <w:ilvl w:val="0"/>
+          <w:numId w:val="0"/>
+        </w:numPr>
+        <w:ind w:left="360" w:hanging="360"/>
+        <w:rPr>
+          <w:b/>
+        </w:rPr>
+      </w:pPr>
+      <w:r>
+        <w:rPr>
+          <w:b/>
+        </w:rPr>
+        <w:t>Adding a Controller</w:t>
+      </w:r>
+    </w:p>
+    <w:p>
+      <w:pPr>
+        <w:pStyle w:val="NoteLevel1"/>
+        <w:numPr>
+          <w:ilvl w:val="0"/>
+          <w:numId w:val="0"/>
+        </w:numPr>
+        <w:ind w:left="360" w:hanging="360"/>
+        <w:rPr>
+          <w:b/>
+        </w:rPr>
+      </w:pPr>
+    </w:p>
+    <w:p>
+      <w:r>
+        <w:t>Inside the app we make a folder where the models f</w:t>
+      </w:r>
+      <w:r>
+        <w:t>older resides called controllers and a beer.js</w:t>
+      </w:r>
+    </w:p>
+    <w:p>
+      <w:r>
+        <w:rPr>
+          <w:noProof/>
+        </w:rPr>
+        <w:lastRenderedPageBreak/>
+        <w:drawing>
+          <wp:inline distT="0" distB="0" distL="0" distR="0" wp14:anchorId="0F0A8727" wp14:editId="6F1C195D">
+            <wp:extent cx="5943600" cy="5308600"/>
+            <wp:effectExtent l="0" t="0" r="0" b="0"/>
+            <wp:docPr id="27" name="Picture 1" descr="Macintosh HD:Users:evanturner:Desktop:Screen Shot 2015-01-23 at 3.25.33 AM.png"/>
+            <wp:cNvGraphicFramePr>
+              <a:graphicFrameLocks xmlns:a="http://schemas.openxmlformats.org/drawingml/2006/main" noChangeAspect="1"/>
+            </wp:cNvGraphicFramePr>
+            <a:graphic xmlns:a="http://schemas.openxmlformats.org/drawingml/2006/main">
+              <a:graphicData uri="http://schemas.openxmlformats.org/drawingml/2006/picture">
+                <pic:pic xmlns:pic="http://schemas.openxmlformats.org/drawingml/2006/picture">
+                  <pic:nvPicPr>
+                    <pic:cNvPr id="0" name="Picture 1" descr="Macintosh HD:Users:evanturner:Desktop:Screen Shot 2015-01-23 at 3.25.33 AM.png"/>
+                    <pic:cNvPicPr>
+                      <a:picLocks noChangeAspect="1" noChangeArrowheads="1"/>
+                    </pic:cNvPicPr>
+                  </pic:nvPicPr>
+                  <pic:blipFill>
+                    <a:blip r:embed="rId46">
+                      <a:extLst>
+                        <a:ext uri="{28A0092B-C50C-407E-A947-70E740481C1C}">
+                          <a14:useLocalDpi xmlns:a14="http://schemas.microsoft.com/office/drawing/2010/main" val="0"/>
+                        </a:ext>
+                      </a:extLst>
+                    </a:blip>
+                    <a:srcRect/>
+                    <a:stretch>
+                      <a:fillRect/>
+                    </a:stretch>
+                  </pic:blipFill>
+                  <pic:spPr bwMode="auto">
+                    <a:xfrm>
+                      <a:off x="0" y="0"/>
+                      <a:ext cx="5943600" cy="5308600"/>
+                    </a:xfrm>
+                    <a:prstGeom prst="rect">
+                      <a:avLst/>
+                    </a:prstGeom>
+                    <a:noFill/>
+                    <a:ln>
+                      <a:noFill/>
+                    </a:ln>
+                  </pic:spPr>
+                </pic:pic>
+              </a:graphicData>
+            </a:graphic>
+          </wp:inline>
+        </w:drawing>
+      </w:r>
+    </w:p>
+    <w:p>
+      <w:r>
+        <w:rPr>
+          <w:noProof/>
+        </w:rPr>
+        <w:lastRenderedPageBreak/>
+        <w:drawing>
+          <wp:inline distT="0" distB="0" distL="0" distR="0" wp14:anchorId="14C8163D" wp14:editId="5AEF93C8">
+            <wp:extent cx="5943600" cy="6692900"/>
+            <wp:effectExtent l="0" t="0" r="0" b="12700"/>
+            <wp:docPr id="227" name="Picture 2" descr="Macintosh HD:Users:evanturner:Desktop:Screen Shot 2015-01-23 at 3.25.42 AM.png"/>
+            <wp:cNvGraphicFramePr>
+              <a:graphicFrameLocks xmlns:a="http://schemas.openxmlformats.org/drawingml/2006/main" noChangeAspect="1"/>
+            </wp:cNvGraphicFramePr>
+            <a:graphic xmlns:a="http://schemas.openxmlformats.org/drawingml/2006/main">
+              <a:graphicData uri="http://schemas.openxmlformats.org/drawingml/2006/picture">
+                <pic:pic xmlns:pic="http://schemas.openxmlformats.org/drawingml/2006/picture">
+                  <pic:nvPicPr>
+                    <pic:cNvPr id="0" name="Picture 2" descr="Macintosh HD:Users:evanturner:Desktop:Screen Shot 2015-01-23 at 3.25.42 AM.png"/>
+                    <pic:cNvPicPr>
+                      <a:picLocks noChangeAspect="1" noChangeArrowheads="1"/>
+                    </pic:cNvPicPr>
+                  </pic:nvPicPr>
+                  <pic:blipFill>
+                    <a:blip r:embed="rId47">
+                      <a:extLst>
+                        <a:ext uri="{28A0092B-C50C-407E-A947-70E740481C1C}">
+                          <a14:useLocalDpi xmlns:a14="http://schemas.microsoft.com/office/drawing/2010/main" val="0"/>
+                        </a:ext>
+                      </a:extLst>
+                    </a:blip>
+                    <a:srcRect/>
+                    <a:stretch>
+                      <a:fillRect/>
+                    </a:stretch>
+                  </pic:blipFill>
+                  <pic:spPr bwMode="auto">
+                    <a:xfrm>
+                      <a:off x="0" y="0"/>
+                      <a:ext cx="5943600" cy="6692900"/>
+                    </a:xfrm>
+                    <a:prstGeom prst="rect">
+                      <a:avLst/>
+                    </a:prstGeom>
+                    <a:noFill/>
+                    <a:ln>
+                      <a:noFill/>
+                    </a:ln>
+                  </pic:spPr>
+                </pic:pic>
+              </a:graphicData>
+            </a:graphic>
+          </wp:inline>
+        </w:drawing>
+      </w:r>
+    </w:p>
+    <w:p/>
+    <w:p>
+      <w:r>
+        <w:t>Now server.js need to be refactored</w:t>
+      </w:r>
       <w:bookmarkStart w:id="2" w:name="_GoBack"/>
       <w:bookmarkEnd w:id="2"/>
     </w:p>
     <w:sectPr>
-      <w:headerReference w:type="first" r:id="rId46"/>
+      <w:headerReference w:type="first" r:id="rId48"/>
       <w:pgSz w:w="12240" w:h="15840"/>
       <w:pgMar w:top="1440" w:right="1440" w:bottom="1440" w:left="1440" w:header="720" w:footer="720" w:gutter="0"/>
       <w:cols w:space="720"/>
@@ -14572,7 +13192,7 @@
 </file>
 
 <file path=customXml/itemProps1.xml><?xml version="1.0" encoding="utf-8"?>
-<ds:datastoreItem xmlns:ds="http://schemas.openxmlformats.org/officeDocument/2006/customXml" ds:itemID="{FF9D9205-EB01-F947-8B34-442DFBF00F1A}">
+<ds:datastoreItem xmlns:ds="http://schemas.openxmlformats.org/officeDocument/2006/customXml" ds:itemID="{3C3F4D3B-8D91-2F4D-9FA2-ECA7904B800D}">
   <ds:schemaRefs>
     <ds:schemaRef ds:uri="http://schemas.openxmlformats.org/officeDocument/2006/bibliography"/>
   </ds:schemaRefs>

</xml_diff>

<commit_message>
refactoring for server.js screenshot added
</commit_message>
<xml_diff>
--- a/WDA.docx
+++ b/WDA.docx
@@ -16,6 +16,7 @@
           <w:highlight w:val="red"/>
         </w:rPr>
       </w:pPr>
+      <w:proofErr w:type="gramStart"/>
       <w:r>
         <w:rPr>
           <w:b/>
@@ -24,6 +25,7 @@
         </w:rPr>
         <w:t>s01</w:t>
       </w:r>
+      <w:proofErr w:type="gramEnd"/>
       <w:r>
         <w:rPr>
           <w:b/>
@@ -46,17 +48,24 @@
           <w:b/>
         </w:rPr>
       </w:pPr>
+      <w:proofErr w:type="gramStart"/>
       <w:r>
         <w:rPr>
           <w:b/>
         </w:rPr>
         <w:t>e01</w:t>
       </w:r>
-    </w:p>
-    <w:p>
-      <w:r>
-        <w:t>1. MongoDB</w:t>
-      </w:r>
+      <w:proofErr w:type="gramEnd"/>
+    </w:p>
+    <w:p>
+      <w:r>
+        <w:t xml:space="preserve">1. </w:t>
+      </w:r>
+      <w:proofErr w:type="spellStart"/>
+      <w:r>
+        <w:t>MongoDB</w:t>
+      </w:r>
+      <w:proofErr w:type="spellEnd"/>
     </w:p>
     <w:p/>
     <w:p>
@@ -79,12 +88,14 @@
           <w:u w:val="single"/>
         </w:rPr>
       </w:pPr>
+      <w:proofErr w:type="spellStart"/>
       <w:r>
         <w:rPr>
           <w:u w:val="single"/>
         </w:rPr>
         <w:t>MongoDB</w:t>
       </w:r>
+      <w:proofErr w:type="spellEnd"/>
     </w:p>
     <w:p>
       <w:pPr>
@@ -135,12 +146,21 @@
           <w:highlight w:val="black"/>
         </w:rPr>
       </w:pPr>
+      <w:proofErr w:type="gramStart"/>
       <w:r>
         <w:rPr>
           <w:rStyle w:val="bash"/>
           <w:highlight w:val="black"/>
         </w:rPr>
-        <w:t>brew update</w:t>
+        <w:t>brew</w:t>
+      </w:r>
+      <w:proofErr w:type="gramEnd"/>
+      <w:r>
+        <w:rPr>
+          <w:rStyle w:val="bash"/>
+          <w:highlight w:val="black"/>
+        </w:rPr>
+        <w:t xml:space="preserve"> update</w:t>
       </w:r>
     </w:p>
     <w:p>
@@ -159,13 +179,31 @@
           <w:highlight w:val="black"/>
         </w:rPr>
       </w:pPr>
+      <w:proofErr w:type="gramStart"/>
       <w:r>
         <w:rPr>
           <w:rStyle w:val="bash"/>
           <w:highlight w:val="black"/>
         </w:rPr>
-        <w:t>brew install mongodb</w:t>
-      </w:r>
+        <w:t>brew</w:t>
+      </w:r>
+      <w:proofErr w:type="gramEnd"/>
+      <w:r>
+        <w:rPr>
+          <w:rStyle w:val="bash"/>
+          <w:highlight w:val="black"/>
+        </w:rPr>
+        <w:t xml:space="preserve"> install </w:t>
+      </w:r>
+      <w:proofErr w:type="spellStart"/>
+      <w:r>
+        <w:rPr>
+          <w:rStyle w:val="bash"/>
+          <w:highlight w:val="black"/>
+        </w:rPr>
+        <w:t>mongodb</w:t>
+      </w:r>
+      <w:proofErr w:type="spellEnd"/>
     </w:p>
     <w:p>
       <w:pPr>
@@ -188,7 +226,15 @@
         </w:numPr>
       </w:pPr>
       <w:r>
-        <w:t>Create a data/db folder where you want your databases to be sourced</w:t>
+        <w:t>Create a data/</w:t>
+      </w:r>
+      <w:proofErr w:type="spellStart"/>
+      <w:r>
+        <w:t>db</w:t>
+      </w:r>
+      <w:proofErr w:type="spellEnd"/>
+      <w:r>
+        <w:t xml:space="preserve"> folder where you want your databases to be sourced</w:t>
       </w:r>
     </w:p>
     <w:p>
@@ -207,13 +253,65 @@
           <w:highlight w:val="black"/>
         </w:rPr>
       </w:pPr>
+      <w:proofErr w:type="spellStart"/>
+      <w:proofErr w:type="gramStart"/>
       <w:r>
         <w:rPr>
           <w:rStyle w:val="bash"/>
           <w:highlight w:val="black"/>
         </w:rPr>
-        <w:t>mkdir –p users/evanturner/src/data/db</w:t>
-      </w:r>
+        <w:t>mkdir</w:t>
+      </w:r>
+      <w:proofErr w:type="spellEnd"/>
+      <w:proofErr w:type="gramEnd"/>
+      <w:r>
+        <w:rPr>
+          <w:rStyle w:val="bash"/>
+          <w:highlight w:val="black"/>
+        </w:rPr>
+        <w:t xml:space="preserve"> –p users/</w:t>
+      </w:r>
+      <w:proofErr w:type="spellStart"/>
+      <w:r>
+        <w:rPr>
+          <w:rStyle w:val="bash"/>
+          <w:highlight w:val="black"/>
+        </w:rPr>
+        <w:t>evanturner</w:t>
+      </w:r>
+      <w:proofErr w:type="spellEnd"/>
+      <w:r>
+        <w:rPr>
+          <w:rStyle w:val="bash"/>
+          <w:highlight w:val="black"/>
+        </w:rPr>
+        <w:t>/</w:t>
+      </w:r>
+      <w:proofErr w:type="spellStart"/>
+      <w:r>
+        <w:rPr>
+          <w:rStyle w:val="bash"/>
+          <w:highlight w:val="black"/>
+        </w:rPr>
+        <w:t>src</w:t>
+      </w:r>
+      <w:proofErr w:type="spellEnd"/>
+      <w:r>
+        <w:rPr>
+          <w:rStyle w:val="bash"/>
+          <w:highlight w:val="black"/>
+        </w:rPr>
+        <w:t>/data/</w:t>
+      </w:r>
+      <w:proofErr w:type="spellStart"/>
+      <w:r>
+        <w:rPr>
+          <w:rStyle w:val="bash"/>
+          <w:highlight w:val="black"/>
+        </w:rPr>
+        <w:t>db</w:t>
+      </w:r>
+      <w:proofErr w:type="spellEnd"/>
     </w:p>
     <w:p>
       <w:pPr>
@@ -238,24 +336,41 @@
         <w:t>ou connect to the database server, which runs a</w:t>
       </w:r>
       <w:r>
-        <w:t>s mongod</w:t>
-      </w:r>
+        <w:t xml:space="preserve">s </w:t>
+      </w:r>
+      <w:proofErr w:type="spellStart"/>
+      <w:r>
+        <w:t>mongod</w:t>
+      </w:r>
+      <w:proofErr w:type="spellEnd"/>
     </w:p>
     <w:p>
       <w:pPr>
         <w:pStyle w:val="NoteLevel2"/>
       </w:pPr>
+      <w:proofErr w:type="spellStart"/>
+      <w:proofErr w:type="gramStart"/>
       <w:r>
         <w:rPr>
           <w:b/>
         </w:rPr>
         <w:t>mongod</w:t>
       </w:r>
+      <w:proofErr w:type="spellEnd"/>
+      <w:proofErr w:type="gramEnd"/>
       <w:r>
         <w:t xml:space="preserve"> is the primary daemon </w:t>
       </w:r>
       <w:r>
-        <w:t xml:space="preserve">process for the MongoDB system. </w:t>
+        <w:t xml:space="preserve">process for the </w:t>
+      </w:r>
+      <w:proofErr w:type="spellStart"/>
+      <w:r>
+        <w:t>MongoDB</w:t>
+      </w:r>
+      <w:proofErr w:type="spellEnd"/>
+      <w:r>
+        <w:t xml:space="preserve"> system. </w:t>
       </w:r>
     </w:p>
     <w:p>
@@ -274,8 +389,21 @@
         </w:rPr>
       </w:pPr>
       <w:r>
-        <w:t>Specify the dbpath when loading mongod</w:t>
-      </w:r>
+        <w:t xml:space="preserve">Specify the </w:t>
+      </w:r>
+      <w:proofErr w:type="spellStart"/>
+      <w:r>
+        <w:t>dbpath</w:t>
+      </w:r>
+      <w:proofErr w:type="spellEnd"/>
+      <w:r>
+        <w:t xml:space="preserve"> when loading </w:t>
+      </w:r>
+      <w:proofErr w:type="spellStart"/>
+      <w:r>
+        <w:t>mongod</w:t>
+      </w:r>
+      <w:proofErr w:type="spellEnd"/>
     </w:p>
     <w:p>
       <w:pPr>
@@ -290,13 +418,65 @@
           <w:highlight w:val="black"/>
         </w:rPr>
       </w:pPr>
+      <w:proofErr w:type="spellStart"/>
+      <w:proofErr w:type="gramStart"/>
       <w:r>
         <w:rPr>
           <w:rStyle w:val="bash"/>
           <w:highlight w:val="black"/>
         </w:rPr>
-        <w:t>mongod --dbpath ~/src/data/db</w:t>
-      </w:r>
+        <w:t>mongod</w:t>
+      </w:r>
+      <w:proofErr w:type="spellEnd"/>
+      <w:proofErr w:type="gramEnd"/>
+      <w:r>
+        <w:rPr>
+          <w:rStyle w:val="bash"/>
+          <w:highlight w:val="black"/>
+        </w:rPr>
+        <w:t xml:space="preserve"> --</w:t>
+      </w:r>
+      <w:proofErr w:type="spellStart"/>
+      <w:r>
+        <w:rPr>
+          <w:rStyle w:val="bash"/>
+          <w:highlight w:val="black"/>
+        </w:rPr>
+        <w:t>dbpath</w:t>
+      </w:r>
+      <w:proofErr w:type="spellEnd"/>
+      <w:r>
+        <w:rPr>
+          <w:rStyle w:val="bash"/>
+          <w:highlight w:val="black"/>
+        </w:rPr>
+        <w:t xml:space="preserve"> ~/</w:t>
+      </w:r>
+      <w:proofErr w:type="spellStart"/>
+      <w:r>
+        <w:rPr>
+          <w:rStyle w:val="bash"/>
+          <w:highlight w:val="black"/>
+        </w:rPr>
+        <w:t>src</w:t>
+      </w:r>
+      <w:proofErr w:type="spellEnd"/>
+      <w:r>
+        <w:rPr>
+          <w:rStyle w:val="bash"/>
+          <w:highlight w:val="black"/>
+        </w:rPr>
+        <w:t>/data/</w:t>
+      </w:r>
+      <w:proofErr w:type="spellStart"/>
+      <w:r>
+        <w:rPr>
+          <w:rStyle w:val="bash"/>
+          <w:highlight w:val="black"/>
+        </w:rPr>
+        <w:t>db</w:t>
+      </w:r>
+      <w:proofErr w:type="spellEnd"/>
     </w:p>
     <w:p>
       <w:pPr>
@@ -408,6 +588,7 @@
           <w:highlight w:val="black"/>
         </w:rPr>
       </w:pPr>
+      <w:proofErr w:type="gramStart"/>
       <w:r>
         <w:rPr>
           <w:rStyle w:val="bash"/>
@@ -415,6 +596,7 @@
         </w:rPr>
         <w:t>mongo</w:t>
       </w:r>
+      <w:proofErr w:type="gramEnd"/>
     </w:p>
     <w:p>
       <w:pPr>
@@ -513,18 +695,29 @@
           <w:rStyle w:val="bash"/>
           <w:highlight w:val="black"/>
         </w:rPr>
-        <w:t>show dbs</w:t>
-      </w:r>
-      <w:r>
-        <w:t> operation again, it will not include the </w:t>
-      </w:r>
+        <w:t>show </w:t>
+      </w:r>
+      <w:proofErr w:type="spellStart"/>
       <w:r>
         <w:rPr>
           <w:rStyle w:val="bash"/>
           <w:highlight w:val="black"/>
         </w:rPr>
+        <w:t>dbs</w:t>
+      </w:r>
+      <w:proofErr w:type="spellEnd"/>
+      <w:r>
+        <w:t> operation again, it will not include the </w:t>
+      </w:r>
+      <w:proofErr w:type="spellStart"/>
+      <w:r>
+        <w:rPr>
+          <w:rStyle w:val="bash"/>
+          <w:highlight w:val="black"/>
+        </w:rPr>
         <w:t>book_library_db</w:t>
       </w:r>
+      <w:proofErr w:type="spellEnd"/>
       <w:r>
         <w:t> </w:t>
       </w:r>
@@ -536,8 +729,13 @@
       <w:pPr>
         <w:pStyle w:val="NoteLevel2"/>
       </w:pPr>
-      <w:r>
-        <w:t xml:space="preserve">MongoDB will not permanently create a database until you insert data into that database. </w:t>
+      <w:proofErr w:type="spellStart"/>
+      <w:r>
+        <w:t>MongoDB</w:t>
+      </w:r>
+      <w:proofErr w:type="spellEnd"/>
+      <w:r>
+        <w:t xml:space="preserve"> will not permanently create a database until you insert data into that database. </w:t>
       </w:r>
     </w:p>
     <w:p>
@@ -560,11 +758,19 @@
           <w:u w:val="single"/>
         </w:rPr>
       </w:pPr>
+      <w:proofErr w:type="spellStart"/>
       <w:r>
         <w:rPr>
           <w:u w:val="single"/>
         </w:rPr>
-        <w:t>Mongod and Mongos</w:t>
+        <w:t>Mongod</w:t>
+      </w:r>
+      <w:proofErr w:type="spellEnd"/>
+      <w:r>
+        <w:rPr>
+          <w:u w:val="single"/>
+        </w:rPr>
+        <w:t xml:space="preserve"> and Mongos</w:t>
       </w:r>
     </w:p>
     <w:p>
@@ -587,9 +793,11 @@
           <w:numId w:val="0"/>
         </w:numPr>
       </w:pPr>
+      <w:proofErr w:type="spellStart"/>
       <w:r>
         <w:t>Mongod</w:t>
       </w:r>
+      <w:proofErr w:type="spellEnd"/>
     </w:p>
     <w:p>
       <w:pPr>
@@ -598,12 +806,14 @@
       <w:r>
         <w:t xml:space="preserve">The </w:t>
       </w:r>
+      <w:proofErr w:type="spellStart"/>
       <w:r>
         <w:rPr>
           <w:b/>
         </w:rPr>
         <w:t>mongod</w:t>
       </w:r>
+      <w:proofErr w:type="spellEnd"/>
       <w:r>
         <w:t> process is the primary database process that runs on an individual server. </w:t>
       </w:r>
@@ -624,8 +834,17 @@
         <w:pStyle w:val="NoteLevel2"/>
       </w:pPr>
       <w:r>
-        <w:t>You can start MongoDB from a command line by issuing the </w:t>
-      </w:r>
+        <w:t xml:space="preserve">You can start </w:t>
+      </w:r>
+      <w:proofErr w:type="spellStart"/>
+      <w:r>
+        <w:t>MongoDB</w:t>
+      </w:r>
+      <w:proofErr w:type="spellEnd"/>
+      <w:r>
+        <w:t xml:space="preserve"> from a command line by issuing the </w:t>
+      </w:r>
+      <w:proofErr w:type="spellStart"/>
       <w:r>
         <w:rPr>
           <w:rStyle w:val="bash"/>
@@ -633,6 +852,7 @@
         </w:rPr>
         <w:t>mongod</w:t>
       </w:r>
+      <w:proofErr w:type="spellEnd"/>
       <w:r>
         <w:t xml:space="preserve"> </w:t>
       </w:r>
@@ -667,18 +887,30 @@
       <w:pPr>
         <w:pStyle w:val="NoteLevel1"/>
       </w:pPr>
+      <w:proofErr w:type="gramStart"/>
       <w:r>
         <w:rPr>
           <w:rStyle w:val="CodeBlack"/>
         </w:rPr>
         <w:t>mongos</w:t>
       </w:r>
-      <w:r>
-        <w:t> provides a coherent MongoDB interface equivalent to a </w:t>
-      </w:r>
+      <w:proofErr w:type="gramEnd"/>
+      <w:r>
+        <w:t xml:space="preserve"> provides a coherent </w:t>
+      </w:r>
+      <w:proofErr w:type="spellStart"/>
+      <w:r>
+        <w:t>MongoDB</w:t>
+      </w:r>
+      <w:proofErr w:type="spellEnd"/>
+      <w:r>
+        <w:t xml:space="preserve"> interface equivalent to a </w:t>
+      </w:r>
+      <w:proofErr w:type="spellStart"/>
       <w:r>
         <w:t>mongod</w:t>
       </w:r>
+      <w:proofErr w:type="spellEnd"/>
       <w:r>
         <w:t> fr</w:t>
       </w:r>
@@ -707,20 +939,51 @@
       <w:pPr>
         <w:pStyle w:val="NoteLevel2"/>
       </w:pPr>
-      <w:r>
-        <w:t>mongos for “MongoDB Shard,” is a routing service for MongoDB shard configurations that processes queries from the application layer, and determines the location of this data in the sharded cluster, in order to complete these operations</w:t>
+      <w:proofErr w:type="gramStart"/>
+      <w:r>
+        <w:t>mongos</w:t>
+      </w:r>
+      <w:proofErr w:type="gramEnd"/>
+      <w:r>
+        <w:t> for “</w:t>
+      </w:r>
+      <w:proofErr w:type="spellStart"/>
+      <w:r>
+        <w:t>MongoDB</w:t>
+      </w:r>
+      <w:proofErr w:type="spellEnd"/>
+      <w:r>
+        <w:t xml:space="preserve"> Shard,” is a routing service for </w:t>
+      </w:r>
+      <w:proofErr w:type="spellStart"/>
+      <w:r>
+        <w:t>MongoDB</w:t>
+      </w:r>
+      <w:proofErr w:type="spellEnd"/>
+      <w:r>
+        <w:t xml:space="preserve"> shard configurations that processes queries from the application layer, and determines the location of this data in the </w:t>
+      </w:r>
+      <w:proofErr w:type="spellStart"/>
+      <w:r>
+        <w:t>sharded</w:t>
+      </w:r>
+      <w:proofErr w:type="spellEnd"/>
+      <w:r>
+        <w:t xml:space="preserve"> cluster, in order to complete these operations</w:t>
       </w:r>
     </w:p>
     <w:p>
       <w:pPr>
         <w:pStyle w:val="NoteLevel1"/>
       </w:pPr>
+      <w:proofErr w:type="gramStart"/>
       <w:r>
         <w:rPr>
           <w:rStyle w:val="CodeBlack"/>
         </w:rPr>
         <w:t>mongo</w:t>
       </w:r>
+      <w:proofErr w:type="gramEnd"/>
       <w:r>
         <w:t xml:space="preserve"> </w:t>
       </w:r>
@@ -728,8 +991,13 @@
         <w:t>is an interactive JavaScript sh</w:t>
       </w:r>
       <w:r>
-        <w:t>ell interface to MongoDB</w:t>
-      </w:r>
+        <w:t xml:space="preserve">ell interface to </w:t>
+      </w:r>
+      <w:proofErr w:type="spellStart"/>
+      <w:r>
+        <w:t>MongoDB</w:t>
+      </w:r>
+      <w:proofErr w:type="spellEnd"/>
     </w:p>
     <w:p>
       <w:pPr>
@@ -772,8 +1040,13 @@
         <w:t>rovides a fully functional JavaScript envi</w:t>
       </w:r>
       <w:r>
-        <w:t>ronment for use with a MongoDB</w:t>
-      </w:r>
+        <w:t xml:space="preserve">ronment for use with a </w:t>
+      </w:r>
+      <w:proofErr w:type="spellStart"/>
+      <w:r>
+        <w:t>MongoDB</w:t>
+      </w:r>
+      <w:proofErr w:type="spellEnd"/>
     </w:p>
     <w:p>
       <w:pPr>
@@ -805,18 +1078,48 @@
         </w:tabs>
       </w:pPr>
       <w:r>
-        <w:t xml:space="preserve">By default, MongoDB stores data in the /data/db directory. </w:t>
+        <w:t xml:space="preserve">By default, </w:t>
+      </w:r>
+      <w:proofErr w:type="spellStart"/>
+      <w:r>
+        <w:t>MongoDB</w:t>
+      </w:r>
+      <w:proofErr w:type="spellEnd"/>
+      <w:r>
+        <w:t xml:space="preserve"> stores data in the /data/</w:t>
+      </w:r>
+      <w:proofErr w:type="spellStart"/>
+      <w:r>
+        <w:t>db</w:t>
+      </w:r>
+      <w:proofErr w:type="spellEnd"/>
+      <w:r>
+        <w:t xml:space="preserve"> directory. </w:t>
       </w:r>
       <w:r>
         <w:rPr>
           <w:i/>
         </w:rPr>
-        <w:t>On Windows, MongoDB stores data in</w:t>
-      </w:r>
+        <w:t xml:space="preserve">On Windows, </w:t>
+      </w:r>
+      <w:proofErr w:type="spellStart"/>
       <w:r>
         <w:rPr>
           <w:i/>
         </w:rPr>
+        <w:t>MongoDB</w:t>
+      </w:r>
+      <w:proofErr w:type="spellEnd"/>
+      <w:r>
+        <w:rPr>
+          <w:i/>
+        </w:rPr>
+        <w:t xml:space="preserve"> stores data in</w:t>
+      </w:r>
+      <w:r>
+        <w:rPr>
+          <w:i/>
+        </w:rPr>
         <w:t xml:space="preserve"> </w:t>
       </w:r>
       <w:r>
@@ -826,7 +1129,15 @@
         <w:t>C:\data\db</w:t>
       </w:r>
       <w:r>
-        <w:t>. On all platforms, MongoDB listens for connections from clients on port 27017</w:t>
+        <w:t xml:space="preserve">. On all platforms, </w:t>
+      </w:r>
+      <w:proofErr w:type="spellStart"/>
+      <w:r>
+        <w:t>MongoDB</w:t>
+      </w:r>
+      <w:proofErr w:type="spellEnd"/>
+      <w:r>
+        <w:t xml:space="preserve"> listens for connections from clients on port 27017</w:t>
       </w:r>
     </w:p>
     <w:p>
@@ -861,12 +1172,14 @@
       <w:r>
         <w:t>If you want </w:t>
       </w:r>
+      <w:proofErr w:type="spellStart"/>
       <w:r>
         <w:rPr>
           <w:rStyle w:val="CodeBlack"/>
         </w:rPr>
         <w:t>mongod</w:t>
       </w:r>
+      <w:proofErr w:type="spellEnd"/>
       <w:r>
         <w:t> to store data files at a path </w:t>
       </w:r>
@@ -878,11 +1191,21 @@
         <w:t>other than</w:t>
       </w:r>
       <w:r>
-        <w:t> /data/db you can specify a </w:t>
-      </w:r>
+        <w:t> /data/</w:t>
+      </w:r>
+      <w:proofErr w:type="spellStart"/>
+      <w:r>
+        <w:t>db</w:t>
+      </w:r>
+      <w:proofErr w:type="spellEnd"/>
+      <w:r>
+        <w:t> you can specify a </w:t>
+      </w:r>
+      <w:proofErr w:type="spellStart"/>
       <w:r>
         <w:t>dbPath</w:t>
       </w:r>
+      <w:proofErr w:type="spellEnd"/>
       <w:r>
         <w:t xml:space="preserve">. </w:t>
       </w:r>
@@ -905,7 +1228,15 @@
         </w:numPr>
       </w:pPr>
       <w:r>
-        <w:t>At the moment only specifying a dbpath is working:</w:t>
+        <w:t xml:space="preserve">At the moment only specifying a </w:t>
+      </w:r>
+      <w:proofErr w:type="spellStart"/>
+      <w:r>
+        <w:t>dbpath</w:t>
+      </w:r>
+      <w:proofErr w:type="spellEnd"/>
+      <w:r>
+        <w:t xml:space="preserve"> is working:</w:t>
       </w:r>
     </w:p>
     <w:p>
@@ -916,13 +1247,97 @@
           <w:highlight w:val="black"/>
         </w:rPr>
       </w:pPr>
+      <w:proofErr w:type="spellStart"/>
+      <w:proofErr w:type="gramStart"/>
       <w:r>
         <w:rPr>
           <w:rStyle w:val="bash"/>
           <w:highlight w:val="black"/>
         </w:rPr>
-        <w:t>mongod --dbpath /users/evanturner/src/mongodb/data/db</w:t>
-      </w:r>
+        <w:t>mongod</w:t>
+      </w:r>
+      <w:proofErr w:type="spellEnd"/>
+      <w:proofErr w:type="gramEnd"/>
+      <w:r>
+        <w:rPr>
+          <w:rStyle w:val="bash"/>
+          <w:highlight w:val="black"/>
+        </w:rPr>
+        <w:t xml:space="preserve"> --</w:t>
+      </w:r>
+      <w:proofErr w:type="spellStart"/>
+      <w:r>
+        <w:rPr>
+          <w:rStyle w:val="bash"/>
+          <w:highlight w:val="black"/>
+        </w:rPr>
+        <w:t>dbpath</w:t>
+      </w:r>
+      <w:proofErr w:type="spellEnd"/>
+      <w:r>
+        <w:rPr>
+          <w:rStyle w:val="bash"/>
+          <w:highlight w:val="black"/>
+        </w:rPr>
+        <w:t xml:space="preserve"> /users/</w:t>
+      </w:r>
+      <w:proofErr w:type="spellStart"/>
+      <w:r>
+        <w:rPr>
+          <w:rStyle w:val="bash"/>
+          <w:highlight w:val="black"/>
+        </w:rPr>
+        <w:t>evanturner</w:t>
+      </w:r>
+      <w:proofErr w:type="spellEnd"/>
+      <w:r>
+        <w:rPr>
+          <w:rStyle w:val="bash"/>
+          <w:highlight w:val="black"/>
+        </w:rPr>
+        <w:t>/</w:t>
+      </w:r>
+      <w:proofErr w:type="spellStart"/>
+      <w:r>
+        <w:rPr>
+          <w:rStyle w:val="bash"/>
+          <w:highlight w:val="black"/>
+        </w:rPr>
+        <w:t>src</w:t>
+      </w:r>
+      <w:proofErr w:type="spellEnd"/>
+      <w:r>
+        <w:rPr>
+          <w:rStyle w:val="bash"/>
+          <w:highlight w:val="black"/>
+        </w:rPr>
+        <w:t>/</w:t>
+      </w:r>
+      <w:proofErr w:type="spellStart"/>
+      <w:r>
+        <w:rPr>
+          <w:rStyle w:val="bash"/>
+          <w:highlight w:val="black"/>
+        </w:rPr>
+        <w:t>mongodb</w:t>
+      </w:r>
+      <w:proofErr w:type="spellEnd"/>
+      <w:r>
+        <w:rPr>
+          <w:rStyle w:val="bash"/>
+          <w:highlight w:val="black"/>
+        </w:rPr>
+        <w:t>/data/</w:t>
+      </w:r>
+      <w:proofErr w:type="spellStart"/>
+      <w:r>
+        <w:rPr>
+          <w:rStyle w:val="bash"/>
+          <w:highlight w:val="black"/>
+        </w:rPr>
+        <w:t>db</w:t>
+      </w:r>
+      <w:proofErr w:type="spellEnd"/>
     </w:p>
     <w:p>
       <w:pPr>
@@ -1005,27 +1420,33 @@
       <w:r>
         <w:t xml:space="preserve"> </w:t>
       </w:r>
+      <w:proofErr w:type="spellStart"/>
       <w:r>
         <w:t>dbPath</w:t>
       </w:r>
+      <w:proofErr w:type="spellEnd"/>
       <w:r>
         <w:t> must exist before you start </w:t>
       </w:r>
+      <w:proofErr w:type="spellStart"/>
       <w:r>
         <w:rPr>
           <w:rStyle w:val="CodeBlack"/>
         </w:rPr>
         <w:t>mongod</w:t>
       </w:r>
+      <w:proofErr w:type="spellEnd"/>
       <w:r>
         <w:t>. If it does not exist, create the directory and the permissions so that </w:t>
       </w:r>
+      <w:proofErr w:type="spellStart"/>
       <w:r>
         <w:rPr>
           <w:rStyle w:val="CodeBlack"/>
         </w:rPr>
         <w:t>mongod</w:t>
       </w:r>
+      <w:proofErr w:type="spellEnd"/>
       <w:r>
         <w:t> can read and write data to this path</w:t>
       </w:r>
@@ -1058,12 +1479,14 @@
       <w:r>
         <w:t>In a clean shutdown a </w:t>
       </w:r>
+      <w:proofErr w:type="spellStart"/>
       <w:r>
         <w:rPr>
           <w:rStyle w:val="CodeBlack"/>
         </w:rPr>
         <w:t>mongod</w:t>
       </w:r>
+      <w:proofErr w:type="spellEnd"/>
       <w:r>
         <w:t> completes all pending operations, flushes all data to data fi</w:t>
       </w:r>
@@ -1109,12 +1532,23 @@
           <w:rStyle w:val="bash"/>
         </w:rPr>
       </w:pPr>
+      <w:proofErr w:type="spellStart"/>
+      <w:proofErr w:type="gramStart"/>
       <w:r>
         <w:rPr>
           <w:rStyle w:val="bash"/>
           <w:highlight w:val="black"/>
         </w:rPr>
-        <w:t>db.shutdownServer()</w:t>
+        <w:t>db.shutdownServer</w:t>
+      </w:r>
+      <w:proofErr w:type="spellEnd"/>
+      <w:proofErr w:type="gramEnd"/>
+      <w:r>
+        <w:rPr>
+          <w:rStyle w:val="bash"/>
+          <w:highlight w:val="black"/>
+        </w:rPr>
+        <w:t>()</w:t>
       </w:r>
       <w:r>
         <w:rPr>
@@ -1172,50 +1606,132 @@
           <w:rStyle w:val="Code"/>
         </w:rPr>
       </w:pPr>
-      <w:r>
-        <w:rPr>
-          <w:rStyle w:val="Code"/>
-        </w:rPr>
-        <w:t>var express = require('express');</w:t>
-      </w:r>
-    </w:p>
-    <w:p>
-      <w:pPr>
-        <w:rPr>
-          <w:rStyle w:val="Code"/>
-        </w:rPr>
-      </w:pPr>
-      <w:r>
-        <w:rPr>
-          <w:rStyle w:val="Code"/>
-        </w:rPr>
-        <w:t>var app = express();</w:t>
-      </w:r>
-    </w:p>
-    <w:p>
-      <w:pPr>
-        <w:rPr>
-          <w:rStyle w:val="Code"/>
-        </w:rPr>
-      </w:pPr>
-      <w:r>
-        <w:rPr>
-          <w:rStyle w:val="Code"/>
-        </w:rPr>
-        <w:t>var bodyParser = require('body-parser');</w:t>
-      </w:r>
-    </w:p>
-    <w:p>
-      <w:pPr>
-        <w:rPr>
-          <w:rStyle w:val="Code"/>
-        </w:rPr>
-      </w:pPr>
-      <w:r>
-        <w:rPr>
-          <w:rStyle w:val="Code"/>
-        </w:rPr>
-        <w:t>var parseUrlencoded = bodyParser.urlencoded({ extended: false });</w:t>
+      <w:proofErr w:type="spellStart"/>
+      <w:proofErr w:type="gramStart"/>
+      <w:r>
+        <w:rPr>
+          <w:rStyle w:val="Code"/>
+        </w:rPr>
+        <w:t>var</w:t>
+      </w:r>
+      <w:proofErr w:type="spellEnd"/>
+      <w:proofErr w:type="gramEnd"/>
+      <w:r>
+        <w:rPr>
+          <w:rStyle w:val="Code"/>
+        </w:rPr>
+        <w:t xml:space="preserve"> express = require('express');</w:t>
+      </w:r>
+    </w:p>
+    <w:p>
+      <w:pPr>
+        <w:rPr>
+          <w:rStyle w:val="Code"/>
+        </w:rPr>
+      </w:pPr>
+      <w:proofErr w:type="spellStart"/>
+      <w:proofErr w:type="gramStart"/>
+      <w:r>
+        <w:rPr>
+          <w:rStyle w:val="Code"/>
+        </w:rPr>
+        <w:t>var</w:t>
+      </w:r>
+      <w:proofErr w:type="spellEnd"/>
+      <w:proofErr w:type="gramEnd"/>
+      <w:r>
+        <w:rPr>
+          <w:rStyle w:val="Code"/>
+        </w:rPr>
+        <w:t xml:space="preserve"> app = express();</w:t>
+      </w:r>
+    </w:p>
+    <w:p>
+      <w:pPr>
+        <w:rPr>
+          <w:rStyle w:val="Code"/>
+        </w:rPr>
+      </w:pPr>
+      <w:proofErr w:type="spellStart"/>
+      <w:proofErr w:type="gramStart"/>
+      <w:r>
+        <w:rPr>
+          <w:rStyle w:val="Code"/>
+        </w:rPr>
+        <w:t>var</w:t>
+      </w:r>
+      <w:proofErr w:type="spellEnd"/>
+      <w:proofErr w:type="gramEnd"/>
+      <w:r>
+        <w:rPr>
+          <w:rStyle w:val="Code"/>
+        </w:rPr>
+        <w:t xml:space="preserve"> </w:t>
+      </w:r>
+      <w:proofErr w:type="spellStart"/>
+      <w:r>
+        <w:rPr>
+          <w:rStyle w:val="Code"/>
+        </w:rPr>
+        <w:t>bodyParser</w:t>
+      </w:r>
+      <w:proofErr w:type="spellEnd"/>
+      <w:r>
+        <w:rPr>
+          <w:rStyle w:val="Code"/>
+        </w:rPr>
+        <w:t xml:space="preserve"> = require('body-parser');</w:t>
+      </w:r>
+    </w:p>
+    <w:p>
+      <w:pPr>
+        <w:rPr>
+          <w:rStyle w:val="Code"/>
+        </w:rPr>
+      </w:pPr>
+      <w:proofErr w:type="spellStart"/>
+      <w:proofErr w:type="gramStart"/>
+      <w:r>
+        <w:rPr>
+          <w:rStyle w:val="Code"/>
+        </w:rPr>
+        <w:t>var</w:t>
+      </w:r>
+      <w:proofErr w:type="spellEnd"/>
+      <w:proofErr w:type="gramEnd"/>
+      <w:r>
+        <w:rPr>
+          <w:rStyle w:val="Code"/>
+        </w:rPr>
+        <w:t xml:space="preserve"> </w:t>
+      </w:r>
+      <w:proofErr w:type="spellStart"/>
+      <w:r>
+        <w:rPr>
+          <w:rStyle w:val="Code"/>
+        </w:rPr>
+        <w:t>parseUrlencoded</w:t>
+      </w:r>
+      <w:proofErr w:type="spellEnd"/>
+      <w:r>
+        <w:rPr>
+          <w:rStyle w:val="Code"/>
+        </w:rPr>
+        <w:t xml:space="preserve"> = </w:t>
+      </w:r>
+      <w:proofErr w:type="spellStart"/>
+      <w:r>
+        <w:rPr>
+          <w:rStyle w:val="Code"/>
+        </w:rPr>
+        <w:t>bodyParser.urlencoded</w:t>
+      </w:r>
+      <w:proofErr w:type="spellEnd"/>
+      <w:r>
+        <w:rPr>
+          <w:rStyle w:val="Code"/>
+        </w:rPr>
+        <w:t>({ extended: false });</w:t>
       </w:r>
     </w:p>
     <w:p>
@@ -1237,96 +1753,232 @@
           <w:rStyle w:val="Code"/>
         </w:rPr>
       </w:pPr>
-      <w:r>
-        <w:rPr>
-          <w:rStyle w:val="Code"/>
-        </w:rPr>
-        <w:t>var cities = {};</w:t>
-      </w:r>
-    </w:p>
-    <w:p>
-      <w:pPr>
-        <w:rPr>
-          <w:rStyle w:val="Code"/>
-        </w:rPr>
-      </w:pPr>
-    </w:p>
-    <w:p>
-      <w:pPr>
-        <w:rPr>
-          <w:rStyle w:val="Code"/>
-        </w:rPr>
-      </w:pPr>
-      <w:r>
-        <w:rPr>
-          <w:rStyle w:val="Code"/>
-        </w:rPr>
-        <w:t>app.route('/cities')</w:t>
-      </w:r>
-    </w:p>
-    <w:p>
-      <w:pPr>
-        <w:rPr>
-          <w:rStyle w:val="Code"/>
-        </w:rPr>
-      </w:pPr>
-      <w:r>
-        <w:rPr>
-          <w:rStyle w:val="Code"/>
-        </w:rPr>
-        <w:t xml:space="preserve">  .get(function (request, response) {</w:t>
-      </w:r>
-    </w:p>
-    <w:p>
-      <w:pPr>
-        <w:rPr>
-          <w:rStyle w:val="Code"/>
-        </w:rPr>
-      </w:pPr>
-      <w:r>
-        <w:rPr>
-          <w:rStyle w:val="Code"/>
-        </w:rPr>
-        <w:t xml:space="preserve">    if(request.query.search) {</w:t>
-      </w:r>
-    </w:p>
-    <w:p>
-      <w:pPr>
-        <w:rPr>
-          <w:rStyle w:val="Code"/>
-        </w:rPr>
-      </w:pPr>
-      <w:r>
-        <w:rPr>
-          <w:rStyle w:val="Code"/>
-        </w:rPr>
-        <w:t xml:space="preserve">      response.json(citySearch(request.query.search));</w:t>
-      </w:r>
-    </w:p>
-    <w:p>
-      <w:pPr>
-        <w:rPr>
-          <w:rStyle w:val="Code"/>
-        </w:rPr>
-      </w:pPr>
-      <w:r>
-        <w:rPr>
-          <w:rStyle w:val="Code"/>
-        </w:rPr>
-        <w:t xml:space="preserve">    } else {</w:t>
-      </w:r>
-    </w:p>
-    <w:p>
-      <w:pPr>
-        <w:rPr>
-          <w:rStyle w:val="Code"/>
-        </w:rPr>
-      </w:pPr>
-      <w:r>
-        <w:rPr>
-          <w:rStyle w:val="Code"/>
-        </w:rPr>
-        <w:t xml:space="preserve">      response.json(cities);</w:t>
+      <w:proofErr w:type="spellStart"/>
+      <w:proofErr w:type="gramStart"/>
+      <w:r>
+        <w:rPr>
+          <w:rStyle w:val="Code"/>
+        </w:rPr>
+        <w:t>var</w:t>
+      </w:r>
+      <w:proofErr w:type="spellEnd"/>
+      <w:proofErr w:type="gramEnd"/>
+      <w:r>
+        <w:rPr>
+          <w:rStyle w:val="Code"/>
+        </w:rPr>
+        <w:t xml:space="preserve"> cities = {};</w:t>
+      </w:r>
+    </w:p>
+    <w:p>
+      <w:pPr>
+        <w:rPr>
+          <w:rStyle w:val="Code"/>
+        </w:rPr>
+      </w:pPr>
+    </w:p>
+    <w:p>
+      <w:pPr>
+        <w:rPr>
+          <w:rStyle w:val="Code"/>
+        </w:rPr>
+      </w:pPr>
+      <w:proofErr w:type="spellStart"/>
+      <w:proofErr w:type="gramStart"/>
+      <w:r>
+        <w:rPr>
+          <w:rStyle w:val="Code"/>
+        </w:rPr>
+        <w:t>app.route</w:t>
+      </w:r>
+      <w:proofErr w:type="spellEnd"/>
+      <w:proofErr w:type="gramEnd"/>
+      <w:r>
+        <w:rPr>
+          <w:rStyle w:val="Code"/>
+        </w:rPr>
+        <w:t>('/cities')</w:t>
+      </w:r>
+    </w:p>
+    <w:p>
+      <w:pPr>
+        <w:rPr>
+          <w:rStyle w:val="Code"/>
+        </w:rPr>
+      </w:pPr>
+      <w:r>
+        <w:rPr>
+          <w:rStyle w:val="Code"/>
+        </w:rPr>
+        <w:t xml:space="preserve">  </w:t>
+      </w:r>
+      <w:proofErr w:type="gramStart"/>
+      <w:r>
+        <w:rPr>
+          <w:rStyle w:val="Code"/>
+        </w:rPr>
+        <w:t>.get</w:t>
+      </w:r>
+      <w:proofErr w:type="gramEnd"/>
+      <w:r>
+        <w:rPr>
+          <w:rStyle w:val="Code"/>
+        </w:rPr>
+        <w:t>(function (request, response) {</w:t>
+      </w:r>
+    </w:p>
+    <w:p>
+      <w:pPr>
+        <w:rPr>
+          <w:rStyle w:val="Code"/>
+        </w:rPr>
+      </w:pPr>
+      <w:r>
+        <w:rPr>
+          <w:rStyle w:val="Code"/>
+        </w:rPr>
+        <w:t xml:space="preserve">    </w:t>
+      </w:r>
+      <w:proofErr w:type="gramStart"/>
+      <w:r>
+        <w:rPr>
+          <w:rStyle w:val="Code"/>
+        </w:rPr>
+        <w:t>if</w:t>
+      </w:r>
+      <w:proofErr w:type="gramEnd"/>
+      <w:r>
+        <w:rPr>
+          <w:rStyle w:val="Code"/>
+        </w:rPr>
+        <w:t>(</w:t>
+      </w:r>
+      <w:proofErr w:type="spellStart"/>
+      <w:r>
+        <w:rPr>
+          <w:rStyle w:val="Code"/>
+        </w:rPr>
+        <w:t>request.query.search</w:t>
+      </w:r>
+      <w:proofErr w:type="spellEnd"/>
+      <w:r>
+        <w:rPr>
+          <w:rStyle w:val="Code"/>
+        </w:rPr>
+        <w:t>) {</w:t>
+      </w:r>
+    </w:p>
+    <w:p>
+      <w:pPr>
+        <w:rPr>
+          <w:rStyle w:val="Code"/>
+        </w:rPr>
+      </w:pPr>
+      <w:r>
+        <w:rPr>
+          <w:rStyle w:val="Code"/>
+        </w:rPr>
+        <w:t xml:space="preserve">      </w:t>
+      </w:r>
+      <w:proofErr w:type="spellStart"/>
+      <w:proofErr w:type="gramStart"/>
+      <w:r>
+        <w:rPr>
+          <w:rStyle w:val="Code"/>
+        </w:rPr>
+        <w:t>response.json</w:t>
+      </w:r>
+      <w:proofErr w:type="spellEnd"/>
+      <w:proofErr w:type="gramEnd"/>
+      <w:r>
+        <w:rPr>
+          <w:rStyle w:val="Code"/>
+        </w:rPr>
+        <w:t>(</w:t>
+      </w:r>
+      <w:proofErr w:type="spellStart"/>
+      <w:r>
+        <w:rPr>
+          <w:rStyle w:val="Code"/>
+        </w:rPr>
+        <w:t>citySearch</w:t>
+      </w:r>
+      <w:proofErr w:type="spellEnd"/>
+      <w:r>
+        <w:rPr>
+          <w:rStyle w:val="Code"/>
+        </w:rPr>
+        <w:t>(</w:t>
+      </w:r>
+      <w:proofErr w:type="spellStart"/>
+      <w:r>
+        <w:rPr>
+          <w:rStyle w:val="Code"/>
+        </w:rPr>
+        <w:t>request.query.search</w:t>
+      </w:r>
+      <w:proofErr w:type="spellEnd"/>
+      <w:r>
+        <w:rPr>
+          <w:rStyle w:val="Code"/>
+        </w:rPr>
+        <w:t>));</w:t>
+      </w:r>
+    </w:p>
+    <w:p>
+      <w:pPr>
+        <w:rPr>
+          <w:rStyle w:val="Code"/>
+        </w:rPr>
+      </w:pPr>
+      <w:r>
+        <w:rPr>
+          <w:rStyle w:val="Code"/>
+        </w:rPr>
+        <w:t xml:space="preserve">    } </w:t>
+      </w:r>
+      <w:proofErr w:type="gramStart"/>
+      <w:r>
+        <w:rPr>
+          <w:rStyle w:val="Code"/>
+        </w:rPr>
+        <w:t>else</w:t>
+      </w:r>
+      <w:proofErr w:type="gramEnd"/>
+      <w:r>
+        <w:rPr>
+          <w:rStyle w:val="Code"/>
+        </w:rPr>
+        <w:t xml:space="preserve"> {</w:t>
+      </w:r>
+    </w:p>
+    <w:p>
+      <w:pPr>
+        <w:rPr>
+          <w:rStyle w:val="Code"/>
+        </w:rPr>
+      </w:pPr>
+      <w:r>
+        <w:rPr>
+          <w:rStyle w:val="Code"/>
+        </w:rPr>
+        <w:t xml:space="preserve">      </w:t>
+      </w:r>
+      <w:proofErr w:type="spellStart"/>
+      <w:proofErr w:type="gramStart"/>
+      <w:r>
+        <w:rPr>
+          <w:rStyle w:val="Code"/>
+        </w:rPr>
+        <w:t>response.json</w:t>
+      </w:r>
+      <w:proofErr w:type="spellEnd"/>
+      <w:proofErr w:type="gramEnd"/>
+      <w:r>
+        <w:rPr>
+          <w:rStyle w:val="Code"/>
+        </w:rPr>
+        <w:t>(cities);</w:t>
       </w:r>
     </w:p>
     <w:p>
@@ -1365,72 +2017,246 @@
         <w:rPr>
           <w:rStyle w:val="Code"/>
         </w:rPr>
-        <w:t xml:space="preserve">  .post(parseUrlencoded, function (request, response) {</w:t>
-      </w:r>
-    </w:p>
-    <w:p>
-      <w:pPr>
-        <w:rPr>
-          <w:rStyle w:val="Code"/>
-        </w:rPr>
-      </w:pPr>
-      <w:r>
-        <w:rPr>
-          <w:rStyle w:val="Code"/>
-        </w:rPr>
-        <w:t xml:space="preserve">    if(request.body.description.length &gt; 4) {</w:t>
-      </w:r>
-    </w:p>
-    <w:p>
-      <w:pPr>
-        <w:rPr>
-          <w:rStyle w:val="Code"/>
-        </w:rPr>
-      </w:pPr>
-      <w:r>
-        <w:rPr>
-          <w:rStyle w:val="Code"/>
-        </w:rPr>
-        <w:t xml:space="preserve">      var city = createCity(request.body.name, request.body.description);</w:t>
-      </w:r>
-    </w:p>
-    <w:p>
-      <w:pPr>
-        <w:rPr>
-          <w:rStyle w:val="Code"/>
-        </w:rPr>
-      </w:pPr>
-      <w:r>
-        <w:rPr>
-          <w:rStyle w:val="Code"/>
-        </w:rPr>
-        <w:t xml:space="preserve">      response.status(201).json(city);</w:t>
-      </w:r>
-    </w:p>
-    <w:p>
-      <w:pPr>
-        <w:rPr>
-          <w:rStyle w:val="Code"/>
-        </w:rPr>
-      </w:pPr>
-      <w:r>
-        <w:rPr>
-          <w:rStyle w:val="Code"/>
-        </w:rPr>
-        <w:t xml:space="preserve">    } else {</w:t>
-      </w:r>
-    </w:p>
-    <w:p>
-      <w:pPr>
-        <w:rPr>
-          <w:rStyle w:val="Code"/>
-        </w:rPr>
-      </w:pPr>
-      <w:r>
-        <w:rPr>
-          <w:rStyle w:val="Code"/>
-        </w:rPr>
-        <w:t xml:space="preserve">      response.status(400).json('Invalid City');</w:t>
+        <w:t xml:space="preserve">  </w:t>
+      </w:r>
+      <w:proofErr w:type="gramStart"/>
+      <w:r>
+        <w:rPr>
+          <w:rStyle w:val="Code"/>
+        </w:rPr>
+        <w:t>.post</w:t>
+      </w:r>
+      <w:proofErr w:type="gramEnd"/>
+      <w:r>
+        <w:rPr>
+          <w:rStyle w:val="Code"/>
+        </w:rPr>
+        <w:t>(</w:t>
+      </w:r>
+      <w:proofErr w:type="spellStart"/>
+      <w:r>
+        <w:rPr>
+          <w:rStyle w:val="Code"/>
+        </w:rPr>
+        <w:t>parseUrlencoded</w:t>
+      </w:r>
+      <w:proofErr w:type="spellEnd"/>
+      <w:r>
+        <w:rPr>
+          <w:rStyle w:val="Code"/>
+        </w:rPr>
+        <w:t>, function (request, response) {</w:t>
+      </w:r>
+    </w:p>
+    <w:p>
+      <w:pPr>
+        <w:rPr>
+          <w:rStyle w:val="Code"/>
+        </w:rPr>
+      </w:pPr>
+      <w:r>
+        <w:rPr>
+          <w:rStyle w:val="Code"/>
+        </w:rPr>
+        <w:t xml:space="preserve">    </w:t>
+      </w:r>
+      <w:proofErr w:type="gramStart"/>
+      <w:r>
+        <w:rPr>
+          <w:rStyle w:val="Code"/>
+        </w:rPr>
+        <w:t>if</w:t>
+      </w:r>
+      <w:proofErr w:type="gramEnd"/>
+      <w:r>
+        <w:rPr>
+          <w:rStyle w:val="Code"/>
+        </w:rPr>
+        <w:t>(</w:t>
+      </w:r>
+      <w:proofErr w:type="spellStart"/>
+      <w:r>
+        <w:rPr>
+          <w:rStyle w:val="Code"/>
+        </w:rPr>
+        <w:t>request.body.description.length</w:t>
+      </w:r>
+      <w:proofErr w:type="spellEnd"/>
+      <w:r>
+        <w:rPr>
+          <w:rStyle w:val="Code"/>
+        </w:rPr>
+        <w:t xml:space="preserve"> &gt; 4) {</w:t>
+      </w:r>
+    </w:p>
+    <w:p>
+      <w:pPr>
+        <w:rPr>
+          <w:rStyle w:val="Code"/>
+        </w:rPr>
+      </w:pPr>
+      <w:r>
+        <w:rPr>
+          <w:rStyle w:val="Code"/>
+        </w:rPr>
+        <w:t xml:space="preserve">      </w:t>
+      </w:r>
+      <w:proofErr w:type="spellStart"/>
+      <w:proofErr w:type="gramStart"/>
+      <w:r>
+        <w:rPr>
+          <w:rStyle w:val="Code"/>
+        </w:rPr>
+        <w:t>var</w:t>
+      </w:r>
+      <w:proofErr w:type="spellEnd"/>
+      <w:proofErr w:type="gramEnd"/>
+      <w:r>
+        <w:rPr>
+          <w:rStyle w:val="Code"/>
+        </w:rPr>
+        <w:t xml:space="preserve"> city = </w:t>
+      </w:r>
+      <w:proofErr w:type="spellStart"/>
+      <w:r>
+        <w:rPr>
+          <w:rStyle w:val="Code"/>
+        </w:rPr>
+        <w:t>createCity</w:t>
+      </w:r>
+      <w:proofErr w:type="spellEnd"/>
+      <w:r>
+        <w:rPr>
+          <w:rStyle w:val="Code"/>
+        </w:rPr>
+        <w:t xml:space="preserve">(request.body.name, </w:t>
+      </w:r>
+      <w:proofErr w:type="spellStart"/>
+      <w:r>
+        <w:rPr>
+          <w:rStyle w:val="Code"/>
+        </w:rPr>
+        <w:t>request.body.description</w:t>
+      </w:r>
+      <w:proofErr w:type="spellEnd"/>
+      <w:r>
+        <w:rPr>
+          <w:rStyle w:val="Code"/>
+        </w:rPr>
+        <w:t>);</w:t>
+      </w:r>
+    </w:p>
+    <w:p>
+      <w:pPr>
+        <w:rPr>
+          <w:rStyle w:val="Code"/>
+        </w:rPr>
+      </w:pPr>
+      <w:r>
+        <w:rPr>
+          <w:rStyle w:val="Code"/>
+        </w:rPr>
+        <w:t xml:space="preserve">      </w:t>
+      </w:r>
+      <w:proofErr w:type="spellStart"/>
+      <w:proofErr w:type="gramStart"/>
+      <w:r>
+        <w:rPr>
+          <w:rStyle w:val="Code"/>
+        </w:rPr>
+        <w:t>response.status</w:t>
+      </w:r>
+      <w:proofErr w:type="spellEnd"/>
+      <w:proofErr w:type="gramEnd"/>
+      <w:r>
+        <w:rPr>
+          <w:rStyle w:val="Code"/>
+        </w:rPr>
+        <w:t>(201).</w:t>
+      </w:r>
+      <w:proofErr w:type="spellStart"/>
+      <w:r>
+        <w:rPr>
+          <w:rStyle w:val="Code"/>
+        </w:rPr>
+        <w:t>json</w:t>
+      </w:r>
+      <w:proofErr w:type="spellEnd"/>
+      <w:r>
+        <w:rPr>
+          <w:rStyle w:val="Code"/>
+        </w:rPr>
+        <w:t>(city);</w:t>
+      </w:r>
+    </w:p>
+    <w:p>
+      <w:pPr>
+        <w:rPr>
+          <w:rStyle w:val="Code"/>
+        </w:rPr>
+      </w:pPr>
+      <w:r>
+        <w:rPr>
+          <w:rStyle w:val="Code"/>
+        </w:rPr>
+        <w:t xml:space="preserve">    } </w:t>
+      </w:r>
+      <w:proofErr w:type="gramStart"/>
+      <w:r>
+        <w:rPr>
+          <w:rStyle w:val="Code"/>
+        </w:rPr>
+        <w:t>else</w:t>
+      </w:r>
+      <w:proofErr w:type="gramEnd"/>
+      <w:r>
+        <w:rPr>
+          <w:rStyle w:val="Code"/>
+        </w:rPr>
+        <w:t xml:space="preserve"> {</w:t>
+      </w:r>
+    </w:p>
+    <w:p>
+      <w:pPr>
+        <w:rPr>
+          <w:rStyle w:val="Code"/>
+        </w:rPr>
+      </w:pPr>
+      <w:r>
+        <w:rPr>
+          <w:rStyle w:val="Code"/>
+        </w:rPr>
+        <w:t xml:space="preserve">      </w:t>
+      </w:r>
+      <w:proofErr w:type="spellStart"/>
+      <w:proofErr w:type="gramStart"/>
+      <w:r>
+        <w:rPr>
+          <w:rStyle w:val="Code"/>
+        </w:rPr>
+        <w:t>response.status</w:t>
+      </w:r>
+      <w:proofErr w:type="spellEnd"/>
+      <w:proofErr w:type="gramEnd"/>
+      <w:r>
+        <w:rPr>
+          <w:rStyle w:val="Code"/>
+        </w:rPr>
+        <w:t>(400).</w:t>
+      </w:r>
+      <w:proofErr w:type="spellStart"/>
+      <w:r>
+        <w:rPr>
+          <w:rStyle w:val="Code"/>
+        </w:rPr>
+        <w:t>json</w:t>
+      </w:r>
+      <w:proofErr w:type="spellEnd"/>
+      <w:r>
+        <w:rPr>
+          <w:rStyle w:val="Code"/>
+        </w:rPr>
+        <w:t>('Invalid City');</w:t>
       </w:r>
     </w:p>
     <w:p>
@@ -1472,89 +2298,259 @@
           <w:rStyle w:val="Code"/>
         </w:rPr>
       </w:pPr>
-      <w:r>
-        <w:rPr>
-          <w:rStyle w:val="Code"/>
-        </w:rPr>
-        <w:t>app.route('/cities/:name')</w:t>
-      </w:r>
-    </w:p>
-    <w:p>
-      <w:pPr>
-        <w:rPr>
-          <w:rStyle w:val="Code"/>
-        </w:rPr>
-      </w:pPr>
-      <w:r>
-        <w:rPr>
-          <w:rStyle w:val="Code"/>
-        </w:rPr>
-        <w:t xml:space="preserve">  .get(function (request, response) {</w:t>
-      </w:r>
-    </w:p>
-    <w:p>
-      <w:pPr>
-        <w:rPr>
-          <w:rStyle w:val="Code"/>
-        </w:rPr>
-      </w:pPr>
-      <w:r>
-        <w:rPr>
-          <w:rStyle w:val="Code"/>
-        </w:rPr>
-        <w:t xml:space="preserve">    var cityInfo = cities[request.cityName];</w:t>
-      </w:r>
-    </w:p>
-    <w:p>
-      <w:pPr>
-        <w:rPr>
-          <w:rStyle w:val="Code"/>
-        </w:rPr>
-      </w:pPr>
-      <w:r>
-        <w:rPr>
-          <w:rStyle w:val="Code"/>
-        </w:rPr>
-        <w:t xml:space="preserve">    if(cityInfo) {</w:t>
-      </w:r>
-    </w:p>
-    <w:p>
-      <w:pPr>
-        <w:rPr>
-          <w:rStyle w:val="Code"/>
-        </w:rPr>
-      </w:pPr>
-      <w:r>
-        <w:rPr>
-          <w:rStyle w:val="Code"/>
-        </w:rPr>
-        <w:t xml:space="preserve">      response.json(cityInfo);</w:t>
-      </w:r>
-    </w:p>
-    <w:p>
-      <w:pPr>
-        <w:rPr>
-          <w:rStyle w:val="Code"/>
-        </w:rPr>
-      </w:pPr>
-      <w:r>
-        <w:rPr>
-          <w:rStyle w:val="Code"/>
-        </w:rPr>
-        <w:t xml:space="preserve">    } else {</w:t>
-      </w:r>
-    </w:p>
-    <w:p>
-      <w:pPr>
-        <w:rPr>
-          <w:rStyle w:val="Code"/>
-        </w:rPr>
-      </w:pPr>
-      <w:r>
-        <w:rPr>
-          <w:rStyle w:val="Code"/>
-        </w:rPr>
-        <w:t xml:space="preserve">      response.status(404).json('City not found');</w:t>
+      <w:proofErr w:type="spellStart"/>
+      <w:proofErr w:type="gramStart"/>
+      <w:r>
+        <w:rPr>
+          <w:rStyle w:val="Code"/>
+        </w:rPr>
+        <w:t>app.route</w:t>
+      </w:r>
+      <w:proofErr w:type="spellEnd"/>
+      <w:proofErr w:type="gramEnd"/>
+      <w:r>
+        <w:rPr>
+          <w:rStyle w:val="Code"/>
+        </w:rPr>
+        <w:t>('/cities/:name')</w:t>
+      </w:r>
+    </w:p>
+    <w:p>
+      <w:pPr>
+        <w:rPr>
+          <w:rStyle w:val="Code"/>
+        </w:rPr>
+      </w:pPr>
+      <w:r>
+        <w:rPr>
+          <w:rStyle w:val="Code"/>
+        </w:rPr>
+        <w:t xml:space="preserve">  </w:t>
+      </w:r>
+      <w:proofErr w:type="gramStart"/>
+      <w:r>
+        <w:rPr>
+          <w:rStyle w:val="Code"/>
+        </w:rPr>
+        <w:t>.get</w:t>
+      </w:r>
+      <w:proofErr w:type="gramEnd"/>
+      <w:r>
+        <w:rPr>
+          <w:rStyle w:val="Code"/>
+        </w:rPr>
+        <w:t>(function (request, response) {</w:t>
+      </w:r>
+    </w:p>
+    <w:p>
+      <w:pPr>
+        <w:rPr>
+          <w:rStyle w:val="Code"/>
+        </w:rPr>
+      </w:pPr>
+      <w:r>
+        <w:rPr>
+          <w:rStyle w:val="Code"/>
+        </w:rPr>
+        <w:t xml:space="preserve">    </w:t>
+      </w:r>
+      <w:proofErr w:type="spellStart"/>
+      <w:proofErr w:type="gramStart"/>
+      <w:r>
+        <w:rPr>
+          <w:rStyle w:val="Code"/>
+        </w:rPr>
+        <w:t>var</w:t>
+      </w:r>
+      <w:proofErr w:type="spellEnd"/>
+      <w:proofErr w:type="gramEnd"/>
+      <w:r>
+        <w:rPr>
+          <w:rStyle w:val="Code"/>
+        </w:rPr>
+        <w:t xml:space="preserve"> </w:t>
+      </w:r>
+      <w:proofErr w:type="spellStart"/>
+      <w:r>
+        <w:rPr>
+          <w:rStyle w:val="Code"/>
+        </w:rPr>
+        <w:t>cityInfo</w:t>
+      </w:r>
+      <w:proofErr w:type="spellEnd"/>
+      <w:r>
+        <w:rPr>
+          <w:rStyle w:val="Code"/>
+        </w:rPr>
+        <w:t xml:space="preserve"> = cities[</w:t>
+      </w:r>
+      <w:proofErr w:type="spellStart"/>
+      <w:r>
+        <w:rPr>
+          <w:rStyle w:val="Code"/>
+        </w:rPr>
+        <w:t>request.cityName</w:t>
+      </w:r>
+      <w:proofErr w:type="spellEnd"/>
+      <w:r>
+        <w:rPr>
+          <w:rStyle w:val="Code"/>
+        </w:rPr>
+        <w:t>];</w:t>
+      </w:r>
+    </w:p>
+    <w:p>
+      <w:pPr>
+        <w:rPr>
+          <w:rStyle w:val="Code"/>
+        </w:rPr>
+      </w:pPr>
+      <w:r>
+        <w:rPr>
+          <w:rStyle w:val="Code"/>
+        </w:rPr>
+        <w:t xml:space="preserve">    </w:t>
+      </w:r>
+      <w:proofErr w:type="gramStart"/>
+      <w:r>
+        <w:rPr>
+          <w:rStyle w:val="Code"/>
+        </w:rPr>
+        <w:t>if</w:t>
+      </w:r>
+      <w:proofErr w:type="gramEnd"/>
+      <w:r>
+        <w:rPr>
+          <w:rStyle w:val="Code"/>
+        </w:rPr>
+        <w:t>(</w:t>
+      </w:r>
+      <w:proofErr w:type="spellStart"/>
+      <w:r>
+        <w:rPr>
+          <w:rStyle w:val="Code"/>
+        </w:rPr>
+        <w:t>cityInfo</w:t>
+      </w:r>
+      <w:proofErr w:type="spellEnd"/>
+      <w:r>
+        <w:rPr>
+          <w:rStyle w:val="Code"/>
+        </w:rPr>
+        <w:t>) {</w:t>
+      </w:r>
+    </w:p>
+    <w:p>
+      <w:pPr>
+        <w:rPr>
+          <w:rStyle w:val="Code"/>
+        </w:rPr>
+      </w:pPr>
+      <w:r>
+        <w:rPr>
+          <w:rStyle w:val="Code"/>
+        </w:rPr>
+        <w:t xml:space="preserve">      </w:t>
+      </w:r>
+      <w:proofErr w:type="spellStart"/>
+      <w:proofErr w:type="gramStart"/>
+      <w:r>
+        <w:rPr>
+          <w:rStyle w:val="Code"/>
+        </w:rPr>
+        <w:t>response.json</w:t>
+      </w:r>
+      <w:proofErr w:type="spellEnd"/>
+      <w:proofErr w:type="gramEnd"/>
+      <w:r>
+        <w:rPr>
+          <w:rStyle w:val="Code"/>
+        </w:rPr>
+        <w:t>(</w:t>
+      </w:r>
+      <w:proofErr w:type="spellStart"/>
+      <w:r>
+        <w:rPr>
+          <w:rStyle w:val="Code"/>
+        </w:rPr>
+        <w:t>cityInfo</w:t>
+      </w:r>
+      <w:proofErr w:type="spellEnd"/>
+      <w:r>
+        <w:rPr>
+          <w:rStyle w:val="Code"/>
+        </w:rPr>
+        <w:t>);</w:t>
+      </w:r>
+    </w:p>
+    <w:p>
+      <w:pPr>
+        <w:rPr>
+          <w:rStyle w:val="Code"/>
+        </w:rPr>
+      </w:pPr>
+      <w:r>
+        <w:rPr>
+          <w:rStyle w:val="Code"/>
+        </w:rPr>
+        <w:t xml:space="preserve">    } </w:t>
+      </w:r>
+      <w:proofErr w:type="gramStart"/>
+      <w:r>
+        <w:rPr>
+          <w:rStyle w:val="Code"/>
+        </w:rPr>
+        <w:t>else</w:t>
+      </w:r>
+      <w:proofErr w:type="gramEnd"/>
+      <w:r>
+        <w:rPr>
+          <w:rStyle w:val="Code"/>
+        </w:rPr>
+        <w:t xml:space="preserve"> {</w:t>
+      </w:r>
+    </w:p>
+    <w:p>
+      <w:pPr>
+        <w:rPr>
+          <w:rStyle w:val="Code"/>
+        </w:rPr>
+      </w:pPr>
+      <w:r>
+        <w:rPr>
+          <w:rStyle w:val="Code"/>
+        </w:rPr>
+        <w:t xml:space="preserve">      </w:t>
+      </w:r>
+      <w:proofErr w:type="spellStart"/>
+      <w:proofErr w:type="gramStart"/>
+      <w:r>
+        <w:rPr>
+          <w:rStyle w:val="Code"/>
+        </w:rPr>
+        <w:t>response.status</w:t>
+      </w:r>
+      <w:proofErr w:type="spellEnd"/>
+      <w:proofErr w:type="gramEnd"/>
+      <w:r>
+        <w:rPr>
+          <w:rStyle w:val="Code"/>
+        </w:rPr>
+        <w:t>(404).</w:t>
+      </w:r>
+      <w:proofErr w:type="spellStart"/>
+      <w:r>
+        <w:rPr>
+          <w:rStyle w:val="Code"/>
+        </w:rPr>
+        <w:t>json</w:t>
+      </w:r>
+      <w:proofErr w:type="spellEnd"/>
+      <w:r>
+        <w:rPr>
+          <w:rStyle w:val="Code"/>
+        </w:rPr>
+        <w:t>('City not found');</w:t>
       </w:r>
     </w:p>
     <w:p>
@@ -1593,72 +2589,188 @@
         <w:rPr>
           <w:rStyle w:val="Code"/>
         </w:rPr>
-        <w:t xml:space="preserve">  .delete(function (request, response) {</w:t>
-      </w:r>
-    </w:p>
-    <w:p>
-      <w:pPr>
-        <w:rPr>
-          <w:rStyle w:val="Code"/>
-        </w:rPr>
-      </w:pPr>
-      <w:r>
-        <w:rPr>
-          <w:rStyle w:val="Code"/>
-        </w:rPr>
-        <w:t xml:space="preserve">    if(cities[request.cityName]) {</w:t>
-      </w:r>
-    </w:p>
-    <w:p>
-      <w:pPr>
-        <w:rPr>
-          <w:rStyle w:val="Code"/>
-        </w:rPr>
-      </w:pPr>
-      <w:r>
-        <w:rPr>
-          <w:rStyle w:val="Code"/>
-        </w:rPr>
-        <w:t xml:space="preserve">      delete cities[request.cityName];</w:t>
-      </w:r>
-    </w:p>
-    <w:p>
-      <w:pPr>
-        <w:rPr>
-          <w:rStyle w:val="Code"/>
-        </w:rPr>
-      </w:pPr>
-      <w:r>
-        <w:rPr>
-          <w:rStyle w:val="Code"/>
-        </w:rPr>
-        <w:t xml:space="preserve">      response.sendStatus(200);</w:t>
-      </w:r>
-    </w:p>
-    <w:p>
-      <w:pPr>
-        <w:rPr>
-          <w:rStyle w:val="Code"/>
-        </w:rPr>
-      </w:pPr>
-      <w:r>
-        <w:rPr>
-          <w:rStyle w:val="Code"/>
-        </w:rPr>
-        <w:t xml:space="preserve">    } else {</w:t>
-      </w:r>
-    </w:p>
-    <w:p>
-      <w:pPr>
-        <w:rPr>
-          <w:rStyle w:val="Code"/>
-        </w:rPr>
-      </w:pPr>
-      <w:r>
-        <w:rPr>
-          <w:rStyle w:val="Code"/>
-        </w:rPr>
-        <w:t xml:space="preserve">      response.sendStatus(404);</w:t>
+        <w:t xml:space="preserve">  </w:t>
+      </w:r>
+      <w:proofErr w:type="gramStart"/>
+      <w:r>
+        <w:rPr>
+          <w:rStyle w:val="Code"/>
+        </w:rPr>
+        <w:t>.delete</w:t>
+      </w:r>
+      <w:proofErr w:type="gramEnd"/>
+      <w:r>
+        <w:rPr>
+          <w:rStyle w:val="Code"/>
+        </w:rPr>
+        <w:t>(function (request, response) {</w:t>
+      </w:r>
+    </w:p>
+    <w:p>
+      <w:pPr>
+        <w:rPr>
+          <w:rStyle w:val="Code"/>
+        </w:rPr>
+      </w:pPr>
+      <w:r>
+        <w:rPr>
+          <w:rStyle w:val="Code"/>
+        </w:rPr>
+        <w:t xml:space="preserve">    </w:t>
+      </w:r>
+      <w:proofErr w:type="gramStart"/>
+      <w:r>
+        <w:rPr>
+          <w:rStyle w:val="Code"/>
+        </w:rPr>
+        <w:t>if</w:t>
+      </w:r>
+      <w:proofErr w:type="gramEnd"/>
+      <w:r>
+        <w:rPr>
+          <w:rStyle w:val="Code"/>
+        </w:rPr>
+        <w:t>(cities[</w:t>
+      </w:r>
+      <w:proofErr w:type="spellStart"/>
+      <w:r>
+        <w:rPr>
+          <w:rStyle w:val="Code"/>
+        </w:rPr>
+        <w:t>request.cityName</w:t>
+      </w:r>
+      <w:proofErr w:type="spellEnd"/>
+      <w:r>
+        <w:rPr>
+          <w:rStyle w:val="Code"/>
+        </w:rPr>
+        <w:t>]) {</w:t>
+      </w:r>
+    </w:p>
+    <w:p>
+      <w:pPr>
+        <w:rPr>
+          <w:rStyle w:val="Code"/>
+        </w:rPr>
+      </w:pPr>
+      <w:r>
+        <w:rPr>
+          <w:rStyle w:val="Code"/>
+        </w:rPr>
+        <w:t xml:space="preserve">      </w:t>
+      </w:r>
+      <w:proofErr w:type="gramStart"/>
+      <w:r>
+        <w:rPr>
+          <w:rStyle w:val="Code"/>
+        </w:rPr>
+        <w:t>delete</w:t>
+      </w:r>
+      <w:proofErr w:type="gramEnd"/>
+      <w:r>
+        <w:rPr>
+          <w:rStyle w:val="Code"/>
+        </w:rPr>
+        <w:t xml:space="preserve"> cities[</w:t>
+      </w:r>
+      <w:proofErr w:type="spellStart"/>
+      <w:r>
+        <w:rPr>
+          <w:rStyle w:val="Code"/>
+        </w:rPr>
+        <w:t>request.cityName</w:t>
+      </w:r>
+      <w:proofErr w:type="spellEnd"/>
+      <w:r>
+        <w:rPr>
+          <w:rStyle w:val="Code"/>
+        </w:rPr>
+        <w:t>];</w:t>
+      </w:r>
+    </w:p>
+    <w:p>
+      <w:pPr>
+        <w:rPr>
+          <w:rStyle w:val="Code"/>
+        </w:rPr>
+      </w:pPr>
+      <w:r>
+        <w:rPr>
+          <w:rStyle w:val="Code"/>
+        </w:rPr>
+        <w:t xml:space="preserve">      </w:t>
+      </w:r>
+      <w:proofErr w:type="spellStart"/>
+      <w:proofErr w:type="gramStart"/>
+      <w:r>
+        <w:rPr>
+          <w:rStyle w:val="Code"/>
+        </w:rPr>
+        <w:t>response.sendStatus</w:t>
+      </w:r>
+      <w:proofErr w:type="spellEnd"/>
+      <w:proofErr w:type="gramEnd"/>
+      <w:r>
+        <w:rPr>
+          <w:rStyle w:val="Code"/>
+        </w:rPr>
+        <w:t>(200);</w:t>
+      </w:r>
+    </w:p>
+    <w:p>
+      <w:pPr>
+        <w:rPr>
+          <w:rStyle w:val="Code"/>
+        </w:rPr>
+      </w:pPr>
+      <w:r>
+        <w:rPr>
+          <w:rStyle w:val="Code"/>
+        </w:rPr>
+        <w:t xml:space="preserve">    } </w:t>
+      </w:r>
+      <w:proofErr w:type="gramStart"/>
+      <w:r>
+        <w:rPr>
+          <w:rStyle w:val="Code"/>
+        </w:rPr>
+        <w:t>else</w:t>
+      </w:r>
+      <w:proofErr w:type="gramEnd"/>
+      <w:r>
+        <w:rPr>
+          <w:rStyle w:val="Code"/>
+        </w:rPr>
+        <w:t xml:space="preserve"> {</w:t>
+      </w:r>
+    </w:p>
+    <w:p>
+      <w:pPr>
+        <w:rPr>
+          <w:rStyle w:val="Code"/>
+        </w:rPr>
+      </w:pPr>
+      <w:r>
+        <w:rPr>
+          <w:rStyle w:val="Code"/>
+        </w:rPr>
+        <w:t xml:space="preserve">      </w:t>
+      </w:r>
+      <w:proofErr w:type="spellStart"/>
+      <w:proofErr w:type="gramStart"/>
+      <w:r>
+        <w:rPr>
+          <w:rStyle w:val="Code"/>
+        </w:rPr>
+        <w:t>response.sendStatus</w:t>
+      </w:r>
+      <w:proofErr w:type="spellEnd"/>
+      <w:proofErr w:type="gramEnd"/>
+      <w:r>
+        <w:rPr>
+          <w:rStyle w:val="Code"/>
+        </w:rPr>
+        <w:t>(404);</w:t>
       </w:r>
     </w:p>
     <w:p>
@@ -1713,37 +2825,87 @@
           <w:rStyle w:val="Code"/>
         </w:rPr>
       </w:pPr>
-      <w:r>
-        <w:rPr>
-          <w:rStyle w:val="Code"/>
-        </w:rPr>
-        <w:t>function createCity(name, description) {</w:t>
-      </w:r>
-    </w:p>
-    <w:p>
-      <w:pPr>
-        <w:rPr>
-          <w:rStyle w:val="Code"/>
-        </w:rPr>
-      </w:pPr>
-      <w:r>
-        <w:rPr>
-          <w:rStyle w:val="Code"/>
-        </w:rPr>
-        <w:t xml:space="preserve">  cities[name] = description;</w:t>
-      </w:r>
-    </w:p>
-    <w:p>
-      <w:pPr>
-        <w:rPr>
-          <w:rStyle w:val="Code"/>
-        </w:rPr>
-      </w:pPr>
-      <w:r>
-        <w:rPr>
-          <w:rStyle w:val="Code"/>
-        </w:rPr>
-        <w:t xml:space="preserve">  return name;</w:t>
+      <w:proofErr w:type="gramStart"/>
+      <w:r>
+        <w:rPr>
+          <w:rStyle w:val="Code"/>
+        </w:rPr>
+        <w:t>function</w:t>
+      </w:r>
+      <w:proofErr w:type="gramEnd"/>
+      <w:r>
+        <w:rPr>
+          <w:rStyle w:val="Code"/>
+        </w:rPr>
+        <w:t xml:space="preserve"> </w:t>
+      </w:r>
+      <w:proofErr w:type="spellStart"/>
+      <w:r>
+        <w:rPr>
+          <w:rStyle w:val="Code"/>
+        </w:rPr>
+        <w:t>createCity</w:t>
+      </w:r>
+      <w:proofErr w:type="spellEnd"/>
+      <w:r>
+        <w:rPr>
+          <w:rStyle w:val="Code"/>
+        </w:rPr>
+        <w:t>(name, description) {</w:t>
+      </w:r>
+    </w:p>
+    <w:p>
+      <w:pPr>
+        <w:rPr>
+          <w:rStyle w:val="Code"/>
+        </w:rPr>
+      </w:pPr>
+      <w:r>
+        <w:rPr>
+          <w:rStyle w:val="Code"/>
+        </w:rPr>
+        <w:t xml:space="preserve">  </w:t>
+      </w:r>
+      <w:proofErr w:type="gramStart"/>
+      <w:r>
+        <w:rPr>
+          <w:rStyle w:val="Code"/>
+        </w:rPr>
+        <w:t>cities</w:t>
+      </w:r>
+      <w:proofErr w:type="gramEnd"/>
+      <w:r>
+        <w:rPr>
+          <w:rStyle w:val="Code"/>
+        </w:rPr>
+        <w:t>[name] = description;</w:t>
+      </w:r>
+    </w:p>
+    <w:p>
+      <w:pPr>
+        <w:rPr>
+          <w:rStyle w:val="Code"/>
+        </w:rPr>
+      </w:pPr>
+      <w:r>
+        <w:rPr>
+          <w:rStyle w:val="Code"/>
+        </w:rPr>
+        <w:t xml:space="preserve">  </w:t>
+      </w:r>
+      <w:proofErr w:type="gramStart"/>
+      <w:r>
+        <w:rPr>
+          <w:rStyle w:val="Code"/>
+        </w:rPr>
+        <w:t>return</w:t>
+      </w:r>
+      <w:proofErr w:type="gramEnd"/>
+      <w:r>
+        <w:rPr>
+          <w:rStyle w:val="Code"/>
+        </w:rPr>
+        <w:t xml:space="preserve"> name;</w:t>
       </w:r>
     </w:p>
     <w:p>
@@ -1772,11 +2934,21 @@
           <w:rStyle w:val="Code"/>
         </w:rPr>
       </w:pPr>
-      <w:r>
-        <w:rPr>
-          <w:rStyle w:val="Code"/>
-        </w:rPr>
-        <w:t>app.listen(3000);</w:t>
+      <w:proofErr w:type="spellStart"/>
+      <w:proofErr w:type="gramStart"/>
+      <w:r>
+        <w:rPr>
+          <w:rStyle w:val="Code"/>
+        </w:rPr>
+        <w:t>app.listen</w:t>
+      </w:r>
+      <w:proofErr w:type="spellEnd"/>
+      <w:proofErr w:type="gramEnd"/>
+      <w:r>
+        <w:rPr>
+          <w:rStyle w:val="Code"/>
+        </w:rPr>
+        <w:t>(3000);</w:t>
       </w:r>
     </w:p>
     <w:p>
@@ -1923,8 +3095,13 @@
       <w:pPr>
         <w:pStyle w:val="NoteLevel2"/>
       </w:pPr>
-      <w:r>
-        <w:t>Javascript deals with this by using callbacks to ensure certain tasks are triggered following the execution of a function</w:t>
+      <w:proofErr w:type="spellStart"/>
+      <w:r>
+        <w:t>Javascript</w:t>
+      </w:r>
+      <w:proofErr w:type="spellEnd"/>
+      <w:r>
+        <w:t xml:space="preserve"> deals with this by using callbacks to ensure certain tasks are triggered following the execution of a function</w:t>
       </w:r>
     </w:p>
     <w:p>
@@ -1975,12 +3152,14 @@
           <w:rStyle w:val="CodeBlack"/>
         </w:rPr>
       </w:pPr>
+      <w:proofErr w:type="gramStart"/>
       <w:r>
         <w:rPr>
           <w:rStyle w:val="CodeBlack"/>
         </w:rPr>
         <w:t>request</w:t>
       </w:r>
+      <w:proofErr w:type="gramEnd"/>
     </w:p>
     <w:p>
       <w:pPr>
@@ -1989,12 +3168,14 @@
           <w:rStyle w:val="CodeBlack"/>
         </w:rPr>
       </w:pPr>
+      <w:proofErr w:type="gramStart"/>
       <w:r>
         <w:rPr>
           <w:rStyle w:val="CodeBlack"/>
         </w:rPr>
         <w:t>connection</w:t>
       </w:r>
+      <w:proofErr w:type="gramEnd"/>
     </w:p>
     <w:p>
       <w:pPr>
@@ -2003,12 +3184,14 @@
           <w:rStyle w:val="CodeBlack"/>
         </w:rPr>
       </w:pPr>
+      <w:proofErr w:type="gramStart"/>
       <w:r>
         <w:rPr>
           <w:rStyle w:val="CodeBlack"/>
         </w:rPr>
         <w:t>close</w:t>
       </w:r>
+      <w:proofErr w:type="gramEnd"/>
     </w:p>
     <w:p>
       <w:pPr>
@@ -2138,12 +3321,16 @@
         </w:numPr>
         <w:ind w:left="360" w:hanging="360"/>
       </w:pPr>
+      <w:proofErr w:type="spellStart"/>
+      <w:proofErr w:type="gramStart"/>
       <w:r>
         <w:rPr>
           <w:rStyle w:val="CodeBlack"/>
         </w:rPr>
         <w:t>setTimeout</w:t>
       </w:r>
+      <w:proofErr w:type="spellEnd"/>
+      <w:proofErr w:type="gramEnd"/>
       <w:r>
         <w:t xml:space="preserve"> is put on these requests that calls a function or executes a code snippet after a specified delay.</w:t>
       </w:r>
@@ -2228,8 +3415,13 @@
         </w:numPr>
       </w:pPr>
       <w:r>
-        <w:t>Time line of requests, callback and setTimeouts</w:t>
-      </w:r>
+        <w:t xml:space="preserve">Time line of requests, callback and </w:t>
+      </w:r>
+      <w:proofErr w:type="spellStart"/>
+      <w:r>
+        <w:t>setTimeouts</w:t>
+      </w:r>
+      <w:proofErr w:type="spellEnd"/>
     </w:p>
     <w:p>
       <w:pPr>
@@ -2311,10 +3503,18 @@
         </w:numPr>
       </w:pPr>
       <w:r>
-        <w:t>This process has no blocking code being that all these functions are being executed together and are only governed by timeouts</w:t>
-      </w:r>
-      <w:r>
-        <w:t xml:space="preserve"> which we can set to a time we choose.</w:t>
+        <w:t xml:space="preserve">This process has no blocking code being that all these functions are being executed together and are only governed by </w:t>
+      </w:r>
+      <w:proofErr w:type="gramStart"/>
+      <w:r>
+        <w:t>timeouts</w:t>
+      </w:r>
+      <w:r>
+        <w:t xml:space="preserve"> which</w:t>
+      </w:r>
+      <w:proofErr w:type="gramEnd"/>
+      <w:r>
+        <w:t xml:space="preserve"> we can set to a time we choose.</w:t>
       </w:r>
     </w:p>
     <w:p>
@@ -2789,12 +3989,14 @@
           <w:u w:val="single"/>
         </w:rPr>
       </w:pPr>
+      <w:proofErr w:type="spellStart"/>
       <w:r>
         <w:rPr>
           <w:u w:val="single"/>
         </w:rPr>
         <w:t>MongoDB</w:t>
       </w:r>
+      <w:proofErr w:type="spellEnd"/>
     </w:p>
     <w:p>
       <w:r>
@@ -2997,7 +4199,23 @@
     </w:p>
     <w:p>
       <w:r>
-        <w:t>A router is an isolated instance of middleware and routes. Routers can be thought of as “mini” applications only capable of performing middleware and routing. Every express application has a builtin app router. Routers behave like middleware themselves and can be “.use()’d” by the app or in other routers</w:t>
+        <w:t xml:space="preserve">A router is an isolated instance of middleware and routes. Routers can be thought of as “mini” applications only capable of performing middleware and routing. Every express application has a </w:t>
+      </w:r>
+      <w:proofErr w:type="spellStart"/>
+      <w:r>
+        <w:t>builtin</w:t>
+      </w:r>
+      <w:proofErr w:type="spellEnd"/>
+      <w:r>
+        <w:t xml:space="preserve"> app router. Routers behave like middleware themselves and can be “</w:t>
+      </w:r>
+      <w:proofErr w:type="gramStart"/>
+      <w:r>
+        <w:t>.use</w:t>
+      </w:r>
+      <w:proofErr w:type="gramEnd"/>
+      <w:r>
+        <w:t>()’d” by the app or in other routers</w:t>
       </w:r>
     </w:p>
     <w:p/>
@@ -3019,7 +4237,6 @@
         <w:rPr>
           <w:noProof/>
         </w:rPr>
-        <w:lastRenderedPageBreak/>
         <w:drawing>
           <wp:inline distT="0" distB="0" distL="0" distR="0" wp14:anchorId="31C00C2D" wp14:editId="2530CB42">
             <wp:extent cx="5943600" cy="1041400"/>
@@ -3158,11 +4375,32 @@
         <w:t>R</w:t>
       </w:r>
       <w:r>
-        <w:t>egister our previously defined routes with the application using the prefix ‘/api’. This means that all defined routes will be prefixed with ‘/api’.</w:t>
+        <w:t>egister our previously defined routes with the application using the prefix ‘/</w:t>
+      </w:r>
+      <w:proofErr w:type="spellStart"/>
+      <w:proofErr w:type="gramStart"/>
+      <w:r>
+        <w:t>api</w:t>
+      </w:r>
+      <w:proofErr w:type="spellEnd"/>
+      <w:proofErr w:type="gramEnd"/>
+      <w:r>
+        <w:t>’. This means that all defined routes will be prefixed with ‘/</w:t>
+      </w:r>
+      <w:proofErr w:type="spellStart"/>
+      <w:proofErr w:type="gramStart"/>
+      <w:r>
+        <w:t>api</w:t>
+      </w:r>
+      <w:proofErr w:type="spellEnd"/>
+      <w:proofErr w:type="gramEnd"/>
+      <w:r>
+        <w:t>’.</w:t>
       </w:r>
     </w:p>
     <w:p/>
     <w:p>
+      <w:proofErr w:type="gramStart"/>
       <w:r>
         <w:t>C</w:t>
       </w:r>
@@ -3181,6 +4419,7 @@
         </w:rPr>
         <w:t>listen</w:t>
       </w:r>
+      <w:proofErr w:type="gramEnd"/>
       <w:r>
         <w:t> on our</w:t>
       </w:r>
@@ -3279,12 +4518,14 @@
           <w:b/>
         </w:rPr>
       </w:pPr>
+      <w:proofErr w:type="spellStart"/>
       <w:r>
         <w:rPr>
           <w:b/>
         </w:rPr>
         <w:t>Nodemon</w:t>
       </w:r>
+      <w:proofErr w:type="spellEnd"/>
     </w:p>
     <w:p>
       <w:pPr>
@@ -3314,36 +4555,72 @@
           <w:rStyle w:val="bash"/>
           <w:highlight w:val="black"/>
         </w:rPr>
-        <w:t>$ npm install -g nodemon</w:t>
-      </w:r>
-    </w:p>
-    <w:p/>
-    <w:p>
-      <w:pPr>
-        <w:pStyle w:val="NoteLevel2"/>
-      </w:pPr>
-      <w:r>
-        <w:t>I</w:t>
-      </w:r>
-      <w:r>
-        <w:t>nstead of using </w:t>
-      </w:r>
+        <w:t xml:space="preserve">$ </w:t>
+      </w:r>
+      <w:proofErr w:type="spellStart"/>
+      <w:proofErr w:type="gramStart"/>
       <w:r>
         <w:rPr>
           <w:rStyle w:val="bash"/>
           <w:highlight w:val="black"/>
         </w:rPr>
-        <w:t>node server.js</w:t>
-      </w:r>
-      <w:r>
-        <w:t> to run your application, you can use </w:t>
-      </w:r>
+        <w:t>npm</w:t>
+      </w:r>
+      <w:proofErr w:type="spellEnd"/>
+      <w:proofErr w:type="gramEnd"/>
       <w:r>
         <w:rPr>
           <w:rStyle w:val="bash"/>
           <w:highlight w:val="black"/>
         </w:rPr>
-        <w:t>nodemon server.js</w:t>
+        <w:t xml:space="preserve"> install -g </w:t>
+      </w:r>
+      <w:proofErr w:type="spellStart"/>
+      <w:r>
+        <w:rPr>
+          <w:rStyle w:val="bash"/>
+          <w:highlight w:val="black"/>
+        </w:rPr>
+        <w:t>nodemon</w:t>
+      </w:r>
+      <w:proofErr w:type="spellEnd"/>
+    </w:p>
+    <w:p/>
+    <w:p>
+      <w:pPr>
+        <w:pStyle w:val="NoteLevel2"/>
+      </w:pPr>
+      <w:r>
+        <w:t>I</w:t>
+      </w:r>
+      <w:r>
+        <w:t>nstead of using </w:t>
+      </w:r>
+      <w:r>
+        <w:rPr>
+          <w:rStyle w:val="bash"/>
+          <w:highlight w:val="black"/>
+        </w:rPr>
+        <w:t>node server.js</w:t>
+      </w:r>
+      <w:r>
+        <w:t> to run your application, you can use </w:t>
+      </w:r>
+      <w:proofErr w:type="spellStart"/>
+      <w:r>
+        <w:rPr>
+          <w:rStyle w:val="bash"/>
+          <w:highlight w:val="black"/>
+        </w:rPr>
+        <w:t>nodemon</w:t>
+      </w:r>
+      <w:proofErr w:type="spellEnd"/>
+      <w:r>
+        <w:rPr>
+          <w:rStyle w:val="bash"/>
+          <w:highlight w:val="black"/>
+        </w:rPr>
+        <w:t xml:space="preserve"> server.js</w:t>
       </w:r>
       <w:r>
         <w:t>. It will watch for any changes in your application and automatically restart your server for you</w:t>
@@ -3361,8 +4638,13 @@
       </w:r>
     </w:p>
     <w:p>
-      <w:r>
-        <w:t>a debugger interface for Node.js applications that uses the Blink Developer Tools</w:t>
+      <w:proofErr w:type="gramStart"/>
+      <w:r>
+        <w:t>a</w:t>
+      </w:r>
+      <w:proofErr w:type="gramEnd"/>
+      <w:r>
+        <w:t xml:space="preserve"> debugger interface for Node.js applications that uses the Blink Developer Tools</w:t>
       </w:r>
     </w:p>
     <w:p>
@@ -3378,7 +4660,25 @@
           <w:rStyle w:val="bash"/>
           <w:highlight w:val="black"/>
         </w:rPr>
-        <w:t>$ npm install -g node-inspector</w:t>
+        <w:t xml:space="preserve">$ </w:t>
+      </w:r>
+      <w:proofErr w:type="spellStart"/>
+      <w:proofErr w:type="gramStart"/>
+      <w:r>
+        <w:rPr>
+          <w:rStyle w:val="bash"/>
+          <w:highlight w:val="black"/>
+        </w:rPr>
+        <w:t>npm</w:t>
+      </w:r>
+      <w:proofErr w:type="spellEnd"/>
+      <w:proofErr w:type="gramEnd"/>
+      <w:r>
+        <w:rPr>
+          <w:rStyle w:val="bash"/>
+          <w:highlight w:val="black"/>
+        </w:rPr>
+        <w:t xml:space="preserve"> install -g node-inspector</w:t>
       </w:r>
     </w:p>
     <w:p>
@@ -3403,8 +4703,23 @@
           <w:rStyle w:val="bash"/>
           <w:highlight w:val="black"/>
         </w:rPr>
-        <w:lastRenderedPageBreak/>
-        <w:t>$ node-debug server.js</w:t>
+        <w:t xml:space="preserve">$ </w:t>
+      </w:r>
+      <w:proofErr w:type="gramStart"/>
+      <w:r>
+        <w:rPr>
+          <w:rStyle w:val="bash"/>
+          <w:highlight w:val="black"/>
+        </w:rPr>
+        <w:t>node</w:t>
+      </w:r>
+      <w:proofErr w:type="gramEnd"/>
+      <w:r>
+        <w:rPr>
+          <w:rStyle w:val="bash"/>
+          <w:highlight w:val="black"/>
+        </w:rPr>
+        <w:t>-debug server.js</w:t>
       </w:r>
     </w:p>
     <w:p>
@@ -3558,16 +4873,20 @@
         <w:rPr>
           <w:b/>
         </w:rPr>
-        <w:lastRenderedPageBreak/>
         <w:t>Postman</w:t>
       </w:r>
     </w:p>
     <w:p>
+      <w:proofErr w:type="gramStart"/>
       <w:r>
         <w:t>A</w:t>
       </w:r>
       <w:r>
-        <w:t xml:space="preserve"> powerful HTTP client to help test web services easily and efficiently. It lets you craft simple as well as complex HTTP requests quickly. </w:t>
+        <w:t xml:space="preserve"> powerful HTTP client to help test web services easily and efficiently.</w:t>
+      </w:r>
+      <w:proofErr w:type="gramEnd"/>
+      <w:r>
+        <w:t xml:space="preserve"> It lets you craft simple as well as complex HTTP requests quickly. </w:t>
       </w:r>
     </w:p>
     <w:p>
@@ -3591,7 +4910,23 @@
         <w:t>E</w:t>
       </w:r>
       <w:r>
-        <w:t>nter our URL in the input field where it says, “Enter request URL here”. Type in ‘http://localhost:3000/api’ and press Send</w:t>
+        <w:t>nter our URL in the input field where it says, “Enter request URL here”. Type in ‘http://localhost</w:t>
+      </w:r>
+      <w:proofErr w:type="gramStart"/>
+      <w:r>
+        <w:t>:3000</w:t>
+      </w:r>
+      <w:proofErr w:type="gramEnd"/>
+      <w:r>
+        <w:t>/</w:t>
+      </w:r>
+      <w:proofErr w:type="spellStart"/>
+      <w:r>
+        <w:t>api</w:t>
+      </w:r>
+      <w:proofErr w:type="spellEnd"/>
+      <w:r>
+        <w:t>’ and press Send</w:t>
       </w:r>
     </w:p>
     <w:p>
@@ -3723,8 +5058,16 @@
         <w:rPr>
           <w:b/>
         </w:rPr>
-        <w:t>Storage on Node with MongoDB</w:t>
-      </w:r>
+        <w:t xml:space="preserve">Storage on Node with </w:t>
+      </w:r>
+      <w:proofErr w:type="spellStart"/>
+      <w:r>
+        <w:rPr>
+          <w:b/>
+        </w:rPr>
+        <w:t>MongoDB</w:t>
+      </w:r>
+      <w:proofErr w:type="spellEnd"/>
     </w:p>
     <w:p>
       <w:pPr>
@@ -3753,7 +5096,25 @@
           <w:rStyle w:val="bash"/>
           <w:highlight w:val="black"/>
         </w:rPr>
-        <w:t>$ npm install mongoose --save</w:t>
+        <w:t xml:space="preserve">$ </w:t>
+      </w:r>
+      <w:proofErr w:type="spellStart"/>
+      <w:proofErr w:type="gramStart"/>
+      <w:r>
+        <w:rPr>
+          <w:rStyle w:val="bash"/>
+          <w:highlight w:val="black"/>
+        </w:rPr>
+        <w:t>npm</w:t>
+      </w:r>
+      <w:proofErr w:type="spellEnd"/>
+      <w:proofErr w:type="gramEnd"/>
+      <w:r>
+        <w:rPr>
+          <w:rStyle w:val="bash"/>
+          <w:highlight w:val="black"/>
+        </w:rPr>
+        <w:t xml:space="preserve"> install mongoose --save</w:t>
       </w:r>
     </w:p>
     <w:p>
@@ -3912,7 +5273,23 @@
         </w:numPr>
       </w:pPr>
       <w:r>
-        <w:t>Created a Mongoose schema which maps to a MongoDB collection and defines the shape of the documents within that collection.</w:t>
+        <w:t xml:space="preserve">Created a Mongoose </w:t>
+      </w:r>
+      <w:proofErr w:type="gramStart"/>
+      <w:r>
+        <w:t>schema which</w:t>
+      </w:r>
+      <w:proofErr w:type="gramEnd"/>
+      <w:r>
+        <w:t xml:space="preserve"> maps to a </w:t>
+      </w:r>
+      <w:proofErr w:type="spellStart"/>
+      <w:r>
+        <w:t>MongoDB</w:t>
+      </w:r>
+      <w:proofErr w:type="spellEnd"/>
+      <w:r>
+        <w:t xml:space="preserve"> collection and defines the shape of the documents within that collection.</w:t>
       </w:r>
     </w:p>
     <w:p>
@@ -3956,7 +5333,6 @@
         <w:rPr>
           <w:noProof/>
         </w:rPr>
-        <w:lastRenderedPageBreak/>
         <w:drawing>
           <wp:inline distT="0" distB="0" distL="0" distR="0" wp14:anchorId="317AF893" wp14:editId="47FC6D38">
             <wp:extent cx="5943600" cy="749300"/>
@@ -4100,7 +5476,25 @@
           <w:rStyle w:val="bash"/>
           <w:highlight w:val="black"/>
         </w:rPr>
-        <w:t>$ npm install body-parser --save</w:t>
+        <w:t xml:space="preserve">$ </w:t>
+      </w:r>
+      <w:proofErr w:type="spellStart"/>
+      <w:proofErr w:type="gramStart"/>
+      <w:r>
+        <w:rPr>
+          <w:rStyle w:val="bash"/>
+          <w:highlight w:val="black"/>
+        </w:rPr>
+        <w:t>npm</w:t>
+      </w:r>
+      <w:proofErr w:type="spellEnd"/>
+      <w:proofErr w:type="gramEnd"/>
+      <w:r>
+        <w:rPr>
+          <w:rStyle w:val="bash"/>
+          <w:highlight w:val="black"/>
+        </w:rPr>
+        <w:t xml:space="preserve"> install body-parser --save</w:t>
       </w:r>
     </w:p>
     <w:p>
@@ -4287,7 +5681,6 @@
         <w:pStyle w:val="NoteLevel2"/>
       </w:pPr>
       <w:r>
-        <w:lastRenderedPageBreak/>
         <w:t>In this c</w:t>
       </w:r>
       <w:r>
@@ -4316,7 +5709,23 @@
         <w:t xml:space="preserve">Then </w:t>
       </w:r>
       <w:r>
-        <w:t>call save on the Beer model which is a Mongoose function that will save the model to the MongoDB database.</w:t>
+        <w:t xml:space="preserve">call save on the Beer </w:t>
+      </w:r>
+      <w:proofErr w:type="gramStart"/>
+      <w:r>
+        <w:t>model which</w:t>
+      </w:r>
+      <w:proofErr w:type="gramEnd"/>
+      <w:r>
+        <w:t xml:space="preserve"> is a Mongoose function that will save the model to the </w:t>
+      </w:r>
+      <w:proofErr w:type="spellStart"/>
+      <w:r>
+        <w:t>MongoDB</w:t>
+      </w:r>
+      <w:proofErr w:type="spellEnd"/>
+      <w:r>
+        <w:t xml:space="preserve"> database.</w:t>
       </w:r>
     </w:p>
     <w:p>
@@ -4392,16 +5801,31 @@
         <w:rPr>
           <w:rStyle w:val="Code"/>
         </w:rPr>
-        <w:t>to x-www-form-urlencoded</w:t>
-      </w:r>
+        <w:t>to x-www-form-</w:t>
+      </w:r>
+      <w:proofErr w:type="spellStart"/>
+      <w:r>
+        <w:rPr>
+          <w:rStyle w:val="Code"/>
+        </w:rPr>
+        <w:t>urlencoded</w:t>
+      </w:r>
+      <w:proofErr w:type="spellEnd"/>
     </w:p>
     <w:p>
       <w:pPr>
         <w:pStyle w:val="NoteLevel3"/>
       </w:pPr>
       <w:r>
-        <w:lastRenderedPageBreak/>
-        <w:t xml:space="preserve"> Enter in the url and 3 key value pairs</w:t>
+        <w:t xml:space="preserve"> Enter in the </w:t>
+      </w:r>
+      <w:proofErr w:type="spellStart"/>
+      <w:r>
+        <w:t>url</w:t>
+      </w:r>
+      <w:proofErr w:type="spellEnd"/>
+      <w:r>
+        <w:t xml:space="preserve"> and 3 key value pairs</w:t>
       </w:r>
     </w:p>
     <w:p>
@@ -4528,7 +5952,15 @@
         <w:t>I</w:t>
       </w:r>
       <w:r>
-        <w:t>n this case we use the Mongoose Beer model to call find which will query the MongoDB database and return all our beer</w:t>
+        <w:t xml:space="preserve">n this case we use the Mongoose Beer model to call find which will query the </w:t>
+      </w:r>
+      <w:proofErr w:type="spellStart"/>
+      <w:r>
+        <w:t>MongoDB</w:t>
+      </w:r>
+      <w:proofErr w:type="spellEnd"/>
+      <w:r>
+        <w:t xml:space="preserve"> database and return all our beer</w:t>
       </w:r>
     </w:p>
     <w:p>
@@ -4544,7 +5976,6 @@
         <w:rPr>
           <w:noProof/>
         </w:rPr>
-        <w:lastRenderedPageBreak/>
         <w:drawing>
           <wp:inline distT="0" distB="0" distL="0" distR="0" wp14:anchorId="203932B9" wp14:editId="45F603B6">
             <wp:extent cx="5943600" cy="3048000"/>
@@ -4713,7 +6144,6 @@
         <w:rPr>
           <w:b/>
         </w:rPr>
-        <w:lastRenderedPageBreak/>
         <w:t>Get route for</w:t>
       </w:r>
       <w:r>
@@ -4725,7 +6155,31 @@
     </w:p>
     <w:p>
       <w:r>
-        <w:t>This new route contains the id of the beer we want /api/beers/:beer_id'</w:t>
+        <w:t>This new route contains the id of the beer we want /</w:t>
+      </w:r>
+      <w:proofErr w:type="spellStart"/>
+      <w:r>
+        <w:t>api</w:t>
+      </w:r>
+      <w:proofErr w:type="spellEnd"/>
+      <w:r>
+        <w:t>/beers/</w:t>
+      </w:r>
+      <w:proofErr w:type="gramStart"/>
+      <w:r>
+        <w:t>:</w:t>
+      </w:r>
+      <w:proofErr w:type="spellStart"/>
+      <w:r>
+        <w:t>beer</w:t>
+      </w:r>
+      <w:proofErr w:type="gramEnd"/>
+      <w:r>
+        <w:t>_id</w:t>
+      </w:r>
+      <w:proofErr w:type="spellEnd"/>
+      <w:r>
+        <w:t>'</w:t>
       </w:r>
     </w:p>
     <w:p>
@@ -4746,21 +6200,39 @@
       <w:r>
         <w:t>We end up using the Mongoose Beer model function </w:t>
       </w:r>
-      <w:r>
-        <w:rPr>
-          <w:rStyle w:val="Code"/>
-        </w:rPr>
-        <w:t>findById()</w:t>
+      <w:proofErr w:type="spellStart"/>
+      <w:proofErr w:type="gramStart"/>
+      <w:r>
+        <w:rPr>
+          <w:rStyle w:val="Code"/>
+        </w:rPr>
+        <w:t>findById</w:t>
+      </w:r>
+      <w:proofErr w:type="spellEnd"/>
+      <w:r>
+        <w:rPr>
+          <w:rStyle w:val="Code"/>
+        </w:rPr>
+        <w:t>(</w:t>
+      </w:r>
+      <w:proofErr w:type="gramEnd"/>
+      <w:r>
+        <w:rPr>
+          <w:rStyle w:val="Code"/>
+        </w:rPr>
+        <w:t>)</w:t>
       </w:r>
       <w:r>
         <w:t> and pass in the </w:t>
       </w:r>
+      <w:proofErr w:type="spellStart"/>
       <w:r>
         <w:rPr>
           <w:rStyle w:val="Code"/>
         </w:rPr>
         <w:t>beer_id</w:t>
       </w:r>
+      <w:proofErr w:type="spellEnd"/>
       <w:r>
         <w:t xml:space="preserve"> </w:t>
       </w:r>
@@ -4843,7 +6315,6 @@
         <w:pStyle w:val="NoteLevel2"/>
       </w:pPr>
       <w:r>
-        <w:lastRenderedPageBreak/>
         <w:t>U</w:t>
       </w:r>
       <w:r>
@@ -4856,14 +6327,30 @@
         <w:t>Postman</w:t>
       </w:r>
       <w:r>
-        <w:t xml:space="preserve"> you can make a request to http://localhost:3000/api/beers/:beer_id and replace </w:t>
-      </w:r>
-      <w:r>
-        <w:rPr>
-          <w:rStyle w:val="Code"/>
-        </w:rPr>
-        <w:t>:beer_id</w:t>
-      </w:r>
+        <w:t xml:space="preserve"> you can make a request to http://localhost</w:t>
+      </w:r>
+      <w:proofErr w:type="gramStart"/>
+      <w:r>
+        <w:t>:3000</w:t>
+      </w:r>
+      <w:proofErr w:type="gramEnd"/>
+      <w:r>
+        <w:t>/api/beers/:beer_id and replace </w:t>
+      </w:r>
+      <w:r>
+        <w:rPr>
+          <w:rStyle w:val="Code"/>
+        </w:rPr>
+        <w:t>:</w:t>
+      </w:r>
+      <w:proofErr w:type="spellStart"/>
+      <w:r>
+        <w:rPr>
+          <w:rStyle w:val="Code"/>
+        </w:rPr>
+        <w:t>beer_id</w:t>
+      </w:r>
+      <w:proofErr w:type="spellEnd"/>
       <w:r>
         <w:t> with your id</w:t>
       </w:r>
@@ -4980,7 +6467,6 @@
         <w:pStyle w:val="NoteLevel2"/>
       </w:pPr>
       <w:r>
-        <w:lastRenderedPageBreak/>
         <w:t>This is</w:t>
       </w:r>
       <w:r>
@@ -5069,15 +6555,16 @@
         <w:pStyle w:val="NoteLevel2"/>
       </w:pPr>
       <w:r>
-        <w:lastRenderedPageBreak/>
         <w:t xml:space="preserve">We lookup the beer the same way, update its quantity, and then save it back to </w:t>
       </w:r>
+      <w:proofErr w:type="spellStart"/>
       <w:r>
         <w:rPr>
           <w:b/>
         </w:rPr>
         <w:t>MongoDB</w:t>
       </w:r>
+      <w:proofErr w:type="spellEnd"/>
       <w:r>
         <w:t>.</w:t>
       </w:r>
@@ -5131,8 +6618,16 @@
         <w:rPr>
           <w:rStyle w:val="Code"/>
         </w:rPr>
-        <w:t>x-www-form-urlencoded</w:t>
-      </w:r>
+        <w:t>x-www-form-</w:t>
+      </w:r>
+      <w:proofErr w:type="spellStart"/>
+      <w:r>
+        <w:rPr>
+          <w:rStyle w:val="Code"/>
+        </w:rPr>
+        <w:t>urlencoded</w:t>
+      </w:r>
+      <w:proofErr w:type="spellEnd"/>
       <w:r>
         <w:t xml:space="preserve">, and add a key value pair quantity </w:t>
       </w:r>
@@ -5243,7 +6738,21 @@
         <w:rPr>
           <w:rStyle w:val="CodeBlack"/>
         </w:rPr>
-        <w:t> findByIdAndRemove </w:t>
+        <w:t> </w:t>
+      </w:r>
+      <w:proofErr w:type="spellStart"/>
+      <w:r>
+        <w:rPr>
+          <w:rStyle w:val="CodeBlack"/>
+        </w:rPr>
+        <w:t>findByIdAndRemove</w:t>
+      </w:r>
+      <w:proofErr w:type="spellEnd"/>
+      <w:r>
+        <w:rPr>
+          <w:rStyle w:val="CodeBlack"/>
+        </w:rPr>
+        <w:t> </w:t>
       </w:r>
       <w:r>
         <w:t>function</w:t>
@@ -5265,7 +6774,6 @@
         <w:rPr>
           <w:noProof/>
         </w:rPr>
-        <w:lastRenderedPageBreak/>
         <w:drawing>
           <wp:inline distT="0" distB="0" distL="0" distR="0" wp14:anchorId="586C31A2" wp14:editId="234D7D49">
             <wp:extent cx="5943600" cy="3073400"/>
@@ -5379,7 +6887,6 @@
         <w:rPr>
           <w:noProof/>
         </w:rPr>
-        <w:lastRenderedPageBreak/>
         <w:drawing>
           <wp:inline distT="0" distB="0" distL="0" distR="0" wp14:anchorId="3FF4521E" wp14:editId="0D406F3A">
             <wp:extent cx="5943600" cy="4953000"/>
@@ -5525,7 +7032,6 @@
         <w:pStyle w:val="NoteLevel2"/>
       </w:pPr>
       <w:r>
-        <w:lastRenderedPageBreak/>
         <w:t>Passport can be dropped in to an</w:t>
       </w:r>
       <w:r>
@@ -5540,8 +7046,13 @@
         <w:t>A comprehensive set of strategies support authentication using a username and password, Facebook, Twitter</w:t>
       </w:r>
       <w:r>
-        <w:t>, etc</w:t>
-      </w:r>
+        <w:t xml:space="preserve">, </w:t>
+      </w:r>
+      <w:proofErr w:type="spellStart"/>
+      <w:r>
+        <w:t>etc</w:t>
+      </w:r>
+      <w:proofErr w:type="spellEnd"/>
     </w:p>
     <w:p>
       <w:pPr>
@@ -5556,8 +7067,21 @@
         <w:pStyle w:val="NoteLevel3"/>
       </w:pPr>
       <w:r>
-        <w:t>Single sign-on with OpenID and OAuth</w:t>
-      </w:r>
+        <w:t xml:space="preserve">Single sign-on with </w:t>
+      </w:r>
+      <w:proofErr w:type="spellStart"/>
+      <w:r>
+        <w:t>OpenID</w:t>
+      </w:r>
+      <w:proofErr w:type="spellEnd"/>
+      <w:r>
+        <w:t xml:space="preserve"> and </w:t>
+      </w:r>
+      <w:proofErr w:type="spellStart"/>
+      <w:r>
+        <w:t>OAuth</w:t>
+      </w:r>
+      <w:proofErr w:type="spellEnd"/>
     </w:p>
     <w:p>
       <w:pPr>
@@ -5670,7 +7194,6 @@
         <w:rPr>
           <w:noProof/>
         </w:rPr>
-        <w:lastRenderedPageBreak/>
         <w:drawing>
           <wp:inline distT="0" distB="0" distL="0" distR="0" wp14:anchorId="0F0A8727" wp14:editId="6F1C195D">
             <wp:extent cx="5943600" cy="5308600"/>
@@ -5726,7 +7249,6 @@
         <w:rPr>
           <w:noProof/>
         </w:rPr>
-        <w:lastRenderedPageBreak/>
         <w:drawing>
           <wp:inline distT="0" distB="0" distL="0" distR="0" wp14:anchorId="14C8163D" wp14:editId="5AEF93C8">
             <wp:extent cx="5943600" cy="6692900"/>
@@ -5782,11 +7304,66 @@
       <w:r>
         <w:t>Now server.js need to be refactored</w:t>
       </w:r>
+    </w:p>
+    <w:p>
+      <w:r>
+        <w:rPr>
+          <w:noProof/>
+        </w:rPr>
+        <w:drawing>
+          <wp:inline distT="0" distB="0" distL="0" distR="0" wp14:anchorId="46573D47" wp14:editId="02C4D993">
+            <wp:extent cx="5930900" cy="5892800"/>
+            <wp:effectExtent l="0" t="0" r="12700" b="0"/>
+            <wp:docPr id="228" name="Picture 3" descr="Macintosh HD:Users:evanturner:Desktop:Screen Shot 2015-01-23 at 3.26.58 AM.png"/>
+            <wp:cNvGraphicFramePr>
+              <a:graphicFrameLocks xmlns:a="http://schemas.openxmlformats.org/drawingml/2006/main" noChangeAspect="1"/>
+            </wp:cNvGraphicFramePr>
+            <a:graphic xmlns:a="http://schemas.openxmlformats.org/drawingml/2006/main">
+              <a:graphicData uri="http://schemas.openxmlformats.org/drawingml/2006/picture">
+                <pic:pic xmlns:pic="http://schemas.openxmlformats.org/drawingml/2006/picture">
+                  <pic:nvPicPr>
+                    <pic:cNvPr id="0" name="Picture 3" descr="Macintosh HD:Users:evanturner:Desktop:Screen Shot 2015-01-23 at 3.26.58 AM.png"/>
+                    <pic:cNvPicPr>
+                      <a:picLocks noChangeAspect="1" noChangeArrowheads="1"/>
+                    </pic:cNvPicPr>
+                  </pic:nvPicPr>
+                  <pic:blipFill>
+                    <a:blip r:embed="rId48">
+                      <a:extLst>
+                        <a:ext uri="{28A0092B-C50C-407E-A947-70E740481C1C}">
+                          <a14:useLocalDpi xmlns:a14="http://schemas.microsoft.com/office/drawing/2010/main" val="0"/>
+                        </a:ext>
+                      </a:extLst>
+                    </a:blip>
+                    <a:srcRect/>
+                    <a:stretch>
+                      <a:fillRect/>
+                    </a:stretch>
+                  </pic:blipFill>
+                  <pic:spPr bwMode="auto">
+                    <a:xfrm>
+                      <a:off x="0" y="0"/>
+                      <a:ext cx="5930900" cy="5892800"/>
+                    </a:xfrm>
+                    <a:prstGeom prst="rect">
+                      <a:avLst/>
+                    </a:prstGeom>
+                    <a:noFill/>
+                    <a:ln>
+                      <a:noFill/>
+                    </a:ln>
+                  </pic:spPr>
+                </pic:pic>
+              </a:graphicData>
+            </a:graphic>
+          </wp:inline>
+        </w:drawing>
+      </w:r>
       <w:bookmarkStart w:id="2" w:name="_GoBack"/>
       <w:bookmarkEnd w:id="2"/>
     </w:p>
     <w:sectPr>
-      <w:headerReference w:type="first" r:id="rId48"/>
+      <w:headerReference w:type="first" r:id="rId49"/>
       <w:pgSz w:w="12240" w:h="15840"/>
       <w:pgMar w:top="1440" w:right="1440" w:bottom="1440" w:left="1440" w:header="720" w:footer="720" w:gutter="0"/>
       <w:cols w:space="720"/>
@@ -13192,7 +14769,7 @@
 </file>
 
 <file path=customXml/itemProps1.xml><?xml version="1.0" encoding="utf-8"?>
-<ds:datastoreItem xmlns:ds="http://schemas.openxmlformats.org/officeDocument/2006/customXml" ds:itemID="{3C3F4D3B-8D91-2F4D-9FA2-ECA7904B800D}">
+<ds:datastoreItem xmlns:ds="http://schemas.openxmlformats.org/officeDocument/2006/customXml" ds:itemID="{603727F5-AE72-F448-B101-7EF493DCD025}">
   <ds:schemaRefs>
     <ds:schemaRef ds:uri="http://schemas.openxmlformats.org/officeDocument/2006/bibliography"/>
   </ds:schemaRefs>

</xml_diff>

<commit_message>
notes on adding User Model in express.js added
</commit_message>
<xml_diff>
--- a/WDA.docx
+++ b/WDA.docx
@@ -4237,6 +4237,7 @@
         <w:rPr>
           <w:noProof/>
         </w:rPr>
+        <w:lastRenderedPageBreak/>
         <w:drawing>
           <wp:inline distT="0" distB="0" distL="0" distR="0" wp14:anchorId="31C00C2D" wp14:editId="2530CB42">
             <wp:extent cx="5943600" cy="1041400"/>
@@ -4703,6 +4704,7 @@
           <w:rStyle w:val="bash"/>
           <w:highlight w:val="black"/>
         </w:rPr>
+        <w:lastRenderedPageBreak/>
         <w:t xml:space="preserve">$ </w:t>
       </w:r>
       <w:proofErr w:type="gramStart"/>
@@ -4873,6 +4875,7 @@
         <w:rPr>
           <w:b/>
         </w:rPr>
+        <w:lastRenderedPageBreak/>
         <w:t>Postman</w:t>
       </w:r>
     </w:p>
@@ -5333,6 +5336,7 @@
         <w:rPr>
           <w:noProof/>
         </w:rPr>
+        <w:lastRenderedPageBreak/>
         <w:drawing>
           <wp:inline distT="0" distB="0" distL="0" distR="0" wp14:anchorId="317AF893" wp14:editId="47FC6D38">
             <wp:extent cx="5943600" cy="749300"/>
@@ -5681,6 +5685,7 @@
         <w:pStyle w:val="NoteLevel2"/>
       </w:pPr>
       <w:r>
+        <w:lastRenderedPageBreak/>
         <w:t>In this c</w:t>
       </w:r>
       <w:r>
@@ -5817,6 +5822,7 @@
         <w:pStyle w:val="NoteLevel3"/>
       </w:pPr>
       <w:r>
+        <w:lastRenderedPageBreak/>
         <w:t xml:space="preserve"> Enter in the </w:t>
       </w:r>
       <w:proofErr w:type="spellStart"/>
@@ -5976,6 +5982,7 @@
         <w:rPr>
           <w:noProof/>
         </w:rPr>
+        <w:lastRenderedPageBreak/>
         <w:drawing>
           <wp:inline distT="0" distB="0" distL="0" distR="0" wp14:anchorId="203932B9" wp14:editId="45F603B6">
             <wp:extent cx="5943600" cy="3048000"/>
@@ -6144,6 +6151,7 @@
         <w:rPr>
           <w:b/>
         </w:rPr>
+        <w:lastRenderedPageBreak/>
         <w:t>Get route for</w:t>
       </w:r>
       <w:r>
@@ -6315,6 +6323,7 @@
         <w:pStyle w:val="NoteLevel2"/>
       </w:pPr>
       <w:r>
+        <w:lastRenderedPageBreak/>
         <w:t>U</w:t>
       </w:r>
       <w:r>
@@ -6467,6 +6476,7 @@
         <w:pStyle w:val="NoteLevel2"/>
       </w:pPr>
       <w:r>
+        <w:lastRenderedPageBreak/>
         <w:t>This is</w:t>
       </w:r>
       <w:r>
@@ -6555,6 +6565,7 @@
         <w:pStyle w:val="NoteLevel2"/>
       </w:pPr>
       <w:r>
+        <w:lastRenderedPageBreak/>
         <w:t xml:space="preserve">We lookup the beer the same way, update its quantity, and then save it back to </w:t>
       </w:r>
       <w:proofErr w:type="spellStart"/>
@@ -6774,6 +6785,7 @@
         <w:rPr>
           <w:noProof/>
         </w:rPr>
+        <w:lastRenderedPageBreak/>
         <w:drawing>
           <wp:inline distT="0" distB="0" distL="0" distR="0" wp14:anchorId="586C31A2" wp14:editId="234D7D49">
             <wp:extent cx="5943600" cy="3073400"/>
@@ -6887,6 +6899,7 @@
         <w:rPr>
           <w:noProof/>
         </w:rPr>
+        <w:lastRenderedPageBreak/>
         <w:drawing>
           <wp:inline distT="0" distB="0" distL="0" distR="0" wp14:anchorId="3FF4521E" wp14:editId="0D406F3A">
             <wp:extent cx="5943600" cy="4953000"/>
@@ -7032,6 +7045,7 @@
         <w:pStyle w:val="NoteLevel2"/>
       </w:pPr>
       <w:r>
+        <w:lastRenderedPageBreak/>
         <w:t>Passport can be dropped in to an</w:t>
       </w:r>
       <w:r>
@@ -7194,6 +7208,7 @@
         <w:rPr>
           <w:noProof/>
         </w:rPr>
+        <w:lastRenderedPageBreak/>
         <w:drawing>
           <wp:inline distT="0" distB="0" distL="0" distR="0" wp14:anchorId="0F0A8727" wp14:editId="6F1C195D">
             <wp:extent cx="5943600" cy="5308600"/>
@@ -7249,6 +7264,7 @@
         <w:rPr>
           <w:noProof/>
         </w:rPr>
+        <w:lastRenderedPageBreak/>
         <w:drawing>
           <wp:inline distT="0" distB="0" distL="0" distR="0" wp14:anchorId="14C8163D" wp14:editId="5AEF93C8">
             <wp:extent cx="5943600" cy="6692900"/>
@@ -7310,6 +7326,7 @@
         <w:rPr>
           <w:noProof/>
         </w:rPr>
+        <w:lastRenderedPageBreak/>
         <w:drawing>
           <wp:inline distT="0" distB="0" distL="0" distR="0" wp14:anchorId="46573D47" wp14:editId="02C4D993">
             <wp:extent cx="5930900" cy="5892800"/>
@@ -7359,11 +7376,87 @@
           </wp:inline>
         </w:drawing>
       </w:r>
+    </w:p>
+    <w:p/>
+    <w:p>
+      <w:pPr>
+        <w:rPr>
+          <w:b/>
+        </w:rPr>
+      </w:pPr>
+      <w:r>
+        <w:rPr>
+          <w:b/>
+        </w:rPr>
+        <w:t>Creating a User Model</w:t>
+      </w:r>
+    </w:p>
+    <w:p/>
+    <w:p>
+      <w:r>
+        <w:t>Like with the beer model, we create a user.js file in the models folder</w:t>
+      </w:r>
+    </w:p>
+    <w:p>
+      <w:r>
+        <w:rPr>
+          <w:noProof/>
+        </w:rPr>
+        <w:lastRenderedPageBreak/>
+        <w:drawing>
+          <wp:inline distT="0" distB="0" distL="0" distR="0" wp14:anchorId="19244C82" wp14:editId="57C15B89">
+            <wp:extent cx="5943600" cy="6324600"/>
+            <wp:effectExtent l="0" t="0" r="0" b="0"/>
+            <wp:docPr id="229" name="Picture 4" descr="Macintosh HD:Users:evanturner:Desktop:Screen Shot 2015-01-23 at 3.36.57 AM.png"/>
+            <wp:cNvGraphicFramePr>
+              <a:graphicFrameLocks xmlns:a="http://schemas.openxmlformats.org/drawingml/2006/main" noChangeAspect="1"/>
+            </wp:cNvGraphicFramePr>
+            <a:graphic xmlns:a="http://schemas.openxmlformats.org/drawingml/2006/main">
+              <a:graphicData uri="http://schemas.openxmlformats.org/drawingml/2006/picture">
+                <pic:pic xmlns:pic="http://schemas.openxmlformats.org/drawingml/2006/picture">
+                  <pic:nvPicPr>
+                    <pic:cNvPr id="0" name="Picture 4" descr="Macintosh HD:Users:evanturner:Desktop:Screen Shot 2015-01-23 at 3.36.57 AM.png"/>
+                    <pic:cNvPicPr>
+                      <a:picLocks noChangeAspect="1" noChangeArrowheads="1"/>
+                    </pic:cNvPicPr>
+                  </pic:nvPicPr>
+                  <pic:blipFill>
+                    <a:blip r:embed="rId49">
+                      <a:extLst>
+                        <a:ext uri="{28A0092B-C50C-407E-A947-70E740481C1C}">
+                          <a14:useLocalDpi xmlns:a14="http://schemas.microsoft.com/office/drawing/2010/main" val="0"/>
+                        </a:ext>
+                      </a:extLst>
+                    </a:blip>
+                    <a:srcRect/>
+                    <a:stretch>
+                      <a:fillRect/>
+                    </a:stretch>
+                  </pic:blipFill>
+                  <pic:spPr bwMode="auto">
+                    <a:xfrm>
+                      <a:off x="0" y="0"/>
+                      <a:ext cx="5943600" cy="6324600"/>
+                    </a:xfrm>
+                    <a:prstGeom prst="rect">
+                      <a:avLst/>
+                    </a:prstGeom>
+                    <a:noFill/>
+                    <a:ln>
+                      <a:noFill/>
+                    </a:ln>
+                  </pic:spPr>
+                </pic:pic>
+              </a:graphicData>
+            </a:graphic>
+          </wp:inline>
+        </w:drawing>
+      </w:r>
       <w:bookmarkStart w:id="2" w:name="_GoBack"/>
       <w:bookmarkEnd w:id="2"/>
     </w:p>
     <w:sectPr>
-      <w:headerReference w:type="first" r:id="rId49"/>
+      <w:headerReference w:type="first" r:id="rId50"/>
       <w:pgSz w:w="12240" w:h="15840"/>
       <w:pgMar w:top="1440" w:right="1440" w:bottom="1440" w:left="1440" w:header="720" w:footer="720" w:gutter="0"/>
       <w:cols w:space="720"/>
@@ -14769,7 +14862,7 @@
 </file>
 
 <file path=customXml/itemProps1.xml><?xml version="1.0" encoding="utf-8"?>
-<ds:datastoreItem xmlns:ds="http://schemas.openxmlformats.org/officeDocument/2006/customXml" ds:itemID="{603727F5-AE72-F448-B101-7EF493DCD025}">
+<ds:datastoreItem xmlns:ds="http://schemas.openxmlformats.org/officeDocument/2006/customXml" ds:itemID="{E3E6FB62-F722-914F-8E3D-5C64DCBBA9E6}">
   <ds:schemaRefs>
     <ds:schemaRef ds:uri="http://schemas.openxmlformats.org/officeDocument/2006/bibliography"/>
   </ds:schemaRefs>

</xml_diff>

<commit_message>
bcrypt notes for express added
</commit_message>
<xml_diff>
--- a/WDA.docx
+++ b/WDA.docx
@@ -7452,8 +7452,195 @@
           </wp:inline>
         </w:drawing>
       </w:r>
+    </w:p>
+    <w:p/>
+    <w:p>
+      <w:r>
+        <w:t xml:space="preserve">To properly hash out passwords we need to install </w:t>
+      </w:r>
+      <w:proofErr w:type="spellStart"/>
+      <w:r>
+        <w:t>bcrypt-nodejs</w:t>
+      </w:r>
+      <w:proofErr w:type="spellEnd"/>
+      <w:r>
+        <w:t xml:space="preserve"> so we do not store password in plain text</w:t>
+      </w:r>
+    </w:p>
+    <w:p>
+      <w:pPr>
+        <w:pStyle w:val="NoteLevel2"/>
+        <w:rPr>
+          <w:rStyle w:val="bash"/>
+          <w:highlight w:val="black"/>
+        </w:rPr>
+      </w:pPr>
+      <w:r>
+        <w:rPr>
+          <w:rStyle w:val="bash"/>
+          <w:highlight w:val="black"/>
+        </w:rPr>
+        <w:lastRenderedPageBreak/>
+        <w:t xml:space="preserve">$ </w:t>
+      </w:r>
+      <w:proofErr w:type="spellStart"/>
+      <w:proofErr w:type="gramStart"/>
+      <w:r>
+        <w:rPr>
+          <w:rStyle w:val="bash"/>
+          <w:highlight w:val="black"/>
+        </w:rPr>
+        <w:t>npm</w:t>
+      </w:r>
+      <w:proofErr w:type="spellEnd"/>
+      <w:proofErr w:type="gramEnd"/>
+      <w:r>
+        <w:rPr>
+          <w:rStyle w:val="bash"/>
+          <w:highlight w:val="black"/>
+        </w:rPr>
+        <w:t xml:space="preserve"> install </w:t>
+      </w:r>
+      <w:proofErr w:type="spellStart"/>
+      <w:r>
+        <w:rPr>
+          <w:rStyle w:val="bash"/>
+          <w:highlight w:val="black"/>
+        </w:rPr>
+        <w:t>bcrypt-nodejs</w:t>
+      </w:r>
+      <w:proofErr w:type="spellEnd"/>
+      <w:r>
+        <w:rPr>
+          <w:rStyle w:val="bash"/>
+          <w:highlight w:val="black"/>
+        </w:rPr>
+        <w:t xml:space="preserve"> --save</w:t>
+      </w:r>
+    </w:p>
+    <w:p>
+      <w:pPr>
+        <w:pStyle w:val="NoteLevel1"/>
+        <w:numPr>
+          <w:ilvl w:val="0"/>
+          <w:numId w:val="0"/>
+        </w:numPr>
+        <w:ind w:left="360" w:hanging="360"/>
+      </w:pPr>
+    </w:p>
+    <w:p>
+      <w:pPr>
+        <w:pStyle w:val="NoteLevel1"/>
+        <w:tabs>
+          <w:tab w:val="clear" w:pos="360"/>
+          <w:tab w:val="num" w:pos="0"/>
+        </w:tabs>
+      </w:pPr>
+      <w:r>
+        <w:t>The </w:t>
+      </w:r>
+      <w:proofErr w:type="spellStart"/>
+      <w:r>
+        <w:rPr>
+          <w:rStyle w:val="Code"/>
+        </w:rPr>
+        <w:t>UserSchema</w:t>
+      </w:r>
+      <w:proofErr w:type="spellEnd"/>
+      <w:r>
+        <w:rPr>
+          <w:rStyle w:val="Code"/>
+        </w:rPr>
+        <w:t> </w:t>
+      </w:r>
+      <w:r>
+        <w:t xml:space="preserve">we just created has some similarities to our </w:t>
+      </w:r>
+      <w:proofErr w:type="spellStart"/>
+      <w:r>
+        <w:rPr>
+          <w:rStyle w:val="Code"/>
+        </w:rPr>
+        <w:t>BeerSchem</w:t>
+      </w:r>
+      <w:r>
+        <w:t>a</w:t>
+      </w:r>
+      <w:proofErr w:type="spellEnd"/>
+      <w:r>
+        <w:t xml:space="preserve">. You will notice that </w:t>
+      </w:r>
+      <w:r>
+        <w:t>our fields have an object defin</w:t>
+      </w:r>
+      <w:r>
+        <w:t xml:space="preserve">ing their properties such as type, unique, and required. </w:t>
+      </w:r>
+    </w:p>
+    <w:p>
+      <w:pPr>
+        <w:pStyle w:val="NoteLevel2"/>
+      </w:pPr>
+      <w:r>
+        <w:t>This allows us to better control with is allowed and required in our models.</w:t>
+      </w:r>
+    </w:p>
+    <w:p>
+      <w:pPr>
+        <w:pStyle w:val="NoteLevel1"/>
+        <w:tabs>
+          <w:tab w:val="clear" w:pos="360"/>
+          <w:tab w:val="num" w:pos="0"/>
+        </w:tabs>
+      </w:pPr>
+      <w:r>
+        <w:t xml:space="preserve">We have also added a hook to be called before each call to </w:t>
+      </w:r>
+      <w:proofErr w:type="gramStart"/>
+      <w:r>
+        <w:rPr>
+          <w:rStyle w:val="Code"/>
+        </w:rPr>
+        <w:t>save(</w:t>
+      </w:r>
+      <w:proofErr w:type="gramEnd"/>
+      <w:r>
+        <w:rPr>
+          <w:rStyle w:val="Code"/>
+        </w:rPr>
+        <w:t>)</w:t>
+      </w:r>
+      <w:r>
+        <w:t xml:space="preserve"> on our User model. </w:t>
+      </w:r>
+    </w:p>
+    <w:p>
+      <w:pPr>
+        <w:pStyle w:val="NoteLevel2"/>
+      </w:pPr>
       <w:bookmarkStart w:id="2" w:name="_GoBack"/>
       <w:bookmarkEnd w:id="2"/>
+      <w:r>
+        <w:t xml:space="preserve">This will allow us to check to see if the password has changed. If it has changed, we can then hash it and stored the hash in the model and </w:t>
+      </w:r>
+      <w:proofErr w:type="spellStart"/>
+      <w:r>
+        <w:t>MongoDB</w:t>
+      </w:r>
+      <w:proofErr w:type="spellEnd"/>
+      <w:r>
+        <w:t>.</w:t>
+      </w:r>
+    </w:p>
+    <w:p>
+      <w:pPr>
+        <w:pStyle w:val="NoteLevel1"/>
+        <w:numPr>
+          <w:ilvl w:val="0"/>
+          <w:numId w:val="0"/>
+        </w:numPr>
+        <w:ind w:left="360" w:hanging="360"/>
+      </w:pPr>
     </w:p>
     <w:sectPr>
       <w:headerReference w:type="first" r:id="rId50"/>
@@ -14862,7 +15049,7 @@
 </file>
 
 <file path=customXml/itemProps1.xml><?xml version="1.0" encoding="utf-8"?>
-<ds:datastoreItem xmlns:ds="http://schemas.openxmlformats.org/officeDocument/2006/customXml" ds:itemID="{E3E6FB62-F722-914F-8E3D-5C64DCBBA9E6}">
+<ds:datastoreItem xmlns:ds="http://schemas.openxmlformats.org/officeDocument/2006/customXml" ds:itemID="{A3C5C8C9-0D5C-FF4D-82F1-D18E577880E4}">
   <ds:schemaRefs>
     <ds:schemaRef ds:uri="http://schemas.openxmlformats.org/officeDocument/2006/bibliography"/>
   </ds:schemaRefs>

</xml_diff>

<commit_message>
adding notes for User Controller
</commit_message>
<xml_diff>
--- a/WDA.docx
+++ b/WDA.docx
@@ -4032,6 +4032,24 @@
         <w:t>Authentication</w:t>
       </w:r>
     </w:p>
+    <w:p>
+      <w:r>
+        <w:t xml:space="preserve">Setting User Schema and </w:t>
+      </w:r>
+      <w:proofErr w:type="spellStart"/>
+      <w:r>
+        <w:t>Bcrypt</w:t>
+      </w:r>
+      <w:proofErr w:type="spellEnd"/>
+      <w:r>
+        <w:t xml:space="preserve"> Password</w:t>
+      </w:r>
+    </w:p>
+    <w:p>
+      <w:r>
+        <w:t>Controllers</w:t>
+      </w:r>
+    </w:p>
     <w:p/>
     <w:p/>
     <w:p>
@@ -4237,7 +4255,6 @@
         <w:rPr>
           <w:noProof/>
         </w:rPr>
-        <w:lastRenderedPageBreak/>
         <w:drawing>
           <wp:inline distT="0" distB="0" distL="0" distR="0" wp14:anchorId="31C00C2D" wp14:editId="2530CB42">
             <wp:extent cx="5943600" cy="1041400"/>
@@ -4704,7 +4721,6 @@
           <w:rStyle w:val="bash"/>
           <w:highlight w:val="black"/>
         </w:rPr>
-        <w:lastRenderedPageBreak/>
         <w:t xml:space="preserve">$ </w:t>
       </w:r>
       <w:proofErr w:type="gramStart"/>
@@ -4869,13 +4885,19 @@
         <w:ind w:left="360" w:hanging="360"/>
         <w:rPr>
           <w:b/>
+          <w:color w:val="FFFFFF" w:themeColor="background1"/>
+          <w:sz w:val="28"/>
+          <w:szCs w:val="28"/>
         </w:rPr>
       </w:pPr>
       <w:r>
         <w:rPr>
           <w:b/>
-        </w:rPr>
-        <w:lastRenderedPageBreak/>
+          <w:color w:val="FFFFFF" w:themeColor="background1"/>
+          <w:sz w:val="28"/>
+          <w:szCs w:val="28"/>
+          <w:highlight w:val="blue"/>
+        </w:rPr>
         <w:t>Postman</w:t>
       </w:r>
     </w:p>
@@ -5336,7 +5358,6 @@
         <w:rPr>
           <w:noProof/>
         </w:rPr>
-        <w:lastRenderedPageBreak/>
         <w:drawing>
           <wp:inline distT="0" distB="0" distL="0" distR="0" wp14:anchorId="317AF893" wp14:editId="47FC6D38">
             <wp:extent cx="5943600" cy="749300"/>
@@ -5622,37 +5643,52 @@
       <w:pPr>
         <w:rPr>
           <w:b/>
-        </w:rPr>
-      </w:pPr>
+          <w:color w:val="FFFFFF" w:themeColor="background1"/>
+          <w:sz w:val="28"/>
+          <w:szCs w:val="28"/>
+        </w:rPr>
+      </w:pPr>
+      <w:bookmarkStart w:id="2" w:name="_GoBack"/>
+      <w:bookmarkEnd w:id="2"/>
       <w:r>
         <w:rPr>
           <w:b/>
+          <w:color w:val="FFFFFF" w:themeColor="background1"/>
+          <w:sz w:val="28"/>
+          <w:szCs w:val="28"/>
+          <w:highlight w:val="blue"/>
         </w:rPr>
         <w:t>Add</w:t>
       </w:r>
       <w:r>
         <w:rPr>
           <w:b/>
+          <w:color w:val="FFFFFF" w:themeColor="background1"/>
+          <w:sz w:val="28"/>
+          <w:szCs w:val="28"/>
+          <w:highlight w:val="blue"/>
         </w:rPr>
         <w:t>ing</w:t>
       </w:r>
       <w:r>
         <w:rPr>
           <w:b/>
+          <w:color w:val="FFFFFF" w:themeColor="background1"/>
+          <w:sz w:val="28"/>
+          <w:szCs w:val="28"/>
+          <w:highlight w:val="blue"/>
         </w:rPr>
         <w:t xml:space="preserve"> </w:t>
       </w:r>
       <w:r>
         <w:rPr>
           <w:b/>
-        </w:rPr>
-        <w:t>M</w:t>
-      </w:r>
-      <w:r>
-        <w:rPr>
-          <w:b/>
-        </w:rPr>
-        <w:t>odels</w:t>
+          <w:color w:val="FFFFFF" w:themeColor="background1"/>
+          <w:sz w:val="28"/>
+          <w:szCs w:val="28"/>
+          <w:highlight w:val="blue"/>
+        </w:rPr>
+        <w:t>Models</w:t>
       </w:r>
     </w:p>
     <w:p>
@@ -5685,7 +5721,6 @@
         <w:pStyle w:val="NoteLevel2"/>
       </w:pPr>
       <w:r>
-        <w:lastRenderedPageBreak/>
         <w:t>In this c</w:t>
       </w:r>
       <w:r>
@@ -5822,7 +5857,6 @@
         <w:pStyle w:val="NoteLevel3"/>
       </w:pPr>
       <w:r>
-        <w:lastRenderedPageBreak/>
         <w:t xml:space="preserve"> Enter in the </w:t>
       </w:r>
       <w:proofErr w:type="spellStart"/>
@@ -5982,7 +6016,6 @@
         <w:rPr>
           <w:noProof/>
         </w:rPr>
-        <w:lastRenderedPageBreak/>
         <w:drawing>
           <wp:inline distT="0" distB="0" distL="0" distR="0" wp14:anchorId="203932B9" wp14:editId="45F603B6">
             <wp:extent cx="5943600" cy="3048000"/>
@@ -6151,7 +6184,6 @@
         <w:rPr>
           <w:b/>
         </w:rPr>
-        <w:lastRenderedPageBreak/>
         <w:t>Get route for</w:t>
       </w:r>
       <w:r>
@@ -6323,7 +6355,6 @@
         <w:pStyle w:val="NoteLevel2"/>
       </w:pPr>
       <w:r>
-        <w:lastRenderedPageBreak/>
         <w:t>U</w:t>
       </w:r>
       <w:r>
@@ -6476,7 +6507,6 @@
         <w:pStyle w:val="NoteLevel2"/>
       </w:pPr>
       <w:r>
-        <w:lastRenderedPageBreak/>
         <w:t>This is</w:t>
       </w:r>
       <w:r>
@@ -6565,7 +6595,6 @@
         <w:pStyle w:val="NoteLevel2"/>
       </w:pPr>
       <w:r>
-        <w:lastRenderedPageBreak/>
         <w:t xml:space="preserve">We lookup the beer the same way, update its quantity, and then save it back to </w:t>
       </w:r>
       <w:proofErr w:type="spellStart"/>
@@ -6785,7 +6814,6 @@
         <w:rPr>
           <w:noProof/>
         </w:rPr>
-        <w:lastRenderedPageBreak/>
         <w:drawing>
           <wp:inline distT="0" distB="0" distL="0" distR="0" wp14:anchorId="586C31A2" wp14:editId="234D7D49">
             <wp:extent cx="5943600" cy="3073400"/>
@@ -6899,7 +6927,6 @@
         <w:rPr>
           <w:noProof/>
         </w:rPr>
-        <w:lastRenderedPageBreak/>
         <w:drawing>
           <wp:inline distT="0" distB="0" distL="0" distR="0" wp14:anchorId="3FF4521E" wp14:editId="0D406F3A">
             <wp:extent cx="5943600" cy="4953000"/>
@@ -7045,7 +7072,6 @@
         <w:pStyle w:val="NoteLevel2"/>
       </w:pPr>
       <w:r>
-        <w:lastRenderedPageBreak/>
         <w:t>Passport can be dropped in to an</w:t>
       </w:r>
       <w:r>
@@ -7172,14 +7198,26 @@
         </w:numPr>
         <w:ind w:left="360" w:hanging="360"/>
         <w:rPr>
+          <w:sz w:val="28"/>
+          <w:szCs w:val="28"/>
+        </w:rPr>
+      </w:pPr>
+      <w:r>
+        <w:rPr>
           <w:b/>
-        </w:rPr>
-      </w:pPr>
-      <w:r>
-        <w:rPr>
-          <w:b/>
+          <w:color w:val="FFFFFF" w:themeColor="background1"/>
+          <w:sz w:val="28"/>
+          <w:szCs w:val="28"/>
+          <w:highlight w:val="blue"/>
         </w:rPr>
         <w:t>Adding a Controller</w:t>
+      </w:r>
+      <w:r>
+        <w:rPr>
+          <w:sz w:val="28"/>
+          <w:szCs w:val="28"/>
+        </w:rPr>
+        <w:t xml:space="preserve"> – Beer Controller</w:t>
       </w:r>
     </w:p>
     <w:p>
@@ -7208,7 +7246,6 @@
         <w:rPr>
           <w:noProof/>
         </w:rPr>
-        <w:lastRenderedPageBreak/>
         <w:drawing>
           <wp:inline distT="0" distB="0" distL="0" distR="0" wp14:anchorId="0F0A8727" wp14:editId="6F1C195D">
             <wp:extent cx="5943600" cy="5308600"/>
@@ -7264,7 +7301,6 @@
         <w:rPr>
           <w:noProof/>
         </w:rPr>
-        <w:lastRenderedPageBreak/>
         <w:drawing>
           <wp:inline distT="0" distB="0" distL="0" distR="0" wp14:anchorId="14C8163D" wp14:editId="5AEF93C8">
             <wp:extent cx="5943600" cy="6692900"/>
@@ -7326,7 +7362,6 @@
         <w:rPr>
           <w:noProof/>
         </w:rPr>
-        <w:lastRenderedPageBreak/>
         <w:drawing>
           <wp:inline distT="0" distB="0" distL="0" distR="0" wp14:anchorId="46573D47" wp14:editId="02C4D993">
             <wp:extent cx="5930900" cy="5892800"/>
@@ -7382,11 +7417,18 @@
       <w:pPr>
         <w:rPr>
           <w:b/>
+          <w:color w:val="FFFFFF" w:themeColor="background1"/>
+          <w:sz w:val="28"/>
+          <w:szCs w:val="28"/>
         </w:rPr>
       </w:pPr>
       <w:r>
         <w:rPr>
           <w:b/>
+          <w:color w:val="FFFFFF" w:themeColor="background1"/>
+          <w:sz w:val="28"/>
+          <w:szCs w:val="28"/>
+          <w:highlight w:val="blue"/>
         </w:rPr>
         <w:t>Creating a User Model</w:t>
       </w:r>
@@ -7402,7 +7444,6 @@
         <w:rPr>
           <w:noProof/>
         </w:rPr>
-        <w:lastRenderedPageBreak/>
         <w:drawing>
           <wp:inline distT="0" distB="0" distL="0" distR="0" wp14:anchorId="19244C82" wp14:editId="57C15B89">
             <wp:extent cx="5943600" cy="6324600"/>
@@ -7480,7 +7521,6 @@
           <w:rStyle w:val="bash"/>
           <w:highlight w:val="black"/>
         </w:rPr>
-        <w:lastRenderedPageBreak/>
         <w:t xml:space="preserve">$ </w:t>
       </w:r>
       <w:proofErr w:type="spellStart"/>
@@ -7618,8 +7658,6 @@
       <w:pPr>
         <w:pStyle w:val="NoteLevel2"/>
       </w:pPr>
-      <w:bookmarkStart w:id="2" w:name="_GoBack"/>
-      <w:bookmarkEnd w:id="2"/>
       <w:r>
         <w:t xml:space="preserve">This will allow us to check to see if the password has changed. If it has changed, we can then hash it and stored the hash in the model and </w:t>
       </w:r>
@@ -7630,6 +7668,45 @@
       <w:proofErr w:type="spellEnd"/>
       <w:r>
         <w:t>.</w:t>
+      </w:r>
+    </w:p>
+    <w:p>
+      <w:pPr>
+        <w:pStyle w:val="NoteLevel1"/>
+        <w:numPr>
+          <w:ilvl w:val="0"/>
+          <w:numId w:val="0"/>
+        </w:numPr>
+        <w:ind w:left="360" w:hanging="360"/>
+      </w:pPr>
+    </w:p>
+    <w:p>
+      <w:pPr>
+        <w:pStyle w:val="NoteLevel1"/>
+        <w:numPr>
+          <w:ilvl w:val="0"/>
+          <w:numId w:val="0"/>
+        </w:numPr>
+        <w:ind w:left="360" w:hanging="360"/>
+      </w:pPr>
+      <w:r>
+        <w:rPr>
+          <w:b/>
+          <w:color w:val="FFFFFF" w:themeColor="background1"/>
+          <w:sz w:val="28"/>
+          <w:szCs w:val="28"/>
+          <w:highlight w:val="blue"/>
+        </w:rPr>
+        <w:t>Adding a Controller</w:t>
+      </w:r>
+      <w:r>
+        <w:t xml:space="preserve"> –</w:t>
+      </w:r>
+      <w:r>
+        <w:t xml:space="preserve"> User</w:t>
+      </w:r>
+      <w:r>
+        <w:t xml:space="preserve"> Controller</w:t>
       </w:r>
     </w:p>
     <w:p>
@@ -15049,7 +15126,7 @@
 </file>
 
 <file path=customXml/itemProps1.xml><?xml version="1.0" encoding="utf-8"?>
-<ds:datastoreItem xmlns:ds="http://schemas.openxmlformats.org/officeDocument/2006/customXml" ds:itemID="{A3C5C8C9-0D5C-FF4D-82F1-D18E577880E4}">
+<ds:datastoreItem xmlns:ds="http://schemas.openxmlformats.org/officeDocument/2006/customXml" ds:itemID="{96F899A9-48C9-EA46-9CA5-B5EFA0FAE83E}">
   <ds:schemaRefs>
     <ds:schemaRef ds:uri="http://schemas.openxmlformats.org/officeDocument/2006/bibliography"/>
   </ds:schemaRefs>

</xml_diff>

<commit_message>
add description for User Controller
</commit_message>
<xml_diff>
--- a/WDA.docx
+++ b/WDA.docx
@@ -4247,6 +4247,7 @@
         <w:rPr>
           <w:b/>
         </w:rPr>
+        <w:lastRenderedPageBreak/>
         <w:t>Creating a Route</w:t>
       </w:r>
     </w:p>
@@ -4609,6 +4610,7 @@
         <w:pStyle w:val="NoteLevel2"/>
       </w:pPr>
       <w:r>
+        <w:lastRenderedPageBreak/>
         <w:t>I</w:t>
       </w:r>
       <w:r>
@@ -4721,6 +4723,7 @@
           <w:rStyle w:val="bash"/>
           <w:highlight w:val="black"/>
         </w:rPr>
+        <w:lastRenderedPageBreak/>
         <w:t xml:space="preserve">$ </w:t>
       </w:r>
       <w:proofErr w:type="gramStart"/>
@@ -4898,6 +4901,7 @@
           <w:szCs w:val="28"/>
           <w:highlight w:val="blue"/>
         </w:rPr>
+        <w:lastRenderedPageBreak/>
         <w:t>Postman</w:t>
       </w:r>
     </w:p>
@@ -5358,6 +5362,7 @@
         <w:rPr>
           <w:noProof/>
         </w:rPr>
+        <w:lastRenderedPageBreak/>
         <w:drawing>
           <wp:inline distT="0" distB="0" distL="0" distR="0" wp14:anchorId="317AF893" wp14:editId="47FC6D38">
             <wp:extent cx="5943600" cy="749300"/>
@@ -5648,8 +5653,6 @@
           <w:szCs w:val="28"/>
         </w:rPr>
       </w:pPr>
-      <w:bookmarkStart w:id="2" w:name="_GoBack"/>
-      <w:bookmarkEnd w:id="2"/>
       <w:r>
         <w:rPr>
           <w:b/>
@@ -5721,6 +5724,7 @@
         <w:pStyle w:val="NoteLevel2"/>
       </w:pPr>
       <w:r>
+        <w:lastRenderedPageBreak/>
         <w:t>In this c</w:t>
       </w:r>
       <w:r>
@@ -5857,6 +5861,7 @@
         <w:pStyle w:val="NoteLevel3"/>
       </w:pPr>
       <w:r>
+        <w:lastRenderedPageBreak/>
         <w:t xml:space="preserve"> Enter in the </w:t>
       </w:r>
       <w:proofErr w:type="spellStart"/>
@@ -6016,6 +6021,7 @@
         <w:rPr>
           <w:noProof/>
         </w:rPr>
+        <w:lastRenderedPageBreak/>
         <w:drawing>
           <wp:inline distT="0" distB="0" distL="0" distR="0" wp14:anchorId="203932B9" wp14:editId="45F603B6">
             <wp:extent cx="5943600" cy="3048000"/>
@@ -6184,6 +6190,7 @@
         <w:rPr>
           <w:b/>
         </w:rPr>
+        <w:lastRenderedPageBreak/>
         <w:t>Get route for</w:t>
       </w:r>
       <w:r>
@@ -6355,6 +6362,7 @@
         <w:pStyle w:val="NoteLevel2"/>
       </w:pPr>
       <w:r>
+        <w:lastRenderedPageBreak/>
         <w:t>U</w:t>
       </w:r>
       <w:r>
@@ -6507,6 +6515,7 @@
         <w:pStyle w:val="NoteLevel2"/>
       </w:pPr>
       <w:r>
+        <w:lastRenderedPageBreak/>
         <w:t>This is</w:t>
       </w:r>
       <w:r>
@@ -6595,6 +6604,7 @@
         <w:pStyle w:val="NoteLevel2"/>
       </w:pPr>
       <w:r>
+        <w:lastRenderedPageBreak/>
         <w:t xml:space="preserve">We lookup the beer the same way, update its quantity, and then save it back to </w:t>
       </w:r>
       <w:proofErr w:type="spellStart"/>
@@ -6814,6 +6824,7 @@
         <w:rPr>
           <w:noProof/>
         </w:rPr>
+        <w:lastRenderedPageBreak/>
         <w:drawing>
           <wp:inline distT="0" distB="0" distL="0" distR="0" wp14:anchorId="586C31A2" wp14:editId="234D7D49">
             <wp:extent cx="5943600" cy="3073400"/>
@@ -6927,6 +6938,7 @@
         <w:rPr>
           <w:noProof/>
         </w:rPr>
+        <w:lastRenderedPageBreak/>
         <w:drawing>
           <wp:inline distT="0" distB="0" distL="0" distR="0" wp14:anchorId="3FF4521E" wp14:editId="0D406F3A">
             <wp:extent cx="5943600" cy="4953000"/>
@@ -7072,6 +7084,7 @@
         <w:pStyle w:val="NoteLevel2"/>
       </w:pPr>
       <w:r>
+        <w:lastRenderedPageBreak/>
         <w:t>Passport can be dropped in to an</w:t>
       </w:r>
       <w:r>
@@ -7246,6 +7259,7 @@
         <w:rPr>
           <w:noProof/>
         </w:rPr>
+        <w:lastRenderedPageBreak/>
         <w:drawing>
           <wp:inline distT="0" distB="0" distL="0" distR="0" wp14:anchorId="0F0A8727" wp14:editId="6F1C195D">
             <wp:extent cx="5943600" cy="5308600"/>
@@ -7301,6 +7315,7 @@
         <w:rPr>
           <w:noProof/>
         </w:rPr>
+        <w:lastRenderedPageBreak/>
         <w:drawing>
           <wp:inline distT="0" distB="0" distL="0" distR="0" wp14:anchorId="14C8163D" wp14:editId="5AEF93C8">
             <wp:extent cx="5943600" cy="6692900"/>
@@ -7362,6 +7377,7 @@
         <w:rPr>
           <w:noProof/>
         </w:rPr>
+        <w:lastRenderedPageBreak/>
         <w:drawing>
           <wp:inline distT="0" distB="0" distL="0" distR="0" wp14:anchorId="46573D47" wp14:editId="02C4D993">
             <wp:extent cx="5930900" cy="5892800"/>
@@ -7444,6 +7460,7 @@
         <w:rPr>
           <w:noProof/>
         </w:rPr>
+        <w:lastRenderedPageBreak/>
         <w:drawing>
           <wp:inline distT="0" distB="0" distL="0" distR="0" wp14:anchorId="19244C82" wp14:editId="57C15B89">
             <wp:extent cx="5943600" cy="6324600"/>
@@ -7521,6 +7538,7 @@
           <w:rStyle w:val="bash"/>
           <w:highlight w:val="black"/>
         </w:rPr>
+        <w:lastRenderedPageBreak/>
         <w:t xml:space="preserve">$ </w:t>
       </w:r>
       <w:proofErr w:type="spellStart"/>
@@ -7710,14 +7728,44 @@
       </w:r>
     </w:p>
     <w:p>
-      <w:pPr>
-        <w:pStyle w:val="NoteLevel1"/>
-        <w:numPr>
-          <w:ilvl w:val="0"/>
-          <w:numId w:val="0"/>
-        </w:numPr>
-        <w:ind w:left="360" w:hanging="360"/>
-      </w:pPr>
+      <w:r>
+        <w:t xml:space="preserve">With </w:t>
+      </w:r>
+      <w:r>
+        <w:t>a model to store our user in, we need to make another controller</w:t>
+      </w:r>
+      <w:r>
+        <w:t xml:space="preserve"> in order to add and view users</w:t>
+      </w:r>
+    </w:p>
+    <w:p>
+      <w:pPr>
+        <w:pStyle w:val="NoteLevel2"/>
+      </w:pPr>
+      <w:r>
+        <w:t>S</w:t>
+      </w:r>
+      <w:r>
+        <w:t xml:space="preserve">omething you should consider not doing for applications you create. </w:t>
+      </w:r>
+    </w:p>
+    <w:p>
+      <w:pPr>
+        <w:pStyle w:val="NoteLevel3"/>
+      </w:pPr>
+      <w:r>
+        <w:t>You don’t want to provide a list of all usernames nor do you want to expose the hashed passwords.</w:t>
+      </w:r>
+    </w:p>
+    <w:p>
+      <w:pPr>
+        <w:pStyle w:val="NoteLevel2"/>
+      </w:pPr>
+      <w:bookmarkStart w:id="2" w:name="_GoBack"/>
+      <w:bookmarkEnd w:id="2"/>
+      <w:r>
+        <w:t>In the controllers directory, create a new filed called user.js</w:t>
+      </w:r>
     </w:p>
     <w:sectPr>
       <w:headerReference w:type="first" r:id="rId50"/>
@@ -15126,7 +15174,7 @@
 </file>
 
 <file path=customXml/itemProps1.xml><?xml version="1.0" encoding="utf-8"?>
-<ds:datastoreItem xmlns:ds="http://schemas.openxmlformats.org/officeDocument/2006/customXml" ds:itemID="{96F899A9-48C9-EA46-9CA5-B5EFA0FAE83E}">
+<ds:datastoreItem xmlns:ds="http://schemas.openxmlformats.org/officeDocument/2006/customXml" ds:itemID="{35EC6DAC-3757-3844-942A-82C2835BB8A5}">
   <ds:schemaRefs>
     <ds:schemaRef ds:uri="http://schemas.openxmlformats.org/officeDocument/2006/bibliography"/>
   </ds:schemaRefs>

</xml_diff>

<commit_message>
added new controller screenshots and refactored server code
</commit_message>
<xml_diff>
--- a/WDA.docx
+++ b/WDA.docx
@@ -7743,6 +7743,7 @@
         <w:pStyle w:val="NoteLevel2"/>
       </w:pPr>
       <w:r>
+        <w:lastRenderedPageBreak/>
         <w:t>S</w:t>
       </w:r>
       <w:r>
@@ -7755,6 +7756,227 @@
       </w:pPr>
       <w:r>
         <w:t>You don’t want to provide a list of all usernames nor do you want to expose the hashed passwords.</w:t>
+      </w:r>
+    </w:p>
+    <w:p>
+      <w:pPr>
+        <w:pStyle w:val="NoteLevel2"/>
+      </w:pPr>
+      <w:r>
+        <w:t>In the controllers directory, create a new filed called user.js</w:t>
+      </w:r>
+    </w:p>
+    <w:p>
+      <w:pPr>
+        <w:pStyle w:val="NoteLevel1"/>
+        <w:numPr>
+          <w:ilvl w:val="0"/>
+          <w:numId w:val="0"/>
+        </w:numPr>
+        <w:ind w:left="360" w:hanging="360"/>
+      </w:pPr>
+      <w:r>
+        <w:rPr>
+          <w:noProof/>
+        </w:rPr>
+        <w:drawing>
+          <wp:inline distT="0" distB="0" distL="0" distR="0" wp14:anchorId="75BE9B38" wp14:editId="00634F8F">
+            <wp:extent cx="5943600" cy="4889500"/>
+            <wp:effectExtent l="0" t="0" r="0" b="12700"/>
+            <wp:docPr id="230" name="Picture 5" descr="Macintosh HD:Users:evanturner:Desktop:Screen Shot 2015-01-23 at 11.00.35 AM.png"/>
+            <wp:cNvGraphicFramePr>
+              <a:graphicFrameLocks xmlns:a="http://schemas.openxmlformats.org/drawingml/2006/main" noChangeAspect="1"/>
+            </wp:cNvGraphicFramePr>
+            <a:graphic xmlns:a="http://schemas.openxmlformats.org/drawingml/2006/main">
+              <a:graphicData uri="http://schemas.openxmlformats.org/drawingml/2006/picture">
+                <pic:pic xmlns:pic="http://schemas.openxmlformats.org/drawingml/2006/picture">
+                  <pic:nvPicPr>
+                    <pic:cNvPr id="0" name="Picture 5" descr="Macintosh HD:Users:evanturner:Desktop:Screen Shot 2015-01-23 at 11.00.35 AM.png"/>
+                    <pic:cNvPicPr>
+                      <a:picLocks noChangeAspect="1" noChangeArrowheads="1"/>
+                    </pic:cNvPicPr>
+                  </pic:nvPicPr>
+                  <pic:blipFill>
+                    <a:blip r:embed="rId50">
+                      <a:extLst>
+                        <a:ext uri="{28A0092B-C50C-407E-A947-70E740481C1C}">
+                          <a14:useLocalDpi xmlns:a14="http://schemas.microsoft.com/office/drawing/2010/main" val="0"/>
+                        </a:ext>
+                      </a:extLst>
+                    </a:blip>
+                    <a:srcRect/>
+                    <a:stretch>
+                      <a:fillRect/>
+                    </a:stretch>
+                  </pic:blipFill>
+                  <pic:spPr bwMode="auto">
+                    <a:xfrm>
+                      <a:off x="0" y="0"/>
+                      <a:ext cx="5943600" cy="4889500"/>
+                    </a:xfrm>
+                    <a:prstGeom prst="rect">
+                      <a:avLst/>
+                    </a:prstGeom>
+                    <a:noFill/>
+                    <a:ln>
+                      <a:noFill/>
+                    </a:ln>
+                  </pic:spPr>
+                </pic:pic>
+              </a:graphicData>
+            </a:graphic>
+          </wp:inline>
+        </w:drawing>
+      </w:r>
+    </w:p>
+    <w:p>
+      <w:pPr>
+        <w:pStyle w:val="NoteLevel1"/>
+        <w:numPr>
+          <w:ilvl w:val="0"/>
+          <w:numId w:val="0"/>
+        </w:numPr>
+        <w:ind w:left="360" w:hanging="360"/>
+      </w:pPr>
+    </w:p>
+    <w:p>
+      <w:pPr>
+        <w:pStyle w:val="NoteLevel1"/>
+        <w:numPr>
+          <w:ilvl w:val="0"/>
+          <w:numId w:val="0"/>
+        </w:numPr>
+        <w:ind w:left="360" w:hanging="360"/>
+      </w:pPr>
+      <w:r>
+        <w:t xml:space="preserve">With the controller created </w:t>
+      </w:r>
+      <w:r>
+        <w:t>we need to define our routes so that we can add and view us</w:t>
+      </w:r>
+      <w:r>
+        <w:t>ers by making calls to our API</w:t>
+      </w:r>
+    </w:p>
+    <w:p>
+      <w:pPr>
+        <w:pStyle w:val="NoteLevel2"/>
+      </w:pPr>
+      <w:r>
+        <w:t xml:space="preserve">In the server.js file, </w:t>
+      </w:r>
+      <w:r>
+        <w:t xml:space="preserve">we </w:t>
+      </w:r>
+      <w:r>
+        <w:t>update the code to require the new controller and include the new routes</w:t>
+      </w:r>
+    </w:p>
+    <w:p>
+      <w:pPr>
+        <w:pStyle w:val="NoteLevel1"/>
+        <w:numPr>
+          <w:ilvl w:val="0"/>
+          <w:numId w:val="0"/>
+        </w:numPr>
+        <w:ind w:left="360" w:hanging="360"/>
+      </w:pPr>
+      <w:r>
+        <w:rPr>
+          <w:noProof/>
+        </w:rPr>
+        <w:lastRenderedPageBreak/>
+        <w:drawing>
+          <wp:inline distT="0" distB="0" distL="0" distR="0" wp14:anchorId="49291BF7" wp14:editId="139E55F5">
+            <wp:extent cx="5943600" cy="1905000"/>
+            <wp:effectExtent l="0" t="0" r="0" b="0"/>
+            <wp:docPr id="231" name="Picture 6" descr="Macintosh HD:Users:evanturner:Desktop:Screen Shot 2015-01-23 at 11.01.48 AM.png"/>
+            <wp:cNvGraphicFramePr>
+              <a:graphicFrameLocks xmlns:a="http://schemas.openxmlformats.org/drawingml/2006/main" noChangeAspect="1"/>
+            </wp:cNvGraphicFramePr>
+            <a:graphic xmlns:a="http://schemas.openxmlformats.org/drawingml/2006/main">
+              <a:graphicData uri="http://schemas.openxmlformats.org/drawingml/2006/picture">
+                <pic:pic xmlns:pic="http://schemas.openxmlformats.org/drawingml/2006/picture">
+                  <pic:nvPicPr>
+                    <pic:cNvPr id="0" name="Picture 6" descr="Macintosh HD:Users:evanturner:Desktop:Screen Shot 2015-01-23 at 11.01.48 AM.png"/>
+                    <pic:cNvPicPr>
+                      <a:picLocks noChangeAspect="1" noChangeArrowheads="1"/>
+                    </pic:cNvPicPr>
+                  </pic:nvPicPr>
+                  <pic:blipFill>
+                    <a:blip r:embed="rId51">
+                      <a:extLst>
+                        <a:ext uri="{28A0092B-C50C-407E-A947-70E740481C1C}">
+                          <a14:useLocalDpi xmlns:a14="http://schemas.microsoft.com/office/drawing/2010/main" val="0"/>
+                        </a:ext>
+                      </a:extLst>
+                    </a:blip>
+                    <a:srcRect/>
+                    <a:stretch>
+                      <a:fillRect/>
+                    </a:stretch>
+                  </pic:blipFill>
+                  <pic:spPr bwMode="auto">
+                    <a:xfrm>
+                      <a:off x="0" y="0"/>
+                      <a:ext cx="5943600" cy="1905000"/>
+                    </a:xfrm>
+                    <a:prstGeom prst="rect">
+                      <a:avLst/>
+                    </a:prstGeom>
+                    <a:noFill/>
+                    <a:ln>
+                      <a:noFill/>
+                    </a:ln>
+                  </pic:spPr>
+                </pic:pic>
+              </a:graphicData>
+            </a:graphic>
+          </wp:inline>
+        </w:drawing>
+      </w:r>
+    </w:p>
+    <w:p>
+      <w:pPr>
+        <w:pStyle w:val="NoteLevel1"/>
+        <w:numPr>
+          <w:ilvl w:val="0"/>
+          <w:numId w:val="0"/>
+        </w:numPr>
+        <w:ind w:left="360" w:hanging="360"/>
+      </w:pPr>
+    </w:p>
+    <w:p>
+      <w:pPr>
+        <w:pStyle w:val="NoteLevel1"/>
+        <w:numPr>
+          <w:ilvl w:val="0"/>
+          <w:numId w:val="0"/>
+        </w:numPr>
+        <w:ind w:left="360" w:hanging="360"/>
+      </w:pPr>
+      <w:r>
+        <w:t xml:space="preserve">Now use </w:t>
+      </w:r>
+      <w:r>
+        <w:rPr>
+          <w:b/>
+        </w:rPr>
+        <w:t>Postman</w:t>
+      </w:r>
+      <w:r>
+        <w:t xml:space="preserve"> and make POST and GET calls to </w:t>
+      </w:r>
+      <w:hyperlink r:id="rId52" w:history="1">
+        <w:r>
+          <w:rPr>
+            <w:rStyle w:val="Hyperlink"/>
+          </w:rPr>
+          <w:t>http://localhost:3000/api/users</w:t>
+        </w:r>
+      </w:hyperlink>
+      <w:r>
+        <w:t xml:space="preserve">. </w:t>
       </w:r>
     </w:p>
     <w:p>
@@ -7764,11 +7986,21 @@
       <w:bookmarkStart w:id="2" w:name="_GoBack"/>
       <w:bookmarkEnd w:id="2"/>
       <w:r>
-        <w:t>In the controllers directory, create a new filed called user.js</w:t>
-      </w:r>
+        <w:t>For the POST, be sure to include username and password in order to create a new user</w:t>
+      </w:r>
+    </w:p>
+    <w:p>
+      <w:pPr>
+        <w:pStyle w:val="NoteLevel1"/>
+        <w:numPr>
+          <w:ilvl w:val="0"/>
+          <w:numId w:val="0"/>
+        </w:numPr>
+        <w:ind w:left="360" w:hanging="360"/>
+      </w:pPr>
     </w:p>
     <w:sectPr>
-      <w:headerReference w:type="first" r:id="rId50"/>
+      <w:headerReference w:type="first" r:id="rId53"/>
       <w:pgSz w:w="12240" w:h="15840"/>
       <w:pgMar w:top="1440" w:right="1440" w:bottom="1440" w:left="1440" w:header="720" w:footer="720" w:gutter="0"/>
       <w:cols w:space="720"/>
@@ -15174,7 +15406,7 @@
 </file>
 
 <file path=customXml/itemProps1.xml><?xml version="1.0" encoding="utf-8"?>
-<ds:datastoreItem xmlns:ds="http://schemas.openxmlformats.org/officeDocument/2006/customXml" ds:itemID="{35EC6DAC-3757-3844-942A-82C2835BB8A5}">
+<ds:datastoreItem xmlns:ds="http://schemas.openxmlformats.org/officeDocument/2006/customXml" ds:itemID="{432F904A-A46E-CF47-8D5A-16DD03E84E28}">
   <ds:schemaRefs>
     <ds:schemaRef ds:uri="http://schemas.openxmlformats.org/officeDocument/2006/bibliography"/>
   </ds:schemaRefs>

</xml_diff>

<commit_message>
screenshot added create user with POST to api/users
</commit_message>
<xml_diff>
--- a/WDA.docx
+++ b/WDA.docx
@@ -7983,8 +7983,6 @@
       <w:pPr>
         <w:pStyle w:val="NoteLevel2"/>
       </w:pPr>
-      <w:bookmarkStart w:id="2" w:name="_GoBack"/>
-      <w:bookmarkEnd w:id="2"/>
       <w:r>
         <w:t>For the POST, be sure to include username and password in order to create a new user</w:t>
       </w:r>
@@ -7998,9 +7996,74 @@
         </w:numPr>
         <w:ind w:left="360" w:hanging="360"/>
       </w:pPr>
+      <w:r>
+        <w:rPr>
+          <w:noProof/>
+        </w:rPr>
+        <w:drawing>
+          <wp:inline distT="0" distB="0" distL="0" distR="0" wp14:anchorId="479A68D6" wp14:editId="1378726A">
+            <wp:extent cx="5943600" cy="4610100"/>
+            <wp:effectExtent l="0" t="0" r="0" b="12700"/>
+            <wp:docPr id="232" name="Picture 7" descr="Macintosh HD:Users:evanturner:Desktop:Screen Shot 2015-01-23 at 11.12.05 AM.png"/>
+            <wp:cNvGraphicFramePr>
+              <a:graphicFrameLocks xmlns:a="http://schemas.openxmlformats.org/drawingml/2006/main" noChangeAspect="1"/>
+            </wp:cNvGraphicFramePr>
+            <a:graphic xmlns:a="http://schemas.openxmlformats.org/drawingml/2006/main">
+              <a:graphicData uri="http://schemas.openxmlformats.org/drawingml/2006/picture">
+                <pic:pic xmlns:pic="http://schemas.openxmlformats.org/drawingml/2006/picture">
+                  <pic:nvPicPr>
+                    <pic:cNvPr id="0" name="Picture 7" descr="Macintosh HD:Users:evanturner:Desktop:Screen Shot 2015-01-23 at 11.12.05 AM.png"/>
+                    <pic:cNvPicPr>
+                      <a:picLocks noChangeAspect="1" noChangeArrowheads="1"/>
+                    </pic:cNvPicPr>
+                  </pic:nvPicPr>
+                  <pic:blipFill>
+                    <a:blip r:embed="rId53">
+                      <a:extLst>
+                        <a:ext uri="{28A0092B-C50C-407E-A947-70E740481C1C}">
+                          <a14:useLocalDpi xmlns:a14="http://schemas.microsoft.com/office/drawing/2010/main" val="0"/>
+                        </a:ext>
+                      </a:extLst>
+                    </a:blip>
+                    <a:srcRect/>
+                    <a:stretch>
+                      <a:fillRect/>
+                    </a:stretch>
+                  </pic:blipFill>
+                  <pic:spPr bwMode="auto">
+                    <a:xfrm>
+                      <a:off x="0" y="0"/>
+                      <a:ext cx="5943600" cy="4610100"/>
+                    </a:xfrm>
+                    <a:prstGeom prst="rect">
+                      <a:avLst/>
+                    </a:prstGeom>
+                    <a:noFill/>
+                    <a:ln>
+                      <a:noFill/>
+                    </a:ln>
+                  </pic:spPr>
+                </pic:pic>
+              </a:graphicData>
+            </a:graphic>
+          </wp:inline>
+        </w:drawing>
+      </w:r>
+      <w:bookmarkStart w:id="2" w:name="_GoBack"/>
+      <w:bookmarkEnd w:id="2"/>
+    </w:p>
+    <w:p>
+      <w:pPr>
+        <w:pStyle w:val="NoteLevel1"/>
+        <w:numPr>
+          <w:ilvl w:val="0"/>
+          <w:numId w:val="0"/>
+        </w:numPr>
+        <w:ind w:left="360" w:hanging="360"/>
+      </w:pPr>
     </w:p>
     <w:sectPr>
-      <w:headerReference w:type="first" r:id="rId53"/>
+      <w:headerReference w:type="first" r:id="rId54"/>
       <w:pgSz w:w="12240" w:h="15840"/>
       <w:pgMar w:top="1440" w:right="1440" w:bottom="1440" w:left="1440" w:header="720" w:footer="720" w:gutter="0"/>
       <w:cols w:space="720"/>
@@ -15406,7 +15469,7 @@
 </file>
 
 <file path=customXml/itemProps1.xml><?xml version="1.0" encoding="utf-8"?>
-<ds:datastoreItem xmlns:ds="http://schemas.openxmlformats.org/officeDocument/2006/customXml" ds:itemID="{432F904A-A46E-CF47-8D5A-16DD03E84E28}">
+<ds:datastoreItem xmlns:ds="http://schemas.openxmlformats.org/officeDocument/2006/customXml" ds:itemID="{1AD6AF56-F2CC-0447-BBF8-01DD9D35E207}">
   <ds:schemaRefs>
     <ds:schemaRef ds:uri="http://schemas.openxmlformats.org/officeDocument/2006/bibliography"/>
   </ds:schemaRefs>

</xml_diff>

<commit_message>
adding notes on user authentication
</commit_message>
<xml_diff>
--- a/WDA.docx
+++ b/WDA.docx
@@ -8049,8 +8049,139 @@
           </wp:inline>
         </w:drawing>
       </w:r>
+    </w:p>
+    <w:p>
+      <w:pPr>
+        <w:pStyle w:val="NoteLevel1"/>
+        <w:numPr>
+          <w:ilvl w:val="0"/>
+          <w:numId w:val="0"/>
+        </w:numPr>
+        <w:ind w:left="360" w:hanging="360"/>
+      </w:pPr>
+    </w:p>
+    <w:p>
+      <w:pPr>
+        <w:pStyle w:val="NoteLevel1"/>
+        <w:numPr>
+          <w:ilvl w:val="0"/>
+          <w:numId w:val="0"/>
+        </w:numPr>
+        <w:ind w:left="360" w:hanging="360"/>
+        <w:rPr>
+          <w:b/>
+          <w:color w:val="FFFFFF" w:themeColor="background1"/>
+          <w:sz w:val="28"/>
+          <w:szCs w:val="28"/>
+        </w:rPr>
+      </w:pPr>
+      <w:r>
+        <w:rPr>
+          <w:b/>
+          <w:color w:val="FFFFFF" w:themeColor="background1"/>
+          <w:sz w:val="28"/>
+          <w:szCs w:val="28"/>
+          <w:highlight w:val="blue"/>
+        </w:rPr>
+        <w:lastRenderedPageBreak/>
+        <w:t>Authentication</w:t>
+      </w:r>
+    </w:p>
+    <w:p/>
+    <w:p>
+      <w:pPr>
+        <w:pStyle w:val="NoteLevel1"/>
+        <w:numPr>
+          <w:ilvl w:val="0"/>
+          <w:numId w:val="0"/>
+        </w:numPr>
+        <w:ind w:left="360" w:hanging="360"/>
+        <w:rPr>
+          <w:rStyle w:val="bash"/>
+          <w:highlight w:val="black"/>
+        </w:rPr>
+      </w:pPr>
+      <w:r>
+        <w:rPr>
+          <w:rStyle w:val="bash"/>
+          <w:highlight w:val="black"/>
+        </w:rPr>
+        <w:t xml:space="preserve">$ </w:t>
+      </w:r>
+      <w:proofErr w:type="spellStart"/>
+      <w:proofErr w:type="gramStart"/>
+      <w:r>
+        <w:rPr>
+          <w:rStyle w:val="bash"/>
+          <w:highlight w:val="black"/>
+        </w:rPr>
+        <w:t>npm</w:t>
+      </w:r>
+      <w:proofErr w:type="spellEnd"/>
+      <w:proofErr w:type="gramEnd"/>
+      <w:r>
+        <w:rPr>
+          <w:rStyle w:val="bash"/>
+          <w:highlight w:val="black"/>
+        </w:rPr>
+        <w:t xml:space="preserve"> install passport --save </w:t>
+      </w:r>
       <w:bookmarkStart w:id="2" w:name="_GoBack"/>
       <w:bookmarkEnd w:id="2"/>
+    </w:p>
+    <w:p>
+      <w:pPr>
+        <w:pStyle w:val="NoteLevel1"/>
+        <w:numPr>
+          <w:ilvl w:val="0"/>
+          <w:numId w:val="0"/>
+        </w:numPr>
+        <w:ind w:left="360" w:hanging="360"/>
+        <w:rPr>
+          <w:rStyle w:val="bash"/>
+        </w:rPr>
+      </w:pPr>
+      <w:r>
+        <w:rPr>
+          <w:rStyle w:val="bash"/>
+          <w:highlight w:val="black"/>
+        </w:rPr>
+        <w:t xml:space="preserve">$ </w:t>
+      </w:r>
+      <w:proofErr w:type="spellStart"/>
+      <w:proofErr w:type="gramStart"/>
+      <w:r>
+        <w:rPr>
+          <w:rStyle w:val="bash"/>
+          <w:highlight w:val="black"/>
+        </w:rPr>
+        <w:t>npm</w:t>
+      </w:r>
+      <w:proofErr w:type="spellEnd"/>
+      <w:proofErr w:type="gramEnd"/>
+      <w:r>
+        <w:rPr>
+          <w:rStyle w:val="bash"/>
+          <w:highlight w:val="black"/>
+        </w:rPr>
+        <w:t xml:space="preserve"> install passport--http --save</w:t>
+      </w:r>
+      <w:r>
+        <w:rPr>
+          <w:rStyle w:val="bash"/>
+        </w:rPr>
+        <w:t xml:space="preserve"> </w:t>
+      </w:r>
+    </w:p>
+    <w:p>
+      <w:pPr>
+        <w:pStyle w:val="NoteLevel1"/>
+        <w:numPr>
+          <w:ilvl w:val="0"/>
+          <w:numId w:val="0"/>
+        </w:numPr>
+        <w:ind w:left="360" w:hanging="360"/>
+      </w:pPr>
     </w:p>
     <w:p>
       <w:pPr>
@@ -15469,7 +15600,7 @@
 </file>
 
 <file path=customXml/itemProps1.xml><?xml version="1.0" encoding="utf-8"?>
-<ds:datastoreItem xmlns:ds="http://schemas.openxmlformats.org/officeDocument/2006/customXml" ds:itemID="{1AD6AF56-F2CC-0447-BBF8-01DD9D35E207}">
+<ds:datastoreItem xmlns:ds="http://schemas.openxmlformats.org/officeDocument/2006/customXml" ds:itemID="{97F2EB55-B001-F245-A04A-C31923030E1A}">
   <ds:schemaRefs>
     <ds:schemaRef ds:uri="http://schemas.openxmlformats.org/officeDocument/2006/bibliography"/>
   </ds:schemaRefs>

</xml_diff>